<commit_message>
Agregado texto introductorio - Alex
</commit_message>
<xml_diff>
--- a/Documentos/PGC.docx
+++ b/Documentos/PGC.docx
@@ -942,16 +942,74 @@
           <w:lang w:val="es-US"/>
         </w:rPr>
       </w:pPr>
+      <w:r>
+        <w:rPr>
+          <w:b/>
+          <w:sz w:val="36"/>
+          <w:lang w:val="es-US"/>
+        </w:rPr>
+        <w:lastRenderedPageBreak/>
+        <w:t>INTRODUCCIÓN</w:t>
+      </w:r>
+    </w:p>
+    <w:p>
+      <w:pPr>
+        <w:rPr>
+          <w:b/>
+          <w:sz w:val="36"/>
+          <w:lang w:val="es-US"/>
+        </w:rPr>
+      </w:pPr>
       <w:bookmarkStart w:id="0" w:name="_GoBack"/>
       <w:bookmarkEnd w:id="0"/>
+    </w:p>
+    <w:p>
+      <w:pPr>
+        <w:rPr>
+          <w:sz w:val="24"/>
+          <w:szCs w:val="24"/>
+          <w:lang w:val="es-US"/>
+        </w:rPr>
+      </w:pPr>
       <w:r>
         <w:rPr>
-          <w:b/>
-          <w:sz w:val="36"/>
-          <w:lang w:val="es-US"/>
-        </w:rPr>
-        <w:lastRenderedPageBreak/>
-        <w:t>INTRODUCCIÓN</w:t>
+          <w:sz w:val="24"/>
+          <w:szCs w:val="24"/>
+          <w:lang w:val="es-US"/>
+        </w:rPr>
+        <w:t>En este trabajo se sientan las bases para el diseño de un sis</w:t>
+      </w:r>
+      <w:r>
+        <w:rPr>
+          <w:sz w:val="24"/>
+          <w:szCs w:val="24"/>
+          <w:lang w:val="es-US"/>
+        </w:rPr>
+        <w:t xml:space="preserve">tema farmacéutico, de forma que </w:t>
+      </w:r>
+      <w:r>
+        <w:rPr>
+          <w:sz w:val="24"/>
+          <w:szCs w:val="24"/>
+          <w:lang w:val="es-US"/>
+        </w:rPr>
+        <w:t>todos los farmacéuticos que pretendan usarlo puedan trab</w:t>
+      </w:r>
+      <w:r>
+        <w:rPr>
+          <w:sz w:val="24"/>
+          <w:szCs w:val="24"/>
+          <w:lang w:val="es-US"/>
+        </w:rPr>
+        <w:t xml:space="preserve">ajar de una forma más eficiente </w:t>
+      </w:r>
+      <w:r>
+        <w:rPr>
+          <w:sz w:val="24"/>
+          <w:szCs w:val="24"/>
+          <w:lang w:val="es-US"/>
+        </w:rPr>
+        <w:t>gracias al sistema desarrollado.</w:t>
       </w:r>
     </w:p>
     <w:sectPr>

</xml_diff>

<commit_message>
feat: Agregado parrafo de introducción - Barreto
</commit_message>
<xml_diff>
--- a/Documentos/PGC.docx
+++ b/Documentos/PGC.docx
@@ -942,16 +942,39 @@
           <w:lang w:val="es-US"/>
         </w:rPr>
       </w:pPr>
+      <w:r>
+        <w:rPr>
+          <w:b/>
+          <w:sz w:val="36"/>
+          <w:lang w:val="es-US"/>
+        </w:rPr>
+        <w:lastRenderedPageBreak/>
+        <w:t>INTRODUCCIÓN</w:t>
+      </w:r>
+    </w:p>
+    <w:p>
+      <w:pPr>
+        <w:pStyle w:val="Prrafodelista"/>
+        <w:rPr>
+          <w:sz w:val="24"/>
+          <w:lang w:val="es-US"/>
+        </w:rPr>
+      </w:pPr>
+      <w:r>
+        <w:rPr>
+          <w:sz w:val="24"/>
+          <w:lang w:val="es-US"/>
+        </w:rPr>
+        <w:t>El problema iden</w:t>
+      </w:r>
       <w:bookmarkStart w:id="0" w:name="_GoBack"/>
       <w:bookmarkEnd w:id="0"/>
       <w:r>
         <w:rPr>
-          <w:b/>
-          <w:sz w:val="36"/>
-          <w:lang w:val="es-US"/>
-        </w:rPr>
-        <w:lastRenderedPageBreak/>
-        <w:t>INTRODUCCIÓN</w:t>
+          <w:sz w:val="24"/>
+          <w:lang w:val="es-US"/>
+        </w:rPr>
+        <w:t>tificado es la inexistencia de unas bases de trabajo automatizado que asista a los farmacéuticos para un mejor control del negocio.</w:t>
       </w:r>
     </w:p>
     <w:sectPr>

</xml_diff>

<commit_message>
feat: Agregar parrafo Castillo
</commit_message>
<xml_diff>
--- a/Documentos/PGC.docx
+++ b/Documentos/PGC.docx
@@ -1,6 +1,6 @@
 
 <file path=word/document.xml><?xml version="1.0" encoding="utf-8"?>
-<w:document xmlns:wpc="http://schemas.microsoft.com/office/word/2010/wordprocessingCanvas" xmlns:cx="http://schemas.microsoft.com/office/drawing/2014/chartex" xmlns:cx1="http://schemas.microsoft.com/office/drawing/2015/9/8/chartex" xmlns:mc="http://schemas.openxmlformats.org/markup-compatibility/2006" xmlns:o="urn:schemas-microsoft-com:office:office" xmlns:r="http://schemas.openxmlformats.org/officeDocument/2006/relationships" xmlns:m="http://schemas.openxmlformats.org/officeDocument/2006/math" xmlns:v="urn:schemas-microsoft-com:vml" xmlns:wp14="http://schemas.microsoft.com/office/word/2010/wordprocessingDrawing" xmlns:wp="http://schemas.openxmlformats.org/drawingml/2006/wordprocessingDrawing" xmlns:w10="urn:schemas-microsoft-com:office:word" xmlns:w="http://schemas.openxmlformats.org/wordprocessingml/2006/main" xmlns:w14="http://schemas.microsoft.com/office/word/2010/wordml" xmlns:w15="http://schemas.microsoft.com/office/word/2012/wordml" xmlns:w16se="http://schemas.microsoft.com/office/word/2015/wordml/symex" xmlns:wpg="http://schemas.microsoft.com/office/word/2010/wordprocessingGroup" xmlns:wpi="http://schemas.microsoft.com/office/word/2010/wordprocessingInk" xmlns:wne="http://schemas.microsoft.com/office/word/2006/wordml" xmlns:wps="http://schemas.microsoft.com/office/word/2010/wordprocessingShape" mc:Ignorable="w14 w15 w16se wp14">
+<w:document xmlns:wpc="http://schemas.microsoft.com/office/word/2010/wordprocessingCanvas" xmlns:cx="http://schemas.microsoft.com/office/drawing/2014/chartex" xmlns:cx1="http://schemas.microsoft.com/office/drawing/2015/9/8/chartex" xmlns:cx2="http://schemas.microsoft.com/office/drawing/2015/10/21/chartex" xmlns:cx3="http://schemas.microsoft.com/office/drawing/2016/5/9/chartex" xmlns:cx4="http://schemas.microsoft.com/office/drawing/2016/5/10/chartex" xmlns:cx5="http://schemas.microsoft.com/office/drawing/2016/5/11/chartex" xmlns:cx6="http://schemas.microsoft.com/office/drawing/2016/5/12/chartex" xmlns:cx7="http://schemas.microsoft.com/office/drawing/2016/5/13/chartex" xmlns:cx8="http://schemas.microsoft.com/office/drawing/2016/5/14/chartex" xmlns:mc="http://schemas.openxmlformats.org/markup-compatibility/2006" xmlns:aink="http://schemas.microsoft.com/office/drawing/2016/ink" xmlns:am3d="http://schemas.microsoft.com/office/drawing/2017/model3d" xmlns:o="urn:schemas-microsoft-com:office:office" xmlns:r="http://schemas.openxmlformats.org/officeDocument/2006/relationships" xmlns:m="http://schemas.openxmlformats.org/officeDocument/2006/math" xmlns:v="urn:schemas-microsoft-com:vml" xmlns:wp14="http://schemas.microsoft.com/office/word/2010/wordprocessingDrawing" xmlns:wp="http://schemas.openxmlformats.org/drawingml/2006/wordprocessingDrawing" xmlns:w10="urn:schemas-microsoft-com:office:word" xmlns:w="http://schemas.openxmlformats.org/wordprocessingml/2006/main" xmlns:w14="http://schemas.microsoft.com/office/word/2010/wordml" xmlns:w15="http://schemas.microsoft.com/office/word/2012/wordml" xmlns:w16cid="http://schemas.microsoft.com/office/word/2016/wordml/cid" xmlns:w16se="http://schemas.microsoft.com/office/word/2015/wordml/symex" xmlns:wpg="http://schemas.microsoft.com/office/word/2010/wordprocessingGroup" xmlns:wpi="http://schemas.microsoft.com/office/word/2010/wordprocessingInk" xmlns:wne="http://schemas.microsoft.com/office/word/2006/wordml" xmlns:wps="http://schemas.microsoft.com/office/word/2010/wordprocessingShape" mc:Ignorable="w14 w15 w16se w16cid wp14">
   <w:body>
     <w:p>
       <w:pPr>
@@ -931,7 +931,7 @@
     </w:p>
     <w:p>
       <w:pPr>
-        <w:pStyle w:val="Prrafodelista"/>
+        <w:pStyle w:val="ListParagraph"/>
         <w:numPr>
           <w:ilvl w:val="0"/>
           <w:numId w:val="1"/>
@@ -942,16 +942,59 @@
           <w:lang w:val="es-US"/>
         </w:rPr>
       </w:pPr>
+      <w:r>
+        <w:rPr>
+          <w:b/>
+          <w:sz w:val="36"/>
+          <w:lang w:val="es-US"/>
+        </w:rPr>
+        <w:lastRenderedPageBreak/>
+        <w:t>INTRODUCCIÓN</w:t>
+      </w:r>
+    </w:p>
+    <w:p>
+      <w:pPr>
+        <w:rPr>
+          <w:b/>
+          <w:sz w:val="24"/>
+          <w:szCs w:val="24"/>
+          <w:lang w:val="es-US"/>
+        </w:rPr>
+      </w:pPr>
       <w:bookmarkStart w:id="0" w:name="_GoBack"/>
       <w:bookmarkEnd w:id="0"/>
+    </w:p>
+    <w:p>
+      <w:pPr>
+        <w:rPr>
+          <w:b/>
+          <w:sz w:val="24"/>
+          <w:szCs w:val="24"/>
+          <w:lang w:val="es-US"/>
+        </w:rPr>
+      </w:pPr>
       <w:r>
         <w:rPr>
-          <w:b/>
-          <w:sz w:val="36"/>
-          <w:lang w:val="es-US"/>
-        </w:rPr>
-        <w:lastRenderedPageBreak/>
-        <w:t>INTRODUCCIÓN</w:t>
+          <w:sz w:val="24"/>
+          <w:szCs w:val="24"/>
+        </w:rPr>
+        <w:t xml:space="preserve">Las actividades de atención farmacéutica en las farmacias </w:t>
+      </w:r>
+      <w:proofErr w:type="gramStart"/>
+      <w:r>
+        <w:rPr>
+          <w:sz w:val="24"/>
+          <w:szCs w:val="24"/>
+        </w:rPr>
+        <w:t>pequeñas,</w:t>
+      </w:r>
+      <w:proofErr w:type="gramEnd"/>
+      <w:r>
+        <w:rPr>
+          <w:sz w:val="24"/>
+          <w:szCs w:val="24"/>
+        </w:rPr>
+        <w:t xml:space="preserve"> se han venido realizando en general de forma escrita, mediante el empleo de cuadernos para apuntar los registros de ventas, el stock de los medicamentos, etc.</w:t>
       </w:r>
     </w:p>
     <w:sectPr>
@@ -965,7 +1008,7 @@
 </file>
 
 <file path=word/numbering.xml><?xml version="1.0" encoding="utf-8"?>
-<w:numbering xmlns:wpc="http://schemas.microsoft.com/office/word/2010/wordprocessingCanvas" xmlns:cx="http://schemas.microsoft.com/office/drawing/2014/chartex" xmlns:cx1="http://schemas.microsoft.com/office/drawing/2015/9/8/chartex" xmlns:mc="http://schemas.openxmlformats.org/markup-compatibility/2006" xmlns:o="urn:schemas-microsoft-com:office:office" xmlns:r="http://schemas.openxmlformats.org/officeDocument/2006/relationships" xmlns:m="http://schemas.openxmlformats.org/officeDocument/2006/math" xmlns:v="urn:schemas-microsoft-com:vml" xmlns:wp14="http://schemas.microsoft.com/office/word/2010/wordprocessingDrawing" xmlns:wp="http://schemas.openxmlformats.org/drawingml/2006/wordprocessingDrawing" xmlns:w10="urn:schemas-microsoft-com:office:word" xmlns:w="http://schemas.openxmlformats.org/wordprocessingml/2006/main" xmlns:w14="http://schemas.microsoft.com/office/word/2010/wordml" xmlns:w15="http://schemas.microsoft.com/office/word/2012/wordml" xmlns:w16se="http://schemas.microsoft.com/office/word/2015/wordml/symex" xmlns:wpg="http://schemas.microsoft.com/office/word/2010/wordprocessingGroup" xmlns:wpi="http://schemas.microsoft.com/office/word/2010/wordprocessingInk" xmlns:wne="http://schemas.microsoft.com/office/word/2006/wordml" xmlns:wps="http://schemas.microsoft.com/office/word/2010/wordprocessingShape" mc:Ignorable="w14 w15 w16se wp14">
+<w:numbering xmlns:wpc="http://schemas.microsoft.com/office/word/2010/wordprocessingCanvas" xmlns:cx="http://schemas.microsoft.com/office/drawing/2014/chartex" xmlns:cx1="http://schemas.microsoft.com/office/drawing/2015/9/8/chartex" xmlns:cx2="http://schemas.microsoft.com/office/drawing/2015/10/21/chartex" xmlns:cx3="http://schemas.microsoft.com/office/drawing/2016/5/9/chartex" xmlns:cx4="http://schemas.microsoft.com/office/drawing/2016/5/10/chartex" xmlns:cx5="http://schemas.microsoft.com/office/drawing/2016/5/11/chartex" xmlns:cx6="http://schemas.microsoft.com/office/drawing/2016/5/12/chartex" xmlns:cx7="http://schemas.microsoft.com/office/drawing/2016/5/13/chartex" xmlns:cx8="http://schemas.microsoft.com/office/drawing/2016/5/14/chartex" xmlns:mc="http://schemas.openxmlformats.org/markup-compatibility/2006" xmlns:aink="http://schemas.microsoft.com/office/drawing/2016/ink" xmlns:am3d="http://schemas.microsoft.com/office/drawing/2017/model3d" xmlns:o="urn:schemas-microsoft-com:office:office" xmlns:r="http://schemas.openxmlformats.org/officeDocument/2006/relationships" xmlns:m="http://schemas.openxmlformats.org/officeDocument/2006/math" xmlns:v="urn:schemas-microsoft-com:vml" xmlns:wp14="http://schemas.microsoft.com/office/word/2010/wordprocessingDrawing" xmlns:wp="http://schemas.openxmlformats.org/drawingml/2006/wordprocessingDrawing" xmlns:w10="urn:schemas-microsoft-com:office:word" xmlns:w="http://schemas.openxmlformats.org/wordprocessingml/2006/main" xmlns:w14="http://schemas.microsoft.com/office/word/2010/wordml" xmlns:w15="http://schemas.microsoft.com/office/word/2012/wordml" xmlns:w16cid="http://schemas.microsoft.com/office/word/2016/wordml/cid" xmlns:w16se="http://schemas.microsoft.com/office/word/2015/wordml/symex" xmlns:wpg="http://schemas.microsoft.com/office/word/2010/wordprocessingGroup" xmlns:wpi="http://schemas.microsoft.com/office/word/2010/wordprocessingInk" xmlns:wne="http://schemas.microsoft.com/office/word/2006/wordml" xmlns:wps="http://schemas.microsoft.com/office/word/2010/wordprocessingShape" mc:Ignorable="w14 w15 w16se w16cid wp14">
   <w:abstractNum w:abstractNumId="0" w15:restartNumberingAfterBreak="0">
     <w:nsid w:val="1F0F3F49"/>
     <w:multiLevelType w:val="hybridMultilevel"/>
@@ -1062,7 +1105,7 @@
 </file>
 
 <file path=word/styles.xml><?xml version="1.0" encoding="utf-8"?>
-<w:styles xmlns:mc="http://schemas.openxmlformats.org/markup-compatibility/2006" xmlns:r="http://schemas.openxmlformats.org/officeDocument/2006/relationships" xmlns:w="http://schemas.openxmlformats.org/wordprocessingml/2006/main" xmlns:w14="http://schemas.microsoft.com/office/word/2010/wordml" xmlns:w15="http://schemas.microsoft.com/office/word/2012/wordml" xmlns:w16se="http://schemas.microsoft.com/office/word/2015/wordml/symex" mc:Ignorable="w14 w15 w16se">
+<w:styles xmlns:mc="http://schemas.openxmlformats.org/markup-compatibility/2006" xmlns:r="http://schemas.openxmlformats.org/officeDocument/2006/relationships" xmlns:w="http://schemas.openxmlformats.org/wordprocessingml/2006/main" xmlns:w14="http://schemas.microsoft.com/office/word/2010/wordml" xmlns:w15="http://schemas.microsoft.com/office/word/2012/wordml" xmlns:w16cid="http://schemas.microsoft.com/office/word/2016/wordml/cid" xmlns:w16se="http://schemas.microsoft.com/office/word/2015/wordml/symex" mc:Ignorable="w14 w15 w16se w16cid">
   <w:docDefaults>
     <w:rPrDefault>
       <w:rPr>
@@ -1078,7 +1121,7 @@
       </w:pPr>
     </w:pPrDefault>
   </w:docDefaults>
-  <w:latentStyles w:defLockedState="0" w:defUIPriority="99" w:defSemiHidden="0" w:defUnhideWhenUsed="0" w:defQFormat="0" w:count="371">
+  <w:latentStyles w:defLockedState="0" w:defUIPriority="99" w:defSemiHidden="0" w:defUnhideWhenUsed="0" w:defQFormat="0" w:count="375">
     <w:lsdException w:name="Normal" w:uiPriority="0" w:qFormat="1"/>
     <w:lsdException w:name="heading 1" w:uiPriority="9" w:qFormat="1"/>
     <w:lsdException w:name="heading 2" w:semiHidden="1" w:uiPriority="9" w:unhideWhenUsed="1" w:qFormat="1"/>
@@ -1184,7 +1227,6 @@
     <w:lsdException w:name="HTML Sample" w:semiHidden="1" w:unhideWhenUsed="1"/>
     <w:lsdException w:name="HTML Typewriter" w:semiHidden="1" w:unhideWhenUsed="1"/>
     <w:lsdException w:name="HTML Variable" w:semiHidden="1" w:unhideWhenUsed="1"/>
-    <w:lsdException w:name="Normal Table" w:semiHidden="1" w:unhideWhenUsed="1"/>
     <w:lsdException w:name="annotation subject" w:semiHidden="1" w:unhideWhenUsed="1"/>
     <w:lsdException w:name="No List" w:semiHidden="1" w:unhideWhenUsed="1"/>
     <w:lsdException w:name="Outline List 1" w:semiHidden="1" w:unhideWhenUsed="1"/>
@@ -1228,10 +1270,8 @@
     <w:lsdException w:name="Table Elegant" w:semiHidden="1" w:unhideWhenUsed="1"/>
     <w:lsdException w:name="Table Professional" w:semiHidden="1" w:unhideWhenUsed="1"/>
     <w:lsdException w:name="Table Subtle 1" w:semiHidden="1" w:unhideWhenUsed="1"/>
-    <w:lsdException w:name="Table Subtle 2" w:semiHidden="1" w:unhideWhenUsed="1"/>
     <w:lsdException w:name="Table Web 1" w:semiHidden="1" w:unhideWhenUsed="1"/>
     <w:lsdException w:name="Table Web 2" w:semiHidden="1" w:unhideWhenUsed="1"/>
-    <w:lsdException w:name="Table Web 3" w:semiHidden="1" w:unhideWhenUsed="1"/>
     <w:lsdException w:name="Balloon Text" w:semiHidden="1" w:unhideWhenUsed="1"/>
     <w:lsdException w:name="Table Grid" w:uiPriority="39"/>
     <w:lsdException w:name="Table Theme" w:semiHidden="1" w:unhideWhenUsed="1"/>
@@ -1450,18 +1490,22 @@
     <w:lsdException w:name="List Table 5 Dark Accent 6" w:uiPriority="50"/>
     <w:lsdException w:name="List Table 6 Colorful Accent 6" w:uiPriority="51"/>
     <w:lsdException w:name="List Table 7 Colorful Accent 6" w:uiPriority="52"/>
+    <w:lsdException w:name="Mention" w:semiHidden="1" w:unhideWhenUsed="1"/>
+    <w:lsdException w:name="Smart Hyperlink" w:semiHidden="1" w:unhideWhenUsed="1"/>
+    <w:lsdException w:name="Hashtag" w:semiHidden="1" w:unhideWhenUsed="1"/>
+    <w:lsdException w:name="Unresolved Mention" w:semiHidden="1" w:unhideWhenUsed="1"/>
   </w:latentStyles>
   <w:style w:type="paragraph" w:default="1" w:styleId="Normal">
     <w:name w:val="Normal"/>
     <w:qFormat/>
   </w:style>
-  <w:style w:type="character" w:default="1" w:styleId="Fuentedeprrafopredeter">
+  <w:style w:type="character" w:default="1" w:styleId="DefaultParagraphFont">
     <w:name w:val="Default Paragraph Font"/>
     <w:uiPriority w:val="1"/>
     <w:semiHidden/>
     <w:unhideWhenUsed/>
   </w:style>
-  <w:style w:type="table" w:default="1" w:styleId="Tablanormal">
+  <w:style w:type="table" w:default="1" w:styleId="TableNormal">
     <w:name w:val="Normal Table"/>
     <w:uiPriority w:val="99"/>
     <w:semiHidden/>
@@ -1476,13 +1520,13 @@
       </w:tblCellMar>
     </w:tblPr>
   </w:style>
-  <w:style w:type="numbering" w:default="1" w:styleId="Sinlista">
+  <w:style w:type="numbering" w:default="1" w:styleId="NoList">
     <w:name w:val="No List"/>
     <w:uiPriority w:val="99"/>
     <w:semiHidden/>
     <w:unhideWhenUsed/>
   </w:style>
-  <w:style w:type="paragraph" w:styleId="Prrafodelista">
+  <w:style w:type="paragraph" w:styleId="ListParagraph">
     <w:name w:val="List Paragraph"/>
     <w:basedOn w:val="Normal"/>
     <w:uiPriority w:val="34"/>

</xml_diff>

<commit_message>
feat: Agregar parrafo Arotuma
</commit_message>
<xml_diff>
--- a/Documentos/PGC.docx
+++ b/Documentos/PGC.docx
@@ -1,6 +1,6 @@
 
 <file path=word/document.xml><?xml version="1.0" encoding="utf-8"?>
-<w:document xmlns:wpc="http://schemas.microsoft.com/office/word/2010/wordprocessingCanvas" xmlns:cx="http://schemas.microsoft.com/office/drawing/2014/chartex" xmlns:cx1="http://schemas.microsoft.com/office/drawing/2015/9/8/chartex" xmlns:mc="http://schemas.openxmlformats.org/markup-compatibility/2006" xmlns:o="urn:schemas-microsoft-com:office:office" xmlns:r="http://schemas.openxmlformats.org/officeDocument/2006/relationships" xmlns:m="http://schemas.openxmlformats.org/officeDocument/2006/math" xmlns:v="urn:schemas-microsoft-com:vml" xmlns:wp14="http://schemas.microsoft.com/office/word/2010/wordprocessingDrawing" xmlns:wp="http://schemas.openxmlformats.org/drawingml/2006/wordprocessingDrawing" xmlns:w10="urn:schemas-microsoft-com:office:word" xmlns:w="http://schemas.openxmlformats.org/wordprocessingml/2006/main" xmlns:w14="http://schemas.microsoft.com/office/word/2010/wordml" xmlns:w15="http://schemas.microsoft.com/office/word/2012/wordml" xmlns:w16se="http://schemas.microsoft.com/office/word/2015/wordml/symex" xmlns:wpg="http://schemas.microsoft.com/office/word/2010/wordprocessingGroup" xmlns:wpi="http://schemas.microsoft.com/office/word/2010/wordprocessingInk" xmlns:wne="http://schemas.microsoft.com/office/word/2006/wordml" xmlns:wps="http://schemas.microsoft.com/office/word/2010/wordprocessingShape" mc:Ignorable="w14 w15 w16se wp14">
+<w:document xmlns:wpc="http://schemas.microsoft.com/office/word/2010/wordprocessingCanvas" xmlns:mc="http://schemas.openxmlformats.org/markup-compatibility/2006" xmlns:o="urn:schemas-microsoft-com:office:office" xmlns:r="http://schemas.openxmlformats.org/officeDocument/2006/relationships" xmlns:m="http://schemas.openxmlformats.org/officeDocument/2006/math" xmlns:v="urn:schemas-microsoft-com:vml" xmlns:wp14="http://schemas.microsoft.com/office/word/2010/wordprocessingDrawing" xmlns:wp="http://schemas.openxmlformats.org/drawingml/2006/wordprocessingDrawing" xmlns:w10="urn:schemas-microsoft-com:office:word" xmlns:w="http://schemas.openxmlformats.org/wordprocessingml/2006/main" xmlns:w14="http://schemas.microsoft.com/office/word/2010/wordml" xmlns:w15="http://schemas.microsoft.com/office/word/2012/wordml" xmlns:wpg="http://schemas.microsoft.com/office/word/2010/wordprocessingGroup" xmlns:wpi="http://schemas.microsoft.com/office/word/2010/wordprocessingInk" xmlns:wne="http://schemas.microsoft.com/office/word/2006/wordml" xmlns:wps="http://schemas.microsoft.com/office/word/2010/wordprocessingShape" mc:Ignorable="w14 w15 wp14">
   <w:body>
     <w:p>
       <w:pPr>
@@ -942,16 +942,42 @@
           <w:lang w:val="es-US"/>
         </w:rPr>
       </w:pPr>
+      <w:r>
+        <w:rPr>
+          <w:b/>
+          <w:sz w:val="36"/>
+          <w:lang w:val="es-US"/>
+        </w:rPr>
+        <w:lastRenderedPageBreak/>
+        <w:t>INTRODUCCIÓN</w:t>
+      </w:r>
+    </w:p>
+    <w:p>
+      <w:pPr>
+        <w:pStyle w:val="Prrafodelista"/>
+        <w:rPr>
+          <w:sz w:val="24"/>
+          <w:szCs w:val="24"/>
+          <w:lang w:val="es-US"/>
+        </w:rPr>
+      </w:pPr>
+    </w:p>
+    <w:p>
+      <w:pPr>
+        <w:pStyle w:val="Prrafodelista"/>
+        <w:rPr>
+          <w:sz w:val="24"/>
+          <w:szCs w:val="24"/>
+          <w:lang w:val="es-US"/>
+        </w:rPr>
+      </w:pPr>
+      <w:r>
+        <w:t>La necesidad de disponer de una gestión de los medicamentos y un sistema que ayude a las ventas conduce al uso d</w:t>
+      </w:r>
       <w:bookmarkStart w:id="0" w:name="_GoBack"/>
       <w:bookmarkEnd w:id="0"/>
       <w:r>
-        <w:rPr>
-          <w:b/>
-          <w:sz w:val="36"/>
-          <w:lang w:val="es-US"/>
-        </w:rPr>
-        <w:lastRenderedPageBreak/>
-        <w:t>INTRODUCCIÓN</w:t>
+        <w:t>e herramientas informáticas de gestión</w:t>
       </w:r>
     </w:p>
     <w:sectPr>
@@ -965,8 +991,8 @@
 </file>
 
 <file path=word/numbering.xml><?xml version="1.0" encoding="utf-8"?>
-<w:numbering xmlns:wpc="http://schemas.microsoft.com/office/word/2010/wordprocessingCanvas" xmlns:cx="http://schemas.microsoft.com/office/drawing/2014/chartex" xmlns:cx1="http://schemas.microsoft.com/office/drawing/2015/9/8/chartex" xmlns:mc="http://schemas.openxmlformats.org/markup-compatibility/2006" xmlns:o="urn:schemas-microsoft-com:office:office" xmlns:r="http://schemas.openxmlformats.org/officeDocument/2006/relationships" xmlns:m="http://schemas.openxmlformats.org/officeDocument/2006/math" xmlns:v="urn:schemas-microsoft-com:vml" xmlns:wp14="http://schemas.microsoft.com/office/word/2010/wordprocessingDrawing" xmlns:wp="http://schemas.openxmlformats.org/drawingml/2006/wordprocessingDrawing" xmlns:w10="urn:schemas-microsoft-com:office:word" xmlns:w="http://schemas.openxmlformats.org/wordprocessingml/2006/main" xmlns:w14="http://schemas.microsoft.com/office/word/2010/wordml" xmlns:w15="http://schemas.microsoft.com/office/word/2012/wordml" xmlns:w16se="http://schemas.microsoft.com/office/word/2015/wordml/symex" xmlns:wpg="http://schemas.microsoft.com/office/word/2010/wordprocessingGroup" xmlns:wpi="http://schemas.microsoft.com/office/word/2010/wordprocessingInk" xmlns:wne="http://schemas.microsoft.com/office/word/2006/wordml" xmlns:wps="http://schemas.microsoft.com/office/word/2010/wordprocessingShape" mc:Ignorable="w14 w15 w16se wp14">
-  <w:abstractNum w:abstractNumId="0" w15:restartNumberingAfterBreak="0">
+<w:numbering xmlns:wpc="http://schemas.microsoft.com/office/word/2010/wordprocessingCanvas" xmlns:mc="http://schemas.openxmlformats.org/markup-compatibility/2006" xmlns:o="urn:schemas-microsoft-com:office:office" xmlns:r="http://schemas.openxmlformats.org/officeDocument/2006/relationships" xmlns:m="http://schemas.openxmlformats.org/officeDocument/2006/math" xmlns:v="urn:schemas-microsoft-com:vml" xmlns:wp14="http://schemas.microsoft.com/office/word/2010/wordprocessingDrawing" xmlns:wp="http://schemas.openxmlformats.org/drawingml/2006/wordprocessingDrawing" xmlns:w10="urn:schemas-microsoft-com:office:word" xmlns:w="http://schemas.openxmlformats.org/wordprocessingml/2006/main" xmlns:w14="http://schemas.microsoft.com/office/word/2010/wordml" xmlns:w15="http://schemas.microsoft.com/office/word/2012/wordml" xmlns:wpg="http://schemas.microsoft.com/office/word/2010/wordprocessingGroup" xmlns:wpi="http://schemas.microsoft.com/office/word/2010/wordprocessingInk" xmlns:wne="http://schemas.microsoft.com/office/word/2006/wordml" xmlns:wps="http://schemas.microsoft.com/office/word/2010/wordprocessingShape" mc:Ignorable="w14 w15 wp14">
+  <w:abstractNum w:abstractNumId="0">
     <w:nsid w:val="1F0F3F49"/>
     <w:multiLevelType w:val="hybridMultilevel"/>
     <w:tmpl w:val="E228A720"/>
@@ -1062,7 +1088,7 @@
 </file>
 
 <file path=word/styles.xml><?xml version="1.0" encoding="utf-8"?>
-<w:styles xmlns:mc="http://schemas.openxmlformats.org/markup-compatibility/2006" xmlns:r="http://schemas.openxmlformats.org/officeDocument/2006/relationships" xmlns:w="http://schemas.openxmlformats.org/wordprocessingml/2006/main" xmlns:w14="http://schemas.microsoft.com/office/word/2010/wordml" xmlns:w15="http://schemas.microsoft.com/office/word/2012/wordml" xmlns:w16se="http://schemas.microsoft.com/office/word/2015/wordml/symex" mc:Ignorable="w14 w15 w16se">
+<w:styles xmlns:mc="http://schemas.openxmlformats.org/markup-compatibility/2006" xmlns:r="http://schemas.openxmlformats.org/officeDocument/2006/relationships" xmlns:w="http://schemas.openxmlformats.org/wordprocessingml/2006/main" xmlns:w14="http://schemas.microsoft.com/office/word/2010/wordml" xmlns:w15="http://schemas.microsoft.com/office/word/2012/wordml" mc:Ignorable="w14 w15">
   <w:docDefaults>
     <w:rPrDefault>
       <w:rPr>

</xml_diff>

<commit_message>
feat: Agregado informacion de la tabla de CI
</commit_message>
<xml_diff>
--- a/Documentos/PGC.docx
+++ b/Documentos/PGC.docx
@@ -8480,10 +8480,16 @@
             <w:pPr>
               <w:rPr>
                 <w:b w:val="0"/>
-                <w:color w:val="00B0F0"/>
                 <w:sz w:val="24"/>
               </w:rPr>
             </w:pPr>
+            <w:r>
+              <w:rPr>
+                <w:b w:val="0"/>
+                <w:sz w:val="24"/>
+              </w:rPr>
+              <w:t>Evolución</w:t>
+            </w:r>
           </w:p>
         </w:tc>
         <w:tc>
@@ -8496,10 +8502,16 @@
               <w:cnfStyle w:val="000000000000" w:firstRow="0" w:lastRow="0" w:firstColumn="0" w:lastColumn="0" w:oddVBand="0" w:evenVBand="0" w:oddHBand="0" w:evenHBand="0" w:firstRowFirstColumn="0" w:firstRowLastColumn="0" w:lastRowFirstColumn="0" w:lastRowLastColumn="0"/>
               <w:rPr>
                 <w:b/>
-                <w:color w:val="00B0F0"/>
                 <w:sz w:val="24"/>
               </w:rPr>
             </w:pPr>
+            <w:r>
+              <w:rPr>
+                <w:b/>
+                <w:sz w:val="24"/>
+              </w:rPr>
+              <w:t>Listado de requerimientos</w:t>
+            </w:r>
           </w:p>
         </w:tc>
         <w:tc>
@@ -8512,10 +8524,16 @@
               <w:cnfStyle w:val="000000000000" w:firstRow="0" w:lastRow="0" w:firstColumn="0" w:lastColumn="0" w:oddVBand="0" w:evenVBand="0" w:oddHBand="0" w:evenHBand="0" w:firstRowFirstColumn="0" w:firstRowLastColumn="0" w:lastRowFirstColumn="0" w:lastRowLastColumn="0"/>
               <w:rPr>
                 <w:b/>
-                <w:color w:val="00B0F0"/>
                 <w:sz w:val="24"/>
               </w:rPr>
             </w:pPr>
+            <w:r>
+              <w:rPr>
+                <w:b/>
+                <w:sz w:val="24"/>
+              </w:rPr>
+              <w:t>Proyecto</w:t>
+            </w:r>
           </w:p>
         </w:tc>
         <w:tc>
@@ -8528,10 +8546,25 @@
               <w:cnfStyle w:val="000000000000" w:firstRow="0" w:lastRow="0" w:firstColumn="0" w:lastColumn="0" w:oddVBand="0" w:evenVBand="0" w:oddHBand="0" w:evenHBand="0" w:firstRowFirstColumn="0" w:firstRowLastColumn="0" w:lastRowFirstColumn="0" w:lastRowLastColumn="0"/>
               <w:rPr>
                 <w:b/>
-                <w:color w:val="00B0F0"/>
                 <w:sz w:val="24"/>
               </w:rPr>
             </w:pPr>
+            <w:r>
+              <w:rPr>
+                <w:b/>
+                <w:sz w:val="24"/>
+              </w:rPr>
+              <w:t>.</w:t>
+            </w:r>
+            <w:proofErr w:type="spellStart"/>
+            <w:r>
+              <w:rPr>
+                <w:b/>
+                <w:sz w:val="24"/>
+              </w:rPr>
+              <w:t>docx</w:t>
+            </w:r>
+            <w:proofErr w:type="spellEnd"/>
           </w:p>
         </w:tc>
         <w:tc>
@@ -8544,10 +8577,16 @@
               <w:cnfStyle w:val="000000000000" w:firstRow="0" w:lastRow="0" w:firstColumn="0" w:lastColumn="0" w:oddVBand="0" w:evenVBand="0" w:oddHBand="0" w:evenHBand="0" w:firstRowFirstColumn="0" w:firstRowLastColumn="0" w:lastRowFirstColumn="0" w:lastRowLastColumn="0"/>
               <w:rPr>
                 <w:b/>
-                <w:color w:val="00B0F0"/>
                 <w:sz w:val="24"/>
               </w:rPr>
             </w:pPr>
+            <w:r>
+              <w:rPr>
+                <w:b/>
+                <w:sz w:val="24"/>
+              </w:rPr>
+              <w:t>SGIVF</w:t>
+            </w:r>
           </w:p>
         </w:tc>
       </w:tr>
@@ -8565,10 +8604,16 @@
             <w:pPr>
               <w:rPr>
                 <w:b w:val="0"/>
-                <w:color w:val="00B0F0"/>
                 <w:sz w:val="24"/>
               </w:rPr>
             </w:pPr>
+            <w:r>
+              <w:rPr>
+                <w:b w:val="0"/>
+                <w:sz w:val="24"/>
+              </w:rPr>
+              <w:t>Evolución</w:t>
+            </w:r>
           </w:p>
         </w:tc>
         <w:tc>
@@ -8581,10 +8626,16 @@
               <w:cnfStyle w:val="000000000000" w:firstRow="0" w:lastRow="0" w:firstColumn="0" w:lastColumn="0" w:oddVBand="0" w:evenVBand="0" w:oddHBand="0" w:evenHBand="0" w:firstRowFirstColumn="0" w:firstRowLastColumn="0" w:lastRowFirstColumn="0" w:lastRowLastColumn="0"/>
               <w:rPr>
                 <w:b/>
-                <w:color w:val="00B0F0"/>
                 <w:sz w:val="24"/>
               </w:rPr>
             </w:pPr>
+            <w:r>
+              <w:rPr>
+                <w:b/>
+                <w:sz w:val="24"/>
+              </w:rPr>
+              <w:t>Documento de análisis</w:t>
+            </w:r>
           </w:p>
         </w:tc>
         <w:tc>
@@ -8597,10 +8648,16 @@
               <w:cnfStyle w:val="000000000000" w:firstRow="0" w:lastRow="0" w:firstColumn="0" w:lastColumn="0" w:oddVBand="0" w:evenVBand="0" w:oddHBand="0" w:evenHBand="0" w:firstRowFirstColumn="0" w:firstRowLastColumn="0" w:lastRowFirstColumn="0" w:lastRowLastColumn="0"/>
               <w:rPr>
                 <w:b/>
-                <w:color w:val="00B0F0"/>
                 <w:sz w:val="24"/>
               </w:rPr>
             </w:pPr>
+            <w:r>
+              <w:rPr>
+                <w:b/>
+                <w:sz w:val="24"/>
+              </w:rPr>
+              <w:t>Proyecto</w:t>
+            </w:r>
           </w:p>
         </w:tc>
         <w:tc>
@@ -8613,10 +8670,25 @@
               <w:cnfStyle w:val="000000000000" w:firstRow="0" w:lastRow="0" w:firstColumn="0" w:lastColumn="0" w:oddVBand="0" w:evenVBand="0" w:oddHBand="0" w:evenHBand="0" w:firstRowFirstColumn="0" w:firstRowLastColumn="0" w:lastRowFirstColumn="0" w:lastRowLastColumn="0"/>
               <w:rPr>
                 <w:b/>
-                <w:color w:val="00B0F0"/>
                 <w:sz w:val="24"/>
               </w:rPr>
             </w:pPr>
+            <w:r>
+              <w:rPr>
+                <w:b/>
+                <w:sz w:val="24"/>
+              </w:rPr>
+              <w:t>.</w:t>
+            </w:r>
+            <w:proofErr w:type="spellStart"/>
+            <w:r>
+              <w:rPr>
+                <w:b/>
+                <w:sz w:val="24"/>
+              </w:rPr>
+              <w:t>docx</w:t>
+            </w:r>
+            <w:proofErr w:type="spellEnd"/>
           </w:p>
         </w:tc>
         <w:tc>
@@ -8629,10 +8701,16 @@
               <w:cnfStyle w:val="000000000000" w:firstRow="0" w:lastRow="0" w:firstColumn="0" w:lastColumn="0" w:oddVBand="0" w:evenVBand="0" w:oddHBand="0" w:evenHBand="0" w:firstRowFirstColumn="0" w:firstRowLastColumn="0" w:lastRowFirstColumn="0" w:lastRowLastColumn="0"/>
               <w:rPr>
                 <w:b/>
-                <w:color w:val="00B0F0"/>
                 <w:sz w:val="24"/>
               </w:rPr>
             </w:pPr>
+            <w:r>
+              <w:rPr>
+                <w:b/>
+                <w:sz w:val="24"/>
+              </w:rPr>
+              <w:t>SGIVF</w:t>
+            </w:r>
           </w:p>
         </w:tc>
       </w:tr>
@@ -8650,10 +8728,16 @@
             <w:pPr>
               <w:rPr>
                 <w:b w:val="0"/>
-                <w:color w:val="00B0F0"/>
                 <w:sz w:val="24"/>
               </w:rPr>
             </w:pPr>
+            <w:r>
+              <w:rPr>
+                <w:b w:val="0"/>
+                <w:sz w:val="24"/>
+              </w:rPr>
+              <w:t>Evolución</w:t>
+            </w:r>
           </w:p>
         </w:tc>
         <w:tc>
@@ -8666,10 +8750,16 @@
               <w:cnfStyle w:val="000000000000" w:firstRow="0" w:lastRow="0" w:firstColumn="0" w:lastColumn="0" w:oddVBand="0" w:evenVBand="0" w:oddHBand="0" w:evenHBand="0" w:firstRowFirstColumn="0" w:firstRowLastColumn="0" w:lastRowFirstColumn="0" w:lastRowLastColumn="0"/>
               <w:rPr>
                 <w:b/>
-                <w:color w:val="00B0F0"/>
                 <w:sz w:val="24"/>
               </w:rPr>
             </w:pPr>
+            <w:r>
+              <w:rPr>
+                <w:b/>
+                <w:sz w:val="24"/>
+              </w:rPr>
+              <w:t>Documento de diseño</w:t>
+            </w:r>
           </w:p>
         </w:tc>
         <w:tc>
@@ -8682,10 +8772,16 @@
               <w:cnfStyle w:val="000000000000" w:firstRow="0" w:lastRow="0" w:firstColumn="0" w:lastColumn="0" w:oddVBand="0" w:evenVBand="0" w:oddHBand="0" w:evenHBand="0" w:firstRowFirstColumn="0" w:firstRowLastColumn="0" w:lastRowFirstColumn="0" w:lastRowLastColumn="0"/>
               <w:rPr>
                 <w:b/>
-                <w:color w:val="00B0F0"/>
                 <w:sz w:val="24"/>
               </w:rPr>
             </w:pPr>
+            <w:r>
+              <w:rPr>
+                <w:b/>
+                <w:sz w:val="24"/>
+              </w:rPr>
+              <w:t>Proyecto</w:t>
+            </w:r>
           </w:p>
         </w:tc>
         <w:tc>
@@ -8698,10 +8794,25 @@
               <w:cnfStyle w:val="000000000000" w:firstRow="0" w:lastRow="0" w:firstColumn="0" w:lastColumn="0" w:oddVBand="0" w:evenVBand="0" w:oddHBand="0" w:evenHBand="0" w:firstRowFirstColumn="0" w:firstRowLastColumn="0" w:lastRowFirstColumn="0" w:lastRowLastColumn="0"/>
               <w:rPr>
                 <w:b/>
-                <w:color w:val="00B0F0"/>
                 <w:sz w:val="24"/>
               </w:rPr>
             </w:pPr>
+            <w:r>
+              <w:rPr>
+                <w:b/>
+                <w:sz w:val="24"/>
+              </w:rPr>
+              <w:t>.</w:t>
+            </w:r>
+            <w:proofErr w:type="spellStart"/>
+            <w:r>
+              <w:rPr>
+                <w:b/>
+                <w:sz w:val="24"/>
+              </w:rPr>
+              <w:t>docx</w:t>
+            </w:r>
+            <w:proofErr w:type="spellEnd"/>
           </w:p>
         </w:tc>
         <w:tc>
@@ -8714,10 +8825,16 @@
               <w:cnfStyle w:val="000000000000" w:firstRow="0" w:lastRow="0" w:firstColumn="0" w:lastColumn="0" w:oddVBand="0" w:evenVBand="0" w:oddHBand="0" w:evenHBand="0" w:firstRowFirstColumn="0" w:firstRowLastColumn="0" w:lastRowFirstColumn="0" w:lastRowLastColumn="0"/>
               <w:rPr>
                 <w:b/>
-                <w:color w:val="00B0F0"/>
                 <w:sz w:val="24"/>
               </w:rPr>
             </w:pPr>
+            <w:r>
+              <w:rPr>
+                <w:b/>
+                <w:sz w:val="24"/>
+              </w:rPr>
+              <w:t>SGIVF</w:t>
+            </w:r>
           </w:p>
         </w:tc>
       </w:tr>
@@ -8729,29 +8846,29 @@
           <w:sz w:val="28"/>
         </w:rPr>
       </w:pPr>
+    </w:p>
+    <w:p>
+      <w:pPr>
+        <w:rPr>
+          <w:rStyle w:val="None"/>
+          <w:sz w:val="24"/>
+        </w:rPr>
+      </w:pPr>
+    </w:p>
+    <w:p>
+      <w:pPr>
+        <w:rPr>
+          <w:lang w:val="es-PE" w:eastAsia="es-AR"/>
+        </w:rPr>
+      </w:pPr>
+    </w:p>
+    <w:p>
+      <w:pPr>
+        <w:spacing w:line="240" w:lineRule="auto"/>
+        <w:ind w:firstLine="708"/>
+      </w:pPr>
       <w:bookmarkStart w:id="15" w:name="_GoBack"/>
       <w:bookmarkEnd w:id="15"/>
-    </w:p>
-    <w:p>
-      <w:pPr>
-        <w:rPr>
-          <w:rStyle w:val="None"/>
-          <w:sz w:val="24"/>
-        </w:rPr>
-      </w:pPr>
-    </w:p>
-    <w:p>
-      <w:pPr>
-        <w:rPr>
-          <w:lang w:val="es-PE" w:eastAsia="es-AR"/>
-        </w:rPr>
-      </w:pPr>
-    </w:p>
-    <w:p>
-      <w:pPr>
-        <w:spacing w:line="240" w:lineRule="auto"/>
-        <w:ind w:firstLine="708"/>
-      </w:pPr>
     </w:p>
     <w:sectPr>
       <w:headerReference w:type="default" r:id="rId12"/>
@@ -13950,7 +14067,7 @@
 </file>
 
 <file path=customXml/itemProps2.xml><?xml version="1.0" encoding="utf-8"?>
-<ds:datastoreItem xmlns:ds="http://schemas.openxmlformats.org/officeDocument/2006/customXml" ds:itemID="{E38EA7EF-D5D5-4694-8260-448987A1087A}">
+<ds:datastoreItem xmlns:ds="http://schemas.openxmlformats.org/officeDocument/2006/customXml" ds:itemID="{B4AB61AF-1F29-4D34-AA60-E83C359EA26B}">
   <ds:schemaRefs>
     <ds:schemaRef ds:uri="http://schemas.openxmlformats.org/officeDocument/2006/bibliography"/>
   </ds:schemaRefs>

</xml_diff>

<commit_message>
feat: Agregar Windows y scripts BD al PGC
Se agregó CIs Windows y scripts BD al Plan de Gestión de la Configuración
</commit_message>
<xml_diff>
--- a/Documentos/PGC.docx
+++ b/Documentos/PGC.docx
@@ -1,6 +1,6 @@
 
 <file path=word/document.xml><?xml version="1.0" encoding="utf-8"?>
-<w:document xmlns:wpc="http://schemas.microsoft.com/office/word/2010/wordprocessingCanvas" xmlns:cx="http://schemas.microsoft.com/office/drawing/2014/chartex" xmlns:cx1="http://schemas.microsoft.com/office/drawing/2015/9/8/chartex" xmlns:mc="http://schemas.openxmlformats.org/markup-compatibility/2006" xmlns:o="urn:schemas-microsoft-com:office:office" xmlns:r="http://schemas.openxmlformats.org/officeDocument/2006/relationships" xmlns:m="http://schemas.openxmlformats.org/officeDocument/2006/math" xmlns:v="urn:schemas-microsoft-com:vml" xmlns:wp14="http://schemas.microsoft.com/office/word/2010/wordprocessingDrawing" xmlns:wp="http://schemas.openxmlformats.org/drawingml/2006/wordprocessingDrawing" xmlns:w10="urn:schemas-microsoft-com:office:word" xmlns:w="http://schemas.openxmlformats.org/wordprocessingml/2006/main" xmlns:w14="http://schemas.microsoft.com/office/word/2010/wordml" xmlns:w15="http://schemas.microsoft.com/office/word/2012/wordml" xmlns:w16se="http://schemas.microsoft.com/office/word/2015/wordml/symex" xmlns:wpg="http://schemas.microsoft.com/office/word/2010/wordprocessingGroup" xmlns:wpi="http://schemas.microsoft.com/office/word/2010/wordprocessingInk" xmlns:wne="http://schemas.microsoft.com/office/word/2006/wordml" xmlns:wps="http://schemas.microsoft.com/office/word/2010/wordprocessingShape" mc:Ignorable="w14 w15 w16se wp14">
+<w:document xmlns:wpc="http://schemas.microsoft.com/office/word/2010/wordprocessingCanvas" xmlns:cx="http://schemas.microsoft.com/office/drawing/2014/chartex" xmlns:cx1="http://schemas.microsoft.com/office/drawing/2015/9/8/chartex" xmlns:cx2="http://schemas.microsoft.com/office/drawing/2015/10/21/chartex" xmlns:cx3="http://schemas.microsoft.com/office/drawing/2016/5/9/chartex" xmlns:cx4="http://schemas.microsoft.com/office/drawing/2016/5/10/chartex" xmlns:cx5="http://schemas.microsoft.com/office/drawing/2016/5/11/chartex" xmlns:cx6="http://schemas.microsoft.com/office/drawing/2016/5/12/chartex" xmlns:cx7="http://schemas.microsoft.com/office/drawing/2016/5/13/chartex" xmlns:cx8="http://schemas.microsoft.com/office/drawing/2016/5/14/chartex" xmlns:mc="http://schemas.openxmlformats.org/markup-compatibility/2006" xmlns:aink="http://schemas.microsoft.com/office/drawing/2016/ink" xmlns:am3d="http://schemas.microsoft.com/office/drawing/2017/model3d" xmlns:o="urn:schemas-microsoft-com:office:office" xmlns:r="http://schemas.openxmlformats.org/officeDocument/2006/relationships" xmlns:m="http://schemas.openxmlformats.org/officeDocument/2006/math" xmlns:v="urn:schemas-microsoft-com:vml" xmlns:wp14="http://schemas.microsoft.com/office/word/2010/wordprocessingDrawing" xmlns:wp="http://schemas.openxmlformats.org/drawingml/2006/wordprocessingDrawing" xmlns:w10="urn:schemas-microsoft-com:office:word" xmlns:w="http://schemas.openxmlformats.org/wordprocessingml/2006/main" xmlns:w14="http://schemas.microsoft.com/office/word/2010/wordml" xmlns:w15="http://schemas.microsoft.com/office/word/2012/wordml" xmlns:w16cid="http://schemas.microsoft.com/office/word/2016/wordml/cid" xmlns:w16se="http://schemas.microsoft.com/office/word/2015/wordml/symex" xmlns:wpg="http://schemas.microsoft.com/office/word/2010/wordprocessingGroup" xmlns:wpi="http://schemas.microsoft.com/office/word/2010/wordprocessingInk" xmlns:wne="http://schemas.microsoft.com/office/word/2006/wordml" xmlns:wps="http://schemas.microsoft.com/office/word/2010/wordprocessingShape" mc:Ignorable="w14 w15 w16se w16cid wp14">
   <w:body>
     <w:p/>
     <w:p/>
@@ -139,7 +139,7 @@
                           </w:p>
                           <w:p>
                             <w:pPr>
-                              <w:pStyle w:val="Prrafodelista"/>
+                              <w:pStyle w:val="ListParagraph"/>
                               <w:numPr>
                                 <w:ilvl w:val="0"/>
                                 <w:numId w:val="1"/>
@@ -174,7 +174,7 @@
                           </w:p>
                           <w:p>
                             <w:pPr>
-                              <w:pStyle w:val="Prrafodelista"/>
+                              <w:pStyle w:val="ListParagraph"/>
                               <w:numPr>
                                 <w:ilvl w:val="0"/>
                                 <w:numId w:val="1"/>
@@ -229,7 +229,7 @@
                           </w:p>
                           <w:p>
                             <w:pPr>
-                              <w:pStyle w:val="Prrafodelista"/>
+                              <w:pStyle w:val="ListParagraph"/>
                               <w:numPr>
                                 <w:ilvl w:val="0"/>
                                 <w:numId w:val="1"/>
@@ -304,7 +304,7 @@
                           </w:p>
                           <w:p>
                             <w:pPr>
-                              <w:pStyle w:val="Prrafodelista"/>
+                              <w:pStyle w:val="ListParagraph"/>
                               <w:numPr>
                                 <w:ilvl w:val="0"/>
                                 <w:numId w:val="1"/>
@@ -328,7 +328,7 @@
                           </w:p>
                           <w:p>
                             <w:pPr>
-                              <w:pStyle w:val="Prrafodelista"/>
+                              <w:pStyle w:val="ListParagraph"/>
                               <w:numPr>
                                 <w:ilvl w:val="0"/>
                                 <w:numId w:val="1"/>
@@ -352,7 +352,7 @@
                           </w:p>
                           <w:p>
                             <w:pPr>
-                              <w:pStyle w:val="Prrafodelista"/>
+                              <w:pStyle w:val="ListParagraph"/>
                               <w:numPr>
                                 <w:ilvl w:val="0"/>
                                 <w:numId w:val="1"/>
@@ -1738,7 +1738,7 @@
       <w:sdtContent>
         <w:p>
           <w:pPr>
-            <w:pStyle w:val="TtuloTDC"/>
+            <w:pStyle w:val="TOCHeading"/>
           </w:pPr>
           <w:r>
             <w:rPr>
@@ -1750,7 +1750,7 @@
         </w:p>
         <w:p>
           <w:pPr>
-            <w:pStyle w:val="TDC1"/>
+            <w:pStyle w:val="TOC1"/>
             <w:rPr>
               <w:noProof/>
               <w:lang w:val="es-PE" w:eastAsia="es-PE"/>
@@ -1768,7 +1768,7 @@
           <w:hyperlink w:anchor="_Toc525771964" w:history="1">
             <w:r>
               <w:rPr>
-                <w:rStyle w:val="Hipervnculo"/>
+                <w:rStyle w:val="Hyperlink"/>
                 <w:noProof/>
                 <w:lang w:val="es-ES"/>
               </w:rPr>
@@ -1826,7 +1826,7 @@
         </w:p>
         <w:p>
           <w:pPr>
-            <w:pStyle w:val="TDC1"/>
+            <w:pStyle w:val="TOC1"/>
             <w:rPr>
               <w:noProof/>
               <w:lang w:val="es-PE" w:eastAsia="es-PE"/>
@@ -1835,7 +1835,7 @@
           <w:hyperlink w:anchor="_Toc525771965" w:history="1">
             <w:r>
               <w:rPr>
-                <w:rStyle w:val="Hipervnculo"/>
+                <w:rStyle w:val="Hyperlink"/>
                 <w:noProof/>
               </w:rPr>
               <w:t>1.</w:t>
@@ -1849,7 +1849,7 @@
             </w:r>
             <w:r>
               <w:rPr>
-                <w:rStyle w:val="Hipervnculo"/>
+                <w:rStyle w:val="Hyperlink"/>
                 <w:noProof/>
               </w:rPr>
               <w:t>Planificación de la SCM:</w:t>
@@ -1906,7 +1906,7 @@
         </w:p>
         <w:p>
           <w:pPr>
-            <w:pStyle w:val="TDC2"/>
+            <w:pStyle w:val="TOC2"/>
             <w:tabs>
               <w:tab w:val="left" w:pos="880"/>
               <w:tab w:val="right" w:leader="dot" w:pos="10053"/>
@@ -1919,7 +1919,7 @@
           <w:hyperlink w:anchor="_Toc525771966" w:history="1">
             <w:r>
               <w:rPr>
-                <w:rStyle w:val="Hipervnculo"/>
+                <w:rStyle w:val="Hyperlink"/>
                 <w:noProof/>
               </w:rPr>
               <w:t>1.1.</w:t>
@@ -1933,7 +1933,7 @@
             </w:r>
             <w:r>
               <w:rPr>
-                <w:rStyle w:val="Hipervnculo"/>
+                <w:rStyle w:val="Hyperlink"/>
                 <w:noProof/>
               </w:rPr>
               <w:t>Introducción</w:t>
@@ -1990,7 +1990,7 @@
         </w:p>
         <w:p>
           <w:pPr>
-            <w:pStyle w:val="TDC2"/>
+            <w:pStyle w:val="TOC2"/>
             <w:tabs>
               <w:tab w:val="left" w:pos="880"/>
               <w:tab w:val="right" w:leader="dot" w:pos="10053"/>
@@ -2003,7 +2003,7 @@
           <w:hyperlink w:anchor="_Toc525771967" w:history="1">
             <w:r>
               <w:rPr>
-                <w:rStyle w:val="Hipervnculo"/>
+                <w:rStyle w:val="Hyperlink"/>
                 <w:noProof/>
               </w:rPr>
               <w:t>1.2.</w:t>
@@ -2017,7 +2017,7 @@
             </w:r>
             <w:r>
               <w:rPr>
-                <w:rStyle w:val="Hipervnculo"/>
+                <w:rStyle w:val="Hyperlink"/>
                 <w:noProof/>
               </w:rPr>
               <w:t>Roles, Responsabilidades y Cantidad</w:t>
@@ -2074,7 +2074,7 @@
         </w:p>
         <w:p>
           <w:pPr>
-            <w:pStyle w:val="TDC2"/>
+            <w:pStyle w:val="TOC2"/>
             <w:tabs>
               <w:tab w:val="left" w:pos="880"/>
               <w:tab w:val="right" w:leader="dot" w:pos="10053"/>
@@ -2087,7 +2087,7 @@
           <w:hyperlink w:anchor="_Toc525771968" w:history="1">
             <w:r>
               <w:rPr>
-                <w:rStyle w:val="Hipervnculo"/>
+                <w:rStyle w:val="Hyperlink"/>
                 <w:noProof/>
               </w:rPr>
               <w:t>1.3.</w:t>
@@ -2101,7 +2101,7 @@
             </w:r>
             <w:r>
               <w:rPr>
-                <w:rStyle w:val="Hipervnculo"/>
+                <w:rStyle w:val="Hyperlink"/>
                 <w:noProof/>
               </w:rPr>
               <w:t>Políticas, Directrices y Procedimientos</w:t>
@@ -2158,7 +2158,7 @@
         </w:p>
         <w:p>
           <w:pPr>
-            <w:pStyle w:val="TDC3"/>
+            <w:pStyle w:val="TOC3"/>
             <w:tabs>
               <w:tab w:val="left" w:pos="1320"/>
               <w:tab w:val="right" w:leader="dot" w:pos="10053"/>
@@ -2171,7 +2171,7 @@
           <w:hyperlink w:anchor="_Toc525771969" w:history="1">
             <w:r>
               <w:rPr>
-                <w:rStyle w:val="Hipervnculo"/>
+                <w:rStyle w:val="Hyperlink"/>
                 <w:noProof/>
               </w:rPr>
               <w:t>1.3.1.</w:t>
@@ -2185,7 +2185,7 @@
             </w:r>
             <w:r>
               <w:rPr>
-                <w:rStyle w:val="Hipervnculo"/>
+                <w:rStyle w:val="Hyperlink"/>
                 <w:noProof/>
               </w:rPr>
               <w:t>POLÍTICAS  Y DIRECTRICES</w:t>
@@ -2242,7 +2242,7 @@
         </w:p>
         <w:p>
           <w:pPr>
-            <w:pStyle w:val="TDC3"/>
+            <w:pStyle w:val="TOC3"/>
             <w:tabs>
               <w:tab w:val="left" w:pos="1320"/>
               <w:tab w:val="right" w:leader="dot" w:pos="10053"/>
@@ -2255,7 +2255,7 @@
           <w:hyperlink w:anchor="_Toc525771970" w:history="1">
             <w:r>
               <w:rPr>
-                <w:rStyle w:val="Hipervnculo"/>
+                <w:rStyle w:val="Hyperlink"/>
                 <w:noProof/>
               </w:rPr>
               <w:t>1.3.2.</w:t>
@@ -2269,7 +2269,7 @@
             </w:r>
             <w:r>
               <w:rPr>
-                <w:rStyle w:val="Hipervnculo"/>
+                <w:rStyle w:val="Hyperlink"/>
                 <w:noProof/>
               </w:rPr>
               <w:t>PROCEDIMIENTOS</w:t>
@@ -2326,7 +2326,7 @@
         </w:p>
         <w:p>
           <w:pPr>
-            <w:pStyle w:val="TDC2"/>
+            <w:pStyle w:val="TOC2"/>
             <w:tabs>
               <w:tab w:val="left" w:pos="880"/>
               <w:tab w:val="right" w:leader="dot" w:pos="10053"/>
@@ -2339,7 +2339,7 @@
           <w:hyperlink w:anchor="_Toc525771971" w:history="1">
             <w:r>
               <w:rPr>
-                <w:rStyle w:val="Hipervnculo"/>
+                <w:rStyle w:val="Hyperlink"/>
                 <w:noProof/>
               </w:rPr>
               <w:t>1.4.</w:t>
@@ -2353,7 +2353,7 @@
             </w:r>
             <w:r>
               <w:rPr>
-                <w:rStyle w:val="Hipervnculo"/>
+                <w:rStyle w:val="Hyperlink"/>
                 <w:noProof/>
               </w:rPr>
               <w:t>Herramientas, entorno e infraestructura</w:t>
@@ -2410,7 +2410,7 @@
         </w:p>
         <w:p>
           <w:pPr>
-            <w:pStyle w:val="TDC3"/>
+            <w:pStyle w:val="TOC3"/>
             <w:tabs>
               <w:tab w:val="left" w:pos="1320"/>
               <w:tab w:val="right" w:leader="dot" w:pos="10053"/>
@@ -2423,7 +2423,7 @@
           <w:hyperlink w:anchor="_Toc525771972" w:history="1">
             <w:r>
               <w:rPr>
-                <w:rStyle w:val="Hipervnculo"/>
+                <w:rStyle w:val="Hyperlink"/>
                 <w:noProof/>
               </w:rPr>
               <w:t>1.4.1.</w:t>
@@ -2437,7 +2437,7 @@
             </w:r>
             <w:r>
               <w:rPr>
-                <w:rStyle w:val="Hipervnculo"/>
+                <w:rStyle w:val="Hyperlink"/>
                 <w:noProof/>
               </w:rPr>
               <w:t>HERRAMIENTAS</w:t>
@@ -2494,7 +2494,7 @@
         </w:p>
         <w:p>
           <w:pPr>
-            <w:pStyle w:val="TDC3"/>
+            <w:pStyle w:val="TOC3"/>
             <w:tabs>
               <w:tab w:val="left" w:pos="1320"/>
               <w:tab w:val="right" w:leader="dot" w:pos="10053"/>
@@ -2507,7 +2507,7 @@
           <w:hyperlink w:anchor="_Toc525771973" w:history="1">
             <w:r>
               <w:rPr>
-                <w:rStyle w:val="Hipervnculo"/>
+                <w:rStyle w:val="Hyperlink"/>
                 <w:noProof/>
               </w:rPr>
               <w:t>1.4.2.</w:t>
@@ -2521,7 +2521,7 @@
             </w:r>
             <w:r>
               <w:rPr>
-                <w:rStyle w:val="Hipervnculo"/>
+                <w:rStyle w:val="Hyperlink"/>
                 <w:noProof/>
               </w:rPr>
               <w:t>ENTORNO</w:t>
@@ -2578,7 +2578,7 @@
         </w:p>
         <w:p>
           <w:pPr>
-            <w:pStyle w:val="TDC3"/>
+            <w:pStyle w:val="TOC3"/>
             <w:tabs>
               <w:tab w:val="left" w:pos="1320"/>
               <w:tab w:val="right" w:leader="dot" w:pos="10053"/>
@@ -2591,7 +2591,7 @@
           <w:hyperlink w:anchor="_Toc525771974" w:history="1">
             <w:r>
               <w:rPr>
-                <w:rStyle w:val="Hipervnculo"/>
+                <w:rStyle w:val="Hyperlink"/>
                 <w:noProof/>
               </w:rPr>
               <w:t>1.4.3.</w:t>
@@ -2605,7 +2605,7 @@
             </w:r>
             <w:r>
               <w:rPr>
-                <w:rStyle w:val="Hipervnculo"/>
+                <w:rStyle w:val="Hyperlink"/>
                 <w:noProof/>
               </w:rPr>
               <w:t>INFRAESTRUCTURA</w:t>
@@ -2662,7 +2662,7 @@
         </w:p>
         <w:p>
           <w:pPr>
-            <w:pStyle w:val="TDC2"/>
+            <w:pStyle w:val="TOC2"/>
             <w:tabs>
               <w:tab w:val="left" w:pos="880"/>
               <w:tab w:val="right" w:leader="dot" w:pos="10053"/>
@@ -2675,7 +2675,7 @@
           <w:hyperlink w:anchor="_Toc525771975" w:history="1">
             <w:r>
               <w:rPr>
-                <w:rStyle w:val="Hipervnculo"/>
+                <w:rStyle w:val="Hyperlink"/>
                 <w:noProof/>
               </w:rPr>
               <w:t>1.5.</w:t>
@@ -2689,7 +2689,7 @@
             </w:r>
             <w:r>
               <w:rPr>
-                <w:rStyle w:val="Hipervnculo"/>
+                <w:rStyle w:val="Hyperlink"/>
                 <w:noProof/>
               </w:rPr>
               <w:t>Calendario</w:t>
@@ -2746,7 +2746,7 @@
         </w:p>
         <w:p>
           <w:pPr>
-            <w:pStyle w:val="TDC1"/>
+            <w:pStyle w:val="TOC1"/>
             <w:rPr>
               <w:noProof/>
               <w:lang w:val="es-PE" w:eastAsia="es-PE"/>
@@ -2755,7 +2755,7 @@
           <w:hyperlink w:anchor="_Toc525771976" w:history="1">
             <w:r>
               <w:rPr>
-                <w:rStyle w:val="Hipervnculo"/>
+                <w:rStyle w:val="Hyperlink"/>
                 <w:noProof/>
               </w:rPr>
               <w:t>2.</w:t>
@@ -2769,7 +2769,7 @@
             </w:r>
             <w:r>
               <w:rPr>
-                <w:rStyle w:val="Hipervnculo"/>
+                <w:rStyle w:val="Hyperlink"/>
                 <w:noProof/>
               </w:rPr>
               <w:t>Identificación</w:t>
@@ -3065,7 +3065,7 @@
     </w:p>
     <w:tbl>
       <w:tblPr>
-        <w:tblStyle w:val="Tabladecuadrcula4-nfasis2"/>
+        <w:tblStyle w:val="GridTable4-Accent2"/>
         <w:tblpPr w:leftFromText="141" w:rightFromText="141" w:vertAnchor="text" w:horzAnchor="margin" w:tblpY="29"/>
         <w:tblW w:w="0" w:type="auto"/>
         <w:tblLook w:val="04A0" w:firstRow="1" w:lastRow="0" w:firstColumn="1" w:lastColumn="0" w:noHBand="0" w:noVBand="1"/>
@@ -4413,7 +4413,7 @@
     </w:p>
     <w:p>
       <w:pPr>
-        <w:pStyle w:val="Textoindependiente"/>
+        <w:pStyle w:val="BodyText"/>
         <w:spacing w:after="0" w:line="240" w:lineRule="auto"/>
         <w:jc w:val="both"/>
       </w:pPr>
@@ -4447,7 +4447,7 @@
     </w:p>
     <w:p>
       <w:pPr>
-        <w:pStyle w:val="Textoindependiente"/>
+        <w:pStyle w:val="BodyText"/>
         <w:spacing w:after="0" w:line="240" w:lineRule="auto"/>
         <w:jc w:val="both"/>
       </w:pPr>
@@ -4464,7 +4464,7 @@
     </w:p>
     <w:p>
       <w:pPr>
-        <w:pStyle w:val="Textoindependiente"/>
+        <w:pStyle w:val="BodyText"/>
         <w:spacing w:after="0" w:line="240" w:lineRule="auto"/>
         <w:jc w:val="both"/>
         <w:rPr>
@@ -4477,7 +4477,7 @@
     </w:p>
     <w:p>
       <w:pPr>
-        <w:pStyle w:val="Textoindependiente"/>
+        <w:pStyle w:val="BodyText"/>
         <w:spacing w:after="0" w:line="240" w:lineRule="auto"/>
         <w:jc w:val="both"/>
         <w:rPr>
@@ -4490,7 +4490,7 @@
     </w:p>
     <w:p>
       <w:pPr>
-        <w:pStyle w:val="Ttulo3"/>
+        <w:pStyle w:val="Heading3"/>
         <w:numPr>
           <w:ilvl w:val="2"/>
           <w:numId w:val="2"/>
@@ -4527,7 +4527,7 @@
     </w:p>
     <w:p>
       <w:pPr>
-        <w:pStyle w:val="Prrafodelista"/>
+        <w:pStyle w:val="ListParagraph"/>
         <w:numPr>
           <w:ilvl w:val="0"/>
           <w:numId w:val="18"/>
@@ -4545,7 +4545,7 @@
     </w:p>
     <w:p>
       <w:pPr>
-        <w:pStyle w:val="Prrafodelista"/>
+        <w:pStyle w:val="ListParagraph"/>
         <w:numPr>
           <w:ilvl w:val="0"/>
           <w:numId w:val="18"/>
@@ -4563,7 +4563,7 @@
     </w:p>
     <w:p>
       <w:pPr>
-        <w:pStyle w:val="Prrafodelista"/>
+        <w:pStyle w:val="ListParagraph"/>
         <w:numPr>
           <w:ilvl w:val="0"/>
           <w:numId w:val="18"/>
@@ -4581,7 +4581,7 @@
     </w:p>
     <w:p>
       <w:pPr>
-        <w:pStyle w:val="Prrafodelista"/>
+        <w:pStyle w:val="ListParagraph"/>
         <w:numPr>
           <w:ilvl w:val="0"/>
           <w:numId w:val="18"/>
@@ -4599,7 +4599,7 @@
     </w:p>
     <w:p>
       <w:pPr>
-        <w:pStyle w:val="Prrafodelista"/>
+        <w:pStyle w:val="ListParagraph"/>
         <w:numPr>
           <w:ilvl w:val="0"/>
           <w:numId w:val="18"/>
@@ -4617,7 +4617,7 @@
     </w:p>
     <w:p>
       <w:pPr>
-        <w:pStyle w:val="Prrafodelista"/>
+        <w:pStyle w:val="ListParagraph"/>
         <w:numPr>
           <w:ilvl w:val="0"/>
           <w:numId w:val="18"/>
@@ -4635,7 +4635,7 @@
     </w:p>
     <w:p>
       <w:pPr>
-        <w:pStyle w:val="Prrafodelista"/>
+        <w:pStyle w:val="ListParagraph"/>
         <w:numPr>
           <w:ilvl w:val="0"/>
           <w:numId w:val="18"/>
@@ -4661,7 +4661,7 @@
     </w:p>
     <w:p>
       <w:pPr>
-        <w:pStyle w:val="Ttulo3"/>
+        <w:pStyle w:val="Heading3"/>
         <w:numPr>
           <w:ilvl w:val="2"/>
           <w:numId w:val="2"/>
@@ -4843,7 +4843,7 @@
     </w:p>
     <w:p>
       <w:pPr>
-        <w:pStyle w:val="Ttulo2"/>
+        <w:pStyle w:val="Heading2"/>
         <w:rPr>
           <w:color w:val="00000A"/>
         </w:rPr>
@@ -4865,7 +4865,7 @@
     </w:p>
     <w:p>
       <w:pPr>
-        <w:pStyle w:val="Ttulo3"/>
+        <w:pStyle w:val="Heading3"/>
         <w:numPr>
           <w:ilvl w:val="2"/>
           <w:numId w:val="2"/>
@@ -4886,7 +4886,7 @@
     </w:p>
     <w:p>
       <w:pPr>
-        <w:pStyle w:val="Ttulo4"/>
+        <w:pStyle w:val="Heading4"/>
         <w:numPr>
           <w:ilvl w:val="3"/>
           <w:numId w:val="2"/>
@@ -4908,7 +4908,7 @@
     </w:p>
     <w:p>
       <w:pPr>
-        <w:pStyle w:val="Textoindependiente"/>
+        <w:pStyle w:val="BodyText"/>
         <w:spacing w:after="0" w:line="240" w:lineRule="auto"/>
         <w:ind w:left="1843"/>
         <w:jc w:val="both"/>
@@ -4953,30 +4953,12 @@
           <w:sz w:val="24"/>
           <w:szCs w:val="24"/>
         </w:rPr>
-        <w:t xml:space="preserve">. </w:t>
-      </w:r>
-      <w:proofErr w:type="spellStart"/>
-      <w:r>
-        <w:rPr>
-          <w:rFonts w:asciiTheme="minorHAnsi" w:hAnsiTheme="minorHAnsi" w:cs="Arial"/>
-          <w:sz w:val="24"/>
-          <w:szCs w:val="24"/>
-        </w:rPr>
-        <w:t>Git</w:t>
-      </w:r>
-      <w:proofErr w:type="spellEnd"/>
-      <w:r>
-        <w:rPr>
-          <w:rFonts w:asciiTheme="minorHAnsi" w:hAnsiTheme="minorHAnsi" w:cs="Arial"/>
-          <w:sz w:val="24"/>
-          <w:szCs w:val="24"/>
-        </w:rPr>
-        <w:t xml:space="preserve"> permite la creación de una historia para una colección de archivos e incluye la funcionalidad para revertir la colección de archivos a otro estado.</w:t>
+        <w:t>. Git permite la creación de una historia para una colección de archivos e incluye la funcionalidad para revertir la colección de archivos a otro estado.</w:t>
       </w:r>
     </w:p>
     <w:p>
       <w:pPr>
-        <w:pStyle w:val="Textoindependiente"/>
+        <w:pStyle w:val="BodyText"/>
         <w:spacing w:after="0" w:line="312" w:lineRule="auto"/>
         <w:ind w:left="1276"/>
         <w:jc w:val="both"/>
@@ -4990,7 +4972,7 @@
     </w:p>
     <w:p>
       <w:pPr>
-        <w:pStyle w:val="Textoindependiente"/>
+        <w:pStyle w:val="BodyText"/>
         <w:spacing w:after="0" w:line="312" w:lineRule="auto"/>
         <w:ind w:left="1843"/>
         <w:jc w:val="both"/>
@@ -5013,7 +4995,7 @@
     </w:p>
     <w:p>
       <w:pPr>
-        <w:pStyle w:val="Textoindependiente"/>
+        <w:pStyle w:val="BodyText"/>
         <w:numPr>
           <w:ilvl w:val="0"/>
           <w:numId w:val="7"/>
@@ -5037,7 +5019,7 @@
     </w:p>
     <w:p>
       <w:pPr>
-        <w:pStyle w:val="Textoindependiente"/>
+        <w:pStyle w:val="BodyText"/>
         <w:numPr>
           <w:ilvl w:val="0"/>
           <w:numId w:val="7"/>
@@ -5061,7 +5043,7 @@
     </w:p>
     <w:p>
       <w:pPr>
-        <w:pStyle w:val="Textoindependiente"/>
+        <w:pStyle w:val="BodyText"/>
         <w:numPr>
           <w:ilvl w:val="0"/>
           <w:numId w:val="7"/>
@@ -5085,7 +5067,7 @@
     </w:p>
     <w:p>
       <w:pPr>
-        <w:pStyle w:val="Textoindependiente"/>
+        <w:pStyle w:val="BodyText"/>
         <w:numPr>
           <w:ilvl w:val="0"/>
           <w:numId w:val="7"/>
@@ -5109,7 +5091,7 @@
     </w:p>
     <w:p>
       <w:pPr>
-        <w:pStyle w:val="Textoindependiente"/>
+        <w:pStyle w:val="BodyText"/>
         <w:numPr>
           <w:ilvl w:val="0"/>
           <w:numId w:val="7"/>
@@ -5133,7 +5115,7 @@
     </w:p>
     <w:p>
       <w:pPr>
-        <w:pStyle w:val="Textoindependiente"/>
+        <w:pStyle w:val="BodyText"/>
         <w:numPr>
           <w:ilvl w:val="0"/>
           <w:numId w:val="7"/>
@@ -5157,7 +5139,7 @@
     </w:p>
     <w:p>
       <w:pPr>
-        <w:pStyle w:val="Textoindependiente"/>
+        <w:pStyle w:val="BodyText"/>
         <w:numPr>
           <w:ilvl w:val="0"/>
           <w:numId w:val="7"/>
@@ -5181,7 +5163,7 @@
     </w:p>
     <w:p>
       <w:pPr>
-        <w:pStyle w:val="Textoindependiente"/>
+        <w:pStyle w:val="BodyText"/>
         <w:numPr>
           <w:ilvl w:val="0"/>
           <w:numId w:val="7"/>
@@ -5205,7 +5187,7 @@
     </w:p>
     <w:p>
       <w:pPr>
-        <w:pStyle w:val="Textoindependiente"/>
+        <w:pStyle w:val="BodyText"/>
         <w:spacing w:after="0" w:line="312" w:lineRule="auto"/>
         <w:ind w:left="1276"/>
         <w:jc w:val="both"/>
@@ -5228,7 +5210,7 @@
     </w:p>
     <w:p>
       <w:pPr>
-        <w:pStyle w:val="Textoindependiente"/>
+        <w:pStyle w:val="BodyText"/>
         <w:numPr>
           <w:ilvl w:val="0"/>
           <w:numId w:val="8"/>
@@ -5252,7 +5234,7 @@
     </w:p>
     <w:p>
       <w:pPr>
-        <w:pStyle w:val="Textoindependiente"/>
+        <w:pStyle w:val="BodyText"/>
         <w:numPr>
           <w:ilvl w:val="0"/>
           <w:numId w:val="8"/>
@@ -5276,7 +5258,7 @@
     </w:p>
     <w:p>
       <w:pPr>
-        <w:pStyle w:val="Textoindependiente"/>
+        <w:pStyle w:val="BodyText"/>
         <w:spacing w:after="0" w:line="240" w:lineRule="auto"/>
         <w:ind w:left="1843"/>
         <w:jc w:val="both"/>
@@ -5386,17 +5368,8 @@
           <w:sz w:val="24"/>
           <w:szCs w:val="24"/>
         </w:rPr>
-        <w:t xml:space="preserve">Flujo de </w:t>
-      </w:r>
-      <w:proofErr w:type="spellStart"/>
-      <w:r>
-        <w:rPr>
-          <w:sz w:val="24"/>
-          <w:szCs w:val="24"/>
-        </w:rPr>
-        <w:t>Git</w:t>
-      </w:r>
-      <w:proofErr w:type="spellEnd"/>
+        <w:t>Flujo de Git</w:t>
+      </w:r>
     </w:p>
     <w:p>
       <w:pPr>
@@ -5420,23 +5393,7 @@
           <w:sz w:val="24"/>
           <w:szCs w:val="24"/>
         </w:rPr>
-        <w:t xml:space="preserve">Para realizar el seguimiento de nuestro trabajo, se define los distintos estados en que pueden estar nuestros ficheros en </w:t>
-      </w:r>
-      <w:proofErr w:type="spellStart"/>
-      <w:r>
-        <w:rPr>
-          <w:sz w:val="24"/>
-          <w:szCs w:val="24"/>
-        </w:rPr>
-        <w:t>Git</w:t>
-      </w:r>
-      <w:proofErr w:type="spellEnd"/>
-      <w:r>
-        <w:rPr>
-          <w:sz w:val="24"/>
-          <w:szCs w:val="24"/>
-        </w:rPr>
-        <w:t>.</w:t>
+        <w:t>Para realizar el seguimiento de nuestro trabajo, se define los distintos estados en que pueden estar nuestros ficheros en Git.</w:t>
       </w:r>
     </w:p>
     <w:p>
@@ -5463,25 +5420,7 @@
           <w:sz w:val="24"/>
           <w:szCs w:val="24"/>
         </w:rPr>
-        <w:t xml:space="preserve">: Se encuentran en ese estado todos los ficheros que han sido creados fuera de </w:t>
-      </w:r>
-      <w:proofErr w:type="spellStart"/>
-      <w:r>
-        <w:rPr>
-          <w:color w:val="000000"/>
-          <w:sz w:val="24"/>
-          <w:szCs w:val="24"/>
-        </w:rPr>
-        <w:t>Git</w:t>
-      </w:r>
-      <w:proofErr w:type="spellEnd"/>
-      <w:r>
-        <w:rPr>
-          <w:color w:val="000000"/>
-          <w:sz w:val="24"/>
-          <w:szCs w:val="24"/>
-        </w:rPr>
-        <w:t>, y nunca los hemos incorporado al gestor de versiones.</w:t>
+        <w:t>: Se encuentran en ese estado todos los ficheros que han sido creados fuera de Git, y nunca los hemos incorporado al gestor de versiones.</w:t>
       </w:r>
     </w:p>
     <w:p>
@@ -5628,7 +5567,7 @@
     </w:p>
     <w:p>
       <w:pPr>
-        <w:pStyle w:val="Textoindependiente"/>
+        <w:pStyle w:val="BodyText"/>
         <w:spacing w:after="0" w:line="312" w:lineRule="auto"/>
         <w:jc w:val="both"/>
         <w:rPr>
@@ -5653,7 +5592,7 @@
     </w:p>
     <w:p>
       <w:pPr>
-        <w:pStyle w:val="Ttulo4"/>
+        <w:pStyle w:val="Heading4"/>
         <w:numPr>
           <w:ilvl w:val="3"/>
           <w:numId w:val="2"/>
@@ -5674,7 +5613,7 @@
     </w:p>
     <w:p>
       <w:pPr>
-        <w:pStyle w:val="Textoindependiente"/>
+        <w:pStyle w:val="BodyText"/>
         <w:spacing w:after="0" w:line="240" w:lineRule="auto"/>
         <w:ind w:left="1985"/>
         <w:jc w:val="both"/>
@@ -5705,7 +5644,7 @@
     </w:p>
     <w:p>
       <w:pPr>
-        <w:pStyle w:val="Textoindependiente"/>
+        <w:pStyle w:val="BodyText"/>
         <w:spacing w:after="0" w:line="240" w:lineRule="auto"/>
         <w:ind w:left="1985"/>
         <w:jc w:val="both"/>
@@ -5718,7 +5657,7 @@
     </w:p>
     <w:p>
       <w:pPr>
-        <w:pStyle w:val="Textoindependiente"/>
+        <w:pStyle w:val="BodyText"/>
         <w:spacing w:after="0" w:line="312" w:lineRule="auto"/>
         <w:ind w:left="1985"/>
         <w:jc w:val="both"/>
@@ -5741,7 +5680,7 @@
     </w:p>
     <w:p>
       <w:pPr>
-        <w:pStyle w:val="Textoindependiente"/>
+        <w:pStyle w:val="BodyText"/>
         <w:numPr>
           <w:ilvl w:val="0"/>
           <w:numId w:val="6"/>
@@ -5765,7 +5704,7 @@
     </w:p>
     <w:p>
       <w:pPr>
-        <w:pStyle w:val="Textoindependiente"/>
+        <w:pStyle w:val="BodyText"/>
         <w:numPr>
           <w:ilvl w:val="0"/>
           <w:numId w:val="6"/>
@@ -5808,7 +5747,7 @@
     </w:p>
     <w:p>
       <w:pPr>
-        <w:pStyle w:val="Textoindependiente"/>
+        <w:pStyle w:val="BodyText"/>
         <w:numPr>
           <w:ilvl w:val="0"/>
           <w:numId w:val="6"/>
@@ -5886,7 +5825,7 @@
     </w:p>
     <w:p>
       <w:pPr>
-        <w:pStyle w:val="Textoindependiente"/>
+        <w:pStyle w:val="BodyText"/>
         <w:numPr>
           <w:ilvl w:val="0"/>
           <w:numId w:val="6"/>
@@ -5910,7 +5849,7 @@
     </w:p>
     <w:p>
       <w:pPr>
-        <w:pStyle w:val="Textoindependiente"/>
+        <w:pStyle w:val="BodyText"/>
         <w:numPr>
           <w:ilvl w:val="0"/>
           <w:numId w:val="6"/>
@@ -5934,7 +5873,7 @@
     </w:p>
     <w:p>
       <w:pPr>
-        <w:pStyle w:val="Textoindependiente"/>
+        <w:pStyle w:val="BodyText"/>
         <w:numPr>
           <w:ilvl w:val="0"/>
           <w:numId w:val="6"/>
@@ -5958,7 +5897,7 @@
     </w:p>
     <w:p>
       <w:pPr>
-        <w:pStyle w:val="Textoindependiente"/>
+        <w:pStyle w:val="BodyText"/>
         <w:numPr>
           <w:ilvl w:val="0"/>
           <w:numId w:val="6"/>
@@ -6000,7 +5939,7 @@
     </w:p>
     <w:p>
       <w:pPr>
-        <w:pStyle w:val="Textoindependiente"/>
+        <w:pStyle w:val="BodyText"/>
         <w:numPr>
           <w:ilvl w:val="0"/>
           <w:numId w:val="6"/>
@@ -6019,30 +5958,12 @@
           <w:sz w:val="24"/>
           <w:szCs w:val="24"/>
         </w:rPr>
-        <w:t xml:space="preserve">Es una plataforma web, por tanto, es independiente del sistema operativo que utilices, y además </w:t>
-      </w:r>
-      <w:proofErr w:type="spellStart"/>
-      <w:r>
-        <w:rPr>
-          <w:rFonts w:asciiTheme="minorHAnsi" w:hAnsiTheme="minorHAnsi" w:cs="Arial"/>
-          <w:sz w:val="24"/>
-          <w:szCs w:val="24"/>
-        </w:rPr>
-        <w:t>Git</w:t>
-      </w:r>
-      <w:proofErr w:type="spellEnd"/>
-      <w:r>
-        <w:rPr>
-          <w:rFonts w:asciiTheme="minorHAnsi" w:hAnsiTheme="minorHAnsi" w:cs="Arial"/>
-          <w:sz w:val="24"/>
-          <w:szCs w:val="24"/>
-        </w:rPr>
-        <w:t xml:space="preserve"> que es la herramienta que si requiere instalación es compatible con todos los sistemas; Linux, OSX y Windows.</w:t>
+        <w:t>Es una plataforma web, por tanto, es independiente del sistema operativo que utilices, y además Git que es la herramienta que si requiere instalación es compatible con todos los sistemas; Linux, OSX y Windows.</w:t>
       </w:r>
     </w:p>
     <w:p>
       <w:pPr>
-        <w:pStyle w:val="Textoindependiente"/>
+        <w:pStyle w:val="BodyText"/>
         <w:spacing w:after="0" w:line="240" w:lineRule="auto"/>
         <w:ind w:left="2410"/>
         <w:jc w:val="both"/>
@@ -6055,7 +5976,7 @@
     </w:p>
     <w:p>
       <w:pPr>
-        <w:pStyle w:val="Textoindependiente"/>
+        <w:pStyle w:val="BodyText"/>
         <w:spacing w:after="0" w:line="240" w:lineRule="auto"/>
         <w:ind w:left="2410"/>
         <w:jc w:val="both"/>
@@ -6068,7 +5989,7 @@
     </w:p>
     <w:p>
       <w:pPr>
-        <w:pStyle w:val="Textoindependiente"/>
+        <w:pStyle w:val="BodyText"/>
         <w:numPr>
           <w:ilvl w:val="0"/>
           <w:numId w:val="4"/>
@@ -6093,7 +6014,7 @@
     </w:p>
     <w:p>
       <w:pPr>
-        <w:pStyle w:val="Textoindependiente"/>
+        <w:pStyle w:val="BodyText"/>
         <w:numPr>
           <w:ilvl w:val="0"/>
           <w:numId w:val="4"/>
@@ -6118,7 +6039,7 @@
     </w:p>
     <w:p>
       <w:pPr>
-        <w:pStyle w:val="Textoindependiente"/>
+        <w:pStyle w:val="BodyText"/>
         <w:spacing w:after="0" w:line="240" w:lineRule="auto"/>
         <w:ind w:left="2410"/>
         <w:jc w:val="both"/>
@@ -6131,7 +6052,7 @@
     </w:p>
     <w:p>
       <w:pPr>
-        <w:pStyle w:val="Textoindependiente"/>
+        <w:pStyle w:val="BodyText"/>
         <w:spacing w:after="0" w:line="312" w:lineRule="auto"/>
         <w:ind w:left="1985"/>
         <w:jc w:val="both"/>
@@ -6153,7 +6074,7 @@
     </w:p>
     <w:p>
       <w:pPr>
-        <w:pStyle w:val="Textoindependiente"/>
+        <w:pStyle w:val="BodyText"/>
         <w:numPr>
           <w:ilvl w:val="0"/>
           <w:numId w:val="5"/>
@@ -6187,7 +6108,7 @@
     </w:p>
     <w:p>
       <w:pPr>
-        <w:pStyle w:val="Textoindependiente"/>
+        <w:pStyle w:val="BodyText"/>
         <w:numPr>
           <w:ilvl w:val="0"/>
           <w:numId w:val="5"/>
@@ -6229,7 +6150,7 @@
     </w:p>
     <w:p>
       <w:pPr>
-        <w:pStyle w:val="Textoindependiente"/>
+        <w:pStyle w:val="BodyText"/>
         <w:spacing w:after="0" w:line="312" w:lineRule="auto"/>
         <w:ind w:left="0"/>
         <w:jc w:val="both"/>
@@ -6248,7 +6169,7 @@
     </w:p>
     <w:p>
       <w:pPr>
-        <w:pStyle w:val="Ttulo3"/>
+        <w:pStyle w:val="Heading3"/>
         <w:numPr>
           <w:ilvl w:val="2"/>
           <w:numId w:val="2"/>
@@ -6464,7 +6385,7 @@
     </w:p>
     <w:p>
       <w:pPr>
-        <w:pStyle w:val="Prrafodelista"/>
+        <w:pStyle w:val="ListParagraph"/>
         <w:widowControl w:val="0"/>
         <w:suppressAutoHyphens/>
         <w:spacing w:after="0" w:line="240" w:lineRule="auto"/>
@@ -6477,7 +6398,7 @@
     </w:p>
     <w:p>
       <w:pPr>
-        <w:pStyle w:val="Ttulo3"/>
+        <w:pStyle w:val="Heading3"/>
         <w:numPr>
           <w:ilvl w:val="2"/>
           <w:numId w:val="2"/>
@@ -6654,7 +6575,7 @@
     </w:p>
     <w:p>
       <w:pPr>
-        <w:pStyle w:val="Prrafodelista"/>
+        <w:pStyle w:val="ListParagraph"/>
         <w:widowControl w:val="0"/>
         <w:numPr>
           <w:ilvl w:val="0"/>
@@ -6668,7 +6589,6 @@
           <w:sz w:val="24"/>
         </w:rPr>
       </w:pPr>
-      <w:proofErr w:type="spellStart"/>
       <w:r>
         <w:rPr>
           <w:rStyle w:val="None"/>
@@ -6676,17 +6596,7 @@
           <w:sz w:val="24"/>
           <w:lang w:val="es-PE"/>
         </w:rPr>
-        <w:t>Branch</w:t>
-      </w:r>
-      <w:proofErr w:type="spellEnd"/>
-      <w:r>
-        <w:rPr>
-          <w:rStyle w:val="None"/>
-          <w:b/>
-          <w:sz w:val="24"/>
-          <w:lang w:val="es-PE"/>
-        </w:rPr>
-        <w:t xml:space="preserve"> master</w:t>
+        <w:t>Branch master</w:t>
       </w:r>
       <w:r>
         <w:rPr>
@@ -6698,7 +6608,7 @@
     </w:p>
     <w:p>
       <w:pPr>
-        <w:pStyle w:val="Prrafodelista"/>
+        <w:pStyle w:val="ListParagraph"/>
         <w:widowControl w:val="0"/>
         <w:numPr>
           <w:ilvl w:val="0"/>
@@ -6712,7 +6622,6 @@
           <w:sz w:val="24"/>
         </w:rPr>
       </w:pPr>
-      <w:proofErr w:type="spellStart"/>
       <w:r>
         <w:rPr>
           <w:rStyle w:val="None"/>
@@ -6720,17 +6629,7 @@
           <w:sz w:val="24"/>
           <w:lang w:val="es-PE"/>
         </w:rPr>
-        <w:t>Branch</w:t>
-      </w:r>
-      <w:proofErr w:type="spellEnd"/>
-      <w:r>
-        <w:rPr>
-          <w:rStyle w:val="None"/>
-          <w:b/>
-          <w:sz w:val="24"/>
-          <w:lang w:val="es-PE"/>
-        </w:rPr>
-        <w:t xml:space="preserve"> </w:t>
+        <w:t xml:space="preserve">Branch </w:t>
       </w:r>
       <w:proofErr w:type="spellStart"/>
       <w:r>
@@ -6871,7 +6770,7 @@
     </w:p>
     <w:tbl>
       <w:tblPr>
-        <w:tblStyle w:val="Tablaconcuadrcula"/>
+        <w:tblStyle w:val="TableGrid"/>
         <w:tblW w:w="10054" w:type="dxa"/>
         <w:tblLook w:val="04A0" w:firstRow="1" w:lastRow="0" w:firstColumn="1" w:lastColumn="0" w:noHBand="0" w:noVBand="1"/>
       </w:tblPr>
@@ -8210,7 +8109,7 @@
     </w:p>
     <w:tbl>
       <w:tblPr>
-        <w:tblStyle w:val="Tabladecuadrcula1clara-nfasis1"/>
+        <w:tblStyle w:val="GridTable1Light-Accent1"/>
         <w:tblW w:w="0" w:type="auto"/>
         <w:shd w:val="clear" w:color="auto" w:fill="59B0B9" w:themeFill="accent2"/>
         <w:tblLayout w:type="fixed"/>
@@ -8484,6 +8383,14 @@
                 <w:sz w:val="24"/>
               </w:rPr>
             </w:pPr>
+            <w:r>
+              <w:rPr>
+                <w:b w:val="0"/>
+                <w:color w:val="00B0F0"/>
+                <w:sz w:val="24"/>
+              </w:rPr>
+              <w:t>Fuente</w:t>
+            </w:r>
           </w:p>
         </w:tc>
         <w:tc>
@@ -8500,6 +8407,14 @@
                 <w:sz w:val="24"/>
               </w:rPr>
             </w:pPr>
+            <w:r>
+              <w:rPr>
+                <w:b/>
+                <w:color w:val="00B0F0"/>
+                <w:sz w:val="24"/>
+              </w:rPr>
+              <w:t>Script de la base de datos</w:t>
+            </w:r>
           </w:p>
         </w:tc>
         <w:tc>
@@ -8516,6 +8431,14 @@
                 <w:sz w:val="24"/>
               </w:rPr>
             </w:pPr>
+            <w:r>
+              <w:rPr>
+                <w:b/>
+                <w:color w:val="00B0F0"/>
+                <w:sz w:val="24"/>
+              </w:rPr>
+              <w:t>Proyecto</w:t>
+            </w:r>
           </w:p>
         </w:tc>
         <w:tc>
@@ -8532,6 +8455,24 @@
                 <w:sz w:val="24"/>
               </w:rPr>
             </w:pPr>
+            <w:r>
+              <w:rPr>
+                <w:b/>
+                <w:color w:val="00B0F0"/>
+                <w:sz w:val="24"/>
+              </w:rPr>
+              <w:t>.</w:t>
+            </w:r>
+            <w:proofErr w:type="spellStart"/>
+            <w:r>
+              <w:rPr>
+                <w:b/>
+                <w:color w:val="00B0F0"/>
+                <w:sz w:val="24"/>
+              </w:rPr>
+              <w:t>sql</w:t>
+            </w:r>
+            <w:proofErr w:type="spellEnd"/>
           </w:p>
         </w:tc>
         <w:tc>
@@ -8548,6 +8489,14 @@
                 <w:sz w:val="24"/>
               </w:rPr>
             </w:pPr>
+            <w:r>
+              <w:rPr>
+                <w:b/>
+                <w:color w:val="00B0F0"/>
+                <w:sz w:val="24"/>
+              </w:rPr>
+              <w:t>SGIVF</w:t>
+            </w:r>
           </w:p>
         </w:tc>
       </w:tr>
@@ -8569,6 +8518,14 @@
                 <w:sz w:val="24"/>
               </w:rPr>
             </w:pPr>
+            <w:r>
+              <w:rPr>
+                <w:b w:val="0"/>
+                <w:color w:val="00B0F0"/>
+                <w:sz w:val="24"/>
+              </w:rPr>
+              <w:t>Soporte</w:t>
+            </w:r>
           </w:p>
         </w:tc>
         <w:tc>
@@ -8585,6 +8542,14 @@
                 <w:sz w:val="24"/>
               </w:rPr>
             </w:pPr>
+            <w:r>
+              <w:rPr>
+                <w:b/>
+                <w:color w:val="00B0F0"/>
+                <w:sz w:val="24"/>
+              </w:rPr>
+              <w:t>Microsoft Windows</w:t>
+            </w:r>
           </w:p>
         </w:tc>
         <w:tc>
@@ -8601,6 +8566,14 @@
                 <w:sz w:val="24"/>
               </w:rPr>
             </w:pPr>
+            <w:r>
+              <w:rPr>
+                <w:b/>
+                <w:color w:val="00B0F0"/>
+                <w:sz w:val="24"/>
+              </w:rPr>
+              <w:t>Proyecto</w:t>
+            </w:r>
           </w:p>
         </w:tc>
         <w:tc>
@@ -8633,91 +8606,14 @@
                 <w:sz w:val="24"/>
               </w:rPr>
             </w:pPr>
-          </w:p>
-        </w:tc>
-      </w:tr>
-      <w:tr>
-        <w:trPr>
-          <w:trHeight w:val="624"/>
-        </w:trPr>
-        <w:tc>
-          <w:tcPr>
-            <w:cnfStyle w:val="001000000000" w:firstRow="0" w:lastRow="0" w:firstColumn="1" w:lastColumn="0" w:oddVBand="0" w:evenVBand="0" w:oddHBand="0" w:evenHBand="0" w:firstRowFirstColumn="0" w:firstRowLastColumn="0" w:lastRowFirstColumn="0" w:lastRowLastColumn="0"/>
-            <w:tcW w:w="1649" w:type="dxa"/>
-            <w:shd w:val="clear" w:color="auto" w:fill="FFFFFF" w:themeFill="background1"/>
-          </w:tcPr>
-          <w:p>
-            <w:pPr>
-              <w:rPr>
-                <w:b w:val="0"/>
-                <w:color w:val="00B0F0"/>
-                <w:sz w:val="24"/>
-              </w:rPr>
-            </w:pPr>
-          </w:p>
-        </w:tc>
-        <w:tc>
-          <w:tcPr>
-            <w:tcW w:w="2551" w:type="dxa"/>
-            <w:shd w:val="clear" w:color="auto" w:fill="FFFFFF" w:themeFill="background1"/>
-          </w:tcPr>
-          <w:p>
-            <w:pPr>
-              <w:cnfStyle w:val="000000000000" w:firstRow="0" w:lastRow="0" w:firstColumn="0" w:lastColumn="0" w:oddVBand="0" w:evenVBand="0" w:oddHBand="0" w:evenHBand="0" w:firstRowFirstColumn="0" w:firstRowLastColumn="0" w:lastRowFirstColumn="0" w:lastRowLastColumn="0"/>
+            <w:r>
               <w:rPr>
                 <w:b/>
                 <w:color w:val="00B0F0"/>
                 <w:sz w:val="24"/>
               </w:rPr>
-            </w:pPr>
-          </w:p>
-        </w:tc>
-        <w:tc>
-          <w:tcPr>
-            <w:tcW w:w="1760" w:type="dxa"/>
-            <w:shd w:val="clear" w:color="auto" w:fill="FFFFFF" w:themeFill="background1"/>
-          </w:tcPr>
-          <w:p>
-            <w:pPr>
-              <w:cnfStyle w:val="000000000000" w:firstRow="0" w:lastRow="0" w:firstColumn="0" w:lastColumn="0" w:oddVBand="0" w:evenVBand="0" w:oddHBand="0" w:evenHBand="0" w:firstRowFirstColumn="0" w:firstRowLastColumn="0" w:lastRowFirstColumn="0" w:lastRowLastColumn="0"/>
-              <w:rPr>
-                <w:b/>
-                <w:color w:val="00B0F0"/>
-                <w:sz w:val="24"/>
-              </w:rPr>
-            </w:pPr>
-          </w:p>
-        </w:tc>
-        <w:tc>
-          <w:tcPr>
-            <w:tcW w:w="1313" w:type="dxa"/>
-            <w:shd w:val="clear" w:color="auto" w:fill="FFFFFF" w:themeFill="background1"/>
-          </w:tcPr>
-          <w:p>
-            <w:pPr>
-              <w:cnfStyle w:val="000000000000" w:firstRow="0" w:lastRow="0" w:firstColumn="0" w:lastColumn="0" w:oddVBand="0" w:evenVBand="0" w:oddHBand="0" w:evenHBand="0" w:firstRowFirstColumn="0" w:firstRowLastColumn="0" w:lastRowFirstColumn="0" w:lastRowLastColumn="0"/>
-              <w:rPr>
-                <w:b/>
-                <w:color w:val="00B0F0"/>
-                <w:sz w:val="24"/>
-              </w:rPr>
-            </w:pPr>
-          </w:p>
-        </w:tc>
-        <w:tc>
-          <w:tcPr>
-            <w:tcW w:w="1221" w:type="dxa"/>
-            <w:shd w:val="clear" w:color="auto" w:fill="FFFFFF" w:themeFill="background1"/>
-          </w:tcPr>
-          <w:p>
-            <w:pPr>
-              <w:cnfStyle w:val="000000000000" w:firstRow="0" w:lastRow="0" w:firstColumn="0" w:lastColumn="0" w:oddVBand="0" w:evenVBand="0" w:oddHBand="0" w:evenHBand="0" w:firstRowFirstColumn="0" w:firstRowLastColumn="0" w:lastRowFirstColumn="0" w:lastRowLastColumn="0"/>
-              <w:rPr>
-                <w:b/>
-                <w:color w:val="00B0F0"/>
-                <w:sz w:val="24"/>
-              </w:rPr>
-            </w:pPr>
+              <w:t>SGIVF</w:t>
+            </w:r>
           </w:p>
         </w:tc>
       </w:tr>
@@ -8729,16 +8625,16 @@
           <w:sz w:val="28"/>
         </w:rPr>
       </w:pPr>
+    </w:p>
+    <w:p>
+      <w:pPr>
+        <w:rPr>
+          <w:rStyle w:val="None"/>
+          <w:sz w:val="24"/>
+        </w:rPr>
+      </w:pPr>
       <w:bookmarkStart w:id="15" w:name="_GoBack"/>
       <w:bookmarkEnd w:id="15"/>
-    </w:p>
-    <w:p>
-      <w:pPr>
-        <w:rPr>
-          <w:rStyle w:val="None"/>
-          <w:sz w:val="24"/>
-        </w:rPr>
-      </w:pPr>
     </w:p>
     <w:p>
       <w:pPr>
@@ -8767,7 +8663,7 @@
 </file>
 
 <file path=word/endnotes.xml><?xml version="1.0" encoding="utf-8"?>
-<w:endnotes xmlns:wpc="http://schemas.microsoft.com/office/word/2010/wordprocessingCanvas" xmlns:cx="http://schemas.microsoft.com/office/drawing/2014/chartex" xmlns:cx1="http://schemas.microsoft.com/office/drawing/2015/9/8/chartex" xmlns:mc="http://schemas.openxmlformats.org/markup-compatibility/2006" xmlns:o="urn:schemas-microsoft-com:office:office" xmlns:r="http://schemas.openxmlformats.org/officeDocument/2006/relationships" xmlns:m="http://schemas.openxmlformats.org/officeDocument/2006/math" xmlns:v="urn:schemas-microsoft-com:vml" xmlns:wp14="http://schemas.microsoft.com/office/word/2010/wordprocessingDrawing" xmlns:wp="http://schemas.openxmlformats.org/drawingml/2006/wordprocessingDrawing" xmlns:w10="urn:schemas-microsoft-com:office:word" xmlns:w="http://schemas.openxmlformats.org/wordprocessingml/2006/main" xmlns:w14="http://schemas.microsoft.com/office/word/2010/wordml" xmlns:w15="http://schemas.microsoft.com/office/word/2012/wordml" xmlns:w16se="http://schemas.microsoft.com/office/word/2015/wordml/symex" xmlns:wpg="http://schemas.microsoft.com/office/word/2010/wordprocessingGroup" xmlns:wpi="http://schemas.microsoft.com/office/word/2010/wordprocessingInk" xmlns:wne="http://schemas.microsoft.com/office/word/2006/wordml" xmlns:wps="http://schemas.microsoft.com/office/word/2010/wordprocessingShape" mc:Ignorable="w14 w15 w16se wp14">
+<w:endnotes xmlns:wpc="http://schemas.microsoft.com/office/word/2010/wordprocessingCanvas" xmlns:cx="http://schemas.microsoft.com/office/drawing/2014/chartex" xmlns:cx1="http://schemas.microsoft.com/office/drawing/2015/9/8/chartex" xmlns:cx2="http://schemas.microsoft.com/office/drawing/2015/10/21/chartex" xmlns:cx3="http://schemas.microsoft.com/office/drawing/2016/5/9/chartex" xmlns:cx4="http://schemas.microsoft.com/office/drawing/2016/5/10/chartex" xmlns:cx5="http://schemas.microsoft.com/office/drawing/2016/5/11/chartex" xmlns:cx6="http://schemas.microsoft.com/office/drawing/2016/5/12/chartex" xmlns:cx7="http://schemas.microsoft.com/office/drawing/2016/5/13/chartex" xmlns:cx8="http://schemas.microsoft.com/office/drawing/2016/5/14/chartex" xmlns:mc="http://schemas.openxmlformats.org/markup-compatibility/2006" xmlns:aink="http://schemas.microsoft.com/office/drawing/2016/ink" xmlns:am3d="http://schemas.microsoft.com/office/drawing/2017/model3d" xmlns:o="urn:schemas-microsoft-com:office:office" xmlns:r="http://schemas.openxmlformats.org/officeDocument/2006/relationships" xmlns:m="http://schemas.openxmlformats.org/officeDocument/2006/math" xmlns:v="urn:schemas-microsoft-com:vml" xmlns:wp14="http://schemas.microsoft.com/office/word/2010/wordprocessingDrawing" xmlns:wp="http://schemas.openxmlformats.org/drawingml/2006/wordprocessingDrawing" xmlns:w10="urn:schemas-microsoft-com:office:word" xmlns:w="http://schemas.openxmlformats.org/wordprocessingml/2006/main" xmlns:w14="http://schemas.microsoft.com/office/word/2010/wordml" xmlns:w15="http://schemas.microsoft.com/office/word/2012/wordml" xmlns:w16cid="http://schemas.microsoft.com/office/word/2016/wordml/cid" xmlns:w16se="http://schemas.microsoft.com/office/word/2015/wordml/symex" xmlns:wpg="http://schemas.microsoft.com/office/word/2010/wordprocessingGroup" xmlns:wpi="http://schemas.microsoft.com/office/word/2010/wordprocessingInk" xmlns:wne="http://schemas.microsoft.com/office/word/2006/wordml" xmlns:wps="http://schemas.microsoft.com/office/word/2010/wordprocessingShape" mc:Ignorable="w14 w15 w16se w16cid wp14">
   <w:endnote w:type="separator" w:id="-1">
     <w:p>
       <w:pPr>
@@ -8792,7 +8688,7 @@
 </file>
 
 <file path=word/footer1.xml><?xml version="1.0" encoding="utf-8"?>
-<w:ftr xmlns:wpc="http://schemas.microsoft.com/office/word/2010/wordprocessingCanvas" xmlns:cx="http://schemas.microsoft.com/office/drawing/2014/chartex" xmlns:cx1="http://schemas.microsoft.com/office/drawing/2015/9/8/chartex" xmlns:mc="http://schemas.openxmlformats.org/markup-compatibility/2006" xmlns:o="urn:schemas-microsoft-com:office:office" xmlns:r="http://schemas.openxmlformats.org/officeDocument/2006/relationships" xmlns:m="http://schemas.openxmlformats.org/officeDocument/2006/math" xmlns:v="urn:schemas-microsoft-com:vml" xmlns:wp14="http://schemas.microsoft.com/office/word/2010/wordprocessingDrawing" xmlns:wp="http://schemas.openxmlformats.org/drawingml/2006/wordprocessingDrawing" xmlns:w10="urn:schemas-microsoft-com:office:word" xmlns:w="http://schemas.openxmlformats.org/wordprocessingml/2006/main" xmlns:w14="http://schemas.microsoft.com/office/word/2010/wordml" xmlns:w15="http://schemas.microsoft.com/office/word/2012/wordml" xmlns:w16se="http://schemas.microsoft.com/office/word/2015/wordml/symex" xmlns:wpg="http://schemas.microsoft.com/office/word/2010/wordprocessingGroup" xmlns:wpi="http://schemas.microsoft.com/office/word/2010/wordprocessingInk" xmlns:wne="http://schemas.microsoft.com/office/word/2006/wordml" xmlns:wps="http://schemas.microsoft.com/office/word/2010/wordprocessingShape" mc:Ignorable="w14 w15 w16se wp14">
+<w:ftr xmlns:wpc="http://schemas.microsoft.com/office/word/2010/wordprocessingCanvas" xmlns:cx="http://schemas.microsoft.com/office/drawing/2014/chartex" xmlns:cx1="http://schemas.microsoft.com/office/drawing/2015/9/8/chartex" xmlns:cx2="http://schemas.microsoft.com/office/drawing/2015/10/21/chartex" xmlns:cx3="http://schemas.microsoft.com/office/drawing/2016/5/9/chartex" xmlns:cx4="http://schemas.microsoft.com/office/drawing/2016/5/10/chartex" xmlns:cx5="http://schemas.microsoft.com/office/drawing/2016/5/11/chartex" xmlns:cx6="http://schemas.microsoft.com/office/drawing/2016/5/12/chartex" xmlns:cx7="http://schemas.microsoft.com/office/drawing/2016/5/13/chartex" xmlns:cx8="http://schemas.microsoft.com/office/drawing/2016/5/14/chartex" xmlns:mc="http://schemas.openxmlformats.org/markup-compatibility/2006" xmlns:aink="http://schemas.microsoft.com/office/drawing/2016/ink" xmlns:am3d="http://schemas.microsoft.com/office/drawing/2017/model3d" xmlns:o="urn:schemas-microsoft-com:office:office" xmlns:r="http://schemas.openxmlformats.org/officeDocument/2006/relationships" xmlns:m="http://schemas.openxmlformats.org/officeDocument/2006/math" xmlns:v="urn:schemas-microsoft-com:vml" xmlns:wp14="http://schemas.microsoft.com/office/word/2010/wordprocessingDrawing" xmlns:wp="http://schemas.openxmlformats.org/drawingml/2006/wordprocessingDrawing" xmlns:w10="urn:schemas-microsoft-com:office:word" xmlns:w="http://schemas.openxmlformats.org/wordprocessingml/2006/main" xmlns:w14="http://schemas.microsoft.com/office/word/2010/wordml" xmlns:w15="http://schemas.microsoft.com/office/word/2012/wordml" xmlns:w16cid="http://schemas.microsoft.com/office/word/2016/wordml/cid" xmlns:w16se="http://schemas.microsoft.com/office/word/2015/wordml/symex" xmlns:wpg="http://schemas.microsoft.com/office/word/2010/wordprocessingGroup" xmlns:wpi="http://schemas.microsoft.com/office/word/2010/wordprocessingInk" xmlns:wne="http://schemas.microsoft.com/office/word/2006/wordml" xmlns:wps="http://schemas.microsoft.com/office/word/2010/wordprocessingShape" mc:Ignorable="w14 w15 w16se w16cid wp14">
   <w:tbl>
     <w:tblPr>
       <w:tblW w:w="5000" w:type="pct"/>
@@ -8830,7 +8726,7 @@
           <w:sdtContent>
             <w:p>
               <w:pPr>
-                <w:pStyle w:val="Encabezado"/>
+                <w:pStyle w:val="Header"/>
                 <w:jc w:val="center"/>
                 <w:rPr>
                   <w:caps/>
@@ -8856,7 +8752,7 @@
         </w:tcPr>
         <w:p>
           <w:pPr>
-            <w:pStyle w:val="Piedepgina"/>
+            <w:pStyle w:val="Footer"/>
             <w:jc w:val="center"/>
           </w:pPr>
           <w:r>
@@ -8886,14 +8782,14 @@
   </w:tbl>
   <w:p>
     <w:pPr>
-      <w:pStyle w:val="Encabezado"/>
+      <w:pStyle w:val="Header"/>
     </w:pPr>
   </w:p>
 </w:ftr>
 </file>
 
 <file path=word/footnotes.xml><?xml version="1.0" encoding="utf-8"?>
-<w:footnotes xmlns:wpc="http://schemas.microsoft.com/office/word/2010/wordprocessingCanvas" xmlns:cx="http://schemas.microsoft.com/office/drawing/2014/chartex" xmlns:cx1="http://schemas.microsoft.com/office/drawing/2015/9/8/chartex" xmlns:mc="http://schemas.openxmlformats.org/markup-compatibility/2006" xmlns:o="urn:schemas-microsoft-com:office:office" xmlns:r="http://schemas.openxmlformats.org/officeDocument/2006/relationships" xmlns:m="http://schemas.openxmlformats.org/officeDocument/2006/math" xmlns:v="urn:schemas-microsoft-com:vml" xmlns:wp14="http://schemas.microsoft.com/office/word/2010/wordprocessingDrawing" xmlns:wp="http://schemas.openxmlformats.org/drawingml/2006/wordprocessingDrawing" xmlns:w10="urn:schemas-microsoft-com:office:word" xmlns:w="http://schemas.openxmlformats.org/wordprocessingml/2006/main" xmlns:w14="http://schemas.microsoft.com/office/word/2010/wordml" xmlns:w15="http://schemas.microsoft.com/office/word/2012/wordml" xmlns:w16se="http://schemas.microsoft.com/office/word/2015/wordml/symex" xmlns:wpg="http://schemas.microsoft.com/office/word/2010/wordprocessingGroup" xmlns:wpi="http://schemas.microsoft.com/office/word/2010/wordprocessingInk" xmlns:wne="http://schemas.microsoft.com/office/word/2006/wordml" xmlns:wps="http://schemas.microsoft.com/office/word/2010/wordprocessingShape" mc:Ignorable="w14 w15 w16se wp14">
+<w:footnotes xmlns:wpc="http://schemas.microsoft.com/office/word/2010/wordprocessingCanvas" xmlns:cx="http://schemas.microsoft.com/office/drawing/2014/chartex" xmlns:cx1="http://schemas.microsoft.com/office/drawing/2015/9/8/chartex" xmlns:cx2="http://schemas.microsoft.com/office/drawing/2015/10/21/chartex" xmlns:cx3="http://schemas.microsoft.com/office/drawing/2016/5/9/chartex" xmlns:cx4="http://schemas.microsoft.com/office/drawing/2016/5/10/chartex" xmlns:cx5="http://schemas.microsoft.com/office/drawing/2016/5/11/chartex" xmlns:cx6="http://schemas.microsoft.com/office/drawing/2016/5/12/chartex" xmlns:cx7="http://schemas.microsoft.com/office/drawing/2016/5/13/chartex" xmlns:cx8="http://schemas.microsoft.com/office/drawing/2016/5/14/chartex" xmlns:mc="http://schemas.openxmlformats.org/markup-compatibility/2006" xmlns:aink="http://schemas.microsoft.com/office/drawing/2016/ink" xmlns:am3d="http://schemas.microsoft.com/office/drawing/2017/model3d" xmlns:o="urn:schemas-microsoft-com:office:office" xmlns:r="http://schemas.openxmlformats.org/officeDocument/2006/relationships" xmlns:m="http://schemas.openxmlformats.org/officeDocument/2006/math" xmlns:v="urn:schemas-microsoft-com:vml" xmlns:wp14="http://schemas.microsoft.com/office/word/2010/wordprocessingDrawing" xmlns:wp="http://schemas.openxmlformats.org/drawingml/2006/wordprocessingDrawing" xmlns:w10="urn:schemas-microsoft-com:office:word" xmlns:w="http://schemas.openxmlformats.org/wordprocessingml/2006/main" xmlns:w14="http://schemas.microsoft.com/office/word/2010/wordml" xmlns:w15="http://schemas.microsoft.com/office/word/2012/wordml" xmlns:w16cid="http://schemas.microsoft.com/office/word/2016/wordml/cid" xmlns:w16se="http://schemas.microsoft.com/office/word/2015/wordml/symex" xmlns:wpg="http://schemas.microsoft.com/office/word/2010/wordprocessingGroup" xmlns:wpi="http://schemas.microsoft.com/office/word/2010/wordprocessingInk" xmlns:wne="http://schemas.microsoft.com/office/word/2006/wordml" xmlns:wps="http://schemas.microsoft.com/office/word/2010/wordprocessingShape" mc:Ignorable="w14 w15 w16se w16cid wp14">
   <w:footnote w:type="separator" w:id="-1">
     <w:p>
       <w:pPr>
@@ -8918,10 +8814,10 @@
 </file>
 
 <file path=word/header1.xml><?xml version="1.0" encoding="utf-8"?>
-<w:hdr xmlns:wpc="http://schemas.microsoft.com/office/word/2010/wordprocessingCanvas" xmlns:cx="http://schemas.microsoft.com/office/drawing/2014/chartex" xmlns:cx1="http://schemas.microsoft.com/office/drawing/2015/9/8/chartex" xmlns:mc="http://schemas.openxmlformats.org/markup-compatibility/2006" xmlns:o="urn:schemas-microsoft-com:office:office" xmlns:r="http://schemas.openxmlformats.org/officeDocument/2006/relationships" xmlns:m="http://schemas.openxmlformats.org/officeDocument/2006/math" xmlns:v="urn:schemas-microsoft-com:vml" xmlns:wp14="http://schemas.microsoft.com/office/word/2010/wordprocessingDrawing" xmlns:wp="http://schemas.openxmlformats.org/drawingml/2006/wordprocessingDrawing" xmlns:w10="urn:schemas-microsoft-com:office:word" xmlns:w="http://schemas.openxmlformats.org/wordprocessingml/2006/main" xmlns:w14="http://schemas.microsoft.com/office/word/2010/wordml" xmlns:w15="http://schemas.microsoft.com/office/word/2012/wordml" xmlns:w16se="http://schemas.microsoft.com/office/word/2015/wordml/symex" xmlns:wpg="http://schemas.microsoft.com/office/word/2010/wordprocessingGroup" xmlns:wpi="http://schemas.microsoft.com/office/word/2010/wordprocessingInk" xmlns:wne="http://schemas.microsoft.com/office/word/2006/wordml" xmlns:wps="http://schemas.microsoft.com/office/word/2010/wordprocessingShape" mc:Ignorable="w14 w15 w16se wp14">
+<w:hdr xmlns:wpc="http://schemas.microsoft.com/office/word/2010/wordprocessingCanvas" xmlns:cx="http://schemas.microsoft.com/office/drawing/2014/chartex" xmlns:cx1="http://schemas.microsoft.com/office/drawing/2015/9/8/chartex" xmlns:cx2="http://schemas.microsoft.com/office/drawing/2015/10/21/chartex" xmlns:cx3="http://schemas.microsoft.com/office/drawing/2016/5/9/chartex" xmlns:cx4="http://schemas.microsoft.com/office/drawing/2016/5/10/chartex" xmlns:cx5="http://schemas.microsoft.com/office/drawing/2016/5/11/chartex" xmlns:cx6="http://schemas.microsoft.com/office/drawing/2016/5/12/chartex" xmlns:cx7="http://schemas.microsoft.com/office/drawing/2016/5/13/chartex" xmlns:cx8="http://schemas.microsoft.com/office/drawing/2016/5/14/chartex" xmlns:mc="http://schemas.openxmlformats.org/markup-compatibility/2006" xmlns:aink="http://schemas.microsoft.com/office/drawing/2016/ink" xmlns:am3d="http://schemas.microsoft.com/office/drawing/2017/model3d" xmlns:o="urn:schemas-microsoft-com:office:office" xmlns:r="http://schemas.openxmlformats.org/officeDocument/2006/relationships" xmlns:m="http://schemas.openxmlformats.org/officeDocument/2006/math" xmlns:v="urn:schemas-microsoft-com:vml" xmlns:wp14="http://schemas.microsoft.com/office/word/2010/wordprocessingDrawing" xmlns:wp="http://schemas.openxmlformats.org/drawingml/2006/wordprocessingDrawing" xmlns:w10="urn:schemas-microsoft-com:office:word" xmlns:w="http://schemas.openxmlformats.org/wordprocessingml/2006/main" xmlns:w14="http://schemas.microsoft.com/office/word/2010/wordml" xmlns:w15="http://schemas.microsoft.com/office/word/2012/wordml" xmlns:w16cid="http://schemas.microsoft.com/office/word/2016/wordml/cid" xmlns:w16se="http://schemas.microsoft.com/office/word/2015/wordml/symex" xmlns:wpg="http://schemas.microsoft.com/office/word/2010/wordprocessingGroup" xmlns:wpi="http://schemas.microsoft.com/office/word/2010/wordprocessingInk" xmlns:wne="http://schemas.microsoft.com/office/word/2006/wordml" xmlns:wps="http://schemas.microsoft.com/office/word/2010/wordprocessingShape" mc:Ignorable="w14 w15 w16se w16cid wp14">
   <w:tbl>
     <w:tblPr>
-      <w:tblStyle w:val="Tablaconcuadrcula"/>
+      <w:tblStyle w:val="TableGrid"/>
       <w:tblW w:w="10942" w:type="dxa"/>
       <w:tblLook w:val="04A0" w:firstRow="1" w:lastRow="0" w:firstColumn="1" w:lastColumn="0" w:noHBand="0" w:noVBand="1"/>
     </w:tblPr>
@@ -8945,7 +8841,7 @@
         </w:tcPr>
         <w:p>
           <w:pPr>
-            <w:pStyle w:val="Encabezado"/>
+            <w:pStyle w:val="Header"/>
             <w:jc w:val="right"/>
             <w:rPr>
               <w:lang w:val="it-IT"/>
@@ -9071,7 +8967,7 @@
         </w:tcPr>
         <w:p>
           <w:pPr>
-            <w:pStyle w:val="Encabezado"/>
+            <w:pStyle w:val="Header"/>
             <w:tabs>
               <w:tab w:val="left" w:pos="3645"/>
               <w:tab w:val="left" w:pos="10080"/>
@@ -9169,19 +9065,19 @@
   </w:tbl>
   <w:p>
     <w:pPr>
-      <w:pStyle w:val="Encabezado"/>
+      <w:pStyle w:val="Header"/>
     </w:pPr>
   </w:p>
   <w:p>
     <w:pPr>
-      <w:pStyle w:val="Encabezado"/>
+      <w:pStyle w:val="Header"/>
     </w:pPr>
   </w:p>
 </w:hdr>
 </file>
 
 <file path=word/numbering.xml><?xml version="1.0" encoding="utf-8"?>
-<w:numbering xmlns:wpc="http://schemas.microsoft.com/office/word/2010/wordprocessingCanvas" xmlns:cx="http://schemas.microsoft.com/office/drawing/2014/chartex" xmlns:cx1="http://schemas.microsoft.com/office/drawing/2015/9/8/chartex" xmlns:mc="http://schemas.openxmlformats.org/markup-compatibility/2006" xmlns:o="urn:schemas-microsoft-com:office:office" xmlns:r="http://schemas.openxmlformats.org/officeDocument/2006/relationships" xmlns:m="http://schemas.openxmlformats.org/officeDocument/2006/math" xmlns:v="urn:schemas-microsoft-com:vml" xmlns:wp14="http://schemas.microsoft.com/office/word/2010/wordprocessingDrawing" xmlns:wp="http://schemas.openxmlformats.org/drawingml/2006/wordprocessingDrawing" xmlns:w10="urn:schemas-microsoft-com:office:word" xmlns:w="http://schemas.openxmlformats.org/wordprocessingml/2006/main" xmlns:w14="http://schemas.microsoft.com/office/word/2010/wordml" xmlns:w15="http://schemas.microsoft.com/office/word/2012/wordml" xmlns:w16se="http://schemas.microsoft.com/office/word/2015/wordml/symex" xmlns:wpg="http://schemas.microsoft.com/office/word/2010/wordprocessingGroup" xmlns:wpi="http://schemas.microsoft.com/office/word/2010/wordprocessingInk" xmlns:wne="http://schemas.microsoft.com/office/word/2006/wordml" xmlns:wps="http://schemas.microsoft.com/office/word/2010/wordprocessingShape" mc:Ignorable="w14 w15 w16se wp14">
+<w:numbering xmlns:wpc="http://schemas.microsoft.com/office/word/2010/wordprocessingCanvas" xmlns:cx="http://schemas.microsoft.com/office/drawing/2014/chartex" xmlns:cx1="http://schemas.microsoft.com/office/drawing/2015/9/8/chartex" xmlns:cx2="http://schemas.microsoft.com/office/drawing/2015/10/21/chartex" xmlns:cx3="http://schemas.microsoft.com/office/drawing/2016/5/9/chartex" xmlns:cx4="http://schemas.microsoft.com/office/drawing/2016/5/10/chartex" xmlns:cx5="http://schemas.microsoft.com/office/drawing/2016/5/11/chartex" xmlns:cx6="http://schemas.microsoft.com/office/drawing/2016/5/12/chartex" xmlns:cx7="http://schemas.microsoft.com/office/drawing/2016/5/13/chartex" xmlns:cx8="http://schemas.microsoft.com/office/drawing/2016/5/14/chartex" xmlns:mc="http://schemas.openxmlformats.org/markup-compatibility/2006" xmlns:aink="http://schemas.microsoft.com/office/drawing/2016/ink" xmlns:am3d="http://schemas.microsoft.com/office/drawing/2017/model3d" xmlns:o="urn:schemas-microsoft-com:office:office" xmlns:r="http://schemas.openxmlformats.org/officeDocument/2006/relationships" xmlns:m="http://schemas.openxmlformats.org/officeDocument/2006/math" xmlns:v="urn:schemas-microsoft-com:vml" xmlns:wp14="http://schemas.microsoft.com/office/word/2010/wordprocessingDrawing" xmlns:wp="http://schemas.openxmlformats.org/drawingml/2006/wordprocessingDrawing" xmlns:w10="urn:schemas-microsoft-com:office:word" xmlns:w="http://schemas.openxmlformats.org/wordprocessingml/2006/main" xmlns:w14="http://schemas.microsoft.com/office/word/2010/wordml" xmlns:w15="http://schemas.microsoft.com/office/word/2012/wordml" xmlns:w16cid="http://schemas.microsoft.com/office/word/2016/wordml/cid" xmlns:w16se="http://schemas.microsoft.com/office/word/2015/wordml/symex" xmlns:wpg="http://schemas.microsoft.com/office/word/2010/wordprocessingGroup" xmlns:wpi="http://schemas.microsoft.com/office/word/2010/wordprocessingInk" xmlns:wne="http://schemas.microsoft.com/office/word/2006/wordml" xmlns:wps="http://schemas.microsoft.com/office/word/2010/wordprocessingShape" mc:Ignorable="w14 w15 w16se w16cid wp14">
   <w:abstractNum w:abstractNumId="0" w15:restartNumberingAfterBreak="0">
     <w:nsid w:val="12230892"/>
     <w:multiLevelType w:val="multilevel"/>
@@ -11433,7 +11329,7 @@
 </file>
 
 <file path=word/styles.xml><?xml version="1.0" encoding="utf-8"?>
-<w:styles xmlns:mc="http://schemas.openxmlformats.org/markup-compatibility/2006" xmlns:r="http://schemas.openxmlformats.org/officeDocument/2006/relationships" xmlns:w="http://schemas.openxmlformats.org/wordprocessingml/2006/main" xmlns:w14="http://schemas.microsoft.com/office/word/2010/wordml" xmlns:w15="http://schemas.microsoft.com/office/word/2012/wordml" xmlns:w16se="http://schemas.microsoft.com/office/word/2015/wordml/symex" mc:Ignorable="w14 w15 w16se">
+<w:styles xmlns:mc="http://schemas.openxmlformats.org/markup-compatibility/2006" xmlns:r="http://schemas.openxmlformats.org/officeDocument/2006/relationships" xmlns:w="http://schemas.openxmlformats.org/wordprocessingml/2006/main" xmlns:w14="http://schemas.microsoft.com/office/word/2010/wordml" xmlns:w15="http://schemas.microsoft.com/office/word/2012/wordml" xmlns:w16cid="http://schemas.microsoft.com/office/word/2016/wordml/cid" xmlns:w16se="http://schemas.microsoft.com/office/word/2015/wordml/symex" mc:Ignorable="w14 w15 w16se w16cid">
   <w:docDefaults>
     <w:rPrDefault>
       <w:rPr>
@@ -11445,7 +11341,7 @@
     </w:rPrDefault>
     <w:pPrDefault/>
   </w:docDefaults>
-  <w:latentStyles w:defLockedState="0" w:defUIPriority="99" w:defSemiHidden="0" w:defUnhideWhenUsed="0" w:defQFormat="0" w:count="371">
+  <w:latentStyles w:defLockedState="0" w:defUIPriority="99" w:defSemiHidden="0" w:defUnhideWhenUsed="0" w:defQFormat="0" w:count="375">
     <w:lsdException w:name="Normal" w:uiPriority="0" w:qFormat="1"/>
     <w:lsdException w:name="heading 1" w:uiPriority="9" w:qFormat="1"/>
     <w:lsdException w:name="heading 2" w:semiHidden="1" w:uiPriority="9" w:unhideWhenUsed="1" w:qFormat="1"/>
@@ -11551,7 +11447,6 @@
     <w:lsdException w:name="HTML Sample" w:semiHidden="1" w:unhideWhenUsed="1"/>
     <w:lsdException w:name="HTML Typewriter" w:semiHidden="1" w:unhideWhenUsed="1"/>
     <w:lsdException w:name="HTML Variable" w:semiHidden="1" w:unhideWhenUsed="1"/>
-    <w:lsdException w:name="Normal Table" w:semiHidden="1" w:unhideWhenUsed="1"/>
     <w:lsdException w:name="annotation subject" w:semiHidden="1" w:unhideWhenUsed="1"/>
     <w:lsdException w:name="No List" w:semiHidden="1" w:unhideWhenUsed="1"/>
     <w:lsdException w:name="Outline List 1" w:semiHidden="1" w:unhideWhenUsed="1"/>
@@ -11595,10 +11490,8 @@
     <w:lsdException w:name="Table Elegant" w:semiHidden="1" w:unhideWhenUsed="1"/>
     <w:lsdException w:name="Table Professional" w:semiHidden="1" w:unhideWhenUsed="1"/>
     <w:lsdException w:name="Table Subtle 1" w:semiHidden="1" w:unhideWhenUsed="1"/>
-    <w:lsdException w:name="Table Subtle 2" w:semiHidden="1" w:unhideWhenUsed="1"/>
     <w:lsdException w:name="Table Web 1" w:semiHidden="1" w:unhideWhenUsed="1"/>
     <w:lsdException w:name="Table Web 2" w:semiHidden="1" w:unhideWhenUsed="1"/>
-    <w:lsdException w:name="Table Web 3" w:semiHidden="1" w:unhideWhenUsed="1"/>
     <w:lsdException w:name="Balloon Text" w:semiHidden="1" w:unhideWhenUsed="1"/>
     <w:lsdException w:name="Table Grid" w:uiPriority="59"/>
     <w:lsdException w:name="Table Theme" w:semiHidden="1" w:unhideWhenUsed="1"/>
@@ -11817,6 +11710,10 @@
     <w:lsdException w:name="List Table 5 Dark Accent 6" w:uiPriority="50"/>
     <w:lsdException w:name="List Table 6 Colorful Accent 6" w:uiPriority="51"/>
     <w:lsdException w:name="List Table 7 Colorful Accent 6" w:uiPriority="52"/>
+    <w:lsdException w:name="Mention" w:semiHidden="1" w:unhideWhenUsed="1"/>
+    <w:lsdException w:name="Smart Hyperlink" w:semiHidden="1" w:unhideWhenUsed="1"/>
+    <w:lsdException w:name="Hashtag" w:semiHidden="1" w:unhideWhenUsed="1"/>
+    <w:lsdException w:name="Unresolved Mention" w:semiHidden="1" w:unhideWhenUsed="1"/>
   </w:latentStyles>
   <w:style w:type="paragraph" w:default="1" w:styleId="Normal">
     <w:name w:val="Normal"/>
@@ -11825,11 +11722,11 @@
       <w:spacing w:after="200" w:line="276" w:lineRule="auto"/>
     </w:pPr>
   </w:style>
-  <w:style w:type="paragraph" w:styleId="Ttulo1">
+  <w:style w:type="paragraph" w:styleId="Heading1">
     <w:name w:val="heading 1"/>
     <w:basedOn w:val="Normal"/>
     <w:next w:val="Normal"/>
-    <w:link w:val="Ttulo1Car"/>
+    <w:link w:val="Heading1Char"/>
     <w:uiPriority w:val="9"/>
     <w:qFormat/>
     <w:rsid w:val="006A5F48"/>
@@ -11852,11 +11749,11 @@
       <w:lang w:eastAsia="es-AR"/>
     </w:rPr>
   </w:style>
-  <w:style w:type="paragraph" w:styleId="Ttulo2">
+  <w:style w:type="paragraph" w:styleId="Heading2">
     <w:name w:val="heading 2"/>
     <w:basedOn w:val="Normal"/>
     <w:next w:val="Normal"/>
-    <w:link w:val="Ttulo2Car"/>
+    <w:link w:val="Heading2Char"/>
     <w:uiPriority w:val="9"/>
     <w:unhideWhenUsed/>
     <w:qFormat/>
@@ -11877,11 +11774,11 @@
       <w:lang w:eastAsia="es-AR"/>
     </w:rPr>
   </w:style>
-  <w:style w:type="paragraph" w:styleId="Ttulo3">
+  <w:style w:type="paragraph" w:styleId="Heading3">
     <w:name w:val="heading 3"/>
     <w:basedOn w:val="Normal"/>
     <w:next w:val="Normal"/>
-    <w:link w:val="Ttulo3Car"/>
+    <w:link w:val="Heading3Char"/>
     <w:uiPriority w:val="9"/>
     <w:unhideWhenUsed/>
     <w:qFormat/>
@@ -11901,11 +11798,11 @@
       <w:lang w:eastAsia="es-AR"/>
     </w:rPr>
   </w:style>
-  <w:style w:type="paragraph" w:styleId="Ttulo4">
+  <w:style w:type="paragraph" w:styleId="Heading4">
     <w:name w:val="heading 4"/>
     <w:basedOn w:val="Normal"/>
     <w:next w:val="Normal"/>
-    <w:link w:val="Ttulo4Car"/>
+    <w:link w:val="Heading4Char"/>
     <w:uiPriority w:val="9"/>
     <w:unhideWhenUsed/>
     <w:qFormat/>
@@ -11925,13 +11822,13 @@
       <w:color w:val="59B0B9" w:themeColor="accent2"/>
     </w:rPr>
   </w:style>
-  <w:style w:type="character" w:default="1" w:styleId="Fuentedeprrafopredeter">
+  <w:style w:type="character" w:default="1" w:styleId="DefaultParagraphFont">
     <w:name w:val="Default Paragraph Font"/>
     <w:uiPriority w:val="1"/>
     <w:semiHidden/>
     <w:unhideWhenUsed/>
   </w:style>
-  <w:style w:type="table" w:default="1" w:styleId="Tablanormal">
+  <w:style w:type="table" w:default="1" w:styleId="TableNormal">
     <w:name w:val="Normal Table"/>
     <w:uiPriority w:val="99"/>
     <w:semiHidden/>
@@ -11946,16 +11843,16 @@
       </w:tblCellMar>
     </w:tblPr>
   </w:style>
-  <w:style w:type="numbering" w:default="1" w:styleId="Sinlista">
+  <w:style w:type="numbering" w:default="1" w:styleId="NoList">
     <w:name w:val="No List"/>
     <w:uiPriority w:val="99"/>
     <w:semiHidden/>
     <w:unhideWhenUsed/>
   </w:style>
-  <w:style w:type="character" w:customStyle="1" w:styleId="TextodegloboCar">
-    <w:name w:val="Texto de globo Car"/>
-    <w:basedOn w:val="Fuentedeprrafopredeter"/>
-    <w:link w:val="Textodeglobo"/>
+  <w:style w:type="character" w:customStyle="1" w:styleId="BalloonTextChar">
+    <w:name w:val="Balloon Text Char"/>
+    <w:basedOn w:val="DefaultParagraphFont"/>
+    <w:link w:val="BalloonText"/>
     <w:uiPriority w:val="99"/>
     <w:semiHidden/>
     <w:qFormat/>
@@ -11966,26 +11863,26 @@
       <w:szCs w:val="16"/>
     </w:rPr>
   </w:style>
-  <w:style w:type="character" w:customStyle="1" w:styleId="EncabezadoCar">
-    <w:name w:val="Encabezado Car"/>
-    <w:basedOn w:val="Fuentedeprrafopredeter"/>
-    <w:link w:val="Encabezado"/>
+  <w:style w:type="character" w:customStyle="1" w:styleId="HeaderChar">
+    <w:name w:val="Header Char"/>
+    <w:basedOn w:val="DefaultParagraphFont"/>
+    <w:link w:val="Header"/>
     <w:uiPriority w:val="99"/>
     <w:qFormat/>
     <w:rsid w:val="006B6475"/>
   </w:style>
-  <w:style w:type="character" w:customStyle="1" w:styleId="PiedepginaCar">
-    <w:name w:val="Pie de página Car"/>
-    <w:basedOn w:val="Fuentedeprrafopredeter"/>
-    <w:link w:val="Piedepgina"/>
+  <w:style w:type="character" w:customStyle="1" w:styleId="FooterChar">
+    <w:name w:val="Footer Char"/>
+    <w:basedOn w:val="DefaultParagraphFont"/>
+    <w:link w:val="Footer"/>
     <w:uiPriority w:val="99"/>
     <w:qFormat/>
     <w:rsid w:val="006B6475"/>
   </w:style>
-  <w:style w:type="character" w:customStyle="1" w:styleId="Ttulo1Car">
-    <w:name w:val="Título 1 Car"/>
-    <w:basedOn w:val="Fuentedeprrafopredeter"/>
-    <w:link w:val="Ttulo1"/>
+  <w:style w:type="character" w:customStyle="1" w:styleId="Heading1Char">
+    <w:name w:val="Heading 1 Char"/>
+    <w:basedOn w:val="DefaultParagraphFont"/>
+    <w:link w:val="Heading1"/>
     <w:uiPriority w:val="9"/>
     <w:qFormat/>
     <w:rsid w:val="006A5F48"/>
@@ -11999,10 +11896,10 @@
       <w:lang w:eastAsia="es-AR"/>
     </w:rPr>
   </w:style>
-  <w:style w:type="character" w:customStyle="1" w:styleId="Ttulo2Car">
-    <w:name w:val="Título 2 Car"/>
-    <w:basedOn w:val="Fuentedeprrafopredeter"/>
-    <w:link w:val="Ttulo2"/>
+  <w:style w:type="character" w:customStyle="1" w:styleId="Heading2Char">
+    <w:name w:val="Heading 2 Char"/>
+    <w:basedOn w:val="DefaultParagraphFont"/>
+    <w:link w:val="Heading2"/>
     <w:uiPriority w:val="9"/>
     <w:qFormat/>
     <w:rsid w:val="006A5F48"/>
@@ -12016,10 +11913,10 @@
       <w:lang w:eastAsia="es-AR"/>
     </w:rPr>
   </w:style>
-  <w:style w:type="character" w:customStyle="1" w:styleId="Ttulo3Car">
-    <w:name w:val="Título 3 Car"/>
-    <w:basedOn w:val="Fuentedeprrafopredeter"/>
-    <w:link w:val="Ttulo3"/>
+  <w:style w:type="character" w:customStyle="1" w:styleId="Heading3Char">
+    <w:name w:val="Heading 3 Char"/>
+    <w:basedOn w:val="DefaultParagraphFont"/>
+    <w:link w:val="Heading3"/>
     <w:uiPriority w:val="9"/>
     <w:qFormat/>
     <w:rsid w:val="006A5F48"/>
@@ -12034,7 +11931,7 @@
   </w:style>
   <w:style w:type="character" w:customStyle="1" w:styleId="EnlacedeInternet">
     <w:name w:val="Enlace de Internet"/>
-    <w:basedOn w:val="Fuentedeprrafopredeter"/>
+    <w:basedOn w:val="DefaultParagraphFont"/>
     <w:uiPriority w:val="99"/>
     <w:unhideWhenUsed/>
     <w:rsid w:val="006B6475"/>
@@ -12043,9 +11940,9 @@
       <w:u w:val="single"/>
     </w:rPr>
   </w:style>
-  <w:style w:type="character" w:styleId="Textodelmarcadordeposicin">
+  <w:style w:type="character" w:styleId="PlaceholderText">
     <w:name w:val="Placeholder Text"/>
-    <w:basedOn w:val="Fuentedeprrafopredeter"/>
+    <w:basedOn w:val="DefaultParagraphFont"/>
     <w:uiPriority w:val="99"/>
     <w:semiHidden/>
     <w:qFormat/>
@@ -12054,10 +11951,10 @@
       <w:color w:val="808080"/>
     </w:rPr>
   </w:style>
-  <w:style w:type="character" w:customStyle="1" w:styleId="TtuloCar">
-    <w:name w:val="Título Car"/>
-    <w:basedOn w:val="Fuentedeprrafopredeter"/>
-    <w:link w:val="Ttulo"/>
+  <w:style w:type="character" w:customStyle="1" w:styleId="TitleChar">
+    <w:name w:val="Title Char"/>
+    <w:basedOn w:val="DefaultParagraphFont"/>
+    <w:link w:val="Title"/>
     <w:uiPriority w:val="10"/>
     <w:qFormat/>
     <w:rsid w:val="006A5F48"/>
@@ -12069,10 +11966,10 @@
       <w:szCs w:val="52"/>
     </w:rPr>
   </w:style>
-  <w:style w:type="character" w:customStyle="1" w:styleId="Ttulo4Car">
-    <w:name w:val="Título 4 Car"/>
-    <w:basedOn w:val="Fuentedeprrafopredeter"/>
-    <w:link w:val="Ttulo4"/>
+  <w:style w:type="character" w:customStyle="1" w:styleId="Heading4Char">
+    <w:name w:val="Heading 4 Char"/>
+    <w:basedOn w:val="DefaultParagraphFont"/>
+    <w:link w:val="Heading4"/>
     <w:uiPriority w:val="9"/>
     <w:qFormat/>
     <w:rsid w:val="006A5F48"/>
@@ -12085,10 +11982,10 @@
       <w:color w:val="59B0B9" w:themeColor="accent2"/>
     </w:rPr>
   </w:style>
-  <w:style w:type="character" w:customStyle="1" w:styleId="SubttuloCar">
-    <w:name w:val="Subtítulo Car"/>
-    <w:basedOn w:val="Fuentedeprrafopredeter"/>
-    <w:link w:val="Subttulo"/>
+  <w:style w:type="character" w:customStyle="1" w:styleId="SubtitleChar">
+    <w:name w:val="Subtitle Char"/>
+    <w:basedOn w:val="DefaultParagraphFont"/>
+    <w:link w:val="Subtitle"/>
     <w:uiPriority w:val="11"/>
     <w:qFormat/>
     <w:rsid w:val="006A5F48"/>
@@ -12102,9 +11999,9 @@
       <w:szCs w:val="24"/>
     </w:rPr>
   </w:style>
-  <w:style w:type="character" w:styleId="nfasisintenso">
+  <w:style w:type="character" w:styleId="IntenseEmphasis">
     <w:name w:val="Intense Emphasis"/>
-    <w:basedOn w:val="Fuentedeprrafopredeter"/>
+    <w:basedOn w:val="DefaultParagraphFont"/>
     <w:uiPriority w:val="21"/>
     <w:qFormat/>
     <w:rsid w:val="006A5F48"/>
@@ -12116,16 +12013,16 @@
       <w:color w:val="DEAE00" w:themeColor="accent3"/>
     </w:rPr>
   </w:style>
-  <w:style w:type="character" w:customStyle="1" w:styleId="PrrafodelistaCar">
-    <w:name w:val="Párrafo de lista Car"/>
-    <w:basedOn w:val="Fuentedeprrafopredeter"/>
-    <w:link w:val="Prrafodelista"/>
+  <w:style w:type="character" w:customStyle="1" w:styleId="ListParagraphChar">
+    <w:name w:val="List Paragraph Char"/>
+    <w:basedOn w:val="DefaultParagraphFont"/>
+    <w:link w:val="ListParagraph"/>
     <w:qFormat/>
     <w:rsid w:val="00852666"/>
   </w:style>
   <w:style w:type="character" w:customStyle="1" w:styleId="fontstyle01">
     <w:name w:val="fontstyle01"/>
-    <w:basedOn w:val="Fuentedeprrafopredeter"/>
+    <w:basedOn w:val="DefaultParagraphFont"/>
     <w:qFormat/>
     <w:rsid w:val="00AF1BB9"/>
     <w:rPr>
@@ -12141,7 +12038,7 @@
   </w:style>
   <w:style w:type="character" w:customStyle="1" w:styleId="fontstyle21">
     <w:name w:val="fontstyle21"/>
-    <w:basedOn w:val="Fuentedeprrafopredeter"/>
+    <w:basedOn w:val="DefaultParagraphFont"/>
     <w:qFormat/>
     <w:rsid w:val="00253558"/>
     <w:rPr>
@@ -12155,10 +12052,10 @@
       <w:szCs w:val="24"/>
     </w:rPr>
   </w:style>
-  <w:style w:type="character" w:customStyle="1" w:styleId="TextonotaalfinalCar">
-    <w:name w:val="Texto nota al final Car"/>
-    <w:basedOn w:val="Fuentedeprrafopredeter"/>
-    <w:link w:val="Textonotaalfinal"/>
+  <w:style w:type="character" w:customStyle="1" w:styleId="EndnoteTextChar">
+    <w:name w:val="Endnote Text Char"/>
+    <w:basedOn w:val="DefaultParagraphFont"/>
+    <w:link w:val="EndnoteText"/>
     <w:uiPriority w:val="99"/>
     <w:semiHidden/>
     <w:qFormat/>
@@ -12168,9 +12065,9 @@
       <w:szCs w:val="20"/>
     </w:rPr>
   </w:style>
-  <w:style w:type="character" w:styleId="Refdenotaalfinal">
+  <w:style w:type="character" w:styleId="EndnoteReference">
     <w:name w:val="endnote reference"/>
-    <w:basedOn w:val="Fuentedeprrafopredeter"/>
+    <w:basedOn w:val="DefaultParagraphFont"/>
     <w:uiPriority w:val="99"/>
     <w:semiHidden/>
     <w:unhideWhenUsed/>
@@ -12180,10 +12077,10 @@
       <w:vertAlign w:val="superscript"/>
     </w:rPr>
   </w:style>
-  <w:style w:type="character" w:customStyle="1" w:styleId="TextonotapieCar">
-    <w:name w:val="Texto nota pie Car"/>
-    <w:basedOn w:val="Fuentedeprrafopredeter"/>
-    <w:link w:val="Textonotapie"/>
+  <w:style w:type="character" w:customStyle="1" w:styleId="FootnoteTextChar">
+    <w:name w:val="Footnote Text Char"/>
+    <w:basedOn w:val="DefaultParagraphFont"/>
+    <w:link w:val="FootnoteText"/>
     <w:uiPriority w:val="99"/>
     <w:semiHidden/>
     <w:qFormat/>
@@ -12193,9 +12090,9 @@
       <w:szCs w:val="20"/>
     </w:rPr>
   </w:style>
-  <w:style w:type="character" w:styleId="Refdenotaalpie">
+  <w:style w:type="character" w:styleId="FootnoteReference">
     <w:name w:val="footnote reference"/>
-    <w:basedOn w:val="Fuentedeprrafopredeter"/>
+    <w:basedOn w:val="DefaultParagraphFont"/>
     <w:uiPriority w:val="99"/>
     <w:semiHidden/>
     <w:unhideWhenUsed/>
@@ -12205,10 +12102,10 @@
       <w:vertAlign w:val="superscript"/>
     </w:rPr>
   </w:style>
-  <w:style w:type="character" w:customStyle="1" w:styleId="SinespaciadoCar">
-    <w:name w:val="Sin espaciado Car"/>
-    <w:basedOn w:val="Fuentedeprrafopredeter"/>
-    <w:link w:val="Sinespaciado"/>
+  <w:style w:type="character" w:customStyle="1" w:styleId="NoSpacingChar">
+    <w:name w:val="No Spacing Char"/>
+    <w:basedOn w:val="DefaultParagraphFont"/>
+    <w:link w:val="NoSpacing"/>
     <w:uiPriority w:val="1"/>
     <w:qFormat/>
     <w:rsid w:val="008E0D18"/>
@@ -12218,13 +12115,13 @@
   </w:style>
   <w:style w:type="character" w:customStyle="1" w:styleId="apple-converted-space">
     <w:name w:val="apple-converted-space"/>
-    <w:basedOn w:val="Fuentedeprrafopredeter"/>
+    <w:basedOn w:val="DefaultParagraphFont"/>
     <w:qFormat/>
     <w:rsid w:val="008E0D18"/>
   </w:style>
   <w:style w:type="character" w:customStyle="1" w:styleId="subtitulo1Car">
     <w:name w:val="subtitulo1 Car"/>
-    <w:basedOn w:val="SubttuloCar"/>
+    <w:basedOn w:val="SubtitleChar"/>
     <w:qFormat/>
     <w:rsid w:val="008E0D18"/>
     <w:rPr>
@@ -12240,7 +12137,7 @@
   </w:style>
   <w:style w:type="character" w:customStyle="1" w:styleId="titulo1Car">
     <w:name w:val="titulo1 Car"/>
-    <w:basedOn w:val="Ttulo1Car"/>
+    <w:basedOn w:val="Heading1Char"/>
     <w:qFormat/>
     <w:rsid w:val="00AB6F0D"/>
     <w:rPr>
@@ -12258,10 +12155,10 @@
     <w:qFormat/>
     <w:rsid w:val="00AB6F0D"/>
   </w:style>
-  <w:style w:type="character" w:customStyle="1" w:styleId="TextoindependienteCar">
-    <w:name w:val="Texto independiente Car"/>
-    <w:basedOn w:val="Fuentedeprrafopredeter"/>
-    <w:link w:val="Textoindependiente"/>
+  <w:style w:type="character" w:customStyle="1" w:styleId="BodyTextChar">
+    <w:name w:val="Body Text Char"/>
+    <w:basedOn w:val="DefaultParagraphFont"/>
+    <w:link w:val="BodyText"/>
     <w:qFormat/>
     <w:rsid w:val="00AB6F0D"/>
     <w:rPr>
@@ -13022,11 +12919,11 @@
     <w:name w:val="Símbolos de numeración"/>
     <w:qFormat/>
   </w:style>
-  <w:style w:type="paragraph" w:styleId="Ttulo">
+  <w:style w:type="paragraph" w:styleId="Title">
     <w:name w:val="Title"/>
     <w:basedOn w:val="Normal"/>
-    <w:next w:val="Textoindependiente"/>
-    <w:link w:val="TtuloCar"/>
+    <w:next w:val="BodyText"/>
+    <w:link w:val="TitleChar"/>
     <w:uiPriority w:val="10"/>
     <w:qFormat/>
     <w:rsid w:val="006A5F48"/>
@@ -13042,10 +12939,10 @@
       <w:szCs w:val="52"/>
     </w:rPr>
   </w:style>
-  <w:style w:type="paragraph" w:styleId="Textoindependiente">
+  <w:style w:type="paragraph" w:styleId="BodyText">
     <w:name w:val="Body Text"/>
     <w:basedOn w:val="Normal"/>
-    <w:link w:val="TextoindependienteCar"/>
+    <w:link w:val="BodyTextChar"/>
     <w:rsid w:val="00AB6F0D"/>
     <w:pPr>
       <w:keepLines/>
@@ -13060,14 +12957,14 @@
       <w:lang w:val="es-US" w:eastAsia="en-US"/>
     </w:rPr>
   </w:style>
-  <w:style w:type="paragraph" w:styleId="Lista">
+  <w:style w:type="paragraph" w:styleId="List">
     <w:name w:val="List"/>
-    <w:basedOn w:val="Textoindependiente"/>
+    <w:basedOn w:val="BodyText"/>
     <w:rPr>
       <w:rFonts w:cs="FreeSans"/>
     </w:rPr>
   </w:style>
-  <w:style w:type="paragraph" w:styleId="Descripcin">
+  <w:style w:type="paragraph" w:styleId="Caption">
     <w:name w:val="caption"/>
     <w:basedOn w:val="Normal"/>
     <w:next w:val="Normal"/>
@@ -13097,10 +12994,10 @@
       <w:rFonts w:cs="FreeSans"/>
     </w:rPr>
   </w:style>
-  <w:style w:type="paragraph" w:styleId="Textodeglobo">
+  <w:style w:type="paragraph" w:styleId="BalloonText">
     <w:name w:val="Balloon Text"/>
     <w:basedOn w:val="Normal"/>
-    <w:link w:val="TextodegloboCar"/>
+    <w:link w:val="BalloonTextChar"/>
     <w:uiPriority w:val="99"/>
     <w:semiHidden/>
     <w:unhideWhenUsed/>
@@ -13115,10 +13012,10 @@
       <w:szCs w:val="16"/>
     </w:rPr>
   </w:style>
-  <w:style w:type="paragraph" w:styleId="Encabezado">
+  <w:style w:type="paragraph" w:styleId="Header">
     <w:name w:val="header"/>
     <w:basedOn w:val="Normal"/>
-    <w:link w:val="EncabezadoCar"/>
+    <w:link w:val="HeaderChar"/>
     <w:uiPriority w:val="99"/>
     <w:unhideWhenUsed/>
     <w:rsid w:val="006B6475"/>
@@ -13130,10 +13027,10 @@
       <w:spacing w:after="0" w:line="240" w:lineRule="auto"/>
     </w:pPr>
   </w:style>
-  <w:style w:type="paragraph" w:styleId="Piedepgina">
+  <w:style w:type="paragraph" w:styleId="Footer">
     <w:name w:val="footer"/>
     <w:basedOn w:val="Normal"/>
-    <w:link w:val="PiedepginaCar"/>
+    <w:link w:val="FooterChar"/>
     <w:uiPriority w:val="99"/>
     <w:unhideWhenUsed/>
     <w:rsid w:val="006B6475"/>
@@ -13145,16 +13042,16 @@
       <w:spacing w:after="0" w:line="240" w:lineRule="auto"/>
     </w:pPr>
   </w:style>
-  <w:style w:type="paragraph" w:styleId="TtuloTDC">
+  <w:style w:type="paragraph" w:styleId="TOCHeading">
     <w:name w:val="TOC Heading"/>
-    <w:basedOn w:val="Ttulo1"/>
+    <w:basedOn w:val="Heading1"/>
     <w:next w:val="Normal"/>
     <w:uiPriority w:val="39"/>
     <w:unhideWhenUsed/>
     <w:qFormat/>
     <w:rsid w:val="006B6475"/>
   </w:style>
-  <w:style w:type="paragraph" w:styleId="TDC1">
+  <w:style w:type="paragraph" w:styleId="TOC1">
     <w:name w:val="toc 1"/>
     <w:basedOn w:val="Normal"/>
     <w:next w:val="Normal"/>
@@ -13173,7 +13070,7 @@
       <w:lang w:eastAsia="es-AR"/>
     </w:rPr>
   </w:style>
-  <w:style w:type="paragraph" w:styleId="TDC2">
+  <w:style w:type="paragraph" w:styleId="TOC2">
     <w:name w:val="toc 2"/>
     <w:basedOn w:val="Normal"/>
     <w:next w:val="Normal"/>
@@ -13189,7 +13086,7 @@
       <w:lang w:eastAsia="es-AR"/>
     </w:rPr>
   </w:style>
-  <w:style w:type="paragraph" w:styleId="TDC3">
+  <w:style w:type="paragraph" w:styleId="TOC3">
     <w:name w:val="toc 3"/>
     <w:basedOn w:val="Normal"/>
     <w:next w:val="Normal"/>
@@ -13205,11 +13102,11 @@
       <w:lang w:eastAsia="es-AR"/>
     </w:rPr>
   </w:style>
-  <w:style w:type="paragraph" w:styleId="Subttulo">
+  <w:style w:type="paragraph" w:styleId="Subtitle">
     <w:name w:val="Subtitle"/>
     <w:basedOn w:val="Normal"/>
     <w:next w:val="Normal"/>
-    <w:link w:val="SubttuloCar"/>
+    <w:link w:val="SubtitleChar"/>
     <w:uiPriority w:val="11"/>
     <w:qFormat/>
     <w:rsid w:val="006A5F48"/>
@@ -13223,10 +13120,10 @@
       <w:szCs w:val="24"/>
     </w:rPr>
   </w:style>
-  <w:style w:type="paragraph" w:styleId="Prrafodelista">
+  <w:style w:type="paragraph" w:styleId="ListParagraph">
     <w:name w:val="List Paragraph"/>
     <w:basedOn w:val="Normal"/>
-    <w:link w:val="PrrafodelistaCar"/>
+    <w:link w:val="ListParagraphChar"/>
     <w:uiPriority w:val="34"/>
     <w:qFormat/>
     <w:rsid w:val="00005F69"/>
@@ -13235,10 +13132,10 @@
       <w:contextualSpacing/>
     </w:pPr>
   </w:style>
-  <w:style w:type="paragraph" w:styleId="Textonotaalfinal">
+  <w:style w:type="paragraph" w:styleId="EndnoteText">
     <w:name w:val="endnote text"/>
     <w:basedOn w:val="Normal"/>
-    <w:link w:val="TextonotaalfinalCar"/>
+    <w:link w:val="EndnoteTextChar"/>
     <w:uiPriority w:val="99"/>
     <w:semiHidden/>
     <w:unhideWhenUsed/>
@@ -13252,10 +13149,10 @@
       <w:szCs w:val="20"/>
     </w:rPr>
   </w:style>
-  <w:style w:type="paragraph" w:styleId="Textonotapie">
+  <w:style w:type="paragraph" w:styleId="FootnoteText">
     <w:name w:val="footnote text"/>
     <w:basedOn w:val="Normal"/>
-    <w:link w:val="TextonotapieCar"/>
+    <w:link w:val="FootnoteTextChar"/>
     <w:uiPriority w:val="99"/>
     <w:semiHidden/>
     <w:unhideWhenUsed/>
@@ -13269,9 +13166,9 @@
       <w:szCs w:val="20"/>
     </w:rPr>
   </w:style>
-  <w:style w:type="paragraph" w:styleId="Sinespaciado">
+  <w:style w:type="paragraph" w:styleId="NoSpacing">
     <w:name w:val="No Spacing"/>
-    <w:link w:val="SinespaciadoCar"/>
+    <w:link w:val="NoSpacingChar"/>
     <w:uiPriority w:val="1"/>
     <w:qFormat/>
     <w:rsid w:val="008E0D18"/>
@@ -13281,7 +13178,7 @@
   </w:style>
   <w:style w:type="paragraph" w:customStyle="1" w:styleId="subtitulo1">
     <w:name w:val="subtitulo1"/>
-    <w:basedOn w:val="Subttulo"/>
+    <w:basedOn w:val="Subtitle"/>
     <w:qFormat/>
     <w:rsid w:val="008E0D18"/>
     <w:pPr>
@@ -13299,7 +13196,7 @@
   </w:style>
   <w:style w:type="paragraph" w:customStyle="1" w:styleId="titulo1">
     <w:name w:val="titulo1"/>
-    <w:basedOn w:val="Ttulo1"/>
+    <w:basedOn w:val="Heading1"/>
     <w:autoRedefine/>
     <w:qFormat/>
     <w:rsid w:val="00D71490"/>
@@ -13376,9 +13273,9 @@
     <w:qFormat/>
     <w:rsid w:val="00AB6F0D"/>
   </w:style>
-  <w:style w:type="table" w:styleId="Tablaconcuadrcula">
+  <w:style w:type="table" w:styleId="TableGrid">
     <w:name w:val="Table Grid"/>
-    <w:basedOn w:val="Tablanormal"/>
+    <w:basedOn w:val="TableNormal"/>
     <w:uiPriority w:val="59"/>
     <w:rsid w:val="006B6475"/>
     <w:rPr>
@@ -13395,9 +13292,9 @@
       </w:tblBorders>
     </w:tblPr>
   </w:style>
-  <w:style w:type="table" w:styleId="Tabladecuadrcula5oscura-nfasis2">
+  <w:style w:type="table" w:styleId="GridTable5Dark-Accent2">
     <w:name w:val="Grid Table 5 Dark Accent 2"/>
-    <w:basedOn w:val="Tablanormal"/>
+    <w:basedOn w:val="TableNormal"/>
     <w:uiPriority w:val="50"/>
     <w:rsid w:val="00505DDC"/>
     <w:tblPr>
@@ -13498,9 +13395,9 @@
       </w:tcPr>
     </w:tblStylePr>
   </w:style>
-  <w:style w:type="table" w:styleId="Tabladecuadrcula4-nfasis2">
+  <w:style w:type="table" w:styleId="GridTable4-Accent2">
     <w:name w:val="Grid Table 4 Accent 2"/>
-    <w:basedOn w:val="Tablanormal"/>
+    <w:basedOn w:val="TableNormal"/>
     <w:uiPriority w:val="49"/>
     <w:rsid w:val="00DF3E06"/>
     <w:tblPr>
@@ -13571,9 +13468,9 @@
       </w:tcPr>
     </w:tblStylePr>
   </w:style>
-  <w:style w:type="character" w:styleId="Hipervnculo">
+  <w:style w:type="character" w:styleId="Hyperlink">
     <w:name w:val="Hyperlink"/>
-    <w:basedOn w:val="Fuentedeprrafopredeter"/>
+    <w:basedOn w:val="DefaultParagraphFont"/>
     <w:uiPriority w:val="99"/>
     <w:unhideWhenUsed/>
     <w:rsid w:val="007B38D1"/>
@@ -13582,9 +13479,9 @@
       <w:u w:val="single"/>
     </w:rPr>
   </w:style>
-  <w:style w:type="table" w:styleId="Tabladecuadrcula1clara-nfasis1">
+  <w:style w:type="table" w:styleId="GridTable1Light-Accent1">
     <w:name w:val="Grid Table 1 Light Accent 1"/>
-    <w:basedOn w:val="Tablanormal"/>
+    <w:basedOn w:val="TableNormal"/>
     <w:uiPriority w:val="46"/>
     <w:rsid w:val="00616F41"/>
     <w:rPr>
@@ -13950,7 +13847,7 @@
 </file>
 
 <file path=customXml/itemProps2.xml><?xml version="1.0" encoding="utf-8"?>
-<ds:datastoreItem xmlns:ds="http://schemas.openxmlformats.org/officeDocument/2006/customXml" ds:itemID="{E38EA7EF-D5D5-4694-8260-448987A1087A}">
+<ds:datastoreItem xmlns:ds="http://schemas.openxmlformats.org/officeDocument/2006/customXml" ds:itemID="{C2781227-9BC5-4A54-9D53-C35A8D3E5B8A}">
   <ds:schemaRefs>
     <ds:schemaRef ds:uri="http://schemas.openxmlformats.org/officeDocument/2006/bibliography"/>
   </ds:schemaRefs>

</xml_diff>

<commit_message>
Fix menor en el merge
</commit_message>
<xml_diff>
--- a/Documentos/PGC.docx
+++ b/Documentos/PGC.docx
@@ -8480,12 +8480,15 @@
             <w:pPr>
               <w:rPr>
                 <w:b w:val="0"/>
-                <w:sz w:val="24"/>
-              </w:rPr>
-            </w:pPr>
-            <w:r>
-              <w:rPr>
-                <w:b w:val="0"/>
+                <w:color w:val="000000" w:themeColor="text1"/>
+                <w:sz w:val="24"/>
+              </w:rPr>
+            </w:pPr>
+            <w:bookmarkStart w:id="15" w:name="_GoBack" w:colFirst="0" w:colLast="4"/>
+            <w:r>
+              <w:rPr>
+                <w:b w:val="0"/>
+                <w:color w:val="000000" w:themeColor="text1"/>
                 <w:sz w:val="24"/>
               </w:rPr>
               <w:t>Evolución</w:t>
@@ -8502,15 +8505,17 @@
               <w:cnfStyle w:val="000000000000" w:firstRow="0" w:lastRow="0" w:firstColumn="0" w:lastColumn="0" w:oddVBand="0" w:evenVBand="0" w:oddHBand="0" w:evenHBand="0" w:firstRowFirstColumn="0" w:firstRowLastColumn="0" w:lastRowFirstColumn="0" w:lastRowLastColumn="0"/>
               <w:rPr>
                 <w:b/>
+                <w:color w:val="000000" w:themeColor="text1"/>
                 <w:sz w:val="24"/>
               </w:rPr>
             </w:pPr>
             <w:r>
               <w:rPr>
                 <w:b/>
-                <w:sz w:val="24"/>
-              </w:rPr>
-              <w:t>Listado de requerimientos</w:t>
+                <w:color w:val="000000" w:themeColor="text1"/>
+                <w:sz w:val="24"/>
+              </w:rPr>
+              <w:t>Plan de gestión de la configuración</w:t>
             </w:r>
           </w:p>
         </w:tc>
@@ -8524,15 +8529,17 @@
               <w:cnfStyle w:val="000000000000" w:firstRow="0" w:lastRow="0" w:firstColumn="0" w:lastColumn="0" w:oddVBand="0" w:evenVBand="0" w:oddHBand="0" w:evenHBand="0" w:firstRowFirstColumn="0" w:firstRowLastColumn="0" w:lastRowFirstColumn="0" w:lastRowLastColumn="0"/>
               <w:rPr>
                 <w:b/>
+                <w:color w:val="000000" w:themeColor="text1"/>
                 <w:sz w:val="24"/>
               </w:rPr>
             </w:pPr>
             <w:r>
               <w:rPr>
                 <w:b/>
-                <w:sz w:val="24"/>
-              </w:rPr>
-              <w:t>Proyecto</w:t>
+                <w:color w:val="000000" w:themeColor="text1"/>
+                <w:sz w:val="24"/>
+              </w:rPr>
+              <w:t>Empresa</w:t>
             </w:r>
           </w:p>
         </w:tc>
@@ -8546,12 +8553,14 @@
               <w:cnfStyle w:val="000000000000" w:firstRow="0" w:lastRow="0" w:firstColumn="0" w:lastColumn="0" w:oddVBand="0" w:evenVBand="0" w:oddHBand="0" w:evenHBand="0" w:firstRowFirstColumn="0" w:firstRowLastColumn="0" w:lastRowFirstColumn="0" w:lastRowLastColumn="0"/>
               <w:rPr>
                 <w:b/>
+                <w:color w:val="000000" w:themeColor="text1"/>
                 <w:sz w:val="24"/>
               </w:rPr>
             </w:pPr>
             <w:r>
               <w:rPr>
                 <w:b/>
+                <w:color w:val="000000" w:themeColor="text1"/>
                 <w:sz w:val="24"/>
               </w:rPr>
               <w:t>.</w:t>
@@ -8560,6 +8569,7 @@
             <w:r>
               <w:rPr>
                 <w:b/>
+                <w:color w:val="000000" w:themeColor="text1"/>
                 <w:sz w:val="24"/>
               </w:rPr>
               <w:t>docx</w:t>
@@ -8577,15 +8587,17 @@
               <w:cnfStyle w:val="000000000000" w:firstRow="0" w:lastRow="0" w:firstColumn="0" w:lastColumn="0" w:oddVBand="0" w:evenVBand="0" w:oddHBand="0" w:evenHBand="0" w:firstRowFirstColumn="0" w:firstRowLastColumn="0" w:lastRowFirstColumn="0" w:lastRowLastColumn="0"/>
               <w:rPr>
                 <w:b/>
+                <w:color w:val="000000" w:themeColor="text1"/>
                 <w:sz w:val="24"/>
               </w:rPr>
             </w:pPr>
             <w:r>
               <w:rPr>
                 <w:b/>
-                <w:sz w:val="24"/>
-              </w:rPr>
-              <w:t>SGIVF</w:t>
+                <w:color w:val="000000" w:themeColor="text1"/>
+                <w:sz w:val="24"/>
+              </w:rPr>
+              <w:t>-</w:t>
             </w:r>
           </w:p>
         </w:tc>
@@ -8604,12 +8616,14 @@
             <w:pPr>
               <w:rPr>
                 <w:b w:val="0"/>
-                <w:sz w:val="24"/>
-              </w:rPr>
-            </w:pPr>
-            <w:r>
-              <w:rPr>
-                <w:b w:val="0"/>
+                <w:color w:val="000000" w:themeColor="text1"/>
+                <w:sz w:val="24"/>
+              </w:rPr>
+            </w:pPr>
+            <w:r>
+              <w:rPr>
+                <w:b w:val="0"/>
+                <w:color w:val="000000" w:themeColor="text1"/>
                 <w:sz w:val="24"/>
               </w:rPr>
               <w:t>Evolución</w:t>
@@ -8626,15 +8640,17 @@
               <w:cnfStyle w:val="000000000000" w:firstRow="0" w:lastRow="0" w:firstColumn="0" w:lastColumn="0" w:oddVBand="0" w:evenVBand="0" w:oddHBand="0" w:evenHBand="0" w:firstRowFirstColumn="0" w:firstRowLastColumn="0" w:lastRowFirstColumn="0" w:lastRowLastColumn="0"/>
               <w:rPr>
                 <w:b/>
+                <w:color w:val="000000" w:themeColor="text1"/>
                 <w:sz w:val="24"/>
               </w:rPr>
             </w:pPr>
             <w:r>
               <w:rPr>
                 <w:b/>
-                <w:sz w:val="24"/>
-              </w:rPr>
-              <w:t>Documento de análisis</w:t>
+                <w:color w:val="000000" w:themeColor="text1"/>
+                <w:sz w:val="24"/>
+              </w:rPr>
+              <w:t>Documento del Negocio</w:t>
             </w:r>
           </w:p>
         </w:tc>
@@ -8648,12 +8664,14 @@
               <w:cnfStyle w:val="000000000000" w:firstRow="0" w:lastRow="0" w:firstColumn="0" w:lastColumn="0" w:oddVBand="0" w:evenVBand="0" w:oddHBand="0" w:evenHBand="0" w:firstRowFirstColumn="0" w:firstRowLastColumn="0" w:lastRowFirstColumn="0" w:lastRowLastColumn="0"/>
               <w:rPr>
                 <w:b/>
+                <w:color w:val="000000" w:themeColor="text1"/>
                 <w:sz w:val="24"/>
               </w:rPr>
             </w:pPr>
             <w:r>
               <w:rPr>
                 <w:b/>
+                <w:color w:val="000000" w:themeColor="text1"/>
                 <w:sz w:val="24"/>
               </w:rPr>
               <w:t>Proyecto</w:t>
@@ -8670,12 +8688,14 @@
               <w:cnfStyle w:val="000000000000" w:firstRow="0" w:lastRow="0" w:firstColumn="0" w:lastColumn="0" w:oddVBand="0" w:evenVBand="0" w:oddHBand="0" w:evenHBand="0" w:firstRowFirstColumn="0" w:firstRowLastColumn="0" w:lastRowFirstColumn="0" w:lastRowLastColumn="0"/>
               <w:rPr>
                 <w:b/>
+                <w:color w:val="000000" w:themeColor="text1"/>
                 <w:sz w:val="24"/>
               </w:rPr>
             </w:pPr>
             <w:r>
               <w:rPr>
                 <w:b/>
+                <w:color w:val="000000" w:themeColor="text1"/>
                 <w:sz w:val="24"/>
               </w:rPr>
               <w:t>.</w:t>
@@ -8684,6 +8704,7 @@
             <w:r>
               <w:rPr>
                 <w:b/>
+                <w:color w:val="000000" w:themeColor="text1"/>
                 <w:sz w:val="24"/>
               </w:rPr>
               <w:t>docx</w:t>
@@ -8701,12 +8722,14 @@
               <w:cnfStyle w:val="000000000000" w:firstRow="0" w:lastRow="0" w:firstColumn="0" w:lastColumn="0" w:oddVBand="0" w:evenVBand="0" w:oddHBand="0" w:evenHBand="0" w:firstRowFirstColumn="0" w:firstRowLastColumn="0" w:lastRowFirstColumn="0" w:lastRowLastColumn="0"/>
               <w:rPr>
                 <w:b/>
+                <w:color w:val="000000" w:themeColor="text1"/>
                 <w:sz w:val="24"/>
               </w:rPr>
             </w:pPr>
             <w:r>
               <w:rPr>
                 <w:b/>
+                <w:color w:val="000000" w:themeColor="text1"/>
                 <w:sz w:val="24"/>
               </w:rPr>
               <w:t>SGIVF</w:t>
@@ -8728,12 +8751,14 @@
             <w:pPr>
               <w:rPr>
                 <w:b w:val="0"/>
-                <w:sz w:val="24"/>
-              </w:rPr>
-            </w:pPr>
-            <w:r>
-              <w:rPr>
-                <w:b w:val="0"/>
+                <w:color w:val="000000" w:themeColor="text1"/>
+                <w:sz w:val="24"/>
+              </w:rPr>
+            </w:pPr>
+            <w:r>
+              <w:rPr>
+                <w:b w:val="0"/>
+                <w:color w:val="000000" w:themeColor="text1"/>
                 <w:sz w:val="24"/>
               </w:rPr>
               <w:t>Evolución</w:t>
@@ -8750,15 +8775,17 @@
               <w:cnfStyle w:val="000000000000" w:firstRow="0" w:lastRow="0" w:firstColumn="0" w:lastColumn="0" w:oddVBand="0" w:evenVBand="0" w:oddHBand="0" w:evenHBand="0" w:firstRowFirstColumn="0" w:firstRowLastColumn="0" w:lastRowFirstColumn="0" w:lastRowLastColumn="0"/>
               <w:rPr>
                 <w:b/>
+                <w:color w:val="000000" w:themeColor="text1"/>
                 <w:sz w:val="24"/>
               </w:rPr>
             </w:pPr>
             <w:r>
               <w:rPr>
                 <w:b/>
-                <w:sz w:val="24"/>
-              </w:rPr>
-              <w:t>Documento de diseño</w:t>
+                <w:color w:val="000000" w:themeColor="text1"/>
+                <w:sz w:val="24"/>
+              </w:rPr>
+              <w:t>Plan del proyecto</w:t>
             </w:r>
           </w:p>
         </w:tc>
@@ -8772,12 +8799,14 @@
               <w:cnfStyle w:val="000000000000" w:firstRow="0" w:lastRow="0" w:firstColumn="0" w:lastColumn="0" w:oddVBand="0" w:evenVBand="0" w:oddHBand="0" w:evenHBand="0" w:firstRowFirstColumn="0" w:firstRowLastColumn="0" w:lastRowFirstColumn="0" w:lastRowLastColumn="0"/>
               <w:rPr>
                 <w:b/>
+                <w:color w:val="000000" w:themeColor="text1"/>
                 <w:sz w:val="24"/>
               </w:rPr>
             </w:pPr>
             <w:r>
               <w:rPr>
                 <w:b/>
+                <w:color w:val="000000" w:themeColor="text1"/>
                 <w:sz w:val="24"/>
               </w:rPr>
               <w:t>Proyecto</w:t>
@@ -8794,12 +8823,14 @@
               <w:cnfStyle w:val="000000000000" w:firstRow="0" w:lastRow="0" w:firstColumn="0" w:lastColumn="0" w:oddVBand="0" w:evenVBand="0" w:oddHBand="0" w:evenHBand="0" w:firstRowFirstColumn="0" w:firstRowLastColumn="0" w:lastRowFirstColumn="0" w:lastRowLastColumn="0"/>
               <w:rPr>
                 <w:b/>
+                <w:color w:val="000000" w:themeColor="text1"/>
                 <w:sz w:val="24"/>
               </w:rPr>
             </w:pPr>
             <w:r>
               <w:rPr>
                 <w:b/>
+                <w:color w:val="000000" w:themeColor="text1"/>
                 <w:sz w:val="24"/>
               </w:rPr>
               <w:t>.</w:t>
@@ -8808,6 +8839,7 @@
             <w:r>
               <w:rPr>
                 <w:b/>
+                <w:color w:val="000000" w:themeColor="text1"/>
                 <w:sz w:val="24"/>
               </w:rPr>
               <w:t>docx</w:t>
@@ -8825,12 +8857,14 @@
               <w:cnfStyle w:val="000000000000" w:firstRow="0" w:lastRow="0" w:firstColumn="0" w:lastColumn="0" w:oddVBand="0" w:evenVBand="0" w:oddHBand="0" w:evenHBand="0" w:firstRowFirstColumn="0" w:firstRowLastColumn="0" w:lastRowFirstColumn="0" w:lastRowLastColumn="0"/>
               <w:rPr>
                 <w:b/>
+                <w:color w:val="000000" w:themeColor="text1"/>
                 <w:sz w:val="24"/>
               </w:rPr>
             </w:pPr>
             <w:r>
               <w:rPr>
                 <w:b/>
+                <w:color w:val="000000" w:themeColor="text1"/>
                 <w:sz w:val="24"/>
               </w:rPr>
               <w:t>SGIVF</w:t>
@@ -8838,6 +8872,379 @@
           </w:p>
         </w:tc>
       </w:tr>
+      <w:tr>
+        <w:trPr>
+          <w:trHeight w:val="624"/>
+        </w:trPr>
+        <w:tc>
+          <w:tcPr>
+            <w:cnfStyle w:val="001000000000" w:firstRow="0" w:lastRow="0" w:firstColumn="1" w:lastColumn="0" w:oddVBand="0" w:evenVBand="0" w:oddHBand="0" w:evenHBand="0" w:firstRowFirstColumn="0" w:firstRowLastColumn="0" w:lastRowFirstColumn="0" w:lastRowLastColumn="0"/>
+            <w:tcW w:w="1649" w:type="dxa"/>
+            <w:shd w:val="clear" w:color="auto" w:fill="FFFFFF" w:themeFill="background1"/>
+          </w:tcPr>
+          <w:p>
+            <w:pPr>
+              <w:rPr>
+                <w:b w:val="0"/>
+                <w:sz w:val="24"/>
+              </w:rPr>
+            </w:pPr>
+            <w:r>
+              <w:rPr>
+                <w:b w:val="0"/>
+                <w:sz w:val="24"/>
+              </w:rPr>
+              <w:t>Evolución</w:t>
+            </w:r>
+          </w:p>
+        </w:tc>
+        <w:tc>
+          <w:tcPr>
+            <w:tcW w:w="2551" w:type="dxa"/>
+            <w:shd w:val="clear" w:color="auto" w:fill="FFFFFF" w:themeFill="background1"/>
+          </w:tcPr>
+          <w:p>
+            <w:pPr>
+              <w:cnfStyle w:val="000000000000" w:firstRow="0" w:lastRow="0" w:firstColumn="0" w:lastColumn="0" w:oddVBand="0" w:evenVBand="0" w:oddHBand="0" w:evenHBand="0" w:firstRowFirstColumn="0" w:firstRowLastColumn="0" w:lastRowFirstColumn="0" w:lastRowLastColumn="0"/>
+              <w:rPr>
+                <w:b/>
+                <w:sz w:val="24"/>
+              </w:rPr>
+            </w:pPr>
+            <w:r>
+              <w:rPr>
+                <w:b/>
+                <w:sz w:val="24"/>
+              </w:rPr>
+              <w:t>Listado de requerimientos</w:t>
+            </w:r>
+          </w:p>
+        </w:tc>
+        <w:tc>
+          <w:tcPr>
+            <w:tcW w:w="1760" w:type="dxa"/>
+            <w:shd w:val="clear" w:color="auto" w:fill="FFFFFF" w:themeFill="background1"/>
+          </w:tcPr>
+          <w:p>
+            <w:pPr>
+              <w:cnfStyle w:val="000000000000" w:firstRow="0" w:lastRow="0" w:firstColumn="0" w:lastColumn="0" w:oddVBand="0" w:evenVBand="0" w:oddHBand="0" w:evenHBand="0" w:firstRowFirstColumn="0" w:firstRowLastColumn="0" w:lastRowFirstColumn="0" w:lastRowLastColumn="0"/>
+              <w:rPr>
+                <w:b/>
+                <w:sz w:val="24"/>
+              </w:rPr>
+            </w:pPr>
+            <w:r>
+              <w:rPr>
+                <w:b/>
+                <w:sz w:val="24"/>
+              </w:rPr>
+              <w:t>Proyecto</w:t>
+            </w:r>
+          </w:p>
+        </w:tc>
+        <w:tc>
+          <w:tcPr>
+            <w:tcW w:w="1313" w:type="dxa"/>
+            <w:shd w:val="clear" w:color="auto" w:fill="FFFFFF" w:themeFill="background1"/>
+          </w:tcPr>
+          <w:p>
+            <w:pPr>
+              <w:cnfStyle w:val="000000000000" w:firstRow="0" w:lastRow="0" w:firstColumn="0" w:lastColumn="0" w:oddVBand="0" w:evenVBand="0" w:oddHBand="0" w:evenHBand="0" w:firstRowFirstColumn="0" w:firstRowLastColumn="0" w:lastRowFirstColumn="0" w:lastRowLastColumn="0"/>
+              <w:rPr>
+                <w:b/>
+                <w:sz w:val="24"/>
+              </w:rPr>
+            </w:pPr>
+            <w:r>
+              <w:rPr>
+                <w:b/>
+                <w:sz w:val="24"/>
+              </w:rPr>
+              <w:t>.</w:t>
+            </w:r>
+            <w:proofErr w:type="spellStart"/>
+            <w:r>
+              <w:rPr>
+                <w:b/>
+                <w:sz w:val="24"/>
+              </w:rPr>
+              <w:t>docx</w:t>
+            </w:r>
+            <w:proofErr w:type="spellEnd"/>
+          </w:p>
+        </w:tc>
+        <w:tc>
+          <w:tcPr>
+            <w:tcW w:w="1221" w:type="dxa"/>
+            <w:shd w:val="clear" w:color="auto" w:fill="FFFFFF" w:themeFill="background1"/>
+          </w:tcPr>
+          <w:p>
+            <w:pPr>
+              <w:cnfStyle w:val="000000000000" w:firstRow="0" w:lastRow="0" w:firstColumn="0" w:lastColumn="0" w:oddVBand="0" w:evenVBand="0" w:oddHBand="0" w:evenHBand="0" w:firstRowFirstColumn="0" w:firstRowLastColumn="0" w:lastRowFirstColumn="0" w:lastRowLastColumn="0"/>
+              <w:rPr>
+                <w:b/>
+                <w:sz w:val="24"/>
+              </w:rPr>
+            </w:pPr>
+            <w:r>
+              <w:rPr>
+                <w:b/>
+                <w:sz w:val="24"/>
+              </w:rPr>
+              <w:t>SGIVF</w:t>
+            </w:r>
+          </w:p>
+        </w:tc>
+      </w:tr>
+      <w:tr>
+        <w:trPr>
+          <w:trHeight w:val="624"/>
+        </w:trPr>
+        <w:tc>
+          <w:tcPr>
+            <w:cnfStyle w:val="001000000000" w:firstRow="0" w:lastRow="0" w:firstColumn="1" w:lastColumn="0" w:oddVBand="0" w:evenVBand="0" w:oddHBand="0" w:evenHBand="0" w:firstRowFirstColumn="0" w:firstRowLastColumn="0" w:lastRowFirstColumn="0" w:lastRowLastColumn="0"/>
+            <w:tcW w:w="1649" w:type="dxa"/>
+            <w:shd w:val="clear" w:color="auto" w:fill="FFFFFF" w:themeFill="background1"/>
+          </w:tcPr>
+          <w:p>
+            <w:pPr>
+              <w:rPr>
+                <w:b w:val="0"/>
+                <w:sz w:val="24"/>
+              </w:rPr>
+            </w:pPr>
+            <w:r>
+              <w:rPr>
+                <w:b w:val="0"/>
+                <w:sz w:val="24"/>
+              </w:rPr>
+              <w:t>Evolución</w:t>
+            </w:r>
+          </w:p>
+        </w:tc>
+        <w:tc>
+          <w:tcPr>
+            <w:tcW w:w="2551" w:type="dxa"/>
+            <w:shd w:val="clear" w:color="auto" w:fill="FFFFFF" w:themeFill="background1"/>
+          </w:tcPr>
+          <w:p>
+            <w:pPr>
+              <w:cnfStyle w:val="000000000000" w:firstRow="0" w:lastRow="0" w:firstColumn="0" w:lastColumn="0" w:oddVBand="0" w:evenVBand="0" w:oddHBand="0" w:evenHBand="0" w:firstRowFirstColumn="0" w:firstRowLastColumn="0" w:lastRowFirstColumn="0" w:lastRowLastColumn="0"/>
+              <w:rPr>
+                <w:b/>
+                <w:sz w:val="24"/>
+              </w:rPr>
+            </w:pPr>
+            <w:r>
+              <w:rPr>
+                <w:b/>
+                <w:sz w:val="24"/>
+              </w:rPr>
+              <w:t>Documento de análisis</w:t>
+            </w:r>
+          </w:p>
+        </w:tc>
+        <w:tc>
+          <w:tcPr>
+            <w:tcW w:w="1760" w:type="dxa"/>
+            <w:shd w:val="clear" w:color="auto" w:fill="FFFFFF" w:themeFill="background1"/>
+          </w:tcPr>
+          <w:p>
+            <w:pPr>
+              <w:cnfStyle w:val="000000000000" w:firstRow="0" w:lastRow="0" w:firstColumn="0" w:lastColumn="0" w:oddVBand="0" w:evenVBand="0" w:oddHBand="0" w:evenHBand="0" w:firstRowFirstColumn="0" w:firstRowLastColumn="0" w:lastRowFirstColumn="0" w:lastRowLastColumn="0"/>
+              <w:rPr>
+                <w:b/>
+                <w:sz w:val="24"/>
+              </w:rPr>
+            </w:pPr>
+            <w:r>
+              <w:rPr>
+                <w:b/>
+                <w:sz w:val="24"/>
+              </w:rPr>
+              <w:t>Proyecto</w:t>
+            </w:r>
+          </w:p>
+        </w:tc>
+        <w:tc>
+          <w:tcPr>
+            <w:tcW w:w="1313" w:type="dxa"/>
+            <w:shd w:val="clear" w:color="auto" w:fill="FFFFFF" w:themeFill="background1"/>
+          </w:tcPr>
+          <w:p>
+            <w:pPr>
+              <w:cnfStyle w:val="000000000000" w:firstRow="0" w:lastRow="0" w:firstColumn="0" w:lastColumn="0" w:oddVBand="0" w:evenVBand="0" w:oddHBand="0" w:evenHBand="0" w:firstRowFirstColumn="0" w:firstRowLastColumn="0" w:lastRowFirstColumn="0" w:lastRowLastColumn="0"/>
+              <w:rPr>
+                <w:b/>
+                <w:sz w:val="24"/>
+              </w:rPr>
+            </w:pPr>
+            <w:r>
+              <w:rPr>
+                <w:b/>
+                <w:sz w:val="24"/>
+              </w:rPr>
+              <w:t>.</w:t>
+            </w:r>
+            <w:proofErr w:type="spellStart"/>
+            <w:r>
+              <w:rPr>
+                <w:b/>
+                <w:sz w:val="24"/>
+              </w:rPr>
+              <w:t>docx</w:t>
+            </w:r>
+            <w:proofErr w:type="spellEnd"/>
+          </w:p>
+        </w:tc>
+        <w:tc>
+          <w:tcPr>
+            <w:tcW w:w="1221" w:type="dxa"/>
+            <w:shd w:val="clear" w:color="auto" w:fill="FFFFFF" w:themeFill="background1"/>
+          </w:tcPr>
+          <w:p>
+            <w:pPr>
+              <w:cnfStyle w:val="000000000000" w:firstRow="0" w:lastRow="0" w:firstColumn="0" w:lastColumn="0" w:oddVBand="0" w:evenVBand="0" w:oddHBand="0" w:evenHBand="0" w:firstRowFirstColumn="0" w:firstRowLastColumn="0" w:lastRowFirstColumn="0" w:lastRowLastColumn="0"/>
+              <w:rPr>
+                <w:b/>
+                <w:sz w:val="24"/>
+              </w:rPr>
+            </w:pPr>
+            <w:r>
+              <w:rPr>
+                <w:b/>
+                <w:sz w:val="24"/>
+              </w:rPr>
+              <w:t>SGIVF</w:t>
+            </w:r>
+          </w:p>
+        </w:tc>
+      </w:tr>
+      <w:tr>
+        <w:trPr>
+          <w:trHeight w:val="624"/>
+        </w:trPr>
+        <w:tc>
+          <w:tcPr>
+            <w:cnfStyle w:val="001000000000" w:firstRow="0" w:lastRow="0" w:firstColumn="1" w:lastColumn="0" w:oddVBand="0" w:evenVBand="0" w:oddHBand="0" w:evenHBand="0" w:firstRowFirstColumn="0" w:firstRowLastColumn="0" w:lastRowFirstColumn="0" w:lastRowLastColumn="0"/>
+            <w:tcW w:w="1649" w:type="dxa"/>
+            <w:shd w:val="clear" w:color="auto" w:fill="FFFFFF" w:themeFill="background1"/>
+          </w:tcPr>
+          <w:p>
+            <w:pPr>
+              <w:rPr>
+                <w:b w:val="0"/>
+                <w:sz w:val="24"/>
+              </w:rPr>
+            </w:pPr>
+            <w:r>
+              <w:rPr>
+                <w:b w:val="0"/>
+                <w:sz w:val="24"/>
+              </w:rPr>
+              <w:t>Evolución</w:t>
+            </w:r>
+          </w:p>
+        </w:tc>
+        <w:tc>
+          <w:tcPr>
+            <w:tcW w:w="2551" w:type="dxa"/>
+            <w:shd w:val="clear" w:color="auto" w:fill="FFFFFF" w:themeFill="background1"/>
+          </w:tcPr>
+          <w:p>
+            <w:pPr>
+              <w:cnfStyle w:val="000000000000" w:firstRow="0" w:lastRow="0" w:firstColumn="0" w:lastColumn="0" w:oddVBand="0" w:evenVBand="0" w:oddHBand="0" w:evenHBand="0" w:firstRowFirstColumn="0" w:firstRowLastColumn="0" w:lastRowFirstColumn="0" w:lastRowLastColumn="0"/>
+              <w:rPr>
+                <w:b/>
+                <w:sz w:val="24"/>
+              </w:rPr>
+            </w:pPr>
+            <w:r>
+              <w:rPr>
+                <w:b/>
+                <w:sz w:val="24"/>
+              </w:rPr>
+              <w:t>Documento de diseño</w:t>
+            </w:r>
+          </w:p>
+        </w:tc>
+        <w:tc>
+          <w:tcPr>
+            <w:tcW w:w="1760" w:type="dxa"/>
+            <w:shd w:val="clear" w:color="auto" w:fill="FFFFFF" w:themeFill="background1"/>
+          </w:tcPr>
+          <w:p>
+            <w:pPr>
+              <w:cnfStyle w:val="000000000000" w:firstRow="0" w:lastRow="0" w:firstColumn="0" w:lastColumn="0" w:oddVBand="0" w:evenVBand="0" w:oddHBand="0" w:evenHBand="0" w:firstRowFirstColumn="0" w:firstRowLastColumn="0" w:lastRowFirstColumn="0" w:lastRowLastColumn="0"/>
+              <w:rPr>
+                <w:b/>
+                <w:sz w:val="24"/>
+              </w:rPr>
+            </w:pPr>
+            <w:r>
+              <w:rPr>
+                <w:b/>
+                <w:sz w:val="24"/>
+              </w:rPr>
+              <w:t>Proyecto</w:t>
+            </w:r>
+          </w:p>
+        </w:tc>
+        <w:tc>
+          <w:tcPr>
+            <w:tcW w:w="1313" w:type="dxa"/>
+            <w:shd w:val="clear" w:color="auto" w:fill="FFFFFF" w:themeFill="background1"/>
+          </w:tcPr>
+          <w:p>
+            <w:pPr>
+              <w:cnfStyle w:val="000000000000" w:firstRow="0" w:lastRow="0" w:firstColumn="0" w:lastColumn="0" w:oddVBand="0" w:evenVBand="0" w:oddHBand="0" w:evenHBand="0" w:firstRowFirstColumn="0" w:firstRowLastColumn="0" w:lastRowFirstColumn="0" w:lastRowLastColumn="0"/>
+              <w:rPr>
+                <w:b/>
+                <w:sz w:val="24"/>
+              </w:rPr>
+            </w:pPr>
+            <w:r>
+              <w:rPr>
+                <w:b/>
+                <w:sz w:val="24"/>
+              </w:rPr>
+              <w:t>.</w:t>
+            </w:r>
+            <w:proofErr w:type="spellStart"/>
+            <w:r>
+              <w:rPr>
+                <w:b/>
+                <w:sz w:val="24"/>
+              </w:rPr>
+              <w:t>docx</w:t>
+            </w:r>
+            <w:proofErr w:type="spellEnd"/>
+          </w:p>
+        </w:tc>
+        <w:tc>
+          <w:tcPr>
+            <w:tcW w:w="1221" w:type="dxa"/>
+            <w:shd w:val="clear" w:color="auto" w:fill="FFFFFF" w:themeFill="background1"/>
+          </w:tcPr>
+          <w:p>
+            <w:pPr>
+              <w:cnfStyle w:val="000000000000" w:firstRow="0" w:lastRow="0" w:firstColumn="0" w:lastColumn="0" w:oddVBand="0" w:evenVBand="0" w:oddHBand="0" w:evenHBand="0" w:firstRowFirstColumn="0" w:firstRowLastColumn="0" w:lastRowFirstColumn="0" w:lastRowLastColumn="0"/>
+              <w:rPr>
+                <w:b/>
+                <w:sz w:val="24"/>
+              </w:rPr>
+            </w:pPr>
+            <w:r>
+              <w:rPr>
+                <w:b/>
+                <w:sz w:val="24"/>
+              </w:rPr>
+              <w:t>SGIVF</w:t>
+            </w:r>
+          </w:p>
+        </w:tc>
+      </w:tr>
+      <w:bookmarkEnd w:id="15"/>
     </w:tbl>
     <w:p>
       <w:pPr>
@@ -8867,8 +9274,6 @@
         <w:spacing w:line="240" w:lineRule="auto"/>
         <w:ind w:firstLine="708"/>
       </w:pPr>
-      <w:bookmarkStart w:id="15" w:name="_GoBack"/>
-      <w:bookmarkEnd w:id="15"/>
     </w:p>
     <w:sectPr>
       <w:headerReference w:type="default" r:id="rId12"/>
@@ -8992,7 +9397,7 @@
             <w:rPr>
               <w:noProof/>
             </w:rPr>
-            <w:t>12</w:t>
+            <w:t>14</w:t>
           </w:r>
           <w:r>
             <w:fldChar w:fldCharType="end"/>
@@ -14067,7 +14472,7 @@
 </file>
 
 <file path=customXml/itemProps2.xml><?xml version="1.0" encoding="utf-8"?>
-<ds:datastoreItem xmlns:ds="http://schemas.openxmlformats.org/officeDocument/2006/customXml" ds:itemID="{B4AB61AF-1F29-4D34-AA60-E83C359EA26B}">
+<ds:datastoreItem xmlns:ds="http://schemas.openxmlformats.org/officeDocument/2006/customXml" ds:itemID="{F56BAE49-4AFF-4D2B-B915-3910CA2FC5F7}">
   <ds:schemaRefs>
     <ds:schemaRef ds:uri="http://schemas.openxmlformats.org/officeDocument/2006/bibliography"/>
   </ds:schemaRefs>

</xml_diff>

<commit_message>
feat: Agregar caso 3
</commit_message>
<xml_diff>
--- a/Documentos/PGC.docx
+++ b/Documentos/PGC.docx
@@ -1,6 +1,6 @@
 
 <file path=word/document.xml><?xml version="1.0" encoding="utf-8"?>
-<w:document xmlns:wpc="http://schemas.microsoft.com/office/word/2010/wordprocessingCanvas" xmlns:cx="http://schemas.microsoft.com/office/drawing/2014/chartex" xmlns:cx1="http://schemas.microsoft.com/office/drawing/2015/9/8/chartex" xmlns:mc="http://schemas.openxmlformats.org/markup-compatibility/2006" xmlns:o="urn:schemas-microsoft-com:office:office" xmlns:r="http://schemas.openxmlformats.org/officeDocument/2006/relationships" xmlns:m="http://schemas.openxmlformats.org/officeDocument/2006/math" xmlns:v="urn:schemas-microsoft-com:vml" xmlns:wp14="http://schemas.microsoft.com/office/word/2010/wordprocessingDrawing" xmlns:wp="http://schemas.openxmlformats.org/drawingml/2006/wordprocessingDrawing" xmlns:w10="urn:schemas-microsoft-com:office:word" xmlns:w="http://schemas.openxmlformats.org/wordprocessingml/2006/main" xmlns:w14="http://schemas.microsoft.com/office/word/2010/wordml" xmlns:w15="http://schemas.microsoft.com/office/word/2012/wordml" xmlns:w16se="http://schemas.microsoft.com/office/word/2015/wordml/symex" xmlns:wpg="http://schemas.microsoft.com/office/word/2010/wordprocessingGroup" xmlns:wpi="http://schemas.microsoft.com/office/word/2010/wordprocessingInk" xmlns:wne="http://schemas.microsoft.com/office/word/2006/wordml" xmlns:wps="http://schemas.microsoft.com/office/word/2010/wordprocessingShape" mc:Ignorable="w14 w15 w16se wp14">
+<w:document xmlns:wpc="http://schemas.microsoft.com/office/word/2010/wordprocessingCanvas" xmlns:mc="http://schemas.openxmlformats.org/markup-compatibility/2006" xmlns:o="urn:schemas-microsoft-com:office:office" xmlns:r="http://schemas.openxmlformats.org/officeDocument/2006/relationships" xmlns:m="http://schemas.openxmlformats.org/officeDocument/2006/math" xmlns:v="urn:schemas-microsoft-com:vml" xmlns:wp14="http://schemas.microsoft.com/office/word/2010/wordprocessingDrawing" xmlns:wp="http://schemas.openxmlformats.org/drawingml/2006/wordprocessingDrawing" xmlns:w10="urn:schemas-microsoft-com:office:word" xmlns:w="http://schemas.openxmlformats.org/wordprocessingml/2006/main" xmlns:w14="http://schemas.microsoft.com/office/word/2010/wordml" xmlns:w15="http://schemas.microsoft.com/office/word/2012/wordml" xmlns:wpg="http://schemas.microsoft.com/office/word/2010/wordprocessingGroup" xmlns:wpi="http://schemas.microsoft.com/office/word/2010/wordprocessingInk" xmlns:wne="http://schemas.microsoft.com/office/word/2006/wordml" xmlns:wps="http://schemas.microsoft.com/office/word/2010/wordprocessingShape" mc:Ignorable="w14 w15 wp14">
   <w:body>
     <w:p/>
     <w:p/>
@@ -66,7 +66,7 @@
           <w:color w:val="3C8890"/>
           <w:sz w:val="52"/>
           <w:szCs w:val="52"/>
-          <w:lang w:val="es-MX" w:eastAsia="es-MX" w:bidi="ar-SA"/>
+          <w:lang w:eastAsia="es-PE" w:bidi="ar-SA"/>
         </w:rPr>
         <mc:AlternateContent>
           <mc:Choice Requires="wps">
@@ -374,10 +374,7 @@
           </mc:Choice>
           <mc:Fallback>
             <w:pict>
-              <v:rect id="shape_0" ID="Cuadro de texto 2" stroked="f" style="position:absolute;margin-left:206.55pt;margin-top:18.8pt;width:260.55pt;height:142.8pt;mso-position-horizontal-relative:margin" wp14:anchorId="3C6E019F">
-                <w10:wrap type="square"/>
-                <v:fill o:detectmouseclick="t" on="false"/>
-                <v:stroke color="#3465a4" weight="9360" joinstyle="round" endcap="flat"/>
+              <v:rect w14:anchorId="3C6E019F" id="Cuadro de texto 2" o:spid="_x0000_s1026" style="position:absolute;left:0;text-align:left;margin-left:206.55pt;margin-top:18.8pt;width:260.65pt;height:142.9pt;z-index:19;visibility:visible;mso-wrap-style:square;mso-wrap-distance-left:9pt;mso-wrap-distance-top:3.6pt;mso-wrap-distance-right:9pt;mso-wrap-distance-bottom:3.6pt;mso-position-horizontal:absolute;mso-position-horizontal-relative:margin;mso-position-vertical:absolute;mso-position-vertical-relative:text;v-text-anchor:top" o:gfxdata="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" filled="f" stroked="f" strokeweight=".26mm">
                 <v:textbox>
                   <w:txbxContent>
                     <w:p>
@@ -386,173 +383,249 @@
                         <w:rPr>
                           <w:rFonts w:ascii="Arial" w:hAnsi="Arial" w:cs="Arial"/>
                           <w:b/>
-                          <w:b/>
                           <w:bCs/>
-                          <w:sz w:val="24"/>
-                          <w:szCs w:val="24"/>
                         </w:rPr>
                       </w:pPr>
                       <w:r>
                         <w:rPr>
-                          <w:rFonts w:cs="Arial" w:ascii="Arial" w:hAnsi="Arial"/>
+                          <w:rFonts w:ascii="Arial" w:hAnsi="Arial" w:cs="Arial"/>
                           <w:b/>
                           <w:bCs/>
                           <w:color w:val="000000"/>
-                          <w:sz w:val="24"/>
-                          <w:szCs w:val="24"/>
                         </w:rPr>
                         <w:t>Integrantes:</w:t>
                       </w:r>
                     </w:p>
                     <w:p>
                       <w:pPr>
-                        <w:pStyle w:val="ListParagraph"/>
+                        <w:pStyle w:val="Prrafodelista"/>
                         <w:numPr>
                           <w:ilvl w:val="0"/>
                           <w:numId w:val="1"/>
                         </w:numPr>
-                        <w:spacing w:lineRule="auto" w:line="259" w:before="0" w:after="160"/>
+                        <w:spacing w:after="160" w:line="259" w:lineRule="auto"/>
                         <w:rPr>
-                          <w:rFonts w:ascii="Arial" w:hAnsi="Arial" w:eastAsia="Arial" w:cs="Arial"/>
-                          <w:sz w:val="24"/>
-                          <w:szCs w:val="24"/>
+                          <w:rFonts w:ascii="Arial" w:eastAsia="Arial" w:hAnsi="Arial" w:cs="Arial"/>
+                        </w:rPr>
+                      </w:pPr>
+                      <w:proofErr w:type="spellStart"/>
+                      <w:r>
+                        <w:rPr>
+                          <w:rFonts w:ascii="Arial" w:hAnsi="Arial" w:cs="Arial"/>
+                          <w:color w:val="000000"/>
+                          <w:shd w:val="clear" w:color="auto" w:fill="FFFFFF"/>
+                        </w:rPr>
+                        <w:t>Angeles</w:t>
+                      </w:r>
+                      <w:proofErr w:type="spellEnd"/>
+                      <w:r>
+                        <w:rPr>
+                          <w:rFonts w:ascii="Arial" w:hAnsi="Arial" w:cs="Arial"/>
+                          <w:color w:val="000000"/>
+                          <w:shd w:val="clear" w:color="auto" w:fill="FFFFFF"/>
+                        </w:rPr>
+                        <w:t xml:space="preserve"> Rojas, Jorge Alexander.</w:t>
+                      </w:r>
+                    </w:p>
+                    <w:p>
+                      <w:pPr>
+                        <w:pStyle w:val="Prrafodelista"/>
+                        <w:numPr>
+                          <w:ilvl w:val="0"/>
+                          <w:numId w:val="1"/>
+                        </w:numPr>
+                        <w:spacing w:after="160" w:line="259" w:lineRule="auto"/>
+                        <w:rPr>
+                          <w:rFonts w:ascii="Arial" w:eastAsia="Arial" w:hAnsi="Arial" w:cs="Arial"/>
+                        </w:rPr>
+                      </w:pPr>
+                      <w:proofErr w:type="spellStart"/>
+                      <w:r>
+                        <w:rPr>
+                          <w:rFonts w:ascii="Arial" w:hAnsi="Arial" w:cs="Arial"/>
+                          <w:color w:val="000000"/>
+                          <w:shd w:val="clear" w:color="auto" w:fill="FFFFFF"/>
+                        </w:rPr>
+                        <w:t>Arizola</w:t>
+                      </w:r>
+                      <w:proofErr w:type="spellEnd"/>
+                      <w:r>
+                        <w:rPr>
+                          <w:rFonts w:ascii="Arial" w:hAnsi="Arial" w:cs="Arial"/>
+                          <w:color w:val="000000"/>
+                          <w:shd w:val="clear" w:color="auto" w:fill="FFFFFF"/>
+                        </w:rPr>
+                        <w:t xml:space="preserve"> </w:t>
+                      </w:r>
+                      <w:proofErr w:type="spellStart"/>
+                      <w:r>
+                        <w:rPr>
+                          <w:rFonts w:ascii="Arial" w:hAnsi="Arial" w:cs="Arial"/>
+                          <w:color w:val="000000"/>
+                          <w:shd w:val="clear" w:color="auto" w:fill="FFFFFF"/>
+                        </w:rPr>
+                        <w:t>Yánac</w:t>
+                      </w:r>
+                      <w:proofErr w:type="spellEnd"/>
+                      <w:r>
+                        <w:rPr>
+                          <w:rFonts w:ascii="Arial" w:hAnsi="Arial" w:cs="Arial"/>
+                          <w:color w:val="000000"/>
+                          <w:shd w:val="clear" w:color="auto" w:fill="FFFFFF"/>
+                        </w:rPr>
+                        <w:t>, Carlos.</w:t>
+                      </w:r>
+                    </w:p>
+                    <w:p>
+                      <w:pPr>
+                        <w:pStyle w:val="Prrafodelista"/>
+                        <w:numPr>
+                          <w:ilvl w:val="0"/>
+                          <w:numId w:val="1"/>
+                        </w:numPr>
+                        <w:spacing w:after="160" w:line="259" w:lineRule="auto"/>
+                        <w:rPr>
+                          <w:rFonts w:ascii="Arial" w:eastAsia="Arial" w:hAnsi="Arial" w:cs="Arial"/>
+                        </w:rPr>
+                      </w:pPr>
+                      <w:proofErr w:type="spellStart"/>
+                      <w:r>
+                        <w:rPr>
+                          <w:rFonts w:ascii="Arial" w:hAnsi="Arial" w:cs="Arial"/>
+                          <w:color w:val="000000"/>
+                          <w:shd w:val="clear" w:color="auto" w:fill="FFFFFF"/>
+                        </w:rPr>
+                        <w:t>Arotuma</w:t>
+                      </w:r>
+                      <w:proofErr w:type="spellEnd"/>
+                      <w:r>
+                        <w:rPr>
+                          <w:rFonts w:ascii="Arial" w:hAnsi="Arial" w:cs="Arial"/>
+                          <w:color w:val="000000"/>
+                          <w:shd w:val="clear" w:color="auto" w:fill="FFFFFF"/>
+                        </w:rPr>
+                        <w:t xml:space="preserve"> </w:t>
+                      </w:r>
+                      <w:proofErr w:type="spellStart"/>
+                      <w:r>
+                        <w:rPr>
+                          <w:rFonts w:ascii="Arial" w:hAnsi="Arial" w:cs="Arial"/>
+                          <w:color w:val="000000"/>
+                          <w:shd w:val="clear" w:color="auto" w:fill="FFFFFF"/>
+                        </w:rPr>
+                        <w:t>Martinez</w:t>
+                      </w:r>
+                      <w:proofErr w:type="spellEnd"/>
+                      <w:r>
+                        <w:rPr>
+                          <w:rFonts w:ascii="Arial" w:hAnsi="Arial" w:cs="Arial"/>
+                          <w:color w:val="000000"/>
+                          <w:shd w:val="clear" w:color="auto" w:fill="FFFFFF"/>
+                        </w:rPr>
+                        <w:t xml:space="preserve">, </w:t>
+                      </w:r>
+                      <w:proofErr w:type="spellStart"/>
+                      <w:r>
+                        <w:rPr>
+                          <w:rFonts w:ascii="Arial" w:hAnsi="Arial" w:cs="Arial"/>
+                          <w:color w:val="000000"/>
+                          <w:shd w:val="clear" w:color="auto" w:fill="FFFFFF"/>
+                        </w:rPr>
+                        <w:t>Victor</w:t>
+                      </w:r>
+                      <w:proofErr w:type="spellEnd"/>
+                      <w:r>
+                        <w:rPr>
+                          <w:rFonts w:ascii="Arial" w:hAnsi="Arial" w:cs="Arial"/>
+                          <w:color w:val="000000"/>
+                          <w:shd w:val="clear" w:color="auto" w:fill="FFFFFF"/>
+                        </w:rPr>
+                        <w:t xml:space="preserve"> Miguel.</w:t>
+                      </w:r>
+                    </w:p>
+                    <w:p>
+                      <w:pPr>
+                        <w:pStyle w:val="Prrafodelista"/>
+                        <w:numPr>
+                          <w:ilvl w:val="0"/>
+                          <w:numId w:val="1"/>
+                        </w:numPr>
+                        <w:spacing w:after="160" w:line="259" w:lineRule="auto"/>
+                        <w:rPr>
+                          <w:rFonts w:ascii="Arial" w:eastAsia="Arial" w:hAnsi="Arial" w:cs="Arial"/>
                         </w:rPr>
                       </w:pPr>
                       <w:r>
                         <w:rPr>
-                          <w:rFonts w:cs="Arial" w:ascii="Arial" w:hAnsi="Arial"/>
+                          <w:rFonts w:ascii="Arial" w:hAnsi="Arial" w:cs="Arial"/>
                           <w:color w:val="000000"/>
-                          <w:sz w:val="24"/>
-                          <w:szCs w:val="24"/>
-                          <w:shd w:fill="FFFFFF" w:val="clear"/>
+                          <w:shd w:val="clear" w:color="auto" w:fill="FFFFFF"/>
                         </w:rPr>
-                        <w:t>Angeles Rojas, Jorge Alexander.</w:t>
+                        <w:t xml:space="preserve">Arteaga Quico, </w:t>
+                      </w:r>
+                      <w:proofErr w:type="spellStart"/>
+                      <w:r>
+                        <w:rPr>
+                          <w:rFonts w:ascii="Arial" w:hAnsi="Arial" w:cs="Arial"/>
+                          <w:color w:val="000000"/>
+                          <w:shd w:val="clear" w:color="auto" w:fill="FFFFFF"/>
+                        </w:rPr>
+                        <w:t>Alisson</w:t>
+                      </w:r>
+                      <w:proofErr w:type="spellEnd"/>
+                      <w:r>
+                        <w:rPr>
+                          <w:rFonts w:ascii="Arial" w:hAnsi="Arial" w:cs="Arial"/>
+                          <w:color w:val="000000"/>
+                          <w:shd w:val="clear" w:color="auto" w:fill="FFFFFF"/>
+                        </w:rPr>
+                        <w:t xml:space="preserve"> Diane.</w:t>
                       </w:r>
                     </w:p>
                     <w:p>
                       <w:pPr>
-                        <w:pStyle w:val="ListParagraph"/>
+                        <w:pStyle w:val="Prrafodelista"/>
                         <w:numPr>
                           <w:ilvl w:val="0"/>
                           <w:numId w:val="1"/>
                         </w:numPr>
-                        <w:spacing w:lineRule="auto" w:line="259" w:before="0" w:after="160"/>
+                        <w:spacing w:after="160" w:line="259" w:lineRule="auto"/>
                         <w:rPr>
-                          <w:rFonts w:ascii="Arial" w:hAnsi="Arial" w:eastAsia="Arial" w:cs="Arial"/>
-                          <w:sz w:val="24"/>
-                          <w:szCs w:val="24"/>
+                          <w:rFonts w:ascii="Arial" w:eastAsia="Arial" w:hAnsi="Arial" w:cs="Arial"/>
                         </w:rPr>
                       </w:pPr>
                       <w:r>
                         <w:rPr>
-                          <w:rFonts w:cs="Arial" w:ascii="Arial" w:hAnsi="Arial"/>
+                          <w:rFonts w:ascii="Arial" w:hAnsi="Arial" w:cs="Arial"/>
                           <w:color w:val="000000"/>
-                          <w:sz w:val="24"/>
-                          <w:szCs w:val="24"/>
-                          <w:shd w:fill="FFFFFF" w:val="clear"/>
-                        </w:rPr>
-                        <w:t>Arizola Yánac, Carlos.</w:t>
-                      </w:r>
-                    </w:p>
-                    <w:p>
-                      <w:pPr>
-                        <w:pStyle w:val="ListParagraph"/>
-                        <w:numPr>
-                          <w:ilvl w:val="0"/>
-                          <w:numId w:val="1"/>
-                        </w:numPr>
-                        <w:spacing w:lineRule="auto" w:line="259" w:before="0" w:after="160"/>
-                        <w:rPr>
-                          <w:rFonts w:ascii="Arial" w:hAnsi="Arial" w:eastAsia="Arial" w:cs="Arial"/>
-                          <w:sz w:val="24"/>
-                          <w:szCs w:val="24"/>
-                        </w:rPr>
-                      </w:pPr>
-                      <w:r>
-                        <w:rPr>
-                          <w:rFonts w:cs="Arial" w:ascii="Arial" w:hAnsi="Arial"/>
-                          <w:color w:val="000000"/>
-                          <w:sz w:val="24"/>
-                          <w:szCs w:val="24"/>
-                          <w:shd w:fill="FFFFFF" w:val="clear"/>
-                        </w:rPr>
-                        <w:t>Arotuma Martinez, Victor Miguel.</w:t>
-                      </w:r>
-                    </w:p>
-                    <w:p>
-                      <w:pPr>
-                        <w:pStyle w:val="ListParagraph"/>
-                        <w:numPr>
-                          <w:ilvl w:val="0"/>
-                          <w:numId w:val="1"/>
-                        </w:numPr>
-                        <w:spacing w:lineRule="auto" w:line="259" w:before="0" w:after="160"/>
-                        <w:rPr>
-                          <w:rFonts w:ascii="Arial" w:hAnsi="Arial" w:eastAsia="Arial" w:cs="Arial"/>
-                          <w:sz w:val="24"/>
-                          <w:szCs w:val="24"/>
-                        </w:rPr>
-                      </w:pPr>
-                      <w:r>
-                        <w:rPr>
-                          <w:rFonts w:cs="Arial" w:ascii="Arial" w:hAnsi="Arial"/>
-                          <w:color w:val="000000"/>
-                          <w:sz w:val="24"/>
-                          <w:szCs w:val="24"/>
-                          <w:shd w:fill="FFFFFF" w:val="clear"/>
-                        </w:rPr>
-                        <w:t>Arteaga Quico, Alisson Diane.</w:t>
-                      </w:r>
-                    </w:p>
-                    <w:p>
-                      <w:pPr>
-                        <w:pStyle w:val="ListParagraph"/>
-                        <w:numPr>
-                          <w:ilvl w:val="0"/>
-                          <w:numId w:val="1"/>
-                        </w:numPr>
-                        <w:spacing w:lineRule="auto" w:line="259" w:before="0" w:after="160"/>
-                        <w:rPr>
-                          <w:rFonts w:ascii="Arial" w:hAnsi="Arial" w:eastAsia="Arial" w:cs="Arial"/>
-                          <w:sz w:val="24"/>
-                          <w:szCs w:val="24"/>
-                        </w:rPr>
-                      </w:pPr>
-                      <w:r>
-                        <w:rPr>
-                          <w:rFonts w:cs="Arial" w:ascii="Arial" w:hAnsi="Arial"/>
-                          <w:color w:val="000000"/>
-                          <w:sz w:val="24"/>
-                          <w:szCs w:val="24"/>
-                          <w:shd w:fill="FFFFFF" w:val="clear"/>
+                          <w:shd w:val="clear" w:color="auto" w:fill="FFFFFF"/>
                         </w:rPr>
                         <w:t>Barreto Trujillo, Larry Steve.</w:t>
                       </w:r>
                     </w:p>
                     <w:p>
                       <w:pPr>
-                        <w:pStyle w:val="ListParagraph"/>
+                        <w:pStyle w:val="Prrafodelista"/>
                         <w:numPr>
                           <w:ilvl w:val="0"/>
                           <w:numId w:val="1"/>
                         </w:numPr>
-                        <w:spacing w:lineRule="auto" w:line="259" w:before="0" w:after="160"/>
+                        <w:spacing w:after="160" w:line="259" w:lineRule="auto"/>
                         <w:rPr>
                           <w:color w:val="000000"/>
                         </w:rPr>
                       </w:pPr>
                       <w:r>
                         <w:rPr>
-                          <w:rFonts w:eastAsia="Arial" w:cs="Arial" w:ascii="Arial" w:hAnsi="Arial"/>
+                          <w:rFonts w:ascii="Arial" w:eastAsia="Arial" w:hAnsi="Arial" w:cs="Arial"/>
                           <w:color w:val="000000"/>
-                          <w:sz w:val="24"/>
-                          <w:szCs w:val="24"/>
                         </w:rPr>
                         <w:t>Castillo Chávez, Luigi Jair.</w:t>
                       </w:r>
                     </w:p>
                   </w:txbxContent>
                 </v:textbox>
+                <w10:wrap type="square" anchorx="margin"/>
               </v:rect>
             </w:pict>
           </mc:Fallback>
@@ -669,7 +742,7 @@
       <w:r>
         <w:rPr>
           <w:noProof/>
-          <w:lang w:val="es-MX" w:eastAsia="es-MX" w:bidi="ar-SA"/>
+          <w:lang w:eastAsia="es-PE" w:bidi="ar-SA"/>
         </w:rPr>
         <w:drawing>
           <wp:anchor distT="0" distB="8890" distL="114300" distR="121920" simplePos="0" relativeHeight="20" behindDoc="1" locked="0" layoutInCell="1" allowOverlap="1">
@@ -1694,8 +1767,6 @@
             <w:r>
               <w:t>Angeles</w:t>
             </w:r>
-            <w:bookmarkStart w:id="0" w:name="_GoBack"/>
-            <w:bookmarkEnd w:id="0"/>
           </w:p>
         </w:tc>
       </w:tr>
@@ -1714,8 +1785,8 @@
     <w:p/>
     <w:p/>
     <w:p/>
-    <w:bookmarkStart w:id="1" w:name="_Toc525771964" w:displacedByCustomXml="next"/>
-    <w:bookmarkEnd w:id="1" w:displacedByCustomXml="next"/>
+    <w:bookmarkStart w:id="0" w:name="_Toc525771964" w:displacedByCustomXml="next"/>
+    <w:bookmarkEnd w:id="0" w:displacedByCustomXml="next"/>
     <w:sdt>
       <w:sdtPr>
         <w:rPr>
@@ -1737,7 +1808,7 @@
       <w:sdtContent>
         <w:p>
           <w:pPr>
-            <w:pStyle w:val="TtuloTDC"/>
+            <w:pStyle w:val="TtulodeTDC"/>
             <w:rPr>
               <w:rFonts w:hint="eastAsia"/>
             </w:rPr>
@@ -2673,8 +2744,8 @@
           <w:rFonts w:hint="eastAsia"/>
         </w:rPr>
       </w:pPr>
-      <w:bookmarkStart w:id="2" w:name="_Toc525771965"/>
-      <w:bookmarkEnd w:id="2"/>
+      <w:bookmarkStart w:id="1" w:name="_Toc525771965"/>
+      <w:bookmarkEnd w:id="1"/>
       <w:r>
         <w:t>Planificación de la SCM:</w:t>
       </w:r>
@@ -2690,8 +2761,8 @@
           <w:rFonts w:hint="eastAsia"/>
         </w:rPr>
       </w:pPr>
-      <w:bookmarkStart w:id="3" w:name="_Toc525771966"/>
-      <w:bookmarkEnd w:id="3"/>
+      <w:bookmarkStart w:id="2" w:name="_Toc525771966"/>
+      <w:bookmarkEnd w:id="2"/>
       <w:r>
         <w:t>Introducción</w:t>
       </w:r>
@@ -2801,8 +2872,8 @@
           <w:rFonts w:hint="eastAsia"/>
         </w:rPr>
       </w:pPr>
-      <w:bookmarkStart w:id="4" w:name="_Toc525771967"/>
-      <w:bookmarkEnd w:id="4"/>
+      <w:bookmarkStart w:id="3" w:name="_Toc525771967"/>
+      <w:bookmarkEnd w:id="3"/>
       <w:r>
         <w:lastRenderedPageBreak/>
         <w:t>Roles, Responsabilidades y Cantidad</w:t>
@@ -3402,6 +3473,7 @@
                 <w:sz w:val="24"/>
                 <w:szCs w:val="24"/>
               </w:rPr>
+              <w:lastRenderedPageBreak/>
               <w:t>Comité de control de cambios</w:t>
             </w:r>
           </w:p>
@@ -4069,8 +4141,8 @@
                 <w:szCs w:val="24"/>
               </w:rPr>
             </w:pPr>
-            <w:bookmarkStart w:id="5" w:name="_Toc525412328"/>
-            <w:bookmarkEnd w:id="5"/>
+            <w:bookmarkStart w:id="4" w:name="_Toc525412328"/>
+            <w:bookmarkEnd w:id="4"/>
             <w:r>
               <w:rPr>
                 <w:rFonts w:ascii="Arial" w:hAnsi="Arial" w:cs="Arial"/>
@@ -4128,8 +4200,8 @@
           <w:rFonts w:hint="eastAsia"/>
         </w:rPr>
       </w:pPr>
-      <w:bookmarkStart w:id="6" w:name="_Toc525771968"/>
-      <w:bookmarkEnd w:id="6"/>
+      <w:bookmarkStart w:id="5" w:name="_Toc525771968"/>
+      <w:bookmarkEnd w:id="5"/>
       <w:r>
         <w:t>Políticas, Directrices y Procedimientos</w:t>
       </w:r>
@@ -4213,8 +4285,8 @@
           <w:rFonts w:hint="eastAsia"/>
         </w:rPr>
       </w:pPr>
-      <w:bookmarkStart w:id="7" w:name="_Toc525771969"/>
-      <w:bookmarkEnd w:id="7"/>
+      <w:bookmarkStart w:id="6" w:name="_Toc525771969"/>
+      <w:bookmarkEnd w:id="6"/>
       <w:proofErr w:type="gramStart"/>
       <w:r>
         <w:rPr>
@@ -4353,8 +4425,8 @@
           <w:rFonts w:hint="eastAsia"/>
         </w:rPr>
       </w:pPr>
-      <w:bookmarkStart w:id="8" w:name="_Toc525771970"/>
-      <w:bookmarkEnd w:id="8"/>
+      <w:bookmarkStart w:id="7" w:name="_Toc525771970"/>
+      <w:bookmarkEnd w:id="7"/>
       <w:r>
         <w:rPr>
           <w:color w:val="00000A"/>
@@ -4534,8 +4606,8 @@
           <w:rFonts w:hint="eastAsia"/>
         </w:rPr>
       </w:pPr>
-      <w:bookmarkStart w:id="9" w:name="_Toc525771971"/>
-      <w:bookmarkEnd w:id="9"/>
+      <w:bookmarkStart w:id="8" w:name="_Toc525771971"/>
+      <w:bookmarkEnd w:id="8"/>
       <w:r>
         <w:t>Herramientas, entorno e infraestructura</w:t>
       </w:r>
@@ -4553,8 +4625,8 @@
           <w:color w:val="00000A"/>
         </w:rPr>
       </w:pPr>
-      <w:bookmarkStart w:id="10" w:name="_Toc525771972"/>
-      <w:bookmarkEnd w:id="10"/>
+      <w:bookmarkStart w:id="9" w:name="_Toc525771972"/>
+      <w:bookmarkEnd w:id="9"/>
       <w:r>
         <w:rPr>
           <w:color w:val="00000A"/>
@@ -4994,7 +5066,7 @@
       <w:r>
         <w:rPr>
           <w:noProof/>
-          <w:lang w:val="es-MX" w:eastAsia="es-MX" w:bidi="ar-SA"/>
+          <w:lang w:eastAsia="es-PE" w:bidi="ar-SA"/>
         </w:rPr>
         <w:drawing>
           <wp:inline distT="0" distB="0" distL="0" distR="0">
@@ -5846,8 +5918,8 @@
           <w:color w:val="00000A"/>
         </w:rPr>
       </w:pPr>
-      <w:bookmarkStart w:id="11" w:name="_Toc525771973"/>
-      <w:bookmarkEnd w:id="11"/>
+      <w:bookmarkStart w:id="10" w:name="_Toc525771973"/>
+      <w:bookmarkEnd w:id="10"/>
       <w:r>
         <w:rPr>
           <w:color w:val="00000A"/>
@@ -5950,7 +6022,7 @@
           <w:color w:val="000000"/>
         </w:rPr>
       </w:pPr>
-      <w:bookmarkStart w:id="12" w:name="_Hlk525236675"/>
+      <w:bookmarkStart w:id="11" w:name="_Hlk525236675"/>
       <w:r>
         <w:rPr>
           <w:b/>
@@ -5958,7 +6030,7 @@
         </w:rPr>
         <w:t xml:space="preserve">Repositorio Remoto de </w:t>
       </w:r>
-      <w:bookmarkEnd w:id="12"/>
+      <w:bookmarkEnd w:id="11"/>
       <w:r>
         <w:rPr>
           <w:b/>
@@ -6045,8 +6117,8 @@
           <w:color w:val="00000A"/>
         </w:rPr>
       </w:pPr>
-      <w:bookmarkStart w:id="13" w:name="_Toc525771974"/>
-      <w:bookmarkEnd w:id="13"/>
+      <w:bookmarkStart w:id="12" w:name="_Toc525771974"/>
+      <w:bookmarkEnd w:id="12"/>
       <w:r>
         <w:rPr>
           <w:color w:val="00000A"/>
@@ -6294,7 +6366,7 @@
       <w:r>
         <w:rPr>
           <w:noProof/>
-          <w:lang w:val="es-MX" w:eastAsia="es-MX" w:bidi="ar-SA"/>
+          <w:lang w:eastAsia="es-PE" w:bidi="ar-SA"/>
         </w:rPr>
         <w:drawing>
           <wp:inline distT="0" distB="3810" distL="0" distR="0">
@@ -6362,8 +6434,8 @@
           <w:rFonts w:hint="eastAsia"/>
         </w:rPr>
       </w:pPr>
-      <w:bookmarkStart w:id="14" w:name="_Toc525771975"/>
-      <w:bookmarkEnd w:id="14"/>
+      <w:bookmarkStart w:id="13" w:name="_Toc525771975"/>
+      <w:bookmarkEnd w:id="13"/>
       <w:r>
         <w:lastRenderedPageBreak/>
         <w:t>Calendario</w:t>
@@ -7557,8 +7629,8 @@
           <w:rFonts w:hint="eastAsia"/>
         </w:rPr>
       </w:pPr>
-      <w:bookmarkStart w:id="15" w:name="_Toc525771976"/>
-      <w:bookmarkEnd w:id="15"/>
+      <w:bookmarkStart w:id="14" w:name="_Toc525771976"/>
+      <w:bookmarkEnd w:id="14"/>
       <w:r>
         <w:lastRenderedPageBreak/>
         <w:t>Identificación</w:t>
@@ -8697,8 +8769,8 @@
                 <w:color w:val="000000" w:themeColor="text1"/>
               </w:rPr>
             </w:pPr>
-            <w:bookmarkStart w:id="16" w:name="__DdeLink__6528_186207727"/>
-            <w:bookmarkEnd w:id="16"/>
+            <w:bookmarkStart w:id="15" w:name="__DdeLink__6528_186207727"/>
+            <w:bookmarkEnd w:id="15"/>
             <w:r>
               <w:rPr>
                 <w:b w:val="0"/>
@@ -10226,6 +10298,8 @@
           <w:rStyle w:val="None"/>
         </w:rPr>
       </w:pPr>
+      <w:bookmarkStart w:id="16" w:name="_GoBack"/>
+      <w:bookmarkEnd w:id="16"/>
     </w:p>
     <w:p>
       <w:pPr>
@@ -10233,6 +10307,32 @@
           <w:lang w:eastAsia="es-AR"/>
         </w:rPr>
       </w:pPr>
+      <w:r>
+        <w:rPr>
+          <w:lang w:eastAsia="es-AR"/>
+        </w:rPr>
+        <w:t>Caso 3: En caso de que el ítem sea un caso de uso</w:t>
+      </w:r>
+    </w:p>
+    <w:p>
+      <w:pPr>
+        <w:rPr>
+          <w:lang w:eastAsia="es-AR"/>
+        </w:rPr>
+      </w:pPr>
+    </w:p>
+    <w:p>
+      <w:pPr>
+        <w:rPr>
+          <w:lang w:eastAsia="es-AR"/>
+        </w:rPr>
+      </w:pPr>
+      <w:r>
+        <w:rPr>
+          <w:lang w:eastAsia="es-AR"/>
+        </w:rPr>
+        <w:t>Acrónimo Del Proyecto + _CU + _Siglas del nombre del caso de uso+ .Extensión Del Archivo</w:t>
+      </w:r>
     </w:p>
     <w:p>
       <w:pPr>
@@ -10254,7 +10354,7 @@
 </file>
 
 <file path=word/endnotes.xml><?xml version="1.0" encoding="utf-8"?>
-<w:endnotes xmlns:wpc="http://schemas.microsoft.com/office/word/2010/wordprocessingCanvas" xmlns:cx="http://schemas.microsoft.com/office/drawing/2014/chartex" xmlns:cx1="http://schemas.microsoft.com/office/drawing/2015/9/8/chartex" xmlns:mc="http://schemas.openxmlformats.org/markup-compatibility/2006" xmlns:o="urn:schemas-microsoft-com:office:office" xmlns:r="http://schemas.openxmlformats.org/officeDocument/2006/relationships" xmlns:m="http://schemas.openxmlformats.org/officeDocument/2006/math" xmlns:v="urn:schemas-microsoft-com:vml" xmlns:wp14="http://schemas.microsoft.com/office/word/2010/wordprocessingDrawing" xmlns:wp="http://schemas.openxmlformats.org/drawingml/2006/wordprocessingDrawing" xmlns:w10="urn:schemas-microsoft-com:office:word" xmlns:w="http://schemas.openxmlformats.org/wordprocessingml/2006/main" xmlns:w14="http://schemas.microsoft.com/office/word/2010/wordml" xmlns:w15="http://schemas.microsoft.com/office/word/2012/wordml" xmlns:w16se="http://schemas.microsoft.com/office/word/2015/wordml/symex" xmlns:wpg="http://schemas.microsoft.com/office/word/2010/wordprocessingGroup" xmlns:wpi="http://schemas.microsoft.com/office/word/2010/wordprocessingInk" xmlns:wne="http://schemas.microsoft.com/office/word/2006/wordml" xmlns:wps="http://schemas.microsoft.com/office/word/2010/wordprocessingShape" mc:Ignorable="w14 w15 w16se wp14">
+<w:endnotes xmlns:wpc="http://schemas.microsoft.com/office/word/2010/wordprocessingCanvas" xmlns:mc="http://schemas.openxmlformats.org/markup-compatibility/2006" xmlns:o="urn:schemas-microsoft-com:office:office" xmlns:r="http://schemas.openxmlformats.org/officeDocument/2006/relationships" xmlns:m="http://schemas.openxmlformats.org/officeDocument/2006/math" xmlns:v="urn:schemas-microsoft-com:vml" xmlns:wp14="http://schemas.microsoft.com/office/word/2010/wordprocessingDrawing" xmlns:wp="http://schemas.openxmlformats.org/drawingml/2006/wordprocessingDrawing" xmlns:w10="urn:schemas-microsoft-com:office:word" xmlns:w="http://schemas.openxmlformats.org/wordprocessingml/2006/main" xmlns:w14="http://schemas.microsoft.com/office/word/2010/wordml" xmlns:w15="http://schemas.microsoft.com/office/word/2012/wordml" xmlns:wpg="http://schemas.microsoft.com/office/word/2010/wordprocessingGroup" xmlns:wpi="http://schemas.microsoft.com/office/word/2010/wordprocessingInk" xmlns:wne="http://schemas.microsoft.com/office/word/2006/wordml" xmlns:wps="http://schemas.microsoft.com/office/word/2010/wordprocessingShape" mc:Ignorable="w14 w15 wp14">
   <w:endnote w:type="separator" w:id="-1">
     <w:p>
       <w:pPr>
@@ -10279,7 +10379,7 @@
 </file>
 
 <file path=word/footer1.xml><?xml version="1.0" encoding="utf-8"?>
-<w:ftr xmlns:wpc="http://schemas.microsoft.com/office/word/2010/wordprocessingCanvas" xmlns:cx="http://schemas.microsoft.com/office/drawing/2014/chartex" xmlns:cx1="http://schemas.microsoft.com/office/drawing/2015/9/8/chartex" xmlns:mc="http://schemas.openxmlformats.org/markup-compatibility/2006" xmlns:o="urn:schemas-microsoft-com:office:office" xmlns:r="http://schemas.openxmlformats.org/officeDocument/2006/relationships" xmlns:m="http://schemas.openxmlformats.org/officeDocument/2006/math" xmlns:v="urn:schemas-microsoft-com:vml" xmlns:wp14="http://schemas.microsoft.com/office/word/2010/wordprocessingDrawing" xmlns:wp="http://schemas.openxmlformats.org/drawingml/2006/wordprocessingDrawing" xmlns:w10="urn:schemas-microsoft-com:office:word" xmlns:w="http://schemas.openxmlformats.org/wordprocessingml/2006/main" xmlns:w14="http://schemas.microsoft.com/office/word/2010/wordml" xmlns:w15="http://schemas.microsoft.com/office/word/2012/wordml" xmlns:w16se="http://schemas.microsoft.com/office/word/2015/wordml/symex" xmlns:wpg="http://schemas.microsoft.com/office/word/2010/wordprocessingGroup" xmlns:wpi="http://schemas.microsoft.com/office/word/2010/wordprocessingInk" xmlns:wne="http://schemas.microsoft.com/office/word/2006/wordml" xmlns:wps="http://schemas.microsoft.com/office/word/2010/wordprocessingShape" mc:Ignorable="w14 w15 w16se wp14">
+<w:ftr xmlns:wpc="http://schemas.microsoft.com/office/word/2010/wordprocessingCanvas" xmlns:mc="http://schemas.openxmlformats.org/markup-compatibility/2006" xmlns:o="urn:schemas-microsoft-com:office:office" xmlns:r="http://schemas.openxmlformats.org/officeDocument/2006/relationships" xmlns:m="http://schemas.openxmlformats.org/officeDocument/2006/math" xmlns:v="urn:schemas-microsoft-com:vml" xmlns:wp14="http://schemas.microsoft.com/office/word/2010/wordprocessingDrawing" xmlns:wp="http://schemas.openxmlformats.org/drawingml/2006/wordprocessingDrawing" xmlns:w10="urn:schemas-microsoft-com:office:word" xmlns:w="http://schemas.openxmlformats.org/wordprocessingml/2006/main" xmlns:w14="http://schemas.microsoft.com/office/word/2010/wordml" xmlns:w15="http://schemas.microsoft.com/office/word/2012/wordml" xmlns:wpg="http://schemas.microsoft.com/office/word/2010/wordprocessingGroup" xmlns:wpi="http://schemas.microsoft.com/office/word/2010/wordprocessingInk" xmlns:wne="http://schemas.microsoft.com/office/word/2006/wordml" xmlns:wps="http://schemas.microsoft.com/office/word/2010/wordprocessingShape" mc:Ignorable="w14 w15 wp14">
   <w:tbl>
     <w:tblPr>
       <w:tblW w:w="5000" w:type="pct"/>
@@ -10359,7 +10459,7 @@
             <w:rPr>
               <w:noProof/>
             </w:rPr>
-            <w:t>15</w:t>
+            <w:t>14</w:t>
           </w:r>
           <w:r>
             <w:fldChar w:fldCharType="end"/>
@@ -10377,7 +10477,7 @@
 </file>
 
 <file path=word/footnotes.xml><?xml version="1.0" encoding="utf-8"?>
-<w:footnotes xmlns:wpc="http://schemas.microsoft.com/office/word/2010/wordprocessingCanvas" xmlns:cx="http://schemas.microsoft.com/office/drawing/2014/chartex" xmlns:cx1="http://schemas.microsoft.com/office/drawing/2015/9/8/chartex" xmlns:mc="http://schemas.openxmlformats.org/markup-compatibility/2006" xmlns:o="urn:schemas-microsoft-com:office:office" xmlns:r="http://schemas.openxmlformats.org/officeDocument/2006/relationships" xmlns:m="http://schemas.openxmlformats.org/officeDocument/2006/math" xmlns:v="urn:schemas-microsoft-com:vml" xmlns:wp14="http://schemas.microsoft.com/office/word/2010/wordprocessingDrawing" xmlns:wp="http://schemas.openxmlformats.org/drawingml/2006/wordprocessingDrawing" xmlns:w10="urn:schemas-microsoft-com:office:word" xmlns:w="http://schemas.openxmlformats.org/wordprocessingml/2006/main" xmlns:w14="http://schemas.microsoft.com/office/word/2010/wordml" xmlns:w15="http://schemas.microsoft.com/office/word/2012/wordml" xmlns:w16se="http://schemas.microsoft.com/office/word/2015/wordml/symex" xmlns:wpg="http://schemas.microsoft.com/office/word/2010/wordprocessingGroup" xmlns:wpi="http://schemas.microsoft.com/office/word/2010/wordprocessingInk" xmlns:wne="http://schemas.microsoft.com/office/word/2006/wordml" xmlns:wps="http://schemas.microsoft.com/office/word/2010/wordprocessingShape" mc:Ignorable="w14 w15 w16se wp14">
+<w:footnotes xmlns:wpc="http://schemas.microsoft.com/office/word/2010/wordprocessingCanvas" xmlns:mc="http://schemas.openxmlformats.org/markup-compatibility/2006" xmlns:o="urn:schemas-microsoft-com:office:office" xmlns:r="http://schemas.openxmlformats.org/officeDocument/2006/relationships" xmlns:m="http://schemas.openxmlformats.org/officeDocument/2006/math" xmlns:v="urn:schemas-microsoft-com:vml" xmlns:wp14="http://schemas.microsoft.com/office/word/2010/wordprocessingDrawing" xmlns:wp="http://schemas.openxmlformats.org/drawingml/2006/wordprocessingDrawing" xmlns:w10="urn:schemas-microsoft-com:office:word" xmlns:w="http://schemas.openxmlformats.org/wordprocessingml/2006/main" xmlns:w14="http://schemas.microsoft.com/office/word/2010/wordml" xmlns:w15="http://schemas.microsoft.com/office/word/2012/wordml" xmlns:wpg="http://schemas.microsoft.com/office/word/2010/wordprocessingGroup" xmlns:wpi="http://schemas.microsoft.com/office/word/2010/wordprocessingInk" xmlns:wne="http://schemas.microsoft.com/office/word/2006/wordml" xmlns:wps="http://schemas.microsoft.com/office/word/2010/wordprocessingShape" mc:Ignorable="w14 w15 wp14">
   <w:footnote w:type="separator" w:id="-1">
     <w:p>
       <w:pPr>
@@ -10402,7 +10502,7 @@
 </file>
 
 <file path=word/header1.xml><?xml version="1.0" encoding="utf-8"?>
-<w:hdr xmlns:wpc="http://schemas.microsoft.com/office/word/2010/wordprocessingCanvas" xmlns:cx="http://schemas.microsoft.com/office/drawing/2014/chartex" xmlns:cx1="http://schemas.microsoft.com/office/drawing/2015/9/8/chartex" xmlns:mc="http://schemas.openxmlformats.org/markup-compatibility/2006" xmlns:o="urn:schemas-microsoft-com:office:office" xmlns:r="http://schemas.openxmlformats.org/officeDocument/2006/relationships" xmlns:m="http://schemas.openxmlformats.org/officeDocument/2006/math" xmlns:v="urn:schemas-microsoft-com:vml" xmlns:wp14="http://schemas.microsoft.com/office/word/2010/wordprocessingDrawing" xmlns:wp="http://schemas.openxmlformats.org/drawingml/2006/wordprocessingDrawing" xmlns:w10="urn:schemas-microsoft-com:office:word" xmlns:w="http://schemas.openxmlformats.org/wordprocessingml/2006/main" xmlns:w14="http://schemas.microsoft.com/office/word/2010/wordml" xmlns:w15="http://schemas.microsoft.com/office/word/2012/wordml" xmlns:w16se="http://schemas.microsoft.com/office/word/2015/wordml/symex" xmlns:wpg="http://schemas.microsoft.com/office/word/2010/wordprocessingGroup" xmlns:wpi="http://schemas.microsoft.com/office/word/2010/wordprocessingInk" xmlns:wne="http://schemas.microsoft.com/office/word/2006/wordml" xmlns:wps="http://schemas.microsoft.com/office/word/2010/wordprocessingShape" mc:Ignorable="w14 w15 w16se wp14">
+<w:hdr xmlns:wpc="http://schemas.microsoft.com/office/word/2010/wordprocessingCanvas" xmlns:mc="http://schemas.openxmlformats.org/markup-compatibility/2006" xmlns:o="urn:schemas-microsoft-com:office:office" xmlns:r="http://schemas.openxmlformats.org/officeDocument/2006/relationships" xmlns:m="http://schemas.openxmlformats.org/officeDocument/2006/math" xmlns:v="urn:schemas-microsoft-com:vml" xmlns:wp14="http://schemas.microsoft.com/office/word/2010/wordprocessingDrawing" xmlns:wp="http://schemas.openxmlformats.org/drawingml/2006/wordprocessingDrawing" xmlns:w10="urn:schemas-microsoft-com:office:word" xmlns:w="http://schemas.openxmlformats.org/wordprocessingml/2006/main" xmlns:w14="http://schemas.microsoft.com/office/word/2010/wordml" xmlns:w15="http://schemas.microsoft.com/office/word/2012/wordml" xmlns:wpg="http://schemas.microsoft.com/office/word/2010/wordprocessingGroup" xmlns:wpi="http://schemas.microsoft.com/office/word/2010/wordprocessingInk" xmlns:wne="http://schemas.microsoft.com/office/word/2006/wordml" xmlns:wps="http://schemas.microsoft.com/office/word/2010/wordprocessingShape" mc:Ignorable="w14 w15 wp14">
   <w:tbl>
     <w:tblPr>
       <w:tblStyle w:val="Tablaconcuadrcula"/>
@@ -10441,7 +10541,7 @@
           <w:r>
             <w:rPr>
               <w:noProof/>
-              <w:lang w:val="es-MX" w:eastAsia="es-MX" w:bidi="ar-SA"/>
+              <w:lang w:eastAsia="es-PE" w:bidi="ar-SA"/>
             </w:rPr>
             <mc:AlternateContent>
               <mc:Choice Requires="wps">
@@ -10501,7 +10601,7 @@
                   </wp:anchor>
                 </w:drawing>
               </mc:Choice>
-              <mc:Fallback>
+              <mc:Fallback xmlns:w16se="http://schemas.microsoft.com/office/word/2015/wordml/symex" xmlns:cx1="http://schemas.microsoft.com/office/drawing/2015/9/8/chartex" xmlns:cx="http://schemas.microsoft.com/office/drawing/2014/chartex">
                 <w:pict>
                   <v:shapetype id="shapetype_7" coordsize="21600,21600" o:spt="7" adj="5400" path="m,21600l@1,l21600,l@4,21600xe">
                     <v:stroke joinstyle="miter"/>
@@ -10664,8 +10764,8 @@
 </file>
 
 <file path=word/numbering.xml><?xml version="1.0" encoding="utf-8"?>
-<w:numbering xmlns:wpc="http://schemas.microsoft.com/office/word/2010/wordprocessingCanvas" xmlns:cx="http://schemas.microsoft.com/office/drawing/2014/chartex" xmlns:cx1="http://schemas.microsoft.com/office/drawing/2015/9/8/chartex" xmlns:mc="http://schemas.openxmlformats.org/markup-compatibility/2006" xmlns:o="urn:schemas-microsoft-com:office:office" xmlns:r="http://schemas.openxmlformats.org/officeDocument/2006/relationships" xmlns:m="http://schemas.openxmlformats.org/officeDocument/2006/math" xmlns:v="urn:schemas-microsoft-com:vml" xmlns:wp14="http://schemas.microsoft.com/office/word/2010/wordprocessingDrawing" xmlns:wp="http://schemas.openxmlformats.org/drawingml/2006/wordprocessingDrawing" xmlns:w10="urn:schemas-microsoft-com:office:word" xmlns:w="http://schemas.openxmlformats.org/wordprocessingml/2006/main" xmlns:w14="http://schemas.microsoft.com/office/word/2010/wordml" xmlns:w15="http://schemas.microsoft.com/office/word/2012/wordml" xmlns:w16se="http://schemas.microsoft.com/office/word/2015/wordml/symex" xmlns:wpg="http://schemas.microsoft.com/office/word/2010/wordprocessingGroup" xmlns:wpi="http://schemas.microsoft.com/office/word/2010/wordprocessingInk" xmlns:wne="http://schemas.microsoft.com/office/word/2006/wordml" xmlns:wps="http://schemas.microsoft.com/office/word/2010/wordprocessingShape" mc:Ignorable="w14 w15 w16se wp14">
-  <w:abstractNum w:abstractNumId="0" w15:restartNumberingAfterBreak="0">
+<w:numbering xmlns:wpc="http://schemas.microsoft.com/office/word/2010/wordprocessingCanvas" xmlns:mc="http://schemas.openxmlformats.org/markup-compatibility/2006" xmlns:o="urn:schemas-microsoft-com:office:office" xmlns:r="http://schemas.openxmlformats.org/officeDocument/2006/relationships" xmlns:m="http://schemas.openxmlformats.org/officeDocument/2006/math" xmlns:v="urn:schemas-microsoft-com:vml" xmlns:wp14="http://schemas.microsoft.com/office/word/2010/wordprocessingDrawing" xmlns:wp="http://schemas.openxmlformats.org/drawingml/2006/wordprocessingDrawing" xmlns:w10="urn:schemas-microsoft-com:office:word" xmlns:w="http://schemas.openxmlformats.org/wordprocessingml/2006/main" xmlns:w14="http://schemas.microsoft.com/office/word/2010/wordml" xmlns:w15="http://schemas.microsoft.com/office/word/2012/wordml" xmlns:wpg="http://schemas.microsoft.com/office/word/2010/wordprocessingGroup" xmlns:wpi="http://schemas.microsoft.com/office/word/2010/wordprocessingInk" xmlns:wne="http://schemas.microsoft.com/office/word/2006/wordml" xmlns:wps="http://schemas.microsoft.com/office/word/2010/wordprocessingShape" mc:Ignorable="w14 w15 wp14">
+  <w:abstractNum w:abstractNumId="0">
     <w:nsid w:val="030B7784"/>
     <w:multiLevelType w:val="multilevel"/>
     <w:tmpl w:val="A8623EC2"/>
@@ -10779,7 +10879,7 @@
       </w:rPr>
     </w:lvl>
   </w:abstractNum>
-  <w:abstractNum w:abstractNumId="1" w15:restartNumberingAfterBreak="0">
+  <w:abstractNum w:abstractNumId="1">
     <w:nsid w:val="0D8E2C82"/>
     <w:multiLevelType w:val="multilevel"/>
     <w:tmpl w:val="419A2AFC"/>
@@ -10893,7 +10993,7 @@
       </w:rPr>
     </w:lvl>
   </w:abstractNum>
-  <w:abstractNum w:abstractNumId="2" w15:restartNumberingAfterBreak="0">
+  <w:abstractNum w:abstractNumId="2">
     <w:nsid w:val="0FFF554C"/>
     <w:multiLevelType w:val="multilevel"/>
     <w:tmpl w:val="FE524D2C"/>
@@ -11150,7 +11250,7 @@
       </w:rPr>
     </w:lvl>
   </w:abstractNum>
-  <w:abstractNum w:abstractNumId="3" w15:restartNumberingAfterBreak="0">
+  <w:abstractNum w:abstractNumId="3">
     <w:nsid w:val="14326A3A"/>
     <w:multiLevelType w:val="multilevel"/>
     <w:tmpl w:val="0FC2C328"/>
@@ -11264,7 +11364,7 @@
       </w:rPr>
     </w:lvl>
   </w:abstractNum>
-  <w:abstractNum w:abstractNumId="4" w15:restartNumberingAfterBreak="0">
+  <w:abstractNum w:abstractNumId="4">
     <w:nsid w:val="1DDF24A4"/>
     <w:multiLevelType w:val="multilevel"/>
     <w:tmpl w:val="C1CC602C"/>
@@ -11359,7 +11459,7 @@
       </w:pPr>
     </w:lvl>
   </w:abstractNum>
-  <w:abstractNum w:abstractNumId="5" w15:restartNumberingAfterBreak="0">
+  <w:abstractNum w:abstractNumId="5">
     <w:nsid w:val="330808C4"/>
     <w:multiLevelType w:val="multilevel"/>
     <w:tmpl w:val="0CDEF24C"/>
@@ -11473,7 +11573,7 @@
       </w:rPr>
     </w:lvl>
   </w:abstractNum>
-  <w:abstractNum w:abstractNumId="6" w15:restartNumberingAfterBreak="0">
+  <w:abstractNum w:abstractNumId="6">
     <w:nsid w:val="3A4F39F0"/>
     <w:multiLevelType w:val="multilevel"/>
     <w:tmpl w:val="B20E4A28"/>
@@ -11562,7 +11662,7 @@
       </w:pPr>
     </w:lvl>
   </w:abstractNum>
-  <w:abstractNum w:abstractNumId="7" w15:restartNumberingAfterBreak="0">
+  <w:abstractNum w:abstractNumId="7">
     <w:nsid w:val="3A9406DF"/>
     <w:multiLevelType w:val="multilevel"/>
     <w:tmpl w:val="AA40ED54"/>
@@ -11676,7 +11776,7 @@
       </w:rPr>
     </w:lvl>
   </w:abstractNum>
-  <w:abstractNum w:abstractNumId="8" w15:restartNumberingAfterBreak="0">
+  <w:abstractNum w:abstractNumId="8">
     <w:nsid w:val="429B73E6"/>
     <w:multiLevelType w:val="multilevel"/>
     <w:tmpl w:val="42D2C8C4"/>
@@ -11816,7 +11916,7 @@
       </w:rPr>
     </w:lvl>
   </w:abstractNum>
-  <w:abstractNum w:abstractNumId="9" w15:restartNumberingAfterBreak="0">
+  <w:abstractNum w:abstractNumId="9">
     <w:nsid w:val="43FA7F22"/>
     <w:multiLevelType w:val="multilevel"/>
     <w:tmpl w:val="13E80F1E"/>
@@ -11905,7 +12005,7 @@
       </w:pPr>
     </w:lvl>
   </w:abstractNum>
-  <w:abstractNum w:abstractNumId="10" w15:restartNumberingAfterBreak="0">
+  <w:abstractNum w:abstractNumId="10">
     <w:nsid w:val="4F246915"/>
     <w:multiLevelType w:val="multilevel"/>
     <w:tmpl w:val="40C65D6C"/>
@@ -12018,7 +12118,7 @@
       </w:rPr>
     </w:lvl>
   </w:abstractNum>
-  <w:abstractNum w:abstractNumId="11" w15:restartNumberingAfterBreak="0">
+  <w:abstractNum w:abstractNumId="11">
     <w:nsid w:val="610C537E"/>
     <w:multiLevelType w:val="multilevel"/>
     <w:tmpl w:val="C108FFA6"/>
@@ -12107,7 +12207,7 @@
       </w:pPr>
     </w:lvl>
   </w:abstractNum>
-  <w:abstractNum w:abstractNumId="12" w15:restartNumberingAfterBreak="0">
+  <w:abstractNum w:abstractNumId="12">
     <w:nsid w:val="747D2F25"/>
     <w:multiLevelType w:val="multilevel"/>
     <w:tmpl w:val="C45A5C78"/>
@@ -12264,7 +12364,7 @@
 </file>
 
 <file path=word/styles.xml><?xml version="1.0" encoding="utf-8"?>
-<w:styles xmlns:mc="http://schemas.openxmlformats.org/markup-compatibility/2006" xmlns:r="http://schemas.openxmlformats.org/officeDocument/2006/relationships" xmlns:w="http://schemas.openxmlformats.org/wordprocessingml/2006/main" xmlns:w14="http://schemas.microsoft.com/office/word/2010/wordml" xmlns:w15="http://schemas.microsoft.com/office/word/2012/wordml" xmlns:w16se="http://schemas.microsoft.com/office/word/2015/wordml/symex" mc:Ignorable="w14 w15 w16se">
+<w:styles xmlns:mc="http://schemas.openxmlformats.org/markup-compatibility/2006" xmlns:r="http://schemas.openxmlformats.org/officeDocument/2006/relationships" xmlns:w="http://schemas.openxmlformats.org/wordprocessingml/2006/main" xmlns:w14="http://schemas.microsoft.com/office/word/2010/wordml" xmlns:w15="http://schemas.microsoft.com/office/word/2012/wordml" mc:Ignorable="w14 w15">
   <w:docDefaults>
     <w:rPrDefault>
       <w:rPr>
@@ -12884,10 +12984,10 @@
       <w:color w:val="808080"/>
     </w:rPr>
   </w:style>
-  <w:style w:type="character" w:customStyle="1" w:styleId="TtuloCar">
-    <w:name w:val="Título Car"/>
+  <w:style w:type="character" w:customStyle="1" w:styleId="PuestoCar1">
+    <w:name w:val="Puesto Car1"/>
     <w:basedOn w:val="Fuentedeprrafopredeter"/>
-    <w:link w:val="Ttulo"/>
+    <w:link w:val="Puesto"/>
     <w:uiPriority w:val="10"/>
     <w:qFormat/>
     <w:rsid w:val="006A5F48"/>
@@ -14760,11 +14860,11 @@
       <w:szCs w:val="52"/>
     </w:rPr>
   </w:style>
-  <w:style w:type="paragraph" w:styleId="Ttulo">
+  <w:style w:type="paragraph" w:styleId="Puesto">
     <w:name w:val="Title"/>
     <w:basedOn w:val="Normal"/>
     <w:next w:val="Textoindependiente"/>
-    <w:link w:val="TtuloCar"/>
+    <w:link w:val="PuestoCar1"/>
     <w:uiPriority w:val="10"/>
     <w:qFormat/>
     <w:rsid w:val="006A5F48"/>
@@ -14880,7 +14980,7 @@
       <w:spacing w:after="0" w:line="240" w:lineRule="auto"/>
     </w:pPr>
   </w:style>
-  <w:style w:type="paragraph" w:styleId="TtuloTDC">
+  <w:style w:type="paragraph" w:styleId="TtulodeTDC">
     <w:name w:val="TOC Heading"/>
     <w:basedOn w:val="Ttulo1"/>
     <w:next w:val="Normal"/>
@@ -15117,6 +15217,7 @@
       <w:lang w:eastAsia="es-AR"/>
     </w:rPr>
     <w:tblPr>
+      <w:tblInd w:w="0" w:type="dxa"/>
       <w:tblBorders>
         <w:top w:val="single" w:sz="4" w:space="0" w:color="auto"/>
         <w:left w:val="single" w:sz="4" w:space="0" w:color="auto"/>
@@ -15125,6 +15226,12 @@
         <w:insideH w:val="single" w:sz="4" w:space="0" w:color="auto"/>
         <w:insideV w:val="single" w:sz="4" w:space="0" w:color="auto"/>
       </w:tblBorders>
+      <w:tblCellMar>
+        <w:top w:w="0" w:type="dxa"/>
+        <w:left w:w="108" w:type="dxa"/>
+        <w:bottom w:w="0" w:type="dxa"/>
+        <w:right w:w="108" w:type="dxa"/>
+      </w:tblCellMar>
     </w:tblPr>
   </w:style>
   <w:style w:type="table" w:styleId="Tabladecuadrcula5oscura-nfasis2">
@@ -15135,6 +15242,7 @@
     <w:tblPr>
       <w:tblStyleRowBandSize w:val="1"/>
       <w:tblStyleColBandSize w:val="1"/>
+      <w:tblInd w:w="0" w:type="dxa"/>
       <w:tblBorders>
         <w:top w:val="single" w:sz="4" w:space="0" w:color="FFFFFF" w:themeColor="background1"/>
         <w:left w:val="single" w:sz="4" w:space="0" w:color="FFFFFF" w:themeColor="background1"/>
@@ -15143,6 +15251,12 @@
         <w:insideH w:val="single" w:sz="4" w:space="0" w:color="FFFFFF" w:themeColor="background1"/>
         <w:insideV w:val="single" w:sz="4" w:space="0" w:color="FFFFFF" w:themeColor="background1"/>
       </w:tblBorders>
+      <w:tblCellMar>
+        <w:top w:w="0" w:type="dxa"/>
+        <w:left w:w="108" w:type="dxa"/>
+        <w:bottom w:w="0" w:type="dxa"/>
+        <w:right w:w="108" w:type="dxa"/>
+      </w:tblCellMar>
     </w:tblPr>
     <w:tcPr>
       <w:shd w:val="clear" w:color="auto" w:fill="DDEFF1" w:themeFill="accent2" w:themeFillTint="33"/>
@@ -15238,6 +15352,7 @@
     <w:tblPr>
       <w:tblStyleRowBandSize w:val="1"/>
       <w:tblStyleColBandSize w:val="1"/>
+      <w:tblInd w:w="0" w:type="dxa"/>
       <w:tblBorders>
         <w:top w:val="single" w:sz="4" w:space="0" w:color="9BCFD5" w:themeColor="accent2" w:themeTint="99"/>
         <w:left w:val="single" w:sz="4" w:space="0" w:color="9BCFD5" w:themeColor="accent2" w:themeTint="99"/>
@@ -15246,6 +15361,12 @@
         <w:insideH w:val="single" w:sz="4" w:space="0" w:color="9BCFD5" w:themeColor="accent2" w:themeTint="99"/>
         <w:insideV w:val="single" w:sz="4" w:space="0" w:color="9BCFD5" w:themeColor="accent2" w:themeTint="99"/>
       </w:tblBorders>
+      <w:tblCellMar>
+        <w:top w:w="0" w:type="dxa"/>
+        <w:left w:w="108" w:type="dxa"/>
+        <w:bottom w:w="0" w:type="dxa"/>
+        <w:right w:w="108" w:type="dxa"/>
+      </w:tblCellMar>
     </w:tblPr>
     <w:tblStylePr w:type="firstRow">
       <w:rPr>
@@ -15315,6 +15436,7 @@
     <w:tblPr>
       <w:tblStyleRowBandSize w:val="1"/>
       <w:tblStyleColBandSize w:val="1"/>
+      <w:tblInd w:w="0" w:type="dxa"/>
       <w:tblBorders>
         <w:top w:val="single" w:sz="4" w:space="0" w:color="D7EEA0" w:themeColor="accent1" w:themeTint="66"/>
         <w:left w:val="single" w:sz="4" w:space="0" w:color="D7EEA0" w:themeColor="accent1" w:themeTint="66"/>
@@ -15323,6 +15445,12 @@
         <w:insideH w:val="single" w:sz="4" w:space="0" w:color="D7EEA0" w:themeColor="accent1" w:themeTint="66"/>
         <w:insideV w:val="single" w:sz="4" w:space="0" w:color="D7EEA0" w:themeColor="accent1" w:themeTint="66"/>
       </w:tblBorders>
+      <w:tblCellMar>
+        <w:top w:w="0" w:type="dxa"/>
+        <w:left w:w="108" w:type="dxa"/>
+        <w:bottom w:w="0" w:type="dxa"/>
+        <w:right w:w="108" w:type="dxa"/>
+      </w:tblCellMar>
     </w:tblPr>
     <w:tblStylePr w:type="firstRow">
       <w:rPr>
@@ -15671,7 +15799,7 @@
 </file>
 
 <file path=customXml/itemProps2.xml><?xml version="1.0" encoding="utf-8"?>
-<ds:datastoreItem xmlns:ds="http://schemas.openxmlformats.org/officeDocument/2006/customXml" ds:itemID="{0EE95E24-3A79-4592-B530-1BDCC33E0A2A}">
+<ds:datastoreItem xmlns:ds="http://schemas.openxmlformats.org/officeDocument/2006/customXml" ds:itemID="{355E6183-CF69-46AE-8D5D-A2CA4E4EC8E7}">
   <ds:schemaRefs>
     <ds:schemaRef ds:uri="http://schemas.openxmlformats.org/officeDocument/2006/bibliography"/>
   </ds:schemaRefs>

</xml_diff>

<commit_message>
feat: Agregar nomenclatura para caso 1 Agregar nomenclatura para caso 1: Para documentos de la empresa
</commit_message>
<xml_diff>
--- a/Documentos/PGC.docx
+++ b/Documentos/PGC.docx
@@ -1,6 +1,6 @@
 
 <file path=word/document.xml><?xml version="1.0" encoding="utf-8"?>
-<w:document xmlns:wpc="http://schemas.microsoft.com/office/word/2010/wordprocessingCanvas" xmlns:cx="http://schemas.microsoft.com/office/drawing/2014/chartex" xmlns:cx1="http://schemas.microsoft.com/office/drawing/2015/9/8/chartex" xmlns:mc="http://schemas.openxmlformats.org/markup-compatibility/2006" xmlns:o="urn:schemas-microsoft-com:office:office" xmlns:r="http://schemas.openxmlformats.org/officeDocument/2006/relationships" xmlns:m="http://schemas.openxmlformats.org/officeDocument/2006/math" xmlns:v="urn:schemas-microsoft-com:vml" xmlns:wp14="http://schemas.microsoft.com/office/word/2010/wordprocessingDrawing" xmlns:wp="http://schemas.openxmlformats.org/drawingml/2006/wordprocessingDrawing" xmlns:w10="urn:schemas-microsoft-com:office:word" xmlns:w="http://schemas.openxmlformats.org/wordprocessingml/2006/main" xmlns:w14="http://schemas.microsoft.com/office/word/2010/wordml" xmlns:w15="http://schemas.microsoft.com/office/word/2012/wordml" xmlns:w16se="http://schemas.microsoft.com/office/word/2015/wordml/symex" xmlns:wpg="http://schemas.microsoft.com/office/word/2010/wordprocessingGroup" xmlns:wpi="http://schemas.microsoft.com/office/word/2010/wordprocessingInk" xmlns:wne="http://schemas.microsoft.com/office/word/2006/wordml" xmlns:wps="http://schemas.microsoft.com/office/word/2010/wordprocessingShape" mc:Ignorable="w14 w15 w16se wp14">
+<w:document xmlns:wpc="http://schemas.microsoft.com/office/word/2010/wordprocessingCanvas" xmlns:cx="http://schemas.microsoft.com/office/drawing/2014/chartex" xmlns:cx1="http://schemas.microsoft.com/office/drawing/2015/9/8/chartex" xmlns:cx2="http://schemas.microsoft.com/office/drawing/2015/10/21/chartex" xmlns:cx3="http://schemas.microsoft.com/office/drawing/2016/5/9/chartex" xmlns:cx4="http://schemas.microsoft.com/office/drawing/2016/5/10/chartex" xmlns:cx5="http://schemas.microsoft.com/office/drawing/2016/5/11/chartex" xmlns:cx6="http://schemas.microsoft.com/office/drawing/2016/5/12/chartex" xmlns:cx7="http://schemas.microsoft.com/office/drawing/2016/5/13/chartex" xmlns:cx8="http://schemas.microsoft.com/office/drawing/2016/5/14/chartex" xmlns:mc="http://schemas.openxmlformats.org/markup-compatibility/2006" xmlns:aink="http://schemas.microsoft.com/office/drawing/2016/ink" xmlns:am3d="http://schemas.microsoft.com/office/drawing/2017/model3d" xmlns:o="urn:schemas-microsoft-com:office:office" xmlns:r="http://schemas.openxmlformats.org/officeDocument/2006/relationships" xmlns:m="http://schemas.openxmlformats.org/officeDocument/2006/math" xmlns:v="urn:schemas-microsoft-com:vml" xmlns:wp14="http://schemas.microsoft.com/office/word/2010/wordprocessingDrawing" xmlns:wp="http://schemas.openxmlformats.org/drawingml/2006/wordprocessingDrawing" xmlns:w10="urn:schemas-microsoft-com:office:word" xmlns:w="http://schemas.openxmlformats.org/wordprocessingml/2006/main" xmlns:w14="http://schemas.microsoft.com/office/word/2010/wordml" xmlns:w15="http://schemas.microsoft.com/office/word/2012/wordml" xmlns:w16cid="http://schemas.microsoft.com/office/word/2016/wordml/cid" xmlns:w16se="http://schemas.microsoft.com/office/word/2015/wordml/symex" xmlns:wpg="http://schemas.microsoft.com/office/word/2010/wordprocessingGroup" xmlns:wpi="http://schemas.microsoft.com/office/word/2010/wordprocessingInk" xmlns:wne="http://schemas.microsoft.com/office/word/2006/wordml" xmlns:wps="http://schemas.microsoft.com/office/word/2010/wordprocessingShape" mc:Ignorable="w14 w15 w16se w16cid wp14">
   <w:body>
     <w:p/>
     <w:p/>
@@ -136,7 +136,7 @@
                           </w:p>
                           <w:p>
                             <w:pPr>
-                              <w:pStyle w:val="Prrafodelista"/>
+                              <w:pStyle w:val="ListParagraph"/>
                               <w:numPr>
                                 <w:ilvl w:val="0"/>
                                 <w:numId w:val="1"/>
@@ -167,7 +167,7 @@
                           </w:p>
                           <w:p>
                             <w:pPr>
-                              <w:pStyle w:val="Prrafodelista"/>
+                              <w:pStyle w:val="ListParagraph"/>
                               <w:numPr>
                                 <w:ilvl w:val="0"/>
                                 <w:numId w:val="1"/>
@@ -216,7 +216,7 @@
                           </w:p>
                           <w:p>
                             <w:pPr>
-                              <w:pStyle w:val="Prrafodelista"/>
+                              <w:pStyle w:val="ListParagraph"/>
                               <w:numPr>
                                 <w:ilvl w:val="0"/>
                                 <w:numId w:val="1"/>
@@ -283,7 +283,7 @@
                           </w:p>
                           <w:p>
                             <w:pPr>
-                              <w:pStyle w:val="Prrafodelista"/>
+                              <w:pStyle w:val="ListParagraph"/>
                               <w:numPr>
                                 <w:ilvl w:val="0"/>
                                 <w:numId w:val="1"/>
@@ -322,7 +322,7 @@
                           </w:p>
                           <w:p>
                             <w:pPr>
-                              <w:pStyle w:val="Prrafodelista"/>
+                              <w:pStyle w:val="ListParagraph"/>
                               <w:numPr>
                                 <w:ilvl w:val="0"/>
                                 <w:numId w:val="1"/>
@@ -343,7 +343,7 @@
                           </w:p>
                           <w:p>
                             <w:pPr>
-                              <w:pStyle w:val="Prrafodelista"/>
+                              <w:pStyle w:val="ListParagraph"/>
                               <w:numPr>
                                 <w:ilvl w:val="0"/>
                                 <w:numId w:val="1"/>
@@ -374,10 +374,7 @@
           </mc:Choice>
           <mc:Fallback>
             <w:pict>
-              <v:rect id="shape_0" ID="Cuadro de texto 2" stroked="f" style="position:absolute;margin-left:206.55pt;margin-top:18.8pt;width:260.55pt;height:142.8pt;mso-position-horizontal-relative:margin" wp14:anchorId="3C6E019F">
-                <w10:wrap type="square"/>
-                <v:fill o:detectmouseclick="t" on="false"/>
-                <v:stroke color="#3465a4" weight="9360" joinstyle="round" endcap="flat"/>
+              <v:rect w14:anchorId="3C6E019F" id="Cuadro de texto 2" o:spid="_x0000_s1026" style="position:absolute;left:0;text-align:left;margin-left:206.55pt;margin-top:18.8pt;width:260.65pt;height:142.9pt;z-index:19;visibility:visible;mso-wrap-style:square;mso-wrap-distance-left:9pt;mso-wrap-distance-top:3.6pt;mso-wrap-distance-right:9pt;mso-wrap-distance-bottom:3.6pt;mso-position-horizontal:absolute;mso-position-horizontal-relative:margin;mso-position-vertical:absolute;mso-position-vertical-relative:text;v-text-anchor:top" o:gfxdata="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" filled="f" stroked="f" strokeweight=".26mm">
                 <v:textbox>
                   <w:txbxContent>
                     <w:p>
@@ -386,20 +383,15 @@
                         <w:rPr>
                           <w:rFonts w:ascii="Arial" w:hAnsi="Arial" w:cs="Arial"/>
                           <w:b/>
-                          <w:b/>
                           <w:bCs/>
-                          <w:sz w:val="24"/>
-                          <w:szCs w:val="24"/>
                         </w:rPr>
                       </w:pPr>
                       <w:r>
                         <w:rPr>
-                          <w:rFonts w:cs="Arial" w:ascii="Arial" w:hAnsi="Arial"/>
+                          <w:rFonts w:ascii="Arial" w:hAnsi="Arial" w:cs="Arial"/>
                           <w:b/>
                           <w:bCs/>
                           <w:color w:val="000000"/>
-                          <w:sz w:val="24"/>
-                          <w:szCs w:val="24"/>
                         </w:rPr>
                         <w:t>Integrantes:</w:t>
                       </w:r>
@@ -411,22 +403,28 @@
                           <w:ilvl w:val="0"/>
                           <w:numId w:val="1"/>
                         </w:numPr>
-                        <w:spacing w:lineRule="auto" w:line="259" w:before="0" w:after="160"/>
+                        <w:spacing w:after="160" w:line="259" w:lineRule="auto"/>
                         <w:rPr>
-                          <w:rFonts w:ascii="Arial" w:hAnsi="Arial" w:eastAsia="Arial" w:cs="Arial"/>
-                          <w:sz w:val="24"/>
-                          <w:szCs w:val="24"/>
+                          <w:rFonts w:ascii="Arial" w:eastAsia="Arial" w:hAnsi="Arial" w:cs="Arial"/>
                         </w:rPr>
                       </w:pPr>
+                      <w:proofErr w:type="spellStart"/>
                       <w:r>
                         <w:rPr>
-                          <w:rFonts w:cs="Arial" w:ascii="Arial" w:hAnsi="Arial"/>
+                          <w:rFonts w:ascii="Arial" w:hAnsi="Arial" w:cs="Arial"/>
                           <w:color w:val="000000"/>
-                          <w:sz w:val="24"/>
-                          <w:szCs w:val="24"/>
-                          <w:shd w:fill="FFFFFF" w:val="clear"/>
+                          <w:shd w:val="clear" w:color="auto" w:fill="FFFFFF"/>
                         </w:rPr>
-                        <w:t>Angeles Rojas, Jorge Alexander.</w:t>
+                        <w:t>Angeles</w:t>
+                      </w:r>
+                      <w:proofErr w:type="spellEnd"/>
+                      <w:r>
+                        <w:rPr>
+                          <w:rFonts w:ascii="Arial" w:hAnsi="Arial" w:cs="Arial"/>
+                          <w:color w:val="000000"/>
+                          <w:shd w:val="clear" w:color="auto" w:fill="FFFFFF"/>
+                        </w:rPr>
+                        <w:t xml:space="preserve"> Rojas, Jorge Alexander.</w:t>
                       </w:r>
                     </w:p>
                     <w:p>
@@ -436,22 +434,46 @@
                           <w:ilvl w:val="0"/>
                           <w:numId w:val="1"/>
                         </w:numPr>
-                        <w:spacing w:lineRule="auto" w:line="259" w:before="0" w:after="160"/>
+                        <w:spacing w:after="160" w:line="259" w:lineRule="auto"/>
                         <w:rPr>
-                          <w:rFonts w:ascii="Arial" w:hAnsi="Arial" w:eastAsia="Arial" w:cs="Arial"/>
-                          <w:sz w:val="24"/>
-                          <w:szCs w:val="24"/>
+                          <w:rFonts w:ascii="Arial" w:eastAsia="Arial" w:hAnsi="Arial" w:cs="Arial"/>
                         </w:rPr>
                       </w:pPr>
+                      <w:proofErr w:type="spellStart"/>
                       <w:r>
                         <w:rPr>
-                          <w:rFonts w:cs="Arial" w:ascii="Arial" w:hAnsi="Arial"/>
+                          <w:rFonts w:ascii="Arial" w:hAnsi="Arial" w:cs="Arial"/>
                           <w:color w:val="000000"/>
-                          <w:sz w:val="24"/>
-                          <w:szCs w:val="24"/>
-                          <w:shd w:fill="FFFFFF" w:val="clear"/>
+                          <w:shd w:val="clear" w:color="auto" w:fill="FFFFFF"/>
                         </w:rPr>
-                        <w:t>Arizola Yánac, Carlos.</w:t>
+                        <w:t>Arizola</w:t>
+                      </w:r>
+                      <w:proofErr w:type="spellEnd"/>
+                      <w:r>
+                        <w:rPr>
+                          <w:rFonts w:ascii="Arial" w:hAnsi="Arial" w:cs="Arial"/>
+                          <w:color w:val="000000"/>
+                          <w:shd w:val="clear" w:color="auto" w:fill="FFFFFF"/>
+                        </w:rPr>
+                        <w:t xml:space="preserve"> </w:t>
+                      </w:r>
+                      <w:proofErr w:type="spellStart"/>
+                      <w:r>
+                        <w:rPr>
+                          <w:rFonts w:ascii="Arial" w:hAnsi="Arial" w:cs="Arial"/>
+                          <w:color w:val="000000"/>
+                          <w:shd w:val="clear" w:color="auto" w:fill="FFFFFF"/>
+                        </w:rPr>
+                        <w:t>Yánac</w:t>
+                      </w:r>
+                      <w:proofErr w:type="spellEnd"/>
+                      <w:r>
+                        <w:rPr>
+                          <w:rFonts w:ascii="Arial" w:hAnsi="Arial" w:cs="Arial"/>
+                          <w:color w:val="000000"/>
+                          <w:shd w:val="clear" w:color="auto" w:fill="FFFFFF"/>
+                        </w:rPr>
+                        <w:t>, Carlos.</w:t>
                       </w:r>
                     </w:p>
                     <w:p>
@@ -461,22 +483,64 @@
                           <w:ilvl w:val="0"/>
                           <w:numId w:val="1"/>
                         </w:numPr>
-                        <w:spacing w:lineRule="auto" w:line="259" w:before="0" w:after="160"/>
+                        <w:spacing w:after="160" w:line="259" w:lineRule="auto"/>
                         <w:rPr>
-                          <w:rFonts w:ascii="Arial" w:hAnsi="Arial" w:eastAsia="Arial" w:cs="Arial"/>
-                          <w:sz w:val="24"/>
-                          <w:szCs w:val="24"/>
+                          <w:rFonts w:ascii="Arial" w:eastAsia="Arial" w:hAnsi="Arial" w:cs="Arial"/>
                         </w:rPr>
                       </w:pPr>
+                      <w:proofErr w:type="spellStart"/>
                       <w:r>
                         <w:rPr>
-                          <w:rFonts w:cs="Arial" w:ascii="Arial" w:hAnsi="Arial"/>
+                          <w:rFonts w:ascii="Arial" w:hAnsi="Arial" w:cs="Arial"/>
                           <w:color w:val="000000"/>
-                          <w:sz w:val="24"/>
-                          <w:szCs w:val="24"/>
-                          <w:shd w:fill="FFFFFF" w:val="clear"/>
+                          <w:shd w:val="clear" w:color="auto" w:fill="FFFFFF"/>
                         </w:rPr>
-                        <w:t>Arotuma Martinez, Victor Miguel.</w:t>
+                        <w:t>Arotuma</w:t>
+                      </w:r>
+                      <w:proofErr w:type="spellEnd"/>
+                      <w:r>
+                        <w:rPr>
+                          <w:rFonts w:ascii="Arial" w:hAnsi="Arial" w:cs="Arial"/>
+                          <w:color w:val="000000"/>
+                          <w:shd w:val="clear" w:color="auto" w:fill="FFFFFF"/>
+                        </w:rPr>
+                        <w:t xml:space="preserve"> </w:t>
+                      </w:r>
+                      <w:proofErr w:type="spellStart"/>
+                      <w:r>
+                        <w:rPr>
+                          <w:rFonts w:ascii="Arial" w:hAnsi="Arial" w:cs="Arial"/>
+                          <w:color w:val="000000"/>
+                          <w:shd w:val="clear" w:color="auto" w:fill="FFFFFF"/>
+                        </w:rPr>
+                        <w:t>Martinez</w:t>
+                      </w:r>
+                      <w:proofErr w:type="spellEnd"/>
+                      <w:r>
+                        <w:rPr>
+                          <w:rFonts w:ascii="Arial" w:hAnsi="Arial" w:cs="Arial"/>
+                          <w:color w:val="000000"/>
+                          <w:shd w:val="clear" w:color="auto" w:fill="FFFFFF"/>
+                        </w:rPr>
+                        <w:t xml:space="preserve">, </w:t>
+                      </w:r>
+                      <w:proofErr w:type="spellStart"/>
+                      <w:r>
+                        <w:rPr>
+                          <w:rFonts w:ascii="Arial" w:hAnsi="Arial" w:cs="Arial"/>
+                          <w:color w:val="000000"/>
+                          <w:shd w:val="clear" w:color="auto" w:fill="FFFFFF"/>
+                        </w:rPr>
+                        <w:t>Victor</w:t>
+                      </w:r>
+                      <w:proofErr w:type="spellEnd"/>
+                      <w:r>
+                        <w:rPr>
+                          <w:rFonts w:ascii="Arial" w:hAnsi="Arial" w:cs="Arial"/>
+                          <w:color w:val="000000"/>
+                          <w:shd w:val="clear" w:color="auto" w:fill="FFFFFF"/>
+                        </w:rPr>
+                        <w:t xml:space="preserve"> Miguel.</w:t>
                       </w:r>
                     </w:p>
                     <w:p>
@@ -486,22 +550,36 @@
                           <w:ilvl w:val="0"/>
                           <w:numId w:val="1"/>
                         </w:numPr>
-                        <w:spacing w:lineRule="auto" w:line="259" w:before="0" w:after="160"/>
+                        <w:spacing w:after="160" w:line="259" w:lineRule="auto"/>
                         <w:rPr>
-                          <w:rFonts w:ascii="Arial" w:hAnsi="Arial" w:eastAsia="Arial" w:cs="Arial"/>
-                          <w:sz w:val="24"/>
-                          <w:szCs w:val="24"/>
+                          <w:rFonts w:ascii="Arial" w:eastAsia="Arial" w:hAnsi="Arial" w:cs="Arial"/>
                         </w:rPr>
                       </w:pPr>
                       <w:r>
                         <w:rPr>
-                          <w:rFonts w:cs="Arial" w:ascii="Arial" w:hAnsi="Arial"/>
+                          <w:rFonts w:ascii="Arial" w:hAnsi="Arial" w:cs="Arial"/>
                           <w:color w:val="000000"/>
-                          <w:sz w:val="24"/>
-                          <w:szCs w:val="24"/>
-                          <w:shd w:fill="FFFFFF" w:val="clear"/>
+                          <w:shd w:val="clear" w:color="auto" w:fill="FFFFFF"/>
                         </w:rPr>
-                        <w:t>Arteaga Quico, Alisson Diane.</w:t>
+                        <w:t xml:space="preserve">Arteaga Quico, </w:t>
+                      </w:r>
+                      <w:proofErr w:type="spellStart"/>
+                      <w:r>
+                        <w:rPr>
+                          <w:rFonts w:ascii="Arial" w:hAnsi="Arial" w:cs="Arial"/>
+                          <w:color w:val="000000"/>
+                          <w:shd w:val="clear" w:color="auto" w:fill="FFFFFF"/>
+                        </w:rPr>
+                        <w:t>Alisson</w:t>
+                      </w:r>
+                      <w:proofErr w:type="spellEnd"/>
+                      <w:r>
+                        <w:rPr>
+                          <w:rFonts w:ascii="Arial" w:hAnsi="Arial" w:cs="Arial"/>
+                          <w:color w:val="000000"/>
+                          <w:shd w:val="clear" w:color="auto" w:fill="FFFFFF"/>
+                        </w:rPr>
+                        <w:t xml:space="preserve"> Diane.</w:t>
                       </w:r>
                     </w:p>
                     <w:p>
@@ -511,20 +589,16 @@
                           <w:ilvl w:val="0"/>
                           <w:numId w:val="1"/>
                         </w:numPr>
-                        <w:spacing w:lineRule="auto" w:line="259" w:before="0" w:after="160"/>
+                        <w:spacing w:after="160" w:line="259" w:lineRule="auto"/>
                         <w:rPr>
-                          <w:rFonts w:ascii="Arial" w:hAnsi="Arial" w:eastAsia="Arial" w:cs="Arial"/>
-                          <w:sz w:val="24"/>
-                          <w:szCs w:val="24"/>
+                          <w:rFonts w:ascii="Arial" w:eastAsia="Arial" w:hAnsi="Arial" w:cs="Arial"/>
                         </w:rPr>
                       </w:pPr>
                       <w:r>
                         <w:rPr>
-                          <w:rFonts w:cs="Arial" w:ascii="Arial" w:hAnsi="Arial"/>
+                          <w:rFonts w:ascii="Arial" w:hAnsi="Arial" w:cs="Arial"/>
                           <w:color w:val="000000"/>
-                          <w:sz w:val="24"/>
-                          <w:szCs w:val="24"/>
-                          <w:shd w:fill="FFFFFF" w:val="clear"/>
+                          <w:shd w:val="clear" w:color="auto" w:fill="FFFFFF"/>
                         </w:rPr>
                         <w:t>Barreto Trujillo, Larry Steve.</w:t>
                       </w:r>
@@ -536,23 +610,22 @@
                           <w:ilvl w:val="0"/>
                           <w:numId w:val="1"/>
                         </w:numPr>
-                        <w:spacing w:lineRule="auto" w:line="259" w:before="0" w:after="160"/>
+                        <w:spacing w:after="160" w:line="259" w:lineRule="auto"/>
                         <w:rPr>
                           <w:color w:val="000000"/>
                         </w:rPr>
                       </w:pPr>
                       <w:r>
                         <w:rPr>
-                          <w:rFonts w:eastAsia="Arial" w:cs="Arial" w:ascii="Arial" w:hAnsi="Arial"/>
+                          <w:rFonts w:ascii="Arial" w:eastAsia="Arial" w:hAnsi="Arial" w:cs="Arial"/>
                           <w:color w:val="000000"/>
-                          <w:sz w:val="24"/>
-                          <w:szCs w:val="24"/>
                         </w:rPr>
                         <w:t>Castillo Chávez, Luigi Jair.</w:t>
                       </w:r>
                     </w:p>
                   </w:txbxContent>
                 </v:textbox>
+                <w10:wrap type="square" anchorx="margin"/>
               </v:rect>
             </w:pict>
           </mc:Fallback>
@@ -1694,8 +1767,6 @@
             <w:r>
               <w:t>Angeles</w:t>
             </w:r>
-            <w:bookmarkStart w:id="0" w:name="_GoBack"/>
-            <w:bookmarkEnd w:id="0"/>
           </w:p>
         </w:tc>
       </w:tr>
@@ -1714,8 +1785,8 @@
     <w:p/>
     <w:p/>
     <w:p/>
-    <w:bookmarkStart w:id="1" w:name="_Toc525771964" w:displacedByCustomXml="next"/>
-    <w:bookmarkEnd w:id="1" w:displacedByCustomXml="next"/>
+    <w:bookmarkStart w:id="0" w:name="_Toc525771964" w:displacedByCustomXml="next"/>
+    <w:bookmarkEnd w:id="0" w:displacedByCustomXml="next"/>
     <w:sdt>
       <w:sdtPr>
         <w:rPr>
@@ -1737,7 +1808,7 @@
       <w:sdtContent>
         <w:p>
           <w:pPr>
-            <w:pStyle w:val="TtuloTDC"/>
+            <w:pStyle w:val="TOCHeading"/>
             <w:rPr>
               <w:rFonts w:hint="eastAsia"/>
             </w:rPr>
@@ -1751,7 +1822,7 @@
         </w:p>
         <w:p>
           <w:pPr>
-            <w:pStyle w:val="TDC1"/>
+            <w:pStyle w:val="TOC1"/>
             <w:rPr>
               <w:lang w:eastAsia="es-PE"/>
             </w:rPr>
@@ -1814,7 +1885,7 @@
         </w:p>
         <w:p>
           <w:pPr>
-            <w:pStyle w:val="TDC1"/>
+            <w:pStyle w:val="TOC1"/>
             <w:rPr>
               <w:lang w:eastAsia="es-PE"/>
             </w:rPr>
@@ -1880,7 +1951,7 @@
         </w:p>
         <w:p>
           <w:pPr>
-            <w:pStyle w:val="TDC2"/>
+            <w:pStyle w:val="TOC2"/>
             <w:tabs>
               <w:tab w:val="left" w:pos="880"/>
               <w:tab w:val="right" w:leader="dot" w:pos="10053"/>
@@ -1950,7 +2021,7 @@
         </w:p>
         <w:p>
           <w:pPr>
-            <w:pStyle w:val="TDC2"/>
+            <w:pStyle w:val="TOC2"/>
             <w:tabs>
               <w:tab w:val="left" w:pos="880"/>
               <w:tab w:val="right" w:leader="dot" w:pos="10053"/>
@@ -2020,7 +2091,7 @@
         </w:p>
         <w:p>
           <w:pPr>
-            <w:pStyle w:val="TDC2"/>
+            <w:pStyle w:val="TOC2"/>
             <w:tabs>
               <w:tab w:val="left" w:pos="880"/>
               <w:tab w:val="right" w:leader="dot" w:pos="10053"/>
@@ -2090,7 +2161,7 @@
         </w:p>
         <w:p>
           <w:pPr>
-            <w:pStyle w:val="TDC3"/>
+            <w:pStyle w:val="TOC3"/>
             <w:tabs>
               <w:tab w:val="left" w:pos="1320"/>
               <w:tab w:val="right" w:leader="dot" w:pos="10053"/>
@@ -2160,7 +2231,7 @@
         </w:p>
         <w:p>
           <w:pPr>
-            <w:pStyle w:val="TDC3"/>
+            <w:pStyle w:val="TOC3"/>
             <w:tabs>
               <w:tab w:val="left" w:pos="1320"/>
               <w:tab w:val="right" w:leader="dot" w:pos="10053"/>
@@ -2230,7 +2301,7 @@
         </w:p>
         <w:p>
           <w:pPr>
-            <w:pStyle w:val="TDC2"/>
+            <w:pStyle w:val="TOC2"/>
             <w:tabs>
               <w:tab w:val="left" w:pos="880"/>
               <w:tab w:val="right" w:leader="dot" w:pos="10053"/>
@@ -2300,7 +2371,7 @@
         </w:p>
         <w:p>
           <w:pPr>
-            <w:pStyle w:val="TDC3"/>
+            <w:pStyle w:val="TOC3"/>
             <w:tabs>
               <w:tab w:val="left" w:pos="1320"/>
               <w:tab w:val="right" w:leader="dot" w:pos="10053"/>
@@ -2370,7 +2441,7 @@
         </w:p>
         <w:p>
           <w:pPr>
-            <w:pStyle w:val="TDC3"/>
+            <w:pStyle w:val="TOC3"/>
             <w:tabs>
               <w:tab w:val="left" w:pos="1320"/>
               <w:tab w:val="right" w:leader="dot" w:pos="10053"/>
@@ -2440,7 +2511,7 @@
         </w:p>
         <w:p>
           <w:pPr>
-            <w:pStyle w:val="TDC3"/>
+            <w:pStyle w:val="TOC3"/>
             <w:tabs>
               <w:tab w:val="left" w:pos="1320"/>
               <w:tab w:val="right" w:leader="dot" w:pos="10053"/>
@@ -2510,7 +2581,7 @@
         </w:p>
         <w:p>
           <w:pPr>
-            <w:pStyle w:val="TDC2"/>
+            <w:pStyle w:val="TOC2"/>
             <w:tabs>
               <w:tab w:val="left" w:pos="880"/>
               <w:tab w:val="right" w:leader="dot" w:pos="10053"/>
@@ -2580,7 +2651,7 @@
         </w:p>
         <w:p>
           <w:pPr>
-            <w:pStyle w:val="TDC1"/>
+            <w:pStyle w:val="TOC1"/>
             <w:rPr>
               <w:lang w:eastAsia="es-PE"/>
             </w:rPr>
@@ -2673,8 +2744,8 @@
           <w:rFonts w:hint="eastAsia"/>
         </w:rPr>
       </w:pPr>
-      <w:bookmarkStart w:id="2" w:name="_Toc525771965"/>
-      <w:bookmarkEnd w:id="2"/>
+      <w:bookmarkStart w:id="1" w:name="_Toc525771965"/>
+      <w:bookmarkEnd w:id="1"/>
       <w:r>
         <w:t>Planificación de la SCM:</w:t>
       </w:r>
@@ -2690,8 +2761,8 @@
           <w:rFonts w:hint="eastAsia"/>
         </w:rPr>
       </w:pPr>
-      <w:bookmarkStart w:id="3" w:name="_Toc525771966"/>
-      <w:bookmarkEnd w:id="3"/>
+      <w:bookmarkStart w:id="2" w:name="_Toc525771966"/>
+      <w:bookmarkEnd w:id="2"/>
       <w:r>
         <w:t>Introducción</w:t>
       </w:r>
@@ -2801,8 +2872,8 @@
           <w:rFonts w:hint="eastAsia"/>
         </w:rPr>
       </w:pPr>
-      <w:bookmarkStart w:id="4" w:name="_Toc525771967"/>
-      <w:bookmarkEnd w:id="4"/>
+      <w:bookmarkStart w:id="3" w:name="_Toc525771967"/>
+      <w:bookmarkEnd w:id="3"/>
       <w:r>
         <w:lastRenderedPageBreak/>
         <w:t>Roles, Responsabilidades y Cantidad</w:t>
@@ -2887,7 +2958,7 @@
     </w:p>
     <w:tbl>
       <w:tblPr>
-        <w:tblStyle w:val="Tabladecuadrcula4-nfasis2"/>
+        <w:tblStyle w:val="GridTable4-Accent2"/>
         <w:tblpPr w:leftFromText="141" w:rightFromText="141" w:vertAnchor="text" w:horzAnchor="margin" w:tblpY="29"/>
         <w:tblW w:w="10053" w:type="dxa"/>
         <w:tblCellMar>
@@ -4069,8 +4140,8 @@
                 <w:szCs w:val="24"/>
               </w:rPr>
             </w:pPr>
-            <w:bookmarkStart w:id="5" w:name="_Toc525412328"/>
-            <w:bookmarkEnd w:id="5"/>
+            <w:bookmarkStart w:id="4" w:name="_Toc525412328"/>
+            <w:bookmarkEnd w:id="4"/>
             <w:r>
               <w:rPr>
                 <w:rFonts w:ascii="Arial" w:hAnsi="Arial" w:cs="Arial"/>
@@ -4128,8 +4199,8 @@
           <w:rFonts w:hint="eastAsia"/>
         </w:rPr>
       </w:pPr>
-      <w:bookmarkStart w:id="6" w:name="_Toc525771968"/>
-      <w:bookmarkEnd w:id="6"/>
+      <w:bookmarkStart w:id="5" w:name="_Toc525771968"/>
+      <w:bookmarkEnd w:id="5"/>
       <w:r>
         <w:t>Políticas, Directrices y Procedimientos</w:t>
       </w:r>
@@ -4145,7 +4216,7 @@
     </w:p>
     <w:p>
       <w:pPr>
-        <w:pStyle w:val="Textoindependiente"/>
+        <w:pStyle w:val="BodyText"/>
         <w:spacing w:after="0" w:line="240" w:lineRule="auto"/>
         <w:jc w:val="both"/>
       </w:pPr>
@@ -4161,7 +4232,7 @@
     </w:p>
     <w:p>
       <w:pPr>
-        <w:pStyle w:val="Textoindependiente"/>
+        <w:pStyle w:val="BodyText"/>
         <w:spacing w:after="0" w:line="240" w:lineRule="auto"/>
         <w:jc w:val="both"/>
       </w:pPr>
@@ -4177,7 +4248,7 @@
     </w:p>
     <w:p>
       <w:pPr>
-        <w:pStyle w:val="Textoindependiente"/>
+        <w:pStyle w:val="BodyText"/>
         <w:spacing w:after="0" w:line="240" w:lineRule="auto"/>
         <w:jc w:val="both"/>
         <w:rPr>
@@ -4190,7 +4261,7 @@
     </w:p>
     <w:p>
       <w:pPr>
-        <w:pStyle w:val="Textoindependiente"/>
+        <w:pStyle w:val="BodyText"/>
         <w:spacing w:after="0" w:line="240" w:lineRule="auto"/>
         <w:jc w:val="both"/>
         <w:rPr>
@@ -4203,7 +4274,7 @@
     </w:p>
     <w:p>
       <w:pPr>
-        <w:pStyle w:val="Ttulo3"/>
+        <w:pStyle w:val="Heading3"/>
         <w:numPr>
           <w:ilvl w:val="2"/>
           <w:numId w:val="2"/>
@@ -4213,8 +4284,8 @@
           <w:rFonts w:hint="eastAsia"/>
         </w:rPr>
       </w:pPr>
-      <w:bookmarkStart w:id="7" w:name="_Toc525771969"/>
-      <w:bookmarkEnd w:id="7"/>
+      <w:bookmarkStart w:id="6" w:name="_Toc525771969"/>
+      <w:bookmarkEnd w:id="6"/>
       <w:proofErr w:type="gramStart"/>
       <w:r>
         <w:rPr>
@@ -4251,7 +4322,7 @@
     </w:p>
     <w:p>
       <w:pPr>
-        <w:pStyle w:val="Prrafodelista"/>
+        <w:pStyle w:val="ListParagraph"/>
         <w:numPr>
           <w:ilvl w:val="0"/>
           <w:numId w:val="10"/>
@@ -4263,7 +4334,7 @@
     </w:p>
     <w:p>
       <w:pPr>
-        <w:pStyle w:val="Prrafodelista"/>
+        <w:pStyle w:val="ListParagraph"/>
         <w:numPr>
           <w:ilvl w:val="0"/>
           <w:numId w:val="10"/>
@@ -4275,7 +4346,7 @@
     </w:p>
     <w:p>
       <w:pPr>
-        <w:pStyle w:val="Prrafodelista"/>
+        <w:pStyle w:val="ListParagraph"/>
         <w:numPr>
           <w:ilvl w:val="0"/>
           <w:numId w:val="10"/>
@@ -4287,7 +4358,7 @@
     </w:p>
     <w:p>
       <w:pPr>
-        <w:pStyle w:val="Prrafodelista"/>
+        <w:pStyle w:val="ListParagraph"/>
         <w:numPr>
           <w:ilvl w:val="0"/>
           <w:numId w:val="10"/>
@@ -4299,7 +4370,7 @@
     </w:p>
     <w:p>
       <w:pPr>
-        <w:pStyle w:val="Prrafodelista"/>
+        <w:pStyle w:val="ListParagraph"/>
         <w:numPr>
           <w:ilvl w:val="0"/>
           <w:numId w:val="10"/>
@@ -4311,7 +4382,7 @@
     </w:p>
     <w:p>
       <w:pPr>
-        <w:pStyle w:val="Prrafodelista"/>
+        <w:pStyle w:val="ListParagraph"/>
         <w:numPr>
           <w:ilvl w:val="0"/>
           <w:numId w:val="10"/>
@@ -4323,7 +4394,7 @@
     </w:p>
     <w:p>
       <w:pPr>
-        <w:pStyle w:val="Prrafodelista"/>
+        <w:pStyle w:val="ListParagraph"/>
         <w:numPr>
           <w:ilvl w:val="0"/>
           <w:numId w:val="10"/>
@@ -4343,7 +4414,7 @@
     </w:p>
     <w:p>
       <w:pPr>
-        <w:pStyle w:val="Ttulo3"/>
+        <w:pStyle w:val="Heading3"/>
         <w:numPr>
           <w:ilvl w:val="2"/>
           <w:numId w:val="2"/>
@@ -4353,8 +4424,8 @@
           <w:rFonts w:hint="eastAsia"/>
         </w:rPr>
       </w:pPr>
-      <w:bookmarkStart w:id="8" w:name="_Toc525771970"/>
-      <w:bookmarkEnd w:id="8"/>
+      <w:bookmarkStart w:id="7" w:name="_Toc525771970"/>
+      <w:bookmarkEnd w:id="7"/>
       <w:r>
         <w:rPr>
           <w:color w:val="00000A"/>
@@ -4516,7 +4587,7 @@
     </w:p>
     <w:p>
       <w:pPr>
-        <w:pStyle w:val="Ttulo2"/>
+        <w:pStyle w:val="Heading2"/>
         <w:rPr>
           <w:rFonts w:hint="eastAsia"/>
           <w:color w:val="00000A"/>
@@ -4534,15 +4605,15 @@
           <w:rFonts w:hint="eastAsia"/>
         </w:rPr>
       </w:pPr>
-      <w:bookmarkStart w:id="9" w:name="_Toc525771971"/>
-      <w:bookmarkEnd w:id="9"/>
+      <w:bookmarkStart w:id="8" w:name="_Toc525771971"/>
+      <w:bookmarkEnd w:id="8"/>
       <w:r>
         <w:t>Herramientas, entorno e infraestructura</w:t>
       </w:r>
     </w:p>
     <w:p>
       <w:pPr>
-        <w:pStyle w:val="Ttulo3"/>
+        <w:pStyle w:val="Heading3"/>
         <w:numPr>
           <w:ilvl w:val="2"/>
           <w:numId w:val="2"/>
@@ -4553,8 +4624,8 @@
           <w:color w:val="00000A"/>
         </w:rPr>
       </w:pPr>
-      <w:bookmarkStart w:id="10" w:name="_Toc525771972"/>
-      <w:bookmarkEnd w:id="10"/>
+      <w:bookmarkStart w:id="9" w:name="_Toc525771972"/>
+      <w:bookmarkEnd w:id="9"/>
       <w:r>
         <w:rPr>
           <w:color w:val="00000A"/>
@@ -4564,7 +4635,7 @@
     </w:p>
     <w:p>
       <w:pPr>
-        <w:pStyle w:val="Ttulo4"/>
+        <w:pStyle w:val="Heading4"/>
         <w:numPr>
           <w:ilvl w:val="3"/>
           <w:numId w:val="2"/>
@@ -4586,7 +4657,7 @@
     </w:p>
     <w:p>
       <w:pPr>
-        <w:pStyle w:val="Textoindependiente"/>
+        <w:pStyle w:val="BodyText"/>
         <w:spacing w:after="0" w:line="240" w:lineRule="auto"/>
         <w:ind w:left="1843"/>
         <w:jc w:val="both"/>
@@ -4631,30 +4702,12 @@
           <w:sz w:val="24"/>
           <w:szCs w:val="24"/>
         </w:rPr>
-        <w:t xml:space="preserve">. </w:t>
-      </w:r>
-      <w:proofErr w:type="spellStart"/>
-      <w:r>
-        <w:rPr>
-          <w:rFonts w:asciiTheme="minorHAnsi" w:hAnsiTheme="minorHAnsi" w:cs="Arial"/>
-          <w:sz w:val="24"/>
-          <w:szCs w:val="24"/>
-        </w:rPr>
-        <w:t>Git</w:t>
-      </w:r>
-      <w:proofErr w:type="spellEnd"/>
-      <w:r>
-        <w:rPr>
-          <w:rFonts w:asciiTheme="minorHAnsi" w:hAnsiTheme="minorHAnsi" w:cs="Arial"/>
-          <w:sz w:val="24"/>
-          <w:szCs w:val="24"/>
-        </w:rPr>
-        <w:t xml:space="preserve"> permite la creación de una historia para una colección de archivos e incluye la funcionalidad para revertir la colección de archivos a otro estado.</w:t>
+        <w:t>. Git permite la creación de una historia para una colección de archivos e incluye la funcionalidad para revertir la colección de archivos a otro estado.</w:t>
       </w:r>
     </w:p>
     <w:p>
       <w:pPr>
-        <w:pStyle w:val="Textoindependiente"/>
+        <w:pStyle w:val="BodyText"/>
         <w:spacing w:after="0" w:line="312" w:lineRule="auto"/>
         <w:ind w:left="1276"/>
         <w:jc w:val="both"/>
@@ -4668,7 +4721,7 @@
     </w:p>
     <w:p>
       <w:pPr>
-        <w:pStyle w:val="Textoindependiente"/>
+        <w:pStyle w:val="BodyText"/>
         <w:spacing w:after="0" w:line="312" w:lineRule="auto"/>
         <w:ind w:left="1843"/>
         <w:jc w:val="both"/>
@@ -4691,7 +4744,7 @@
     </w:p>
     <w:p>
       <w:pPr>
-        <w:pStyle w:val="Textoindependiente"/>
+        <w:pStyle w:val="BodyText"/>
         <w:numPr>
           <w:ilvl w:val="0"/>
           <w:numId w:val="7"/>
@@ -4715,7 +4768,7 @@
     </w:p>
     <w:p>
       <w:pPr>
-        <w:pStyle w:val="Textoindependiente"/>
+        <w:pStyle w:val="BodyText"/>
         <w:numPr>
           <w:ilvl w:val="0"/>
           <w:numId w:val="7"/>
@@ -4739,7 +4792,7 @@
     </w:p>
     <w:p>
       <w:pPr>
-        <w:pStyle w:val="Textoindependiente"/>
+        <w:pStyle w:val="BodyText"/>
         <w:numPr>
           <w:ilvl w:val="0"/>
           <w:numId w:val="7"/>
@@ -4763,7 +4816,7 @@
     </w:p>
     <w:p>
       <w:pPr>
-        <w:pStyle w:val="Textoindependiente"/>
+        <w:pStyle w:val="BodyText"/>
         <w:numPr>
           <w:ilvl w:val="0"/>
           <w:numId w:val="7"/>
@@ -4787,7 +4840,7 @@
     </w:p>
     <w:p>
       <w:pPr>
-        <w:pStyle w:val="Textoindependiente"/>
+        <w:pStyle w:val="BodyText"/>
         <w:numPr>
           <w:ilvl w:val="0"/>
           <w:numId w:val="7"/>
@@ -4811,7 +4864,7 @@
     </w:p>
     <w:p>
       <w:pPr>
-        <w:pStyle w:val="Textoindependiente"/>
+        <w:pStyle w:val="BodyText"/>
         <w:numPr>
           <w:ilvl w:val="0"/>
           <w:numId w:val="7"/>
@@ -4835,7 +4888,7 @@
     </w:p>
     <w:p>
       <w:pPr>
-        <w:pStyle w:val="Textoindependiente"/>
+        <w:pStyle w:val="BodyText"/>
         <w:numPr>
           <w:ilvl w:val="0"/>
           <w:numId w:val="7"/>
@@ -4859,7 +4912,7 @@
     </w:p>
     <w:p>
       <w:pPr>
-        <w:pStyle w:val="Textoindependiente"/>
+        <w:pStyle w:val="BodyText"/>
         <w:numPr>
           <w:ilvl w:val="0"/>
           <w:numId w:val="7"/>
@@ -4883,7 +4936,7 @@
     </w:p>
     <w:p>
       <w:pPr>
-        <w:pStyle w:val="Textoindependiente"/>
+        <w:pStyle w:val="BodyText"/>
         <w:spacing w:after="0" w:line="312" w:lineRule="auto"/>
         <w:ind w:left="1276"/>
         <w:jc w:val="both"/>
@@ -4906,7 +4959,7 @@
     </w:p>
     <w:p>
       <w:pPr>
-        <w:pStyle w:val="Textoindependiente"/>
+        <w:pStyle w:val="BodyText"/>
         <w:numPr>
           <w:ilvl w:val="0"/>
           <w:numId w:val="8"/>
@@ -4930,7 +4983,7 @@
     </w:p>
     <w:p>
       <w:pPr>
-        <w:pStyle w:val="Textoindependiente"/>
+        <w:pStyle w:val="BodyText"/>
         <w:numPr>
           <w:ilvl w:val="0"/>
           <w:numId w:val="8"/>
@@ -4954,7 +5007,7 @@
     </w:p>
     <w:p>
       <w:pPr>
-        <w:pStyle w:val="Textoindependiente"/>
+        <w:pStyle w:val="BodyText"/>
         <w:spacing w:after="0" w:line="240" w:lineRule="auto"/>
         <w:ind w:left="1843"/>
         <w:jc w:val="both"/>
@@ -5048,13 +5101,8 @@
         <w:t xml:space="preserve">Figura 01. </w:t>
       </w:r>
       <w:r>
-        <w:t xml:space="preserve">Flujo de </w:t>
-      </w:r>
-      <w:proofErr w:type="spellStart"/>
-      <w:r>
-        <w:t>Git</w:t>
-      </w:r>
-      <w:proofErr w:type="spellEnd"/>
+        <w:t>Flujo de Git</w:t>
+      </w:r>
     </w:p>
     <w:p>
       <w:pPr>
@@ -5066,15 +5114,7 @@
         <w:ind w:left="1440"/>
       </w:pPr>
       <w:r>
-        <w:t xml:space="preserve">Para realizar el seguimiento de nuestro trabajo, se define los distintos estados en que pueden estar nuestros ficheros en </w:t>
-      </w:r>
-      <w:proofErr w:type="spellStart"/>
-      <w:r>
-        <w:t>Git</w:t>
-      </w:r>
-      <w:proofErr w:type="spellEnd"/>
-      <w:r>
-        <w:t>.</w:t>
+        <w:t>Para realizar el seguimiento de nuestro trabajo, se define los distintos estados en que pueden estar nuestros ficheros en Git.</w:t>
       </w:r>
     </w:p>
     <w:p>
@@ -5093,21 +5133,7 @@
         <w:rPr>
           <w:color w:val="000000"/>
         </w:rPr>
-        <w:t xml:space="preserve">: Se encuentran en ese estado todos los ficheros que han sido creados fuera de </w:t>
-      </w:r>
-      <w:proofErr w:type="spellStart"/>
-      <w:r>
-        <w:rPr>
-          <w:color w:val="000000"/>
-        </w:rPr>
-        <w:t>Git</w:t>
-      </w:r>
-      <w:proofErr w:type="spellEnd"/>
-      <w:r>
-        <w:rPr>
-          <w:color w:val="000000"/>
-        </w:rPr>
-        <w:t>, y nunca los hemos incorporado al gestor de versiones.</w:t>
+        <w:t>: Se encuentran en ese estado todos los ficheros que han sido creados fuera de Git, y nunca los hemos incorporado al gestor de versiones.</w:t>
       </w:r>
     </w:p>
     <w:p>
@@ -5216,7 +5242,7 @@
     </w:p>
     <w:p>
       <w:pPr>
-        <w:pStyle w:val="Textoindependiente"/>
+        <w:pStyle w:val="BodyText"/>
         <w:spacing w:after="0" w:line="312" w:lineRule="auto"/>
         <w:jc w:val="both"/>
         <w:rPr>
@@ -5240,7 +5266,7 @@
     </w:p>
     <w:p>
       <w:pPr>
-        <w:pStyle w:val="Ttulo4"/>
+        <w:pStyle w:val="Heading4"/>
         <w:numPr>
           <w:ilvl w:val="3"/>
           <w:numId w:val="2"/>
@@ -5261,7 +5287,7 @@
     </w:p>
     <w:p>
       <w:pPr>
-        <w:pStyle w:val="Textoindependiente"/>
+        <w:pStyle w:val="BodyText"/>
         <w:spacing w:after="0" w:line="240" w:lineRule="auto"/>
         <w:ind w:left="1985"/>
         <w:jc w:val="both"/>
@@ -5292,7 +5318,7 @@
     </w:p>
     <w:p>
       <w:pPr>
-        <w:pStyle w:val="Textoindependiente"/>
+        <w:pStyle w:val="BodyText"/>
         <w:spacing w:after="0" w:line="240" w:lineRule="auto"/>
         <w:ind w:left="1985"/>
         <w:jc w:val="both"/>
@@ -5305,7 +5331,7 @@
     </w:p>
     <w:p>
       <w:pPr>
-        <w:pStyle w:val="Textoindependiente"/>
+        <w:pStyle w:val="BodyText"/>
         <w:spacing w:after="0" w:line="312" w:lineRule="auto"/>
         <w:ind w:left="1985"/>
         <w:jc w:val="both"/>
@@ -5328,7 +5354,7 @@
     </w:p>
     <w:p>
       <w:pPr>
-        <w:pStyle w:val="Textoindependiente"/>
+        <w:pStyle w:val="BodyText"/>
         <w:numPr>
           <w:ilvl w:val="0"/>
           <w:numId w:val="6"/>
@@ -5353,7 +5379,7 @@
     </w:p>
     <w:p>
       <w:pPr>
-        <w:pStyle w:val="Textoindependiente"/>
+        <w:pStyle w:val="BodyText"/>
         <w:numPr>
           <w:ilvl w:val="0"/>
           <w:numId w:val="6"/>
@@ -5395,7 +5421,7 @@
     </w:p>
     <w:p>
       <w:pPr>
-        <w:pStyle w:val="Textoindependiente"/>
+        <w:pStyle w:val="BodyText"/>
         <w:numPr>
           <w:ilvl w:val="0"/>
           <w:numId w:val="6"/>
@@ -5473,7 +5499,7 @@
     </w:p>
     <w:p>
       <w:pPr>
-        <w:pStyle w:val="Textoindependiente"/>
+        <w:pStyle w:val="BodyText"/>
         <w:numPr>
           <w:ilvl w:val="0"/>
           <w:numId w:val="6"/>
@@ -5497,7 +5523,7 @@
     </w:p>
     <w:p>
       <w:pPr>
-        <w:pStyle w:val="Textoindependiente"/>
+        <w:pStyle w:val="BodyText"/>
         <w:numPr>
           <w:ilvl w:val="0"/>
           <w:numId w:val="6"/>
@@ -5521,7 +5547,7 @@
     </w:p>
     <w:p>
       <w:pPr>
-        <w:pStyle w:val="Textoindependiente"/>
+        <w:pStyle w:val="BodyText"/>
         <w:numPr>
           <w:ilvl w:val="0"/>
           <w:numId w:val="6"/>
@@ -5545,7 +5571,7 @@
     </w:p>
     <w:p>
       <w:pPr>
-        <w:pStyle w:val="Textoindependiente"/>
+        <w:pStyle w:val="BodyText"/>
         <w:numPr>
           <w:ilvl w:val="0"/>
           <w:numId w:val="6"/>
@@ -5587,7 +5613,7 @@
     </w:p>
     <w:p>
       <w:pPr>
-        <w:pStyle w:val="Textoindependiente"/>
+        <w:pStyle w:val="BodyText"/>
         <w:numPr>
           <w:ilvl w:val="0"/>
           <w:numId w:val="6"/>
@@ -5606,56 +5632,38 @@
           <w:sz w:val="24"/>
           <w:szCs w:val="24"/>
         </w:rPr>
-        <w:t xml:space="preserve">Es una plataforma web, por tanto, es independiente del sistema operativo que utilices, y además </w:t>
-      </w:r>
-      <w:proofErr w:type="spellStart"/>
-      <w:r>
+        <w:t>Es una plataforma web, por tanto, es independiente del sistema operativo que utilices, y además Git que es la herramienta que si requiere instalación es compatible con todos los sistemas; Linux, OSX y Windows.</w:t>
+      </w:r>
+    </w:p>
+    <w:p>
+      <w:pPr>
+        <w:pStyle w:val="BodyText"/>
+        <w:spacing w:after="0" w:line="240" w:lineRule="auto"/>
+        <w:ind w:left="2410"/>
+        <w:jc w:val="both"/>
         <w:rPr>
           <w:rFonts w:asciiTheme="minorHAnsi" w:hAnsiTheme="minorHAnsi" w:cs="Arial"/>
           <w:sz w:val="24"/>
           <w:szCs w:val="24"/>
         </w:rPr>
-        <w:t>Git</w:t>
-      </w:r>
-      <w:proofErr w:type="spellEnd"/>
-      <w:r>
+      </w:pPr>
+    </w:p>
+    <w:p>
+      <w:pPr>
+        <w:pStyle w:val="BodyText"/>
+        <w:spacing w:after="0" w:line="240" w:lineRule="auto"/>
+        <w:ind w:left="2410"/>
+        <w:jc w:val="both"/>
         <w:rPr>
           <w:rFonts w:asciiTheme="minorHAnsi" w:hAnsiTheme="minorHAnsi" w:cs="Arial"/>
           <w:sz w:val="24"/>
           <w:szCs w:val="24"/>
         </w:rPr>
-        <w:t xml:space="preserve"> que es la herramienta que si requiere instalación es compatible con todos los sistemas; Linux, OSX y Windows.</w:t>
-      </w:r>
+      </w:pPr>
     </w:p>
     <w:p>
       <w:pPr>
-        <w:pStyle w:val="Textoindependiente"/>
-        <w:spacing w:after="0" w:line="240" w:lineRule="auto"/>
-        <w:ind w:left="2410"/>
-        <w:jc w:val="both"/>
-        <w:rPr>
-          <w:rFonts w:asciiTheme="minorHAnsi" w:hAnsiTheme="minorHAnsi" w:cs="Arial"/>
-          <w:sz w:val="24"/>
-          <w:szCs w:val="24"/>
-        </w:rPr>
-      </w:pPr>
-    </w:p>
-    <w:p>
-      <w:pPr>
-        <w:pStyle w:val="Textoindependiente"/>
-        <w:spacing w:after="0" w:line="240" w:lineRule="auto"/>
-        <w:ind w:left="2410"/>
-        <w:jc w:val="both"/>
-        <w:rPr>
-          <w:rFonts w:asciiTheme="minorHAnsi" w:hAnsiTheme="minorHAnsi" w:cs="Arial"/>
-          <w:sz w:val="24"/>
-          <w:szCs w:val="24"/>
-        </w:rPr>
-      </w:pPr>
-    </w:p>
-    <w:p>
-      <w:pPr>
-        <w:pStyle w:val="Textoindependiente"/>
+        <w:pStyle w:val="BodyText"/>
         <w:numPr>
           <w:ilvl w:val="0"/>
           <w:numId w:val="4"/>
@@ -5680,7 +5688,7 @@
     </w:p>
     <w:p>
       <w:pPr>
-        <w:pStyle w:val="Textoindependiente"/>
+        <w:pStyle w:val="BodyText"/>
         <w:numPr>
           <w:ilvl w:val="0"/>
           <w:numId w:val="4"/>
@@ -5705,7 +5713,7 @@
     </w:p>
     <w:p>
       <w:pPr>
-        <w:pStyle w:val="Textoindependiente"/>
+        <w:pStyle w:val="BodyText"/>
         <w:spacing w:after="0" w:line="240" w:lineRule="auto"/>
         <w:ind w:left="2410"/>
         <w:jc w:val="both"/>
@@ -5718,7 +5726,7 @@
     </w:p>
     <w:p>
       <w:pPr>
-        <w:pStyle w:val="Textoindependiente"/>
+        <w:pStyle w:val="BodyText"/>
         <w:spacing w:after="0" w:line="312" w:lineRule="auto"/>
         <w:ind w:left="1985"/>
         <w:jc w:val="both"/>
@@ -5740,7 +5748,7 @@
     </w:p>
     <w:p>
       <w:pPr>
-        <w:pStyle w:val="Textoindependiente"/>
+        <w:pStyle w:val="BodyText"/>
         <w:numPr>
           <w:ilvl w:val="0"/>
           <w:numId w:val="5"/>
@@ -5774,7 +5782,7 @@
     </w:p>
     <w:p>
       <w:pPr>
-        <w:pStyle w:val="Textoindependiente"/>
+        <w:pStyle w:val="BodyText"/>
         <w:numPr>
           <w:ilvl w:val="0"/>
           <w:numId w:val="5"/>
@@ -5816,7 +5824,7 @@
     </w:p>
     <w:p>
       <w:pPr>
-        <w:pStyle w:val="Textoindependiente"/>
+        <w:pStyle w:val="BodyText"/>
         <w:spacing w:after="0" w:line="312" w:lineRule="auto"/>
         <w:ind w:left="0"/>
         <w:jc w:val="both"/>
@@ -5835,7 +5843,7 @@
     </w:p>
     <w:p>
       <w:pPr>
-        <w:pStyle w:val="Ttulo3"/>
+        <w:pStyle w:val="Heading3"/>
         <w:numPr>
           <w:ilvl w:val="2"/>
           <w:numId w:val="2"/>
@@ -5846,8 +5854,8 @@
           <w:color w:val="00000A"/>
         </w:rPr>
       </w:pPr>
-      <w:bookmarkStart w:id="11" w:name="_Toc525771973"/>
-      <w:bookmarkEnd w:id="11"/>
+      <w:bookmarkStart w:id="10" w:name="_Toc525771973"/>
+      <w:bookmarkEnd w:id="10"/>
       <w:r>
         <w:rPr>
           <w:color w:val="00000A"/>
@@ -5950,7 +5958,7 @@
           <w:color w:val="000000"/>
         </w:rPr>
       </w:pPr>
-      <w:bookmarkStart w:id="12" w:name="_Hlk525236675"/>
+      <w:bookmarkStart w:id="11" w:name="_Hlk525236675"/>
       <w:r>
         <w:rPr>
           <w:b/>
@@ -5958,7 +5966,7 @@
         </w:rPr>
         <w:t xml:space="preserve">Repositorio Remoto de </w:t>
       </w:r>
-      <w:bookmarkEnd w:id="12"/>
+      <w:bookmarkEnd w:id="11"/>
       <w:r>
         <w:rPr>
           <w:b/>
@@ -6021,7 +6029,7 @@
     </w:p>
     <w:p>
       <w:pPr>
-        <w:pStyle w:val="Prrafodelista"/>
+        <w:pStyle w:val="ListParagraph"/>
         <w:widowControl w:val="0"/>
         <w:suppressAutoHyphens/>
         <w:spacing w:after="0" w:line="240" w:lineRule="auto"/>
@@ -6034,7 +6042,7 @@
     </w:p>
     <w:p>
       <w:pPr>
-        <w:pStyle w:val="Ttulo3"/>
+        <w:pStyle w:val="Heading3"/>
         <w:numPr>
           <w:ilvl w:val="2"/>
           <w:numId w:val="2"/>
@@ -6045,8 +6053,8 @@
           <w:color w:val="00000A"/>
         </w:rPr>
       </w:pPr>
-      <w:bookmarkStart w:id="13" w:name="_Toc525771974"/>
-      <w:bookmarkEnd w:id="13"/>
+      <w:bookmarkStart w:id="12" w:name="_Toc525771974"/>
+      <w:bookmarkEnd w:id="12"/>
       <w:r>
         <w:rPr>
           <w:color w:val="00000A"/>
@@ -6195,7 +6203,7 @@
     </w:p>
     <w:p>
       <w:pPr>
-        <w:pStyle w:val="Prrafodelista"/>
+        <w:pStyle w:val="ListParagraph"/>
         <w:widowControl w:val="0"/>
         <w:numPr>
           <w:ilvl w:val="0"/>
@@ -6206,21 +6214,12 @@
         <w:ind w:left="2268"/>
         <w:jc w:val="both"/>
       </w:pPr>
-      <w:proofErr w:type="spellStart"/>
       <w:r>
         <w:rPr>
           <w:rStyle w:val="None"/>
           <w:b/>
         </w:rPr>
-        <w:t>Branch</w:t>
-      </w:r>
-      <w:proofErr w:type="spellEnd"/>
-      <w:r>
-        <w:rPr>
-          <w:rStyle w:val="None"/>
-          <w:b/>
-        </w:rPr>
-        <w:t xml:space="preserve"> master</w:t>
+        <w:t>Branch master</w:t>
       </w:r>
       <w:r>
         <w:t>: Esta rama será la principal, donde se pondrá los cambios aprobados por el administrador.</w:t>
@@ -6228,7 +6227,7 @@
     </w:p>
     <w:p>
       <w:pPr>
-        <w:pStyle w:val="Prrafodelista"/>
+        <w:pStyle w:val="ListParagraph"/>
         <w:widowControl w:val="0"/>
         <w:numPr>
           <w:ilvl w:val="0"/>
@@ -6239,21 +6238,12 @@
         <w:ind w:left="2268"/>
         <w:jc w:val="both"/>
       </w:pPr>
-      <w:proofErr w:type="spellStart"/>
       <w:r>
         <w:rPr>
           <w:rStyle w:val="None"/>
           <w:b/>
         </w:rPr>
-        <w:t>Branch</w:t>
-      </w:r>
-      <w:proofErr w:type="spellEnd"/>
-      <w:r>
-        <w:rPr>
-          <w:rStyle w:val="None"/>
-          <w:b/>
-        </w:rPr>
-        <w:t xml:space="preserve"> </w:t>
+        <w:t xml:space="preserve">Branch </w:t>
       </w:r>
       <w:proofErr w:type="spellStart"/>
       <w:r>
@@ -6362,8 +6352,8 @@
           <w:rFonts w:hint="eastAsia"/>
         </w:rPr>
       </w:pPr>
-      <w:bookmarkStart w:id="14" w:name="_Toc525771975"/>
-      <w:bookmarkEnd w:id="14"/>
+      <w:bookmarkStart w:id="13" w:name="_Toc525771975"/>
+      <w:bookmarkEnd w:id="13"/>
       <w:r>
         <w:lastRenderedPageBreak/>
         <w:t>Calendario</w:t>
@@ -6380,7 +6370,7 @@
     </w:p>
     <w:tbl>
       <w:tblPr>
-        <w:tblStyle w:val="Tablaconcuadrcula"/>
+        <w:tblStyle w:val="TableGrid"/>
         <w:tblW w:w="10054" w:type="dxa"/>
         <w:tblInd w:w="-5" w:type="dxa"/>
         <w:tblCellMar>
@@ -7557,8 +7547,8 @@
           <w:rFonts w:hint="eastAsia"/>
         </w:rPr>
       </w:pPr>
-      <w:bookmarkStart w:id="15" w:name="_Toc525771976"/>
-      <w:bookmarkEnd w:id="15"/>
+      <w:bookmarkStart w:id="14" w:name="_Toc525771976"/>
+      <w:bookmarkEnd w:id="14"/>
       <w:r>
         <w:lastRenderedPageBreak/>
         <w:t>Identificación</w:t>
@@ -7604,7 +7594,7 @@
     </w:p>
     <w:tbl>
       <w:tblPr>
-        <w:tblStyle w:val="Tabladecuadrcula1clara-nfasis1"/>
+        <w:tblStyle w:val="GridTable1Light-Accent1"/>
         <w:tblW w:w="8494" w:type="dxa"/>
         <w:tblLook w:val="04A0" w:firstRow="1" w:lastRow="0" w:firstColumn="1" w:lastColumn="0" w:noHBand="0" w:noVBand="1"/>
       </w:tblPr>
@@ -7976,17 +7966,8 @@
                 <w:b/>
                 <w:color w:val="000000" w:themeColor="text1"/>
               </w:rPr>
-              <w:t>.</w:t>
-            </w:r>
-            <w:proofErr w:type="spellStart"/>
-            <w:r>
-              <w:rPr>
-                <w:b/>
-                <w:color w:val="000000" w:themeColor="text1"/>
-              </w:rPr>
-              <w:t>docx</w:t>
-            </w:r>
-            <w:proofErr w:type="spellEnd"/>
+              <w:t>.docx</w:t>
+            </w:r>
           </w:p>
         </w:tc>
         <w:tc>
@@ -8115,17 +8096,8 @@
                 <w:b/>
                 <w:color w:val="000000" w:themeColor="text1"/>
               </w:rPr>
-              <w:t>.</w:t>
-            </w:r>
-            <w:proofErr w:type="spellStart"/>
-            <w:r>
-              <w:rPr>
-                <w:b/>
-                <w:color w:val="000000" w:themeColor="text1"/>
-              </w:rPr>
-              <w:t>docx</w:t>
-            </w:r>
-            <w:proofErr w:type="spellEnd"/>
+              <w:t>.docx</w:t>
+            </w:r>
           </w:p>
         </w:tc>
         <w:tc>
@@ -8254,17 +8226,8 @@
                 <w:b/>
                 <w:color w:val="000000" w:themeColor="text1"/>
               </w:rPr>
-              <w:t>.</w:t>
-            </w:r>
-            <w:proofErr w:type="spellStart"/>
-            <w:r>
-              <w:rPr>
-                <w:b/>
-                <w:color w:val="000000" w:themeColor="text1"/>
-              </w:rPr>
-              <w:t>docx</w:t>
-            </w:r>
-            <w:proofErr w:type="spellEnd"/>
+              <w:t>.docx</w:t>
+            </w:r>
           </w:p>
         </w:tc>
         <w:tc>
@@ -8385,16 +8348,8 @@
               <w:rPr>
                 <w:b/>
               </w:rPr>
-              <w:t>.</w:t>
-            </w:r>
-            <w:proofErr w:type="spellStart"/>
-            <w:r>
-              <w:rPr>
-                <w:b/>
-              </w:rPr>
-              <w:t>docx</w:t>
-            </w:r>
-            <w:proofErr w:type="spellEnd"/>
+              <w:t>.docx</w:t>
+            </w:r>
           </w:p>
         </w:tc>
         <w:tc>
@@ -8513,16 +8468,8 @@
               <w:rPr>
                 <w:b/>
               </w:rPr>
-              <w:t>.</w:t>
-            </w:r>
-            <w:proofErr w:type="spellStart"/>
-            <w:r>
-              <w:rPr>
-                <w:b/>
-              </w:rPr>
-              <w:t>docx</w:t>
-            </w:r>
-            <w:proofErr w:type="spellEnd"/>
+              <w:t>.docx</w:t>
+            </w:r>
           </w:p>
         </w:tc>
         <w:tc>
@@ -8641,16 +8588,8 @@
               <w:rPr>
                 <w:b/>
               </w:rPr>
-              <w:t>.</w:t>
-            </w:r>
-            <w:proofErr w:type="spellStart"/>
-            <w:r>
-              <w:rPr>
-                <w:b/>
-              </w:rPr>
-              <w:t>docx</w:t>
-            </w:r>
-            <w:proofErr w:type="spellEnd"/>
+              <w:t>.docx</w:t>
+            </w:r>
           </w:p>
         </w:tc>
         <w:tc>
@@ -8697,8 +8636,8 @@
                 <w:color w:val="000000" w:themeColor="text1"/>
               </w:rPr>
             </w:pPr>
-            <w:bookmarkStart w:id="16" w:name="__DdeLink__6528_186207727"/>
-            <w:bookmarkEnd w:id="16"/>
+            <w:bookmarkStart w:id="15" w:name="__DdeLink__6528_186207727"/>
+            <w:bookmarkEnd w:id="15"/>
             <w:r>
               <w:rPr>
                 <w:b w:val="0"/>
@@ -8779,17 +8718,8 @@
                 <w:b/>
                 <w:color w:val="000000" w:themeColor="text1"/>
               </w:rPr>
-              <w:t>.</w:t>
-            </w:r>
-            <w:proofErr w:type="spellStart"/>
-            <w:r>
-              <w:rPr>
-                <w:b/>
-                <w:color w:val="000000" w:themeColor="text1"/>
-              </w:rPr>
-              <w:t>docx</w:t>
-            </w:r>
-            <w:proofErr w:type="spellEnd"/>
+              <w:t>.docx</w:t>
+            </w:r>
           </w:p>
         </w:tc>
         <w:tc>
@@ -8918,17 +8848,8 @@
                 <w:b/>
                 <w:color w:val="000000" w:themeColor="text1"/>
               </w:rPr>
-              <w:t>-</w:t>
-            </w:r>
-            <w:proofErr w:type="spellStart"/>
-            <w:r>
-              <w:rPr>
-                <w:b/>
-                <w:color w:val="000000" w:themeColor="text1"/>
-              </w:rPr>
-              <w:t>docx</w:t>
-            </w:r>
-            <w:proofErr w:type="spellEnd"/>
+              <w:t>-docx</w:t>
+            </w:r>
           </w:p>
         </w:tc>
         <w:tc>
@@ -9057,17 +8978,8 @@
                 <w:b/>
                 <w:color w:val="000000" w:themeColor="text1"/>
               </w:rPr>
-              <w:t>.</w:t>
-            </w:r>
-            <w:proofErr w:type="spellStart"/>
-            <w:r>
-              <w:rPr>
-                <w:b/>
-                <w:color w:val="000000" w:themeColor="text1"/>
-              </w:rPr>
-              <w:t>docx</w:t>
-            </w:r>
-            <w:proofErr w:type="spellEnd"/>
+              <w:t>.docx</w:t>
+            </w:r>
           </w:p>
         </w:tc>
         <w:tc>
@@ -9196,17 +9108,8 @@
                 <w:b/>
                 <w:color w:val="000000" w:themeColor="text1"/>
               </w:rPr>
-              <w:t>.</w:t>
-            </w:r>
-            <w:proofErr w:type="spellStart"/>
-            <w:r>
-              <w:rPr>
-                <w:b/>
-                <w:color w:val="000000" w:themeColor="text1"/>
-              </w:rPr>
-              <w:t>docx</w:t>
-            </w:r>
-            <w:proofErr w:type="spellEnd"/>
+              <w:t>.docx</w:t>
+            </w:r>
           </w:p>
         </w:tc>
         <w:tc>
@@ -9335,17 +9238,8 @@
                 <w:b/>
                 <w:color w:val="000000" w:themeColor="text1"/>
               </w:rPr>
-              <w:t>.</w:t>
-            </w:r>
-            <w:proofErr w:type="spellStart"/>
-            <w:r>
-              <w:rPr>
-                <w:b/>
-                <w:color w:val="000000" w:themeColor="text1"/>
-              </w:rPr>
-              <w:t>docx</w:t>
-            </w:r>
-            <w:proofErr w:type="spellEnd"/>
+              <w:t>.docx</w:t>
+            </w:r>
           </w:p>
         </w:tc>
         <w:tc>
@@ -9475,17 +9369,8 @@
                 <w:b/>
                 <w:color w:val="000000" w:themeColor="text1"/>
               </w:rPr>
-              <w:t>.</w:t>
-            </w:r>
-            <w:proofErr w:type="spellStart"/>
-            <w:r>
-              <w:rPr>
-                <w:b/>
-                <w:color w:val="000000" w:themeColor="text1"/>
-              </w:rPr>
-              <w:t>docx</w:t>
-            </w:r>
-            <w:proofErr w:type="spellEnd"/>
+              <w:t>.docx</w:t>
+            </w:r>
           </w:p>
         </w:tc>
         <w:tc>
@@ -9614,17 +9499,8 @@
                 <w:b/>
                 <w:color w:val="000000" w:themeColor="text1"/>
               </w:rPr>
-              <w:t>.</w:t>
-            </w:r>
-            <w:proofErr w:type="spellStart"/>
-            <w:r>
-              <w:rPr>
-                <w:b/>
-                <w:color w:val="000000" w:themeColor="text1"/>
-              </w:rPr>
-              <w:t>docx</w:t>
-            </w:r>
-            <w:proofErr w:type="spellEnd"/>
+              <w:t>.docx</w:t>
+            </w:r>
           </w:p>
         </w:tc>
         <w:tc>
@@ -10222,8 +10098,183 @@
     </w:p>
     <w:p>
       <w:pPr>
+        <w:spacing w:after="0" w:line="240" w:lineRule="auto"/>
         <w:rPr>
           <w:rStyle w:val="None"/>
+        </w:rPr>
+      </w:pPr>
+      <w:r>
+        <w:rPr>
+          <w:rStyle w:val="None"/>
+        </w:rPr>
+        <w:br w:type="page"/>
+      </w:r>
+    </w:p>
+    <w:p>
+      <w:pPr>
+        <w:pStyle w:val="BodyA"/>
+        <w:pBdr>
+          <w:bottom w:val="nil"/>
+        </w:pBdr>
+        <w:jc w:val="both"/>
+        <w:rPr>
+          <w:rFonts w:asciiTheme="minorHAnsi" w:eastAsia="Times New Roman" w:hAnsiTheme="minorHAnsi" w:cs="Times New Roman"/>
+          <w:color w:val="auto"/>
+          <w:lang w:val="es-US" w:eastAsia="en-US"/>
+        </w:rPr>
+      </w:pPr>
+      <w:bookmarkStart w:id="16" w:name="_GoBack"/>
+      <w:r>
+        <w:rPr>
+          <w:rFonts w:asciiTheme="minorHAnsi" w:eastAsia="Times New Roman" w:hAnsiTheme="minorHAnsi" w:cs="Times New Roman"/>
+          <w:b/>
+          <w:color w:val="auto"/>
+          <w:lang w:val="es-US" w:eastAsia="en-US"/>
+        </w:rPr>
+        <w:lastRenderedPageBreak/>
+        <w:t>Caso 1:</w:t>
+      </w:r>
+      <w:r>
+        <w:rPr>
+          <w:rFonts w:asciiTheme="minorHAnsi" w:eastAsia="Times New Roman" w:hAnsiTheme="minorHAnsi" w:cs="Times New Roman"/>
+          <w:color w:val="auto"/>
+          <w:lang w:val="es-US" w:eastAsia="en-US"/>
+        </w:rPr>
+        <w:t xml:space="preserve"> En caso se trate de un documento que aplique para la empresa o sea de uso en varios proyectos</w:t>
+      </w:r>
+    </w:p>
+    <w:p>
+      <w:pPr>
+        <w:pStyle w:val="BodyA"/>
+        <w:pBdr>
+          <w:bottom w:val="nil"/>
+        </w:pBdr>
+        <w:jc w:val="center"/>
+        <w:rPr>
+          <w:rFonts w:asciiTheme="minorHAnsi" w:eastAsia="Times New Roman" w:hAnsiTheme="minorHAnsi" w:cs="Times New Roman"/>
+          <w:b/>
+          <w:color w:val="auto"/>
+          <w:szCs w:val="20"/>
+          <w:lang w:val="es-US" w:eastAsia="en-US"/>
+        </w:rPr>
+      </w:pPr>
+      <w:r>
+        <w:rPr>
+          <w:rFonts w:asciiTheme="minorHAnsi" w:eastAsia="Times New Roman" w:hAnsiTheme="minorHAnsi" w:cs="Times New Roman"/>
+          <w:b/>
+          <w:color w:val="auto"/>
+          <w:szCs w:val="20"/>
+          <w:lang w:val="es-US" w:eastAsia="en-US"/>
+        </w:rPr>
+        <w:t>Acrónimo</w:t>
+      </w:r>
+      <w:r>
+        <w:rPr>
+          <w:rFonts w:asciiTheme="minorHAnsi" w:hAnsiTheme="minorHAnsi"/>
+          <w:b/>
+          <w:color w:val="auto"/>
+        </w:rPr>
+        <w:t xml:space="preserve"> </w:t>
+      </w:r>
+      <w:r>
+        <w:rPr>
+          <w:rFonts w:asciiTheme="minorHAnsi" w:eastAsia="Times New Roman" w:hAnsiTheme="minorHAnsi" w:cs="Times New Roman"/>
+          <w:b/>
+          <w:color w:val="auto"/>
+          <w:szCs w:val="20"/>
+          <w:lang w:val="es-US" w:eastAsia="en-US"/>
+        </w:rPr>
+        <w:t>Del</w:t>
+      </w:r>
+      <w:r>
+        <w:rPr>
+          <w:rFonts w:asciiTheme="minorHAnsi" w:hAnsiTheme="minorHAnsi"/>
+          <w:b/>
+          <w:color w:val="auto"/>
+        </w:rPr>
+        <w:t xml:space="preserve"> </w:t>
+      </w:r>
+      <w:proofErr w:type="gramStart"/>
+      <w:r>
+        <w:rPr>
+          <w:rFonts w:asciiTheme="minorHAnsi" w:eastAsia="Times New Roman" w:hAnsiTheme="minorHAnsi" w:cs="Times New Roman"/>
+          <w:b/>
+          <w:color w:val="auto"/>
+          <w:szCs w:val="20"/>
+          <w:lang w:val="es-US" w:eastAsia="en-US"/>
+        </w:rPr>
+        <w:t>Proyecto</w:t>
+      </w:r>
+      <w:r>
+        <w:rPr>
+          <w:rFonts w:asciiTheme="minorHAnsi" w:hAnsiTheme="minorHAnsi"/>
+          <w:b/>
+          <w:color w:val="auto"/>
+        </w:rPr>
+        <w:t xml:space="preserve">  +</w:t>
+      </w:r>
+      <w:proofErr w:type="gramEnd"/>
+      <w:r>
+        <w:rPr>
+          <w:rFonts w:asciiTheme="minorHAnsi" w:hAnsiTheme="minorHAnsi"/>
+          <w:b/>
+          <w:color w:val="auto"/>
+        </w:rPr>
+        <w:t xml:space="preserve">  </w:t>
+      </w:r>
+      <w:r>
+        <w:rPr>
+          <w:rFonts w:asciiTheme="minorHAnsi" w:eastAsia="Times New Roman" w:hAnsiTheme="minorHAnsi" w:cs="Times New Roman"/>
+          <w:b/>
+          <w:color w:val="auto"/>
+          <w:szCs w:val="20"/>
+          <w:lang w:val="es-US" w:eastAsia="en-US"/>
+        </w:rPr>
+        <w:t>.Extensión</w:t>
+      </w:r>
+      <w:r>
+        <w:rPr>
+          <w:rFonts w:asciiTheme="minorHAnsi" w:hAnsiTheme="minorHAnsi"/>
+          <w:b/>
+          <w:color w:val="auto"/>
+        </w:rPr>
+        <w:t xml:space="preserve"> </w:t>
+      </w:r>
+      <w:r>
+        <w:rPr>
+          <w:rFonts w:asciiTheme="minorHAnsi" w:eastAsia="Times New Roman" w:hAnsiTheme="minorHAnsi" w:cs="Times New Roman"/>
+          <w:b/>
+          <w:color w:val="auto"/>
+          <w:szCs w:val="20"/>
+          <w:lang w:val="es-US" w:eastAsia="en-US"/>
+        </w:rPr>
+        <w:t>Del</w:t>
+      </w:r>
+      <w:r>
+        <w:rPr>
+          <w:rFonts w:asciiTheme="minorHAnsi" w:hAnsiTheme="minorHAnsi"/>
+          <w:b/>
+          <w:color w:val="auto"/>
+        </w:rPr>
+        <w:t xml:space="preserve"> </w:t>
+      </w:r>
+      <w:r>
+        <w:rPr>
+          <w:rFonts w:asciiTheme="minorHAnsi" w:eastAsia="Times New Roman" w:hAnsiTheme="minorHAnsi" w:cs="Times New Roman"/>
+          <w:b/>
+          <w:color w:val="auto"/>
+          <w:szCs w:val="20"/>
+          <w:lang w:val="es-US" w:eastAsia="en-US"/>
+        </w:rPr>
+        <w:t>Archivo</w:t>
+      </w:r>
+    </w:p>
+    <w:bookmarkEnd w:id="16"/>
+    <w:p>
+      <w:pPr>
+        <w:rPr>
+          <w:rStyle w:val="None"/>
+          <w:lang w:val="es-US"/>
         </w:rPr>
       </w:pPr>
     </w:p>
@@ -10254,7 +10305,7 @@
 </file>
 
 <file path=word/endnotes.xml><?xml version="1.0" encoding="utf-8"?>
-<w:endnotes xmlns:wpc="http://schemas.microsoft.com/office/word/2010/wordprocessingCanvas" xmlns:cx="http://schemas.microsoft.com/office/drawing/2014/chartex" xmlns:cx1="http://schemas.microsoft.com/office/drawing/2015/9/8/chartex" xmlns:mc="http://schemas.openxmlformats.org/markup-compatibility/2006" xmlns:o="urn:schemas-microsoft-com:office:office" xmlns:r="http://schemas.openxmlformats.org/officeDocument/2006/relationships" xmlns:m="http://schemas.openxmlformats.org/officeDocument/2006/math" xmlns:v="urn:schemas-microsoft-com:vml" xmlns:wp14="http://schemas.microsoft.com/office/word/2010/wordprocessingDrawing" xmlns:wp="http://schemas.openxmlformats.org/drawingml/2006/wordprocessingDrawing" xmlns:w10="urn:schemas-microsoft-com:office:word" xmlns:w="http://schemas.openxmlformats.org/wordprocessingml/2006/main" xmlns:w14="http://schemas.microsoft.com/office/word/2010/wordml" xmlns:w15="http://schemas.microsoft.com/office/word/2012/wordml" xmlns:w16se="http://schemas.microsoft.com/office/word/2015/wordml/symex" xmlns:wpg="http://schemas.microsoft.com/office/word/2010/wordprocessingGroup" xmlns:wpi="http://schemas.microsoft.com/office/word/2010/wordprocessingInk" xmlns:wne="http://schemas.microsoft.com/office/word/2006/wordml" xmlns:wps="http://schemas.microsoft.com/office/word/2010/wordprocessingShape" mc:Ignorable="w14 w15 w16se wp14">
+<w:endnotes xmlns:wpc="http://schemas.microsoft.com/office/word/2010/wordprocessingCanvas" xmlns:cx="http://schemas.microsoft.com/office/drawing/2014/chartex" xmlns:cx1="http://schemas.microsoft.com/office/drawing/2015/9/8/chartex" xmlns:cx2="http://schemas.microsoft.com/office/drawing/2015/10/21/chartex" xmlns:cx3="http://schemas.microsoft.com/office/drawing/2016/5/9/chartex" xmlns:cx4="http://schemas.microsoft.com/office/drawing/2016/5/10/chartex" xmlns:cx5="http://schemas.microsoft.com/office/drawing/2016/5/11/chartex" xmlns:cx6="http://schemas.microsoft.com/office/drawing/2016/5/12/chartex" xmlns:cx7="http://schemas.microsoft.com/office/drawing/2016/5/13/chartex" xmlns:cx8="http://schemas.microsoft.com/office/drawing/2016/5/14/chartex" xmlns:mc="http://schemas.openxmlformats.org/markup-compatibility/2006" xmlns:aink="http://schemas.microsoft.com/office/drawing/2016/ink" xmlns:am3d="http://schemas.microsoft.com/office/drawing/2017/model3d" xmlns:o="urn:schemas-microsoft-com:office:office" xmlns:r="http://schemas.openxmlformats.org/officeDocument/2006/relationships" xmlns:m="http://schemas.openxmlformats.org/officeDocument/2006/math" xmlns:v="urn:schemas-microsoft-com:vml" xmlns:wp14="http://schemas.microsoft.com/office/word/2010/wordprocessingDrawing" xmlns:wp="http://schemas.openxmlformats.org/drawingml/2006/wordprocessingDrawing" xmlns:w10="urn:schemas-microsoft-com:office:word" xmlns:w="http://schemas.openxmlformats.org/wordprocessingml/2006/main" xmlns:w14="http://schemas.microsoft.com/office/word/2010/wordml" xmlns:w15="http://schemas.microsoft.com/office/word/2012/wordml" xmlns:w16cid="http://schemas.microsoft.com/office/word/2016/wordml/cid" xmlns:w16se="http://schemas.microsoft.com/office/word/2015/wordml/symex" xmlns:wpg="http://schemas.microsoft.com/office/word/2010/wordprocessingGroup" xmlns:wpi="http://schemas.microsoft.com/office/word/2010/wordprocessingInk" xmlns:wne="http://schemas.microsoft.com/office/word/2006/wordml" xmlns:wps="http://schemas.microsoft.com/office/word/2010/wordprocessingShape" mc:Ignorable="w14 w15 w16se w16cid wp14">
   <w:endnote w:type="separator" w:id="-1">
     <w:p>
       <w:pPr>
@@ -10279,7 +10330,7 @@
 </file>
 
 <file path=word/footer1.xml><?xml version="1.0" encoding="utf-8"?>
-<w:ftr xmlns:wpc="http://schemas.microsoft.com/office/word/2010/wordprocessingCanvas" xmlns:cx="http://schemas.microsoft.com/office/drawing/2014/chartex" xmlns:cx1="http://schemas.microsoft.com/office/drawing/2015/9/8/chartex" xmlns:mc="http://schemas.openxmlformats.org/markup-compatibility/2006" xmlns:o="urn:schemas-microsoft-com:office:office" xmlns:r="http://schemas.openxmlformats.org/officeDocument/2006/relationships" xmlns:m="http://schemas.openxmlformats.org/officeDocument/2006/math" xmlns:v="urn:schemas-microsoft-com:vml" xmlns:wp14="http://schemas.microsoft.com/office/word/2010/wordprocessingDrawing" xmlns:wp="http://schemas.openxmlformats.org/drawingml/2006/wordprocessingDrawing" xmlns:w10="urn:schemas-microsoft-com:office:word" xmlns:w="http://schemas.openxmlformats.org/wordprocessingml/2006/main" xmlns:w14="http://schemas.microsoft.com/office/word/2010/wordml" xmlns:w15="http://schemas.microsoft.com/office/word/2012/wordml" xmlns:w16se="http://schemas.microsoft.com/office/word/2015/wordml/symex" xmlns:wpg="http://schemas.microsoft.com/office/word/2010/wordprocessingGroup" xmlns:wpi="http://schemas.microsoft.com/office/word/2010/wordprocessingInk" xmlns:wne="http://schemas.microsoft.com/office/word/2006/wordml" xmlns:wps="http://schemas.microsoft.com/office/word/2010/wordprocessingShape" mc:Ignorable="w14 w15 w16se wp14">
+<w:ftr xmlns:wpc="http://schemas.microsoft.com/office/word/2010/wordprocessingCanvas" xmlns:cx="http://schemas.microsoft.com/office/drawing/2014/chartex" xmlns:cx1="http://schemas.microsoft.com/office/drawing/2015/9/8/chartex" xmlns:cx2="http://schemas.microsoft.com/office/drawing/2015/10/21/chartex" xmlns:cx3="http://schemas.microsoft.com/office/drawing/2016/5/9/chartex" xmlns:cx4="http://schemas.microsoft.com/office/drawing/2016/5/10/chartex" xmlns:cx5="http://schemas.microsoft.com/office/drawing/2016/5/11/chartex" xmlns:cx6="http://schemas.microsoft.com/office/drawing/2016/5/12/chartex" xmlns:cx7="http://schemas.microsoft.com/office/drawing/2016/5/13/chartex" xmlns:cx8="http://schemas.microsoft.com/office/drawing/2016/5/14/chartex" xmlns:mc="http://schemas.openxmlformats.org/markup-compatibility/2006" xmlns:aink="http://schemas.microsoft.com/office/drawing/2016/ink" xmlns:am3d="http://schemas.microsoft.com/office/drawing/2017/model3d" xmlns:o="urn:schemas-microsoft-com:office:office" xmlns:r="http://schemas.openxmlformats.org/officeDocument/2006/relationships" xmlns:m="http://schemas.openxmlformats.org/officeDocument/2006/math" xmlns:v="urn:schemas-microsoft-com:vml" xmlns:wp14="http://schemas.microsoft.com/office/word/2010/wordprocessingDrawing" xmlns:wp="http://schemas.openxmlformats.org/drawingml/2006/wordprocessingDrawing" xmlns:w10="urn:schemas-microsoft-com:office:word" xmlns:w="http://schemas.openxmlformats.org/wordprocessingml/2006/main" xmlns:w14="http://schemas.microsoft.com/office/word/2010/wordml" xmlns:w15="http://schemas.microsoft.com/office/word/2012/wordml" xmlns:w16cid="http://schemas.microsoft.com/office/word/2016/wordml/cid" xmlns:w16se="http://schemas.microsoft.com/office/word/2015/wordml/symex" xmlns:wpg="http://schemas.microsoft.com/office/word/2010/wordprocessingGroup" xmlns:wpi="http://schemas.microsoft.com/office/word/2010/wordprocessingInk" xmlns:wne="http://schemas.microsoft.com/office/word/2006/wordml" xmlns:wps="http://schemas.microsoft.com/office/word/2010/wordprocessingShape" mc:Ignorable="w14 w15 w16se w16cid wp14">
   <w:tbl>
     <w:tblPr>
       <w:tblW w:w="5000" w:type="pct"/>
@@ -10317,7 +10368,7 @@
           <w:sdtContent>
             <w:p>
               <w:pPr>
-                <w:pStyle w:val="Encabezado"/>
+                <w:pStyle w:val="Header"/>
                 <w:jc w:val="center"/>
                 <w:rPr>
                   <w:caps/>
@@ -10343,7 +10394,7 @@
         </w:tcPr>
         <w:p>
           <w:pPr>
-            <w:pStyle w:val="Piedepgina"/>
+            <w:pStyle w:val="Footer"/>
             <w:jc w:val="center"/>
           </w:pPr>
           <w:r>
@@ -10370,14 +10421,14 @@
   </w:tbl>
   <w:p>
     <w:pPr>
-      <w:pStyle w:val="Encabezado"/>
+      <w:pStyle w:val="Header"/>
     </w:pPr>
   </w:p>
 </w:ftr>
 </file>
 
 <file path=word/footnotes.xml><?xml version="1.0" encoding="utf-8"?>
-<w:footnotes xmlns:wpc="http://schemas.microsoft.com/office/word/2010/wordprocessingCanvas" xmlns:cx="http://schemas.microsoft.com/office/drawing/2014/chartex" xmlns:cx1="http://schemas.microsoft.com/office/drawing/2015/9/8/chartex" xmlns:mc="http://schemas.openxmlformats.org/markup-compatibility/2006" xmlns:o="urn:schemas-microsoft-com:office:office" xmlns:r="http://schemas.openxmlformats.org/officeDocument/2006/relationships" xmlns:m="http://schemas.openxmlformats.org/officeDocument/2006/math" xmlns:v="urn:schemas-microsoft-com:vml" xmlns:wp14="http://schemas.microsoft.com/office/word/2010/wordprocessingDrawing" xmlns:wp="http://schemas.openxmlformats.org/drawingml/2006/wordprocessingDrawing" xmlns:w10="urn:schemas-microsoft-com:office:word" xmlns:w="http://schemas.openxmlformats.org/wordprocessingml/2006/main" xmlns:w14="http://schemas.microsoft.com/office/word/2010/wordml" xmlns:w15="http://schemas.microsoft.com/office/word/2012/wordml" xmlns:w16se="http://schemas.microsoft.com/office/word/2015/wordml/symex" xmlns:wpg="http://schemas.microsoft.com/office/word/2010/wordprocessingGroup" xmlns:wpi="http://schemas.microsoft.com/office/word/2010/wordprocessingInk" xmlns:wne="http://schemas.microsoft.com/office/word/2006/wordml" xmlns:wps="http://schemas.microsoft.com/office/word/2010/wordprocessingShape" mc:Ignorable="w14 w15 w16se wp14">
+<w:footnotes xmlns:wpc="http://schemas.microsoft.com/office/word/2010/wordprocessingCanvas" xmlns:cx="http://schemas.microsoft.com/office/drawing/2014/chartex" xmlns:cx1="http://schemas.microsoft.com/office/drawing/2015/9/8/chartex" xmlns:cx2="http://schemas.microsoft.com/office/drawing/2015/10/21/chartex" xmlns:cx3="http://schemas.microsoft.com/office/drawing/2016/5/9/chartex" xmlns:cx4="http://schemas.microsoft.com/office/drawing/2016/5/10/chartex" xmlns:cx5="http://schemas.microsoft.com/office/drawing/2016/5/11/chartex" xmlns:cx6="http://schemas.microsoft.com/office/drawing/2016/5/12/chartex" xmlns:cx7="http://schemas.microsoft.com/office/drawing/2016/5/13/chartex" xmlns:cx8="http://schemas.microsoft.com/office/drawing/2016/5/14/chartex" xmlns:mc="http://schemas.openxmlformats.org/markup-compatibility/2006" xmlns:aink="http://schemas.microsoft.com/office/drawing/2016/ink" xmlns:am3d="http://schemas.microsoft.com/office/drawing/2017/model3d" xmlns:o="urn:schemas-microsoft-com:office:office" xmlns:r="http://schemas.openxmlformats.org/officeDocument/2006/relationships" xmlns:m="http://schemas.openxmlformats.org/officeDocument/2006/math" xmlns:v="urn:schemas-microsoft-com:vml" xmlns:wp14="http://schemas.microsoft.com/office/word/2010/wordprocessingDrawing" xmlns:wp="http://schemas.openxmlformats.org/drawingml/2006/wordprocessingDrawing" xmlns:w10="urn:schemas-microsoft-com:office:word" xmlns:w="http://schemas.openxmlformats.org/wordprocessingml/2006/main" xmlns:w14="http://schemas.microsoft.com/office/word/2010/wordml" xmlns:w15="http://schemas.microsoft.com/office/word/2012/wordml" xmlns:w16cid="http://schemas.microsoft.com/office/word/2016/wordml/cid" xmlns:w16se="http://schemas.microsoft.com/office/word/2015/wordml/symex" xmlns:wpg="http://schemas.microsoft.com/office/word/2010/wordprocessingGroup" xmlns:wpi="http://schemas.microsoft.com/office/word/2010/wordprocessingInk" xmlns:wne="http://schemas.microsoft.com/office/word/2006/wordml" xmlns:wps="http://schemas.microsoft.com/office/word/2010/wordprocessingShape" mc:Ignorable="w14 w15 w16se w16cid wp14">
   <w:footnote w:type="separator" w:id="-1">
     <w:p>
       <w:pPr>
@@ -10402,10 +10453,10 @@
 </file>
 
 <file path=word/header1.xml><?xml version="1.0" encoding="utf-8"?>
-<w:hdr xmlns:wpc="http://schemas.microsoft.com/office/word/2010/wordprocessingCanvas" xmlns:cx="http://schemas.microsoft.com/office/drawing/2014/chartex" xmlns:cx1="http://schemas.microsoft.com/office/drawing/2015/9/8/chartex" xmlns:mc="http://schemas.openxmlformats.org/markup-compatibility/2006" xmlns:o="urn:schemas-microsoft-com:office:office" xmlns:r="http://schemas.openxmlformats.org/officeDocument/2006/relationships" xmlns:m="http://schemas.openxmlformats.org/officeDocument/2006/math" xmlns:v="urn:schemas-microsoft-com:vml" xmlns:wp14="http://schemas.microsoft.com/office/word/2010/wordprocessingDrawing" xmlns:wp="http://schemas.openxmlformats.org/drawingml/2006/wordprocessingDrawing" xmlns:w10="urn:schemas-microsoft-com:office:word" xmlns:w="http://schemas.openxmlformats.org/wordprocessingml/2006/main" xmlns:w14="http://schemas.microsoft.com/office/word/2010/wordml" xmlns:w15="http://schemas.microsoft.com/office/word/2012/wordml" xmlns:w16se="http://schemas.microsoft.com/office/word/2015/wordml/symex" xmlns:wpg="http://schemas.microsoft.com/office/word/2010/wordprocessingGroup" xmlns:wpi="http://schemas.microsoft.com/office/word/2010/wordprocessingInk" xmlns:wne="http://schemas.microsoft.com/office/word/2006/wordml" xmlns:wps="http://schemas.microsoft.com/office/word/2010/wordprocessingShape" mc:Ignorable="w14 w15 w16se wp14">
+<w:hdr xmlns:wpc="http://schemas.microsoft.com/office/word/2010/wordprocessingCanvas" xmlns:cx="http://schemas.microsoft.com/office/drawing/2014/chartex" xmlns:cx1="http://schemas.microsoft.com/office/drawing/2015/9/8/chartex" xmlns:cx2="http://schemas.microsoft.com/office/drawing/2015/10/21/chartex" xmlns:cx3="http://schemas.microsoft.com/office/drawing/2016/5/9/chartex" xmlns:cx4="http://schemas.microsoft.com/office/drawing/2016/5/10/chartex" xmlns:cx5="http://schemas.microsoft.com/office/drawing/2016/5/11/chartex" xmlns:cx6="http://schemas.microsoft.com/office/drawing/2016/5/12/chartex" xmlns:cx7="http://schemas.microsoft.com/office/drawing/2016/5/13/chartex" xmlns:cx8="http://schemas.microsoft.com/office/drawing/2016/5/14/chartex" xmlns:mc="http://schemas.openxmlformats.org/markup-compatibility/2006" xmlns:aink="http://schemas.microsoft.com/office/drawing/2016/ink" xmlns:am3d="http://schemas.microsoft.com/office/drawing/2017/model3d" xmlns:o="urn:schemas-microsoft-com:office:office" xmlns:r="http://schemas.openxmlformats.org/officeDocument/2006/relationships" xmlns:m="http://schemas.openxmlformats.org/officeDocument/2006/math" xmlns:v="urn:schemas-microsoft-com:vml" xmlns:wp14="http://schemas.microsoft.com/office/word/2010/wordprocessingDrawing" xmlns:wp="http://schemas.openxmlformats.org/drawingml/2006/wordprocessingDrawing" xmlns:w10="urn:schemas-microsoft-com:office:word" xmlns:w="http://schemas.openxmlformats.org/wordprocessingml/2006/main" xmlns:w14="http://schemas.microsoft.com/office/word/2010/wordml" xmlns:w15="http://schemas.microsoft.com/office/word/2012/wordml" xmlns:w16cid="http://schemas.microsoft.com/office/word/2016/wordml/cid" xmlns:w16se="http://schemas.microsoft.com/office/word/2015/wordml/symex" xmlns:wpg="http://schemas.microsoft.com/office/word/2010/wordprocessingGroup" xmlns:wpi="http://schemas.microsoft.com/office/word/2010/wordprocessingInk" xmlns:wne="http://schemas.microsoft.com/office/word/2006/wordml" xmlns:wps="http://schemas.microsoft.com/office/word/2010/wordprocessingShape" mc:Ignorable="w14 w15 w16se w16cid wp14">
   <w:tbl>
     <w:tblPr>
-      <w:tblStyle w:val="Tablaconcuadrcula"/>
+      <w:tblStyle w:val="TableGrid"/>
       <w:tblW w:w="10942" w:type="dxa"/>
       <w:tblCellMar>
         <w:left w:w="113" w:type="dxa"/>
@@ -10432,7 +10483,7 @@
         </w:tcPr>
         <w:p>
           <w:pPr>
-            <w:pStyle w:val="Encabezado"/>
+            <w:pStyle w:val="Header"/>
             <w:jc w:val="right"/>
             <w:rPr>
               <w:lang w:val="it-IT"/>
@@ -10558,7 +10609,7 @@
         </w:tcPr>
         <w:p>
           <w:pPr>
-            <w:pStyle w:val="Encabezado"/>
+            <w:pStyle w:val="Header"/>
             <w:tabs>
               <w:tab w:val="left" w:pos="3645"/>
               <w:tab w:val="left" w:pos="10080"/>
@@ -10652,19 +10703,19 @@
   </w:tbl>
   <w:p>
     <w:pPr>
-      <w:pStyle w:val="Encabezado"/>
+      <w:pStyle w:val="Header"/>
     </w:pPr>
   </w:p>
   <w:p>
     <w:pPr>
-      <w:pStyle w:val="Encabezado"/>
+      <w:pStyle w:val="Header"/>
     </w:pPr>
   </w:p>
 </w:hdr>
 </file>
 
 <file path=word/numbering.xml><?xml version="1.0" encoding="utf-8"?>
-<w:numbering xmlns:wpc="http://schemas.microsoft.com/office/word/2010/wordprocessingCanvas" xmlns:cx="http://schemas.microsoft.com/office/drawing/2014/chartex" xmlns:cx1="http://schemas.microsoft.com/office/drawing/2015/9/8/chartex" xmlns:mc="http://schemas.openxmlformats.org/markup-compatibility/2006" xmlns:o="urn:schemas-microsoft-com:office:office" xmlns:r="http://schemas.openxmlformats.org/officeDocument/2006/relationships" xmlns:m="http://schemas.openxmlformats.org/officeDocument/2006/math" xmlns:v="urn:schemas-microsoft-com:vml" xmlns:wp14="http://schemas.microsoft.com/office/word/2010/wordprocessingDrawing" xmlns:wp="http://schemas.openxmlformats.org/drawingml/2006/wordprocessingDrawing" xmlns:w10="urn:schemas-microsoft-com:office:word" xmlns:w="http://schemas.openxmlformats.org/wordprocessingml/2006/main" xmlns:w14="http://schemas.microsoft.com/office/word/2010/wordml" xmlns:w15="http://schemas.microsoft.com/office/word/2012/wordml" xmlns:w16se="http://schemas.microsoft.com/office/word/2015/wordml/symex" xmlns:wpg="http://schemas.microsoft.com/office/word/2010/wordprocessingGroup" xmlns:wpi="http://schemas.microsoft.com/office/word/2010/wordprocessingInk" xmlns:wne="http://schemas.microsoft.com/office/word/2006/wordml" xmlns:wps="http://schemas.microsoft.com/office/word/2010/wordprocessingShape" mc:Ignorable="w14 w15 w16se wp14">
+<w:numbering xmlns:wpc="http://schemas.microsoft.com/office/word/2010/wordprocessingCanvas" xmlns:cx="http://schemas.microsoft.com/office/drawing/2014/chartex" xmlns:cx1="http://schemas.microsoft.com/office/drawing/2015/9/8/chartex" xmlns:cx2="http://schemas.microsoft.com/office/drawing/2015/10/21/chartex" xmlns:cx3="http://schemas.microsoft.com/office/drawing/2016/5/9/chartex" xmlns:cx4="http://schemas.microsoft.com/office/drawing/2016/5/10/chartex" xmlns:cx5="http://schemas.microsoft.com/office/drawing/2016/5/11/chartex" xmlns:cx6="http://schemas.microsoft.com/office/drawing/2016/5/12/chartex" xmlns:cx7="http://schemas.microsoft.com/office/drawing/2016/5/13/chartex" xmlns:cx8="http://schemas.microsoft.com/office/drawing/2016/5/14/chartex" xmlns:mc="http://schemas.openxmlformats.org/markup-compatibility/2006" xmlns:aink="http://schemas.microsoft.com/office/drawing/2016/ink" xmlns:am3d="http://schemas.microsoft.com/office/drawing/2017/model3d" xmlns:o="urn:schemas-microsoft-com:office:office" xmlns:r="http://schemas.openxmlformats.org/officeDocument/2006/relationships" xmlns:m="http://schemas.openxmlformats.org/officeDocument/2006/math" xmlns:v="urn:schemas-microsoft-com:vml" xmlns:wp14="http://schemas.microsoft.com/office/word/2010/wordprocessingDrawing" xmlns:wp="http://schemas.openxmlformats.org/drawingml/2006/wordprocessingDrawing" xmlns:w10="urn:schemas-microsoft-com:office:word" xmlns:w="http://schemas.openxmlformats.org/wordprocessingml/2006/main" xmlns:w14="http://schemas.microsoft.com/office/word/2010/wordml" xmlns:w15="http://schemas.microsoft.com/office/word/2012/wordml" xmlns:w16cid="http://schemas.microsoft.com/office/word/2016/wordml/cid" xmlns:w16se="http://schemas.microsoft.com/office/word/2015/wordml/symex" xmlns:wpg="http://schemas.microsoft.com/office/word/2010/wordprocessingGroup" xmlns:wpi="http://schemas.microsoft.com/office/word/2010/wordprocessingInk" xmlns:wne="http://schemas.microsoft.com/office/word/2006/wordml" xmlns:wps="http://schemas.microsoft.com/office/word/2010/wordprocessingShape" mc:Ignorable="w14 w15 w16se w16cid wp14">
   <w:abstractNum w:abstractNumId="0" w15:restartNumberingAfterBreak="0">
     <w:nsid w:val="030B7784"/>
     <w:multiLevelType w:val="multilevel"/>
@@ -12264,7 +12315,7 @@
 </file>
 
 <file path=word/styles.xml><?xml version="1.0" encoding="utf-8"?>
-<w:styles xmlns:mc="http://schemas.openxmlformats.org/markup-compatibility/2006" xmlns:r="http://schemas.openxmlformats.org/officeDocument/2006/relationships" xmlns:w="http://schemas.openxmlformats.org/wordprocessingml/2006/main" xmlns:w14="http://schemas.microsoft.com/office/word/2010/wordml" xmlns:w15="http://schemas.microsoft.com/office/word/2012/wordml" xmlns:w16se="http://schemas.microsoft.com/office/word/2015/wordml/symex" mc:Ignorable="w14 w15 w16se">
+<w:styles xmlns:mc="http://schemas.openxmlformats.org/markup-compatibility/2006" xmlns:r="http://schemas.openxmlformats.org/officeDocument/2006/relationships" xmlns:w="http://schemas.openxmlformats.org/wordprocessingml/2006/main" xmlns:w14="http://schemas.microsoft.com/office/word/2010/wordml" xmlns:w15="http://schemas.microsoft.com/office/word/2012/wordml" xmlns:w16cid="http://schemas.microsoft.com/office/word/2016/wordml/cid" xmlns:w16se="http://schemas.microsoft.com/office/word/2015/wordml/symex" mc:Ignorable="w14 w15 w16se w16cid">
   <w:docDefaults>
     <w:rPrDefault>
       <w:rPr>
@@ -12276,7 +12327,7 @@
     </w:rPrDefault>
     <w:pPrDefault/>
   </w:docDefaults>
-  <w:latentStyles w:defLockedState="0" w:defUIPriority="99" w:defSemiHidden="0" w:defUnhideWhenUsed="0" w:defQFormat="0" w:count="371">
+  <w:latentStyles w:defLockedState="0" w:defUIPriority="99" w:defSemiHidden="0" w:defUnhideWhenUsed="0" w:defQFormat="0" w:count="375">
     <w:lsdException w:name="Normal" w:uiPriority="0" w:qFormat="1"/>
     <w:lsdException w:name="heading 1" w:uiPriority="9" w:qFormat="1"/>
     <w:lsdException w:name="heading 2" w:semiHidden="1" w:uiPriority="9" w:unhideWhenUsed="1" w:qFormat="1"/>
@@ -12382,7 +12433,6 @@
     <w:lsdException w:name="HTML Sample" w:semiHidden="1" w:unhideWhenUsed="1"/>
     <w:lsdException w:name="HTML Typewriter" w:semiHidden="1" w:unhideWhenUsed="1"/>
     <w:lsdException w:name="HTML Variable" w:semiHidden="1" w:unhideWhenUsed="1"/>
-    <w:lsdException w:name="Normal Table" w:semiHidden="1" w:unhideWhenUsed="1"/>
     <w:lsdException w:name="annotation subject" w:semiHidden="1" w:unhideWhenUsed="1"/>
     <w:lsdException w:name="No List" w:semiHidden="1" w:unhideWhenUsed="1"/>
     <w:lsdException w:name="Outline List 1" w:semiHidden="1" w:unhideWhenUsed="1"/>
@@ -12426,10 +12476,8 @@
     <w:lsdException w:name="Table Elegant" w:semiHidden="1" w:unhideWhenUsed="1"/>
     <w:lsdException w:name="Table Professional" w:semiHidden="1" w:unhideWhenUsed="1"/>
     <w:lsdException w:name="Table Subtle 1" w:semiHidden="1" w:unhideWhenUsed="1"/>
-    <w:lsdException w:name="Table Subtle 2" w:semiHidden="1" w:unhideWhenUsed="1"/>
     <w:lsdException w:name="Table Web 1" w:semiHidden="1" w:unhideWhenUsed="1"/>
     <w:lsdException w:name="Table Web 2" w:semiHidden="1" w:unhideWhenUsed="1"/>
-    <w:lsdException w:name="Table Web 3" w:semiHidden="1" w:unhideWhenUsed="1"/>
     <w:lsdException w:name="Balloon Text" w:semiHidden="1" w:unhideWhenUsed="1"/>
     <w:lsdException w:name="Table Grid" w:uiPriority="59"/>
     <w:lsdException w:name="Table Theme" w:semiHidden="1" w:unhideWhenUsed="1"/>
@@ -12648,6 +12696,10 @@
     <w:lsdException w:name="List Table 5 Dark Accent 6" w:uiPriority="50"/>
     <w:lsdException w:name="List Table 6 Colorful Accent 6" w:uiPriority="51"/>
     <w:lsdException w:name="List Table 7 Colorful Accent 6" w:uiPriority="52"/>
+    <w:lsdException w:name="Mention" w:semiHidden="1" w:unhideWhenUsed="1"/>
+    <w:lsdException w:name="Smart Hyperlink" w:semiHidden="1" w:unhideWhenUsed="1"/>
+    <w:lsdException w:name="Hashtag" w:semiHidden="1" w:unhideWhenUsed="1"/>
+    <w:lsdException w:name="Unresolved Mention" w:semiHidden="1" w:unhideWhenUsed="1"/>
   </w:latentStyles>
   <w:style w:type="paragraph" w:default="1" w:styleId="Normal">
     <w:name w:val="Normal"/>
@@ -12656,11 +12708,11 @@
       <w:spacing w:after="200" w:line="276" w:lineRule="auto"/>
     </w:pPr>
   </w:style>
-  <w:style w:type="paragraph" w:styleId="Ttulo1">
+  <w:style w:type="paragraph" w:styleId="Heading1">
     <w:name w:val="heading 1"/>
     <w:basedOn w:val="Normal"/>
     <w:next w:val="Normal"/>
-    <w:link w:val="Ttulo1Car"/>
+    <w:link w:val="Heading1Char"/>
     <w:uiPriority w:val="9"/>
     <w:qFormat/>
     <w:rsid w:val="006A5F48"/>
@@ -12683,11 +12735,11 @@
       <w:lang w:eastAsia="es-AR"/>
     </w:rPr>
   </w:style>
-  <w:style w:type="paragraph" w:styleId="Ttulo2">
+  <w:style w:type="paragraph" w:styleId="Heading2">
     <w:name w:val="heading 2"/>
     <w:basedOn w:val="Normal"/>
     <w:next w:val="Normal"/>
-    <w:link w:val="Ttulo2Car"/>
+    <w:link w:val="Heading2Char"/>
     <w:uiPriority w:val="9"/>
     <w:unhideWhenUsed/>
     <w:qFormat/>
@@ -12708,11 +12760,11 @@
       <w:lang w:eastAsia="es-AR"/>
     </w:rPr>
   </w:style>
-  <w:style w:type="paragraph" w:styleId="Ttulo3">
+  <w:style w:type="paragraph" w:styleId="Heading3">
     <w:name w:val="heading 3"/>
     <w:basedOn w:val="Normal"/>
     <w:next w:val="Normal"/>
-    <w:link w:val="Ttulo3Car"/>
+    <w:link w:val="Heading3Char"/>
     <w:uiPriority w:val="9"/>
     <w:unhideWhenUsed/>
     <w:qFormat/>
@@ -12731,11 +12783,11 @@
       <w:lang w:eastAsia="es-AR"/>
     </w:rPr>
   </w:style>
-  <w:style w:type="paragraph" w:styleId="Ttulo4">
+  <w:style w:type="paragraph" w:styleId="Heading4">
     <w:name w:val="heading 4"/>
     <w:basedOn w:val="Normal"/>
     <w:next w:val="Normal"/>
-    <w:link w:val="Ttulo4Car"/>
+    <w:link w:val="Heading4Char"/>
     <w:uiPriority w:val="9"/>
     <w:unhideWhenUsed/>
     <w:qFormat/>
@@ -12755,13 +12807,13 @@
       <w:color w:val="59B0B9" w:themeColor="accent2"/>
     </w:rPr>
   </w:style>
-  <w:style w:type="character" w:default="1" w:styleId="Fuentedeprrafopredeter">
+  <w:style w:type="character" w:default="1" w:styleId="DefaultParagraphFont">
     <w:name w:val="Default Paragraph Font"/>
     <w:uiPriority w:val="1"/>
     <w:semiHidden/>
     <w:unhideWhenUsed/>
   </w:style>
-  <w:style w:type="table" w:default="1" w:styleId="Tablanormal">
+  <w:style w:type="table" w:default="1" w:styleId="TableNormal">
     <w:name w:val="Normal Table"/>
     <w:uiPriority w:val="99"/>
     <w:semiHidden/>
@@ -12776,16 +12828,16 @@
       </w:tblCellMar>
     </w:tblPr>
   </w:style>
-  <w:style w:type="numbering" w:default="1" w:styleId="Sinlista">
+  <w:style w:type="numbering" w:default="1" w:styleId="NoList">
     <w:name w:val="No List"/>
     <w:uiPriority w:val="99"/>
     <w:semiHidden/>
     <w:unhideWhenUsed/>
   </w:style>
-  <w:style w:type="character" w:customStyle="1" w:styleId="TextodegloboCar">
-    <w:name w:val="Texto de globo Car"/>
-    <w:basedOn w:val="Fuentedeprrafopredeter"/>
-    <w:link w:val="Textodeglobo"/>
+  <w:style w:type="character" w:customStyle="1" w:styleId="BalloonTextChar">
+    <w:name w:val="Balloon Text Char"/>
+    <w:basedOn w:val="DefaultParagraphFont"/>
+    <w:link w:val="BalloonText"/>
     <w:uiPriority w:val="99"/>
     <w:semiHidden/>
     <w:qFormat/>
@@ -12796,26 +12848,26 @@
       <w:szCs w:val="16"/>
     </w:rPr>
   </w:style>
-  <w:style w:type="character" w:customStyle="1" w:styleId="EncabezadoCar">
-    <w:name w:val="Encabezado Car"/>
-    <w:basedOn w:val="Fuentedeprrafopredeter"/>
-    <w:link w:val="Encabezado"/>
+  <w:style w:type="character" w:customStyle="1" w:styleId="HeaderChar">
+    <w:name w:val="Header Char"/>
+    <w:basedOn w:val="DefaultParagraphFont"/>
+    <w:link w:val="Header"/>
     <w:uiPriority w:val="99"/>
     <w:qFormat/>
     <w:rsid w:val="006B6475"/>
   </w:style>
-  <w:style w:type="character" w:customStyle="1" w:styleId="PiedepginaCar">
-    <w:name w:val="Pie de página Car"/>
-    <w:basedOn w:val="Fuentedeprrafopredeter"/>
-    <w:link w:val="Piedepgina"/>
+  <w:style w:type="character" w:customStyle="1" w:styleId="FooterChar">
+    <w:name w:val="Footer Char"/>
+    <w:basedOn w:val="DefaultParagraphFont"/>
+    <w:link w:val="Footer"/>
     <w:uiPriority w:val="99"/>
     <w:qFormat/>
     <w:rsid w:val="006B6475"/>
   </w:style>
-  <w:style w:type="character" w:customStyle="1" w:styleId="Ttulo1Car">
-    <w:name w:val="Título 1 Car"/>
-    <w:basedOn w:val="Fuentedeprrafopredeter"/>
-    <w:link w:val="Ttulo1"/>
+  <w:style w:type="character" w:customStyle="1" w:styleId="Heading1Char">
+    <w:name w:val="Heading 1 Char"/>
+    <w:basedOn w:val="DefaultParagraphFont"/>
+    <w:link w:val="Heading1"/>
     <w:uiPriority w:val="9"/>
     <w:qFormat/>
     <w:rsid w:val="006A5F48"/>
@@ -12829,10 +12881,10 @@
       <w:lang w:eastAsia="es-AR"/>
     </w:rPr>
   </w:style>
-  <w:style w:type="character" w:customStyle="1" w:styleId="Ttulo2Car">
-    <w:name w:val="Título 2 Car"/>
-    <w:basedOn w:val="Fuentedeprrafopredeter"/>
-    <w:link w:val="Ttulo2"/>
+  <w:style w:type="character" w:customStyle="1" w:styleId="Heading2Char">
+    <w:name w:val="Heading 2 Char"/>
+    <w:basedOn w:val="DefaultParagraphFont"/>
+    <w:link w:val="Heading2"/>
     <w:uiPriority w:val="9"/>
     <w:qFormat/>
     <w:rsid w:val="006A5F48"/>
@@ -12846,10 +12898,10 @@
       <w:lang w:eastAsia="es-AR"/>
     </w:rPr>
   </w:style>
-  <w:style w:type="character" w:customStyle="1" w:styleId="Ttulo3Car">
-    <w:name w:val="Título 3 Car"/>
-    <w:basedOn w:val="Fuentedeprrafopredeter"/>
-    <w:link w:val="Ttulo3"/>
+  <w:style w:type="character" w:customStyle="1" w:styleId="Heading3Char">
+    <w:name w:val="Heading 3 Char"/>
+    <w:basedOn w:val="DefaultParagraphFont"/>
+    <w:link w:val="Heading3"/>
     <w:uiPriority w:val="9"/>
     <w:qFormat/>
     <w:rsid w:val="006A5F48"/>
@@ -12864,7 +12916,7 @@
   </w:style>
   <w:style w:type="character" w:customStyle="1" w:styleId="EnlacedeInternet">
     <w:name w:val="Enlace de Internet"/>
-    <w:basedOn w:val="Fuentedeprrafopredeter"/>
+    <w:basedOn w:val="DefaultParagraphFont"/>
     <w:uiPriority w:val="99"/>
     <w:unhideWhenUsed/>
     <w:rsid w:val="007B38D1"/>
@@ -12873,9 +12925,9 @@
       <w:u w:val="single"/>
     </w:rPr>
   </w:style>
-  <w:style w:type="character" w:styleId="Textodelmarcadordeposicin">
+  <w:style w:type="character" w:styleId="PlaceholderText">
     <w:name w:val="Placeholder Text"/>
-    <w:basedOn w:val="Fuentedeprrafopredeter"/>
+    <w:basedOn w:val="DefaultParagraphFont"/>
     <w:uiPriority w:val="99"/>
     <w:semiHidden/>
     <w:qFormat/>
@@ -12884,10 +12936,10 @@
       <w:color w:val="808080"/>
     </w:rPr>
   </w:style>
-  <w:style w:type="character" w:customStyle="1" w:styleId="TtuloCar">
-    <w:name w:val="Título Car"/>
-    <w:basedOn w:val="Fuentedeprrafopredeter"/>
-    <w:link w:val="Ttulo"/>
+  <w:style w:type="character" w:customStyle="1" w:styleId="TitleChar">
+    <w:name w:val="Title Char"/>
+    <w:basedOn w:val="DefaultParagraphFont"/>
+    <w:link w:val="Title"/>
     <w:uiPriority w:val="10"/>
     <w:qFormat/>
     <w:rsid w:val="006A5F48"/>
@@ -12899,10 +12951,10 @@
       <w:szCs w:val="52"/>
     </w:rPr>
   </w:style>
-  <w:style w:type="character" w:customStyle="1" w:styleId="Ttulo4Car">
-    <w:name w:val="Título 4 Car"/>
-    <w:basedOn w:val="Fuentedeprrafopredeter"/>
-    <w:link w:val="Ttulo4"/>
+  <w:style w:type="character" w:customStyle="1" w:styleId="Heading4Char">
+    <w:name w:val="Heading 4 Char"/>
+    <w:basedOn w:val="DefaultParagraphFont"/>
+    <w:link w:val="Heading4"/>
     <w:uiPriority w:val="9"/>
     <w:qFormat/>
     <w:rsid w:val="006A5F48"/>
@@ -12915,10 +12967,10 @@
       <w:color w:val="59B0B9" w:themeColor="accent2"/>
     </w:rPr>
   </w:style>
-  <w:style w:type="character" w:customStyle="1" w:styleId="SubttuloCar">
-    <w:name w:val="Subtítulo Car"/>
-    <w:basedOn w:val="Fuentedeprrafopredeter"/>
-    <w:link w:val="Subttulo"/>
+  <w:style w:type="character" w:customStyle="1" w:styleId="SubtitleChar">
+    <w:name w:val="Subtitle Char"/>
+    <w:basedOn w:val="DefaultParagraphFont"/>
+    <w:link w:val="Subtitle"/>
     <w:uiPriority w:val="11"/>
     <w:qFormat/>
     <w:rsid w:val="006A5F48"/>
@@ -12932,9 +12984,9 @@
       <w:szCs w:val="24"/>
     </w:rPr>
   </w:style>
-  <w:style w:type="character" w:styleId="nfasisintenso">
+  <w:style w:type="character" w:styleId="IntenseEmphasis">
     <w:name w:val="Intense Emphasis"/>
-    <w:basedOn w:val="Fuentedeprrafopredeter"/>
+    <w:basedOn w:val="DefaultParagraphFont"/>
     <w:uiPriority w:val="21"/>
     <w:qFormat/>
     <w:rsid w:val="006A5F48"/>
@@ -12946,16 +12998,16 @@
       <w:color w:val="DEAE00" w:themeColor="accent3"/>
     </w:rPr>
   </w:style>
-  <w:style w:type="character" w:customStyle="1" w:styleId="PrrafodelistaCar">
-    <w:name w:val="Párrafo de lista Car"/>
-    <w:basedOn w:val="Fuentedeprrafopredeter"/>
-    <w:link w:val="Prrafodelista"/>
+  <w:style w:type="character" w:customStyle="1" w:styleId="ListParagraphChar">
+    <w:name w:val="List Paragraph Char"/>
+    <w:basedOn w:val="DefaultParagraphFont"/>
+    <w:link w:val="ListParagraph"/>
     <w:qFormat/>
     <w:rsid w:val="00852666"/>
   </w:style>
   <w:style w:type="character" w:customStyle="1" w:styleId="fontstyle01">
     <w:name w:val="fontstyle01"/>
-    <w:basedOn w:val="Fuentedeprrafopredeter"/>
+    <w:basedOn w:val="DefaultParagraphFont"/>
     <w:qFormat/>
     <w:rsid w:val="00AF1BB9"/>
     <w:rPr>
@@ -12971,7 +13023,7 @@
   </w:style>
   <w:style w:type="character" w:customStyle="1" w:styleId="fontstyle21">
     <w:name w:val="fontstyle21"/>
-    <w:basedOn w:val="Fuentedeprrafopredeter"/>
+    <w:basedOn w:val="DefaultParagraphFont"/>
     <w:qFormat/>
     <w:rsid w:val="00253558"/>
     <w:rPr>
@@ -12985,10 +13037,10 @@
       <w:szCs w:val="24"/>
     </w:rPr>
   </w:style>
-  <w:style w:type="character" w:customStyle="1" w:styleId="TextonotaalfinalCar">
-    <w:name w:val="Texto nota al final Car"/>
-    <w:basedOn w:val="Fuentedeprrafopredeter"/>
-    <w:link w:val="Textonotaalfinal"/>
+  <w:style w:type="character" w:customStyle="1" w:styleId="EndnoteTextChar">
+    <w:name w:val="Endnote Text Char"/>
+    <w:basedOn w:val="DefaultParagraphFont"/>
+    <w:link w:val="EndnoteText"/>
     <w:uiPriority w:val="99"/>
     <w:semiHidden/>
     <w:qFormat/>
@@ -12998,9 +13050,9 @@
       <w:szCs w:val="20"/>
     </w:rPr>
   </w:style>
-  <w:style w:type="character" w:styleId="Refdenotaalfinal">
+  <w:style w:type="character" w:styleId="EndnoteReference">
     <w:name w:val="endnote reference"/>
-    <w:basedOn w:val="Fuentedeprrafopredeter"/>
+    <w:basedOn w:val="DefaultParagraphFont"/>
     <w:uiPriority w:val="99"/>
     <w:semiHidden/>
     <w:unhideWhenUsed/>
@@ -13010,10 +13062,10 @@
       <w:vertAlign w:val="superscript"/>
     </w:rPr>
   </w:style>
-  <w:style w:type="character" w:customStyle="1" w:styleId="TextonotapieCar">
-    <w:name w:val="Texto nota pie Car"/>
-    <w:basedOn w:val="Fuentedeprrafopredeter"/>
-    <w:link w:val="Textonotapie"/>
+  <w:style w:type="character" w:customStyle="1" w:styleId="FootnoteTextChar">
+    <w:name w:val="Footnote Text Char"/>
+    <w:basedOn w:val="DefaultParagraphFont"/>
+    <w:link w:val="FootnoteText"/>
     <w:uiPriority w:val="99"/>
     <w:semiHidden/>
     <w:qFormat/>
@@ -13023,9 +13075,9 @@
       <w:szCs w:val="20"/>
     </w:rPr>
   </w:style>
-  <w:style w:type="character" w:styleId="Refdenotaalpie">
+  <w:style w:type="character" w:styleId="FootnoteReference">
     <w:name w:val="footnote reference"/>
-    <w:basedOn w:val="Fuentedeprrafopredeter"/>
+    <w:basedOn w:val="DefaultParagraphFont"/>
     <w:uiPriority w:val="99"/>
     <w:semiHidden/>
     <w:unhideWhenUsed/>
@@ -13035,10 +13087,10 @@
       <w:vertAlign w:val="superscript"/>
     </w:rPr>
   </w:style>
-  <w:style w:type="character" w:customStyle="1" w:styleId="SinespaciadoCar">
-    <w:name w:val="Sin espaciado Car"/>
-    <w:basedOn w:val="Fuentedeprrafopredeter"/>
-    <w:link w:val="Sinespaciado"/>
+  <w:style w:type="character" w:customStyle="1" w:styleId="NoSpacingChar">
+    <w:name w:val="No Spacing Char"/>
+    <w:basedOn w:val="DefaultParagraphFont"/>
+    <w:link w:val="NoSpacing"/>
     <w:uiPriority w:val="1"/>
     <w:qFormat/>
     <w:rsid w:val="008E0D18"/>
@@ -13048,13 +13100,13 @@
   </w:style>
   <w:style w:type="character" w:customStyle="1" w:styleId="apple-converted-space">
     <w:name w:val="apple-converted-space"/>
-    <w:basedOn w:val="Fuentedeprrafopredeter"/>
+    <w:basedOn w:val="DefaultParagraphFont"/>
     <w:qFormat/>
     <w:rsid w:val="008E0D18"/>
   </w:style>
   <w:style w:type="character" w:customStyle="1" w:styleId="subtitulo1Car">
     <w:name w:val="subtitulo1 Car"/>
-    <w:basedOn w:val="SubttuloCar"/>
+    <w:basedOn w:val="SubtitleChar"/>
     <w:qFormat/>
     <w:rsid w:val="008E0D18"/>
     <w:rPr>
@@ -13070,7 +13122,7 @@
   </w:style>
   <w:style w:type="character" w:customStyle="1" w:styleId="titulo1Car">
     <w:name w:val="titulo1 Car"/>
-    <w:basedOn w:val="Ttulo1Car"/>
+    <w:basedOn w:val="Heading1Char"/>
     <w:qFormat/>
     <w:rsid w:val="00AB6F0D"/>
     <w:rPr>
@@ -13088,10 +13140,10 @@
     <w:qFormat/>
     <w:rsid w:val="00AB6F0D"/>
   </w:style>
-  <w:style w:type="character" w:customStyle="1" w:styleId="TextoindependienteCar">
-    <w:name w:val="Texto independiente Car"/>
-    <w:basedOn w:val="Fuentedeprrafopredeter"/>
-    <w:link w:val="Textoindependiente"/>
+  <w:style w:type="character" w:customStyle="1" w:styleId="BodyTextChar">
+    <w:name w:val="Body Text Char"/>
+    <w:basedOn w:val="DefaultParagraphFont"/>
+    <w:link w:val="BodyText"/>
     <w:qFormat/>
     <w:rsid w:val="00AB6F0D"/>
     <w:rPr>
@@ -14750,7 +14802,7 @@
   </w:style>
   <w:style w:type="character" w:customStyle="1" w:styleId="PuestoCar">
     <w:name w:val="Puesto Car"/>
-    <w:basedOn w:val="Fuentedeprrafopredeter"/>
+    <w:basedOn w:val="DefaultParagraphFont"/>
     <w:qFormat/>
     <w:rPr>
       <w:rFonts w:eastAsia="SimSun" w:cs="FreeSans"/>
@@ -14760,11 +14812,11 @@
       <w:szCs w:val="52"/>
     </w:rPr>
   </w:style>
-  <w:style w:type="paragraph" w:styleId="Ttulo">
+  <w:style w:type="paragraph" w:styleId="Title">
     <w:name w:val="Title"/>
     <w:basedOn w:val="Normal"/>
-    <w:next w:val="Textoindependiente"/>
-    <w:link w:val="TtuloCar"/>
+    <w:next w:val="BodyText"/>
+    <w:link w:val="TitleChar"/>
     <w:uiPriority w:val="10"/>
     <w:qFormat/>
     <w:rsid w:val="006A5F48"/>
@@ -14780,10 +14832,10 @@
       <w:szCs w:val="52"/>
     </w:rPr>
   </w:style>
-  <w:style w:type="paragraph" w:styleId="Textoindependiente">
+  <w:style w:type="paragraph" w:styleId="BodyText">
     <w:name w:val="Body Text"/>
     <w:basedOn w:val="Normal"/>
-    <w:link w:val="TextoindependienteCar"/>
+    <w:link w:val="BodyTextChar"/>
     <w:rsid w:val="00AB6F0D"/>
     <w:pPr>
       <w:keepLines/>
@@ -14798,14 +14850,14 @@
       <w:lang w:val="es-US" w:eastAsia="en-US"/>
     </w:rPr>
   </w:style>
-  <w:style w:type="paragraph" w:styleId="Lista">
+  <w:style w:type="paragraph" w:styleId="List">
     <w:name w:val="List"/>
-    <w:basedOn w:val="Textoindependiente"/>
+    <w:basedOn w:val="BodyText"/>
     <w:rPr>
       <w:rFonts w:cs="FreeSans"/>
     </w:rPr>
   </w:style>
-  <w:style w:type="paragraph" w:styleId="Descripcin">
+  <w:style w:type="paragraph" w:styleId="Caption">
     <w:name w:val="caption"/>
     <w:basedOn w:val="Normal"/>
     <w:next w:val="Normal"/>
@@ -14832,10 +14884,10 @@
       <w:suppressLineNumbers/>
     </w:pPr>
   </w:style>
-  <w:style w:type="paragraph" w:styleId="Textodeglobo">
+  <w:style w:type="paragraph" w:styleId="BalloonText">
     <w:name w:val="Balloon Text"/>
     <w:basedOn w:val="Normal"/>
-    <w:link w:val="TextodegloboCar"/>
+    <w:link w:val="BalloonTextChar"/>
     <w:uiPriority w:val="99"/>
     <w:semiHidden/>
     <w:unhideWhenUsed/>
@@ -14850,10 +14902,10 @@
       <w:szCs w:val="16"/>
     </w:rPr>
   </w:style>
-  <w:style w:type="paragraph" w:styleId="Encabezado">
+  <w:style w:type="paragraph" w:styleId="Header">
     <w:name w:val="header"/>
     <w:basedOn w:val="Normal"/>
-    <w:link w:val="EncabezadoCar"/>
+    <w:link w:val="HeaderChar"/>
     <w:uiPriority w:val="99"/>
     <w:unhideWhenUsed/>
     <w:rsid w:val="006B6475"/>
@@ -14865,10 +14917,10 @@
       <w:spacing w:after="0" w:line="240" w:lineRule="auto"/>
     </w:pPr>
   </w:style>
-  <w:style w:type="paragraph" w:styleId="Piedepgina">
+  <w:style w:type="paragraph" w:styleId="Footer">
     <w:name w:val="footer"/>
     <w:basedOn w:val="Normal"/>
-    <w:link w:val="PiedepginaCar"/>
+    <w:link w:val="FooterChar"/>
     <w:uiPriority w:val="99"/>
     <w:unhideWhenUsed/>
     <w:rsid w:val="006B6475"/>
@@ -14880,16 +14932,16 @@
       <w:spacing w:after="0" w:line="240" w:lineRule="auto"/>
     </w:pPr>
   </w:style>
-  <w:style w:type="paragraph" w:styleId="TtuloTDC">
+  <w:style w:type="paragraph" w:styleId="TOCHeading">
     <w:name w:val="TOC Heading"/>
-    <w:basedOn w:val="Ttulo1"/>
+    <w:basedOn w:val="Heading1"/>
     <w:next w:val="Normal"/>
     <w:uiPriority w:val="39"/>
     <w:unhideWhenUsed/>
     <w:qFormat/>
     <w:rsid w:val="006B6475"/>
   </w:style>
-  <w:style w:type="paragraph" w:styleId="TDC1">
+  <w:style w:type="paragraph" w:styleId="TOC1">
     <w:name w:val="toc 1"/>
     <w:basedOn w:val="Normal"/>
     <w:next w:val="Normal"/>
@@ -14908,7 +14960,7 @@
       <w:lang w:eastAsia="es-AR"/>
     </w:rPr>
   </w:style>
-  <w:style w:type="paragraph" w:styleId="TDC2">
+  <w:style w:type="paragraph" w:styleId="TOC2">
     <w:name w:val="toc 2"/>
     <w:basedOn w:val="Normal"/>
     <w:next w:val="Normal"/>
@@ -14924,7 +14976,7 @@
       <w:lang w:eastAsia="es-AR"/>
     </w:rPr>
   </w:style>
-  <w:style w:type="paragraph" w:styleId="TDC3">
+  <w:style w:type="paragraph" w:styleId="TOC3">
     <w:name w:val="toc 3"/>
     <w:basedOn w:val="Normal"/>
     <w:next w:val="Normal"/>
@@ -14940,11 +14992,11 @@
       <w:lang w:eastAsia="es-AR"/>
     </w:rPr>
   </w:style>
-  <w:style w:type="paragraph" w:styleId="Subttulo">
+  <w:style w:type="paragraph" w:styleId="Subtitle">
     <w:name w:val="Subtitle"/>
     <w:basedOn w:val="Normal"/>
     <w:next w:val="Normal"/>
-    <w:link w:val="SubttuloCar"/>
+    <w:link w:val="SubtitleChar"/>
     <w:uiPriority w:val="11"/>
     <w:qFormat/>
     <w:rsid w:val="006A5F48"/>
@@ -14956,10 +15008,10 @@
       <w:spacing w:val="15"/>
     </w:rPr>
   </w:style>
-  <w:style w:type="paragraph" w:styleId="Prrafodelista">
+  <w:style w:type="paragraph" w:styleId="ListParagraph">
     <w:name w:val="List Paragraph"/>
     <w:basedOn w:val="Normal"/>
-    <w:link w:val="PrrafodelistaCar"/>
+    <w:link w:val="ListParagraphChar"/>
     <w:uiPriority w:val="34"/>
     <w:qFormat/>
     <w:rsid w:val="00005F69"/>
@@ -14968,10 +15020,10 @@
       <w:contextualSpacing/>
     </w:pPr>
   </w:style>
-  <w:style w:type="paragraph" w:styleId="Textonotaalfinal">
+  <w:style w:type="paragraph" w:styleId="EndnoteText">
     <w:name w:val="endnote text"/>
     <w:basedOn w:val="Normal"/>
-    <w:link w:val="TextonotaalfinalCar"/>
+    <w:link w:val="EndnoteTextChar"/>
     <w:uiPriority w:val="99"/>
     <w:semiHidden/>
     <w:unhideWhenUsed/>
@@ -14985,10 +15037,10 @@
       <w:szCs w:val="20"/>
     </w:rPr>
   </w:style>
-  <w:style w:type="paragraph" w:styleId="Textonotapie">
+  <w:style w:type="paragraph" w:styleId="FootnoteText">
     <w:name w:val="footnote text"/>
     <w:basedOn w:val="Normal"/>
-    <w:link w:val="TextonotapieCar"/>
+    <w:link w:val="FootnoteTextChar"/>
     <w:uiPriority w:val="99"/>
     <w:semiHidden/>
     <w:unhideWhenUsed/>
@@ -15002,9 +15054,9 @@
       <w:szCs w:val="20"/>
     </w:rPr>
   </w:style>
-  <w:style w:type="paragraph" w:styleId="Sinespaciado">
+  <w:style w:type="paragraph" w:styleId="NoSpacing">
     <w:name w:val="No Spacing"/>
-    <w:link w:val="SinespaciadoCar"/>
+    <w:link w:val="NoSpacingChar"/>
     <w:uiPriority w:val="1"/>
     <w:qFormat/>
     <w:rsid w:val="008E0D18"/>
@@ -15014,7 +15066,7 @@
   </w:style>
   <w:style w:type="paragraph" w:customStyle="1" w:styleId="subtitulo1">
     <w:name w:val="subtitulo1"/>
-    <w:basedOn w:val="Subttulo"/>
+    <w:basedOn w:val="Subtitle"/>
     <w:qFormat/>
     <w:rsid w:val="008E0D18"/>
     <w:pPr>
@@ -15032,7 +15084,7 @@
   </w:style>
   <w:style w:type="paragraph" w:customStyle="1" w:styleId="titulo1">
     <w:name w:val="titulo1"/>
-    <w:basedOn w:val="Ttulo1"/>
+    <w:basedOn w:val="Heading1"/>
     <w:autoRedefine/>
     <w:qFormat/>
     <w:rsid w:val="00D71490"/>
@@ -15108,9 +15160,9 @@
     <w:qFormat/>
     <w:rsid w:val="00AB6F0D"/>
   </w:style>
-  <w:style w:type="table" w:styleId="Tablaconcuadrcula">
+  <w:style w:type="table" w:styleId="TableGrid">
     <w:name w:val="Table Grid"/>
-    <w:basedOn w:val="Tablanormal"/>
+    <w:basedOn w:val="TableNormal"/>
     <w:uiPriority w:val="59"/>
     <w:rsid w:val="006B6475"/>
     <w:rPr>
@@ -15127,9 +15179,9 @@
       </w:tblBorders>
     </w:tblPr>
   </w:style>
-  <w:style w:type="table" w:styleId="Tabladecuadrcula5oscura-nfasis2">
+  <w:style w:type="table" w:styleId="GridTable5Dark-Accent2">
     <w:name w:val="Grid Table 5 Dark Accent 2"/>
-    <w:basedOn w:val="Tablanormal"/>
+    <w:basedOn w:val="TableNormal"/>
     <w:uiPriority w:val="50"/>
     <w:rsid w:val="00505DDC"/>
     <w:tblPr>
@@ -15230,9 +15282,9 @@
       </w:tcPr>
     </w:tblStylePr>
   </w:style>
-  <w:style w:type="table" w:styleId="Tabladecuadrcula4-nfasis2">
+  <w:style w:type="table" w:styleId="GridTable4-Accent2">
     <w:name w:val="Grid Table 4 Accent 2"/>
-    <w:basedOn w:val="Tablanormal"/>
+    <w:basedOn w:val="TableNormal"/>
     <w:uiPriority w:val="49"/>
     <w:rsid w:val="00DF3E06"/>
     <w:tblPr>
@@ -15303,9 +15355,9 @@
       </w:tcPr>
     </w:tblStylePr>
   </w:style>
-  <w:style w:type="table" w:styleId="Tabladecuadrcula1clara-nfasis1">
+  <w:style w:type="table" w:styleId="GridTable1Light-Accent1">
     <w:name w:val="Grid Table 1 Light Accent 1"/>
-    <w:basedOn w:val="Tablanormal"/>
+    <w:basedOn w:val="TableNormal"/>
     <w:uiPriority w:val="46"/>
     <w:rsid w:val="00616F41"/>
     <w:rPr>
@@ -15671,7 +15723,7 @@
 </file>
 
 <file path=customXml/itemProps2.xml><?xml version="1.0" encoding="utf-8"?>
-<ds:datastoreItem xmlns:ds="http://schemas.openxmlformats.org/officeDocument/2006/customXml" ds:itemID="{0EE95E24-3A79-4592-B530-1BDCC33E0A2A}">
+<ds:datastoreItem xmlns:ds="http://schemas.openxmlformats.org/officeDocument/2006/customXml" ds:itemID="{5668E320-9446-42F6-8C70-F383AC1C4AE1}">
   <ds:schemaRefs>
     <ds:schemaRef ds:uri="http://schemas.openxmlformats.org/officeDocument/2006/bibliography"/>
   </ds:schemaRefs>

</xml_diff>

<commit_message>
feat: Agregado el punto definir la nomemclatura
</commit_message>
<xml_diff>
--- a/Documentos/PGC.docx
+++ b/Documentos/PGC.docx
@@ -146,139 +146,13 @@
                                 <w:rFonts w:ascii="Arial" w:eastAsia="Arial" w:hAnsi="Arial" w:cs="Arial"/>
                               </w:rPr>
                             </w:pPr>
-                            <w:proofErr w:type="spellStart"/>
                             <w:r>
                               <w:rPr>
                                 <w:rFonts w:ascii="Arial" w:hAnsi="Arial" w:cs="Arial"/>
                                 <w:color w:val="000000"/>
                                 <w:shd w:val="clear" w:color="auto" w:fill="FFFFFF"/>
                               </w:rPr>
-                              <w:t>Angeles</w:t>
-                            </w:r>
-                            <w:proofErr w:type="spellEnd"/>
-                            <w:r>
-                              <w:rPr>
-                                <w:rFonts w:ascii="Arial" w:hAnsi="Arial" w:cs="Arial"/>
-                                <w:color w:val="000000"/>
-                                <w:shd w:val="clear" w:color="auto" w:fill="FFFFFF"/>
-                              </w:rPr>
-                              <w:t xml:space="preserve"> Rojas, Jorge Alexander.</w:t>
-                            </w:r>
-                          </w:p>
-                          <w:p>
-                            <w:pPr>
-                              <w:pStyle w:val="Prrafodelista"/>
-                              <w:numPr>
-                                <w:ilvl w:val="0"/>
-                                <w:numId w:val="1"/>
-                              </w:numPr>
-                              <w:spacing w:after="160" w:line="259" w:lineRule="auto"/>
-                              <w:rPr>
-                                <w:rFonts w:ascii="Arial" w:eastAsia="Arial" w:hAnsi="Arial" w:cs="Arial"/>
-                              </w:rPr>
-                            </w:pPr>
-                            <w:proofErr w:type="spellStart"/>
-                            <w:r>
-                              <w:rPr>
-                                <w:rFonts w:ascii="Arial" w:hAnsi="Arial" w:cs="Arial"/>
-                                <w:color w:val="000000"/>
-                                <w:shd w:val="clear" w:color="auto" w:fill="FFFFFF"/>
-                              </w:rPr>
-                              <w:t>Arizola</w:t>
-                            </w:r>
-                            <w:proofErr w:type="spellEnd"/>
-                            <w:r>
-                              <w:rPr>
-                                <w:rFonts w:ascii="Arial" w:hAnsi="Arial" w:cs="Arial"/>
-                                <w:color w:val="000000"/>
-                                <w:shd w:val="clear" w:color="auto" w:fill="FFFFFF"/>
-                              </w:rPr>
-                              <w:t xml:space="preserve"> </w:t>
-                            </w:r>
-                            <w:proofErr w:type="spellStart"/>
-                            <w:r>
-                              <w:rPr>
-                                <w:rFonts w:ascii="Arial" w:hAnsi="Arial" w:cs="Arial"/>
-                                <w:color w:val="000000"/>
-                                <w:shd w:val="clear" w:color="auto" w:fill="FFFFFF"/>
-                              </w:rPr>
-                              <w:t>Yánac</w:t>
-                            </w:r>
-                            <w:proofErr w:type="spellEnd"/>
-                            <w:r>
-                              <w:rPr>
-                                <w:rFonts w:ascii="Arial" w:hAnsi="Arial" w:cs="Arial"/>
-                                <w:color w:val="000000"/>
-                                <w:shd w:val="clear" w:color="auto" w:fill="FFFFFF"/>
-                              </w:rPr>
-                              <w:t>, Carlos.</w:t>
-                            </w:r>
-                          </w:p>
-                          <w:p>
-                            <w:pPr>
-                              <w:pStyle w:val="Prrafodelista"/>
-                              <w:numPr>
-                                <w:ilvl w:val="0"/>
-                                <w:numId w:val="1"/>
-                              </w:numPr>
-                              <w:spacing w:after="160" w:line="259" w:lineRule="auto"/>
-                              <w:rPr>
-                                <w:rFonts w:ascii="Arial" w:eastAsia="Arial" w:hAnsi="Arial" w:cs="Arial"/>
-                              </w:rPr>
-                            </w:pPr>
-                            <w:proofErr w:type="spellStart"/>
-                            <w:r>
-                              <w:rPr>
-                                <w:rFonts w:ascii="Arial" w:hAnsi="Arial" w:cs="Arial"/>
-                                <w:color w:val="000000"/>
-                                <w:shd w:val="clear" w:color="auto" w:fill="FFFFFF"/>
-                              </w:rPr>
-                              <w:t>Arotuma</w:t>
-                            </w:r>
-                            <w:proofErr w:type="spellEnd"/>
-                            <w:r>
-                              <w:rPr>
-                                <w:rFonts w:ascii="Arial" w:hAnsi="Arial" w:cs="Arial"/>
-                                <w:color w:val="000000"/>
-                                <w:shd w:val="clear" w:color="auto" w:fill="FFFFFF"/>
-                              </w:rPr>
-                              <w:t xml:space="preserve"> </w:t>
-                            </w:r>
-                            <w:proofErr w:type="spellStart"/>
-                            <w:r>
-                              <w:rPr>
-                                <w:rFonts w:ascii="Arial" w:hAnsi="Arial" w:cs="Arial"/>
-                                <w:color w:val="000000"/>
-                                <w:shd w:val="clear" w:color="auto" w:fill="FFFFFF"/>
-                              </w:rPr>
-                              <w:t>Martinez</w:t>
-                            </w:r>
-                            <w:proofErr w:type="spellEnd"/>
-                            <w:r>
-                              <w:rPr>
-                                <w:rFonts w:ascii="Arial" w:hAnsi="Arial" w:cs="Arial"/>
-                                <w:color w:val="000000"/>
-                                <w:shd w:val="clear" w:color="auto" w:fill="FFFFFF"/>
-                              </w:rPr>
-                              <w:t xml:space="preserve">, </w:t>
-                            </w:r>
-                            <w:proofErr w:type="spellStart"/>
-                            <w:r>
-                              <w:rPr>
-                                <w:rFonts w:ascii="Arial" w:hAnsi="Arial" w:cs="Arial"/>
-                                <w:color w:val="000000"/>
-                                <w:shd w:val="clear" w:color="auto" w:fill="FFFFFF"/>
-                              </w:rPr>
-                              <w:t>Victor</w:t>
-                            </w:r>
-                            <w:proofErr w:type="spellEnd"/>
-                            <w:r>
-                              <w:rPr>
-                                <w:rFonts w:ascii="Arial" w:hAnsi="Arial" w:cs="Arial"/>
-                                <w:color w:val="000000"/>
-                                <w:shd w:val="clear" w:color="auto" w:fill="FFFFFF"/>
-                              </w:rPr>
-                              <w:t xml:space="preserve"> Miguel.</w:t>
+                              <w:t>Angeles Rojas, Jorge Alexander.</w:t>
                             </w:r>
                           </w:p>
                           <w:p>
@@ -299,25 +173,49 @@
                                 <w:color w:val="000000"/>
                                 <w:shd w:val="clear" w:color="auto" w:fill="FFFFFF"/>
                               </w:rPr>
-                              <w:t xml:space="preserve">Arteaga Quico, </w:t>
+                              <w:t>Arizola Yánac, Carlos.</w:t>
                             </w:r>
-                            <w:proofErr w:type="spellStart"/>
+                          </w:p>
+                          <w:p>
+                            <w:pPr>
+                              <w:pStyle w:val="Prrafodelista"/>
+                              <w:numPr>
+                                <w:ilvl w:val="0"/>
+                                <w:numId w:val="1"/>
+                              </w:numPr>
+                              <w:spacing w:after="160" w:line="259" w:lineRule="auto"/>
+                              <w:rPr>
+                                <w:rFonts w:ascii="Arial" w:eastAsia="Arial" w:hAnsi="Arial" w:cs="Arial"/>
+                              </w:rPr>
+                            </w:pPr>
                             <w:r>
                               <w:rPr>
                                 <w:rFonts w:ascii="Arial" w:hAnsi="Arial" w:cs="Arial"/>
                                 <w:color w:val="000000"/>
                                 <w:shd w:val="clear" w:color="auto" w:fill="FFFFFF"/>
                               </w:rPr>
-                              <w:t>Alisson</w:t>
+                              <w:t>Arotuma Martinez, Victor Miguel.</w:t>
                             </w:r>
-                            <w:proofErr w:type="spellEnd"/>
+                          </w:p>
+                          <w:p>
+                            <w:pPr>
+                              <w:pStyle w:val="Prrafodelista"/>
+                              <w:numPr>
+                                <w:ilvl w:val="0"/>
+                                <w:numId w:val="1"/>
+                              </w:numPr>
+                              <w:spacing w:after="160" w:line="259" w:lineRule="auto"/>
+                              <w:rPr>
+                                <w:rFonts w:ascii="Arial" w:eastAsia="Arial" w:hAnsi="Arial" w:cs="Arial"/>
+                              </w:rPr>
+                            </w:pPr>
                             <w:r>
                               <w:rPr>
                                 <w:rFonts w:ascii="Arial" w:hAnsi="Arial" w:cs="Arial"/>
                                 <w:color w:val="000000"/>
                                 <w:shd w:val="clear" w:color="auto" w:fill="FFFFFF"/>
                               </w:rPr>
-                              <w:t xml:space="preserve"> Diane.</w:t>
+                              <w:t>Arteaga Quico, Alisson Diane.</w:t>
                             </w:r>
                           </w:p>
                           <w:p>
@@ -609,13 +507,8 @@
         <w:t>:</w:t>
       </w:r>
       <w:r>
-        <w:t xml:space="preserve"> </w:t>
+        <w:t xml:space="preserve"> Programsy</w:t>
       </w:r>
-      <w:proofErr w:type="spellStart"/>
-      <w:r>
-        <w:t>Programsy</w:t>
-      </w:r>
-      <w:proofErr w:type="spellEnd"/>
     </w:p>
     <w:p/>
     <w:p>
@@ -991,13 +884,8 @@
               <w:spacing w:after="120"/>
               <w:jc w:val="both"/>
             </w:pPr>
-            <w:proofErr w:type="spellStart"/>
-            <w:r>
-              <w:t>Alisson</w:t>
-            </w:r>
-            <w:proofErr w:type="spellEnd"/>
-            <w:r>
-              <w:t xml:space="preserve"> Arteaga</w:t>
+            <w:r>
+              <w:t>Alisson Arteaga</w:t>
             </w:r>
           </w:p>
         </w:tc>
@@ -1095,13 +983,8 @@
               <w:jc w:val="both"/>
             </w:pPr>
             <w:r>
-              <w:t xml:space="preserve">Equipo </w:t>
-            </w:r>
-            <w:proofErr w:type="spellStart"/>
-            <w:r>
-              <w:t>Programsy</w:t>
-            </w:r>
-            <w:proofErr w:type="spellEnd"/>
+              <w:t>Equipo Programsy</w:t>
+            </w:r>
           </w:p>
         </w:tc>
       </w:tr>
@@ -1393,11 +1276,9 @@
               <w:spacing w:after="120"/>
               <w:jc w:val="both"/>
             </w:pPr>
-            <w:proofErr w:type="spellStart"/>
             <w:r>
               <w:t>Arizola</w:t>
             </w:r>
-            <w:proofErr w:type="spellEnd"/>
           </w:p>
         </w:tc>
       </w:tr>
@@ -1591,11 +1472,9 @@
               <w:spacing w:after="120"/>
               <w:jc w:val="both"/>
             </w:pPr>
-            <w:proofErr w:type="spellStart"/>
             <w:r>
               <w:t>Angeles</w:t>
             </w:r>
-            <w:proofErr w:type="spellEnd"/>
           </w:p>
         </w:tc>
       </w:tr>
@@ -1694,8 +1573,6 @@
             <w:r>
               <w:t>Angeles</w:t>
             </w:r>
-            <w:bookmarkStart w:id="0" w:name="_GoBack"/>
-            <w:bookmarkEnd w:id="0"/>
           </w:p>
         </w:tc>
       </w:tr>
@@ -1714,8 +1591,8 @@
     <w:p/>
     <w:p/>
     <w:p/>
-    <w:bookmarkStart w:id="1" w:name="_Toc525771964" w:displacedByCustomXml="next"/>
-    <w:bookmarkEnd w:id="1" w:displacedByCustomXml="next"/>
+    <w:bookmarkStart w:id="0" w:name="_Toc525771964" w:displacedByCustomXml="next"/>
+    <w:bookmarkEnd w:id="0" w:displacedByCustomXml="next"/>
     <w:sdt>
       <w:sdtPr>
         <w:rPr>
@@ -2673,8 +2550,8 @@
           <w:rFonts w:hint="eastAsia"/>
         </w:rPr>
       </w:pPr>
-      <w:bookmarkStart w:id="2" w:name="_Toc525771965"/>
-      <w:bookmarkEnd w:id="2"/>
+      <w:bookmarkStart w:id="1" w:name="_Toc525771965"/>
+      <w:bookmarkEnd w:id="1"/>
       <w:r>
         <w:t>Planificación de la SCM:</w:t>
       </w:r>
@@ -2690,8 +2567,8 @@
           <w:rFonts w:hint="eastAsia"/>
         </w:rPr>
       </w:pPr>
-      <w:bookmarkStart w:id="3" w:name="_Toc525771966"/>
-      <w:bookmarkEnd w:id="3"/>
+      <w:bookmarkStart w:id="2" w:name="_Toc525771966"/>
+      <w:bookmarkEnd w:id="2"/>
       <w:r>
         <w:t>Introducción</w:t>
       </w:r>
@@ -2717,35 +2594,7 @@
         <w:rPr>
           <w:rFonts w:ascii="Arial" w:hAnsi="Arial" w:cs="Arial"/>
         </w:rPr>
-        <w:t xml:space="preserve">Actualmente nuestra consultora cuenta con 5 proyectos de los cuales 4 en producción y uno de ellos en desarrollo que es SGVIF. Nuestra consultora cuenta con diversos productos de software los cuales durante su desarrollo surgieron inconvenientes en el manejo de las solicitudes de cambios que han generado pérdida de </w:t>
-      </w:r>
-      <w:proofErr w:type="gramStart"/>
-      <w:r>
-        <w:rPr>
-          <w:rFonts w:ascii="Arial" w:hAnsi="Arial" w:cs="Arial"/>
-        </w:rPr>
-        <w:t>tiempo  por</w:t>
-      </w:r>
-      <w:proofErr w:type="gramEnd"/>
-      <w:r>
-        <w:rPr>
-          <w:rFonts w:ascii="Arial" w:hAnsi="Arial" w:cs="Arial"/>
-        </w:rPr>
-        <w:t xml:space="preserve"> parte del equipo al querer realizar cambios de versiones y dificultad el querer restaurar versiones funcionales, nuestro equipo identifica esto como una problemática originado por no contar con una guía o algún documento que permita llevar a cabo una correcta gestión de </w:t>
-      </w:r>
-      <w:proofErr w:type="spellStart"/>
-      <w:r>
-        <w:rPr>
-          <w:rFonts w:ascii="Arial" w:hAnsi="Arial" w:cs="Arial"/>
-        </w:rPr>
-        <w:t>versionamiento</w:t>
-      </w:r>
-      <w:proofErr w:type="spellEnd"/>
-      <w:r>
-        <w:rPr>
-          <w:rFonts w:ascii="Arial" w:hAnsi="Arial" w:cs="Arial"/>
-        </w:rPr>
-        <w:t>. Debido a ello estamos realizando la siguiente propuesta para contar con un Plan de Gestión de la Configuración.</w:t>
+        <w:t>Actualmente nuestra consultora cuenta con 5 proyectos de los cuales 4 en producción y uno de ellos en desarrollo que es SGVIF. Nuestra consultora cuenta con diversos productos de software los cuales durante su desarrollo surgieron inconvenientes en el manejo de las solicitudes de cambios que han generado pérdida de tiempo  por parte del equipo al querer realizar cambios de versiones y dificultad el querer restaurar versiones funcionales, nuestro equipo identifica esto como una problemática originado por no contar con una guía o algún documento que permita llevar a cabo una correcta gestión de versionamiento. Debido a ello estamos realizando la siguiente propuesta para contar con un Plan de Gestión de la Configuración.</w:t>
       </w:r>
     </w:p>
     <w:p>
@@ -2801,8 +2650,8 @@
           <w:rFonts w:hint="eastAsia"/>
         </w:rPr>
       </w:pPr>
-      <w:bookmarkStart w:id="4" w:name="_Toc525771967"/>
-      <w:bookmarkEnd w:id="4"/>
+      <w:bookmarkStart w:id="3" w:name="_Toc525771967"/>
+      <w:bookmarkEnd w:id="3"/>
       <w:r>
         <w:lastRenderedPageBreak/>
         <w:t>Roles, Responsabilidades y Cantidad</w:t>
@@ -2844,23 +2693,7 @@
           <w:b w:val="0"/>
           <w:color w:val="00000A"/>
         </w:rPr>
-        <w:t xml:space="preserve">unidad de SCM de </w:t>
-      </w:r>
-      <w:proofErr w:type="spellStart"/>
-      <w:r>
-        <w:rPr>
-          <w:b w:val="0"/>
-          <w:color w:val="00000A"/>
-        </w:rPr>
-        <w:t>Programsy</w:t>
-      </w:r>
-      <w:proofErr w:type="spellEnd"/>
-      <w:r>
-        <w:rPr>
-          <w:b w:val="0"/>
-          <w:color w:val="00000A"/>
-        </w:rPr>
-        <w:t xml:space="preserve"> es liderada por el responsable de SCM,</w:t>
+        <w:t>unidad de SCM de Programsy es liderada por el responsable de SCM,</w:t>
       </w:r>
       <w:r>
         <w:rPr>
@@ -3665,29 +3498,7 @@
                 <w:sz w:val="24"/>
                 <w:szCs w:val="24"/>
               </w:rPr>
-              <w:t xml:space="preserve">Aborda diversos aspectos del desarrollo, incluidos documentos, código, entrenamiento, COTS y hardware. Identifica las actualizaciones y modificaciones de </w:t>
-            </w:r>
-            <w:proofErr w:type="spellStart"/>
-            <w:r>
-              <w:rPr>
-                <w:rFonts w:ascii="Arial" w:hAnsi="Arial" w:cs="Arial"/>
-                <w:b w:val="0"/>
-                <w:color w:val="00000A"/>
-                <w:sz w:val="24"/>
-                <w:szCs w:val="24"/>
-              </w:rPr>
-              <w:t>CIs</w:t>
-            </w:r>
-            <w:proofErr w:type="spellEnd"/>
-            <w:r>
-              <w:rPr>
-                <w:rFonts w:ascii="Arial" w:hAnsi="Arial" w:cs="Arial"/>
-                <w:b w:val="0"/>
-                <w:color w:val="00000A"/>
-                <w:sz w:val="24"/>
-                <w:szCs w:val="24"/>
-              </w:rPr>
-              <w:t xml:space="preserve"> y CI, envía actualizaciones de línea base. Participa en el proceso de control de configuraciones</w:t>
+              <w:t>Aborda diversos aspectos del desarrollo, incluidos documentos, código, entrenamiento, COTS y hardware. Identifica las actualizaciones y modificaciones de CIs y CI, envía actualizaciones de línea base. Participa en el proceso de control de configuraciones</w:t>
             </w:r>
           </w:p>
         </w:tc>
@@ -3950,10 +3761,14 @@
                 <w:sz w:val="24"/>
                 <w:szCs w:val="24"/>
               </w:rPr>
-              <w:t xml:space="preserve">Informar a los desarrolladores sobre los cambios a los </w:t>
-            </w:r>
-            <w:proofErr w:type="spellStart"/>
-            <w:r>
+              <w:t>Informar a los desarrolladores sobre los cambios a los items</w:t>
+            </w:r>
+          </w:p>
+          <w:p>
+            <w:pPr>
+              <w:pStyle w:val="titulo1"/>
+              <w:ind w:left="360"/>
+              <w:cnfStyle w:val="000000000000" w:firstRow="0" w:lastRow="0" w:firstColumn="0" w:lastColumn="0" w:oddVBand="0" w:evenVBand="0" w:oddHBand="0" w:evenHBand="0" w:firstRowFirstColumn="0" w:firstRowLastColumn="0" w:lastRowFirstColumn="0" w:lastRowLastColumn="0"/>
               <w:rPr>
                 <w:rFonts w:ascii="Arial" w:hAnsi="Arial" w:cs="Arial"/>
                 <w:b w:val="0"/>
@@ -3961,9 +3776,17 @@
                 <w:sz w:val="24"/>
                 <w:szCs w:val="24"/>
               </w:rPr>
-              <w:t>items</w:t>
-            </w:r>
-            <w:proofErr w:type="spellEnd"/>
+            </w:pPr>
+            <w:r>
+              <w:rPr>
+                <w:rFonts w:ascii="Arial" w:hAnsi="Arial" w:cs="Arial"/>
+                <w:b w:val="0"/>
+                <w:color w:val="00000A"/>
+                <w:sz w:val="24"/>
+                <w:szCs w:val="24"/>
+              </w:rPr>
+              <w:t>Apoyar la elaboración de informe sobre el estado de la configuración</w:t>
+            </w:r>
           </w:p>
           <w:p>
             <w:pPr>
@@ -3986,9 +3809,18 @@
                 <w:sz w:val="24"/>
                 <w:szCs w:val="24"/>
               </w:rPr>
-              <w:t>Apoyar la elaboración de informe sobre el estado de la configuración</w:t>
-            </w:r>
-          </w:p>
+              <w:t>Registrar y mantener copias de las antiguas versiones</w:t>
+            </w:r>
+          </w:p>
+        </w:tc>
+        <w:tc>
+          <w:tcPr>
+            <w:tcW w:w="1929" w:type="dxa"/>
+            <w:shd w:val="clear" w:color="auto" w:fill="auto"/>
+            <w:tcMar>
+              <w:left w:w="103" w:type="dxa"/>
+            </w:tcMar>
+          </w:tcPr>
           <w:p>
             <w:pPr>
               <w:pStyle w:val="titulo1"/>
@@ -4010,13 +3842,14 @@
                 <w:sz w:val="24"/>
                 <w:szCs w:val="24"/>
               </w:rPr>
-              <w:t>Registrar y mantener copias de las antiguas versiones</w:t>
-            </w:r>
-          </w:p>
-        </w:tc>
-        <w:tc>
-          <w:tcPr>
-            <w:tcW w:w="1929" w:type="dxa"/>
+              <w:lastRenderedPageBreak/>
+              <w:t>1</w:t>
+            </w:r>
+          </w:p>
+        </w:tc>
+        <w:tc>
+          <w:tcPr>
+            <w:tcW w:w="2651" w:type="dxa"/>
             <w:shd w:val="clear" w:color="auto" w:fill="auto"/>
             <w:tcMar>
               <w:left w:w="103" w:type="dxa"/>
@@ -4035,6 +3868,8 @@
                 <w:szCs w:val="24"/>
               </w:rPr>
             </w:pPr>
+            <w:bookmarkStart w:id="4" w:name="_Toc525412328"/>
+            <w:bookmarkEnd w:id="4"/>
             <w:r>
               <w:rPr>
                 <w:rFonts w:ascii="Arial" w:hAnsi="Arial" w:cs="Arial"/>
@@ -4043,24 +3878,9 @@
                 <w:sz w:val="24"/>
                 <w:szCs w:val="24"/>
               </w:rPr>
-              <w:lastRenderedPageBreak/>
-              <w:t>1</w:t>
-            </w:r>
-          </w:p>
-        </w:tc>
-        <w:tc>
-          <w:tcPr>
-            <w:tcW w:w="2651" w:type="dxa"/>
-            <w:shd w:val="clear" w:color="auto" w:fill="auto"/>
-            <w:tcMar>
-              <w:left w:w="103" w:type="dxa"/>
-            </w:tcMar>
-          </w:tcPr>
-          <w:p>
-            <w:pPr>
-              <w:pStyle w:val="titulo1"/>
-              <w:ind w:left="360"/>
-              <w:cnfStyle w:val="000000000000" w:firstRow="0" w:lastRow="0" w:firstColumn="0" w:lastColumn="0" w:oddVBand="0" w:evenVBand="0" w:oddHBand="0" w:evenHBand="0" w:firstRowFirstColumn="0" w:firstRowLastColumn="0" w:lastRowFirstColumn="0" w:lastRowLastColumn="0"/>
+              <w:t xml:space="preserve">Controlar el ingreso y el acceso a las </w:t>
+            </w:r>
+            <w:r>
               <w:rPr>
                 <w:rFonts w:ascii="Arial" w:hAnsi="Arial" w:cs="Arial"/>
                 <w:b w:val="0"/>
@@ -4068,41 +3888,8 @@
                 <w:sz w:val="24"/>
                 <w:szCs w:val="24"/>
               </w:rPr>
-            </w:pPr>
-            <w:bookmarkStart w:id="5" w:name="_Toc525412328"/>
-            <w:bookmarkEnd w:id="5"/>
-            <w:r>
-              <w:rPr>
-                <w:rFonts w:ascii="Arial" w:hAnsi="Arial" w:cs="Arial"/>
-                <w:b w:val="0"/>
-                <w:color w:val="00000A"/>
-                <w:sz w:val="24"/>
-                <w:szCs w:val="24"/>
-              </w:rPr>
-              <w:t xml:space="preserve">Controlar el ingreso y el acceso a las </w:t>
-            </w:r>
-            <w:proofErr w:type="spellStart"/>
-            <w:r>
-              <w:rPr>
-                <w:rFonts w:ascii="Arial" w:hAnsi="Arial" w:cs="Arial"/>
-                <w:b w:val="0"/>
-                <w:color w:val="00000A"/>
-                <w:sz w:val="24"/>
-                <w:szCs w:val="24"/>
-              </w:rPr>
               <w:lastRenderedPageBreak/>
-              <w:t>baselines</w:t>
-            </w:r>
-            <w:proofErr w:type="spellEnd"/>
-            <w:r>
-              <w:rPr>
-                <w:rFonts w:ascii="Arial" w:hAnsi="Arial" w:cs="Arial"/>
-                <w:b w:val="0"/>
-                <w:color w:val="00000A"/>
-                <w:sz w:val="24"/>
-                <w:szCs w:val="24"/>
-              </w:rPr>
-              <w:t>, garantizando el uso de los procedimientos formales definidos en el plan de SCM.</w:t>
+              <w:t>baselines, garantizando el uso de los procedimientos formales definidos en el plan de SCM.</w:t>
             </w:r>
           </w:p>
         </w:tc>
@@ -4128,8 +3915,8 @@
           <w:rFonts w:hint="eastAsia"/>
         </w:rPr>
       </w:pPr>
-      <w:bookmarkStart w:id="6" w:name="_Toc525771968"/>
-      <w:bookmarkEnd w:id="6"/>
+      <w:bookmarkStart w:id="5" w:name="_Toc525771968"/>
+      <w:bookmarkEnd w:id="5"/>
       <w:r>
         <w:t>Políticas, Directrices y Procedimientos</w:t>
       </w:r>
@@ -4213,21 +4000,13 @@
           <w:rFonts w:hint="eastAsia"/>
         </w:rPr>
       </w:pPr>
-      <w:bookmarkStart w:id="7" w:name="_Toc525771969"/>
-      <w:bookmarkEnd w:id="7"/>
-      <w:proofErr w:type="gramStart"/>
+      <w:bookmarkStart w:id="6" w:name="_Toc525771969"/>
+      <w:bookmarkEnd w:id="6"/>
       <w:r>
         <w:rPr>
           <w:color w:val="00000A"/>
         </w:rPr>
-        <w:t>POLÍTICAS  Y</w:t>
-      </w:r>
-      <w:proofErr w:type="gramEnd"/>
-      <w:r>
-        <w:rPr>
-          <w:color w:val="00000A"/>
-        </w:rPr>
-        <w:t xml:space="preserve"> DIRECTRICES</w:t>
+        <w:t>POLÍTICAS  Y DIRECTRICES</w:t>
       </w:r>
     </w:p>
     <w:p>
@@ -4353,8 +4132,8 @@
           <w:rFonts w:hint="eastAsia"/>
         </w:rPr>
       </w:pPr>
-      <w:bookmarkStart w:id="8" w:name="_Toc525771970"/>
-      <w:bookmarkEnd w:id="8"/>
+      <w:bookmarkStart w:id="7" w:name="_Toc525771970"/>
+      <w:bookmarkEnd w:id="7"/>
       <w:r>
         <w:rPr>
           <w:color w:val="00000A"/>
@@ -4434,21 +4213,7 @@
         <w:rPr>
           <w:color w:val="00000A"/>
         </w:rPr>
-        <w:t xml:space="preserve">Se hacen los </w:t>
-      </w:r>
-      <w:proofErr w:type="spellStart"/>
-      <w:r>
-        <w:rPr>
-          <w:color w:val="00000A"/>
-        </w:rPr>
-        <w:t>merge</w:t>
-      </w:r>
-      <w:proofErr w:type="spellEnd"/>
-      <w:r>
-        <w:rPr>
-          <w:color w:val="00000A"/>
-        </w:rPr>
-        <w:t xml:space="preserve"> necesarios para que la modificación del ítem se encuentre disponible para todos los integrantes. </w:t>
+        <w:t xml:space="preserve">Se hacen los merge necesarios para que la modificación del ítem se encuentre disponible para todos los integrantes. </w:t>
       </w:r>
     </w:p>
     <w:p>
@@ -4476,35 +4241,7 @@
         <w:rPr>
           <w:color w:val="00000A"/>
         </w:rPr>
-        <w:t xml:space="preserve">Si el cambio es validado, se hace un </w:t>
-      </w:r>
-      <w:proofErr w:type="spellStart"/>
-      <w:r>
-        <w:rPr>
-          <w:color w:val="00000A"/>
-        </w:rPr>
-        <w:t>pull</w:t>
-      </w:r>
-      <w:proofErr w:type="spellEnd"/>
-      <w:r>
-        <w:rPr>
-          <w:color w:val="00000A"/>
-        </w:rPr>
-        <w:t xml:space="preserve"> </w:t>
-      </w:r>
-      <w:proofErr w:type="spellStart"/>
-      <w:r>
-        <w:rPr>
-          <w:color w:val="00000A"/>
-        </w:rPr>
-        <w:t>request</w:t>
-      </w:r>
-      <w:proofErr w:type="spellEnd"/>
-      <w:r>
-        <w:rPr>
-          <w:color w:val="00000A"/>
-        </w:rPr>
-        <w:t xml:space="preserve"> a la rama principal.</w:t>
+        <w:t>Si el cambio es validado, se hace un pull request a la rama principal.</w:t>
       </w:r>
     </w:p>
     <w:p>
@@ -4534,8 +4271,8 @@
           <w:rFonts w:hint="eastAsia"/>
         </w:rPr>
       </w:pPr>
-      <w:bookmarkStart w:id="9" w:name="_Toc525771971"/>
-      <w:bookmarkEnd w:id="9"/>
+      <w:bookmarkStart w:id="8" w:name="_Toc525771971"/>
+      <w:bookmarkEnd w:id="8"/>
       <w:r>
         <w:t>Herramientas, entorno e infraestructura</w:t>
       </w:r>
@@ -4553,8 +4290,8 @@
           <w:color w:val="00000A"/>
         </w:rPr>
       </w:pPr>
-      <w:bookmarkStart w:id="10" w:name="_Toc525771972"/>
-      <w:bookmarkEnd w:id="10"/>
+      <w:bookmarkStart w:id="9" w:name="_Toc525771972"/>
+      <w:bookmarkEnd w:id="9"/>
       <w:r>
         <w:rPr>
           <w:color w:val="00000A"/>
@@ -4605,7 +4342,6 @@
         </w:rPr>
         <w:t>Es un sistema de control de versiones distribuido (VCS) escrito en C originalmente para albergar el c</w:t>
       </w:r>
-      <w:proofErr w:type="spellStart"/>
       <w:r>
         <w:rPr>
           <w:rFonts w:asciiTheme="minorHAnsi" w:hAnsiTheme="minorHAnsi" w:cs="Arial"/>
@@ -4613,43 +4349,15 @@
           <w:szCs w:val="24"/>
           <w:lang w:val="es-PE"/>
         </w:rPr>
-        <w:t>ódigo</w:t>
+        <w:t>ódigo de Linux</w:t>
       </w:r>
-      <w:proofErr w:type="spellEnd"/>
       <w:r>
         <w:rPr>
           <w:rFonts w:asciiTheme="minorHAnsi" w:hAnsiTheme="minorHAnsi" w:cs="Arial"/>
           <w:sz w:val="24"/>
           <w:szCs w:val="24"/>
-          <w:lang w:val="es-PE"/>
-        </w:rPr>
-        <w:t xml:space="preserve"> de Linux</w:t>
-      </w:r>
-      <w:r>
-        <w:rPr>
-          <w:rFonts w:asciiTheme="minorHAnsi" w:hAnsiTheme="minorHAnsi" w:cs="Arial"/>
-          <w:sz w:val="24"/>
-          <w:szCs w:val="24"/>
-        </w:rPr>
-        <w:t xml:space="preserve">. </w:t>
-      </w:r>
-      <w:proofErr w:type="spellStart"/>
-      <w:r>
-        <w:rPr>
-          <w:rFonts w:asciiTheme="minorHAnsi" w:hAnsiTheme="minorHAnsi" w:cs="Arial"/>
-          <w:sz w:val="24"/>
-          <w:szCs w:val="24"/>
-        </w:rPr>
-        <w:t>Git</w:t>
-      </w:r>
-      <w:proofErr w:type="spellEnd"/>
-      <w:r>
-        <w:rPr>
-          <w:rFonts w:asciiTheme="minorHAnsi" w:hAnsiTheme="minorHAnsi" w:cs="Arial"/>
-          <w:sz w:val="24"/>
-          <w:szCs w:val="24"/>
-        </w:rPr>
-        <w:t xml:space="preserve"> permite la creación de una historia para una colección de archivos e incluye la funcionalidad para revertir la colección de archivos a otro estado.</w:t>
+        </w:rPr>
+        <w:t>. Git permite la creación de una historia para una colección de archivos e incluye la funcionalidad para revertir la colección de archivos a otro estado.</w:t>
       </w:r>
     </w:p>
     <w:p>
@@ -5048,37 +4756,24 @@
         <w:t xml:space="preserve">Figura 01. </w:t>
       </w:r>
       <w:r>
-        <w:t xml:space="preserve">Flujo de </w:t>
-      </w:r>
-      <w:proofErr w:type="spellStart"/>
-      <w:r>
-        <w:t>Git</w:t>
-      </w:r>
-      <w:proofErr w:type="spellEnd"/>
-    </w:p>
-    <w:p>
-      <w:pPr>
-        <w:ind w:left="1440"/>
-      </w:pPr>
-    </w:p>
-    <w:p>
-      <w:pPr>
-        <w:ind w:left="1440"/>
-      </w:pPr>
-      <w:r>
-        <w:t xml:space="preserve">Para realizar el seguimiento de nuestro trabajo, se define los distintos estados en que pueden estar nuestros ficheros en </w:t>
-      </w:r>
-      <w:proofErr w:type="spellStart"/>
-      <w:r>
-        <w:t>Git</w:t>
-      </w:r>
-      <w:proofErr w:type="spellEnd"/>
-      <w:r>
-        <w:t>.</w:t>
+        <w:t>Flujo de Git</w:t>
       </w:r>
     </w:p>
     <w:p>
       <w:pPr>
+        <w:ind w:left="1440"/>
+      </w:pPr>
+    </w:p>
+    <w:p>
+      <w:pPr>
+        <w:ind w:left="1440"/>
+      </w:pPr>
+      <w:r>
+        <w:t>Para realizar el seguimiento de nuestro trabajo, se define los distintos estados en que pueden estar nuestros ficheros en Git.</w:t>
+      </w:r>
+    </w:p>
+    <w:p>
+      <w:pPr>
         <w:spacing w:before="120" w:line="240" w:lineRule="auto"/>
         <w:ind w:left="1440"/>
       </w:pPr>
@@ -5093,21 +4788,7 @@
         <w:rPr>
           <w:color w:val="000000"/>
         </w:rPr>
-        <w:t xml:space="preserve">: Se encuentran en ese estado todos los ficheros que han sido creados fuera de </w:t>
-      </w:r>
-      <w:proofErr w:type="spellStart"/>
-      <w:r>
-        <w:rPr>
-          <w:color w:val="000000"/>
-        </w:rPr>
-        <w:t>Git</w:t>
-      </w:r>
-      <w:proofErr w:type="spellEnd"/>
-      <w:r>
-        <w:rPr>
-          <w:color w:val="000000"/>
-        </w:rPr>
-        <w:t>, y nunca los hemos incorporado al gestor de versiones.</w:t>
+        <w:t>: Se encuentran en ese estado todos los ficheros que han sido creados fuera de Git, y nunca los hemos incorporado al gestor de versiones.</w:t>
       </w:r>
     </w:p>
     <w:p>
@@ -5271,23 +4952,13 @@
           <w:szCs w:val="24"/>
         </w:rPr>
       </w:pPr>
-      <w:proofErr w:type="spellStart"/>
       <w:r>
         <w:rPr>
           <w:rFonts w:asciiTheme="minorHAnsi" w:hAnsiTheme="minorHAnsi" w:cs="Arial"/>
           <w:sz w:val="24"/>
           <w:szCs w:val="24"/>
         </w:rPr>
-        <w:t>Github</w:t>
-      </w:r>
-      <w:proofErr w:type="spellEnd"/>
-      <w:r>
-        <w:rPr>
-          <w:rFonts w:asciiTheme="minorHAnsi" w:hAnsiTheme="minorHAnsi" w:cs="Arial"/>
-          <w:sz w:val="24"/>
-          <w:szCs w:val="24"/>
-        </w:rPr>
-        <w:t xml:space="preserve"> es una plataforma creada para facilitar el desarrollo colaborativo de software, nos permite alojar proyectos como repositorios en la web gratuitamente, por lo general de forma pública, aunque podemos alojar los proyectos de modo privado, si pagamos una pequeña suscripción mensual.</w:t>
+        <w:t>Github es una plataforma creada para facilitar el desarrollo colaborativo de software, nos permite alojar proyectos como repositorios en la web gratuitamente, por lo general de forma pública, aunque podemos alojar los proyectos de modo privado, si pagamos una pequeña suscripción mensual.</w:t>
       </w:r>
     </w:p>
     <w:p>
@@ -5372,25 +5043,7 @@
           <w:sz w:val="24"/>
           <w:szCs w:val="24"/>
         </w:rPr>
-        <w:t xml:space="preserve">Como muchos desarrolladores tienen de forma pública sus proyectos en </w:t>
-      </w:r>
-      <w:proofErr w:type="spellStart"/>
-      <w:r>
-        <w:rPr>
-          <w:rFonts w:asciiTheme="minorHAnsi" w:hAnsiTheme="minorHAnsi" w:cs="Arial"/>
-          <w:sz w:val="24"/>
-          <w:szCs w:val="24"/>
-        </w:rPr>
-        <w:t>Github</w:t>
-      </w:r>
-      <w:proofErr w:type="spellEnd"/>
-      <w:r>
-        <w:rPr>
-          <w:rFonts w:asciiTheme="minorHAnsi" w:hAnsiTheme="minorHAnsi" w:cs="Arial"/>
-          <w:sz w:val="24"/>
-          <w:szCs w:val="24"/>
-        </w:rPr>
-        <w:t xml:space="preserve"> es posible acceder a su código, leerlo, estudiarlo y aprender de él, e incluso podrías hacer cambios y experimentar sin afectar el código original.</w:t>
+        <w:t>Como muchos desarrolladores tienen de forma pública sus proyectos en Github es posible acceder a su código, leerlo, estudiarlo y aprender de él, e incluso podrías hacer cambios y experimentar sin afectar el código original.</w:t>
       </w:r>
     </w:p>
     <w:p>
@@ -5414,61 +5067,7 @@
           <w:sz w:val="24"/>
           <w:szCs w:val="24"/>
         </w:rPr>
-        <w:t xml:space="preserve">Si luego de copiar un proyecto (hacer </w:t>
-      </w:r>
-      <w:proofErr w:type="spellStart"/>
-      <w:r>
-        <w:rPr>
-          <w:rFonts w:asciiTheme="minorHAnsi" w:hAnsiTheme="minorHAnsi" w:cs="Arial"/>
-          <w:sz w:val="24"/>
-          <w:szCs w:val="24"/>
-        </w:rPr>
-        <w:t>Fork</w:t>
-      </w:r>
-      <w:proofErr w:type="spellEnd"/>
-      <w:r>
-        <w:rPr>
-          <w:rFonts w:asciiTheme="minorHAnsi" w:hAnsiTheme="minorHAnsi" w:cs="Arial"/>
-          <w:sz w:val="24"/>
-          <w:szCs w:val="24"/>
-        </w:rPr>
-        <w:t xml:space="preserve">) haces ajustes que arreglan bugs o introducen una nueva funcionalidad, puedes proponerle al dueño del proyecto que integre tus cambios en su código a través de un </w:t>
-      </w:r>
-      <w:proofErr w:type="spellStart"/>
-      <w:r>
-        <w:rPr>
-          <w:rFonts w:asciiTheme="minorHAnsi" w:hAnsiTheme="minorHAnsi" w:cs="Arial"/>
-          <w:sz w:val="24"/>
-          <w:szCs w:val="24"/>
-        </w:rPr>
-        <w:t>Pull</w:t>
-      </w:r>
-      <w:proofErr w:type="spellEnd"/>
-      <w:r>
-        <w:rPr>
-          <w:rFonts w:asciiTheme="minorHAnsi" w:hAnsiTheme="minorHAnsi" w:cs="Arial"/>
-          <w:sz w:val="24"/>
-          <w:szCs w:val="24"/>
-        </w:rPr>
-        <w:t xml:space="preserve"> </w:t>
-      </w:r>
-      <w:proofErr w:type="spellStart"/>
-      <w:r>
-        <w:rPr>
-          <w:rFonts w:asciiTheme="minorHAnsi" w:hAnsiTheme="minorHAnsi" w:cs="Arial"/>
-          <w:sz w:val="24"/>
-          <w:szCs w:val="24"/>
-        </w:rPr>
-        <w:t>Request</w:t>
-      </w:r>
-      <w:proofErr w:type="spellEnd"/>
-      <w:r>
-        <w:rPr>
-          <w:rFonts w:asciiTheme="minorHAnsi" w:hAnsiTheme="minorHAnsi" w:cs="Arial"/>
-          <w:sz w:val="24"/>
-          <w:szCs w:val="24"/>
-        </w:rPr>
-        <w:t>.</w:t>
+        <w:t>Si luego de copiar un proyecto (hacer Fork) haces ajustes que arreglan bugs o introducen una nueva funcionalidad, puedes proponerle al dueño del proyecto que integre tus cambios en su código a través de un Pull Request.</w:t>
       </w:r>
     </w:p>
     <w:p>
@@ -5564,25 +5163,7 @@
           <w:sz w:val="24"/>
           <w:szCs w:val="24"/>
         </w:rPr>
-        <w:t xml:space="preserve">Cada proyecto creado en </w:t>
-      </w:r>
-      <w:proofErr w:type="spellStart"/>
-      <w:r>
-        <w:rPr>
-          <w:rFonts w:asciiTheme="minorHAnsi" w:hAnsiTheme="minorHAnsi" w:cs="Arial"/>
-          <w:sz w:val="24"/>
-          <w:szCs w:val="24"/>
-        </w:rPr>
-        <w:t>Github</w:t>
-      </w:r>
-      <w:proofErr w:type="spellEnd"/>
-      <w:r>
-        <w:rPr>
-          <w:rFonts w:asciiTheme="minorHAnsi" w:hAnsiTheme="minorHAnsi" w:cs="Arial"/>
-          <w:sz w:val="24"/>
-          <w:szCs w:val="24"/>
-        </w:rPr>
-        <w:t xml:space="preserve"> incluye un sistema de seguimiento de problemas, del estilo sistema de tickets.</w:t>
+        <w:t>Cada proyecto creado en Github incluye un sistema de seguimiento de problemas, del estilo sistema de tickets.</w:t>
       </w:r>
     </w:p>
     <w:p>
@@ -5606,25 +5187,7 @@
           <w:sz w:val="24"/>
           <w:szCs w:val="24"/>
         </w:rPr>
-        <w:t xml:space="preserve">Es una plataforma web, por tanto, es independiente del sistema operativo que utilices, y además </w:t>
-      </w:r>
-      <w:proofErr w:type="spellStart"/>
-      <w:r>
-        <w:rPr>
-          <w:rFonts w:asciiTheme="minorHAnsi" w:hAnsiTheme="minorHAnsi" w:cs="Arial"/>
-          <w:sz w:val="24"/>
-          <w:szCs w:val="24"/>
-        </w:rPr>
-        <w:t>Git</w:t>
-      </w:r>
-      <w:proofErr w:type="spellEnd"/>
-      <w:r>
-        <w:rPr>
-          <w:rFonts w:asciiTheme="minorHAnsi" w:hAnsiTheme="minorHAnsi" w:cs="Arial"/>
-          <w:sz w:val="24"/>
-          <w:szCs w:val="24"/>
-        </w:rPr>
-        <w:t xml:space="preserve"> que es la herramienta que si requiere instalación es compatible con todos los sistemas; Linux, OSX y Windows.</w:t>
+        <w:t>Es una plataforma web, por tanto, es independiente del sistema operativo que utilices, y además Git que es la herramienta que si requiere instalación es compatible con todos los sistemas; Linux, OSX y Windows.</w:t>
       </w:r>
     </w:p>
     <w:p>
@@ -5753,23 +5316,13 @@
           <w:szCs w:val="24"/>
         </w:rPr>
       </w:pPr>
-      <w:proofErr w:type="spellStart"/>
       <w:r>
         <w:rPr>
           <w:rFonts w:asciiTheme="minorHAnsi" w:hAnsiTheme="minorHAnsi" w:cs="Arial"/>
           <w:sz w:val="24"/>
           <w:szCs w:val="24"/>
         </w:rPr>
-        <w:t>Github</w:t>
-      </w:r>
-      <w:proofErr w:type="spellEnd"/>
-      <w:r>
-        <w:rPr>
-          <w:rFonts w:asciiTheme="minorHAnsi" w:hAnsiTheme="minorHAnsi" w:cs="Arial"/>
-          <w:sz w:val="24"/>
-          <w:szCs w:val="24"/>
-        </w:rPr>
-        <w:t xml:space="preserve"> tiene dos modalidades: una gratuita y otra de pago. En la versión gratuita, se podrán crear “n” repositorios de acceso público; pero para el uso de repositorios privados tendrá un coste.</w:t>
+        <w:t>Github tiene dos modalidades: una gratuita y otra de pago. En la versión gratuita, se podrán crear “n” repositorios de acceso público; pero para el uso de repositorios privados tendrá un coste.</w:t>
       </w:r>
     </w:p>
     <w:p>
@@ -5793,25 +5346,7 @@
           <w:sz w:val="24"/>
           <w:szCs w:val="24"/>
         </w:rPr>
-        <w:t xml:space="preserve">Limitación de </w:t>
-      </w:r>
-      <w:proofErr w:type="spellStart"/>
-      <w:r>
-        <w:rPr>
-          <w:rFonts w:asciiTheme="minorHAnsi" w:hAnsiTheme="minorHAnsi" w:cs="Arial"/>
-          <w:sz w:val="24"/>
-          <w:szCs w:val="24"/>
-        </w:rPr>
-        <w:t>versionamiento</w:t>
-      </w:r>
-      <w:proofErr w:type="spellEnd"/>
-      <w:r>
-        <w:rPr>
-          <w:rFonts w:asciiTheme="minorHAnsi" w:hAnsiTheme="minorHAnsi" w:cs="Arial"/>
-          <w:sz w:val="24"/>
-          <w:szCs w:val="24"/>
-        </w:rPr>
-        <w:t xml:space="preserve"> para elementos de texto plano.</w:t>
+        <w:t>Limitación de versionamiento para elementos de texto plano.</w:t>
       </w:r>
     </w:p>
     <w:p>
@@ -5846,8 +5381,8 @@
           <w:color w:val="00000A"/>
         </w:rPr>
       </w:pPr>
-      <w:bookmarkStart w:id="11" w:name="_Toc525771973"/>
-      <w:bookmarkEnd w:id="11"/>
+      <w:bookmarkStart w:id="10" w:name="_Toc525771973"/>
+      <w:bookmarkEnd w:id="10"/>
       <w:r>
         <w:rPr>
           <w:color w:val="00000A"/>
@@ -5919,21 +5454,7 @@
         <w:rPr>
           <w:color w:val="000000"/>
         </w:rPr>
-        <w:t xml:space="preserve">Se encarga de verificar los cambios de los documentos, y revisar que se trabaja en el </w:t>
-      </w:r>
-      <w:proofErr w:type="spellStart"/>
-      <w:r>
-        <w:rPr>
-          <w:color w:val="000000"/>
-        </w:rPr>
-        <w:t>branch</w:t>
-      </w:r>
-      <w:proofErr w:type="spellEnd"/>
-      <w:r>
-        <w:rPr>
-          <w:color w:val="000000"/>
-        </w:rPr>
-        <w:t xml:space="preserve"> establecido. Así mismo </w:t>
+        <w:t xml:space="preserve">Se encarga de verificar los cambios de los documentos, y revisar que se trabaja en el branch establecido. Así mismo </w:t>
       </w:r>
       <w:r>
         <w:t>debe dar los permisos necesarios a los desarrolladores para realizar el desarrollo.</w:t>
@@ -5950,7 +5471,7 @@
           <w:color w:val="000000"/>
         </w:rPr>
       </w:pPr>
-      <w:bookmarkStart w:id="12" w:name="_Hlk525236675"/>
+      <w:bookmarkStart w:id="11" w:name="_Hlk525236675"/>
       <w:r>
         <w:rPr>
           <w:b/>
@@ -5958,7 +5479,7 @@
         </w:rPr>
         <w:t xml:space="preserve">Repositorio Remoto de </w:t>
       </w:r>
-      <w:bookmarkEnd w:id="12"/>
+      <w:bookmarkEnd w:id="11"/>
       <w:r>
         <w:rPr>
           <w:b/>
@@ -5972,11 +5493,9 @@
         </w:rPr>
         <w:t xml:space="preserve"> </w:t>
       </w:r>
-      <w:proofErr w:type="spellStart"/>
       <w:r>
         <w:t>Github</w:t>
       </w:r>
-      <w:proofErr w:type="spellEnd"/>
       <w:r>
         <w:rPr>
           <w:color w:val="000000"/>
@@ -6007,11 +5526,9 @@
         </w:rPr>
         <w:t xml:space="preserve"> </w:t>
       </w:r>
-      <w:proofErr w:type="spellStart"/>
       <w:r>
         <w:t>Github</w:t>
       </w:r>
-      <w:proofErr w:type="spellEnd"/>
       <w:r>
         <w:rPr>
           <w:color w:val="000000"/>
@@ -6045,8 +5562,8 @@
           <w:color w:val="00000A"/>
         </w:rPr>
       </w:pPr>
-      <w:bookmarkStart w:id="13" w:name="_Toc525771974"/>
-      <w:bookmarkEnd w:id="13"/>
+      <w:bookmarkStart w:id="12" w:name="_Toc525771974"/>
+      <w:bookmarkEnd w:id="12"/>
       <w:r>
         <w:rPr>
           <w:color w:val="00000A"/>
@@ -6069,119 +5586,7 @@
           <w:rStyle w:val="None"/>
           <w:lang w:val="es-PE"/>
         </w:rPr>
-        <w:t xml:space="preserve">Se manejará 2 tipos de ramas o </w:t>
-      </w:r>
-      <w:proofErr w:type="spellStart"/>
-      <w:r>
-        <w:rPr>
-          <w:rStyle w:val="None"/>
-          <w:lang w:val="es-PE"/>
-        </w:rPr>
-        <w:t>branch</w:t>
-      </w:r>
-      <w:proofErr w:type="spellEnd"/>
-      <w:r>
-        <w:rPr>
-          <w:rStyle w:val="None"/>
-          <w:lang w:val="es-PE"/>
-        </w:rPr>
-        <w:t xml:space="preserve">, que nos va servir para controlar mejor los </w:t>
-      </w:r>
-      <w:proofErr w:type="spellStart"/>
-      <w:r>
-        <w:rPr>
-          <w:rStyle w:val="None"/>
-          <w:lang w:val="es-PE"/>
-        </w:rPr>
-        <w:t>commit</w:t>
-      </w:r>
-      <w:proofErr w:type="spellEnd"/>
-      <w:r>
-        <w:rPr>
-          <w:rStyle w:val="None"/>
-          <w:lang w:val="es-PE"/>
-        </w:rPr>
-        <w:t>, se va desarrollar en la rama de desarrollo (</w:t>
-      </w:r>
-      <w:proofErr w:type="spellStart"/>
-      <w:r>
-        <w:rPr>
-          <w:rStyle w:val="None"/>
-          <w:lang w:val="es-PE"/>
-        </w:rPr>
-        <w:t>branch</w:t>
-      </w:r>
-      <w:proofErr w:type="spellEnd"/>
-      <w:r>
-        <w:rPr>
-          <w:rStyle w:val="None"/>
-          <w:lang w:val="es-PE"/>
-        </w:rPr>
-        <w:t xml:space="preserve"> </w:t>
-      </w:r>
-      <w:proofErr w:type="spellStart"/>
-      <w:r>
-        <w:rPr>
-          <w:rStyle w:val="None"/>
-          <w:lang w:val="es-PE"/>
-        </w:rPr>
-        <w:t>development</w:t>
-      </w:r>
-      <w:proofErr w:type="spellEnd"/>
-      <w:r>
-        <w:rPr>
-          <w:rStyle w:val="None"/>
-          <w:lang w:val="es-PE"/>
-        </w:rPr>
-        <w:t xml:space="preserve">) que corresponderá 1 </w:t>
-      </w:r>
-      <w:proofErr w:type="spellStart"/>
-      <w:r>
-        <w:rPr>
-          <w:rStyle w:val="None"/>
-          <w:lang w:val="es-PE"/>
-        </w:rPr>
-        <w:t>branch</w:t>
-      </w:r>
-      <w:proofErr w:type="spellEnd"/>
-      <w:r>
-        <w:rPr>
-          <w:rStyle w:val="None"/>
-          <w:lang w:val="es-PE"/>
-        </w:rPr>
-        <w:t xml:space="preserve"> para cada miembro del equipo y la rama maestra (</w:t>
-      </w:r>
-      <w:proofErr w:type="spellStart"/>
-      <w:r>
-        <w:rPr>
-          <w:rStyle w:val="None"/>
-          <w:lang w:val="es-PE"/>
-        </w:rPr>
-        <w:t>branch</w:t>
-      </w:r>
-      <w:proofErr w:type="spellEnd"/>
-      <w:r>
-        <w:rPr>
-          <w:rStyle w:val="None"/>
-          <w:lang w:val="es-PE"/>
-        </w:rPr>
-        <w:t xml:space="preserve"> master) la cual alojará las versiones cuyos cambios hayan sido aprobados y estén listos para su respectivo </w:t>
-      </w:r>
-      <w:proofErr w:type="spellStart"/>
-      <w:r>
-        <w:rPr>
-          <w:rStyle w:val="None"/>
-          <w:lang w:val="es-PE"/>
-        </w:rPr>
-        <w:t>release</w:t>
-      </w:r>
-      <w:proofErr w:type="spellEnd"/>
-      <w:r>
-        <w:rPr>
-          <w:rStyle w:val="None"/>
-          <w:lang w:val="es-PE"/>
-        </w:rPr>
-        <w:t>.</w:t>
+        <w:t>Se manejará 2 tipos de ramas o branch, que nos va servir para controlar mejor los commit, se va desarrollar en la rama de desarrollo (branch development) que corresponderá 1 branch para cada miembro del equipo y la rama maestra (branch master) la cual alojará las versiones cuyos cambios hayan sido aprobados y estén listos para su respectivo release.</w:t>
       </w:r>
     </w:p>
     <w:p>
@@ -6206,21 +5611,12 @@
         <w:ind w:left="2268"/>
         <w:jc w:val="both"/>
       </w:pPr>
-      <w:proofErr w:type="spellStart"/>
       <w:r>
         <w:rPr>
           <w:rStyle w:val="None"/>
           <w:b/>
         </w:rPr>
-        <w:t>Branch</w:t>
-      </w:r>
-      <w:proofErr w:type="spellEnd"/>
-      <w:r>
-        <w:rPr>
-          <w:rStyle w:val="None"/>
-          <w:b/>
-        </w:rPr>
-        <w:t xml:space="preserve"> master</w:t>
+        <w:t>Branch master</w:t>
       </w:r>
       <w:r>
         <w:t>: Esta rama será la principal, donde se pondrá los cambios aprobados por el administrador.</w:t>
@@ -6239,31 +5635,13 @@
         <w:ind w:left="2268"/>
         <w:jc w:val="both"/>
       </w:pPr>
-      <w:proofErr w:type="spellStart"/>
       <w:r>
         <w:rPr>
           <w:rStyle w:val="None"/>
           <w:b/>
         </w:rPr>
-        <w:t>Branch</w:t>
+        <w:t>Branch Development</w:t>
       </w:r>
-      <w:proofErr w:type="spellEnd"/>
-      <w:r>
-        <w:rPr>
-          <w:rStyle w:val="None"/>
-          <w:b/>
-        </w:rPr>
-        <w:t xml:space="preserve"> </w:t>
-      </w:r>
-      <w:proofErr w:type="spellStart"/>
-      <w:r>
-        <w:rPr>
-          <w:rStyle w:val="None"/>
-          <w:b/>
-        </w:rPr>
-        <w:t>Development</w:t>
-      </w:r>
-      <w:proofErr w:type="spellEnd"/>
       <w:r>
         <w:t>: Esta rama será para los desarrolladores, donde podrán hacer sus cambios previa aprobación, sin alterar la rama principal.</w:t>
       </w:r>
@@ -6362,8 +5740,8 @@
           <w:rFonts w:hint="eastAsia"/>
         </w:rPr>
       </w:pPr>
-      <w:bookmarkStart w:id="14" w:name="_Toc525771975"/>
-      <w:bookmarkEnd w:id="14"/>
+      <w:bookmarkStart w:id="13" w:name="_Toc525771975"/>
+      <w:bookmarkEnd w:id="13"/>
       <w:r>
         <w:lastRenderedPageBreak/>
         <w:t>Calendario</w:t>
@@ -7557,8 +6935,8 @@
           <w:rFonts w:hint="eastAsia"/>
         </w:rPr>
       </w:pPr>
-      <w:bookmarkStart w:id="15" w:name="_Toc525771976"/>
-      <w:bookmarkEnd w:id="15"/>
+      <w:bookmarkStart w:id="14" w:name="_Toc525771976"/>
+      <w:bookmarkEnd w:id="14"/>
       <w:r>
         <w:lastRenderedPageBreak/>
         <w:t>Identificación</w:t>
@@ -7976,17 +7354,8 @@
                 <w:b/>
                 <w:color w:val="000000" w:themeColor="text1"/>
               </w:rPr>
-              <w:t>.</w:t>
-            </w:r>
-            <w:proofErr w:type="spellStart"/>
-            <w:r>
-              <w:rPr>
-                <w:b/>
-                <w:color w:val="000000" w:themeColor="text1"/>
-              </w:rPr>
-              <w:t>docx</w:t>
-            </w:r>
-            <w:proofErr w:type="spellEnd"/>
+              <w:t>.docx</w:t>
+            </w:r>
           </w:p>
         </w:tc>
         <w:tc>
@@ -8115,17 +7484,8 @@
                 <w:b/>
                 <w:color w:val="000000" w:themeColor="text1"/>
               </w:rPr>
-              <w:t>.</w:t>
-            </w:r>
-            <w:proofErr w:type="spellStart"/>
-            <w:r>
-              <w:rPr>
-                <w:b/>
-                <w:color w:val="000000" w:themeColor="text1"/>
-              </w:rPr>
-              <w:t>docx</w:t>
-            </w:r>
-            <w:proofErr w:type="spellEnd"/>
+              <w:t>.docx</w:t>
+            </w:r>
           </w:p>
         </w:tc>
         <w:tc>
@@ -8254,17 +7614,8 @@
                 <w:b/>
                 <w:color w:val="000000" w:themeColor="text1"/>
               </w:rPr>
-              <w:t>.</w:t>
-            </w:r>
-            <w:proofErr w:type="spellStart"/>
-            <w:r>
-              <w:rPr>
-                <w:b/>
-                <w:color w:val="000000" w:themeColor="text1"/>
-              </w:rPr>
-              <w:t>docx</w:t>
-            </w:r>
-            <w:proofErr w:type="spellEnd"/>
+              <w:t>.docx</w:t>
+            </w:r>
           </w:p>
         </w:tc>
         <w:tc>
@@ -8385,16 +7736,8 @@
               <w:rPr>
                 <w:b/>
               </w:rPr>
-              <w:t>.</w:t>
-            </w:r>
-            <w:proofErr w:type="spellStart"/>
-            <w:r>
-              <w:rPr>
-                <w:b/>
-              </w:rPr>
-              <w:t>docx</w:t>
-            </w:r>
-            <w:proofErr w:type="spellEnd"/>
+              <w:t>.docx</w:t>
+            </w:r>
           </w:p>
         </w:tc>
         <w:tc>
@@ -8513,16 +7856,8 @@
               <w:rPr>
                 <w:b/>
               </w:rPr>
-              <w:t>.</w:t>
-            </w:r>
-            <w:proofErr w:type="spellStart"/>
-            <w:r>
-              <w:rPr>
-                <w:b/>
-              </w:rPr>
-              <w:t>docx</w:t>
-            </w:r>
-            <w:proofErr w:type="spellEnd"/>
+              <w:t>.docx</w:t>
+            </w:r>
           </w:p>
         </w:tc>
         <w:tc>
@@ -8641,16 +7976,8 @@
               <w:rPr>
                 <w:b/>
               </w:rPr>
-              <w:t>.</w:t>
-            </w:r>
-            <w:proofErr w:type="spellStart"/>
-            <w:r>
-              <w:rPr>
-                <w:b/>
-              </w:rPr>
-              <w:t>docx</w:t>
-            </w:r>
-            <w:proofErr w:type="spellEnd"/>
+              <w:t>.docx</w:t>
+            </w:r>
           </w:p>
         </w:tc>
         <w:tc>
@@ -8697,8 +8024,8 @@
                 <w:color w:val="000000" w:themeColor="text1"/>
               </w:rPr>
             </w:pPr>
-            <w:bookmarkStart w:id="16" w:name="__DdeLink__6528_186207727"/>
-            <w:bookmarkEnd w:id="16"/>
+            <w:bookmarkStart w:id="15" w:name="__DdeLink__6528_186207727"/>
+            <w:bookmarkEnd w:id="15"/>
             <w:r>
               <w:rPr>
                 <w:b w:val="0"/>
@@ -8779,17 +8106,8 @@
                 <w:b/>
                 <w:color w:val="000000" w:themeColor="text1"/>
               </w:rPr>
-              <w:t>.</w:t>
-            </w:r>
-            <w:proofErr w:type="spellStart"/>
-            <w:r>
-              <w:rPr>
-                <w:b/>
-                <w:color w:val="000000" w:themeColor="text1"/>
-              </w:rPr>
-              <w:t>docx</w:t>
-            </w:r>
-            <w:proofErr w:type="spellEnd"/>
+              <w:t>.docx</w:t>
+            </w:r>
           </w:p>
         </w:tc>
         <w:tc>
@@ -8918,17 +8236,8 @@
                 <w:b/>
                 <w:color w:val="000000" w:themeColor="text1"/>
               </w:rPr>
-              <w:t>-</w:t>
-            </w:r>
-            <w:proofErr w:type="spellStart"/>
-            <w:r>
-              <w:rPr>
-                <w:b/>
-                <w:color w:val="000000" w:themeColor="text1"/>
-              </w:rPr>
-              <w:t>docx</w:t>
-            </w:r>
-            <w:proofErr w:type="spellEnd"/>
+              <w:t>-docx</w:t>
+            </w:r>
           </w:p>
         </w:tc>
         <w:tc>
@@ -9057,17 +8366,8 @@
                 <w:b/>
                 <w:color w:val="000000" w:themeColor="text1"/>
               </w:rPr>
-              <w:t>.</w:t>
-            </w:r>
-            <w:proofErr w:type="spellStart"/>
-            <w:r>
-              <w:rPr>
-                <w:b/>
-                <w:color w:val="000000" w:themeColor="text1"/>
-              </w:rPr>
-              <w:t>docx</w:t>
-            </w:r>
-            <w:proofErr w:type="spellEnd"/>
+              <w:t>.docx</w:t>
+            </w:r>
           </w:p>
         </w:tc>
         <w:tc>
@@ -9196,17 +8496,8 @@
                 <w:b/>
                 <w:color w:val="000000" w:themeColor="text1"/>
               </w:rPr>
-              <w:t>.</w:t>
-            </w:r>
-            <w:proofErr w:type="spellStart"/>
-            <w:r>
-              <w:rPr>
-                <w:b/>
-                <w:color w:val="000000" w:themeColor="text1"/>
-              </w:rPr>
-              <w:t>docx</w:t>
-            </w:r>
-            <w:proofErr w:type="spellEnd"/>
+              <w:t>.docx</w:t>
+            </w:r>
           </w:p>
         </w:tc>
         <w:tc>
@@ -9335,17 +8626,8 @@
                 <w:b/>
                 <w:color w:val="000000" w:themeColor="text1"/>
               </w:rPr>
-              <w:t>.</w:t>
-            </w:r>
-            <w:proofErr w:type="spellStart"/>
-            <w:r>
-              <w:rPr>
-                <w:b/>
-                <w:color w:val="000000" w:themeColor="text1"/>
-              </w:rPr>
-              <w:t>docx</w:t>
-            </w:r>
-            <w:proofErr w:type="spellEnd"/>
+              <w:t>.docx</w:t>
+            </w:r>
           </w:p>
         </w:tc>
         <w:tc>
@@ -9475,17 +8757,8 @@
                 <w:b/>
                 <w:color w:val="000000" w:themeColor="text1"/>
               </w:rPr>
-              <w:t>.</w:t>
-            </w:r>
-            <w:proofErr w:type="spellStart"/>
-            <w:r>
-              <w:rPr>
-                <w:b/>
-                <w:color w:val="000000" w:themeColor="text1"/>
-              </w:rPr>
-              <w:t>docx</w:t>
-            </w:r>
-            <w:proofErr w:type="spellEnd"/>
+              <w:t>.docx</w:t>
+            </w:r>
           </w:p>
         </w:tc>
         <w:tc>
@@ -9614,17 +8887,8 @@
                 <w:b/>
                 <w:color w:val="000000" w:themeColor="text1"/>
               </w:rPr>
-              <w:t>.</w:t>
-            </w:r>
-            <w:proofErr w:type="spellStart"/>
-            <w:r>
-              <w:rPr>
-                <w:b/>
-                <w:color w:val="000000" w:themeColor="text1"/>
-              </w:rPr>
-              <w:t>docx</w:t>
-            </w:r>
-            <w:proofErr w:type="spellEnd"/>
+              <w:t>.docx</w:t>
+            </w:r>
           </w:p>
         </w:tc>
         <w:tc>
@@ -9698,31 +8962,13 @@
                 <w:color w:val="000000" w:themeColor="text1"/>
               </w:rPr>
             </w:pPr>
-            <w:proofErr w:type="spellStart"/>
             <w:r>
               <w:rPr>
                 <w:b/>
                 <w:color w:val="000000" w:themeColor="text1"/>
               </w:rPr>
-              <w:t>Codigo</w:t>
-            </w:r>
-            <w:proofErr w:type="spellEnd"/>
-            <w:r>
-              <w:rPr>
-                <w:b/>
-                <w:color w:val="000000" w:themeColor="text1"/>
-              </w:rPr>
-              <w:t xml:space="preserve"> fuente back-</w:t>
-            </w:r>
-            <w:proofErr w:type="spellStart"/>
-            <w:r>
-              <w:rPr>
-                <w:b/>
-                <w:color w:val="000000" w:themeColor="text1"/>
-              </w:rPr>
-              <w:t>End</w:t>
-            </w:r>
-            <w:proofErr w:type="spellEnd"/>
+              <w:t>Codigo fuente back-End</w:t>
+            </w:r>
           </w:p>
         </w:tc>
         <w:tc>
@@ -9846,31 +9092,13 @@
                 <w:color w:val="000000" w:themeColor="text1"/>
               </w:rPr>
             </w:pPr>
-            <w:proofErr w:type="spellStart"/>
             <w:r>
               <w:rPr>
                 <w:b/>
                 <w:color w:val="000000" w:themeColor="text1"/>
               </w:rPr>
-              <w:t>Codigo</w:t>
-            </w:r>
-            <w:proofErr w:type="spellEnd"/>
-            <w:r>
-              <w:rPr>
-                <w:b/>
-                <w:color w:val="000000" w:themeColor="text1"/>
-              </w:rPr>
-              <w:t xml:space="preserve"> fuente </w:t>
-            </w:r>
-            <w:proofErr w:type="spellStart"/>
-            <w:r>
-              <w:rPr>
-                <w:b/>
-                <w:color w:val="000000" w:themeColor="text1"/>
-              </w:rPr>
-              <w:t>front-End</w:t>
-            </w:r>
-            <w:proofErr w:type="spellEnd"/>
+              <w:t>Codigo fuente front-End</w:t>
+            </w:r>
           </w:p>
         </w:tc>
         <w:tc>
@@ -10049,17 +9277,8 @@
                 <w:b/>
                 <w:color w:val="000000" w:themeColor="text1"/>
               </w:rPr>
-              <w:t>.</w:t>
-            </w:r>
-            <w:proofErr w:type="spellStart"/>
-            <w:r>
-              <w:rPr>
-                <w:b/>
-                <w:color w:val="000000" w:themeColor="text1"/>
-              </w:rPr>
-              <w:t>sql</w:t>
-            </w:r>
-            <w:proofErr w:type="spellEnd"/>
+              <w:t>.sql</w:t>
+            </w:r>
           </w:p>
         </w:tc>
         <w:tc>
@@ -10212,6 +9431,38 @@
         </w:tc>
       </w:tr>
     </w:tbl>
+    <w:p>
+      <w:pPr>
+        <w:rPr>
+          <w:b/>
+        </w:rPr>
+      </w:pPr>
+    </w:p>
+    <w:p>
+      <w:pPr>
+        <w:tabs>
+          <w:tab w:val="left" w:leader="dot" w:pos="8505"/>
+        </w:tabs>
+        <w:rPr>
+          <w:b/>
+          <w:color w:val="FF0000"/>
+        </w:rPr>
+      </w:pPr>
+      <w:r>
+        <w:rPr>
+          <w:b/>
+        </w:rPr>
+        <w:t xml:space="preserve">2.2 </w:t>
+      </w:r>
+      <w:r>
+        <w:rPr>
+          <w:b/>
+        </w:rPr>
+        <w:t>Definir la nomenclatura de los elementos de la configuración</w:t>
+      </w:r>
+      <w:bookmarkStart w:id="16" w:name="_GoBack"/>
+      <w:bookmarkEnd w:id="16"/>
+    </w:p>
     <w:p>
       <w:pPr>
         <w:rPr>
@@ -15671,7 +14922,7 @@
 </file>
 
 <file path=customXml/itemProps2.xml><?xml version="1.0" encoding="utf-8"?>
-<ds:datastoreItem xmlns:ds="http://schemas.openxmlformats.org/officeDocument/2006/customXml" ds:itemID="{0EE95E24-3A79-4592-B530-1BDCC33E0A2A}">
+<ds:datastoreItem xmlns:ds="http://schemas.openxmlformats.org/officeDocument/2006/customXml" ds:itemID="{06C65CA5-BD1F-4197-BDBF-435A9C9D473E}">
   <ds:schemaRefs>
     <ds:schemaRef ds:uri="http://schemas.openxmlformats.org/officeDocument/2006/bibliography"/>
   </ds:schemaRefs>

</xml_diff>

<commit_message>
Fix menor en las tablas
</commit_message>
<xml_diff>
--- a/Documentos/PGC.docx
+++ b/Documentos/PGC.docx
@@ -8114,7 +8114,7 @@
                 <w:color w:val="00000A"/>
                 <w:lang w:eastAsia="es-AR"/>
               </w:rPr>
-              <w:t>Gestor de la configuración</w:t>
+              <w:t>Bibliotecario</w:t>
             </w:r>
           </w:p>
         </w:tc>
@@ -8206,7 +8206,7 @@
                 <w:color w:val="00000A"/>
                 <w:lang w:eastAsia="es-AR"/>
               </w:rPr>
-              <w:t>Gestor de la configuración</w:t>
+              <w:t>Bibliotecario</w:t>
             </w:r>
           </w:p>
         </w:tc>
@@ -8298,7 +8298,7 @@
                 <w:color w:val="00000A"/>
                 <w:lang w:eastAsia="es-AR"/>
               </w:rPr>
-              <w:t>Gestor de la configuración</w:t>
+              <w:t>Bibliotecario</w:t>
             </w:r>
           </w:p>
         </w:tc>
@@ -8390,7 +8390,7 @@
                 <w:color w:val="00000A"/>
                 <w:lang w:eastAsia="es-AR"/>
               </w:rPr>
-              <w:t>Gestor de la configuración</w:t>
+              <w:t>Bibliotecario</w:t>
             </w:r>
           </w:p>
         </w:tc>
@@ -8482,8 +8482,10 @@
                 <w:color w:val="00000A"/>
                 <w:lang w:eastAsia="es-AR"/>
               </w:rPr>
-              <w:t>Gestor de la configuración</w:t>
-            </w:r>
+              <w:t>Bibliotecario</w:t>
+            </w:r>
+            <w:bookmarkStart w:id="14" w:name="_GoBack"/>
+            <w:bookmarkEnd w:id="14"/>
           </w:p>
         </w:tc>
       </w:tr>
@@ -8500,8 +8502,8 @@
           <w:rFonts w:asciiTheme="minorHAnsi" w:hAnsiTheme="minorHAnsi" w:cstheme="minorHAnsi"/>
         </w:rPr>
       </w:pPr>
-      <w:bookmarkStart w:id="14" w:name="_Toc525771976"/>
-      <w:bookmarkEnd w:id="14"/>
+      <w:bookmarkStart w:id="15" w:name="_Toc525771976"/>
+      <w:bookmarkEnd w:id="15"/>
       <w:r>
         <w:rPr>
           <w:rFonts w:asciiTheme="minorHAnsi" w:hAnsiTheme="minorHAnsi" w:cstheme="minorHAnsi"/>
@@ -9726,8 +9728,8 @@
                 <w:color w:val="000000" w:themeColor="text1"/>
               </w:rPr>
             </w:pPr>
-            <w:bookmarkStart w:id="15" w:name="__DdeLink__6528_186207727"/>
-            <w:bookmarkEnd w:id="15"/>
+            <w:bookmarkStart w:id="16" w:name="__DdeLink__6528_186207727"/>
+            <w:bookmarkEnd w:id="16"/>
             <w:r>
               <w:rPr>
                 <w:rFonts w:asciiTheme="minorHAnsi" w:hAnsiTheme="minorHAnsi" w:cstheme="minorHAnsi"/>
@@ -11822,8 +11824,6 @@
           <w:b/>
         </w:rPr>
       </w:pPr>
-      <w:bookmarkStart w:id="16" w:name="_GoBack"/>
-      <w:bookmarkEnd w:id="16"/>
     </w:p>
     <w:p>
       <w:pPr>
@@ -11974,7 +11974,7 @@
             <w:rPr>
               <w:noProof/>
             </w:rPr>
-            <w:t>16</w:t>
+            <w:t>11</w:t>
           </w:r>
           <w:r>
             <w:fldChar w:fldCharType="end"/>
@@ -12116,7 +12116,7 @@
                   </wp:anchor>
                 </w:drawing>
               </mc:Choice>
-              <mc:Fallback xmlns:cx2="http://schemas.microsoft.com/office/drawing/2015/10/21/chartex" xmlns:cx3="http://schemas.microsoft.com/office/drawing/2016/5/9/chartex" xmlns:cx4="http://schemas.microsoft.com/office/drawing/2016/5/10/chartex" xmlns:cx5="http://schemas.microsoft.com/office/drawing/2016/5/11/chartex" xmlns:cx6="http://schemas.microsoft.com/office/drawing/2016/5/12/chartex" xmlns:cx7="http://schemas.microsoft.com/office/drawing/2016/5/13/chartex" xmlns:cx8="http://schemas.microsoft.com/office/drawing/2016/5/14/chartex" xmlns:aink="http://schemas.microsoft.com/office/drawing/2016/ink" xmlns:am3d="http://schemas.microsoft.com/office/drawing/2017/model3d" xmlns:w16cid="http://schemas.microsoft.com/office/word/2016/wordml/cid">
+              <mc:Fallback xmlns:w16cid="http://schemas.microsoft.com/office/word/2016/wordml/cid" xmlns:am3d="http://schemas.microsoft.com/office/drawing/2017/model3d" xmlns:aink="http://schemas.microsoft.com/office/drawing/2016/ink" xmlns:cx8="http://schemas.microsoft.com/office/drawing/2016/5/14/chartex" xmlns:cx7="http://schemas.microsoft.com/office/drawing/2016/5/13/chartex" xmlns:cx6="http://schemas.microsoft.com/office/drawing/2016/5/12/chartex" xmlns:cx5="http://schemas.microsoft.com/office/drawing/2016/5/11/chartex" xmlns:cx4="http://schemas.microsoft.com/office/drawing/2016/5/10/chartex" xmlns:cx3="http://schemas.microsoft.com/office/drawing/2016/5/9/chartex" xmlns:cx2="http://schemas.microsoft.com/office/drawing/2015/10/21/chartex">
                 <w:pict>
                   <v:shapetype id="shapetype_7" coordsize="21600,21600" o:spt="7" adj="5400" path="m,21600l@1,l21600,l@4,21600xe">
                     <v:stroke joinstyle="miter"/>
@@ -17311,7 +17311,7 @@
 </file>
 
 <file path=customXml/itemProps2.xml><?xml version="1.0" encoding="utf-8"?>
-<ds:datastoreItem xmlns:ds="http://schemas.openxmlformats.org/officeDocument/2006/customXml" ds:itemID="{05A796B4-B87A-4774-A39F-9FAC1A8A495F}">
+<ds:datastoreItem xmlns:ds="http://schemas.openxmlformats.org/officeDocument/2006/customXml" ds:itemID="{07944196-9196-4276-996E-29F983D382EB}">
   <ds:schemaRefs>
     <ds:schemaRef ds:uri="http://schemas.openxmlformats.org/officeDocument/2006/bibliography"/>
   </ds:schemaRefs>

</xml_diff>

<commit_message>
Corregido la descripcion de los casos de las nomenclaturas
</commit_message>
<xml_diff>
--- a/Documentos/PGC.docx
+++ b/Documentos/PGC.docx
@@ -179,108 +179,13 @@
                                 <w:rFonts w:ascii="Arial" w:eastAsia="Arial" w:hAnsi="Arial" w:cs="Arial"/>
                               </w:rPr>
                             </w:pPr>
-                            <w:proofErr w:type="spellStart"/>
                             <w:r>
                               <w:rPr>
                                 <w:rFonts w:ascii="Arial" w:hAnsi="Arial" w:cs="Arial"/>
                                 <w:color w:val="000000"/>
                                 <w:shd w:val="clear" w:color="auto" w:fill="FFFFFF"/>
                               </w:rPr>
-                              <w:t>Arizola</w:t>
-                            </w:r>
-                            <w:proofErr w:type="spellEnd"/>
-                            <w:r>
-                              <w:rPr>
-                                <w:rFonts w:ascii="Arial" w:hAnsi="Arial" w:cs="Arial"/>
-                                <w:color w:val="000000"/>
-                                <w:shd w:val="clear" w:color="auto" w:fill="FFFFFF"/>
-                              </w:rPr>
-                              <w:t xml:space="preserve"> </w:t>
-                            </w:r>
-                            <w:proofErr w:type="spellStart"/>
-                            <w:r>
-                              <w:rPr>
-                                <w:rFonts w:ascii="Arial" w:hAnsi="Arial" w:cs="Arial"/>
-                                <w:color w:val="000000"/>
-                                <w:shd w:val="clear" w:color="auto" w:fill="FFFFFF"/>
-                              </w:rPr>
-                              <w:t>Yánac</w:t>
-                            </w:r>
-                            <w:proofErr w:type="spellEnd"/>
-                            <w:r>
-                              <w:rPr>
-                                <w:rFonts w:ascii="Arial" w:hAnsi="Arial" w:cs="Arial"/>
-                                <w:color w:val="000000"/>
-                                <w:shd w:val="clear" w:color="auto" w:fill="FFFFFF"/>
-                              </w:rPr>
-                              <w:t>, Carlos.</w:t>
-                            </w:r>
-                          </w:p>
-                          <w:p>
-                            <w:pPr>
-                              <w:pStyle w:val="Prrafodelista"/>
-                              <w:numPr>
-                                <w:ilvl w:val="0"/>
-                                <w:numId w:val="1"/>
-                              </w:numPr>
-                              <w:spacing w:after="160" w:line="259" w:lineRule="auto"/>
-                              <w:rPr>
-                                <w:rFonts w:ascii="Arial" w:eastAsia="Arial" w:hAnsi="Arial" w:cs="Arial"/>
-                              </w:rPr>
-                            </w:pPr>
-                            <w:proofErr w:type="spellStart"/>
-                            <w:r>
-                              <w:rPr>
-                                <w:rFonts w:ascii="Arial" w:hAnsi="Arial" w:cs="Arial"/>
-                                <w:color w:val="000000"/>
-                                <w:shd w:val="clear" w:color="auto" w:fill="FFFFFF"/>
-                              </w:rPr>
-                              <w:t>Arotuma</w:t>
-                            </w:r>
-                            <w:proofErr w:type="spellEnd"/>
-                            <w:r>
-                              <w:rPr>
-                                <w:rFonts w:ascii="Arial" w:hAnsi="Arial" w:cs="Arial"/>
-                                <w:color w:val="000000"/>
-                                <w:shd w:val="clear" w:color="auto" w:fill="FFFFFF"/>
-                              </w:rPr>
-                              <w:t xml:space="preserve"> </w:t>
-                            </w:r>
-                            <w:proofErr w:type="spellStart"/>
-                            <w:r>
-                              <w:rPr>
-                                <w:rFonts w:ascii="Arial" w:hAnsi="Arial" w:cs="Arial"/>
-                                <w:color w:val="000000"/>
-                                <w:shd w:val="clear" w:color="auto" w:fill="FFFFFF"/>
-                              </w:rPr>
-                              <w:t>Martinez</w:t>
-                            </w:r>
-                            <w:proofErr w:type="spellEnd"/>
-                            <w:r>
-                              <w:rPr>
-                                <w:rFonts w:ascii="Arial" w:hAnsi="Arial" w:cs="Arial"/>
-                                <w:color w:val="000000"/>
-                                <w:shd w:val="clear" w:color="auto" w:fill="FFFFFF"/>
-                              </w:rPr>
-                              <w:t xml:space="preserve">, </w:t>
-                            </w:r>
-                            <w:proofErr w:type="spellStart"/>
-                            <w:r>
-                              <w:rPr>
-                                <w:rFonts w:ascii="Arial" w:hAnsi="Arial" w:cs="Arial"/>
-                                <w:color w:val="000000"/>
-                                <w:shd w:val="clear" w:color="auto" w:fill="FFFFFF"/>
-                              </w:rPr>
-                              <w:t>Victor</w:t>
-                            </w:r>
-                            <w:proofErr w:type="spellEnd"/>
-                            <w:r>
-                              <w:rPr>
-                                <w:rFonts w:ascii="Arial" w:hAnsi="Arial" w:cs="Arial"/>
-                                <w:color w:val="000000"/>
-                                <w:shd w:val="clear" w:color="auto" w:fill="FFFFFF"/>
-                              </w:rPr>
-                              <w:t xml:space="preserve"> Miguel.</w:t>
+                              <w:t>Arizola Yánac, Carlos.</w:t>
                             </w:r>
                           </w:p>
                           <w:p>
@@ -301,25 +206,28 @@
                                 <w:color w:val="000000"/>
                                 <w:shd w:val="clear" w:color="auto" w:fill="FFFFFF"/>
                               </w:rPr>
-                              <w:t xml:space="preserve">Arteaga Quico, </w:t>
+                              <w:t>Arotuma Martinez, Victor Miguel.</w:t>
                             </w:r>
-                            <w:proofErr w:type="spellStart"/>
+                          </w:p>
+                          <w:p>
+                            <w:pPr>
+                              <w:pStyle w:val="Prrafodelista"/>
+                              <w:numPr>
+                                <w:ilvl w:val="0"/>
+                                <w:numId w:val="1"/>
+                              </w:numPr>
+                              <w:spacing w:after="160" w:line="259" w:lineRule="auto"/>
+                              <w:rPr>
+                                <w:rFonts w:ascii="Arial" w:eastAsia="Arial" w:hAnsi="Arial" w:cs="Arial"/>
+                              </w:rPr>
+                            </w:pPr>
                             <w:r>
                               <w:rPr>
                                 <w:rFonts w:ascii="Arial" w:hAnsi="Arial" w:cs="Arial"/>
                                 <w:color w:val="000000"/>
                                 <w:shd w:val="clear" w:color="auto" w:fill="FFFFFF"/>
                               </w:rPr>
-                              <w:t>Alisson</w:t>
-                            </w:r>
-                            <w:proofErr w:type="spellEnd"/>
-                            <w:r>
-                              <w:rPr>
-                                <w:rFonts w:ascii="Arial" w:hAnsi="Arial" w:cs="Arial"/>
-                                <w:color w:val="000000"/>
-                                <w:shd w:val="clear" w:color="auto" w:fill="FFFFFF"/>
-                              </w:rPr>
-                              <w:t xml:space="preserve"> Diane.</w:t>
+                              <w:t>Arteaga Quico, Alisson Diane.</w:t>
                             </w:r>
                           </w:p>
                           <w:p>
@@ -726,16 +634,8 @@
         <w:rPr>
           <w:rFonts w:asciiTheme="minorHAnsi" w:hAnsiTheme="minorHAnsi" w:cstheme="minorHAnsi"/>
         </w:rPr>
-        <w:t xml:space="preserve"> </w:t>
+        <w:t xml:space="preserve"> Programsy</w:t>
       </w:r>
-      <w:proofErr w:type="spellStart"/>
-      <w:r>
-        <w:rPr>
-          <w:rFonts w:asciiTheme="minorHAnsi" w:hAnsiTheme="minorHAnsi" w:cstheme="minorHAnsi"/>
-        </w:rPr>
-        <w:t>Programsy</w:t>
-      </w:r>
-      <w:proofErr w:type="spellEnd"/>
     </w:p>
     <w:p>
       <w:pPr>
@@ -1184,19 +1084,11 @@
                 <w:rFonts w:asciiTheme="minorHAnsi" w:hAnsiTheme="minorHAnsi" w:cstheme="minorHAnsi"/>
               </w:rPr>
             </w:pPr>
-            <w:proofErr w:type="spellStart"/>
-            <w:r>
-              <w:rPr>
-                <w:rFonts w:asciiTheme="minorHAnsi" w:hAnsiTheme="minorHAnsi" w:cstheme="minorHAnsi"/>
-              </w:rPr>
-              <w:t>Alisson</w:t>
-            </w:r>
-            <w:proofErr w:type="spellEnd"/>
-            <w:r>
-              <w:rPr>
-                <w:rFonts w:asciiTheme="minorHAnsi" w:hAnsiTheme="minorHAnsi" w:cstheme="minorHAnsi"/>
-              </w:rPr>
-              <w:t xml:space="preserve"> Arteaga</w:t>
+            <w:r>
+              <w:rPr>
+                <w:rFonts w:asciiTheme="minorHAnsi" w:hAnsiTheme="minorHAnsi" w:cstheme="minorHAnsi"/>
+              </w:rPr>
+              <w:t>Alisson Arteaga</w:t>
             </w:r>
           </w:p>
         </w:tc>
@@ -1318,16 +1210,8 @@
               <w:rPr>
                 <w:rFonts w:asciiTheme="minorHAnsi" w:hAnsiTheme="minorHAnsi" w:cstheme="minorHAnsi"/>
               </w:rPr>
-              <w:t xml:space="preserve">Equipo </w:t>
-            </w:r>
-            <w:proofErr w:type="spellStart"/>
-            <w:r>
-              <w:rPr>
-                <w:rFonts w:asciiTheme="minorHAnsi" w:hAnsiTheme="minorHAnsi" w:cstheme="minorHAnsi"/>
-              </w:rPr>
-              <w:t>Programsy</w:t>
-            </w:r>
-            <w:proofErr w:type="spellEnd"/>
+              <w:t>Equipo Programsy</w:t>
+            </w:r>
           </w:p>
         </w:tc>
       </w:tr>
@@ -1688,14 +1572,12 @@
                 <w:rFonts w:asciiTheme="minorHAnsi" w:hAnsiTheme="minorHAnsi" w:cstheme="minorHAnsi"/>
               </w:rPr>
             </w:pPr>
-            <w:proofErr w:type="spellStart"/>
             <w:r>
               <w:rPr>
                 <w:rFonts w:asciiTheme="minorHAnsi" w:hAnsiTheme="minorHAnsi" w:cstheme="minorHAnsi"/>
               </w:rPr>
               <w:t>Arizola</w:t>
             </w:r>
-            <w:proofErr w:type="spellEnd"/>
           </w:p>
         </w:tc>
       </w:tr>
@@ -3458,35 +3340,7 @@
         <w:rPr>
           <w:rFonts w:asciiTheme="minorHAnsi" w:hAnsiTheme="minorHAnsi" w:cstheme="minorHAnsi"/>
         </w:rPr>
-        <w:t xml:space="preserve">Actualmente nuestra consultora cuenta con 5 proyectos de los cuales 4 en producción y uno de ellos en desarrollo que es SGVIF. Nuestra consultora cuenta con diversos productos de software los cuales durante su desarrollo surgieron inconvenientes en el manejo de las solicitudes de cambios que han generado pérdida de </w:t>
-      </w:r>
-      <w:proofErr w:type="gramStart"/>
-      <w:r>
-        <w:rPr>
-          <w:rFonts w:asciiTheme="minorHAnsi" w:hAnsiTheme="minorHAnsi" w:cstheme="minorHAnsi"/>
-        </w:rPr>
-        <w:t>tiempo  por</w:t>
-      </w:r>
-      <w:proofErr w:type="gramEnd"/>
-      <w:r>
-        <w:rPr>
-          <w:rFonts w:asciiTheme="minorHAnsi" w:hAnsiTheme="minorHAnsi" w:cstheme="minorHAnsi"/>
-        </w:rPr>
-        <w:t xml:space="preserve"> parte del equipo al querer realizar cambios de versiones y dificultad el querer restaurar versiones funcionales, nuestro equipo identifica esto como una problemática originado por no contar con una guía o algún documento que permita llevar a cabo una correcta gestión de </w:t>
-      </w:r>
-      <w:proofErr w:type="spellStart"/>
-      <w:r>
-        <w:rPr>
-          <w:rFonts w:asciiTheme="minorHAnsi" w:hAnsiTheme="minorHAnsi" w:cstheme="minorHAnsi"/>
-        </w:rPr>
-        <w:t>versionamiento</w:t>
-      </w:r>
-      <w:proofErr w:type="spellEnd"/>
-      <w:r>
-        <w:rPr>
-          <w:rFonts w:asciiTheme="minorHAnsi" w:hAnsiTheme="minorHAnsi" w:cstheme="minorHAnsi"/>
-        </w:rPr>
-        <w:t>. Debido a ello estamos realizando la siguiente propuesta para contar con un Plan de Gestión de la Configuración.</w:t>
+        <w:t>Actualmente nuestra consultora cuenta con 5 proyectos de los cuales 4 en producción y uno de ellos en desarrollo que es SGVIF. Nuestra consultora cuenta con diversos productos de software los cuales durante su desarrollo surgieron inconvenientes en el manejo de las solicitudes de cambios que han generado pérdida de tiempo  por parte del equipo al querer realizar cambios de versiones y dificultad el querer restaurar versiones funcionales, nuestro equipo identifica esto como una problemática originado por no contar con una guía o algún documento que permita llevar a cabo una correcta gestión de versionamiento. Debido a ello estamos realizando la siguiente propuesta para contar con un Plan de Gestión de la Configuración.</w:t>
       </w:r>
     </w:p>
     <w:p>
@@ -3594,25 +3448,7 @@
           <w:b w:val="0"/>
           <w:color w:val="00000A"/>
         </w:rPr>
-        <w:t xml:space="preserve">unidad de SCM de </w:t>
-      </w:r>
-      <w:proofErr w:type="spellStart"/>
-      <w:r>
-        <w:rPr>
-          <w:rFonts w:asciiTheme="minorHAnsi" w:hAnsiTheme="minorHAnsi" w:cstheme="minorHAnsi"/>
-          <w:b w:val="0"/>
-          <w:color w:val="00000A"/>
-        </w:rPr>
-        <w:t>Programsy</w:t>
-      </w:r>
-      <w:proofErr w:type="spellEnd"/>
-      <w:r>
-        <w:rPr>
-          <w:rFonts w:asciiTheme="minorHAnsi" w:hAnsiTheme="minorHAnsi" w:cstheme="minorHAnsi"/>
-          <w:b w:val="0"/>
-          <w:color w:val="00000A"/>
-        </w:rPr>
-        <w:t xml:space="preserve"> es liderada por el responsable de SCM,</w:t>
+        <w:t>unidad de SCM de Programsy es liderada por el responsable de SCM,</w:t>
       </w:r>
       <w:r>
         <w:rPr>
@@ -4419,10 +4255,22 @@
                 <w:sz w:val="24"/>
                 <w:szCs w:val="24"/>
               </w:rPr>
-              <w:t xml:space="preserve">Aborda diversos aspectos del desarrollo, incluidos documentos, código, entrenamiento, COTS y hardware. Identifica las actualizaciones y modificaciones de </w:t>
-            </w:r>
-            <w:proofErr w:type="spellStart"/>
-            <w:r>
+              <w:t>Aborda diversos aspectos del desarrollo, incluidos documentos, código, entrenamiento, COTS y hardware. Identifica las actualizaciones y modificaciones de CIs y CI, envía actualizaciones de línea base. Participa en el proceso de control de configuraciones</w:t>
+            </w:r>
+          </w:p>
+        </w:tc>
+        <w:tc>
+          <w:tcPr>
+            <w:tcW w:w="1929" w:type="dxa"/>
+            <w:tcMar>
+              <w:left w:w="103" w:type="dxa"/>
+            </w:tcMar>
+          </w:tcPr>
+          <w:p>
+            <w:pPr>
+              <w:pStyle w:val="titulo1"/>
+              <w:ind w:left="360"/>
+              <w:cnfStyle w:val="000000100000" w:firstRow="0" w:lastRow="0" w:firstColumn="0" w:lastColumn="0" w:oddVBand="0" w:evenVBand="0" w:oddHBand="1" w:evenHBand="0" w:firstRowFirstColumn="0" w:firstRowLastColumn="0" w:lastRowFirstColumn="0" w:lastRowLastColumn="0"/>
               <w:rPr>
                 <w:rFonts w:asciiTheme="minorHAnsi" w:hAnsiTheme="minorHAnsi" w:cstheme="minorHAnsi"/>
                 <w:b w:val="0"/>
@@ -4430,9 +4278,7 @@
                 <w:sz w:val="24"/>
                 <w:szCs w:val="24"/>
               </w:rPr>
-              <w:t>CIs</w:t>
-            </w:r>
-            <w:proofErr w:type="spellEnd"/>
+            </w:pPr>
             <w:r>
               <w:rPr>
                 <w:rFonts w:asciiTheme="minorHAnsi" w:hAnsiTheme="minorHAnsi" w:cstheme="minorHAnsi"/>
@@ -4441,13 +4287,13 @@
                 <w:sz w:val="24"/>
                 <w:szCs w:val="24"/>
               </w:rPr>
-              <w:t xml:space="preserve"> y CI, envía actualizaciones de línea base. Participa en el proceso de control de configuraciones</w:t>
-            </w:r>
-          </w:p>
-        </w:tc>
-        <w:tc>
-          <w:tcPr>
-            <w:tcW w:w="1929" w:type="dxa"/>
+              <w:t>3</w:t>
+            </w:r>
+          </w:p>
+        </w:tc>
+        <w:tc>
+          <w:tcPr>
+            <w:tcW w:w="2651" w:type="dxa"/>
             <w:tcMar>
               <w:left w:w="103" w:type="dxa"/>
             </w:tcMar>
@@ -4467,19 +4313,24 @@
             </w:pPr>
             <w:r>
               <w:rPr>
+                <w:rStyle w:val="None"/>
                 <w:rFonts w:asciiTheme="minorHAnsi" w:hAnsiTheme="minorHAnsi" w:cstheme="minorHAnsi"/>
                 <w:b w:val="0"/>
                 <w:color w:val="00000A"/>
                 <w:sz w:val="24"/>
                 <w:szCs w:val="24"/>
               </w:rPr>
-              <w:t>3</w:t>
-            </w:r>
-          </w:p>
-        </w:tc>
-        <w:tc>
-          <w:tcPr>
-            <w:tcW w:w="2651" w:type="dxa"/>
+              <w:t>Depende de cada miembro del equipo. Esta especificado por cada Ítem de la Configuración.</w:t>
+            </w:r>
+          </w:p>
+        </w:tc>
+      </w:tr>
+      <w:tr>
+        <w:tc>
+          <w:tcPr>
+            <w:cnfStyle w:val="001000000000" w:firstRow="0" w:lastRow="0" w:firstColumn="1" w:lastColumn="0" w:oddVBand="0" w:evenVBand="0" w:oddHBand="0" w:evenHBand="0" w:firstRowFirstColumn="0" w:firstRowLastColumn="0" w:lastRowFirstColumn="0" w:lastRowLastColumn="0"/>
+            <w:tcW w:w="2458" w:type="dxa"/>
+            <w:shd w:val="clear" w:color="auto" w:fill="auto"/>
             <w:tcMar>
               <w:left w:w="103" w:type="dxa"/>
             </w:tcMar>
@@ -4488,7 +4339,38 @@
             <w:pPr>
               <w:pStyle w:val="titulo1"/>
               <w:ind w:left="360"/>
-              <w:cnfStyle w:val="000000100000" w:firstRow="0" w:lastRow="0" w:firstColumn="0" w:lastColumn="0" w:oddVBand="0" w:evenVBand="0" w:oddHBand="1" w:evenHBand="0" w:firstRowFirstColumn="0" w:firstRowLastColumn="0" w:lastRowFirstColumn="0" w:lastRowLastColumn="0"/>
+              <w:rPr>
+                <w:rFonts w:asciiTheme="minorHAnsi" w:hAnsiTheme="minorHAnsi" w:cstheme="minorHAnsi"/>
+                <w:color w:val="00000A"/>
+                <w:sz w:val="24"/>
+                <w:szCs w:val="24"/>
+              </w:rPr>
+            </w:pPr>
+            <w:r>
+              <w:rPr>
+                <w:rFonts w:asciiTheme="minorHAnsi" w:hAnsiTheme="minorHAnsi" w:cstheme="minorHAnsi"/>
+                <w:b/>
+                <w:color w:val="00000A"/>
+                <w:sz w:val="24"/>
+                <w:szCs w:val="24"/>
+              </w:rPr>
+              <w:t>Bibliotecarios</w:t>
+            </w:r>
+          </w:p>
+        </w:tc>
+        <w:tc>
+          <w:tcPr>
+            <w:tcW w:w="3014" w:type="dxa"/>
+            <w:shd w:val="clear" w:color="auto" w:fill="auto"/>
+            <w:tcMar>
+              <w:left w:w="103" w:type="dxa"/>
+            </w:tcMar>
+          </w:tcPr>
+          <w:p>
+            <w:pPr>
+              <w:pStyle w:val="titulo1"/>
+              <w:ind w:left="360"/>
+              <w:cnfStyle w:val="000000000000" w:firstRow="0" w:lastRow="0" w:firstColumn="0" w:lastColumn="0" w:oddVBand="0" w:evenVBand="0" w:oddHBand="0" w:evenHBand="0" w:firstRowFirstColumn="0" w:firstRowLastColumn="0" w:lastRowFirstColumn="0" w:lastRowLastColumn="0"/>
               <w:rPr>
                 <w:rFonts w:asciiTheme="minorHAnsi" w:hAnsiTheme="minorHAnsi" w:cstheme="minorHAnsi"/>
                 <w:b w:val="0"/>
@@ -4499,64 +4381,15 @@
             </w:pPr>
             <w:r>
               <w:rPr>
-                <w:rStyle w:val="None"/>
                 <w:rFonts w:asciiTheme="minorHAnsi" w:hAnsiTheme="minorHAnsi" w:cstheme="minorHAnsi"/>
                 <w:b w:val="0"/>
                 <w:color w:val="00000A"/>
                 <w:sz w:val="24"/>
                 <w:szCs w:val="24"/>
               </w:rPr>
-              <w:t>Depende de cada miembro del equipo. Esta especificado por cada Ítem de la Configuración.</w:t>
-            </w:r>
-          </w:p>
-        </w:tc>
-      </w:tr>
-      <w:tr>
-        <w:tc>
-          <w:tcPr>
-            <w:cnfStyle w:val="001000000000" w:firstRow="0" w:lastRow="0" w:firstColumn="1" w:lastColumn="0" w:oddVBand="0" w:evenVBand="0" w:oddHBand="0" w:evenHBand="0" w:firstRowFirstColumn="0" w:firstRowLastColumn="0" w:lastRowFirstColumn="0" w:lastRowLastColumn="0"/>
-            <w:tcW w:w="2458" w:type="dxa"/>
-            <w:shd w:val="clear" w:color="auto" w:fill="auto"/>
-            <w:tcMar>
-              <w:left w:w="103" w:type="dxa"/>
-            </w:tcMar>
-          </w:tcPr>
-          <w:p>
-            <w:pPr>
-              <w:pStyle w:val="titulo1"/>
-              <w:ind w:left="360"/>
-              <w:rPr>
-                <w:rFonts w:asciiTheme="minorHAnsi" w:hAnsiTheme="minorHAnsi" w:cstheme="minorHAnsi"/>
-                <w:color w:val="00000A"/>
-                <w:sz w:val="24"/>
-                <w:szCs w:val="24"/>
-              </w:rPr>
-            </w:pPr>
-            <w:r>
-              <w:rPr>
-                <w:rFonts w:asciiTheme="minorHAnsi" w:hAnsiTheme="minorHAnsi" w:cstheme="minorHAnsi"/>
-                <w:b/>
-                <w:color w:val="00000A"/>
-                <w:sz w:val="24"/>
-                <w:szCs w:val="24"/>
-              </w:rPr>
-              <w:t>Bibliotecarios</w:t>
-            </w:r>
-          </w:p>
-        </w:tc>
-        <w:tc>
-          <w:tcPr>
-            <w:tcW w:w="3014" w:type="dxa"/>
-            <w:shd w:val="clear" w:color="auto" w:fill="auto"/>
-            <w:tcMar>
-              <w:left w:w="103" w:type="dxa"/>
-            </w:tcMar>
-          </w:tcPr>
-          <w:p>
-            <w:pPr>
-              <w:pStyle w:val="titulo1"/>
-              <w:ind w:left="360"/>
-              <w:cnfStyle w:val="000000000000" w:firstRow="0" w:lastRow="0" w:firstColumn="0" w:lastColumn="0" w:oddVBand="0" w:evenVBand="0" w:oddHBand="0" w:evenHBand="0" w:firstRowFirstColumn="0" w:firstRowLastColumn="0" w:lastRowFirstColumn="0" w:lastRowLastColumn="0"/>
+              <w:t xml:space="preserve">Diseñar y establecer la biblioteca del software </w:t>
+            </w:r>
+            <w:r>
               <w:rPr>
                 <w:rFonts w:asciiTheme="minorHAnsi" w:hAnsiTheme="minorHAnsi" w:cstheme="minorHAnsi"/>
                 <w:b w:val="0"/>
@@ -4564,8 +4397,15 @@
                 <w:sz w:val="24"/>
                 <w:szCs w:val="24"/>
               </w:rPr>
-            </w:pPr>
-            <w:r>
+              <w:lastRenderedPageBreak/>
+              <w:t>para cada proyecto de desarrollo durante la etapa de planificación</w:t>
+            </w:r>
+          </w:p>
+          <w:p>
+            <w:pPr>
+              <w:pStyle w:val="titulo1"/>
+              <w:ind w:left="360"/>
+              <w:cnfStyle w:val="000000000000" w:firstRow="0" w:lastRow="0" w:firstColumn="0" w:lastColumn="0" w:oddVBand="0" w:evenVBand="0" w:oddHBand="0" w:evenHBand="0" w:firstRowFirstColumn="0" w:firstRowLastColumn="0" w:lastRowFirstColumn="0" w:lastRowLastColumn="0"/>
               <w:rPr>
                 <w:rFonts w:asciiTheme="minorHAnsi" w:hAnsiTheme="minorHAnsi" w:cstheme="minorHAnsi"/>
                 <w:b w:val="0"/>
@@ -4573,8 +4413,7 @@
                 <w:sz w:val="24"/>
                 <w:szCs w:val="24"/>
               </w:rPr>
-              <w:t xml:space="preserve">Diseñar y establecer la biblioteca del software </w:t>
-            </w:r>
+            </w:pPr>
             <w:r>
               <w:rPr>
                 <w:rFonts w:asciiTheme="minorHAnsi" w:hAnsiTheme="minorHAnsi" w:cstheme="minorHAnsi"/>
@@ -4583,8 +4422,7 @@
                 <w:sz w:val="24"/>
                 <w:szCs w:val="24"/>
               </w:rPr>
-              <w:lastRenderedPageBreak/>
-              <w:t>para cada proyecto de desarrollo durante la etapa de planificación</w:t>
+              <w:t>Establecer y mantener el software y la documentación de cada proyecto de acuerdo con un proceso documentado</w:t>
             </w:r>
           </w:p>
           <w:p>
@@ -4608,7 +4446,7 @@
                 <w:sz w:val="24"/>
                 <w:szCs w:val="24"/>
               </w:rPr>
-              <w:t>Establecer y mantener el software y la documentación de cada proyecto de acuerdo con un proceso documentado</w:t>
+              <w:t>Proveer a los desarrolladores las copias de las líneas bases requeridas para sus diferentes tareas</w:t>
             </w:r>
           </w:p>
           <w:p>
@@ -4632,7 +4470,7 @@
                 <w:sz w:val="24"/>
                 <w:szCs w:val="24"/>
               </w:rPr>
-              <w:t>Proveer a los desarrolladores las copias de las líneas bases requeridas para sus diferentes tareas</w:t>
+              <w:t>Entregar la copia original para implementación de los cambios aprobados por el CCB</w:t>
             </w:r>
           </w:p>
           <w:p>
@@ -4656,7 +4494,7 @@
                 <w:sz w:val="24"/>
                 <w:szCs w:val="24"/>
               </w:rPr>
-              <w:t>Entregar la copia original para implementación de los cambios aprobados por el CCB</w:t>
+              <w:t>Mantener y distribuir un índice con el contenido de cada biblioteca</w:t>
             </w:r>
           </w:p>
           <w:p>
@@ -4680,7 +4518,7 @@
                 <w:sz w:val="24"/>
                 <w:szCs w:val="24"/>
               </w:rPr>
-              <w:t>Mantener y distribuir un índice con el contenido de cada biblioteca</w:t>
+              <w:t>Informar a los desarrolladores sobre los cambios a los items</w:t>
             </w:r>
           </w:p>
           <w:p>
@@ -4704,10 +4542,14 @@
                 <w:sz w:val="24"/>
                 <w:szCs w:val="24"/>
               </w:rPr>
-              <w:t xml:space="preserve">Informar a los desarrolladores sobre los cambios a los </w:t>
-            </w:r>
-            <w:proofErr w:type="spellStart"/>
-            <w:r>
+              <w:t>Apoyar la elaboración de informe sobre el estado de la configuración</w:t>
+            </w:r>
+          </w:p>
+          <w:p>
+            <w:pPr>
+              <w:pStyle w:val="titulo1"/>
+              <w:ind w:left="360"/>
+              <w:cnfStyle w:val="000000000000" w:firstRow="0" w:lastRow="0" w:firstColumn="0" w:lastColumn="0" w:oddVBand="0" w:evenVBand="0" w:oddHBand="0" w:evenHBand="0" w:firstRowFirstColumn="0" w:firstRowLastColumn="0" w:lastRowFirstColumn="0" w:lastRowLastColumn="0"/>
               <w:rPr>
                 <w:rFonts w:asciiTheme="minorHAnsi" w:hAnsiTheme="minorHAnsi" w:cstheme="minorHAnsi"/>
                 <w:b w:val="0"/>
@@ -4715,15 +4557,8 @@
                 <w:sz w:val="24"/>
                 <w:szCs w:val="24"/>
               </w:rPr>
-              <w:t>items</w:t>
-            </w:r>
-            <w:proofErr w:type="spellEnd"/>
-          </w:p>
-          <w:p>
-            <w:pPr>
-              <w:pStyle w:val="titulo1"/>
-              <w:ind w:left="360"/>
-              <w:cnfStyle w:val="000000000000" w:firstRow="0" w:lastRow="0" w:firstColumn="0" w:lastColumn="0" w:oddVBand="0" w:evenVBand="0" w:oddHBand="0" w:evenHBand="0" w:firstRowFirstColumn="0" w:firstRowLastColumn="0" w:lastRowFirstColumn="0" w:lastRowLastColumn="0"/>
+            </w:pPr>
+            <w:r>
               <w:rPr>
                 <w:rFonts w:asciiTheme="minorHAnsi" w:hAnsiTheme="minorHAnsi" w:cstheme="minorHAnsi"/>
                 <w:b w:val="0"/>
@@ -4731,8 +4566,23 @@
                 <w:sz w:val="24"/>
                 <w:szCs w:val="24"/>
               </w:rPr>
-            </w:pPr>
-            <w:r>
+              <w:t>Registrar y mantener copias de las antiguas versiones</w:t>
+            </w:r>
+          </w:p>
+        </w:tc>
+        <w:tc>
+          <w:tcPr>
+            <w:tcW w:w="1929" w:type="dxa"/>
+            <w:shd w:val="clear" w:color="auto" w:fill="auto"/>
+            <w:tcMar>
+              <w:left w:w="103" w:type="dxa"/>
+            </w:tcMar>
+          </w:tcPr>
+          <w:p>
+            <w:pPr>
+              <w:pStyle w:val="titulo1"/>
+              <w:ind w:left="360"/>
+              <w:cnfStyle w:val="000000000000" w:firstRow="0" w:lastRow="0" w:firstColumn="0" w:lastColumn="0" w:oddVBand="0" w:evenVBand="0" w:oddHBand="0" w:evenHBand="0" w:firstRowFirstColumn="0" w:firstRowLastColumn="0" w:lastRowFirstColumn="0" w:lastRowLastColumn="0"/>
               <w:rPr>
                 <w:rFonts w:asciiTheme="minorHAnsi" w:hAnsiTheme="minorHAnsi" w:cstheme="minorHAnsi"/>
                 <w:b w:val="0"/>
@@ -4740,14 +4590,8 @@
                 <w:sz w:val="24"/>
                 <w:szCs w:val="24"/>
               </w:rPr>
-              <w:t>Apoyar la elaboración de informe sobre el estado de la configuración</w:t>
-            </w:r>
-          </w:p>
-          <w:p>
-            <w:pPr>
-              <w:pStyle w:val="titulo1"/>
-              <w:ind w:left="360"/>
-              <w:cnfStyle w:val="000000000000" w:firstRow="0" w:lastRow="0" w:firstColumn="0" w:lastColumn="0" w:oddVBand="0" w:evenVBand="0" w:oddHBand="0" w:evenHBand="0" w:firstRowFirstColumn="0" w:firstRowLastColumn="0" w:lastRowFirstColumn="0" w:lastRowLastColumn="0"/>
+            </w:pPr>
+            <w:r>
               <w:rPr>
                 <w:rFonts w:asciiTheme="minorHAnsi" w:hAnsiTheme="minorHAnsi" w:cstheme="minorHAnsi"/>
                 <w:b w:val="0"/>
@@ -4755,8 +4599,24 @@
                 <w:sz w:val="24"/>
                 <w:szCs w:val="24"/>
               </w:rPr>
-            </w:pPr>
-            <w:r>
+              <w:lastRenderedPageBreak/>
+              <w:t>1</w:t>
+            </w:r>
+          </w:p>
+        </w:tc>
+        <w:tc>
+          <w:tcPr>
+            <w:tcW w:w="2651" w:type="dxa"/>
+            <w:shd w:val="clear" w:color="auto" w:fill="auto"/>
+            <w:tcMar>
+              <w:left w:w="103" w:type="dxa"/>
+            </w:tcMar>
+          </w:tcPr>
+          <w:p>
+            <w:pPr>
+              <w:pStyle w:val="titulo1"/>
+              <w:ind w:left="360"/>
+              <w:cnfStyle w:val="000000000000" w:firstRow="0" w:lastRow="0" w:firstColumn="0" w:lastColumn="0" w:oddVBand="0" w:evenVBand="0" w:oddHBand="0" w:evenHBand="0" w:firstRowFirstColumn="0" w:firstRowLastColumn="0" w:lastRowFirstColumn="0" w:lastRowLastColumn="0"/>
               <w:rPr>
                 <w:rFonts w:asciiTheme="minorHAnsi" w:hAnsiTheme="minorHAnsi" w:cstheme="minorHAnsi"/>
                 <w:b w:val="0"/>
@@ -4764,23 +4624,10 @@
                 <w:sz w:val="24"/>
                 <w:szCs w:val="24"/>
               </w:rPr>
-              <w:t>Registrar y mantener copias de las antiguas versiones</w:t>
-            </w:r>
-          </w:p>
-        </w:tc>
-        <w:tc>
-          <w:tcPr>
-            <w:tcW w:w="1929" w:type="dxa"/>
-            <w:shd w:val="clear" w:color="auto" w:fill="auto"/>
-            <w:tcMar>
-              <w:left w:w="103" w:type="dxa"/>
-            </w:tcMar>
-          </w:tcPr>
-          <w:p>
-            <w:pPr>
-              <w:pStyle w:val="titulo1"/>
-              <w:ind w:left="360"/>
-              <w:cnfStyle w:val="000000000000" w:firstRow="0" w:lastRow="0" w:firstColumn="0" w:lastColumn="0" w:oddVBand="0" w:evenVBand="0" w:oddHBand="0" w:evenHBand="0" w:firstRowFirstColumn="0" w:firstRowLastColumn="0" w:lastRowFirstColumn="0" w:lastRowLastColumn="0"/>
+            </w:pPr>
+            <w:bookmarkStart w:id="4" w:name="_Toc525412328"/>
+            <w:bookmarkEnd w:id="4"/>
+            <w:r>
               <w:rPr>
                 <w:rFonts w:asciiTheme="minorHAnsi" w:hAnsiTheme="minorHAnsi" w:cstheme="minorHAnsi"/>
                 <w:b w:val="0"/>
@@ -4788,7 +4635,8 @@
                 <w:sz w:val="24"/>
                 <w:szCs w:val="24"/>
               </w:rPr>
-            </w:pPr>
+              <w:t xml:space="preserve">Controlar el ingreso y el acceso a las </w:t>
+            </w:r>
             <w:r>
               <w:rPr>
                 <w:rFonts w:asciiTheme="minorHAnsi" w:hAnsiTheme="minorHAnsi" w:cstheme="minorHAnsi"/>
@@ -4798,65 +4646,7 @@
                 <w:szCs w:val="24"/>
               </w:rPr>
               <w:lastRenderedPageBreak/>
-              <w:t>1</w:t>
-            </w:r>
-          </w:p>
-        </w:tc>
-        <w:tc>
-          <w:tcPr>
-            <w:tcW w:w="2651" w:type="dxa"/>
-            <w:shd w:val="clear" w:color="auto" w:fill="auto"/>
-            <w:tcMar>
-              <w:left w:w="103" w:type="dxa"/>
-            </w:tcMar>
-          </w:tcPr>
-          <w:p>
-            <w:pPr>
-              <w:pStyle w:val="titulo1"/>
-              <w:ind w:left="360"/>
-              <w:cnfStyle w:val="000000000000" w:firstRow="0" w:lastRow="0" w:firstColumn="0" w:lastColumn="0" w:oddVBand="0" w:evenVBand="0" w:oddHBand="0" w:evenHBand="0" w:firstRowFirstColumn="0" w:firstRowLastColumn="0" w:lastRowFirstColumn="0" w:lastRowLastColumn="0"/>
-              <w:rPr>
-                <w:rFonts w:asciiTheme="minorHAnsi" w:hAnsiTheme="minorHAnsi" w:cstheme="minorHAnsi"/>
-                <w:b w:val="0"/>
-                <w:color w:val="00000A"/>
-                <w:sz w:val="24"/>
-                <w:szCs w:val="24"/>
-              </w:rPr>
-            </w:pPr>
-            <w:bookmarkStart w:id="4" w:name="_Toc525412328"/>
-            <w:bookmarkEnd w:id="4"/>
-            <w:r>
-              <w:rPr>
-                <w:rFonts w:asciiTheme="minorHAnsi" w:hAnsiTheme="minorHAnsi" w:cstheme="minorHAnsi"/>
-                <w:b w:val="0"/>
-                <w:color w:val="00000A"/>
-                <w:sz w:val="24"/>
-                <w:szCs w:val="24"/>
-              </w:rPr>
-              <w:t xml:space="preserve">Controlar el ingreso y el acceso a las </w:t>
-            </w:r>
-            <w:proofErr w:type="spellStart"/>
-            <w:r>
-              <w:rPr>
-                <w:rFonts w:asciiTheme="minorHAnsi" w:hAnsiTheme="minorHAnsi" w:cstheme="minorHAnsi"/>
-                <w:b w:val="0"/>
-                <w:color w:val="00000A"/>
-                <w:sz w:val="24"/>
-                <w:szCs w:val="24"/>
-              </w:rPr>
-              <w:lastRenderedPageBreak/>
-              <w:t>baselines</w:t>
-            </w:r>
-            <w:proofErr w:type="spellEnd"/>
-            <w:r>
-              <w:rPr>
-                <w:rFonts w:asciiTheme="minorHAnsi" w:hAnsiTheme="minorHAnsi" w:cstheme="minorHAnsi"/>
-                <w:b w:val="0"/>
-                <w:color w:val="00000A"/>
-                <w:sz w:val="24"/>
-                <w:szCs w:val="24"/>
-              </w:rPr>
-              <w:t>, garantizando el uso de los procedimientos formales definidos en el plan de SCM.</w:t>
+              <w:t>baselines, garantizando el uso de los procedimientos formales definidos en el plan de SCM.</w:t>
             </w:r>
           </w:p>
         </w:tc>
@@ -4979,21 +4769,12 @@
       </w:pPr>
       <w:bookmarkStart w:id="6" w:name="_Toc525771969"/>
       <w:bookmarkEnd w:id="6"/>
-      <w:proofErr w:type="gramStart"/>
       <w:r>
         <w:rPr>
           <w:rFonts w:asciiTheme="minorHAnsi" w:hAnsiTheme="minorHAnsi" w:cstheme="minorHAnsi"/>
           <w:color w:val="00000A"/>
         </w:rPr>
-        <w:t>POLÍTICAS  Y</w:t>
-      </w:r>
-      <w:proofErr w:type="gramEnd"/>
-      <w:r>
-        <w:rPr>
-          <w:rFonts w:asciiTheme="minorHAnsi" w:hAnsiTheme="minorHAnsi" w:cstheme="minorHAnsi"/>
-          <w:color w:val="00000A"/>
-        </w:rPr>
-        <w:t xml:space="preserve"> DIRECTRICES</w:t>
+        <w:t>POLÍTICAS  Y DIRECTRICES</w:t>
       </w:r>
     </w:p>
     <w:p>
@@ -5270,23 +5051,7 @@
           <w:rFonts w:asciiTheme="minorHAnsi" w:hAnsiTheme="minorHAnsi" w:cstheme="minorHAnsi"/>
           <w:color w:val="00000A"/>
         </w:rPr>
-        <w:t xml:space="preserve">Se hacen los </w:t>
-      </w:r>
-      <w:proofErr w:type="spellStart"/>
-      <w:r>
-        <w:rPr>
-          <w:rFonts w:asciiTheme="minorHAnsi" w:hAnsiTheme="minorHAnsi" w:cstheme="minorHAnsi"/>
-          <w:color w:val="00000A"/>
-        </w:rPr>
-        <w:t>merge</w:t>
-      </w:r>
-      <w:proofErr w:type="spellEnd"/>
-      <w:r>
-        <w:rPr>
-          <w:rFonts w:asciiTheme="minorHAnsi" w:hAnsiTheme="minorHAnsi" w:cstheme="minorHAnsi"/>
-          <w:color w:val="00000A"/>
-        </w:rPr>
-        <w:t xml:space="preserve"> necesarios para que la modificación del ítem se encuentre disponible para todos los integrantes. </w:t>
+        <w:t xml:space="preserve">Se hacen los merge necesarios para que la modificación del ítem se encuentre disponible para todos los integrantes. </w:t>
       </w:r>
     </w:p>
     <w:p>
@@ -5322,39 +5087,7 @@
           <w:rFonts w:asciiTheme="minorHAnsi" w:hAnsiTheme="minorHAnsi" w:cstheme="minorHAnsi"/>
           <w:color w:val="00000A"/>
         </w:rPr>
-        <w:t xml:space="preserve">Si el cambio es validado, se hace un </w:t>
-      </w:r>
-      <w:proofErr w:type="spellStart"/>
-      <w:r>
-        <w:rPr>
-          <w:rFonts w:asciiTheme="minorHAnsi" w:hAnsiTheme="minorHAnsi" w:cstheme="minorHAnsi"/>
-          <w:color w:val="00000A"/>
-        </w:rPr>
-        <w:t>pull</w:t>
-      </w:r>
-      <w:proofErr w:type="spellEnd"/>
-      <w:r>
-        <w:rPr>
-          <w:rFonts w:asciiTheme="minorHAnsi" w:hAnsiTheme="minorHAnsi" w:cstheme="minorHAnsi"/>
-          <w:color w:val="00000A"/>
-        </w:rPr>
-        <w:t xml:space="preserve"> </w:t>
-      </w:r>
-      <w:proofErr w:type="spellStart"/>
-      <w:r>
-        <w:rPr>
-          <w:rFonts w:asciiTheme="minorHAnsi" w:hAnsiTheme="minorHAnsi" w:cstheme="minorHAnsi"/>
-          <w:color w:val="00000A"/>
-        </w:rPr>
-        <w:t>request</w:t>
-      </w:r>
-      <w:proofErr w:type="spellEnd"/>
-      <w:r>
-        <w:rPr>
-          <w:rFonts w:asciiTheme="minorHAnsi" w:hAnsiTheme="minorHAnsi" w:cstheme="minorHAnsi"/>
-          <w:color w:val="00000A"/>
-        </w:rPr>
-        <w:t xml:space="preserve"> a la rama principal.</w:t>
+        <w:t>Si el cambio es validado, se hace un pull request a la rama principal.</w:t>
       </w:r>
     </w:p>
     <w:p>
@@ -5462,7 +5195,6 @@
         </w:rPr>
         <w:t>Es un sistema de control de versiones distribuido (VCS) escrito en C originalmente para albergar el c</w:t>
       </w:r>
-      <w:proofErr w:type="spellStart"/>
       <w:r>
         <w:rPr>
           <w:rFonts w:asciiTheme="minorHAnsi" w:hAnsiTheme="minorHAnsi" w:cstheme="minorHAnsi"/>
@@ -5470,17 +5202,7 @@
           <w:szCs w:val="24"/>
           <w:lang w:val="es-PE"/>
         </w:rPr>
-        <w:t>ódigo</w:t>
-      </w:r>
-      <w:proofErr w:type="spellEnd"/>
-      <w:r>
-        <w:rPr>
-          <w:rFonts w:asciiTheme="minorHAnsi" w:hAnsiTheme="minorHAnsi" w:cstheme="minorHAnsi"/>
-          <w:sz w:val="24"/>
-          <w:szCs w:val="24"/>
-          <w:lang w:val="es-PE"/>
-        </w:rPr>
-        <w:t xml:space="preserve"> de Linux</w:t>
+        <w:t>ódigo de Linux</w:t>
       </w:r>
       <w:r>
         <w:rPr>
@@ -6133,23 +5855,13 @@
           <w:szCs w:val="24"/>
         </w:rPr>
       </w:pPr>
-      <w:proofErr w:type="spellStart"/>
       <w:r>
         <w:rPr>
           <w:rFonts w:asciiTheme="minorHAnsi" w:hAnsiTheme="minorHAnsi" w:cstheme="minorHAnsi"/>
           <w:sz w:val="24"/>
           <w:szCs w:val="24"/>
         </w:rPr>
-        <w:t>Github</w:t>
-      </w:r>
-      <w:proofErr w:type="spellEnd"/>
-      <w:r>
-        <w:rPr>
-          <w:rFonts w:asciiTheme="minorHAnsi" w:hAnsiTheme="minorHAnsi" w:cstheme="minorHAnsi"/>
-          <w:sz w:val="24"/>
-          <w:szCs w:val="24"/>
-        </w:rPr>
-        <w:t xml:space="preserve"> es una plataforma creada para facilitar el desarrollo colaborativo de software, nos permite alojar proyectos como repositorios en la web gratuitamente, por lo general de forma pública, aunque podemos alojar los proyectos de modo privado, si pagamos una pequeña suscripción mensual.</w:t>
+        <w:t>Github es una plataforma creada para facilitar el desarrollo colaborativo de software, nos permite alojar proyectos como repositorios en la web gratuitamente, por lo general de forma pública, aunque podemos alojar los proyectos de modo privado, si pagamos una pequeña suscripción mensual.</w:t>
       </w:r>
     </w:p>
     <w:p>
@@ -6234,25 +5946,7 @@
           <w:sz w:val="24"/>
           <w:szCs w:val="24"/>
         </w:rPr>
-        <w:t xml:space="preserve">Como muchos desarrolladores tienen de forma pública sus proyectos en </w:t>
-      </w:r>
-      <w:proofErr w:type="spellStart"/>
-      <w:r>
-        <w:rPr>
-          <w:rFonts w:asciiTheme="minorHAnsi" w:hAnsiTheme="minorHAnsi" w:cstheme="minorHAnsi"/>
-          <w:sz w:val="24"/>
-          <w:szCs w:val="24"/>
-        </w:rPr>
-        <w:t>Github</w:t>
-      </w:r>
-      <w:proofErr w:type="spellEnd"/>
-      <w:r>
-        <w:rPr>
-          <w:rFonts w:asciiTheme="minorHAnsi" w:hAnsiTheme="minorHAnsi" w:cstheme="minorHAnsi"/>
-          <w:sz w:val="24"/>
-          <w:szCs w:val="24"/>
-        </w:rPr>
-        <w:t xml:space="preserve"> es posible acceder a su código, leerlo, estudiarlo y aprender de él, e incluso podrías hacer cambios y experimentar sin afectar el código original.</w:t>
+        <w:t>Como muchos desarrolladores tienen de forma pública sus proyectos en Github es posible acceder a su código, leerlo, estudiarlo y aprender de él, e incluso podrías hacer cambios y experimentar sin afectar el código original.</w:t>
       </w:r>
     </w:p>
     <w:p>
@@ -6276,61 +5970,7 @@
           <w:sz w:val="24"/>
           <w:szCs w:val="24"/>
         </w:rPr>
-        <w:t xml:space="preserve">Si luego de copiar un proyecto (hacer </w:t>
-      </w:r>
-      <w:proofErr w:type="spellStart"/>
-      <w:r>
-        <w:rPr>
-          <w:rFonts w:asciiTheme="minorHAnsi" w:hAnsiTheme="minorHAnsi" w:cstheme="minorHAnsi"/>
-          <w:sz w:val="24"/>
-          <w:szCs w:val="24"/>
-        </w:rPr>
-        <w:t>Fork</w:t>
-      </w:r>
-      <w:proofErr w:type="spellEnd"/>
-      <w:r>
-        <w:rPr>
-          <w:rFonts w:asciiTheme="minorHAnsi" w:hAnsiTheme="minorHAnsi" w:cstheme="minorHAnsi"/>
-          <w:sz w:val="24"/>
-          <w:szCs w:val="24"/>
-        </w:rPr>
-        <w:t xml:space="preserve">) haces ajustes que arreglan bugs o introducen una nueva funcionalidad, puedes proponerle al dueño del proyecto que integre tus cambios en su código a través de un </w:t>
-      </w:r>
-      <w:proofErr w:type="spellStart"/>
-      <w:r>
-        <w:rPr>
-          <w:rFonts w:asciiTheme="minorHAnsi" w:hAnsiTheme="minorHAnsi" w:cstheme="minorHAnsi"/>
-          <w:sz w:val="24"/>
-          <w:szCs w:val="24"/>
-        </w:rPr>
-        <w:t>Pull</w:t>
-      </w:r>
-      <w:proofErr w:type="spellEnd"/>
-      <w:r>
-        <w:rPr>
-          <w:rFonts w:asciiTheme="minorHAnsi" w:hAnsiTheme="minorHAnsi" w:cstheme="minorHAnsi"/>
-          <w:sz w:val="24"/>
-          <w:szCs w:val="24"/>
-        </w:rPr>
-        <w:t xml:space="preserve"> </w:t>
-      </w:r>
-      <w:proofErr w:type="spellStart"/>
-      <w:r>
-        <w:rPr>
-          <w:rFonts w:asciiTheme="minorHAnsi" w:hAnsiTheme="minorHAnsi" w:cstheme="minorHAnsi"/>
-          <w:sz w:val="24"/>
-          <w:szCs w:val="24"/>
-        </w:rPr>
-        <w:t>Request</w:t>
-      </w:r>
-      <w:proofErr w:type="spellEnd"/>
-      <w:r>
-        <w:rPr>
-          <w:rFonts w:asciiTheme="minorHAnsi" w:hAnsiTheme="minorHAnsi" w:cstheme="minorHAnsi"/>
-          <w:sz w:val="24"/>
-          <w:szCs w:val="24"/>
-        </w:rPr>
-        <w:t>.</w:t>
+        <w:t>Si luego de copiar un proyecto (hacer Fork) haces ajustes que arreglan bugs o introducen una nueva funcionalidad, puedes proponerle al dueño del proyecto que integre tus cambios en su código a través de un Pull Request.</w:t>
       </w:r>
     </w:p>
     <w:p>
@@ -6426,25 +6066,7 @@
           <w:sz w:val="24"/>
           <w:szCs w:val="24"/>
         </w:rPr>
-        <w:t xml:space="preserve">Cada proyecto creado en </w:t>
-      </w:r>
-      <w:proofErr w:type="spellStart"/>
-      <w:r>
-        <w:rPr>
-          <w:rFonts w:asciiTheme="minorHAnsi" w:hAnsiTheme="minorHAnsi" w:cstheme="minorHAnsi"/>
-          <w:sz w:val="24"/>
-          <w:szCs w:val="24"/>
-        </w:rPr>
-        <w:t>Github</w:t>
-      </w:r>
-      <w:proofErr w:type="spellEnd"/>
-      <w:r>
-        <w:rPr>
-          <w:rFonts w:asciiTheme="minorHAnsi" w:hAnsiTheme="minorHAnsi" w:cstheme="minorHAnsi"/>
-          <w:sz w:val="24"/>
-          <w:szCs w:val="24"/>
-        </w:rPr>
-        <w:t xml:space="preserve"> incluye un sistema de seguimiento de problemas, del estilo sistema de tickets.</w:t>
+        <w:t>Cada proyecto creado en Github incluye un sistema de seguimiento de problemas, del estilo sistema de tickets.</w:t>
       </w:r>
     </w:p>
     <w:p>
@@ -6597,23 +6219,13 @@
           <w:szCs w:val="24"/>
         </w:rPr>
       </w:pPr>
-      <w:proofErr w:type="spellStart"/>
       <w:r>
         <w:rPr>
           <w:rFonts w:asciiTheme="minorHAnsi" w:hAnsiTheme="minorHAnsi" w:cstheme="minorHAnsi"/>
           <w:sz w:val="24"/>
           <w:szCs w:val="24"/>
         </w:rPr>
-        <w:t>Github</w:t>
-      </w:r>
-      <w:proofErr w:type="spellEnd"/>
-      <w:r>
-        <w:rPr>
-          <w:rFonts w:asciiTheme="minorHAnsi" w:hAnsiTheme="minorHAnsi" w:cstheme="minorHAnsi"/>
-          <w:sz w:val="24"/>
-          <w:szCs w:val="24"/>
-        </w:rPr>
-        <w:t xml:space="preserve"> tiene dos modalidades: una gratuita y otra de pago. En la versión gratuita, se podrán crear “n” repositorios de acceso público; pero para el uso de repositorios privados tendrá un coste.</w:t>
+        <w:t>Github tiene dos modalidades: una gratuita y otra de pago. En la versión gratuita, se podrán crear “n” repositorios de acceso público; pero para el uso de repositorios privados tendrá un coste.</w:t>
       </w:r>
     </w:p>
     <w:p>
@@ -6637,25 +6249,7 @@
           <w:sz w:val="24"/>
           <w:szCs w:val="24"/>
         </w:rPr>
-        <w:t xml:space="preserve">Limitación de </w:t>
-      </w:r>
-      <w:proofErr w:type="spellStart"/>
-      <w:r>
-        <w:rPr>
-          <w:rFonts w:asciiTheme="minorHAnsi" w:hAnsiTheme="minorHAnsi" w:cstheme="minorHAnsi"/>
-          <w:sz w:val="24"/>
-          <w:szCs w:val="24"/>
-        </w:rPr>
-        <w:t>versionamiento</w:t>
-      </w:r>
-      <w:proofErr w:type="spellEnd"/>
-      <w:r>
-        <w:rPr>
-          <w:rFonts w:asciiTheme="minorHAnsi" w:hAnsiTheme="minorHAnsi" w:cstheme="minorHAnsi"/>
-          <w:sz w:val="24"/>
-          <w:szCs w:val="24"/>
-        </w:rPr>
-        <w:t xml:space="preserve"> para elementos de texto plano.</w:t>
+        <w:t>Limitación de versionamiento para elementos de texto plano.</w:t>
       </w:r>
     </w:p>
     <w:p>
@@ -6775,23 +6369,7 @@
           <w:rFonts w:asciiTheme="minorHAnsi" w:hAnsiTheme="minorHAnsi" w:cstheme="minorHAnsi"/>
           <w:color w:val="000000"/>
         </w:rPr>
-        <w:t xml:space="preserve">Se encarga de verificar los cambios de los documentos, y revisar que se trabaja en el </w:t>
-      </w:r>
-      <w:proofErr w:type="spellStart"/>
-      <w:r>
-        <w:rPr>
-          <w:rFonts w:asciiTheme="minorHAnsi" w:hAnsiTheme="minorHAnsi" w:cstheme="minorHAnsi"/>
-          <w:color w:val="000000"/>
-        </w:rPr>
-        <w:t>branch</w:t>
-      </w:r>
-      <w:proofErr w:type="spellEnd"/>
-      <w:r>
-        <w:rPr>
-          <w:rFonts w:asciiTheme="minorHAnsi" w:hAnsiTheme="minorHAnsi" w:cstheme="minorHAnsi"/>
-          <w:color w:val="000000"/>
-        </w:rPr>
-        <w:t xml:space="preserve"> establecido. Así mismo </w:t>
+        <w:t xml:space="preserve">Se encarga de verificar los cambios de los documentos, y revisar que se trabaja en el branch establecido. Así mismo </w:t>
       </w:r>
       <w:r>
         <w:rPr>
@@ -6837,14 +6415,12 @@
         </w:rPr>
         <w:t xml:space="preserve"> </w:t>
       </w:r>
-      <w:proofErr w:type="spellStart"/>
       <w:r>
         <w:rPr>
           <w:rFonts w:asciiTheme="minorHAnsi" w:hAnsiTheme="minorHAnsi" w:cstheme="minorHAnsi"/>
         </w:rPr>
         <w:t>Github</w:t>
       </w:r>
-      <w:proofErr w:type="spellEnd"/>
       <w:r>
         <w:rPr>
           <w:rFonts w:asciiTheme="minorHAnsi" w:hAnsiTheme="minorHAnsi" w:cstheme="minorHAnsi"/>
@@ -6879,14 +6455,12 @@
         </w:rPr>
         <w:t xml:space="preserve"> </w:t>
       </w:r>
-      <w:proofErr w:type="spellStart"/>
       <w:r>
         <w:rPr>
           <w:rFonts w:asciiTheme="minorHAnsi" w:hAnsiTheme="minorHAnsi" w:cstheme="minorHAnsi"/>
         </w:rPr>
         <w:t>Github</w:t>
       </w:r>
-      <w:proofErr w:type="spellEnd"/>
       <w:r>
         <w:rPr>
           <w:rFonts w:asciiTheme="minorHAnsi" w:hAnsiTheme="minorHAnsi" w:cstheme="minorHAnsi"/>
@@ -6949,133 +6523,7 @@
           <w:rFonts w:asciiTheme="minorHAnsi" w:hAnsiTheme="minorHAnsi" w:cstheme="minorHAnsi"/>
           <w:lang w:val="es-PE"/>
         </w:rPr>
-        <w:t xml:space="preserve">Se manejará 2 tipos de ramas o </w:t>
-      </w:r>
-      <w:proofErr w:type="spellStart"/>
-      <w:r>
-        <w:rPr>
-          <w:rStyle w:val="None"/>
-          <w:rFonts w:asciiTheme="minorHAnsi" w:hAnsiTheme="minorHAnsi" w:cstheme="minorHAnsi"/>
-          <w:lang w:val="es-PE"/>
-        </w:rPr>
-        <w:t>branch</w:t>
-      </w:r>
-      <w:proofErr w:type="spellEnd"/>
-      <w:r>
-        <w:rPr>
-          <w:rStyle w:val="None"/>
-          <w:rFonts w:asciiTheme="minorHAnsi" w:hAnsiTheme="minorHAnsi" w:cstheme="minorHAnsi"/>
-          <w:lang w:val="es-PE"/>
-        </w:rPr>
-        <w:t xml:space="preserve">, que nos va servir para controlar mejor los </w:t>
-      </w:r>
-      <w:proofErr w:type="spellStart"/>
-      <w:r>
-        <w:rPr>
-          <w:rStyle w:val="None"/>
-          <w:rFonts w:asciiTheme="minorHAnsi" w:hAnsiTheme="minorHAnsi" w:cstheme="minorHAnsi"/>
-          <w:lang w:val="es-PE"/>
-        </w:rPr>
-        <w:t>commit</w:t>
-      </w:r>
-      <w:proofErr w:type="spellEnd"/>
-      <w:r>
-        <w:rPr>
-          <w:rStyle w:val="None"/>
-          <w:rFonts w:asciiTheme="minorHAnsi" w:hAnsiTheme="minorHAnsi" w:cstheme="minorHAnsi"/>
-          <w:lang w:val="es-PE"/>
-        </w:rPr>
-        <w:t>, se va desarrollar en la rama de desarrollo (</w:t>
-      </w:r>
-      <w:proofErr w:type="spellStart"/>
-      <w:r>
-        <w:rPr>
-          <w:rStyle w:val="None"/>
-          <w:rFonts w:asciiTheme="minorHAnsi" w:hAnsiTheme="minorHAnsi" w:cstheme="minorHAnsi"/>
-          <w:lang w:val="es-PE"/>
-        </w:rPr>
-        <w:t>branch</w:t>
-      </w:r>
-      <w:proofErr w:type="spellEnd"/>
-      <w:r>
-        <w:rPr>
-          <w:rStyle w:val="None"/>
-          <w:rFonts w:asciiTheme="minorHAnsi" w:hAnsiTheme="minorHAnsi" w:cstheme="minorHAnsi"/>
-          <w:lang w:val="es-PE"/>
-        </w:rPr>
-        <w:t xml:space="preserve"> </w:t>
-      </w:r>
-      <w:proofErr w:type="spellStart"/>
-      <w:r>
-        <w:rPr>
-          <w:rStyle w:val="None"/>
-          <w:rFonts w:asciiTheme="minorHAnsi" w:hAnsiTheme="minorHAnsi" w:cstheme="minorHAnsi"/>
-          <w:lang w:val="es-PE"/>
-        </w:rPr>
-        <w:t>development</w:t>
-      </w:r>
-      <w:proofErr w:type="spellEnd"/>
-      <w:r>
-        <w:rPr>
-          <w:rStyle w:val="None"/>
-          <w:rFonts w:asciiTheme="minorHAnsi" w:hAnsiTheme="minorHAnsi" w:cstheme="minorHAnsi"/>
-          <w:lang w:val="es-PE"/>
-        </w:rPr>
-        <w:t xml:space="preserve">) que corresponderá 1 </w:t>
-      </w:r>
-      <w:proofErr w:type="spellStart"/>
-      <w:r>
-        <w:rPr>
-          <w:rStyle w:val="None"/>
-          <w:rFonts w:asciiTheme="minorHAnsi" w:hAnsiTheme="minorHAnsi" w:cstheme="minorHAnsi"/>
-          <w:lang w:val="es-PE"/>
-        </w:rPr>
-        <w:t>branch</w:t>
-      </w:r>
-      <w:proofErr w:type="spellEnd"/>
-      <w:r>
-        <w:rPr>
-          <w:rStyle w:val="None"/>
-          <w:rFonts w:asciiTheme="minorHAnsi" w:hAnsiTheme="minorHAnsi" w:cstheme="minorHAnsi"/>
-          <w:lang w:val="es-PE"/>
-        </w:rPr>
-        <w:t xml:space="preserve"> para cada miembro del equipo y la rama maestra (</w:t>
-      </w:r>
-      <w:proofErr w:type="spellStart"/>
-      <w:r>
-        <w:rPr>
-          <w:rStyle w:val="None"/>
-          <w:rFonts w:asciiTheme="minorHAnsi" w:hAnsiTheme="minorHAnsi" w:cstheme="minorHAnsi"/>
-          <w:lang w:val="es-PE"/>
-        </w:rPr>
-        <w:t>branch</w:t>
-      </w:r>
-      <w:proofErr w:type="spellEnd"/>
-      <w:r>
-        <w:rPr>
-          <w:rStyle w:val="None"/>
-          <w:rFonts w:asciiTheme="minorHAnsi" w:hAnsiTheme="minorHAnsi" w:cstheme="minorHAnsi"/>
-          <w:lang w:val="es-PE"/>
-        </w:rPr>
-        <w:t xml:space="preserve"> master) la cual alojará las versiones cuyos cambios hayan sido aprobados y estén listos para su respectivo </w:t>
-      </w:r>
-      <w:proofErr w:type="spellStart"/>
-      <w:r>
-        <w:rPr>
-          <w:rStyle w:val="None"/>
-          <w:rFonts w:asciiTheme="minorHAnsi" w:hAnsiTheme="minorHAnsi" w:cstheme="minorHAnsi"/>
-          <w:lang w:val="es-PE"/>
-        </w:rPr>
-        <w:t>release</w:t>
-      </w:r>
-      <w:proofErr w:type="spellEnd"/>
-      <w:r>
-        <w:rPr>
-          <w:rStyle w:val="None"/>
-          <w:rFonts w:asciiTheme="minorHAnsi" w:hAnsiTheme="minorHAnsi" w:cstheme="minorHAnsi"/>
-          <w:lang w:val="es-PE"/>
-        </w:rPr>
-        <w:t>.</w:t>
+        <w:t>Se manejará 2 tipos de ramas o branch, que nos va servir para controlar mejor los commit, se va desarrollar en la rama de desarrollo (branch development) que corresponderá 1 branch para cada miembro del equipo y la rama maestra (branch master) la cual alojará las versiones cuyos cambios hayan sido aprobados y estén listos para su respectivo release.</w:t>
       </w:r>
     </w:p>
     <w:p>
@@ -7135,34 +6583,14 @@
           <w:rFonts w:asciiTheme="minorHAnsi" w:hAnsiTheme="minorHAnsi" w:cstheme="minorHAnsi"/>
         </w:rPr>
       </w:pPr>
-      <w:proofErr w:type="spellStart"/>
       <w:r>
         <w:rPr>
           <w:rStyle w:val="None"/>
           <w:rFonts w:asciiTheme="minorHAnsi" w:hAnsiTheme="minorHAnsi" w:cstheme="minorHAnsi"/>
           <w:b/>
         </w:rPr>
-        <w:t>Branch</w:t>
+        <w:t>Branch Development</w:t>
       </w:r>
-      <w:proofErr w:type="spellEnd"/>
-      <w:r>
-        <w:rPr>
-          <w:rStyle w:val="None"/>
-          <w:rFonts w:asciiTheme="minorHAnsi" w:hAnsiTheme="minorHAnsi" w:cstheme="minorHAnsi"/>
-          <w:b/>
-        </w:rPr>
-        <w:t xml:space="preserve"> </w:t>
-      </w:r>
-      <w:proofErr w:type="spellStart"/>
-      <w:r>
-        <w:rPr>
-          <w:rStyle w:val="None"/>
-          <w:rFonts w:asciiTheme="minorHAnsi" w:hAnsiTheme="minorHAnsi" w:cstheme="minorHAnsi"/>
-          <w:b/>
-        </w:rPr>
-        <w:t>Development</w:t>
-      </w:r>
-      <w:proofErr w:type="spellEnd"/>
       <w:r>
         <w:rPr>
           <w:rFonts w:asciiTheme="minorHAnsi" w:hAnsiTheme="minorHAnsi" w:cstheme="minorHAnsi"/>
@@ -8484,8 +7912,6 @@
               </w:rPr>
               <w:t>Bibliotecario</w:t>
             </w:r>
-            <w:bookmarkStart w:id="14" w:name="_GoBack"/>
-            <w:bookmarkEnd w:id="14"/>
           </w:p>
         </w:tc>
       </w:tr>
@@ -8502,8 +7928,8 @@
           <w:rFonts w:asciiTheme="minorHAnsi" w:hAnsiTheme="minorHAnsi" w:cstheme="minorHAnsi"/>
         </w:rPr>
       </w:pPr>
-      <w:bookmarkStart w:id="15" w:name="_Toc525771976"/>
-      <w:bookmarkEnd w:id="15"/>
+      <w:bookmarkStart w:id="14" w:name="_Toc525771976"/>
+      <w:bookmarkEnd w:id="14"/>
       <w:r>
         <w:rPr>
           <w:rFonts w:asciiTheme="minorHAnsi" w:hAnsiTheme="minorHAnsi" w:cstheme="minorHAnsi"/>
@@ -8948,18 +8374,8 @@
                 <w:b/>
                 <w:color w:val="000000" w:themeColor="text1"/>
               </w:rPr>
-              <w:t>.</w:t>
-            </w:r>
-            <w:proofErr w:type="spellStart"/>
-            <w:r>
-              <w:rPr>
-                <w:rFonts w:asciiTheme="minorHAnsi" w:hAnsiTheme="minorHAnsi" w:cstheme="minorHAnsi"/>
-                <w:b/>
-                <w:color w:val="000000" w:themeColor="text1"/>
-              </w:rPr>
-              <w:t>docx</w:t>
-            </w:r>
-            <w:proofErr w:type="spellEnd"/>
+              <w:t>.docx</w:t>
+            </w:r>
           </w:p>
         </w:tc>
         <w:tc>
@@ -9098,18 +8514,8 @@
                 <w:b/>
                 <w:color w:val="000000" w:themeColor="text1"/>
               </w:rPr>
-              <w:t>.</w:t>
-            </w:r>
-            <w:proofErr w:type="spellStart"/>
-            <w:r>
-              <w:rPr>
-                <w:rFonts w:asciiTheme="minorHAnsi" w:hAnsiTheme="minorHAnsi" w:cstheme="minorHAnsi"/>
-                <w:b/>
-                <w:color w:val="000000" w:themeColor="text1"/>
-              </w:rPr>
-              <w:t>docx</w:t>
-            </w:r>
-            <w:proofErr w:type="spellEnd"/>
+              <w:t>.docx</w:t>
+            </w:r>
           </w:p>
         </w:tc>
         <w:tc>
@@ -9248,18 +8654,8 @@
                 <w:b/>
                 <w:color w:val="000000" w:themeColor="text1"/>
               </w:rPr>
-              <w:t>.</w:t>
-            </w:r>
-            <w:proofErr w:type="spellStart"/>
-            <w:r>
-              <w:rPr>
-                <w:rFonts w:asciiTheme="minorHAnsi" w:hAnsiTheme="minorHAnsi" w:cstheme="minorHAnsi"/>
-                <w:b/>
-                <w:color w:val="000000" w:themeColor="text1"/>
-              </w:rPr>
-              <w:t>docx</w:t>
-            </w:r>
-            <w:proofErr w:type="spellEnd"/>
+              <w:t>.docx</w:t>
+            </w:r>
           </w:p>
         </w:tc>
         <w:tc>
@@ -9390,17 +8786,8 @@
                 <w:rFonts w:asciiTheme="minorHAnsi" w:hAnsiTheme="minorHAnsi" w:cstheme="minorHAnsi"/>
                 <w:b/>
               </w:rPr>
-              <w:t>.</w:t>
-            </w:r>
-            <w:proofErr w:type="spellStart"/>
-            <w:r>
-              <w:rPr>
-                <w:rFonts w:asciiTheme="minorHAnsi" w:hAnsiTheme="minorHAnsi" w:cstheme="minorHAnsi"/>
-                <w:b/>
-              </w:rPr>
-              <w:t>docx</w:t>
-            </w:r>
-            <w:proofErr w:type="spellEnd"/>
+              <w:t>.docx</w:t>
+            </w:r>
           </w:p>
         </w:tc>
         <w:tc>
@@ -9529,17 +8916,8 @@
                 <w:rFonts w:asciiTheme="minorHAnsi" w:hAnsiTheme="minorHAnsi" w:cstheme="minorHAnsi"/>
                 <w:b/>
               </w:rPr>
-              <w:t>.</w:t>
-            </w:r>
-            <w:proofErr w:type="spellStart"/>
-            <w:r>
-              <w:rPr>
-                <w:rFonts w:asciiTheme="minorHAnsi" w:hAnsiTheme="minorHAnsi" w:cstheme="minorHAnsi"/>
-                <w:b/>
-              </w:rPr>
-              <w:t>docx</w:t>
-            </w:r>
-            <w:proofErr w:type="spellEnd"/>
+              <w:t>.docx</w:t>
+            </w:r>
           </w:p>
         </w:tc>
         <w:tc>
@@ -9668,17 +9046,8 @@
                 <w:rFonts w:asciiTheme="minorHAnsi" w:hAnsiTheme="minorHAnsi" w:cstheme="minorHAnsi"/>
                 <w:b/>
               </w:rPr>
-              <w:t>.</w:t>
-            </w:r>
-            <w:proofErr w:type="spellStart"/>
-            <w:r>
-              <w:rPr>
-                <w:rFonts w:asciiTheme="minorHAnsi" w:hAnsiTheme="minorHAnsi" w:cstheme="minorHAnsi"/>
-                <w:b/>
-              </w:rPr>
-              <w:t>docx</w:t>
-            </w:r>
-            <w:proofErr w:type="spellEnd"/>
+              <w:t>.docx</w:t>
+            </w:r>
           </w:p>
         </w:tc>
         <w:tc>
@@ -9728,8 +9097,8 @@
                 <w:color w:val="000000" w:themeColor="text1"/>
               </w:rPr>
             </w:pPr>
-            <w:bookmarkStart w:id="16" w:name="__DdeLink__6528_186207727"/>
-            <w:bookmarkEnd w:id="16"/>
+            <w:bookmarkStart w:id="15" w:name="__DdeLink__6528_186207727"/>
+            <w:bookmarkEnd w:id="15"/>
             <w:r>
               <w:rPr>
                 <w:rFonts w:asciiTheme="minorHAnsi" w:hAnsiTheme="minorHAnsi" w:cstheme="minorHAnsi"/>
@@ -9817,18 +9186,8 @@
                 <w:b/>
                 <w:color w:val="000000" w:themeColor="text1"/>
               </w:rPr>
-              <w:t>.</w:t>
-            </w:r>
-            <w:proofErr w:type="spellStart"/>
-            <w:r>
-              <w:rPr>
-                <w:rFonts w:asciiTheme="minorHAnsi" w:hAnsiTheme="minorHAnsi" w:cstheme="minorHAnsi"/>
-                <w:b/>
-                <w:color w:val="000000" w:themeColor="text1"/>
-              </w:rPr>
-              <w:t>docx</w:t>
-            </w:r>
-            <w:proofErr w:type="spellEnd"/>
+              <w:t>.docx</w:t>
+            </w:r>
           </w:p>
         </w:tc>
         <w:tc>
@@ -9967,18 +9326,8 @@
                 <w:b/>
                 <w:color w:val="000000" w:themeColor="text1"/>
               </w:rPr>
-              <w:t>-</w:t>
-            </w:r>
-            <w:proofErr w:type="spellStart"/>
-            <w:r>
-              <w:rPr>
-                <w:rFonts w:asciiTheme="minorHAnsi" w:hAnsiTheme="minorHAnsi" w:cstheme="minorHAnsi"/>
-                <w:b/>
-                <w:color w:val="000000" w:themeColor="text1"/>
-              </w:rPr>
-              <w:t>docx</w:t>
-            </w:r>
-            <w:proofErr w:type="spellEnd"/>
+              <w:t>-docx</w:t>
+            </w:r>
           </w:p>
         </w:tc>
         <w:tc>
@@ -10117,18 +9466,8 @@
                 <w:b/>
                 <w:color w:val="000000" w:themeColor="text1"/>
               </w:rPr>
-              <w:t>.</w:t>
-            </w:r>
-            <w:proofErr w:type="spellStart"/>
-            <w:r>
-              <w:rPr>
-                <w:rFonts w:asciiTheme="minorHAnsi" w:hAnsiTheme="minorHAnsi" w:cstheme="minorHAnsi"/>
-                <w:b/>
-                <w:color w:val="000000" w:themeColor="text1"/>
-              </w:rPr>
-              <w:t>docx</w:t>
-            </w:r>
-            <w:proofErr w:type="spellEnd"/>
+              <w:t>.docx</w:t>
+            </w:r>
           </w:p>
         </w:tc>
         <w:tc>
@@ -10267,18 +9606,8 @@
                 <w:b/>
                 <w:color w:val="000000" w:themeColor="text1"/>
               </w:rPr>
-              <w:t>.</w:t>
-            </w:r>
-            <w:proofErr w:type="spellStart"/>
-            <w:r>
-              <w:rPr>
-                <w:rFonts w:asciiTheme="minorHAnsi" w:hAnsiTheme="minorHAnsi" w:cstheme="minorHAnsi"/>
-                <w:b/>
-                <w:color w:val="000000" w:themeColor="text1"/>
-              </w:rPr>
-              <w:t>docx</w:t>
-            </w:r>
-            <w:proofErr w:type="spellEnd"/>
+              <w:t>.docx</w:t>
+            </w:r>
           </w:p>
         </w:tc>
         <w:tc>
@@ -10418,18 +9747,8 @@
                 <w:b/>
                 <w:color w:val="000000" w:themeColor="text1"/>
               </w:rPr>
-              <w:t>.</w:t>
-            </w:r>
-            <w:proofErr w:type="spellStart"/>
-            <w:r>
-              <w:rPr>
-                <w:rFonts w:asciiTheme="minorHAnsi" w:hAnsiTheme="minorHAnsi" w:cstheme="minorHAnsi"/>
-                <w:b/>
-                <w:color w:val="000000" w:themeColor="text1"/>
-              </w:rPr>
-              <w:t>docx</w:t>
-            </w:r>
-            <w:proofErr w:type="spellEnd"/>
+              <w:t>.docx</w:t>
+            </w:r>
           </w:p>
         </w:tc>
         <w:tc>
@@ -10568,18 +9887,8 @@
                 <w:b/>
                 <w:color w:val="000000" w:themeColor="text1"/>
               </w:rPr>
-              <w:t>.</w:t>
-            </w:r>
-            <w:proofErr w:type="spellStart"/>
-            <w:r>
-              <w:rPr>
-                <w:rFonts w:asciiTheme="minorHAnsi" w:hAnsiTheme="minorHAnsi" w:cstheme="minorHAnsi"/>
-                <w:b/>
-                <w:color w:val="000000" w:themeColor="text1"/>
-              </w:rPr>
-              <w:t>docx</w:t>
-            </w:r>
-            <w:proofErr w:type="spellEnd"/>
+              <w:t>.docx</w:t>
+            </w:r>
           </w:p>
         </w:tc>
         <w:tc>
@@ -10718,18 +10027,8 @@
                 <w:b/>
                 <w:color w:val="000000" w:themeColor="text1"/>
               </w:rPr>
-              <w:t>.</w:t>
-            </w:r>
-            <w:proofErr w:type="spellStart"/>
-            <w:r>
-              <w:rPr>
-                <w:rFonts w:asciiTheme="minorHAnsi" w:hAnsiTheme="minorHAnsi" w:cstheme="minorHAnsi"/>
-                <w:b/>
-                <w:color w:val="000000" w:themeColor="text1"/>
-              </w:rPr>
-              <w:t>docx</w:t>
-            </w:r>
-            <w:proofErr w:type="spellEnd"/>
+              <w:t>.docx</w:t>
+            </w:r>
           </w:p>
         </w:tc>
         <w:tc>
@@ -10808,34 +10107,14 @@
                 <w:color w:val="000000" w:themeColor="text1"/>
               </w:rPr>
             </w:pPr>
-            <w:proofErr w:type="spellStart"/>
             <w:r>
               <w:rPr>
                 <w:rFonts w:asciiTheme="minorHAnsi" w:hAnsiTheme="minorHAnsi" w:cstheme="minorHAnsi"/>
                 <w:b/>
                 <w:color w:val="000000" w:themeColor="text1"/>
               </w:rPr>
-              <w:t>Codigo</w:t>
-            </w:r>
-            <w:proofErr w:type="spellEnd"/>
-            <w:r>
-              <w:rPr>
-                <w:rFonts w:asciiTheme="minorHAnsi" w:hAnsiTheme="minorHAnsi" w:cstheme="minorHAnsi"/>
-                <w:b/>
-                <w:color w:val="000000" w:themeColor="text1"/>
-              </w:rPr>
-              <w:t xml:space="preserve"> fuente back-</w:t>
-            </w:r>
-            <w:proofErr w:type="spellStart"/>
-            <w:r>
-              <w:rPr>
-                <w:rFonts w:asciiTheme="minorHAnsi" w:hAnsiTheme="minorHAnsi" w:cstheme="minorHAnsi"/>
-                <w:b/>
-                <w:color w:val="000000" w:themeColor="text1"/>
-              </w:rPr>
-              <w:t>End</w:t>
-            </w:r>
-            <w:proofErr w:type="spellEnd"/>
+              <w:t>Codigo fuente back-End</w:t>
+            </w:r>
           </w:p>
         </w:tc>
         <w:tc>
@@ -10968,34 +10247,14 @@
                 <w:color w:val="000000" w:themeColor="text1"/>
               </w:rPr>
             </w:pPr>
-            <w:proofErr w:type="spellStart"/>
             <w:r>
               <w:rPr>
                 <w:rFonts w:asciiTheme="minorHAnsi" w:hAnsiTheme="minorHAnsi" w:cstheme="minorHAnsi"/>
                 <w:b/>
                 <w:color w:val="000000" w:themeColor="text1"/>
               </w:rPr>
-              <w:t>Codigo</w:t>
-            </w:r>
-            <w:proofErr w:type="spellEnd"/>
-            <w:r>
-              <w:rPr>
-                <w:rFonts w:asciiTheme="minorHAnsi" w:hAnsiTheme="minorHAnsi" w:cstheme="minorHAnsi"/>
-                <w:b/>
-                <w:color w:val="000000" w:themeColor="text1"/>
-              </w:rPr>
-              <w:t xml:space="preserve"> fuente </w:t>
-            </w:r>
-            <w:proofErr w:type="spellStart"/>
-            <w:r>
-              <w:rPr>
-                <w:rFonts w:asciiTheme="minorHAnsi" w:hAnsiTheme="minorHAnsi" w:cstheme="minorHAnsi"/>
-                <w:b/>
-                <w:color w:val="000000" w:themeColor="text1"/>
-              </w:rPr>
-              <w:t>front-End</w:t>
-            </w:r>
-            <w:proofErr w:type="spellEnd"/>
+              <w:t>Codigo fuente front-End</w:t>
+            </w:r>
           </w:p>
         </w:tc>
         <w:tc>
@@ -11188,18 +10447,8 @@
                 <w:b/>
                 <w:color w:val="000000" w:themeColor="text1"/>
               </w:rPr>
-              <w:t>.</w:t>
-            </w:r>
-            <w:proofErr w:type="spellStart"/>
-            <w:r>
-              <w:rPr>
-                <w:rFonts w:asciiTheme="minorHAnsi" w:hAnsiTheme="minorHAnsi" w:cstheme="minorHAnsi"/>
-                <w:b/>
-                <w:color w:val="000000" w:themeColor="text1"/>
-              </w:rPr>
-              <w:t>sql</w:t>
-            </w:r>
-            <w:proofErr w:type="spellEnd"/>
+              <w:t>.sql</w:t>
+            </w:r>
           </w:p>
         </w:tc>
         <w:tc>
@@ -11449,7 +10698,39 @@
           <w:color w:val="auto"/>
           <w:lang w:val="es-US" w:eastAsia="en-US"/>
         </w:rPr>
-        <w:t xml:space="preserve"> En caso se trate de un documento que aplique para la empresa o sea de uso en varios proyectos</w:t>
+        <w:t xml:space="preserve"> En caso se trate de un </w:t>
+      </w:r>
+      <w:r>
+        <w:rPr>
+          <w:rFonts w:asciiTheme="minorHAnsi" w:eastAsia="Times New Roman" w:hAnsiTheme="minorHAnsi" w:cstheme="minorHAnsi"/>
+          <w:color w:val="auto"/>
+          <w:lang w:val="es-US" w:eastAsia="en-US"/>
+        </w:rPr>
+        <w:t>elemento</w:t>
+      </w:r>
+      <w:r>
+        <w:rPr>
+          <w:rFonts w:asciiTheme="minorHAnsi" w:eastAsia="Times New Roman" w:hAnsiTheme="minorHAnsi" w:cstheme="minorHAnsi"/>
+          <w:color w:val="auto"/>
+          <w:lang w:val="es-US" w:eastAsia="en-US"/>
+        </w:rPr>
+        <w:t xml:space="preserve"> que aplique para la empresa</w:t>
+      </w:r>
+      <w:r>
+        <w:rPr>
+          <w:rFonts w:asciiTheme="minorHAnsi" w:eastAsia="Times New Roman" w:hAnsiTheme="minorHAnsi" w:cstheme="minorHAnsi"/>
+          <w:color w:val="auto"/>
+          <w:lang w:val="es-US" w:eastAsia="en-US"/>
+        </w:rPr>
+        <w:t>,</w:t>
+      </w:r>
+      <w:r>
+        <w:rPr>
+          <w:rFonts w:asciiTheme="minorHAnsi" w:eastAsia="Times New Roman" w:hAnsiTheme="minorHAnsi" w:cstheme="minorHAnsi"/>
+          <w:color w:val="auto"/>
+          <w:lang w:val="es-US" w:eastAsia="en-US"/>
+        </w:rPr>
+        <w:t xml:space="preserve"> o sea de uso en varios proyectos</w:t>
       </w:r>
     </w:p>
     <w:p>
@@ -11461,188 +10742,210 @@
         <w:jc w:val="both"/>
         <w:rPr>
           <w:rFonts w:asciiTheme="minorHAnsi" w:eastAsia="Times New Roman" w:hAnsiTheme="minorHAnsi" w:cstheme="minorHAnsi"/>
-          <w:color w:val="00B050"/>
+          <w:color w:val="auto"/>
           <w:lang w:val="es-US" w:eastAsia="en-US"/>
         </w:rPr>
       </w:pPr>
     </w:p>
+    <w:tbl>
+      <w:tblPr>
+        <w:tblStyle w:val="Tablaconcuadrcula"/>
+        <w:tblW w:w="0" w:type="auto"/>
+        <w:tblLook w:val="04A0" w:firstRow="1" w:lastRow="0" w:firstColumn="1" w:lastColumn="0" w:noHBand="0" w:noVBand="1"/>
+      </w:tblPr>
+      <w:tblGrid>
+        <w:gridCol w:w="10053"/>
+      </w:tblGrid>
+      <w:tr>
+        <w:tc>
+          <w:tcPr>
+            <w:tcW w:w="10053" w:type="dxa"/>
+          </w:tcPr>
+          <w:p>
+            <w:pPr>
+              <w:pStyle w:val="BodyA"/>
+              <w:pBdr>
+                <w:bottom w:val="nil"/>
+              </w:pBdr>
+              <w:jc w:val="center"/>
+              <w:rPr>
+                <w:rFonts w:asciiTheme="minorHAnsi" w:eastAsia="Times New Roman" w:hAnsiTheme="minorHAnsi" w:cstheme="minorHAnsi"/>
+                <w:b/>
+                <w:color w:val="59B0B9" w:themeColor="accent2"/>
+                <w:szCs w:val="20"/>
+                <w:lang w:val="es-US" w:eastAsia="en-US"/>
+              </w:rPr>
+            </w:pPr>
+            <w:r>
+              <w:rPr>
+                <w:rFonts w:asciiTheme="minorHAnsi" w:eastAsia="Times New Roman" w:hAnsiTheme="minorHAnsi" w:cstheme="minorHAnsi"/>
+                <w:b/>
+                <w:color w:val="59B0B9" w:themeColor="accent2"/>
+                <w:szCs w:val="20"/>
+                <w:lang w:val="es-US" w:eastAsia="en-US"/>
+              </w:rPr>
+              <w:t>Acrónimo</w:t>
+            </w:r>
+            <w:r>
+              <w:rPr>
+                <w:rFonts w:asciiTheme="minorHAnsi" w:hAnsiTheme="minorHAnsi" w:cstheme="minorHAnsi"/>
+                <w:b/>
+                <w:color w:val="59B0B9" w:themeColor="accent2"/>
+              </w:rPr>
+              <w:t xml:space="preserve"> </w:t>
+            </w:r>
+            <w:r>
+              <w:rPr>
+                <w:rFonts w:asciiTheme="minorHAnsi" w:eastAsia="Times New Roman" w:hAnsiTheme="minorHAnsi" w:cstheme="minorHAnsi"/>
+                <w:b/>
+                <w:color w:val="59B0B9" w:themeColor="accent2"/>
+                <w:szCs w:val="20"/>
+                <w:lang w:val="es-US" w:eastAsia="en-US"/>
+              </w:rPr>
+              <w:t>Del</w:t>
+            </w:r>
+            <w:r>
+              <w:rPr>
+                <w:rFonts w:asciiTheme="minorHAnsi" w:hAnsiTheme="minorHAnsi" w:cstheme="minorHAnsi"/>
+                <w:b/>
+                <w:color w:val="59B0B9" w:themeColor="accent2"/>
+              </w:rPr>
+              <w:t xml:space="preserve"> </w:t>
+            </w:r>
+            <w:r>
+              <w:rPr>
+                <w:rFonts w:asciiTheme="minorHAnsi" w:eastAsia="Times New Roman" w:hAnsiTheme="minorHAnsi" w:cstheme="minorHAnsi"/>
+                <w:b/>
+                <w:color w:val="59B0B9" w:themeColor="accent2"/>
+                <w:szCs w:val="20"/>
+                <w:lang w:val="es-US" w:eastAsia="en-US"/>
+              </w:rPr>
+              <w:t xml:space="preserve">Proyecto </w:t>
+            </w:r>
+            <w:r>
+              <w:rPr>
+                <w:rFonts w:asciiTheme="minorHAnsi" w:hAnsiTheme="minorHAnsi" w:cstheme="minorHAnsi"/>
+                <w:b/>
+                <w:color w:val="59B0B9" w:themeColor="accent2"/>
+              </w:rPr>
+              <w:t>+  “</w:t>
+            </w:r>
+            <w:r>
+              <w:rPr>
+                <w:rFonts w:asciiTheme="minorHAnsi" w:eastAsia="Times New Roman" w:hAnsiTheme="minorHAnsi" w:cstheme="minorHAnsi"/>
+                <w:b/>
+                <w:color w:val="59B0B9" w:themeColor="accent2"/>
+                <w:szCs w:val="20"/>
+                <w:lang w:val="es-US" w:eastAsia="en-US"/>
+              </w:rPr>
+              <w:t>. “ + Extensión</w:t>
+            </w:r>
+            <w:r>
+              <w:rPr>
+                <w:rFonts w:asciiTheme="minorHAnsi" w:hAnsiTheme="minorHAnsi" w:cstheme="minorHAnsi"/>
+                <w:b/>
+                <w:color w:val="59B0B9" w:themeColor="accent2"/>
+              </w:rPr>
+              <w:t xml:space="preserve"> </w:t>
+            </w:r>
+            <w:r>
+              <w:rPr>
+                <w:rFonts w:asciiTheme="minorHAnsi" w:eastAsia="Times New Roman" w:hAnsiTheme="minorHAnsi" w:cstheme="minorHAnsi"/>
+                <w:b/>
+                <w:color w:val="59B0B9" w:themeColor="accent2"/>
+                <w:szCs w:val="20"/>
+                <w:lang w:val="es-US" w:eastAsia="en-US"/>
+              </w:rPr>
+              <w:t>Del</w:t>
+            </w:r>
+            <w:r>
+              <w:rPr>
+                <w:rFonts w:asciiTheme="minorHAnsi" w:hAnsiTheme="minorHAnsi" w:cstheme="minorHAnsi"/>
+                <w:b/>
+                <w:color w:val="59B0B9" w:themeColor="accent2"/>
+              </w:rPr>
+              <w:t xml:space="preserve"> </w:t>
+            </w:r>
+            <w:r>
+              <w:rPr>
+                <w:rFonts w:asciiTheme="minorHAnsi" w:eastAsia="Times New Roman" w:hAnsiTheme="minorHAnsi" w:cstheme="minorHAnsi"/>
+                <w:b/>
+                <w:color w:val="59B0B9" w:themeColor="accent2"/>
+                <w:szCs w:val="20"/>
+                <w:lang w:val="es-US" w:eastAsia="en-US"/>
+              </w:rPr>
+              <w:t>Archivo</w:t>
+            </w:r>
+          </w:p>
+          <w:p>
+            <w:pPr>
+              <w:pStyle w:val="BodyA"/>
+              <w:pBdr>
+                <w:bottom w:val="nil"/>
+              </w:pBdr>
+              <w:jc w:val="center"/>
+              <w:rPr>
+                <w:rFonts w:asciiTheme="minorHAnsi" w:eastAsia="Times New Roman" w:hAnsiTheme="minorHAnsi" w:cstheme="minorHAnsi"/>
+                <w:b/>
+                <w:color w:val="59B0B9" w:themeColor="accent2"/>
+                <w:szCs w:val="20"/>
+                <w:lang w:val="es-US" w:eastAsia="en-US"/>
+              </w:rPr>
+            </w:pPr>
+          </w:p>
+          <w:p>
+            <w:pPr>
+              <w:pStyle w:val="BodyA"/>
+              <w:pBdr>
+                <w:bottom w:val="nil"/>
+              </w:pBdr>
+              <w:jc w:val="center"/>
+              <w:rPr>
+                <w:rFonts w:asciiTheme="minorHAnsi" w:eastAsia="Times New Roman" w:hAnsiTheme="minorHAnsi" w:cstheme="minorHAnsi"/>
+                <w:b/>
+                <w:color w:val="59B0B9" w:themeColor="accent2"/>
+                <w:szCs w:val="20"/>
+                <w:lang w:val="es-US" w:eastAsia="en-US"/>
+              </w:rPr>
+            </w:pPr>
+            <w:r>
+              <w:rPr>
+                <w:rFonts w:asciiTheme="minorHAnsi" w:eastAsia="Times New Roman" w:hAnsiTheme="minorHAnsi" w:cstheme="minorHAnsi"/>
+                <w:b/>
+                <w:color w:val="59B0B9" w:themeColor="accent2"/>
+                <w:szCs w:val="20"/>
+                <w:lang w:val="es-US" w:eastAsia="en-US"/>
+              </w:rPr>
+              <w:t>Ejemplo: PGC.docx</w:t>
+            </w:r>
+          </w:p>
+          <w:p>
+            <w:pPr>
+              <w:pStyle w:val="BodyA"/>
+              <w:jc w:val="both"/>
+              <w:rPr>
+                <w:rFonts w:asciiTheme="minorHAnsi" w:eastAsia="Times New Roman" w:hAnsiTheme="minorHAnsi" w:cstheme="minorHAnsi"/>
+                <w:color w:val="auto"/>
+                <w:lang w:val="es-US" w:eastAsia="en-US"/>
+              </w:rPr>
+            </w:pPr>
+          </w:p>
+        </w:tc>
+      </w:tr>
+    </w:tbl>
     <w:p>
       <w:pPr>
         <w:pStyle w:val="BodyA"/>
         <w:pBdr>
           <w:bottom w:val="nil"/>
         </w:pBdr>
-        <w:jc w:val="center"/>
+        <w:jc w:val="both"/>
         <w:rPr>
           <w:rFonts w:asciiTheme="minorHAnsi" w:eastAsia="Times New Roman" w:hAnsiTheme="minorHAnsi" w:cstheme="minorHAnsi"/>
-          <w:b/>
-          <w:color w:val="00B050"/>
-          <w:szCs w:val="20"/>
+          <w:color w:val="auto"/>
           <w:lang w:val="es-US" w:eastAsia="en-US"/>
         </w:rPr>
       </w:pPr>
-      <w:r>
-        <w:rPr>
-          <w:rFonts w:asciiTheme="minorHAnsi" w:eastAsia="Times New Roman" w:hAnsiTheme="minorHAnsi" w:cstheme="minorHAnsi"/>
-          <w:b/>
-          <w:color w:val="00B050"/>
-          <w:szCs w:val="20"/>
-          <w:lang w:val="es-US" w:eastAsia="en-US"/>
-        </w:rPr>
-        <w:t>Acrónimo</w:t>
-      </w:r>
-      <w:r>
-        <w:rPr>
-          <w:rFonts w:asciiTheme="minorHAnsi" w:hAnsiTheme="minorHAnsi" w:cstheme="minorHAnsi"/>
-          <w:b/>
-          <w:color w:val="00B050"/>
-        </w:rPr>
-        <w:t xml:space="preserve"> </w:t>
-      </w:r>
-      <w:r>
-        <w:rPr>
-          <w:rFonts w:asciiTheme="minorHAnsi" w:eastAsia="Times New Roman" w:hAnsiTheme="minorHAnsi" w:cstheme="minorHAnsi"/>
-          <w:b/>
-          <w:color w:val="00B050"/>
-          <w:szCs w:val="20"/>
-          <w:lang w:val="es-US" w:eastAsia="en-US"/>
-        </w:rPr>
-        <w:t>Del</w:t>
-      </w:r>
-      <w:r>
-        <w:rPr>
-          <w:rFonts w:asciiTheme="minorHAnsi" w:hAnsiTheme="minorHAnsi" w:cstheme="minorHAnsi"/>
-          <w:b/>
-          <w:color w:val="00B050"/>
-        </w:rPr>
-        <w:t xml:space="preserve"> </w:t>
-      </w:r>
-      <w:r>
-        <w:rPr>
-          <w:rFonts w:asciiTheme="minorHAnsi" w:eastAsia="Times New Roman" w:hAnsiTheme="minorHAnsi" w:cstheme="minorHAnsi"/>
-          <w:b/>
-          <w:color w:val="00B050"/>
-          <w:szCs w:val="20"/>
-          <w:lang w:val="es-US" w:eastAsia="en-US"/>
-        </w:rPr>
-        <w:t>Proyecto</w:t>
-      </w:r>
-      <w:r>
-        <w:rPr>
-          <w:rFonts w:asciiTheme="minorHAnsi" w:eastAsia="Times New Roman" w:hAnsiTheme="minorHAnsi" w:cstheme="minorHAnsi"/>
-          <w:b/>
-          <w:color w:val="00B050"/>
-          <w:szCs w:val="20"/>
-          <w:lang w:val="es-US" w:eastAsia="en-US"/>
-        </w:rPr>
-        <w:t xml:space="preserve"> </w:t>
-      </w:r>
-      <w:proofErr w:type="gramStart"/>
-      <w:r>
-        <w:rPr>
-          <w:rFonts w:asciiTheme="minorHAnsi" w:hAnsiTheme="minorHAnsi" w:cstheme="minorHAnsi"/>
-          <w:b/>
-          <w:color w:val="00B050"/>
-        </w:rPr>
-        <w:t xml:space="preserve">+  </w:t>
-      </w:r>
-      <w:r>
-        <w:rPr>
-          <w:rFonts w:asciiTheme="minorHAnsi" w:hAnsiTheme="minorHAnsi" w:cstheme="minorHAnsi"/>
-          <w:b/>
-          <w:color w:val="00B050"/>
-        </w:rPr>
-        <w:t>“</w:t>
-      </w:r>
-      <w:proofErr w:type="gramEnd"/>
-      <w:r>
-        <w:rPr>
-          <w:rFonts w:asciiTheme="minorHAnsi" w:eastAsia="Times New Roman" w:hAnsiTheme="minorHAnsi" w:cstheme="minorHAnsi"/>
-          <w:b/>
-          <w:color w:val="00B050"/>
-          <w:szCs w:val="20"/>
-          <w:lang w:val="es-US" w:eastAsia="en-US"/>
-        </w:rPr>
-        <w:t>.</w:t>
-      </w:r>
-      <w:r>
-        <w:rPr>
-          <w:rFonts w:asciiTheme="minorHAnsi" w:eastAsia="Times New Roman" w:hAnsiTheme="minorHAnsi" w:cstheme="minorHAnsi"/>
-          <w:b/>
-          <w:color w:val="00B050"/>
-          <w:szCs w:val="20"/>
-          <w:lang w:val="es-US" w:eastAsia="en-US"/>
-        </w:rPr>
-        <w:t xml:space="preserve"> </w:t>
-      </w:r>
-      <w:proofErr w:type="gramStart"/>
-      <w:r>
-        <w:rPr>
-          <w:rFonts w:asciiTheme="minorHAnsi" w:eastAsia="Times New Roman" w:hAnsiTheme="minorHAnsi" w:cstheme="minorHAnsi"/>
-          <w:b/>
-          <w:color w:val="00B050"/>
-          <w:szCs w:val="20"/>
-          <w:lang w:val="es-US" w:eastAsia="en-US"/>
-        </w:rPr>
-        <w:t>“ +</w:t>
-      </w:r>
-      <w:proofErr w:type="gramEnd"/>
-      <w:r>
-        <w:rPr>
-          <w:rFonts w:asciiTheme="minorHAnsi" w:eastAsia="Times New Roman" w:hAnsiTheme="minorHAnsi" w:cstheme="minorHAnsi"/>
-          <w:b/>
-          <w:color w:val="00B050"/>
-          <w:szCs w:val="20"/>
-          <w:lang w:val="es-US" w:eastAsia="en-US"/>
-        </w:rPr>
-        <w:t xml:space="preserve"> </w:t>
-      </w:r>
-      <w:r>
-        <w:rPr>
-          <w:rFonts w:asciiTheme="minorHAnsi" w:eastAsia="Times New Roman" w:hAnsiTheme="minorHAnsi" w:cstheme="minorHAnsi"/>
-          <w:b/>
-          <w:color w:val="00B050"/>
-          <w:szCs w:val="20"/>
-          <w:lang w:val="es-US" w:eastAsia="en-US"/>
-        </w:rPr>
-        <w:t>Extensión</w:t>
-      </w:r>
-      <w:r>
-        <w:rPr>
-          <w:rFonts w:asciiTheme="minorHAnsi" w:hAnsiTheme="minorHAnsi" w:cstheme="minorHAnsi"/>
-          <w:b/>
-          <w:color w:val="00B050"/>
-        </w:rPr>
-        <w:t xml:space="preserve"> </w:t>
-      </w:r>
-      <w:r>
-        <w:rPr>
-          <w:rFonts w:asciiTheme="minorHAnsi" w:eastAsia="Times New Roman" w:hAnsiTheme="minorHAnsi" w:cstheme="minorHAnsi"/>
-          <w:b/>
-          <w:color w:val="00B050"/>
-          <w:szCs w:val="20"/>
-          <w:lang w:val="es-US" w:eastAsia="en-US"/>
-        </w:rPr>
-        <w:t>Del</w:t>
-      </w:r>
-      <w:r>
-        <w:rPr>
-          <w:rFonts w:asciiTheme="minorHAnsi" w:hAnsiTheme="minorHAnsi" w:cstheme="minorHAnsi"/>
-          <w:b/>
-          <w:color w:val="00B050"/>
-        </w:rPr>
-        <w:t xml:space="preserve"> </w:t>
-      </w:r>
-      <w:r>
-        <w:rPr>
-          <w:rFonts w:asciiTheme="minorHAnsi" w:eastAsia="Times New Roman" w:hAnsiTheme="minorHAnsi" w:cstheme="minorHAnsi"/>
-          <w:b/>
-          <w:color w:val="00B050"/>
-          <w:szCs w:val="20"/>
-          <w:lang w:val="es-US" w:eastAsia="en-US"/>
-        </w:rPr>
-        <w:t>Archivo</w:t>
-      </w:r>
     </w:p>
     <w:p>
       <w:pPr>
@@ -11650,7 +10953,6 @@
         <w:pBdr>
           <w:bottom w:val="nil"/>
         </w:pBdr>
-        <w:jc w:val="center"/>
         <w:rPr>
           <w:rFonts w:asciiTheme="minorHAnsi" w:eastAsia="Times New Roman" w:hAnsiTheme="minorHAnsi" w:cstheme="minorHAnsi"/>
           <w:b/>
@@ -11691,7 +10993,42 @@
           <w:rFonts w:asciiTheme="minorHAnsi" w:hAnsiTheme="minorHAnsi" w:cstheme="minorHAnsi"/>
           <w:color w:val="auto"/>
         </w:rPr>
-        <w:t>ítem es para solo para un proyecto y no es un caso de uso.</w:t>
+        <w:t>elemento</w:t>
+      </w:r>
+      <w:r>
+        <w:rPr>
+          <w:rFonts w:asciiTheme="minorHAnsi" w:hAnsiTheme="minorHAnsi" w:cstheme="minorHAnsi"/>
+          <w:color w:val="auto"/>
+        </w:rPr>
+        <w:t xml:space="preserve"> sea</w:t>
+      </w:r>
+      <w:r>
+        <w:rPr>
+          <w:rFonts w:asciiTheme="minorHAnsi" w:hAnsiTheme="minorHAnsi" w:cstheme="minorHAnsi"/>
+          <w:color w:val="auto"/>
+        </w:rPr>
+        <w:t xml:space="preserve"> solo</w:t>
+      </w:r>
+      <w:r>
+        <w:rPr>
+          <w:rFonts w:asciiTheme="minorHAnsi" w:hAnsiTheme="minorHAnsi" w:cstheme="minorHAnsi"/>
+          <w:color w:val="auto"/>
+        </w:rPr>
+        <w:t xml:space="preserve"> </w:t>
+      </w:r>
+      <w:r>
+        <w:rPr>
+          <w:rFonts w:asciiTheme="minorHAnsi" w:hAnsiTheme="minorHAnsi" w:cstheme="minorHAnsi"/>
+          <w:color w:val="auto"/>
+        </w:rPr>
+        <w:t xml:space="preserve">para </w:t>
+      </w:r>
+      <w:r>
+        <w:rPr>
+          <w:rFonts w:asciiTheme="minorHAnsi" w:hAnsiTheme="minorHAnsi" w:cstheme="minorHAnsi"/>
+          <w:color w:val="auto"/>
+        </w:rPr>
+        <w:t>un proyecto y no es un caso de uso.</w:t>
       </w:r>
     </w:p>
     <w:p>
@@ -11704,39 +11041,78 @@
         </w:rPr>
       </w:pPr>
     </w:p>
-    <w:p>
-      <w:pPr>
-        <w:jc w:val="center"/>
-        <w:rPr>
-          <w:rFonts w:asciiTheme="minorHAnsi" w:hAnsiTheme="minorHAnsi" w:cstheme="minorHAnsi"/>
-          <w:b/>
-          <w:color w:val="00B050"/>
-        </w:rPr>
-      </w:pPr>
-      <w:r>
-        <w:rPr>
-          <w:rFonts w:asciiTheme="minorHAnsi" w:hAnsiTheme="minorHAnsi" w:cstheme="minorHAnsi"/>
-          <w:b/>
-          <w:color w:val="00B050"/>
-        </w:rPr>
-        <w:t>Acrónimo Del Proyecto + “_</w:t>
-      </w:r>
-      <w:r>
-        <w:rPr>
-          <w:rFonts w:asciiTheme="minorHAnsi" w:hAnsiTheme="minorHAnsi" w:cstheme="minorHAnsi"/>
-          <w:b/>
-          <w:color w:val="00B050"/>
-        </w:rPr>
-        <w:t xml:space="preserve"> “</w:t>
-      </w:r>
-      <w:r>
-        <w:rPr>
-          <w:rFonts w:asciiTheme="minorHAnsi" w:hAnsiTheme="minorHAnsi" w:cstheme="minorHAnsi"/>
-          <w:b/>
-          <w:color w:val="00B050"/>
-        </w:rPr>
-        <w:t>+ Acrónimo Del Documento + “.”+Extensión Del Archivo</w:t>
-      </w:r>
+    <w:tbl>
+      <w:tblPr>
+        <w:tblStyle w:val="Tablaconcuadrcula"/>
+        <w:tblW w:w="0" w:type="auto"/>
+        <w:tblLook w:val="04A0" w:firstRow="1" w:lastRow="0" w:firstColumn="1" w:lastColumn="0" w:noHBand="0" w:noVBand="1"/>
+      </w:tblPr>
+      <w:tblGrid>
+        <w:gridCol w:w="10053"/>
+      </w:tblGrid>
+      <w:tr>
+        <w:tc>
+          <w:tcPr>
+            <w:tcW w:w="10053" w:type="dxa"/>
+          </w:tcPr>
+          <w:p>
+            <w:pPr>
+              <w:jc w:val="center"/>
+              <w:rPr>
+                <w:rFonts w:asciiTheme="minorHAnsi" w:hAnsiTheme="minorHAnsi" w:cstheme="minorHAnsi"/>
+                <w:b/>
+                <w:color w:val="59B0B9" w:themeColor="accent2"/>
+              </w:rPr>
+            </w:pPr>
+            <w:r>
+              <w:rPr>
+                <w:rFonts w:asciiTheme="minorHAnsi" w:hAnsiTheme="minorHAnsi" w:cstheme="minorHAnsi"/>
+                <w:b/>
+                <w:color w:val="59B0B9" w:themeColor="accent2"/>
+              </w:rPr>
+              <w:t>Acrónimo Del Proyecto + “_ “+ Acrónimo Del Documento + “.”+Extensión Del Archivo</w:t>
+            </w:r>
+          </w:p>
+          <w:p>
+            <w:pPr>
+              <w:jc w:val="center"/>
+              <w:rPr>
+                <w:rFonts w:asciiTheme="minorHAnsi" w:hAnsiTheme="minorHAnsi" w:cstheme="minorHAnsi"/>
+                <w:b/>
+                <w:color w:val="00B050"/>
+              </w:rPr>
+            </w:pPr>
+            <w:r>
+              <w:rPr>
+                <w:rFonts w:asciiTheme="minorHAnsi" w:hAnsiTheme="minorHAnsi" w:cstheme="minorHAnsi"/>
+                <w:b/>
+                <w:color w:val="59B0B9" w:themeColor="accent2"/>
+              </w:rPr>
+              <w:t>Ejemplo: SGIVF_DN.docx</w:t>
+            </w:r>
+          </w:p>
+        </w:tc>
+      </w:tr>
+    </w:tbl>
+    <w:p>
+      <w:pPr>
+        <w:pStyle w:val="BodyA"/>
+        <w:jc w:val="both"/>
+        <w:rPr>
+          <w:rFonts w:asciiTheme="minorHAnsi" w:hAnsiTheme="minorHAnsi" w:cstheme="minorHAnsi"/>
+          <w:color w:val="auto"/>
+        </w:rPr>
+      </w:pPr>
+    </w:p>
+    <w:p>
+      <w:pPr>
+        <w:pStyle w:val="BodyA"/>
+        <w:jc w:val="both"/>
+        <w:rPr>
+          <w:rFonts w:asciiTheme="minorHAnsi" w:hAnsiTheme="minorHAnsi" w:cstheme="minorHAnsi"/>
+          <w:color w:val="auto"/>
+        </w:rPr>
+      </w:pPr>
     </w:p>
     <w:p>
       <w:pPr>
@@ -11758,28 +11134,101 @@
           <w:rFonts w:asciiTheme="minorHAnsi" w:hAnsiTheme="minorHAnsi" w:cstheme="minorHAnsi"/>
           <w:lang w:eastAsia="es-AR"/>
         </w:rPr>
-        <w:t xml:space="preserve"> En caso de que el ítem sea un caso de uso</w:t>
+        <w:t xml:space="preserve"> En caso de que el </w:t>
       </w:r>
-    </w:p>
-    <w:p>
-      <w:pPr>
-        <w:jc w:val="center"/>
-        <w:rPr>
-          <w:rFonts w:asciiTheme="minorHAnsi" w:hAnsiTheme="minorHAnsi" w:cstheme="minorHAnsi"/>
-          <w:b/>
-          <w:color w:val="00B050"/>
+      <w:r>
+        <w:rPr>
+          <w:rFonts w:asciiTheme="minorHAnsi" w:hAnsiTheme="minorHAnsi" w:cstheme="minorHAnsi"/>
           <w:lang w:eastAsia="es-AR"/>
         </w:rPr>
-      </w:pPr>
+        <w:t>elemento</w:t>
+      </w:r>
       <w:r>
         <w:rPr>
           <w:rFonts w:asciiTheme="minorHAnsi" w:hAnsiTheme="minorHAnsi" w:cstheme="minorHAnsi"/>
-          <w:b/>
-          <w:color w:val="00B050"/>
           <w:lang w:eastAsia="es-AR"/>
         </w:rPr>
-        <w:t>Acrónimo Del Proyecto + “_CU_” + Siglas del nombre del caso de uso + “.” + Extensión Del Archivo</w:t>
+        <w:t xml:space="preserve"> sea un caso de uso</w:t>
       </w:r>
+    </w:p>
+    <w:tbl>
+      <w:tblPr>
+        <w:tblStyle w:val="Tablaconcuadrcula"/>
+        <w:tblW w:w="0" w:type="auto"/>
+        <w:tblLook w:val="04A0" w:firstRow="1" w:lastRow="0" w:firstColumn="1" w:lastColumn="0" w:noHBand="0" w:noVBand="1"/>
+      </w:tblPr>
+      <w:tblGrid>
+        <w:gridCol w:w="10053"/>
+      </w:tblGrid>
+      <w:tr>
+        <w:tc>
+          <w:tcPr>
+            <w:tcW w:w="10053" w:type="dxa"/>
+          </w:tcPr>
+          <w:p>
+            <w:pPr>
+              <w:jc w:val="center"/>
+              <w:rPr>
+                <w:rFonts w:asciiTheme="minorHAnsi" w:hAnsiTheme="minorHAnsi" w:cstheme="minorHAnsi"/>
+                <w:b/>
+                <w:color w:val="59B0B9" w:themeColor="accent2"/>
+              </w:rPr>
+            </w:pPr>
+            <w:r>
+              <w:rPr>
+                <w:rFonts w:asciiTheme="minorHAnsi" w:hAnsiTheme="minorHAnsi" w:cstheme="minorHAnsi"/>
+                <w:b/>
+                <w:color w:val="59B0B9" w:themeColor="accent2"/>
+              </w:rPr>
+              <w:t>Acrónimo Del Proyecto + “_CU_” + Siglas del nombre del caso de uso + “.” + Extensión Del Archivo</w:t>
+            </w:r>
+          </w:p>
+          <w:p>
+            <w:pPr>
+              <w:jc w:val="center"/>
+              <w:rPr>
+                <w:rFonts w:asciiTheme="minorHAnsi" w:hAnsiTheme="minorHAnsi" w:cstheme="minorHAnsi"/>
+                <w:b/>
+                <w:color w:val="59B0B9" w:themeColor="accent2"/>
+              </w:rPr>
+            </w:pPr>
+            <w:r>
+              <w:rPr>
+                <w:rFonts w:asciiTheme="minorHAnsi" w:hAnsiTheme="minorHAnsi" w:cstheme="minorHAnsi"/>
+                <w:b/>
+                <w:color w:val="59B0B9" w:themeColor="accent2"/>
+              </w:rPr>
+              <w:t>Ejemplo: Caso de uso  “Gestionar usuarios”</w:t>
+            </w:r>
+          </w:p>
+          <w:p>
+            <w:pPr>
+              <w:jc w:val="center"/>
+              <w:rPr>
+                <w:rFonts w:asciiTheme="minorHAnsi" w:hAnsiTheme="minorHAnsi" w:cstheme="minorHAnsi"/>
+                <w:b/>
+                <w:color w:val="00B050"/>
+              </w:rPr>
+            </w:pPr>
+            <w:r>
+              <w:rPr>
+                <w:rFonts w:asciiTheme="minorHAnsi" w:hAnsiTheme="minorHAnsi" w:cstheme="minorHAnsi"/>
+                <w:b/>
+                <w:color w:val="59B0B9" w:themeColor="accent2"/>
+              </w:rPr>
+              <w:t>SGIVF_CU_GU.docx</w:t>
+            </w:r>
+          </w:p>
+        </w:tc>
+      </w:tr>
+    </w:tbl>
+    <w:p>
+      <w:pPr>
+        <w:rPr>
+          <w:rFonts w:asciiTheme="minorHAnsi" w:hAnsiTheme="minorHAnsi" w:cstheme="minorHAnsi"/>
+          <w:lang w:eastAsia="es-AR"/>
+        </w:rPr>
+      </w:pPr>
     </w:p>
     <w:p>
       <w:pPr>
@@ -11807,27 +11256,154 @@
           <w:sz w:val="24"/>
           <w:lang w:val="es-US" w:eastAsia="en-US"/>
         </w:rPr>
-        <w:t xml:space="preserve"> En caso existan dos documentos para el mismo proyecto con el mismo nombre y acrónimos, se deberá adicionar la numeración de este para su correcto reconocimiento.</w:t>
+        <w:t xml:space="preserve"> En caso existan dos </w:t>
       </w:r>
-    </w:p>
-    <w:p>
-      <w:pPr>
-        <w:rPr>
-          <w:lang w:eastAsia="es-AR"/>
-        </w:rPr>
-      </w:pPr>
-    </w:p>
-    <w:p>
-      <w:pPr>
-        <w:rPr>
-          <w:rFonts w:asciiTheme="minorHAnsi" w:hAnsiTheme="minorHAnsi"/>
-          <w:b/>
-        </w:rPr>
-      </w:pPr>
-    </w:p>
-    <w:p>
-      <w:pPr>
-        <w:jc w:val="center"/>
+      <w:r>
+        <w:rPr>
+          <w:rFonts w:asciiTheme="minorHAnsi" w:hAnsiTheme="minorHAnsi" w:cstheme="minorHAnsi"/>
+          <w:sz w:val="24"/>
+          <w:lang w:val="es-US" w:eastAsia="en-US"/>
+        </w:rPr>
+        <w:t>elementos</w:t>
+      </w:r>
+      <w:r>
+        <w:rPr>
+          <w:rFonts w:asciiTheme="minorHAnsi" w:hAnsiTheme="minorHAnsi" w:cstheme="minorHAnsi"/>
+          <w:sz w:val="24"/>
+          <w:lang w:val="es-US" w:eastAsia="en-US"/>
+        </w:rPr>
+        <w:t xml:space="preserve"> para el mismo proyecto con el mismo nombre y acrónimos, se deberá adicionar la numeración de este para su correcto reconocimiento.</w:t>
+      </w:r>
+    </w:p>
+    <w:p>
+      <w:pPr>
+        <w:pStyle w:val="MTemaNormal"/>
+        <w:ind w:left="0"/>
+        <w:jc w:val="both"/>
+        <w:rPr>
+          <w:rFonts w:asciiTheme="minorHAnsi" w:hAnsiTheme="minorHAnsi" w:cstheme="minorHAnsi"/>
+          <w:sz w:val="24"/>
+          <w:lang w:val="es-US" w:eastAsia="en-US"/>
+        </w:rPr>
+      </w:pPr>
+    </w:p>
+    <w:tbl>
+      <w:tblPr>
+        <w:tblStyle w:val="Tablaconcuadrcula"/>
+        <w:tblW w:w="0" w:type="auto"/>
+        <w:tblLook w:val="04A0" w:firstRow="1" w:lastRow="0" w:firstColumn="1" w:lastColumn="0" w:noHBand="0" w:noVBand="1"/>
+      </w:tblPr>
+      <w:tblGrid>
+        <w:gridCol w:w="10053"/>
+      </w:tblGrid>
+      <w:tr>
+        <w:tc>
+          <w:tcPr>
+            <w:tcW w:w="10053" w:type="dxa"/>
+          </w:tcPr>
+          <w:p>
+            <w:pPr>
+              <w:jc w:val="center"/>
+              <w:rPr>
+                <w:rFonts w:asciiTheme="minorHAnsi" w:hAnsiTheme="minorHAnsi" w:cstheme="minorHAnsi"/>
+                <w:b/>
+                <w:color w:val="59B0B9" w:themeColor="accent2"/>
+              </w:rPr>
+            </w:pPr>
+            <w:r>
+              <w:rPr>
+                <w:rFonts w:asciiTheme="minorHAnsi" w:hAnsiTheme="minorHAnsi" w:cstheme="minorHAnsi"/>
+                <w:b/>
+                <w:color w:val="59B0B9" w:themeColor="accent2"/>
+              </w:rPr>
+              <w:t>Acrónimo Del Proyecto + “_CU_” + Siglas del nombre del caso de uso + numeración +“.” + Extensión Del Archivo</w:t>
+            </w:r>
+          </w:p>
+          <w:p>
+            <w:pPr>
+              <w:jc w:val="center"/>
+              <w:rPr>
+                <w:rFonts w:asciiTheme="minorHAnsi" w:hAnsiTheme="minorHAnsi" w:cstheme="minorHAnsi"/>
+                <w:b/>
+                <w:color w:val="59B0B9" w:themeColor="accent2"/>
+              </w:rPr>
+            </w:pPr>
+            <w:r>
+              <w:rPr>
+                <w:rFonts w:asciiTheme="minorHAnsi" w:hAnsiTheme="minorHAnsi" w:cstheme="minorHAnsi"/>
+                <w:b/>
+                <w:color w:val="59B0B9" w:themeColor="accent2"/>
+              </w:rPr>
+              <w:t>Acrónimo Del Proyecto + “_ “+ Acrónimo Del Documento + numeración +“.”+Extensión Del Archivo</w:t>
+            </w:r>
+          </w:p>
+          <w:p>
+            <w:pPr>
+              <w:jc w:val="center"/>
+              <w:rPr>
+                <w:rFonts w:asciiTheme="minorHAnsi" w:hAnsiTheme="minorHAnsi" w:cstheme="minorHAnsi"/>
+                <w:b/>
+                <w:color w:val="59B0B9" w:themeColor="accent2"/>
+              </w:rPr>
+            </w:pPr>
+            <w:r>
+              <w:rPr>
+                <w:rFonts w:asciiTheme="minorHAnsi" w:hAnsiTheme="minorHAnsi" w:cstheme="minorHAnsi"/>
+                <w:b/>
+                <w:color w:val="59B0B9" w:themeColor="accent2"/>
+              </w:rPr>
+              <w:t>Ejemplo: SGIVF_CU_GU1.docx / SGIVF_CU_GU2.docx</w:t>
+            </w:r>
+            <w:bookmarkStart w:id="16" w:name="_GoBack"/>
+            <w:bookmarkEnd w:id="16"/>
+          </w:p>
+          <w:p>
+            <w:pPr>
+              <w:jc w:val="center"/>
+              <w:rPr>
+                <w:rFonts w:asciiTheme="minorHAnsi" w:hAnsiTheme="minorHAnsi" w:cstheme="minorHAnsi"/>
+                <w:b/>
+                <w:color w:val="00B050"/>
+              </w:rPr>
+            </w:pPr>
+            <w:r>
+              <w:rPr>
+                <w:rFonts w:asciiTheme="minorHAnsi" w:hAnsiTheme="minorHAnsi" w:cstheme="minorHAnsi"/>
+                <w:b/>
+                <w:color w:val="59B0B9" w:themeColor="accent2"/>
+              </w:rPr>
+              <w:t>SGIVF_DN1.docx / SGIVF_DN2.docx</w:t>
+            </w:r>
+          </w:p>
+        </w:tc>
+      </w:tr>
+    </w:tbl>
+    <w:p>
+      <w:pPr>
+        <w:pStyle w:val="MTemaNormal"/>
+        <w:ind w:left="0"/>
+        <w:jc w:val="both"/>
+        <w:rPr>
+          <w:rFonts w:asciiTheme="minorHAnsi" w:hAnsiTheme="minorHAnsi" w:cstheme="minorHAnsi"/>
+          <w:sz w:val="24"/>
+          <w:lang w:val="es-US" w:eastAsia="en-US"/>
+        </w:rPr>
+      </w:pPr>
+    </w:p>
+    <w:p>
+      <w:pPr>
+        <w:pStyle w:val="MTemaNormal"/>
+        <w:ind w:left="0"/>
+        <w:jc w:val="both"/>
+        <w:rPr>
+          <w:rFonts w:asciiTheme="minorHAnsi" w:hAnsiTheme="minorHAnsi" w:cstheme="minorHAnsi"/>
+          <w:sz w:val="24"/>
+          <w:lang w:val="es-US" w:eastAsia="en-US"/>
+        </w:rPr>
+      </w:pPr>
+    </w:p>
+    <w:p>
+      <w:pPr>
         <w:rPr>
           <w:rFonts w:asciiTheme="minorHAnsi" w:hAnsiTheme="minorHAnsi"/>
           <w:b/>
@@ -11974,7 +11550,7 @@
             <w:rPr>
               <w:noProof/>
             </w:rPr>
-            <w:t>11</w:t>
+            <w:t>17</w:t>
           </w:r>
           <w:r>
             <w:fldChar w:fldCharType="end"/>
@@ -17311,7 +16887,7 @@
 </file>
 
 <file path=customXml/itemProps2.xml><?xml version="1.0" encoding="utf-8"?>
-<ds:datastoreItem xmlns:ds="http://schemas.openxmlformats.org/officeDocument/2006/customXml" ds:itemID="{07944196-9196-4276-996E-29F983D382EB}">
+<ds:datastoreItem xmlns:ds="http://schemas.openxmlformats.org/officeDocument/2006/customXml" ds:itemID="{06EE5E7F-4792-4B19-B6B7-3A64CFA4A8A5}">
   <ds:schemaRefs>
     <ds:schemaRef ds:uri="http://schemas.openxmlformats.org/officeDocument/2006/bibliography"/>
   </ds:schemaRefs>

</xml_diff>

<commit_message>
Lista de items con nomenclatura
</commit_message>
<xml_diff>
--- a/Documentos/PGC.docx
+++ b/Documentos/PGC.docx
@@ -78,7 +78,7 @@
           <w:color w:val="3C8890"/>
           <w:sz w:val="52"/>
           <w:szCs w:val="52"/>
-          <w:lang w:val="es-MX" w:eastAsia="es-MX" w:bidi="ar-SA"/>
+          <w:lang w:eastAsia="es-PE" w:bidi="ar-SA"/>
         </w:rPr>
         <mc:AlternateContent>
           <mc:Choice Requires="wps">
@@ -158,13 +158,139 @@
                                 <w:rFonts w:ascii="Arial" w:eastAsia="Arial" w:hAnsi="Arial" w:cs="Arial"/>
                               </w:rPr>
                             </w:pPr>
+                            <w:proofErr w:type="spellStart"/>
                             <w:r>
                               <w:rPr>
                                 <w:rFonts w:ascii="Arial" w:hAnsi="Arial" w:cs="Arial"/>
                                 <w:color w:val="000000"/>
                                 <w:shd w:val="clear" w:color="auto" w:fill="FFFFFF"/>
                               </w:rPr>
-                              <w:t>Angeles Rojas, Jorge Alexander.</w:t>
+                              <w:t>Angeles</w:t>
+                            </w:r>
+                            <w:proofErr w:type="spellEnd"/>
+                            <w:r>
+                              <w:rPr>
+                                <w:rFonts w:ascii="Arial" w:hAnsi="Arial" w:cs="Arial"/>
+                                <w:color w:val="000000"/>
+                                <w:shd w:val="clear" w:color="auto" w:fill="FFFFFF"/>
+                              </w:rPr>
+                              <w:t xml:space="preserve"> Rojas, Jorge Alexander.</w:t>
+                            </w:r>
+                          </w:p>
+                          <w:p>
+                            <w:pPr>
+                              <w:pStyle w:val="Prrafodelista"/>
+                              <w:numPr>
+                                <w:ilvl w:val="0"/>
+                                <w:numId w:val="1"/>
+                              </w:numPr>
+                              <w:spacing w:after="160" w:line="259" w:lineRule="auto"/>
+                              <w:rPr>
+                                <w:rFonts w:ascii="Arial" w:eastAsia="Arial" w:hAnsi="Arial" w:cs="Arial"/>
+                              </w:rPr>
+                            </w:pPr>
+                            <w:proofErr w:type="spellStart"/>
+                            <w:r>
+                              <w:rPr>
+                                <w:rFonts w:ascii="Arial" w:hAnsi="Arial" w:cs="Arial"/>
+                                <w:color w:val="000000"/>
+                                <w:shd w:val="clear" w:color="auto" w:fill="FFFFFF"/>
+                              </w:rPr>
+                              <w:t>Arizola</w:t>
+                            </w:r>
+                            <w:proofErr w:type="spellEnd"/>
+                            <w:r>
+                              <w:rPr>
+                                <w:rFonts w:ascii="Arial" w:hAnsi="Arial" w:cs="Arial"/>
+                                <w:color w:val="000000"/>
+                                <w:shd w:val="clear" w:color="auto" w:fill="FFFFFF"/>
+                              </w:rPr>
+                              <w:t xml:space="preserve"> </w:t>
+                            </w:r>
+                            <w:proofErr w:type="spellStart"/>
+                            <w:r>
+                              <w:rPr>
+                                <w:rFonts w:ascii="Arial" w:hAnsi="Arial" w:cs="Arial"/>
+                                <w:color w:val="000000"/>
+                                <w:shd w:val="clear" w:color="auto" w:fill="FFFFFF"/>
+                              </w:rPr>
+                              <w:t>Yánac</w:t>
+                            </w:r>
+                            <w:proofErr w:type="spellEnd"/>
+                            <w:r>
+                              <w:rPr>
+                                <w:rFonts w:ascii="Arial" w:hAnsi="Arial" w:cs="Arial"/>
+                                <w:color w:val="000000"/>
+                                <w:shd w:val="clear" w:color="auto" w:fill="FFFFFF"/>
+                              </w:rPr>
+                              <w:t>, Carlos.</w:t>
+                            </w:r>
+                          </w:p>
+                          <w:p>
+                            <w:pPr>
+                              <w:pStyle w:val="Prrafodelista"/>
+                              <w:numPr>
+                                <w:ilvl w:val="0"/>
+                                <w:numId w:val="1"/>
+                              </w:numPr>
+                              <w:spacing w:after="160" w:line="259" w:lineRule="auto"/>
+                              <w:rPr>
+                                <w:rFonts w:ascii="Arial" w:eastAsia="Arial" w:hAnsi="Arial" w:cs="Arial"/>
+                              </w:rPr>
+                            </w:pPr>
+                            <w:proofErr w:type="spellStart"/>
+                            <w:r>
+                              <w:rPr>
+                                <w:rFonts w:ascii="Arial" w:hAnsi="Arial" w:cs="Arial"/>
+                                <w:color w:val="000000"/>
+                                <w:shd w:val="clear" w:color="auto" w:fill="FFFFFF"/>
+                              </w:rPr>
+                              <w:t>Arotuma</w:t>
+                            </w:r>
+                            <w:proofErr w:type="spellEnd"/>
+                            <w:r>
+                              <w:rPr>
+                                <w:rFonts w:ascii="Arial" w:hAnsi="Arial" w:cs="Arial"/>
+                                <w:color w:val="000000"/>
+                                <w:shd w:val="clear" w:color="auto" w:fill="FFFFFF"/>
+                              </w:rPr>
+                              <w:t xml:space="preserve"> </w:t>
+                            </w:r>
+                            <w:proofErr w:type="spellStart"/>
+                            <w:r>
+                              <w:rPr>
+                                <w:rFonts w:ascii="Arial" w:hAnsi="Arial" w:cs="Arial"/>
+                                <w:color w:val="000000"/>
+                                <w:shd w:val="clear" w:color="auto" w:fill="FFFFFF"/>
+                              </w:rPr>
+                              <w:t>Martinez</w:t>
+                            </w:r>
+                            <w:proofErr w:type="spellEnd"/>
+                            <w:r>
+                              <w:rPr>
+                                <w:rFonts w:ascii="Arial" w:hAnsi="Arial" w:cs="Arial"/>
+                                <w:color w:val="000000"/>
+                                <w:shd w:val="clear" w:color="auto" w:fill="FFFFFF"/>
+                              </w:rPr>
+                              <w:t xml:space="preserve">, </w:t>
+                            </w:r>
+                            <w:proofErr w:type="spellStart"/>
+                            <w:r>
+                              <w:rPr>
+                                <w:rFonts w:ascii="Arial" w:hAnsi="Arial" w:cs="Arial"/>
+                                <w:color w:val="000000"/>
+                                <w:shd w:val="clear" w:color="auto" w:fill="FFFFFF"/>
+                              </w:rPr>
+                              <w:t>Victor</w:t>
+                            </w:r>
+                            <w:proofErr w:type="spellEnd"/>
+                            <w:r>
+                              <w:rPr>
+                                <w:rFonts w:ascii="Arial" w:hAnsi="Arial" w:cs="Arial"/>
+                                <w:color w:val="000000"/>
+                                <w:shd w:val="clear" w:color="auto" w:fill="FFFFFF"/>
+                              </w:rPr>
+                              <w:t xml:space="preserve"> Miguel.</w:t>
                             </w:r>
                           </w:p>
                           <w:p>
@@ -185,49 +311,25 @@
                                 <w:color w:val="000000"/>
                                 <w:shd w:val="clear" w:color="auto" w:fill="FFFFFF"/>
                               </w:rPr>
-                              <w:t>Arizola Yánac, Carlos.</w:t>
+                              <w:t xml:space="preserve">Arteaga Quico, </w:t>
                             </w:r>
-                          </w:p>
-                          <w:p>
-                            <w:pPr>
-                              <w:pStyle w:val="Prrafodelista"/>
-                              <w:numPr>
-                                <w:ilvl w:val="0"/>
-                                <w:numId w:val="1"/>
-                              </w:numPr>
-                              <w:spacing w:after="160" w:line="259" w:lineRule="auto"/>
-                              <w:rPr>
-                                <w:rFonts w:ascii="Arial" w:eastAsia="Arial" w:hAnsi="Arial" w:cs="Arial"/>
-                              </w:rPr>
-                            </w:pPr>
+                            <w:proofErr w:type="spellStart"/>
                             <w:r>
                               <w:rPr>
                                 <w:rFonts w:ascii="Arial" w:hAnsi="Arial" w:cs="Arial"/>
                                 <w:color w:val="000000"/>
                                 <w:shd w:val="clear" w:color="auto" w:fill="FFFFFF"/>
                               </w:rPr>
-                              <w:t>Arotuma Martinez, Victor Miguel.</w:t>
+                              <w:t>Alisson</w:t>
                             </w:r>
-                          </w:p>
-                          <w:p>
-                            <w:pPr>
-                              <w:pStyle w:val="Prrafodelista"/>
-                              <w:numPr>
-                                <w:ilvl w:val="0"/>
-                                <w:numId w:val="1"/>
-                              </w:numPr>
-                              <w:spacing w:after="160" w:line="259" w:lineRule="auto"/>
-                              <w:rPr>
-                                <w:rFonts w:ascii="Arial" w:eastAsia="Arial" w:hAnsi="Arial" w:cs="Arial"/>
-                              </w:rPr>
-                            </w:pPr>
+                            <w:proofErr w:type="spellEnd"/>
                             <w:r>
                               <w:rPr>
                                 <w:rFonts w:ascii="Arial" w:hAnsi="Arial" w:cs="Arial"/>
                                 <w:color w:val="000000"/>
                                 <w:shd w:val="clear" w:color="auto" w:fill="FFFFFF"/>
                               </w:rPr>
-                              <w:t>Arteaga Quico, Alisson Diane.</w:t>
+                              <w:t xml:space="preserve"> Diane.</w:t>
                             </w:r>
                           </w:p>
                           <w:p>
@@ -318,13 +420,23 @@
                           <w:rFonts w:ascii="Arial" w:eastAsia="Arial" w:hAnsi="Arial" w:cs="Arial"/>
                         </w:rPr>
                       </w:pPr>
+                      <w:proofErr w:type="spellStart"/>
                       <w:r>
                         <w:rPr>
                           <w:rFonts w:ascii="Arial" w:hAnsi="Arial" w:cs="Arial"/>
                           <w:color w:val="000000"/>
                           <w:shd w:val="clear" w:color="auto" w:fill="FFFFFF"/>
                         </w:rPr>
-                        <w:t>Angeles Rojas, Jorge Alexander.</w:t>
+                        <w:t>Angeles</w:t>
+                      </w:r>
+                      <w:proofErr w:type="spellEnd"/>
+                      <w:r>
+                        <w:rPr>
+                          <w:rFonts w:ascii="Arial" w:hAnsi="Arial" w:cs="Arial"/>
+                          <w:color w:val="000000"/>
+                          <w:shd w:val="clear" w:color="auto" w:fill="FFFFFF"/>
+                        </w:rPr>
+                        <w:t xml:space="preserve"> Rojas, Jorge Alexander.</w:t>
                       </w:r>
                     </w:p>
                     <w:p>
@@ -634,8 +746,16 @@
         <w:rPr>
           <w:rFonts w:asciiTheme="minorHAnsi" w:hAnsiTheme="minorHAnsi" w:cstheme="minorHAnsi"/>
         </w:rPr>
-        <w:t xml:space="preserve"> Programsy</w:t>
-      </w:r>
+        <w:t xml:space="preserve"> </w:t>
+      </w:r>
+      <w:proofErr w:type="spellStart"/>
+      <w:r>
+        <w:rPr>
+          <w:rFonts w:asciiTheme="minorHAnsi" w:hAnsiTheme="minorHAnsi" w:cstheme="minorHAnsi"/>
+        </w:rPr>
+        <w:t>Programsy</w:t>
+      </w:r>
+      <w:proofErr w:type="spellEnd"/>
     </w:p>
     <w:p>
       <w:pPr>
@@ -707,7 +827,7 @@
         <w:rPr>
           <w:rFonts w:asciiTheme="minorHAnsi" w:hAnsiTheme="minorHAnsi" w:cstheme="minorHAnsi"/>
           <w:noProof/>
-          <w:lang w:val="es-MX" w:eastAsia="es-MX" w:bidi="ar-SA"/>
+          <w:lang w:eastAsia="es-PE" w:bidi="ar-SA"/>
         </w:rPr>
         <w:drawing>
           <wp:anchor distT="0" distB="8890" distL="114300" distR="121920" simplePos="0" relativeHeight="20" behindDoc="1" locked="0" layoutInCell="1" allowOverlap="1">
@@ -1084,11 +1204,19 @@
                 <w:rFonts w:asciiTheme="minorHAnsi" w:hAnsiTheme="minorHAnsi" w:cstheme="minorHAnsi"/>
               </w:rPr>
             </w:pPr>
-            <w:r>
-              <w:rPr>
-                <w:rFonts w:asciiTheme="minorHAnsi" w:hAnsiTheme="minorHAnsi" w:cstheme="minorHAnsi"/>
-              </w:rPr>
-              <w:t>Alisson Arteaga</w:t>
+            <w:proofErr w:type="spellStart"/>
+            <w:r>
+              <w:rPr>
+                <w:rFonts w:asciiTheme="minorHAnsi" w:hAnsiTheme="minorHAnsi" w:cstheme="minorHAnsi"/>
+              </w:rPr>
+              <w:t>Alisson</w:t>
+            </w:r>
+            <w:proofErr w:type="spellEnd"/>
+            <w:r>
+              <w:rPr>
+                <w:rFonts w:asciiTheme="minorHAnsi" w:hAnsiTheme="minorHAnsi" w:cstheme="minorHAnsi"/>
+              </w:rPr>
+              <w:t xml:space="preserve"> Arteaga</w:t>
             </w:r>
           </w:p>
         </w:tc>
@@ -1210,8 +1338,16 @@
               <w:rPr>
                 <w:rFonts w:asciiTheme="minorHAnsi" w:hAnsiTheme="minorHAnsi" w:cstheme="minorHAnsi"/>
               </w:rPr>
-              <w:t>Equipo Programsy</w:t>
-            </w:r>
+              <w:t xml:space="preserve">Equipo </w:t>
+            </w:r>
+            <w:proofErr w:type="spellStart"/>
+            <w:r>
+              <w:rPr>
+                <w:rFonts w:asciiTheme="minorHAnsi" w:hAnsiTheme="minorHAnsi" w:cstheme="minorHAnsi"/>
+              </w:rPr>
+              <w:t>Programsy</w:t>
+            </w:r>
+            <w:proofErr w:type="spellEnd"/>
           </w:p>
         </w:tc>
       </w:tr>
@@ -1572,12 +1708,14 @@
                 <w:rFonts w:asciiTheme="minorHAnsi" w:hAnsiTheme="minorHAnsi" w:cstheme="minorHAnsi"/>
               </w:rPr>
             </w:pPr>
+            <w:proofErr w:type="spellStart"/>
             <w:r>
               <w:rPr>
                 <w:rFonts w:asciiTheme="minorHAnsi" w:hAnsiTheme="minorHAnsi" w:cstheme="minorHAnsi"/>
               </w:rPr>
               <w:t>Arizola</w:t>
             </w:r>
+            <w:proofErr w:type="spellEnd"/>
           </w:p>
         </w:tc>
       </w:tr>
@@ -1816,12 +1954,14 @@
                 <w:rFonts w:asciiTheme="minorHAnsi" w:hAnsiTheme="minorHAnsi" w:cstheme="minorHAnsi"/>
               </w:rPr>
             </w:pPr>
+            <w:proofErr w:type="spellStart"/>
             <w:r>
               <w:rPr>
                 <w:rFonts w:asciiTheme="minorHAnsi" w:hAnsiTheme="minorHAnsi" w:cstheme="minorHAnsi"/>
               </w:rPr>
               <w:t>Angeles</w:t>
             </w:r>
+            <w:proofErr w:type="spellEnd"/>
           </w:p>
         </w:tc>
       </w:tr>
@@ -1938,12 +2078,14 @@
                 <w:rFonts w:asciiTheme="minorHAnsi" w:hAnsiTheme="minorHAnsi" w:cstheme="minorHAnsi"/>
               </w:rPr>
             </w:pPr>
+            <w:proofErr w:type="spellStart"/>
             <w:r>
               <w:rPr>
                 <w:rFonts w:asciiTheme="minorHAnsi" w:hAnsiTheme="minorHAnsi" w:cstheme="minorHAnsi"/>
               </w:rPr>
               <w:t>Angeles</w:t>
             </w:r>
+            <w:proofErr w:type="spellEnd"/>
           </w:p>
         </w:tc>
       </w:tr>
@@ -2060,12 +2202,14 @@
                 <w:rFonts w:asciiTheme="minorHAnsi" w:hAnsiTheme="minorHAnsi" w:cstheme="minorHAnsi"/>
               </w:rPr>
             </w:pPr>
+            <w:proofErr w:type="spellStart"/>
             <w:r>
               <w:rPr>
                 <w:rFonts w:asciiTheme="minorHAnsi" w:hAnsiTheme="minorHAnsi" w:cstheme="minorHAnsi"/>
               </w:rPr>
               <w:t>Angeles</w:t>
             </w:r>
+            <w:proofErr w:type="spellEnd"/>
           </w:p>
         </w:tc>
       </w:tr>
@@ -2138,7 +2282,6 @@
           <w:docPartUnique/>
         </w:docPartObj>
       </w:sdtPr>
-      <w:sdtEndPr/>
       <w:sdtContent>
         <w:p>
           <w:pPr>
@@ -3340,7 +3483,35 @@
         <w:rPr>
           <w:rFonts w:asciiTheme="minorHAnsi" w:hAnsiTheme="minorHAnsi" w:cstheme="minorHAnsi"/>
         </w:rPr>
-        <w:t>Actualmente nuestra consultora cuenta con 5 proyectos de los cuales 4 en producción y uno de ellos en desarrollo que es SGVIF. Nuestra consultora cuenta con diversos productos de software los cuales durante su desarrollo surgieron inconvenientes en el manejo de las solicitudes de cambios que han generado pérdida de tiempo  por parte del equipo al querer realizar cambios de versiones y dificultad el querer restaurar versiones funcionales, nuestro equipo identifica esto como una problemática originado por no contar con una guía o algún documento que permita llevar a cabo una correcta gestión de versionamiento. Debido a ello estamos realizando la siguiente propuesta para contar con un Plan de Gestión de la Configuración.</w:t>
+        <w:t xml:space="preserve">Actualmente nuestra consultora cuenta con 5 proyectos de los cuales 4 en producción y uno de ellos en desarrollo que es SGVIF. Nuestra consultora cuenta con diversos productos de software los cuales durante su desarrollo surgieron inconvenientes en el manejo de las solicitudes de cambios que han generado pérdida de </w:t>
+      </w:r>
+      <w:proofErr w:type="gramStart"/>
+      <w:r>
+        <w:rPr>
+          <w:rFonts w:asciiTheme="minorHAnsi" w:hAnsiTheme="minorHAnsi" w:cstheme="minorHAnsi"/>
+        </w:rPr>
+        <w:t>tiempo  por</w:t>
+      </w:r>
+      <w:proofErr w:type="gramEnd"/>
+      <w:r>
+        <w:rPr>
+          <w:rFonts w:asciiTheme="minorHAnsi" w:hAnsiTheme="minorHAnsi" w:cstheme="minorHAnsi"/>
+        </w:rPr>
+        <w:t xml:space="preserve"> parte del equipo al querer realizar cambios de versiones y dificultad el querer restaurar versiones funcionales, nuestro equipo identifica esto como una problemática originado por no contar con una guía o algún documento que permita llevar a cabo una correcta gestión de </w:t>
+      </w:r>
+      <w:proofErr w:type="spellStart"/>
+      <w:r>
+        <w:rPr>
+          <w:rFonts w:asciiTheme="minorHAnsi" w:hAnsiTheme="minorHAnsi" w:cstheme="minorHAnsi"/>
+        </w:rPr>
+        <w:t>versionamiento</w:t>
+      </w:r>
+      <w:proofErr w:type="spellEnd"/>
+      <w:r>
+        <w:rPr>
+          <w:rFonts w:asciiTheme="minorHAnsi" w:hAnsiTheme="minorHAnsi" w:cstheme="minorHAnsi"/>
+        </w:rPr>
+        <w:t>. Debido a ello estamos realizando la siguiente propuesta para contar con un Plan de Gestión de la Configuración.</w:t>
       </w:r>
     </w:p>
     <w:p>
@@ -3448,7 +3619,25 @@
           <w:b w:val="0"/>
           <w:color w:val="00000A"/>
         </w:rPr>
-        <w:t>unidad de SCM de Programsy es liderada por el responsable de SCM,</w:t>
+        <w:t xml:space="preserve">unidad de SCM de </w:t>
+      </w:r>
+      <w:proofErr w:type="spellStart"/>
+      <w:r>
+        <w:rPr>
+          <w:rFonts w:asciiTheme="minorHAnsi" w:hAnsiTheme="minorHAnsi" w:cstheme="minorHAnsi"/>
+          <w:b w:val="0"/>
+          <w:color w:val="00000A"/>
+        </w:rPr>
+        <w:t>Programsy</w:t>
+      </w:r>
+      <w:proofErr w:type="spellEnd"/>
+      <w:r>
+        <w:rPr>
+          <w:rFonts w:asciiTheme="minorHAnsi" w:hAnsiTheme="minorHAnsi" w:cstheme="minorHAnsi"/>
+          <w:b w:val="0"/>
+          <w:color w:val="00000A"/>
+        </w:rPr>
+        <w:t xml:space="preserve"> es liderada por el responsable de SCM,</w:t>
       </w:r>
       <w:r>
         <w:rPr>
@@ -4255,7 +4444,29 @@
                 <w:sz w:val="24"/>
                 <w:szCs w:val="24"/>
               </w:rPr>
-              <w:t>Aborda diversos aspectos del desarrollo, incluidos documentos, código, entrenamiento, COTS y hardware. Identifica las actualizaciones y modificaciones de CIs y CI, envía actualizaciones de línea base. Participa en el proceso de control de configuraciones</w:t>
+              <w:t xml:space="preserve">Aborda diversos aspectos del desarrollo, incluidos documentos, código, entrenamiento, COTS y hardware. Identifica las actualizaciones y modificaciones de </w:t>
+            </w:r>
+            <w:proofErr w:type="spellStart"/>
+            <w:r>
+              <w:rPr>
+                <w:rFonts w:asciiTheme="minorHAnsi" w:hAnsiTheme="minorHAnsi" w:cstheme="minorHAnsi"/>
+                <w:b w:val="0"/>
+                <w:color w:val="00000A"/>
+                <w:sz w:val="24"/>
+                <w:szCs w:val="24"/>
+              </w:rPr>
+              <w:t>CIs</w:t>
+            </w:r>
+            <w:proofErr w:type="spellEnd"/>
+            <w:r>
+              <w:rPr>
+                <w:rFonts w:asciiTheme="minorHAnsi" w:hAnsiTheme="minorHAnsi" w:cstheme="minorHAnsi"/>
+                <w:b w:val="0"/>
+                <w:color w:val="00000A"/>
+                <w:sz w:val="24"/>
+                <w:szCs w:val="24"/>
+              </w:rPr>
+              <w:t xml:space="preserve"> y CI, envía actualizaciones de línea base. Participa en el proceso de control de configuraciones</w:t>
             </w:r>
           </w:p>
         </w:tc>
@@ -4518,8 +4729,20 @@
                 <w:sz w:val="24"/>
                 <w:szCs w:val="24"/>
               </w:rPr>
-              <w:t>Informar a los desarrolladores sobre los cambios a los items</w:t>
-            </w:r>
+              <w:t xml:space="preserve">Informar a los desarrolladores sobre los cambios a los </w:t>
+            </w:r>
+            <w:proofErr w:type="spellStart"/>
+            <w:r>
+              <w:rPr>
+                <w:rFonts w:asciiTheme="minorHAnsi" w:hAnsiTheme="minorHAnsi" w:cstheme="minorHAnsi"/>
+                <w:b w:val="0"/>
+                <w:color w:val="00000A"/>
+                <w:sz w:val="24"/>
+                <w:szCs w:val="24"/>
+              </w:rPr>
+              <w:t>items</w:t>
+            </w:r>
+            <w:proofErr w:type="spellEnd"/>
           </w:p>
           <w:p>
             <w:pPr>
@@ -4637,6 +4860,7 @@
               </w:rPr>
               <w:t xml:space="preserve">Controlar el ingreso y el acceso a las </w:t>
             </w:r>
+            <w:proofErr w:type="spellStart"/>
             <w:r>
               <w:rPr>
                 <w:rFonts w:asciiTheme="minorHAnsi" w:hAnsiTheme="minorHAnsi" w:cstheme="minorHAnsi"/>
@@ -4646,7 +4870,18 @@
                 <w:szCs w:val="24"/>
               </w:rPr>
               <w:lastRenderedPageBreak/>
-              <w:t>baselines, garantizando el uso de los procedimientos formales definidos en el plan de SCM.</w:t>
+              <w:t>baselines</w:t>
+            </w:r>
+            <w:proofErr w:type="spellEnd"/>
+            <w:r>
+              <w:rPr>
+                <w:rFonts w:asciiTheme="minorHAnsi" w:hAnsiTheme="minorHAnsi" w:cstheme="minorHAnsi"/>
+                <w:b w:val="0"/>
+                <w:color w:val="00000A"/>
+                <w:sz w:val="24"/>
+                <w:szCs w:val="24"/>
+              </w:rPr>
+              <w:t>, garantizando el uso de los procedimientos formales definidos en el plan de SCM.</w:t>
             </w:r>
           </w:p>
         </w:tc>
@@ -4769,12 +5004,21 @@
       </w:pPr>
       <w:bookmarkStart w:id="6" w:name="_Toc525771969"/>
       <w:bookmarkEnd w:id="6"/>
+      <w:proofErr w:type="gramStart"/>
       <w:r>
         <w:rPr>
           <w:rFonts w:asciiTheme="minorHAnsi" w:hAnsiTheme="minorHAnsi" w:cstheme="minorHAnsi"/>
           <w:color w:val="00000A"/>
         </w:rPr>
-        <w:t>POLÍTICAS  Y DIRECTRICES</w:t>
+        <w:t>POLÍTICAS  Y</w:t>
+      </w:r>
+      <w:proofErr w:type="gramEnd"/>
+      <w:r>
+        <w:rPr>
+          <w:rFonts w:asciiTheme="minorHAnsi" w:hAnsiTheme="minorHAnsi" w:cstheme="minorHAnsi"/>
+          <w:color w:val="00000A"/>
+        </w:rPr>
+        <w:t xml:space="preserve"> DIRECTRICES</w:t>
       </w:r>
     </w:p>
     <w:p>
@@ -5051,7 +5295,23 @@
           <w:rFonts w:asciiTheme="minorHAnsi" w:hAnsiTheme="minorHAnsi" w:cstheme="minorHAnsi"/>
           <w:color w:val="00000A"/>
         </w:rPr>
-        <w:t xml:space="preserve">Se hacen los merge necesarios para que la modificación del ítem se encuentre disponible para todos los integrantes. </w:t>
+        <w:t xml:space="preserve">Se hacen los </w:t>
+      </w:r>
+      <w:proofErr w:type="spellStart"/>
+      <w:r>
+        <w:rPr>
+          <w:rFonts w:asciiTheme="minorHAnsi" w:hAnsiTheme="minorHAnsi" w:cstheme="minorHAnsi"/>
+          <w:color w:val="00000A"/>
+        </w:rPr>
+        <w:t>merge</w:t>
+      </w:r>
+      <w:proofErr w:type="spellEnd"/>
+      <w:r>
+        <w:rPr>
+          <w:rFonts w:asciiTheme="minorHAnsi" w:hAnsiTheme="minorHAnsi" w:cstheme="minorHAnsi"/>
+          <w:color w:val="00000A"/>
+        </w:rPr>
+        <w:t xml:space="preserve"> necesarios para que la modificación del ítem se encuentre disponible para todos los integrantes. </w:t>
       </w:r>
     </w:p>
     <w:p>
@@ -5087,7 +5347,39 @@
           <w:rFonts w:asciiTheme="minorHAnsi" w:hAnsiTheme="minorHAnsi" w:cstheme="minorHAnsi"/>
           <w:color w:val="00000A"/>
         </w:rPr>
-        <w:t>Si el cambio es validado, se hace un pull request a la rama principal.</w:t>
+        <w:t xml:space="preserve">Si el cambio es validado, se hace un </w:t>
+      </w:r>
+      <w:proofErr w:type="spellStart"/>
+      <w:r>
+        <w:rPr>
+          <w:rFonts w:asciiTheme="minorHAnsi" w:hAnsiTheme="minorHAnsi" w:cstheme="minorHAnsi"/>
+          <w:color w:val="00000A"/>
+        </w:rPr>
+        <w:t>pull</w:t>
+      </w:r>
+      <w:proofErr w:type="spellEnd"/>
+      <w:r>
+        <w:rPr>
+          <w:rFonts w:asciiTheme="minorHAnsi" w:hAnsiTheme="minorHAnsi" w:cstheme="minorHAnsi"/>
+          <w:color w:val="00000A"/>
+        </w:rPr>
+        <w:t xml:space="preserve"> </w:t>
+      </w:r>
+      <w:proofErr w:type="spellStart"/>
+      <w:r>
+        <w:rPr>
+          <w:rFonts w:asciiTheme="minorHAnsi" w:hAnsiTheme="minorHAnsi" w:cstheme="minorHAnsi"/>
+          <w:color w:val="00000A"/>
+        </w:rPr>
+        <w:t>request</w:t>
+      </w:r>
+      <w:proofErr w:type="spellEnd"/>
+      <w:r>
+        <w:rPr>
+          <w:rFonts w:asciiTheme="minorHAnsi" w:hAnsiTheme="minorHAnsi" w:cstheme="minorHAnsi"/>
+          <w:color w:val="00000A"/>
+        </w:rPr>
+        <w:t xml:space="preserve"> a la rama principal.</w:t>
       </w:r>
     </w:p>
     <w:p>
@@ -5195,6 +5487,7 @@
         </w:rPr>
         <w:t>Es un sistema de control de versiones distribuido (VCS) escrito en C originalmente para albergar el c</w:t>
       </w:r>
+      <w:proofErr w:type="spellStart"/>
       <w:r>
         <w:rPr>
           <w:rFonts w:asciiTheme="minorHAnsi" w:hAnsiTheme="minorHAnsi" w:cstheme="minorHAnsi"/>
@@ -5202,15 +5495,43 @@
           <w:szCs w:val="24"/>
           <w:lang w:val="es-PE"/>
         </w:rPr>
-        <w:t>ódigo de Linux</w:t>
-      </w:r>
+        <w:t>ódigo</w:t>
+      </w:r>
+      <w:proofErr w:type="spellEnd"/>
       <w:r>
         <w:rPr>
           <w:rFonts w:asciiTheme="minorHAnsi" w:hAnsiTheme="minorHAnsi" w:cstheme="minorHAnsi"/>
           <w:sz w:val="24"/>
           <w:szCs w:val="24"/>
-        </w:rPr>
-        <w:t>. Git permite la creación de una historia para una colección de archivos e incluye la funcionalidad para revertir la colección de archivos a otro estado.</w:t>
+          <w:lang w:val="es-PE"/>
+        </w:rPr>
+        <w:t xml:space="preserve"> de Linux</w:t>
+      </w:r>
+      <w:r>
+        <w:rPr>
+          <w:rFonts w:asciiTheme="minorHAnsi" w:hAnsiTheme="minorHAnsi" w:cstheme="minorHAnsi"/>
+          <w:sz w:val="24"/>
+          <w:szCs w:val="24"/>
+        </w:rPr>
+        <w:t xml:space="preserve">. </w:t>
+      </w:r>
+      <w:proofErr w:type="spellStart"/>
+      <w:r>
+        <w:rPr>
+          <w:rFonts w:asciiTheme="minorHAnsi" w:hAnsiTheme="minorHAnsi" w:cstheme="minorHAnsi"/>
+          <w:sz w:val="24"/>
+          <w:szCs w:val="24"/>
+        </w:rPr>
+        <w:t>Git</w:t>
+      </w:r>
+      <w:proofErr w:type="spellEnd"/>
+      <w:r>
+        <w:rPr>
+          <w:rFonts w:asciiTheme="minorHAnsi" w:hAnsiTheme="minorHAnsi" w:cstheme="minorHAnsi"/>
+          <w:sz w:val="24"/>
+          <w:szCs w:val="24"/>
+        </w:rPr>
+        <w:t xml:space="preserve"> permite la creación de una historia para una colección de archivos e incluye la funcionalidad para revertir la colección de archivos a otro estado.</w:t>
       </w:r>
     </w:p>
     <w:p>
@@ -5557,7 +5878,7 @@
         <w:rPr>
           <w:rFonts w:asciiTheme="minorHAnsi" w:hAnsiTheme="minorHAnsi" w:cstheme="minorHAnsi"/>
           <w:noProof/>
-          <w:lang w:val="es-MX" w:eastAsia="es-MX" w:bidi="ar-SA"/>
+          <w:lang w:eastAsia="es-PE" w:bidi="ar-SA"/>
         </w:rPr>
         <w:lastRenderedPageBreak/>
         <w:drawing>
@@ -5619,8 +5940,16 @@
         <w:rPr>
           <w:rFonts w:asciiTheme="minorHAnsi" w:hAnsiTheme="minorHAnsi" w:cstheme="minorHAnsi"/>
         </w:rPr>
-        <w:t>Flujo de Git</w:t>
-      </w:r>
+        <w:t xml:space="preserve">Flujo de </w:t>
+      </w:r>
+      <w:proofErr w:type="spellStart"/>
+      <w:r>
+        <w:rPr>
+          <w:rFonts w:asciiTheme="minorHAnsi" w:hAnsiTheme="minorHAnsi" w:cstheme="minorHAnsi"/>
+        </w:rPr>
+        <w:t>Git</w:t>
+      </w:r>
+      <w:proofErr w:type="spellEnd"/>
     </w:p>
     <w:p>
       <w:pPr>
@@ -5641,7 +5970,21 @@
         <w:rPr>
           <w:rFonts w:asciiTheme="minorHAnsi" w:hAnsiTheme="minorHAnsi" w:cstheme="minorHAnsi"/>
         </w:rPr>
-        <w:t>Para realizar el seguimiento de nuestro trabajo, se define los distintos estados en que pueden estar nuestros ficheros en Git.</w:t>
+        <w:t xml:space="preserve">Para realizar el seguimiento de nuestro trabajo, se define los distintos estados en que pueden estar nuestros ficheros en </w:t>
+      </w:r>
+      <w:proofErr w:type="spellStart"/>
+      <w:r>
+        <w:rPr>
+          <w:rFonts w:asciiTheme="minorHAnsi" w:hAnsiTheme="minorHAnsi" w:cstheme="minorHAnsi"/>
+        </w:rPr>
+        <w:t>Git</w:t>
+      </w:r>
+      <w:proofErr w:type="spellEnd"/>
+      <w:r>
+        <w:rPr>
+          <w:rFonts w:asciiTheme="minorHAnsi" w:hAnsiTheme="minorHAnsi" w:cstheme="minorHAnsi"/>
+        </w:rPr>
+        <w:t>.</w:t>
       </w:r>
     </w:p>
     <w:p>
@@ -5665,7 +6008,23 @@
           <w:rFonts w:asciiTheme="minorHAnsi" w:hAnsiTheme="minorHAnsi" w:cstheme="minorHAnsi"/>
           <w:color w:val="000000"/>
         </w:rPr>
-        <w:t>: Se encuentran en ese estado todos los ficheros que han sido creados fuera de Git, y nunca los hemos incorporado al gestor de versiones.</w:t>
+        <w:t xml:space="preserve">: Se encuentran en ese estado todos los ficheros que han sido creados fuera de </w:t>
+      </w:r>
+      <w:proofErr w:type="spellStart"/>
+      <w:r>
+        <w:rPr>
+          <w:rFonts w:asciiTheme="minorHAnsi" w:hAnsiTheme="minorHAnsi" w:cstheme="minorHAnsi"/>
+          <w:color w:val="000000"/>
+        </w:rPr>
+        <w:t>Git</w:t>
+      </w:r>
+      <w:proofErr w:type="spellEnd"/>
+      <w:r>
+        <w:rPr>
+          <w:rFonts w:asciiTheme="minorHAnsi" w:hAnsiTheme="minorHAnsi" w:cstheme="minorHAnsi"/>
+          <w:color w:val="000000"/>
+        </w:rPr>
+        <w:t>, y nunca los hemos incorporado al gestor de versiones.</w:t>
       </w:r>
     </w:p>
     <w:p>
@@ -5855,13 +6214,23 @@
           <w:szCs w:val="24"/>
         </w:rPr>
       </w:pPr>
+      <w:proofErr w:type="spellStart"/>
       <w:r>
         <w:rPr>
           <w:rFonts w:asciiTheme="minorHAnsi" w:hAnsiTheme="minorHAnsi" w:cstheme="minorHAnsi"/>
           <w:sz w:val="24"/>
           <w:szCs w:val="24"/>
         </w:rPr>
-        <w:t>Github es una plataforma creada para facilitar el desarrollo colaborativo de software, nos permite alojar proyectos como repositorios en la web gratuitamente, por lo general de forma pública, aunque podemos alojar los proyectos de modo privado, si pagamos una pequeña suscripción mensual.</w:t>
+        <w:t>Github</w:t>
+      </w:r>
+      <w:proofErr w:type="spellEnd"/>
+      <w:r>
+        <w:rPr>
+          <w:rFonts w:asciiTheme="minorHAnsi" w:hAnsiTheme="minorHAnsi" w:cstheme="minorHAnsi"/>
+          <w:sz w:val="24"/>
+          <w:szCs w:val="24"/>
+        </w:rPr>
+        <w:t xml:space="preserve"> es una plataforma creada para facilitar el desarrollo colaborativo de software, nos permite alojar proyectos como repositorios en la web gratuitamente, por lo general de forma pública, aunque podemos alojar los proyectos de modo privado, si pagamos una pequeña suscripción mensual.</w:t>
       </w:r>
     </w:p>
     <w:p>
@@ -5946,7 +6315,25 @@
           <w:sz w:val="24"/>
           <w:szCs w:val="24"/>
         </w:rPr>
-        <w:t>Como muchos desarrolladores tienen de forma pública sus proyectos en Github es posible acceder a su código, leerlo, estudiarlo y aprender de él, e incluso podrías hacer cambios y experimentar sin afectar el código original.</w:t>
+        <w:t xml:space="preserve">Como muchos desarrolladores tienen de forma pública sus proyectos en </w:t>
+      </w:r>
+      <w:proofErr w:type="spellStart"/>
+      <w:r>
+        <w:rPr>
+          <w:rFonts w:asciiTheme="minorHAnsi" w:hAnsiTheme="minorHAnsi" w:cstheme="minorHAnsi"/>
+          <w:sz w:val="24"/>
+          <w:szCs w:val="24"/>
+        </w:rPr>
+        <w:t>Github</w:t>
+      </w:r>
+      <w:proofErr w:type="spellEnd"/>
+      <w:r>
+        <w:rPr>
+          <w:rFonts w:asciiTheme="minorHAnsi" w:hAnsiTheme="minorHAnsi" w:cstheme="minorHAnsi"/>
+          <w:sz w:val="24"/>
+          <w:szCs w:val="24"/>
+        </w:rPr>
+        <w:t xml:space="preserve"> es posible acceder a su código, leerlo, estudiarlo y aprender de él, e incluso podrías hacer cambios y experimentar sin afectar el código original.</w:t>
       </w:r>
     </w:p>
     <w:p>
@@ -5970,7 +6357,61 @@
           <w:sz w:val="24"/>
           <w:szCs w:val="24"/>
         </w:rPr>
-        <w:t>Si luego de copiar un proyecto (hacer Fork) haces ajustes que arreglan bugs o introducen una nueva funcionalidad, puedes proponerle al dueño del proyecto que integre tus cambios en su código a través de un Pull Request.</w:t>
+        <w:t xml:space="preserve">Si luego de copiar un proyecto (hacer </w:t>
+      </w:r>
+      <w:proofErr w:type="spellStart"/>
+      <w:r>
+        <w:rPr>
+          <w:rFonts w:asciiTheme="minorHAnsi" w:hAnsiTheme="minorHAnsi" w:cstheme="minorHAnsi"/>
+          <w:sz w:val="24"/>
+          <w:szCs w:val="24"/>
+        </w:rPr>
+        <w:t>Fork</w:t>
+      </w:r>
+      <w:proofErr w:type="spellEnd"/>
+      <w:r>
+        <w:rPr>
+          <w:rFonts w:asciiTheme="minorHAnsi" w:hAnsiTheme="minorHAnsi" w:cstheme="minorHAnsi"/>
+          <w:sz w:val="24"/>
+          <w:szCs w:val="24"/>
+        </w:rPr>
+        <w:t xml:space="preserve">) haces ajustes que arreglan bugs o introducen una nueva funcionalidad, puedes proponerle al dueño del proyecto que integre tus cambios en su código a través de un </w:t>
+      </w:r>
+      <w:proofErr w:type="spellStart"/>
+      <w:r>
+        <w:rPr>
+          <w:rFonts w:asciiTheme="minorHAnsi" w:hAnsiTheme="minorHAnsi" w:cstheme="minorHAnsi"/>
+          <w:sz w:val="24"/>
+          <w:szCs w:val="24"/>
+        </w:rPr>
+        <w:t>Pull</w:t>
+      </w:r>
+      <w:proofErr w:type="spellEnd"/>
+      <w:r>
+        <w:rPr>
+          <w:rFonts w:asciiTheme="minorHAnsi" w:hAnsiTheme="minorHAnsi" w:cstheme="minorHAnsi"/>
+          <w:sz w:val="24"/>
+          <w:szCs w:val="24"/>
+        </w:rPr>
+        <w:t xml:space="preserve"> </w:t>
+      </w:r>
+      <w:proofErr w:type="spellStart"/>
+      <w:r>
+        <w:rPr>
+          <w:rFonts w:asciiTheme="minorHAnsi" w:hAnsiTheme="minorHAnsi" w:cstheme="minorHAnsi"/>
+          <w:sz w:val="24"/>
+          <w:szCs w:val="24"/>
+        </w:rPr>
+        <w:t>Request</w:t>
+      </w:r>
+      <w:proofErr w:type="spellEnd"/>
+      <w:r>
+        <w:rPr>
+          <w:rFonts w:asciiTheme="minorHAnsi" w:hAnsiTheme="minorHAnsi" w:cstheme="minorHAnsi"/>
+          <w:sz w:val="24"/>
+          <w:szCs w:val="24"/>
+        </w:rPr>
+        <w:t>.</w:t>
       </w:r>
     </w:p>
     <w:p>
@@ -6066,7 +6507,25 @@
           <w:sz w:val="24"/>
           <w:szCs w:val="24"/>
         </w:rPr>
-        <w:t>Cada proyecto creado en Github incluye un sistema de seguimiento de problemas, del estilo sistema de tickets.</w:t>
+        <w:t xml:space="preserve">Cada proyecto creado en </w:t>
+      </w:r>
+      <w:proofErr w:type="spellStart"/>
+      <w:r>
+        <w:rPr>
+          <w:rFonts w:asciiTheme="minorHAnsi" w:hAnsiTheme="minorHAnsi" w:cstheme="minorHAnsi"/>
+          <w:sz w:val="24"/>
+          <w:szCs w:val="24"/>
+        </w:rPr>
+        <w:t>Github</w:t>
+      </w:r>
+      <w:proofErr w:type="spellEnd"/>
+      <w:r>
+        <w:rPr>
+          <w:rFonts w:asciiTheme="minorHAnsi" w:hAnsiTheme="minorHAnsi" w:cstheme="minorHAnsi"/>
+          <w:sz w:val="24"/>
+          <w:szCs w:val="24"/>
+        </w:rPr>
+        <w:t xml:space="preserve"> incluye un sistema de seguimiento de problemas, del estilo sistema de tickets.</w:t>
       </w:r>
     </w:p>
     <w:p>
@@ -6090,7 +6549,25 @@
           <w:sz w:val="24"/>
           <w:szCs w:val="24"/>
         </w:rPr>
-        <w:t>Es una plataforma web, por tanto, es independiente del sistema operativo que utilices, y además Git que es la herramienta que si requiere instalación es compatible con todos los sistemas; Linux, OSX y Windows.</w:t>
+        <w:t xml:space="preserve">Es una plataforma web, por tanto, es independiente del sistema operativo que utilices, y además </w:t>
+      </w:r>
+      <w:proofErr w:type="spellStart"/>
+      <w:r>
+        <w:rPr>
+          <w:rFonts w:asciiTheme="minorHAnsi" w:hAnsiTheme="minorHAnsi" w:cstheme="minorHAnsi"/>
+          <w:sz w:val="24"/>
+          <w:szCs w:val="24"/>
+        </w:rPr>
+        <w:t>Git</w:t>
+      </w:r>
+      <w:proofErr w:type="spellEnd"/>
+      <w:r>
+        <w:rPr>
+          <w:rFonts w:asciiTheme="minorHAnsi" w:hAnsiTheme="minorHAnsi" w:cstheme="minorHAnsi"/>
+          <w:sz w:val="24"/>
+          <w:szCs w:val="24"/>
+        </w:rPr>
+        <w:t xml:space="preserve"> que es la herramienta que si requiere instalación es compatible con todos los sistemas; Linux, OSX y Windows.</w:t>
       </w:r>
     </w:p>
     <w:p>
@@ -6219,13 +6696,23 @@
           <w:szCs w:val="24"/>
         </w:rPr>
       </w:pPr>
+      <w:proofErr w:type="spellStart"/>
       <w:r>
         <w:rPr>
           <w:rFonts w:asciiTheme="minorHAnsi" w:hAnsiTheme="minorHAnsi" w:cstheme="minorHAnsi"/>
           <w:sz w:val="24"/>
           <w:szCs w:val="24"/>
         </w:rPr>
-        <w:t>Github tiene dos modalidades: una gratuita y otra de pago. En la versión gratuita, se podrán crear “n” repositorios de acceso público; pero para el uso de repositorios privados tendrá un coste.</w:t>
+        <w:t>Github</w:t>
+      </w:r>
+      <w:proofErr w:type="spellEnd"/>
+      <w:r>
+        <w:rPr>
+          <w:rFonts w:asciiTheme="minorHAnsi" w:hAnsiTheme="minorHAnsi" w:cstheme="minorHAnsi"/>
+          <w:sz w:val="24"/>
+          <w:szCs w:val="24"/>
+        </w:rPr>
+        <w:t xml:space="preserve"> tiene dos modalidades: una gratuita y otra de pago. En la versión gratuita, se podrán crear “n” repositorios de acceso público; pero para el uso de repositorios privados tendrá un coste.</w:t>
       </w:r>
     </w:p>
     <w:p>
@@ -6249,7 +6736,25 @@
           <w:sz w:val="24"/>
           <w:szCs w:val="24"/>
         </w:rPr>
-        <w:t>Limitación de versionamiento para elementos de texto plano.</w:t>
+        <w:t xml:space="preserve">Limitación de </w:t>
+      </w:r>
+      <w:proofErr w:type="spellStart"/>
+      <w:r>
+        <w:rPr>
+          <w:rFonts w:asciiTheme="minorHAnsi" w:hAnsiTheme="minorHAnsi" w:cstheme="minorHAnsi"/>
+          <w:sz w:val="24"/>
+          <w:szCs w:val="24"/>
+        </w:rPr>
+        <w:t>versionamiento</w:t>
+      </w:r>
+      <w:proofErr w:type="spellEnd"/>
+      <w:r>
+        <w:rPr>
+          <w:rFonts w:asciiTheme="minorHAnsi" w:hAnsiTheme="minorHAnsi" w:cstheme="minorHAnsi"/>
+          <w:sz w:val="24"/>
+          <w:szCs w:val="24"/>
+        </w:rPr>
+        <w:t xml:space="preserve"> para elementos de texto plano.</w:t>
       </w:r>
     </w:p>
     <w:p>
@@ -6369,7 +6874,23 @@
           <w:rFonts w:asciiTheme="minorHAnsi" w:hAnsiTheme="minorHAnsi" w:cstheme="minorHAnsi"/>
           <w:color w:val="000000"/>
         </w:rPr>
-        <w:t xml:space="preserve">Se encarga de verificar los cambios de los documentos, y revisar que se trabaja en el branch establecido. Así mismo </w:t>
+        <w:t xml:space="preserve">Se encarga de verificar los cambios de los documentos, y revisar que se trabaja en el </w:t>
+      </w:r>
+      <w:proofErr w:type="spellStart"/>
+      <w:r>
+        <w:rPr>
+          <w:rFonts w:asciiTheme="minorHAnsi" w:hAnsiTheme="minorHAnsi" w:cstheme="minorHAnsi"/>
+          <w:color w:val="000000"/>
+        </w:rPr>
+        <w:t>branch</w:t>
+      </w:r>
+      <w:proofErr w:type="spellEnd"/>
+      <w:r>
+        <w:rPr>
+          <w:rFonts w:asciiTheme="minorHAnsi" w:hAnsiTheme="minorHAnsi" w:cstheme="minorHAnsi"/>
+          <w:color w:val="000000"/>
+        </w:rPr>
+        <w:t xml:space="preserve"> establecido. Así mismo </w:t>
       </w:r>
       <w:r>
         <w:rPr>
@@ -6415,12 +6936,14 @@
         </w:rPr>
         <w:t xml:space="preserve"> </w:t>
       </w:r>
+      <w:proofErr w:type="spellStart"/>
       <w:r>
         <w:rPr>
           <w:rFonts w:asciiTheme="minorHAnsi" w:hAnsiTheme="minorHAnsi" w:cstheme="minorHAnsi"/>
         </w:rPr>
         <w:t>Github</w:t>
       </w:r>
+      <w:proofErr w:type="spellEnd"/>
       <w:r>
         <w:rPr>
           <w:rFonts w:asciiTheme="minorHAnsi" w:hAnsiTheme="minorHAnsi" w:cstheme="minorHAnsi"/>
@@ -6455,12 +6978,14 @@
         </w:rPr>
         <w:t xml:space="preserve"> </w:t>
       </w:r>
+      <w:proofErr w:type="spellStart"/>
       <w:r>
         <w:rPr>
           <w:rFonts w:asciiTheme="minorHAnsi" w:hAnsiTheme="minorHAnsi" w:cstheme="minorHAnsi"/>
         </w:rPr>
         <w:t>Github</w:t>
       </w:r>
+      <w:proofErr w:type="spellEnd"/>
       <w:r>
         <w:rPr>
           <w:rFonts w:asciiTheme="minorHAnsi" w:hAnsiTheme="minorHAnsi" w:cstheme="minorHAnsi"/>
@@ -6523,7 +7048,133 @@
           <w:rFonts w:asciiTheme="minorHAnsi" w:hAnsiTheme="minorHAnsi" w:cstheme="minorHAnsi"/>
           <w:lang w:val="es-PE"/>
         </w:rPr>
-        <w:t>Se manejará 2 tipos de ramas o branch, que nos va servir para controlar mejor los commit, se va desarrollar en la rama de desarrollo (branch development) que corresponderá 1 branch para cada miembro del equipo y la rama maestra (branch master) la cual alojará las versiones cuyos cambios hayan sido aprobados y estén listos para su respectivo release.</w:t>
+        <w:t xml:space="preserve">Se manejará 2 tipos de ramas o </w:t>
+      </w:r>
+      <w:proofErr w:type="spellStart"/>
+      <w:r>
+        <w:rPr>
+          <w:rStyle w:val="None"/>
+          <w:rFonts w:asciiTheme="minorHAnsi" w:hAnsiTheme="minorHAnsi" w:cstheme="minorHAnsi"/>
+          <w:lang w:val="es-PE"/>
+        </w:rPr>
+        <w:t>branch</w:t>
+      </w:r>
+      <w:proofErr w:type="spellEnd"/>
+      <w:r>
+        <w:rPr>
+          <w:rStyle w:val="None"/>
+          <w:rFonts w:asciiTheme="minorHAnsi" w:hAnsiTheme="minorHAnsi" w:cstheme="minorHAnsi"/>
+          <w:lang w:val="es-PE"/>
+        </w:rPr>
+        <w:t xml:space="preserve">, que nos va servir para controlar mejor los </w:t>
+      </w:r>
+      <w:proofErr w:type="spellStart"/>
+      <w:r>
+        <w:rPr>
+          <w:rStyle w:val="None"/>
+          <w:rFonts w:asciiTheme="minorHAnsi" w:hAnsiTheme="minorHAnsi" w:cstheme="minorHAnsi"/>
+          <w:lang w:val="es-PE"/>
+        </w:rPr>
+        <w:t>commit</w:t>
+      </w:r>
+      <w:proofErr w:type="spellEnd"/>
+      <w:r>
+        <w:rPr>
+          <w:rStyle w:val="None"/>
+          <w:rFonts w:asciiTheme="minorHAnsi" w:hAnsiTheme="minorHAnsi" w:cstheme="minorHAnsi"/>
+          <w:lang w:val="es-PE"/>
+        </w:rPr>
+        <w:t>, se va desarrollar en la rama de desarrollo (</w:t>
+      </w:r>
+      <w:proofErr w:type="spellStart"/>
+      <w:r>
+        <w:rPr>
+          <w:rStyle w:val="None"/>
+          <w:rFonts w:asciiTheme="minorHAnsi" w:hAnsiTheme="minorHAnsi" w:cstheme="minorHAnsi"/>
+          <w:lang w:val="es-PE"/>
+        </w:rPr>
+        <w:t>branch</w:t>
+      </w:r>
+      <w:proofErr w:type="spellEnd"/>
+      <w:r>
+        <w:rPr>
+          <w:rStyle w:val="None"/>
+          <w:rFonts w:asciiTheme="minorHAnsi" w:hAnsiTheme="minorHAnsi" w:cstheme="minorHAnsi"/>
+          <w:lang w:val="es-PE"/>
+        </w:rPr>
+        <w:t xml:space="preserve"> </w:t>
+      </w:r>
+      <w:proofErr w:type="spellStart"/>
+      <w:r>
+        <w:rPr>
+          <w:rStyle w:val="None"/>
+          <w:rFonts w:asciiTheme="minorHAnsi" w:hAnsiTheme="minorHAnsi" w:cstheme="minorHAnsi"/>
+          <w:lang w:val="es-PE"/>
+        </w:rPr>
+        <w:t>development</w:t>
+      </w:r>
+      <w:proofErr w:type="spellEnd"/>
+      <w:r>
+        <w:rPr>
+          <w:rStyle w:val="None"/>
+          <w:rFonts w:asciiTheme="minorHAnsi" w:hAnsiTheme="minorHAnsi" w:cstheme="minorHAnsi"/>
+          <w:lang w:val="es-PE"/>
+        </w:rPr>
+        <w:t xml:space="preserve">) que corresponderá 1 </w:t>
+      </w:r>
+      <w:proofErr w:type="spellStart"/>
+      <w:r>
+        <w:rPr>
+          <w:rStyle w:val="None"/>
+          <w:rFonts w:asciiTheme="minorHAnsi" w:hAnsiTheme="minorHAnsi" w:cstheme="minorHAnsi"/>
+          <w:lang w:val="es-PE"/>
+        </w:rPr>
+        <w:t>branch</w:t>
+      </w:r>
+      <w:proofErr w:type="spellEnd"/>
+      <w:r>
+        <w:rPr>
+          <w:rStyle w:val="None"/>
+          <w:rFonts w:asciiTheme="minorHAnsi" w:hAnsiTheme="minorHAnsi" w:cstheme="minorHAnsi"/>
+          <w:lang w:val="es-PE"/>
+        </w:rPr>
+        <w:t xml:space="preserve"> para cada miembro del equipo y la rama maestra (</w:t>
+      </w:r>
+      <w:proofErr w:type="spellStart"/>
+      <w:r>
+        <w:rPr>
+          <w:rStyle w:val="None"/>
+          <w:rFonts w:asciiTheme="minorHAnsi" w:hAnsiTheme="minorHAnsi" w:cstheme="minorHAnsi"/>
+          <w:lang w:val="es-PE"/>
+        </w:rPr>
+        <w:t>branch</w:t>
+      </w:r>
+      <w:proofErr w:type="spellEnd"/>
+      <w:r>
+        <w:rPr>
+          <w:rStyle w:val="None"/>
+          <w:rFonts w:asciiTheme="minorHAnsi" w:hAnsiTheme="minorHAnsi" w:cstheme="minorHAnsi"/>
+          <w:lang w:val="es-PE"/>
+        </w:rPr>
+        <w:t xml:space="preserve"> master) la cual alojará las versiones cuyos cambios hayan sido aprobados y estén listos para su respectivo </w:t>
+      </w:r>
+      <w:proofErr w:type="spellStart"/>
+      <w:r>
+        <w:rPr>
+          <w:rStyle w:val="None"/>
+          <w:rFonts w:asciiTheme="minorHAnsi" w:hAnsiTheme="minorHAnsi" w:cstheme="minorHAnsi"/>
+          <w:lang w:val="es-PE"/>
+        </w:rPr>
+        <w:t>release</w:t>
+      </w:r>
+      <w:proofErr w:type="spellEnd"/>
+      <w:r>
+        <w:rPr>
+          <w:rStyle w:val="None"/>
+          <w:rFonts w:asciiTheme="minorHAnsi" w:hAnsiTheme="minorHAnsi" w:cstheme="minorHAnsi"/>
+          <w:lang w:val="es-PE"/>
+        </w:rPr>
+        <w:t>.</w:t>
       </w:r>
     </w:p>
     <w:p>
@@ -6552,13 +7203,23 @@
           <w:rFonts w:asciiTheme="minorHAnsi" w:hAnsiTheme="minorHAnsi" w:cstheme="minorHAnsi"/>
         </w:rPr>
       </w:pPr>
+      <w:proofErr w:type="spellStart"/>
       <w:r>
         <w:rPr>
           <w:rStyle w:val="None"/>
           <w:rFonts w:asciiTheme="minorHAnsi" w:hAnsiTheme="minorHAnsi" w:cstheme="minorHAnsi"/>
           <w:b/>
         </w:rPr>
-        <w:t>Branch master</w:t>
+        <w:t>Branch</w:t>
+      </w:r>
+      <w:proofErr w:type="spellEnd"/>
+      <w:r>
+        <w:rPr>
+          <w:rStyle w:val="None"/>
+          <w:rFonts w:asciiTheme="minorHAnsi" w:hAnsiTheme="minorHAnsi" w:cstheme="minorHAnsi"/>
+          <w:b/>
+        </w:rPr>
+        <w:t xml:space="preserve"> master</w:t>
       </w:r>
       <w:r>
         <w:rPr>
@@ -6583,14 +7244,34 @@
           <w:rFonts w:asciiTheme="minorHAnsi" w:hAnsiTheme="minorHAnsi" w:cstheme="minorHAnsi"/>
         </w:rPr>
       </w:pPr>
+      <w:proofErr w:type="spellStart"/>
       <w:r>
         <w:rPr>
           <w:rStyle w:val="None"/>
           <w:rFonts w:asciiTheme="minorHAnsi" w:hAnsiTheme="minorHAnsi" w:cstheme="minorHAnsi"/>
           <w:b/>
         </w:rPr>
-        <w:t>Branch Development</w:t>
-      </w:r>
+        <w:t>Branch</w:t>
+      </w:r>
+      <w:proofErr w:type="spellEnd"/>
+      <w:r>
+        <w:rPr>
+          <w:rStyle w:val="None"/>
+          <w:rFonts w:asciiTheme="minorHAnsi" w:hAnsiTheme="minorHAnsi" w:cstheme="minorHAnsi"/>
+          <w:b/>
+        </w:rPr>
+        <w:t xml:space="preserve"> </w:t>
+      </w:r>
+      <w:proofErr w:type="spellStart"/>
+      <w:r>
+        <w:rPr>
+          <w:rStyle w:val="None"/>
+          <w:rFonts w:asciiTheme="minorHAnsi" w:hAnsiTheme="minorHAnsi" w:cstheme="minorHAnsi"/>
+          <w:b/>
+        </w:rPr>
+        <w:t>Development</w:t>
+      </w:r>
+      <w:proofErr w:type="spellEnd"/>
       <w:r>
         <w:rPr>
           <w:rFonts w:asciiTheme="minorHAnsi" w:hAnsiTheme="minorHAnsi" w:cstheme="minorHAnsi"/>
@@ -6630,7 +7311,7 @@
         <w:rPr>
           <w:rFonts w:asciiTheme="minorHAnsi" w:hAnsiTheme="minorHAnsi" w:cstheme="minorHAnsi"/>
           <w:noProof/>
-          <w:lang w:val="es-MX" w:eastAsia="es-MX" w:bidi="ar-SA"/>
+          <w:lang w:eastAsia="es-PE" w:bidi="ar-SA"/>
         </w:rPr>
         <w:drawing>
           <wp:inline distT="0" distB="3810" distL="0" distR="0">
@@ -8374,8 +9055,18 @@
                 <w:b/>
                 <w:color w:val="000000" w:themeColor="text1"/>
               </w:rPr>
-              <w:t>.docx</w:t>
-            </w:r>
+              <w:t>.</w:t>
+            </w:r>
+            <w:proofErr w:type="spellStart"/>
+            <w:r>
+              <w:rPr>
+                <w:rFonts w:asciiTheme="minorHAnsi" w:hAnsiTheme="minorHAnsi" w:cstheme="minorHAnsi"/>
+                <w:b/>
+                <w:color w:val="000000" w:themeColor="text1"/>
+              </w:rPr>
+              <w:t>docx</w:t>
+            </w:r>
+            <w:proofErr w:type="spellEnd"/>
           </w:p>
         </w:tc>
         <w:tc>
@@ -8514,8 +9205,18 @@
                 <w:b/>
                 <w:color w:val="000000" w:themeColor="text1"/>
               </w:rPr>
-              <w:t>.docx</w:t>
-            </w:r>
+              <w:t>.</w:t>
+            </w:r>
+            <w:proofErr w:type="spellStart"/>
+            <w:r>
+              <w:rPr>
+                <w:rFonts w:asciiTheme="minorHAnsi" w:hAnsiTheme="minorHAnsi" w:cstheme="minorHAnsi"/>
+                <w:b/>
+                <w:color w:val="000000" w:themeColor="text1"/>
+              </w:rPr>
+              <w:t>docx</w:t>
+            </w:r>
+            <w:proofErr w:type="spellEnd"/>
           </w:p>
         </w:tc>
         <w:tc>
@@ -8654,8 +9355,18 @@
                 <w:b/>
                 <w:color w:val="000000" w:themeColor="text1"/>
               </w:rPr>
-              <w:t>.docx</w:t>
-            </w:r>
+              <w:t>.</w:t>
+            </w:r>
+            <w:proofErr w:type="spellStart"/>
+            <w:r>
+              <w:rPr>
+                <w:rFonts w:asciiTheme="minorHAnsi" w:hAnsiTheme="minorHAnsi" w:cstheme="minorHAnsi"/>
+                <w:b/>
+                <w:color w:val="000000" w:themeColor="text1"/>
+              </w:rPr>
+              <w:t>docx</w:t>
+            </w:r>
+            <w:proofErr w:type="spellEnd"/>
           </w:p>
         </w:tc>
         <w:tc>
@@ -8786,8 +9497,17 @@
                 <w:rFonts w:asciiTheme="minorHAnsi" w:hAnsiTheme="minorHAnsi" w:cstheme="minorHAnsi"/>
                 <w:b/>
               </w:rPr>
-              <w:t>.docx</w:t>
-            </w:r>
+              <w:t>.</w:t>
+            </w:r>
+            <w:proofErr w:type="spellStart"/>
+            <w:r>
+              <w:rPr>
+                <w:rFonts w:asciiTheme="minorHAnsi" w:hAnsiTheme="minorHAnsi" w:cstheme="minorHAnsi"/>
+                <w:b/>
+              </w:rPr>
+              <w:t>docx</w:t>
+            </w:r>
+            <w:proofErr w:type="spellEnd"/>
           </w:p>
         </w:tc>
         <w:tc>
@@ -8916,8 +9636,17 @@
                 <w:rFonts w:asciiTheme="minorHAnsi" w:hAnsiTheme="minorHAnsi" w:cstheme="minorHAnsi"/>
                 <w:b/>
               </w:rPr>
-              <w:t>.docx</w:t>
-            </w:r>
+              <w:t>.</w:t>
+            </w:r>
+            <w:proofErr w:type="spellStart"/>
+            <w:r>
+              <w:rPr>
+                <w:rFonts w:asciiTheme="minorHAnsi" w:hAnsiTheme="minorHAnsi" w:cstheme="minorHAnsi"/>
+                <w:b/>
+              </w:rPr>
+              <w:t>docx</w:t>
+            </w:r>
+            <w:proofErr w:type="spellEnd"/>
           </w:p>
         </w:tc>
         <w:tc>
@@ -9046,8 +9775,17 @@
                 <w:rFonts w:asciiTheme="minorHAnsi" w:hAnsiTheme="minorHAnsi" w:cstheme="minorHAnsi"/>
                 <w:b/>
               </w:rPr>
-              <w:t>.docx</w:t>
-            </w:r>
+              <w:t>.</w:t>
+            </w:r>
+            <w:proofErr w:type="spellStart"/>
+            <w:r>
+              <w:rPr>
+                <w:rFonts w:asciiTheme="minorHAnsi" w:hAnsiTheme="minorHAnsi" w:cstheme="minorHAnsi"/>
+                <w:b/>
+              </w:rPr>
+              <w:t>docx</w:t>
+            </w:r>
+            <w:proofErr w:type="spellEnd"/>
           </w:p>
         </w:tc>
         <w:tc>
@@ -9186,8 +9924,18 @@
                 <w:b/>
                 <w:color w:val="000000" w:themeColor="text1"/>
               </w:rPr>
-              <w:t>.docx</w:t>
-            </w:r>
+              <w:t>.</w:t>
+            </w:r>
+            <w:proofErr w:type="spellStart"/>
+            <w:r>
+              <w:rPr>
+                <w:rFonts w:asciiTheme="minorHAnsi" w:hAnsiTheme="minorHAnsi" w:cstheme="minorHAnsi"/>
+                <w:b/>
+                <w:color w:val="000000" w:themeColor="text1"/>
+              </w:rPr>
+              <w:t>docx</w:t>
+            </w:r>
+            <w:proofErr w:type="spellEnd"/>
           </w:p>
         </w:tc>
         <w:tc>
@@ -9326,8 +10074,18 @@
                 <w:b/>
                 <w:color w:val="000000" w:themeColor="text1"/>
               </w:rPr>
-              <w:t>-docx</w:t>
-            </w:r>
+              <w:t>-</w:t>
+            </w:r>
+            <w:proofErr w:type="spellStart"/>
+            <w:r>
+              <w:rPr>
+                <w:rFonts w:asciiTheme="minorHAnsi" w:hAnsiTheme="minorHAnsi" w:cstheme="minorHAnsi"/>
+                <w:b/>
+                <w:color w:val="000000" w:themeColor="text1"/>
+              </w:rPr>
+              <w:t>docx</w:t>
+            </w:r>
+            <w:proofErr w:type="spellEnd"/>
           </w:p>
         </w:tc>
         <w:tc>
@@ -9466,8 +10224,18 @@
                 <w:b/>
                 <w:color w:val="000000" w:themeColor="text1"/>
               </w:rPr>
-              <w:t>.docx</w:t>
-            </w:r>
+              <w:t>.</w:t>
+            </w:r>
+            <w:proofErr w:type="spellStart"/>
+            <w:r>
+              <w:rPr>
+                <w:rFonts w:asciiTheme="minorHAnsi" w:hAnsiTheme="minorHAnsi" w:cstheme="minorHAnsi"/>
+                <w:b/>
+                <w:color w:val="000000" w:themeColor="text1"/>
+              </w:rPr>
+              <w:t>docx</w:t>
+            </w:r>
+            <w:proofErr w:type="spellEnd"/>
           </w:p>
         </w:tc>
         <w:tc>
@@ -9606,8 +10374,18 @@
                 <w:b/>
                 <w:color w:val="000000" w:themeColor="text1"/>
               </w:rPr>
-              <w:t>.docx</w:t>
-            </w:r>
+              <w:t>.</w:t>
+            </w:r>
+            <w:proofErr w:type="spellStart"/>
+            <w:r>
+              <w:rPr>
+                <w:rFonts w:asciiTheme="minorHAnsi" w:hAnsiTheme="minorHAnsi" w:cstheme="minorHAnsi"/>
+                <w:b/>
+                <w:color w:val="000000" w:themeColor="text1"/>
+              </w:rPr>
+              <w:t>docx</w:t>
+            </w:r>
+            <w:proofErr w:type="spellEnd"/>
           </w:p>
         </w:tc>
         <w:tc>
@@ -9747,8 +10525,18 @@
                 <w:b/>
                 <w:color w:val="000000" w:themeColor="text1"/>
               </w:rPr>
-              <w:t>.docx</w:t>
-            </w:r>
+              <w:t>.</w:t>
+            </w:r>
+            <w:proofErr w:type="spellStart"/>
+            <w:r>
+              <w:rPr>
+                <w:rFonts w:asciiTheme="minorHAnsi" w:hAnsiTheme="minorHAnsi" w:cstheme="minorHAnsi"/>
+                <w:b/>
+                <w:color w:val="000000" w:themeColor="text1"/>
+              </w:rPr>
+              <w:t>docx</w:t>
+            </w:r>
+            <w:proofErr w:type="spellEnd"/>
           </w:p>
         </w:tc>
         <w:tc>
@@ -9887,8 +10675,18 @@
                 <w:b/>
                 <w:color w:val="000000" w:themeColor="text1"/>
               </w:rPr>
-              <w:t>.docx</w:t>
-            </w:r>
+              <w:t>.</w:t>
+            </w:r>
+            <w:proofErr w:type="spellStart"/>
+            <w:r>
+              <w:rPr>
+                <w:rFonts w:asciiTheme="minorHAnsi" w:hAnsiTheme="minorHAnsi" w:cstheme="minorHAnsi"/>
+                <w:b/>
+                <w:color w:val="000000" w:themeColor="text1"/>
+              </w:rPr>
+              <w:t>docx</w:t>
+            </w:r>
+            <w:proofErr w:type="spellEnd"/>
           </w:p>
         </w:tc>
         <w:tc>
@@ -10027,8 +10825,18 @@
                 <w:b/>
                 <w:color w:val="000000" w:themeColor="text1"/>
               </w:rPr>
-              <w:t>.docx</w:t>
-            </w:r>
+              <w:t>.</w:t>
+            </w:r>
+            <w:proofErr w:type="spellStart"/>
+            <w:r>
+              <w:rPr>
+                <w:rFonts w:asciiTheme="minorHAnsi" w:hAnsiTheme="minorHAnsi" w:cstheme="minorHAnsi"/>
+                <w:b/>
+                <w:color w:val="000000" w:themeColor="text1"/>
+              </w:rPr>
+              <w:t>docx</w:t>
+            </w:r>
+            <w:proofErr w:type="spellEnd"/>
           </w:p>
         </w:tc>
         <w:tc>
@@ -10107,14 +10915,34 @@
                 <w:color w:val="000000" w:themeColor="text1"/>
               </w:rPr>
             </w:pPr>
-            <w:r>
-              <w:rPr>
-                <w:rFonts w:asciiTheme="minorHAnsi" w:hAnsiTheme="minorHAnsi" w:cstheme="minorHAnsi"/>
-                <w:b/>
-                <w:color w:val="000000" w:themeColor="text1"/>
-              </w:rPr>
-              <w:t>Codigo fuente back-End</w:t>
-            </w:r>
+            <w:proofErr w:type="spellStart"/>
+            <w:r>
+              <w:rPr>
+                <w:rFonts w:asciiTheme="minorHAnsi" w:hAnsiTheme="minorHAnsi" w:cstheme="minorHAnsi"/>
+                <w:b/>
+                <w:color w:val="000000" w:themeColor="text1"/>
+              </w:rPr>
+              <w:t>Codigo</w:t>
+            </w:r>
+            <w:proofErr w:type="spellEnd"/>
+            <w:r>
+              <w:rPr>
+                <w:rFonts w:asciiTheme="minorHAnsi" w:hAnsiTheme="minorHAnsi" w:cstheme="minorHAnsi"/>
+                <w:b/>
+                <w:color w:val="000000" w:themeColor="text1"/>
+              </w:rPr>
+              <w:t xml:space="preserve"> fuente back-</w:t>
+            </w:r>
+            <w:proofErr w:type="spellStart"/>
+            <w:r>
+              <w:rPr>
+                <w:rFonts w:asciiTheme="minorHAnsi" w:hAnsiTheme="minorHAnsi" w:cstheme="minorHAnsi"/>
+                <w:b/>
+                <w:color w:val="000000" w:themeColor="text1"/>
+              </w:rPr>
+              <w:t>End</w:t>
+            </w:r>
+            <w:proofErr w:type="spellEnd"/>
           </w:p>
         </w:tc>
         <w:tc>
@@ -10247,14 +11075,34 @@
                 <w:color w:val="000000" w:themeColor="text1"/>
               </w:rPr>
             </w:pPr>
-            <w:r>
-              <w:rPr>
-                <w:rFonts w:asciiTheme="minorHAnsi" w:hAnsiTheme="minorHAnsi" w:cstheme="minorHAnsi"/>
-                <w:b/>
-                <w:color w:val="000000" w:themeColor="text1"/>
-              </w:rPr>
-              <w:t>Codigo fuente front-End</w:t>
-            </w:r>
+            <w:proofErr w:type="spellStart"/>
+            <w:r>
+              <w:rPr>
+                <w:rFonts w:asciiTheme="minorHAnsi" w:hAnsiTheme="minorHAnsi" w:cstheme="minorHAnsi"/>
+                <w:b/>
+                <w:color w:val="000000" w:themeColor="text1"/>
+              </w:rPr>
+              <w:t>Codigo</w:t>
+            </w:r>
+            <w:proofErr w:type="spellEnd"/>
+            <w:r>
+              <w:rPr>
+                <w:rFonts w:asciiTheme="minorHAnsi" w:hAnsiTheme="minorHAnsi" w:cstheme="minorHAnsi"/>
+                <w:b/>
+                <w:color w:val="000000" w:themeColor="text1"/>
+              </w:rPr>
+              <w:t xml:space="preserve"> fuente </w:t>
+            </w:r>
+            <w:proofErr w:type="spellStart"/>
+            <w:r>
+              <w:rPr>
+                <w:rFonts w:asciiTheme="minorHAnsi" w:hAnsiTheme="minorHAnsi" w:cstheme="minorHAnsi"/>
+                <w:b/>
+                <w:color w:val="000000" w:themeColor="text1"/>
+              </w:rPr>
+              <w:t>front-End</w:t>
+            </w:r>
+            <w:proofErr w:type="spellEnd"/>
           </w:p>
         </w:tc>
         <w:tc>
@@ -10447,8 +11295,18 @@
                 <w:b/>
                 <w:color w:val="000000" w:themeColor="text1"/>
               </w:rPr>
-              <w:t>.sql</w:t>
-            </w:r>
+              <w:t>.</w:t>
+            </w:r>
+            <w:proofErr w:type="spellStart"/>
+            <w:r>
+              <w:rPr>
+                <w:rFonts w:asciiTheme="minorHAnsi" w:hAnsiTheme="minorHAnsi" w:cstheme="minorHAnsi"/>
+                <w:b/>
+                <w:color w:val="000000" w:themeColor="text1"/>
+              </w:rPr>
+              <w:t>sql</w:t>
+            </w:r>
+            <w:proofErr w:type="spellEnd"/>
           </w:p>
         </w:tc>
         <w:tc>
@@ -10822,6 +11680,7 @@
               </w:rPr>
               <w:t xml:space="preserve">Proyecto </w:t>
             </w:r>
+            <w:proofErr w:type="gramStart"/>
             <w:r>
               <w:rPr>
                 <w:rFonts w:asciiTheme="minorHAnsi" w:hAnsiTheme="minorHAnsi" w:cstheme="minorHAnsi"/>
@@ -10830,6 +11689,7 @@
               </w:rPr>
               <w:t>+  “</w:t>
             </w:r>
+            <w:proofErr w:type="gramEnd"/>
             <w:r>
               <w:rPr>
                 <w:rFonts w:asciiTheme="minorHAnsi" w:eastAsia="Times New Roman" w:hAnsiTheme="minorHAnsi" w:cstheme="minorHAnsi"/>
@@ -10838,7 +11698,29 @@
                 <w:szCs w:val="20"/>
                 <w:lang w:val="es-US" w:eastAsia="en-US"/>
               </w:rPr>
-              <w:t>. “ + Extensión</w:t>
+              <w:t xml:space="preserve">. </w:t>
+            </w:r>
+            <w:proofErr w:type="gramStart"/>
+            <w:r>
+              <w:rPr>
+                <w:rFonts w:asciiTheme="minorHAnsi" w:eastAsia="Times New Roman" w:hAnsiTheme="minorHAnsi" w:cstheme="minorHAnsi"/>
+                <w:b/>
+                <w:color w:val="59B0B9" w:themeColor="accent2"/>
+                <w:szCs w:val="20"/>
+                <w:lang w:val="es-US" w:eastAsia="en-US"/>
+              </w:rPr>
+              <w:t>“ +</w:t>
+            </w:r>
+            <w:proofErr w:type="gramEnd"/>
+            <w:r>
+              <w:rPr>
+                <w:rFonts w:asciiTheme="minorHAnsi" w:eastAsia="Times New Roman" w:hAnsiTheme="minorHAnsi" w:cstheme="minorHAnsi"/>
+                <w:b/>
+                <w:color w:val="59B0B9" w:themeColor="accent2"/>
+                <w:szCs w:val="20"/>
+                <w:lang w:val="es-US" w:eastAsia="en-US"/>
+              </w:rPr>
+              <w:t xml:space="preserve"> Extensión</w:t>
             </w:r>
             <w:r>
               <w:rPr>
@@ -11198,7 +12080,25 @@
                 <w:b/>
                 <w:color w:val="59B0B9" w:themeColor="accent2"/>
               </w:rPr>
-              <w:t>Ejemplo: Caso de uso  “Gestionar usuarios”</w:t>
+              <w:t xml:space="preserve">Ejemplo: Caso de </w:t>
+            </w:r>
+            <w:proofErr w:type="gramStart"/>
+            <w:r>
+              <w:rPr>
+                <w:rFonts w:asciiTheme="minorHAnsi" w:hAnsiTheme="minorHAnsi" w:cstheme="minorHAnsi"/>
+                <w:b/>
+                <w:color w:val="59B0B9" w:themeColor="accent2"/>
+              </w:rPr>
+              <w:t>uso  “</w:t>
+            </w:r>
+            <w:proofErr w:type="gramEnd"/>
+            <w:r>
+              <w:rPr>
+                <w:rFonts w:asciiTheme="minorHAnsi" w:hAnsiTheme="minorHAnsi" w:cstheme="minorHAnsi"/>
+                <w:b/>
+                <w:color w:val="59B0B9" w:themeColor="accent2"/>
+              </w:rPr>
+              <w:t>Gestionar usuarios”</w:t>
             </w:r>
           </w:p>
           <w:p>
@@ -11354,8 +12254,6 @@
               </w:rPr>
               <w:t>Ejemplo: SGIVF_CU_GU1.docx / SGIVF_CU_GU2.docx</w:t>
             </w:r>
-            <w:bookmarkStart w:id="16" w:name="_GoBack"/>
-            <w:bookmarkEnd w:id="16"/>
           </w:p>
           <w:p>
             <w:pPr>
@@ -11364,6 +12262,7 @@
                 <w:rFonts w:asciiTheme="minorHAnsi" w:hAnsiTheme="minorHAnsi" w:cstheme="minorHAnsi"/>
                 <w:b/>
                 <w:color w:val="00B050"/>
+                <w:lang w:val="en-US"/>
               </w:rPr>
             </w:pPr>
             <w:r>
@@ -11371,6 +12270,7 @@
                 <w:rFonts w:asciiTheme="minorHAnsi" w:hAnsiTheme="minorHAnsi" w:cstheme="minorHAnsi"/>
                 <w:b/>
                 <w:color w:val="59B0B9" w:themeColor="accent2"/>
+                <w:lang w:val="en-US"/>
               </w:rPr>
               <w:t>SGIVF_DN1.docx / SGIVF_DN2.docx</w:t>
             </w:r>
@@ -11386,7 +12286,7 @@
         <w:rPr>
           <w:rFonts w:asciiTheme="minorHAnsi" w:hAnsiTheme="minorHAnsi" w:cstheme="minorHAnsi"/>
           <w:sz w:val="24"/>
-          <w:lang w:val="es-US" w:eastAsia="en-US"/>
+          <w:lang w:val="en-US" w:eastAsia="en-US"/>
         </w:rPr>
       </w:pPr>
     </w:p>
@@ -11398,7 +12298,7 @@
         <w:rPr>
           <w:rFonts w:asciiTheme="minorHAnsi" w:hAnsiTheme="minorHAnsi" w:cstheme="minorHAnsi"/>
           <w:sz w:val="24"/>
-          <w:lang w:val="es-US" w:eastAsia="en-US"/>
+          <w:lang w:val="en-US" w:eastAsia="en-US"/>
         </w:rPr>
       </w:pPr>
     </w:p>
@@ -11407,6 +12307,7 @@
         <w:rPr>
           <w:rFonts w:asciiTheme="minorHAnsi" w:hAnsiTheme="minorHAnsi"/>
           <w:b/>
+          <w:lang w:val="en-US"/>
         </w:rPr>
       </w:pPr>
     </w:p>
@@ -11414,21 +12315,2015 @@
       <w:pPr>
         <w:rPr>
           <w:rStyle w:val="None"/>
-          <w:lang w:val="es-US"/>
+          <w:lang w:val="en-US"/>
         </w:rPr>
       </w:pPr>
     </w:p>
     <w:p>
       <w:pPr>
         <w:rPr>
-          <w:lang w:eastAsia="es-AR"/>
+          <w:lang w:val="en-US" w:eastAsia="es-AR"/>
         </w:rPr>
       </w:pPr>
     </w:p>
     <w:p>
       <w:pPr>
+        <w:rPr>
+          <w:rFonts w:asciiTheme="minorHAnsi" w:hAnsiTheme="minorHAnsi" w:cstheme="minorHAnsi"/>
+          <w:b/>
+          <w:color w:val="0070C0"/>
+          <w:sz w:val="26"/>
+        </w:rPr>
+      </w:pPr>
+      <w:r>
+        <w:rPr>
+          <w:rFonts w:asciiTheme="minorHAnsi" w:hAnsiTheme="minorHAnsi" w:cstheme="minorHAnsi"/>
+          <w:b/>
+          <w:color w:val="0070C0"/>
+        </w:rPr>
+        <w:t>2.3</w:t>
+      </w:r>
+      <w:r>
+        <w:rPr>
+          <w:rFonts w:asciiTheme="minorHAnsi" w:hAnsiTheme="minorHAnsi" w:cstheme="minorHAnsi"/>
+          <w:b/>
+          <w:color w:val="0070C0"/>
+        </w:rPr>
+        <w:t xml:space="preserve"> </w:t>
+      </w:r>
+      <w:r>
+        <w:rPr>
+          <w:rFonts w:asciiTheme="minorHAnsi" w:hAnsiTheme="minorHAnsi" w:cstheme="minorHAnsi"/>
+          <w:b/>
+          <w:color w:val="0070C0"/>
+        </w:rPr>
+        <w:t>Listar los elementos de la configuración con nomenclatura</w:t>
+      </w:r>
+    </w:p>
+    <w:p>
+      <w:pPr>
         <w:spacing w:line="240" w:lineRule="auto"/>
-        <w:ind w:firstLine="708"/>
+      </w:pPr>
+      <w:r>
+        <w:t>En la siguiente lista se muestra la nomenclatura de cada elemento considerado para la gestión de la configuración, la lista puede cambiar conforme a las necesidades de los proyectos.</w:t>
+      </w:r>
+    </w:p>
+    <w:tbl>
+      <w:tblPr>
+        <w:tblStyle w:val="Tabladecuadrcula1clara-nfasis1"/>
+        <w:tblW w:w="7181" w:type="dxa"/>
+        <w:tblLook w:val="04A0" w:firstRow="1" w:lastRow="0" w:firstColumn="1" w:lastColumn="0" w:noHBand="0" w:noVBand="1"/>
+      </w:tblPr>
+      <w:tblGrid>
+        <w:gridCol w:w="1648"/>
+        <w:gridCol w:w="2475"/>
+        <w:gridCol w:w="1848"/>
+        <w:gridCol w:w="1210"/>
+      </w:tblGrid>
+      <w:tr>
+        <w:trPr>
+          <w:cnfStyle w:val="100000000000" w:firstRow="1" w:lastRow="0" w:firstColumn="0" w:lastColumn="0" w:oddVBand="0" w:evenVBand="0" w:oddHBand="0" w:evenHBand="0" w:firstRowFirstColumn="0" w:firstRowLastColumn="0" w:lastRowFirstColumn="0" w:lastRowLastColumn="0"/>
+          <w:trHeight w:val="624"/>
+        </w:trPr>
+        <w:tc>
+          <w:tcPr>
+            <w:cnfStyle w:val="001000000000" w:firstRow="0" w:lastRow="0" w:firstColumn="1" w:lastColumn="0" w:oddVBand="0" w:evenVBand="0" w:oddHBand="0" w:evenHBand="0" w:firstRowFirstColumn="0" w:firstRowLastColumn="0" w:lastRowFirstColumn="0" w:lastRowLastColumn="0"/>
+            <w:tcW w:w="1649" w:type="dxa"/>
+            <w:tcBorders>
+              <w:bottom w:val="single" w:sz="12" w:space="0" w:color="C4E672"/>
+            </w:tcBorders>
+            <w:shd w:val="clear" w:color="auto" w:fill="59B0B9" w:themeFill="accent2"/>
+            <w:tcMar>
+              <w:left w:w="108" w:type="dxa"/>
+            </w:tcMar>
+            <w:vAlign w:val="center"/>
+          </w:tcPr>
+          <w:p>
+            <w:pPr>
+              <w:jc w:val="center"/>
+              <w:rPr>
+                <w:rFonts w:asciiTheme="minorHAnsi" w:hAnsiTheme="minorHAnsi" w:cstheme="minorHAnsi"/>
+                <w:b w:val="0"/>
+                <w:color w:val="FFFFFF" w:themeColor="background1"/>
+              </w:rPr>
+            </w:pPr>
+            <w:bookmarkStart w:id="16" w:name="_GoBack"/>
+            <w:r>
+              <w:rPr>
+                <w:rFonts w:asciiTheme="minorHAnsi" w:eastAsia="Calibri" w:hAnsiTheme="minorHAnsi" w:cstheme="minorHAnsi"/>
+                <w:color w:val="FFFFFF" w:themeColor="background1"/>
+              </w:rPr>
+              <w:t>Nomenclatura</w:t>
+            </w:r>
+          </w:p>
+        </w:tc>
+        <w:tc>
+          <w:tcPr>
+            <w:tcW w:w="2551" w:type="dxa"/>
+            <w:tcBorders>
+              <w:bottom w:val="single" w:sz="12" w:space="0" w:color="C4E672"/>
+            </w:tcBorders>
+            <w:shd w:val="clear" w:color="auto" w:fill="59B0B9" w:themeFill="accent2"/>
+            <w:tcMar>
+              <w:left w:w="108" w:type="dxa"/>
+            </w:tcMar>
+            <w:vAlign w:val="center"/>
+          </w:tcPr>
+          <w:p>
+            <w:pPr>
+              <w:jc w:val="center"/>
+              <w:cnfStyle w:val="100000000000" w:firstRow="1" w:lastRow="0" w:firstColumn="0" w:lastColumn="0" w:oddVBand="0" w:evenVBand="0" w:oddHBand="0" w:evenHBand="0" w:firstRowFirstColumn="0" w:firstRowLastColumn="0" w:lastRowFirstColumn="0" w:lastRowLastColumn="0"/>
+              <w:rPr>
+                <w:rFonts w:asciiTheme="minorHAnsi" w:hAnsiTheme="minorHAnsi" w:cstheme="minorHAnsi"/>
+                <w:color w:val="FFFFFF" w:themeColor="background1"/>
+              </w:rPr>
+            </w:pPr>
+            <w:r>
+              <w:rPr>
+                <w:rFonts w:asciiTheme="minorHAnsi" w:eastAsia="Calibri" w:hAnsiTheme="minorHAnsi" w:cstheme="minorHAnsi"/>
+                <w:color w:val="FFFFFF" w:themeColor="background1"/>
+              </w:rPr>
+              <w:t>Descripción</w:t>
+            </w:r>
+            <w:r>
+              <w:rPr>
+                <w:rFonts w:asciiTheme="minorHAnsi" w:eastAsia="Calibri" w:hAnsiTheme="minorHAnsi" w:cstheme="minorHAnsi"/>
+                <w:color w:val="FFFFFF" w:themeColor="background1"/>
+              </w:rPr>
+              <w:t xml:space="preserve"> Ítem (CI)</w:t>
+            </w:r>
+          </w:p>
+        </w:tc>
+        <w:tc>
+          <w:tcPr>
+            <w:tcW w:w="1760" w:type="dxa"/>
+            <w:tcBorders>
+              <w:bottom w:val="single" w:sz="12" w:space="0" w:color="C4E672"/>
+            </w:tcBorders>
+            <w:shd w:val="clear" w:color="auto" w:fill="59B0B9" w:themeFill="accent2"/>
+            <w:tcMar>
+              <w:left w:w="108" w:type="dxa"/>
+            </w:tcMar>
+            <w:vAlign w:val="center"/>
+          </w:tcPr>
+          <w:p>
+            <w:pPr>
+              <w:jc w:val="center"/>
+              <w:cnfStyle w:val="100000000000" w:firstRow="1" w:lastRow="0" w:firstColumn="0" w:lastColumn="0" w:oddVBand="0" w:evenVBand="0" w:oddHBand="0" w:evenHBand="0" w:firstRowFirstColumn="0" w:firstRowLastColumn="0" w:lastRowFirstColumn="0" w:lastRowLastColumn="0"/>
+              <w:rPr>
+                <w:rFonts w:asciiTheme="minorHAnsi" w:hAnsiTheme="minorHAnsi" w:cstheme="minorHAnsi"/>
+                <w:color w:val="FFFFFF" w:themeColor="background1"/>
+              </w:rPr>
+            </w:pPr>
+            <w:r>
+              <w:rPr>
+                <w:rFonts w:asciiTheme="minorHAnsi" w:eastAsia="Calibri" w:hAnsiTheme="minorHAnsi" w:cstheme="minorHAnsi"/>
+                <w:color w:val="FFFFFF" w:themeColor="background1"/>
+              </w:rPr>
+              <w:t>Etapa</w:t>
+            </w:r>
+          </w:p>
+        </w:tc>
+        <w:tc>
+          <w:tcPr>
+            <w:tcW w:w="1221" w:type="dxa"/>
+            <w:tcBorders>
+              <w:bottom w:val="single" w:sz="12" w:space="0" w:color="C4E672"/>
+            </w:tcBorders>
+            <w:shd w:val="clear" w:color="auto" w:fill="59B0B9" w:themeFill="accent2"/>
+            <w:tcMar>
+              <w:left w:w="108" w:type="dxa"/>
+            </w:tcMar>
+            <w:vAlign w:val="center"/>
+          </w:tcPr>
+          <w:p>
+            <w:pPr>
+              <w:jc w:val="center"/>
+              <w:cnfStyle w:val="100000000000" w:firstRow="1" w:lastRow="0" w:firstColumn="0" w:lastColumn="0" w:oddVBand="0" w:evenVBand="0" w:oddHBand="0" w:evenHBand="0" w:firstRowFirstColumn="0" w:firstRowLastColumn="0" w:lastRowFirstColumn="0" w:lastRowLastColumn="0"/>
+              <w:rPr>
+                <w:rFonts w:asciiTheme="minorHAnsi" w:hAnsiTheme="minorHAnsi" w:cstheme="minorHAnsi"/>
+                <w:color w:val="00B0F0"/>
+              </w:rPr>
+            </w:pPr>
+            <w:r>
+              <w:rPr>
+                <w:rFonts w:asciiTheme="minorHAnsi" w:eastAsia="Calibri" w:hAnsiTheme="minorHAnsi" w:cstheme="minorHAnsi"/>
+                <w:color w:val="FFFFFF" w:themeColor="background1"/>
+              </w:rPr>
+              <w:t>Proyecto</w:t>
+            </w:r>
+          </w:p>
+        </w:tc>
+      </w:tr>
+      <w:bookmarkEnd w:id="16"/>
+      <w:tr>
+        <w:trPr>
+          <w:trHeight w:val="624"/>
+        </w:trPr>
+        <w:tc>
+          <w:tcPr>
+            <w:cnfStyle w:val="001000000000" w:firstRow="0" w:lastRow="0" w:firstColumn="1" w:lastColumn="0" w:oddVBand="0" w:evenVBand="0" w:oddHBand="0" w:evenHBand="0" w:firstRowFirstColumn="0" w:firstRowLastColumn="0" w:lastRowFirstColumn="0" w:lastRowLastColumn="0"/>
+            <w:tcW w:w="1649" w:type="dxa"/>
+            <w:shd w:val="clear" w:color="auto" w:fill="FFFFFF" w:themeFill="background1"/>
+            <w:tcMar>
+              <w:left w:w="108" w:type="dxa"/>
+            </w:tcMar>
+          </w:tcPr>
+          <w:p>
+            <w:pPr>
+              <w:rPr>
+                <w:rFonts w:asciiTheme="minorHAnsi" w:hAnsiTheme="minorHAnsi" w:cstheme="minorHAnsi"/>
+                <w:b w:val="0"/>
+                <w:color w:val="000000" w:themeColor="text1"/>
+              </w:rPr>
+            </w:pPr>
+            <w:r>
+              <w:rPr>
+                <w:rFonts w:asciiTheme="minorHAnsi" w:hAnsiTheme="minorHAnsi" w:cstheme="minorHAnsi"/>
+                <w:b w:val="0"/>
+                <w:color w:val="000000" w:themeColor="text1"/>
+              </w:rPr>
+              <w:t>PGC</w:t>
+            </w:r>
+          </w:p>
+        </w:tc>
+        <w:tc>
+          <w:tcPr>
+            <w:tcW w:w="2551" w:type="dxa"/>
+            <w:shd w:val="clear" w:color="auto" w:fill="FFFFFF" w:themeFill="background1"/>
+            <w:tcMar>
+              <w:left w:w="108" w:type="dxa"/>
+            </w:tcMar>
+          </w:tcPr>
+          <w:p>
+            <w:pPr>
+              <w:cnfStyle w:val="000000000000" w:firstRow="0" w:lastRow="0" w:firstColumn="0" w:lastColumn="0" w:oddVBand="0" w:evenVBand="0" w:oddHBand="0" w:evenHBand="0" w:firstRowFirstColumn="0" w:firstRowLastColumn="0" w:lastRowFirstColumn="0" w:lastRowLastColumn="0"/>
+              <w:rPr>
+                <w:rFonts w:asciiTheme="minorHAnsi" w:hAnsiTheme="minorHAnsi" w:cstheme="minorHAnsi"/>
+                <w:b/>
+                <w:color w:val="000000" w:themeColor="text1"/>
+              </w:rPr>
+            </w:pPr>
+            <w:r>
+              <w:rPr>
+                <w:rFonts w:asciiTheme="minorHAnsi" w:hAnsiTheme="minorHAnsi" w:cstheme="minorHAnsi"/>
+                <w:b/>
+                <w:color w:val="000000" w:themeColor="text1"/>
+              </w:rPr>
+              <w:t>Plan de gestión de la configuración</w:t>
+            </w:r>
+          </w:p>
+        </w:tc>
+        <w:tc>
+          <w:tcPr>
+            <w:tcW w:w="1760" w:type="dxa"/>
+            <w:shd w:val="clear" w:color="auto" w:fill="FFFFFF" w:themeFill="background1"/>
+            <w:tcMar>
+              <w:left w:w="108" w:type="dxa"/>
+            </w:tcMar>
+          </w:tcPr>
+          <w:p>
+            <w:pPr>
+              <w:cnfStyle w:val="000000000000" w:firstRow="0" w:lastRow="0" w:firstColumn="0" w:lastColumn="0" w:oddVBand="0" w:evenVBand="0" w:oddHBand="0" w:evenHBand="0" w:firstRowFirstColumn="0" w:firstRowLastColumn="0" w:lastRowFirstColumn="0" w:lastRowLastColumn="0"/>
+              <w:rPr>
+                <w:rFonts w:asciiTheme="minorHAnsi" w:hAnsiTheme="minorHAnsi" w:cstheme="minorHAnsi"/>
+                <w:b/>
+                <w:color w:val="000000" w:themeColor="text1"/>
+              </w:rPr>
+            </w:pPr>
+            <w:r>
+              <w:rPr>
+                <w:rFonts w:asciiTheme="minorHAnsi" w:hAnsiTheme="minorHAnsi" w:cstheme="minorHAnsi"/>
+                <w:b/>
+                <w:color w:val="000000" w:themeColor="text1"/>
+              </w:rPr>
+              <w:t>Análisis</w:t>
+            </w:r>
+          </w:p>
+        </w:tc>
+        <w:tc>
+          <w:tcPr>
+            <w:tcW w:w="1221" w:type="dxa"/>
+            <w:shd w:val="clear" w:color="auto" w:fill="FFFFFF" w:themeFill="background1"/>
+            <w:tcMar>
+              <w:left w:w="108" w:type="dxa"/>
+            </w:tcMar>
+          </w:tcPr>
+          <w:p>
+            <w:pPr>
+              <w:cnfStyle w:val="000000000000" w:firstRow="0" w:lastRow="0" w:firstColumn="0" w:lastColumn="0" w:oddVBand="0" w:evenVBand="0" w:oddHBand="0" w:evenHBand="0" w:firstRowFirstColumn="0" w:firstRowLastColumn="0" w:lastRowFirstColumn="0" w:lastRowLastColumn="0"/>
+              <w:rPr>
+                <w:rFonts w:asciiTheme="minorHAnsi" w:hAnsiTheme="minorHAnsi" w:cstheme="minorHAnsi"/>
+                <w:b/>
+                <w:color w:val="000000" w:themeColor="text1"/>
+              </w:rPr>
+            </w:pPr>
+            <w:r>
+              <w:rPr>
+                <w:rFonts w:asciiTheme="minorHAnsi" w:hAnsiTheme="minorHAnsi" w:cstheme="minorHAnsi"/>
+                <w:b/>
+                <w:color w:val="000000" w:themeColor="text1"/>
+              </w:rPr>
+              <w:t>-</w:t>
+            </w:r>
+          </w:p>
+        </w:tc>
+      </w:tr>
+      <w:tr>
+        <w:trPr>
+          <w:trHeight w:val="624"/>
+        </w:trPr>
+        <w:tc>
+          <w:tcPr>
+            <w:cnfStyle w:val="001000000000" w:firstRow="0" w:lastRow="0" w:firstColumn="1" w:lastColumn="0" w:oddVBand="0" w:evenVBand="0" w:oddHBand="0" w:evenHBand="0" w:firstRowFirstColumn="0" w:firstRowLastColumn="0" w:lastRowFirstColumn="0" w:lastRowLastColumn="0"/>
+            <w:tcW w:w="1649" w:type="dxa"/>
+            <w:shd w:val="clear" w:color="auto" w:fill="FFFFFF" w:themeFill="background1"/>
+            <w:tcMar>
+              <w:left w:w="108" w:type="dxa"/>
+            </w:tcMar>
+          </w:tcPr>
+          <w:p>
+            <w:pPr>
+              <w:rPr>
+                <w:rFonts w:asciiTheme="minorHAnsi" w:hAnsiTheme="minorHAnsi" w:cstheme="minorHAnsi"/>
+                <w:b w:val="0"/>
+                <w:color w:val="000000" w:themeColor="text1"/>
+              </w:rPr>
+            </w:pPr>
+            <w:r>
+              <w:rPr>
+                <w:rFonts w:asciiTheme="minorHAnsi" w:hAnsiTheme="minorHAnsi" w:cstheme="minorHAnsi"/>
+                <w:b w:val="0"/>
+                <w:color w:val="000000" w:themeColor="text1"/>
+              </w:rPr>
+              <w:t>SGIVF_</w:t>
+            </w:r>
+            <w:r>
+              <w:rPr>
+                <w:rFonts w:asciiTheme="minorHAnsi" w:hAnsiTheme="minorHAnsi" w:cstheme="minorHAnsi"/>
+                <w:b w:val="0"/>
+                <w:color w:val="000000" w:themeColor="text1"/>
+              </w:rPr>
+              <w:t>DN</w:t>
+            </w:r>
+          </w:p>
+        </w:tc>
+        <w:tc>
+          <w:tcPr>
+            <w:tcW w:w="2551" w:type="dxa"/>
+            <w:shd w:val="clear" w:color="auto" w:fill="FFFFFF" w:themeFill="background1"/>
+            <w:tcMar>
+              <w:left w:w="108" w:type="dxa"/>
+            </w:tcMar>
+          </w:tcPr>
+          <w:p>
+            <w:pPr>
+              <w:cnfStyle w:val="000000000000" w:firstRow="0" w:lastRow="0" w:firstColumn="0" w:lastColumn="0" w:oddVBand="0" w:evenVBand="0" w:oddHBand="0" w:evenHBand="0" w:firstRowFirstColumn="0" w:firstRowLastColumn="0" w:lastRowFirstColumn="0" w:lastRowLastColumn="0"/>
+              <w:rPr>
+                <w:rFonts w:asciiTheme="minorHAnsi" w:hAnsiTheme="minorHAnsi" w:cstheme="minorHAnsi"/>
+                <w:b/>
+                <w:color w:val="000000" w:themeColor="text1"/>
+              </w:rPr>
+            </w:pPr>
+            <w:r>
+              <w:rPr>
+                <w:rFonts w:asciiTheme="minorHAnsi" w:hAnsiTheme="minorHAnsi" w:cstheme="minorHAnsi"/>
+                <w:b/>
+                <w:color w:val="000000" w:themeColor="text1"/>
+              </w:rPr>
+              <w:t>Documento del Negocio</w:t>
+            </w:r>
+          </w:p>
+        </w:tc>
+        <w:tc>
+          <w:tcPr>
+            <w:tcW w:w="1760" w:type="dxa"/>
+            <w:shd w:val="clear" w:color="auto" w:fill="FFFFFF" w:themeFill="background1"/>
+            <w:tcMar>
+              <w:left w:w="108" w:type="dxa"/>
+            </w:tcMar>
+          </w:tcPr>
+          <w:p>
+            <w:pPr>
+              <w:cnfStyle w:val="000000000000" w:firstRow="0" w:lastRow="0" w:firstColumn="0" w:lastColumn="0" w:oddVBand="0" w:evenVBand="0" w:oddHBand="0" w:evenHBand="0" w:firstRowFirstColumn="0" w:firstRowLastColumn="0" w:lastRowFirstColumn="0" w:lastRowLastColumn="0"/>
+              <w:rPr>
+                <w:rFonts w:asciiTheme="minorHAnsi" w:hAnsiTheme="minorHAnsi" w:cstheme="minorHAnsi"/>
+                <w:b/>
+                <w:color w:val="000000" w:themeColor="text1"/>
+              </w:rPr>
+            </w:pPr>
+            <w:r>
+              <w:rPr>
+                <w:rFonts w:asciiTheme="minorHAnsi" w:hAnsiTheme="minorHAnsi" w:cstheme="minorHAnsi"/>
+                <w:b/>
+                <w:color w:val="000000" w:themeColor="text1"/>
+              </w:rPr>
+              <w:t>Análisis</w:t>
+            </w:r>
+          </w:p>
+        </w:tc>
+        <w:tc>
+          <w:tcPr>
+            <w:tcW w:w="1221" w:type="dxa"/>
+            <w:shd w:val="clear" w:color="auto" w:fill="FFFFFF" w:themeFill="background1"/>
+            <w:tcMar>
+              <w:left w:w="108" w:type="dxa"/>
+            </w:tcMar>
+          </w:tcPr>
+          <w:p>
+            <w:pPr>
+              <w:cnfStyle w:val="000000000000" w:firstRow="0" w:lastRow="0" w:firstColumn="0" w:lastColumn="0" w:oddVBand="0" w:evenVBand="0" w:oddHBand="0" w:evenHBand="0" w:firstRowFirstColumn="0" w:firstRowLastColumn="0" w:lastRowFirstColumn="0" w:lastRowLastColumn="0"/>
+              <w:rPr>
+                <w:rFonts w:asciiTheme="minorHAnsi" w:hAnsiTheme="minorHAnsi" w:cstheme="minorHAnsi"/>
+                <w:b/>
+                <w:color w:val="000000" w:themeColor="text1"/>
+              </w:rPr>
+            </w:pPr>
+            <w:r>
+              <w:rPr>
+                <w:rFonts w:asciiTheme="minorHAnsi" w:hAnsiTheme="minorHAnsi" w:cstheme="minorHAnsi"/>
+                <w:b/>
+                <w:color w:val="000000" w:themeColor="text1"/>
+              </w:rPr>
+              <w:t>SGIVF</w:t>
+            </w:r>
+          </w:p>
+        </w:tc>
+      </w:tr>
+      <w:tr>
+        <w:trPr>
+          <w:trHeight w:val="624"/>
+        </w:trPr>
+        <w:tc>
+          <w:tcPr>
+            <w:cnfStyle w:val="001000000000" w:firstRow="0" w:lastRow="0" w:firstColumn="1" w:lastColumn="0" w:oddVBand="0" w:evenVBand="0" w:oddHBand="0" w:evenHBand="0" w:firstRowFirstColumn="0" w:firstRowLastColumn="0" w:lastRowFirstColumn="0" w:lastRowLastColumn="0"/>
+            <w:tcW w:w="1649" w:type="dxa"/>
+            <w:shd w:val="clear" w:color="auto" w:fill="FFFFFF" w:themeFill="background1"/>
+            <w:tcMar>
+              <w:left w:w="108" w:type="dxa"/>
+            </w:tcMar>
+          </w:tcPr>
+          <w:p>
+            <w:pPr>
+              <w:rPr>
+                <w:rFonts w:asciiTheme="minorHAnsi" w:hAnsiTheme="minorHAnsi" w:cstheme="minorHAnsi"/>
+                <w:b w:val="0"/>
+                <w:color w:val="000000" w:themeColor="text1"/>
+              </w:rPr>
+            </w:pPr>
+            <w:r>
+              <w:rPr>
+                <w:rFonts w:asciiTheme="minorHAnsi" w:hAnsiTheme="minorHAnsi" w:cstheme="minorHAnsi"/>
+                <w:b w:val="0"/>
+                <w:color w:val="000000" w:themeColor="text1"/>
+              </w:rPr>
+              <w:t>SGIVF_</w:t>
+            </w:r>
+            <w:r>
+              <w:rPr>
+                <w:rFonts w:asciiTheme="minorHAnsi" w:hAnsiTheme="minorHAnsi" w:cstheme="minorHAnsi"/>
+                <w:b w:val="0"/>
+                <w:color w:val="000000" w:themeColor="text1"/>
+              </w:rPr>
+              <w:t>PP</w:t>
+            </w:r>
+          </w:p>
+        </w:tc>
+        <w:tc>
+          <w:tcPr>
+            <w:tcW w:w="2551" w:type="dxa"/>
+            <w:shd w:val="clear" w:color="auto" w:fill="FFFFFF" w:themeFill="background1"/>
+            <w:tcMar>
+              <w:left w:w="108" w:type="dxa"/>
+            </w:tcMar>
+          </w:tcPr>
+          <w:p>
+            <w:pPr>
+              <w:cnfStyle w:val="000000000000" w:firstRow="0" w:lastRow="0" w:firstColumn="0" w:lastColumn="0" w:oddVBand="0" w:evenVBand="0" w:oddHBand="0" w:evenHBand="0" w:firstRowFirstColumn="0" w:firstRowLastColumn="0" w:lastRowFirstColumn="0" w:lastRowLastColumn="0"/>
+              <w:rPr>
+                <w:rFonts w:asciiTheme="minorHAnsi" w:hAnsiTheme="minorHAnsi" w:cstheme="minorHAnsi"/>
+                <w:b/>
+                <w:color w:val="000000" w:themeColor="text1"/>
+              </w:rPr>
+            </w:pPr>
+            <w:r>
+              <w:rPr>
+                <w:rFonts w:asciiTheme="minorHAnsi" w:hAnsiTheme="minorHAnsi" w:cstheme="minorHAnsi"/>
+                <w:b/>
+                <w:color w:val="000000" w:themeColor="text1"/>
+              </w:rPr>
+              <w:t>Plan del proyecto</w:t>
+            </w:r>
+          </w:p>
+        </w:tc>
+        <w:tc>
+          <w:tcPr>
+            <w:tcW w:w="1760" w:type="dxa"/>
+            <w:shd w:val="clear" w:color="auto" w:fill="FFFFFF" w:themeFill="background1"/>
+            <w:tcMar>
+              <w:left w:w="108" w:type="dxa"/>
+            </w:tcMar>
+          </w:tcPr>
+          <w:p>
+            <w:pPr>
+              <w:cnfStyle w:val="000000000000" w:firstRow="0" w:lastRow="0" w:firstColumn="0" w:lastColumn="0" w:oddVBand="0" w:evenVBand="0" w:oddHBand="0" w:evenHBand="0" w:firstRowFirstColumn="0" w:firstRowLastColumn="0" w:lastRowFirstColumn="0" w:lastRowLastColumn="0"/>
+              <w:rPr>
+                <w:rFonts w:asciiTheme="minorHAnsi" w:hAnsiTheme="minorHAnsi" w:cstheme="minorHAnsi"/>
+                <w:b/>
+                <w:color w:val="000000" w:themeColor="text1"/>
+              </w:rPr>
+            </w:pPr>
+            <w:r>
+              <w:rPr>
+                <w:rFonts w:asciiTheme="minorHAnsi" w:hAnsiTheme="minorHAnsi" w:cstheme="minorHAnsi"/>
+                <w:b/>
+                <w:color w:val="000000" w:themeColor="text1"/>
+              </w:rPr>
+              <w:t>Análisis</w:t>
+            </w:r>
+          </w:p>
+        </w:tc>
+        <w:tc>
+          <w:tcPr>
+            <w:tcW w:w="1221" w:type="dxa"/>
+            <w:shd w:val="clear" w:color="auto" w:fill="FFFFFF" w:themeFill="background1"/>
+            <w:tcMar>
+              <w:left w:w="108" w:type="dxa"/>
+            </w:tcMar>
+          </w:tcPr>
+          <w:p>
+            <w:pPr>
+              <w:cnfStyle w:val="000000000000" w:firstRow="0" w:lastRow="0" w:firstColumn="0" w:lastColumn="0" w:oddVBand="0" w:evenVBand="0" w:oddHBand="0" w:evenHBand="0" w:firstRowFirstColumn="0" w:firstRowLastColumn="0" w:lastRowFirstColumn="0" w:lastRowLastColumn="0"/>
+              <w:rPr>
+                <w:rFonts w:asciiTheme="minorHAnsi" w:hAnsiTheme="minorHAnsi" w:cstheme="minorHAnsi"/>
+                <w:b/>
+                <w:color w:val="000000" w:themeColor="text1"/>
+              </w:rPr>
+            </w:pPr>
+            <w:r>
+              <w:rPr>
+                <w:rFonts w:asciiTheme="minorHAnsi" w:hAnsiTheme="minorHAnsi" w:cstheme="minorHAnsi"/>
+                <w:b/>
+                <w:color w:val="000000" w:themeColor="text1"/>
+              </w:rPr>
+              <w:t>SGIVF</w:t>
+            </w:r>
+          </w:p>
+        </w:tc>
+      </w:tr>
+      <w:tr>
+        <w:trPr>
+          <w:trHeight w:val="624"/>
+        </w:trPr>
+        <w:tc>
+          <w:tcPr>
+            <w:cnfStyle w:val="001000000000" w:firstRow="0" w:lastRow="0" w:firstColumn="1" w:lastColumn="0" w:oddVBand="0" w:evenVBand="0" w:oddHBand="0" w:evenHBand="0" w:firstRowFirstColumn="0" w:firstRowLastColumn="0" w:lastRowFirstColumn="0" w:lastRowLastColumn="0"/>
+            <w:tcW w:w="1649" w:type="dxa"/>
+            <w:shd w:val="clear" w:color="auto" w:fill="FFFFFF" w:themeFill="background1"/>
+            <w:tcMar>
+              <w:left w:w="108" w:type="dxa"/>
+            </w:tcMar>
+          </w:tcPr>
+          <w:p>
+            <w:pPr>
+              <w:rPr>
+                <w:rFonts w:asciiTheme="minorHAnsi" w:hAnsiTheme="minorHAnsi" w:cstheme="minorHAnsi"/>
+                <w:b w:val="0"/>
+              </w:rPr>
+            </w:pPr>
+            <w:r>
+              <w:rPr>
+                <w:rFonts w:asciiTheme="minorHAnsi" w:hAnsiTheme="minorHAnsi" w:cstheme="minorHAnsi"/>
+                <w:b w:val="0"/>
+                <w:color w:val="000000" w:themeColor="text1"/>
+              </w:rPr>
+              <w:t>SGIVF_</w:t>
+            </w:r>
+            <w:r>
+              <w:rPr>
+                <w:rFonts w:asciiTheme="minorHAnsi" w:hAnsiTheme="minorHAnsi" w:cstheme="minorHAnsi"/>
+                <w:b w:val="0"/>
+                <w:color w:val="000000" w:themeColor="text1"/>
+              </w:rPr>
+              <w:t>LR</w:t>
+            </w:r>
+          </w:p>
+        </w:tc>
+        <w:tc>
+          <w:tcPr>
+            <w:tcW w:w="2551" w:type="dxa"/>
+            <w:shd w:val="clear" w:color="auto" w:fill="FFFFFF" w:themeFill="background1"/>
+            <w:tcMar>
+              <w:left w:w="108" w:type="dxa"/>
+            </w:tcMar>
+          </w:tcPr>
+          <w:p>
+            <w:pPr>
+              <w:cnfStyle w:val="000000000000" w:firstRow="0" w:lastRow="0" w:firstColumn="0" w:lastColumn="0" w:oddVBand="0" w:evenVBand="0" w:oddHBand="0" w:evenHBand="0" w:firstRowFirstColumn="0" w:firstRowLastColumn="0" w:lastRowFirstColumn="0" w:lastRowLastColumn="0"/>
+              <w:rPr>
+                <w:rFonts w:asciiTheme="minorHAnsi" w:hAnsiTheme="minorHAnsi" w:cstheme="minorHAnsi"/>
+                <w:b/>
+              </w:rPr>
+            </w:pPr>
+            <w:r>
+              <w:rPr>
+                <w:rFonts w:asciiTheme="minorHAnsi" w:hAnsiTheme="minorHAnsi" w:cstheme="minorHAnsi"/>
+                <w:b/>
+              </w:rPr>
+              <w:t>Listado de requerimientos</w:t>
+            </w:r>
+          </w:p>
+        </w:tc>
+        <w:tc>
+          <w:tcPr>
+            <w:tcW w:w="1760" w:type="dxa"/>
+            <w:shd w:val="clear" w:color="auto" w:fill="FFFFFF" w:themeFill="background1"/>
+            <w:tcMar>
+              <w:left w:w="108" w:type="dxa"/>
+            </w:tcMar>
+          </w:tcPr>
+          <w:p>
+            <w:pPr>
+              <w:cnfStyle w:val="000000000000" w:firstRow="0" w:lastRow="0" w:firstColumn="0" w:lastColumn="0" w:oddVBand="0" w:evenVBand="0" w:oddHBand="0" w:evenHBand="0" w:firstRowFirstColumn="0" w:firstRowLastColumn="0" w:lastRowFirstColumn="0" w:lastRowLastColumn="0"/>
+              <w:rPr>
+                <w:rFonts w:asciiTheme="minorHAnsi" w:hAnsiTheme="minorHAnsi" w:cstheme="minorHAnsi"/>
+                <w:b/>
+              </w:rPr>
+            </w:pPr>
+            <w:r>
+              <w:rPr>
+                <w:rFonts w:asciiTheme="minorHAnsi" w:hAnsiTheme="minorHAnsi" w:cstheme="minorHAnsi"/>
+                <w:b/>
+                <w:color w:val="000000" w:themeColor="text1"/>
+              </w:rPr>
+              <w:t>Análisis</w:t>
+            </w:r>
+          </w:p>
+        </w:tc>
+        <w:tc>
+          <w:tcPr>
+            <w:tcW w:w="1221" w:type="dxa"/>
+            <w:shd w:val="clear" w:color="auto" w:fill="FFFFFF" w:themeFill="background1"/>
+            <w:tcMar>
+              <w:left w:w="108" w:type="dxa"/>
+            </w:tcMar>
+          </w:tcPr>
+          <w:p>
+            <w:pPr>
+              <w:cnfStyle w:val="000000000000" w:firstRow="0" w:lastRow="0" w:firstColumn="0" w:lastColumn="0" w:oddVBand="0" w:evenVBand="0" w:oddHBand="0" w:evenHBand="0" w:firstRowFirstColumn="0" w:firstRowLastColumn="0" w:lastRowFirstColumn="0" w:lastRowLastColumn="0"/>
+              <w:rPr>
+                <w:rFonts w:asciiTheme="minorHAnsi" w:hAnsiTheme="minorHAnsi" w:cstheme="minorHAnsi"/>
+                <w:b/>
+              </w:rPr>
+            </w:pPr>
+            <w:r>
+              <w:rPr>
+                <w:rFonts w:asciiTheme="minorHAnsi" w:hAnsiTheme="minorHAnsi" w:cstheme="minorHAnsi"/>
+                <w:b/>
+              </w:rPr>
+              <w:t>SGIVF</w:t>
+            </w:r>
+          </w:p>
+        </w:tc>
+      </w:tr>
+      <w:tr>
+        <w:trPr>
+          <w:trHeight w:val="624"/>
+        </w:trPr>
+        <w:tc>
+          <w:tcPr>
+            <w:cnfStyle w:val="001000000000" w:firstRow="0" w:lastRow="0" w:firstColumn="1" w:lastColumn="0" w:oddVBand="0" w:evenVBand="0" w:oddHBand="0" w:evenHBand="0" w:firstRowFirstColumn="0" w:firstRowLastColumn="0" w:lastRowFirstColumn="0" w:lastRowLastColumn="0"/>
+            <w:tcW w:w="1649" w:type="dxa"/>
+            <w:shd w:val="clear" w:color="auto" w:fill="FFFFFF" w:themeFill="background1"/>
+            <w:tcMar>
+              <w:left w:w="108" w:type="dxa"/>
+            </w:tcMar>
+          </w:tcPr>
+          <w:p>
+            <w:pPr>
+              <w:rPr>
+                <w:rFonts w:asciiTheme="minorHAnsi" w:hAnsiTheme="minorHAnsi" w:cstheme="minorHAnsi"/>
+                <w:b w:val="0"/>
+              </w:rPr>
+            </w:pPr>
+            <w:r>
+              <w:rPr>
+                <w:rFonts w:asciiTheme="minorHAnsi" w:hAnsiTheme="minorHAnsi" w:cstheme="minorHAnsi"/>
+                <w:b w:val="0"/>
+                <w:color w:val="000000" w:themeColor="text1"/>
+              </w:rPr>
+              <w:t>SGIVF_D</w:t>
+            </w:r>
+            <w:r>
+              <w:rPr>
+                <w:rFonts w:asciiTheme="minorHAnsi" w:hAnsiTheme="minorHAnsi" w:cstheme="minorHAnsi"/>
+                <w:b w:val="0"/>
+                <w:color w:val="000000" w:themeColor="text1"/>
+              </w:rPr>
+              <w:t>A</w:t>
+            </w:r>
+          </w:p>
+        </w:tc>
+        <w:tc>
+          <w:tcPr>
+            <w:tcW w:w="2551" w:type="dxa"/>
+            <w:shd w:val="clear" w:color="auto" w:fill="FFFFFF" w:themeFill="background1"/>
+            <w:tcMar>
+              <w:left w:w="108" w:type="dxa"/>
+            </w:tcMar>
+          </w:tcPr>
+          <w:p>
+            <w:pPr>
+              <w:cnfStyle w:val="000000000000" w:firstRow="0" w:lastRow="0" w:firstColumn="0" w:lastColumn="0" w:oddVBand="0" w:evenVBand="0" w:oddHBand="0" w:evenHBand="0" w:firstRowFirstColumn="0" w:firstRowLastColumn="0" w:lastRowFirstColumn="0" w:lastRowLastColumn="0"/>
+              <w:rPr>
+                <w:rFonts w:asciiTheme="minorHAnsi" w:hAnsiTheme="minorHAnsi" w:cstheme="minorHAnsi"/>
+                <w:b/>
+              </w:rPr>
+            </w:pPr>
+            <w:r>
+              <w:rPr>
+                <w:rFonts w:asciiTheme="minorHAnsi" w:hAnsiTheme="minorHAnsi" w:cstheme="minorHAnsi"/>
+                <w:b/>
+              </w:rPr>
+              <w:t>Documento de análisis</w:t>
+            </w:r>
+          </w:p>
+        </w:tc>
+        <w:tc>
+          <w:tcPr>
+            <w:tcW w:w="1760" w:type="dxa"/>
+            <w:shd w:val="clear" w:color="auto" w:fill="FFFFFF" w:themeFill="background1"/>
+            <w:tcMar>
+              <w:left w:w="108" w:type="dxa"/>
+            </w:tcMar>
+          </w:tcPr>
+          <w:p>
+            <w:pPr>
+              <w:cnfStyle w:val="000000000000" w:firstRow="0" w:lastRow="0" w:firstColumn="0" w:lastColumn="0" w:oddVBand="0" w:evenVBand="0" w:oddHBand="0" w:evenHBand="0" w:firstRowFirstColumn="0" w:firstRowLastColumn="0" w:lastRowFirstColumn="0" w:lastRowLastColumn="0"/>
+              <w:rPr>
+                <w:rFonts w:asciiTheme="minorHAnsi" w:hAnsiTheme="minorHAnsi" w:cstheme="minorHAnsi"/>
+                <w:b/>
+              </w:rPr>
+            </w:pPr>
+            <w:r>
+              <w:rPr>
+                <w:rFonts w:asciiTheme="minorHAnsi" w:hAnsiTheme="minorHAnsi" w:cstheme="minorHAnsi"/>
+                <w:b/>
+                <w:color w:val="000000" w:themeColor="text1"/>
+              </w:rPr>
+              <w:t>Análisis</w:t>
+            </w:r>
+          </w:p>
+        </w:tc>
+        <w:tc>
+          <w:tcPr>
+            <w:tcW w:w="1221" w:type="dxa"/>
+            <w:shd w:val="clear" w:color="auto" w:fill="FFFFFF" w:themeFill="background1"/>
+            <w:tcMar>
+              <w:left w:w="108" w:type="dxa"/>
+            </w:tcMar>
+          </w:tcPr>
+          <w:p>
+            <w:pPr>
+              <w:cnfStyle w:val="000000000000" w:firstRow="0" w:lastRow="0" w:firstColumn="0" w:lastColumn="0" w:oddVBand="0" w:evenVBand="0" w:oddHBand="0" w:evenHBand="0" w:firstRowFirstColumn="0" w:firstRowLastColumn="0" w:lastRowFirstColumn="0" w:lastRowLastColumn="0"/>
+              <w:rPr>
+                <w:rFonts w:asciiTheme="minorHAnsi" w:hAnsiTheme="minorHAnsi" w:cstheme="minorHAnsi"/>
+                <w:b/>
+              </w:rPr>
+            </w:pPr>
+            <w:r>
+              <w:rPr>
+                <w:rFonts w:asciiTheme="minorHAnsi" w:hAnsiTheme="minorHAnsi" w:cstheme="minorHAnsi"/>
+                <w:b/>
+              </w:rPr>
+              <w:t>SGIVF</w:t>
+            </w:r>
+          </w:p>
+        </w:tc>
+      </w:tr>
+      <w:tr>
+        <w:trPr>
+          <w:trHeight w:val="624"/>
+        </w:trPr>
+        <w:tc>
+          <w:tcPr>
+            <w:cnfStyle w:val="001000000000" w:firstRow="0" w:lastRow="0" w:firstColumn="1" w:lastColumn="0" w:oddVBand="0" w:evenVBand="0" w:oddHBand="0" w:evenHBand="0" w:firstRowFirstColumn="0" w:firstRowLastColumn="0" w:lastRowFirstColumn="0" w:lastRowLastColumn="0"/>
+            <w:tcW w:w="1649" w:type="dxa"/>
+            <w:shd w:val="clear" w:color="auto" w:fill="FFFFFF" w:themeFill="background1"/>
+            <w:tcMar>
+              <w:left w:w="108" w:type="dxa"/>
+            </w:tcMar>
+          </w:tcPr>
+          <w:p>
+            <w:pPr>
+              <w:rPr>
+                <w:rFonts w:asciiTheme="minorHAnsi" w:hAnsiTheme="minorHAnsi" w:cstheme="minorHAnsi"/>
+                <w:b w:val="0"/>
+              </w:rPr>
+            </w:pPr>
+            <w:r>
+              <w:rPr>
+                <w:rFonts w:asciiTheme="minorHAnsi" w:hAnsiTheme="minorHAnsi" w:cstheme="minorHAnsi"/>
+                <w:b w:val="0"/>
+                <w:color w:val="000000" w:themeColor="text1"/>
+              </w:rPr>
+              <w:t>SGIVF_D</w:t>
+            </w:r>
+            <w:r>
+              <w:rPr>
+                <w:rFonts w:asciiTheme="minorHAnsi" w:hAnsiTheme="minorHAnsi" w:cstheme="minorHAnsi"/>
+                <w:b w:val="0"/>
+                <w:color w:val="000000" w:themeColor="text1"/>
+              </w:rPr>
+              <w:t>D</w:t>
+            </w:r>
+          </w:p>
+        </w:tc>
+        <w:tc>
+          <w:tcPr>
+            <w:tcW w:w="2551" w:type="dxa"/>
+            <w:shd w:val="clear" w:color="auto" w:fill="FFFFFF" w:themeFill="background1"/>
+            <w:tcMar>
+              <w:left w:w="108" w:type="dxa"/>
+            </w:tcMar>
+          </w:tcPr>
+          <w:p>
+            <w:pPr>
+              <w:cnfStyle w:val="000000000000" w:firstRow="0" w:lastRow="0" w:firstColumn="0" w:lastColumn="0" w:oddVBand="0" w:evenVBand="0" w:oddHBand="0" w:evenHBand="0" w:firstRowFirstColumn="0" w:firstRowLastColumn="0" w:lastRowFirstColumn="0" w:lastRowLastColumn="0"/>
+              <w:rPr>
+                <w:rFonts w:asciiTheme="minorHAnsi" w:hAnsiTheme="minorHAnsi" w:cstheme="minorHAnsi"/>
+                <w:b/>
+              </w:rPr>
+            </w:pPr>
+            <w:r>
+              <w:rPr>
+                <w:rFonts w:asciiTheme="minorHAnsi" w:hAnsiTheme="minorHAnsi" w:cstheme="minorHAnsi"/>
+                <w:b/>
+              </w:rPr>
+              <w:t>Documento de diseño</w:t>
+            </w:r>
+          </w:p>
+        </w:tc>
+        <w:tc>
+          <w:tcPr>
+            <w:tcW w:w="1760" w:type="dxa"/>
+            <w:shd w:val="clear" w:color="auto" w:fill="FFFFFF" w:themeFill="background1"/>
+            <w:tcMar>
+              <w:left w:w="108" w:type="dxa"/>
+            </w:tcMar>
+          </w:tcPr>
+          <w:p>
+            <w:pPr>
+              <w:cnfStyle w:val="000000000000" w:firstRow="0" w:lastRow="0" w:firstColumn="0" w:lastColumn="0" w:oddVBand="0" w:evenVBand="0" w:oddHBand="0" w:evenHBand="0" w:firstRowFirstColumn="0" w:firstRowLastColumn="0" w:lastRowFirstColumn="0" w:lastRowLastColumn="0"/>
+              <w:rPr>
+                <w:rFonts w:asciiTheme="minorHAnsi" w:hAnsiTheme="minorHAnsi" w:cstheme="minorHAnsi"/>
+                <w:b/>
+              </w:rPr>
+            </w:pPr>
+            <w:r>
+              <w:rPr>
+                <w:rFonts w:asciiTheme="minorHAnsi" w:hAnsiTheme="minorHAnsi" w:cstheme="minorHAnsi"/>
+                <w:b/>
+                <w:color w:val="000000" w:themeColor="text1"/>
+              </w:rPr>
+              <w:t>Análisis</w:t>
+            </w:r>
+          </w:p>
+        </w:tc>
+        <w:tc>
+          <w:tcPr>
+            <w:tcW w:w="1221" w:type="dxa"/>
+            <w:shd w:val="clear" w:color="auto" w:fill="FFFFFF" w:themeFill="background1"/>
+            <w:tcMar>
+              <w:left w:w="108" w:type="dxa"/>
+            </w:tcMar>
+          </w:tcPr>
+          <w:p>
+            <w:pPr>
+              <w:cnfStyle w:val="000000000000" w:firstRow="0" w:lastRow="0" w:firstColumn="0" w:lastColumn="0" w:oddVBand="0" w:evenVBand="0" w:oddHBand="0" w:evenHBand="0" w:firstRowFirstColumn="0" w:firstRowLastColumn="0" w:lastRowFirstColumn="0" w:lastRowLastColumn="0"/>
+              <w:rPr>
+                <w:rFonts w:asciiTheme="minorHAnsi" w:hAnsiTheme="minorHAnsi" w:cstheme="minorHAnsi"/>
+                <w:b/>
+              </w:rPr>
+            </w:pPr>
+            <w:r>
+              <w:rPr>
+                <w:rFonts w:asciiTheme="minorHAnsi" w:hAnsiTheme="minorHAnsi" w:cstheme="minorHAnsi"/>
+                <w:b/>
+              </w:rPr>
+              <w:t>SGIVF</w:t>
+            </w:r>
+          </w:p>
+        </w:tc>
+      </w:tr>
+      <w:tr>
+        <w:trPr>
+          <w:trHeight w:val="624"/>
+        </w:trPr>
+        <w:tc>
+          <w:tcPr>
+            <w:cnfStyle w:val="001000000000" w:firstRow="0" w:lastRow="0" w:firstColumn="1" w:lastColumn="0" w:oddVBand="0" w:evenVBand="0" w:oddHBand="0" w:evenHBand="0" w:firstRowFirstColumn="0" w:firstRowLastColumn="0" w:lastRowFirstColumn="0" w:lastRowLastColumn="0"/>
+            <w:tcW w:w="1649" w:type="dxa"/>
+            <w:shd w:val="clear" w:color="auto" w:fill="FFFFFF" w:themeFill="background1"/>
+            <w:tcMar>
+              <w:left w:w="108" w:type="dxa"/>
+            </w:tcMar>
+          </w:tcPr>
+          <w:p>
+            <w:pPr>
+              <w:rPr>
+                <w:rFonts w:asciiTheme="minorHAnsi" w:hAnsiTheme="minorHAnsi" w:cstheme="minorHAnsi"/>
+                <w:b w:val="0"/>
+                <w:color w:val="000000" w:themeColor="text1"/>
+              </w:rPr>
+            </w:pPr>
+            <w:r>
+              <w:rPr>
+                <w:rFonts w:asciiTheme="minorHAnsi" w:hAnsiTheme="minorHAnsi" w:cstheme="minorHAnsi"/>
+                <w:b w:val="0"/>
+                <w:color w:val="000000" w:themeColor="text1"/>
+              </w:rPr>
+              <w:t>SGIVF_</w:t>
+            </w:r>
+            <w:r>
+              <w:rPr>
+                <w:rFonts w:asciiTheme="minorHAnsi" w:hAnsiTheme="minorHAnsi" w:cstheme="minorHAnsi"/>
+                <w:b w:val="0"/>
+                <w:color w:val="000000" w:themeColor="text1"/>
+              </w:rPr>
+              <w:t>MU</w:t>
+            </w:r>
+          </w:p>
+        </w:tc>
+        <w:tc>
+          <w:tcPr>
+            <w:tcW w:w="2551" w:type="dxa"/>
+            <w:shd w:val="clear" w:color="auto" w:fill="FFFFFF" w:themeFill="background1"/>
+            <w:tcMar>
+              <w:left w:w="108" w:type="dxa"/>
+            </w:tcMar>
+          </w:tcPr>
+          <w:p>
+            <w:pPr>
+              <w:cnfStyle w:val="000000000000" w:firstRow="0" w:lastRow="0" w:firstColumn="0" w:lastColumn="0" w:oddVBand="0" w:evenVBand="0" w:oddHBand="0" w:evenHBand="0" w:firstRowFirstColumn="0" w:firstRowLastColumn="0" w:lastRowFirstColumn="0" w:lastRowLastColumn="0"/>
+              <w:rPr>
+                <w:rFonts w:asciiTheme="minorHAnsi" w:hAnsiTheme="minorHAnsi" w:cstheme="minorHAnsi"/>
+                <w:b/>
+                <w:color w:val="000000" w:themeColor="text1"/>
+              </w:rPr>
+            </w:pPr>
+            <w:r>
+              <w:rPr>
+                <w:rFonts w:asciiTheme="minorHAnsi" w:hAnsiTheme="minorHAnsi" w:cstheme="minorHAnsi"/>
+                <w:b/>
+                <w:color w:val="000000" w:themeColor="text1"/>
+              </w:rPr>
+              <w:t>Manual de usuario</w:t>
+            </w:r>
+          </w:p>
+        </w:tc>
+        <w:tc>
+          <w:tcPr>
+            <w:tcW w:w="1760" w:type="dxa"/>
+            <w:shd w:val="clear" w:color="auto" w:fill="FFFFFF" w:themeFill="background1"/>
+            <w:tcMar>
+              <w:left w:w="108" w:type="dxa"/>
+            </w:tcMar>
+          </w:tcPr>
+          <w:p>
+            <w:pPr>
+              <w:cnfStyle w:val="000000000000" w:firstRow="0" w:lastRow="0" w:firstColumn="0" w:lastColumn="0" w:oddVBand="0" w:evenVBand="0" w:oddHBand="0" w:evenHBand="0" w:firstRowFirstColumn="0" w:firstRowLastColumn="0" w:lastRowFirstColumn="0" w:lastRowLastColumn="0"/>
+              <w:rPr>
+                <w:rFonts w:asciiTheme="minorHAnsi" w:hAnsiTheme="minorHAnsi" w:cstheme="minorHAnsi"/>
+                <w:b/>
+                <w:color w:val="000000" w:themeColor="text1"/>
+              </w:rPr>
+            </w:pPr>
+            <w:r>
+              <w:rPr>
+                <w:rFonts w:asciiTheme="minorHAnsi" w:hAnsiTheme="minorHAnsi" w:cstheme="minorHAnsi"/>
+                <w:b/>
+                <w:color w:val="000000" w:themeColor="text1"/>
+              </w:rPr>
+              <w:t>Implementación</w:t>
+            </w:r>
+          </w:p>
+        </w:tc>
+        <w:tc>
+          <w:tcPr>
+            <w:tcW w:w="1221" w:type="dxa"/>
+            <w:shd w:val="clear" w:color="auto" w:fill="FFFFFF" w:themeFill="background1"/>
+            <w:tcMar>
+              <w:left w:w="108" w:type="dxa"/>
+            </w:tcMar>
+          </w:tcPr>
+          <w:p>
+            <w:pPr>
+              <w:cnfStyle w:val="000000000000" w:firstRow="0" w:lastRow="0" w:firstColumn="0" w:lastColumn="0" w:oddVBand="0" w:evenVBand="0" w:oddHBand="0" w:evenHBand="0" w:firstRowFirstColumn="0" w:firstRowLastColumn="0" w:lastRowFirstColumn="0" w:lastRowLastColumn="0"/>
+              <w:rPr>
+                <w:rFonts w:asciiTheme="minorHAnsi" w:hAnsiTheme="minorHAnsi" w:cstheme="minorHAnsi"/>
+                <w:b/>
+                <w:color w:val="000000" w:themeColor="text1"/>
+              </w:rPr>
+            </w:pPr>
+            <w:r>
+              <w:rPr>
+                <w:rFonts w:asciiTheme="minorHAnsi" w:hAnsiTheme="minorHAnsi" w:cstheme="minorHAnsi"/>
+                <w:b/>
+                <w:color w:val="000000" w:themeColor="text1"/>
+              </w:rPr>
+              <w:t>SGIVF</w:t>
+            </w:r>
+          </w:p>
+        </w:tc>
+      </w:tr>
+      <w:tr>
+        <w:trPr>
+          <w:trHeight w:val="624"/>
+        </w:trPr>
+        <w:tc>
+          <w:tcPr>
+            <w:cnfStyle w:val="001000000000" w:firstRow="0" w:lastRow="0" w:firstColumn="1" w:lastColumn="0" w:oddVBand="0" w:evenVBand="0" w:oddHBand="0" w:evenHBand="0" w:firstRowFirstColumn="0" w:firstRowLastColumn="0" w:lastRowFirstColumn="0" w:lastRowLastColumn="0"/>
+            <w:tcW w:w="1649" w:type="dxa"/>
+            <w:shd w:val="clear" w:color="auto" w:fill="FFFFFF" w:themeFill="background1"/>
+            <w:tcMar>
+              <w:left w:w="108" w:type="dxa"/>
+            </w:tcMar>
+          </w:tcPr>
+          <w:p>
+            <w:pPr>
+              <w:rPr>
+                <w:rFonts w:asciiTheme="minorHAnsi" w:hAnsiTheme="minorHAnsi" w:cstheme="minorHAnsi"/>
+                <w:b w:val="0"/>
+                <w:color w:val="000000" w:themeColor="text1"/>
+              </w:rPr>
+            </w:pPr>
+            <w:r>
+              <w:rPr>
+                <w:rFonts w:asciiTheme="minorHAnsi" w:hAnsiTheme="minorHAnsi" w:cstheme="minorHAnsi"/>
+                <w:b w:val="0"/>
+                <w:color w:val="000000" w:themeColor="text1"/>
+              </w:rPr>
+              <w:t>SGIVF_</w:t>
+            </w:r>
+            <w:r>
+              <w:rPr>
+                <w:rFonts w:asciiTheme="minorHAnsi" w:hAnsiTheme="minorHAnsi" w:cstheme="minorHAnsi"/>
+                <w:b w:val="0"/>
+                <w:color w:val="000000" w:themeColor="text1"/>
+              </w:rPr>
+              <w:t>CP</w:t>
+            </w:r>
+          </w:p>
+        </w:tc>
+        <w:tc>
+          <w:tcPr>
+            <w:tcW w:w="2551" w:type="dxa"/>
+            <w:shd w:val="clear" w:color="auto" w:fill="FFFFFF" w:themeFill="background1"/>
+            <w:tcMar>
+              <w:left w:w="108" w:type="dxa"/>
+            </w:tcMar>
+          </w:tcPr>
+          <w:p>
+            <w:pPr>
+              <w:cnfStyle w:val="000000000000" w:firstRow="0" w:lastRow="0" w:firstColumn="0" w:lastColumn="0" w:oddVBand="0" w:evenVBand="0" w:oddHBand="0" w:evenHBand="0" w:firstRowFirstColumn="0" w:firstRowLastColumn="0" w:lastRowFirstColumn="0" w:lastRowLastColumn="0"/>
+              <w:rPr>
+                <w:rFonts w:asciiTheme="minorHAnsi" w:hAnsiTheme="minorHAnsi" w:cstheme="minorHAnsi"/>
+                <w:b/>
+                <w:color w:val="000000" w:themeColor="text1"/>
+              </w:rPr>
+            </w:pPr>
+            <w:r>
+              <w:rPr>
+                <w:rFonts w:asciiTheme="minorHAnsi" w:hAnsiTheme="minorHAnsi" w:cstheme="minorHAnsi"/>
+                <w:b/>
+                <w:color w:val="000000" w:themeColor="text1"/>
+              </w:rPr>
+              <w:t>Documento de casos de prueba</w:t>
+            </w:r>
+          </w:p>
+        </w:tc>
+        <w:tc>
+          <w:tcPr>
+            <w:tcW w:w="1760" w:type="dxa"/>
+            <w:shd w:val="clear" w:color="auto" w:fill="FFFFFF" w:themeFill="background1"/>
+            <w:tcMar>
+              <w:left w:w="108" w:type="dxa"/>
+            </w:tcMar>
+          </w:tcPr>
+          <w:p>
+            <w:pPr>
+              <w:cnfStyle w:val="000000000000" w:firstRow="0" w:lastRow="0" w:firstColumn="0" w:lastColumn="0" w:oddVBand="0" w:evenVBand="0" w:oddHBand="0" w:evenHBand="0" w:firstRowFirstColumn="0" w:firstRowLastColumn="0" w:lastRowFirstColumn="0" w:lastRowLastColumn="0"/>
+              <w:rPr>
+                <w:rFonts w:asciiTheme="minorHAnsi" w:hAnsiTheme="minorHAnsi" w:cstheme="minorHAnsi"/>
+                <w:b/>
+                <w:color w:val="000000" w:themeColor="text1"/>
+              </w:rPr>
+            </w:pPr>
+            <w:r>
+              <w:rPr>
+                <w:rFonts w:asciiTheme="minorHAnsi" w:hAnsiTheme="minorHAnsi" w:cstheme="minorHAnsi"/>
+                <w:b/>
+                <w:color w:val="000000" w:themeColor="text1"/>
+              </w:rPr>
+              <w:t>Pruebas</w:t>
+            </w:r>
+          </w:p>
+        </w:tc>
+        <w:tc>
+          <w:tcPr>
+            <w:tcW w:w="1221" w:type="dxa"/>
+            <w:shd w:val="clear" w:color="auto" w:fill="FFFFFF" w:themeFill="background1"/>
+            <w:tcMar>
+              <w:left w:w="108" w:type="dxa"/>
+            </w:tcMar>
+          </w:tcPr>
+          <w:p>
+            <w:pPr>
+              <w:cnfStyle w:val="000000000000" w:firstRow="0" w:lastRow="0" w:firstColumn="0" w:lastColumn="0" w:oddVBand="0" w:evenVBand="0" w:oddHBand="0" w:evenHBand="0" w:firstRowFirstColumn="0" w:firstRowLastColumn="0" w:lastRowFirstColumn="0" w:lastRowLastColumn="0"/>
+              <w:rPr>
+                <w:rFonts w:asciiTheme="minorHAnsi" w:hAnsiTheme="minorHAnsi" w:cstheme="minorHAnsi"/>
+                <w:b/>
+                <w:color w:val="000000" w:themeColor="text1"/>
+              </w:rPr>
+            </w:pPr>
+            <w:r>
+              <w:rPr>
+                <w:rFonts w:asciiTheme="minorHAnsi" w:hAnsiTheme="minorHAnsi" w:cstheme="minorHAnsi"/>
+                <w:b/>
+                <w:color w:val="000000" w:themeColor="text1"/>
+              </w:rPr>
+              <w:t>SGIVF</w:t>
+            </w:r>
+          </w:p>
+        </w:tc>
+      </w:tr>
+      <w:tr>
+        <w:trPr>
+          <w:trHeight w:val="624"/>
+        </w:trPr>
+        <w:tc>
+          <w:tcPr>
+            <w:cnfStyle w:val="001000000000" w:firstRow="0" w:lastRow="0" w:firstColumn="1" w:lastColumn="0" w:oddVBand="0" w:evenVBand="0" w:oddHBand="0" w:evenHBand="0" w:firstRowFirstColumn="0" w:firstRowLastColumn="0" w:lastRowFirstColumn="0" w:lastRowLastColumn="0"/>
+            <w:tcW w:w="1649" w:type="dxa"/>
+            <w:shd w:val="clear" w:color="auto" w:fill="FFFFFF" w:themeFill="background1"/>
+            <w:tcMar>
+              <w:left w:w="108" w:type="dxa"/>
+            </w:tcMar>
+          </w:tcPr>
+          <w:p>
+            <w:pPr>
+              <w:rPr>
+                <w:rFonts w:asciiTheme="minorHAnsi" w:hAnsiTheme="minorHAnsi" w:cstheme="minorHAnsi"/>
+                <w:b w:val="0"/>
+                <w:color w:val="000000" w:themeColor="text1"/>
+              </w:rPr>
+            </w:pPr>
+            <w:r>
+              <w:rPr>
+                <w:rFonts w:asciiTheme="minorHAnsi" w:hAnsiTheme="minorHAnsi" w:cstheme="minorHAnsi"/>
+                <w:b w:val="0"/>
+                <w:color w:val="000000" w:themeColor="text1"/>
+              </w:rPr>
+              <w:t>SGIVF_</w:t>
+            </w:r>
+            <w:r>
+              <w:rPr>
+                <w:rFonts w:asciiTheme="minorHAnsi" w:hAnsiTheme="minorHAnsi" w:cstheme="minorHAnsi"/>
+                <w:b w:val="0"/>
+                <w:color w:val="000000" w:themeColor="text1"/>
+              </w:rPr>
+              <w:t>CU</w:t>
+            </w:r>
+          </w:p>
+        </w:tc>
+        <w:tc>
+          <w:tcPr>
+            <w:tcW w:w="2551" w:type="dxa"/>
+            <w:shd w:val="clear" w:color="auto" w:fill="FFFFFF" w:themeFill="background1"/>
+            <w:tcMar>
+              <w:left w:w="108" w:type="dxa"/>
+            </w:tcMar>
+          </w:tcPr>
+          <w:p>
+            <w:pPr>
+              <w:cnfStyle w:val="000000000000" w:firstRow="0" w:lastRow="0" w:firstColumn="0" w:lastColumn="0" w:oddVBand="0" w:evenVBand="0" w:oddHBand="0" w:evenHBand="0" w:firstRowFirstColumn="0" w:firstRowLastColumn="0" w:lastRowFirstColumn="0" w:lastRowLastColumn="0"/>
+              <w:rPr>
+                <w:rFonts w:asciiTheme="minorHAnsi" w:hAnsiTheme="minorHAnsi" w:cstheme="minorHAnsi"/>
+                <w:b/>
+                <w:color w:val="000000" w:themeColor="text1"/>
+              </w:rPr>
+            </w:pPr>
+            <w:r>
+              <w:rPr>
+                <w:rFonts w:asciiTheme="minorHAnsi" w:hAnsiTheme="minorHAnsi" w:cstheme="minorHAnsi"/>
+                <w:b/>
+                <w:color w:val="000000" w:themeColor="text1"/>
+              </w:rPr>
+              <w:t>Documento de especificación de Casos de uso</w:t>
+            </w:r>
+          </w:p>
+        </w:tc>
+        <w:tc>
+          <w:tcPr>
+            <w:tcW w:w="1760" w:type="dxa"/>
+            <w:shd w:val="clear" w:color="auto" w:fill="FFFFFF" w:themeFill="background1"/>
+            <w:tcMar>
+              <w:left w:w="108" w:type="dxa"/>
+            </w:tcMar>
+          </w:tcPr>
+          <w:p>
+            <w:pPr>
+              <w:cnfStyle w:val="000000000000" w:firstRow="0" w:lastRow="0" w:firstColumn="0" w:lastColumn="0" w:oddVBand="0" w:evenVBand="0" w:oddHBand="0" w:evenHBand="0" w:firstRowFirstColumn="0" w:firstRowLastColumn="0" w:lastRowFirstColumn="0" w:lastRowLastColumn="0"/>
+              <w:rPr>
+                <w:rFonts w:asciiTheme="minorHAnsi" w:hAnsiTheme="minorHAnsi" w:cstheme="minorHAnsi"/>
+                <w:b/>
+                <w:color w:val="000000" w:themeColor="text1"/>
+              </w:rPr>
+            </w:pPr>
+            <w:r>
+              <w:rPr>
+                <w:rFonts w:asciiTheme="minorHAnsi" w:hAnsiTheme="minorHAnsi" w:cstheme="minorHAnsi"/>
+                <w:b/>
+                <w:color w:val="000000" w:themeColor="text1"/>
+              </w:rPr>
+              <w:t>Análisis</w:t>
+            </w:r>
+          </w:p>
+        </w:tc>
+        <w:tc>
+          <w:tcPr>
+            <w:tcW w:w="1221" w:type="dxa"/>
+            <w:shd w:val="clear" w:color="auto" w:fill="FFFFFF" w:themeFill="background1"/>
+            <w:tcMar>
+              <w:left w:w="108" w:type="dxa"/>
+            </w:tcMar>
+          </w:tcPr>
+          <w:p>
+            <w:pPr>
+              <w:cnfStyle w:val="000000000000" w:firstRow="0" w:lastRow="0" w:firstColumn="0" w:lastColumn="0" w:oddVBand="0" w:evenVBand="0" w:oddHBand="0" w:evenHBand="0" w:firstRowFirstColumn="0" w:firstRowLastColumn="0" w:lastRowFirstColumn="0" w:lastRowLastColumn="0"/>
+              <w:rPr>
+                <w:rFonts w:asciiTheme="minorHAnsi" w:hAnsiTheme="minorHAnsi" w:cstheme="minorHAnsi"/>
+                <w:b/>
+                <w:color w:val="000000" w:themeColor="text1"/>
+              </w:rPr>
+            </w:pPr>
+            <w:r>
+              <w:rPr>
+                <w:rFonts w:asciiTheme="minorHAnsi" w:hAnsiTheme="minorHAnsi" w:cstheme="minorHAnsi"/>
+                <w:b/>
+                <w:color w:val="000000" w:themeColor="text1"/>
+              </w:rPr>
+              <w:t>SGIVF</w:t>
+            </w:r>
+          </w:p>
+        </w:tc>
+      </w:tr>
+      <w:tr>
+        <w:trPr>
+          <w:trHeight w:val="624"/>
+        </w:trPr>
+        <w:tc>
+          <w:tcPr>
+            <w:cnfStyle w:val="001000000000" w:firstRow="0" w:lastRow="0" w:firstColumn="1" w:lastColumn="0" w:oddVBand="0" w:evenVBand="0" w:oddHBand="0" w:evenHBand="0" w:firstRowFirstColumn="0" w:firstRowLastColumn="0" w:lastRowFirstColumn="0" w:lastRowLastColumn="0"/>
+            <w:tcW w:w="1649" w:type="dxa"/>
+            <w:shd w:val="clear" w:color="auto" w:fill="FFFFFF" w:themeFill="background1"/>
+            <w:tcMar>
+              <w:left w:w="108" w:type="dxa"/>
+            </w:tcMar>
+          </w:tcPr>
+          <w:p>
+            <w:pPr>
+              <w:rPr>
+                <w:rFonts w:asciiTheme="minorHAnsi" w:hAnsiTheme="minorHAnsi" w:cstheme="minorHAnsi"/>
+                <w:b w:val="0"/>
+                <w:color w:val="000000" w:themeColor="text1"/>
+              </w:rPr>
+            </w:pPr>
+            <w:r>
+              <w:rPr>
+                <w:rFonts w:asciiTheme="minorHAnsi" w:hAnsiTheme="minorHAnsi" w:cstheme="minorHAnsi"/>
+                <w:b w:val="0"/>
+                <w:color w:val="000000" w:themeColor="text1"/>
+              </w:rPr>
+              <w:t>SGIVF_</w:t>
+            </w:r>
+            <w:r>
+              <w:rPr>
+                <w:rFonts w:asciiTheme="minorHAnsi" w:hAnsiTheme="minorHAnsi" w:cstheme="minorHAnsi"/>
+                <w:b w:val="0"/>
+                <w:color w:val="000000" w:themeColor="text1"/>
+              </w:rPr>
+              <w:t>BD</w:t>
+            </w:r>
+          </w:p>
+        </w:tc>
+        <w:tc>
+          <w:tcPr>
+            <w:tcW w:w="2551" w:type="dxa"/>
+            <w:shd w:val="clear" w:color="auto" w:fill="FFFFFF" w:themeFill="background1"/>
+            <w:tcMar>
+              <w:left w:w="108" w:type="dxa"/>
+            </w:tcMar>
+          </w:tcPr>
+          <w:p>
+            <w:pPr>
+              <w:cnfStyle w:val="000000000000" w:firstRow="0" w:lastRow="0" w:firstColumn="0" w:lastColumn="0" w:oddVBand="0" w:evenVBand="0" w:oddHBand="0" w:evenHBand="0" w:firstRowFirstColumn="0" w:firstRowLastColumn="0" w:lastRowFirstColumn="0" w:lastRowLastColumn="0"/>
+              <w:rPr>
+                <w:rFonts w:asciiTheme="minorHAnsi" w:hAnsiTheme="minorHAnsi" w:cstheme="minorHAnsi"/>
+                <w:b/>
+                <w:color w:val="000000" w:themeColor="text1"/>
+              </w:rPr>
+            </w:pPr>
+            <w:r>
+              <w:rPr>
+                <w:rFonts w:asciiTheme="minorHAnsi" w:hAnsiTheme="minorHAnsi" w:cstheme="minorHAnsi"/>
+                <w:b/>
+                <w:color w:val="000000" w:themeColor="text1"/>
+              </w:rPr>
+              <w:t>Documento de diseño de la base de datos</w:t>
+            </w:r>
+          </w:p>
+        </w:tc>
+        <w:tc>
+          <w:tcPr>
+            <w:tcW w:w="1760" w:type="dxa"/>
+            <w:shd w:val="clear" w:color="auto" w:fill="FFFFFF" w:themeFill="background1"/>
+            <w:tcMar>
+              <w:left w:w="108" w:type="dxa"/>
+            </w:tcMar>
+          </w:tcPr>
+          <w:p>
+            <w:pPr>
+              <w:cnfStyle w:val="000000000000" w:firstRow="0" w:lastRow="0" w:firstColumn="0" w:lastColumn="0" w:oddVBand="0" w:evenVBand="0" w:oddHBand="0" w:evenHBand="0" w:firstRowFirstColumn="0" w:firstRowLastColumn="0" w:lastRowFirstColumn="0" w:lastRowLastColumn="0"/>
+              <w:rPr>
+                <w:rFonts w:asciiTheme="minorHAnsi" w:hAnsiTheme="minorHAnsi" w:cstheme="minorHAnsi"/>
+                <w:b/>
+                <w:color w:val="000000" w:themeColor="text1"/>
+              </w:rPr>
+            </w:pPr>
+            <w:r>
+              <w:rPr>
+                <w:rFonts w:asciiTheme="minorHAnsi" w:hAnsiTheme="minorHAnsi" w:cstheme="minorHAnsi"/>
+                <w:b/>
+                <w:color w:val="000000" w:themeColor="text1"/>
+              </w:rPr>
+              <w:t>Diseño</w:t>
+            </w:r>
+          </w:p>
+        </w:tc>
+        <w:tc>
+          <w:tcPr>
+            <w:tcW w:w="1221" w:type="dxa"/>
+            <w:shd w:val="clear" w:color="auto" w:fill="FFFFFF" w:themeFill="background1"/>
+            <w:tcMar>
+              <w:left w:w="108" w:type="dxa"/>
+            </w:tcMar>
+          </w:tcPr>
+          <w:p>
+            <w:pPr>
+              <w:cnfStyle w:val="000000000000" w:firstRow="0" w:lastRow="0" w:firstColumn="0" w:lastColumn="0" w:oddVBand="0" w:evenVBand="0" w:oddHBand="0" w:evenHBand="0" w:firstRowFirstColumn="0" w:firstRowLastColumn="0" w:lastRowFirstColumn="0" w:lastRowLastColumn="0"/>
+              <w:rPr>
+                <w:rFonts w:asciiTheme="minorHAnsi" w:hAnsiTheme="minorHAnsi" w:cstheme="minorHAnsi"/>
+                <w:b/>
+                <w:color w:val="000000" w:themeColor="text1"/>
+              </w:rPr>
+            </w:pPr>
+            <w:r>
+              <w:rPr>
+                <w:rFonts w:asciiTheme="minorHAnsi" w:hAnsiTheme="minorHAnsi" w:cstheme="minorHAnsi"/>
+                <w:b/>
+                <w:color w:val="000000" w:themeColor="text1"/>
+              </w:rPr>
+              <w:t>SGIVF</w:t>
+            </w:r>
+          </w:p>
+        </w:tc>
+      </w:tr>
+      <w:tr>
+        <w:trPr>
+          <w:trHeight w:val="624"/>
+        </w:trPr>
+        <w:tc>
+          <w:tcPr>
+            <w:cnfStyle w:val="001000000000" w:firstRow="0" w:lastRow="0" w:firstColumn="1" w:lastColumn="0" w:oddVBand="0" w:evenVBand="0" w:oddHBand="0" w:evenHBand="0" w:firstRowFirstColumn="0" w:firstRowLastColumn="0" w:lastRowFirstColumn="0" w:lastRowLastColumn="0"/>
+            <w:tcW w:w="1649" w:type="dxa"/>
+            <w:shd w:val="clear" w:color="auto" w:fill="FFFFFF" w:themeFill="background1"/>
+            <w:tcMar>
+              <w:left w:w="108" w:type="dxa"/>
+            </w:tcMar>
+          </w:tcPr>
+          <w:p>
+            <w:pPr>
+              <w:rPr>
+                <w:rFonts w:asciiTheme="minorHAnsi" w:hAnsiTheme="minorHAnsi" w:cstheme="minorHAnsi"/>
+                <w:b w:val="0"/>
+                <w:color w:val="000000" w:themeColor="text1"/>
+              </w:rPr>
+            </w:pPr>
+            <w:r>
+              <w:rPr>
+                <w:rFonts w:asciiTheme="minorHAnsi" w:hAnsiTheme="minorHAnsi" w:cstheme="minorHAnsi"/>
+                <w:b w:val="0"/>
+                <w:color w:val="000000" w:themeColor="text1"/>
+              </w:rPr>
+              <w:t>SGIVF_</w:t>
+            </w:r>
+            <w:r>
+              <w:rPr>
+                <w:rFonts w:asciiTheme="minorHAnsi" w:hAnsiTheme="minorHAnsi" w:cstheme="minorHAnsi"/>
+                <w:b w:val="0"/>
+                <w:color w:val="000000" w:themeColor="text1"/>
+              </w:rPr>
+              <w:t>AU</w:t>
+            </w:r>
+          </w:p>
+        </w:tc>
+        <w:tc>
+          <w:tcPr>
+            <w:tcW w:w="2551" w:type="dxa"/>
+            <w:shd w:val="clear" w:color="auto" w:fill="FFFFFF" w:themeFill="background1"/>
+            <w:tcMar>
+              <w:left w:w="108" w:type="dxa"/>
+            </w:tcMar>
+          </w:tcPr>
+          <w:p>
+            <w:pPr>
+              <w:cnfStyle w:val="000000000000" w:firstRow="0" w:lastRow="0" w:firstColumn="0" w:lastColumn="0" w:oddVBand="0" w:evenVBand="0" w:oddHBand="0" w:evenHBand="0" w:firstRowFirstColumn="0" w:firstRowLastColumn="0" w:lastRowFirstColumn="0" w:lastRowLastColumn="0"/>
+              <w:rPr>
+                <w:rFonts w:asciiTheme="minorHAnsi" w:hAnsiTheme="minorHAnsi" w:cstheme="minorHAnsi"/>
+                <w:b/>
+                <w:color w:val="000000" w:themeColor="text1"/>
+              </w:rPr>
+            </w:pPr>
+            <w:r>
+              <w:rPr>
+                <w:rFonts w:asciiTheme="minorHAnsi" w:hAnsiTheme="minorHAnsi" w:cstheme="minorHAnsi"/>
+                <w:b/>
+                <w:color w:val="000000" w:themeColor="text1"/>
+              </w:rPr>
+              <w:t>Documento de aceptación del cliente</w:t>
+            </w:r>
+          </w:p>
+        </w:tc>
+        <w:tc>
+          <w:tcPr>
+            <w:tcW w:w="1760" w:type="dxa"/>
+            <w:shd w:val="clear" w:color="auto" w:fill="FFFFFF" w:themeFill="background1"/>
+            <w:tcMar>
+              <w:left w:w="108" w:type="dxa"/>
+            </w:tcMar>
+          </w:tcPr>
+          <w:p>
+            <w:pPr>
+              <w:cnfStyle w:val="000000000000" w:firstRow="0" w:lastRow="0" w:firstColumn="0" w:lastColumn="0" w:oddVBand="0" w:evenVBand="0" w:oddHBand="0" w:evenHBand="0" w:firstRowFirstColumn="0" w:firstRowLastColumn="0" w:lastRowFirstColumn="0" w:lastRowLastColumn="0"/>
+              <w:rPr>
+                <w:rFonts w:asciiTheme="minorHAnsi" w:hAnsiTheme="minorHAnsi" w:cstheme="minorHAnsi"/>
+                <w:b/>
+                <w:color w:val="000000" w:themeColor="text1"/>
+              </w:rPr>
+            </w:pPr>
+            <w:r>
+              <w:rPr>
+                <w:rFonts w:asciiTheme="minorHAnsi" w:hAnsiTheme="minorHAnsi" w:cstheme="minorHAnsi"/>
+                <w:b/>
+                <w:color w:val="000000" w:themeColor="text1"/>
+              </w:rPr>
+              <w:t>Desarrollo</w:t>
+            </w:r>
+          </w:p>
+        </w:tc>
+        <w:tc>
+          <w:tcPr>
+            <w:tcW w:w="1221" w:type="dxa"/>
+            <w:shd w:val="clear" w:color="auto" w:fill="FFFFFF" w:themeFill="background1"/>
+            <w:tcMar>
+              <w:left w:w="108" w:type="dxa"/>
+            </w:tcMar>
+          </w:tcPr>
+          <w:p>
+            <w:pPr>
+              <w:cnfStyle w:val="000000000000" w:firstRow="0" w:lastRow="0" w:firstColumn="0" w:lastColumn="0" w:oddVBand="0" w:evenVBand="0" w:oddHBand="0" w:evenHBand="0" w:firstRowFirstColumn="0" w:firstRowLastColumn="0" w:lastRowFirstColumn="0" w:lastRowLastColumn="0"/>
+              <w:rPr>
+                <w:rFonts w:asciiTheme="minorHAnsi" w:hAnsiTheme="minorHAnsi" w:cstheme="minorHAnsi"/>
+                <w:b/>
+                <w:color w:val="000000" w:themeColor="text1"/>
+              </w:rPr>
+            </w:pPr>
+            <w:r>
+              <w:rPr>
+                <w:rFonts w:asciiTheme="minorHAnsi" w:hAnsiTheme="minorHAnsi" w:cstheme="minorHAnsi"/>
+                <w:b/>
+                <w:color w:val="000000" w:themeColor="text1"/>
+              </w:rPr>
+              <w:t>SGIVF</w:t>
+            </w:r>
+          </w:p>
+        </w:tc>
+      </w:tr>
+      <w:tr>
+        <w:trPr>
+          <w:trHeight w:val="624"/>
+        </w:trPr>
+        <w:tc>
+          <w:tcPr>
+            <w:cnfStyle w:val="001000000000" w:firstRow="0" w:lastRow="0" w:firstColumn="1" w:lastColumn="0" w:oddVBand="0" w:evenVBand="0" w:oddHBand="0" w:evenHBand="0" w:firstRowFirstColumn="0" w:firstRowLastColumn="0" w:lastRowFirstColumn="0" w:lastRowLastColumn="0"/>
+            <w:tcW w:w="1649" w:type="dxa"/>
+            <w:shd w:val="clear" w:color="auto" w:fill="FFFFFF" w:themeFill="background1"/>
+            <w:tcMar>
+              <w:left w:w="108" w:type="dxa"/>
+            </w:tcMar>
+          </w:tcPr>
+          <w:p>
+            <w:pPr>
+              <w:rPr>
+                <w:rFonts w:asciiTheme="minorHAnsi" w:hAnsiTheme="minorHAnsi" w:cstheme="minorHAnsi"/>
+                <w:b w:val="0"/>
+                <w:color w:val="000000" w:themeColor="text1"/>
+              </w:rPr>
+            </w:pPr>
+            <w:proofErr w:type="spellStart"/>
+            <w:r>
+              <w:rPr>
+                <w:rFonts w:asciiTheme="minorHAnsi" w:hAnsiTheme="minorHAnsi" w:cstheme="minorHAnsi"/>
+                <w:b w:val="0"/>
+                <w:color w:val="000000" w:themeColor="text1"/>
+              </w:rPr>
+              <w:t>SGIVF_D</w:t>
+            </w:r>
+            <w:r>
+              <w:rPr>
+                <w:rFonts w:asciiTheme="minorHAnsi" w:hAnsiTheme="minorHAnsi" w:cstheme="minorHAnsi"/>
+                <w:b w:val="0"/>
+                <w:color w:val="000000" w:themeColor="text1"/>
+              </w:rPr>
+              <w:t>Arq</w:t>
+            </w:r>
+            <w:proofErr w:type="spellEnd"/>
+          </w:p>
+        </w:tc>
+        <w:tc>
+          <w:tcPr>
+            <w:tcW w:w="2551" w:type="dxa"/>
+            <w:shd w:val="clear" w:color="auto" w:fill="FFFFFF" w:themeFill="background1"/>
+            <w:tcMar>
+              <w:left w:w="108" w:type="dxa"/>
+            </w:tcMar>
+          </w:tcPr>
+          <w:p>
+            <w:pPr>
+              <w:cnfStyle w:val="000000000000" w:firstRow="0" w:lastRow="0" w:firstColumn="0" w:lastColumn="0" w:oddVBand="0" w:evenVBand="0" w:oddHBand="0" w:evenHBand="0" w:firstRowFirstColumn="0" w:firstRowLastColumn="0" w:lastRowFirstColumn="0" w:lastRowLastColumn="0"/>
+              <w:rPr>
+                <w:rFonts w:asciiTheme="minorHAnsi" w:hAnsiTheme="minorHAnsi" w:cstheme="minorHAnsi"/>
+                <w:b/>
+                <w:color w:val="000000" w:themeColor="text1"/>
+              </w:rPr>
+            </w:pPr>
+            <w:r>
+              <w:rPr>
+                <w:rFonts w:asciiTheme="minorHAnsi" w:hAnsiTheme="minorHAnsi" w:cstheme="minorHAnsi"/>
+                <w:b/>
+                <w:color w:val="000000" w:themeColor="text1"/>
+              </w:rPr>
+              <w:t>Documento de arquitectura</w:t>
+            </w:r>
+          </w:p>
+        </w:tc>
+        <w:tc>
+          <w:tcPr>
+            <w:tcW w:w="1760" w:type="dxa"/>
+            <w:shd w:val="clear" w:color="auto" w:fill="FFFFFF" w:themeFill="background1"/>
+            <w:tcMar>
+              <w:left w:w="108" w:type="dxa"/>
+            </w:tcMar>
+          </w:tcPr>
+          <w:p>
+            <w:pPr>
+              <w:cnfStyle w:val="000000000000" w:firstRow="0" w:lastRow="0" w:firstColumn="0" w:lastColumn="0" w:oddVBand="0" w:evenVBand="0" w:oddHBand="0" w:evenHBand="0" w:firstRowFirstColumn="0" w:firstRowLastColumn="0" w:lastRowFirstColumn="0" w:lastRowLastColumn="0"/>
+              <w:rPr>
+                <w:rFonts w:asciiTheme="minorHAnsi" w:hAnsiTheme="minorHAnsi" w:cstheme="minorHAnsi"/>
+                <w:b/>
+                <w:color w:val="000000" w:themeColor="text1"/>
+              </w:rPr>
+            </w:pPr>
+            <w:r>
+              <w:rPr>
+                <w:rFonts w:asciiTheme="minorHAnsi" w:hAnsiTheme="minorHAnsi" w:cstheme="minorHAnsi"/>
+                <w:b/>
+                <w:color w:val="000000" w:themeColor="text1"/>
+              </w:rPr>
+              <w:t>Diseño</w:t>
+            </w:r>
+          </w:p>
+        </w:tc>
+        <w:tc>
+          <w:tcPr>
+            <w:tcW w:w="1221" w:type="dxa"/>
+            <w:shd w:val="clear" w:color="auto" w:fill="FFFFFF" w:themeFill="background1"/>
+            <w:tcMar>
+              <w:left w:w="108" w:type="dxa"/>
+            </w:tcMar>
+          </w:tcPr>
+          <w:p>
+            <w:pPr>
+              <w:cnfStyle w:val="000000000000" w:firstRow="0" w:lastRow="0" w:firstColumn="0" w:lastColumn="0" w:oddVBand="0" w:evenVBand="0" w:oddHBand="0" w:evenHBand="0" w:firstRowFirstColumn="0" w:firstRowLastColumn="0" w:lastRowFirstColumn="0" w:lastRowLastColumn="0"/>
+              <w:rPr>
+                <w:rFonts w:asciiTheme="minorHAnsi" w:hAnsiTheme="minorHAnsi" w:cstheme="minorHAnsi"/>
+                <w:b/>
+                <w:color w:val="000000" w:themeColor="text1"/>
+              </w:rPr>
+            </w:pPr>
+            <w:r>
+              <w:rPr>
+                <w:rFonts w:asciiTheme="minorHAnsi" w:hAnsiTheme="minorHAnsi" w:cstheme="minorHAnsi"/>
+                <w:b/>
+                <w:color w:val="000000" w:themeColor="text1"/>
+              </w:rPr>
+              <w:t>SGIVF</w:t>
+            </w:r>
+          </w:p>
+        </w:tc>
+      </w:tr>
+      <w:tr>
+        <w:trPr>
+          <w:trHeight w:val="624"/>
+        </w:trPr>
+        <w:tc>
+          <w:tcPr>
+            <w:cnfStyle w:val="001000000000" w:firstRow="0" w:lastRow="0" w:firstColumn="1" w:lastColumn="0" w:oddVBand="0" w:evenVBand="0" w:oddHBand="0" w:evenHBand="0" w:firstRowFirstColumn="0" w:firstRowLastColumn="0" w:lastRowFirstColumn="0" w:lastRowLastColumn="0"/>
+            <w:tcW w:w="1649" w:type="dxa"/>
+            <w:shd w:val="clear" w:color="auto" w:fill="FFFFFF" w:themeFill="background1"/>
+            <w:tcMar>
+              <w:left w:w="108" w:type="dxa"/>
+            </w:tcMar>
+          </w:tcPr>
+          <w:p>
+            <w:pPr>
+              <w:rPr>
+                <w:rFonts w:asciiTheme="minorHAnsi" w:hAnsiTheme="minorHAnsi" w:cstheme="minorHAnsi"/>
+                <w:b w:val="0"/>
+                <w:color w:val="000000" w:themeColor="text1"/>
+              </w:rPr>
+            </w:pPr>
+            <w:proofErr w:type="spellStart"/>
+            <w:r>
+              <w:rPr>
+                <w:rFonts w:asciiTheme="minorHAnsi" w:hAnsiTheme="minorHAnsi" w:cstheme="minorHAnsi"/>
+                <w:b w:val="0"/>
+                <w:color w:val="000000" w:themeColor="text1"/>
+              </w:rPr>
+              <w:lastRenderedPageBreak/>
+              <w:t>SGIVF_D</w:t>
+            </w:r>
+            <w:r>
+              <w:rPr>
+                <w:rFonts w:asciiTheme="minorHAnsi" w:hAnsiTheme="minorHAnsi" w:cstheme="minorHAnsi"/>
+                <w:b w:val="0"/>
+                <w:color w:val="000000" w:themeColor="text1"/>
+              </w:rPr>
+              <w:t>Des</w:t>
+            </w:r>
+            <w:proofErr w:type="spellEnd"/>
+          </w:p>
+        </w:tc>
+        <w:tc>
+          <w:tcPr>
+            <w:tcW w:w="2551" w:type="dxa"/>
+            <w:shd w:val="clear" w:color="auto" w:fill="FFFFFF" w:themeFill="background1"/>
+            <w:tcMar>
+              <w:left w:w="108" w:type="dxa"/>
+            </w:tcMar>
+          </w:tcPr>
+          <w:p>
+            <w:pPr>
+              <w:cnfStyle w:val="000000000000" w:firstRow="0" w:lastRow="0" w:firstColumn="0" w:lastColumn="0" w:oddVBand="0" w:evenVBand="0" w:oddHBand="0" w:evenHBand="0" w:firstRowFirstColumn="0" w:firstRowLastColumn="0" w:lastRowFirstColumn="0" w:lastRowLastColumn="0"/>
+              <w:rPr>
+                <w:rFonts w:asciiTheme="minorHAnsi" w:hAnsiTheme="minorHAnsi" w:cstheme="minorHAnsi"/>
+                <w:b/>
+                <w:color w:val="000000" w:themeColor="text1"/>
+              </w:rPr>
+            </w:pPr>
+            <w:r>
+              <w:rPr>
+                <w:rFonts w:asciiTheme="minorHAnsi" w:hAnsiTheme="minorHAnsi" w:cstheme="minorHAnsi"/>
+                <w:b/>
+                <w:color w:val="000000" w:themeColor="text1"/>
+              </w:rPr>
+              <w:t>Documento de despliegue</w:t>
+            </w:r>
+          </w:p>
+        </w:tc>
+        <w:tc>
+          <w:tcPr>
+            <w:tcW w:w="1760" w:type="dxa"/>
+            <w:shd w:val="clear" w:color="auto" w:fill="FFFFFF" w:themeFill="background1"/>
+            <w:tcMar>
+              <w:left w:w="108" w:type="dxa"/>
+            </w:tcMar>
+          </w:tcPr>
+          <w:p>
+            <w:pPr>
+              <w:cnfStyle w:val="000000000000" w:firstRow="0" w:lastRow="0" w:firstColumn="0" w:lastColumn="0" w:oddVBand="0" w:evenVBand="0" w:oddHBand="0" w:evenHBand="0" w:firstRowFirstColumn="0" w:firstRowLastColumn="0" w:lastRowFirstColumn="0" w:lastRowLastColumn="0"/>
+              <w:rPr>
+                <w:rFonts w:asciiTheme="minorHAnsi" w:hAnsiTheme="minorHAnsi" w:cstheme="minorHAnsi"/>
+                <w:b/>
+                <w:color w:val="000000" w:themeColor="text1"/>
+              </w:rPr>
+            </w:pPr>
+            <w:r>
+              <w:rPr>
+                <w:rFonts w:asciiTheme="minorHAnsi" w:hAnsiTheme="minorHAnsi" w:cstheme="minorHAnsi"/>
+                <w:b/>
+                <w:color w:val="000000" w:themeColor="text1"/>
+              </w:rPr>
+              <w:t>Implementación</w:t>
+            </w:r>
+          </w:p>
+        </w:tc>
+        <w:tc>
+          <w:tcPr>
+            <w:tcW w:w="1221" w:type="dxa"/>
+            <w:shd w:val="clear" w:color="auto" w:fill="FFFFFF" w:themeFill="background1"/>
+            <w:tcMar>
+              <w:left w:w="108" w:type="dxa"/>
+            </w:tcMar>
+          </w:tcPr>
+          <w:p>
+            <w:pPr>
+              <w:cnfStyle w:val="000000000000" w:firstRow="0" w:lastRow="0" w:firstColumn="0" w:lastColumn="0" w:oddVBand="0" w:evenVBand="0" w:oddHBand="0" w:evenHBand="0" w:firstRowFirstColumn="0" w:firstRowLastColumn="0" w:lastRowFirstColumn="0" w:lastRowLastColumn="0"/>
+              <w:rPr>
+                <w:rFonts w:asciiTheme="minorHAnsi" w:hAnsiTheme="minorHAnsi" w:cstheme="minorHAnsi"/>
+                <w:b/>
+                <w:color w:val="000000" w:themeColor="text1"/>
+              </w:rPr>
+            </w:pPr>
+            <w:r>
+              <w:rPr>
+                <w:rFonts w:asciiTheme="minorHAnsi" w:hAnsiTheme="minorHAnsi" w:cstheme="minorHAnsi"/>
+                <w:b/>
+                <w:color w:val="000000" w:themeColor="text1"/>
+              </w:rPr>
+              <w:t>SGIVF</w:t>
+            </w:r>
+          </w:p>
+        </w:tc>
+      </w:tr>
+      <w:tr>
+        <w:trPr>
+          <w:trHeight w:val="624"/>
+        </w:trPr>
+        <w:tc>
+          <w:tcPr>
+            <w:cnfStyle w:val="001000000000" w:firstRow="0" w:lastRow="0" w:firstColumn="1" w:lastColumn="0" w:oddVBand="0" w:evenVBand="0" w:oddHBand="0" w:evenHBand="0" w:firstRowFirstColumn="0" w:firstRowLastColumn="0" w:lastRowFirstColumn="0" w:lastRowLastColumn="0"/>
+            <w:tcW w:w="1649" w:type="dxa"/>
+            <w:shd w:val="clear" w:color="auto" w:fill="FFFFFF" w:themeFill="background1"/>
+            <w:tcMar>
+              <w:left w:w="108" w:type="dxa"/>
+            </w:tcMar>
+          </w:tcPr>
+          <w:p>
+            <w:pPr>
+              <w:rPr>
+                <w:rFonts w:asciiTheme="minorHAnsi" w:hAnsiTheme="minorHAnsi" w:cstheme="minorHAnsi"/>
+                <w:b w:val="0"/>
+                <w:color w:val="000000" w:themeColor="text1"/>
+              </w:rPr>
+            </w:pPr>
+            <w:r>
+              <w:rPr>
+                <w:rFonts w:asciiTheme="minorHAnsi" w:hAnsiTheme="minorHAnsi" w:cstheme="minorHAnsi"/>
+                <w:b w:val="0"/>
+                <w:color w:val="000000" w:themeColor="text1"/>
+              </w:rPr>
+              <w:t>SGIVF_</w:t>
+            </w:r>
+            <w:r>
+              <w:rPr>
+                <w:rFonts w:asciiTheme="minorHAnsi" w:hAnsiTheme="minorHAnsi" w:cstheme="minorHAnsi"/>
+                <w:b w:val="0"/>
+                <w:color w:val="000000" w:themeColor="text1"/>
+              </w:rPr>
+              <w:t>CF</w:t>
+            </w:r>
+          </w:p>
+        </w:tc>
+        <w:tc>
+          <w:tcPr>
+            <w:tcW w:w="2551" w:type="dxa"/>
+            <w:shd w:val="clear" w:color="auto" w:fill="FFFFFF" w:themeFill="background1"/>
+            <w:tcMar>
+              <w:left w:w="108" w:type="dxa"/>
+            </w:tcMar>
+          </w:tcPr>
+          <w:p>
+            <w:pPr>
+              <w:cnfStyle w:val="000000000000" w:firstRow="0" w:lastRow="0" w:firstColumn="0" w:lastColumn="0" w:oddVBand="0" w:evenVBand="0" w:oddHBand="0" w:evenHBand="0" w:firstRowFirstColumn="0" w:firstRowLastColumn="0" w:lastRowFirstColumn="0" w:lastRowLastColumn="0"/>
+              <w:rPr>
+                <w:rFonts w:asciiTheme="minorHAnsi" w:hAnsiTheme="minorHAnsi" w:cstheme="minorHAnsi"/>
+                <w:b/>
+                <w:color w:val="000000" w:themeColor="text1"/>
+              </w:rPr>
+            </w:pPr>
+            <w:proofErr w:type="spellStart"/>
+            <w:r>
+              <w:rPr>
+                <w:rFonts w:asciiTheme="minorHAnsi" w:hAnsiTheme="minorHAnsi" w:cstheme="minorHAnsi"/>
+                <w:b/>
+                <w:color w:val="000000" w:themeColor="text1"/>
+              </w:rPr>
+              <w:t>Codigo</w:t>
+            </w:r>
+            <w:proofErr w:type="spellEnd"/>
+            <w:r>
+              <w:rPr>
+                <w:rFonts w:asciiTheme="minorHAnsi" w:hAnsiTheme="minorHAnsi" w:cstheme="minorHAnsi"/>
+                <w:b/>
+                <w:color w:val="000000" w:themeColor="text1"/>
+              </w:rPr>
+              <w:t xml:space="preserve"> fuente</w:t>
+            </w:r>
+          </w:p>
+        </w:tc>
+        <w:tc>
+          <w:tcPr>
+            <w:tcW w:w="1760" w:type="dxa"/>
+            <w:shd w:val="clear" w:color="auto" w:fill="FFFFFF" w:themeFill="background1"/>
+            <w:tcMar>
+              <w:left w:w="108" w:type="dxa"/>
+            </w:tcMar>
+          </w:tcPr>
+          <w:p>
+            <w:pPr>
+              <w:cnfStyle w:val="000000000000" w:firstRow="0" w:lastRow="0" w:firstColumn="0" w:lastColumn="0" w:oddVBand="0" w:evenVBand="0" w:oddHBand="0" w:evenHBand="0" w:firstRowFirstColumn="0" w:firstRowLastColumn="0" w:lastRowFirstColumn="0" w:lastRowLastColumn="0"/>
+              <w:rPr>
+                <w:rFonts w:asciiTheme="minorHAnsi" w:hAnsiTheme="minorHAnsi" w:cstheme="minorHAnsi"/>
+                <w:b/>
+                <w:color w:val="000000" w:themeColor="text1"/>
+              </w:rPr>
+            </w:pPr>
+            <w:r>
+              <w:rPr>
+                <w:rFonts w:asciiTheme="minorHAnsi" w:hAnsiTheme="minorHAnsi" w:cstheme="minorHAnsi"/>
+                <w:b/>
+                <w:color w:val="000000" w:themeColor="text1"/>
+              </w:rPr>
+              <w:t>Implementación</w:t>
+            </w:r>
+          </w:p>
+        </w:tc>
+        <w:tc>
+          <w:tcPr>
+            <w:tcW w:w="1221" w:type="dxa"/>
+            <w:shd w:val="clear" w:color="auto" w:fill="FFFFFF" w:themeFill="background1"/>
+            <w:tcMar>
+              <w:left w:w="108" w:type="dxa"/>
+            </w:tcMar>
+          </w:tcPr>
+          <w:p>
+            <w:pPr>
+              <w:cnfStyle w:val="000000000000" w:firstRow="0" w:lastRow="0" w:firstColumn="0" w:lastColumn="0" w:oddVBand="0" w:evenVBand="0" w:oddHBand="0" w:evenHBand="0" w:firstRowFirstColumn="0" w:firstRowLastColumn="0" w:lastRowFirstColumn="0" w:lastRowLastColumn="0"/>
+              <w:rPr>
+                <w:rFonts w:asciiTheme="minorHAnsi" w:hAnsiTheme="minorHAnsi" w:cstheme="minorHAnsi"/>
+                <w:b/>
+                <w:color w:val="000000" w:themeColor="text1"/>
+              </w:rPr>
+            </w:pPr>
+            <w:r>
+              <w:rPr>
+                <w:rFonts w:asciiTheme="minorHAnsi" w:hAnsiTheme="minorHAnsi" w:cstheme="minorHAnsi"/>
+                <w:b/>
+                <w:color w:val="000000" w:themeColor="text1"/>
+              </w:rPr>
+              <w:t>SGIVF</w:t>
+            </w:r>
+          </w:p>
+        </w:tc>
+      </w:tr>
+      <w:tr>
+        <w:trPr>
+          <w:trHeight w:val="624"/>
+        </w:trPr>
+        <w:tc>
+          <w:tcPr>
+            <w:cnfStyle w:val="001000000000" w:firstRow="0" w:lastRow="0" w:firstColumn="1" w:lastColumn="0" w:oddVBand="0" w:evenVBand="0" w:oddHBand="0" w:evenHBand="0" w:firstRowFirstColumn="0" w:firstRowLastColumn="0" w:lastRowFirstColumn="0" w:lastRowLastColumn="0"/>
+            <w:tcW w:w="1649" w:type="dxa"/>
+            <w:shd w:val="clear" w:color="auto" w:fill="FFFFFF" w:themeFill="background1"/>
+            <w:tcMar>
+              <w:left w:w="108" w:type="dxa"/>
+            </w:tcMar>
+          </w:tcPr>
+          <w:p>
+            <w:pPr>
+              <w:rPr>
+                <w:rFonts w:asciiTheme="minorHAnsi" w:hAnsiTheme="minorHAnsi" w:cstheme="minorHAnsi"/>
+                <w:b w:val="0"/>
+                <w:color w:val="000000" w:themeColor="text1"/>
+              </w:rPr>
+            </w:pPr>
+            <w:r>
+              <w:rPr>
+                <w:rFonts w:asciiTheme="minorHAnsi" w:hAnsiTheme="minorHAnsi" w:cstheme="minorHAnsi"/>
+                <w:b w:val="0"/>
+                <w:color w:val="000000" w:themeColor="text1"/>
+              </w:rPr>
+              <w:t>SGIVF_</w:t>
+            </w:r>
+            <w:r>
+              <w:rPr>
+                <w:rFonts w:asciiTheme="minorHAnsi" w:hAnsiTheme="minorHAnsi" w:cstheme="minorHAnsi"/>
+                <w:b w:val="0"/>
+                <w:color w:val="000000" w:themeColor="text1"/>
+              </w:rPr>
+              <w:t>SBD</w:t>
+            </w:r>
+          </w:p>
+        </w:tc>
+        <w:tc>
+          <w:tcPr>
+            <w:tcW w:w="2551" w:type="dxa"/>
+            <w:shd w:val="clear" w:color="auto" w:fill="FFFFFF" w:themeFill="background1"/>
+            <w:tcMar>
+              <w:left w:w="108" w:type="dxa"/>
+            </w:tcMar>
+          </w:tcPr>
+          <w:p>
+            <w:pPr>
+              <w:cnfStyle w:val="000000000000" w:firstRow="0" w:lastRow="0" w:firstColumn="0" w:lastColumn="0" w:oddVBand="0" w:evenVBand="0" w:oddHBand="0" w:evenHBand="0" w:firstRowFirstColumn="0" w:firstRowLastColumn="0" w:lastRowFirstColumn="0" w:lastRowLastColumn="0"/>
+              <w:rPr>
+                <w:rFonts w:asciiTheme="minorHAnsi" w:hAnsiTheme="minorHAnsi" w:cstheme="minorHAnsi"/>
+                <w:b/>
+                <w:color w:val="000000" w:themeColor="text1"/>
+              </w:rPr>
+            </w:pPr>
+            <w:r>
+              <w:rPr>
+                <w:rFonts w:asciiTheme="minorHAnsi" w:hAnsiTheme="minorHAnsi" w:cstheme="minorHAnsi"/>
+                <w:b/>
+                <w:color w:val="000000" w:themeColor="text1"/>
+              </w:rPr>
+              <w:t>Script de la base de datos</w:t>
+            </w:r>
+          </w:p>
+        </w:tc>
+        <w:tc>
+          <w:tcPr>
+            <w:tcW w:w="1760" w:type="dxa"/>
+            <w:shd w:val="clear" w:color="auto" w:fill="FFFFFF" w:themeFill="background1"/>
+            <w:tcMar>
+              <w:left w:w="108" w:type="dxa"/>
+            </w:tcMar>
+          </w:tcPr>
+          <w:p>
+            <w:pPr>
+              <w:cnfStyle w:val="000000000000" w:firstRow="0" w:lastRow="0" w:firstColumn="0" w:lastColumn="0" w:oddVBand="0" w:evenVBand="0" w:oddHBand="0" w:evenHBand="0" w:firstRowFirstColumn="0" w:firstRowLastColumn="0" w:lastRowFirstColumn="0" w:lastRowLastColumn="0"/>
+              <w:rPr>
+                <w:rFonts w:asciiTheme="minorHAnsi" w:hAnsiTheme="minorHAnsi" w:cstheme="minorHAnsi"/>
+                <w:b/>
+                <w:color w:val="000000" w:themeColor="text1"/>
+              </w:rPr>
+            </w:pPr>
+            <w:r>
+              <w:rPr>
+                <w:rFonts w:asciiTheme="minorHAnsi" w:hAnsiTheme="minorHAnsi" w:cstheme="minorHAnsi"/>
+                <w:b/>
+                <w:color w:val="000000" w:themeColor="text1"/>
+              </w:rPr>
+              <w:t>Implementación</w:t>
+            </w:r>
+          </w:p>
+        </w:tc>
+        <w:tc>
+          <w:tcPr>
+            <w:tcW w:w="1221" w:type="dxa"/>
+            <w:shd w:val="clear" w:color="auto" w:fill="FFFFFF" w:themeFill="background1"/>
+            <w:tcMar>
+              <w:left w:w="108" w:type="dxa"/>
+            </w:tcMar>
+          </w:tcPr>
+          <w:p>
+            <w:pPr>
+              <w:cnfStyle w:val="000000000000" w:firstRow="0" w:lastRow="0" w:firstColumn="0" w:lastColumn="0" w:oddVBand="0" w:evenVBand="0" w:oddHBand="0" w:evenHBand="0" w:firstRowFirstColumn="0" w:firstRowLastColumn="0" w:lastRowFirstColumn="0" w:lastRowLastColumn="0"/>
+              <w:rPr>
+                <w:rFonts w:asciiTheme="minorHAnsi" w:hAnsiTheme="minorHAnsi" w:cstheme="minorHAnsi"/>
+                <w:b/>
+                <w:color w:val="000000" w:themeColor="text1"/>
+              </w:rPr>
+            </w:pPr>
+            <w:r>
+              <w:rPr>
+                <w:rFonts w:asciiTheme="minorHAnsi" w:hAnsiTheme="minorHAnsi" w:cstheme="minorHAnsi"/>
+                <w:b/>
+                <w:color w:val="000000" w:themeColor="text1"/>
+              </w:rPr>
+              <w:t>SGIVF</w:t>
+            </w:r>
+          </w:p>
+        </w:tc>
+      </w:tr>
+    </w:tbl>
+    <w:p>
+      <w:pPr>
+        <w:spacing w:line="240" w:lineRule="auto"/>
       </w:pPr>
     </w:p>
     <w:sectPr>
@@ -11504,7 +14399,6 @@
             <w:dataBinding w:prefixMappings="xmlns:ns0='http://purl.org/dc/elements/1.1/' xmlns:ns1='http://schemas.openxmlformats.org/package/2006/metadata/core-properties' " w:xpath="/ns1:coreProperties[1]/ns0:creator[1]" w:storeItemID="{6C3C8BC8-F283-45AE-878A-BAB7291924A1}"/>
             <w:text/>
           </w:sdtPr>
-          <w:sdtEndPr/>
           <w:sdtContent>
             <w:p>
               <w:pPr>
@@ -11632,7 +14526,7 @@
           <w:r>
             <w:rPr>
               <w:noProof/>
-              <w:lang w:val="es-MX" w:eastAsia="es-MX" w:bidi="ar-SA"/>
+              <w:lang w:eastAsia="es-PE" w:bidi="ar-SA"/>
             </w:rPr>
             <mc:AlternateContent>
               <mc:Choice Requires="wps">
@@ -11692,7 +14586,7 @@
                   </wp:anchor>
                 </w:drawing>
               </mc:Choice>
-              <mc:Fallback xmlns:w16cid="http://schemas.microsoft.com/office/word/2016/wordml/cid" xmlns:am3d="http://schemas.microsoft.com/office/drawing/2017/model3d" xmlns:aink="http://schemas.microsoft.com/office/drawing/2016/ink" xmlns:cx8="http://schemas.microsoft.com/office/drawing/2016/5/14/chartex" xmlns:cx7="http://schemas.microsoft.com/office/drawing/2016/5/13/chartex" xmlns:cx6="http://schemas.microsoft.com/office/drawing/2016/5/12/chartex" xmlns:cx5="http://schemas.microsoft.com/office/drawing/2016/5/11/chartex" xmlns:cx4="http://schemas.microsoft.com/office/drawing/2016/5/10/chartex" xmlns:cx3="http://schemas.microsoft.com/office/drawing/2016/5/9/chartex" xmlns:cx2="http://schemas.microsoft.com/office/drawing/2015/10/21/chartex">
+              <mc:Fallback xmlns:cx2="http://schemas.microsoft.com/office/drawing/2015/10/21/chartex" xmlns:cx3="http://schemas.microsoft.com/office/drawing/2016/5/9/chartex" xmlns:cx4="http://schemas.microsoft.com/office/drawing/2016/5/10/chartex" xmlns:cx5="http://schemas.microsoft.com/office/drawing/2016/5/11/chartex" xmlns:cx6="http://schemas.microsoft.com/office/drawing/2016/5/12/chartex" xmlns:cx7="http://schemas.microsoft.com/office/drawing/2016/5/13/chartex" xmlns:cx8="http://schemas.microsoft.com/office/drawing/2016/5/14/chartex" xmlns:aink="http://schemas.microsoft.com/office/drawing/2016/ink" xmlns:am3d="http://schemas.microsoft.com/office/drawing/2017/model3d" xmlns:w16cid="http://schemas.microsoft.com/office/word/2016/wordml/cid">
                 <w:pict>
                   <v:shapetype id="shapetype_7" coordsize="21600,21600" o:spt="7" adj="5400" path="m,21600l@1,l21600,l@4,21600xe">
                     <v:stroke joinstyle="miter"/>
@@ -11830,7 +14724,6 @@
               <w:dataBinding w:prefixMappings="xmlns:ns0='http://purl.org/dc/elements/1.1/' xmlns:ns1='http://schemas.openxmlformats.org/package/2006/metadata/core-properties' " w:xpath="/ns1:coreProperties[1]/ns0:title[1]" w:storeItemID="{6C3C8BC8-F283-45AE-878A-BAB7291924A1}"/>
               <w:text/>
             </w:sdtPr>
-            <w:sdtEndPr/>
             <w:sdtContent>
               <w:r>
                 <w:t xml:space="preserve">     </w:t>
@@ -16887,7 +19780,7 @@
 </file>
 
 <file path=customXml/itemProps2.xml><?xml version="1.0" encoding="utf-8"?>
-<ds:datastoreItem xmlns:ds="http://schemas.openxmlformats.org/officeDocument/2006/customXml" ds:itemID="{06EE5E7F-4792-4B19-B6B7-3A64CFA4A8A5}">
+<ds:datastoreItem xmlns:ds="http://schemas.openxmlformats.org/officeDocument/2006/customXml" ds:itemID="{C8C49A8C-25BC-4E53-9CEF-0EEAC141AC12}">
   <ds:schemaRefs>
     <ds:schemaRef ds:uri="http://schemas.openxmlformats.org/officeDocument/2006/bibliography"/>
   </ds:schemaRefs>

</xml_diff>

<commit_message>
feat: definicion lineas base
</commit_message>
<xml_diff>
--- a/Documentos/PGC.docx
+++ b/Documentos/PGC.docx
@@ -1,6 +1,6 @@
 
 <file path=word/document.xml><?xml version="1.0" encoding="utf-8"?>
-<w:document xmlns:wpc="http://schemas.microsoft.com/office/word/2010/wordprocessingCanvas" xmlns:cx="http://schemas.microsoft.com/office/drawing/2014/chartex" xmlns:cx1="http://schemas.microsoft.com/office/drawing/2015/9/8/chartex" xmlns:mc="http://schemas.openxmlformats.org/markup-compatibility/2006" xmlns:o="urn:schemas-microsoft-com:office:office" xmlns:r="http://schemas.openxmlformats.org/officeDocument/2006/relationships" xmlns:m="http://schemas.openxmlformats.org/officeDocument/2006/math" xmlns:v="urn:schemas-microsoft-com:vml" xmlns:wp14="http://schemas.microsoft.com/office/word/2010/wordprocessingDrawing" xmlns:wp="http://schemas.openxmlformats.org/drawingml/2006/wordprocessingDrawing" xmlns:w10="urn:schemas-microsoft-com:office:word" xmlns:w="http://schemas.openxmlformats.org/wordprocessingml/2006/main" xmlns:w14="http://schemas.microsoft.com/office/word/2010/wordml" xmlns:w15="http://schemas.microsoft.com/office/word/2012/wordml" xmlns:w16se="http://schemas.microsoft.com/office/word/2015/wordml/symex" xmlns:wpg="http://schemas.microsoft.com/office/word/2010/wordprocessingGroup" xmlns:wpi="http://schemas.microsoft.com/office/word/2010/wordprocessingInk" xmlns:wne="http://schemas.microsoft.com/office/word/2006/wordml" xmlns:wps="http://schemas.microsoft.com/office/word/2010/wordprocessingShape" mc:Ignorable="w14 w15 w16se wp14">
+<w:document xmlns:wpc="http://schemas.microsoft.com/office/word/2010/wordprocessingCanvas" xmlns:mc="http://schemas.openxmlformats.org/markup-compatibility/2006" xmlns:o="urn:schemas-microsoft-com:office:office" xmlns:r="http://schemas.openxmlformats.org/officeDocument/2006/relationships" xmlns:m="http://schemas.openxmlformats.org/officeDocument/2006/math" xmlns:v="urn:schemas-microsoft-com:vml" xmlns:wp14="http://schemas.microsoft.com/office/word/2010/wordprocessingDrawing" xmlns:wp="http://schemas.openxmlformats.org/drawingml/2006/wordprocessingDrawing" xmlns:w10="urn:schemas-microsoft-com:office:word" xmlns:w="http://schemas.openxmlformats.org/wordprocessingml/2006/main" xmlns:w14="http://schemas.microsoft.com/office/word/2010/wordml" xmlns:w15="http://schemas.microsoft.com/office/word/2012/wordml" xmlns:wpg="http://schemas.microsoft.com/office/word/2010/wordprocessingGroup" xmlns:wpi="http://schemas.microsoft.com/office/word/2010/wordprocessingInk" xmlns:wne="http://schemas.microsoft.com/office/word/2006/wordml" xmlns:wps="http://schemas.microsoft.com/office/word/2010/wordprocessingShape" mc:Ignorable="w14 w15 wp14">
   <w:body>
     <w:p>
       <w:pPr>
@@ -78,7 +78,7 @@
           <w:color w:val="3C8890"/>
           <w:sz w:val="52"/>
           <w:szCs w:val="52"/>
-          <w:lang w:val="es-MX" w:eastAsia="es-MX" w:bidi="ar-SA"/>
+          <w:lang w:eastAsia="es-PE" w:bidi="ar-SA"/>
         </w:rPr>
         <mc:AlternateContent>
           <mc:Choice Requires="wps">
@@ -158,13 +158,23 @@
                                 <w:rFonts w:ascii="Arial" w:eastAsia="Arial" w:hAnsi="Arial" w:cs="Arial"/>
                               </w:rPr>
                             </w:pPr>
+                            <w:proofErr w:type="spellStart"/>
                             <w:r>
                               <w:rPr>
                                 <w:rFonts w:ascii="Arial" w:hAnsi="Arial" w:cs="Arial"/>
                                 <w:color w:val="000000"/>
                                 <w:shd w:val="clear" w:color="auto" w:fill="FFFFFF"/>
                               </w:rPr>
-                              <w:t>Angeles Rojas, Jorge Alexander.</w:t>
+                              <w:t>Angeles</w:t>
+                            </w:r>
+                            <w:proofErr w:type="spellEnd"/>
+                            <w:r>
+                              <w:rPr>
+                                <w:rFonts w:ascii="Arial" w:hAnsi="Arial" w:cs="Arial"/>
+                                <w:color w:val="000000"/>
+                                <w:shd w:val="clear" w:color="auto" w:fill="FFFFFF"/>
+                              </w:rPr>
+                              <w:t xml:space="preserve"> Rojas, Jorge Alexander.</w:t>
                             </w:r>
                           </w:p>
                           <w:p>
@@ -179,13 +189,41 @@
                                 <w:rFonts w:ascii="Arial" w:eastAsia="Arial" w:hAnsi="Arial" w:cs="Arial"/>
                               </w:rPr>
                             </w:pPr>
+                            <w:proofErr w:type="spellStart"/>
                             <w:r>
                               <w:rPr>
                                 <w:rFonts w:ascii="Arial" w:hAnsi="Arial" w:cs="Arial"/>
                                 <w:color w:val="000000"/>
                                 <w:shd w:val="clear" w:color="auto" w:fill="FFFFFF"/>
                               </w:rPr>
-                              <w:t>Arizola Yánac, Carlos.</w:t>
+                              <w:t>Arizola</w:t>
+                            </w:r>
+                            <w:proofErr w:type="spellEnd"/>
+                            <w:r>
+                              <w:rPr>
+                                <w:rFonts w:ascii="Arial" w:hAnsi="Arial" w:cs="Arial"/>
+                                <w:color w:val="000000"/>
+                                <w:shd w:val="clear" w:color="auto" w:fill="FFFFFF"/>
+                              </w:rPr>
+                              <w:t xml:space="preserve"> </w:t>
+                            </w:r>
+                            <w:proofErr w:type="spellStart"/>
+                            <w:r>
+                              <w:rPr>
+                                <w:rFonts w:ascii="Arial" w:hAnsi="Arial" w:cs="Arial"/>
+                                <w:color w:val="000000"/>
+                                <w:shd w:val="clear" w:color="auto" w:fill="FFFFFF"/>
+                              </w:rPr>
+                              <w:t>Yánac</w:t>
+                            </w:r>
+                            <w:proofErr w:type="spellEnd"/>
+                            <w:r>
+                              <w:rPr>
+                                <w:rFonts w:ascii="Arial" w:hAnsi="Arial" w:cs="Arial"/>
+                                <w:color w:val="000000"/>
+                                <w:shd w:val="clear" w:color="auto" w:fill="FFFFFF"/>
+                              </w:rPr>
+                              <w:t>, Carlos.</w:t>
                             </w:r>
                           </w:p>
                           <w:p>
@@ -200,13 +238,59 @@
                                 <w:rFonts w:ascii="Arial" w:eastAsia="Arial" w:hAnsi="Arial" w:cs="Arial"/>
                               </w:rPr>
                             </w:pPr>
+                            <w:proofErr w:type="spellStart"/>
                             <w:r>
                               <w:rPr>
                                 <w:rFonts w:ascii="Arial" w:hAnsi="Arial" w:cs="Arial"/>
                                 <w:color w:val="000000"/>
                                 <w:shd w:val="clear" w:color="auto" w:fill="FFFFFF"/>
                               </w:rPr>
-                              <w:t>Arotuma Martinez, Victor Miguel.</w:t>
+                              <w:t>Arotuma</w:t>
+                            </w:r>
+                            <w:proofErr w:type="spellEnd"/>
+                            <w:r>
+                              <w:rPr>
+                                <w:rFonts w:ascii="Arial" w:hAnsi="Arial" w:cs="Arial"/>
+                                <w:color w:val="000000"/>
+                                <w:shd w:val="clear" w:color="auto" w:fill="FFFFFF"/>
+                              </w:rPr>
+                              <w:t xml:space="preserve"> </w:t>
+                            </w:r>
+                            <w:proofErr w:type="spellStart"/>
+                            <w:r>
+                              <w:rPr>
+                                <w:rFonts w:ascii="Arial" w:hAnsi="Arial" w:cs="Arial"/>
+                                <w:color w:val="000000"/>
+                                <w:shd w:val="clear" w:color="auto" w:fill="FFFFFF"/>
+                              </w:rPr>
+                              <w:t>Martinez</w:t>
+                            </w:r>
+                            <w:proofErr w:type="spellEnd"/>
+                            <w:r>
+                              <w:rPr>
+                                <w:rFonts w:ascii="Arial" w:hAnsi="Arial" w:cs="Arial"/>
+                                <w:color w:val="000000"/>
+                                <w:shd w:val="clear" w:color="auto" w:fill="FFFFFF"/>
+                              </w:rPr>
+                              <w:t xml:space="preserve">, </w:t>
+                            </w:r>
+                            <w:proofErr w:type="spellStart"/>
+                            <w:r>
+                              <w:rPr>
+                                <w:rFonts w:ascii="Arial" w:hAnsi="Arial" w:cs="Arial"/>
+                                <w:color w:val="000000"/>
+                                <w:shd w:val="clear" w:color="auto" w:fill="FFFFFF"/>
+                              </w:rPr>
+                              <w:t>Victor</w:t>
+                            </w:r>
+                            <w:proofErr w:type="spellEnd"/>
+                            <w:r>
+                              <w:rPr>
+                                <w:rFonts w:ascii="Arial" w:hAnsi="Arial" w:cs="Arial"/>
+                                <w:color w:val="000000"/>
+                                <w:shd w:val="clear" w:color="auto" w:fill="FFFFFF"/>
+                              </w:rPr>
+                              <w:t xml:space="preserve"> Miguel.</w:t>
                             </w:r>
                           </w:p>
                           <w:p>
@@ -318,13 +402,23 @@
                           <w:rFonts w:ascii="Arial" w:eastAsia="Arial" w:hAnsi="Arial" w:cs="Arial"/>
                         </w:rPr>
                       </w:pPr>
+                      <w:proofErr w:type="spellStart"/>
                       <w:r>
                         <w:rPr>
                           <w:rFonts w:ascii="Arial" w:hAnsi="Arial" w:cs="Arial"/>
                           <w:color w:val="000000"/>
                           <w:shd w:val="clear" w:color="auto" w:fill="FFFFFF"/>
                         </w:rPr>
-                        <w:t>Angeles Rojas, Jorge Alexander.</w:t>
+                        <w:t>Angeles</w:t>
+                      </w:r>
+                      <w:proofErr w:type="spellEnd"/>
+                      <w:r>
+                        <w:rPr>
+                          <w:rFonts w:ascii="Arial" w:hAnsi="Arial" w:cs="Arial"/>
+                          <w:color w:val="000000"/>
+                          <w:shd w:val="clear" w:color="auto" w:fill="FFFFFF"/>
+                        </w:rPr>
+                        <w:t xml:space="preserve"> Rojas, Jorge Alexander.</w:t>
                       </w:r>
                     </w:p>
                     <w:p>
@@ -461,25 +555,7 @@
                           <w:color w:val="000000"/>
                           <w:shd w:val="clear" w:color="auto" w:fill="FFFFFF"/>
                         </w:rPr>
-                        <w:t xml:space="preserve">Arteaga Quico, </w:t>
-                      </w:r>
-                      <w:proofErr w:type="spellStart"/>
-                      <w:r>
-                        <w:rPr>
-                          <w:rFonts w:ascii="Arial" w:hAnsi="Arial" w:cs="Arial"/>
-                          <w:color w:val="000000"/>
-                          <w:shd w:val="clear" w:color="auto" w:fill="FFFFFF"/>
-                        </w:rPr>
-                        <w:t>Alisson</w:t>
-                      </w:r>
-                      <w:proofErr w:type="spellEnd"/>
-                      <w:r>
-                        <w:rPr>
-                          <w:rFonts w:ascii="Arial" w:hAnsi="Arial" w:cs="Arial"/>
-                          <w:color w:val="000000"/>
-                          <w:shd w:val="clear" w:color="auto" w:fill="FFFFFF"/>
-                        </w:rPr>
-                        <w:t xml:space="preserve"> Diane.</w:t>
+                        <w:t>Arteaga Quico, Alisson Diane.</w:t>
                       </w:r>
                     </w:p>
                     <w:p>
@@ -634,8 +710,16 @@
         <w:rPr>
           <w:rFonts w:asciiTheme="minorHAnsi" w:hAnsiTheme="minorHAnsi" w:cstheme="minorHAnsi"/>
         </w:rPr>
-        <w:t xml:space="preserve"> Programsy</w:t>
-      </w:r>
+        <w:t xml:space="preserve"> </w:t>
+      </w:r>
+      <w:proofErr w:type="spellStart"/>
+      <w:r>
+        <w:rPr>
+          <w:rFonts w:asciiTheme="minorHAnsi" w:hAnsiTheme="minorHAnsi" w:cstheme="minorHAnsi"/>
+        </w:rPr>
+        <w:t>Programsy</w:t>
+      </w:r>
+      <w:proofErr w:type="spellEnd"/>
     </w:p>
     <w:p>
       <w:pPr>
@@ -707,7 +791,7 @@
         <w:rPr>
           <w:rFonts w:asciiTheme="minorHAnsi" w:hAnsiTheme="minorHAnsi" w:cstheme="minorHAnsi"/>
           <w:noProof/>
-          <w:lang w:val="es-MX" w:eastAsia="es-MX" w:bidi="ar-SA"/>
+          <w:lang w:eastAsia="es-PE" w:bidi="ar-SA"/>
         </w:rPr>
         <w:drawing>
           <wp:anchor distT="0" distB="8890" distL="114300" distR="121920" simplePos="0" relativeHeight="20" behindDoc="1" locked="0" layoutInCell="1" allowOverlap="1">
@@ -1210,8 +1294,16 @@
               <w:rPr>
                 <w:rFonts w:asciiTheme="minorHAnsi" w:hAnsiTheme="minorHAnsi" w:cstheme="minorHAnsi"/>
               </w:rPr>
-              <w:t>Equipo Programsy</w:t>
-            </w:r>
+              <w:t xml:space="preserve">Equipo </w:t>
+            </w:r>
+            <w:proofErr w:type="spellStart"/>
+            <w:r>
+              <w:rPr>
+                <w:rFonts w:asciiTheme="minorHAnsi" w:hAnsiTheme="minorHAnsi" w:cstheme="minorHAnsi"/>
+              </w:rPr>
+              <w:t>Programsy</w:t>
+            </w:r>
+            <w:proofErr w:type="spellEnd"/>
           </w:p>
         </w:tc>
       </w:tr>
@@ -1572,12 +1664,14 @@
                 <w:rFonts w:asciiTheme="minorHAnsi" w:hAnsiTheme="minorHAnsi" w:cstheme="minorHAnsi"/>
               </w:rPr>
             </w:pPr>
+            <w:proofErr w:type="spellStart"/>
             <w:r>
               <w:rPr>
                 <w:rFonts w:asciiTheme="minorHAnsi" w:hAnsiTheme="minorHAnsi" w:cstheme="minorHAnsi"/>
               </w:rPr>
               <w:t>Arizola</w:t>
             </w:r>
+            <w:proofErr w:type="spellEnd"/>
           </w:p>
         </w:tc>
       </w:tr>
@@ -1816,12 +1910,14 @@
                 <w:rFonts w:asciiTheme="minorHAnsi" w:hAnsiTheme="minorHAnsi" w:cstheme="minorHAnsi"/>
               </w:rPr>
             </w:pPr>
+            <w:proofErr w:type="spellStart"/>
             <w:r>
               <w:rPr>
                 <w:rFonts w:asciiTheme="minorHAnsi" w:hAnsiTheme="minorHAnsi" w:cstheme="minorHAnsi"/>
               </w:rPr>
               <w:t>Angeles</w:t>
             </w:r>
+            <w:proofErr w:type="spellEnd"/>
           </w:p>
         </w:tc>
       </w:tr>
@@ -1938,12 +2034,14 @@
                 <w:rFonts w:asciiTheme="minorHAnsi" w:hAnsiTheme="minorHAnsi" w:cstheme="minorHAnsi"/>
               </w:rPr>
             </w:pPr>
+            <w:proofErr w:type="spellStart"/>
             <w:r>
               <w:rPr>
                 <w:rFonts w:asciiTheme="minorHAnsi" w:hAnsiTheme="minorHAnsi" w:cstheme="minorHAnsi"/>
               </w:rPr>
               <w:t>Angeles</w:t>
             </w:r>
+            <w:proofErr w:type="spellEnd"/>
           </w:p>
         </w:tc>
       </w:tr>
@@ -2060,12 +2158,14 @@
                 <w:rFonts w:asciiTheme="minorHAnsi" w:hAnsiTheme="minorHAnsi" w:cstheme="minorHAnsi"/>
               </w:rPr>
             </w:pPr>
+            <w:proofErr w:type="spellStart"/>
             <w:r>
               <w:rPr>
                 <w:rFonts w:asciiTheme="minorHAnsi" w:hAnsiTheme="minorHAnsi" w:cstheme="minorHAnsi"/>
               </w:rPr>
               <w:t>Angeles</w:t>
             </w:r>
+            <w:proofErr w:type="spellEnd"/>
           </w:p>
         </w:tc>
       </w:tr>
@@ -2142,7 +2242,7 @@
       <w:sdtContent>
         <w:p>
           <w:pPr>
-            <w:pStyle w:val="TtuloTDC"/>
+            <w:pStyle w:val="TtulodeTDC"/>
             <w:rPr>
               <w:rFonts w:asciiTheme="minorHAnsi" w:hAnsiTheme="minorHAnsi" w:cstheme="minorHAnsi"/>
             </w:rPr>
@@ -3340,7 +3440,21 @@
         <w:rPr>
           <w:rFonts w:asciiTheme="minorHAnsi" w:hAnsiTheme="minorHAnsi" w:cstheme="minorHAnsi"/>
         </w:rPr>
-        <w:t>Actualmente nuestra consultora cuenta con 5 proyectos de los cuales 4 en producción y uno de ellos en desarrollo que es SGVIF. Nuestra consultora cuenta con diversos productos de software los cuales durante su desarrollo surgieron inconvenientes en el manejo de las solicitudes de cambios que han generado pérdida de tiempo  por parte del equipo al querer realizar cambios de versiones y dificultad el querer restaurar versiones funcionales, nuestro equipo identifica esto como una problemática originado por no contar con una guía o algún documento que permita llevar a cabo una correcta gestión de versionamiento. Debido a ello estamos realizando la siguiente propuesta para contar con un Plan de Gestión de la Configuración.</w:t>
+        <w:t xml:space="preserve">Actualmente nuestra consultora cuenta con 5 proyectos de los cuales 4 en producción y uno de ellos en desarrollo que es SGVIF. Nuestra consultora cuenta con diversos productos de software los cuales durante su desarrollo surgieron inconvenientes en el manejo de las solicitudes de cambios que han generado pérdida de tiempo  por parte del equipo al querer realizar cambios de versiones y dificultad el querer restaurar versiones funcionales, nuestro equipo identifica esto como una problemática originado por no contar con una guía o algún documento que permita llevar a cabo una correcta gestión de </w:t>
+      </w:r>
+      <w:proofErr w:type="spellStart"/>
+      <w:r>
+        <w:rPr>
+          <w:rFonts w:asciiTheme="minorHAnsi" w:hAnsiTheme="minorHAnsi" w:cstheme="minorHAnsi"/>
+        </w:rPr>
+        <w:t>versionamiento</w:t>
+      </w:r>
+      <w:proofErr w:type="spellEnd"/>
+      <w:r>
+        <w:rPr>
+          <w:rFonts w:asciiTheme="minorHAnsi" w:hAnsiTheme="minorHAnsi" w:cstheme="minorHAnsi"/>
+        </w:rPr>
+        <w:t>. Debido a ello estamos realizando la siguiente propuesta para contar con un Plan de Gestión de la Configuración.</w:t>
       </w:r>
     </w:p>
     <w:p>
@@ -3448,7 +3562,25 @@
           <w:b w:val="0"/>
           <w:color w:val="00000A"/>
         </w:rPr>
-        <w:t>unidad de SCM de Programsy es liderada por el responsable de SCM,</w:t>
+        <w:t xml:space="preserve">unidad de SCM de </w:t>
+      </w:r>
+      <w:proofErr w:type="spellStart"/>
+      <w:r>
+        <w:rPr>
+          <w:rFonts w:asciiTheme="minorHAnsi" w:hAnsiTheme="minorHAnsi" w:cstheme="minorHAnsi"/>
+          <w:b w:val="0"/>
+          <w:color w:val="00000A"/>
+        </w:rPr>
+        <w:t>Programsy</w:t>
+      </w:r>
+      <w:proofErr w:type="spellEnd"/>
+      <w:r>
+        <w:rPr>
+          <w:rFonts w:asciiTheme="minorHAnsi" w:hAnsiTheme="minorHAnsi" w:cstheme="minorHAnsi"/>
+          <w:b w:val="0"/>
+          <w:color w:val="00000A"/>
+        </w:rPr>
+        <w:t xml:space="preserve"> es liderada por el responsable de SCM,</w:t>
       </w:r>
       <w:r>
         <w:rPr>
@@ -4255,7 +4387,29 @@
                 <w:sz w:val="24"/>
                 <w:szCs w:val="24"/>
               </w:rPr>
-              <w:t>Aborda diversos aspectos del desarrollo, incluidos documentos, código, entrenamiento, COTS y hardware. Identifica las actualizaciones y modificaciones de CIs y CI, envía actualizaciones de línea base. Participa en el proceso de control de configuraciones</w:t>
+              <w:t xml:space="preserve">Aborda diversos aspectos del desarrollo, incluidos documentos, código, entrenamiento, COTS y hardware. Identifica las actualizaciones y modificaciones de </w:t>
+            </w:r>
+            <w:proofErr w:type="spellStart"/>
+            <w:r>
+              <w:rPr>
+                <w:rFonts w:asciiTheme="minorHAnsi" w:hAnsiTheme="minorHAnsi" w:cstheme="minorHAnsi"/>
+                <w:b w:val="0"/>
+                <w:color w:val="00000A"/>
+                <w:sz w:val="24"/>
+                <w:szCs w:val="24"/>
+              </w:rPr>
+              <w:t>CIs</w:t>
+            </w:r>
+            <w:proofErr w:type="spellEnd"/>
+            <w:r>
+              <w:rPr>
+                <w:rFonts w:asciiTheme="minorHAnsi" w:hAnsiTheme="minorHAnsi" w:cstheme="minorHAnsi"/>
+                <w:b w:val="0"/>
+                <w:color w:val="00000A"/>
+                <w:sz w:val="24"/>
+                <w:szCs w:val="24"/>
+              </w:rPr>
+              <w:t xml:space="preserve"> y CI, envía actualizaciones de línea base. Participa en el proceso de control de configuraciones</w:t>
             </w:r>
           </w:p>
         </w:tc>
@@ -4518,8 +4672,20 @@
                 <w:sz w:val="24"/>
                 <w:szCs w:val="24"/>
               </w:rPr>
-              <w:t>Informar a los desarrolladores sobre los cambios a los items</w:t>
-            </w:r>
+              <w:t xml:space="preserve">Informar a los desarrolladores sobre los cambios a los </w:t>
+            </w:r>
+            <w:proofErr w:type="spellStart"/>
+            <w:r>
+              <w:rPr>
+                <w:rFonts w:asciiTheme="minorHAnsi" w:hAnsiTheme="minorHAnsi" w:cstheme="minorHAnsi"/>
+                <w:b w:val="0"/>
+                <w:color w:val="00000A"/>
+                <w:sz w:val="24"/>
+                <w:szCs w:val="24"/>
+              </w:rPr>
+              <w:t>items</w:t>
+            </w:r>
+            <w:proofErr w:type="spellEnd"/>
           </w:p>
           <w:p>
             <w:pPr>
@@ -4637,6 +4803,7 @@
               </w:rPr>
               <w:t xml:space="preserve">Controlar el ingreso y el acceso a las </w:t>
             </w:r>
+            <w:proofErr w:type="spellStart"/>
             <w:r>
               <w:rPr>
                 <w:rFonts w:asciiTheme="minorHAnsi" w:hAnsiTheme="minorHAnsi" w:cstheme="minorHAnsi"/>
@@ -4646,7 +4813,18 @@
                 <w:szCs w:val="24"/>
               </w:rPr>
               <w:lastRenderedPageBreak/>
-              <w:t>baselines, garantizando el uso de los procedimientos formales definidos en el plan de SCM.</w:t>
+              <w:t>baselines</w:t>
+            </w:r>
+            <w:proofErr w:type="spellEnd"/>
+            <w:r>
+              <w:rPr>
+                <w:rFonts w:asciiTheme="minorHAnsi" w:hAnsiTheme="minorHAnsi" w:cstheme="minorHAnsi"/>
+                <w:b w:val="0"/>
+                <w:color w:val="00000A"/>
+                <w:sz w:val="24"/>
+                <w:szCs w:val="24"/>
+              </w:rPr>
+              <w:t>, garantizando el uso de los procedimientos formales definidos en el plan de SCM.</w:t>
             </w:r>
           </w:p>
         </w:tc>
@@ -4706,7 +4884,27 @@
           <w:szCs w:val="24"/>
           <w:lang w:val="es-PE"/>
         </w:rPr>
-        <w:t>Con respecto a los permisos en el repositorio (en nuestro caso en GitHub), todos los integrantes tienen derechos de administrador: permisos de escritura, de lectura y de creación de documentos.</w:t>
+        <w:t xml:space="preserve">Con respecto a los permisos en el repositorio (en nuestro caso en </w:t>
+      </w:r>
+      <w:proofErr w:type="spellStart"/>
+      <w:r>
+        <w:rPr>
+          <w:rFonts w:asciiTheme="minorHAnsi" w:hAnsiTheme="minorHAnsi" w:cstheme="minorHAnsi"/>
+          <w:sz w:val="24"/>
+          <w:szCs w:val="24"/>
+          <w:lang w:val="es-PE"/>
+        </w:rPr>
+        <w:t>GitHub</w:t>
+      </w:r>
+      <w:proofErr w:type="spellEnd"/>
+      <w:r>
+        <w:rPr>
+          <w:rFonts w:asciiTheme="minorHAnsi" w:hAnsiTheme="minorHAnsi" w:cstheme="minorHAnsi"/>
+          <w:sz w:val="24"/>
+          <w:szCs w:val="24"/>
+          <w:lang w:val="es-PE"/>
+        </w:rPr>
+        <w:t>), todos los integrantes tienen derechos de administrador: permisos de escritura, de lectura y de creación de documentos.</w:t>
       </w:r>
     </w:p>
     <w:p>
@@ -5051,7 +5249,23 @@
           <w:rFonts w:asciiTheme="minorHAnsi" w:hAnsiTheme="minorHAnsi" w:cstheme="minorHAnsi"/>
           <w:color w:val="00000A"/>
         </w:rPr>
-        <w:t xml:space="preserve">Se hacen los merge necesarios para que la modificación del ítem se encuentre disponible para todos los integrantes. </w:t>
+        <w:t xml:space="preserve">Se hacen los </w:t>
+      </w:r>
+      <w:proofErr w:type="spellStart"/>
+      <w:r>
+        <w:rPr>
+          <w:rFonts w:asciiTheme="minorHAnsi" w:hAnsiTheme="minorHAnsi" w:cstheme="minorHAnsi"/>
+          <w:color w:val="00000A"/>
+        </w:rPr>
+        <w:t>merge</w:t>
+      </w:r>
+      <w:proofErr w:type="spellEnd"/>
+      <w:r>
+        <w:rPr>
+          <w:rFonts w:asciiTheme="minorHAnsi" w:hAnsiTheme="minorHAnsi" w:cstheme="minorHAnsi"/>
+          <w:color w:val="00000A"/>
+        </w:rPr>
+        <w:t xml:space="preserve"> necesarios para que la modificación del ítem se encuentre disponible para todos los integrantes. </w:t>
       </w:r>
     </w:p>
     <w:p>
@@ -5087,7 +5301,39 @@
           <w:rFonts w:asciiTheme="minorHAnsi" w:hAnsiTheme="minorHAnsi" w:cstheme="minorHAnsi"/>
           <w:color w:val="00000A"/>
         </w:rPr>
-        <w:t>Si el cambio es validado, se hace un pull request a la rama principal.</w:t>
+        <w:t xml:space="preserve">Si el cambio es validado, se hace un </w:t>
+      </w:r>
+      <w:proofErr w:type="spellStart"/>
+      <w:r>
+        <w:rPr>
+          <w:rFonts w:asciiTheme="minorHAnsi" w:hAnsiTheme="minorHAnsi" w:cstheme="minorHAnsi"/>
+          <w:color w:val="00000A"/>
+        </w:rPr>
+        <w:t>pull</w:t>
+      </w:r>
+      <w:proofErr w:type="spellEnd"/>
+      <w:r>
+        <w:rPr>
+          <w:rFonts w:asciiTheme="minorHAnsi" w:hAnsiTheme="minorHAnsi" w:cstheme="minorHAnsi"/>
+          <w:color w:val="00000A"/>
+        </w:rPr>
+        <w:t xml:space="preserve"> </w:t>
+      </w:r>
+      <w:proofErr w:type="spellStart"/>
+      <w:r>
+        <w:rPr>
+          <w:rFonts w:asciiTheme="minorHAnsi" w:hAnsiTheme="minorHAnsi" w:cstheme="minorHAnsi"/>
+          <w:color w:val="00000A"/>
+        </w:rPr>
+        <w:t>request</w:t>
+      </w:r>
+      <w:proofErr w:type="spellEnd"/>
+      <w:r>
+        <w:rPr>
+          <w:rFonts w:asciiTheme="minorHAnsi" w:hAnsiTheme="minorHAnsi" w:cstheme="minorHAnsi"/>
+          <w:color w:val="00000A"/>
+        </w:rPr>
+        <w:t xml:space="preserve"> a la rama principal.</w:t>
       </w:r>
     </w:p>
     <w:p>
@@ -5195,6 +5441,7 @@
         </w:rPr>
         <w:t>Es un sistema de control de versiones distribuido (VCS) escrito en C originalmente para albergar el c</w:t>
       </w:r>
+      <w:proofErr w:type="spellStart"/>
       <w:r>
         <w:rPr>
           <w:rFonts w:asciiTheme="minorHAnsi" w:hAnsiTheme="minorHAnsi" w:cstheme="minorHAnsi"/>
@@ -5202,15 +5449,43 @@
           <w:szCs w:val="24"/>
           <w:lang w:val="es-PE"/>
         </w:rPr>
-        <w:t>ódigo de Linux</w:t>
-      </w:r>
+        <w:t>ódigo</w:t>
+      </w:r>
+      <w:proofErr w:type="spellEnd"/>
       <w:r>
         <w:rPr>
           <w:rFonts w:asciiTheme="minorHAnsi" w:hAnsiTheme="minorHAnsi" w:cstheme="minorHAnsi"/>
           <w:sz w:val="24"/>
           <w:szCs w:val="24"/>
-        </w:rPr>
-        <w:t>. Git permite la creación de una historia para una colección de archivos e incluye la funcionalidad para revertir la colección de archivos a otro estado.</w:t>
+          <w:lang w:val="es-PE"/>
+        </w:rPr>
+        <w:t xml:space="preserve"> de Linux</w:t>
+      </w:r>
+      <w:r>
+        <w:rPr>
+          <w:rFonts w:asciiTheme="minorHAnsi" w:hAnsiTheme="minorHAnsi" w:cstheme="minorHAnsi"/>
+          <w:sz w:val="24"/>
+          <w:szCs w:val="24"/>
+        </w:rPr>
+        <w:t xml:space="preserve">. </w:t>
+      </w:r>
+      <w:proofErr w:type="spellStart"/>
+      <w:r>
+        <w:rPr>
+          <w:rFonts w:asciiTheme="minorHAnsi" w:hAnsiTheme="minorHAnsi" w:cstheme="minorHAnsi"/>
+          <w:sz w:val="24"/>
+          <w:szCs w:val="24"/>
+        </w:rPr>
+        <w:t>Git</w:t>
+      </w:r>
+      <w:proofErr w:type="spellEnd"/>
+      <w:r>
+        <w:rPr>
+          <w:rFonts w:asciiTheme="minorHAnsi" w:hAnsiTheme="minorHAnsi" w:cstheme="minorHAnsi"/>
+          <w:sz w:val="24"/>
+          <w:szCs w:val="24"/>
+        </w:rPr>
+        <w:t xml:space="preserve"> permite la creación de una historia para una colección de archivos e incluye la funcionalidad para revertir la colección de archivos a otro estado.</w:t>
       </w:r>
     </w:p>
     <w:p>
@@ -5557,7 +5832,7 @@
         <w:rPr>
           <w:rFonts w:asciiTheme="minorHAnsi" w:hAnsiTheme="minorHAnsi" w:cstheme="minorHAnsi"/>
           <w:noProof/>
-          <w:lang w:val="es-MX" w:eastAsia="es-MX" w:bidi="ar-SA"/>
+          <w:lang w:eastAsia="es-PE" w:bidi="ar-SA"/>
         </w:rPr>
         <w:lastRenderedPageBreak/>
         <w:drawing>
@@ -5619,8 +5894,16 @@
         <w:rPr>
           <w:rFonts w:asciiTheme="minorHAnsi" w:hAnsiTheme="minorHAnsi" w:cstheme="minorHAnsi"/>
         </w:rPr>
-        <w:t>Flujo de Git</w:t>
-      </w:r>
+        <w:t xml:space="preserve">Flujo de </w:t>
+      </w:r>
+      <w:proofErr w:type="spellStart"/>
+      <w:r>
+        <w:rPr>
+          <w:rFonts w:asciiTheme="minorHAnsi" w:hAnsiTheme="minorHAnsi" w:cstheme="minorHAnsi"/>
+        </w:rPr>
+        <w:t>Git</w:t>
+      </w:r>
+      <w:proofErr w:type="spellEnd"/>
     </w:p>
     <w:p>
       <w:pPr>
@@ -5641,7 +5924,21 @@
         <w:rPr>
           <w:rFonts w:asciiTheme="minorHAnsi" w:hAnsiTheme="minorHAnsi" w:cstheme="minorHAnsi"/>
         </w:rPr>
-        <w:t>Para realizar el seguimiento de nuestro trabajo, se define los distintos estados en que pueden estar nuestros ficheros en Git.</w:t>
+        <w:t xml:space="preserve">Para realizar el seguimiento de nuestro trabajo, se define los distintos estados en que pueden estar nuestros ficheros en </w:t>
+      </w:r>
+      <w:proofErr w:type="spellStart"/>
+      <w:r>
+        <w:rPr>
+          <w:rFonts w:asciiTheme="minorHAnsi" w:hAnsiTheme="minorHAnsi" w:cstheme="minorHAnsi"/>
+        </w:rPr>
+        <w:t>Git</w:t>
+      </w:r>
+      <w:proofErr w:type="spellEnd"/>
+      <w:r>
+        <w:rPr>
+          <w:rFonts w:asciiTheme="minorHAnsi" w:hAnsiTheme="minorHAnsi" w:cstheme="minorHAnsi"/>
+        </w:rPr>
+        <w:t>.</w:t>
       </w:r>
     </w:p>
     <w:p>
@@ -5665,7 +5962,23 @@
           <w:rFonts w:asciiTheme="minorHAnsi" w:hAnsiTheme="minorHAnsi" w:cstheme="minorHAnsi"/>
           <w:color w:val="000000"/>
         </w:rPr>
-        <w:t>: Se encuentran en ese estado todos los ficheros que han sido creados fuera de Git, y nunca los hemos incorporado al gestor de versiones.</w:t>
+        <w:t xml:space="preserve">: Se encuentran en ese estado todos los ficheros que han sido creados fuera de </w:t>
+      </w:r>
+      <w:proofErr w:type="spellStart"/>
+      <w:r>
+        <w:rPr>
+          <w:rFonts w:asciiTheme="minorHAnsi" w:hAnsiTheme="minorHAnsi" w:cstheme="minorHAnsi"/>
+          <w:color w:val="000000"/>
+        </w:rPr>
+        <w:t>Git</w:t>
+      </w:r>
+      <w:proofErr w:type="spellEnd"/>
+      <w:r>
+        <w:rPr>
+          <w:rFonts w:asciiTheme="minorHAnsi" w:hAnsiTheme="minorHAnsi" w:cstheme="minorHAnsi"/>
+          <w:color w:val="000000"/>
+        </w:rPr>
+        <w:t>, y nunca los hemos incorporado al gestor de versiones.</w:t>
       </w:r>
     </w:p>
     <w:p>
@@ -5855,13 +6168,23 @@
           <w:szCs w:val="24"/>
         </w:rPr>
       </w:pPr>
+      <w:proofErr w:type="spellStart"/>
       <w:r>
         <w:rPr>
           <w:rFonts w:asciiTheme="minorHAnsi" w:hAnsiTheme="minorHAnsi" w:cstheme="minorHAnsi"/>
           <w:sz w:val="24"/>
           <w:szCs w:val="24"/>
         </w:rPr>
-        <w:t>Github es una plataforma creada para facilitar el desarrollo colaborativo de software, nos permite alojar proyectos como repositorios en la web gratuitamente, por lo general de forma pública, aunque podemos alojar los proyectos de modo privado, si pagamos una pequeña suscripción mensual.</w:t>
+        <w:t>Github</w:t>
+      </w:r>
+      <w:proofErr w:type="spellEnd"/>
+      <w:r>
+        <w:rPr>
+          <w:rFonts w:asciiTheme="minorHAnsi" w:hAnsiTheme="minorHAnsi" w:cstheme="minorHAnsi"/>
+          <w:sz w:val="24"/>
+          <w:szCs w:val="24"/>
+        </w:rPr>
+        <w:t xml:space="preserve"> es una plataforma creada para facilitar el desarrollo colaborativo de software, nos permite alojar proyectos como repositorios en la web gratuitamente, por lo general de forma pública, aunque podemos alojar los proyectos de modo privado, si pagamos una pequeña suscripción mensual.</w:t>
       </w:r>
     </w:p>
     <w:p>
@@ -5946,7 +6269,25 @@
           <w:sz w:val="24"/>
           <w:szCs w:val="24"/>
         </w:rPr>
-        <w:t>Como muchos desarrolladores tienen de forma pública sus proyectos en Github es posible acceder a su código, leerlo, estudiarlo y aprender de él, e incluso podrías hacer cambios y experimentar sin afectar el código original.</w:t>
+        <w:t xml:space="preserve">Como muchos desarrolladores tienen de forma pública sus proyectos en </w:t>
+      </w:r>
+      <w:proofErr w:type="spellStart"/>
+      <w:r>
+        <w:rPr>
+          <w:rFonts w:asciiTheme="minorHAnsi" w:hAnsiTheme="minorHAnsi" w:cstheme="minorHAnsi"/>
+          <w:sz w:val="24"/>
+          <w:szCs w:val="24"/>
+        </w:rPr>
+        <w:t>Github</w:t>
+      </w:r>
+      <w:proofErr w:type="spellEnd"/>
+      <w:r>
+        <w:rPr>
+          <w:rFonts w:asciiTheme="minorHAnsi" w:hAnsiTheme="minorHAnsi" w:cstheme="minorHAnsi"/>
+          <w:sz w:val="24"/>
+          <w:szCs w:val="24"/>
+        </w:rPr>
+        <w:t xml:space="preserve"> es posible acceder a su código, leerlo, estudiarlo y aprender de él, e incluso podrías hacer cambios y experimentar sin afectar el código original.</w:t>
       </w:r>
     </w:p>
     <w:p>
@@ -5970,7 +6311,61 @@
           <w:sz w:val="24"/>
           <w:szCs w:val="24"/>
         </w:rPr>
-        <w:t>Si luego de copiar un proyecto (hacer Fork) haces ajustes que arreglan bugs o introducen una nueva funcionalidad, puedes proponerle al dueño del proyecto que integre tus cambios en su código a través de un Pull Request.</w:t>
+        <w:t xml:space="preserve">Si luego de copiar un proyecto (hacer </w:t>
+      </w:r>
+      <w:proofErr w:type="spellStart"/>
+      <w:r>
+        <w:rPr>
+          <w:rFonts w:asciiTheme="minorHAnsi" w:hAnsiTheme="minorHAnsi" w:cstheme="minorHAnsi"/>
+          <w:sz w:val="24"/>
+          <w:szCs w:val="24"/>
+        </w:rPr>
+        <w:t>Fork</w:t>
+      </w:r>
+      <w:proofErr w:type="spellEnd"/>
+      <w:r>
+        <w:rPr>
+          <w:rFonts w:asciiTheme="minorHAnsi" w:hAnsiTheme="minorHAnsi" w:cstheme="minorHAnsi"/>
+          <w:sz w:val="24"/>
+          <w:szCs w:val="24"/>
+        </w:rPr>
+        <w:t xml:space="preserve">) haces ajustes que arreglan bugs o introducen una nueva funcionalidad, puedes proponerle al dueño del proyecto que integre tus cambios en su código a través de un </w:t>
+      </w:r>
+      <w:proofErr w:type="spellStart"/>
+      <w:r>
+        <w:rPr>
+          <w:rFonts w:asciiTheme="minorHAnsi" w:hAnsiTheme="minorHAnsi" w:cstheme="minorHAnsi"/>
+          <w:sz w:val="24"/>
+          <w:szCs w:val="24"/>
+        </w:rPr>
+        <w:t>Pull</w:t>
+      </w:r>
+      <w:proofErr w:type="spellEnd"/>
+      <w:r>
+        <w:rPr>
+          <w:rFonts w:asciiTheme="minorHAnsi" w:hAnsiTheme="minorHAnsi" w:cstheme="minorHAnsi"/>
+          <w:sz w:val="24"/>
+          <w:szCs w:val="24"/>
+        </w:rPr>
+        <w:t xml:space="preserve"> </w:t>
+      </w:r>
+      <w:proofErr w:type="spellStart"/>
+      <w:r>
+        <w:rPr>
+          <w:rFonts w:asciiTheme="minorHAnsi" w:hAnsiTheme="minorHAnsi" w:cstheme="minorHAnsi"/>
+          <w:sz w:val="24"/>
+          <w:szCs w:val="24"/>
+        </w:rPr>
+        <w:t>Request</w:t>
+      </w:r>
+      <w:proofErr w:type="spellEnd"/>
+      <w:r>
+        <w:rPr>
+          <w:rFonts w:asciiTheme="minorHAnsi" w:hAnsiTheme="minorHAnsi" w:cstheme="minorHAnsi"/>
+          <w:sz w:val="24"/>
+          <w:szCs w:val="24"/>
+        </w:rPr>
+        <w:t>.</w:t>
       </w:r>
     </w:p>
     <w:p>
@@ -6066,7 +6461,25 @@
           <w:sz w:val="24"/>
           <w:szCs w:val="24"/>
         </w:rPr>
-        <w:t>Cada proyecto creado en Github incluye un sistema de seguimiento de problemas, del estilo sistema de tickets.</w:t>
+        <w:t xml:space="preserve">Cada proyecto creado en </w:t>
+      </w:r>
+      <w:proofErr w:type="spellStart"/>
+      <w:r>
+        <w:rPr>
+          <w:rFonts w:asciiTheme="minorHAnsi" w:hAnsiTheme="minorHAnsi" w:cstheme="minorHAnsi"/>
+          <w:sz w:val="24"/>
+          <w:szCs w:val="24"/>
+        </w:rPr>
+        <w:t>Github</w:t>
+      </w:r>
+      <w:proofErr w:type="spellEnd"/>
+      <w:r>
+        <w:rPr>
+          <w:rFonts w:asciiTheme="minorHAnsi" w:hAnsiTheme="minorHAnsi" w:cstheme="minorHAnsi"/>
+          <w:sz w:val="24"/>
+          <w:szCs w:val="24"/>
+        </w:rPr>
+        <w:t xml:space="preserve"> incluye un sistema de seguimiento de problemas, del estilo sistema de tickets.</w:t>
       </w:r>
     </w:p>
     <w:p>
@@ -6090,7 +6503,25 @@
           <w:sz w:val="24"/>
           <w:szCs w:val="24"/>
         </w:rPr>
-        <w:t>Es una plataforma web, por tanto, es independiente del sistema operativo que utilices, y además Git que es la herramienta que si requiere instalación es compatible con todos los sistemas; Linux, OSX y Windows.</w:t>
+        <w:t xml:space="preserve">Es una plataforma web, por tanto, es independiente del sistema operativo que utilices, y además </w:t>
+      </w:r>
+      <w:proofErr w:type="spellStart"/>
+      <w:r>
+        <w:rPr>
+          <w:rFonts w:asciiTheme="minorHAnsi" w:hAnsiTheme="minorHAnsi" w:cstheme="minorHAnsi"/>
+          <w:sz w:val="24"/>
+          <w:szCs w:val="24"/>
+        </w:rPr>
+        <w:t>Git</w:t>
+      </w:r>
+      <w:proofErr w:type="spellEnd"/>
+      <w:r>
+        <w:rPr>
+          <w:rFonts w:asciiTheme="minorHAnsi" w:hAnsiTheme="minorHAnsi" w:cstheme="minorHAnsi"/>
+          <w:sz w:val="24"/>
+          <w:szCs w:val="24"/>
+        </w:rPr>
+        <w:t xml:space="preserve"> que es la herramienta que si requiere instalación es compatible con todos los sistemas; Linux, OSX y Windows.</w:t>
       </w:r>
     </w:p>
     <w:p>
@@ -6219,13 +6650,23 @@
           <w:szCs w:val="24"/>
         </w:rPr>
       </w:pPr>
+      <w:proofErr w:type="spellStart"/>
       <w:r>
         <w:rPr>
           <w:rFonts w:asciiTheme="minorHAnsi" w:hAnsiTheme="minorHAnsi" w:cstheme="minorHAnsi"/>
           <w:sz w:val="24"/>
           <w:szCs w:val="24"/>
         </w:rPr>
-        <w:t>Github tiene dos modalidades: una gratuita y otra de pago. En la versión gratuita, se podrán crear “n” repositorios de acceso público; pero para el uso de repositorios privados tendrá un coste.</w:t>
+        <w:t>Github</w:t>
+      </w:r>
+      <w:proofErr w:type="spellEnd"/>
+      <w:r>
+        <w:rPr>
+          <w:rFonts w:asciiTheme="minorHAnsi" w:hAnsiTheme="minorHAnsi" w:cstheme="minorHAnsi"/>
+          <w:sz w:val="24"/>
+          <w:szCs w:val="24"/>
+        </w:rPr>
+        <w:t xml:space="preserve"> tiene dos modalidades: una gratuita y otra de pago. En la versión gratuita, se podrán crear “n” repositorios de acceso público; pero para el uso de repositorios privados tendrá un coste.</w:t>
       </w:r>
     </w:p>
     <w:p>
@@ -6249,7 +6690,25 @@
           <w:sz w:val="24"/>
           <w:szCs w:val="24"/>
         </w:rPr>
-        <w:t>Limitación de versionamiento para elementos de texto plano.</w:t>
+        <w:t xml:space="preserve">Limitación de </w:t>
+      </w:r>
+      <w:proofErr w:type="spellStart"/>
+      <w:r>
+        <w:rPr>
+          <w:rFonts w:asciiTheme="minorHAnsi" w:hAnsiTheme="minorHAnsi" w:cstheme="minorHAnsi"/>
+          <w:sz w:val="24"/>
+          <w:szCs w:val="24"/>
+        </w:rPr>
+        <w:t>versionamiento</w:t>
+      </w:r>
+      <w:proofErr w:type="spellEnd"/>
+      <w:r>
+        <w:rPr>
+          <w:rFonts w:asciiTheme="minorHAnsi" w:hAnsiTheme="minorHAnsi" w:cstheme="minorHAnsi"/>
+          <w:sz w:val="24"/>
+          <w:szCs w:val="24"/>
+        </w:rPr>
+        <w:t xml:space="preserve"> para elementos de texto plano.</w:t>
       </w:r>
     </w:p>
     <w:p>
@@ -6369,7 +6828,23 @@
           <w:rFonts w:asciiTheme="minorHAnsi" w:hAnsiTheme="minorHAnsi" w:cstheme="minorHAnsi"/>
           <w:color w:val="000000"/>
         </w:rPr>
-        <w:t xml:space="preserve">Se encarga de verificar los cambios de los documentos, y revisar que se trabaja en el branch establecido. Así mismo </w:t>
+        <w:t xml:space="preserve">Se encarga de verificar los cambios de los documentos, y revisar que se trabaja en el </w:t>
+      </w:r>
+      <w:proofErr w:type="spellStart"/>
+      <w:r>
+        <w:rPr>
+          <w:rFonts w:asciiTheme="minorHAnsi" w:hAnsiTheme="minorHAnsi" w:cstheme="minorHAnsi"/>
+          <w:color w:val="000000"/>
+        </w:rPr>
+        <w:t>branch</w:t>
+      </w:r>
+      <w:proofErr w:type="spellEnd"/>
+      <w:r>
+        <w:rPr>
+          <w:rFonts w:asciiTheme="minorHAnsi" w:hAnsiTheme="minorHAnsi" w:cstheme="minorHAnsi"/>
+          <w:color w:val="000000"/>
+        </w:rPr>
+        <w:t xml:space="preserve"> establecido. Así mismo </w:t>
       </w:r>
       <w:r>
         <w:rPr>
@@ -6415,12 +6890,14 @@
         </w:rPr>
         <w:t xml:space="preserve"> </w:t>
       </w:r>
+      <w:proofErr w:type="spellStart"/>
       <w:r>
         <w:rPr>
           <w:rFonts w:asciiTheme="minorHAnsi" w:hAnsiTheme="minorHAnsi" w:cstheme="minorHAnsi"/>
         </w:rPr>
         <w:t>Github</w:t>
       </w:r>
+      <w:proofErr w:type="spellEnd"/>
       <w:r>
         <w:rPr>
           <w:rFonts w:asciiTheme="minorHAnsi" w:hAnsiTheme="minorHAnsi" w:cstheme="minorHAnsi"/>
@@ -6455,12 +6932,14 @@
         </w:rPr>
         <w:t xml:space="preserve"> </w:t>
       </w:r>
+      <w:proofErr w:type="spellStart"/>
       <w:r>
         <w:rPr>
           <w:rFonts w:asciiTheme="minorHAnsi" w:hAnsiTheme="minorHAnsi" w:cstheme="minorHAnsi"/>
         </w:rPr>
         <w:t>Github</w:t>
       </w:r>
+      <w:proofErr w:type="spellEnd"/>
       <w:r>
         <w:rPr>
           <w:rFonts w:asciiTheme="minorHAnsi" w:hAnsiTheme="minorHAnsi" w:cstheme="minorHAnsi"/>
@@ -6523,7 +7002,133 @@
           <w:rFonts w:asciiTheme="minorHAnsi" w:hAnsiTheme="minorHAnsi" w:cstheme="minorHAnsi"/>
           <w:lang w:val="es-PE"/>
         </w:rPr>
-        <w:t>Se manejará 2 tipos de ramas o branch, que nos va servir para controlar mejor los commit, se va desarrollar en la rama de desarrollo (branch development) que corresponderá 1 branch para cada miembro del equipo y la rama maestra (branch master) la cual alojará las versiones cuyos cambios hayan sido aprobados y estén listos para su respectivo release.</w:t>
+        <w:t xml:space="preserve">Se manejará 2 tipos de ramas o </w:t>
+      </w:r>
+      <w:proofErr w:type="spellStart"/>
+      <w:r>
+        <w:rPr>
+          <w:rStyle w:val="None"/>
+          <w:rFonts w:asciiTheme="minorHAnsi" w:hAnsiTheme="minorHAnsi" w:cstheme="minorHAnsi"/>
+          <w:lang w:val="es-PE"/>
+        </w:rPr>
+        <w:t>branch</w:t>
+      </w:r>
+      <w:proofErr w:type="spellEnd"/>
+      <w:r>
+        <w:rPr>
+          <w:rStyle w:val="None"/>
+          <w:rFonts w:asciiTheme="minorHAnsi" w:hAnsiTheme="minorHAnsi" w:cstheme="minorHAnsi"/>
+          <w:lang w:val="es-PE"/>
+        </w:rPr>
+        <w:t xml:space="preserve">, que nos va servir para controlar mejor los </w:t>
+      </w:r>
+      <w:proofErr w:type="spellStart"/>
+      <w:r>
+        <w:rPr>
+          <w:rStyle w:val="None"/>
+          <w:rFonts w:asciiTheme="minorHAnsi" w:hAnsiTheme="minorHAnsi" w:cstheme="minorHAnsi"/>
+          <w:lang w:val="es-PE"/>
+        </w:rPr>
+        <w:t>commit</w:t>
+      </w:r>
+      <w:proofErr w:type="spellEnd"/>
+      <w:r>
+        <w:rPr>
+          <w:rStyle w:val="None"/>
+          <w:rFonts w:asciiTheme="minorHAnsi" w:hAnsiTheme="minorHAnsi" w:cstheme="minorHAnsi"/>
+          <w:lang w:val="es-PE"/>
+        </w:rPr>
+        <w:t>, se va desarrollar en la rama de desarrollo (</w:t>
+      </w:r>
+      <w:proofErr w:type="spellStart"/>
+      <w:r>
+        <w:rPr>
+          <w:rStyle w:val="None"/>
+          <w:rFonts w:asciiTheme="minorHAnsi" w:hAnsiTheme="minorHAnsi" w:cstheme="minorHAnsi"/>
+          <w:lang w:val="es-PE"/>
+        </w:rPr>
+        <w:t>branch</w:t>
+      </w:r>
+      <w:proofErr w:type="spellEnd"/>
+      <w:r>
+        <w:rPr>
+          <w:rStyle w:val="None"/>
+          <w:rFonts w:asciiTheme="minorHAnsi" w:hAnsiTheme="minorHAnsi" w:cstheme="minorHAnsi"/>
+          <w:lang w:val="es-PE"/>
+        </w:rPr>
+        <w:t xml:space="preserve"> </w:t>
+      </w:r>
+      <w:proofErr w:type="spellStart"/>
+      <w:r>
+        <w:rPr>
+          <w:rStyle w:val="None"/>
+          <w:rFonts w:asciiTheme="minorHAnsi" w:hAnsiTheme="minorHAnsi" w:cstheme="minorHAnsi"/>
+          <w:lang w:val="es-PE"/>
+        </w:rPr>
+        <w:t>development</w:t>
+      </w:r>
+      <w:proofErr w:type="spellEnd"/>
+      <w:r>
+        <w:rPr>
+          <w:rStyle w:val="None"/>
+          <w:rFonts w:asciiTheme="minorHAnsi" w:hAnsiTheme="minorHAnsi" w:cstheme="minorHAnsi"/>
+          <w:lang w:val="es-PE"/>
+        </w:rPr>
+        <w:t xml:space="preserve">) que corresponderá 1 </w:t>
+      </w:r>
+      <w:proofErr w:type="spellStart"/>
+      <w:r>
+        <w:rPr>
+          <w:rStyle w:val="None"/>
+          <w:rFonts w:asciiTheme="minorHAnsi" w:hAnsiTheme="minorHAnsi" w:cstheme="minorHAnsi"/>
+          <w:lang w:val="es-PE"/>
+        </w:rPr>
+        <w:t>branch</w:t>
+      </w:r>
+      <w:proofErr w:type="spellEnd"/>
+      <w:r>
+        <w:rPr>
+          <w:rStyle w:val="None"/>
+          <w:rFonts w:asciiTheme="minorHAnsi" w:hAnsiTheme="minorHAnsi" w:cstheme="minorHAnsi"/>
+          <w:lang w:val="es-PE"/>
+        </w:rPr>
+        <w:t xml:space="preserve"> para cada miembro del equipo y la rama maestra (</w:t>
+      </w:r>
+      <w:proofErr w:type="spellStart"/>
+      <w:r>
+        <w:rPr>
+          <w:rStyle w:val="None"/>
+          <w:rFonts w:asciiTheme="minorHAnsi" w:hAnsiTheme="minorHAnsi" w:cstheme="minorHAnsi"/>
+          <w:lang w:val="es-PE"/>
+        </w:rPr>
+        <w:t>branch</w:t>
+      </w:r>
+      <w:proofErr w:type="spellEnd"/>
+      <w:r>
+        <w:rPr>
+          <w:rStyle w:val="None"/>
+          <w:rFonts w:asciiTheme="minorHAnsi" w:hAnsiTheme="minorHAnsi" w:cstheme="minorHAnsi"/>
+          <w:lang w:val="es-PE"/>
+        </w:rPr>
+        <w:t xml:space="preserve"> master) la cual alojará las versiones cuyos cambios hayan sido aprobados y estén listos para su respectivo </w:t>
+      </w:r>
+      <w:proofErr w:type="spellStart"/>
+      <w:r>
+        <w:rPr>
+          <w:rStyle w:val="None"/>
+          <w:rFonts w:asciiTheme="minorHAnsi" w:hAnsiTheme="minorHAnsi" w:cstheme="minorHAnsi"/>
+          <w:lang w:val="es-PE"/>
+        </w:rPr>
+        <w:t>release</w:t>
+      </w:r>
+      <w:proofErr w:type="spellEnd"/>
+      <w:r>
+        <w:rPr>
+          <w:rStyle w:val="None"/>
+          <w:rFonts w:asciiTheme="minorHAnsi" w:hAnsiTheme="minorHAnsi" w:cstheme="minorHAnsi"/>
+          <w:lang w:val="es-PE"/>
+        </w:rPr>
+        <w:t>.</w:t>
       </w:r>
     </w:p>
     <w:p>
@@ -6552,13 +7157,23 @@
           <w:rFonts w:asciiTheme="minorHAnsi" w:hAnsiTheme="minorHAnsi" w:cstheme="minorHAnsi"/>
         </w:rPr>
       </w:pPr>
+      <w:proofErr w:type="spellStart"/>
       <w:r>
         <w:rPr>
           <w:rStyle w:val="None"/>
           <w:rFonts w:asciiTheme="minorHAnsi" w:hAnsiTheme="minorHAnsi" w:cstheme="minorHAnsi"/>
           <w:b/>
         </w:rPr>
-        <w:t>Branch master</w:t>
+        <w:t>Branch</w:t>
+      </w:r>
+      <w:proofErr w:type="spellEnd"/>
+      <w:r>
+        <w:rPr>
+          <w:rStyle w:val="None"/>
+          <w:rFonts w:asciiTheme="minorHAnsi" w:hAnsiTheme="minorHAnsi" w:cstheme="minorHAnsi"/>
+          <w:b/>
+        </w:rPr>
+        <w:t xml:space="preserve"> master</w:t>
       </w:r>
       <w:r>
         <w:rPr>
@@ -6583,14 +7198,34 @@
           <w:rFonts w:asciiTheme="minorHAnsi" w:hAnsiTheme="minorHAnsi" w:cstheme="minorHAnsi"/>
         </w:rPr>
       </w:pPr>
+      <w:proofErr w:type="spellStart"/>
       <w:r>
         <w:rPr>
           <w:rStyle w:val="None"/>
           <w:rFonts w:asciiTheme="minorHAnsi" w:hAnsiTheme="minorHAnsi" w:cstheme="minorHAnsi"/>
           <w:b/>
         </w:rPr>
-        <w:t>Branch Development</w:t>
-      </w:r>
+        <w:t>Branch</w:t>
+      </w:r>
+      <w:proofErr w:type="spellEnd"/>
+      <w:r>
+        <w:rPr>
+          <w:rStyle w:val="None"/>
+          <w:rFonts w:asciiTheme="minorHAnsi" w:hAnsiTheme="minorHAnsi" w:cstheme="minorHAnsi"/>
+          <w:b/>
+        </w:rPr>
+        <w:t xml:space="preserve"> </w:t>
+      </w:r>
+      <w:proofErr w:type="spellStart"/>
+      <w:r>
+        <w:rPr>
+          <w:rStyle w:val="None"/>
+          <w:rFonts w:asciiTheme="minorHAnsi" w:hAnsiTheme="minorHAnsi" w:cstheme="minorHAnsi"/>
+          <w:b/>
+        </w:rPr>
+        <w:t>Development</w:t>
+      </w:r>
+      <w:proofErr w:type="spellEnd"/>
       <w:r>
         <w:rPr>
           <w:rFonts w:asciiTheme="minorHAnsi" w:hAnsiTheme="minorHAnsi" w:cstheme="minorHAnsi"/>
@@ -6630,7 +7265,7 @@
         <w:rPr>
           <w:rFonts w:asciiTheme="minorHAnsi" w:hAnsiTheme="minorHAnsi" w:cstheme="minorHAnsi"/>
           <w:noProof/>
-          <w:lang w:val="es-MX" w:eastAsia="es-MX" w:bidi="ar-SA"/>
+          <w:lang w:eastAsia="es-PE" w:bidi="ar-SA"/>
         </w:rPr>
         <w:drawing>
           <wp:inline distT="0" distB="3810" distL="0" distR="0">
@@ -8374,8 +9009,18 @@
                 <w:b/>
                 <w:color w:val="000000" w:themeColor="text1"/>
               </w:rPr>
-              <w:t>.docx</w:t>
-            </w:r>
+              <w:t>.</w:t>
+            </w:r>
+            <w:proofErr w:type="spellStart"/>
+            <w:r>
+              <w:rPr>
+                <w:rFonts w:asciiTheme="minorHAnsi" w:hAnsiTheme="minorHAnsi" w:cstheme="minorHAnsi"/>
+                <w:b/>
+                <w:color w:val="000000" w:themeColor="text1"/>
+              </w:rPr>
+              <w:t>docx</w:t>
+            </w:r>
+            <w:proofErr w:type="spellEnd"/>
           </w:p>
         </w:tc>
         <w:tc>
@@ -8514,8 +9159,18 @@
                 <w:b/>
                 <w:color w:val="000000" w:themeColor="text1"/>
               </w:rPr>
-              <w:t>.docx</w:t>
-            </w:r>
+              <w:t>.</w:t>
+            </w:r>
+            <w:proofErr w:type="spellStart"/>
+            <w:r>
+              <w:rPr>
+                <w:rFonts w:asciiTheme="minorHAnsi" w:hAnsiTheme="minorHAnsi" w:cstheme="minorHAnsi"/>
+                <w:b/>
+                <w:color w:val="000000" w:themeColor="text1"/>
+              </w:rPr>
+              <w:t>docx</w:t>
+            </w:r>
+            <w:proofErr w:type="spellEnd"/>
           </w:p>
         </w:tc>
         <w:tc>
@@ -8654,8 +9309,18 @@
                 <w:b/>
                 <w:color w:val="000000" w:themeColor="text1"/>
               </w:rPr>
-              <w:t>.docx</w:t>
-            </w:r>
+              <w:t>.</w:t>
+            </w:r>
+            <w:proofErr w:type="spellStart"/>
+            <w:r>
+              <w:rPr>
+                <w:rFonts w:asciiTheme="minorHAnsi" w:hAnsiTheme="minorHAnsi" w:cstheme="minorHAnsi"/>
+                <w:b/>
+                <w:color w:val="000000" w:themeColor="text1"/>
+              </w:rPr>
+              <w:t>docx</w:t>
+            </w:r>
+            <w:proofErr w:type="spellEnd"/>
           </w:p>
         </w:tc>
         <w:tc>
@@ -8786,8 +9451,17 @@
                 <w:rFonts w:asciiTheme="minorHAnsi" w:hAnsiTheme="minorHAnsi" w:cstheme="minorHAnsi"/>
                 <w:b/>
               </w:rPr>
-              <w:t>.docx</w:t>
-            </w:r>
+              <w:t>.</w:t>
+            </w:r>
+            <w:proofErr w:type="spellStart"/>
+            <w:r>
+              <w:rPr>
+                <w:rFonts w:asciiTheme="minorHAnsi" w:hAnsiTheme="minorHAnsi" w:cstheme="minorHAnsi"/>
+                <w:b/>
+              </w:rPr>
+              <w:t>docx</w:t>
+            </w:r>
+            <w:proofErr w:type="spellEnd"/>
           </w:p>
         </w:tc>
         <w:tc>
@@ -8916,8 +9590,17 @@
                 <w:rFonts w:asciiTheme="minorHAnsi" w:hAnsiTheme="minorHAnsi" w:cstheme="minorHAnsi"/>
                 <w:b/>
               </w:rPr>
-              <w:t>.docx</w:t>
-            </w:r>
+              <w:t>.</w:t>
+            </w:r>
+            <w:proofErr w:type="spellStart"/>
+            <w:r>
+              <w:rPr>
+                <w:rFonts w:asciiTheme="minorHAnsi" w:hAnsiTheme="minorHAnsi" w:cstheme="minorHAnsi"/>
+                <w:b/>
+              </w:rPr>
+              <w:t>docx</w:t>
+            </w:r>
+            <w:proofErr w:type="spellEnd"/>
           </w:p>
         </w:tc>
         <w:tc>
@@ -9046,8 +9729,17 @@
                 <w:rFonts w:asciiTheme="minorHAnsi" w:hAnsiTheme="minorHAnsi" w:cstheme="minorHAnsi"/>
                 <w:b/>
               </w:rPr>
-              <w:t>.docx</w:t>
-            </w:r>
+              <w:t>.</w:t>
+            </w:r>
+            <w:proofErr w:type="spellStart"/>
+            <w:r>
+              <w:rPr>
+                <w:rFonts w:asciiTheme="minorHAnsi" w:hAnsiTheme="minorHAnsi" w:cstheme="minorHAnsi"/>
+                <w:b/>
+              </w:rPr>
+              <w:t>docx</w:t>
+            </w:r>
+            <w:proofErr w:type="spellEnd"/>
           </w:p>
         </w:tc>
         <w:tc>
@@ -9186,8 +9878,18 @@
                 <w:b/>
                 <w:color w:val="000000" w:themeColor="text1"/>
               </w:rPr>
-              <w:t>.docx</w:t>
-            </w:r>
+              <w:t>.</w:t>
+            </w:r>
+            <w:proofErr w:type="spellStart"/>
+            <w:r>
+              <w:rPr>
+                <w:rFonts w:asciiTheme="minorHAnsi" w:hAnsiTheme="minorHAnsi" w:cstheme="minorHAnsi"/>
+                <w:b/>
+                <w:color w:val="000000" w:themeColor="text1"/>
+              </w:rPr>
+              <w:t>docx</w:t>
+            </w:r>
+            <w:proofErr w:type="spellEnd"/>
           </w:p>
         </w:tc>
         <w:tc>
@@ -9326,8 +10028,18 @@
                 <w:b/>
                 <w:color w:val="000000" w:themeColor="text1"/>
               </w:rPr>
-              <w:t>-docx</w:t>
-            </w:r>
+              <w:t>-</w:t>
+            </w:r>
+            <w:proofErr w:type="spellStart"/>
+            <w:r>
+              <w:rPr>
+                <w:rFonts w:asciiTheme="minorHAnsi" w:hAnsiTheme="minorHAnsi" w:cstheme="minorHAnsi"/>
+                <w:b/>
+                <w:color w:val="000000" w:themeColor="text1"/>
+              </w:rPr>
+              <w:t>docx</w:t>
+            </w:r>
+            <w:proofErr w:type="spellEnd"/>
           </w:p>
         </w:tc>
         <w:tc>
@@ -9466,8 +10178,18 @@
                 <w:b/>
                 <w:color w:val="000000" w:themeColor="text1"/>
               </w:rPr>
-              <w:t>.docx</w:t>
-            </w:r>
+              <w:t>.</w:t>
+            </w:r>
+            <w:proofErr w:type="spellStart"/>
+            <w:r>
+              <w:rPr>
+                <w:rFonts w:asciiTheme="minorHAnsi" w:hAnsiTheme="minorHAnsi" w:cstheme="minorHAnsi"/>
+                <w:b/>
+                <w:color w:val="000000" w:themeColor="text1"/>
+              </w:rPr>
+              <w:t>docx</w:t>
+            </w:r>
+            <w:proofErr w:type="spellEnd"/>
           </w:p>
         </w:tc>
         <w:tc>
@@ -9606,8 +10328,18 @@
                 <w:b/>
                 <w:color w:val="000000" w:themeColor="text1"/>
               </w:rPr>
-              <w:t>.docx</w:t>
-            </w:r>
+              <w:t>.</w:t>
+            </w:r>
+            <w:proofErr w:type="spellStart"/>
+            <w:r>
+              <w:rPr>
+                <w:rFonts w:asciiTheme="minorHAnsi" w:hAnsiTheme="minorHAnsi" w:cstheme="minorHAnsi"/>
+                <w:b/>
+                <w:color w:val="000000" w:themeColor="text1"/>
+              </w:rPr>
+              <w:t>docx</w:t>
+            </w:r>
+            <w:proofErr w:type="spellEnd"/>
           </w:p>
         </w:tc>
         <w:tc>
@@ -9747,8 +10479,18 @@
                 <w:b/>
                 <w:color w:val="000000" w:themeColor="text1"/>
               </w:rPr>
-              <w:t>.docx</w:t>
-            </w:r>
+              <w:t>.</w:t>
+            </w:r>
+            <w:proofErr w:type="spellStart"/>
+            <w:r>
+              <w:rPr>
+                <w:rFonts w:asciiTheme="minorHAnsi" w:hAnsiTheme="minorHAnsi" w:cstheme="minorHAnsi"/>
+                <w:b/>
+                <w:color w:val="000000" w:themeColor="text1"/>
+              </w:rPr>
+              <w:t>docx</w:t>
+            </w:r>
+            <w:proofErr w:type="spellEnd"/>
           </w:p>
         </w:tc>
         <w:tc>
@@ -9887,8 +10629,18 @@
                 <w:b/>
                 <w:color w:val="000000" w:themeColor="text1"/>
               </w:rPr>
-              <w:t>.docx</w:t>
-            </w:r>
+              <w:t>.</w:t>
+            </w:r>
+            <w:proofErr w:type="spellStart"/>
+            <w:r>
+              <w:rPr>
+                <w:rFonts w:asciiTheme="minorHAnsi" w:hAnsiTheme="minorHAnsi" w:cstheme="minorHAnsi"/>
+                <w:b/>
+                <w:color w:val="000000" w:themeColor="text1"/>
+              </w:rPr>
+              <w:t>docx</w:t>
+            </w:r>
+            <w:proofErr w:type="spellEnd"/>
           </w:p>
         </w:tc>
         <w:tc>
@@ -10027,8 +10779,18 @@
                 <w:b/>
                 <w:color w:val="000000" w:themeColor="text1"/>
               </w:rPr>
-              <w:t>.docx</w:t>
-            </w:r>
+              <w:t>.</w:t>
+            </w:r>
+            <w:proofErr w:type="spellStart"/>
+            <w:r>
+              <w:rPr>
+                <w:rFonts w:asciiTheme="minorHAnsi" w:hAnsiTheme="minorHAnsi" w:cstheme="minorHAnsi"/>
+                <w:b/>
+                <w:color w:val="000000" w:themeColor="text1"/>
+              </w:rPr>
+              <w:t>docx</w:t>
+            </w:r>
+            <w:proofErr w:type="spellEnd"/>
           </w:p>
         </w:tc>
         <w:tc>
@@ -10107,14 +10869,34 @@
                 <w:color w:val="000000" w:themeColor="text1"/>
               </w:rPr>
             </w:pPr>
+            <w:proofErr w:type="spellStart"/>
             <w:r>
               <w:rPr>
                 <w:rFonts w:asciiTheme="minorHAnsi" w:hAnsiTheme="minorHAnsi" w:cstheme="minorHAnsi"/>
                 <w:b/>
                 <w:color w:val="000000" w:themeColor="text1"/>
               </w:rPr>
-              <w:t>Codigo fuente back-End</w:t>
-            </w:r>
+              <w:t>Codigo</w:t>
+            </w:r>
+            <w:proofErr w:type="spellEnd"/>
+            <w:r>
+              <w:rPr>
+                <w:rFonts w:asciiTheme="minorHAnsi" w:hAnsiTheme="minorHAnsi" w:cstheme="minorHAnsi"/>
+                <w:b/>
+                <w:color w:val="000000" w:themeColor="text1"/>
+              </w:rPr>
+              <w:t xml:space="preserve"> fuente back-</w:t>
+            </w:r>
+            <w:proofErr w:type="spellStart"/>
+            <w:r>
+              <w:rPr>
+                <w:rFonts w:asciiTheme="minorHAnsi" w:hAnsiTheme="minorHAnsi" w:cstheme="minorHAnsi"/>
+                <w:b/>
+                <w:color w:val="000000" w:themeColor="text1"/>
+              </w:rPr>
+              <w:t>End</w:t>
+            </w:r>
+            <w:proofErr w:type="spellEnd"/>
           </w:p>
         </w:tc>
         <w:tc>
@@ -10247,14 +11029,34 @@
                 <w:color w:val="000000" w:themeColor="text1"/>
               </w:rPr>
             </w:pPr>
+            <w:proofErr w:type="spellStart"/>
             <w:r>
               <w:rPr>
                 <w:rFonts w:asciiTheme="minorHAnsi" w:hAnsiTheme="minorHAnsi" w:cstheme="minorHAnsi"/>
                 <w:b/>
                 <w:color w:val="000000" w:themeColor="text1"/>
               </w:rPr>
-              <w:t>Codigo fuente front-End</w:t>
-            </w:r>
+              <w:t>Codigo</w:t>
+            </w:r>
+            <w:proofErr w:type="spellEnd"/>
+            <w:r>
+              <w:rPr>
+                <w:rFonts w:asciiTheme="minorHAnsi" w:hAnsiTheme="minorHAnsi" w:cstheme="minorHAnsi"/>
+                <w:b/>
+                <w:color w:val="000000" w:themeColor="text1"/>
+              </w:rPr>
+              <w:t xml:space="preserve"> fuente </w:t>
+            </w:r>
+            <w:proofErr w:type="spellStart"/>
+            <w:r>
+              <w:rPr>
+                <w:rFonts w:asciiTheme="minorHAnsi" w:hAnsiTheme="minorHAnsi" w:cstheme="minorHAnsi"/>
+                <w:b/>
+                <w:color w:val="000000" w:themeColor="text1"/>
+              </w:rPr>
+              <w:t>front-End</w:t>
+            </w:r>
+            <w:proofErr w:type="spellEnd"/>
           </w:p>
         </w:tc>
         <w:tc>
@@ -10447,8 +11249,18 @@
                 <w:b/>
                 <w:color w:val="000000" w:themeColor="text1"/>
               </w:rPr>
-              <w:t>.sql</w:t>
-            </w:r>
+              <w:t>.</w:t>
+            </w:r>
+            <w:proofErr w:type="spellStart"/>
+            <w:r>
+              <w:rPr>
+                <w:rFonts w:asciiTheme="minorHAnsi" w:hAnsiTheme="minorHAnsi" w:cstheme="minorHAnsi"/>
+                <w:b/>
+                <w:color w:val="000000" w:themeColor="text1"/>
+              </w:rPr>
+              <w:t>sql</w:t>
+            </w:r>
+            <w:proofErr w:type="spellEnd"/>
           </w:p>
         </w:tc>
         <w:tc>
@@ -11354,8 +12166,6 @@
               </w:rPr>
               <w:t>Ejemplo: SGIVF_CU_GU1.docx / SGIVF_CU_GU2.docx</w:t>
             </w:r>
-            <w:bookmarkStart w:id="16" w:name="_GoBack"/>
-            <w:bookmarkEnd w:id="16"/>
           </w:p>
           <w:p>
             <w:pPr>
@@ -11422,6 +12232,716 @@
       <w:pPr>
         <w:rPr>
           <w:lang w:eastAsia="es-AR"/>
+        </w:rPr>
+      </w:pPr>
+    </w:p>
+    <w:p>
+      <w:pPr>
+        <w:spacing w:after="160" w:line="259" w:lineRule="auto"/>
+        <w:rPr>
+          <w:rFonts w:ascii="Calibri" w:eastAsia="Calibri" w:hAnsi="Calibri" w:cs="Times New Roman"/>
+          <w:b/>
+          <w:sz w:val="28"/>
+          <w:szCs w:val="22"/>
+          <w:lang w:eastAsia="en-US" w:bidi="ar-SA"/>
+        </w:rPr>
+      </w:pPr>
+      <w:r>
+        <w:rPr>
+          <w:rFonts w:ascii="Calibri" w:eastAsia="Calibri" w:hAnsi="Calibri" w:cs="Times New Roman"/>
+          <w:b/>
+          <w:sz w:val="28"/>
+          <w:szCs w:val="22"/>
+          <w:lang w:eastAsia="en-US" w:bidi="ar-SA"/>
+        </w:rPr>
+        <w:t>Definición de líneas base:</w:t>
+      </w:r>
+    </w:p>
+    <w:p>
+      <w:pPr>
+        <w:spacing w:after="160" w:line="259" w:lineRule="auto"/>
+        <w:rPr>
+          <w:rFonts w:ascii="Calibri" w:eastAsia="Calibri" w:hAnsi="Calibri" w:cs="Times New Roman"/>
+          <w:sz w:val="22"/>
+          <w:szCs w:val="22"/>
+          <w:lang w:eastAsia="en-US" w:bidi="ar-SA"/>
+        </w:rPr>
+      </w:pPr>
+    </w:p>
+    <w:p>
+      <w:pPr>
+        <w:spacing w:after="160" w:line="259" w:lineRule="auto"/>
+        <w:jc w:val="both"/>
+        <w:rPr>
+          <w:rFonts w:ascii="Calibri" w:eastAsia="Calibri" w:hAnsi="Calibri" w:cs="Times New Roman"/>
+          <w:sz w:val="22"/>
+          <w:szCs w:val="22"/>
+          <w:lang w:eastAsia="en-US" w:bidi="ar-SA"/>
+        </w:rPr>
+      </w:pPr>
+      <w:r>
+        <w:rPr>
+          <w:rFonts w:ascii="Calibri" w:eastAsia="Calibri" w:hAnsi="Calibri" w:cs="Times New Roman"/>
+          <w:sz w:val="22"/>
+          <w:szCs w:val="22"/>
+          <w:lang w:eastAsia="en-US" w:bidi="ar-SA"/>
+        </w:rPr>
+        <w:t>Una línea base es una conjunto de versiones de componentes (elementos de configuración) que construyen un sistema, los cuales previamente han estado bajo revisión y han sido aprobados, estos elementos marcan un punto específico del avance de un proyecto. Una línea base se encuentra definida en términos de hitos y elementos de configuración que serán controlados. En la tabla siguiente se definirán la Líneas Base con sus hitos y los ítems de configuración que corresponden de acuerdo a cada hito.</w:t>
+      </w:r>
+      <w:bookmarkStart w:id="16" w:name="_GoBack"/>
+      <w:bookmarkEnd w:id="16"/>
+    </w:p>
+    <w:p>
+      <w:pPr>
+        <w:spacing w:after="160" w:line="259" w:lineRule="auto"/>
+        <w:rPr>
+          <w:rFonts w:ascii="Calibri" w:eastAsia="Calibri" w:hAnsi="Calibri" w:cs="Times New Roman"/>
+          <w:sz w:val="22"/>
+          <w:szCs w:val="22"/>
+          <w:lang w:eastAsia="en-US" w:bidi="ar-SA"/>
+        </w:rPr>
+      </w:pPr>
+      <w:r>
+        <w:rPr>
+          <w:rFonts w:ascii="Calibri" w:eastAsia="Calibri" w:hAnsi="Calibri" w:cs="Times New Roman"/>
+          <w:sz w:val="22"/>
+          <w:szCs w:val="22"/>
+          <w:lang w:eastAsia="en-US" w:bidi="ar-SA"/>
+        </w:rPr>
+        <w:t xml:space="preserve"> </w:t>
+      </w:r>
+    </w:p>
+    <w:tbl>
+      <w:tblPr>
+        <w:tblStyle w:val="Tabladelista3-nfasis11"/>
+        <w:tblW w:w="8891" w:type="dxa"/>
+        <w:tblBorders>
+          <w:top w:val="single" w:sz="6" w:space="0" w:color="2E74B5"/>
+          <w:left w:val="single" w:sz="6" w:space="0" w:color="2E74B5"/>
+          <w:bottom w:val="single" w:sz="6" w:space="0" w:color="2E74B5"/>
+          <w:right w:val="single" w:sz="6" w:space="0" w:color="2E74B5"/>
+          <w:insideH w:val="single" w:sz="6" w:space="0" w:color="2E74B5"/>
+          <w:insideV w:val="single" w:sz="6" w:space="0" w:color="2E74B5"/>
+        </w:tblBorders>
+        <w:tblLook w:val="04A0" w:firstRow="1" w:lastRow="0" w:firstColumn="1" w:lastColumn="0" w:noHBand="0" w:noVBand="1"/>
+      </w:tblPr>
+      <w:tblGrid>
+        <w:gridCol w:w="2963"/>
+        <w:gridCol w:w="2963"/>
+        <w:gridCol w:w="2965"/>
+      </w:tblGrid>
+      <w:tr>
+        <w:trPr>
+          <w:cnfStyle w:val="100000000000" w:firstRow="1" w:lastRow="0" w:firstColumn="0" w:lastColumn="0" w:oddVBand="0" w:evenVBand="0" w:oddHBand="0" w:evenHBand="0" w:firstRowFirstColumn="0" w:firstRowLastColumn="0" w:lastRowFirstColumn="0" w:lastRowLastColumn="0"/>
+          <w:trHeight w:val="565"/>
+        </w:trPr>
+        <w:tc>
+          <w:tcPr>
+            <w:cnfStyle w:val="001000000100" w:firstRow="0" w:lastRow="0" w:firstColumn="1" w:lastColumn="0" w:oddVBand="0" w:evenVBand="0" w:oddHBand="0" w:evenHBand="0" w:firstRowFirstColumn="1" w:firstRowLastColumn="0" w:lastRowFirstColumn="0" w:lastRowLastColumn="0"/>
+            <w:tcW w:w="2963" w:type="dxa"/>
+            <w:vAlign w:val="center"/>
+          </w:tcPr>
+          <w:p>
+            <w:pPr>
+              <w:spacing w:after="0" w:line="240" w:lineRule="auto"/>
+              <w:jc w:val="center"/>
+              <w:rPr>
+                <w:sz w:val="28"/>
+              </w:rPr>
+            </w:pPr>
+            <w:r>
+              <w:rPr>
+                <w:sz w:val="28"/>
+              </w:rPr>
+              <w:t>Línea Base</w:t>
+            </w:r>
+          </w:p>
+        </w:tc>
+        <w:tc>
+          <w:tcPr>
+            <w:tcW w:w="2963" w:type="dxa"/>
+            <w:vAlign w:val="center"/>
+          </w:tcPr>
+          <w:p>
+            <w:pPr>
+              <w:spacing w:after="0" w:line="240" w:lineRule="auto"/>
+              <w:jc w:val="center"/>
+              <w:cnfStyle w:val="100000000000" w:firstRow="1" w:lastRow="0" w:firstColumn="0" w:lastColumn="0" w:oddVBand="0" w:evenVBand="0" w:oddHBand="0" w:evenHBand="0" w:firstRowFirstColumn="0" w:firstRowLastColumn="0" w:lastRowFirstColumn="0" w:lastRowLastColumn="0"/>
+              <w:rPr>
+                <w:sz w:val="28"/>
+              </w:rPr>
+            </w:pPr>
+            <w:r>
+              <w:rPr>
+                <w:sz w:val="28"/>
+              </w:rPr>
+              <w:t>Hitos</w:t>
+            </w:r>
+          </w:p>
+        </w:tc>
+        <w:tc>
+          <w:tcPr>
+            <w:tcW w:w="2965" w:type="dxa"/>
+            <w:vAlign w:val="center"/>
+          </w:tcPr>
+          <w:p>
+            <w:pPr>
+              <w:spacing w:after="0" w:line="240" w:lineRule="auto"/>
+              <w:jc w:val="center"/>
+              <w:cnfStyle w:val="100000000000" w:firstRow="1" w:lastRow="0" w:firstColumn="0" w:lastColumn="0" w:oddVBand="0" w:evenVBand="0" w:oddHBand="0" w:evenHBand="0" w:firstRowFirstColumn="0" w:firstRowLastColumn="0" w:lastRowFirstColumn="0" w:lastRowLastColumn="0"/>
+              <w:rPr>
+                <w:sz w:val="28"/>
+              </w:rPr>
+            </w:pPr>
+            <w:r>
+              <w:rPr>
+                <w:sz w:val="28"/>
+              </w:rPr>
+              <w:t>Ítems de Configuración</w:t>
+            </w:r>
+          </w:p>
+        </w:tc>
+      </w:tr>
+      <w:tr>
+        <w:trPr>
+          <w:cnfStyle w:val="000000100000" w:firstRow="0" w:lastRow="0" w:firstColumn="0" w:lastColumn="0" w:oddVBand="0" w:evenVBand="0" w:oddHBand="1" w:evenHBand="0" w:firstRowFirstColumn="0" w:firstRowLastColumn="0" w:lastRowFirstColumn="0" w:lastRowLastColumn="0"/>
+          <w:trHeight w:val="845"/>
+        </w:trPr>
+        <w:tc>
+          <w:tcPr>
+            <w:cnfStyle w:val="001000000000" w:firstRow="0" w:lastRow="0" w:firstColumn="1" w:lastColumn="0" w:oddVBand="0" w:evenVBand="0" w:oddHBand="0" w:evenHBand="0" w:firstRowFirstColumn="0" w:firstRowLastColumn="0" w:lastRowFirstColumn="0" w:lastRowLastColumn="0"/>
+            <w:tcW w:w="2963" w:type="dxa"/>
+            <w:vAlign w:val="center"/>
+          </w:tcPr>
+          <w:p>
+            <w:pPr>
+              <w:spacing w:after="0" w:line="240" w:lineRule="auto"/>
+            </w:pPr>
+            <w:r>
+              <w:t>Línea base de Gestión</w:t>
+            </w:r>
+          </w:p>
+        </w:tc>
+        <w:tc>
+          <w:tcPr>
+            <w:tcW w:w="2963" w:type="dxa"/>
+            <w:vAlign w:val="center"/>
+          </w:tcPr>
+          <w:p>
+            <w:pPr>
+              <w:spacing w:after="0" w:line="240" w:lineRule="auto"/>
+              <w:cnfStyle w:val="000000100000" w:firstRow="0" w:lastRow="0" w:firstColumn="0" w:lastColumn="0" w:oddVBand="0" w:evenVBand="0" w:oddHBand="1" w:evenHBand="0" w:firstRowFirstColumn="0" w:firstRowLastColumn="0" w:lastRowFirstColumn="0" w:lastRowLastColumn="0"/>
+            </w:pPr>
+            <w:r>
+              <w:t>Aprobación del plan de proyecto.</w:t>
+            </w:r>
+          </w:p>
+        </w:tc>
+        <w:tc>
+          <w:tcPr>
+            <w:tcW w:w="2965" w:type="dxa"/>
+            <w:vAlign w:val="center"/>
+          </w:tcPr>
+          <w:p>
+            <w:pPr>
+              <w:numPr>
+                <w:ilvl w:val="0"/>
+                <w:numId w:val="14"/>
+              </w:numPr>
+              <w:spacing w:after="0" w:line="240" w:lineRule="auto"/>
+              <w:contextualSpacing/>
+              <w:cnfStyle w:val="000000100000" w:firstRow="0" w:lastRow="0" w:firstColumn="0" w:lastColumn="0" w:oddVBand="0" w:evenVBand="0" w:oddHBand="1" w:evenHBand="0" w:firstRowFirstColumn="0" w:firstRowLastColumn="0" w:lastRowFirstColumn="0" w:lastRowLastColumn="0"/>
+            </w:pPr>
+            <w:r>
+              <w:t>Plan de proyecto</w:t>
+            </w:r>
+          </w:p>
+          <w:p>
+            <w:pPr>
+              <w:numPr>
+                <w:ilvl w:val="0"/>
+                <w:numId w:val="14"/>
+              </w:numPr>
+              <w:spacing w:after="0" w:line="240" w:lineRule="auto"/>
+              <w:contextualSpacing/>
+              <w:cnfStyle w:val="000000100000" w:firstRow="0" w:lastRow="0" w:firstColumn="0" w:lastColumn="0" w:oddVBand="0" w:evenVBand="0" w:oddHBand="1" w:evenHBand="0" w:firstRowFirstColumn="0" w:firstRowLastColumn="0" w:lastRowFirstColumn="0" w:lastRowLastColumn="0"/>
+            </w:pPr>
+            <w:r>
+              <w:t>Cronograma del proyecto</w:t>
+            </w:r>
+          </w:p>
+        </w:tc>
+      </w:tr>
+      <w:tr>
+        <w:trPr>
+          <w:trHeight w:val="883"/>
+        </w:trPr>
+        <w:tc>
+          <w:tcPr>
+            <w:cnfStyle w:val="001000000000" w:firstRow="0" w:lastRow="0" w:firstColumn="1" w:lastColumn="0" w:oddVBand="0" w:evenVBand="0" w:oddHBand="0" w:evenHBand="0" w:firstRowFirstColumn="0" w:firstRowLastColumn="0" w:lastRowFirstColumn="0" w:lastRowLastColumn="0"/>
+            <w:tcW w:w="2963" w:type="dxa"/>
+            <w:vAlign w:val="center"/>
+          </w:tcPr>
+          <w:p>
+            <w:pPr>
+              <w:spacing w:after="0" w:line="240" w:lineRule="auto"/>
+            </w:pPr>
+            <w:r>
+              <w:t>Línea base de Negocio</w:t>
+            </w:r>
+          </w:p>
+        </w:tc>
+        <w:tc>
+          <w:tcPr>
+            <w:tcW w:w="2963" w:type="dxa"/>
+            <w:vAlign w:val="center"/>
+          </w:tcPr>
+          <w:p>
+            <w:pPr>
+              <w:spacing w:after="0" w:line="240" w:lineRule="auto"/>
+              <w:cnfStyle w:val="000000000000" w:firstRow="0" w:lastRow="0" w:firstColumn="0" w:lastColumn="0" w:oddVBand="0" w:evenVBand="0" w:oddHBand="0" w:evenHBand="0" w:firstRowFirstColumn="0" w:firstRowLastColumn="0" w:lastRowFirstColumn="0" w:lastRowLastColumn="0"/>
+            </w:pPr>
+            <w:r>
+              <w:t>Presentación de los documentos de negocio.</w:t>
+            </w:r>
+          </w:p>
+        </w:tc>
+        <w:tc>
+          <w:tcPr>
+            <w:tcW w:w="2965" w:type="dxa"/>
+            <w:vAlign w:val="center"/>
+          </w:tcPr>
+          <w:p>
+            <w:pPr>
+              <w:numPr>
+                <w:ilvl w:val="0"/>
+                <w:numId w:val="15"/>
+              </w:numPr>
+              <w:spacing w:after="0" w:line="240" w:lineRule="auto"/>
+              <w:contextualSpacing/>
+              <w:cnfStyle w:val="000000000000" w:firstRow="0" w:lastRow="0" w:firstColumn="0" w:lastColumn="0" w:oddVBand="0" w:evenVBand="0" w:oddHBand="0" w:evenHBand="0" w:firstRowFirstColumn="0" w:firstRowLastColumn="0" w:lastRowFirstColumn="0" w:lastRowLastColumn="0"/>
+            </w:pPr>
+            <w:r>
+              <w:t>Documento de negocio.</w:t>
+            </w:r>
+          </w:p>
+          <w:p>
+            <w:pPr>
+              <w:numPr>
+                <w:ilvl w:val="0"/>
+                <w:numId w:val="15"/>
+              </w:numPr>
+              <w:spacing w:after="0" w:line="240" w:lineRule="auto"/>
+              <w:contextualSpacing/>
+              <w:cnfStyle w:val="000000000000" w:firstRow="0" w:lastRow="0" w:firstColumn="0" w:lastColumn="0" w:oddVBand="0" w:evenVBand="0" w:oddHBand="0" w:evenHBand="0" w:firstRowFirstColumn="0" w:firstRowLastColumn="0" w:lastRowFirstColumn="0" w:lastRowLastColumn="0"/>
+            </w:pPr>
+            <w:r>
+              <w:t>Documento de casos de uso de negocio.</w:t>
+            </w:r>
+          </w:p>
+        </w:tc>
+      </w:tr>
+      <w:tr>
+        <w:trPr>
+          <w:cnfStyle w:val="000000100000" w:firstRow="0" w:lastRow="0" w:firstColumn="0" w:lastColumn="0" w:oddVBand="0" w:evenVBand="0" w:oddHBand="1" w:evenHBand="0" w:firstRowFirstColumn="0" w:firstRowLastColumn="0" w:lastRowFirstColumn="0" w:lastRowLastColumn="0"/>
+          <w:trHeight w:val="883"/>
+        </w:trPr>
+        <w:tc>
+          <w:tcPr>
+            <w:cnfStyle w:val="001000000000" w:firstRow="0" w:lastRow="0" w:firstColumn="1" w:lastColumn="0" w:oddVBand="0" w:evenVBand="0" w:oddHBand="0" w:evenHBand="0" w:firstRowFirstColumn="0" w:firstRowLastColumn="0" w:lastRowFirstColumn="0" w:lastRowLastColumn="0"/>
+            <w:tcW w:w="2963" w:type="dxa"/>
+            <w:vAlign w:val="center"/>
+          </w:tcPr>
+          <w:p>
+            <w:pPr>
+              <w:spacing w:after="0" w:line="240" w:lineRule="auto"/>
+            </w:pPr>
+            <w:r>
+              <w:t>Línea base de requisitos</w:t>
+            </w:r>
+          </w:p>
+        </w:tc>
+        <w:tc>
+          <w:tcPr>
+            <w:tcW w:w="2963" w:type="dxa"/>
+            <w:vAlign w:val="center"/>
+          </w:tcPr>
+          <w:p>
+            <w:pPr>
+              <w:spacing w:after="0" w:line="240" w:lineRule="auto"/>
+              <w:cnfStyle w:val="000000100000" w:firstRow="0" w:lastRow="0" w:firstColumn="0" w:lastColumn="0" w:oddVBand="0" w:evenVBand="0" w:oddHBand="1" w:evenHBand="0" w:firstRowFirstColumn="0" w:firstRowLastColumn="0" w:lastRowFirstColumn="0" w:lastRowLastColumn="0"/>
+            </w:pPr>
+            <w:r>
+              <w:t>Presentación del documento de requisitos.</w:t>
+            </w:r>
+          </w:p>
+        </w:tc>
+        <w:tc>
+          <w:tcPr>
+            <w:tcW w:w="2965" w:type="dxa"/>
+            <w:vAlign w:val="center"/>
+          </w:tcPr>
+          <w:p>
+            <w:pPr>
+              <w:numPr>
+                <w:ilvl w:val="0"/>
+                <w:numId w:val="16"/>
+              </w:numPr>
+              <w:spacing w:after="0" w:line="240" w:lineRule="auto"/>
+              <w:contextualSpacing/>
+              <w:cnfStyle w:val="000000100000" w:firstRow="0" w:lastRow="0" w:firstColumn="0" w:lastColumn="0" w:oddVBand="0" w:evenVBand="0" w:oddHBand="1" w:evenHBand="0" w:firstRowFirstColumn="0" w:firstRowLastColumn="0" w:lastRowFirstColumn="0" w:lastRowLastColumn="0"/>
+            </w:pPr>
+            <w:r>
+              <w:t>Documento de especificación de requisitos.</w:t>
+            </w:r>
+          </w:p>
+        </w:tc>
+      </w:tr>
+      <w:tr>
+        <w:trPr>
+          <w:trHeight w:val="845"/>
+        </w:trPr>
+        <w:tc>
+          <w:tcPr>
+            <w:cnfStyle w:val="001000000000" w:firstRow="0" w:lastRow="0" w:firstColumn="1" w:lastColumn="0" w:oddVBand="0" w:evenVBand="0" w:oddHBand="0" w:evenHBand="0" w:firstRowFirstColumn="0" w:firstRowLastColumn="0" w:lastRowFirstColumn="0" w:lastRowLastColumn="0"/>
+            <w:tcW w:w="2963" w:type="dxa"/>
+            <w:vAlign w:val="center"/>
+          </w:tcPr>
+          <w:p>
+            <w:pPr>
+              <w:spacing w:after="0" w:line="240" w:lineRule="auto"/>
+            </w:pPr>
+            <w:r>
+              <w:t>Línea Base de análisis</w:t>
+            </w:r>
+          </w:p>
+        </w:tc>
+        <w:tc>
+          <w:tcPr>
+            <w:tcW w:w="2963" w:type="dxa"/>
+            <w:vAlign w:val="center"/>
+          </w:tcPr>
+          <w:p>
+            <w:pPr>
+              <w:spacing w:after="0" w:line="240" w:lineRule="auto"/>
+              <w:cnfStyle w:val="000000000000" w:firstRow="0" w:lastRow="0" w:firstColumn="0" w:lastColumn="0" w:oddVBand="0" w:evenVBand="0" w:oddHBand="0" w:evenHBand="0" w:firstRowFirstColumn="0" w:firstRowLastColumn="0" w:lastRowFirstColumn="0" w:lastRowLastColumn="0"/>
+            </w:pPr>
+            <w:r>
+              <w:t>Presentación del documento de análisis.</w:t>
+            </w:r>
+          </w:p>
+        </w:tc>
+        <w:tc>
+          <w:tcPr>
+            <w:tcW w:w="2965" w:type="dxa"/>
+            <w:vAlign w:val="center"/>
+          </w:tcPr>
+          <w:p>
+            <w:pPr>
+              <w:numPr>
+                <w:ilvl w:val="0"/>
+                <w:numId w:val="16"/>
+              </w:numPr>
+              <w:spacing w:after="0" w:line="240" w:lineRule="auto"/>
+              <w:contextualSpacing/>
+              <w:cnfStyle w:val="000000000000" w:firstRow="0" w:lastRow="0" w:firstColumn="0" w:lastColumn="0" w:oddVBand="0" w:evenVBand="0" w:oddHBand="0" w:evenHBand="0" w:firstRowFirstColumn="0" w:firstRowLastColumn="0" w:lastRowFirstColumn="0" w:lastRowLastColumn="0"/>
+            </w:pPr>
+            <w:r>
+              <w:t>Documento de análisis</w:t>
+            </w:r>
+          </w:p>
+        </w:tc>
+      </w:tr>
+      <w:tr>
+        <w:trPr>
+          <w:cnfStyle w:val="000000100000" w:firstRow="0" w:lastRow="0" w:firstColumn="0" w:lastColumn="0" w:oddVBand="0" w:evenVBand="0" w:oddHBand="1" w:evenHBand="0" w:firstRowFirstColumn="0" w:firstRowLastColumn="0" w:lastRowFirstColumn="0" w:lastRowLastColumn="0"/>
+          <w:trHeight w:val="883"/>
+        </w:trPr>
+        <w:tc>
+          <w:tcPr>
+            <w:cnfStyle w:val="001000000000" w:firstRow="0" w:lastRow="0" w:firstColumn="1" w:lastColumn="0" w:oddVBand="0" w:evenVBand="0" w:oddHBand="0" w:evenHBand="0" w:firstRowFirstColumn="0" w:firstRowLastColumn="0" w:lastRowFirstColumn="0" w:lastRowLastColumn="0"/>
+            <w:tcW w:w="2963" w:type="dxa"/>
+            <w:vAlign w:val="center"/>
+          </w:tcPr>
+          <w:p>
+            <w:pPr>
+              <w:spacing w:after="0" w:line="240" w:lineRule="auto"/>
+            </w:pPr>
+            <w:r>
+              <w:t>Línea Base de diseño</w:t>
+            </w:r>
+          </w:p>
+        </w:tc>
+        <w:tc>
+          <w:tcPr>
+            <w:tcW w:w="2963" w:type="dxa"/>
+            <w:vAlign w:val="center"/>
+          </w:tcPr>
+          <w:p>
+            <w:pPr>
+              <w:spacing w:after="0" w:line="240" w:lineRule="auto"/>
+              <w:cnfStyle w:val="000000100000" w:firstRow="0" w:lastRow="0" w:firstColumn="0" w:lastColumn="0" w:oddVBand="0" w:evenVBand="0" w:oddHBand="1" w:evenHBand="0" w:firstRowFirstColumn="0" w:firstRowLastColumn="0" w:lastRowFirstColumn="0" w:lastRowLastColumn="0"/>
+            </w:pPr>
+            <w:r>
+              <w:t>Presentación del documento de diseño y arquitectura de software.</w:t>
+            </w:r>
+          </w:p>
+        </w:tc>
+        <w:tc>
+          <w:tcPr>
+            <w:tcW w:w="2965" w:type="dxa"/>
+            <w:vAlign w:val="center"/>
+          </w:tcPr>
+          <w:p>
+            <w:pPr>
+              <w:numPr>
+                <w:ilvl w:val="0"/>
+                <w:numId w:val="16"/>
+              </w:numPr>
+              <w:spacing w:after="0" w:line="240" w:lineRule="auto"/>
+              <w:contextualSpacing/>
+              <w:cnfStyle w:val="000000100000" w:firstRow="0" w:lastRow="0" w:firstColumn="0" w:lastColumn="0" w:oddVBand="0" w:evenVBand="0" w:oddHBand="1" w:evenHBand="0" w:firstRowFirstColumn="0" w:firstRowLastColumn="0" w:lastRowFirstColumn="0" w:lastRowLastColumn="0"/>
+            </w:pPr>
+            <w:r>
+              <w:t>Documento de diseño detallado.</w:t>
+            </w:r>
+          </w:p>
+          <w:p>
+            <w:pPr>
+              <w:numPr>
+                <w:ilvl w:val="0"/>
+                <w:numId w:val="16"/>
+              </w:numPr>
+              <w:spacing w:after="0" w:line="240" w:lineRule="auto"/>
+              <w:contextualSpacing/>
+              <w:cnfStyle w:val="000000100000" w:firstRow="0" w:lastRow="0" w:firstColumn="0" w:lastColumn="0" w:oddVBand="0" w:evenVBand="0" w:oddHBand="1" w:evenHBand="0" w:firstRowFirstColumn="0" w:firstRowLastColumn="0" w:lastRowFirstColumn="0" w:lastRowLastColumn="0"/>
+            </w:pPr>
+            <w:r>
+              <w:t>Documento de diseño de la base de datos.</w:t>
+            </w:r>
+          </w:p>
+          <w:p>
+            <w:pPr>
+              <w:numPr>
+                <w:ilvl w:val="0"/>
+                <w:numId w:val="16"/>
+              </w:numPr>
+              <w:spacing w:after="0" w:line="240" w:lineRule="auto"/>
+              <w:contextualSpacing/>
+              <w:cnfStyle w:val="000000100000" w:firstRow="0" w:lastRow="0" w:firstColumn="0" w:lastColumn="0" w:oddVBand="0" w:evenVBand="0" w:oddHBand="1" w:evenHBand="0" w:firstRowFirstColumn="0" w:firstRowLastColumn="0" w:lastRowFirstColumn="0" w:lastRowLastColumn="0"/>
+            </w:pPr>
+            <w:r>
+              <w:t>Documento de diseño y arquitectura de software.</w:t>
+            </w:r>
+          </w:p>
+        </w:tc>
+      </w:tr>
+      <w:tr>
+        <w:trPr>
+          <w:trHeight w:val="883"/>
+        </w:trPr>
+        <w:tc>
+          <w:tcPr>
+            <w:cnfStyle w:val="001000000000" w:firstRow="0" w:lastRow="0" w:firstColumn="1" w:lastColumn="0" w:oddVBand="0" w:evenVBand="0" w:oddHBand="0" w:evenHBand="0" w:firstRowFirstColumn="0" w:firstRowLastColumn="0" w:lastRowFirstColumn="0" w:lastRowLastColumn="0"/>
+            <w:tcW w:w="2963" w:type="dxa"/>
+            <w:vAlign w:val="center"/>
+          </w:tcPr>
+          <w:p>
+            <w:pPr>
+              <w:spacing w:after="0" w:line="240" w:lineRule="auto"/>
+            </w:pPr>
+            <w:r>
+              <w:t>Línea Base de Construcción</w:t>
+            </w:r>
+          </w:p>
+        </w:tc>
+        <w:tc>
+          <w:tcPr>
+            <w:tcW w:w="2963" w:type="dxa"/>
+            <w:vAlign w:val="center"/>
+          </w:tcPr>
+          <w:p>
+            <w:pPr>
+              <w:spacing w:after="0" w:line="240" w:lineRule="auto"/>
+              <w:cnfStyle w:val="000000000000" w:firstRow="0" w:lastRow="0" w:firstColumn="0" w:lastColumn="0" w:oddVBand="0" w:evenVBand="0" w:oddHBand="0" w:evenHBand="0" w:firstRowFirstColumn="0" w:firstRowLastColumn="0" w:lastRowFirstColumn="0" w:lastRowLastColumn="0"/>
+            </w:pPr>
+            <w:r>
+              <w:t>Aprobación de la implementación.</w:t>
+            </w:r>
+          </w:p>
+        </w:tc>
+        <w:tc>
+          <w:tcPr>
+            <w:tcW w:w="2965" w:type="dxa"/>
+            <w:vAlign w:val="center"/>
+          </w:tcPr>
+          <w:p>
+            <w:pPr>
+              <w:numPr>
+                <w:ilvl w:val="0"/>
+                <w:numId w:val="17"/>
+              </w:numPr>
+              <w:spacing w:after="0" w:line="240" w:lineRule="auto"/>
+              <w:contextualSpacing/>
+              <w:cnfStyle w:val="000000000000" w:firstRow="0" w:lastRow="0" w:firstColumn="0" w:lastColumn="0" w:oddVBand="0" w:evenVBand="0" w:oddHBand="0" w:evenHBand="0" w:firstRowFirstColumn="0" w:firstRowLastColumn="0" w:lastRowFirstColumn="0" w:lastRowLastColumn="0"/>
+            </w:pPr>
+            <w:r>
+              <w:t>Código fuente</w:t>
+            </w:r>
+          </w:p>
+        </w:tc>
+      </w:tr>
+      <w:tr>
+        <w:trPr>
+          <w:cnfStyle w:val="000000100000" w:firstRow="0" w:lastRow="0" w:firstColumn="0" w:lastColumn="0" w:oddVBand="0" w:evenVBand="0" w:oddHBand="1" w:evenHBand="0" w:firstRowFirstColumn="0" w:firstRowLastColumn="0" w:lastRowFirstColumn="0" w:lastRowLastColumn="0"/>
+          <w:trHeight w:val="883"/>
+        </w:trPr>
+        <w:tc>
+          <w:tcPr>
+            <w:cnfStyle w:val="001000000000" w:firstRow="0" w:lastRow="0" w:firstColumn="1" w:lastColumn="0" w:oddVBand="0" w:evenVBand="0" w:oddHBand="0" w:evenHBand="0" w:firstRowFirstColumn="0" w:firstRowLastColumn="0" w:lastRowFirstColumn="0" w:lastRowLastColumn="0"/>
+            <w:tcW w:w="2963" w:type="dxa"/>
+            <w:vAlign w:val="center"/>
+          </w:tcPr>
+          <w:p>
+            <w:pPr>
+              <w:spacing w:after="0" w:line="240" w:lineRule="auto"/>
+            </w:pPr>
+            <w:r>
+              <w:t>Línea Base de pruebas.</w:t>
+            </w:r>
+          </w:p>
+        </w:tc>
+        <w:tc>
+          <w:tcPr>
+            <w:tcW w:w="2963" w:type="dxa"/>
+            <w:vAlign w:val="center"/>
+          </w:tcPr>
+          <w:p>
+            <w:pPr>
+              <w:spacing w:after="0" w:line="240" w:lineRule="auto"/>
+              <w:cnfStyle w:val="000000100000" w:firstRow="0" w:lastRow="0" w:firstColumn="0" w:lastColumn="0" w:oddVBand="0" w:evenVBand="0" w:oddHBand="1" w:evenHBand="0" w:firstRowFirstColumn="0" w:firstRowLastColumn="0" w:lastRowFirstColumn="0" w:lastRowLastColumn="0"/>
+            </w:pPr>
+            <w:r>
+              <w:t>Aprobación del plan de pruebas.</w:t>
+            </w:r>
+          </w:p>
+        </w:tc>
+        <w:tc>
+          <w:tcPr>
+            <w:tcW w:w="2965" w:type="dxa"/>
+            <w:vAlign w:val="center"/>
+          </w:tcPr>
+          <w:p>
+            <w:pPr>
+              <w:numPr>
+                <w:ilvl w:val="0"/>
+                <w:numId w:val="17"/>
+              </w:numPr>
+              <w:spacing w:after="0" w:line="240" w:lineRule="auto"/>
+              <w:contextualSpacing/>
+              <w:cnfStyle w:val="000000100000" w:firstRow="0" w:lastRow="0" w:firstColumn="0" w:lastColumn="0" w:oddVBand="0" w:evenVBand="0" w:oddHBand="1" w:evenHBand="0" w:firstRowFirstColumn="0" w:firstRowLastColumn="0" w:lastRowFirstColumn="0" w:lastRowLastColumn="0"/>
+            </w:pPr>
+            <w:r>
+              <w:t>Documento de pruebas y casos de prueba.</w:t>
+            </w:r>
+          </w:p>
+        </w:tc>
+      </w:tr>
+      <w:tr>
+        <w:trPr>
+          <w:trHeight w:val="883"/>
+        </w:trPr>
+        <w:tc>
+          <w:tcPr>
+            <w:cnfStyle w:val="001000000000" w:firstRow="0" w:lastRow="0" w:firstColumn="1" w:lastColumn="0" w:oddVBand="0" w:evenVBand="0" w:oddHBand="0" w:evenHBand="0" w:firstRowFirstColumn="0" w:firstRowLastColumn="0" w:lastRowFirstColumn="0" w:lastRowLastColumn="0"/>
+            <w:tcW w:w="2963" w:type="dxa"/>
+            <w:vAlign w:val="center"/>
+          </w:tcPr>
+          <w:p>
+            <w:pPr>
+              <w:spacing w:after="0" w:line="240" w:lineRule="auto"/>
+            </w:pPr>
+            <w:r>
+              <w:t xml:space="preserve">Línea Base de </w:t>
+            </w:r>
+            <w:r>
+              <w:t>producción o implantación.</w:t>
+            </w:r>
+          </w:p>
+        </w:tc>
+        <w:tc>
+          <w:tcPr>
+            <w:tcW w:w="2963" w:type="dxa"/>
+            <w:vAlign w:val="center"/>
+          </w:tcPr>
+          <w:p>
+            <w:pPr>
+              <w:spacing w:after="0" w:line="240" w:lineRule="auto"/>
+              <w:cnfStyle w:val="000000000000" w:firstRow="0" w:lastRow="0" w:firstColumn="0" w:lastColumn="0" w:oddVBand="0" w:evenVBand="0" w:oddHBand="0" w:evenHBand="0" w:firstRowFirstColumn="0" w:firstRowLastColumn="0" w:lastRowFirstColumn="0" w:lastRowLastColumn="0"/>
+            </w:pPr>
+            <w:r>
+              <w:t>Aprobación del entregable</w:t>
+            </w:r>
+          </w:p>
+        </w:tc>
+        <w:tc>
+          <w:tcPr>
+            <w:tcW w:w="2965" w:type="dxa"/>
+            <w:vAlign w:val="center"/>
+          </w:tcPr>
+          <w:p>
+            <w:pPr>
+              <w:numPr>
+                <w:ilvl w:val="0"/>
+                <w:numId w:val="17"/>
+              </w:numPr>
+              <w:spacing w:after="0" w:line="240" w:lineRule="auto"/>
+              <w:contextualSpacing/>
+              <w:cnfStyle w:val="000000000000" w:firstRow="0" w:lastRow="0" w:firstColumn="0" w:lastColumn="0" w:oddVBand="0" w:evenVBand="0" w:oddHBand="0" w:evenHBand="0" w:firstRowFirstColumn="0" w:firstRowLastColumn="0" w:lastRowFirstColumn="0" w:lastRowLastColumn="0"/>
+            </w:pPr>
+            <w:r>
+              <w:t>Documento de aceptación del cliente.</w:t>
+            </w:r>
+          </w:p>
+          <w:p>
+            <w:pPr>
+              <w:numPr>
+                <w:ilvl w:val="0"/>
+                <w:numId w:val="17"/>
+              </w:numPr>
+              <w:spacing w:after="0" w:line="240" w:lineRule="auto"/>
+              <w:contextualSpacing/>
+              <w:cnfStyle w:val="000000000000" w:firstRow="0" w:lastRow="0" w:firstColumn="0" w:lastColumn="0" w:oddVBand="0" w:evenVBand="0" w:oddHBand="0" w:evenHBand="0" w:firstRowFirstColumn="0" w:firstRowLastColumn="0" w:lastRowFirstColumn="0" w:lastRowLastColumn="0"/>
+            </w:pPr>
+            <w:r>
+              <w:t>Manual de usuario.</w:t>
+            </w:r>
+          </w:p>
+          <w:p>
+            <w:pPr>
+              <w:numPr>
+                <w:ilvl w:val="0"/>
+                <w:numId w:val="17"/>
+              </w:numPr>
+              <w:spacing w:after="0" w:line="240" w:lineRule="auto"/>
+              <w:contextualSpacing/>
+              <w:cnfStyle w:val="000000000000" w:firstRow="0" w:lastRow="0" w:firstColumn="0" w:lastColumn="0" w:oddVBand="0" w:evenVBand="0" w:oddHBand="0" w:evenHBand="0" w:firstRowFirstColumn="0" w:firstRowLastColumn="0" w:lastRowFirstColumn="0" w:lastRowLastColumn="0"/>
+            </w:pPr>
+            <w:r>
+              <w:t>Documento de despliegue.</w:t>
+            </w:r>
+          </w:p>
+        </w:tc>
+      </w:tr>
+    </w:tbl>
+    <w:p>
+      <w:pPr>
+        <w:spacing w:after="160" w:line="259" w:lineRule="auto"/>
+        <w:rPr>
+          <w:rFonts w:ascii="Calibri" w:eastAsia="Calibri" w:hAnsi="Calibri" w:cs="Times New Roman"/>
+          <w:sz w:val="22"/>
+          <w:szCs w:val="22"/>
+          <w:lang w:eastAsia="en-US" w:bidi="ar-SA"/>
         </w:rPr>
       </w:pPr>
     </w:p>
@@ -11445,7 +12965,7 @@
 </file>
 
 <file path=word/endnotes.xml><?xml version="1.0" encoding="utf-8"?>
-<w:endnotes xmlns:wpc="http://schemas.microsoft.com/office/word/2010/wordprocessingCanvas" xmlns:cx="http://schemas.microsoft.com/office/drawing/2014/chartex" xmlns:cx1="http://schemas.microsoft.com/office/drawing/2015/9/8/chartex" xmlns:mc="http://schemas.openxmlformats.org/markup-compatibility/2006" xmlns:o="urn:schemas-microsoft-com:office:office" xmlns:r="http://schemas.openxmlformats.org/officeDocument/2006/relationships" xmlns:m="http://schemas.openxmlformats.org/officeDocument/2006/math" xmlns:v="urn:schemas-microsoft-com:vml" xmlns:wp14="http://schemas.microsoft.com/office/word/2010/wordprocessingDrawing" xmlns:wp="http://schemas.openxmlformats.org/drawingml/2006/wordprocessingDrawing" xmlns:w10="urn:schemas-microsoft-com:office:word" xmlns:w="http://schemas.openxmlformats.org/wordprocessingml/2006/main" xmlns:w14="http://schemas.microsoft.com/office/word/2010/wordml" xmlns:w15="http://schemas.microsoft.com/office/word/2012/wordml" xmlns:w16se="http://schemas.microsoft.com/office/word/2015/wordml/symex" xmlns:wpg="http://schemas.microsoft.com/office/word/2010/wordprocessingGroup" xmlns:wpi="http://schemas.microsoft.com/office/word/2010/wordprocessingInk" xmlns:wne="http://schemas.microsoft.com/office/word/2006/wordml" xmlns:wps="http://schemas.microsoft.com/office/word/2010/wordprocessingShape" mc:Ignorable="w14 w15 w16se wp14">
+<w:endnotes xmlns:wpc="http://schemas.microsoft.com/office/word/2010/wordprocessingCanvas" xmlns:mc="http://schemas.openxmlformats.org/markup-compatibility/2006" xmlns:o="urn:schemas-microsoft-com:office:office" xmlns:r="http://schemas.openxmlformats.org/officeDocument/2006/relationships" xmlns:m="http://schemas.openxmlformats.org/officeDocument/2006/math" xmlns:v="urn:schemas-microsoft-com:vml" xmlns:wp14="http://schemas.microsoft.com/office/word/2010/wordprocessingDrawing" xmlns:wp="http://schemas.openxmlformats.org/drawingml/2006/wordprocessingDrawing" xmlns:w10="urn:schemas-microsoft-com:office:word" xmlns:w="http://schemas.openxmlformats.org/wordprocessingml/2006/main" xmlns:w14="http://schemas.microsoft.com/office/word/2010/wordml" xmlns:w15="http://schemas.microsoft.com/office/word/2012/wordml" xmlns:wpg="http://schemas.microsoft.com/office/word/2010/wordprocessingGroup" xmlns:wpi="http://schemas.microsoft.com/office/word/2010/wordprocessingInk" xmlns:wne="http://schemas.microsoft.com/office/word/2006/wordml" xmlns:wps="http://schemas.microsoft.com/office/word/2010/wordprocessingShape" mc:Ignorable="w14 w15 wp14">
   <w:endnote w:type="separator" w:id="-1">
     <w:p>
       <w:pPr>
@@ -11470,7 +12990,7 @@
 </file>
 
 <file path=word/footer1.xml><?xml version="1.0" encoding="utf-8"?>
-<w:ftr xmlns:wpc="http://schemas.microsoft.com/office/word/2010/wordprocessingCanvas" xmlns:cx="http://schemas.microsoft.com/office/drawing/2014/chartex" xmlns:cx1="http://schemas.microsoft.com/office/drawing/2015/9/8/chartex" xmlns:mc="http://schemas.openxmlformats.org/markup-compatibility/2006" xmlns:o="urn:schemas-microsoft-com:office:office" xmlns:r="http://schemas.openxmlformats.org/officeDocument/2006/relationships" xmlns:m="http://schemas.openxmlformats.org/officeDocument/2006/math" xmlns:v="urn:schemas-microsoft-com:vml" xmlns:wp14="http://schemas.microsoft.com/office/word/2010/wordprocessingDrawing" xmlns:wp="http://schemas.openxmlformats.org/drawingml/2006/wordprocessingDrawing" xmlns:w10="urn:schemas-microsoft-com:office:word" xmlns:w="http://schemas.openxmlformats.org/wordprocessingml/2006/main" xmlns:w14="http://schemas.microsoft.com/office/word/2010/wordml" xmlns:w15="http://schemas.microsoft.com/office/word/2012/wordml" xmlns:w16se="http://schemas.microsoft.com/office/word/2015/wordml/symex" xmlns:wpg="http://schemas.microsoft.com/office/word/2010/wordprocessingGroup" xmlns:wpi="http://schemas.microsoft.com/office/word/2010/wordprocessingInk" xmlns:wne="http://schemas.microsoft.com/office/word/2006/wordml" xmlns:wps="http://schemas.microsoft.com/office/word/2010/wordprocessingShape" mc:Ignorable="w14 w15 w16se wp14">
+<w:ftr xmlns:wpc="http://schemas.microsoft.com/office/word/2010/wordprocessingCanvas" xmlns:mc="http://schemas.openxmlformats.org/markup-compatibility/2006" xmlns:o="urn:schemas-microsoft-com:office:office" xmlns:r="http://schemas.openxmlformats.org/officeDocument/2006/relationships" xmlns:m="http://schemas.openxmlformats.org/officeDocument/2006/math" xmlns:v="urn:schemas-microsoft-com:vml" xmlns:wp14="http://schemas.microsoft.com/office/word/2010/wordprocessingDrawing" xmlns:wp="http://schemas.openxmlformats.org/drawingml/2006/wordprocessingDrawing" xmlns:w10="urn:schemas-microsoft-com:office:word" xmlns:w="http://schemas.openxmlformats.org/wordprocessingml/2006/main" xmlns:w14="http://schemas.microsoft.com/office/word/2010/wordml" xmlns:w15="http://schemas.microsoft.com/office/word/2012/wordml" xmlns:wpg="http://schemas.microsoft.com/office/word/2010/wordprocessingGroup" xmlns:wpi="http://schemas.microsoft.com/office/word/2010/wordprocessingInk" xmlns:wne="http://schemas.microsoft.com/office/word/2006/wordml" xmlns:wps="http://schemas.microsoft.com/office/word/2010/wordprocessingShape" mc:Ignorable="w14 w15 wp14">
   <w:tbl>
     <w:tblPr>
       <w:tblW w:w="5000" w:type="pct"/>
@@ -11568,7 +13088,7 @@
 </file>
 
 <file path=word/footnotes.xml><?xml version="1.0" encoding="utf-8"?>
-<w:footnotes xmlns:wpc="http://schemas.microsoft.com/office/word/2010/wordprocessingCanvas" xmlns:cx="http://schemas.microsoft.com/office/drawing/2014/chartex" xmlns:cx1="http://schemas.microsoft.com/office/drawing/2015/9/8/chartex" xmlns:mc="http://schemas.openxmlformats.org/markup-compatibility/2006" xmlns:o="urn:schemas-microsoft-com:office:office" xmlns:r="http://schemas.openxmlformats.org/officeDocument/2006/relationships" xmlns:m="http://schemas.openxmlformats.org/officeDocument/2006/math" xmlns:v="urn:schemas-microsoft-com:vml" xmlns:wp14="http://schemas.microsoft.com/office/word/2010/wordprocessingDrawing" xmlns:wp="http://schemas.openxmlformats.org/drawingml/2006/wordprocessingDrawing" xmlns:w10="urn:schemas-microsoft-com:office:word" xmlns:w="http://schemas.openxmlformats.org/wordprocessingml/2006/main" xmlns:w14="http://schemas.microsoft.com/office/word/2010/wordml" xmlns:w15="http://schemas.microsoft.com/office/word/2012/wordml" xmlns:w16se="http://schemas.microsoft.com/office/word/2015/wordml/symex" xmlns:wpg="http://schemas.microsoft.com/office/word/2010/wordprocessingGroup" xmlns:wpi="http://schemas.microsoft.com/office/word/2010/wordprocessingInk" xmlns:wne="http://schemas.microsoft.com/office/word/2006/wordml" xmlns:wps="http://schemas.microsoft.com/office/word/2010/wordprocessingShape" mc:Ignorable="w14 w15 w16se wp14">
+<w:footnotes xmlns:wpc="http://schemas.microsoft.com/office/word/2010/wordprocessingCanvas" xmlns:mc="http://schemas.openxmlformats.org/markup-compatibility/2006" xmlns:o="urn:schemas-microsoft-com:office:office" xmlns:r="http://schemas.openxmlformats.org/officeDocument/2006/relationships" xmlns:m="http://schemas.openxmlformats.org/officeDocument/2006/math" xmlns:v="urn:schemas-microsoft-com:vml" xmlns:wp14="http://schemas.microsoft.com/office/word/2010/wordprocessingDrawing" xmlns:wp="http://schemas.openxmlformats.org/drawingml/2006/wordprocessingDrawing" xmlns:w10="urn:schemas-microsoft-com:office:word" xmlns:w="http://schemas.openxmlformats.org/wordprocessingml/2006/main" xmlns:w14="http://schemas.microsoft.com/office/word/2010/wordml" xmlns:w15="http://schemas.microsoft.com/office/word/2012/wordml" xmlns:wpg="http://schemas.microsoft.com/office/word/2010/wordprocessingGroup" xmlns:wpi="http://schemas.microsoft.com/office/word/2010/wordprocessingInk" xmlns:wne="http://schemas.microsoft.com/office/word/2006/wordml" xmlns:wps="http://schemas.microsoft.com/office/word/2010/wordprocessingShape" mc:Ignorable="w14 w15 wp14">
   <w:footnote w:type="separator" w:id="-1">
     <w:p>
       <w:pPr>
@@ -11593,7 +13113,7 @@
 </file>
 
 <file path=word/header1.xml><?xml version="1.0" encoding="utf-8"?>
-<w:hdr xmlns:wpc="http://schemas.microsoft.com/office/word/2010/wordprocessingCanvas" xmlns:cx="http://schemas.microsoft.com/office/drawing/2014/chartex" xmlns:cx1="http://schemas.microsoft.com/office/drawing/2015/9/8/chartex" xmlns:mc="http://schemas.openxmlformats.org/markup-compatibility/2006" xmlns:o="urn:schemas-microsoft-com:office:office" xmlns:r="http://schemas.openxmlformats.org/officeDocument/2006/relationships" xmlns:m="http://schemas.openxmlformats.org/officeDocument/2006/math" xmlns:v="urn:schemas-microsoft-com:vml" xmlns:wp14="http://schemas.microsoft.com/office/word/2010/wordprocessingDrawing" xmlns:wp="http://schemas.openxmlformats.org/drawingml/2006/wordprocessingDrawing" xmlns:w10="urn:schemas-microsoft-com:office:word" xmlns:w="http://schemas.openxmlformats.org/wordprocessingml/2006/main" xmlns:w14="http://schemas.microsoft.com/office/word/2010/wordml" xmlns:w15="http://schemas.microsoft.com/office/word/2012/wordml" xmlns:w16se="http://schemas.microsoft.com/office/word/2015/wordml/symex" xmlns:wpg="http://schemas.microsoft.com/office/word/2010/wordprocessingGroup" xmlns:wpi="http://schemas.microsoft.com/office/word/2010/wordprocessingInk" xmlns:wne="http://schemas.microsoft.com/office/word/2006/wordml" xmlns:wps="http://schemas.microsoft.com/office/word/2010/wordprocessingShape" mc:Ignorable="w14 w15 w16se wp14">
+<w:hdr xmlns:wpc="http://schemas.microsoft.com/office/word/2010/wordprocessingCanvas" xmlns:mc="http://schemas.openxmlformats.org/markup-compatibility/2006" xmlns:o="urn:schemas-microsoft-com:office:office" xmlns:r="http://schemas.openxmlformats.org/officeDocument/2006/relationships" xmlns:m="http://schemas.openxmlformats.org/officeDocument/2006/math" xmlns:v="urn:schemas-microsoft-com:vml" xmlns:wp14="http://schemas.microsoft.com/office/word/2010/wordprocessingDrawing" xmlns:wp="http://schemas.openxmlformats.org/drawingml/2006/wordprocessingDrawing" xmlns:w10="urn:schemas-microsoft-com:office:word" xmlns:w="http://schemas.openxmlformats.org/wordprocessingml/2006/main" xmlns:w14="http://schemas.microsoft.com/office/word/2010/wordml" xmlns:w15="http://schemas.microsoft.com/office/word/2012/wordml" xmlns:wpg="http://schemas.microsoft.com/office/word/2010/wordprocessingGroup" xmlns:wpi="http://schemas.microsoft.com/office/word/2010/wordprocessingInk" xmlns:wne="http://schemas.microsoft.com/office/word/2006/wordml" xmlns:wps="http://schemas.microsoft.com/office/word/2010/wordprocessingShape" mc:Ignorable="w14 w15 wp14">
   <w:tbl>
     <w:tblPr>
       <w:tblStyle w:val="Tablaconcuadrcula"/>
@@ -11632,7 +13152,7 @@
           <w:r>
             <w:rPr>
               <w:noProof/>
-              <w:lang w:val="es-MX" w:eastAsia="es-MX" w:bidi="ar-SA"/>
+              <w:lang w:eastAsia="es-PE" w:bidi="ar-SA"/>
             </w:rPr>
             <mc:AlternateContent>
               <mc:Choice Requires="wps">
@@ -11692,7 +13212,7 @@
                   </wp:anchor>
                 </w:drawing>
               </mc:Choice>
-              <mc:Fallback xmlns:w16cid="http://schemas.microsoft.com/office/word/2016/wordml/cid" xmlns:am3d="http://schemas.microsoft.com/office/drawing/2017/model3d" xmlns:aink="http://schemas.microsoft.com/office/drawing/2016/ink" xmlns:cx8="http://schemas.microsoft.com/office/drawing/2016/5/14/chartex" xmlns:cx7="http://schemas.microsoft.com/office/drawing/2016/5/13/chartex" xmlns:cx6="http://schemas.microsoft.com/office/drawing/2016/5/12/chartex" xmlns:cx5="http://schemas.microsoft.com/office/drawing/2016/5/11/chartex" xmlns:cx4="http://schemas.microsoft.com/office/drawing/2016/5/10/chartex" xmlns:cx3="http://schemas.microsoft.com/office/drawing/2016/5/9/chartex" xmlns:cx2="http://schemas.microsoft.com/office/drawing/2015/10/21/chartex">
+              <mc:Fallback xmlns:cx2="http://schemas.microsoft.com/office/drawing/2015/10/21/chartex" xmlns:cx3="http://schemas.microsoft.com/office/drawing/2016/5/9/chartex" xmlns:cx4="http://schemas.microsoft.com/office/drawing/2016/5/10/chartex" xmlns:cx5="http://schemas.microsoft.com/office/drawing/2016/5/11/chartex" xmlns:cx6="http://schemas.microsoft.com/office/drawing/2016/5/12/chartex" xmlns:cx7="http://schemas.microsoft.com/office/drawing/2016/5/13/chartex" xmlns:cx8="http://schemas.microsoft.com/office/drawing/2016/5/14/chartex" xmlns:aink="http://schemas.microsoft.com/office/drawing/2016/ink" xmlns:am3d="http://schemas.microsoft.com/office/drawing/2017/model3d" xmlns:w16cid="http://schemas.microsoft.com/office/word/2016/wordml/cid" xmlns:w16se="http://schemas.microsoft.com/office/word/2015/wordml/symex" xmlns:cx1="http://schemas.microsoft.com/office/drawing/2015/9/8/chartex" xmlns:cx="http://schemas.microsoft.com/office/drawing/2014/chartex">
                 <w:pict>
                   <v:shapetype id="shapetype_7" coordsize="21600,21600" o:spt="7" adj="5400" path="m,21600l@1,l21600,l@4,21600xe">
                     <v:stroke joinstyle="miter"/>
@@ -11855,7 +13375,7 @@
 </file>
 
 <file path=word/numbering.xml><?xml version="1.0" encoding="utf-8"?>
-<w:numbering xmlns:wpc="http://schemas.microsoft.com/office/word/2010/wordprocessingCanvas" xmlns:cx="http://schemas.microsoft.com/office/drawing/2014/chartex" xmlns:cx1="http://schemas.microsoft.com/office/drawing/2015/9/8/chartex" xmlns:mc="http://schemas.openxmlformats.org/markup-compatibility/2006" xmlns:o="urn:schemas-microsoft-com:office:office" xmlns:r="http://schemas.openxmlformats.org/officeDocument/2006/relationships" xmlns:m="http://schemas.openxmlformats.org/officeDocument/2006/math" xmlns:v="urn:schemas-microsoft-com:vml" xmlns:wp14="http://schemas.microsoft.com/office/word/2010/wordprocessingDrawing" xmlns:wp="http://schemas.openxmlformats.org/drawingml/2006/wordprocessingDrawing" xmlns:w10="urn:schemas-microsoft-com:office:word" xmlns:w="http://schemas.openxmlformats.org/wordprocessingml/2006/main" xmlns:w14="http://schemas.microsoft.com/office/word/2010/wordml" xmlns:w15="http://schemas.microsoft.com/office/word/2012/wordml" xmlns:w16se="http://schemas.microsoft.com/office/word/2015/wordml/symex" xmlns:wpg="http://schemas.microsoft.com/office/word/2010/wordprocessingGroup" xmlns:wpi="http://schemas.microsoft.com/office/word/2010/wordprocessingInk" xmlns:wne="http://schemas.microsoft.com/office/word/2006/wordml" xmlns:wps="http://schemas.microsoft.com/office/word/2010/wordprocessingShape" mc:Ignorable="w14 w15 w16se wp14">
+<w:numbering xmlns:wpc="http://schemas.microsoft.com/office/word/2010/wordprocessingCanvas" xmlns:mc="http://schemas.openxmlformats.org/markup-compatibility/2006" xmlns:o="urn:schemas-microsoft-com:office:office" xmlns:r="http://schemas.openxmlformats.org/officeDocument/2006/relationships" xmlns:m="http://schemas.openxmlformats.org/officeDocument/2006/math" xmlns:v="urn:schemas-microsoft-com:vml" xmlns:wp14="http://schemas.microsoft.com/office/word/2010/wordprocessingDrawing" xmlns:wp="http://schemas.openxmlformats.org/drawingml/2006/wordprocessingDrawing" xmlns:w10="urn:schemas-microsoft-com:office:word" xmlns:w="http://schemas.openxmlformats.org/wordprocessingml/2006/main" xmlns:w14="http://schemas.microsoft.com/office/word/2010/wordml" xmlns:w15="http://schemas.microsoft.com/office/word/2012/wordml" xmlns:wpg="http://schemas.microsoft.com/office/word/2010/wordprocessingGroup" xmlns:wpi="http://schemas.microsoft.com/office/word/2010/wordprocessingInk" xmlns:wne="http://schemas.microsoft.com/office/word/2006/wordml" xmlns:wps="http://schemas.microsoft.com/office/word/2010/wordprocessingShape" mc:Ignorable="w14 w15 wp14">
   <w:abstractNum w:abstractNumId="0" w15:restartNumberingAfterBreak="0">
     <w:nsid w:val="030B7784"/>
     <w:multiLevelType w:val="multilevel"/>
@@ -12551,6 +14071,232 @@
     </w:lvl>
   </w:abstractNum>
   <w:abstractNum w:abstractNumId="5" w15:restartNumberingAfterBreak="0">
+    <w:nsid w:val="22EC65EE"/>
+    <w:multiLevelType w:val="hybridMultilevel"/>
+    <w:tmpl w:val="2D14BED8"/>
+    <w:lvl w:ilvl="0" w:tplc="280A0005">
+      <w:start w:val="1"/>
+      <w:numFmt w:val="bullet"/>
+      <w:lvlText w:val=""/>
+      <w:lvlJc w:val="left"/>
+      <w:pPr>
+        <w:ind w:left="720" w:hanging="360"/>
+      </w:pPr>
+      <w:rPr>
+        <w:rFonts w:ascii="Wingdings" w:hAnsi="Wingdings" w:hint="default"/>
+      </w:rPr>
+    </w:lvl>
+    <w:lvl w:ilvl="1" w:tplc="280A0003" w:tentative="1">
+      <w:start w:val="1"/>
+      <w:numFmt w:val="bullet"/>
+      <w:lvlText w:val="o"/>
+      <w:lvlJc w:val="left"/>
+      <w:pPr>
+        <w:ind w:left="1440" w:hanging="360"/>
+      </w:pPr>
+      <w:rPr>
+        <w:rFonts w:ascii="Courier New" w:hAnsi="Courier New" w:cs="Courier New" w:hint="default"/>
+      </w:rPr>
+    </w:lvl>
+    <w:lvl w:ilvl="2" w:tplc="280A0005" w:tentative="1">
+      <w:start w:val="1"/>
+      <w:numFmt w:val="bullet"/>
+      <w:lvlText w:val=""/>
+      <w:lvlJc w:val="left"/>
+      <w:pPr>
+        <w:ind w:left="2160" w:hanging="360"/>
+      </w:pPr>
+      <w:rPr>
+        <w:rFonts w:ascii="Wingdings" w:hAnsi="Wingdings" w:hint="default"/>
+      </w:rPr>
+    </w:lvl>
+    <w:lvl w:ilvl="3" w:tplc="280A0001" w:tentative="1">
+      <w:start w:val="1"/>
+      <w:numFmt w:val="bullet"/>
+      <w:lvlText w:val=""/>
+      <w:lvlJc w:val="left"/>
+      <w:pPr>
+        <w:ind w:left="2880" w:hanging="360"/>
+      </w:pPr>
+      <w:rPr>
+        <w:rFonts w:ascii="Symbol" w:hAnsi="Symbol" w:hint="default"/>
+      </w:rPr>
+    </w:lvl>
+    <w:lvl w:ilvl="4" w:tplc="280A0003" w:tentative="1">
+      <w:start w:val="1"/>
+      <w:numFmt w:val="bullet"/>
+      <w:lvlText w:val="o"/>
+      <w:lvlJc w:val="left"/>
+      <w:pPr>
+        <w:ind w:left="3600" w:hanging="360"/>
+      </w:pPr>
+      <w:rPr>
+        <w:rFonts w:ascii="Courier New" w:hAnsi="Courier New" w:cs="Courier New" w:hint="default"/>
+      </w:rPr>
+    </w:lvl>
+    <w:lvl w:ilvl="5" w:tplc="280A0005" w:tentative="1">
+      <w:start w:val="1"/>
+      <w:numFmt w:val="bullet"/>
+      <w:lvlText w:val=""/>
+      <w:lvlJc w:val="left"/>
+      <w:pPr>
+        <w:ind w:left="4320" w:hanging="360"/>
+      </w:pPr>
+      <w:rPr>
+        <w:rFonts w:ascii="Wingdings" w:hAnsi="Wingdings" w:hint="default"/>
+      </w:rPr>
+    </w:lvl>
+    <w:lvl w:ilvl="6" w:tplc="280A0001" w:tentative="1">
+      <w:start w:val="1"/>
+      <w:numFmt w:val="bullet"/>
+      <w:lvlText w:val=""/>
+      <w:lvlJc w:val="left"/>
+      <w:pPr>
+        <w:ind w:left="5040" w:hanging="360"/>
+      </w:pPr>
+      <w:rPr>
+        <w:rFonts w:ascii="Symbol" w:hAnsi="Symbol" w:hint="default"/>
+      </w:rPr>
+    </w:lvl>
+    <w:lvl w:ilvl="7" w:tplc="280A0003" w:tentative="1">
+      <w:start w:val="1"/>
+      <w:numFmt w:val="bullet"/>
+      <w:lvlText w:val="o"/>
+      <w:lvlJc w:val="left"/>
+      <w:pPr>
+        <w:ind w:left="5760" w:hanging="360"/>
+      </w:pPr>
+      <w:rPr>
+        <w:rFonts w:ascii="Courier New" w:hAnsi="Courier New" w:cs="Courier New" w:hint="default"/>
+      </w:rPr>
+    </w:lvl>
+    <w:lvl w:ilvl="8" w:tplc="280A0005" w:tentative="1">
+      <w:start w:val="1"/>
+      <w:numFmt w:val="bullet"/>
+      <w:lvlText w:val=""/>
+      <w:lvlJc w:val="left"/>
+      <w:pPr>
+        <w:ind w:left="6480" w:hanging="360"/>
+      </w:pPr>
+      <w:rPr>
+        <w:rFonts w:ascii="Wingdings" w:hAnsi="Wingdings" w:hint="default"/>
+      </w:rPr>
+    </w:lvl>
+  </w:abstractNum>
+  <w:abstractNum w:abstractNumId="6" w15:restartNumberingAfterBreak="0">
+    <w:nsid w:val="261D542F"/>
+    <w:multiLevelType w:val="hybridMultilevel"/>
+    <w:tmpl w:val="BCF4583C"/>
+    <w:lvl w:ilvl="0" w:tplc="280A0005">
+      <w:start w:val="1"/>
+      <w:numFmt w:val="bullet"/>
+      <w:lvlText w:val=""/>
+      <w:lvlJc w:val="left"/>
+      <w:pPr>
+        <w:ind w:left="720" w:hanging="360"/>
+      </w:pPr>
+      <w:rPr>
+        <w:rFonts w:ascii="Wingdings" w:hAnsi="Wingdings" w:hint="default"/>
+      </w:rPr>
+    </w:lvl>
+    <w:lvl w:ilvl="1" w:tplc="280A0003" w:tentative="1">
+      <w:start w:val="1"/>
+      <w:numFmt w:val="bullet"/>
+      <w:lvlText w:val="o"/>
+      <w:lvlJc w:val="left"/>
+      <w:pPr>
+        <w:ind w:left="1440" w:hanging="360"/>
+      </w:pPr>
+      <w:rPr>
+        <w:rFonts w:ascii="Courier New" w:hAnsi="Courier New" w:cs="Courier New" w:hint="default"/>
+      </w:rPr>
+    </w:lvl>
+    <w:lvl w:ilvl="2" w:tplc="280A0005" w:tentative="1">
+      <w:start w:val="1"/>
+      <w:numFmt w:val="bullet"/>
+      <w:lvlText w:val=""/>
+      <w:lvlJc w:val="left"/>
+      <w:pPr>
+        <w:ind w:left="2160" w:hanging="360"/>
+      </w:pPr>
+      <w:rPr>
+        <w:rFonts w:ascii="Wingdings" w:hAnsi="Wingdings" w:hint="default"/>
+      </w:rPr>
+    </w:lvl>
+    <w:lvl w:ilvl="3" w:tplc="280A0001" w:tentative="1">
+      <w:start w:val="1"/>
+      <w:numFmt w:val="bullet"/>
+      <w:lvlText w:val=""/>
+      <w:lvlJc w:val="left"/>
+      <w:pPr>
+        <w:ind w:left="2880" w:hanging="360"/>
+      </w:pPr>
+      <w:rPr>
+        <w:rFonts w:ascii="Symbol" w:hAnsi="Symbol" w:hint="default"/>
+      </w:rPr>
+    </w:lvl>
+    <w:lvl w:ilvl="4" w:tplc="280A0003" w:tentative="1">
+      <w:start w:val="1"/>
+      <w:numFmt w:val="bullet"/>
+      <w:lvlText w:val="o"/>
+      <w:lvlJc w:val="left"/>
+      <w:pPr>
+        <w:ind w:left="3600" w:hanging="360"/>
+      </w:pPr>
+      <w:rPr>
+        <w:rFonts w:ascii="Courier New" w:hAnsi="Courier New" w:cs="Courier New" w:hint="default"/>
+      </w:rPr>
+    </w:lvl>
+    <w:lvl w:ilvl="5" w:tplc="280A0005" w:tentative="1">
+      <w:start w:val="1"/>
+      <w:numFmt w:val="bullet"/>
+      <w:lvlText w:val=""/>
+      <w:lvlJc w:val="left"/>
+      <w:pPr>
+        <w:ind w:left="4320" w:hanging="360"/>
+      </w:pPr>
+      <w:rPr>
+        <w:rFonts w:ascii="Wingdings" w:hAnsi="Wingdings" w:hint="default"/>
+      </w:rPr>
+    </w:lvl>
+    <w:lvl w:ilvl="6" w:tplc="280A0001" w:tentative="1">
+      <w:start w:val="1"/>
+      <w:numFmt w:val="bullet"/>
+      <w:lvlText w:val=""/>
+      <w:lvlJc w:val="left"/>
+      <w:pPr>
+        <w:ind w:left="5040" w:hanging="360"/>
+      </w:pPr>
+      <w:rPr>
+        <w:rFonts w:ascii="Symbol" w:hAnsi="Symbol" w:hint="default"/>
+      </w:rPr>
+    </w:lvl>
+    <w:lvl w:ilvl="7" w:tplc="280A0003" w:tentative="1">
+      <w:start w:val="1"/>
+      <w:numFmt w:val="bullet"/>
+      <w:lvlText w:val="o"/>
+      <w:lvlJc w:val="left"/>
+      <w:pPr>
+        <w:ind w:left="5760" w:hanging="360"/>
+      </w:pPr>
+      <w:rPr>
+        <w:rFonts w:ascii="Courier New" w:hAnsi="Courier New" w:cs="Courier New" w:hint="default"/>
+      </w:rPr>
+    </w:lvl>
+    <w:lvl w:ilvl="8" w:tplc="280A0005" w:tentative="1">
+      <w:start w:val="1"/>
+      <w:numFmt w:val="bullet"/>
+      <w:lvlText w:val=""/>
+      <w:lvlJc w:val="left"/>
+      <w:pPr>
+        <w:ind w:left="6480" w:hanging="360"/>
+      </w:pPr>
+      <w:rPr>
+        <w:rFonts w:ascii="Wingdings" w:hAnsi="Wingdings" w:hint="default"/>
+      </w:rPr>
+    </w:lvl>
+  </w:abstractNum>
+  <w:abstractNum w:abstractNumId="7" w15:restartNumberingAfterBreak="0">
     <w:nsid w:val="330808C4"/>
     <w:multiLevelType w:val="multilevel"/>
     <w:tmpl w:val="0CDEF24C"/>
@@ -12664,7 +14410,7 @@
       </w:rPr>
     </w:lvl>
   </w:abstractNum>
-  <w:abstractNum w:abstractNumId="6" w15:restartNumberingAfterBreak="0">
+  <w:abstractNum w:abstractNumId="8" w15:restartNumberingAfterBreak="0">
     <w:nsid w:val="3A4F39F0"/>
     <w:multiLevelType w:val="multilevel"/>
     <w:tmpl w:val="B20E4A28"/>
@@ -12753,7 +14499,7 @@
       </w:pPr>
     </w:lvl>
   </w:abstractNum>
-  <w:abstractNum w:abstractNumId="7" w15:restartNumberingAfterBreak="0">
+  <w:abstractNum w:abstractNumId="9" w15:restartNumberingAfterBreak="0">
     <w:nsid w:val="3A9406DF"/>
     <w:multiLevelType w:val="multilevel"/>
     <w:tmpl w:val="AA40ED54"/>
@@ -12867,7 +14613,7 @@
       </w:rPr>
     </w:lvl>
   </w:abstractNum>
-  <w:abstractNum w:abstractNumId="8" w15:restartNumberingAfterBreak="0">
+  <w:abstractNum w:abstractNumId="10" w15:restartNumberingAfterBreak="0">
     <w:nsid w:val="429B73E6"/>
     <w:multiLevelType w:val="multilevel"/>
     <w:tmpl w:val="42D2C8C4"/>
@@ -13007,7 +14753,7 @@
       </w:rPr>
     </w:lvl>
   </w:abstractNum>
-  <w:abstractNum w:abstractNumId="9" w15:restartNumberingAfterBreak="0">
+  <w:abstractNum w:abstractNumId="11" w15:restartNumberingAfterBreak="0">
     <w:nsid w:val="43FA7F22"/>
     <w:multiLevelType w:val="multilevel"/>
     <w:tmpl w:val="13E80F1E"/>
@@ -13096,7 +14842,120 @@
       </w:pPr>
     </w:lvl>
   </w:abstractNum>
-  <w:abstractNum w:abstractNumId="10" w15:restartNumberingAfterBreak="0">
+  <w:abstractNum w:abstractNumId="12" w15:restartNumberingAfterBreak="0">
+    <w:nsid w:val="47F36959"/>
+    <w:multiLevelType w:val="hybridMultilevel"/>
+    <w:tmpl w:val="96688BF6"/>
+    <w:lvl w:ilvl="0" w:tplc="280A0005">
+      <w:start w:val="1"/>
+      <w:numFmt w:val="bullet"/>
+      <w:lvlText w:val=""/>
+      <w:lvlJc w:val="left"/>
+      <w:pPr>
+        <w:ind w:left="720" w:hanging="360"/>
+      </w:pPr>
+      <w:rPr>
+        <w:rFonts w:ascii="Wingdings" w:hAnsi="Wingdings" w:hint="default"/>
+      </w:rPr>
+    </w:lvl>
+    <w:lvl w:ilvl="1" w:tplc="280A0003" w:tentative="1">
+      <w:start w:val="1"/>
+      <w:numFmt w:val="bullet"/>
+      <w:lvlText w:val="o"/>
+      <w:lvlJc w:val="left"/>
+      <w:pPr>
+        <w:ind w:left="1440" w:hanging="360"/>
+      </w:pPr>
+      <w:rPr>
+        <w:rFonts w:ascii="Courier New" w:hAnsi="Courier New" w:cs="Courier New" w:hint="default"/>
+      </w:rPr>
+    </w:lvl>
+    <w:lvl w:ilvl="2" w:tplc="280A0005" w:tentative="1">
+      <w:start w:val="1"/>
+      <w:numFmt w:val="bullet"/>
+      <w:lvlText w:val=""/>
+      <w:lvlJc w:val="left"/>
+      <w:pPr>
+        <w:ind w:left="2160" w:hanging="360"/>
+      </w:pPr>
+      <w:rPr>
+        <w:rFonts w:ascii="Wingdings" w:hAnsi="Wingdings" w:hint="default"/>
+      </w:rPr>
+    </w:lvl>
+    <w:lvl w:ilvl="3" w:tplc="280A0001" w:tentative="1">
+      <w:start w:val="1"/>
+      <w:numFmt w:val="bullet"/>
+      <w:lvlText w:val=""/>
+      <w:lvlJc w:val="left"/>
+      <w:pPr>
+        <w:ind w:left="2880" w:hanging="360"/>
+      </w:pPr>
+      <w:rPr>
+        <w:rFonts w:ascii="Symbol" w:hAnsi="Symbol" w:hint="default"/>
+      </w:rPr>
+    </w:lvl>
+    <w:lvl w:ilvl="4" w:tplc="280A0003" w:tentative="1">
+      <w:start w:val="1"/>
+      <w:numFmt w:val="bullet"/>
+      <w:lvlText w:val="o"/>
+      <w:lvlJc w:val="left"/>
+      <w:pPr>
+        <w:ind w:left="3600" w:hanging="360"/>
+      </w:pPr>
+      <w:rPr>
+        <w:rFonts w:ascii="Courier New" w:hAnsi="Courier New" w:cs="Courier New" w:hint="default"/>
+      </w:rPr>
+    </w:lvl>
+    <w:lvl w:ilvl="5" w:tplc="280A0005" w:tentative="1">
+      <w:start w:val="1"/>
+      <w:numFmt w:val="bullet"/>
+      <w:lvlText w:val=""/>
+      <w:lvlJc w:val="left"/>
+      <w:pPr>
+        <w:ind w:left="4320" w:hanging="360"/>
+      </w:pPr>
+      <w:rPr>
+        <w:rFonts w:ascii="Wingdings" w:hAnsi="Wingdings" w:hint="default"/>
+      </w:rPr>
+    </w:lvl>
+    <w:lvl w:ilvl="6" w:tplc="280A0001" w:tentative="1">
+      <w:start w:val="1"/>
+      <w:numFmt w:val="bullet"/>
+      <w:lvlText w:val=""/>
+      <w:lvlJc w:val="left"/>
+      <w:pPr>
+        <w:ind w:left="5040" w:hanging="360"/>
+      </w:pPr>
+      <w:rPr>
+        <w:rFonts w:ascii="Symbol" w:hAnsi="Symbol" w:hint="default"/>
+      </w:rPr>
+    </w:lvl>
+    <w:lvl w:ilvl="7" w:tplc="280A0003" w:tentative="1">
+      <w:start w:val="1"/>
+      <w:numFmt w:val="bullet"/>
+      <w:lvlText w:val="o"/>
+      <w:lvlJc w:val="left"/>
+      <w:pPr>
+        <w:ind w:left="5760" w:hanging="360"/>
+      </w:pPr>
+      <w:rPr>
+        <w:rFonts w:ascii="Courier New" w:hAnsi="Courier New" w:cs="Courier New" w:hint="default"/>
+      </w:rPr>
+    </w:lvl>
+    <w:lvl w:ilvl="8" w:tplc="280A0005" w:tentative="1">
+      <w:start w:val="1"/>
+      <w:numFmt w:val="bullet"/>
+      <w:lvlText w:val=""/>
+      <w:lvlJc w:val="left"/>
+      <w:pPr>
+        <w:ind w:left="6480" w:hanging="360"/>
+      </w:pPr>
+      <w:rPr>
+        <w:rFonts w:ascii="Wingdings" w:hAnsi="Wingdings" w:hint="default"/>
+      </w:rPr>
+    </w:lvl>
+  </w:abstractNum>
+  <w:abstractNum w:abstractNumId="13" w15:restartNumberingAfterBreak="0">
     <w:nsid w:val="4F246915"/>
     <w:multiLevelType w:val="multilevel"/>
     <w:tmpl w:val="40C65D6C"/>
@@ -13209,7 +15068,7 @@
       </w:rPr>
     </w:lvl>
   </w:abstractNum>
-  <w:abstractNum w:abstractNumId="11" w15:restartNumberingAfterBreak="0">
+  <w:abstractNum w:abstractNumId="14" w15:restartNumberingAfterBreak="0">
     <w:nsid w:val="610C537E"/>
     <w:multiLevelType w:val="multilevel"/>
     <w:tmpl w:val="C108FFA6"/>
@@ -13298,7 +15157,120 @@
       </w:pPr>
     </w:lvl>
   </w:abstractNum>
-  <w:abstractNum w:abstractNumId="12" w15:restartNumberingAfterBreak="0">
+  <w:abstractNum w:abstractNumId="15" w15:restartNumberingAfterBreak="0">
+    <w:nsid w:val="72416F16"/>
+    <w:multiLevelType w:val="hybridMultilevel"/>
+    <w:tmpl w:val="DDEE7376"/>
+    <w:lvl w:ilvl="0" w:tplc="280A0005">
+      <w:start w:val="1"/>
+      <w:numFmt w:val="bullet"/>
+      <w:lvlText w:val=""/>
+      <w:lvlJc w:val="left"/>
+      <w:pPr>
+        <w:ind w:left="720" w:hanging="360"/>
+      </w:pPr>
+      <w:rPr>
+        <w:rFonts w:ascii="Wingdings" w:hAnsi="Wingdings" w:hint="default"/>
+      </w:rPr>
+    </w:lvl>
+    <w:lvl w:ilvl="1" w:tplc="280A0003" w:tentative="1">
+      <w:start w:val="1"/>
+      <w:numFmt w:val="bullet"/>
+      <w:lvlText w:val="o"/>
+      <w:lvlJc w:val="left"/>
+      <w:pPr>
+        <w:ind w:left="1440" w:hanging="360"/>
+      </w:pPr>
+      <w:rPr>
+        <w:rFonts w:ascii="Courier New" w:hAnsi="Courier New" w:cs="Courier New" w:hint="default"/>
+      </w:rPr>
+    </w:lvl>
+    <w:lvl w:ilvl="2" w:tplc="280A0005" w:tentative="1">
+      <w:start w:val="1"/>
+      <w:numFmt w:val="bullet"/>
+      <w:lvlText w:val=""/>
+      <w:lvlJc w:val="left"/>
+      <w:pPr>
+        <w:ind w:left="2160" w:hanging="360"/>
+      </w:pPr>
+      <w:rPr>
+        <w:rFonts w:ascii="Wingdings" w:hAnsi="Wingdings" w:hint="default"/>
+      </w:rPr>
+    </w:lvl>
+    <w:lvl w:ilvl="3" w:tplc="280A0001" w:tentative="1">
+      <w:start w:val="1"/>
+      <w:numFmt w:val="bullet"/>
+      <w:lvlText w:val=""/>
+      <w:lvlJc w:val="left"/>
+      <w:pPr>
+        <w:ind w:left="2880" w:hanging="360"/>
+      </w:pPr>
+      <w:rPr>
+        <w:rFonts w:ascii="Symbol" w:hAnsi="Symbol" w:hint="default"/>
+      </w:rPr>
+    </w:lvl>
+    <w:lvl w:ilvl="4" w:tplc="280A0003" w:tentative="1">
+      <w:start w:val="1"/>
+      <w:numFmt w:val="bullet"/>
+      <w:lvlText w:val="o"/>
+      <w:lvlJc w:val="left"/>
+      <w:pPr>
+        <w:ind w:left="3600" w:hanging="360"/>
+      </w:pPr>
+      <w:rPr>
+        <w:rFonts w:ascii="Courier New" w:hAnsi="Courier New" w:cs="Courier New" w:hint="default"/>
+      </w:rPr>
+    </w:lvl>
+    <w:lvl w:ilvl="5" w:tplc="280A0005" w:tentative="1">
+      <w:start w:val="1"/>
+      <w:numFmt w:val="bullet"/>
+      <w:lvlText w:val=""/>
+      <w:lvlJc w:val="left"/>
+      <w:pPr>
+        <w:ind w:left="4320" w:hanging="360"/>
+      </w:pPr>
+      <w:rPr>
+        <w:rFonts w:ascii="Wingdings" w:hAnsi="Wingdings" w:hint="default"/>
+      </w:rPr>
+    </w:lvl>
+    <w:lvl w:ilvl="6" w:tplc="280A0001" w:tentative="1">
+      <w:start w:val="1"/>
+      <w:numFmt w:val="bullet"/>
+      <w:lvlText w:val=""/>
+      <w:lvlJc w:val="left"/>
+      <w:pPr>
+        <w:ind w:left="5040" w:hanging="360"/>
+      </w:pPr>
+      <w:rPr>
+        <w:rFonts w:ascii="Symbol" w:hAnsi="Symbol" w:hint="default"/>
+      </w:rPr>
+    </w:lvl>
+    <w:lvl w:ilvl="7" w:tplc="280A0003" w:tentative="1">
+      <w:start w:val="1"/>
+      <w:numFmt w:val="bullet"/>
+      <w:lvlText w:val="o"/>
+      <w:lvlJc w:val="left"/>
+      <w:pPr>
+        <w:ind w:left="5760" w:hanging="360"/>
+      </w:pPr>
+      <w:rPr>
+        <w:rFonts w:ascii="Courier New" w:hAnsi="Courier New" w:cs="Courier New" w:hint="default"/>
+      </w:rPr>
+    </w:lvl>
+    <w:lvl w:ilvl="8" w:tplc="280A0005" w:tentative="1">
+      <w:start w:val="1"/>
+      <w:numFmt w:val="bullet"/>
+      <w:lvlText w:val=""/>
+      <w:lvlJc w:val="left"/>
+      <w:pPr>
+        <w:ind w:left="6480" w:hanging="360"/>
+      </w:pPr>
+      <w:rPr>
+        <w:rFonts w:ascii="Wingdings" w:hAnsi="Wingdings" w:hint="default"/>
+      </w:rPr>
+    </w:lvl>
+  </w:abstractNum>
+  <w:abstractNum w:abstractNumId="16" w15:restartNumberingAfterBreak="0">
     <w:nsid w:val="747D2F25"/>
     <w:multiLevelType w:val="multilevel"/>
     <w:tmpl w:val="C45A5C78"/>
@@ -13413,10 +15385,10 @@
     </w:lvl>
   </w:abstractNum>
   <w:num w:numId="1">
-    <w:abstractNumId w:val="12"/>
+    <w:abstractNumId w:val="16"/>
   </w:num>
   <w:num w:numId="2">
-    <w:abstractNumId w:val="11"/>
+    <w:abstractNumId w:val="14"/>
   </w:num>
   <w:num w:numId="3">
     <w:abstractNumId w:val="2"/>
@@ -13425,10 +15397,10 @@
     <w:abstractNumId w:val="3"/>
   </w:num>
   <w:num w:numId="5">
-    <w:abstractNumId w:val="7"/>
+    <w:abstractNumId w:val="9"/>
   </w:num>
   <w:num w:numId="6">
-    <w:abstractNumId w:val="5"/>
+    <w:abstractNumId w:val="7"/>
   </w:num>
   <w:num w:numId="7">
     <w:abstractNumId w:val="0"/>
@@ -13437,25 +15409,37 @@
     <w:abstractNumId w:val="1"/>
   </w:num>
   <w:num w:numId="9">
-    <w:abstractNumId w:val="8"/>
+    <w:abstractNumId w:val="10"/>
   </w:num>
   <w:num w:numId="10">
-    <w:abstractNumId w:val="10"/>
+    <w:abstractNumId w:val="13"/>
   </w:num>
   <w:num w:numId="11">
-    <w:abstractNumId w:val="9"/>
+    <w:abstractNumId w:val="11"/>
   </w:num>
   <w:num w:numId="12">
-    <w:abstractNumId w:val="6"/>
+    <w:abstractNumId w:val="8"/>
   </w:num>
   <w:num w:numId="13">
     <w:abstractNumId w:val="4"/>
+  </w:num>
+  <w:num w:numId="14">
+    <w:abstractNumId w:val="15"/>
+  </w:num>
+  <w:num w:numId="15">
+    <w:abstractNumId w:val="12"/>
+  </w:num>
+  <w:num w:numId="16">
+    <w:abstractNumId w:val="5"/>
+  </w:num>
+  <w:num w:numId="17">
+    <w:abstractNumId w:val="6"/>
   </w:num>
 </w:numbering>
 </file>
 
 <file path=word/styles.xml><?xml version="1.0" encoding="utf-8"?>
-<w:styles xmlns:mc="http://schemas.openxmlformats.org/markup-compatibility/2006" xmlns:r="http://schemas.openxmlformats.org/officeDocument/2006/relationships" xmlns:w="http://schemas.openxmlformats.org/wordprocessingml/2006/main" xmlns:w14="http://schemas.microsoft.com/office/word/2010/wordml" xmlns:w15="http://schemas.microsoft.com/office/word/2012/wordml" xmlns:w16se="http://schemas.microsoft.com/office/word/2015/wordml/symex" mc:Ignorable="w14 w15 w16se">
+<w:styles xmlns:mc="http://schemas.openxmlformats.org/markup-compatibility/2006" xmlns:r="http://schemas.openxmlformats.org/officeDocument/2006/relationships" xmlns:w="http://schemas.openxmlformats.org/wordprocessingml/2006/main" xmlns:w14="http://schemas.microsoft.com/office/word/2010/wordml" xmlns:w15="http://schemas.microsoft.com/office/word/2012/wordml" mc:Ignorable="w14 w15">
   <w:docDefaults>
     <w:rPrDefault>
       <w:rPr>
@@ -14075,10 +16059,10 @@
       <w:color w:val="808080"/>
     </w:rPr>
   </w:style>
-  <w:style w:type="character" w:customStyle="1" w:styleId="TtuloCar">
-    <w:name w:val="Título Car"/>
+  <w:style w:type="character" w:customStyle="1" w:styleId="PuestoCar1">
+    <w:name w:val="Puesto Car1"/>
     <w:basedOn w:val="Fuentedeprrafopredeter"/>
-    <w:link w:val="Ttulo"/>
+    <w:link w:val="Puesto"/>
     <w:uiPriority w:val="10"/>
     <w:qFormat/>
     <w:rsid w:val="006A5F48"/>
@@ -15951,11 +17935,11 @@
       <w:szCs w:val="52"/>
     </w:rPr>
   </w:style>
-  <w:style w:type="paragraph" w:styleId="Ttulo">
+  <w:style w:type="paragraph" w:styleId="Puesto">
     <w:name w:val="Title"/>
     <w:basedOn w:val="Normal"/>
     <w:next w:val="Textoindependiente"/>
-    <w:link w:val="TtuloCar"/>
+    <w:link w:val="PuestoCar1"/>
     <w:uiPriority w:val="10"/>
     <w:qFormat/>
     <w:rsid w:val="006A5F48"/>
@@ -16071,7 +18055,7 @@
       <w:spacing w:after="0" w:line="240" w:lineRule="auto"/>
     </w:pPr>
   </w:style>
-  <w:style w:type="paragraph" w:styleId="TtuloTDC">
+  <w:style w:type="paragraph" w:styleId="TtulodeTDC">
     <w:name w:val="TOC Heading"/>
     <w:basedOn w:val="Ttulo1"/>
     <w:next w:val="Normal"/>
@@ -16576,6 +18560,255 @@
       <w:color w:val="26CBEC" w:themeColor="hyperlink"/>
       <w:u w:val="single"/>
     </w:rPr>
+  </w:style>
+  <w:style w:type="table" w:customStyle="1" w:styleId="Tabladelista3-nfasis11">
+    <w:name w:val="Tabla de lista 3 - Énfasis 11"/>
+    <w:basedOn w:val="Tablanormal"/>
+    <w:next w:val="Tabladelista3-nfasis1"/>
+    <w:uiPriority w:val="48"/>
+    <w:rsid w:val="00027DED"/>
+    <w:rPr>
+      <w:rFonts w:ascii="Calibri" w:eastAsia="Calibri" w:hAnsi="Calibri" w:cs="Times New Roman"/>
+      <w:sz w:val="22"/>
+      <w:szCs w:val="22"/>
+      <w:lang w:eastAsia="en-US" w:bidi="ar-SA"/>
+    </w:rPr>
+    <w:tblPr>
+      <w:tblStyleRowBandSize w:val="1"/>
+      <w:tblStyleColBandSize w:val="1"/>
+      <w:tblBorders>
+        <w:top w:val="single" w:sz="4" w:space="0" w:color="5B9BD5"/>
+        <w:left w:val="single" w:sz="4" w:space="0" w:color="5B9BD5"/>
+        <w:bottom w:val="single" w:sz="4" w:space="0" w:color="5B9BD5"/>
+        <w:right w:val="single" w:sz="4" w:space="0" w:color="5B9BD5"/>
+      </w:tblBorders>
+    </w:tblPr>
+    <w:tblStylePr w:type="firstRow">
+      <w:rPr>
+        <w:b/>
+        <w:bCs/>
+        <w:color w:val="FFFFFF"/>
+      </w:rPr>
+      <w:tblPr/>
+      <w:tcPr>
+        <w:shd w:val="clear" w:color="auto" w:fill="5B9BD5"/>
+      </w:tcPr>
+    </w:tblStylePr>
+    <w:tblStylePr w:type="lastRow">
+      <w:rPr>
+        <w:b/>
+        <w:bCs/>
+      </w:rPr>
+      <w:tblPr/>
+      <w:tcPr>
+        <w:tcBorders>
+          <w:top w:val="double" w:sz="4" w:space="0" w:color="5B9BD5"/>
+        </w:tcBorders>
+        <w:shd w:val="clear" w:color="auto" w:fill="FFFFFF"/>
+      </w:tcPr>
+    </w:tblStylePr>
+    <w:tblStylePr w:type="firstCol">
+      <w:rPr>
+        <w:b/>
+        <w:bCs/>
+      </w:rPr>
+      <w:tblPr/>
+      <w:tcPr>
+        <w:tcBorders>
+          <w:right w:val="nil"/>
+        </w:tcBorders>
+        <w:shd w:val="clear" w:color="auto" w:fill="FFFFFF"/>
+      </w:tcPr>
+    </w:tblStylePr>
+    <w:tblStylePr w:type="lastCol">
+      <w:rPr>
+        <w:b/>
+        <w:bCs/>
+      </w:rPr>
+      <w:tblPr/>
+      <w:tcPr>
+        <w:tcBorders>
+          <w:left w:val="nil"/>
+        </w:tcBorders>
+        <w:shd w:val="clear" w:color="auto" w:fill="FFFFFF"/>
+      </w:tcPr>
+    </w:tblStylePr>
+    <w:tblStylePr w:type="band1Vert">
+      <w:tblPr/>
+      <w:tcPr>
+        <w:tcBorders>
+          <w:left w:val="single" w:sz="4" w:space="0" w:color="5B9BD5"/>
+          <w:right w:val="single" w:sz="4" w:space="0" w:color="5B9BD5"/>
+        </w:tcBorders>
+      </w:tcPr>
+    </w:tblStylePr>
+    <w:tblStylePr w:type="band1Horz">
+      <w:tblPr/>
+      <w:tcPr>
+        <w:tcBorders>
+          <w:top w:val="single" w:sz="4" w:space="0" w:color="5B9BD5"/>
+          <w:bottom w:val="single" w:sz="4" w:space="0" w:color="5B9BD5"/>
+          <w:insideH w:val="nil"/>
+        </w:tcBorders>
+      </w:tcPr>
+    </w:tblStylePr>
+    <w:tblStylePr w:type="neCell">
+      <w:tblPr/>
+      <w:tcPr>
+        <w:tcBorders>
+          <w:left w:val="nil"/>
+          <w:bottom w:val="nil"/>
+        </w:tcBorders>
+      </w:tcPr>
+    </w:tblStylePr>
+    <w:tblStylePr w:type="nwCell">
+      <w:tblPr/>
+      <w:tcPr>
+        <w:tcBorders>
+          <w:bottom w:val="nil"/>
+          <w:right w:val="nil"/>
+        </w:tcBorders>
+      </w:tcPr>
+    </w:tblStylePr>
+    <w:tblStylePr w:type="seCell">
+      <w:tblPr/>
+      <w:tcPr>
+        <w:tcBorders>
+          <w:top w:val="double" w:sz="4" w:space="0" w:color="5B9BD5"/>
+          <w:left w:val="nil"/>
+        </w:tcBorders>
+      </w:tcPr>
+    </w:tblStylePr>
+    <w:tblStylePr w:type="swCell">
+      <w:tblPr/>
+      <w:tcPr>
+        <w:tcBorders>
+          <w:top w:val="double" w:sz="4" w:space="0" w:color="5B9BD5"/>
+          <w:right w:val="nil"/>
+        </w:tcBorders>
+      </w:tcPr>
+    </w:tblStylePr>
+  </w:style>
+  <w:style w:type="table" w:styleId="Tabladelista3-nfasis1">
+    <w:name w:val="List Table 3 Accent 1"/>
+    <w:basedOn w:val="Tablanormal"/>
+    <w:uiPriority w:val="48"/>
+    <w:rsid w:val="00027DED"/>
+    <w:tblPr>
+      <w:tblStyleRowBandSize w:val="1"/>
+      <w:tblStyleColBandSize w:val="1"/>
+      <w:tblBorders>
+        <w:top w:val="single" w:sz="4" w:space="0" w:color="98C723" w:themeColor="accent1"/>
+        <w:left w:val="single" w:sz="4" w:space="0" w:color="98C723" w:themeColor="accent1"/>
+        <w:bottom w:val="single" w:sz="4" w:space="0" w:color="98C723" w:themeColor="accent1"/>
+        <w:right w:val="single" w:sz="4" w:space="0" w:color="98C723" w:themeColor="accent1"/>
+      </w:tblBorders>
+    </w:tblPr>
+    <w:tblStylePr w:type="firstRow">
+      <w:rPr>
+        <w:b/>
+        <w:bCs/>
+        <w:color w:val="FFFFFF" w:themeColor="background1"/>
+      </w:rPr>
+      <w:tblPr/>
+      <w:tcPr>
+        <w:shd w:val="clear" w:color="auto" w:fill="98C723" w:themeFill="accent1"/>
+      </w:tcPr>
+    </w:tblStylePr>
+    <w:tblStylePr w:type="lastRow">
+      <w:rPr>
+        <w:b/>
+        <w:bCs/>
+      </w:rPr>
+      <w:tblPr/>
+      <w:tcPr>
+        <w:tcBorders>
+          <w:top w:val="double" w:sz="4" w:space="0" w:color="98C723" w:themeColor="accent1"/>
+        </w:tcBorders>
+        <w:shd w:val="clear" w:color="auto" w:fill="FFFFFF" w:themeFill="background1"/>
+      </w:tcPr>
+    </w:tblStylePr>
+    <w:tblStylePr w:type="firstCol">
+      <w:rPr>
+        <w:b/>
+        <w:bCs/>
+      </w:rPr>
+      <w:tblPr/>
+      <w:tcPr>
+        <w:tcBorders>
+          <w:right w:val="nil"/>
+        </w:tcBorders>
+        <w:shd w:val="clear" w:color="auto" w:fill="FFFFFF" w:themeFill="background1"/>
+      </w:tcPr>
+    </w:tblStylePr>
+    <w:tblStylePr w:type="lastCol">
+      <w:rPr>
+        <w:b/>
+        <w:bCs/>
+      </w:rPr>
+      <w:tblPr/>
+      <w:tcPr>
+        <w:tcBorders>
+          <w:left w:val="nil"/>
+        </w:tcBorders>
+        <w:shd w:val="clear" w:color="auto" w:fill="FFFFFF" w:themeFill="background1"/>
+      </w:tcPr>
+    </w:tblStylePr>
+    <w:tblStylePr w:type="band1Vert">
+      <w:tblPr/>
+      <w:tcPr>
+        <w:tcBorders>
+          <w:left w:val="single" w:sz="4" w:space="0" w:color="98C723" w:themeColor="accent1"/>
+          <w:right w:val="single" w:sz="4" w:space="0" w:color="98C723" w:themeColor="accent1"/>
+        </w:tcBorders>
+      </w:tcPr>
+    </w:tblStylePr>
+    <w:tblStylePr w:type="band1Horz">
+      <w:tblPr/>
+      <w:tcPr>
+        <w:tcBorders>
+          <w:top w:val="single" w:sz="4" w:space="0" w:color="98C723" w:themeColor="accent1"/>
+          <w:bottom w:val="single" w:sz="4" w:space="0" w:color="98C723" w:themeColor="accent1"/>
+          <w:insideH w:val="nil"/>
+        </w:tcBorders>
+      </w:tcPr>
+    </w:tblStylePr>
+    <w:tblStylePr w:type="neCell">
+      <w:tblPr/>
+      <w:tcPr>
+        <w:tcBorders>
+          <w:left w:val="nil"/>
+          <w:bottom w:val="nil"/>
+        </w:tcBorders>
+      </w:tcPr>
+    </w:tblStylePr>
+    <w:tblStylePr w:type="nwCell">
+      <w:tblPr/>
+      <w:tcPr>
+        <w:tcBorders>
+          <w:bottom w:val="nil"/>
+          <w:right w:val="nil"/>
+        </w:tcBorders>
+      </w:tcPr>
+    </w:tblStylePr>
+    <w:tblStylePr w:type="seCell">
+      <w:tblPr/>
+      <w:tcPr>
+        <w:tcBorders>
+          <w:top w:val="double" w:sz="4" w:space="0" w:color="98C723" w:themeColor="accent1"/>
+          <w:left w:val="nil"/>
+        </w:tcBorders>
+      </w:tcPr>
+    </w:tblStylePr>
+    <w:tblStylePr w:type="swCell">
+      <w:tblPr/>
+      <w:tcPr>
+        <w:tcBorders>
+          <w:top w:val="double" w:sz="4" w:space="0" w:color="98C723" w:themeColor="accent1"/>
+          <w:right w:val="nil"/>
+        </w:tcBorders>
+      </w:tcPr>
+    </w:tblStylePr>
   </w:style>
 </w:styles>
 </file>
@@ -16887,7 +19120,7 @@
 </file>
 
 <file path=customXml/itemProps2.xml><?xml version="1.0" encoding="utf-8"?>
-<ds:datastoreItem xmlns:ds="http://schemas.openxmlformats.org/officeDocument/2006/customXml" ds:itemID="{06EE5E7F-4792-4B19-B6B7-3A64CFA4A8A5}">
+<ds:datastoreItem xmlns:ds="http://schemas.openxmlformats.org/officeDocument/2006/customXml" ds:itemID="{0898BC47-5676-481D-B40E-66DEF057160E}">
   <ds:schemaRefs>
     <ds:schemaRef ds:uri="http://schemas.openxmlformats.org/officeDocument/2006/bibliography"/>
   </ds:schemaRefs>

</xml_diff>

<commit_message>
librerias desarrollo y clientes
</commit_message>
<xml_diff>
--- a/Documentos/PGC.docx
+++ b/Documentos/PGC.docx
@@ -1,6 +1,6 @@
 
 <file path=word/document.xml><?xml version="1.0" encoding="utf-8"?>
-<w:document xmlns:wpc="http://schemas.microsoft.com/office/word/2010/wordprocessingCanvas" xmlns:cx="http://schemas.microsoft.com/office/drawing/2014/chartex" xmlns:cx1="http://schemas.microsoft.com/office/drawing/2015/9/8/chartex" xmlns:mc="http://schemas.openxmlformats.org/markup-compatibility/2006" xmlns:o="urn:schemas-microsoft-com:office:office" xmlns:r="http://schemas.openxmlformats.org/officeDocument/2006/relationships" xmlns:m="http://schemas.openxmlformats.org/officeDocument/2006/math" xmlns:v="urn:schemas-microsoft-com:vml" xmlns:wp14="http://schemas.microsoft.com/office/word/2010/wordprocessingDrawing" xmlns:wp="http://schemas.openxmlformats.org/drawingml/2006/wordprocessingDrawing" xmlns:w10="urn:schemas-microsoft-com:office:word" xmlns:w="http://schemas.openxmlformats.org/wordprocessingml/2006/main" xmlns:w14="http://schemas.microsoft.com/office/word/2010/wordml" xmlns:w15="http://schemas.microsoft.com/office/word/2012/wordml" xmlns:w16se="http://schemas.microsoft.com/office/word/2015/wordml/symex" xmlns:wpg="http://schemas.microsoft.com/office/word/2010/wordprocessingGroup" xmlns:wpi="http://schemas.microsoft.com/office/word/2010/wordprocessingInk" xmlns:wne="http://schemas.microsoft.com/office/word/2006/wordml" xmlns:wps="http://schemas.microsoft.com/office/word/2010/wordprocessingShape" mc:Ignorable="w14 w15 w16se wp14">
+<w:document xmlns:wpc="http://schemas.microsoft.com/office/word/2010/wordprocessingCanvas" xmlns:cx="http://schemas.microsoft.com/office/drawing/2014/chartex" xmlns:cx1="http://schemas.microsoft.com/office/drawing/2015/9/8/chartex" xmlns:cx2="http://schemas.microsoft.com/office/drawing/2015/10/21/chartex" xmlns:cx3="http://schemas.microsoft.com/office/drawing/2016/5/9/chartex" xmlns:cx4="http://schemas.microsoft.com/office/drawing/2016/5/10/chartex" xmlns:cx5="http://schemas.microsoft.com/office/drawing/2016/5/11/chartex" xmlns:cx6="http://schemas.microsoft.com/office/drawing/2016/5/12/chartex" xmlns:cx7="http://schemas.microsoft.com/office/drawing/2016/5/13/chartex" xmlns:cx8="http://schemas.microsoft.com/office/drawing/2016/5/14/chartex" xmlns:mc="http://schemas.openxmlformats.org/markup-compatibility/2006" xmlns:aink="http://schemas.microsoft.com/office/drawing/2016/ink" xmlns:am3d="http://schemas.microsoft.com/office/drawing/2017/model3d" xmlns:o="urn:schemas-microsoft-com:office:office" xmlns:r="http://schemas.openxmlformats.org/officeDocument/2006/relationships" xmlns:m="http://schemas.openxmlformats.org/officeDocument/2006/math" xmlns:v="urn:schemas-microsoft-com:vml" xmlns:wp14="http://schemas.microsoft.com/office/word/2010/wordprocessingDrawing" xmlns:wp="http://schemas.openxmlformats.org/drawingml/2006/wordprocessingDrawing" xmlns:w10="urn:schemas-microsoft-com:office:word" xmlns:w="http://schemas.openxmlformats.org/wordprocessingml/2006/main" xmlns:w14="http://schemas.microsoft.com/office/word/2010/wordml" xmlns:w15="http://schemas.microsoft.com/office/word/2012/wordml" xmlns:w16cid="http://schemas.microsoft.com/office/word/2016/wordml/cid" xmlns:w16se="http://schemas.microsoft.com/office/word/2015/wordml/symex" xmlns:wpg="http://schemas.microsoft.com/office/word/2010/wordprocessingGroup" xmlns:wpi="http://schemas.microsoft.com/office/word/2010/wordprocessingInk" xmlns:wne="http://schemas.microsoft.com/office/word/2006/wordml" xmlns:wps="http://schemas.microsoft.com/office/word/2010/wordprocessingShape" mc:Ignorable="w14 w15 w16se w16cid wp14">
   <w:body>
     <w:p>
       <w:pPr>
@@ -158,13 +158,139 @@
                                 <w:rFonts w:ascii="Arial" w:eastAsia="Arial" w:hAnsi="Arial" w:cs="Arial"/>
                               </w:rPr>
                             </w:pPr>
+                            <w:proofErr w:type="spellStart"/>
                             <w:r>
                               <w:rPr>
                                 <w:rFonts w:ascii="Arial" w:hAnsi="Arial" w:cs="Arial"/>
                                 <w:color w:val="000000"/>
                                 <w:shd w:val="clear" w:color="auto" w:fill="FFFFFF"/>
                               </w:rPr>
-                              <w:t>Angeles Rojas, Jorge Alexander.</w:t>
+                              <w:t>Angeles</w:t>
+                            </w:r>
+                            <w:proofErr w:type="spellEnd"/>
+                            <w:r>
+                              <w:rPr>
+                                <w:rFonts w:ascii="Arial" w:hAnsi="Arial" w:cs="Arial"/>
+                                <w:color w:val="000000"/>
+                                <w:shd w:val="clear" w:color="auto" w:fill="FFFFFF"/>
+                              </w:rPr>
+                              <w:t xml:space="preserve"> Rojas, Jorge Alexander.</w:t>
+                            </w:r>
+                          </w:p>
+                          <w:p>
+                            <w:pPr>
+                              <w:pStyle w:val="Prrafodelista"/>
+                              <w:numPr>
+                                <w:ilvl w:val="0"/>
+                                <w:numId w:val="1"/>
+                              </w:numPr>
+                              <w:spacing w:after="160" w:line="259" w:lineRule="auto"/>
+                              <w:rPr>
+                                <w:rFonts w:ascii="Arial" w:eastAsia="Arial" w:hAnsi="Arial" w:cs="Arial"/>
+                              </w:rPr>
+                            </w:pPr>
+                            <w:proofErr w:type="spellStart"/>
+                            <w:r>
+                              <w:rPr>
+                                <w:rFonts w:ascii="Arial" w:hAnsi="Arial" w:cs="Arial"/>
+                                <w:color w:val="000000"/>
+                                <w:shd w:val="clear" w:color="auto" w:fill="FFFFFF"/>
+                              </w:rPr>
+                              <w:t>Arizola</w:t>
+                            </w:r>
+                            <w:proofErr w:type="spellEnd"/>
+                            <w:r>
+                              <w:rPr>
+                                <w:rFonts w:ascii="Arial" w:hAnsi="Arial" w:cs="Arial"/>
+                                <w:color w:val="000000"/>
+                                <w:shd w:val="clear" w:color="auto" w:fill="FFFFFF"/>
+                              </w:rPr>
+                              <w:t xml:space="preserve"> </w:t>
+                            </w:r>
+                            <w:proofErr w:type="spellStart"/>
+                            <w:r>
+                              <w:rPr>
+                                <w:rFonts w:ascii="Arial" w:hAnsi="Arial" w:cs="Arial"/>
+                                <w:color w:val="000000"/>
+                                <w:shd w:val="clear" w:color="auto" w:fill="FFFFFF"/>
+                              </w:rPr>
+                              <w:t>Yánac</w:t>
+                            </w:r>
+                            <w:proofErr w:type="spellEnd"/>
+                            <w:r>
+                              <w:rPr>
+                                <w:rFonts w:ascii="Arial" w:hAnsi="Arial" w:cs="Arial"/>
+                                <w:color w:val="000000"/>
+                                <w:shd w:val="clear" w:color="auto" w:fill="FFFFFF"/>
+                              </w:rPr>
+                              <w:t>, Carlos.</w:t>
+                            </w:r>
+                          </w:p>
+                          <w:p>
+                            <w:pPr>
+                              <w:pStyle w:val="Prrafodelista"/>
+                              <w:numPr>
+                                <w:ilvl w:val="0"/>
+                                <w:numId w:val="1"/>
+                              </w:numPr>
+                              <w:spacing w:after="160" w:line="259" w:lineRule="auto"/>
+                              <w:rPr>
+                                <w:rFonts w:ascii="Arial" w:eastAsia="Arial" w:hAnsi="Arial" w:cs="Arial"/>
+                              </w:rPr>
+                            </w:pPr>
+                            <w:proofErr w:type="spellStart"/>
+                            <w:r>
+                              <w:rPr>
+                                <w:rFonts w:ascii="Arial" w:hAnsi="Arial" w:cs="Arial"/>
+                                <w:color w:val="000000"/>
+                                <w:shd w:val="clear" w:color="auto" w:fill="FFFFFF"/>
+                              </w:rPr>
+                              <w:t>Arotuma</w:t>
+                            </w:r>
+                            <w:proofErr w:type="spellEnd"/>
+                            <w:r>
+                              <w:rPr>
+                                <w:rFonts w:ascii="Arial" w:hAnsi="Arial" w:cs="Arial"/>
+                                <w:color w:val="000000"/>
+                                <w:shd w:val="clear" w:color="auto" w:fill="FFFFFF"/>
+                              </w:rPr>
+                              <w:t xml:space="preserve"> </w:t>
+                            </w:r>
+                            <w:proofErr w:type="spellStart"/>
+                            <w:r>
+                              <w:rPr>
+                                <w:rFonts w:ascii="Arial" w:hAnsi="Arial" w:cs="Arial"/>
+                                <w:color w:val="000000"/>
+                                <w:shd w:val="clear" w:color="auto" w:fill="FFFFFF"/>
+                              </w:rPr>
+                              <w:t>Martinez</w:t>
+                            </w:r>
+                            <w:proofErr w:type="spellEnd"/>
+                            <w:r>
+                              <w:rPr>
+                                <w:rFonts w:ascii="Arial" w:hAnsi="Arial" w:cs="Arial"/>
+                                <w:color w:val="000000"/>
+                                <w:shd w:val="clear" w:color="auto" w:fill="FFFFFF"/>
+                              </w:rPr>
+                              <w:t xml:space="preserve">, </w:t>
+                            </w:r>
+                            <w:proofErr w:type="spellStart"/>
+                            <w:r>
+                              <w:rPr>
+                                <w:rFonts w:ascii="Arial" w:hAnsi="Arial" w:cs="Arial"/>
+                                <w:color w:val="000000"/>
+                                <w:shd w:val="clear" w:color="auto" w:fill="FFFFFF"/>
+                              </w:rPr>
+                              <w:t>Victor</w:t>
+                            </w:r>
+                            <w:proofErr w:type="spellEnd"/>
+                            <w:r>
+                              <w:rPr>
+                                <w:rFonts w:ascii="Arial" w:hAnsi="Arial" w:cs="Arial"/>
+                                <w:color w:val="000000"/>
+                                <w:shd w:val="clear" w:color="auto" w:fill="FFFFFF"/>
+                              </w:rPr>
+                              <w:t xml:space="preserve"> Miguel.</w:t>
                             </w:r>
                           </w:p>
                           <w:p>
@@ -185,49 +311,25 @@
                                 <w:color w:val="000000"/>
                                 <w:shd w:val="clear" w:color="auto" w:fill="FFFFFF"/>
                               </w:rPr>
-                              <w:t>Arizola Yánac, Carlos.</w:t>
+                              <w:t xml:space="preserve">Arteaga Quico, </w:t>
                             </w:r>
-                          </w:p>
-                          <w:p>
-                            <w:pPr>
-                              <w:pStyle w:val="Prrafodelista"/>
-                              <w:numPr>
-                                <w:ilvl w:val="0"/>
-                                <w:numId w:val="1"/>
-                              </w:numPr>
-                              <w:spacing w:after="160" w:line="259" w:lineRule="auto"/>
-                              <w:rPr>
-                                <w:rFonts w:ascii="Arial" w:eastAsia="Arial" w:hAnsi="Arial" w:cs="Arial"/>
-                              </w:rPr>
-                            </w:pPr>
+                            <w:proofErr w:type="spellStart"/>
                             <w:r>
                               <w:rPr>
                                 <w:rFonts w:ascii="Arial" w:hAnsi="Arial" w:cs="Arial"/>
                                 <w:color w:val="000000"/>
                                 <w:shd w:val="clear" w:color="auto" w:fill="FFFFFF"/>
                               </w:rPr>
-                              <w:t>Arotuma Martinez, Victor Miguel.</w:t>
+                              <w:t>Alisson</w:t>
                             </w:r>
-                          </w:p>
-                          <w:p>
-                            <w:pPr>
-                              <w:pStyle w:val="Prrafodelista"/>
-                              <w:numPr>
-                                <w:ilvl w:val="0"/>
-                                <w:numId w:val="1"/>
-                              </w:numPr>
-                              <w:spacing w:after="160" w:line="259" w:lineRule="auto"/>
-                              <w:rPr>
-                                <w:rFonts w:ascii="Arial" w:eastAsia="Arial" w:hAnsi="Arial" w:cs="Arial"/>
-                              </w:rPr>
-                            </w:pPr>
+                            <w:proofErr w:type="spellEnd"/>
                             <w:r>
                               <w:rPr>
                                 <w:rFonts w:ascii="Arial" w:hAnsi="Arial" w:cs="Arial"/>
                                 <w:color w:val="000000"/>
                                 <w:shd w:val="clear" w:color="auto" w:fill="FFFFFF"/>
                               </w:rPr>
-                              <w:t>Arteaga Quico, Alisson Diane.</w:t>
+                              <w:t xml:space="preserve"> Diane.</w:t>
                             </w:r>
                           </w:p>
                           <w:p>
@@ -318,13 +420,23 @@
                           <w:rFonts w:ascii="Arial" w:eastAsia="Arial" w:hAnsi="Arial" w:cs="Arial"/>
                         </w:rPr>
                       </w:pPr>
+                      <w:proofErr w:type="spellStart"/>
                       <w:r>
                         <w:rPr>
                           <w:rFonts w:ascii="Arial" w:hAnsi="Arial" w:cs="Arial"/>
                           <w:color w:val="000000"/>
                           <w:shd w:val="clear" w:color="auto" w:fill="FFFFFF"/>
                         </w:rPr>
-                        <w:t>Angeles Rojas, Jorge Alexander.</w:t>
+                        <w:t>Angeles</w:t>
+                      </w:r>
+                      <w:proofErr w:type="spellEnd"/>
+                      <w:r>
+                        <w:rPr>
+                          <w:rFonts w:ascii="Arial" w:hAnsi="Arial" w:cs="Arial"/>
+                          <w:color w:val="000000"/>
+                          <w:shd w:val="clear" w:color="auto" w:fill="FFFFFF"/>
+                        </w:rPr>
+                        <w:t xml:space="preserve"> Rojas, Jorge Alexander.</w:t>
                       </w:r>
                     </w:p>
                     <w:p>
@@ -634,8 +746,16 @@
         <w:rPr>
           <w:rFonts w:asciiTheme="minorHAnsi" w:hAnsiTheme="minorHAnsi" w:cstheme="minorHAnsi"/>
         </w:rPr>
-        <w:t xml:space="preserve"> Programsy</w:t>
-      </w:r>
+        <w:t xml:space="preserve"> </w:t>
+      </w:r>
+      <w:proofErr w:type="spellStart"/>
+      <w:r>
+        <w:rPr>
+          <w:rFonts w:asciiTheme="minorHAnsi" w:hAnsiTheme="minorHAnsi" w:cstheme="minorHAnsi"/>
+        </w:rPr>
+        <w:t>Programsy</w:t>
+      </w:r>
+      <w:proofErr w:type="spellEnd"/>
     </w:p>
     <w:p>
       <w:pPr>
@@ -1084,11 +1204,19 @@
                 <w:rFonts w:asciiTheme="minorHAnsi" w:hAnsiTheme="minorHAnsi" w:cstheme="minorHAnsi"/>
               </w:rPr>
             </w:pPr>
-            <w:r>
-              <w:rPr>
-                <w:rFonts w:asciiTheme="minorHAnsi" w:hAnsiTheme="minorHAnsi" w:cstheme="minorHAnsi"/>
-              </w:rPr>
-              <w:t>Alisson Arteaga</w:t>
+            <w:proofErr w:type="spellStart"/>
+            <w:r>
+              <w:rPr>
+                <w:rFonts w:asciiTheme="minorHAnsi" w:hAnsiTheme="minorHAnsi" w:cstheme="minorHAnsi"/>
+              </w:rPr>
+              <w:t>Alisson</w:t>
+            </w:r>
+            <w:proofErr w:type="spellEnd"/>
+            <w:r>
+              <w:rPr>
+                <w:rFonts w:asciiTheme="minorHAnsi" w:hAnsiTheme="minorHAnsi" w:cstheme="minorHAnsi"/>
+              </w:rPr>
+              <w:t xml:space="preserve"> Arteaga</w:t>
             </w:r>
           </w:p>
         </w:tc>
@@ -1210,8 +1338,16 @@
               <w:rPr>
                 <w:rFonts w:asciiTheme="minorHAnsi" w:hAnsiTheme="minorHAnsi" w:cstheme="minorHAnsi"/>
               </w:rPr>
-              <w:t>Equipo Programsy</w:t>
-            </w:r>
+              <w:t xml:space="preserve">Equipo </w:t>
+            </w:r>
+            <w:proofErr w:type="spellStart"/>
+            <w:r>
+              <w:rPr>
+                <w:rFonts w:asciiTheme="minorHAnsi" w:hAnsiTheme="minorHAnsi" w:cstheme="minorHAnsi"/>
+              </w:rPr>
+              <w:t>Programsy</w:t>
+            </w:r>
+            <w:proofErr w:type="spellEnd"/>
           </w:p>
         </w:tc>
       </w:tr>
@@ -1572,12 +1708,14 @@
                 <w:rFonts w:asciiTheme="minorHAnsi" w:hAnsiTheme="minorHAnsi" w:cstheme="minorHAnsi"/>
               </w:rPr>
             </w:pPr>
+            <w:proofErr w:type="spellStart"/>
             <w:r>
               <w:rPr>
                 <w:rFonts w:asciiTheme="minorHAnsi" w:hAnsiTheme="minorHAnsi" w:cstheme="minorHAnsi"/>
               </w:rPr>
               <w:t>Arizola</w:t>
             </w:r>
+            <w:proofErr w:type="spellEnd"/>
           </w:p>
         </w:tc>
       </w:tr>
@@ -1786,11 +1924,19 @@
                 <w:rFonts w:asciiTheme="minorHAnsi" w:hAnsiTheme="minorHAnsi" w:cstheme="minorHAnsi"/>
               </w:rPr>
             </w:pPr>
-            <w:r>
-              <w:rPr>
-                <w:rFonts w:asciiTheme="minorHAnsi" w:hAnsiTheme="minorHAnsi" w:cstheme="minorHAnsi"/>
-              </w:rPr>
-              <w:t>Arreglado detalles del documento</w:t>
+            <w:proofErr w:type="gramStart"/>
+            <w:r>
+              <w:rPr>
+                <w:rFonts w:asciiTheme="minorHAnsi" w:hAnsiTheme="minorHAnsi" w:cstheme="minorHAnsi"/>
+              </w:rPr>
+              <w:t>Arreglado detalles</w:t>
+            </w:r>
+            <w:proofErr w:type="gramEnd"/>
+            <w:r>
+              <w:rPr>
+                <w:rFonts w:asciiTheme="minorHAnsi" w:hAnsiTheme="minorHAnsi" w:cstheme="minorHAnsi"/>
+              </w:rPr>
+              <w:t xml:space="preserve"> del documento</w:t>
             </w:r>
           </w:p>
         </w:tc>
@@ -1816,12 +1962,14 @@
                 <w:rFonts w:asciiTheme="minorHAnsi" w:hAnsiTheme="minorHAnsi" w:cstheme="minorHAnsi"/>
               </w:rPr>
             </w:pPr>
+            <w:proofErr w:type="spellStart"/>
             <w:r>
               <w:rPr>
                 <w:rFonts w:asciiTheme="minorHAnsi" w:hAnsiTheme="minorHAnsi" w:cstheme="minorHAnsi"/>
               </w:rPr>
               <w:t>Angeles</w:t>
             </w:r>
+            <w:proofErr w:type="spellEnd"/>
           </w:p>
         </w:tc>
       </w:tr>
@@ -1938,12 +2086,14 @@
                 <w:rFonts w:asciiTheme="minorHAnsi" w:hAnsiTheme="minorHAnsi" w:cstheme="minorHAnsi"/>
               </w:rPr>
             </w:pPr>
+            <w:proofErr w:type="spellStart"/>
             <w:r>
               <w:rPr>
                 <w:rFonts w:asciiTheme="minorHAnsi" w:hAnsiTheme="minorHAnsi" w:cstheme="minorHAnsi"/>
               </w:rPr>
               <w:t>Angeles</w:t>
             </w:r>
+            <w:proofErr w:type="spellEnd"/>
           </w:p>
         </w:tc>
       </w:tr>
@@ -2060,12 +2210,14 @@
                 <w:rFonts w:asciiTheme="minorHAnsi" w:hAnsiTheme="minorHAnsi" w:cstheme="minorHAnsi"/>
               </w:rPr>
             </w:pPr>
+            <w:proofErr w:type="spellStart"/>
             <w:r>
               <w:rPr>
                 <w:rFonts w:asciiTheme="minorHAnsi" w:hAnsiTheme="minorHAnsi" w:cstheme="minorHAnsi"/>
               </w:rPr>
               <w:t>Angeles</w:t>
             </w:r>
+            <w:proofErr w:type="spellEnd"/>
           </w:p>
         </w:tc>
       </w:tr>
@@ -3340,7 +3492,35 @@
         <w:rPr>
           <w:rFonts w:asciiTheme="minorHAnsi" w:hAnsiTheme="minorHAnsi" w:cstheme="minorHAnsi"/>
         </w:rPr>
-        <w:t>Actualmente nuestra consultora cuenta con 5 proyectos de los cuales 4 en producción y uno de ellos en desarrollo que es SGVIF. Nuestra consultora cuenta con diversos productos de software los cuales durante su desarrollo surgieron inconvenientes en el manejo de las solicitudes de cambios que han generado pérdida de tiempo  por parte del equipo al querer realizar cambios de versiones y dificultad el querer restaurar versiones funcionales, nuestro equipo identifica esto como una problemática originado por no contar con una guía o algún documento que permita llevar a cabo una correcta gestión de versionamiento. Debido a ello estamos realizando la siguiente propuesta para contar con un Plan de Gestión de la Configuración.</w:t>
+        <w:t xml:space="preserve">Actualmente nuestra consultora cuenta con 5 proyectos de los cuales 4 en producción y uno de ellos en desarrollo que es SGVIF. Nuestra consultora cuenta con diversos productos de software los cuales durante su desarrollo surgieron inconvenientes en el manejo de las solicitudes de cambios que han generado pérdida de </w:t>
+      </w:r>
+      <w:proofErr w:type="gramStart"/>
+      <w:r>
+        <w:rPr>
+          <w:rFonts w:asciiTheme="minorHAnsi" w:hAnsiTheme="minorHAnsi" w:cstheme="minorHAnsi"/>
+        </w:rPr>
+        <w:t>tiempo  por</w:t>
+      </w:r>
+      <w:proofErr w:type="gramEnd"/>
+      <w:r>
+        <w:rPr>
+          <w:rFonts w:asciiTheme="minorHAnsi" w:hAnsiTheme="minorHAnsi" w:cstheme="minorHAnsi"/>
+        </w:rPr>
+        <w:t xml:space="preserve"> parte del equipo al querer realizar cambios de versiones y dificultad el querer restaurar versiones funcionales, nuestro equipo identifica esto como una problemática originado por no contar con una guía o algún documento que permita llevar a cabo una correcta gestión de </w:t>
+      </w:r>
+      <w:proofErr w:type="spellStart"/>
+      <w:r>
+        <w:rPr>
+          <w:rFonts w:asciiTheme="minorHAnsi" w:hAnsiTheme="minorHAnsi" w:cstheme="minorHAnsi"/>
+        </w:rPr>
+        <w:t>versionamiento</w:t>
+      </w:r>
+      <w:proofErr w:type="spellEnd"/>
+      <w:r>
+        <w:rPr>
+          <w:rFonts w:asciiTheme="minorHAnsi" w:hAnsiTheme="minorHAnsi" w:cstheme="minorHAnsi"/>
+        </w:rPr>
+        <w:t>. Debido a ello estamos realizando la siguiente propuesta para contar con un Plan de Gestión de la Configuración.</w:t>
       </w:r>
     </w:p>
     <w:p>
@@ -3448,21 +3628,39 @@
           <w:b w:val="0"/>
           <w:color w:val="00000A"/>
         </w:rPr>
-        <w:t>unidad de SCM de Programsy es liderada por el responsable de SCM,</w:t>
-      </w:r>
-      <w:r>
-        <w:rPr>
-          <w:rFonts w:asciiTheme="minorHAnsi" w:hAnsiTheme="minorHAnsi" w:cstheme="minorHAnsi"/>
-          <w:color w:val="00000A"/>
-        </w:rPr>
-        <w:t xml:space="preserve"> </w:t>
-      </w:r>
+        <w:t xml:space="preserve">unidad de SCM de </w:t>
+      </w:r>
+      <w:proofErr w:type="spellStart"/>
       <w:r>
         <w:rPr>
           <w:rFonts w:asciiTheme="minorHAnsi" w:hAnsiTheme="minorHAnsi" w:cstheme="minorHAnsi"/>
           <w:b w:val="0"/>
           <w:color w:val="00000A"/>
         </w:rPr>
+        <w:t>Programsy</w:t>
+      </w:r>
+      <w:proofErr w:type="spellEnd"/>
+      <w:r>
+        <w:rPr>
+          <w:rFonts w:asciiTheme="minorHAnsi" w:hAnsiTheme="minorHAnsi" w:cstheme="minorHAnsi"/>
+          <w:b w:val="0"/>
+          <w:color w:val="00000A"/>
+        </w:rPr>
+        <w:t xml:space="preserve"> es liderada por el responsable de SCM,</w:t>
+      </w:r>
+      <w:r>
+        <w:rPr>
+          <w:rFonts w:asciiTheme="minorHAnsi" w:hAnsiTheme="minorHAnsi" w:cstheme="minorHAnsi"/>
+          <w:color w:val="00000A"/>
+        </w:rPr>
+        <w:t xml:space="preserve"> </w:t>
+      </w:r>
+      <w:r>
+        <w:rPr>
+          <w:rFonts w:asciiTheme="minorHAnsi" w:hAnsiTheme="minorHAnsi" w:cstheme="minorHAnsi"/>
+          <w:b w:val="0"/>
+          <w:color w:val="00000A"/>
+        </w:rPr>
         <w:t>responsable gestionar las actividades y tareas de la unidad. En general, la unidad de SCM trabaja en equipo y la colaboración de todos los integrantes es fundamental para el correcto funcionamiento de los proyectos. A continuación, se presenta la tabla con los roles y sus responsabilidades correspondientes.</w:t>
       </w:r>
     </w:p>
@@ -3477,7 +3675,7 @@
     </w:p>
     <w:tbl>
       <w:tblPr>
-        <w:tblStyle w:val="Tabladecuadrcula4-nfasis2"/>
+        <w:tblStyle w:val="Tablaconcuadrcula4-nfasis2"/>
         <w:tblpPr w:leftFromText="141" w:rightFromText="141" w:vertAnchor="text" w:horzAnchor="margin" w:tblpY="29"/>
         <w:tblW w:w="10053" w:type="dxa"/>
         <w:tblCellMar>
@@ -4255,7 +4453,29 @@
                 <w:sz w:val="24"/>
                 <w:szCs w:val="24"/>
               </w:rPr>
-              <w:t>Aborda diversos aspectos del desarrollo, incluidos documentos, código, entrenamiento, COTS y hardware. Identifica las actualizaciones y modificaciones de CIs y CI, envía actualizaciones de línea base. Participa en el proceso de control de configuraciones</w:t>
+              <w:t xml:space="preserve">Aborda diversos aspectos del desarrollo, incluidos documentos, código, entrenamiento, COTS y hardware. Identifica las actualizaciones y modificaciones de </w:t>
+            </w:r>
+            <w:proofErr w:type="spellStart"/>
+            <w:r>
+              <w:rPr>
+                <w:rFonts w:asciiTheme="minorHAnsi" w:hAnsiTheme="minorHAnsi" w:cstheme="minorHAnsi"/>
+                <w:b w:val="0"/>
+                <w:color w:val="00000A"/>
+                <w:sz w:val="24"/>
+                <w:szCs w:val="24"/>
+              </w:rPr>
+              <w:t>CIs</w:t>
+            </w:r>
+            <w:proofErr w:type="spellEnd"/>
+            <w:r>
+              <w:rPr>
+                <w:rFonts w:asciiTheme="minorHAnsi" w:hAnsiTheme="minorHAnsi" w:cstheme="minorHAnsi"/>
+                <w:b w:val="0"/>
+                <w:color w:val="00000A"/>
+                <w:sz w:val="24"/>
+                <w:szCs w:val="24"/>
+              </w:rPr>
+              <w:t xml:space="preserve"> y CI, envía actualizaciones de línea base. Participa en el proceso de control de configuraciones</w:t>
             </w:r>
           </w:p>
         </w:tc>
@@ -4518,8 +4738,20 @@
                 <w:sz w:val="24"/>
                 <w:szCs w:val="24"/>
               </w:rPr>
-              <w:t>Informar a los desarrolladores sobre los cambios a los items</w:t>
-            </w:r>
+              <w:t xml:space="preserve">Informar a los desarrolladores sobre los cambios a los </w:t>
+            </w:r>
+            <w:proofErr w:type="spellStart"/>
+            <w:r>
+              <w:rPr>
+                <w:rFonts w:asciiTheme="minorHAnsi" w:hAnsiTheme="minorHAnsi" w:cstheme="minorHAnsi"/>
+                <w:b w:val="0"/>
+                <w:color w:val="00000A"/>
+                <w:sz w:val="24"/>
+                <w:szCs w:val="24"/>
+              </w:rPr>
+              <w:t>items</w:t>
+            </w:r>
+            <w:proofErr w:type="spellEnd"/>
           </w:p>
           <w:p>
             <w:pPr>
@@ -4637,6 +4869,7 @@
               </w:rPr>
               <w:t xml:space="preserve">Controlar el ingreso y el acceso a las </w:t>
             </w:r>
+            <w:proofErr w:type="spellStart"/>
             <w:r>
               <w:rPr>
                 <w:rFonts w:asciiTheme="minorHAnsi" w:hAnsiTheme="minorHAnsi" w:cstheme="minorHAnsi"/>
@@ -4646,7 +4879,18 @@
                 <w:szCs w:val="24"/>
               </w:rPr>
               <w:lastRenderedPageBreak/>
-              <w:t>baselines, garantizando el uso de los procedimientos formales definidos en el plan de SCM.</w:t>
+              <w:t>baselines</w:t>
+            </w:r>
+            <w:proofErr w:type="spellEnd"/>
+            <w:r>
+              <w:rPr>
+                <w:rFonts w:asciiTheme="minorHAnsi" w:hAnsiTheme="minorHAnsi" w:cstheme="minorHAnsi"/>
+                <w:b w:val="0"/>
+                <w:color w:val="00000A"/>
+                <w:sz w:val="24"/>
+                <w:szCs w:val="24"/>
+              </w:rPr>
+              <w:t>, garantizando el uso de los procedimientos formales definidos en el plan de SCM.</w:t>
             </w:r>
           </w:p>
         </w:tc>
@@ -4769,12 +5013,21 @@
       </w:pPr>
       <w:bookmarkStart w:id="6" w:name="_Toc525771969"/>
       <w:bookmarkEnd w:id="6"/>
+      <w:proofErr w:type="gramStart"/>
       <w:r>
         <w:rPr>
           <w:rFonts w:asciiTheme="minorHAnsi" w:hAnsiTheme="minorHAnsi" w:cstheme="minorHAnsi"/>
           <w:color w:val="00000A"/>
         </w:rPr>
-        <w:t>POLÍTICAS  Y DIRECTRICES</w:t>
+        <w:t>POLÍTICAS  Y</w:t>
+      </w:r>
+      <w:proofErr w:type="gramEnd"/>
+      <w:r>
+        <w:rPr>
+          <w:rFonts w:asciiTheme="minorHAnsi" w:hAnsiTheme="minorHAnsi" w:cstheme="minorHAnsi"/>
+          <w:color w:val="00000A"/>
+        </w:rPr>
+        <w:t xml:space="preserve"> DIRECTRICES</w:t>
       </w:r>
     </w:p>
     <w:p>
@@ -4798,7 +5051,23 @@
           <w:rFonts w:asciiTheme="minorHAnsi" w:hAnsiTheme="minorHAnsi" w:cstheme="minorHAnsi"/>
           <w:color w:val="00000A"/>
         </w:rPr>
-        <w:t>La política en relación a la gestión de las configuraciones, se enumera en las siguientes sentencias:</w:t>
+        <w:t xml:space="preserve">La política en relación a la gestión de las </w:t>
+      </w:r>
+      <w:proofErr w:type="gramStart"/>
+      <w:r>
+        <w:rPr>
+          <w:rFonts w:asciiTheme="minorHAnsi" w:hAnsiTheme="minorHAnsi" w:cstheme="minorHAnsi"/>
+          <w:color w:val="00000A"/>
+        </w:rPr>
+        <w:t>configuraciones,</w:t>
+      </w:r>
+      <w:proofErr w:type="gramEnd"/>
+      <w:r>
+        <w:rPr>
+          <w:rFonts w:asciiTheme="minorHAnsi" w:hAnsiTheme="minorHAnsi" w:cstheme="minorHAnsi"/>
+          <w:color w:val="00000A"/>
+        </w:rPr>
+        <w:t xml:space="preserve"> se enumera en las siguientes sentencias:</w:t>
       </w:r>
     </w:p>
     <w:p>
@@ -5051,7 +5320,23 @@
           <w:rFonts w:asciiTheme="minorHAnsi" w:hAnsiTheme="minorHAnsi" w:cstheme="minorHAnsi"/>
           <w:color w:val="00000A"/>
         </w:rPr>
-        <w:t xml:space="preserve">Se hacen los merge necesarios para que la modificación del ítem se encuentre disponible para todos los integrantes. </w:t>
+        <w:t xml:space="preserve">Se hacen los </w:t>
+      </w:r>
+      <w:proofErr w:type="spellStart"/>
+      <w:r>
+        <w:rPr>
+          <w:rFonts w:asciiTheme="minorHAnsi" w:hAnsiTheme="minorHAnsi" w:cstheme="minorHAnsi"/>
+          <w:color w:val="00000A"/>
+        </w:rPr>
+        <w:t>merge</w:t>
+      </w:r>
+      <w:proofErr w:type="spellEnd"/>
+      <w:r>
+        <w:rPr>
+          <w:rFonts w:asciiTheme="minorHAnsi" w:hAnsiTheme="minorHAnsi" w:cstheme="minorHAnsi"/>
+          <w:color w:val="00000A"/>
+        </w:rPr>
+        <w:t xml:space="preserve"> necesarios para que la modificación del ítem se encuentre disponible para todos los integrantes. </w:t>
       </w:r>
     </w:p>
     <w:p>
@@ -5064,12 +5349,21 @@
           <w:rFonts w:asciiTheme="minorHAnsi" w:hAnsiTheme="minorHAnsi" w:cstheme="minorHAnsi"/>
         </w:rPr>
       </w:pPr>
+      <w:proofErr w:type="gramStart"/>
       <w:r>
         <w:rPr>
           <w:rFonts w:asciiTheme="minorHAnsi" w:hAnsiTheme="minorHAnsi" w:cstheme="minorHAnsi"/>
           <w:color w:val="00000A"/>
         </w:rPr>
-        <w:t>Informar que el cambio fue realizado.</w:t>
+        <w:t>Informar</w:t>
+      </w:r>
+      <w:proofErr w:type="gramEnd"/>
+      <w:r>
+        <w:rPr>
+          <w:rFonts w:asciiTheme="minorHAnsi" w:hAnsiTheme="minorHAnsi" w:cstheme="minorHAnsi"/>
+          <w:color w:val="00000A"/>
+        </w:rPr>
+        <w:t xml:space="preserve"> que el cambio fue realizado.</w:t>
       </w:r>
     </w:p>
     <w:p>
@@ -5087,7 +5381,39 @@
           <w:rFonts w:asciiTheme="minorHAnsi" w:hAnsiTheme="minorHAnsi" w:cstheme="minorHAnsi"/>
           <w:color w:val="00000A"/>
         </w:rPr>
-        <w:t>Si el cambio es validado, se hace un pull request a la rama principal.</w:t>
+        <w:t xml:space="preserve">Si el cambio es validado, se hace un </w:t>
+      </w:r>
+      <w:proofErr w:type="spellStart"/>
+      <w:r>
+        <w:rPr>
+          <w:rFonts w:asciiTheme="minorHAnsi" w:hAnsiTheme="minorHAnsi" w:cstheme="minorHAnsi"/>
+          <w:color w:val="00000A"/>
+        </w:rPr>
+        <w:t>pull</w:t>
+      </w:r>
+      <w:proofErr w:type="spellEnd"/>
+      <w:r>
+        <w:rPr>
+          <w:rFonts w:asciiTheme="minorHAnsi" w:hAnsiTheme="minorHAnsi" w:cstheme="minorHAnsi"/>
+          <w:color w:val="00000A"/>
+        </w:rPr>
+        <w:t xml:space="preserve"> </w:t>
+      </w:r>
+      <w:proofErr w:type="spellStart"/>
+      <w:r>
+        <w:rPr>
+          <w:rFonts w:asciiTheme="minorHAnsi" w:hAnsiTheme="minorHAnsi" w:cstheme="minorHAnsi"/>
+          <w:color w:val="00000A"/>
+        </w:rPr>
+        <w:t>request</w:t>
+      </w:r>
+      <w:proofErr w:type="spellEnd"/>
+      <w:r>
+        <w:rPr>
+          <w:rFonts w:asciiTheme="minorHAnsi" w:hAnsiTheme="minorHAnsi" w:cstheme="minorHAnsi"/>
+          <w:color w:val="00000A"/>
+        </w:rPr>
+        <w:t xml:space="preserve"> a la rama principal.</w:t>
       </w:r>
     </w:p>
     <w:p>
@@ -5195,6 +5521,7 @@
         </w:rPr>
         <w:t>Es un sistema de control de versiones distribuido (VCS) escrito en C originalmente para albergar el c</w:t>
       </w:r>
+      <w:proofErr w:type="spellStart"/>
       <w:r>
         <w:rPr>
           <w:rFonts w:asciiTheme="minorHAnsi" w:hAnsiTheme="minorHAnsi" w:cstheme="minorHAnsi"/>
@@ -5202,7 +5529,17 @@
           <w:szCs w:val="24"/>
           <w:lang w:val="es-PE"/>
         </w:rPr>
-        <w:t>ódigo de Linux</w:t>
+        <w:t>ódigo</w:t>
+      </w:r>
+      <w:proofErr w:type="spellEnd"/>
+      <w:r>
+        <w:rPr>
+          <w:rFonts w:asciiTheme="minorHAnsi" w:hAnsiTheme="minorHAnsi" w:cstheme="minorHAnsi"/>
+          <w:sz w:val="24"/>
+          <w:szCs w:val="24"/>
+          <w:lang w:val="es-PE"/>
+        </w:rPr>
+        <w:t xml:space="preserve"> de Linux</w:t>
       </w:r>
       <w:r>
         <w:rPr>
@@ -5855,13 +6192,23 @@
           <w:szCs w:val="24"/>
         </w:rPr>
       </w:pPr>
+      <w:proofErr w:type="spellStart"/>
       <w:r>
         <w:rPr>
           <w:rFonts w:asciiTheme="minorHAnsi" w:hAnsiTheme="minorHAnsi" w:cstheme="minorHAnsi"/>
           <w:sz w:val="24"/>
           <w:szCs w:val="24"/>
         </w:rPr>
-        <w:t>Github es una plataforma creada para facilitar el desarrollo colaborativo de software, nos permite alojar proyectos como repositorios en la web gratuitamente, por lo general de forma pública, aunque podemos alojar los proyectos de modo privado, si pagamos una pequeña suscripción mensual.</w:t>
+        <w:t>Github</w:t>
+      </w:r>
+      <w:proofErr w:type="spellEnd"/>
+      <w:r>
+        <w:rPr>
+          <w:rFonts w:asciiTheme="minorHAnsi" w:hAnsiTheme="minorHAnsi" w:cstheme="minorHAnsi"/>
+          <w:sz w:val="24"/>
+          <w:szCs w:val="24"/>
+        </w:rPr>
+        <w:t xml:space="preserve"> es una plataforma creada para facilitar el desarrollo colaborativo de software, nos permite alojar proyectos como repositorios en la web gratuitamente, por lo general de forma pública, aunque podemos alojar los proyectos de modo privado, si pagamos una pequeña suscripción mensual.</w:t>
       </w:r>
     </w:p>
     <w:p>
@@ -5946,7 +6293,25 @@
           <w:sz w:val="24"/>
           <w:szCs w:val="24"/>
         </w:rPr>
-        <w:t>Como muchos desarrolladores tienen de forma pública sus proyectos en Github es posible acceder a su código, leerlo, estudiarlo y aprender de él, e incluso podrías hacer cambios y experimentar sin afectar el código original.</w:t>
+        <w:t xml:space="preserve">Como muchos desarrolladores tienen de forma pública sus proyectos en </w:t>
+      </w:r>
+      <w:proofErr w:type="spellStart"/>
+      <w:r>
+        <w:rPr>
+          <w:rFonts w:asciiTheme="minorHAnsi" w:hAnsiTheme="minorHAnsi" w:cstheme="minorHAnsi"/>
+          <w:sz w:val="24"/>
+          <w:szCs w:val="24"/>
+        </w:rPr>
+        <w:t>Github</w:t>
+      </w:r>
+      <w:proofErr w:type="spellEnd"/>
+      <w:r>
+        <w:rPr>
+          <w:rFonts w:asciiTheme="minorHAnsi" w:hAnsiTheme="minorHAnsi" w:cstheme="minorHAnsi"/>
+          <w:sz w:val="24"/>
+          <w:szCs w:val="24"/>
+        </w:rPr>
+        <w:t xml:space="preserve"> es posible acceder a su código, leerlo, estudiarlo y aprender de él, e incluso podrías hacer cambios y experimentar sin afectar el código original.</w:t>
       </w:r>
     </w:p>
     <w:p>
@@ -5970,7 +6335,61 @@
           <w:sz w:val="24"/>
           <w:szCs w:val="24"/>
         </w:rPr>
-        <w:t>Si luego de copiar un proyecto (hacer Fork) haces ajustes que arreglan bugs o introducen una nueva funcionalidad, puedes proponerle al dueño del proyecto que integre tus cambios en su código a través de un Pull Request.</w:t>
+        <w:t xml:space="preserve">Si luego de copiar un proyecto (hacer </w:t>
+      </w:r>
+      <w:proofErr w:type="spellStart"/>
+      <w:r>
+        <w:rPr>
+          <w:rFonts w:asciiTheme="minorHAnsi" w:hAnsiTheme="minorHAnsi" w:cstheme="minorHAnsi"/>
+          <w:sz w:val="24"/>
+          <w:szCs w:val="24"/>
+        </w:rPr>
+        <w:t>Fork</w:t>
+      </w:r>
+      <w:proofErr w:type="spellEnd"/>
+      <w:r>
+        <w:rPr>
+          <w:rFonts w:asciiTheme="minorHAnsi" w:hAnsiTheme="minorHAnsi" w:cstheme="minorHAnsi"/>
+          <w:sz w:val="24"/>
+          <w:szCs w:val="24"/>
+        </w:rPr>
+        <w:t xml:space="preserve">) haces ajustes que arreglan bugs o introducen una nueva funcionalidad, puedes proponerle al dueño del proyecto que integre tus cambios en su código a través de un </w:t>
+      </w:r>
+      <w:proofErr w:type="spellStart"/>
+      <w:r>
+        <w:rPr>
+          <w:rFonts w:asciiTheme="minorHAnsi" w:hAnsiTheme="minorHAnsi" w:cstheme="minorHAnsi"/>
+          <w:sz w:val="24"/>
+          <w:szCs w:val="24"/>
+        </w:rPr>
+        <w:t>Pull</w:t>
+      </w:r>
+      <w:proofErr w:type="spellEnd"/>
+      <w:r>
+        <w:rPr>
+          <w:rFonts w:asciiTheme="minorHAnsi" w:hAnsiTheme="minorHAnsi" w:cstheme="minorHAnsi"/>
+          <w:sz w:val="24"/>
+          <w:szCs w:val="24"/>
+        </w:rPr>
+        <w:t xml:space="preserve"> </w:t>
+      </w:r>
+      <w:proofErr w:type="spellStart"/>
+      <w:r>
+        <w:rPr>
+          <w:rFonts w:asciiTheme="minorHAnsi" w:hAnsiTheme="minorHAnsi" w:cstheme="minorHAnsi"/>
+          <w:sz w:val="24"/>
+          <w:szCs w:val="24"/>
+        </w:rPr>
+        <w:t>Request</w:t>
+      </w:r>
+      <w:proofErr w:type="spellEnd"/>
+      <w:r>
+        <w:rPr>
+          <w:rFonts w:asciiTheme="minorHAnsi" w:hAnsiTheme="minorHAnsi" w:cstheme="minorHAnsi"/>
+          <w:sz w:val="24"/>
+          <w:szCs w:val="24"/>
+        </w:rPr>
+        <w:t>.</w:t>
       </w:r>
     </w:p>
     <w:p>
@@ -6066,7 +6485,43 @@
           <w:sz w:val="24"/>
           <w:szCs w:val="24"/>
         </w:rPr>
-        <w:t>Cada proyecto creado en Github incluye un sistema de seguimiento de problemas, del estilo sistema de tickets.</w:t>
+        <w:t xml:space="preserve">Cada proyecto creado en </w:t>
+      </w:r>
+      <w:proofErr w:type="spellStart"/>
+      <w:r>
+        <w:rPr>
+          <w:rFonts w:asciiTheme="minorHAnsi" w:hAnsiTheme="minorHAnsi" w:cstheme="minorHAnsi"/>
+          <w:sz w:val="24"/>
+          <w:szCs w:val="24"/>
+        </w:rPr>
+        <w:t>Github</w:t>
+      </w:r>
+      <w:proofErr w:type="spellEnd"/>
+      <w:r>
+        <w:rPr>
+          <w:rFonts w:asciiTheme="minorHAnsi" w:hAnsiTheme="minorHAnsi" w:cstheme="minorHAnsi"/>
+          <w:sz w:val="24"/>
+          <w:szCs w:val="24"/>
+        </w:rPr>
+        <w:t xml:space="preserve"> incluye un sistema de seguimiento de problemas, del estilo sistema de </w:t>
+      </w:r>
+      <w:proofErr w:type="gramStart"/>
+      <w:r>
+        <w:rPr>
+          <w:rFonts w:asciiTheme="minorHAnsi" w:hAnsiTheme="minorHAnsi" w:cstheme="minorHAnsi"/>
+          <w:sz w:val="24"/>
+          <w:szCs w:val="24"/>
+        </w:rPr>
+        <w:t>tickets</w:t>
+      </w:r>
+      <w:proofErr w:type="gramEnd"/>
+      <w:r>
+        <w:rPr>
+          <w:rFonts w:asciiTheme="minorHAnsi" w:hAnsiTheme="minorHAnsi" w:cstheme="minorHAnsi"/>
+          <w:sz w:val="24"/>
+          <w:szCs w:val="24"/>
+        </w:rPr>
+        <w:t>.</w:t>
       </w:r>
     </w:p>
     <w:p>
@@ -6166,7 +6621,25 @@
           <w:sz w:val="24"/>
           <w:szCs w:val="24"/>
         </w:rPr>
-        <w:t>Es completamente gratis e ilimitado para proyectos públicos.</w:t>
+        <w:t xml:space="preserve">Es </w:t>
+      </w:r>
+      <w:proofErr w:type="gramStart"/>
+      <w:r>
+        <w:rPr>
+          <w:rFonts w:asciiTheme="minorHAnsi" w:hAnsiTheme="minorHAnsi" w:cstheme="minorHAnsi"/>
+          <w:sz w:val="24"/>
+          <w:szCs w:val="24"/>
+        </w:rPr>
+        <w:t>completamente gratis</w:t>
+      </w:r>
+      <w:proofErr w:type="gramEnd"/>
+      <w:r>
+        <w:rPr>
+          <w:rFonts w:asciiTheme="minorHAnsi" w:hAnsiTheme="minorHAnsi" w:cstheme="minorHAnsi"/>
+          <w:sz w:val="24"/>
+          <w:szCs w:val="24"/>
+        </w:rPr>
+        <w:t xml:space="preserve"> e ilimitado para proyectos públicos.</w:t>
       </w:r>
     </w:p>
     <w:p>
@@ -6219,13 +6692,23 @@
           <w:szCs w:val="24"/>
         </w:rPr>
       </w:pPr>
+      <w:proofErr w:type="spellStart"/>
       <w:r>
         <w:rPr>
           <w:rFonts w:asciiTheme="minorHAnsi" w:hAnsiTheme="minorHAnsi" w:cstheme="minorHAnsi"/>
           <w:sz w:val="24"/>
           <w:szCs w:val="24"/>
         </w:rPr>
-        <w:t>Github tiene dos modalidades: una gratuita y otra de pago. En la versión gratuita, se podrán crear “n” repositorios de acceso público; pero para el uso de repositorios privados tendrá un coste.</w:t>
+        <w:t>Github</w:t>
+      </w:r>
+      <w:proofErr w:type="spellEnd"/>
+      <w:r>
+        <w:rPr>
+          <w:rFonts w:asciiTheme="minorHAnsi" w:hAnsiTheme="minorHAnsi" w:cstheme="minorHAnsi"/>
+          <w:sz w:val="24"/>
+          <w:szCs w:val="24"/>
+        </w:rPr>
+        <w:t xml:space="preserve"> tiene dos modalidades: una gratuita y otra de pago. En la versión gratuita, se podrán crear “n” repositorios de acceso público; pero para el uso de repositorios privados tendrá un coste.</w:t>
       </w:r>
     </w:p>
     <w:p>
@@ -6249,7 +6732,25 @@
           <w:sz w:val="24"/>
           <w:szCs w:val="24"/>
         </w:rPr>
-        <w:t>Limitación de versionamiento para elementos de texto plano.</w:t>
+        <w:t xml:space="preserve">Limitación de </w:t>
+      </w:r>
+      <w:proofErr w:type="spellStart"/>
+      <w:r>
+        <w:rPr>
+          <w:rFonts w:asciiTheme="minorHAnsi" w:hAnsiTheme="minorHAnsi" w:cstheme="minorHAnsi"/>
+          <w:sz w:val="24"/>
+          <w:szCs w:val="24"/>
+        </w:rPr>
+        <w:t>versionamiento</w:t>
+      </w:r>
+      <w:proofErr w:type="spellEnd"/>
+      <w:r>
+        <w:rPr>
+          <w:rFonts w:asciiTheme="minorHAnsi" w:hAnsiTheme="minorHAnsi" w:cstheme="minorHAnsi"/>
+          <w:sz w:val="24"/>
+          <w:szCs w:val="24"/>
+        </w:rPr>
+        <w:t xml:space="preserve"> para elementos de texto plano.</w:t>
       </w:r>
     </w:p>
     <w:p>
@@ -6369,7 +6870,23 @@
           <w:rFonts w:asciiTheme="minorHAnsi" w:hAnsiTheme="minorHAnsi" w:cstheme="minorHAnsi"/>
           <w:color w:val="000000"/>
         </w:rPr>
-        <w:t xml:space="preserve">Se encarga de verificar los cambios de los documentos, y revisar que se trabaja en el branch establecido. Así mismo </w:t>
+        <w:t xml:space="preserve">Se encarga de verificar los cambios de los documentos, y revisar que se trabaja en el </w:t>
+      </w:r>
+      <w:proofErr w:type="spellStart"/>
+      <w:r>
+        <w:rPr>
+          <w:rFonts w:asciiTheme="minorHAnsi" w:hAnsiTheme="minorHAnsi" w:cstheme="minorHAnsi"/>
+          <w:color w:val="000000"/>
+        </w:rPr>
+        <w:t>branch</w:t>
+      </w:r>
+      <w:proofErr w:type="spellEnd"/>
+      <w:r>
+        <w:rPr>
+          <w:rFonts w:asciiTheme="minorHAnsi" w:hAnsiTheme="minorHAnsi" w:cstheme="minorHAnsi"/>
+          <w:color w:val="000000"/>
+        </w:rPr>
+        <w:t xml:space="preserve"> establecido. Así mismo </w:t>
       </w:r>
       <w:r>
         <w:rPr>
@@ -6415,12 +6932,14 @@
         </w:rPr>
         <w:t xml:space="preserve"> </w:t>
       </w:r>
+      <w:proofErr w:type="spellStart"/>
       <w:r>
         <w:rPr>
           <w:rFonts w:asciiTheme="minorHAnsi" w:hAnsiTheme="minorHAnsi" w:cstheme="minorHAnsi"/>
         </w:rPr>
         <w:t>Github</w:t>
       </w:r>
+      <w:proofErr w:type="spellEnd"/>
       <w:r>
         <w:rPr>
           <w:rFonts w:asciiTheme="minorHAnsi" w:hAnsiTheme="minorHAnsi" w:cstheme="minorHAnsi"/>
@@ -6455,12 +6974,14 @@
         </w:rPr>
         <w:t xml:space="preserve"> </w:t>
       </w:r>
+      <w:proofErr w:type="spellStart"/>
       <w:r>
         <w:rPr>
           <w:rFonts w:asciiTheme="minorHAnsi" w:hAnsiTheme="minorHAnsi" w:cstheme="minorHAnsi"/>
         </w:rPr>
         <w:t>Github</w:t>
       </w:r>
+      <w:proofErr w:type="spellEnd"/>
       <w:r>
         <w:rPr>
           <w:rFonts w:asciiTheme="minorHAnsi" w:hAnsiTheme="minorHAnsi" w:cstheme="minorHAnsi"/>
@@ -6523,7 +7044,151 @@
           <w:rFonts w:asciiTheme="minorHAnsi" w:hAnsiTheme="minorHAnsi" w:cstheme="minorHAnsi"/>
           <w:lang w:val="es-PE"/>
         </w:rPr>
-        <w:t>Se manejará 2 tipos de ramas o branch, que nos va servir para controlar mejor los commit, se va desarrollar en la rama de desarrollo (branch development) que corresponderá 1 branch para cada miembro del equipo y la rama maestra (branch master) la cual alojará las versiones cuyos cambios hayan sido aprobados y estén listos para su respectivo release.</w:t>
+        <w:t xml:space="preserve">Se manejará 2 tipos de ramas o </w:t>
+      </w:r>
+      <w:proofErr w:type="spellStart"/>
+      <w:r>
+        <w:rPr>
+          <w:rStyle w:val="None"/>
+          <w:rFonts w:asciiTheme="minorHAnsi" w:hAnsiTheme="minorHAnsi" w:cstheme="minorHAnsi"/>
+          <w:lang w:val="es-PE"/>
+        </w:rPr>
+        <w:t>branch</w:t>
+      </w:r>
+      <w:proofErr w:type="spellEnd"/>
+      <w:r>
+        <w:rPr>
+          <w:rStyle w:val="None"/>
+          <w:rFonts w:asciiTheme="minorHAnsi" w:hAnsiTheme="minorHAnsi" w:cstheme="minorHAnsi"/>
+          <w:lang w:val="es-PE"/>
+        </w:rPr>
+        <w:t xml:space="preserve">, que nos </w:t>
+      </w:r>
+      <w:proofErr w:type="gramStart"/>
+      <w:r>
+        <w:rPr>
+          <w:rStyle w:val="None"/>
+          <w:rFonts w:asciiTheme="minorHAnsi" w:hAnsiTheme="minorHAnsi" w:cstheme="minorHAnsi"/>
+          <w:lang w:val="es-PE"/>
+        </w:rPr>
+        <w:t>va</w:t>
+      </w:r>
+      <w:proofErr w:type="gramEnd"/>
+      <w:r>
+        <w:rPr>
+          <w:rStyle w:val="None"/>
+          <w:rFonts w:asciiTheme="minorHAnsi" w:hAnsiTheme="minorHAnsi" w:cstheme="minorHAnsi"/>
+          <w:lang w:val="es-PE"/>
+        </w:rPr>
+        <w:t xml:space="preserve"> servir para controlar mejor los </w:t>
+      </w:r>
+      <w:proofErr w:type="spellStart"/>
+      <w:r>
+        <w:rPr>
+          <w:rStyle w:val="None"/>
+          <w:rFonts w:asciiTheme="minorHAnsi" w:hAnsiTheme="minorHAnsi" w:cstheme="minorHAnsi"/>
+          <w:lang w:val="es-PE"/>
+        </w:rPr>
+        <w:t>commit</w:t>
+      </w:r>
+      <w:proofErr w:type="spellEnd"/>
+      <w:r>
+        <w:rPr>
+          <w:rStyle w:val="None"/>
+          <w:rFonts w:asciiTheme="minorHAnsi" w:hAnsiTheme="minorHAnsi" w:cstheme="minorHAnsi"/>
+          <w:lang w:val="es-PE"/>
+        </w:rPr>
+        <w:t>, se va desarrollar en la rama de desarrollo (</w:t>
+      </w:r>
+      <w:proofErr w:type="spellStart"/>
+      <w:r>
+        <w:rPr>
+          <w:rStyle w:val="None"/>
+          <w:rFonts w:asciiTheme="minorHAnsi" w:hAnsiTheme="minorHAnsi" w:cstheme="minorHAnsi"/>
+          <w:lang w:val="es-PE"/>
+        </w:rPr>
+        <w:t>branch</w:t>
+      </w:r>
+      <w:proofErr w:type="spellEnd"/>
+      <w:r>
+        <w:rPr>
+          <w:rStyle w:val="None"/>
+          <w:rFonts w:asciiTheme="minorHAnsi" w:hAnsiTheme="minorHAnsi" w:cstheme="minorHAnsi"/>
+          <w:lang w:val="es-PE"/>
+        </w:rPr>
+        <w:t xml:space="preserve"> </w:t>
+      </w:r>
+      <w:proofErr w:type="spellStart"/>
+      <w:r>
+        <w:rPr>
+          <w:rStyle w:val="None"/>
+          <w:rFonts w:asciiTheme="minorHAnsi" w:hAnsiTheme="minorHAnsi" w:cstheme="minorHAnsi"/>
+          <w:lang w:val="es-PE"/>
+        </w:rPr>
+        <w:t>development</w:t>
+      </w:r>
+      <w:proofErr w:type="spellEnd"/>
+      <w:r>
+        <w:rPr>
+          <w:rStyle w:val="None"/>
+          <w:rFonts w:asciiTheme="minorHAnsi" w:hAnsiTheme="minorHAnsi" w:cstheme="minorHAnsi"/>
+          <w:lang w:val="es-PE"/>
+        </w:rPr>
+        <w:t xml:space="preserve">) que corresponderá 1 </w:t>
+      </w:r>
+      <w:proofErr w:type="spellStart"/>
+      <w:r>
+        <w:rPr>
+          <w:rStyle w:val="None"/>
+          <w:rFonts w:asciiTheme="minorHAnsi" w:hAnsiTheme="minorHAnsi" w:cstheme="minorHAnsi"/>
+          <w:lang w:val="es-PE"/>
+        </w:rPr>
+        <w:t>branch</w:t>
+      </w:r>
+      <w:proofErr w:type="spellEnd"/>
+      <w:r>
+        <w:rPr>
+          <w:rStyle w:val="None"/>
+          <w:rFonts w:asciiTheme="minorHAnsi" w:hAnsiTheme="minorHAnsi" w:cstheme="minorHAnsi"/>
+          <w:lang w:val="es-PE"/>
+        </w:rPr>
+        <w:t xml:space="preserve"> para cada miembro del equipo y la rama maestra (</w:t>
+      </w:r>
+      <w:proofErr w:type="spellStart"/>
+      <w:r>
+        <w:rPr>
+          <w:rStyle w:val="None"/>
+          <w:rFonts w:asciiTheme="minorHAnsi" w:hAnsiTheme="minorHAnsi" w:cstheme="minorHAnsi"/>
+          <w:lang w:val="es-PE"/>
+        </w:rPr>
+        <w:t>branch</w:t>
+      </w:r>
+      <w:proofErr w:type="spellEnd"/>
+      <w:r>
+        <w:rPr>
+          <w:rStyle w:val="None"/>
+          <w:rFonts w:asciiTheme="minorHAnsi" w:hAnsiTheme="minorHAnsi" w:cstheme="minorHAnsi"/>
+          <w:lang w:val="es-PE"/>
+        </w:rPr>
+        <w:t xml:space="preserve"> master) la cual alojará las versiones cuyos cambios hayan sido aprobados y estén listos para su respectivo </w:t>
+      </w:r>
+      <w:proofErr w:type="spellStart"/>
+      <w:r>
+        <w:rPr>
+          <w:rStyle w:val="None"/>
+          <w:rFonts w:asciiTheme="minorHAnsi" w:hAnsiTheme="minorHAnsi" w:cstheme="minorHAnsi"/>
+          <w:lang w:val="es-PE"/>
+        </w:rPr>
+        <w:t>release</w:t>
+      </w:r>
+      <w:proofErr w:type="spellEnd"/>
+      <w:r>
+        <w:rPr>
+          <w:rStyle w:val="None"/>
+          <w:rFonts w:asciiTheme="minorHAnsi" w:hAnsiTheme="minorHAnsi" w:cstheme="minorHAnsi"/>
+          <w:lang w:val="es-PE"/>
+        </w:rPr>
+        <w:t>.</w:t>
       </w:r>
     </w:p>
     <w:p>
@@ -6558,8 +7223,18 @@
           <w:rFonts w:asciiTheme="minorHAnsi" w:hAnsiTheme="minorHAnsi" w:cstheme="minorHAnsi"/>
           <w:b/>
         </w:rPr>
-        <w:t>Branch master</w:t>
-      </w:r>
+        <w:t xml:space="preserve">Branch </w:t>
+      </w:r>
+      <w:proofErr w:type="gramStart"/>
+      <w:r>
+        <w:rPr>
+          <w:rStyle w:val="None"/>
+          <w:rFonts w:asciiTheme="minorHAnsi" w:hAnsiTheme="minorHAnsi" w:cstheme="minorHAnsi"/>
+          <w:b/>
+        </w:rPr>
+        <w:t>master</w:t>
+      </w:r>
+      <w:proofErr w:type="gramEnd"/>
       <w:r>
         <w:rPr>
           <w:rFonts w:asciiTheme="minorHAnsi" w:hAnsiTheme="minorHAnsi" w:cstheme="minorHAnsi"/>
@@ -6589,8 +7264,18 @@
           <w:rFonts w:asciiTheme="minorHAnsi" w:hAnsiTheme="minorHAnsi" w:cstheme="minorHAnsi"/>
           <w:b/>
         </w:rPr>
-        <w:t>Branch Development</w:t>
-      </w:r>
+        <w:t xml:space="preserve">Branch </w:t>
+      </w:r>
+      <w:proofErr w:type="spellStart"/>
+      <w:r>
+        <w:rPr>
+          <w:rStyle w:val="None"/>
+          <w:rFonts w:asciiTheme="minorHAnsi" w:hAnsiTheme="minorHAnsi" w:cstheme="minorHAnsi"/>
+          <w:b/>
+        </w:rPr>
+        <w:t>Development</w:t>
+      </w:r>
+      <w:proofErr w:type="spellEnd"/>
       <w:r>
         <w:rPr>
           <w:rFonts w:asciiTheme="minorHAnsi" w:hAnsiTheme="minorHAnsi" w:cstheme="minorHAnsi"/>
@@ -6772,13 +7457,23 @@
                 <w:color w:val="FFFFFF" w:themeColor="background1"/>
               </w:rPr>
             </w:pPr>
+            <w:proofErr w:type="gramStart"/>
             <w:r>
               <w:rPr>
                 <w:rFonts w:asciiTheme="minorHAnsi" w:hAnsiTheme="minorHAnsi" w:cstheme="minorHAnsi"/>
                 <w:color w:val="FFFFFF" w:themeColor="background1"/>
                 <w:lang w:eastAsia="es-AR"/>
               </w:rPr>
-              <w:t>TIEMPO(días)</w:t>
+              <w:t>TIEMPO(</w:t>
+            </w:r>
+            <w:proofErr w:type="gramEnd"/>
+            <w:r>
+              <w:rPr>
+                <w:rFonts w:asciiTheme="minorHAnsi" w:hAnsiTheme="minorHAnsi" w:cstheme="minorHAnsi"/>
+                <w:color w:val="FFFFFF" w:themeColor="background1"/>
+                <w:lang w:eastAsia="es-AR"/>
+              </w:rPr>
+              <w:t>días)</w:t>
             </w:r>
           </w:p>
         </w:tc>
@@ -7982,7 +8677,7 @@
     </w:p>
     <w:tbl>
       <w:tblPr>
-        <w:tblStyle w:val="Tabladecuadrcula1clara-nfasis1"/>
+        <w:tblStyle w:val="Tablaconcuadrcula1clara-nfasis1"/>
         <w:tblW w:w="8494" w:type="dxa"/>
         <w:tblLook w:val="04A0" w:firstRow="1" w:lastRow="0" w:firstColumn="1" w:lastColumn="0" w:noHBand="0" w:noVBand="1"/>
       </w:tblPr>
@@ -10107,14 +10802,34 @@
                 <w:color w:val="000000" w:themeColor="text1"/>
               </w:rPr>
             </w:pPr>
+            <w:proofErr w:type="spellStart"/>
             <w:r>
               <w:rPr>
                 <w:rFonts w:asciiTheme="minorHAnsi" w:hAnsiTheme="minorHAnsi" w:cstheme="minorHAnsi"/>
                 <w:b/>
                 <w:color w:val="000000" w:themeColor="text1"/>
               </w:rPr>
-              <w:t>Codigo fuente back-End</w:t>
-            </w:r>
+              <w:t>Codigo</w:t>
+            </w:r>
+            <w:proofErr w:type="spellEnd"/>
+            <w:r>
+              <w:rPr>
+                <w:rFonts w:asciiTheme="minorHAnsi" w:hAnsiTheme="minorHAnsi" w:cstheme="minorHAnsi"/>
+                <w:b/>
+                <w:color w:val="000000" w:themeColor="text1"/>
+              </w:rPr>
+              <w:t xml:space="preserve"> fuente back-</w:t>
+            </w:r>
+            <w:proofErr w:type="spellStart"/>
+            <w:r>
+              <w:rPr>
+                <w:rFonts w:asciiTheme="minorHAnsi" w:hAnsiTheme="minorHAnsi" w:cstheme="minorHAnsi"/>
+                <w:b/>
+                <w:color w:val="000000" w:themeColor="text1"/>
+              </w:rPr>
+              <w:t>End</w:t>
+            </w:r>
+            <w:proofErr w:type="spellEnd"/>
           </w:p>
         </w:tc>
         <w:tc>
@@ -10247,14 +10962,34 @@
                 <w:color w:val="000000" w:themeColor="text1"/>
               </w:rPr>
             </w:pPr>
+            <w:proofErr w:type="spellStart"/>
             <w:r>
               <w:rPr>
                 <w:rFonts w:asciiTheme="minorHAnsi" w:hAnsiTheme="minorHAnsi" w:cstheme="minorHAnsi"/>
                 <w:b/>
                 <w:color w:val="000000" w:themeColor="text1"/>
               </w:rPr>
-              <w:t>Codigo fuente front-End</w:t>
-            </w:r>
+              <w:t>Codigo</w:t>
+            </w:r>
+            <w:proofErr w:type="spellEnd"/>
+            <w:r>
+              <w:rPr>
+                <w:rFonts w:asciiTheme="minorHAnsi" w:hAnsiTheme="minorHAnsi" w:cstheme="minorHAnsi"/>
+                <w:b/>
+                <w:color w:val="000000" w:themeColor="text1"/>
+              </w:rPr>
+              <w:t xml:space="preserve"> fuente </w:t>
+            </w:r>
+            <w:proofErr w:type="spellStart"/>
+            <w:r>
+              <w:rPr>
+                <w:rFonts w:asciiTheme="minorHAnsi" w:hAnsiTheme="minorHAnsi" w:cstheme="minorHAnsi"/>
+                <w:b/>
+                <w:color w:val="000000" w:themeColor="text1"/>
+              </w:rPr>
+              <w:t>front-End</w:t>
+            </w:r>
+            <w:proofErr w:type="spellEnd"/>
           </w:p>
         </w:tc>
         <w:tc>
@@ -10447,8 +11182,18 @@
                 <w:b/>
                 <w:color w:val="000000" w:themeColor="text1"/>
               </w:rPr>
-              <w:t>.sql</w:t>
-            </w:r>
+              <w:t>.</w:t>
+            </w:r>
+            <w:proofErr w:type="spellStart"/>
+            <w:r>
+              <w:rPr>
+                <w:rFonts w:asciiTheme="minorHAnsi" w:hAnsiTheme="minorHAnsi" w:cstheme="minorHAnsi"/>
+                <w:b/>
+                <w:color w:val="000000" w:themeColor="text1"/>
+              </w:rPr>
+              <w:t>sql</w:t>
+            </w:r>
+            <w:proofErr w:type="spellEnd"/>
           </w:p>
         </w:tc>
         <w:tc>
@@ -10822,6 +11567,7 @@
               </w:rPr>
               <w:t xml:space="preserve">Proyecto </w:t>
             </w:r>
+            <w:proofErr w:type="gramStart"/>
             <w:r>
               <w:rPr>
                 <w:rFonts w:asciiTheme="minorHAnsi" w:hAnsiTheme="minorHAnsi" w:cstheme="minorHAnsi"/>
@@ -10830,6 +11576,7 @@
               </w:rPr>
               <w:t>+  “</w:t>
             </w:r>
+            <w:proofErr w:type="gramEnd"/>
             <w:r>
               <w:rPr>
                 <w:rFonts w:asciiTheme="minorHAnsi" w:eastAsia="Times New Roman" w:hAnsiTheme="minorHAnsi" w:cstheme="minorHAnsi"/>
@@ -10838,7 +11585,29 @@
                 <w:szCs w:val="20"/>
                 <w:lang w:val="es-US" w:eastAsia="en-US"/>
               </w:rPr>
-              <w:t>. “ + Extensión</w:t>
+              <w:t xml:space="preserve">. </w:t>
+            </w:r>
+            <w:proofErr w:type="gramStart"/>
+            <w:r>
+              <w:rPr>
+                <w:rFonts w:asciiTheme="minorHAnsi" w:eastAsia="Times New Roman" w:hAnsiTheme="minorHAnsi" w:cstheme="minorHAnsi"/>
+                <w:b/>
+                <w:color w:val="59B0B9" w:themeColor="accent2"/>
+                <w:szCs w:val="20"/>
+                <w:lang w:val="es-US" w:eastAsia="en-US"/>
+              </w:rPr>
+              <w:t>“ +</w:t>
+            </w:r>
+            <w:proofErr w:type="gramEnd"/>
+            <w:r>
+              <w:rPr>
+                <w:rFonts w:asciiTheme="minorHAnsi" w:eastAsia="Times New Roman" w:hAnsiTheme="minorHAnsi" w:cstheme="minorHAnsi"/>
+                <w:b/>
+                <w:color w:val="59B0B9" w:themeColor="accent2"/>
+                <w:szCs w:val="20"/>
+                <w:lang w:val="es-US" w:eastAsia="en-US"/>
+              </w:rPr>
+              <w:t xml:space="preserve"> Extensión</w:t>
             </w:r>
             <w:r>
               <w:rPr>
@@ -11198,7 +11967,25 @@
                 <w:b/>
                 <w:color w:val="59B0B9" w:themeColor="accent2"/>
               </w:rPr>
-              <w:t>Ejemplo: Caso de uso  “Gestionar usuarios”</w:t>
+              <w:t xml:space="preserve">Ejemplo: Caso de </w:t>
+            </w:r>
+            <w:proofErr w:type="gramStart"/>
+            <w:r>
+              <w:rPr>
+                <w:rFonts w:asciiTheme="minorHAnsi" w:hAnsiTheme="minorHAnsi" w:cstheme="minorHAnsi"/>
+                <w:b/>
+                <w:color w:val="59B0B9" w:themeColor="accent2"/>
+              </w:rPr>
+              <w:t>uso  “</w:t>
+            </w:r>
+            <w:proofErr w:type="gramEnd"/>
+            <w:r>
+              <w:rPr>
+                <w:rFonts w:asciiTheme="minorHAnsi" w:hAnsiTheme="minorHAnsi" w:cstheme="minorHAnsi"/>
+                <w:b/>
+                <w:color w:val="59B0B9" w:themeColor="accent2"/>
+              </w:rPr>
+              <w:t>Gestionar usuarios”</w:t>
             </w:r>
           </w:p>
           <w:p>
@@ -11354,8 +12141,6 @@
               </w:rPr>
               <w:t>Ejemplo: SGIVF_CU_GU1.docx / SGIVF_CU_GU2.docx</w:t>
             </w:r>
-            <w:bookmarkStart w:id="16" w:name="_GoBack"/>
-            <w:bookmarkEnd w:id="16"/>
           </w:p>
           <w:p>
             <w:pPr>
@@ -11412,6 +12197,1099 @@
     </w:p>
     <w:p>
       <w:pPr>
+        <w:rPr>
+          <w:rFonts w:asciiTheme="minorHAnsi" w:hAnsiTheme="minorHAnsi" w:cstheme="minorHAnsi"/>
+          <w:b/>
+          <w:color w:val="0070C0"/>
+        </w:rPr>
+      </w:pPr>
+      <w:r>
+        <w:rPr>
+          <w:rFonts w:asciiTheme="minorHAnsi" w:hAnsiTheme="minorHAnsi" w:cstheme="minorHAnsi"/>
+          <w:b/>
+          <w:color w:val="0070C0"/>
+        </w:rPr>
+        <w:lastRenderedPageBreak/>
+        <w:t>3</w:t>
+      </w:r>
+      <w:r>
+        <w:rPr>
+          <w:rFonts w:asciiTheme="minorHAnsi" w:hAnsiTheme="minorHAnsi" w:cstheme="minorHAnsi"/>
+          <w:b/>
+          <w:color w:val="0070C0"/>
+        </w:rPr>
+        <w:t xml:space="preserve">.2 </w:t>
+      </w:r>
+      <w:r>
+        <w:rPr>
+          <w:rFonts w:asciiTheme="minorHAnsi" w:hAnsiTheme="minorHAnsi" w:cstheme="minorHAnsi"/>
+          <w:b/>
+          <w:color w:val="0070C0"/>
+        </w:rPr>
+        <w:t>Definición de la estructura de librerías</w:t>
+      </w:r>
+    </w:p>
+    <w:p>
+      <w:pPr>
+        <w:rPr>
+          <w:rStyle w:val="None"/>
+          <w:lang w:val="es-US"/>
+        </w:rPr>
+      </w:pPr>
+      <w:r>
+        <w:rPr>
+          <w:rStyle w:val="None"/>
+          <w:b/>
+          <w:lang w:val="es-US"/>
+        </w:rPr>
+        <w:t>Librería</w:t>
+      </w:r>
+      <w:r>
+        <w:rPr>
+          <w:rStyle w:val="None"/>
+          <w:lang w:val="es-US"/>
+        </w:rPr>
+        <w:t xml:space="preserve"> </w:t>
+      </w:r>
+      <w:r>
+        <w:rPr>
+          <w:rStyle w:val="None"/>
+          <w:b/>
+          <w:lang w:val="es-US"/>
+        </w:rPr>
+        <w:t>Clientes</w:t>
+      </w:r>
+      <w:r>
+        <w:rPr>
+          <w:rStyle w:val="None"/>
+          <w:lang w:val="es-US"/>
+        </w:rPr>
+        <w:t>: Con la librería Clientes, podremos almacenar toda la información que tenga que ver con los clientes de nuestra consultora, para que se pueda usar en el caso de que se requieran datos específicos sobre nuestros clientes.</w:t>
+      </w:r>
+    </w:p>
+    <w:p>
+      <w:pPr>
+        <w:pStyle w:val="Prrafodelista"/>
+        <w:numPr>
+          <w:ilvl w:val="0"/>
+          <w:numId w:val="14"/>
+        </w:numPr>
+        <w:rPr>
+          <w:rStyle w:val="None"/>
+          <w:lang w:val="es-US"/>
+        </w:rPr>
+      </w:pPr>
+      <w:r>
+        <w:rPr>
+          <w:rStyle w:val="None"/>
+          <w:lang w:val="es-US"/>
+        </w:rPr>
+        <w:t>Responsable: Gerente de la Configuración.</w:t>
+      </w:r>
+    </w:p>
+    <w:p>
+      <w:pPr>
+        <w:pStyle w:val="Prrafodelista"/>
+        <w:numPr>
+          <w:ilvl w:val="0"/>
+          <w:numId w:val="14"/>
+        </w:numPr>
+        <w:rPr>
+          <w:rStyle w:val="None"/>
+          <w:lang w:val="es-US"/>
+        </w:rPr>
+      </w:pPr>
+      <w:r>
+        <w:rPr>
+          <w:rStyle w:val="None"/>
+          <w:lang w:val="es-US"/>
+        </w:rPr>
+        <w:t>Actividades: Debe mantener los documentos actualizados que son entregados por nuestros clientes.</w:t>
+      </w:r>
+    </w:p>
+    <w:p>
+      <w:pPr>
+        <w:pStyle w:val="Prrafodelista"/>
+        <w:numPr>
+          <w:ilvl w:val="0"/>
+          <w:numId w:val="14"/>
+        </w:numPr>
+        <w:rPr>
+          <w:rStyle w:val="None"/>
+          <w:lang w:val="es-US"/>
+        </w:rPr>
+      </w:pPr>
+      <w:r>
+        <w:rPr>
+          <w:rStyle w:val="None"/>
+          <w:lang w:val="es-US"/>
+        </w:rPr>
+        <w:t>Contenido: Documentos con información de nuestros clientes que puedan ser requeridos en el futuro.</w:t>
+      </w:r>
+    </w:p>
+    <w:p>
+      <w:pPr>
+        <w:pStyle w:val="Prrafodelista"/>
+        <w:numPr>
+          <w:ilvl w:val="0"/>
+          <w:numId w:val="14"/>
+        </w:numPr>
+        <w:rPr>
+          <w:rStyle w:val="None"/>
+          <w:lang w:val="es-US"/>
+        </w:rPr>
+      </w:pPr>
+      <w:r>
+        <w:rPr>
+          <w:rStyle w:val="None"/>
+          <w:lang w:val="es-US"/>
+        </w:rPr>
+        <w:t xml:space="preserve">Permisos: La siguiente tabla nos explica los </w:t>
+      </w:r>
+      <w:r>
+        <w:rPr>
+          <w:rStyle w:val="None"/>
+          <w:lang w:val="es-US"/>
+        </w:rPr>
+        <w:t>diferentes tipos</w:t>
+      </w:r>
+      <w:bookmarkStart w:id="16" w:name="_GoBack"/>
+      <w:bookmarkEnd w:id="16"/>
+      <w:r>
+        <w:rPr>
+          <w:rStyle w:val="None"/>
+          <w:lang w:val="es-US"/>
+        </w:rPr>
+        <w:t xml:space="preserve"> de acceso que tienen los miembros de la consultora:</w:t>
+      </w:r>
+    </w:p>
+    <w:p>
+      <w:pPr>
+        <w:pStyle w:val="Prrafodelista"/>
+        <w:rPr>
+          <w:rStyle w:val="None"/>
+          <w:lang w:val="es-US"/>
+        </w:rPr>
+      </w:pPr>
+    </w:p>
+    <w:tbl>
+      <w:tblPr>
+        <w:tblStyle w:val="Tablaconcuadrcula"/>
+        <w:tblW w:w="0" w:type="auto"/>
+        <w:tblInd w:w="720" w:type="dxa"/>
+        <w:tblLook w:val="04A0" w:firstRow="1" w:lastRow="0" w:firstColumn="1" w:lastColumn="0" w:noHBand="0" w:noVBand="1"/>
+      </w:tblPr>
+      <w:tblGrid>
+        <w:gridCol w:w="4652"/>
+        <w:gridCol w:w="4681"/>
+      </w:tblGrid>
+      <w:tr>
+        <w:tc>
+          <w:tcPr>
+            <w:tcW w:w="5026" w:type="dxa"/>
+            <w:shd w:val="clear" w:color="auto" w:fill="7F7F7F" w:themeFill="text1" w:themeFillTint="80"/>
+          </w:tcPr>
+          <w:p>
+            <w:pPr>
+              <w:pStyle w:val="Prrafodelista"/>
+              <w:ind w:left="0"/>
+              <w:jc w:val="center"/>
+              <w:rPr>
+                <w:rStyle w:val="None"/>
+                <w:color w:val="FFFFFF" w:themeColor="background1"/>
+                <w:lang w:val="es-US"/>
+              </w:rPr>
+            </w:pPr>
+            <w:r>
+              <w:rPr>
+                <w:rStyle w:val="None"/>
+                <w:color w:val="FFFFFF" w:themeColor="background1"/>
+                <w:lang w:val="es-US"/>
+              </w:rPr>
+              <w:t>Rol</w:t>
+            </w:r>
+          </w:p>
+        </w:tc>
+        <w:tc>
+          <w:tcPr>
+            <w:tcW w:w="5027" w:type="dxa"/>
+            <w:shd w:val="clear" w:color="auto" w:fill="7F7F7F" w:themeFill="text1" w:themeFillTint="80"/>
+          </w:tcPr>
+          <w:p>
+            <w:pPr>
+              <w:pStyle w:val="Prrafodelista"/>
+              <w:ind w:left="0"/>
+              <w:jc w:val="center"/>
+              <w:rPr>
+                <w:rStyle w:val="None"/>
+                <w:color w:val="FFFFFF" w:themeColor="background1"/>
+                <w:lang w:val="es-US"/>
+              </w:rPr>
+            </w:pPr>
+            <w:r>
+              <w:rPr>
+                <w:rStyle w:val="None"/>
+                <w:color w:val="FFFFFF" w:themeColor="background1"/>
+                <w:lang w:val="es-US"/>
+              </w:rPr>
+              <w:t>Permisos</w:t>
+            </w:r>
+          </w:p>
+        </w:tc>
+      </w:tr>
+      <w:tr>
+        <w:tc>
+          <w:tcPr>
+            <w:tcW w:w="5026" w:type="dxa"/>
+          </w:tcPr>
+          <w:p>
+            <w:pPr>
+              <w:pStyle w:val="Prrafodelista"/>
+              <w:ind w:left="0"/>
+              <w:rPr>
+                <w:rStyle w:val="None"/>
+                <w:lang w:val="es-US"/>
+              </w:rPr>
+            </w:pPr>
+            <w:r>
+              <w:rPr>
+                <w:rStyle w:val="None"/>
+                <w:lang w:val="es-US"/>
+              </w:rPr>
+              <w:t>Arquitecto de Software</w:t>
+            </w:r>
+          </w:p>
+        </w:tc>
+        <w:tc>
+          <w:tcPr>
+            <w:tcW w:w="5027" w:type="dxa"/>
+          </w:tcPr>
+          <w:p>
+            <w:pPr>
+              <w:pStyle w:val="Prrafodelista"/>
+              <w:numPr>
+                <w:ilvl w:val="0"/>
+                <w:numId w:val="15"/>
+              </w:numPr>
+              <w:rPr>
+                <w:rStyle w:val="None"/>
+                <w:lang w:val="es-US"/>
+              </w:rPr>
+            </w:pPr>
+            <w:r>
+              <w:rPr>
+                <w:rStyle w:val="None"/>
+                <w:lang w:val="es-US"/>
+              </w:rPr>
+              <w:t>Lectura</w:t>
+            </w:r>
+          </w:p>
+        </w:tc>
+      </w:tr>
+      <w:tr>
+        <w:tc>
+          <w:tcPr>
+            <w:tcW w:w="5026" w:type="dxa"/>
+          </w:tcPr>
+          <w:p>
+            <w:pPr>
+              <w:pStyle w:val="Prrafodelista"/>
+              <w:ind w:left="0"/>
+              <w:rPr>
+                <w:rStyle w:val="None"/>
+                <w:lang w:val="es-US"/>
+              </w:rPr>
+            </w:pPr>
+            <w:r>
+              <w:rPr>
+                <w:rStyle w:val="None"/>
+                <w:lang w:val="es-US"/>
+              </w:rPr>
+              <w:t xml:space="preserve">Gestor de la Gestión de la configuración </w:t>
+            </w:r>
+          </w:p>
+        </w:tc>
+        <w:tc>
+          <w:tcPr>
+            <w:tcW w:w="5027" w:type="dxa"/>
+          </w:tcPr>
+          <w:p>
+            <w:pPr>
+              <w:pStyle w:val="Prrafodelista"/>
+              <w:numPr>
+                <w:ilvl w:val="0"/>
+                <w:numId w:val="15"/>
+              </w:numPr>
+              <w:rPr>
+                <w:rStyle w:val="None"/>
+                <w:lang w:val="es-US"/>
+              </w:rPr>
+            </w:pPr>
+            <w:r>
+              <w:rPr>
+                <w:rStyle w:val="None"/>
+                <w:lang w:val="es-US"/>
+              </w:rPr>
+              <w:t>Lectura</w:t>
+            </w:r>
+          </w:p>
+          <w:p>
+            <w:pPr>
+              <w:pStyle w:val="Prrafodelista"/>
+              <w:numPr>
+                <w:ilvl w:val="0"/>
+                <w:numId w:val="15"/>
+              </w:numPr>
+              <w:rPr>
+                <w:rStyle w:val="None"/>
+                <w:lang w:val="es-US"/>
+              </w:rPr>
+            </w:pPr>
+            <w:r>
+              <w:rPr>
+                <w:rStyle w:val="None"/>
+                <w:lang w:val="es-US"/>
+              </w:rPr>
+              <w:t>Escritura</w:t>
+            </w:r>
+          </w:p>
+        </w:tc>
+      </w:tr>
+    </w:tbl>
+    <w:p>
+      <w:pPr>
+        <w:pStyle w:val="Prrafodelista"/>
+        <w:rPr>
+          <w:rStyle w:val="None"/>
+          <w:lang w:val="es-US"/>
+        </w:rPr>
+      </w:pPr>
+    </w:p>
+    <w:p>
+      <w:pPr>
+        <w:pStyle w:val="Prrafodelista"/>
+        <w:rPr>
+          <w:rStyle w:val="None"/>
+          <w:lang w:val="es-US"/>
+        </w:rPr>
+      </w:pPr>
+    </w:p>
+    <w:p>
+      <w:pPr>
+        <w:pStyle w:val="Prrafodelista"/>
+        <w:rPr>
+          <w:rStyle w:val="None"/>
+          <w:lang w:val="es-US"/>
+        </w:rPr>
+      </w:pPr>
+    </w:p>
+    <w:p>
+      <w:pPr>
+        <w:pStyle w:val="Prrafodelista"/>
+        <w:ind w:left="0"/>
+        <w:rPr>
+          <w:rStyle w:val="None"/>
+          <w:lang w:val="es-US"/>
+        </w:rPr>
+      </w:pPr>
+      <w:r>
+        <w:rPr>
+          <w:rStyle w:val="None"/>
+          <w:b/>
+          <w:lang w:val="es-US"/>
+        </w:rPr>
+        <w:t>Librería</w:t>
+      </w:r>
+      <w:r>
+        <w:rPr>
+          <w:rStyle w:val="None"/>
+          <w:lang w:val="es-US"/>
+        </w:rPr>
+        <w:t xml:space="preserve"> </w:t>
+      </w:r>
+      <w:r>
+        <w:rPr>
+          <w:rStyle w:val="None"/>
+          <w:b/>
+          <w:lang w:val="es-US"/>
+        </w:rPr>
+        <w:t>Desarrollo</w:t>
+      </w:r>
+      <w:r>
+        <w:rPr>
+          <w:rStyle w:val="None"/>
+          <w:lang w:val="es-US"/>
+        </w:rPr>
+        <w:t>:</w:t>
+      </w:r>
+      <w:r>
+        <w:rPr>
+          <w:rStyle w:val="None"/>
+          <w:lang w:val="es-US"/>
+        </w:rPr>
+        <w:t xml:space="preserve"> </w:t>
+      </w:r>
+      <w:r>
+        <w:rPr>
+          <w:rStyle w:val="None"/>
+          <w:lang w:val="es-US"/>
+        </w:rPr>
+        <w:t>La librería de Desarrollo contienen toda la información con respecto a la documentación de los proyectos que se están desarrollando. Durante el desarrollo de los proyectos esta carpeta se va actualizando.</w:t>
+      </w:r>
+    </w:p>
+    <w:p>
+      <w:pPr>
+        <w:pStyle w:val="Prrafodelista"/>
+        <w:ind w:left="0"/>
+        <w:rPr>
+          <w:rStyle w:val="None"/>
+          <w:lang w:val="es-US"/>
+        </w:rPr>
+      </w:pPr>
+    </w:p>
+    <w:p>
+      <w:pPr>
+        <w:pStyle w:val="Prrafodelista"/>
+        <w:numPr>
+          <w:ilvl w:val="0"/>
+          <w:numId w:val="14"/>
+        </w:numPr>
+        <w:rPr>
+          <w:rStyle w:val="None"/>
+          <w:lang w:val="es-US"/>
+        </w:rPr>
+      </w:pPr>
+      <w:r>
+        <w:rPr>
+          <w:rStyle w:val="None"/>
+          <w:lang w:val="es-US"/>
+        </w:rPr>
+        <w:t xml:space="preserve">Responsable: </w:t>
+      </w:r>
+      <w:r>
+        <w:rPr>
+          <w:rStyle w:val="None"/>
+          <w:lang w:val="es-US"/>
+        </w:rPr>
+        <w:t>Arquitecto de software y desarrolladores.</w:t>
+      </w:r>
+    </w:p>
+    <w:p>
+      <w:pPr>
+        <w:pStyle w:val="Prrafodelista"/>
+        <w:numPr>
+          <w:ilvl w:val="0"/>
+          <w:numId w:val="14"/>
+        </w:numPr>
+        <w:rPr>
+          <w:rStyle w:val="None"/>
+          <w:lang w:val="es-US"/>
+        </w:rPr>
+      </w:pPr>
+      <w:r>
+        <w:rPr>
+          <w:rStyle w:val="None"/>
+          <w:lang w:val="es-US"/>
+        </w:rPr>
+        <w:t xml:space="preserve">Actividades: </w:t>
+      </w:r>
+      <w:r>
+        <w:rPr>
+          <w:rStyle w:val="None"/>
+          <w:lang w:val="es-US"/>
+        </w:rPr>
+        <w:t>Se debe mantener actualizada la versión del software, la documentación del proyecto y en caso se aprueban nuevas versiones estas deben ser incorporadas</w:t>
+      </w:r>
+    </w:p>
+    <w:p>
+      <w:pPr>
+        <w:pStyle w:val="Prrafodelista"/>
+        <w:numPr>
+          <w:ilvl w:val="0"/>
+          <w:numId w:val="14"/>
+        </w:numPr>
+        <w:rPr>
+          <w:rStyle w:val="None"/>
+          <w:lang w:val="es-US"/>
+        </w:rPr>
+      </w:pPr>
+      <w:r>
+        <w:rPr>
+          <w:rStyle w:val="None"/>
+          <w:lang w:val="es-US"/>
+        </w:rPr>
+        <w:t xml:space="preserve">Contenido: </w:t>
+      </w:r>
+      <w:r>
+        <w:rPr>
+          <w:rStyle w:val="None"/>
+          <w:lang w:val="es-US"/>
+        </w:rPr>
+        <w:t>Documentación de los proyectos en los cuales se encuentra:</w:t>
+      </w:r>
+    </w:p>
+    <w:p>
+      <w:pPr>
+        <w:pStyle w:val="Prrafodelista"/>
+        <w:ind w:firstLine="698"/>
+        <w:rPr>
+          <w:rStyle w:val="None"/>
+          <w:lang w:val="es-US"/>
+        </w:rPr>
+      </w:pPr>
+      <w:r>
+        <w:rPr>
+          <w:rStyle w:val="None"/>
+          <w:lang w:val="es-US"/>
+        </w:rPr>
+        <w:t xml:space="preserve">- </w:t>
+      </w:r>
+      <w:r>
+        <w:rPr>
+          <w:rStyle w:val="None"/>
+          <w:lang w:val="es-US"/>
+        </w:rPr>
+        <w:t>Gestión: Documentos como el plan de proyecto o el cronograma</w:t>
+      </w:r>
+    </w:p>
+    <w:p>
+      <w:pPr>
+        <w:pStyle w:val="Prrafodelista"/>
+        <w:ind w:firstLine="698"/>
+        <w:rPr>
+          <w:rStyle w:val="None"/>
+          <w:lang w:val="es-US"/>
+        </w:rPr>
+      </w:pPr>
+      <w:r>
+        <w:rPr>
+          <w:rStyle w:val="None"/>
+          <w:lang w:val="es-US"/>
+        </w:rPr>
+        <w:t>-</w:t>
+      </w:r>
+      <w:r>
+        <w:rPr>
+          <w:rStyle w:val="None"/>
+          <w:lang w:val="es-US"/>
+        </w:rPr>
+        <w:t xml:space="preserve"> Negocio: Documento de negocio</w:t>
+      </w:r>
+    </w:p>
+    <w:p>
+      <w:pPr>
+        <w:pStyle w:val="Prrafodelista"/>
+        <w:ind w:firstLine="698"/>
+        <w:rPr>
+          <w:rStyle w:val="None"/>
+          <w:lang w:val="es-US"/>
+        </w:rPr>
+      </w:pPr>
+      <w:r>
+        <w:rPr>
+          <w:rStyle w:val="None"/>
+          <w:lang w:val="es-US"/>
+        </w:rPr>
+        <w:t>-</w:t>
+      </w:r>
+      <w:r>
+        <w:rPr>
+          <w:rStyle w:val="None"/>
+          <w:lang w:val="es-US"/>
+        </w:rPr>
+        <w:t xml:space="preserve"> Requisitos: Requisitos funcionales y no funcionales</w:t>
+      </w:r>
+    </w:p>
+    <w:p>
+      <w:pPr>
+        <w:pStyle w:val="Prrafodelista"/>
+        <w:ind w:firstLine="698"/>
+        <w:rPr>
+          <w:rStyle w:val="None"/>
+          <w:lang w:val="es-US"/>
+        </w:rPr>
+      </w:pPr>
+      <w:r>
+        <w:rPr>
+          <w:rStyle w:val="None"/>
+          <w:lang w:val="es-US"/>
+        </w:rPr>
+        <w:t xml:space="preserve">- </w:t>
+      </w:r>
+      <w:r>
+        <w:rPr>
+          <w:rStyle w:val="None"/>
+          <w:lang w:val="es-US"/>
+        </w:rPr>
+        <w:t>Análisis y Diseño: Documento de diseño del proyecto</w:t>
+      </w:r>
+    </w:p>
+    <w:p>
+      <w:pPr>
+        <w:pStyle w:val="Prrafodelista"/>
+        <w:ind w:firstLine="698"/>
+        <w:rPr>
+          <w:rStyle w:val="None"/>
+          <w:lang w:val="es-US"/>
+        </w:rPr>
+      </w:pPr>
+      <w:r>
+        <w:rPr>
+          <w:rStyle w:val="None"/>
+          <w:lang w:val="es-US"/>
+        </w:rPr>
+        <w:t>-</w:t>
+      </w:r>
+      <w:r>
+        <w:rPr>
+          <w:rStyle w:val="None"/>
+          <w:lang w:val="es-US"/>
+        </w:rPr>
+        <w:t xml:space="preserve"> Pruebas: Documentos de pruebas del proyecto</w:t>
+      </w:r>
+    </w:p>
+    <w:p>
+      <w:pPr>
+        <w:pStyle w:val="Prrafodelista"/>
+        <w:ind w:firstLine="698"/>
+        <w:rPr>
+          <w:rStyle w:val="None"/>
+          <w:lang w:val="es-US"/>
+        </w:rPr>
+      </w:pPr>
+      <w:r>
+        <w:rPr>
+          <w:rStyle w:val="None"/>
+          <w:lang w:val="es-US"/>
+        </w:rPr>
+        <w:t>-</w:t>
+      </w:r>
+      <w:r>
+        <w:rPr>
+          <w:rStyle w:val="None"/>
+          <w:lang w:val="es-US"/>
+        </w:rPr>
+        <w:t xml:space="preserve"> Fuente: Código fuente</w:t>
+      </w:r>
+    </w:p>
+    <w:p>
+      <w:pPr>
+        <w:pStyle w:val="Prrafodelista"/>
+        <w:ind w:firstLine="698"/>
+        <w:rPr>
+          <w:rStyle w:val="None"/>
+          <w:lang w:val="es-US"/>
+        </w:rPr>
+      </w:pPr>
+    </w:p>
+    <w:p>
+      <w:pPr>
+        <w:pStyle w:val="Prrafodelista"/>
+        <w:numPr>
+          <w:ilvl w:val="0"/>
+          <w:numId w:val="14"/>
+        </w:numPr>
+        <w:rPr>
+          <w:rStyle w:val="None"/>
+          <w:lang w:val="es-US"/>
+        </w:rPr>
+      </w:pPr>
+      <w:r>
+        <w:rPr>
+          <w:rStyle w:val="None"/>
+          <w:lang w:val="es-US"/>
+        </w:rPr>
+        <w:t>P</w:t>
+      </w:r>
+      <w:r>
+        <w:rPr>
+          <w:rStyle w:val="None"/>
+          <w:lang w:val="es-US"/>
+        </w:rPr>
+        <w:t xml:space="preserve">ermisos: La siguiente tabla nos explica los </w:t>
+      </w:r>
+      <w:proofErr w:type="gramStart"/>
+      <w:r>
+        <w:rPr>
+          <w:rStyle w:val="None"/>
+          <w:lang w:val="es-US"/>
+        </w:rPr>
+        <w:t>diferente tipos</w:t>
+      </w:r>
+      <w:proofErr w:type="gramEnd"/>
+      <w:r>
+        <w:rPr>
+          <w:rStyle w:val="None"/>
+          <w:lang w:val="es-US"/>
+        </w:rPr>
+        <w:t xml:space="preserve"> de acceso que tienen los miembros de la consultora:</w:t>
+      </w:r>
+    </w:p>
+    <w:p>
+      <w:pPr>
+        <w:pStyle w:val="Prrafodelista"/>
+        <w:rPr>
+          <w:rStyle w:val="None"/>
+          <w:lang w:val="es-US"/>
+        </w:rPr>
+      </w:pPr>
+    </w:p>
+    <w:p>
+      <w:pPr>
+        <w:pStyle w:val="Prrafodelista"/>
+        <w:rPr>
+          <w:rStyle w:val="None"/>
+          <w:lang w:val="es-US"/>
+        </w:rPr>
+      </w:pPr>
+    </w:p>
+    <w:tbl>
+      <w:tblPr>
+        <w:tblStyle w:val="Tablaconcuadrcula"/>
+        <w:tblW w:w="0" w:type="auto"/>
+        <w:tblInd w:w="720" w:type="dxa"/>
+        <w:tblLook w:val="04A0" w:firstRow="1" w:lastRow="0" w:firstColumn="1" w:lastColumn="0" w:noHBand="0" w:noVBand="1"/>
+      </w:tblPr>
+      <w:tblGrid>
+        <w:gridCol w:w="4644"/>
+        <w:gridCol w:w="4689"/>
+      </w:tblGrid>
+      <w:tr>
+        <w:tc>
+          <w:tcPr>
+            <w:tcW w:w="5026" w:type="dxa"/>
+            <w:shd w:val="clear" w:color="auto" w:fill="7F7F7F" w:themeFill="text1" w:themeFillTint="80"/>
+          </w:tcPr>
+          <w:p>
+            <w:pPr>
+              <w:pStyle w:val="Prrafodelista"/>
+              <w:ind w:left="0"/>
+              <w:jc w:val="center"/>
+              <w:rPr>
+                <w:rStyle w:val="None"/>
+                <w:color w:val="FFFFFF" w:themeColor="background1"/>
+                <w:lang w:val="es-US"/>
+              </w:rPr>
+            </w:pPr>
+            <w:r>
+              <w:rPr>
+                <w:rStyle w:val="None"/>
+                <w:color w:val="FFFFFF" w:themeColor="background1"/>
+                <w:lang w:val="es-US"/>
+              </w:rPr>
+              <w:lastRenderedPageBreak/>
+              <w:t>Rol</w:t>
+            </w:r>
+          </w:p>
+        </w:tc>
+        <w:tc>
+          <w:tcPr>
+            <w:tcW w:w="5027" w:type="dxa"/>
+            <w:shd w:val="clear" w:color="auto" w:fill="7F7F7F" w:themeFill="text1" w:themeFillTint="80"/>
+          </w:tcPr>
+          <w:p>
+            <w:pPr>
+              <w:pStyle w:val="Prrafodelista"/>
+              <w:ind w:left="0"/>
+              <w:jc w:val="center"/>
+              <w:rPr>
+                <w:rStyle w:val="None"/>
+                <w:color w:val="FFFFFF" w:themeColor="background1"/>
+                <w:lang w:val="es-US"/>
+              </w:rPr>
+            </w:pPr>
+            <w:r>
+              <w:rPr>
+                <w:rStyle w:val="None"/>
+                <w:color w:val="FFFFFF" w:themeColor="background1"/>
+                <w:lang w:val="es-US"/>
+              </w:rPr>
+              <w:t>Permisos</w:t>
+            </w:r>
+          </w:p>
+        </w:tc>
+      </w:tr>
+      <w:tr>
+        <w:tc>
+          <w:tcPr>
+            <w:tcW w:w="5026" w:type="dxa"/>
+          </w:tcPr>
+          <w:p>
+            <w:pPr>
+              <w:pStyle w:val="Prrafodelista"/>
+              <w:ind w:left="0"/>
+              <w:rPr>
+                <w:rStyle w:val="None"/>
+                <w:lang w:val="es-US"/>
+              </w:rPr>
+            </w:pPr>
+            <w:r>
+              <w:rPr>
+                <w:rStyle w:val="None"/>
+                <w:lang w:val="es-US"/>
+              </w:rPr>
+              <w:t>Arquitecto de Software</w:t>
+            </w:r>
+          </w:p>
+        </w:tc>
+        <w:tc>
+          <w:tcPr>
+            <w:tcW w:w="5027" w:type="dxa"/>
+          </w:tcPr>
+          <w:p>
+            <w:pPr>
+              <w:pStyle w:val="Prrafodelista"/>
+              <w:numPr>
+                <w:ilvl w:val="0"/>
+                <w:numId w:val="15"/>
+              </w:numPr>
+              <w:rPr>
+                <w:rStyle w:val="None"/>
+                <w:lang w:val="es-US"/>
+              </w:rPr>
+            </w:pPr>
+            <w:r>
+              <w:rPr>
+                <w:rStyle w:val="None"/>
+                <w:lang w:val="es-US"/>
+              </w:rPr>
+              <w:t>Lectura</w:t>
+            </w:r>
+          </w:p>
+          <w:p>
+            <w:pPr>
+              <w:pStyle w:val="Prrafodelista"/>
+              <w:numPr>
+                <w:ilvl w:val="0"/>
+                <w:numId w:val="15"/>
+              </w:numPr>
+              <w:rPr>
+                <w:rStyle w:val="None"/>
+                <w:lang w:val="es-US"/>
+              </w:rPr>
+            </w:pPr>
+            <w:r>
+              <w:rPr>
+                <w:rStyle w:val="None"/>
+                <w:lang w:val="es-US"/>
+              </w:rPr>
+              <w:t>Escritura</w:t>
+            </w:r>
+          </w:p>
+          <w:p>
+            <w:pPr>
+              <w:pStyle w:val="Prrafodelista"/>
+              <w:numPr>
+                <w:ilvl w:val="0"/>
+                <w:numId w:val="15"/>
+              </w:numPr>
+              <w:rPr>
+                <w:rStyle w:val="None"/>
+                <w:lang w:val="es-US"/>
+              </w:rPr>
+            </w:pPr>
+            <w:r>
+              <w:rPr>
+                <w:rStyle w:val="None"/>
+                <w:lang w:val="es-US"/>
+              </w:rPr>
+              <w:t>Ejecución</w:t>
+            </w:r>
+          </w:p>
+          <w:p>
+            <w:pPr>
+              <w:pStyle w:val="Prrafodelista"/>
+              <w:numPr>
+                <w:ilvl w:val="0"/>
+                <w:numId w:val="15"/>
+              </w:numPr>
+              <w:rPr>
+                <w:rStyle w:val="None"/>
+                <w:lang w:val="es-US"/>
+              </w:rPr>
+            </w:pPr>
+            <w:r>
+              <w:rPr>
+                <w:rStyle w:val="None"/>
+                <w:lang w:val="es-US"/>
+              </w:rPr>
+              <w:t>Eliminación</w:t>
+            </w:r>
+          </w:p>
+        </w:tc>
+      </w:tr>
+      <w:tr>
+        <w:tc>
+          <w:tcPr>
+            <w:tcW w:w="5026" w:type="dxa"/>
+          </w:tcPr>
+          <w:p>
+            <w:pPr>
+              <w:pStyle w:val="Prrafodelista"/>
+              <w:ind w:left="0"/>
+              <w:rPr>
+                <w:rStyle w:val="None"/>
+                <w:lang w:val="es-US"/>
+              </w:rPr>
+            </w:pPr>
+            <w:r>
+              <w:rPr>
+                <w:rStyle w:val="None"/>
+                <w:lang w:val="es-US"/>
+              </w:rPr>
+              <w:t>Desarrolladores</w:t>
+            </w:r>
+          </w:p>
+        </w:tc>
+        <w:tc>
+          <w:tcPr>
+            <w:tcW w:w="5027" w:type="dxa"/>
+          </w:tcPr>
+          <w:p>
+            <w:pPr>
+              <w:pStyle w:val="Prrafodelista"/>
+              <w:numPr>
+                <w:ilvl w:val="0"/>
+                <w:numId w:val="15"/>
+              </w:numPr>
+              <w:rPr>
+                <w:rStyle w:val="None"/>
+                <w:lang w:val="es-US"/>
+              </w:rPr>
+            </w:pPr>
+            <w:r>
+              <w:rPr>
+                <w:rStyle w:val="None"/>
+                <w:lang w:val="es-US"/>
+              </w:rPr>
+              <w:t>Lectura</w:t>
+            </w:r>
+          </w:p>
+          <w:p>
+            <w:pPr>
+              <w:pStyle w:val="Prrafodelista"/>
+              <w:numPr>
+                <w:ilvl w:val="0"/>
+                <w:numId w:val="15"/>
+              </w:numPr>
+              <w:rPr>
+                <w:rStyle w:val="None"/>
+                <w:lang w:val="es-US"/>
+              </w:rPr>
+            </w:pPr>
+            <w:r>
+              <w:rPr>
+                <w:rStyle w:val="None"/>
+                <w:lang w:val="es-US"/>
+              </w:rPr>
+              <w:t>Escritura</w:t>
+            </w:r>
+          </w:p>
+          <w:p>
+            <w:pPr>
+              <w:pStyle w:val="Prrafodelista"/>
+              <w:numPr>
+                <w:ilvl w:val="0"/>
+                <w:numId w:val="15"/>
+              </w:numPr>
+              <w:rPr>
+                <w:rStyle w:val="None"/>
+                <w:lang w:val="es-US"/>
+              </w:rPr>
+            </w:pPr>
+            <w:r>
+              <w:rPr>
+                <w:rStyle w:val="None"/>
+                <w:lang w:val="es-US"/>
+              </w:rPr>
+              <w:t>Ejecución</w:t>
+            </w:r>
+          </w:p>
+        </w:tc>
+      </w:tr>
+      <w:tr>
+        <w:tc>
+          <w:tcPr>
+            <w:tcW w:w="5026" w:type="dxa"/>
+          </w:tcPr>
+          <w:p>
+            <w:pPr>
+              <w:pStyle w:val="Prrafodelista"/>
+              <w:ind w:left="0"/>
+              <w:rPr>
+                <w:rStyle w:val="None"/>
+                <w:lang w:val="es-US"/>
+              </w:rPr>
+            </w:pPr>
+            <w:r>
+              <w:rPr>
+                <w:rStyle w:val="None"/>
+                <w:lang w:val="es-US"/>
+              </w:rPr>
+              <w:t>Ingeniero de Pruebas</w:t>
+            </w:r>
+          </w:p>
+        </w:tc>
+        <w:tc>
+          <w:tcPr>
+            <w:tcW w:w="5027" w:type="dxa"/>
+          </w:tcPr>
+          <w:p>
+            <w:pPr>
+              <w:pStyle w:val="Prrafodelista"/>
+              <w:numPr>
+                <w:ilvl w:val="0"/>
+                <w:numId w:val="15"/>
+              </w:numPr>
+              <w:rPr>
+                <w:rStyle w:val="None"/>
+                <w:lang w:val="es-US"/>
+              </w:rPr>
+            </w:pPr>
+            <w:r>
+              <w:rPr>
+                <w:rStyle w:val="None"/>
+                <w:lang w:val="es-US"/>
+              </w:rPr>
+              <w:t>Lectura</w:t>
+            </w:r>
+          </w:p>
+          <w:p>
+            <w:pPr>
+              <w:pStyle w:val="Prrafodelista"/>
+              <w:numPr>
+                <w:ilvl w:val="0"/>
+                <w:numId w:val="15"/>
+              </w:numPr>
+              <w:rPr>
+                <w:rStyle w:val="None"/>
+                <w:lang w:val="es-US"/>
+              </w:rPr>
+            </w:pPr>
+            <w:r>
+              <w:rPr>
+                <w:rStyle w:val="None"/>
+                <w:lang w:val="es-US"/>
+              </w:rPr>
+              <w:t>Escritura</w:t>
+            </w:r>
+          </w:p>
+        </w:tc>
+      </w:tr>
+    </w:tbl>
+    <w:p>
+      <w:pPr>
+        <w:pStyle w:val="Prrafodelista"/>
+        <w:rPr>
+          <w:rStyle w:val="None"/>
+          <w:lang w:val="es-US"/>
+        </w:rPr>
+      </w:pPr>
+    </w:p>
+    <w:p>
+      <w:pPr>
+        <w:pStyle w:val="Prrafodelista"/>
+        <w:ind w:left="0"/>
         <w:rPr>
           <w:rStyle w:val="None"/>
           <w:lang w:val="es-US"/>
@@ -11445,7 +13323,7 @@
 </file>
 
 <file path=word/endnotes.xml><?xml version="1.0" encoding="utf-8"?>
-<w:endnotes xmlns:wpc="http://schemas.microsoft.com/office/word/2010/wordprocessingCanvas" xmlns:cx="http://schemas.microsoft.com/office/drawing/2014/chartex" xmlns:cx1="http://schemas.microsoft.com/office/drawing/2015/9/8/chartex" xmlns:mc="http://schemas.openxmlformats.org/markup-compatibility/2006" xmlns:o="urn:schemas-microsoft-com:office:office" xmlns:r="http://schemas.openxmlformats.org/officeDocument/2006/relationships" xmlns:m="http://schemas.openxmlformats.org/officeDocument/2006/math" xmlns:v="urn:schemas-microsoft-com:vml" xmlns:wp14="http://schemas.microsoft.com/office/word/2010/wordprocessingDrawing" xmlns:wp="http://schemas.openxmlformats.org/drawingml/2006/wordprocessingDrawing" xmlns:w10="urn:schemas-microsoft-com:office:word" xmlns:w="http://schemas.openxmlformats.org/wordprocessingml/2006/main" xmlns:w14="http://schemas.microsoft.com/office/word/2010/wordml" xmlns:w15="http://schemas.microsoft.com/office/word/2012/wordml" xmlns:w16se="http://schemas.microsoft.com/office/word/2015/wordml/symex" xmlns:wpg="http://schemas.microsoft.com/office/word/2010/wordprocessingGroup" xmlns:wpi="http://schemas.microsoft.com/office/word/2010/wordprocessingInk" xmlns:wne="http://schemas.microsoft.com/office/word/2006/wordml" xmlns:wps="http://schemas.microsoft.com/office/word/2010/wordprocessingShape" mc:Ignorable="w14 w15 w16se wp14">
+<w:endnotes xmlns:wpc="http://schemas.microsoft.com/office/word/2010/wordprocessingCanvas" xmlns:cx="http://schemas.microsoft.com/office/drawing/2014/chartex" xmlns:cx1="http://schemas.microsoft.com/office/drawing/2015/9/8/chartex" xmlns:cx2="http://schemas.microsoft.com/office/drawing/2015/10/21/chartex" xmlns:cx3="http://schemas.microsoft.com/office/drawing/2016/5/9/chartex" xmlns:cx4="http://schemas.microsoft.com/office/drawing/2016/5/10/chartex" xmlns:cx5="http://schemas.microsoft.com/office/drawing/2016/5/11/chartex" xmlns:cx6="http://schemas.microsoft.com/office/drawing/2016/5/12/chartex" xmlns:cx7="http://schemas.microsoft.com/office/drawing/2016/5/13/chartex" xmlns:cx8="http://schemas.microsoft.com/office/drawing/2016/5/14/chartex" xmlns:mc="http://schemas.openxmlformats.org/markup-compatibility/2006" xmlns:aink="http://schemas.microsoft.com/office/drawing/2016/ink" xmlns:am3d="http://schemas.microsoft.com/office/drawing/2017/model3d" xmlns:o="urn:schemas-microsoft-com:office:office" xmlns:r="http://schemas.openxmlformats.org/officeDocument/2006/relationships" xmlns:m="http://schemas.openxmlformats.org/officeDocument/2006/math" xmlns:v="urn:schemas-microsoft-com:vml" xmlns:wp14="http://schemas.microsoft.com/office/word/2010/wordprocessingDrawing" xmlns:wp="http://schemas.openxmlformats.org/drawingml/2006/wordprocessingDrawing" xmlns:w10="urn:schemas-microsoft-com:office:word" xmlns:w="http://schemas.openxmlformats.org/wordprocessingml/2006/main" xmlns:w14="http://schemas.microsoft.com/office/word/2010/wordml" xmlns:w15="http://schemas.microsoft.com/office/word/2012/wordml" xmlns:w16cid="http://schemas.microsoft.com/office/word/2016/wordml/cid" xmlns:w16se="http://schemas.microsoft.com/office/word/2015/wordml/symex" xmlns:wpg="http://schemas.microsoft.com/office/word/2010/wordprocessingGroup" xmlns:wpi="http://schemas.microsoft.com/office/word/2010/wordprocessingInk" xmlns:wne="http://schemas.microsoft.com/office/word/2006/wordml" xmlns:wps="http://schemas.microsoft.com/office/word/2010/wordprocessingShape" mc:Ignorable="w14 w15 w16se w16cid wp14">
   <w:endnote w:type="separator" w:id="-1">
     <w:p>
       <w:pPr>
@@ -11470,7 +13348,7 @@
 </file>
 
 <file path=word/footer1.xml><?xml version="1.0" encoding="utf-8"?>
-<w:ftr xmlns:wpc="http://schemas.microsoft.com/office/word/2010/wordprocessingCanvas" xmlns:cx="http://schemas.microsoft.com/office/drawing/2014/chartex" xmlns:cx1="http://schemas.microsoft.com/office/drawing/2015/9/8/chartex" xmlns:mc="http://schemas.openxmlformats.org/markup-compatibility/2006" xmlns:o="urn:schemas-microsoft-com:office:office" xmlns:r="http://schemas.openxmlformats.org/officeDocument/2006/relationships" xmlns:m="http://schemas.openxmlformats.org/officeDocument/2006/math" xmlns:v="urn:schemas-microsoft-com:vml" xmlns:wp14="http://schemas.microsoft.com/office/word/2010/wordprocessingDrawing" xmlns:wp="http://schemas.openxmlformats.org/drawingml/2006/wordprocessingDrawing" xmlns:w10="urn:schemas-microsoft-com:office:word" xmlns:w="http://schemas.openxmlformats.org/wordprocessingml/2006/main" xmlns:w14="http://schemas.microsoft.com/office/word/2010/wordml" xmlns:w15="http://schemas.microsoft.com/office/word/2012/wordml" xmlns:w16se="http://schemas.microsoft.com/office/word/2015/wordml/symex" xmlns:wpg="http://schemas.microsoft.com/office/word/2010/wordprocessingGroup" xmlns:wpi="http://schemas.microsoft.com/office/word/2010/wordprocessingInk" xmlns:wne="http://schemas.microsoft.com/office/word/2006/wordml" xmlns:wps="http://schemas.microsoft.com/office/word/2010/wordprocessingShape" mc:Ignorable="w14 w15 w16se wp14">
+<w:ftr xmlns:wpc="http://schemas.microsoft.com/office/word/2010/wordprocessingCanvas" xmlns:cx="http://schemas.microsoft.com/office/drawing/2014/chartex" xmlns:cx1="http://schemas.microsoft.com/office/drawing/2015/9/8/chartex" xmlns:cx2="http://schemas.microsoft.com/office/drawing/2015/10/21/chartex" xmlns:cx3="http://schemas.microsoft.com/office/drawing/2016/5/9/chartex" xmlns:cx4="http://schemas.microsoft.com/office/drawing/2016/5/10/chartex" xmlns:cx5="http://schemas.microsoft.com/office/drawing/2016/5/11/chartex" xmlns:cx6="http://schemas.microsoft.com/office/drawing/2016/5/12/chartex" xmlns:cx7="http://schemas.microsoft.com/office/drawing/2016/5/13/chartex" xmlns:cx8="http://schemas.microsoft.com/office/drawing/2016/5/14/chartex" xmlns:mc="http://schemas.openxmlformats.org/markup-compatibility/2006" xmlns:aink="http://schemas.microsoft.com/office/drawing/2016/ink" xmlns:am3d="http://schemas.microsoft.com/office/drawing/2017/model3d" xmlns:o="urn:schemas-microsoft-com:office:office" xmlns:r="http://schemas.openxmlformats.org/officeDocument/2006/relationships" xmlns:m="http://schemas.openxmlformats.org/officeDocument/2006/math" xmlns:v="urn:schemas-microsoft-com:vml" xmlns:wp14="http://schemas.microsoft.com/office/word/2010/wordprocessingDrawing" xmlns:wp="http://schemas.openxmlformats.org/drawingml/2006/wordprocessingDrawing" xmlns:w10="urn:schemas-microsoft-com:office:word" xmlns:w="http://schemas.openxmlformats.org/wordprocessingml/2006/main" xmlns:w14="http://schemas.microsoft.com/office/word/2010/wordml" xmlns:w15="http://schemas.microsoft.com/office/word/2012/wordml" xmlns:w16cid="http://schemas.microsoft.com/office/word/2016/wordml/cid" xmlns:w16se="http://schemas.microsoft.com/office/word/2015/wordml/symex" xmlns:wpg="http://schemas.microsoft.com/office/word/2010/wordprocessingGroup" xmlns:wpi="http://schemas.microsoft.com/office/word/2010/wordprocessingInk" xmlns:wne="http://schemas.microsoft.com/office/word/2006/wordml" xmlns:wps="http://schemas.microsoft.com/office/word/2010/wordprocessingShape" mc:Ignorable="w14 w15 w16se w16cid wp14">
   <w:tbl>
     <w:tblPr>
       <w:tblW w:w="5000" w:type="pct"/>
@@ -11568,7 +13446,7 @@
 </file>
 
 <file path=word/footnotes.xml><?xml version="1.0" encoding="utf-8"?>
-<w:footnotes xmlns:wpc="http://schemas.microsoft.com/office/word/2010/wordprocessingCanvas" xmlns:cx="http://schemas.microsoft.com/office/drawing/2014/chartex" xmlns:cx1="http://schemas.microsoft.com/office/drawing/2015/9/8/chartex" xmlns:mc="http://schemas.openxmlformats.org/markup-compatibility/2006" xmlns:o="urn:schemas-microsoft-com:office:office" xmlns:r="http://schemas.openxmlformats.org/officeDocument/2006/relationships" xmlns:m="http://schemas.openxmlformats.org/officeDocument/2006/math" xmlns:v="urn:schemas-microsoft-com:vml" xmlns:wp14="http://schemas.microsoft.com/office/word/2010/wordprocessingDrawing" xmlns:wp="http://schemas.openxmlformats.org/drawingml/2006/wordprocessingDrawing" xmlns:w10="urn:schemas-microsoft-com:office:word" xmlns:w="http://schemas.openxmlformats.org/wordprocessingml/2006/main" xmlns:w14="http://schemas.microsoft.com/office/word/2010/wordml" xmlns:w15="http://schemas.microsoft.com/office/word/2012/wordml" xmlns:w16se="http://schemas.microsoft.com/office/word/2015/wordml/symex" xmlns:wpg="http://schemas.microsoft.com/office/word/2010/wordprocessingGroup" xmlns:wpi="http://schemas.microsoft.com/office/word/2010/wordprocessingInk" xmlns:wne="http://schemas.microsoft.com/office/word/2006/wordml" xmlns:wps="http://schemas.microsoft.com/office/word/2010/wordprocessingShape" mc:Ignorable="w14 w15 w16se wp14">
+<w:footnotes xmlns:wpc="http://schemas.microsoft.com/office/word/2010/wordprocessingCanvas" xmlns:cx="http://schemas.microsoft.com/office/drawing/2014/chartex" xmlns:cx1="http://schemas.microsoft.com/office/drawing/2015/9/8/chartex" xmlns:cx2="http://schemas.microsoft.com/office/drawing/2015/10/21/chartex" xmlns:cx3="http://schemas.microsoft.com/office/drawing/2016/5/9/chartex" xmlns:cx4="http://schemas.microsoft.com/office/drawing/2016/5/10/chartex" xmlns:cx5="http://schemas.microsoft.com/office/drawing/2016/5/11/chartex" xmlns:cx6="http://schemas.microsoft.com/office/drawing/2016/5/12/chartex" xmlns:cx7="http://schemas.microsoft.com/office/drawing/2016/5/13/chartex" xmlns:cx8="http://schemas.microsoft.com/office/drawing/2016/5/14/chartex" xmlns:mc="http://schemas.openxmlformats.org/markup-compatibility/2006" xmlns:aink="http://schemas.microsoft.com/office/drawing/2016/ink" xmlns:am3d="http://schemas.microsoft.com/office/drawing/2017/model3d" xmlns:o="urn:schemas-microsoft-com:office:office" xmlns:r="http://schemas.openxmlformats.org/officeDocument/2006/relationships" xmlns:m="http://schemas.openxmlformats.org/officeDocument/2006/math" xmlns:v="urn:schemas-microsoft-com:vml" xmlns:wp14="http://schemas.microsoft.com/office/word/2010/wordprocessingDrawing" xmlns:wp="http://schemas.openxmlformats.org/drawingml/2006/wordprocessingDrawing" xmlns:w10="urn:schemas-microsoft-com:office:word" xmlns:w="http://schemas.openxmlformats.org/wordprocessingml/2006/main" xmlns:w14="http://schemas.microsoft.com/office/word/2010/wordml" xmlns:w15="http://schemas.microsoft.com/office/word/2012/wordml" xmlns:w16cid="http://schemas.microsoft.com/office/word/2016/wordml/cid" xmlns:w16se="http://schemas.microsoft.com/office/word/2015/wordml/symex" xmlns:wpg="http://schemas.microsoft.com/office/word/2010/wordprocessingGroup" xmlns:wpi="http://schemas.microsoft.com/office/word/2010/wordprocessingInk" xmlns:wne="http://schemas.microsoft.com/office/word/2006/wordml" xmlns:wps="http://schemas.microsoft.com/office/word/2010/wordprocessingShape" mc:Ignorable="w14 w15 w16se w16cid wp14">
   <w:footnote w:type="separator" w:id="-1">
     <w:p>
       <w:pPr>
@@ -11593,7 +13471,7 @@
 </file>
 
 <file path=word/header1.xml><?xml version="1.0" encoding="utf-8"?>
-<w:hdr xmlns:wpc="http://schemas.microsoft.com/office/word/2010/wordprocessingCanvas" xmlns:cx="http://schemas.microsoft.com/office/drawing/2014/chartex" xmlns:cx1="http://schemas.microsoft.com/office/drawing/2015/9/8/chartex" xmlns:mc="http://schemas.openxmlformats.org/markup-compatibility/2006" xmlns:o="urn:schemas-microsoft-com:office:office" xmlns:r="http://schemas.openxmlformats.org/officeDocument/2006/relationships" xmlns:m="http://schemas.openxmlformats.org/officeDocument/2006/math" xmlns:v="urn:schemas-microsoft-com:vml" xmlns:wp14="http://schemas.microsoft.com/office/word/2010/wordprocessingDrawing" xmlns:wp="http://schemas.openxmlformats.org/drawingml/2006/wordprocessingDrawing" xmlns:w10="urn:schemas-microsoft-com:office:word" xmlns:w="http://schemas.openxmlformats.org/wordprocessingml/2006/main" xmlns:w14="http://schemas.microsoft.com/office/word/2010/wordml" xmlns:w15="http://schemas.microsoft.com/office/word/2012/wordml" xmlns:w16se="http://schemas.microsoft.com/office/word/2015/wordml/symex" xmlns:wpg="http://schemas.microsoft.com/office/word/2010/wordprocessingGroup" xmlns:wpi="http://schemas.microsoft.com/office/word/2010/wordprocessingInk" xmlns:wne="http://schemas.microsoft.com/office/word/2006/wordml" xmlns:wps="http://schemas.microsoft.com/office/word/2010/wordprocessingShape" mc:Ignorable="w14 w15 w16se wp14">
+<w:hdr xmlns:wpc="http://schemas.microsoft.com/office/word/2010/wordprocessingCanvas" xmlns:cx="http://schemas.microsoft.com/office/drawing/2014/chartex" xmlns:cx1="http://schemas.microsoft.com/office/drawing/2015/9/8/chartex" xmlns:cx2="http://schemas.microsoft.com/office/drawing/2015/10/21/chartex" xmlns:cx3="http://schemas.microsoft.com/office/drawing/2016/5/9/chartex" xmlns:cx4="http://schemas.microsoft.com/office/drawing/2016/5/10/chartex" xmlns:cx5="http://schemas.microsoft.com/office/drawing/2016/5/11/chartex" xmlns:cx6="http://schemas.microsoft.com/office/drawing/2016/5/12/chartex" xmlns:cx7="http://schemas.microsoft.com/office/drawing/2016/5/13/chartex" xmlns:cx8="http://schemas.microsoft.com/office/drawing/2016/5/14/chartex" xmlns:mc="http://schemas.openxmlformats.org/markup-compatibility/2006" xmlns:aink="http://schemas.microsoft.com/office/drawing/2016/ink" xmlns:am3d="http://schemas.microsoft.com/office/drawing/2017/model3d" xmlns:o="urn:schemas-microsoft-com:office:office" xmlns:r="http://schemas.openxmlformats.org/officeDocument/2006/relationships" xmlns:m="http://schemas.openxmlformats.org/officeDocument/2006/math" xmlns:v="urn:schemas-microsoft-com:vml" xmlns:wp14="http://schemas.microsoft.com/office/word/2010/wordprocessingDrawing" xmlns:wp="http://schemas.openxmlformats.org/drawingml/2006/wordprocessingDrawing" xmlns:w10="urn:schemas-microsoft-com:office:word" xmlns:w="http://schemas.openxmlformats.org/wordprocessingml/2006/main" xmlns:w14="http://schemas.microsoft.com/office/word/2010/wordml" xmlns:w15="http://schemas.microsoft.com/office/word/2012/wordml" xmlns:w16cid="http://schemas.microsoft.com/office/word/2016/wordml/cid" xmlns:w16se="http://schemas.microsoft.com/office/word/2015/wordml/symex" xmlns:wpg="http://schemas.microsoft.com/office/word/2010/wordprocessingGroup" xmlns:wpi="http://schemas.microsoft.com/office/word/2010/wordprocessingInk" xmlns:wne="http://schemas.microsoft.com/office/word/2006/wordml" xmlns:wps="http://schemas.microsoft.com/office/word/2010/wordprocessingShape" mc:Ignorable="w14 w15 w16se w16cid wp14">
   <w:tbl>
     <w:tblPr>
       <w:tblStyle w:val="Tablaconcuadrcula"/>
@@ -11692,7 +13570,7 @@
                   </wp:anchor>
                 </w:drawing>
               </mc:Choice>
-              <mc:Fallback xmlns:w16cid="http://schemas.microsoft.com/office/word/2016/wordml/cid" xmlns:am3d="http://schemas.microsoft.com/office/drawing/2017/model3d" xmlns:aink="http://schemas.microsoft.com/office/drawing/2016/ink" xmlns:cx8="http://schemas.microsoft.com/office/drawing/2016/5/14/chartex" xmlns:cx7="http://schemas.microsoft.com/office/drawing/2016/5/13/chartex" xmlns:cx6="http://schemas.microsoft.com/office/drawing/2016/5/12/chartex" xmlns:cx5="http://schemas.microsoft.com/office/drawing/2016/5/11/chartex" xmlns:cx4="http://schemas.microsoft.com/office/drawing/2016/5/10/chartex" xmlns:cx3="http://schemas.microsoft.com/office/drawing/2016/5/9/chartex" xmlns:cx2="http://schemas.microsoft.com/office/drawing/2015/10/21/chartex">
+              <mc:Fallback>
                 <w:pict>
                   <v:shapetype id="shapetype_7" coordsize="21600,21600" o:spt="7" adj="5400" path="m,21600l@1,l21600,l@4,21600xe">
                     <v:stroke joinstyle="miter"/>
@@ -11855,7 +13733,7 @@
 </file>
 
 <file path=word/numbering.xml><?xml version="1.0" encoding="utf-8"?>
-<w:numbering xmlns:wpc="http://schemas.microsoft.com/office/word/2010/wordprocessingCanvas" xmlns:cx="http://schemas.microsoft.com/office/drawing/2014/chartex" xmlns:cx1="http://schemas.microsoft.com/office/drawing/2015/9/8/chartex" xmlns:mc="http://schemas.openxmlformats.org/markup-compatibility/2006" xmlns:o="urn:schemas-microsoft-com:office:office" xmlns:r="http://schemas.openxmlformats.org/officeDocument/2006/relationships" xmlns:m="http://schemas.openxmlformats.org/officeDocument/2006/math" xmlns:v="urn:schemas-microsoft-com:vml" xmlns:wp14="http://schemas.microsoft.com/office/word/2010/wordprocessingDrawing" xmlns:wp="http://schemas.openxmlformats.org/drawingml/2006/wordprocessingDrawing" xmlns:w10="urn:schemas-microsoft-com:office:word" xmlns:w="http://schemas.openxmlformats.org/wordprocessingml/2006/main" xmlns:w14="http://schemas.microsoft.com/office/word/2010/wordml" xmlns:w15="http://schemas.microsoft.com/office/word/2012/wordml" xmlns:w16se="http://schemas.microsoft.com/office/word/2015/wordml/symex" xmlns:wpg="http://schemas.microsoft.com/office/word/2010/wordprocessingGroup" xmlns:wpi="http://schemas.microsoft.com/office/word/2010/wordprocessingInk" xmlns:wne="http://schemas.microsoft.com/office/word/2006/wordml" xmlns:wps="http://schemas.microsoft.com/office/word/2010/wordprocessingShape" mc:Ignorable="w14 w15 w16se wp14">
+<w:numbering xmlns:wpc="http://schemas.microsoft.com/office/word/2010/wordprocessingCanvas" xmlns:cx="http://schemas.microsoft.com/office/drawing/2014/chartex" xmlns:cx1="http://schemas.microsoft.com/office/drawing/2015/9/8/chartex" xmlns:cx2="http://schemas.microsoft.com/office/drawing/2015/10/21/chartex" xmlns:cx3="http://schemas.microsoft.com/office/drawing/2016/5/9/chartex" xmlns:cx4="http://schemas.microsoft.com/office/drawing/2016/5/10/chartex" xmlns:cx5="http://schemas.microsoft.com/office/drawing/2016/5/11/chartex" xmlns:cx6="http://schemas.microsoft.com/office/drawing/2016/5/12/chartex" xmlns:cx7="http://schemas.microsoft.com/office/drawing/2016/5/13/chartex" xmlns:cx8="http://schemas.microsoft.com/office/drawing/2016/5/14/chartex" xmlns:mc="http://schemas.openxmlformats.org/markup-compatibility/2006" xmlns:aink="http://schemas.microsoft.com/office/drawing/2016/ink" xmlns:am3d="http://schemas.microsoft.com/office/drawing/2017/model3d" xmlns:o="urn:schemas-microsoft-com:office:office" xmlns:r="http://schemas.openxmlformats.org/officeDocument/2006/relationships" xmlns:m="http://schemas.openxmlformats.org/officeDocument/2006/math" xmlns:v="urn:schemas-microsoft-com:vml" xmlns:wp14="http://schemas.microsoft.com/office/word/2010/wordprocessingDrawing" xmlns:wp="http://schemas.openxmlformats.org/drawingml/2006/wordprocessingDrawing" xmlns:w10="urn:schemas-microsoft-com:office:word" xmlns:w="http://schemas.openxmlformats.org/wordprocessingml/2006/main" xmlns:w14="http://schemas.microsoft.com/office/word/2010/wordml" xmlns:w15="http://schemas.microsoft.com/office/word/2012/wordml" xmlns:w16cid="http://schemas.microsoft.com/office/word/2016/wordml/cid" xmlns:w16se="http://schemas.microsoft.com/office/word/2015/wordml/symex" xmlns:wpg="http://schemas.microsoft.com/office/word/2010/wordprocessingGroup" xmlns:wpi="http://schemas.microsoft.com/office/word/2010/wordprocessingInk" xmlns:wne="http://schemas.microsoft.com/office/word/2006/wordml" xmlns:wps="http://schemas.microsoft.com/office/word/2010/wordprocessingShape" mc:Ignorable="w14 w15 w16se w16cid wp14">
   <w:abstractNum w:abstractNumId="0" w15:restartNumberingAfterBreak="0">
     <w:nsid w:val="030B7784"/>
     <w:multiLevelType w:val="multilevel"/>
@@ -12551,6 +14429,119 @@
     </w:lvl>
   </w:abstractNum>
   <w:abstractNum w:abstractNumId="5" w15:restartNumberingAfterBreak="0">
+    <w:nsid w:val="32454CCD"/>
+    <w:multiLevelType w:val="hybridMultilevel"/>
+    <w:tmpl w:val="3CCCB400"/>
+    <w:lvl w:ilvl="0" w:tplc="280A0001">
+      <w:start w:val="1"/>
+      <w:numFmt w:val="bullet"/>
+      <w:lvlText w:val=""/>
+      <w:lvlJc w:val="left"/>
+      <w:pPr>
+        <w:ind w:left="720" w:hanging="360"/>
+      </w:pPr>
+      <w:rPr>
+        <w:rFonts w:ascii="Symbol" w:hAnsi="Symbol" w:hint="default"/>
+      </w:rPr>
+    </w:lvl>
+    <w:lvl w:ilvl="1" w:tplc="280A0003" w:tentative="1">
+      <w:start w:val="1"/>
+      <w:numFmt w:val="bullet"/>
+      <w:lvlText w:val="o"/>
+      <w:lvlJc w:val="left"/>
+      <w:pPr>
+        <w:ind w:left="1440" w:hanging="360"/>
+      </w:pPr>
+      <w:rPr>
+        <w:rFonts w:ascii="Courier New" w:hAnsi="Courier New" w:cs="Courier New" w:hint="default"/>
+      </w:rPr>
+    </w:lvl>
+    <w:lvl w:ilvl="2" w:tplc="280A0005" w:tentative="1">
+      <w:start w:val="1"/>
+      <w:numFmt w:val="bullet"/>
+      <w:lvlText w:val=""/>
+      <w:lvlJc w:val="left"/>
+      <w:pPr>
+        <w:ind w:left="2160" w:hanging="360"/>
+      </w:pPr>
+      <w:rPr>
+        <w:rFonts w:ascii="Wingdings" w:hAnsi="Wingdings" w:hint="default"/>
+      </w:rPr>
+    </w:lvl>
+    <w:lvl w:ilvl="3" w:tplc="280A0001" w:tentative="1">
+      <w:start w:val="1"/>
+      <w:numFmt w:val="bullet"/>
+      <w:lvlText w:val=""/>
+      <w:lvlJc w:val="left"/>
+      <w:pPr>
+        <w:ind w:left="2880" w:hanging="360"/>
+      </w:pPr>
+      <w:rPr>
+        <w:rFonts w:ascii="Symbol" w:hAnsi="Symbol" w:hint="default"/>
+      </w:rPr>
+    </w:lvl>
+    <w:lvl w:ilvl="4" w:tplc="280A0003" w:tentative="1">
+      <w:start w:val="1"/>
+      <w:numFmt w:val="bullet"/>
+      <w:lvlText w:val="o"/>
+      <w:lvlJc w:val="left"/>
+      <w:pPr>
+        <w:ind w:left="3600" w:hanging="360"/>
+      </w:pPr>
+      <w:rPr>
+        <w:rFonts w:ascii="Courier New" w:hAnsi="Courier New" w:cs="Courier New" w:hint="default"/>
+      </w:rPr>
+    </w:lvl>
+    <w:lvl w:ilvl="5" w:tplc="280A0005" w:tentative="1">
+      <w:start w:val="1"/>
+      <w:numFmt w:val="bullet"/>
+      <w:lvlText w:val=""/>
+      <w:lvlJc w:val="left"/>
+      <w:pPr>
+        <w:ind w:left="4320" w:hanging="360"/>
+      </w:pPr>
+      <w:rPr>
+        <w:rFonts w:ascii="Wingdings" w:hAnsi="Wingdings" w:hint="default"/>
+      </w:rPr>
+    </w:lvl>
+    <w:lvl w:ilvl="6" w:tplc="280A0001" w:tentative="1">
+      <w:start w:val="1"/>
+      <w:numFmt w:val="bullet"/>
+      <w:lvlText w:val=""/>
+      <w:lvlJc w:val="left"/>
+      <w:pPr>
+        <w:ind w:left="5040" w:hanging="360"/>
+      </w:pPr>
+      <w:rPr>
+        <w:rFonts w:ascii="Symbol" w:hAnsi="Symbol" w:hint="default"/>
+      </w:rPr>
+    </w:lvl>
+    <w:lvl w:ilvl="7" w:tplc="280A0003" w:tentative="1">
+      <w:start w:val="1"/>
+      <w:numFmt w:val="bullet"/>
+      <w:lvlText w:val="o"/>
+      <w:lvlJc w:val="left"/>
+      <w:pPr>
+        <w:ind w:left="5760" w:hanging="360"/>
+      </w:pPr>
+      <w:rPr>
+        <w:rFonts w:ascii="Courier New" w:hAnsi="Courier New" w:cs="Courier New" w:hint="default"/>
+      </w:rPr>
+    </w:lvl>
+    <w:lvl w:ilvl="8" w:tplc="280A0005" w:tentative="1">
+      <w:start w:val="1"/>
+      <w:numFmt w:val="bullet"/>
+      <w:lvlText w:val=""/>
+      <w:lvlJc w:val="left"/>
+      <w:pPr>
+        <w:ind w:left="6480" w:hanging="360"/>
+      </w:pPr>
+      <w:rPr>
+        <w:rFonts w:ascii="Wingdings" w:hAnsi="Wingdings" w:hint="default"/>
+      </w:rPr>
+    </w:lvl>
+  </w:abstractNum>
+  <w:abstractNum w:abstractNumId="6" w15:restartNumberingAfterBreak="0">
     <w:nsid w:val="330808C4"/>
     <w:multiLevelType w:val="multilevel"/>
     <w:tmpl w:val="0CDEF24C"/>
@@ -12664,7 +14655,7 @@
       </w:rPr>
     </w:lvl>
   </w:abstractNum>
-  <w:abstractNum w:abstractNumId="6" w15:restartNumberingAfterBreak="0">
+  <w:abstractNum w:abstractNumId="7" w15:restartNumberingAfterBreak="0">
     <w:nsid w:val="3A4F39F0"/>
     <w:multiLevelType w:val="multilevel"/>
     <w:tmpl w:val="B20E4A28"/>
@@ -12753,7 +14744,7 @@
       </w:pPr>
     </w:lvl>
   </w:abstractNum>
-  <w:abstractNum w:abstractNumId="7" w15:restartNumberingAfterBreak="0">
+  <w:abstractNum w:abstractNumId="8" w15:restartNumberingAfterBreak="0">
     <w:nsid w:val="3A9406DF"/>
     <w:multiLevelType w:val="multilevel"/>
     <w:tmpl w:val="AA40ED54"/>
@@ -12867,7 +14858,7 @@
       </w:rPr>
     </w:lvl>
   </w:abstractNum>
-  <w:abstractNum w:abstractNumId="8" w15:restartNumberingAfterBreak="0">
+  <w:abstractNum w:abstractNumId="9" w15:restartNumberingAfterBreak="0">
     <w:nsid w:val="429B73E6"/>
     <w:multiLevelType w:val="multilevel"/>
     <w:tmpl w:val="42D2C8C4"/>
@@ -13007,7 +14998,7 @@
       </w:rPr>
     </w:lvl>
   </w:abstractNum>
-  <w:abstractNum w:abstractNumId="9" w15:restartNumberingAfterBreak="0">
+  <w:abstractNum w:abstractNumId="10" w15:restartNumberingAfterBreak="0">
     <w:nsid w:val="43FA7F22"/>
     <w:multiLevelType w:val="multilevel"/>
     <w:tmpl w:val="13E80F1E"/>
@@ -13096,7 +15087,7 @@
       </w:pPr>
     </w:lvl>
   </w:abstractNum>
-  <w:abstractNum w:abstractNumId="10" w15:restartNumberingAfterBreak="0">
+  <w:abstractNum w:abstractNumId="11" w15:restartNumberingAfterBreak="0">
     <w:nsid w:val="4F246915"/>
     <w:multiLevelType w:val="multilevel"/>
     <w:tmpl w:val="40C65D6C"/>
@@ -13209,7 +15200,120 @@
       </w:rPr>
     </w:lvl>
   </w:abstractNum>
-  <w:abstractNum w:abstractNumId="11" w15:restartNumberingAfterBreak="0">
+  <w:abstractNum w:abstractNumId="12" w15:restartNumberingAfterBreak="0">
+    <w:nsid w:val="4F59430A"/>
+    <w:multiLevelType w:val="hybridMultilevel"/>
+    <w:tmpl w:val="20ACD5EC"/>
+    <w:lvl w:ilvl="0" w:tplc="280A0001">
+      <w:start w:val="1"/>
+      <w:numFmt w:val="bullet"/>
+      <w:lvlText w:val=""/>
+      <w:lvlJc w:val="left"/>
+      <w:pPr>
+        <w:ind w:left="720" w:hanging="360"/>
+      </w:pPr>
+      <w:rPr>
+        <w:rFonts w:ascii="Symbol" w:hAnsi="Symbol" w:hint="default"/>
+      </w:rPr>
+    </w:lvl>
+    <w:lvl w:ilvl="1" w:tplc="280A0003" w:tentative="1">
+      <w:start w:val="1"/>
+      <w:numFmt w:val="bullet"/>
+      <w:lvlText w:val="o"/>
+      <w:lvlJc w:val="left"/>
+      <w:pPr>
+        <w:ind w:left="1440" w:hanging="360"/>
+      </w:pPr>
+      <w:rPr>
+        <w:rFonts w:ascii="Courier New" w:hAnsi="Courier New" w:cs="Courier New" w:hint="default"/>
+      </w:rPr>
+    </w:lvl>
+    <w:lvl w:ilvl="2" w:tplc="280A0005" w:tentative="1">
+      <w:start w:val="1"/>
+      <w:numFmt w:val="bullet"/>
+      <w:lvlText w:val=""/>
+      <w:lvlJc w:val="left"/>
+      <w:pPr>
+        <w:ind w:left="2160" w:hanging="360"/>
+      </w:pPr>
+      <w:rPr>
+        <w:rFonts w:ascii="Wingdings" w:hAnsi="Wingdings" w:hint="default"/>
+      </w:rPr>
+    </w:lvl>
+    <w:lvl w:ilvl="3" w:tplc="280A0001" w:tentative="1">
+      <w:start w:val="1"/>
+      <w:numFmt w:val="bullet"/>
+      <w:lvlText w:val=""/>
+      <w:lvlJc w:val="left"/>
+      <w:pPr>
+        <w:ind w:left="2880" w:hanging="360"/>
+      </w:pPr>
+      <w:rPr>
+        <w:rFonts w:ascii="Symbol" w:hAnsi="Symbol" w:hint="default"/>
+      </w:rPr>
+    </w:lvl>
+    <w:lvl w:ilvl="4" w:tplc="280A0003" w:tentative="1">
+      <w:start w:val="1"/>
+      <w:numFmt w:val="bullet"/>
+      <w:lvlText w:val="o"/>
+      <w:lvlJc w:val="left"/>
+      <w:pPr>
+        <w:ind w:left="3600" w:hanging="360"/>
+      </w:pPr>
+      <w:rPr>
+        <w:rFonts w:ascii="Courier New" w:hAnsi="Courier New" w:cs="Courier New" w:hint="default"/>
+      </w:rPr>
+    </w:lvl>
+    <w:lvl w:ilvl="5" w:tplc="280A0005" w:tentative="1">
+      <w:start w:val="1"/>
+      <w:numFmt w:val="bullet"/>
+      <w:lvlText w:val=""/>
+      <w:lvlJc w:val="left"/>
+      <w:pPr>
+        <w:ind w:left="4320" w:hanging="360"/>
+      </w:pPr>
+      <w:rPr>
+        <w:rFonts w:ascii="Wingdings" w:hAnsi="Wingdings" w:hint="default"/>
+      </w:rPr>
+    </w:lvl>
+    <w:lvl w:ilvl="6" w:tplc="280A0001" w:tentative="1">
+      <w:start w:val="1"/>
+      <w:numFmt w:val="bullet"/>
+      <w:lvlText w:val=""/>
+      <w:lvlJc w:val="left"/>
+      <w:pPr>
+        <w:ind w:left="5040" w:hanging="360"/>
+      </w:pPr>
+      <w:rPr>
+        <w:rFonts w:ascii="Symbol" w:hAnsi="Symbol" w:hint="default"/>
+      </w:rPr>
+    </w:lvl>
+    <w:lvl w:ilvl="7" w:tplc="280A0003" w:tentative="1">
+      <w:start w:val="1"/>
+      <w:numFmt w:val="bullet"/>
+      <w:lvlText w:val="o"/>
+      <w:lvlJc w:val="left"/>
+      <w:pPr>
+        <w:ind w:left="5760" w:hanging="360"/>
+      </w:pPr>
+      <w:rPr>
+        <w:rFonts w:ascii="Courier New" w:hAnsi="Courier New" w:cs="Courier New" w:hint="default"/>
+      </w:rPr>
+    </w:lvl>
+    <w:lvl w:ilvl="8" w:tplc="280A0005" w:tentative="1">
+      <w:start w:val="1"/>
+      <w:numFmt w:val="bullet"/>
+      <w:lvlText w:val=""/>
+      <w:lvlJc w:val="left"/>
+      <w:pPr>
+        <w:ind w:left="6480" w:hanging="360"/>
+      </w:pPr>
+      <w:rPr>
+        <w:rFonts w:ascii="Wingdings" w:hAnsi="Wingdings" w:hint="default"/>
+      </w:rPr>
+    </w:lvl>
+  </w:abstractNum>
+  <w:abstractNum w:abstractNumId="13" w15:restartNumberingAfterBreak="0">
     <w:nsid w:val="610C537E"/>
     <w:multiLevelType w:val="multilevel"/>
     <w:tmpl w:val="C108FFA6"/>
@@ -13298,7 +15402,7 @@
       </w:pPr>
     </w:lvl>
   </w:abstractNum>
-  <w:abstractNum w:abstractNumId="12" w15:restartNumberingAfterBreak="0">
+  <w:abstractNum w:abstractNumId="14" w15:restartNumberingAfterBreak="0">
     <w:nsid w:val="747D2F25"/>
     <w:multiLevelType w:val="multilevel"/>
     <w:tmpl w:val="C45A5C78"/>
@@ -13413,10 +15517,10 @@
     </w:lvl>
   </w:abstractNum>
   <w:num w:numId="1">
-    <w:abstractNumId w:val="12"/>
+    <w:abstractNumId w:val="14"/>
   </w:num>
   <w:num w:numId="2">
-    <w:abstractNumId w:val="11"/>
+    <w:abstractNumId w:val="13"/>
   </w:num>
   <w:num w:numId="3">
     <w:abstractNumId w:val="2"/>
@@ -13425,10 +15529,10 @@
     <w:abstractNumId w:val="3"/>
   </w:num>
   <w:num w:numId="5">
-    <w:abstractNumId w:val="7"/>
+    <w:abstractNumId w:val="8"/>
   </w:num>
   <w:num w:numId="6">
-    <w:abstractNumId w:val="5"/>
+    <w:abstractNumId w:val="6"/>
   </w:num>
   <w:num w:numId="7">
     <w:abstractNumId w:val="0"/>
@@ -13437,25 +15541,31 @@
     <w:abstractNumId w:val="1"/>
   </w:num>
   <w:num w:numId="9">
-    <w:abstractNumId w:val="8"/>
+    <w:abstractNumId w:val="9"/>
   </w:num>
   <w:num w:numId="10">
+    <w:abstractNumId w:val="11"/>
+  </w:num>
+  <w:num w:numId="11">
     <w:abstractNumId w:val="10"/>
   </w:num>
-  <w:num w:numId="11">
-    <w:abstractNumId w:val="9"/>
-  </w:num>
   <w:num w:numId="12">
-    <w:abstractNumId w:val="6"/>
+    <w:abstractNumId w:val="7"/>
   </w:num>
   <w:num w:numId="13">
     <w:abstractNumId w:val="4"/>
+  </w:num>
+  <w:num w:numId="14">
+    <w:abstractNumId w:val="12"/>
+  </w:num>
+  <w:num w:numId="15">
+    <w:abstractNumId w:val="5"/>
   </w:num>
 </w:numbering>
 </file>
 
 <file path=word/styles.xml><?xml version="1.0" encoding="utf-8"?>
-<w:styles xmlns:mc="http://schemas.openxmlformats.org/markup-compatibility/2006" xmlns:r="http://schemas.openxmlformats.org/officeDocument/2006/relationships" xmlns:w="http://schemas.openxmlformats.org/wordprocessingml/2006/main" xmlns:w14="http://schemas.microsoft.com/office/word/2010/wordml" xmlns:w15="http://schemas.microsoft.com/office/word/2012/wordml" xmlns:w16se="http://schemas.microsoft.com/office/word/2015/wordml/symex" mc:Ignorable="w14 w15 w16se">
+<w:styles xmlns:mc="http://schemas.openxmlformats.org/markup-compatibility/2006" xmlns:r="http://schemas.openxmlformats.org/officeDocument/2006/relationships" xmlns:w="http://schemas.openxmlformats.org/wordprocessingml/2006/main" xmlns:w14="http://schemas.microsoft.com/office/word/2010/wordml" xmlns:w15="http://schemas.microsoft.com/office/word/2012/wordml" xmlns:w16cid="http://schemas.microsoft.com/office/word/2016/wordml/cid" xmlns:w16se="http://schemas.microsoft.com/office/word/2015/wordml/symex" mc:Ignorable="w14 w15 w16se w16cid">
   <w:docDefaults>
     <w:rPrDefault>
       <w:rPr>
@@ -13467,7 +15577,7 @@
     </w:rPrDefault>
     <w:pPrDefault/>
   </w:docDefaults>
-  <w:latentStyles w:defLockedState="0" w:defUIPriority="99" w:defSemiHidden="0" w:defUnhideWhenUsed="0" w:defQFormat="0" w:count="371">
+  <w:latentStyles w:defLockedState="0" w:defUIPriority="99" w:defSemiHidden="0" w:defUnhideWhenUsed="0" w:defQFormat="0" w:count="375">
     <w:lsdException w:name="Normal" w:uiPriority="0" w:qFormat="1"/>
     <w:lsdException w:name="heading 1" w:uiPriority="9" w:qFormat="1"/>
     <w:lsdException w:name="heading 2" w:semiHidden="1" w:uiPriority="9" w:unhideWhenUsed="1" w:qFormat="1"/>
@@ -13573,7 +15683,6 @@
     <w:lsdException w:name="HTML Sample" w:semiHidden="1" w:unhideWhenUsed="1"/>
     <w:lsdException w:name="HTML Typewriter" w:semiHidden="1" w:unhideWhenUsed="1"/>
     <w:lsdException w:name="HTML Variable" w:semiHidden="1" w:unhideWhenUsed="1"/>
-    <w:lsdException w:name="Normal Table" w:semiHidden="1" w:unhideWhenUsed="1"/>
     <w:lsdException w:name="annotation subject" w:semiHidden="1" w:unhideWhenUsed="1"/>
     <w:lsdException w:name="No List" w:semiHidden="1" w:unhideWhenUsed="1"/>
     <w:lsdException w:name="Outline List 1" w:semiHidden="1" w:unhideWhenUsed="1"/>
@@ -13617,10 +15726,8 @@
     <w:lsdException w:name="Table Elegant" w:semiHidden="1" w:unhideWhenUsed="1"/>
     <w:lsdException w:name="Table Professional" w:semiHidden="1" w:unhideWhenUsed="1"/>
     <w:lsdException w:name="Table Subtle 1" w:semiHidden="1" w:unhideWhenUsed="1"/>
-    <w:lsdException w:name="Table Subtle 2" w:semiHidden="1" w:unhideWhenUsed="1"/>
     <w:lsdException w:name="Table Web 1" w:semiHidden="1" w:unhideWhenUsed="1"/>
     <w:lsdException w:name="Table Web 2" w:semiHidden="1" w:unhideWhenUsed="1"/>
-    <w:lsdException w:name="Table Web 3" w:semiHidden="1" w:unhideWhenUsed="1"/>
     <w:lsdException w:name="Balloon Text" w:semiHidden="1" w:unhideWhenUsed="1"/>
     <w:lsdException w:name="Table Grid" w:uiPriority="59"/>
     <w:lsdException w:name="Table Theme" w:semiHidden="1" w:unhideWhenUsed="1"/>
@@ -13839,6 +15946,10 @@
     <w:lsdException w:name="List Table 5 Dark Accent 6" w:uiPriority="50"/>
     <w:lsdException w:name="List Table 6 Colorful Accent 6" w:uiPriority="51"/>
     <w:lsdException w:name="List Table 7 Colorful Accent 6" w:uiPriority="52"/>
+    <w:lsdException w:name="Mention" w:semiHidden="1" w:unhideWhenUsed="1"/>
+    <w:lsdException w:name="Smart Hyperlink" w:semiHidden="1" w:unhideWhenUsed="1"/>
+    <w:lsdException w:name="Hashtag" w:semiHidden="1" w:unhideWhenUsed="1"/>
+    <w:lsdException w:name="Unresolved Mention" w:semiHidden="1" w:unhideWhenUsed="1"/>
   </w:latentStyles>
   <w:style w:type="paragraph" w:default="1" w:styleId="Normal">
     <w:name w:val="Normal"/>
@@ -16318,7 +18429,7 @@
       </w:tblBorders>
     </w:tblPr>
   </w:style>
-  <w:style w:type="table" w:styleId="Tabladecuadrcula5oscura-nfasis2">
+  <w:style w:type="table" w:styleId="Tablaconcuadrcula5oscura-nfasis2">
     <w:name w:val="Grid Table 5 Dark Accent 2"/>
     <w:basedOn w:val="Tablanormal"/>
     <w:uiPriority w:val="50"/>
@@ -16421,7 +18532,7 @@
       </w:tcPr>
     </w:tblStylePr>
   </w:style>
-  <w:style w:type="table" w:styleId="Tabladecuadrcula4-nfasis2">
+  <w:style w:type="table" w:styleId="Tablaconcuadrcula4-nfasis2">
     <w:name w:val="Grid Table 4 Accent 2"/>
     <w:basedOn w:val="Tablanormal"/>
     <w:uiPriority w:val="49"/>
@@ -16494,7 +18605,7 @@
       </w:tcPr>
     </w:tblStylePr>
   </w:style>
-  <w:style w:type="table" w:styleId="Tabladecuadrcula1clara-nfasis1">
+  <w:style w:type="table" w:styleId="Tablaconcuadrcula1clara-nfasis1">
     <w:name w:val="Grid Table 1 Light Accent 1"/>
     <w:basedOn w:val="Tablanormal"/>
     <w:uiPriority w:val="46"/>
@@ -16887,7 +18998,7 @@
 </file>
 
 <file path=customXml/itemProps2.xml><?xml version="1.0" encoding="utf-8"?>
-<ds:datastoreItem xmlns:ds="http://schemas.openxmlformats.org/officeDocument/2006/customXml" ds:itemID="{06EE5E7F-4792-4B19-B6B7-3A64CFA4A8A5}">
+<ds:datastoreItem xmlns:ds="http://schemas.openxmlformats.org/officeDocument/2006/customXml" ds:itemID="{BC74A5D5-A11B-4057-AA56-1820E72F89E4}">
   <ds:schemaRefs>
     <ds:schemaRef ds:uri="http://schemas.openxmlformats.org/officeDocument/2006/bibliography"/>
   </ds:schemaRefs>

</xml_diff>

<commit_message>
feat: Ajustes al documento PGC
</commit_message>
<xml_diff>
--- a/Documentos/PGC.docx
+++ b/Documentos/PGC.docx
@@ -1,6 +1,6 @@
 
 <file path=word/document.xml><?xml version="1.0" encoding="utf-8"?>
-<w:document xmlns:wpc="http://schemas.microsoft.com/office/word/2010/wordprocessingCanvas" xmlns:mc="http://schemas.openxmlformats.org/markup-compatibility/2006" xmlns:o="urn:schemas-microsoft-com:office:office" xmlns:r="http://schemas.openxmlformats.org/officeDocument/2006/relationships" xmlns:m="http://schemas.openxmlformats.org/officeDocument/2006/math" xmlns:v="urn:schemas-microsoft-com:vml" xmlns:wp14="http://schemas.microsoft.com/office/word/2010/wordprocessingDrawing" xmlns:wp="http://schemas.openxmlformats.org/drawingml/2006/wordprocessingDrawing" xmlns:w10="urn:schemas-microsoft-com:office:word" xmlns:w="http://schemas.openxmlformats.org/wordprocessingml/2006/main" xmlns:w14="http://schemas.microsoft.com/office/word/2010/wordml" xmlns:w15="http://schemas.microsoft.com/office/word/2012/wordml" xmlns:wpg="http://schemas.microsoft.com/office/word/2010/wordprocessingGroup" xmlns:wpi="http://schemas.microsoft.com/office/word/2010/wordprocessingInk" xmlns:wne="http://schemas.microsoft.com/office/word/2006/wordml" xmlns:wps="http://schemas.microsoft.com/office/word/2010/wordprocessingShape" mc:Ignorable="w14 w15 wp14">
+<w:document xmlns:wpc="http://schemas.microsoft.com/office/word/2010/wordprocessingCanvas" xmlns:cx="http://schemas.microsoft.com/office/drawing/2014/chartex" xmlns:cx1="http://schemas.microsoft.com/office/drawing/2015/9/8/chartex" xmlns:mc="http://schemas.openxmlformats.org/markup-compatibility/2006" xmlns:o="urn:schemas-microsoft-com:office:office" xmlns:r="http://schemas.openxmlformats.org/officeDocument/2006/relationships" xmlns:m="http://schemas.openxmlformats.org/officeDocument/2006/math" xmlns:v="urn:schemas-microsoft-com:vml" xmlns:wp14="http://schemas.microsoft.com/office/word/2010/wordprocessingDrawing" xmlns:wp="http://schemas.openxmlformats.org/drawingml/2006/wordprocessingDrawing" xmlns:w10="urn:schemas-microsoft-com:office:word" xmlns:w="http://schemas.openxmlformats.org/wordprocessingml/2006/main" xmlns:w14="http://schemas.microsoft.com/office/word/2010/wordml" xmlns:w15="http://schemas.microsoft.com/office/word/2012/wordml" xmlns:w16se="http://schemas.microsoft.com/office/word/2015/wordml/symex" xmlns:wpg="http://schemas.microsoft.com/office/word/2010/wordprocessingGroup" xmlns:wpi="http://schemas.microsoft.com/office/word/2010/wordprocessingInk" xmlns:wne="http://schemas.microsoft.com/office/word/2006/wordml" xmlns:wps="http://schemas.microsoft.com/office/word/2010/wordprocessingShape" mc:Ignorable="w14 w15 w16se wp14">
   <w:body>
     <w:p>
       <w:pPr>
@@ -78,7 +78,7 @@
           <w:color w:val="3C8890"/>
           <w:sz w:val="52"/>
           <w:szCs w:val="52"/>
-          <w:lang w:eastAsia="es-PE" w:bidi="ar-SA"/>
+          <w:lang w:val="es-MX" w:eastAsia="es-MX" w:bidi="ar-SA"/>
         </w:rPr>
         <mc:AlternateContent>
           <mc:Choice Requires="wps">
@@ -771,7 +771,7 @@
         <w:rPr>
           <w:rFonts w:asciiTheme="minorHAnsi" w:hAnsiTheme="minorHAnsi" w:cstheme="minorHAnsi"/>
           <w:noProof/>
-          <w:lang w:eastAsia="es-PE" w:bidi="ar-SA"/>
+          <w:lang w:val="es-MX" w:eastAsia="es-MX" w:bidi="ar-SA"/>
         </w:rPr>
         <w:drawing>
           <wp:anchor distT="0" distB="8890" distL="114300" distR="121920" simplePos="0" relativeHeight="20" behindDoc="1" locked="0" layoutInCell="1" allowOverlap="1">
@@ -1890,14 +1890,12 @@
                 <w:rFonts w:asciiTheme="minorHAnsi" w:hAnsiTheme="minorHAnsi" w:cstheme="minorHAnsi"/>
               </w:rPr>
             </w:pPr>
-            <w:proofErr w:type="spellStart"/>
             <w:r>
               <w:rPr>
                 <w:rFonts w:asciiTheme="minorHAnsi" w:hAnsiTheme="minorHAnsi" w:cstheme="minorHAnsi"/>
               </w:rPr>
               <w:t>Angeles</w:t>
             </w:r>
-            <w:proofErr w:type="spellEnd"/>
           </w:p>
         </w:tc>
       </w:tr>
@@ -2014,14 +2012,12 @@
                 <w:rFonts w:asciiTheme="minorHAnsi" w:hAnsiTheme="minorHAnsi" w:cstheme="minorHAnsi"/>
               </w:rPr>
             </w:pPr>
-            <w:proofErr w:type="spellStart"/>
             <w:r>
               <w:rPr>
                 <w:rFonts w:asciiTheme="minorHAnsi" w:hAnsiTheme="minorHAnsi" w:cstheme="minorHAnsi"/>
               </w:rPr>
               <w:t>Angeles</w:t>
             </w:r>
-            <w:proofErr w:type="spellEnd"/>
           </w:p>
         </w:tc>
       </w:tr>
@@ -2138,14 +2134,12 @@
                 <w:rFonts w:asciiTheme="minorHAnsi" w:hAnsiTheme="minorHAnsi" w:cstheme="minorHAnsi"/>
               </w:rPr>
             </w:pPr>
-            <w:proofErr w:type="spellStart"/>
             <w:r>
               <w:rPr>
                 <w:rFonts w:asciiTheme="minorHAnsi" w:hAnsiTheme="minorHAnsi" w:cstheme="minorHAnsi"/>
               </w:rPr>
               <w:t>Angeles</w:t>
             </w:r>
-            <w:proofErr w:type="spellEnd"/>
           </w:p>
         </w:tc>
       </w:tr>
@@ -2262,14 +2256,12 @@
                 <w:rFonts w:asciiTheme="minorHAnsi" w:hAnsiTheme="minorHAnsi" w:cstheme="minorHAnsi"/>
               </w:rPr>
             </w:pPr>
-            <w:proofErr w:type="spellStart"/>
             <w:r>
               <w:rPr>
                 <w:rFonts w:asciiTheme="minorHAnsi" w:hAnsiTheme="minorHAnsi" w:cstheme="minorHAnsi"/>
               </w:rPr>
               <w:t>Angeles</w:t>
             </w:r>
-            <w:proofErr w:type="spellEnd"/>
           </w:p>
         </w:tc>
       </w:tr>
@@ -2323,7 +2315,7 @@
         </w:rPr>
       </w:pPr>
     </w:p>
-    <w:bookmarkStart w:id="0" w:name="_Toc527901874" w:displacedByCustomXml="next"/>
+    <w:bookmarkStart w:id="0" w:name="_Toc527907804" w:displacedByCustomXml="next"/>
     <w:sdt>
       <w:sdtPr>
         <w:rPr>
@@ -2344,7 +2336,7 @@
       <w:sdtContent>
         <w:p>
           <w:pPr>
-            <w:pStyle w:val="TtulodeTDC"/>
+            <w:pStyle w:val="TtuloTDC"/>
             <w:rPr>
               <w:rFonts w:asciiTheme="minorHAnsi" w:hAnsiTheme="minorHAnsi" w:cstheme="minorHAnsi"/>
             </w:rPr>
@@ -2354,16 +2346,7 @@
               <w:rFonts w:asciiTheme="minorHAnsi" w:hAnsiTheme="minorHAnsi" w:cstheme="minorHAnsi"/>
               <w:lang w:val="es-ES"/>
             </w:rPr>
-            <w:t>Tabla de cont</w:t>
-          </w:r>
-          <w:bookmarkStart w:id="1" w:name="_GoBack"/>
-          <w:bookmarkEnd w:id="1"/>
-          <w:r>
-            <w:rPr>
-              <w:rFonts w:asciiTheme="minorHAnsi" w:hAnsiTheme="minorHAnsi" w:cstheme="minorHAnsi"/>
-              <w:lang w:val="es-ES"/>
-            </w:rPr>
-            <w:t>enido</w:t>
+            <w:t>Tabla de contenido</w:t>
           </w:r>
           <w:bookmarkEnd w:id="0"/>
         </w:p>
@@ -2375,7 +2358,7 @@
               <w:noProof/>
               <w:sz w:val="22"/>
               <w:szCs w:val="22"/>
-              <w:lang w:eastAsia="es-PE" w:bidi="ar-SA"/>
+              <w:lang w:val="es-MX" w:eastAsia="es-MX" w:bidi="ar-SA"/>
             </w:rPr>
           </w:pPr>
           <w:r>
@@ -2396,7 +2379,7 @@
             </w:rPr>
             <w:fldChar w:fldCharType="separate"/>
           </w:r>
-          <w:hyperlink w:anchor="_Toc527901874" w:history="1">
+          <w:hyperlink w:anchor="_Toc527907804" w:history="1">
             <w:r>
               <w:rPr>
                 <w:rStyle w:val="Hipervnculo"/>
@@ -2425,7 +2408,7 @@
                 <w:noProof/>
                 <w:webHidden/>
               </w:rPr>
-              <w:instrText xml:space="preserve"> PAGEREF _Toc527901874 \h </w:instrText>
+              <w:instrText xml:space="preserve"> PAGEREF _Toc527907804 \h </w:instrText>
             </w:r>
             <w:r>
               <w:rPr>
@@ -2464,10 +2447,10 @@
               <w:noProof/>
               <w:sz w:val="22"/>
               <w:szCs w:val="22"/>
-              <w:lang w:eastAsia="es-PE" w:bidi="ar-SA"/>
+              <w:lang w:val="es-MX" w:eastAsia="es-MX" w:bidi="ar-SA"/>
             </w:rPr>
           </w:pPr>
-          <w:hyperlink w:anchor="_Toc527901875" w:history="1">
+          <w:hyperlink w:anchor="_Toc527907805" w:history="1">
             <w:r>
               <w:rPr>
                 <w:rStyle w:val="Hipervnculo"/>
@@ -2496,7 +2479,7 @@
                 <w:noProof/>
                 <w:webHidden/>
               </w:rPr>
-              <w:instrText xml:space="preserve"> PAGEREF _Toc527901875 \h </w:instrText>
+              <w:instrText xml:space="preserve"> PAGEREF _Toc527907805 \h </w:instrText>
             </w:r>
             <w:r>
               <w:rPr>
@@ -2539,10 +2522,10 @@
               <w:noProof/>
               <w:sz w:val="22"/>
               <w:szCs w:val="22"/>
-              <w:lang w:eastAsia="es-PE" w:bidi="ar-SA"/>
+              <w:lang w:val="es-MX" w:eastAsia="es-MX" w:bidi="ar-SA"/>
             </w:rPr>
           </w:pPr>
-          <w:hyperlink w:anchor="_Toc527901876" w:history="1">
+          <w:hyperlink w:anchor="_Toc527907806" w:history="1">
             <w:r>
               <w:rPr>
                 <w:rStyle w:val="Hipervnculo"/>
@@ -2556,7 +2539,7 @@
                 <w:noProof/>
                 <w:sz w:val="22"/>
                 <w:szCs w:val="22"/>
-                <w:lang w:eastAsia="es-PE" w:bidi="ar-SA"/>
+                <w:lang w:val="es-MX" w:eastAsia="es-MX" w:bidi="ar-SA"/>
               </w:rPr>
               <w:tab/>
             </w:r>
@@ -2586,7 +2569,7 @@
                 <w:noProof/>
                 <w:webHidden/>
               </w:rPr>
-              <w:instrText xml:space="preserve"> PAGEREF _Toc527901876 \h </w:instrText>
+              <w:instrText xml:space="preserve"> PAGEREF _Toc527907806 \h </w:instrText>
             </w:r>
             <w:r>
               <w:rPr>
@@ -2629,10 +2612,10 @@
               <w:noProof/>
               <w:sz w:val="22"/>
               <w:szCs w:val="22"/>
-              <w:lang w:eastAsia="es-PE" w:bidi="ar-SA"/>
+              <w:lang w:val="es-MX" w:eastAsia="es-MX" w:bidi="ar-SA"/>
             </w:rPr>
           </w:pPr>
-          <w:hyperlink w:anchor="_Toc527901877" w:history="1">
+          <w:hyperlink w:anchor="_Toc527907807" w:history="1">
             <w:r>
               <w:rPr>
                 <w:rStyle w:val="Hipervnculo"/>
@@ -2646,7 +2629,7 @@
                 <w:noProof/>
                 <w:sz w:val="22"/>
                 <w:szCs w:val="22"/>
-                <w:lang w:eastAsia="es-PE" w:bidi="ar-SA"/>
+                <w:lang w:val="es-MX" w:eastAsia="es-MX" w:bidi="ar-SA"/>
               </w:rPr>
               <w:tab/>
             </w:r>
@@ -2676,7 +2659,7 @@
                 <w:noProof/>
                 <w:webHidden/>
               </w:rPr>
-              <w:instrText xml:space="preserve"> PAGEREF _Toc527901877 \h </w:instrText>
+              <w:instrText xml:space="preserve"> PAGEREF _Toc527907807 \h </w:instrText>
             </w:r>
             <w:r>
               <w:rPr>
@@ -2719,10 +2702,10 @@
               <w:noProof/>
               <w:sz w:val="22"/>
               <w:szCs w:val="22"/>
-              <w:lang w:eastAsia="es-PE" w:bidi="ar-SA"/>
+              <w:lang w:val="es-MX" w:eastAsia="es-MX" w:bidi="ar-SA"/>
             </w:rPr>
           </w:pPr>
-          <w:hyperlink w:anchor="_Toc527901878" w:history="1">
+          <w:hyperlink w:anchor="_Toc527907808" w:history="1">
             <w:r>
               <w:rPr>
                 <w:rStyle w:val="Hipervnculo"/>
@@ -2736,7 +2719,7 @@
                 <w:noProof/>
                 <w:sz w:val="22"/>
                 <w:szCs w:val="22"/>
-                <w:lang w:eastAsia="es-PE" w:bidi="ar-SA"/>
+                <w:lang w:val="es-MX" w:eastAsia="es-MX" w:bidi="ar-SA"/>
               </w:rPr>
               <w:tab/>
             </w:r>
@@ -2766,7 +2749,7 @@
                 <w:noProof/>
                 <w:webHidden/>
               </w:rPr>
-              <w:instrText xml:space="preserve"> PAGEREF _Toc527901878 \h </w:instrText>
+              <w:instrText xml:space="preserve"> PAGEREF _Toc527907808 \h </w:instrText>
             </w:r>
             <w:r>
               <w:rPr>
@@ -2809,10 +2792,10 @@
               <w:noProof/>
               <w:sz w:val="22"/>
               <w:szCs w:val="22"/>
-              <w:lang w:eastAsia="es-PE" w:bidi="ar-SA"/>
+              <w:lang w:val="es-MX" w:eastAsia="es-MX" w:bidi="ar-SA"/>
             </w:rPr>
           </w:pPr>
-          <w:hyperlink w:anchor="_Toc527901879" w:history="1">
+          <w:hyperlink w:anchor="_Toc527907809" w:history="1">
             <w:r>
               <w:rPr>
                 <w:rStyle w:val="Hipervnculo"/>
@@ -2827,7 +2810,7 @@
                 <w:noProof/>
                 <w:sz w:val="22"/>
                 <w:szCs w:val="22"/>
-                <w:lang w:eastAsia="es-PE" w:bidi="ar-SA"/>
+                <w:lang w:val="es-MX" w:eastAsia="es-MX" w:bidi="ar-SA"/>
               </w:rPr>
               <w:tab/>
             </w:r>
@@ -2858,7 +2841,7 @@
                 <w:noProof/>
                 <w:webHidden/>
               </w:rPr>
-              <w:instrText xml:space="preserve"> PAGEREF _Toc527901879 \h </w:instrText>
+              <w:instrText xml:space="preserve"> PAGEREF _Toc527907809 \h </w:instrText>
             </w:r>
             <w:r>
               <w:rPr>
@@ -2901,10 +2884,10 @@
               <w:noProof/>
               <w:sz w:val="22"/>
               <w:szCs w:val="22"/>
-              <w:lang w:eastAsia="es-PE" w:bidi="ar-SA"/>
+              <w:lang w:val="es-MX" w:eastAsia="es-MX" w:bidi="ar-SA"/>
             </w:rPr>
           </w:pPr>
-          <w:hyperlink w:anchor="_Toc527901880" w:history="1">
+          <w:hyperlink w:anchor="_Toc527907810" w:history="1">
             <w:r>
               <w:rPr>
                 <w:rStyle w:val="Hipervnculo"/>
@@ -2919,7 +2902,7 @@
                 <w:noProof/>
                 <w:sz w:val="22"/>
                 <w:szCs w:val="22"/>
-                <w:lang w:eastAsia="es-PE" w:bidi="ar-SA"/>
+                <w:lang w:val="es-MX" w:eastAsia="es-MX" w:bidi="ar-SA"/>
               </w:rPr>
               <w:tab/>
             </w:r>
@@ -2950,7 +2933,7 @@
                 <w:noProof/>
                 <w:webHidden/>
               </w:rPr>
-              <w:instrText xml:space="preserve"> PAGEREF _Toc527901880 \h </w:instrText>
+              <w:instrText xml:space="preserve"> PAGEREF _Toc527907810 \h </w:instrText>
             </w:r>
             <w:r>
               <w:rPr>
@@ -2993,10 +2976,10 @@
               <w:noProof/>
               <w:sz w:val="22"/>
               <w:szCs w:val="22"/>
-              <w:lang w:eastAsia="es-PE" w:bidi="ar-SA"/>
+              <w:lang w:val="es-MX" w:eastAsia="es-MX" w:bidi="ar-SA"/>
             </w:rPr>
           </w:pPr>
-          <w:hyperlink w:anchor="_Toc527901881" w:history="1">
+          <w:hyperlink w:anchor="_Toc527907811" w:history="1">
             <w:r>
               <w:rPr>
                 <w:rStyle w:val="Hipervnculo"/>
@@ -3010,7 +2993,7 @@
                 <w:noProof/>
                 <w:sz w:val="22"/>
                 <w:szCs w:val="22"/>
-                <w:lang w:eastAsia="es-PE" w:bidi="ar-SA"/>
+                <w:lang w:val="es-MX" w:eastAsia="es-MX" w:bidi="ar-SA"/>
               </w:rPr>
               <w:tab/>
             </w:r>
@@ -3040,7 +3023,7 @@
                 <w:noProof/>
                 <w:webHidden/>
               </w:rPr>
-              <w:instrText xml:space="preserve"> PAGEREF _Toc527901881 \h </w:instrText>
+              <w:instrText xml:space="preserve"> PAGEREF _Toc527907811 \h </w:instrText>
             </w:r>
             <w:r>
               <w:rPr>
@@ -3083,10 +3066,10 @@
               <w:noProof/>
               <w:sz w:val="22"/>
               <w:szCs w:val="22"/>
-              <w:lang w:eastAsia="es-PE" w:bidi="ar-SA"/>
+              <w:lang w:val="es-MX" w:eastAsia="es-MX" w:bidi="ar-SA"/>
             </w:rPr>
           </w:pPr>
-          <w:hyperlink w:anchor="_Toc527901882" w:history="1">
+          <w:hyperlink w:anchor="_Toc527907812" w:history="1">
             <w:r>
               <w:rPr>
                 <w:rStyle w:val="Hipervnculo"/>
@@ -3101,7 +3084,7 @@
                 <w:noProof/>
                 <w:sz w:val="22"/>
                 <w:szCs w:val="22"/>
-                <w:lang w:eastAsia="es-PE" w:bidi="ar-SA"/>
+                <w:lang w:val="es-MX" w:eastAsia="es-MX" w:bidi="ar-SA"/>
               </w:rPr>
               <w:tab/>
             </w:r>
@@ -3132,7 +3115,7 @@
                 <w:noProof/>
                 <w:webHidden/>
               </w:rPr>
-              <w:instrText xml:space="preserve"> PAGEREF _Toc527901882 \h </w:instrText>
+              <w:instrText xml:space="preserve"> PAGEREF _Toc527907812 \h </w:instrText>
             </w:r>
             <w:r>
               <w:rPr>
@@ -3175,10 +3158,10 @@
               <w:noProof/>
               <w:sz w:val="22"/>
               <w:szCs w:val="22"/>
-              <w:lang w:eastAsia="es-PE" w:bidi="ar-SA"/>
+              <w:lang w:val="es-MX" w:eastAsia="es-MX" w:bidi="ar-SA"/>
             </w:rPr>
           </w:pPr>
-          <w:hyperlink w:anchor="_Toc527901883" w:history="1">
+          <w:hyperlink w:anchor="_Toc527907813" w:history="1">
             <w:r>
               <w:rPr>
                 <w:rStyle w:val="Hipervnculo"/>
@@ -3193,7 +3176,7 @@
                 <w:noProof/>
                 <w:sz w:val="22"/>
                 <w:szCs w:val="22"/>
-                <w:lang w:eastAsia="es-PE" w:bidi="ar-SA"/>
+                <w:lang w:val="es-MX" w:eastAsia="es-MX" w:bidi="ar-SA"/>
               </w:rPr>
               <w:tab/>
             </w:r>
@@ -3224,7 +3207,7 @@
                 <w:noProof/>
                 <w:webHidden/>
               </w:rPr>
-              <w:instrText xml:space="preserve"> PAGEREF _Toc527901883 \h </w:instrText>
+              <w:instrText xml:space="preserve"> PAGEREF _Toc527907813 \h </w:instrText>
             </w:r>
             <w:r>
               <w:rPr>
@@ -3267,10 +3250,10 @@
               <w:noProof/>
               <w:sz w:val="22"/>
               <w:szCs w:val="22"/>
-              <w:lang w:eastAsia="es-PE" w:bidi="ar-SA"/>
+              <w:lang w:val="es-MX" w:eastAsia="es-MX" w:bidi="ar-SA"/>
             </w:rPr>
           </w:pPr>
-          <w:hyperlink w:anchor="_Toc527901884" w:history="1">
+          <w:hyperlink w:anchor="_Toc527907814" w:history="1">
             <w:r>
               <w:rPr>
                 <w:rStyle w:val="Hipervnculo"/>
@@ -3285,7 +3268,7 @@
                 <w:noProof/>
                 <w:sz w:val="22"/>
                 <w:szCs w:val="22"/>
-                <w:lang w:eastAsia="es-PE" w:bidi="ar-SA"/>
+                <w:lang w:val="es-MX" w:eastAsia="es-MX" w:bidi="ar-SA"/>
               </w:rPr>
               <w:tab/>
             </w:r>
@@ -3316,7 +3299,7 @@
                 <w:noProof/>
                 <w:webHidden/>
               </w:rPr>
-              <w:instrText xml:space="preserve"> PAGEREF _Toc527901884 \h </w:instrText>
+              <w:instrText xml:space="preserve"> PAGEREF _Toc527907814 \h </w:instrText>
             </w:r>
             <w:r>
               <w:rPr>
@@ -3359,10 +3342,10 @@
               <w:noProof/>
               <w:sz w:val="22"/>
               <w:szCs w:val="22"/>
-              <w:lang w:eastAsia="es-PE" w:bidi="ar-SA"/>
+              <w:lang w:val="es-MX" w:eastAsia="es-MX" w:bidi="ar-SA"/>
             </w:rPr>
           </w:pPr>
-          <w:hyperlink w:anchor="_Toc527901885" w:history="1">
+          <w:hyperlink w:anchor="_Toc527907815" w:history="1">
             <w:r>
               <w:rPr>
                 <w:rStyle w:val="Hipervnculo"/>
@@ -3376,7 +3359,7 @@
                 <w:noProof/>
                 <w:sz w:val="22"/>
                 <w:szCs w:val="22"/>
-                <w:lang w:eastAsia="es-PE" w:bidi="ar-SA"/>
+                <w:lang w:val="es-MX" w:eastAsia="es-MX" w:bidi="ar-SA"/>
               </w:rPr>
               <w:tab/>
             </w:r>
@@ -3406,7 +3389,7 @@
                 <w:noProof/>
                 <w:webHidden/>
               </w:rPr>
-              <w:instrText xml:space="preserve"> PAGEREF _Toc527901885 \h </w:instrText>
+              <w:instrText xml:space="preserve"> PAGEREF _Toc527907815 \h </w:instrText>
             </w:r>
             <w:r>
               <w:rPr>
@@ -3445,10 +3428,10 @@
               <w:noProof/>
               <w:sz w:val="22"/>
               <w:szCs w:val="22"/>
-              <w:lang w:eastAsia="es-PE" w:bidi="ar-SA"/>
+              <w:lang w:val="es-MX" w:eastAsia="es-MX" w:bidi="ar-SA"/>
             </w:rPr>
           </w:pPr>
-          <w:hyperlink w:anchor="_Toc527901886" w:history="1">
+          <w:hyperlink w:anchor="_Toc527907816" w:history="1">
             <w:r>
               <w:rPr>
                 <w:rStyle w:val="Hipervnculo"/>
@@ -3464,7 +3447,7 @@
                 <w:noProof/>
                 <w:sz w:val="22"/>
                 <w:szCs w:val="22"/>
-                <w:lang w:eastAsia="es-PE" w:bidi="ar-SA"/>
+                <w:lang w:val="es-MX" w:eastAsia="es-MX" w:bidi="ar-SA"/>
               </w:rPr>
               <w:tab/>
             </w:r>
@@ -3496,7 +3479,7 @@
                 <w:noProof/>
                 <w:webHidden/>
               </w:rPr>
-              <w:instrText xml:space="preserve"> PAGEREF _Toc527901886 \h </w:instrText>
+              <w:instrText xml:space="preserve"> PAGEREF _Toc527907816 \h </w:instrText>
             </w:r>
             <w:r>
               <w:rPr>
@@ -3539,10 +3522,10 @@
               <w:noProof/>
               <w:sz w:val="22"/>
               <w:szCs w:val="22"/>
-              <w:lang w:eastAsia="es-PE" w:bidi="ar-SA"/>
+              <w:lang w:val="es-MX" w:eastAsia="es-MX" w:bidi="ar-SA"/>
             </w:rPr>
           </w:pPr>
-          <w:hyperlink w:anchor="_Toc527901887" w:history="1">
+          <w:hyperlink w:anchor="_Toc527907817" w:history="1">
             <w:r>
               <w:rPr>
                 <w:rStyle w:val="Hipervnculo"/>
@@ -3556,7 +3539,7 @@
                 <w:noProof/>
                 <w:sz w:val="22"/>
                 <w:szCs w:val="22"/>
-                <w:lang w:eastAsia="es-PE" w:bidi="ar-SA"/>
+                <w:lang w:val="es-MX" w:eastAsia="es-MX" w:bidi="ar-SA"/>
               </w:rPr>
               <w:tab/>
             </w:r>
@@ -3586,7 +3569,7 @@
                 <w:noProof/>
                 <w:webHidden/>
               </w:rPr>
-              <w:instrText xml:space="preserve"> PAGEREF _Toc527901887 \h </w:instrText>
+              <w:instrText xml:space="preserve"> PAGEREF _Toc527907817 \h </w:instrText>
             </w:r>
             <w:r>
               <w:rPr>
@@ -3629,10 +3612,10 @@
               <w:noProof/>
               <w:sz w:val="22"/>
               <w:szCs w:val="22"/>
-              <w:lang w:eastAsia="es-PE" w:bidi="ar-SA"/>
+              <w:lang w:val="es-MX" w:eastAsia="es-MX" w:bidi="ar-SA"/>
             </w:rPr>
           </w:pPr>
-          <w:hyperlink w:anchor="_Toc527901888" w:history="1">
+          <w:hyperlink w:anchor="_Toc527907818" w:history="1">
             <w:r>
               <w:rPr>
                 <w:rStyle w:val="Hipervnculo"/>
@@ -3646,7 +3629,7 @@
                 <w:noProof/>
                 <w:sz w:val="22"/>
                 <w:szCs w:val="22"/>
-                <w:lang w:eastAsia="es-PE" w:bidi="ar-SA"/>
+                <w:lang w:val="es-MX" w:eastAsia="es-MX" w:bidi="ar-SA"/>
               </w:rPr>
               <w:tab/>
             </w:r>
@@ -3676,7 +3659,7 @@
                 <w:noProof/>
                 <w:webHidden/>
               </w:rPr>
-              <w:instrText xml:space="preserve"> PAGEREF _Toc527901888 \h </w:instrText>
+              <w:instrText xml:space="preserve"> PAGEREF _Toc527907818 \h </w:instrText>
             </w:r>
             <w:r>
               <w:rPr>
@@ -3719,10 +3702,10 @@
               <w:noProof/>
               <w:sz w:val="22"/>
               <w:szCs w:val="22"/>
-              <w:lang w:eastAsia="es-PE" w:bidi="ar-SA"/>
+              <w:lang w:val="es-MX" w:eastAsia="es-MX" w:bidi="ar-SA"/>
             </w:rPr>
           </w:pPr>
-          <w:hyperlink w:anchor="_Toc527901889" w:history="1">
+          <w:hyperlink w:anchor="_Toc527907819" w:history="1">
             <w:r>
               <w:rPr>
                 <w:rStyle w:val="Hipervnculo"/>
@@ -3737,7 +3720,7 @@
                 <w:noProof/>
                 <w:sz w:val="22"/>
                 <w:szCs w:val="22"/>
-                <w:lang w:eastAsia="es-PE" w:bidi="ar-SA"/>
+                <w:lang w:val="es-MX" w:eastAsia="es-MX" w:bidi="ar-SA"/>
               </w:rPr>
               <w:tab/>
             </w:r>
@@ -3767,7 +3750,7 @@
                 <w:noProof/>
                 <w:webHidden/>
               </w:rPr>
-              <w:instrText xml:space="preserve"> PAGEREF _Toc527901889 \h </w:instrText>
+              <w:instrText xml:space="preserve"> PAGEREF _Toc527907819 \h </w:instrText>
             </w:r>
             <w:r>
               <w:rPr>
@@ -3806,10 +3789,10 @@
               <w:noProof/>
               <w:sz w:val="22"/>
               <w:szCs w:val="22"/>
-              <w:lang w:eastAsia="es-PE" w:bidi="ar-SA"/>
+              <w:lang w:val="es-MX" w:eastAsia="es-MX" w:bidi="ar-SA"/>
             </w:rPr>
           </w:pPr>
-          <w:hyperlink w:anchor="_Toc527901890" w:history="1">
+          <w:hyperlink w:anchor="_Toc527907820" w:history="1">
             <w:r>
               <w:rPr>
                 <w:rStyle w:val="Hipervnculo"/>
@@ -3825,7 +3808,7 @@
                 <w:noProof/>
                 <w:sz w:val="22"/>
                 <w:szCs w:val="22"/>
-                <w:lang w:eastAsia="es-PE" w:bidi="ar-SA"/>
+                <w:lang w:val="es-MX" w:eastAsia="es-MX" w:bidi="ar-SA"/>
               </w:rPr>
               <w:tab/>
             </w:r>
@@ -3857,7 +3840,7 @@
                 <w:noProof/>
                 <w:webHidden/>
               </w:rPr>
-              <w:instrText xml:space="preserve"> PAGEREF _Toc527901890 \h </w:instrText>
+              <w:instrText xml:space="preserve"> PAGEREF _Toc527907820 \h </w:instrText>
             </w:r>
             <w:r>
               <w:rPr>
@@ -3900,10 +3883,10 @@
               <w:noProof/>
               <w:sz w:val="22"/>
               <w:szCs w:val="22"/>
-              <w:lang w:eastAsia="es-PE" w:bidi="ar-SA"/>
+              <w:lang w:val="es-MX" w:eastAsia="es-MX" w:bidi="ar-SA"/>
             </w:rPr>
           </w:pPr>
-          <w:hyperlink w:anchor="_Toc527901891" w:history="1">
+          <w:hyperlink w:anchor="_Toc527907821" w:history="1">
             <w:r>
               <w:rPr>
                 <w:rStyle w:val="Hipervnculo"/>
@@ -3918,7 +3901,7 @@
                 <w:noProof/>
                 <w:sz w:val="22"/>
                 <w:szCs w:val="22"/>
-                <w:lang w:eastAsia="es-PE" w:bidi="ar-SA"/>
+                <w:lang w:val="es-MX" w:eastAsia="es-MX" w:bidi="ar-SA"/>
               </w:rPr>
               <w:tab/>
             </w:r>
@@ -3948,7 +3931,7 @@
                 <w:noProof/>
                 <w:webHidden/>
               </w:rPr>
-              <w:instrText xml:space="preserve"> PAGEREF _Toc527901891 \h </w:instrText>
+              <w:instrText xml:space="preserve"> PAGEREF _Toc527907821 \h </w:instrText>
             </w:r>
             <w:r>
               <w:rPr>
@@ -3991,10 +3974,10 @@
               <w:noProof/>
               <w:sz w:val="22"/>
               <w:szCs w:val="22"/>
-              <w:lang w:eastAsia="es-PE" w:bidi="ar-SA"/>
+              <w:lang w:val="es-MX" w:eastAsia="es-MX" w:bidi="ar-SA"/>
             </w:rPr>
           </w:pPr>
-          <w:hyperlink w:anchor="_Toc527901892" w:history="1">
+          <w:hyperlink w:anchor="_Toc527907822" w:history="1">
             <w:r>
               <w:rPr>
                 <w:rStyle w:val="Hipervnculo"/>
@@ -4008,7 +3991,7 @@
                 <w:noProof/>
                 <w:sz w:val="22"/>
                 <w:szCs w:val="22"/>
-                <w:lang w:eastAsia="es-PE" w:bidi="ar-SA"/>
+                <w:lang w:val="es-MX" w:eastAsia="es-MX" w:bidi="ar-SA"/>
               </w:rPr>
               <w:tab/>
             </w:r>
@@ -4038,7 +4021,7 @@
                 <w:noProof/>
                 <w:webHidden/>
               </w:rPr>
-              <w:instrText xml:space="preserve"> PAGEREF _Toc527901892 \h </w:instrText>
+              <w:instrText xml:space="preserve"> PAGEREF _Toc527907822 \h </w:instrText>
             </w:r>
             <w:r>
               <w:rPr>
@@ -4081,10 +4064,10 @@
               <w:noProof/>
               <w:sz w:val="22"/>
               <w:szCs w:val="22"/>
-              <w:lang w:eastAsia="es-PE" w:bidi="ar-SA"/>
+              <w:lang w:val="es-MX" w:eastAsia="es-MX" w:bidi="ar-SA"/>
             </w:rPr>
           </w:pPr>
-          <w:hyperlink w:anchor="_Toc527901893" w:history="1">
+          <w:hyperlink w:anchor="_Toc527907823" w:history="1">
             <w:r>
               <w:rPr>
                 <w:rStyle w:val="Hipervnculo"/>
@@ -4099,7 +4082,7 @@
                 <w:noProof/>
                 <w:sz w:val="22"/>
                 <w:szCs w:val="22"/>
-                <w:lang w:eastAsia="es-PE" w:bidi="ar-SA"/>
+                <w:lang w:val="es-MX" w:eastAsia="es-MX" w:bidi="ar-SA"/>
               </w:rPr>
               <w:tab/>
             </w:r>
@@ -4130,7 +4113,7 @@
                 <w:noProof/>
                 <w:webHidden/>
               </w:rPr>
-              <w:instrText xml:space="preserve"> PAGEREF _Toc527901893 \h </w:instrText>
+              <w:instrText xml:space="preserve"> PAGEREF _Toc527907823 \h </w:instrText>
             </w:r>
             <w:r>
               <w:rPr>
@@ -4173,10 +4156,10 @@
               <w:noProof/>
               <w:sz w:val="22"/>
               <w:szCs w:val="22"/>
-              <w:lang w:eastAsia="es-PE" w:bidi="ar-SA"/>
+              <w:lang w:val="es-MX" w:eastAsia="es-MX" w:bidi="ar-SA"/>
             </w:rPr>
           </w:pPr>
-          <w:hyperlink w:anchor="_Toc527901894" w:history="1">
+          <w:hyperlink w:anchor="_Toc527907824" w:history="1">
             <w:r>
               <w:rPr>
                 <w:rStyle w:val="Hipervnculo"/>
@@ -4192,7 +4175,7 @@
                 <w:noProof/>
                 <w:sz w:val="22"/>
                 <w:szCs w:val="22"/>
-                <w:lang w:eastAsia="es-PE" w:bidi="ar-SA"/>
+                <w:lang w:val="es-MX" w:eastAsia="es-MX" w:bidi="ar-SA"/>
               </w:rPr>
               <w:tab/>
             </w:r>
@@ -4223,7 +4206,7 @@
                 <w:noProof/>
                 <w:webHidden/>
               </w:rPr>
-              <w:instrText xml:space="preserve"> PAGEREF _Toc527901894 \h </w:instrText>
+              <w:instrText xml:space="preserve"> PAGEREF _Toc527907824 \h </w:instrText>
             </w:r>
             <w:r>
               <w:rPr>
@@ -4243,7 +4226,7 @@
                 <w:noProof/>
                 <w:webHidden/>
               </w:rPr>
-              <w:t>20</w:t>
+              <w:t>19</w:t>
             </w:r>
             <w:r>
               <w:rPr>
@@ -4266,10 +4249,10 @@
               <w:noProof/>
               <w:sz w:val="22"/>
               <w:szCs w:val="22"/>
-              <w:lang w:eastAsia="es-PE" w:bidi="ar-SA"/>
+              <w:lang w:val="es-MX" w:eastAsia="es-MX" w:bidi="ar-SA"/>
             </w:rPr>
           </w:pPr>
-          <w:hyperlink w:anchor="_Toc527901895" w:history="1">
+          <w:hyperlink w:anchor="_Toc527907825" w:history="1">
             <w:r>
               <w:rPr>
                 <w:rStyle w:val="Hipervnculo"/>
@@ -4285,7 +4268,7 @@
                 <w:noProof/>
                 <w:sz w:val="22"/>
                 <w:szCs w:val="22"/>
-                <w:lang w:eastAsia="es-PE" w:bidi="ar-SA"/>
+                <w:lang w:val="es-MX" w:eastAsia="es-MX" w:bidi="ar-SA"/>
               </w:rPr>
               <w:tab/>
             </w:r>
@@ -4316,7 +4299,7 @@
                 <w:noProof/>
                 <w:webHidden/>
               </w:rPr>
-              <w:instrText xml:space="preserve"> PAGEREF _Toc527901895 \h </w:instrText>
+              <w:instrText xml:space="preserve"> PAGEREF _Toc527907825 \h </w:instrText>
             </w:r>
             <w:r>
               <w:rPr>
@@ -4336,7 +4319,7 @@
                 <w:noProof/>
                 <w:webHidden/>
               </w:rPr>
-              <w:t>21</w:t>
+              <w:t>20</w:t>
             </w:r>
             <w:r>
               <w:rPr>
@@ -4359,10 +4342,10 @@
               <w:noProof/>
               <w:sz w:val="22"/>
               <w:szCs w:val="22"/>
-              <w:lang w:eastAsia="es-PE" w:bidi="ar-SA"/>
+              <w:lang w:val="es-MX" w:eastAsia="es-MX" w:bidi="ar-SA"/>
             </w:rPr>
           </w:pPr>
-          <w:hyperlink w:anchor="_Toc527901896" w:history="1">
+          <w:hyperlink w:anchor="_Toc527907826" w:history="1">
             <w:r>
               <w:rPr>
                 <w:rStyle w:val="Hipervnculo"/>
@@ -4378,7 +4361,7 @@
                 <w:noProof/>
                 <w:sz w:val="22"/>
                 <w:szCs w:val="22"/>
-                <w:lang w:eastAsia="es-PE" w:bidi="ar-SA"/>
+                <w:lang w:val="es-MX" w:eastAsia="es-MX" w:bidi="ar-SA"/>
               </w:rPr>
               <w:tab/>
             </w:r>
@@ -4409,7 +4392,7 @@
                 <w:noProof/>
                 <w:webHidden/>
               </w:rPr>
-              <w:instrText xml:space="preserve"> PAGEREF _Toc527901896 \h </w:instrText>
+              <w:instrText xml:space="preserve"> PAGEREF _Toc527907826 \h </w:instrText>
             </w:r>
             <w:r>
               <w:rPr>
@@ -4429,97 +4412,7 @@
                 <w:noProof/>
                 <w:webHidden/>
               </w:rPr>
-              <w:t>22</w:t>
-            </w:r>
-            <w:r>
-              <w:rPr>
-                <w:noProof/>
-                <w:webHidden/>
-              </w:rPr>
-              <w:fldChar w:fldCharType="end"/>
-            </w:r>
-          </w:hyperlink>
-        </w:p>
-        <w:p>
-          <w:pPr>
-            <w:pStyle w:val="TDC2"/>
-            <w:tabs>
-              <w:tab w:val="left" w:pos="880"/>
-              <w:tab w:val="right" w:leader="dot" w:pos="10053"/>
-            </w:tabs>
-            <w:rPr>
-              <w:rFonts w:asciiTheme="minorHAnsi" w:eastAsiaTheme="minorEastAsia" w:hAnsiTheme="minorHAnsi" w:cstheme="minorBidi"/>
-              <w:noProof/>
-              <w:sz w:val="22"/>
-              <w:szCs w:val="22"/>
-              <w:lang w:eastAsia="es-PE" w:bidi="ar-SA"/>
-            </w:rPr>
-          </w:pPr>
-          <w:hyperlink w:anchor="_Toc527901897" w:history="1">
-            <w:r>
-              <w:rPr>
-                <w:rStyle w:val="Hipervnculo"/>
-                <w:noProof/>
-              </w:rPr>
-              <w:t>3.3.</w:t>
-            </w:r>
-            <w:r>
-              <w:rPr>
-                <w:rFonts w:asciiTheme="minorHAnsi" w:eastAsiaTheme="minorEastAsia" w:hAnsiTheme="minorHAnsi" w:cstheme="minorBidi"/>
-                <w:noProof/>
-                <w:sz w:val="22"/>
-                <w:szCs w:val="22"/>
-                <w:lang w:eastAsia="es-PE" w:bidi="ar-SA"/>
-              </w:rPr>
-              <w:tab/>
-            </w:r>
-            <w:r>
-              <w:rPr>
-                <w:rStyle w:val="Hipervnculo"/>
-                <w:noProof/>
-              </w:rPr>
-              <w:t>Ejemplos de formatos de solicitud de cambio</w:t>
-            </w:r>
-            <w:r>
-              <w:rPr>
-                <w:noProof/>
-                <w:webHidden/>
-              </w:rPr>
-              <w:tab/>
-            </w:r>
-            <w:r>
-              <w:rPr>
-                <w:noProof/>
-                <w:webHidden/>
-              </w:rPr>
-              <w:fldChar w:fldCharType="begin"/>
-            </w:r>
-            <w:r>
-              <w:rPr>
-                <w:noProof/>
-                <w:webHidden/>
-              </w:rPr>
-              <w:instrText xml:space="preserve"> PAGEREF _Toc527901897 \h </w:instrText>
-            </w:r>
-            <w:r>
-              <w:rPr>
-                <w:noProof/>
-                <w:webHidden/>
-              </w:rPr>
-            </w:r>
-            <w:r>
-              <w:rPr>
-                <w:noProof/>
-                <w:webHidden/>
-              </w:rPr>
-              <w:fldChar w:fldCharType="separate"/>
-            </w:r>
-            <w:r>
-              <w:rPr>
-                <w:noProof/>
-                <w:webHidden/>
-              </w:rPr>
-              <w:t>23</w:t>
+              <w:t>21</w:t>
             </w:r>
             <w:r>
               <w:rPr>
@@ -4554,12 +4447,12 @@
     </w:p>
     <w:p>
       <w:pPr>
-        <w:pStyle w:val="TtulodeTDC"/>
-        <w:rPr>
-          <w:rFonts w:asciiTheme="minorHAnsi" w:hAnsiTheme="minorHAnsi" w:cstheme="minorHAnsi"/>
-        </w:rPr>
-      </w:pPr>
-      <w:bookmarkStart w:id="2" w:name="_Toc527901875"/>
+        <w:pStyle w:val="TtuloTDC"/>
+        <w:rPr>
+          <w:rFonts w:asciiTheme="minorHAnsi" w:hAnsiTheme="minorHAnsi" w:cstheme="minorHAnsi"/>
+        </w:rPr>
+      </w:pPr>
+      <w:bookmarkStart w:id="1" w:name="_Toc527907805"/>
       <w:r>
         <w:rPr>
           <w:rFonts w:asciiTheme="minorHAnsi" w:hAnsiTheme="minorHAnsi" w:cstheme="minorHAnsi"/>
@@ -4573,21 +4466,24 @@
           <w:lang w:val="es-ES"/>
         </w:rPr>
         <w:t>Planificación de la SCM:</w:t>
+      </w:r>
+      <w:bookmarkEnd w:id="1"/>
+    </w:p>
+    <w:p>
+      <w:pPr>
+        <w:pStyle w:val="titulo1"/>
+        <w:rPr>
+          <w:rFonts w:hint="eastAsia"/>
+        </w:rPr>
+      </w:pPr>
+      <w:bookmarkStart w:id="2" w:name="_Toc527907806"/>
+      <w:r>
+        <w:t>Introducción</w:t>
       </w:r>
       <w:bookmarkEnd w:id="2"/>
     </w:p>
     <w:p>
       <w:pPr>
-        <w:pStyle w:val="titulo1"/>
-      </w:pPr>
-      <w:bookmarkStart w:id="3" w:name="_Toc527901876"/>
-      <w:r>
-        <w:t>Introducción</w:t>
-      </w:r>
-      <w:bookmarkEnd w:id="3"/>
-    </w:p>
-    <w:p>
-      <w:pPr>
         <w:spacing w:line="240" w:lineRule="auto"/>
         <w:rPr>
           <w:rFonts w:asciiTheme="minorHAnsi" w:hAnsiTheme="minorHAnsi" w:cstheme="minorHAnsi"/>
@@ -4662,6 +4558,8 @@
           <w:rFonts w:asciiTheme="minorHAnsi" w:hAnsiTheme="minorHAnsi" w:cstheme="minorHAnsi"/>
         </w:rPr>
       </w:pPr>
+      <w:bookmarkStart w:id="3" w:name="_GoBack"/>
+      <w:bookmarkEnd w:id="3"/>
       <w:r>
         <w:rPr>
           <w:rFonts w:asciiTheme="minorHAnsi" w:hAnsiTheme="minorHAnsi" w:cstheme="minorHAnsi"/>
@@ -4672,8 +4570,11 @@
     <w:p>
       <w:pPr>
         <w:pStyle w:val="titulo1"/>
-      </w:pPr>
-      <w:bookmarkStart w:id="4" w:name="_Toc527901877"/>
+        <w:rPr>
+          <w:rFonts w:hint="eastAsia"/>
+        </w:rPr>
+      </w:pPr>
+      <w:bookmarkStart w:id="4" w:name="_Toc527907807"/>
       <w:r>
         <w:lastRenderedPageBreak/>
         <w:t>Roles, Responsabilidades y Cantidad</w:t>
@@ -5640,8 +5541,11 @@
     <w:p>
       <w:pPr>
         <w:pStyle w:val="titulo1"/>
-      </w:pPr>
-      <w:bookmarkStart w:id="6" w:name="_Toc527901878"/>
+        <w:rPr>
+          <w:rFonts w:hint="eastAsia"/>
+        </w:rPr>
+      </w:pPr>
+      <w:bookmarkStart w:id="6" w:name="_Toc527907808"/>
       <w:r>
         <w:t>Políticas, Directrices y Procedimientos</w:t>
       </w:r>
@@ -5665,27 +5569,7 @@
           <w:szCs w:val="24"/>
           <w:lang w:val="es-PE"/>
         </w:rPr>
-        <w:t xml:space="preserve">Con respecto a los permisos en el repositorio (en nuestro caso en </w:t>
-      </w:r>
-      <w:proofErr w:type="spellStart"/>
-      <w:r>
-        <w:rPr>
-          <w:rFonts w:asciiTheme="minorHAnsi" w:hAnsiTheme="minorHAnsi" w:cstheme="minorHAnsi"/>
-          <w:sz w:val="24"/>
-          <w:szCs w:val="24"/>
-          <w:lang w:val="es-PE"/>
-        </w:rPr>
-        <w:t>GitHub</w:t>
-      </w:r>
-      <w:proofErr w:type="spellEnd"/>
-      <w:r>
-        <w:rPr>
-          <w:rFonts w:asciiTheme="minorHAnsi" w:hAnsiTheme="minorHAnsi" w:cstheme="minorHAnsi"/>
-          <w:sz w:val="24"/>
-          <w:szCs w:val="24"/>
-          <w:lang w:val="es-PE"/>
-        </w:rPr>
-        <w:t>), todos los integrantes tienen derechos de administrador: permisos de escritura, de lectura y de creación de documentos.</w:t>
+        <w:t>Con respecto a los permisos en el repositorio (en nuestro caso en GitHub), todos los integrantes tienen derechos de administrador: permisos de escritura, de lectura y de creación de documentos.</w:t>
       </w:r>
     </w:p>
     <w:p>
@@ -5745,7 +5629,7 @@
           <w:rFonts w:asciiTheme="minorHAnsi" w:hAnsiTheme="minorHAnsi" w:cstheme="minorHAnsi"/>
         </w:rPr>
       </w:pPr>
-      <w:bookmarkStart w:id="7" w:name="_Toc527901879"/>
+      <w:bookmarkStart w:id="7" w:name="_Toc527907809"/>
       <w:r>
         <w:rPr>
           <w:rFonts w:asciiTheme="minorHAnsi" w:hAnsiTheme="minorHAnsi" w:cstheme="minorHAnsi"/>
@@ -5932,7 +5816,7 @@
           <w:rFonts w:asciiTheme="minorHAnsi" w:hAnsiTheme="minorHAnsi" w:cstheme="minorHAnsi"/>
         </w:rPr>
       </w:pPr>
-      <w:bookmarkStart w:id="8" w:name="_Toc527901880"/>
+      <w:bookmarkStart w:id="8" w:name="_Toc527907810"/>
       <w:r>
         <w:rPr>
           <w:rFonts w:asciiTheme="minorHAnsi" w:hAnsiTheme="minorHAnsi" w:cstheme="minorHAnsi"/>
@@ -6156,8 +6040,11 @@
     <w:p>
       <w:pPr>
         <w:pStyle w:val="titulo1"/>
-      </w:pPr>
-      <w:bookmarkStart w:id="9" w:name="_Toc527901881"/>
+        <w:rPr>
+          <w:rFonts w:hint="eastAsia"/>
+        </w:rPr>
+      </w:pPr>
+      <w:bookmarkStart w:id="9" w:name="_Toc527907811"/>
       <w:r>
         <w:t>Herramientas, entorno e infraestructura</w:t>
       </w:r>
@@ -6174,7 +6061,7 @@
           <w:rFonts w:asciiTheme="minorHAnsi" w:hAnsiTheme="minorHAnsi" w:cstheme="minorHAnsi"/>
         </w:rPr>
       </w:pPr>
-      <w:bookmarkStart w:id="10" w:name="_Toc527901882"/>
+      <w:bookmarkStart w:id="10" w:name="_Toc527907812"/>
       <w:r>
         <w:rPr>
           <w:rFonts w:asciiTheme="minorHAnsi" w:hAnsiTheme="minorHAnsi" w:cstheme="minorHAnsi"/>
@@ -6641,7 +6528,7 @@
         <w:rPr>
           <w:rFonts w:asciiTheme="minorHAnsi" w:hAnsiTheme="minorHAnsi" w:cstheme="minorHAnsi"/>
           <w:noProof/>
-          <w:lang w:eastAsia="es-PE" w:bidi="ar-SA"/>
+          <w:lang w:val="es-MX" w:eastAsia="es-MX" w:bidi="ar-SA"/>
         </w:rPr>
         <w:lastRenderedPageBreak/>
         <w:drawing>
@@ -7614,7 +7501,7 @@
           <w:rFonts w:asciiTheme="minorHAnsi" w:hAnsiTheme="minorHAnsi" w:cstheme="minorHAnsi"/>
         </w:rPr>
       </w:pPr>
-      <w:bookmarkStart w:id="11" w:name="_Toc527901883"/>
+      <w:bookmarkStart w:id="11" w:name="_Toc527907813"/>
       <w:r>
         <w:rPr>
           <w:rFonts w:asciiTheme="minorHAnsi" w:hAnsiTheme="minorHAnsi" w:cstheme="minorHAnsi"/>
@@ -7841,7 +7728,7 @@
           <w:rFonts w:asciiTheme="minorHAnsi" w:hAnsiTheme="minorHAnsi" w:cstheme="minorHAnsi"/>
         </w:rPr>
       </w:pPr>
-      <w:bookmarkStart w:id="13" w:name="_Toc527901884"/>
+      <w:bookmarkStart w:id="13" w:name="_Toc527907814"/>
       <w:r>
         <w:rPr>
           <w:rFonts w:asciiTheme="minorHAnsi" w:hAnsiTheme="minorHAnsi" w:cstheme="minorHAnsi"/>
@@ -8069,7 +7956,7 @@
         <w:rPr>
           <w:rFonts w:asciiTheme="minorHAnsi" w:hAnsiTheme="minorHAnsi" w:cstheme="minorHAnsi"/>
           <w:noProof/>
-          <w:lang w:eastAsia="es-PE" w:bidi="ar-SA"/>
+          <w:lang w:val="es-MX" w:eastAsia="es-MX" w:bidi="ar-SA"/>
         </w:rPr>
         <w:drawing>
           <wp:anchor distT="0" distB="0" distL="114300" distR="114300" simplePos="0" relativeHeight="251658240" behindDoc="0" locked="0" layoutInCell="1" allowOverlap="1">
@@ -8202,8 +8089,11 @@
     <w:p>
       <w:pPr>
         <w:pStyle w:val="titulo1"/>
-      </w:pPr>
-      <w:bookmarkStart w:id="14" w:name="_Toc527901885"/>
+        <w:rPr>
+          <w:rFonts w:hint="eastAsia"/>
+        </w:rPr>
+      </w:pPr>
+      <w:bookmarkStart w:id="14" w:name="_Toc527907815"/>
       <w:r>
         <w:lastRenderedPageBreak/>
         <w:t>Calendario</w:t>
@@ -8800,7 +8690,7 @@
     <w:p/>
     <w:p>
       <w:pPr>
-        <w:pStyle w:val="TtulodeTDC"/>
+        <w:pStyle w:val="TtuloTDC"/>
         <w:numPr>
           <w:ilvl w:val="0"/>
           <w:numId w:val="11"/>
@@ -8811,7 +8701,7 @@
           <w:lang w:val="es-ES"/>
         </w:rPr>
       </w:pPr>
-      <w:bookmarkStart w:id="15" w:name="_Toc527901886"/>
+      <w:bookmarkStart w:id="15" w:name="_Toc527907816"/>
       <w:r>
         <w:rPr>
           <w:rFonts w:asciiTheme="minorHAnsi" w:hAnsiTheme="minorHAnsi" w:cstheme="minorHAnsi"/>
@@ -8836,8 +8726,11 @@
           <w:ilvl w:val="1"/>
           <w:numId w:val="33"/>
         </w:numPr>
-      </w:pPr>
-      <w:bookmarkStart w:id="16" w:name="_Toc527901887"/>
+        <w:rPr>
+          <w:rFonts w:hint="eastAsia"/>
+        </w:rPr>
+      </w:pPr>
+      <w:bookmarkStart w:id="16" w:name="_Toc527907817"/>
       <w:r>
         <w:t>Identificación de los ítems de configuración (CI)</w:t>
       </w:r>
@@ -11747,8 +11640,11 @@
           <w:ilvl w:val="1"/>
           <w:numId w:val="33"/>
         </w:numPr>
-      </w:pPr>
-      <w:bookmarkStart w:id="18" w:name="_Toc527901888"/>
+        <w:rPr>
+          <w:rFonts w:hint="eastAsia"/>
+        </w:rPr>
+      </w:pPr>
+      <w:bookmarkStart w:id="18" w:name="_Toc527907818"/>
       <w:r>
         <w:t>Definir la nomenclatura de los elementos de la configuración</w:t>
       </w:r>
@@ -12543,10 +12439,11 @@
           <w:numId w:val="33"/>
         </w:numPr>
         <w:rPr>
+          <w:rFonts w:hint="eastAsia"/>
           <w:lang w:val="en-US" w:eastAsia="es-AR"/>
         </w:rPr>
       </w:pPr>
-      <w:bookmarkStart w:id="19" w:name="_Toc527901889"/>
+      <w:bookmarkStart w:id="19" w:name="_Toc527907819"/>
       <w:r>
         <w:t>Listar los elementos de la configuración con nomenclatura</w:t>
       </w:r>
@@ -12596,7 +12493,6 @@
       <w:tblGrid>
         <w:gridCol w:w="1997"/>
         <w:gridCol w:w="4774"/>
-        <w:gridCol w:w="1848"/>
         <w:gridCol w:w="1106"/>
       </w:tblGrid>
       <w:tr>
@@ -12691,36 +12587,6 @@
               <w:cnfStyle w:val="100000000000" w:firstRow="1" w:lastRow="0" w:firstColumn="0" w:lastColumn="0" w:oddVBand="0" w:evenVBand="0" w:oddHBand="0" w:evenHBand="0" w:firstRowFirstColumn="0" w:firstRowLastColumn="0" w:lastRowFirstColumn="0" w:lastRowLastColumn="0"/>
               <w:rPr>
                 <w:rFonts w:asciiTheme="minorHAnsi" w:hAnsiTheme="minorHAnsi" w:cstheme="minorHAnsi"/>
-                <w:color w:val="FFFFFF" w:themeColor="background1"/>
-              </w:rPr>
-            </w:pPr>
-            <w:r>
-              <w:rPr>
-                <w:rFonts w:asciiTheme="minorHAnsi" w:eastAsia="Calibri" w:hAnsiTheme="minorHAnsi" w:cstheme="minorHAnsi"/>
-                <w:color w:val="FFFFFF" w:themeColor="background1"/>
-              </w:rPr>
-              <w:t>Etapa</w:t>
-            </w:r>
-          </w:p>
-        </w:tc>
-        <w:tc>
-          <w:tcPr>
-            <w:tcW w:w="0" w:type="auto"/>
-            <w:tcBorders>
-              <w:bottom w:val="single" w:sz="12" w:space="0" w:color="C4E672"/>
-            </w:tcBorders>
-            <w:shd w:val="clear" w:color="auto" w:fill="59B0B9" w:themeFill="accent2"/>
-            <w:tcMar>
-              <w:left w:w="108" w:type="dxa"/>
-            </w:tcMar>
-            <w:vAlign w:val="center"/>
-          </w:tcPr>
-          <w:p>
-            <w:pPr>
-              <w:jc w:val="center"/>
-              <w:cnfStyle w:val="100000000000" w:firstRow="1" w:lastRow="0" w:firstColumn="0" w:lastColumn="0" w:oddVBand="0" w:evenVBand="0" w:oddHBand="0" w:evenHBand="0" w:firstRowFirstColumn="0" w:firstRowLastColumn="0" w:lastRowFirstColumn="0" w:lastRowLastColumn="0"/>
-              <w:rPr>
-                <w:rFonts w:asciiTheme="minorHAnsi" w:hAnsiTheme="minorHAnsi" w:cstheme="minorHAnsi"/>
                 <w:color w:val="00B0F0"/>
               </w:rPr>
             </w:pPr>
@@ -12762,15 +12628,7 @@
                 <w:b w:val="0"/>
                 <w:color w:val="000000" w:themeColor="text1"/>
               </w:rPr>
-              <w:t>PGC</w:t>
-            </w:r>
-            <w:r>
-              <w:rPr>
-                <w:rFonts w:asciiTheme="minorHAnsi" w:hAnsiTheme="minorHAnsi" w:cstheme="minorHAnsi"/>
-                <w:b w:val="0"/>
-                <w:color w:val="000000" w:themeColor="text1"/>
-              </w:rPr>
-              <w:t>.docx</w:t>
+              <w:t>PGC.docx</w:t>
             </w:r>
           </w:p>
         </w:tc>
@@ -12798,33 +12656,6 @@
                 <w:color w:val="000000" w:themeColor="text1"/>
               </w:rPr>
               <w:t>Plan de gestión de la configuración</w:t>
-            </w:r>
-          </w:p>
-        </w:tc>
-        <w:tc>
-          <w:tcPr>
-            <w:tcW w:w="0" w:type="auto"/>
-            <w:shd w:val="clear" w:color="auto" w:fill="FFFFFF" w:themeFill="background1"/>
-            <w:tcMar>
-              <w:left w:w="108" w:type="dxa"/>
-            </w:tcMar>
-          </w:tcPr>
-          <w:p>
-            <w:pPr>
-              <w:cnfStyle w:val="000000000000" w:firstRow="0" w:lastRow="0" w:firstColumn="0" w:lastColumn="0" w:oddVBand="0" w:evenVBand="0" w:oddHBand="0" w:evenHBand="0" w:firstRowFirstColumn="0" w:firstRowLastColumn="0" w:lastRowFirstColumn="0" w:lastRowLastColumn="0"/>
-              <w:rPr>
-                <w:rFonts w:asciiTheme="minorHAnsi" w:hAnsiTheme="minorHAnsi" w:cstheme="minorHAnsi"/>
-                <w:b/>
-                <w:color w:val="000000" w:themeColor="text1"/>
-              </w:rPr>
-            </w:pPr>
-            <w:r>
-              <w:rPr>
-                <w:rFonts w:asciiTheme="minorHAnsi" w:hAnsiTheme="minorHAnsi" w:cstheme="minorHAnsi"/>
-                <w:b/>
-                <w:color w:val="000000" w:themeColor="text1"/>
-              </w:rPr>
-              <w:t>Análisis</w:t>
             </w:r>
           </w:p>
         </w:tc>
@@ -12884,23 +12715,7 @@
                 <w:b w:val="0"/>
                 <w:color w:val="000000" w:themeColor="text1"/>
               </w:rPr>
-              <w:t>SGIVF_</w:t>
-            </w:r>
-            <w:r>
-              <w:rPr>
-                <w:rFonts w:asciiTheme="minorHAnsi" w:hAnsiTheme="minorHAnsi" w:cstheme="minorHAnsi"/>
-                <w:b w:val="0"/>
-                <w:color w:val="000000" w:themeColor="text1"/>
-              </w:rPr>
-              <w:t>DN</w:t>
-            </w:r>
-            <w:r>
-              <w:rPr>
-                <w:rFonts w:asciiTheme="minorHAnsi" w:hAnsiTheme="minorHAnsi" w:cstheme="minorHAnsi"/>
-                <w:b w:val="0"/>
-                <w:color w:val="000000" w:themeColor="text1"/>
-              </w:rPr>
-              <w:t>.docx</w:t>
+              <w:t>SGIVF_DN.docx</w:t>
             </w:r>
           </w:p>
         </w:tc>
@@ -12928,33 +12743,6 @@
                 <w:color w:val="000000" w:themeColor="text1"/>
               </w:rPr>
               <w:t>Documento del Negocio</w:t>
-            </w:r>
-          </w:p>
-        </w:tc>
-        <w:tc>
-          <w:tcPr>
-            <w:tcW w:w="0" w:type="auto"/>
-            <w:shd w:val="clear" w:color="auto" w:fill="FFFFFF" w:themeFill="background1"/>
-            <w:tcMar>
-              <w:left w:w="108" w:type="dxa"/>
-            </w:tcMar>
-          </w:tcPr>
-          <w:p>
-            <w:pPr>
-              <w:cnfStyle w:val="000000000000" w:firstRow="0" w:lastRow="0" w:firstColumn="0" w:lastColumn="0" w:oddVBand="0" w:evenVBand="0" w:oddHBand="0" w:evenHBand="0" w:firstRowFirstColumn="0" w:firstRowLastColumn="0" w:lastRowFirstColumn="0" w:lastRowLastColumn="0"/>
-              <w:rPr>
-                <w:rFonts w:asciiTheme="minorHAnsi" w:hAnsiTheme="minorHAnsi" w:cstheme="minorHAnsi"/>
-                <w:b/>
-                <w:color w:val="000000" w:themeColor="text1"/>
-              </w:rPr>
-            </w:pPr>
-            <w:r>
-              <w:rPr>
-                <w:rFonts w:asciiTheme="minorHAnsi" w:hAnsiTheme="minorHAnsi" w:cstheme="minorHAnsi"/>
-                <w:b/>
-                <w:color w:val="000000" w:themeColor="text1"/>
-              </w:rPr>
-              <w:t>Análisis</w:t>
             </w:r>
           </w:p>
         </w:tc>
@@ -13014,15 +12802,7 @@
                 <w:b w:val="0"/>
                 <w:color w:val="000000" w:themeColor="text1"/>
               </w:rPr>
-              <w:t>SGIVF_PP</w:t>
-            </w:r>
-            <w:r>
-              <w:rPr>
-                <w:rFonts w:asciiTheme="minorHAnsi" w:hAnsiTheme="minorHAnsi" w:cstheme="minorHAnsi"/>
-                <w:b w:val="0"/>
-                <w:color w:val="000000" w:themeColor="text1"/>
-              </w:rPr>
-              <w:t>.docx</w:t>
+              <w:t>SGIVF_PP.docx</w:t>
             </w:r>
           </w:p>
         </w:tc>
@@ -13050,33 +12830,6 @@
                 <w:color w:val="000000" w:themeColor="text1"/>
               </w:rPr>
               <w:t>Plan del proyecto</w:t>
-            </w:r>
-          </w:p>
-        </w:tc>
-        <w:tc>
-          <w:tcPr>
-            <w:tcW w:w="0" w:type="auto"/>
-            <w:shd w:val="clear" w:color="auto" w:fill="FFFFFF" w:themeFill="background1"/>
-            <w:tcMar>
-              <w:left w:w="108" w:type="dxa"/>
-            </w:tcMar>
-          </w:tcPr>
-          <w:p>
-            <w:pPr>
-              <w:cnfStyle w:val="000000000000" w:firstRow="0" w:lastRow="0" w:firstColumn="0" w:lastColumn="0" w:oddVBand="0" w:evenVBand="0" w:oddHBand="0" w:evenHBand="0" w:firstRowFirstColumn="0" w:firstRowLastColumn="0" w:lastRowFirstColumn="0" w:lastRowLastColumn="0"/>
-              <w:rPr>
-                <w:rFonts w:asciiTheme="minorHAnsi" w:hAnsiTheme="minorHAnsi" w:cstheme="minorHAnsi"/>
-                <w:b/>
-                <w:color w:val="000000" w:themeColor="text1"/>
-              </w:rPr>
-            </w:pPr>
-            <w:r>
-              <w:rPr>
-                <w:rFonts w:asciiTheme="minorHAnsi" w:hAnsiTheme="minorHAnsi" w:cstheme="minorHAnsi"/>
-                <w:b/>
-                <w:color w:val="000000" w:themeColor="text1"/>
-              </w:rPr>
-              <w:t>Análisis</w:t>
             </w:r>
           </w:p>
         </w:tc>
@@ -13135,15 +12888,7 @@
                 <w:b w:val="0"/>
                 <w:color w:val="000000" w:themeColor="text1"/>
               </w:rPr>
-              <w:t>SGIVF_LR</w:t>
-            </w:r>
-            <w:r>
-              <w:rPr>
-                <w:rFonts w:asciiTheme="minorHAnsi" w:hAnsiTheme="minorHAnsi" w:cstheme="minorHAnsi"/>
-                <w:b w:val="0"/>
-                <w:color w:val="000000" w:themeColor="text1"/>
-              </w:rPr>
-              <w:t>.docx</w:t>
+              <w:t>SGIVF_LR.docx</w:t>
             </w:r>
           </w:p>
         </w:tc>
@@ -13169,32 +12914,6 @@
                 <w:b/>
               </w:rPr>
               <w:t>Listado de requerimientos</w:t>
-            </w:r>
-          </w:p>
-        </w:tc>
-        <w:tc>
-          <w:tcPr>
-            <w:tcW w:w="0" w:type="auto"/>
-            <w:shd w:val="clear" w:color="auto" w:fill="FFFFFF" w:themeFill="background1"/>
-            <w:tcMar>
-              <w:left w:w="108" w:type="dxa"/>
-            </w:tcMar>
-          </w:tcPr>
-          <w:p>
-            <w:pPr>
-              <w:cnfStyle w:val="000000000000" w:firstRow="0" w:lastRow="0" w:firstColumn="0" w:lastColumn="0" w:oddVBand="0" w:evenVBand="0" w:oddHBand="0" w:evenHBand="0" w:firstRowFirstColumn="0" w:firstRowLastColumn="0" w:lastRowFirstColumn="0" w:lastRowLastColumn="0"/>
-              <w:rPr>
-                <w:rFonts w:asciiTheme="minorHAnsi" w:hAnsiTheme="minorHAnsi" w:cstheme="minorHAnsi"/>
-                <w:b/>
-              </w:rPr>
-            </w:pPr>
-            <w:r>
-              <w:rPr>
-                <w:rFonts w:asciiTheme="minorHAnsi" w:hAnsiTheme="minorHAnsi" w:cstheme="minorHAnsi"/>
-                <w:b/>
-                <w:color w:val="000000" w:themeColor="text1"/>
-              </w:rPr>
-              <w:t>Análisis</w:t>
             </w:r>
           </w:p>
         </w:tc>
@@ -13251,15 +12970,7 @@
                 <w:b w:val="0"/>
                 <w:color w:val="000000" w:themeColor="text1"/>
               </w:rPr>
-              <w:t>SGIVF_DA</w:t>
-            </w:r>
-            <w:r>
-              <w:rPr>
-                <w:rFonts w:asciiTheme="minorHAnsi" w:hAnsiTheme="minorHAnsi" w:cstheme="minorHAnsi"/>
-                <w:b w:val="0"/>
-                <w:color w:val="000000" w:themeColor="text1"/>
-              </w:rPr>
-              <w:t>.docx</w:t>
+              <w:t>SGIVF_DA.docx</w:t>
             </w:r>
           </w:p>
         </w:tc>
@@ -13285,32 +12996,6 @@
                 <w:b/>
               </w:rPr>
               <w:t>Documento de análisis</w:t>
-            </w:r>
-          </w:p>
-        </w:tc>
-        <w:tc>
-          <w:tcPr>
-            <w:tcW w:w="0" w:type="auto"/>
-            <w:shd w:val="clear" w:color="auto" w:fill="FFFFFF" w:themeFill="background1"/>
-            <w:tcMar>
-              <w:left w:w="108" w:type="dxa"/>
-            </w:tcMar>
-          </w:tcPr>
-          <w:p>
-            <w:pPr>
-              <w:cnfStyle w:val="000000000000" w:firstRow="0" w:lastRow="0" w:firstColumn="0" w:lastColumn="0" w:oddVBand="0" w:evenVBand="0" w:oddHBand="0" w:evenHBand="0" w:firstRowFirstColumn="0" w:firstRowLastColumn="0" w:lastRowFirstColumn="0" w:lastRowLastColumn="0"/>
-              <w:rPr>
-                <w:rFonts w:asciiTheme="minorHAnsi" w:hAnsiTheme="minorHAnsi" w:cstheme="minorHAnsi"/>
-                <w:b/>
-              </w:rPr>
-            </w:pPr>
-            <w:r>
-              <w:rPr>
-                <w:rFonts w:asciiTheme="minorHAnsi" w:hAnsiTheme="minorHAnsi" w:cstheme="minorHAnsi"/>
-                <w:b/>
-                <w:color w:val="000000" w:themeColor="text1"/>
-              </w:rPr>
-              <w:t>Análisis</w:t>
             </w:r>
           </w:p>
         </w:tc>
@@ -13368,15 +13053,7 @@
                 <w:color w:val="000000" w:themeColor="text1"/>
               </w:rPr>
               <w:lastRenderedPageBreak/>
-              <w:t>SGIVF_DD</w:t>
-            </w:r>
-            <w:r>
-              <w:rPr>
-                <w:rFonts w:asciiTheme="minorHAnsi" w:hAnsiTheme="minorHAnsi" w:cstheme="minorHAnsi"/>
-                <w:b w:val="0"/>
-                <w:color w:val="000000" w:themeColor="text1"/>
-              </w:rPr>
-              <w:t>.docx</w:t>
+              <w:t>SGIVF_DD.docx</w:t>
             </w:r>
           </w:p>
         </w:tc>
@@ -13402,32 +13079,6 @@
                 <w:b/>
               </w:rPr>
               <w:t>Documento de diseño</w:t>
-            </w:r>
-          </w:p>
-        </w:tc>
-        <w:tc>
-          <w:tcPr>
-            <w:tcW w:w="0" w:type="auto"/>
-            <w:shd w:val="clear" w:color="auto" w:fill="FFFFFF" w:themeFill="background1"/>
-            <w:tcMar>
-              <w:left w:w="108" w:type="dxa"/>
-            </w:tcMar>
-          </w:tcPr>
-          <w:p>
-            <w:pPr>
-              <w:cnfStyle w:val="000000000000" w:firstRow="0" w:lastRow="0" w:firstColumn="0" w:lastColumn="0" w:oddVBand="0" w:evenVBand="0" w:oddHBand="0" w:evenHBand="0" w:firstRowFirstColumn="0" w:firstRowLastColumn="0" w:lastRowFirstColumn="0" w:lastRowLastColumn="0"/>
-              <w:rPr>
-                <w:rFonts w:asciiTheme="minorHAnsi" w:hAnsiTheme="minorHAnsi" w:cstheme="minorHAnsi"/>
-                <w:b/>
-              </w:rPr>
-            </w:pPr>
-            <w:r>
-              <w:rPr>
-                <w:rFonts w:asciiTheme="minorHAnsi" w:hAnsiTheme="minorHAnsi" w:cstheme="minorHAnsi"/>
-                <w:b/>
-                <w:color w:val="000000" w:themeColor="text1"/>
-              </w:rPr>
-              <w:t>Análisis</w:t>
             </w:r>
           </w:p>
         </w:tc>
@@ -13485,15 +13136,7 @@
                 <w:b w:val="0"/>
                 <w:color w:val="000000" w:themeColor="text1"/>
               </w:rPr>
-              <w:t>SGIVF_MU</w:t>
-            </w:r>
-            <w:r>
-              <w:rPr>
-                <w:rFonts w:asciiTheme="minorHAnsi" w:hAnsiTheme="minorHAnsi" w:cstheme="minorHAnsi"/>
-                <w:b w:val="0"/>
-                <w:color w:val="000000" w:themeColor="text1"/>
-              </w:rPr>
-              <w:t>.docx</w:t>
+              <w:t>SGIVF_MU.docx</w:t>
             </w:r>
           </w:p>
         </w:tc>
@@ -13521,33 +13164,6 @@
                 <w:color w:val="000000" w:themeColor="text1"/>
               </w:rPr>
               <w:t>Manual de usuario</w:t>
-            </w:r>
-          </w:p>
-        </w:tc>
-        <w:tc>
-          <w:tcPr>
-            <w:tcW w:w="0" w:type="auto"/>
-            <w:shd w:val="clear" w:color="auto" w:fill="FFFFFF" w:themeFill="background1"/>
-            <w:tcMar>
-              <w:left w:w="108" w:type="dxa"/>
-            </w:tcMar>
-          </w:tcPr>
-          <w:p>
-            <w:pPr>
-              <w:cnfStyle w:val="000000000000" w:firstRow="0" w:lastRow="0" w:firstColumn="0" w:lastColumn="0" w:oddVBand="0" w:evenVBand="0" w:oddHBand="0" w:evenHBand="0" w:firstRowFirstColumn="0" w:firstRowLastColumn="0" w:lastRowFirstColumn="0" w:lastRowLastColumn="0"/>
-              <w:rPr>
-                <w:rFonts w:asciiTheme="minorHAnsi" w:hAnsiTheme="minorHAnsi" w:cstheme="minorHAnsi"/>
-                <w:b/>
-                <w:color w:val="000000" w:themeColor="text1"/>
-              </w:rPr>
-            </w:pPr>
-            <w:r>
-              <w:rPr>
-                <w:rFonts w:asciiTheme="minorHAnsi" w:hAnsiTheme="minorHAnsi" w:cstheme="minorHAnsi"/>
-                <w:b/>
-                <w:color w:val="000000" w:themeColor="text1"/>
-              </w:rPr>
-              <w:t>Implementación</w:t>
             </w:r>
           </w:p>
         </w:tc>
@@ -13607,31 +13223,7 @@
                 <w:b w:val="0"/>
                 <w:color w:val="000000" w:themeColor="text1"/>
               </w:rPr>
-              <w:t>SGIVF_</w:t>
-            </w:r>
-            <w:r>
-              <w:rPr>
-                <w:rFonts w:asciiTheme="minorHAnsi" w:hAnsiTheme="minorHAnsi" w:cstheme="minorHAnsi"/>
-                <w:b w:val="0"/>
-                <w:color w:val="000000" w:themeColor="text1"/>
-              </w:rPr>
-              <w:t>D</w:t>
-            </w:r>
-            <w:r>
-              <w:rPr>
-                <w:rFonts w:asciiTheme="minorHAnsi" w:hAnsiTheme="minorHAnsi" w:cstheme="minorHAnsi"/>
-                <w:b w:val="0"/>
-                <w:color w:val="000000" w:themeColor="text1"/>
-              </w:rPr>
-              <w:t>CP</w:t>
-            </w:r>
-            <w:r>
-              <w:rPr>
-                <w:rFonts w:asciiTheme="minorHAnsi" w:hAnsiTheme="minorHAnsi" w:cstheme="minorHAnsi"/>
-                <w:b w:val="0"/>
-                <w:color w:val="000000" w:themeColor="text1"/>
-              </w:rPr>
-              <w:t>.docx</w:t>
+              <w:t>SGIVF_DCP.docx</w:t>
             </w:r>
           </w:p>
         </w:tc>
@@ -13659,33 +13251,6 @@
                 <w:color w:val="000000" w:themeColor="text1"/>
               </w:rPr>
               <w:t>Documento de casos de prueba</w:t>
-            </w:r>
-          </w:p>
-        </w:tc>
-        <w:tc>
-          <w:tcPr>
-            <w:tcW w:w="0" w:type="auto"/>
-            <w:shd w:val="clear" w:color="auto" w:fill="FFFFFF" w:themeFill="background1"/>
-            <w:tcMar>
-              <w:left w:w="108" w:type="dxa"/>
-            </w:tcMar>
-          </w:tcPr>
-          <w:p>
-            <w:pPr>
-              <w:cnfStyle w:val="000000000000" w:firstRow="0" w:lastRow="0" w:firstColumn="0" w:lastColumn="0" w:oddVBand="0" w:evenVBand="0" w:oddHBand="0" w:evenHBand="0" w:firstRowFirstColumn="0" w:firstRowLastColumn="0" w:lastRowFirstColumn="0" w:lastRowLastColumn="0"/>
-              <w:rPr>
-                <w:rFonts w:asciiTheme="minorHAnsi" w:hAnsiTheme="minorHAnsi" w:cstheme="minorHAnsi"/>
-                <w:b/>
-                <w:color w:val="000000" w:themeColor="text1"/>
-              </w:rPr>
-            </w:pPr>
-            <w:r>
-              <w:rPr>
-                <w:rFonts w:asciiTheme="minorHAnsi" w:hAnsiTheme="minorHAnsi" w:cstheme="minorHAnsi"/>
-                <w:b/>
-                <w:color w:val="000000" w:themeColor="text1"/>
-              </w:rPr>
-              <w:t>Pruebas</w:t>
             </w:r>
           </w:p>
         </w:tc>
@@ -13745,31 +13310,7 @@
                 <w:b w:val="0"/>
                 <w:color w:val="000000" w:themeColor="text1"/>
               </w:rPr>
-              <w:t>SGIVF_</w:t>
-            </w:r>
-            <w:r>
-              <w:rPr>
-                <w:rFonts w:asciiTheme="minorHAnsi" w:hAnsiTheme="minorHAnsi" w:cstheme="minorHAnsi"/>
-                <w:b w:val="0"/>
-                <w:color w:val="000000" w:themeColor="text1"/>
-              </w:rPr>
-              <w:t>DE</w:t>
-            </w:r>
-            <w:r>
-              <w:rPr>
-                <w:rFonts w:asciiTheme="minorHAnsi" w:hAnsiTheme="minorHAnsi" w:cstheme="minorHAnsi"/>
-                <w:b w:val="0"/>
-                <w:color w:val="000000" w:themeColor="text1"/>
-              </w:rPr>
-              <w:t>CU</w:t>
-            </w:r>
-            <w:r>
-              <w:rPr>
-                <w:rFonts w:asciiTheme="minorHAnsi" w:hAnsiTheme="minorHAnsi" w:cstheme="minorHAnsi"/>
-                <w:b w:val="0"/>
-                <w:color w:val="000000" w:themeColor="text1"/>
-              </w:rPr>
-              <w:t>.docx</w:t>
+              <w:t>SGIVF_DECU.docx</w:t>
             </w:r>
           </w:p>
         </w:tc>
@@ -13797,33 +13338,6 @@
                 <w:color w:val="000000" w:themeColor="text1"/>
               </w:rPr>
               <w:t>Documento de especificación de Casos de uso</w:t>
-            </w:r>
-          </w:p>
-        </w:tc>
-        <w:tc>
-          <w:tcPr>
-            <w:tcW w:w="0" w:type="auto"/>
-            <w:shd w:val="clear" w:color="auto" w:fill="FFFFFF" w:themeFill="background1"/>
-            <w:tcMar>
-              <w:left w:w="108" w:type="dxa"/>
-            </w:tcMar>
-          </w:tcPr>
-          <w:p>
-            <w:pPr>
-              <w:cnfStyle w:val="000000000000" w:firstRow="0" w:lastRow="0" w:firstColumn="0" w:lastColumn="0" w:oddVBand="0" w:evenVBand="0" w:oddHBand="0" w:evenHBand="0" w:firstRowFirstColumn="0" w:firstRowLastColumn="0" w:lastRowFirstColumn="0" w:lastRowLastColumn="0"/>
-              <w:rPr>
-                <w:rFonts w:asciiTheme="minorHAnsi" w:hAnsiTheme="minorHAnsi" w:cstheme="minorHAnsi"/>
-                <w:b/>
-                <w:color w:val="000000" w:themeColor="text1"/>
-              </w:rPr>
-            </w:pPr>
-            <w:r>
-              <w:rPr>
-                <w:rFonts w:asciiTheme="minorHAnsi" w:hAnsiTheme="minorHAnsi" w:cstheme="minorHAnsi"/>
-                <w:b/>
-                <w:color w:val="000000" w:themeColor="text1"/>
-              </w:rPr>
-              <w:t>Análisis</w:t>
             </w:r>
           </w:p>
         </w:tc>
@@ -13883,31 +13397,7 @@
                 <w:b w:val="0"/>
                 <w:color w:val="000000" w:themeColor="text1"/>
               </w:rPr>
-              <w:t>SGIVF_</w:t>
-            </w:r>
-            <w:r>
-              <w:rPr>
-                <w:rFonts w:asciiTheme="minorHAnsi" w:hAnsiTheme="minorHAnsi" w:cstheme="minorHAnsi"/>
-                <w:b w:val="0"/>
-                <w:color w:val="000000" w:themeColor="text1"/>
-              </w:rPr>
-              <w:t>DD</w:t>
-            </w:r>
-            <w:r>
-              <w:rPr>
-                <w:rFonts w:asciiTheme="minorHAnsi" w:hAnsiTheme="minorHAnsi" w:cstheme="minorHAnsi"/>
-                <w:b w:val="0"/>
-                <w:color w:val="000000" w:themeColor="text1"/>
-              </w:rPr>
-              <w:t>BD</w:t>
-            </w:r>
-            <w:r>
-              <w:rPr>
-                <w:rFonts w:asciiTheme="minorHAnsi" w:hAnsiTheme="minorHAnsi" w:cstheme="minorHAnsi"/>
-                <w:b w:val="0"/>
-                <w:color w:val="000000" w:themeColor="text1"/>
-              </w:rPr>
-              <w:t>.docx</w:t>
+              <w:t>SGIVF_DDBD.docx</w:t>
             </w:r>
           </w:p>
         </w:tc>
@@ -13935,33 +13425,6 @@
                 <w:color w:val="000000" w:themeColor="text1"/>
               </w:rPr>
               <w:t>Documento de diseño de la base de datos</w:t>
-            </w:r>
-          </w:p>
-        </w:tc>
-        <w:tc>
-          <w:tcPr>
-            <w:tcW w:w="0" w:type="auto"/>
-            <w:shd w:val="clear" w:color="auto" w:fill="FFFFFF" w:themeFill="background1"/>
-            <w:tcMar>
-              <w:left w:w="108" w:type="dxa"/>
-            </w:tcMar>
-          </w:tcPr>
-          <w:p>
-            <w:pPr>
-              <w:cnfStyle w:val="000000000000" w:firstRow="0" w:lastRow="0" w:firstColumn="0" w:lastColumn="0" w:oddVBand="0" w:evenVBand="0" w:oddHBand="0" w:evenHBand="0" w:firstRowFirstColumn="0" w:firstRowLastColumn="0" w:lastRowFirstColumn="0" w:lastRowLastColumn="0"/>
-              <w:rPr>
-                <w:rFonts w:asciiTheme="minorHAnsi" w:hAnsiTheme="minorHAnsi" w:cstheme="minorHAnsi"/>
-                <w:b/>
-                <w:color w:val="000000" w:themeColor="text1"/>
-              </w:rPr>
-            </w:pPr>
-            <w:r>
-              <w:rPr>
-                <w:rFonts w:asciiTheme="minorHAnsi" w:hAnsiTheme="minorHAnsi" w:cstheme="minorHAnsi"/>
-                <w:b/>
-                <w:color w:val="000000" w:themeColor="text1"/>
-              </w:rPr>
-              <w:t>Diseño</w:t>
             </w:r>
           </w:p>
         </w:tc>
@@ -14021,31 +13484,7 @@
                 <w:b w:val="0"/>
                 <w:color w:val="000000" w:themeColor="text1"/>
               </w:rPr>
-              <w:t>SGIVF_</w:t>
-            </w:r>
-            <w:r>
-              <w:rPr>
-                <w:rFonts w:asciiTheme="minorHAnsi" w:hAnsiTheme="minorHAnsi" w:cstheme="minorHAnsi"/>
-                <w:b w:val="0"/>
-                <w:color w:val="000000" w:themeColor="text1"/>
-              </w:rPr>
-              <w:t>D</w:t>
-            </w:r>
-            <w:r>
-              <w:rPr>
-                <w:rFonts w:asciiTheme="minorHAnsi" w:hAnsiTheme="minorHAnsi" w:cstheme="minorHAnsi"/>
-                <w:b w:val="0"/>
-                <w:color w:val="000000" w:themeColor="text1"/>
-              </w:rPr>
-              <w:t>AU</w:t>
-            </w:r>
-            <w:r>
-              <w:rPr>
-                <w:rFonts w:asciiTheme="minorHAnsi" w:hAnsiTheme="minorHAnsi" w:cstheme="minorHAnsi"/>
-                <w:b w:val="0"/>
-                <w:color w:val="000000" w:themeColor="text1"/>
-              </w:rPr>
-              <w:t>.docx</w:t>
+              <w:t>SGIVF_DAU.docx</w:t>
             </w:r>
           </w:p>
         </w:tc>
@@ -14073,33 +13512,6 @@
                 <w:color w:val="000000" w:themeColor="text1"/>
               </w:rPr>
               <w:t>Documento de aceptación del cliente</w:t>
-            </w:r>
-          </w:p>
-        </w:tc>
-        <w:tc>
-          <w:tcPr>
-            <w:tcW w:w="0" w:type="auto"/>
-            <w:shd w:val="clear" w:color="auto" w:fill="FFFFFF" w:themeFill="background1"/>
-            <w:tcMar>
-              <w:left w:w="108" w:type="dxa"/>
-            </w:tcMar>
-          </w:tcPr>
-          <w:p>
-            <w:pPr>
-              <w:cnfStyle w:val="000000000000" w:firstRow="0" w:lastRow="0" w:firstColumn="0" w:lastColumn="0" w:oddVBand="0" w:evenVBand="0" w:oddHBand="0" w:evenHBand="0" w:firstRowFirstColumn="0" w:firstRowLastColumn="0" w:lastRowFirstColumn="0" w:lastRowLastColumn="0"/>
-              <w:rPr>
-                <w:rFonts w:asciiTheme="minorHAnsi" w:hAnsiTheme="minorHAnsi" w:cstheme="minorHAnsi"/>
-                <w:b/>
-                <w:color w:val="000000" w:themeColor="text1"/>
-              </w:rPr>
-            </w:pPr>
-            <w:r>
-              <w:rPr>
-                <w:rFonts w:asciiTheme="minorHAnsi" w:hAnsiTheme="minorHAnsi" w:cstheme="minorHAnsi"/>
-                <w:b/>
-                <w:color w:val="000000" w:themeColor="text1"/>
-              </w:rPr>
-              <w:t>Desarrollo</w:t>
             </w:r>
           </w:p>
         </w:tc>
@@ -14213,33 +13625,6 @@
                 <w:b/>
                 <w:color w:val="000000" w:themeColor="text1"/>
               </w:rPr>
-              <w:t>Diseño</w:t>
-            </w:r>
-          </w:p>
-        </w:tc>
-        <w:tc>
-          <w:tcPr>
-            <w:tcW w:w="0" w:type="auto"/>
-            <w:shd w:val="clear" w:color="auto" w:fill="FFFFFF" w:themeFill="background1"/>
-            <w:tcMar>
-              <w:left w:w="108" w:type="dxa"/>
-            </w:tcMar>
-          </w:tcPr>
-          <w:p>
-            <w:pPr>
-              <w:cnfStyle w:val="000000000000" w:firstRow="0" w:lastRow="0" w:firstColumn="0" w:lastColumn="0" w:oddVBand="0" w:evenVBand="0" w:oddHBand="0" w:evenHBand="0" w:firstRowFirstColumn="0" w:firstRowLastColumn="0" w:lastRowFirstColumn="0" w:lastRowLastColumn="0"/>
-              <w:rPr>
-                <w:rFonts w:asciiTheme="minorHAnsi" w:hAnsiTheme="minorHAnsi" w:cstheme="minorHAnsi"/>
-                <w:b/>
-                <w:color w:val="000000" w:themeColor="text1"/>
-              </w:rPr>
-            </w:pPr>
-            <w:r>
-              <w:rPr>
-                <w:rFonts w:asciiTheme="minorHAnsi" w:hAnsiTheme="minorHAnsi" w:cstheme="minorHAnsi"/>
-                <w:b/>
-                <w:color w:val="000000" w:themeColor="text1"/>
-              </w:rPr>
               <w:t>SGIVF</w:t>
             </w:r>
           </w:p>
@@ -14327,33 +13712,6 @@
                 <w:b/>
                 <w:color w:val="000000" w:themeColor="text1"/>
               </w:rPr>
-              <w:t>Implementación</w:t>
-            </w:r>
-          </w:p>
-        </w:tc>
-        <w:tc>
-          <w:tcPr>
-            <w:tcW w:w="0" w:type="auto"/>
-            <w:shd w:val="clear" w:color="auto" w:fill="FFFFFF" w:themeFill="background1"/>
-            <w:tcMar>
-              <w:left w:w="108" w:type="dxa"/>
-            </w:tcMar>
-          </w:tcPr>
-          <w:p>
-            <w:pPr>
-              <w:cnfStyle w:val="000000000000" w:firstRow="0" w:lastRow="0" w:firstColumn="0" w:lastColumn="0" w:oddVBand="0" w:evenVBand="0" w:oddHBand="0" w:evenHBand="0" w:firstRowFirstColumn="0" w:firstRowLastColumn="0" w:lastRowFirstColumn="0" w:lastRowLastColumn="0"/>
-              <w:rPr>
-                <w:rFonts w:asciiTheme="minorHAnsi" w:hAnsiTheme="minorHAnsi" w:cstheme="minorHAnsi"/>
-                <w:b/>
-                <w:color w:val="000000" w:themeColor="text1"/>
-              </w:rPr>
-            </w:pPr>
-            <w:r>
-              <w:rPr>
-                <w:rFonts w:asciiTheme="minorHAnsi" w:hAnsiTheme="minorHAnsi" w:cstheme="minorHAnsi"/>
-                <w:b/>
-                <w:color w:val="000000" w:themeColor="text1"/>
-              </w:rPr>
               <w:t>SGIVF</w:t>
             </w:r>
           </w:p>
@@ -14387,15 +13745,7 @@
                 <w:b w:val="0"/>
                 <w:color w:val="000000" w:themeColor="text1"/>
               </w:rPr>
-              <w:t>SGIVF_CF</w:t>
-            </w:r>
-            <w:r>
-              <w:rPr>
-                <w:rFonts w:asciiTheme="minorHAnsi" w:hAnsiTheme="minorHAnsi" w:cstheme="minorHAnsi"/>
-                <w:b w:val="0"/>
-                <w:color w:val="000000" w:themeColor="text1"/>
-              </w:rPr>
-              <w:t>B.zip</w:t>
+              <w:t>SGIVF_CFB.zip</w:t>
             </w:r>
           </w:p>
         </w:tc>
@@ -14452,33 +13802,6 @@
               <w:t>backend</w:t>
             </w:r>
             <w:proofErr w:type="spellEnd"/>
-          </w:p>
-        </w:tc>
-        <w:tc>
-          <w:tcPr>
-            <w:tcW w:w="0" w:type="auto"/>
-            <w:shd w:val="clear" w:color="auto" w:fill="FFFFFF" w:themeFill="background1"/>
-            <w:tcMar>
-              <w:left w:w="108" w:type="dxa"/>
-            </w:tcMar>
-          </w:tcPr>
-          <w:p>
-            <w:pPr>
-              <w:cnfStyle w:val="000000000000" w:firstRow="0" w:lastRow="0" w:firstColumn="0" w:lastColumn="0" w:oddVBand="0" w:evenVBand="0" w:oddHBand="0" w:evenHBand="0" w:firstRowFirstColumn="0" w:firstRowLastColumn="0" w:lastRowFirstColumn="0" w:lastRowLastColumn="0"/>
-              <w:rPr>
-                <w:rFonts w:asciiTheme="minorHAnsi" w:hAnsiTheme="minorHAnsi" w:cstheme="minorHAnsi"/>
-                <w:b/>
-                <w:color w:val="000000" w:themeColor="text1"/>
-              </w:rPr>
-            </w:pPr>
-            <w:r>
-              <w:rPr>
-                <w:rFonts w:asciiTheme="minorHAnsi" w:hAnsiTheme="minorHAnsi" w:cstheme="minorHAnsi"/>
-                <w:b/>
-                <w:color w:val="000000" w:themeColor="text1"/>
-              </w:rPr>
-              <w:t>Implementación</w:t>
-            </w:r>
           </w:p>
         </w:tc>
         <w:tc>
@@ -14618,33 +13941,6 @@
                 <w:b/>
                 <w:color w:val="000000" w:themeColor="text1"/>
               </w:rPr>
-              <w:t>Implementación</w:t>
-            </w:r>
-          </w:p>
-        </w:tc>
-        <w:tc>
-          <w:tcPr>
-            <w:tcW w:w="0" w:type="auto"/>
-            <w:shd w:val="clear" w:color="auto" w:fill="FFFFFF" w:themeFill="background1"/>
-            <w:tcMar>
-              <w:left w:w="108" w:type="dxa"/>
-            </w:tcMar>
-          </w:tcPr>
-          <w:p>
-            <w:pPr>
-              <w:cnfStyle w:val="000000000000" w:firstRow="0" w:lastRow="0" w:firstColumn="0" w:lastColumn="0" w:oddVBand="0" w:evenVBand="0" w:oddHBand="0" w:evenHBand="0" w:firstRowFirstColumn="0" w:firstRowLastColumn="0" w:lastRowFirstColumn="0" w:lastRowLastColumn="0"/>
-              <w:rPr>
-                <w:rFonts w:asciiTheme="minorHAnsi" w:hAnsiTheme="minorHAnsi" w:cstheme="minorHAnsi"/>
-                <w:b/>
-                <w:color w:val="000000" w:themeColor="text1"/>
-              </w:rPr>
-            </w:pPr>
-            <w:r>
-              <w:rPr>
-                <w:rFonts w:asciiTheme="minorHAnsi" w:hAnsiTheme="minorHAnsi" w:cstheme="minorHAnsi"/>
-                <w:b/>
-                <w:color w:val="000000" w:themeColor="text1"/>
-              </w:rPr>
               <w:t>SGIVF</w:t>
             </w:r>
           </w:p>
@@ -14679,15 +13975,7 @@
                 <w:b w:val="0"/>
                 <w:color w:val="000000" w:themeColor="text1"/>
               </w:rPr>
-              <w:t>SGIVF_SBD</w:t>
-            </w:r>
-            <w:r>
-              <w:rPr>
-                <w:rFonts w:asciiTheme="minorHAnsi" w:hAnsiTheme="minorHAnsi" w:cstheme="minorHAnsi"/>
-                <w:b w:val="0"/>
-                <w:color w:val="000000" w:themeColor="text1"/>
-              </w:rPr>
-              <w:t>.sql</w:t>
+              <w:t>SGIVF_SBD.sql</w:t>
             </w:r>
             <w:proofErr w:type="spellEnd"/>
           </w:p>
@@ -14742,33 +14030,6 @@
                 <w:b/>
                 <w:color w:val="000000" w:themeColor="text1"/>
               </w:rPr>
-              <w:t>Implementación</w:t>
-            </w:r>
-          </w:p>
-        </w:tc>
-        <w:tc>
-          <w:tcPr>
-            <w:tcW w:w="0" w:type="auto"/>
-            <w:shd w:val="clear" w:color="auto" w:fill="FFFFFF" w:themeFill="background1"/>
-            <w:tcMar>
-              <w:left w:w="108" w:type="dxa"/>
-            </w:tcMar>
-          </w:tcPr>
-          <w:p>
-            <w:pPr>
-              <w:cnfStyle w:val="000000000000" w:firstRow="0" w:lastRow="0" w:firstColumn="0" w:lastColumn="0" w:oddVBand="0" w:evenVBand="0" w:oddHBand="0" w:evenHBand="0" w:firstRowFirstColumn="0" w:firstRowLastColumn="0" w:lastRowFirstColumn="0" w:lastRowLastColumn="0"/>
-              <w:rPr>
-                <w:rFonts w:asciiTheme="minorHAnsi" w:hAnsiTheme="minorHAnsi" w:cstheme="minorHAnsi"/>
-                <w:b/>
-                <w:color w:val="000000" w:themeColor="text1"/>
-              </w:rPr>
-            </w:pPr>
-            <w:r>
-              <w:rPr>
-                <w:rFonts w:asciiTheme="minorHAnsi" w:hAnsiTheme="minorHAnsi" w:cstheme="minorHAnsi"/>
-                <w:b/>
-                <w:color w:val="000000" w:themeColor="text1"/>
-              </w:rPr>
               <w:t>SGIVF</w:t>
             </w:r>
           </w:p>
@@ -14837,7 +14098,7 @@
     </w:p>
     <w:p>
       <w:pPr>
-        <w:pStyle w:val="TtulodeTDC"/>
+        <w:pStyle w:val="TtuloTDC"/>
         <w:numPr>
           <w:ilvl w:val="0"/>
           <w:numId w:val="33"/>
@@ -14847,7 +14108,7 @@
           <w:lang w:val="es-ES"/>
         </w:rPr>
       </w:pPr>
-      <w:bookmarkStart w:id="20" w:name="_Toc527901890"/>
+      <w:bookmarkStart w:id="20" w:name="_Toc527907820"/>
       <w:r>
         <w:rPr>
           <w:rFonts w:asciiTheme="minorHAnsi" w:hAnsiTheme="minorHAnsi" w:cstheme="minorHAnsi"/>
@@ -14880,10 +14141,11 @@
           <w:numId w:val="33"/>
         </w:numPr>
         <w:rPr>
+          <w:rFonts w:hint="eastAsia"/>
           <w:lang w:val="en-US" w:eastAsia="es-AR"/>
         </w:rPr>
       </w:pPr>
-      <w:bookmarkStart w:id="21" w:name="_Toc527901891"/>
+      <w:bookmarkStart w:id="21" w:name="_Toc527907821"/>
       <w:r>
         <w:t>Definición de línea base</w:t>
       </w:r>
@@ -14925,6 +14187,32 @@
           <w:lang w:eastAsia="en-US" w:bidi="ar-SA"/>
         </w:rPr>
         <w:t>conjunto de versiones de componentes (elementos de configuración) que construyen un sistema, los cuales previamente han estado bajo revisión y han sido aprobados, estos elementos marcan un punto específico del avance de un proyecto. Una línea base se encuentra definida en términos de hitos y elementos de configuración que serán controlados. En la tabla siguiente se definirán la Líneas Base con sus hitos y los ítems de configuración que corresponden de acuerdo a cada hito.</w:t>
+      </w:r>
+      <w:r>
+        <w:rPr>
+          <w:rFonts w:ascii="Calibri" w:eastAsia="Calibri" w:hAnsi="Calibri" w:cs="Times New Roman"/>
+          <w:szCs w:val="22"/>
+          <w:lang w:eastAsia="en-US" w:bidi="ar-SA"/>
+        </w:rPr>
+        <w:t xml:space="preserve"> A </w:t>
+      </w:r>
+      <w:proofErr w:type="gramStart"/>
+      <w:r>
+        <w:rPr>
+          <w:rFonts w:ascii="Calibri" w:eastAsia="Calibri" w:hAnsi="Calibri" w:cs="Times New Roman"/>
+          <w:szCs w:val="22"/>
+          <w:lang w:eastAsia="en-US" w:bidi="ar-SA"/>
+        </w:rPr>
+        <w:t>continuación</w:t>
+      </w:r>
+      <w:proofErr w:type="gramEnd"/>
+      <w:r>
+        <w:rPr>
+          <w:rFonts w:ascii="Calibri" w:eastAsia="Calibri" w:hAnsi="Calibri" w:cs="Times New Roman"/>
+          <w:szCs w:val="22"/>
+          <w:lang w:eastAsia="en-US" w:bidi="ar-SA"/>
+        </w:rPr>
+        <w:t xml:space="preserve"> se mostrará las Líneas Base del proyecto SGIVF a manera de ejemplo:</w:t>
       </w:r>
     </w:p>
     <w:p>
@@ -15251,6 +14539,9 @@
             <w:r>
               <w:t>Línea Base de análisis</w:t>
             </w:r>
+            <w:r>
+              <w:t xml:space="preserve"> y diseño</w:t>
+            </w:r>
           </w:p>
         </w:tc>
         <w:tc>
@@ -15265,6 +14556,15 @@
             </w:pPr>
             <w:r>
               <w:t>Presentación del documento de análisis.</w:t>
+            </w:r>
+          </w:p>
+          <w:p>
+            <w:pPr>
+              <w:spacing w:after="0" w:line="240" w:lineRule="auto"/>
+              <w:cnfStyle w:val="000000000000" w:firstRow="0" w:lastRow="0" w:firstColumn="0" w:lastColumn="0" w:oddVBand="0" w:evenVBand="0" w:oddHBand="0" w:evenHBand="0" w:firstRowFirstColumn="0" w:firstRowLastColumn="0" w:lastRowFirstColumn="0" w:lastRowLastColumn="0"/>
+            </w:pPr>
+            <w:r>
+              <w:t>Presentación del documento de diseño y arquitectura de software.</w:t>
             </w:r>
           </w:p>
         </w:tc>
@@ -15285,6 +14585,48 @@
             </w:pPr>
             <w:r>
               <w:t>Documento de análisis</w:t>
+            </w:r>
+          </w:p>
+          <w:p>
+            <w:pPr>
+              <w:numPr>
+                <w:ilvl w:val="0"/>
+                <w:numId w:val="16"/>
+              </w:numPr>
+              <w:spacing w:after="0" w:line="240" w:lineRule="auto"/>
+              <w:contextualSpacing/>
+              <w:cnfStyle w:val="000000000000" w:firstRow="0" w:lastRow="0" w:firstColumn="0" w:lastColumn="0" w:oddVBand="0" w:evenVBand="0" w:oddHBand="0" w:evenHBand="0" w:firstRowFirstColumn="0" w:firstRowLastColumn="0" w:lastRowFirstColumn="0" w:lastRowLastColumn="0"/>
+            </w:pPr>
+            <w:r>
+              <w:t>Documento de diseño detallado.</w:t>
+            </w:r>
+          </w:p>
+          <w:p>
+            <w:pPr>
+              <w:numPr>
+                <w:ilvl w:val="0"/>
+                <w:numId w:val="16"/>
+              </w:numPr>
+              <w:spacing w:after="0" w:line="240" w:lineRule="auto"/>
+              <w:contextualSpacing/>
+              <w:cnfStyle w:val="000000000000" w:firstRow="0" w:lastRow="0" w:firstColumn="0" w:lastColumn="0" w:oddVBand="0" w:evenVBand="0" w:oddHBand="0" w:evenHBand="0" w:firstRowFirstColumn="0" w:firstRowLastColumn="0" w:lastRowFirstColumn="0" w:lastRowLastColumn="0"/>
+            </w:pPr>
+            <w:r>
+              <w:t>Documento de diseño de la base de datos.</w:t>
+            </w:r>
+          </w:p>
+          <w:p>
+            <w:pPr>
+              <w:numPr>
+                <w:ilvl w:val="0"/>
+                <w:numId w:val="16"/>
+              </w:numPr>
+              <w:spacing w:after="0" w:line="240" w:lineRule="auto"/>
+              <w:contextualSpacing/>
+              <w:cnfStyle w:val="000000000000" w:firstRow="0" w:lastRow="0" w:firstColumn="0" w:lastColumn="0" w:oddVBand="0" w:evenVBand="0" w:oddHBand="0" w:evenHBand="0" w:firstRowFirstColumn="0" w:firstRowLastColumn="0" w:lastRowFirstColumn="0" w:lastRowLastColumn="0"/>
+            </w:pPr>
+            <w:r>
+              <w:t>Documento de diseño y arquitectura de software.</w:t>
             </w:r>
           </w:p>
         </w:tc>
@@ -15306,7 +14648,7 @@
               <w:spacing w:after="0" w:line="240" w:lineRule="auto"/>
             </w:pPr>
             <w:r>
-              <w:t>Línea Base de diseño</w:t>
+              <w:t>Línea Base de Construcción</w:t>
             </w:r>
           </w:p>
         </w:tc>
@@ -15321,7 +14663,7 @@
               <w:cnfStyle w:val="000000100000" w:firstRow="0" w:lastRow="0" w:firstColumn="0" w:lastColumn="0" w:oddVBand="0" w:evenVBand="0" w:oddHBand="1" w:evenHBand="0" w:firstRowFirstColumn="0" w:firstRowLastColumn="0" w:lastRowFirstColumn="0" w:lastRowLastColumn="0"/>
             </w:pPr>
             <w:r>
-              <w:t>Presentación del documento de diseño y arquitectura de software.</w:t>
+              <w:t>Aprobación de la implementación.</w:t>
             </w:r>
           </w:p>
         </w:tc>
@@ -15334,42 +14676,14 @@
             <w:pPr>
               <w:numPr>
                 <w:ilvl w:val="0"/>
-                <w:numId w:val="16"/>
+                <w:numId w:val="17"/>
               </w:numPr>
               <w:spacing w:after="0" w:line="240" w:lineRule="auto"/>
               <w:contextualSpacing/>
               <w:cnfStyle w:val="000000100000" w:firstRow="0" w:lastRow="0" w:firstColumn="0" w:lastColumn="0" w:oddVBand="0" w:evenVBand="0" w:oddHBand="1" w:evenHBand="0" w:firstRowFirstColumn="0" w:firstRowLastColumn="0" w:lastRowFirstColumn="0" w:lastRowLastColumn="0"/>
             </w:pPr>
             <w:r>
-              <w:t>Documento de diseño detallado.</w:t>
-            </w:r>
-          </w:p>
-          <w:p>
-            <w:pPr>
-              <w:numPr>
-                <w:ilvl w:val="0"/>
-                <w:numId w:val="16"/>
-              </w:numPr>
-              <w:spacing w:after="0" w:line="240" w:lineRule="auto"/>
-              <w:contextualSpacing/>
-              <w:cnfStyle w:val="000000100000" w:firstRow="0" w:lastRow="0" w:firstColumn="0" w:lastColumn="0" w:oddVBand="0" w:evenVBand="0" w:oddHBand="1" w:evenHBand="0" w:firstRowFirstColumn="0" w:firstRowLastColumn="0" w:lastRowFirstColumn="0" w:lastRowLastColumn="0"/>
-            </w:pPr>
-            <w:r>
-              <w:t>Documento de diseño de la base de datos.</w:t>
-            </w:r>
-          </w:p>
-          <w:p>
-            <w:pPr>
-              <w:numPr>
-                <w:ilvl w:val="0"/>
-                <w:numId w:val="16"/>
-              </w:numPr>
-              <w:spacing w:after="0" w:line="240" w:lineRule="auto"/>
-              <w:contextualSpacing/>
-              <w:cnfStyle w:val="000000100000" w:firstRow="0" w:lastRow="0" w:firstColumn="0" w:lastColumn="0" w:oddVBand="0" w:evenVBand="0" w:oddHBand="1" w:evenHBand="0" w:firstRowFirstColumn="0" w:firstRowLastColumn="0" w:lastRowFirstColumn="0" w:lastRowLastColumn="0"/>
-            </w:pPr>
-            <w:r>
-              <w:t>Documento de diseño y arquitectura de software.</w:t>
+              <w:t>Código fuente</w:t>
             </w:r>
           </w:p>
         </w:tc>
@@ -15390,7 +14704,7 @@
               <w:spacing w:after="0" w:line="240" w:lineRule="auto"/>
             </w:pPr>
             <w:r>
-              <w:t>Línea Base de Construcción</w:t>
+              <w:t>Línea Base de pruebas.</w:t>
             </w:r>
           </w:p>
         </w:tc>
@@ -15405,7 +14719,7 @@
               <w:cnfStyle w:val="000000000000" w:firstRow="0" w:lastRow="0" w:firstColumn="0" w:lastColumn="0" w:oddVBand="0" w:evenVBand="0" w:oddHBand="0" w:evenHBand="0" w:firstRowFirstColumn="0" w:firstRowLastColumn="0" w:lastRowFirstColumn="0" w:lastRowLastColumn="0"/>
             </w:pPr>
             <w:r>
-              <w:t>Aprobación de la implementación.</w:t>
+              <w:t>Aprobación del plan de pruebas.</w:t>
             </w:r>
           </w:p>
         </w:tc>
@@ -15425,7 +14739,7 @@
               <w:cnfStyle w:val="000000000000" w:firstRow="0" w:lastRow="0" w:firstColumn="0" w:lastColumn="0" w:oddVBand="0" w:evenVBand="0" w:oddHBand="0" w:evenHBand="0" w:firstRowFirstColumn="0" w:firstRowLastColumn="0" w:lastRowFirstColumn="0" w:lastRowLastColumn="0"/>
             </w:pPr>
             <w:r>
-              <w:t>Código fuente</w:t>
+              <w:t>Documento de pruebas y casos de prueba.</w:t>
             </w:r>
           </w:p>
         </w:tc>
@@ -15447,7 +14761,10 @@
               <w:spacing w:after="0" w:line="240" w:lineRule="auto"/>
             </w:pPr>
             <w:r>
-              <w:t>Línea Base de pruebas.</w:t>
+              <w:t xml:space="preserve">Línea Base de </w:t>
+            </w:r>
+            <w:r>
+              <w:t>producción o implantación.</w:t>
             </w:r>
           </w:p>
         </w:tc>
@@ -15462,7 +14779,7 @@
               <w:cnfStyle w:val="000000100000" w:firstRow="0" w:lastRow="0" w:firstColumn="0" w:lastColumn="0" w:oddVBand="0" w:evenVBand="0" w:oddHBand="1" w:evenHBand="0" w:firstRowFirstColumn="0" w:firstRowLastColumn="0" w:lastRowFirstColumn="0" w:lastRowLastColumn="0"/>
             </w:pPr>
             <w:r>
-              <w:t>Aprobación del plan de pruebas.</w:t>
+              <w:t>Aprobación del entregable</w:t>
             </w:r>
           </w:p>
         </w:tc>
@@ -15482,66 +14799,6 @@
               <w:cnfStyle w:val="000000100000" w:firstRow="0" w:lastRow="0" w:firstColumn="0" w:lastColumn="0" w:oddVBand="0" w:evenVBand="0" w:oddHBand="1" w:evenHBand="0" w:firstRowFirstColumn="0" w:firstRowLastColumn="0" w:lastRowFirstColumn="0" w:lastRowLastColumn="0"/>
             </w:pPr>
             <w:r>
-              <w:t>Documento de pruebas y casos de prueba.</w:t>
-            </w:r>
-          </w:p>
-        </w:tc>
-      </w:tr>
-      <w:tr>
-        <w:trPr>
-          <w:cantSplit/>
-          <w:trHeight w:val="883"/>
-        </w:trPr>
-        <w:tc>
-          <w:tcPr>
-            <w:cnfStyle w:val="001000000000" w:firstRow="0" w:lastRow="0" w:firstColumn="1" w:lastColumn="0" w:oddVBand="0" w:evenVBand="0" w:oddHBand="0" w:evenHBand="0" w:firstRowFirstColumn="0" w:firstRowLastColumn="0" w:lastRowFirstColumn="0" w:lastRowLastColumn="0"/>
-            <w:tcW w:w="0" w:type="auto"/>
-            <w:vAlign w:val="center"/>
-          </w:tcPr>
-          <w:p>
-            <w:pPr>
-              <w:spacing w:after="0" w:line="240" w:lineRule="auto"/>
-            </w:pPr>
-            <w:r>
-              <w:lastRenderedPageBreak/>
-              <w:t xml:space="preserve">Línea Base de </w:t>
-            </w:r>
-            <w:r>
-              <w:t>producción o implantación.</w:t>
-            </w:r>
-          </w:p>
-        </w:tc>
-        <w:tc>
-          <w:tcPr>
-            <w:tcW w:w="0" w:type="auto"/>
-            <w:vAlign w:val="center"/>
-          </w:tcPr>
-          <w:p>
-            <w:pPr>
-              <w:spacing w:after="0" w:line="240" w:lineRule="auto"/>
-              <w:cnfStyle w:val="000000000000" w:firstRow="0" w:lastRow="0" w:firstColumn="0" w:lastColumn="0" w:oddVBand="0" w:evenVBand="0" w:oddHBand="0" w:evenHBand="0" w:firstRowFirstColumn="0" w:firstRowLastColumn="0" w:lastRowFirstColumn="0" w:lastRowLastColumn="0"/>
-            </w:pPr>
-            <w:r>
-              <w:t>Aprobación del entregable</w:t>
-            </w:r>
-          </w:p>
-        </w:tc>
-        <w:tc>
-          <w:tcPr>
-            <w:tcW w:w="0" w:type="auto"/>
-            <w:vAlign w:val="center"/>
-          </w:tcPr>
-          <w:p>
-            <w:pPr>
-              <w:numPr>
-                <w:ilvl w:val="0"/>
-                <w:numId w:val="17"/>
-              </w:numPr>
-              <w:spacing w:after="0" w:line="240" w:lineRule="auto"/>
-              <w:contextualSpacing/>
-              <w:cnfStyle w:val="000000000000" w:firstRow="0" w:lastRow="0" w:firstColumn="0" w:lastColumn="0" w:oddVBand="0" w:evenVBand="0" w:oddHBand="0" w:evenHBand="0" w:firstRowFirstColumn="0" w:firstRowLastColumn="0" w:lastRowFirstColumn="0" w:lastRowLastColumn="0"/>
-            </w:pPr>
-            <w:r>
               <w:t>Documento de aceptación del cliente.</w:t>
             </w:r>
           </w:p>
@@ -15553,7 +14810,7 @@
               </w:numPr>
               <w:spacing w:after="0" w:line="240" w:lineRule="auto"/>
               <w:contextualSpacing/>
-              <w:cnfStyle w:val="000000000000" w:firstRow="0" w:lastRow="0" w:firstColumn="0" w:lastColumn="0" w:oddVBand="0" w:evenVBand="0" w:oddHBand="0" w:evenHBand="0" w:firstRowFirstColumn="0" w:firstRowLastColumn="0" w:lastRowFirstColumn="0" w:lastRowLastColumn="0"/>
+              <w:cnfStyle w:val="000000100000" w:firstRow="0" w:lastRow="0" w:firstColumn="0" w:lastColumn="0" w:oddVBand="0" w:evenVBand="0" w:oddHBand="1" w:evenHBand="0" w:firstRowFirstColumn="0" w:firstRowLastColumn="0" w:lastRowFirstColumn="0" w:lastRowLastColumn="0"/>
             </w:pPr>
             <w:r>
               <w:t>Manual de usuario.</w:t>
@@ -15567,7 +14824,7 @@
               </w:numPr>
               <w:spacing w:after="0" w:line="240" w:lineRule="auto"/>
               <w:contextualSpacing/>
-              <w:cnfStyle w:val="000000000000" w:firstRow="0" w:lastRow="0" w:firstColumn="0" w:lastColumn="0" w:oddVBand="0" w:evenVBand="0" w:oddHBand="0" w:evenHBand="0" w:firstRowFirstColumn="0" w:firstRowLastColumn="0" w:lastRowFirstColumn="0" w:lastRowLastColumn="0"/>
+              <w:cnfStyle w:val="000000100000" w:firstRow="0" w:lastRow="0" w:firstColumn="0" w:lastColumn="0" w:oddVBand="0" w:evenVBand="0" w:oddHBand="1" w:evenHBand="0" w:firstRowFirstColumn="0" w:firstRowLastColumn="0" w:lastRowFirstColumn="0" w:lastRowLastColumn="0"/>
             </w:pPr>
             <w:r>
               <w:t>Documento de despliegue.</w:t>
@@ -15605,8 +14862,11 @@
           <w:ilvl w:val="1"/>
           <w:numId w:val="33"/>
         </w:numPr>
-      </w:pPr>
-      <w:bookmarkStart w:id="22" w:name="_Toc527901892"/>
+        <w:rPr>
+          <w:rFonts w:hint="eastAsia"/>
+        </w:rPr>
+      </w:pPr>
+      <w:bookmarkStart w:id="22" w:name="_Toc527907822"/>
       <w:r>
         <w:t>Definició</w:t>
       </w:r>
@@ -15660,14 +14920,14 @@
           <w:rStyle w:val="None"/>
           <w:rFonts w:asciiTheme="minorHAnsi" w:hAnsiTheme="minorHAnsi" w:cstheme="minorHAnsi"/>
         </w:rPr>
-        <w:t xml:space="preserve"> 1</w:t>
+        <w:t xml:space="preserve"> </w:t>
       </w:r>
       <w:r>
         <w:rPr>
           <w:rStyle w:val="None"/>
           <w:rFonts w:asciiTheme="minorHAnsi" w:hAnsiTheme="minorHAnsi" w:cstheme="minorHAnsi"/>
         </w:rPr>
-        <w:t xml:space="preserve"> muestra cómo están organizadas las librerías del repositorio de la empresa </w:t>
+        <w:t xml:space="preserve">muestra cómo están organizadas las librerías del repositorio de la empresa </w:t>
       </w:r>
       <w:proofErr w:type="spellStart"/>
       <w:r>
@@ -15685,6 +14945,21 @@
         </w:rPr>
         <w:t>. La estructura se compone de cuatro librerías principales que son, la librería Documentos donde se encuentran los documentos de la empresa en general, tales como son las políticas, directrices y procedimientos; la librería Línea base, donde estarán ubicadas las líneas base de cada proyecto de la empresa; la librería Desarrollo, donde se encuentran todos los proyectos de la empresa; y la última librería Clientes, que contiene los entregables que se realizan a los clientes.</w:t>
       </w:r>
+      <w:r>
+        <w:rPr>
+          <w:rStyle w:val="None"/>
+          <w:rFonts w:asciiTheme="minorHAnsi" w:hAnsiTheme="minorHAnsi" w:cstheme="minorHAnsi"/>
+        </w:rPr>
+        <w:t xml:space="preserve"> </w:t>
+      </w:r>
+      <w:r>
+        <w:rPr>
+          <w:rStyle w:val="None"/>
+          <w:rFonts w:asciiTheme="minorHAnsi" w:hAnsiTheme="minorHAnsi" w:cstheme="minorHAnsi"/>
+        </w:rPr>
+        <w:br/>
+        <w:t>La siguiente figura toma como ejemplo solo el proyecto SGIVF.</w:t>
+      </w:r>
     </w:p>
     <w:p>
       <w:pPr>
@@ -15713,9 +14988,8 @@
           <w:rFonts w:asciiTheme="minorHAnsi" w:hAnsiTheme="minorHAnsi" w:cstheme="minorHAnsi"/>
           <w:b/>
           <w:noProof/>
-          <w:lang w:eastAsia="es-PE" w:bidi="ar-SA"/>
-        </w:rPr>
-        <w:lastRenderedPageBreak/>
+          <w:lang w:val="es-MX" w:eastAsia="es-MX" w:bidi="ar-SA"/>
+        </w:rPr>
         <w:drawing>
           <wp:anchor distT="0" distB="0" distL="114300" distR="114300" simplePos="0" relativeHeight="251660288" behindDoc="0" locked="0" layoutInCell="1" allowOverlap="1">
             <wp:simplePos x="0" y="0"/>
@@ -15794,12 +15068,13 @@
           <w:rFonts w:asciiTheme="minorHAnsi" w:hAnsiTheme="minorHAnsi" w:cstheme="minorHAnsi"/>
         </w:rPr>
       </w:pPr>
-      <w:bookmarkStart w:id="23" w:name="_Toc527901893"/>
+      <w:bookmarkStart w:id="23" w:name="_Toc527907823"/>
       <w:r>
         <w:rPr>
           <w:rFonts w:asciiTheme="minorHAnsi" w:hAnsiTheme="minorHAnsi" w:cstheme="minorHAnsi"/>
           <w:color w:val="00000A"/>
         </w:rPr>
+        <w:lastRenderedPageBreak/>
         <w:t>Librería Clientes:</w:t>
       </w:r>
       <w:bookmarkEnd w:id="23"/>
@@ -15820,7 +15095,41 @@
           <w:rFonts w:asciiTheme="minorHAnsi" w:hAnsiTheme="minorHAnsi" w:cstheme="minorHAnsi"/>
           <w:lang w:val="es-US"/>
         </w:rPr>
-        <w:t>Con la librería Clientes, podremos almacenar toda la información que tenga que ver con los clientes de nuestra consultora, para que se pueda usar en el caso de que se requieran datos específicos sobre nuestros clientes.</w:t>
+        <w:t>Con la librería Clien</w:t>
+      </w:r>
+      <w:r>
+        <w:rPr>
+          <w:rStyle w:val="None"/>
+          <w:rFonts w:asciiTheme="minorHAnsi" w:hAnsiTheme="minorHAnsi" w:cstheme="minorHAnsi"/>
+          <w:lang w:val="es-US"/>
+        </w:rPr>
+        <w:t xml:space="preserve">tes, podremos almacenar </w:t>
+      </w:r>
+      <w:proofErr w:type="gramStart"/>
+      <w:r>
+        <w:rPr>
+          <w:rStyle w:val="None"/>
+          <w:rFonts w:asciiTheme="minorHAnsi" w:hAnsiTheme="minorHAnsi" w:cstheme="minorHAnsi"/>
+          <w:lang w:val="es-US"/>
+        </w:rPr>
+        <w:t>toda los elementos</w:t>
+      </w:r>
+      <w:proofErr w:type="gramEnd"/>
+      <w:r>
+        <w:rPr>
+          <w:rStyle w:val="None"/>
+          <w:rFonts w:asciiTheme="minorHAnsi" w:hAnsiTheme="minorHAnsi" w:cstheme="minorHAnsi"/>
+          <w:lang w:val="es-US"/>
+        </w:rPr>
+        <w:t xml:space="preserve"> (artefactos, documentos, ejecutables, etc.) que </w:t>
+      </w:r>
+      <w:r>
+        <w:rPr>
+          <w:rStyle w:val="None"/>
+          <w:rFonts w:asciiTheme="minorHAnsi" w:hAnsiTheme="minorHAnsi" w:cstheme="minorHAnsi"/>
+          <w:lang w:val="es-US"/>
+        </w:rPr>
+        <w:t>tenga que ver con los clientes de nuestra consultora, para que se pueda usar en el caso de que se requieran datos específicos sobre nuestros clientes.</w:t>
       </w:r>
     </w:p>
     <w:p>
@@ -15866,7 +15175,23 @@
           <w:rFonts w:asciiTheme="minorHAnsi" w:hAnsiTheme="minorHAnsi" w:cstheme="minorHAnsi"/>
           <w:lang w:val="es-US"/>
         </w:rPr>
-        <w:t>Actividades: Debe mantener los documentos actualizados que son entregados por nuestros clientes.</w:t>
+        <w:t xml:space="preserve">Actividades: Debe mantener los </w:t>
+      </w:r>
+      <w:r>
+        <w:rPr>
+          <w:rStyle w:val="None"/>
+          <w:rFonts w:asciiTheme="minorHAnsi" w:hAnsiTheme="minorHAnsi" w:cstheme="minorHAnsi"/>
+          <w:lang w:val="es-US"/>
+        </w:rPr>
+        <w:t>elementos</w:t>
+      </w:r>
+      <w:r>
+        <w:rPr>
+          <w:rStyle w:val="None"/>
+          <w:rFonts w:asciiTheme="minorHAnsi" w:hAnsiTheme="minorHAnsi" w:cstheme="minorHAnsi"/>
+          <w:lang w:val="es-US"/>
+        </w:rPr>
+        <w:t xml:space="preserve"> actualizados que son entregados por nuestros clientes.</w:t>
       </w:r>
     </w:p>
     <w:p>
@@ -15889,7 +15214,23 @@
           <w:rFonts w:asciiTheme="minorHAnsi" w:hAnsiTheme="minorHAnsi" w:cstheme="minorHAnsi"/>
           <w:lang w:val="es-US"/>
         </w:rPr>
-        <w:t>Contenido: Documentos con información de nuestros clientes que puedan ser requeridos en el futuro.</w:t>
+        <w:t>Contenido:</w:t>
+      </w:r>
+      <w:r>
+        <w:rPr>
+          <w:rStyle w:val="None"/>
+          <w:rFonts w:asciiTheme="minorHAnsi" w:hAnsiTheme="minorHAnsi" w:cstheme="minorHAnsi"/>
+          <w:lang w:val="es-US"/>
+        </w:rPr>
+        <w:t xml:space="preserve"> Elementos</w:t>
+      </w:r>
+      <w:r>
+        <w:rPr>
+          <w:rStyle w:val="None"/>
+          <w:rFonts w:asciiTheme="minorHAnsi" w:hAnsiTheme="minorHAnsi" w:cstheme="minorHAnsi"/>
+          <w:lang w:val="es-US"/>
+        </w:rPr>
+        <w:t xml:space="preserve"> con información de nuestros clientes que puedan ser requeridos en el futuro.</w:t>
       </w:r>
     </w:p>
     <w:p>
@@ -15948,7 +15289,6 @@
           <w:rFonts w:asciiTheme="minorHAnsi" w:hAnsiTheme="minorHAnsi" w:cstheme="minorHAnsi"/>
           <w:b/>
         </w:rPr>
-        <w:lastRenderedPageBreak/>
         <w:t xml:space="preserve">Tabla 6. Roles y </w:t>
       </w:r>
       <w:r>
@@ -16214,7 +15554,7 @@
           <w:lang w:val="es-US"/>
         </w:rPr>
       </w:pPr>
-      <w:bookmarkStart w:id="24" w:name="_Toc527901894"/>
+      <w:bookmarkStart w:id="24" w:name="_Toc527907824"/>
       <w:r>
         <w:rPr>
           <w:rFonts w:asciiTheme="minorHAnsi" w:hAnsiTheme="minorHAnsi" w:cstheme="minorHAnsi"/>
@@ -16264,7 +15604,47 @@
           <w:rFonts w:asciiTheme="minorHAnsi" w:hAnsiTheme="minorHAnsi" w:cstheme="minorHAnsi"/>
           <w:lang w:val="es-US"/>
         </w:rPr>
-        <w:t xml:space="preserve"> toda la información con respecto a la documentación de los proyectos que se están desarrollando. Durante el desarrollo de los proyectos esta carpeta se va actualizando.</w:t>
+        <w:t xml:space="preserve"> todos</w:t>
+      </w:r>
+      <w:r>
+        <w:rPr>
+          <w:rStyle w:val="None"/>
+          <w:rFonts w:asciiTheme="minorHAnsi" w:hAnsiTheme="minorHAnsi" w:cstheme="minorHAnsi"/>
+          <w:lang w:val="es-US"/>
+        </w:rPr>
+        <w:t xml:space="preserve"> l</w:t>
+      </w:r>
+      <w:r>
+        <w:rPr>
+          <w:rStyle w:val="None"/>
+          <w:rFonts w:asciiTheme="minorHAnsi" w:hAnsiTheme="minorHAnsi" w:cstheme="minorHAnsi"/>
+          <w:lang w:val="es-US"/>
+        </w:rPr>
+        <w:t>os elementos de configuración</w:t>
+      </w:r>
+      <w:r>
+        <w:rPr>
+          <w:rStyle w:val="None"/>
+          <w:rFonts w:asciiTheme="minorHAnsi" w:hAnsiTheme="minorHAnsi" w:cstheme="minorHAnsi"/>
+          <w:lang w:val="es-US"/>
+        </w:rPr>
+        <w:t xml:space="preserve"> que se están desarrollando</w:t>
+      </w:r>
+      <w:r>
+        <w:rPr>
+          <w:rStyle w:val="None"/>
+          <w:rFonts w:asciiTheme="minorHAnsi" w:hAnsiTheme="minorHAnsi" w:cstheme="minorHAnsi"/>
+          <w:lang w:val="es-US"/>
+        </w:rPr>
+        <w:t xml:space="preserve"> con respecto a un proyecto</w:t>
+      </w:r>
+      <w:r>
+        <w:rPr>
+          <w:rStyle w:val="None"/>
+          <w:rFonts w:asciiTheme="minorHAnsi" w:hAnsiTheme="minorHAnsi" w:cstheme="minorHAnsi"/>
+          <w:lang w:val="es-US"/>
+        </w:rPr>
+        <w:t>. Durante el desarrollo de los proyectos esta carpeta se va actualizando.</w:t>
       </w:r>
     </w:p>
     <w:p>
@@ -16321,7 +15701,23 @@
           <w:rFonts w:asciiTheme="minorHAnsi" w:hAnsiTheme="minorHAnsi" w:cstheme="minorHAnsi"/>
           <w:lang w:val="es-US"/>
         </w:rPr>
-        <w:t>Actividades: Se debe mantener actualizada la versión del software, la documentación del proyecto y en caso se aprueban nuevas versiones estas deben ser incorporadas</w:t>
+        <w:t>Actividades: Se debe mantener actualiz</w:t>
+      </w:r>
+      <w:r>
+        <w:rPr>
+          <w:rStyle w:val="None"/>
+          <w:rFonts w:asciiTheme="minorHAnsi" w:hAnsiTheme="minorHAnsi" w:cstheme="minorHAnsi"/>
+          <w:lang w:val="es-US"/>
+        </w:rPr>
+        <w:t>ada la versión del software, los elementos</w:t>
+      </w:r>
+      <w:r>
+        <w:rPr>
+          <w:rStyle w:val="None"/>
+          <w:rFonts w:asciiTheme="minorHAnsi" w:hAnsiTheme="minorHAnsi" w:cstheme="minorHAnsi"/>
+          <w:lang w:val="es-US"/>
+        </w:rPr>
+        <w:t xml:space="preserve"> del proyecto y en caso se aprueban nuevas versiones estas deben ser incorporadas</w:t>
       </w:r>
     </w:p>
     <w:p>
@@ -16344,7 +15740,23 @@
           <w:rFonts w:asciiTheme="minorHAnsi" w:hAnsiTheme="minorHAnsi" w:cstheme="minorHAnsi"/>
           <w:lang w:val="es-US"/>
         </w:rPr>
-        <w:t>Contenido: Documentación de los proyectos en los cuales se encuentra:</w:t>
+        <w:t xml:space="preserve">Contenido: </w:t>
+      </w:r>
+      <w:r>
+        <w:rPr>
+          <w:rStyle w:val="None"/>
+          <w:rFonts w:asciiTheme="minorHAnsi" w:hAnsiTheme="minorHAnsi" w:cstheme="minorHAnsi"/>
+          <w:lang w:val="es-US"/>
+        </w:rPr>
+        <w:t>Por ejemplo, encontramos del proyecto SGIVF lo siguiente</w:t>
+      </w:r>
+      <w:r>
+        <w:rPr>
+          <w:rStyle w:val="None"/>
+          <w:rFonts w:asciiTheme="minorHAnsi" w:hAnsiTheme="minorHAnsi" w:cstheme="minorHAnsi"/>
+          <w:lang w:val="es-US"/>
+        </w:rPr>
+        <w:t xml:space="preserve"> </w:t>
       </w:r>
     </w:p>
     <w:p>
@@ -16420,7 +15832,15 @@
           <w:rFonts w:asciiTheme="minorHAnsi" w:hAnsiTheme="minorHAnsi" w:cstheme="minorHAnsi"/>
           <w:lang w:val="es-US"/>
         </w:rPr>
-        <w:t>- Análisis y Diseño: Documento de diseño del proyecto</w:t>
+        <w:t xml:space="preserve">- Análisis y Diseño: </w:t>
+      </w:r>
+      <w:r>
+        <w:rPr>
+          <w:rStyle w:val="None"/>
+          <w:rFonts w:asciiTheme="minorHAnsi" w:hAnsiTheme="minorHAnsi" w:cstheme="minorHAnsi"/>
+          <w:lang w:val="es-US"/>
+        </w:rPr>
+        <w:t>Diagrama de base de datos</w:t>
       </w:r>
     </w:p>
     <w:p>
@@ -16439,7 +15859,15 @@
           <w:rFonts w:asciiTheme="minorHAnsi" w:hAnsiTheme="minorHAnsi" w:cstheme="minorHAnsi"/>
           <w:lang w:val="es-US"/>
         </w:rPr>
-        <w:t>- Desarrollo: Documentos de desarrollo del proyecto</w:t>
+        <w:t xml:space="preserve">- Desarrollo: </w:t>
+      </w:r>
+      <w:r>
+        <w:rPr>
+          <w:rStyle w:val="None"/>
+          <w:rFonts w:asciiTheme="minorHAnsi" w:hAnsiTheme="minorHAnsi" w:cstheme="minorHAnsi"/>
+          <w:lang w:val="es-US"/>
+        </w:rPr>
+        <w:t>Código fuente</w:t>
       </w:r>
     </w:p>
     <w:p>
@@ -16477,7 +15905,16 @@
           <w:rFonts w:asciiTheme="minorHAnsi" w:hAnsiTheme="minorHAnsi" w:cstheme="minorHAnsi"/>
           <w:lang w:val="es-US"/>
         </w:rPr>
-        <w:t>- Fuente: Código fuente</w:t>
+        <w:lastRenderedPageBreak/>
+        <w:t xml:space="preserve">- </w:t>
+      </w:r>
+      <w:r>
+        <w:rPr>
+          <w:rStyle w:val="None"/>
+          <w:rFonts w:asciiTheme="minorHAnsi" w:hAnsiTheme="minorHAnsi" w:cstheme="minorHAnsi"/>
+          <w:lang w:val="es-US"/>
+        </w:rPr>
+        <w:t>Producción: Manual de usuario</w:t>
       </w:r>
     </w:p>
     <w:p>
@@ -16516,51 +15953,6 @@
     </w:p>
     <w:p>
       <w:pPr>
-        <w:rPr>
-          <w:rStyle w:val="None"/>
-          <w:rFonts w:asciiTheme="minorHAnsi" w:hAnsiTheme="minorHAnsi" w:cstheme="minorHAnsi"/>
-          <w:lang w:val="es-US"/>
-        </w:rPr>
-      </w:pPr>
-    </w:p>
-    <w:p>
-      <w:pPr>
-        <w:rPr>
-          <w:rStyle w:val="None"/>
-          <w:rFonts w:asciiTheme="minorHAnsi" w:hAnsiTheme="minorHAnsi" w:cstheme="minorHAnsi"/>
-          <w:lang w:val="es-US"/>
-        </w:rPr>
-      </w:pPr>
-    </w:p>
-    <w:p>
-      <w:pPr>
-        <w:rPr>
-          <w:rStyle w:val="None"/>
-          <w:rFonts w:asciiTheme="minorHAnsi" w:hAnsiTheme="minorHAnsi" w:cstheme="minorHAnsi"/>
-          <w:lang w:val="es-US"/>
-        </w:rPr>
-      </w:pPr>
-    </w:p>
-    <w:p>
-      <w:pPr>
-        <w:rPr>
-          <w:rStyle w:val="None"/>
-          <w:rFonts w:asciiTheme="minorHAnsi" w:hAnsiTheme="minorHAnsi" w:cstheme="minorHAnsi"/>
-          <w:lang w:val="es-US"/>
-        </w:rPr>
-      </w:pPr>
-    </w:p>
-    <w:p>
-      <w:pPr>
-        <w:rPr>
-          <w:rStyle w:val="None"/>
-          <w:rFonts w:asciiTheme="minorHAnsi" w:hAnsiTheme="minorHAnsi" w:cstheme="minorHAnsi"/>
-          <w:lang w:val="es-US"/>
-        </w:rPr>
-      </w:pPr>
-    </w:p>
-    <w:p>
-      <w:pPr>
         <w:pStyle w:val="Prrafodelista"/>
         <w:ind w:left="1843"/>
         <w:jc w:val="center"/>
@@ -16585,7 +15977,6 @@
           <w:rFonts w:asciiTheme="minorHAnsi" w:hAnsiTheme="minorHAnsi" w:cstheme="minorHAnsi"/>
           <w:b/>
         </w:rPr>
-        <w:lastRenderedPageBreak/>
         <w:t>Tabla 7</w:t>
       </w:r>
       <w:r>
@@ -16790,29 +16181,6 @@
               <w:t>Ejecución</w:t>
             </w:r>
           </w:p>
-          <w:p>
-            <w:pPr>
-              <w:pStyle w:val="Prrafodelista"/>
-              <w:numPr>
-                <w:ilvl w:val="0"/>
-                <w:numId w:val="19"/>
-              </w:numPr>
-              <w:cnfStyle w:val="000000100000" w:firstRow="0" w:lastRow="0" w:firstColumn="0" w:lastColumn="0" w:oddVBand="0" w:evenVBand="0" w:oddHBand="1" w:evenHBand="0" w:firstRowFirstColumn="0" w:firstRowLastColumn="0" w:lastRowFirstColumn="0" w:lastRowLastColumn="0"/>
-              <w:rPr>
-                <w:rStyle w:val="None"/>
-                <w:rFonts w:asciiTheme="minorHAnsi" w:hAnsiTheme="minorHAnsi" w:cstheme="minorHAnsi"/>
-                <w:lang w:val="es-US"/>
-              </w:rPr>
-            </w:pPr>
-            <w:r>
-              <w:rPr>
-                <w:rStyle w:val="None"/>
-                <w:rFonts w:asciiTheme="minorHAnsi" w:hAnsiTheme="minorHAnsi" w:cstheme="minorHAnsi"/>
-                <w:lang w:val="es-US"/>
-              </w:rPr>
-              <w:t>Eliminación</w:t>
-            </w:r>
-          </w:p>
         </w:tc>
       </w:tr>
       <w:tr>
@@ -17024,7 +16392,7 @@
           <w:lang w:val="es-US"/>
         </w:rPr>
       </w:pPr>
-      <w:bookmarkStart w:id="25" w:name="_Toc527901895"/>
+      <w:bookmarkStart w:id="25" w:name="_Toc527907825"/>
       <w:r>
         <w:rPr>
           <w:rFonts w:asciiTheme="minorHAnsi" w:hAnsiTheme="minorHAnsi" w:cstheme="minorHAnsi"/>
@@ -17213,6 +16581,7 @@
           <w:szCs w:val="20"/>
           <w:lang w:val="es-US"/>
         </w:rPr>
+        <w:lastRenderedPageBreak/>
         <w:t>Contenido:</w:t>
       </w:r>
     </w:p>
@@ -17241,6 +16610,25 @@
           <w:lang w:val="es-US"/>
         </w:rPr>
         <w:t>PGC (Plan de Gestión de la Configuración)</w:t>
+      </w:r>
+    </w:p>
+    <w:p>
+      <w:pPr>
+        <w:pStyle w:val="Contenidodelatabla"/>
+        <w:ind w:left="1843"/>
+        <w:rPr>
+          <w:rFonts w:asciiTheme="minorHAnsi" w:eastAsia="Times New Roman" w:hAnsiTheme="minorHAnsi"/>
+          <w:szCs w:val="20"/>
+          <w:lang w:val="es-US"/>
+        </w:rPr>
+      </w:pPr>
+      <w:r>
+        <w:rPr>
+          <w:rFonts w:asciiTheme="minorHAnsi" w:eastAsia="Times New Roman" w:hAnsiTheme="minorHAnsi"/>
+          <w:szCs w:val="20"/>
+          <w:lang w:val="es-US"/>
+        </w:rPr>
+        <w:t>b.   Políticas y procedimientos</w:t>
       </w:r>
     </w:p>
     <w:p>
@@ -17296,7 +16684,6 @@
           <w:rFonts w:asciiTheme="minorHAnsi" w:hAnsiTheme="minorHAnsi" w:cstheme="minorHAnsi"/>
           <w:b/>
         </w:rPr>
-        <w:lastRenderedPageBreak/>
         <w:t xml:space="preserve">Tabla 8. Roles y </w:t>
       </w:r>
       <w:r>
@@ -17400,7 +16787,7 @@
               <w:cnfStyle w:val="000000100000" w:firstRow="0" w:lastRow="0" w:firstColumn="0" w:lastColumn="0" w:oddVBand="0" w:evenVBand="0" w:oddHBand="1" w:evenHBand="0" w:firstRowFirstColumn="0" w:firstRowLastColumn="0" w:lastRowFirstColumn="0" w:lastRowLastColumn="0"/>
             </w:pPr>
             <w:r>
-              <w:t>Escritura (incluye Eliminar)</w:t>
+              <w:t xml:space="preserve">Escritura </w:t>
             </w:r>
           </w:p>
         </w:tc>
@@ -17481,7 +16868,7 @@
           <w:lang w:val="es-US"/>
         </w:rPr>
       </w:pPr>
-      <w:bookmarkStart w:id="26" w:name="_Toc527901896"/>
+      <w:bookmarkStart w:id="26" w:name="_Toc527907826"/>
       <w:r>
         <w:rPr>
           <w:rFonts w:asciiTheme="minorHAnsi" w:hAnsiTheme="minorHAnsi" w:cstheme="minorHAnsi"/>
@@ -17571,7 +16958,15 @@
           <w:szCs w:val="20"/>
           <w:lang w:val="es-US"/>
         </w:rPr>
-        <w:t>En esta librería se guarda el desarrollo de los proyectos hasta el hito que ha sido aceptado por el cliente.</w:t>
+        <w:t>En esta librerí</w:t>
+      </w:r>
+      <w:r>
+        <w:rPr>
+          <w:rFonts w:asciiTheme="minorHAnsi" w:eastAsia="Times New Roman" w:hAnsiTheme="minorHAnsi"/>
+          <w:szCs w:val="20"/>
+          <w:lang w:val="es-US"/>
+        </w:rPr>
+        <w:t>a se guarda el desarrollo de todos los elementos que han sido revisados y aceptados.</w:t>
       </w:r>
     </w:p>
     <w:p>
@@ -17712,6 +17107,14 @@
         </w:rPr>
         <w:t>Contenido:</w:t>
       </w:r>
+      <w:r>
+        <w:rPr>
+          <w:rFonts w:asciiTheme="minorHAnsi" w:eastAsia="Times New Roman" w:hAnsiTheme="minorHAnsi"/>
+          <w:szCs w:val="20"/>
+          <w:lang w:val="es-US"/>
+        </w:rPr>
+        <w:t xml:space="preserve"> Tomando como ejemplo el proyecto SGIVF tenemos las siguientes líneas base</w:t>
+      </w:r>
     </w:p>
     <w:p>
       <w:pPr>
@@ -17738,7 +17141,6 @@
         <w:ind w:left="1843"/>
         <w:rPr>
           <w:rFonts w:ascii="Calibri" w:eastAsia="Calibri" w:hAnsi="Calibri"/>
-          <w:sz w:val="22"/>
           <w:szCs w:val="22"/>
           <w:lang w:val="es-ES"/>
         </w:rPr>
@@ -17746,7 +17148,6 @@
       <w:r>
         <w:rPr>
           <w:rFonts w:ascii="Calibri" w:eastAsia="Calibri" w:hAnsi="Calibri"/>
-          <w:sz w:val="22"/>
           <w:szCs w:val="22"/>
           <w:lang w:val="es-ES"/>
         </w:rPr>
@@ -17764,7 +17165,6 @@
         <w:ind w:left="1843"/>
         <w:rPr>
           <w:rFonts w:ascii="Calibri" w:eastAsia="Calibri" w:hAnsi="Calibri"/>
-          <w:sz w:val="22"/>
           <w:szCs w:val="22"/>
           <w:lang w:val="es-ES"/>
         </w:rPr>
@@ -17772,7 +17172,6 @@
       <w:r>
         <w:rPr>
           <w:rFonts w:ascii="Calibri" w:eastAsia="Calibri" w:hAnsi="Calibri"/>
-          <w:sz w:val="22"/>
           <w:szCs w:val="22"/>
           <w:lang w:val="es-ES"/>
         </w:rPr>
@@ -17790,7 +17189,6 @@
         <w:ind w:left="1843"/>
         <w:rPr>
           <w:rFonts w:ascii="Calibri" w:eastAsia="Calibri" w:hAnsi="Calibri"/>
-          <w:sz w:val="22"/>
           <w:szCs w:val="22"/>
           <w:lang w:val="es-ES"/>
         </w:rPr>
@@ -17798,7 +17196,6 @@
       <w:r>
         <w:rPr>
           <w:rFonts w:ascii="Calibri" w:eastAsia="Calibri" w:hAnsi="Calibri"/>
-          <w:sz w:val="22"/>
           <w:szCs w:val="22"/>
           <w:lang w:val="es-ES"/>
         </w:rPr>
@@ -17816,7 +17213,6 @@
         <w:ind w:left="1843"/>
         <w:rPr>
           <w:rFonts w:ascii="Calibri" w:eastAsia="Calibri" w:hAnsi="Calibri"/>
-          <w:sz w:val="22"/>
           <w:szCs w:val="22"/>
           <w:lang w:val="es-ES"/>
         </w:rPr>
@@ -17824,7 +17220,6 @@
       <w:r>
         <w:rPr>
           <w:rFonts w:ascii="Calibri" w:eastAsia="Calibri" w:hAnsi="Calibri"/>
-          <w:sz w:val="22"/>
           <w:szCs w:val="22"/>
           <w:lang w:val="es-ES"/>
         </w:rPr>
@@ -17842,7 +17237,6 @@
         <w:ind w:left="1843"/>
         <w:rPr>
           <w:rFonts w:ascii="Calibri" w:eastAsia="Calibri" w:hAnsi="Calibri"/>
-          <w:sz w:val="22"/>
           <w:szCs w:val="22"/>
           <w:lang w:val="es-ES"/>
         </w:rPr>
@@ -17850,7 +17244,6 @@
       <w:r>
         <w:rPr>
           <w:rFonts w:ascii="Calibri" w:eastAsia="Calibri" w:hAnsi="Calibri"/>
-          <w:sz w:val="22"/>
           <w:szCs w:val="22"/>
           <w:lang w:val="es-ES"/>
         </w:rPr>
@@ -17868,7 +17261,6 @@
         <w:ind w:left="1843"/>
         <w:rPr>
           <w:rFonts w:ascii="Calibri" w:eastAsia="Calibri" w:hAnsi="Calibri"/>
-          <w:sz w:val="22"/>
           <w:szCs w:val="22"/>
           <w:lang w:val="es-ES"/>
         </w:rPr>
@@ -17876,7 +17268,6 @@
       <w:r>
         <w:rPr>
           <w:rFonts w:ascii="Calibri" w:eastAsia="Calibri" w:hAnsi="Calibri"/>
-          <w:sz w:val="22"/>
           <w:szCs w:val="22"/>
           <w:lang w:val="es-ES"/>
         </w:rPr>
@@ -17894,7 +17285,6 @@
         <w:ind w:left="1843"/>
         <w:rPr>
           <w:rFonts w:ascii="Calibri" w:eastAsia="Calibri" w:hAnsi="Calibri"/>
-          <w:sz w:val="22"/>
           <w:szCs w:val="22"/>
           <w:lang w:val="es-ES"/>
         </w:rPr>
@@ -17902,7 +17292,6 @@
       <w:r>
         <w:rPr>
           <w:rFonts w:ascii="Calibri" w:eastAsia="Calibri" w:hAnsi="Calibri"/>
-          <w:sz w:val="22"/>
           <w:szCs w:val="22"/>
           <w:lang w:val="es-ES"/>
         </w:rPr>
@@ -18117,7 +17506,6 @@
           <w:rFonts w:asciiTheme="minorHAnsi" w:hAnsiTheme="minorHAnsi" w:cstheme="minorHAnsi"/>
           <w:b/>
         </w:rPr>
-        <w:lastRenderedPageBreak/>
         <w:t>Tabla 9. Roles y Tipos de Acceso de la librería de Línea Base</w:t>
       </w:r>
     </w:p>
@@ -18201,7 +17589,7 @@
               <w:cnfStyle w:val="000000100000" w:firstRow="0" w:lastRow="0" w:firstColumn="0" w:lastColumn="0" w:oddVBand="0" w:evenVBand="0" w:oddHBand="1" w:evenHBand="0" w:firstRowFirstColumn="0" w:firstRowLastColumn="0" w:lastRowFirstColumn="0" w:lastRowLastColumn="0"/>
             </w:pPr>
             <w:r>
-              <w:t>Escritura (incluye Eliminar)</w:t>
+              <w:t xml:space="preserve">Escritura </w:t>
             </w:r>
           </w:p>
         </w:tc>
@@ -18240,15 +17628,7 @@
               <w:cnfStyle w:val="000000000000" w:firstRow="0" w:lastRow="0" w:firstColumn="0" w:lastColumn="0" w:oddVBand="0" w:evenVBand="0" w:oddHBand="0" w:evenHBand="0" w:firstRowFirstColumn="0" w:firstRowLastColumn="0" w:lastRowFirstColumn="0" w:lastRowLastColumn="0"/>
             </w:pPr>
             <w:r>
-              <w:t>Escritura (incluye Eliminar) *</w:t>
-            </w:r>
-          </w:p>
-          <w:p>
-            <w:pPr>
-              <w:cnfStyle w:val="000000000000" w:firstRow="0" w:lastRow="0" w:firstColumn="0" w:lastColumn="0" w:oddVBand="0" w:evenVBand="0" w:oddHBand="0" w:evenHBand="0" w:firstRowFirstColumn="0" w:firstRowLastColumn="0" w:lastRowFirstColumn="0" w:lastRowLastColumn="0"/>
-            </w:pPr>
-            <w:r>
-              <w:t>*Algunos cambios se tendrán que ser autorizados por el Gestor de la Gestión de la Configuración</w:t>
+              <w:t xml:space="preserve">Escritura </w:t>
             </w:r>
           </w:p>
         </w:tc>
@@ -18341,31 +17721,6 @@
     </w:p>
     <w:p>
       <w:pPr>
-        <w:rPr>
-          <w:rFonts w:asciiTheme="minorHAnsi" w:eastAsia="Times New Roman" w:hAnsiTheme="minorHAnsi" w:cs="Times New Roman"/>
-          <w:b/>
-          <w:sz w:val="28"/>
-          <w:szCs w:val="20"/>
-          <w:lang w:val="es-US" w:eastAsia="en-US"/>
-        </w:rPr>
-      </w:pPr>
-    </w:p>
-    <w:p>
-      <w:pPr>
-        <w:pStyle w:val="titulo1"/>
-        <w:numPr>
-          <w:ilvl w:val="1"/>
-          <w:numId w:val="33"/>
-        </w:numPr>
-      </w:pPr>
-      <w:bookmarkStart w:id="27" w:name="_Toc527901897"/>
-      <w:r>
-        <w:t>Ejemplos de formatos de solicitud de cambio</w:t>
-      </w:r>
-      <w:bookmarkEnd w:id="27"/>
-    </w:p>
-    <w:p>
-      <w:pPr>
         <w:pStyle w:val="Prrafodelista"/>
         <w:ind w:left="0"/>
         <w:rPr>
@@ -18397,7 +17752,7 @@
 </file>
 
 <file path=word/endnotes.xml><?xml version="1.0" encoding="utf-8"?>
-<w:endnotes xmlns:wpc="http://schemas.microsoft.com/office/word/2010/wordprocessingCanvas" xmlns:mc="http://schemas.openxmlformats.org/markup-compatibility/2006" xmlns:o="urn:schemas-microsoft-com:office:office" xmlns:r="http://schemas.openxmlformats.org/officeDocument/2006/relationships" xmlns:m="http://schemas.openxmlformats.org/officeDocument/2006/math" xmlns:v="urn:schemas-microsoft-com:vml" xmlns:wp14="http://schemas.microsoft.com/office/word/2010/wordprocessingDrawing" xmlns:wp="http://schemas.openxmlformats.org/drawingml/2006/wordprocessingDrawing" xmlns:w10="urn:schemas-microsoft-com:office:word" xmlns:w="http://schemas.openxmlformats.org/wordprocessingml/2006/main" xmlns:w14="http://schemas.microsoft.com/office/word/2010/wordml" xmlns:w15="http://schemas.microsoft.com/office/word/2012/wordml" xmlns:wpg="http://schemas.microsoft.com/office/word/2010/wordprocessingGroup" xmlns:wpi="http://schemas.microsoft.com/office/word/2010/wordprocessingInk" xmlns:wne="http://schemas.microsoft.com/office/word/2006/wordml" xmlns:wps="http://schemas.microsoft.com/office/word/2010/wordprocessingShape" mc:Ignorable="w14 w15 wp14">
+<w:endnotes xmlns:wpc="http://schemas.microsoft.com/office/word/2010/wordprocessingCanvas" xmlns:cx="http://schemas.microsoft.com/office/drawing/2014/chartex" xmlns:cx1="http://schemas.microsoft.com/office/drawing/2015/9/8/chartex" xmlns:mc="http://schemas.openxmlformats.org/markup-compatibility/2006" xmlns:o="urn:schemas-microsoft-com:office:office" xmlns:r="http://schemas.openxmlformats.org/officeDocument/2006/relationships" xmlns:m="http://schemas.openxmlformats.org/officeDocument/2006/math" xmlns:v="urn:schemas-microsoft-com:vml" xmlns:wp14="http://schemas.microsoft.com/office/word/2010/wordprocessingDrawing" xmlns:wp="http://schemas.openxmlformats.org/drawingml/2006/wordprocessingDrawing" xmlns:w10="urn:schemas-microsoft-com:office:word" xmlns:w="http://schemas.openxmlformats.org/wordprocessingml/2006/main" xmlns:w14="http://schemas.microsoft.com/office/word/2010/wordml" xmlns:w15="http://schemas.microsoft.com/office/word/2012/wordml" xmlns:w16se="http://schemas.microsoft.com/office/word/2015/wordml/symex" xmlns:wpg="http://schemas.microsoft.com/office/word/2010/wordprocessingGroup" xmlns:wpi="http://schemas.microsoft.com/office/word/2010/wordprocessingInk" xmlns:wne="http://schemas.microsoft.com/office/word/2006/wordml" xmlns:wps="http://schemas.microsoft.com/office/word/2010/wordprocessingShape" mc:Ignorable="w14 w15 w16se wp14">
   <w:endnote w:type="separator" w:id="-1">
     <w:p>
       <w:pPr>
@@ -18422,7 +17777,7 @@
 </file>
 
 <file path=word/footer1.xml><?xml version="1.0" encoding="utf-8"?>
-<w:ftr xmlns:wpc="http://schemas.microsoft.com/office/word/2010/wordprocessingCanvas" xmlns:mc="http://schemas.openxmlformats.org/markup-compatibility/2006" xmlns:o="urn:schemas-microsoft-com:office:office" xmlns:r="http://schemas.openxmlformats.org/officeDocument/2006/relationships" xmlns:m="http://schemas.openxmlformats.org/officeDocument/2006/math" xmlns:v="urn:schemas-microsoft-com:vml" xmlns:wp14="http://schemas.microsoft.com/office/word/2010/wordprocessingDrawing" xmlns:wp="http://schemas.openxmlformats.org/drawingml/2006/wordprocessingDrawing" xmlns:w10="urn:schemas-microsoft-com:office:word" xmlns:w="http://schemas.openxmlformats.org/wordprocessingml/2006/main" xmlns:w14="http://schemas.microsoft.com/office/word/2010/wordml" xmlns:w15="http://schemas.microsoft.com/office/word/2012/wordml" xmlns:wpg="http://schemas.microsoft.com/office/word/2010/wordprocessingGroup" xmlns:wpi="http://schemas.microsoft.com/office/word/2010/wordprocessingInk" xmlns:wne="http://schemas.microsoft.com/office/word/2006/wordml" xmlns:wps="http://schemas.microsoft.com/office/word/2010/wordprocessingShape" mc:Ignorable="w14 w15 wp14">
+<w:ftr xmlns:wpc="http://schemas.microsoft.com/office/word/2010/wordprocessingCanvas" xmlns:cx="http://schemas.microsoft.com/office/drawing/2014/chartex" xmlns:cx1="http://schemas.microsoft.com/office/drawing/2015/9/8/chartex" xmlns:mc="http://schemas.openxmlformats.org/markup-compatibility/2006" xmlns:o="urn:schemas-microsoft-com:office:office" xmlns:r="http://schemas.openxmlformats.org/officeDocument/2006/relationships" xmlns:m="http://schemas.openxmlformats.org/officeDocument/2006/math" xmlns:v="urn:schemas-microsoft-com:vml" xmlns:wp14="http://schemas.microsoft.com/office/word/2010/wordprocessingDrawing" xmlns:wp="http://schemas.openxmlformats.org/drawingml/2006/wordprocessingDrawing" xmlns:w10="urn:schemas-microsoft-com:office:word" xmlns:w="http://schemas.openxmlformats.org/wordprocessingml/2006/main" xmlns:w14="http://schemas.microsoft.com/office/word/2010/wordml" xmlns:w15="http://schemas.microsoft.com/office/word/2012/wordml" xmlns:w16se="http://schemas.microsoft.com/office/word/2015/wordml/symex" xmlns:wpg="http://schemas.microsoft.com/office/word/2010/wordprocessingGroup" xmlns:wpi="http://schemas.microsoft.com/office/word/2010/wordprocessingInk" xmlns:wne="http://schemas.microsoft.com/office/word/2006/wordml" xmlns:wps="http://schemas.microsoft.com/office/word/2010/wordprocessingShape" mc:Ignorable="w14 w15 w16se wp14">
   <w:tbl>
     <w:tblPr>
       <w:tblW w:w="5000" w:type="pct"/>
@@ -18526,7 +17881,7 @@
 </file>
 
 <file path=word/footnotes.xml><?xml version="1.0" encoding="utf-8"?>
-<w:footnotes xmlns:wpc="http://schemas.microsoft.com/office/word/2010/wordprocessingCanvas" xmlns:mc="http://schemas.openxmlformats.org/markup-compatibility/2006" xmlns:o="urn:schemas-microsoft-com:office:office" xmlns:r="http://schemas.openxmlformats.org/officeDocument/2006/relationships" xmlns:m="http://schemas.openxmlformats.org/officeDocument/2006/math" xmlns:v="urn:schemas-microsoft-com:vml" xmlns:wp14="http://schemas.microsoft.com/office/word/2010/wordprocessingDrawing" xmlns:wp="http://schemas.openxmlformats.org/drawingml/2006/wordprocessingDrawing" xmlns:w10="urn:schemas-microsoft-com:office:word" xmlns:w="http://schemas.openxmlformats.org/wordprocessingml/2006/main" xmlns:w14="http://schemas.microsoft.com/office/word/2010/wordml" xmlns:w15="http://schemas.microsoft.com/office/word/2012/wordml" xmlns:wpg="http://schemas.microsoft.com/office/word/2010/wordprocessingGroup" xmlns:wpi="http://schemas.microsoft.com/office/word/2010/wordprocessingInk" xmlns:wne="http://schemas.microsoft.com/office/word/2006/wordml" xmlns:wps="http://schemas.microsoft.com/office/word/2010/wordprocessingShape" mc:Ignorable="w14 w15 wp14">
+<w:footnotes xmlns:wpc="http://schemas.microsoft.com/office/word/2010/wordprocessingCanvas" xmlns:cx="http://schemas.microsoft.com/office/drawing/2014/chartex" xmlns:cx1="http://schemas.microsoft.com/office/drawing/2015/9/8/chartex" xmlns:mc="http://schemas.openxmlformats.org/markup-compatibility/2006" xmlns:o="urn:schemas-microsoft-com:office:office" xmlns:r="http://schemas.openxmlformats.org/officeDocument/2006/relationships" xmlns:m="http://schemas.openxmlformats.org/officeDocument/2006/math" xmlns:v="urn:schemas-microsoft-com:vml" xmlns:wp14="http://schemas.microsoft.com/office/word/2010/wordprocessingDrawing" xmlns:wp="http://schemas.openxmlformats.org/drawingml/2006/wordprocessingDrawing" xmlns:w10="urn:schemas-microsoft-com:office:word" xmlns:w="http://schemas.openxmlformats.org/wordprocessingml/2006/main" xmlns:w14="http://schemas.microsoft.com/office/word/2010/wordml" xmlns:w15="http://schemas.microsoft.com/office/word/2012/wordml" xmlns:w16se="http://schemas.microsoft.com/office/word/2015/wordml/symex" xmlns:wpg="http://schemas.microsoft.com/office/word/2010/wordprocessingGroup" xmlns:wpi="http://schemas.microsoft.com/office/word/2010/wordprocessingInk" xmlns:wne="http://schemas.microsoft.com/office/word/2006/wordml" xmlns:wps="http://schemas.microsoft.com/office/word/2010/wordprocessingShape" mc:Ignorable="w14 w15 w16se wp14">
   <w:footnote w:type="separator" w:id="-1">
     <w:p>
       <w:pPr>
@@ -18551,7 +17906,7 @@
 </file>
 
 <file path=word/header1.xml><?xml version="1.0" encoding="utf-8"?>
-<w:hdr xmlns:wpc="http://schemas.microsoft.com/office/word/2010/wordprocessingCanvas" xmlns:mc="http://schemas.openxmlformats.org/markup-compatibility/2006" xmlns:o="urn:schemas-microsoft-com:office:office" xmlns:r="http://schemas.openxmlformats.org/officeDocument/2006/relationships" xmlns:m="http://schemas.openxmlformats.org/officeDocument/2006/math" xmlns:v="urn:schemas-microsoft-com:vml" xmlns:wp14="http://schemas.microsoft.com/office/word/2010/wordprocessingDrawing" xmlns:wp="http://schemas.openxmlformats.org/drawingml/2006/wordprocessingDrawing" xmlns:w10="urn:schemas-microsoft-com:office:word" xmlns:w="http://schemas.openxmlformats.org/wordprocessingml/2006/main" xmlns:w14="http://schemas.microsoft.com/office/word/2010/wordml" xmlns:w15="http://schemas.microsoft.com/office/word/2012/wordml" xmlns:wpg="http://schemas.microsoft.com/office/word/2010/wordprocessingGroup" xmlns:wpi="http://schemas.microsoft.com/office/word/2010/wordprocessingInk" xmlns:wne="http://schemas.microsoft.com/office/word/2006/wordml" xmlns:wps="http://schemas.microsoft.com/office/word/2010/wordprocessingShape" mc:Ignorable="w14 w15 wp14">
+<w:hdr xmlns:wpc="http://schemas.microsoft.com/office/word/2010/wordprocessingCanvas" xmlns:cx="http://schemas.microsoft.com/office/drawing/2014/chartex" xmlns:cx1="http://schemas.microsoft.com/office/drawing/2015/9/8/chartex" xmlns:mc="http://schemas.openxmlformats.org/markup-compatibility/2006" xmlns:o="urn:schemas-microsoft-com:office:office" xmlns:r="http://schemas.openxmlformats.org/officeDocument/2006/relationships" xmlns:m="http://schemas.openxmlformats.org/officeDocument/2006/math" xmlns:v="urn:schemas-microsoft-com:vml" xmlns:wp14="http://schemas.microsoft.com/office/word/2010/wordprocessingDrawing" xmlns:wp="http://schemas.openxmlformats.org/drawingml/2006/wordprocessingDrawing" xmlns:w10="urn:schemas-microsoft-com:office:word" xmlns:w="http://schemas.openxmlformats.org/wordprocessingml/2006/main" xmlns:w14="http://schemas.microsoft.com/office/word/2010/wordml" xmlns:w15="http://schemas.microsoft.com/office/word/2012/wordml" xmlns:w16se="http://schemas.microsoft.com/office/word/2015/wordml/symex" xmlns:wpg="http://schemas.microsoft.com/office/word/2010/wordprocessingGroup" xmlns:wpi="http://schemas.microsoft.com/office/word/2010/wordprocessingInk" xmlns:wne="http://schemas.microsoft.com/office/word/2006/wordml" xmlns:wps="http://schemas.microsoft.com/office/word/2010/wordprocessingShape" mc:Ignorable="w14 w15 w16se wp14">
   <w:tbl>
     <w:tblPr>
       <w:tblStyle w:val="Tablaconcuadrcula"/>
@@ -18590,7 +17945,7 @@
           <w:r>
             <w:rPr>
               <w:noProof/>
-              <w:lang w:eastAsia="es-PE" w:bidi="ar-SA"/>
+              <w:lang w:val="es-MX" w:eastAsia="es-MX" w:bidi="ar-SA"/>
             </w:rPr>
             <mc:AlternateContent>
               <mc:Choice Requires="wps">
@@ -18650,7 +18005,7 @@
                   </wp:anchor>
                 </w:drawing>
               </mc:Choice>
-              <mc:Fallback xmlns:w16cid="http://schemas.microsoft.com/office/word/2016/wordml/cid" xmlns:am3d="http://schemas.microsoft.com/office/drawing/2017/model3d" xmlns:aink="http://schemas.microsoft.com/office/drawing/2016/ink" xmlns:cx8="http://schemas.microsoft.com/office/drawing/2016/5/14/chartex" xmlns:cx7="http://schemas.microsoft.com/office/drawing/2016/5/13/chartex" xmlns:cx6="http://schemas.microsoft.com/office/drawing/2016/5/12/chartex" xmlns:cx5="http://schemas.microsoft.com/office/drawing/2016/5/11/chartex" xmlns:cx4="http://schemas.microsoft.com/office/drawing/2016/5/10/chartex" xmlns:cx3="http://schemas.microsoft.com/office/drawing/2016/5/9/chartex" xmlns:cx2="http://schemas.microsoft.com/office/drawing/2015/10/21/chartex" xmlns:w16se="http://schemas.microsoft.com/office/word/2015/wordml/symex" xmlns:cx1="http://schemas.microsoft.com/office/drawing/2015/9/8/chartex" xmlns:cx="http://schemas.microsoft.com/office/drawing/2014/chartex">
+              <mc:Fallback xmlns:cx2="http://schemas.microsoft.com/office/drawing/2015/10/21/chartex" xmlns:cx3="http://schemas.microsoft.com/office/drawing/2016/5/9/chartex" xmlns:cx4="http://schemas.microsoft.com/office/drawing/2016/5/10/chartex" xmlns:cx5="http://schemas.microsoft.com/office/drawing/2016/5/11/chartex" xmlns:cx6="http://schemas.microsoft.com/office/drawing/2016/5/12/chartex" xmlns:cx7="http://schemas.microsoft.com/office/drawing/2016/5/13/chartex" xmlns:cx8="http://schemas.microsoft.com/office/drawing/2016/5/14/chartex" xmlns:aink="http://schemas.microsoft.com/office/drawing/2016/ink" xmlns:am3d="http://schemas.microsoft.com/office/drawing/2017/model3d" xmlns:w16cid="http://schemas.microsoft.com/office/word/2016/wordml/cid">
                 <w:pict>
                   <v:shapetype id="shapetype_7" coordsize="21600,21600" o:spt="7" adj="5400" path="m,21600l@1,l21600,l@4,21600xe">
                     <v:stroke joinstyle="miter"/>
@@ -18812,7 +18167,7 @@
 </file>
 
 <file path=word/numbering.xml><?xml version="1.0" encoding="utf-8"?>
-<w:numbering xmlns:wpc="http://schemas.microsoft.com/office/word/2010/wordprocessingCanvas" xmlns:mc="http://schemas.openxmlformats.org/markup-compatibility/2006" xmlns:o="urn:schemas-microsoft-com:office:office" xmlns:r="http://schemas.openxmlformats.org/officeDocument/2006/relationships" xmlns:m="http://schemas.openxmlformats.org/officeDocument/2006/math" xmlns:v="urn:schemas-microsoft-com:vml" xmlns:wp14="http://schemas.microsoft.com/office/word/2010/wordprocessingDrawing" xmlns:wp="http://schemas.openxmlformats.org/drawingml/2006/wordprocessingDrawing" xmlns:w10="urn:schemas-microsoft-com:office:word" xmlns:w="http://schemas.openxmlformats.org/wordprocessingml/2006/main" xmlns:w14="http://schemas.microsoft.com/office/word/2010/wordml" xmlns:w15="http://schemas.microsoft.com/office/word/2012/wordml" xmlns:wpg="http://schemas.microsoft.com/office/word/2010/wordprocessingGroup" xmlns:wpi="http://schemas.microsoft.com/office/word/2010/wordprocessingInk" xmlns:wne="http://schemas.microsoft.com/office/word/2006/wordml" xmlns:wps="http://schemas.microsoft.com/office/word/2010/wordprocessingShape" mc:Ignorable="w14 w15 wp14">
+<w:numbering xmlns:wpc="http://schemas.microsoft.com/office/word/2010/wordprocessingCanvas" xmlns:cx="http://schemas.microsoft.com/office/drawing/2014/chartex" xmlns:cx1="http://schemas.microsoft.com/office/drawing/2015/9/8/chartex" xmlns:mc="http://schemas.openxmlformats.org/markup-compatibility/2006" xmlns:o="urn:schemas-microsoft-com:office:office" xmlns:r="http://schemas.openxmlformats.org/officeDocument/2006/relationships" xmlns:m="http://schemas.openxmlformats.org/officeDocument/2006/math" xmlns:v="urn:schemas-microsoft-com:vml" xmlns:wp14="http://schemas.microsoft.com/office/word/2010/wordprocessingDrawing" xmlns:wp="http://schemas.openxmlformats.org/drawingml/2006/wordprocessingDrawing" xmlns:w10="urn:schemas-microsoft-com:office:word" xmlns:w="http://schemas.openxmlformats.org/wordprocessingml/2006/main" xmlns:w14="http://schemas.microsoft.com/office/word/2010/wordml" xmlns:w15="http://schemas.microsoft.com/office/word/2012/wordml" xmlns:w16se="http://schemas.microsoft.com/office/word/2015/wordml/symex" xmlns:wpg="http://schemas.microsoft.com/office/word/2010/wordprocessingGroup" xmlns:wpi="http://schemas.microsoft.com/office/word/2010/wordprocessingInk" xmlns:wne="http://schemas.microsoft.com/office/word/2006/wordml" xmlns:wps="http://schemas.microsoft.com/office/word/2010/wordprocessingShape" mc:Ignorable="w14 w15 w16se wp14">
   <w:abstractNum w:abstractNumId="0" w15:restartNumberingAfterBreak="0">
     <w:nsid w:val="012F295C"/>
     <w:multiLevelType w:val="multilevel"/>
@@ -19648,7 +19003,7 @@
       <w:lvlText w:val=""/>
       <w:lvlJc w:val="left"/>
       <w:pPr>
-        <w:ind w:left="1069" w:hanging="360"/>
+        <w:ind w:left="5029" w:hanging="360"/>
       </w:pPr>
       <w:rPr>
         <w:rFonts w:ascii="Wingdings" w:hAnsi="Wingdings" w:hint="default"/>
@@ -19660,7 +19015,7 @@
       <w:lvlText w:val="o"/>
       <w:lvlJc w:val="left"/>
       <w:pPr>
-        <w:ind w:left="1789" w:hanging="360"/>
+        <w:ind w:left="5749" w:hanging="360"/>
       </w:pPr>
       <w:rPr>
         <w:rFonts w:ascii="Courier New" w:hAnsi="Courier New" w:cs="Courier New" w:hint="default"/>
@@ -19672,7 +19027,7 @@
       <w:lvlText w:val=""/>
       <w:lvlJc w:val="left"/>
       <w:pPr>
-        <w:ind w:left="2509" w:hanging="360"/>
+        <w:ind w:left="6469" w:hanging="360"/>
       </w:pPr>
       <w:rPr>
         <w:rFonts w:ascii="Wingdings" w:hAnsi="Wingdings" w:hint="default"/>
@@ -19684,7 +19039,7 @@
       <w:lvlText w:val=""/>
       <w:lvlJc w:val="left"/>
       <w:pPr>
-        <w:ind w:left="3229" w:hanging="360"/>
+        <w:ind w:left="7189" w:hanging="360"/>
       </w:pPr>
       <w:rPr>
         <w:rFonts w:ascii="Symbol" w:hAnsi="Symbol" w:hint="default"/>
@@ -19696,7 +19051,7 @@
       <w:lvlText w:val="o"/>
       <w:lvlJc w:val="left"/>
       <w:pPr>
-        <w:ind w:left="3949" w:hanging="360"/>
+        <w:ind w:left="7909" w:hanging="360"/>
       </w:pPr>
       <w:rPr>
         <w:rFonts w:ascii="Courier New" w:hAnsi="Courier New" w:cs="Courier New" w:hint="default"/>
@@ -19708,7 +19063,7 @@
       <w:lvlText w:val=""/>
       <w:lvlJc w:val="left"/>
       <w:pPr>
-        <w:ind w:left="4669" w:hanging="360"/>
+        <w:ind w:left="8629" w:hanging="360"/>
       </w:pPr>
       <w:rPr>
         <w:rFonts w:ascii="Wingdings" w:hAnsi="Wingdings" w:hint="default"/>
@@ -19720,7 +19075,7 @@
       <w:lvlText w:val=""/>
       <w:lvlJc w:val="left"/>
       <w:pPr>
-        <w:ind w:left="5389" w:hanging="360"/>
+        <w:ind w:left="9349" w:hanging="360"/>
       </w:pPr>
       <w:rPr>
         <w:rFonts w:ascii="Symbol" w:hAnsi="Symbol" w:hint="default"/>
@@ -19732,7 +19087,7 @@
       <w:lvlText w:val="o"/>
       <w:lvlJc w:val="left"/>
       <w:pPr>
-        <w:ind w:left="6109" w:hanging="360"/>
+        <w:ind w:left="10069" w:hanging="360"/>
       </w:pPr>
       <w:rPr>
         <w:rFonts w:ascii="Courier New" w:hAnsi="Courier New" w:cs="Courier New" w:hint="default"/>
@@ -19744,7 +19099,7 @@
       <w:lvlText w:val=""/>
       <w:lvlJc w:val="left"/>
       <w:pPr>
-        <w:ind w:left="6829" w:hanging="360"/>
+        <w:ind w:left="10789" w:hanging="360"/>
       </w:pPr>
       <w:rPr>
         <w:rFonts w:ascii="Wingdings" w:hAnsi="Wingdings" w:hint="default"/>
@@ -23942,7 +23297,7 @@
 </file>
 
 <file path=word/styles.xml><?xml version="1.0" encoding="utf-8"?>
-<w:styles xmlns:mc="http://schemas.openxmlformats.org/markup-compatibility/2006" xmlns:r="http://schemas.openxmlformats.org/officeDocument/2006/relationships" xmlns:w="http://schemas.openxmlformats.org/wordprocessingml/2006/main" xmlns:w14="http://schemas.microsoft.com/office/word/2010/wordml" xmlns:w15="http://schemas.microsoft.com/office/word/2012/wordml" mc:Ignorable="w14 w15">
+<w:styles xmlns:mc="http://schemas.openxmlformats.org/markup-compatibility/2006" xmlns:r="http://schemas.openxmlformats.org/officeDocument/2006/relationships" xmlns:w="http://schemas.openxmlformats.org/wordprocessingml/2006/main" xmlns:w14="http://schemas.microsoft.com/office/word/2010/wordml" xmlns:w15="http://schemas.microsoft.com/office/word/2012/wordml" xmlns:w16se="http://schemas.microsoft.com/office/word/2015/wordml/symex" mc:Ignorable="w14 w15 w16se">
   <w:docDefaults>
     <w:rPrDefault>
       <w:rPr>
@@ -24562,10 +23917,10 @@
       <w:color w:val="808080"/>
     </w:rPr>
   </w:style>
-  <w:style w:type="character" w:customStyle="1" w:styleId="PuestoCar1">
-    <w:name w:val="Puesto Car1"/>
+  <w:style w:type="character" w:customStyle="1" w:styleId="TtuloCar">
+    <w:name w:val="Título Car"/>
     <w:basedOn w:val="Fuentedeprrafopredeter"/>
-    <w:link w:val="Puesto"/>
+    <w:link w:val="Ttulo"/>
     <w:uiPriority w:val="10"/>
     <w:qFormat/>
     <w:rsid w:val="006A5F48"/>
@@ -26439,11 +25794,11 @@
       <w:szCs w:val="52"/>
     </w:rPr>
   </w:style>
-  <w:style w:type="paragraph" w:styleId="Puesto">
+  <w:style w:type="paragraph" w:styleId="Ttulo">
     <w:name w:val="Title"/>
     <w:basedOn w:val="Normal"/>
     <w:next w:val="Textoindependiente"/>
-    <w:link w:val="PuestoCar1"/>
+    <w:link w:val="TtuloCar"/>
     <w:uiPriority w:val="10"/>
     <w:qFormat/>
     <w:rsid w:val="006A5F48"/>
@@ -26559,7 +25914,7 @@
       <w:spacing w:after="0" w:line="240" w:lineRule="auto"/>
     </w:pPr>
   </w:style>
-  <w:style w:type="paragraph" w:styleId="TtulodeTDC">
+  <w:style w:type="paragraph" w:styleId="TtuloTDC">
     <w:name w:val="TOC Heading"/>
     <w:basedOn w:val="Ttulo1"/>
     <w:next w:val="Normal"/>
@@ -30672,114 +30027,114 @@
     </dgm:pt>
   </dgm:ptLst>
   <dgm:cxnLst>
+    <dgm:cxn modelId="{9A2AB63D-9CBA-4EE7-8907-01A979C37354}" type="presOf" srcId="{EE940392-F56B-4B2B-9EC1-581841FE3E80}" destId="{754AA002-4FC9-4139-BA19-CE3BA6EC008F}" srcOrd="1" destOrd="0" presId="urn:microsoft.com/office/officeart/2005/8/layout/orgChart1"/>
+    <dgm:cxn modelId="{D99CF65D-46DB-4620-93BF-BF0D9EFDC67F}" type="presOf" srcId="{15FB987B-E274-48F3-B6DF-A516E2F05CF2}" destId="{3419854C-3A04-4CD3-8AD9-5015D050173E}" srcOrd="0" destOrd="0" presId="urn:microsoft.com/office/officeart/2005/8/layout/orgChart1"/>
+    <dgm:cxn modelId="{2BC23932-235F-40E7-8181-B0171275FB3D}" srcId="{93876AA4-6A4B-4CE4-BBDF-A26F96F77C9D}" destId="{32792A6F-7284-4035-B3FD-24CFF91B48A2}" srcOrd="2" destOrd="0" parTransId="{C2535317-9166-42F7-9C27-13C7DE06E65F}" sibTransId="{6C31E2DC-43BA-4800-9C1A-F9EBEC813A99}"/>
+    <dgm:cxn modelId="{51E74295-38CE-4EA5-9478-10132592F03F}" type="presOf" srcId="{C5DFC133-5852-408F-BD3B-C7902421A7DD}" destId="{8A584F50-8BCF-464E-89A8-AAE367D04EF4}" srcOrd="1" destOrd="0" presId="urn:microsoft.com/office/officeart/2005/8/layout/orgChart1"/>
+    <dgm:cxn modelId="{C28B08CC-E545-4650-88A8-5D91529C7997}" srcId="{8A628068-0ECB-4ED7-BA29-8746D9D2F81D}" destId="{002E10DD-4E1E-4FC5-9257-0611E967B38A}" srcOrd="0" destOrd="0" parTransId="{9ECF03C8-326C-4561-88AC-9016A367CECA}" sibTransId="{A1211EEE-F971-4192-BE25-7B7C7906EFC6}"/>
+    <dgm:cxn modelId="{9BF082D5-A16D-486F-9F7F-85D449E557D9}" type="presOf" srcId="{E6357A0C-7783-4AAA-B433-C40D85CA1E9C}" destId="{1FDEE7D9-F159-4AAD-B2DF-E5824A15411C}" srcOrd="0" destOrd="0" presId="urn:microsoft.com/office/officeart/2005/8/layout/orgChart1"/>
+    <dgm:cxn modelId="{10CA5891-4F5D-4AEE-93B6-02BD4E0ABA5B}" type="presOf" srcId="{5802F081-333C-4251-B0C0-5A8A750456DF}" destId="{C6B4CCCF-B343-4568-AD94-D554C7D04A92}" srcOrd="0" destOrd="0" presId="urn:microsoft.com/office/officeart/2005/8/layout/orgChart1"/>
+    <dgm:cxn modelId="{1A627FCA-4CD8-4BF6-A9BC-FA50E6D46993}" srcId="{8BC480E5-28C4-43D2-8D9B-6AAB01348026}" destId="{57531998-2EEE-436A-B8F5-EEEF3E81A064}" srcOrd="5" destOrd="0" parTransId="{F157B2E4-D473-4CC1-8CA9-B6A5F048FC2E}" sibTransId="{7F2E312E-CA10-4094-8327-55FF27B4351F}"/>
+    <dgm:cxn modelId="{35CD56F2-EB01-496C-B095-F7822872B0E4}" type="presOf" srcId="{CA74D64B-C1EE-4252-B651-36D1FD8698A6}" destId="{D07F26C1-B16F-4C5A-A6B9-EC84BA8BC170}" srcOrd="0" destOrd="0" presId="urn:microsoft.com/office/officeart/2005/8/layout/orgChart1"/>
+    <dgm:cxn modelId="{E8C59071-F56B-4B72-A527-0DD6ECFD8A7B}" type="presOf" srcId="{32792A6F-7284-4035-B3FD-24CFF91B48A2}" destId="{A3B12017-9F85-4526-961E-ADF109F0CED6}" srcOrd="0" destOrd="0" presId="urn:microsoft.com/office/officeart/2005/8/layout/orgChart1"/>
+    <dgm:cxn modelId="{0CD3E2BF-DB28-4509-A47B-6C0DF7BE1AC3}" type="presOf" srcId="{A2B72B98-71B1-4C77-ADC5-C3A6F36834B0}" destId="{3588D601-2B96-4550-91BC-5D76A783CBE3}" srcOrd="1" destOrd="0" presId="urn:microsoft.com/office/officeart/2005/8/layout/orgChart1"/>
+    <dgm:cxn modelId="{6D1C0FD8-8560-4C89-8E23-23F61DF33FBA}" type="presOf" srcId="{420367C4-9013-4621-9F03-C2999629D808}" destId="{ABBE2284-450C-4062-9A02-AADB4F37C9B6}" srcOrd="1" destOrd="0" presId="urn:microsoft.com/office/officeart/2005/8/layout/orgChart1"/>
     <dgm:cxn modelId="{9859F73B-9F17-4E0A-8FC6-185D625BC9A6}" type="presOf" srcId="{21B1775F-B1CD-4E46-AB99-7793DD00E9DB}" destId="{3486197A-0613-4BC2-A315-810ED5BD6D59}" srcOrd="0" destOrd="0" presId="urn:microsoft.com/office/officeart/2005/8/layout/orgChart1"/>
-    <dgm:cxn modelId="{51E74295-38CE-4EA5-9478-10132592F03F}" type="presOf" srcId="{C5DFC133-5852-408F-BD3B-C7902421A7DD}" destId="{8A584F50-8BCF-464E-89A8-AAE367D04EF4}" srcOrd="1" destOrd="0" presId="urn:microsoft.com/office/officeart/2005/8/layout/orgChart1"/>
+    <dgm:cxn modelId="{1BBBEA9C-F79C-4A1A-A50B-993BB0B63206}" type="presOf" srcId="{72810E2B-497F-4620-B293-60DD5156C5A7}" destId="{0137ECBD-0764-4507-B5BB-5BB83702606B}" srcOrd="1" destOrd="0" presId="urn:microsoft.com/office/officeart/2005/8/layout/orgChart1"/>
+    <dgm:cxn modelId="{4DDB095F-817B-4FD6-9BA9-05F214DD619D}" srcId="{8A628068-0ECB-4ED7-BA29-8746D9D2F81D}" destId="{B2B263FB-5028-473C-B0CD-B3F510864E4D}" srcOrd="2" destOrd="0" parTransId="{5802F081-333C-4251-B0C0-5A8A750456DF}" sibTransId="{637A7743-796A-4C6F-853A-BE70762425B8}"/>
+    <dgm:cxn modelId="{F4759385-1C78-41B4-9524-A42118497565}" srcId="{E447A9B8-D47D-4221-BAFE-F211A8CAD95F}" destId="{5864703C-3EC8-419D-852A-692EA41D1B55}" srcOrd="2" destOrd="0" parTransId="{BA64691F-27B8-442E-9F1A-CDE3A982CADD}" sibTransId="{207B473C-1AEB-4298-9232-6A9AF219ECDF}"/>
+    <dgm:cxn modelId="{0FBFEE21-5946-4160-B6AA-2D11AC0B285E}" type="presOf" srcId="{49C85BEC-82DF-4659-906E-2B993E8010D6}" destId="{EAEAA6E2-54B7-438C-A80F-EE5463E0BAD9}" srcOrd="0" destOrd="0" presId="urn:microsoft.com/office/officeart/2005/8/layout/orgChart1"/>
+    <dgm:cxn modelId="{CFE4D860-A655-4EC7-87FD-3AACF3FEBD48}" srcId="{8BC480E5-28C4-43D2-8D9B-6AAB01348026}" destId="{21B1775F-B1CD-4E46-AB99-7793DD00E9DB}" srcOrd="6" destOrd="0" parTransId="{E6357A0C-7783-4AAA-B433-C40D85CA1E9C}" sibTransId="{9949C752-ECBE-498D-8A1F-21E2AB1A8FF4}"/>
+    <dgm:cxn modelId="{E60FD491-A172-445B-A620-E250B038FA12}" type="presOf" srcId="{D7A040C0-03DA-4EC5-B7D8-950FF9369B40}" destId="{5D9ADFFD-9AF6-4432-AFAF-04F35E399252}" srcOrd="0" destOrd="0" presId="urn:microsoft.com/office/officeart/2005/8/layout/orgChart1"/>
+    <dgm:cxn modelId="{F7BC3ADB-3DEF-4163-8544-17D75429CF64}" type="presOf" srcId="{B6F50A2B-C646-4B9A-8309-9EDC4A0ADA77}" destId="{893679B6-5EC3-4E57-A7E4-00B9CD4D0A3F}" srcOrd="1" destOrd="0" presId="urn:microsoft.com/office/officeart/2005/8/layout/orgChart1"/>
+    <dgm:cxn modelId="{75E7A789-12A0-46D9-822F-97E69EAA8C4A}" srcId="{32792A6F-7284-4035-B3FD-24CFF91B48A2}" destId="{EE940392-F56B-4B2B-9EC1-581841FE3E80}" srcOrd="2" destOrd="0" parTransId="{5E3463B3-AB5E-474C-90CD-EBF308806E1C}" sibTransId="{18D2F611-DC3F-48AF-BF09-05A79A3D6BEF}"/>
+    <dgm:cxn modelId="{53FA77E8-2A29-4CA4-93E9-5026C33C9571}" type="presOf" srcId="{B6F50A2B-C646-4B9A-8309-9EDC4A0ADA77}" destId="{B2D02F8C-A948-49AB-B8C5-9BC58CC47508}" srcOrd="0" destOrd="0" presId="urn:microsoft.com/office/officeart/2005/8/layout/orgChart1"/>
+    <dgm:cxn modelId="{E1C8C8A5-542B-4959-BFD4-475DBBFEC242}" type="presOf" srcId="{57531998-2EEE-436A-B8F5-EEEF3E81A064}" destId="{B18ADAEE-C7DD-4EE4-AF44-D3F336532252}" srcOrd="1" destOrd="0" presId="urn:microsoft.com/office/officeart/2005/8/layout/orgChart1"/>
+    <dgm:cxn modelId="{E2A32757-7FE6-43E4-9BB5-C9608F9B2837}" type="presOf" srcId="{5E3463B3-AB5E-474C-90CD-EBF308806E1C}" destId="{0092A66F-5E87-486A-94B1-231B3BAA7574}" srcOrd="0" destOrd="0" presId="urn:microsoft.com/office/officeart/2005/8/layout/orgChart1"/>
+    <dgm:cxn modelId="{54C32BC9-3326-447B-A728-4818764F04D1}" type="presOf" srcId="{15C89E13-779B-42B6-81AD-D5013A2F0503}" destId="{54142FB1-8E3C-434C-B515-C1B114DFDBC8}" srcOrd="0" destOrd="0" presId="urn:microsoft.com/office/officeart/2005/8/layout/orgChart1"/>
+    <dgm:cxn modelId="{37D3E52E-2AA3-447A-85E1-AEAF0004D226}" type="presOf" srcId="{8BC480E5-28C4-43D2-8D9B-6AAB01348026}" destId="{04E82786-14DF-4B9E-BF05-9ACB653147BC}" srcOrd="1" destOrd="0" presId="urn:microsoft.com/office/officeart/2005/8/layout/orgChart1"/>
+    <dgm:cxn modelId="{C6818261-0C6E-42BD-B582-415962CAF432}" type="presOf" srcId="{57531998-2EEE-436A-B8F5-EEEF3E81A064}" destId="{7A70C74C-F938-43CB-86D2-1025605387BF}" srcOrd="0" destOrd="0" presId="urn:microsoft.com/office/officeart/2005/8/layout/orgChart1"/>
+    <dgm:cxn modelId="{FDE0D76E-4D96-4663-90E9-10E8BBF4A5ED}" type="presOf" srcId="{9ECF03C8-326C-4561-88AC-9016A367CECA}" destId="{F4E253E7-6873-407C-B65F-B13C33555E23}" srcOrd="0" destOrd="0" presId="urn:microsoft.com/office/officeart/2005/8/layout/orgChart1"/>
+    <dgm:cxn modelId="{AEFEA08A-9FE2-4369-B1F6-78A3C600407B}" srcId="{E447A9B8-D47D-4221-BAFE-F211A8CAD95F}" destId="{C5DFC133-5852-408F-BD3B-C7902421A7DD}" srcOrd="1" destOrd="0" parTransId="{BDED615D-B291-462B-8A98-EB10B8ED72DE}" sibTransId="{B5015786-CD90-4C6C-A112-C199D85E215B}"/>
+    <dgm:cxn modelId="{E28D7324-E507-4EDE-A07E-DF50F60383E6}" type="presOf" srcId="{57CE7624-63B4-40FA-8703-DEE57137A166}" destId="{DA27E8AA-4664-4452-B99F-02D387D89843}" srcOrd="0" destOrd="0" presId="urn:microsoft.com/office/officeart/2005/8/layout/orgChart1"/>
+    <dgm:cxn modelId="{0A912E67-C514-47FD-96AE-2F0F87B36C58}" type="presOf" srcId="{BDED615D-B291-462B-8A98-EB10B8ED72DE}" destId="{8E795528-E927-4D09-B5C5-8C7EBC65B8F1}" srcOrd="0" destOrd="0" presId="urn:microsoft.com/office/officeart/2005/8/layout/orgChart1"/>
+    <dgm:cxn modelId="{6150D47A-B4EA-43C9-800B-2C22C9F80F01}" type="presOf" srcId="{E6C47507-BD3C-4C03-86BA-E671D9DFC23A}" destId="{AEE97BBC-777C-44CA-88CD-CD6A9B8C6B9C}" srcOrd="1" destOrd="0" presId="urn:microsoft.com/office/officeart/2005/8/layout/orgChart1"/>
+    <dgm:cxn modelId="{97BD771A-8F64-429B-8514-2D5096A01EEC}" type="presOf" srcId="{DEA1339C-24D4-48CD-A133-1740C909BF70}" destId="{2F063D94-C93F-4E99-AAC0-4929CB317607}" srcOrd="0" destOrd="0" presId="urn:microsoft.com/office/officeart/2005/8/layout/orgChart1"/>
+    <dgm:cxn modelId="{532AABA0-901A-440A-A5AF-E22FC8159AC8}" type="presOf" srcId="{161771F4-373C-4C7F-B491-B49ED2909EF1}" destId="{2F5F7B75-AAB4-41CA-BEBC-5C53A29F40F3}" srcOrd="0" destOrd="0" presId="urn:microsoft.com/office/officeart/2005/8/layout/orgChart1"/>
+    <dgm:cxn modelId="{3E002BD5-1EFF-487A-96C4-A618151449AE}" type="presOf" srcId="{8BC480E5-28C4-43D2-8D9B-6AAB01348026}" destId="{C347FF96-E2C3-4761-943F-CF3A6FAA74EC}" srcOrd="0" destOrd="0" presId="urn:microsoft.com/office/officeart/2005/8/layout/orgChart1"/>
+    <dgm:cxn modelId="{2BA13AB8-F8D1-472A-8D78-F7B0F18C7CD8}" type="presOf" srcId="{5864703C-3EC8-419D-852A-692EA41D1B55}" destId="{30DAD638-3EB7-4BC8-82E5-AA44110024CA}" srcOrd="1" destOrd="0" presId="urn:microsoft.com/office/officeart/2005/8/layout/orgChart1"/>
+    <dgm:cxn modelId="{62035A55-2AAB-449C-BC52-82002E8A6E5A}" type="presOf" srcId="{2B9387A8-3AC8-40B9-98CD-81BB973471AB}" destId="{83D7E81B-E5A4-408C-801D-CCC9732BA8A0}" srcOrd="0" destOrd="0" presId="urn:microsoft.com/office/officeart/2005/8/layout/orgChart1"/>
+    <dgm:cxn modelId="{6E8894B7-D68D-49EE-ABAE-E08EFA7F91A2}" type="presOf" srcId="{EE940392-F56B-4B2B-9EC1-581841FE3E80}" destId="{4D075917-B263-44C9-B0C5-AA798667B18A}" srcOrd="0" destOrd="0" presId="urn:microsoft.com/office/officeart/2005/8/layout/orgChart1"/>
+    <dgm:cxn modelId="{887947A2-7EF7-4FF6-85C9-326FB47199AF}" srcId="{93876AA4-6A4B-4CE4-BBDF-A26F96F77C9D}" destId="{57CE7624-63B4-40FA-8703-DEE57137A166}" srcOrd="0" destOrd="0" parTransId="{3F5ED477-FEF1-4078-84AE-D2EB1BCD4F40}" sibTransId="{0E902D9F-C8A1-455C-827B-2069119380CC}"/>
+    <dgm:cxn modelId="{F0D3E456-B6C6-4E5A-8161-A593272D4DC1}" srcId="{8BC480E5-28C4-43D2-8D9B-6AAB01348026}" destId="{E6C47507-BD3C-4C03-86BA-E671D9DFC23A}" srcOrd="0" destOrd="0" parTransId="{161771F4-373C-4C7F-B491-B49ED2909EF1}" sibTransId="{FA5F2A1D-52F6-4AAE-AF55-383F9B3CE52B}"/>
+    <dgm:cxn modelId="{3530473F-F45E-40A6-87EC-7D46DDCBDEBA}" type="presOf" srcId="{C5DFC133-5852-408F-BD3B-C7902421A7DD}" destId="{186807CE-90CC-4BAC-84C0-5D67938A72B8}" srcOrd="0" destOrd="0" presId="urn:microsoft.com/office/officeart/2005/8/layout/orgChart1"/>
+    <dgm:cxn modelId="{BBAB3D8B-090F-4D8C-A638-C65E621F528E}" type="presOf" srcId="{8A628068-0ECB-4ED7-BA29-8746D9D2F81D}" destId="{F72A66E0-DC24-4320-BBAE-8BB6148DA199}" srcOrd="1" destOrd="0" presId="urn:microsoft.com/office/officeart/2005/8/layout/orgChart1"/>
+    <dgm:cxn modelId="{E328B5AB-DBFC-4284-84A0-D80345F73574}" srcId="{32792A6F-7284-4035-B3FD-24CFF91B48A2}" destId="{49C85BEC-82DF-4659-906E-2B993E8010D6}" srcOrd="1" destOrd="0" parTransId="{CA74D64B-C1EE-4252-B651-36D1FD8698A6}" sibTransId="{C767F337-8FA1-435C-8AE6-82067327D472}"/>
+    <dgm:cxn modelId="{D47D4AD0-332F-40D6-BE66-9B9CF99297CB}" type="presOf" srcId="{B2B263FB-5028-473C-B0CD-B3F510864E4D}" destId="{BD1BA45B-3751-4F1E-857D-758F8CF529CE}" srcOrd="1" destOrd="0" presId="urn:microsoft.com/office/officeart/2005/8/layout/orgChart1"/>
+    <dgm:cxn modelId="{699660F7-8F1C-4519-8457-392B35217A22}" type="presOf" srcId="{558F963E-EC44-4E24-B3A2-BD8F6F470C7A}" destId="{AC6DDE21-E583-4CEF-9406-9AE111481F45}" srcOrd="0" destOrd="0" presId="urn:microsoft.com/office/officeart/2005/8/layout/orgChart1"/>
+    <dgm:cxn modelId="{C10722E4-7D8F-4BE2-9827-0E3A255618C4}" type="presOf" srcId="{002E10DD-4E1E-4FC5-9257-0611E967B38A}" destId="{E34C01C1-B64C-446E-A456-D358A4F76570}" srcOrd="0" destOrd="0" presId="urn:microsoft.com/office/officeart/2005/8/layout/orgChart1"/>
+    <dgm:cxn modelId="{9E250375-1330-46C3-8BCB-3714A00DAFBF}" type="presOf" srcId="{3F5ED477-FEF1-4078-84AE-D2EB1BCD4F40}" destId="{DCE9F622-3D38-4DD6-8CF0-9744FB95F1FC}" srcOrd="0" destOrd="0" presId="urn:microsoft.com/office/officeart/2005/8/layout/orgChart1"/>
+    <dgm:cxn modelId="{F05A77CD-1F6B-45CD-B9DC-EE846A947E99}" type="presOf" srcId="{2382463C-41A9-4804-A409-1AA59C3E119B}" destId="{F892323D-41E6-475A-9C87-57ADA3F419AC}" srcOrd="0" destOrd="0" presId="urn:microsoft.com/office/officeart/2005/8/layout/orgChart1"/>
+    <dgm:cxn modelId="{FDBD763D-0793-4B9F-8DE8-FEA5BA3D749A}" srcId="{93876AA4-6A4B-4CE4-BBDF-A26F96F77C9D}" destId="{E447A9B8-D47D-4221-BAFE-F211A8CAD95F}" srcOrd="1" destOrd="0" parTransId="{DEA1339C-24D4-48CD-A133-1740C909BF70}" sibTransId="{49AE540E-4753-47BD-92CF-81C81498C83B}"/>
+    <dgm:cxn modelId="{5C6281B5-30CC-4454-BC3E-DBC99E3CA681}" type="presOf" srcId="{002E10DD-4E1E-4FC5-9257-0611E967B38A}" destId="{7E099853-DBEC-4DA8-9EE7-BF5E4FF5CB40}" srcOrd="1" destOrd="0" presId="urn:microsoft.com/office/officeart/2005/8/layout/orgChart1"/>
+    <dgm:cxn modelId="{1D097652-BC9C-460F-BE95-7DF6595E3DFA}" type="presOf" srcId="{DC996636-FE9B-4313-895A-00C58EF0DE4F}" destId="{470528F7-81A6-421F-882F-197888845164}" srcOrd="0" destOrd="0" presId="urn:microsoft.com/office/officeart/2005/8/layout/orgChart1"/>
+    <dgm:cxn modelId="{C79241A7-5E38-4A79-A717-0DBB4FA082CF}" type="presOf" srcId="{8A628068-0ECB-4ED7-BA29-8746D9D2F81D}" destId="{BDC4F135-A83D-460E-B6E2-07970F4D6CCE}" srcOrd="0" destOrd="0" presId="urn:microsoft.com/office/officeart/2005/8/layout/orgChart1"/>
+    <dgm:cxn modelId="{83E6D589-D206-4F40-B7E1-1CA8FA7771B1}" type="presOf" srcId="{A2B72B98-71B1-4C77-ADC5-C3A6F36834B0}" destId="{505E50DA-28E7-4458-80AE-ECD406484970}" srcOrd="0" destOrd="0" presId="urn:microsoft.com/office/officeart/2005/8/layout/orgChart1"/>
+    <dgm:cxn modelId="{5F3ABE4B-B73C-49AD-BD40-AAC94338357D}" type="presOf" srcId="{93876AA4-6A4B-4CE4-BBDF-A26F96F77C9D}" destId="{69131FDB-A119-48EE-A286-A1BF53F233DD}" srcOrd="0" destOrd="0" presId="urn:microsoft.com/office/officeart/2005/8/layout/orgChart1"/>
+    <dgm:cxn modelId="{8D9A22CB-A842-4403-B4C8-8914FEC68F52}" type="presOf" srcId="{6E530FE2-C04F-4923-81B0-3BD2508E60EB}" destId="{5FBF9A6D-D95F-4716-9A19-6FB15E96BAAC}" srcOrd="1" destOrd="0" presId="urn:microsoft.com/office/officeart/2005/8/layout/orgChart1"/>
+    <dgm:cxn modelId="{00994B1A-88D4-4335-B646-42FAC6E82CAC}" type="presOf" srcId="{E447A9B8-D47D-4221-BAFE-F211A8CAD95F}" destId="{C729120A-7417-4CB5-878D-0052AC10903B}" srcOrd="0" destOrd="0" presId="urn:microsoft.com/office/officeart/2005/8/layout/orgChart1"/>
+    <dgm:cxn modelId="{98FA617D-B84C-4A94-8305-8BE7F6E99E5D}" type="presOf" srcId="{BC8B35D0-2797-42F6-8332-176AA2EEB143}" destId="{2CD188BF-8542-45AB-B54B-9D39FCAF1149}" srcOrd="0" destOrd="0" presId="urn:microsoft.com/office/officeart/2005/8/layout/orgChart1"/>
+    <dgm:cxn modelId="{7CD7AC35-1CF6-463C-8798-AEB3D1AB652C}" type="presOf" srcId="{2B9387A8-3AC8-40B9-98CD-81BB973471AB}" destId="{F2E6938E-C09B-4385-BFCA-523F154F730B}" srcOrd="1" destOrd="0" presId="urn:microsoft.com/office/officeart/2005/8/layout/orgChart1"/>
+    <dgm:cxn modelId="{B95A39A9-3E47-408F-B11F-6E95E38B3162}" type="presOf" srcId="{B2B263FB-5028-473C-B0CD-B3F510864E4D}" destId="{C4C62F72-5973-4FD1-911B-24CAB843C952}" srcOrd="0" destOrd="0" presId="urn:microsoft.com/office/officeart/2005/8/layout/orgChart1"/>
+    <dgm:cxn modelId="{4C17F9AC-1218-4F6E-8174-A89B19608987}" type="presOf" srcId="{C2535317-9166-42F7-9C27-13C7DE06E65F}" destId="{CDE315F7-0512-46D3-9A9E-D39C37F0D4A9}" srcOrd="0" destOrd="0" presId="urn:microsoft.com/office/officeart/2005/8/layout/orgChart1"/>
+    <dgm:cxn modelId="{663E32AD-5754-45FE-92CA-C8A6F3AC0399}" type="presOf" srcId="{57CE7624-63B4-40FA-8703-DEE57137A166}" destId="{EDE4F199-A2E2-4B56-915D-5EAAE798624F}" srcOrd="1" destOrd="0" presId="urn:microsoft.com/office/officeart/2005/8/layout/orgChart1"/>
+    <dgm:cxn modelId="{7BA28E2A-E1FD-47D8-9606-0F7EB9687A77}" type="presOf" srcId="{FFD7CFD0-538D-4245-9881-926A3371C304}" destId="{C7E5CBEE-980E-4358-BD63-8A72F6EFD133}" srcOrd="0" destOrd="0" presId="urn:microsoft.com/office/officeart/2005/8/layout/orgChart1"/>
+    <dgm:cxn modelId="{BCADBE30-FF9B-4C4D-9A2B-1BC94DE11CC3}" type="presOf" srcId="{42F20A5D-9FC5-49F6-A7C4-DEC77403BD58}" destId="{2B44E573-CD63-482F-B2B0-10959F6F02A1}" srcOrd="0" destOrd="0" presId="urn:microsoft.com/office/officeart/2005/8/layout/orgChart1"/>
+    <dgm:cxn modelId="{563C3476-151D-4581-AFEC-D1E15CB8D2B5}" srcId="{8A628068-0ECB-4ED7-BA29-8746D9D2F81D}" destId="{72810E2B-497F-4620-B293-60DD5156C5A7}" srcOrd="5" destOrd="0" parTransId="{558F963E-EC44-4E24-B3A2-BD8F6F470C7A}" sibTransId="{9D2AD144-B7F7-40BC-AB8A-83B8602CA39C}"/>
+    <dgm:cxn modelId="{11ADEA8C-A9C3-44D3-BF34-19EF233EA9E8}" type="presOf" srcId="{15C89E13-779B-42B6-81AD-D5013A2F0503}" destId="{40E99564-6837-44D0-B00F-C7D75443F9A2}" srcOrd="1" destOrd="0" presId="urn:microsoft.com/office/officeart/2005/8/layout/orgChart1"/>
+    <dgm:cxn modelId="{0104EDFC-C1BB-467E-95A0-7512038ED2A4}" type="presOf" srcId="{AF1D9596-3A23-4BAC-A335-8EA4D3A99F2D}" destId="{998E3CAF-4642-4601-8578-59E5257B9125}" srcOrd="1" destOrd="0" presId="urn:microsoft.com/office/officeart/2005/8/layout/orgChart1"/>
+    <dgm:cxn modelId="{EB3D6EE9-62E7-4138-9654-B5C0F4F99BF2}" srcId="{8A628068-0ECB-4ED7-BA29-8746D9D2F81D}" destId="{108673D1-12A4-4116-B487-3E529768D98B}" srcOrd="4" destOrd="0" parTransId="{FFD7CFD0-538D-4245-9881-926A3371C304}" sibTransId="{CC3F9551-21D6-40F3-B53F-1D35F9FB594C}"/>
+    <dgm:cxn modelId="{51C7A479-9664-410A-AF6D-E3484DC0BCEC}" srcId="{8BC480E5-28C4-43D2-8D9B-6AAB01348026}" destId="{15C89E13-779B-42B6-81AD-D5013A2F0503}" srcOrd="3" destOrd="0" parTransId="{049F63B9-7B4F-4BDB-A6AF-39F55FEB46A3}" sibTransId="{B12601CF-EDFA-4044-A7ED-C0AA5BB9D765}"/>
+    <dgm:cxn modelId="{47A706FC-1691-4D08-80EA-0BCBB61FE335}" type="presOf" srcId="{E6C47507-BD3C-4C03-86BA-E671D9DFC23A}" destId="{4D9991CA-3C31-4D13-856A-766235FFFDC6}" srcOrd="0" destOrd="0" presId="urn:microsoft.com/office/officeart/2005/8/layout/orgChart1"/>
+    <dgm:cxn modelId="{80D80B6C-AC03-4CBB-9B72-0F568002466B}" type="presOf" srcId="{BF5AB11A-6585-430C-AAC7-FD85F150EB00}" destId="{BB17953F-92C0-4284-808D-7F052898C251}" srcOrd="0" destOrd="0" presId="urn:microsoft.com/office/officeart/2005/8/layout/orgChart1"/>
+    <dgm:cxn modelId="{2AF91351-A132-4C2B-B4BD-9A73BB0B25A0}" type="presOf" srcId="{049F63B9-7B4F-4BDB-A6AF-39F55FEB46A3}" destId="{B7FE7DA0-A27D-4E19-9BC5-B03DC97517E5}" srcOrd="0" destOrd="0" presId="urn:microsoft.com/office/officeart/2005/8/layout/orgChart1"/>
+    <dgm:cxn modelId="{ACF78BDD-5AAC-4556-AB5E-11AC979266D1}" srcId="{8BC480E5-28C4-43D2-8D9B-6AAB01348026}" destId="{DC996636-FE9B-4313-895A-00C58EF0DE4F}" srcOrd="4" destOrd="0" parTransId="{2382463C-41A9-4804-A409-1AA59C3E119B}" sibTransId="{D66AA875-B7C0-4C9D-8335-640F533631B8}"/>
+    <dgm:cxn modelId="{5AD3D859-4E61-4CE8-99CC-7663EAD25EAA}" type="presOf" srcId="{3A7332F8-D3AC-44A1-85DC-1700694FB0A6}" destId="{78F05E0E-1F7C-4273-B187-54F4889A7DA7}" srcOrd="0" destOrd="0" presId="urn:microsoft.com/office/officeart/2005/8/layout/orgChart1"/>
+    <dgm:cxn modelId="{2A607AA1-A97E-41E8-9387-0EC73F57A6D6}" type="presOf" srcId="{72810E2B-497F-4620-B293-60DD5156C5A7}" destId="{9631BCF0-CE6C-4BF7-B07B-923F22B3080B}" srcOrd="0" destOrd="0" presId="urn:microsoft.com/office/officeart/2005/8/layout/orgChart1"/>
+    <dgm:cxn modelId="{8B2C2986-04FC-4B6A-AEB3-22B407459BCF}" type="presOf" srcId="{420367C4-9013-4621-9F03-C2999629D808}" destId="{0E1E4937-E9E9-4458-97AD-6339502F6152}" srcOrd="0" destOrd="0" presId="urn:microsoft.com/office/officeart/2005/8/layout/orgChart1"/>
+    <dgm:cxn modelId="{4D5ADB4C-F514-4C73-AB45-0088100D61BB}" type="presOf" srcId="{E447A9B8-D47D-4221-BAFE-F211A8CAD95F}" destId="{2EA34B21-7DE5-4BFC-B5C0-FF25F677426C}" srcOrd="1" destOrd="0" presId="urn:microsoft.com/office/officeart/2005/8/layout/orgChart1"/>
+    <dgm:cxn modelId="{EDA697A2-E463-4E8C-80A5-FD6776D068C4}" srcId="{32792A6F-7284-4035-B3FD-24CFF91B48A2}" destId="{AF1D9596-3A23-4BAC-A335-8EA4D3A99F2D}" srcOrd="3" destOrd="0" parTransId="{BF5AB11A-6585-430C-AAC7-FD85F150EB00}" sibTransId="{51FCDD2C-2AD7-4752-8DF2-ECF96F61ED6D}"/>
+    <dgm:cxn modelId="{46B33378-6028-47DA-A763-C0582ACEA920}" srcId="{93876AA4-6A4B-4CE4-BBDF-A26F96F77C9D}" destId="{420367C4-9013-4621-9F03-C2999629D808}" srcOrd="3" destOrd="0" parTransId="{D7A040C0-03DA-4EC5-B7D8-950FF9369B40}" sibTransId="{DBDFF729-C250-4C0E-98AB-DE21C1E3FCAA}"/>
+    <dgm:cxn modelId="{4837DC76-CDC1-443F-A085-8E7BF52CACD6}" type="presOf" srcId="{AAC6AC95-25E0-466A-A456-9201FDD2F472}" destId="{3B65A171-BC88-4A6E-8B3C-153E7F953459}" srcOrd="0" destOrd="0" presId="urn:microsoft.com/office/officeart/2005/8/layout/orgChart1"/>
+    <dgm:cxn modelId="{09656A66-51C1-4AC2-830D-343C758D05E9}" type="presOf" srcId="{21B1775F-B1CD-4E46-AB99-7793DD00E9DB}" destId="{E1852D5F-3711-463D-8D5C-42656039A725}" srcOrd="1" destOrd="0" presId="urn:microsoft.com/office/officeart/2005/8/layout/orgChart1"/>
+    <dgm:cxn modelId="{F9C1CF75-B4F8-4621-AE2E-AA7A07AAC780}" type="presOf" srcId="{5775BE4E-37B8-4FF0-BFE0-FBB7B7E97A73}" destId="{2AFB4752-C999-4246-84AE-6399795608DD}" srcOrd="0" destOrd="0" presId="urn:microsoft.com/office/officeart/2005/8/layout/orgChart1"/>
+    <dgm:cxn modelId="{1B7D6AED-CC7F-4E17-ADE8-D6BD5DD94BD9}" type="presOf" srcId="{5864703C-3EC8-419D-852A-692EA41D1B55}" destId="{2925CA74-3B18-407C-8C51-C05F90ABDCFA}" srcOrd="0" destOrd="0" presId="urn:microsoft.com/office/officeart/2005/8/layout/orgChart1"/>
+    <dgm:cxn modelId="{FF04592A-A0EF-4C6F-A1E7-92D898342A2B}" type="presOf" srcId="{497DFD85-1FAB-4D64-9B9E-88FC68E2C116}" destId="{F1C53C61-919B-4BF8-A101-C75222B26213}" srcOrd="0" destOrd="0" presId="urn:microsoft.com/office/officeart/2005/8/layout/orgChart1"/>
+    <dgm:cxn modelId="{DB6ADC21-3255-45CC-A2B6-850D31BDAA93}" srcId="{8BC480E5-28C4-43D2-8D9B-6AAB01348026}" destId="{6E530FE2-C04F-4923-81B0-3BD2508E60EB}" srcOrd="1" destOrd="0" parTransId="{BC8B35D0-2797-42F6-8332-176AA2EEB143}" sibTransId="{DA479835-182A-4582-B5F4-A5E8AC8DCC41}"/>
     <dgm:cxn modelId="{A78531B5-F4BE-416A-AD49-03EC8C29D7AA}" type="presOf" srcId="{108673D1-12A4-4116-B487-3E529768D98B}" destId="{E0C83F46-DA60-436A-92F8-0BAD93394216}" srcOrd="1" destOrd="0" presId="urn:microsoft.com/office/officeart/2005/8/layout/orgChart1"/>
-    <dgm:cxn modelId="{53FA77E8-2A29-4CA4-93E9-5026C33C9571}" type="presOf" srcId="{B6F50A2B-C646-4B9A-8309-9EDC4A0ADA77}" destId="{B2D02F8C-A948-49AB-B8C5-9BC58CC47508}" srcOrd="0" destOrd="0" presId="urn:microsoft.com/office/officeart/2005/8/layout/orgChart1"/>
-    <dgm:cxn modelId="{4DDB095F-817B-4FD6-9BA9-05F214DD619D}" srcId="{8A628068-0ECB-4ED7-BA29-8746D9D2F81D}" destId="{B2B263FB-5028-473C-B0CD-B3F510864E4D}" srcOrd="2" destOrd="0" parTransId="{5802F081-333C-4251-B0C0-5A8A750456DF}" sibTransId="{637A7743-796A-4C6F-853A-BE70762425B8}"/>
-    <dgm:cxn modelId="{E28D7324-E507-4EDE-A07E-DF50F60383E6}" type="presOf" srcId="{57CE7624-63B4-40FA-8703-DEE57137A166}" destId="{DA27E8AA-4664-4452-B99F-02D387D89843}" srcOrd="0" destOrd="0" presId="urn:microsoft.com/office/officeart/2005/8/layout/orgChart1"/>
-    <dgm:cxn modelId="{E8C59071-F56B-4B72-A527-0DD6ECFD8A7B}" type="presOf" srcId="{32792A6F-7284-4035-B3FD-24CFF91B48A2}" destId="{A3B12017-9F85-4526-961E-ADF109F0CED6}" srcOrd="0" destOrd="0" presId="urn:microsoft.com/office/officeart/2005/8/layout/orgChart1"/>
-    <dgm:cxn modelId="{F9C1CF75-B4F8-4621-AE2E-AA7A07AAC780}" type="presOf" srcId="{5775BE4E-37B8-4FF0-BFE0-FBB7B7E97A73}" destId="{2AFB4752-C999-4246-84AE-6399795608DD}" srcOrd="0" destOrd="0" presId="urn:microsoft.com/office/officeart/2005/8/layout/orgChart1"/>
-    <dgm:cxn modelId="{98FA617D-B84C-4A94-8305-8BE7F6E99E5D}" type="presOf" srcId="{BC8B35D0-2797-42F6-8332-176AA2EEB143}" destId="{2CD188BF-8542-45AB-B54B-9D39FCAF1149}" srcOrd="0" destOrd="0" presId="urn:microsoft.com/office/officeart/2005/8/layout/orgChart1"/>
-    <dgm:cxn modelId="{E328B5AB-DBFC-4284-84A0-D80345F73574}" srcId="{32792A6F-7284-4035-B3FD-24CFF91B48A2}" destId="{49C85BEC-82DF-4659-906E-2B993E8010D6}" srcOrd="1" destOrd="0" parTransId="{CA74D64B-C1EE-4252-B651-36D1FD8698A6}" sibTransId="{C767F337-8FA1-435C-8AE6-82067327D472}"/>
-    <dgm:cxn modelId="{5F3ABE4B-B73C-49AD-BD40-AAC94338357D}" type="presOf" srcId="{93876AA4-6A4B-4CE4-BBDF-A26F96F77C9D}" destId="{69131FDB-A119-48EE-A286-A1BF53F233DD}" srcOrd="0" destOrd="0" presId="urn:microsoft.com/office/officeart/2005/8/layout/orgChart1"/>
-    <dgm:cxn modelId="{6D1C0FD8-8560-4C89-8E23-23F61DF33FBA}" type="presOf" srcId="{420367C4-9013-4621-9F03-C2999629D808}" destId="{ABBE2284-450C-4062-9A02-AADB4F37C9B6}" srcOrd="1" destOrd="0" presId="urn:microsoft.com/office/officeart/2005/8/layout/orgChart1"/>
     <dgm:cxn modelId="{A4345899-4C4B-492E-AF0A-48423DF2B78B}" type="presOf" srcId="{108673D1-12A4-4116-B487-3E529768D98B}" destId="{53B3154D-97A2-4D17-B9E9-3DDBCDB53C83}" srcOrd="0" destOrd="0" presId="urn:microsoft.com/office/officeart/2005/8/layout/orgChart1"/>
-    <dgm:cxn modelId="{09656A66-51C1-4AC2-830D-343C758D05E9}" type="presOf" srcId="{21B1775F-B1CD-4E46-AB99-7793DD00E9DB}" destId="{E1852D5F-3711-463D-8D5C-42656039A725}" srcOrd="1" destOrd="0" presId="urn:microsoft.com/office/officeart/2005/8/layout/orgChart1"/>
-    <dgm:cxn modelId="{C7BCE864-55F3-415A-B48F-21BF74183C52}" srcId="{E447A9B8-D47D-4221-BAFE-F211A8CAD95F}" destId="{A2B72B98-71B1-4C77-ADC5-C3A6F36834B0}" srcOrd="3" destOrd="0" parTransId="{219BE78A-579E-4DE9-B3F9-208B691A24FE}" sibTransId="{FDA96FA0-4948-45F5-9916-C38249B044A8}"/>
-    <dgm:cxn modelId="{1BBBEA9C-F79C-4A1A-A50B-993BB0B63206}" type="presOf" srcId="{72810E2B-497F-4620-B293-60DD5156C5A7}" destId="{0137ECBD-0764-4507-B5BB-5BB83702606B}" srcOrd="1" destOrd="0" presId="urn:microsoft.com/office/officeart/2005/8/layout/orgChart1"/>
-    <dgm:cxn modelId="{80D80B6C-AC03-4CBB-9B72-0F568002466B}" type="presOf" srcId="{BF5AB11A-6585-430C-AAC7-FD85F150EB00}" destId="{BB17953F-92C0-4284-808D-7F052898C251}" srcOrd="0" destOrd="0" presId="urn:microsoft.com/office/officeart/2005/8/layout/orgChart1"/>
-    <dgm:cxn modelId="{BBAB3D8B-090F-4D8C-A638-C65E621F528E}" type="presOf" srcId="{8A628068-0ECB-4ED7-BA29-8746D9D2F81D}" destId="{F72A66E0-DC24-4320-BBAE-8BB6148DA199}" srcOrd="1" destOrd="0" presId="urn:microsoft.com/office/officeart/2005/8/layout/orgChart1"/>
-    <dgm:cxn modelId="{2BC23932-235F-40E7-8181-B0171275FB3D}" srcId="{93876AA4-6A4B-4CE4-BBDF-A26F96F77C9D}" destId="{32792A6F-7284-4035-B3FD-24CFF91B48A2}" srcOrd="2" destOrd="0" parTransId="{C2535317-9166-42F7-9C27-13C7DE06E65F}" sibTransId="{6C31E2DC-43BA-4800-9C1A-F9EBEC813A99}"/>
-    <dgm:cxn modelId="{699660F7-8F1C-4519-8457-392B35217A22}" type="presOf" srcId="{558F963E-EC44-4E24-B3A2-BD8F6F470C7A}" destId="{AC6DDE21-E583-4CEF-9406-9AE111481F45}" srcOrd="0" destOrd="0" presId="urn:microsoft.com/office/officeart/2005/8/layout/orgChart1"/>
-    <dgm:cxn modelId="{4D5ADB4C-F514-4C73-AB45-0088100D61BB}" type="presOf" srcId="{E447A9B8-D47D-4221-BAFE-F211A8CAD95F}" destId="{2EA34B21-7DE5-4BFC-B5C0-FF25F677426C}" srcOrd="1" destOrd="0" presId="urn:microsoft.com/office/officeart/2005/8/layout/orgChart1"/>
-    <dgm:cxn modelId="{7CD7AC35-1CF6-463C-8798-AEB3D1AB652C}" type="presOf" srcId="{2B9387A8-3AC8-40B9-98CD-81BB973471AB}" destId="{F2E6938E-C09B-4385-BFCA-523F154F730B}" srcOrd="1" destOrd="0" presId="urn:microsoft.com/office/officeart/2005/8/layout/orgChart1"/>
-    <dgm:cxn modelId="{CFE4D860-A655-4EC7-87FD-3AACF3FEBD48}" srcId="{8BC480E5-28C4-43D2-8D9B-6AAB01348026}" destId="{21B1775F-B1CD-4E46-AB99-7793DD00E9DB}" srcOrd="6" destOrd="0" parTransId="{E6357A0C-7783-4AAA-B433-C40D85CA1E9C}" sibTransId="{9949C752-ECBE-498D-8A1F-21E2AB1A8FF4}"/>
-    <dgm:cxn modelId="{83E6D589-D206-4F40-B7E1-1CA8FA7771B1}" type="presOf" srcId="{A2B72B98-71B1-4C77-ADC5-C3A6F36834B0}" destId="{505E50DA-28E7-4458-80AE-ECD406484970}" srcOrd="0" destOrd="0" presId="urn:microsoft.com/office/officeart/2005/8/layout/orgChart1"/>
+    <dgm:cxn modelId="{61774E65-6400-4213-A391-9834D80DC666}" type="presOf" srcId="{DC996636-FE9B-4313-895A-00C58EF0DE4F}" destId="{234006E9-42B4-44E0-AACE-68643BCA7B7D}" srcOrd="1" destOrd="0" presId="urn:microsoft.com/office/officeart/2005/8/layout/orgChart1"/>
     <dgm:cxn modelId="{47EA0B31-40B9-430F-95C0-2DB07DEED4E1}" srcId="{42F20A5D-9FC5-49F6-A7C4-DEC77403BD58}" destId="{93876AA4-6A4B-4CE4-BBDF-A26F96F77C9D}" srcOrd="0" destOrd="0" parTransId="{A595AC45-E6C2-4B5E-A1DF-868E811A6E50}" sibTransId="{FA70768F-1E15-42D5-93C8-4C5F20FB7284}"/>
     <dgm:cxn modelId="{F9EDBA59-0317-4DD3-842D-4E0E6FB00B43}" srcId="{8A628068-0ECB-4ED7-BA29-8746D9D2F81D}" destId="{B6F50A2B-C646-4B9A-8309-9EDC4A0ADA77}" srcOrd="3" destOrd="0" parTransId="{3A7332F8-D3AC-44A1-85DC-1700694FB0A6}" sibTransId="{0DABEAFB-4694-41B0-BDFC-CC01E604BA7A}"/>
-    <dgm:cxn modelId="{FF04592A-A0EF-4C6F-A1E7-92D898342A2B}" type="presOf" srcId="{497DFD85-1FAB-4D64-9B9E-88FC68E2C116}" destId="{F1C53C61-919B-4BF8-A101-C75222B26213}" srcOrd="0" destOrd="0" presId="urn:microsoft.com/office/officeart/2005/8/layout/orgChart1"/>
-    <dgm:cxn modelId="{BCADBE30-FF9B-4C4D-9A2B-1BC94DE11CC3}" type="presOf" srcId="{42F20A5D-9FC5-49F6-A7C4-DEC77403BD58}" destId="{2B44E573-CD63-482F-B2B0-10959F6F02A1}" srcOrd="0" destOrd="0" presId="urn:microsoft.com/office/officeart/2005/8/layout/orgChart1"/>
-    <dgm:cxn modelId="{97BD771A-8F64-429B-8514-2D5096A01EEC}" type="presOf" srcId="{DEA1339C-24D4-48CD-A133-1740C909BF70}" destId="{2F063D94-C93F-4E99-AAC0-4929CB317607}" srcOrd="0" destOrd="0" presId="urn:microsoft.com/office/officeart/2005/8/layout/orgChart1"/>
-    <dgm:cxn modelId="{0FBFEE21-5946-4160-B6AA-2D11AC0B285E}" type="presOf" srcId="{49C85BEC-82DF-4659-906E-2B993E8010D6}" destId="{EAEAA6E2-54B7-438C-A80F-EE5463E0BAD9}" srcOrd="0" destOrd="0" presId="urn:microsoft.com/office/officeart/2005/8/layout/orgChart1"/>
-    <dgm:cxn modelId="{35CD56F2-EB01-496C-B095-F7822872B0E4}" type="presOf" srcId="{CA74D64B-C1EE-4252-B651-36D1FD8698A6}" destId="{D07F26C1-B16F-4C5A-A6B9-EC84BA8BC170}" srcOrd="0" destOrd="0" presId="urn:microsoft.com/office/officeart/2005/8/layout/orgChart1"/>
-    <dgm:cxn modelId="{887947A2-7EF7-4FF6-85C9-326FB47199AF}" srcId="{93876AA4-6A4B-4CE4-BBDF-A26F96F77C9D}" destId="{57CE7624-63B4-40FA-8703-DEE57137A166}" srcOrd="0" destOrd="0" parTransId="{3F5ED477-FEF1-4078-84AE-D2EB1BCD4F40}" sibTransId="{0E902D9F-C8A1-455C-827B-2069119380CC}"/>
-    <dgm:cxn modelId="{C28B08CC-E545-4650-88A8-5D91529C7997}" srcId="{8A628068-0ECB-4ED7-BA29-8746D9D2F81D}" destId="{002E10DD-4E1E-4FC5-9257-0611E967B38A}" srcOrd="0" destOrd="0" parTransId="{9ECF03C8-326C-4561-88AC-9016A367CECA}" sibTransId="{A1211EEE-F971-4192-BE25-7B7C7906EFC6}"/>
-    <dgm:cxn modelId="{2AF91351-A132-4C2B-B4BD-9A73BB0B25A0}" type="presOf" srcId="{049F63B9-7B4F-4BDB-A6AF-39F55FEB46A3}" destId="{B7FE7DA0-A27D-4E19-9BC5-B03DC97517E5}" srcOrd="0" destOrd="0" presId="urn:microsoft.com/office/officeart/2005/8/layout/orgChart1"/>
-    <dgm:cxn modelId="{F05A77CD-1F6B-45CD-B9DC-EE846A947E99}" type="presOf" srcId="{2382463C-41A9-4804-A409-1AA59C3E119B}" destId="{F892323D-41E6-475A-9C87-57ADA3F419AC}" srcOrd="0" destOrd="0" presId="urn:microsoft.com/office/officeart/2005/8/layout/orgChart1"/>
-    <dgm:cxn modelId="{4837DC76-CDC1-443F-A085-8E7BF52CACD6}" type="presOf" srcId="{AAC6AC95-25E0-466A-A456-9201FDD2F472}" destId="{3B65A171-BC88-4A6E-8B3C-153E7F953459}" srcOrd="0" destOrd="0" presId="urn:microsoft.com/office/officeart/2005/8/layout/orgChart1"/>
-    <dgm:cxn modelId="{663E32AD-5754-45FE-92CA-C8A6F3AC0399}" type="presOf" srcId="{57CE7624-63B4-40FA-8703-DEE57137A166}" destId="{EDE4F199-A2E2-4B56-915D-5EAAE798624F}" srcOrd="1" destOrd="0" presId="urn:microsoft.com/office/officeart/2005/8/layout/orgChart1"/>
+    <dgm:cxn modelId="{16CCE064-EF29-41F7-8E5E-299AF0B8B218}" type="presOf" srcId="{F157B2E4-D473-4CC1-8CA9-B6A5F048FC2E}" destId="{20F972A2-47B2-4C07-B749-69AFB32F75A4}" srcOrd="0" destOrd="0" presId="urn:microsoft.com/office/officeart/2005/8/layout/orgChart1"/>
+    <dgm:cxn modelId="{C7BCE864-55F3-415A-B48F-21BF74183C52}" srcId="{E447A9B8-D47D-4221-BAFE-F211A8CAD95F}" destId="{A2B72B98-71B1-4C77-ADC5-C3A6F36834B0}" srcOrd="3" destOrd="0" parTransId="{219BE78A-579E-4DE9-B3F9-208B691A24FE}" sibTransId="{FDA96FA0-4948-45F5-9916-C38249B044A8}"/>
+    <dgm:cxn modelId="{5A8443B6-9032-45B8-BE93-4BB157F0361D}" srcId="{E447A9B8-D47D-4221-BAFE-F211A8CAD95F}" destId="{8A628068-0ECB-4ED7-BA29-8746D9D2F81D}" srcOrd="0" destOrd="0" parTransId="{AAC6AC95-25E0-466A-A456-9201FDD2F472}" sibTransId="{83D98AC8-A7A8-48E6-9DA0-B0F49BB5E7A5}"/>
+    <dgm:cxn modelId="{092597A8-D4DE-4A3D-9415-396976056178}" type="presOf" srcId="{497DFD85-1FAB-4D64-9B9E-88FC68E2C116}" destId="{E208BC7D-172D-4B6A-9CA8-F84939FBBF21}" srcOrd="1" destOrd="0" presId="urn:microsoft.com/office/officeart/2005/8/layout/orgChart1"/>
     <dgm:cxn modelId="{EAB5D191-7DA2-481C-AD15-FC9347059B02}" srcId="{8A628068-0ECB-4ED7-BA29-8746D9D2F81D}" destId="{0042EFA0-7C97-43E1-824B-75D65822641A}" srcOrd="1" destOrd="0" parTransId="{15FB987B-E274-48F3-B6DF-A516E2F05CF2}" sibTransId="{6414B4E7-94FF-4681-A596-A603BBC36EBB}"/>
-    <dgm:cxn modelId="{10CA5891-4F5D-4AEE-93B6-02BD4E0ABA5B}" type="presOf" srcId="{5802F081-333C-4251-B0C0-5A8A750456DF}" destId="{C6B4CCCF-B343-4568-AD94-D554C7D04A92}" srcOrd="0" destOrd="0" presId="urn:microsoft.com/office/officeart/2005/8/layout/orgChart1"/>
-    <dgm:cxn modelId="{16CCE064-EF29-41F7-8E5E-299AF0B8B218}" type="presOf" srcId="{F157B2E4-D473-4CC1-8CA9-B6A5F048FC2E}" destId="{20F972A2-47B2-4C07-B749-69AFB32F75A4}" srcOrd="0" destOrd="0" presId="urn:microsoft.com/office/officeart/2005/8/layout/orgChart1"/>
-    <dgm:cxn modelId="{F4759385-1C78-41B4-9524-A42118497565}" srcId="{E447A9B8-D47D-4221-BAFE-F211A8CAD95F}" destId="{5864703C-3EC8-419D-852A-692EA41D1B55}" srcOrd="2" destOrd="0" parTransId="{BA64691F-27B8-442E-9F1A-CDE3A982CADD}" sibTransId="{207B473C-1AEB-4298-9232-6A9AF219ECDF}"/>
-    <dgm:cxn modelId="{1A627FCA-4CD8-4BF6-A9BC-FA50E6D46993}" srcId="{8BC480E5-28C4-43D2-8D9B-6AAB01348026}" destId="{57531998-2EEE-436A-B8F5-EEEF3E81A064}" srcOrd="5" destOrd="0" parTransId="{F157B2E4-D473-4CC1-8CA9-B6A5F048FC2E}" sibTransId="{7F2E312E-CA10-4094-8327-55FF27B4351F}"/>
     <dgm:cxn modelId="{F7B695E5-68D6-48DD-B9A2-A610759AAFD0}" type="presOf" srcId="{93876AA4-6A4B-4CE4-BBDF-A26F96F77C9D}" destId="{386D2D6F-408D-4163-9873-CB329115E259}" srcOrd="1" destOrd="0" presId="urn:microsoft.com/office/officeart/2005/8/layout/orgChart1"/>
-    <dgm:cxn modelId="{5A8443B6-9032-45B8-BE93-4BB157F0361D}" srcId="{E447A9B8-D47D-4221-BAFE-F211A8CAD95F}" destId="{8A628068-0ECB-4ED7-BA29-8746D9D2F81D}" srcOrd="0" destOrd="0" parTransId="{AAC6AC95-25E0-466A-A456-9201FDD2F472}" sibTransId="{83D98AC8-A7A8-48E6-9DA0-B0F49BB5E7A5}"/>
-    <dgm:cxn modelId="{5C6281B5-30CC-4454-BC3E-DBC99E3CA681}" type="presOf" srcId="{002E10DD-4E1E-4FC5-9257-0611E967B38A}" destId="{7E099853-DBEC-4DA8-9EE7-BF5E4FF5CB40}" srcOrd="1" destOrd="0" presId="urn:microsoft.com/office/officeart/2005/8/layout/orgChart1"/>
-    <dgm:cxn modelId="{6150D47A-B4EA-43C9-800B-2C22C9F80F01}" type="presOf" srcId="{E6C47507-BD3C-4C03-86BA-E671D9DFC23A}" destId="{AEE97BBC-777C-44CA-88CD-CD6A9B8C6B9C}" srcOrd="1" destOrd="0" presId="urn:microsoft.com/office/officeart/2005/8/layout/orgChart1"/>
-    <dgm:cxn modelId="{C6818261-0C6E-42BD-B582-415962CAF432}" type="presOf" srcId="{57531998-2EEE-436A-B8F5-EEEF3E81A064}" destId="{7A70C74C-F938-43CB-86D2-1025605387BF}" srcOrd="0" destOrd="0" presId="urn:microsoft.com/office/officeart/2005/8/layout/orgChart1"/>
-    <dgm:cxn modelId="{2BA13AB8-F8D1-472A-8D78-F7B0F18C7CD8}" type="presOf" srcId="{5864703C-3EC8-419D-852A-692EA41D1B55}" destId="{30DAD638-3EB7-4BC8-82E5-AA44110024CA}" srcOrd="1" destOrd="0" presId="urn:microsoft.com/office/officeart/2005/8/layout/orgChart1"/>
+    <dgm:cxn modelId="{2E961409-6F51-41EE-92C6-166316BE93DD}" type="presOf" srcId="{49C85BEC-82DF-4659-906E-2B993E8010D6}" destId="{ECF9B55B-8908-4E2D-8A51-E171B231DB24}" srcOrd="1" destOrd="0" presId="urn:microsoft.com/office/officeart/2005/8/layout/orgChart1"/>
+    <dgm:cxn modelId="{0E6D37C8-FBBF-41C2-BA77-37D890F7A632}" srcId="{32792A6F-7284-4035-B3FD-24CFF91B48A2}" destId="{8BC480E5-28C4-43D2-8D9B-6AAB01348026}" srcOrd="0" destOrd="0" parTransId="{5775BE4E-37B8-4FF0-BFE0-FBB7B7E97A73}" sibTransId="{88CD9505-BD6C-4820-86A4-95927C16A45F}"/>
+    <dgm:cxn modelId="{605E5CAE-B05E-44F5-8ACF-CFAE5CF0B808}" type="presOf" srcId="{BA64691F-27B8-442E-9F1A-CDE3A982CADD}" destId="{037FC818-B8BC-40DA-BD3B-E2D9613BD772}" srcOrd="0" destOrd="0" presId="urn:microsoft.com/office/officeart/2005/8/layout/orgChart1"/>
+    <dgm:cxn modelId="{1E4D874F-E69D-4FF2-B6C8-726A0021678A}" type="presOf" srcId="{219BE78A-579E-4DE9-B3F9-208B691A24FE}" destId="{9DFB9B09-7AB8-4D1D-81B0-5FD9EEEE1599}" srcOrd="0" destOrd="0" presId="urn:microsoft.com/office/officeart/2005/8/layout/orgChart1"/>
+    <dgm:cxn modelId="{B47C15AA-A829-43A4-B75C-7D8B13F51AF3}" type="presOf" srcId="{0042EFA0-7C97-43E1-824B-75D65822641A}" destId="{874CDBB3-9F66-400D-9CF7-CD77F7DA982B}" srcOrd="0" destOrd="0" presId="urn:microsoft.com/office/officeart/2005/8/layout/orgChart1"/>
+    <dgm:cxn modelId="{491046DF-082B-49F8-80F7-2D6CABCD3260}" type="presOf" srcId="{D116DBAF-2900-4717-8E9F-313C334F2A4F}" destId="{26773AE2-9863-48CC-AD7C-51A6CF58CBE9}" srcOrd="0" destOrd="0" presId="urn:microsoft.com/office/officeart/2005/8/layout/orgChart1"/>
+    <dgm:cxn modelId="{40F731BB-5E49-44E5-B5A2-33E5B67B6F19}" srcId="{8A628068-0ECB-4ED7-BA29-8746D9D2F81D}" destId="{497DFD85-1FAB-4D64-9B9E-88FC68E2C116}" srcOrd="6" destOrd="0" parTransId="{D116DBAF-2900-4717-8E9F-313C334F2A4F}" sibTransId="{9F2689B3-5EA4-42EF-9265-2E3158737942}"/>
+    <dgm:cxn modelId="{47868277-AB8B-4F80-B6EA-4ACF2939AA7C}" srcId="{8BC480E5-28C4-43D2-8D9B-6AAB01348026}" destId="{2B9387A8-3AC8-40B9-98CD-81BB973471AB}" srcOrd="2" destOrd="0" parTransId="{F4D41445-A813-41BE-ACFD-85629850E378}" sibTransId="{F9CD0707-0FDC-4F4C-BBE9-709ECFD253FB}"/>
+    <dgm:cxn modelId="{8EC96A92-EE0B-408B-8A3D-5E5F6ECC4FFA}" type="presOf" srcId="{32792A6F-7284-4035-B3FD-24CFF91B48A2}" destId="{CAA0C0DD-BD28-46A3-B19E-B24F9B58F75B}" srcOrd="1" destOrd="0" presId="urn:microsoft.com/office/officeart/2005/8/layout/orgChart1"/>
     <dgm:cxn modelId="{BE8A36AB-3D61-4BBF-9135-D08087381A97}" type="presOf" srcId="{6E530FE2-C04F-4923-81B0-3BD2508E60EB}" destId="{51E321CF-5B7D-45D7-8FD9-5A6924BA192D}" srcOrd="0" destOrd="0" presId="urn:microsoft.com/office/officeart/2005/8/layout/orgChart1"/>
-    <dgm:cxn modelId="{E1C8C8A5-542B-4959-BFD4-475DBBFEC242}" type="presOf" srcId="{57531998-2EEE-436A-B8F5-EEEF3E81A064}" destId="{B18ADAEE-C7DD-4EE4-AF44-D3F336532252}" srcOrd="1" destOrd="0" presId="urn:microsoft.com/office/officeart/2005/8/layout/orgChart1"/>
-    <dgm:cxn modelId="{8D9A22CB-A842-4403-B4C8-8914FEC68F52}" type="presOf" srcId="{6E530FE2-C04F-4923-81B0-3BD2508E60EB}" destId="{5FBF9A6D-D95F-4716-9A19-6FB15E96BAAC}" srcOrd="1" destOrd="0" presId="urn:microsoft.com/office/officeart/2005/8/layout/orgChart1"/>
+    <dgm:cxn modelId="{5FBBE36E-9E52-4DE7-BE22-0AF1F274CBE7}" type="presOf" srcId="{F4D41445-A813-41BE-ACFD-85629850E378}" destId="{5E2A4D84-9E8F-4614-89F2-8741BE32A73A}" srcOrd="0" destOrd="0" presId="urn:microsoft.com/office/officeart/2005/8/layout/orgChart1"/>
+    <dgm:cxn modelId="{DCB95649-6630-49D3-80B7-59EADBB17508}" type="presOf" srcId="{0042EFA0-7C97-43E1-824B-75D65822641A}" destId="{8D4CC478-DF1E-49E8-B59E-2B547199A260}" srcOrd="1" destOrd="0" presId="urn:microsoft.com/office/officeart/2005/8/layout/orgChart1"/>
     <dgm:cxn modelId="{D3229911-A04A-4EEF-A923-3C8D2B9FE247}" type="presOf" srcId="{AF1D9596-3A23-4BAC-A335-8EA4D3A99F2D}" destId="{16C6FA17-FAE4-4F2E-8B99-7CCE35BFA7B2}" srcOrd="0" destOrd="0" presId="urn:microsoft.com/office/officeart/2005/8/layout/orgChart1"/>
-    <dgm:cxn modelId="{4C17F9AC-1218-4F6E-8174-A89B19608987}" type="presOf" srcId="{C2535317-9166-42F7-9C27-13C7DE06E65F}" destId="{CDE315F7-0512-46D3-9A9E-D39C37F0D4A9}" srcOrd="0" destOrd="0" presId="urn:microsoft.com/office/officeart/2005/8/layout/orgChart1"/>
-    <dgm:cxn modelId="{47868277-AB8B-4F80-B6EA-4ACF2939AA7C}" srcId="{8BC480E5-28C4-43D2-8D9B-6AAB01348026}" destId="{2B9387A8-3AC8-40B9-98CD-81BB973471AB}" srcOrd="2" destOrd="0" parTransId="{F4D41445-A813-41BE-ACFD-85629850E378}" sibTransId="{F9CD0707-0FDC-4F4C-BBE9-709ECFD253FB}"/>
-    <dgm:cxn modelId="{75E7A789-12A0-46D9-822F-97E69EAA8C4A}" srcId="{32792A6F-7284-4035-B3FD-24CFF91B48A2}" destId="{EE940392-F56B-4B2B-9EC1-581841FE3E80}" srcOrd="2" destOrd="0" parTransId="{5E3463B3-AB5E-474C-90CD-EBF308806E1C}" sibTransId="{18D2F611-DC3F-48AF-BF09-05A79A3D6BEF}"/>
-    <dgm:cxn modelId="{8EC96A92-EE0B-408B-8A3D-5E5F6ECC4FFA}" type="presOf" srcId="{32792A6F-7284-4035-B3FD-24CFF91B48A2}" destId="{CAA0C0DD-BD28-46A3-B19E-B24F9B58F75B}" srcOrd="1" destOrd="0" presId="urn:microsoft.com/office/officeart/2005/8/layout/orgChart1"/>
-    <dgm:cxn modelId="{46B33378-6028-47DA-A763-C0582ACEA920}" srcId="{93876AA4-6A4B-4CE4-BBDF-A26F96F77C9D}" destId="{420367C4-9013-4621-9F03-C2999629D808}" srcOrd="3" destOrd="0" parTransId="{D7A040C0-03DA-4EC5-B7D8-950FF9369B40}" sibTransId="{DBDFF729-C250-4C0E-98AB-DE21C1E3FCAA}"/>
-    <dgm:cxn modelId="{092597A8-D4DE-4A3D-9415-396976056178}" type="presOf" srcId="{497DFD85-1FAB-4D64-9B9E-88FC68E2C116}" destId="{E208BC7D-172D-4B6A-9CA8-F84939FBBF21}" srcOrd="1" destOrd="0" presId="urn:microsoft.com/office/officeart/2005/8/layout/orgChart1"/>
-    <dgm:cxn modelId="{1E4D874F-E69D-4FF2-B6C8-726A0021678A}" type="presOf" srcId="{219BE78A-579E-4DE9-B3F9-208B691A24FE}" destId="{9DFB9B09-7AB8-4D1D-81B0-5FD9EEEE1599}" srcOrd="0" destOrd="0" presId="urn:microsoft.com/office/officeart/2005/8/layout/orgChart1"/>
-    <dgm:cxn modelId="{AEFEA08A-9FE2-4369-B1F6-78A3C600407B}" srcId="{E447A9B8-D47D-4221-BAFE-F211A8CAD95F}" destId="{C5DFC133-5852-408F-BD3B-C7902421A7DD}" srcOrd="1" destOrd="0" parTransId="{BDED615D-B291-462B-8A98-EB10B8ED72DE}" sibTransId="{B5015786-CD90-4C6C-A112-C199D85E215B}"/>
-    <dgm:cxn modelId="{EB3D6EE9-62E7-4138-9654-B5C0F4F99BF2}" srcId="{8A628068-0ECB-4ED7-BA29-8746D9D2F81D}" destId="{108673D1-12A4-4116-B487-3E529768D98B}" srcOrd="4" destOrd="0" parTransId="{FFD7CFD0-538D-4245-9881-926A3371C304}" sibTransId="{CC3F9551-21D6-40F3-B53F-1D35F9FB594C}"/>
-    <dgm:cxn modelId="{C10722E4-7D8F-4BE2-9827-0E3A255618C4}" type="presOf" srcId="{002E10DD-4E1E-4FC5-9257-0611E967B38A}" destId="{E34C01C1-B64C-446E-A456-D358A4F76570}" srcOrd="0" destOrd="0" presId="urn:microsoft.com/office/officeart/2005/8/layout/orgChart1"/>
-    <dgm:cxn modelId="{9A2AB63D-9CBA-4EE7-8907-01A979C37354}" type="presOf" srcId="{EE940392-F56B-4B2B-9EC1-581841FE3E80}" destId="{754AA002-4FC9-4139-BA19-CE3BA6EC008F}" srcOrd="1" destOrd="0" presId="urn:microsoft.com/office/officeart/2005/8/layout/orgChart1"/>
-    <dgm:cxn modelId="{563C3476-151D-4581-AFEC-D1E15CB8D2B5}" srcId="{8A628068-0ECB-4ED7-BA29-8746D9D2F81D}" destId="{72810E2B-497F-4620-B293-60DD5156C5A7}" srcOrd="5" destOrd="0" parTransId="{558F963E-EC44-4E24-B3A2-BD8F6F470C7A}" sibTransId="{9D2AD144-B7F7-40BC-AB8A-83B8602CA39C}"/>
-    <dgm:cxn modelId="{B95A39A9-3E47-408F-B11F-6E95E38B3162}" type="presOf" srcId="{B2B263FB-5028-473C-B0CD-B3F510864E4D}" destId="{C4C62F72-5973-4FD1-911B-24CAB843C952}" srcOrd="0" destOrd="0" presId="urn:microsoft.com/office/officeart/2005/8/layout/orgChart1"/>
-    <dgm:cxn modelId="{0CD3E2BF-DB28-4509-A47B-6C0DF7BE1AC3}" type="presOf" srcId="{A2B72B98-71B1-4C77-ADC5-C3A6F36834B0}" destId="{3588D601-2B96-4550-91BC-5D76A783CBE3}" srcOrd="1" destOrd="0" presId="urn:microsoft.com/office/officeart/2005/8/layout/orgChart1"/>
-    <dgm:cxn modelId="{B47C15AA-A829-43A4-B75C-7D8B13F51AF3}" type="presOf" srcId="{0042EFA0-7C97-43E1-824B-75D65822641A}" destId="{874CDBB3-9F66-400D-9CF7-CD77F7DA982B}" srcOrd="0" destOrd="0" presId="urn:microsoft.com/office/officeart/2005/8/layout/orgChart1"/>
-    <dgm:cxn modelId="{605E5CAE-B05E-44F5-8ACF-CFAE5CF0B808}" type="presOf" srcId="{BA64691F-27B8-442E-9F1A-CDE3A982CADD}" destId="{037FC818-B8BC-40DA-BD3B-E2D9613BD772}" srcOrd="0" destOrd="0" presId="urn:microsoft.com/office/officeart/2005/8/layout/orgChart1"/>
-    <dgm:cxn modelId="{3530473F-F45E-40A6-87EC-7D46DDCBDEBA}" type="presOf" srcId="{C5DFC133-5852-408F-BD3B-C7902421A7DD}" destId="{186807CE-90CC-4BAC-84C0-5D67938A72B8}" srcOrd="0" destOrd="0" presId="urn:microsoft.com/office/officeart/2005/8/layout/orgChart1"/>
-    <dgm:cxn modelId="{61774E65-6400-4213-A391-9834D80DC666}" type="presOf" srcId="{DC996636-FE9B-4313-895A-00C58EF0DE4F}" destId="{234006E9-42B4-44E0-AACE-68643BCA7B7D}" srcOrd="1" destOrd="0" presId="urn:microsoft.com/office/officeart/2005/8/layout/orgChart1"/>
-    <dgm:cxn modelId="{491046DF-082B-49F8-80F7-2D6CABCD3260}" type="presOf" srcId="{D116DBAF-2900-4717-8E9F-313C334F2A4F}" destId="{26773AE2-9863-48CC-AD7C-51A6CF58CBE9}" srcOrd="0" destOrd="0" presId="urn:microsoft.com/office/officeart/2005/8/layout/orgChart1"/>
-    <dgm:cxn modelId="{8B2C2986-04FC-4B6A-AEB3-22B407459BCF}" type="presOf" srcId="{420367C4-9013-4621-9F03-C2999629D808}" destId="{0E1E4937-E9E9-4458-97AD-6339502F6152}" srcOrd="0" destOrd="0" presId="urn:microsoft.com/office/officeart/2005/8/layout/orgChart1"/>
-    <dgm:cxn modelId="{54C32BC9-3326-447B-A728-4818764F04D1}" type="presOf" srcId="{15C89E13-779B-42B6-81AD-D5013A2F0503}" destId="{54142FB1-8E3C-434C-B515-C1B114DFDBC8}" srcOrd="0" destOrd="0" presId="urn:microsoft.com/office/officeart/2005/8/layout/orgChart1"/>
-    <dgm:cxn modelId="{F0D3E456-B6C6-4E5A-8161-A593272D4DC1}" srcId="{8BC480E5-28C4-43D2-8D9B-6AAB01348026}" destId="{E6C47507-BD3C-4C03-86BA-E671D9DFC23A}" srcOrd="0" destOrd="0" parTransId="{161771F4-373C-4C7F-B491-B49ED2909EF1}" sibTransId="{FA5F2A1D-52F6-4AAE-AF55-383F9B3CE52B}"/>
-    <dgm:cxn modelId="{532AABA0-901A-440A-A5AF-E22FC8159AC8}" type="presOf" srcId="{161771F4-373C-4C7F-B491-B49ED2909EF1}" destId="{2F5F7B75-AAB4-41CA-BEBC-5C53A29F40F3}" srcOrd="0" destOrd="0" presId="urn:microsoft.com/office/officeart/2005/8/layout/orgChart1"/>
-    <dgm:cxn modelId="{5FBBE36E-9E52-4DE7-BE22-0AF1F274CBE7}" type="presOf" srcId="{F4D41445-A813-41BE-ACFD-85629850E378}" destId="{5E2A4D84-9E8F-4614-89F2-8741BE32A73A}" srcOrd="0" destOrd="0" presId="urn:microsoft.com/office/officeart/2005/8/layout/orgChart1"/>
-    <dgm:cxn modelId="{FDBD763D-0793-4B9F-8DE8-FEA5BA3D749A}" srcId="{93876AA4-6A4B-4CE4-BBDF-A26F96F77C9D}" destId="{E447A9B8-D47D-4221-BAFE-F211A8CAD95F}" srcOrd="1" destOrd="0" parTransId="{DEA1339C-24D4-48CD-A133-1740C909BF70}" sibTransId="{49AE540E-4753-47BD-92CF-81C81498C83B}"/>
-    <dgm:cxn modelId="{1B7D6AED-CC7F-4E17-ADE8-D6BD5DD94BD9}" type="presOf" srcId="{5864703C-3EC8-419D-852A-692EA41D1B55}" destId="{2925CA74-3B18-407C-8C51-C05F90ABDCFA}" srcOrd="0" destOrd="0" presId="urn:microsoft.com/office/officeart/2005/8/layout/orgChart1"/>
-    <dgm:cxn modelId="{ACF78BDD-5AAC-4556-AB5E-11AC979266D1}" srcId="{8BC480E5-28C4-43D2-8D9B-6AAB01348026}" destId="{DC996636-FE9B-4313-895A-00C58EF0DE4F}" srcOrd="4" destOrd="0" parTransId="{2382463C-41A9-4804-A409-1AA59C3E119B}" sibTransId="{D66AA875-B7C0-4C9D-8335-640F533631B8}"/>
-    <dgm:cxn modelId="{FDE0D76E-4D96-4663-90E9-10E8BBF4A5ED}" type="presOf" srcId="{9ECF03C8-326C-4561-88AC-9016A367CECA}" destId="{F4E253E7-6873-407C-B65F-B13C33555E23}" srcOrd="0" destOrd="0" presId="urn:microsoft.com/office/officeart/2005/8/layout/orgChart1"/>
-    <dgm:cxn modelId="{6E8894B7-D68D-49EE-ABAE-E08EFA7F91A2}" type="presOf" srcId="{EE940392-F56B-4B2B-9EC1-581841FE3E80}" destId="{4D075917-B263-44C9-B0C5-AA798667B18A}" srcOrd="0" destOrd="0" presId="urn:microsoft.com/office/officeart/2005/8/layout/orgChart1"/>
-    <dgm:cxn modelId="{F7BC3ADB-3DEF-4163-8544-17D75429CF64}" type="presOf" srcId="{B6F50A2B-C646-4B9A-8309-9EDC4A0ADA77}" destId="{893679B6-5EC3-4E57-A7E4-00B9CD4D0A3F}" srcOrd="1" destOrd="0" presId="urn:microsoft.com/office/officeart/2005/8/layout/orgChart1"/>
-    <dgm:cxn modelId="{1D097652-BC9C-460F-BE95-7DF6595E3DFA}" type="presOf" srcId="{DC996636-FE9B-4313-895A-00C58EF0DE4F}" destId="{470528F7-81A6-421F-882F-197888845164}" srcOrd="0" destOrd="0" presId="urn:microsoft.com/office/officeart/2005/8/layout/orgChart1"/>
-    <dgm:cxn modelId="{0E6D37C8-FBBF-41C2-BA77-37D890F7A632}" srcId="{32792A6F-7284-4035-B3FD-24CFF91B48A2}" destId="{8BC480E5-28C4-43D2-8D9B-6AAB01348026}" srcOrd="0" destOrd="0" parTransId="{5775BE4E-37B8-4FF0-BFE0-FBB7B7E97A73}" sibTransId="{88CD9505-BD6C-4820-86A4-95927C16A45F}"/>
-    <dgm:cxn modelId="{EDA697A2-E463-4E8C-80A5-FD6776D068C4}" srcId="{32792A6F-7284-4035-B3FD-24CFF91B48A2}" destId="{AF1D9596-3A23-4BAC-A335-8EA4D3A99F2D}" srcOrd="3" destOrd="0" parTransId="{BF5AB11A-6585-430C-AAC7-FD85F150EB00}" sibTransId="{51FCDD2C-2AD7-4752-8DF2-ECF96F61ED6D}"/>
-    <dgm:cxn modelId="{40F731BB-5E49-44E5-B5A2-33E5B67B6F19}" srcId="{8A628068-0ECB-4ED7-BA29-8746D9D2F81D}" destId="{497DFD85-1FAB-4D64-9B9E-88FC68E2C116}" srcOrd="6" destOrd="0" parTransId="{D116DBAF-2900-4717-8E9F-313C334F2A4F}" sibTransId="{9F2689B3-5EA4-42EF-9265-2E3158737942}"/>
-    <dgm:cxn modelId="{9E250375-1330-46C3-8BCB-3714A00DAFBF}" type="presOf" srcId="{3F5ED477-FEF1-4078-84AE-D2EB1BCD4F40}" destId="{DCE9F622-3D38-4DD6-8CF0-9744FB95F1FC}" srcOrd="0" destOrd="0" presId="urn:microsoft.com/office/officeart/2005/8/layout/orgChart1"/>
-    <dgm:cxn modelId="{E2A32757-7FE6-43E4-9BB5-C9608F9B2837}" type="presOf" srcId="{5E3463B3-AB5E-474C-90CD-EBF308806E1C}" destId="{0092A66F-5E87-486A-94B1-231B3BAA7574}" srcOrd="0" destOrd="0" presId="urn:microsoft.com/office/officeart/2005/8/layout/orgChart1"/>
-    <dgm:cxn modelId="{51C7A479-9664-410A-AF6D-E3484DC0BCEC}" srcId="{8BC480E5-28C4-43D2-8D9B-6AAB01348026}" destId="{15C89E13-779B-42B6-81AD-D5013A2F0503}" srcOrd="3" destOrd="0" parTransId="{049F63B9-7B4F-4BDB-A6AF-39F55FEB46A3}" sibTransId="{B12601CF-EDFA-4044-A7ED-C0AA5BB9D765}"/>
-    <dgm:cxn modelId="{DCB95649-6630-49D3-80B7-59EADBB17508}" type="presOf" srcId="{0042EFA0-7C97-43E1-824B-75D65822641A}" destId="{8D4CC478-DF1E-49E8-B59E-2B547199A260}" srcOrd="1" destOrd="0" presId="urn:microsoft.com/office/officeart/2005/8/layout/orgChart1"/>
-    <dgm:cxn modelId="{2E961409-6F51-41EE-92C6-166316BE93DD}" type="presOf" srcId="{49C85BEC-82DF-4659-906E-2B993E8010D6}" destId="{ECF9B55B-8908-4E2D-8A51-E171B231DB24}" srcOrd="1" destOrd="0" presId="urn:microsoft.com/office/officeart/2005/8/layout/orgChart1"/>
-    <dgm:cxn modelId="{E60FD491-A172-445B-A620-E250B038FA12}" type="presOf" srcId="{D7A040C0-03DA-4EC5-B7D8-950FF9369B40}" destId="{5D9ADFFD-9AF6-4432-AFAF-04F35E399252}" srcOrd="0" destOrd="0" presId="urn:microsoft.com/office/officeart/2005/8/layout/orgChart1"/>
-    <dgm:cxn modelId="{37D3E52E-2AA3-447A-85E1-AEAF0004D226}" type="presOf" srcId="{8BC480E5-28C4-43D2-8D9B-6AAB01348026}" destId="{04E82786-14DF-4B9E-BF05-9ACB653147BC}" srcOrd="1" destOrd="0" presId="urn:microsoft.com/office/officeart/2005/8/layout/orgChart1"/>
-    <dgm:cxn modelId="{47A706FC-1691-4D08-80EA-0BCBB61FE335}" type="presOf" srcId="{E6C47507-BD3C-4C03-86BA-E671D9DFC23A}" destId="{4D9991CA-3C31-4D13-856A-766235FFFDC6}" srcOrd="0" destOrd="0" presId="urn:microsoft.com/office/officeart/2005/8/layout/orgChart1"/>
-    <dgm:cxn modelId="{D47D4AD0-332F-40D6-BE66-9B9CF99297CB}" type="presOf" srcId="{B2B263FB-5028-473C-B0CD-B3F510864E4D}" destId="{BD1BA45B-3751-4F1E-857D-758F8CF529CE}" srcOrd="1" destOrd="0" presId="urn:microsoft.com/office/officeart/2005/8/layout/orgChart1"/>
-    <dgm:cxn modelId="{7BA28E2A-E1FD-47D8-9606-0F7EB9687A77}" type="presOf" srcId="{FFD7CFD0-538D-4245-9881-926A3371C304}" destId="{C7E5CBEE-980E-4358-BD63-8A72F6EFD133}" srcOrd="0" destOrd="0" presId="urn:microsoft.com/office/officeart/2005/8/layout/orgChart1"/>
-    <dgm:cxn modelId="{5AD3D859-4E61-4CE8-99CC-7663EAD25EAA}" type="presOf" srcId="{3A7332F8-D3AC-44A1-85DC-1700694FB0A6}" destId="{78F05E0E-1F7C-4273-B187-54F4889A7DA7}" srcOrd="0" destOrd="0" presId="urn:microsoft.com/office/officeart/2005/8/layout/orgChart1"/>
-    <dgm:cxn modelId="{9BF082D5-A16D-486F-9F7F-85D449E557D9}" type="presOf" srcId="{E6357A0C-7783-4AAA-B433-C40D85CA1E9C}" destId="{1FDEE7D9-F159-4AAD-B2DF-E5824A15411C}" srcOrd="0" destOrd="0" presId="urn:microsoft.com/office/officeart/2005/8/layout/orgChart1"/>
-    <dgm:cxn modelId="{62035A55-2AAB-449C-BC52-82002E8A6E5A}" type="presOf" srcId="{2B9387A8-3AC8-40B9-98CD-81BB973471AB}" destId="{83D7E81B-E5A4-408C-801D-CCC9732BA8A0}" srcOrd="0" destOrd="0" presId="urn:microsoft.com/office/officeart/2005/8/layout/orgChart1"/>
-    <dgm:cxn modelId="{C79241A7-5E38-4A79-A717-0DBB4FA082CF}" type="presOf" srcId="{8A628068-0ECB-4ED7-BA29-8746D9D2F81D}" destId="{BDC4F135-A83D-460E-B6E2-07970F4D6CCE}" srcOrd="0" destOrd="0" presId="urn:microsoft.com/office/officeart/2005/8/layout/orgChart1"/>
-    <dgm:cxn modelId="{3E002BD5-1EFF-487A-96C4-A618151449AE}" type="presOf" srcId="{8BC480E5-28C4-43D2-8D9B-6AAB01348026}" destId="{C347FF96-E2C3-4761-943F-CF3A6FAA74EC}" srcOrd="0" destOrd="0" presId="urn:microsoft.com/office/officeart/2005/8/layout/orgChart1"/>
-    <dgm:cxn modelId="{11ADEA8C-A9C3-44D3-BF34-19EF233EA9E8}" type="presOf" srcId="{15C89E13-779B-42B6-81AD-D5013A2F0503}" destId="{40E99564-6837-44D0-B00F-C7D75443F9A2}" srcOrd="1" destOrd="0" presId="urn:microsoft.com/office/officeart/2005/8/layout/orgChart1"/>
-    <dgm:cxn modelId="{D99CF65D-46DB-4620-93BF-BF0D9EFDC67F}" type="presOf" srcId="{15FB987B-E274-48F3-B6DF-A516E2F05CF2}" destId="{3419854C-3A04-4CD3-8AD9-5015D050173E}" srcOrd="0" destOrd="0" presId="urn:microsoft.com/office/officeart/2005/8/layout/orgChart1"/>
-    <dgm:cxn modelId="{00994B1A-88D4-4335-B646-42FAC6E82CAC}" type="presOf" srcId="{E447A9B8-D47D-4221-BAFE-F211A8CAD95F}" destId="{C729120A-7417-4CB5-878D-0052AC10903B}" srcOrd="0" destOrd="0" presId="urn:microsoft.com/office/officeart/2005/8/layout/orgChart1"/>
-    <dgm:cxn modelId="{DB6ADC21-3255-45CC-A2B6-850D31BDAA93}" srcId="{8BC480E5-28C4-43D2-8D9B-6AAB01348026}" destId="{6E530FE2-C04F-4923-81B0-3BD2508E60EB}" srcOrd="1" destOrd="0" parTransId="{BC8B35D0-2797-42F6-8332-176AA2EEB143}" sibTransId="{DA479835-182A-4582-B5F4-A5E8AC8DCC41}"/>
-    <dgm:cxn modelId="{0A912E67-C514-47FD-96AE-2F0F87B36C58}" type="presOf" srcId="{BDED615D-B291-462B-8A98-EB10B8ED72DE}" destId="{8E795528-E927-4D09-B5C5-8C7EBC65B8F1}" srcOrd="0" destOrd="0" presId="urn:microsoft.com/office/officeart/2005/8/layout/orgChart1"/>
-    <dgm:cxn modelId="{2A607AA1-A97E-41E8-9387-0EC73F57A6D6}" type="presOf" srcId="{72810E2B-497F-4620-B293-60DD5156C5A7}" destId="{9631BCF0-CE6C-4BF7-B07B-923F22B3080B}" srcOrd="0" destOrd="0" presId="urn:microsoft.com/office/officeart/2005/8/layout/orgChart1"/>
-    <dgm:cxn modelId="{0104EDFC-C1BB-467E-95A0-7512038ED2A4}" type="presOf" srcId="{AF1D9596-3A23-4BAC-A335-8EA4D3A99F2D}" destId="{998E3CAF-4642-4601-8578-59E5257B9125}" srcOrd="1" destOrd="0" presId="urn:microsoft.com/office/officeart/2005/8/layout/orgChart1"/>
     <dgm:cxn modelId="{138052AC-A932-4E8C-9DC1-E75235CAE8D4}" type="presParOf" srcId="{2B44E573-CD63-482F-B2B0-10959F6F02A1}" destId="{7F212928-45BB-44B6-A0CE-A540121B8CB3}" srcOrd="0" destOrd="0" presId="urn:microsoft.com/office/officeart/2005/8/layout/orgChart1"/>
     <dgm:cxn modelId="{98B038E2-FAA8-4A26-9893-B3D995BF0BD3}" type="presParOf" srcId="{7F212928-45BB-44B6-A0CE-A540121B8CB3}" destId="{6B5FCFE2-AC4F-455D-BB91-4A473A7246AD}" srcOrd="0" destOrd="0" presId="urn:microsoft.com/office/officeart/2005/8/layout/orgChart1"/>
     <dgm:cxn modelId="{352A7121-74AC-4705-B657-6ABD74BE4E44}" type="presParOf" srcId="{6B5FCFE2-AC4F-455D-BB91-4A473A7246AD}" destId="{69131FDB-A119-48EE-A286-A1BF53F233DD}" srcOrd="0" destOrd="0" presId="urn:microsoft.com/office/officeart/2005/8/layout/orgChart1"/>
@@ -37108,7 +36463,7 @@
 </file>
 
 <file path=customXml/itemProps2.xml><?xml version="1.0" encoding="utf-8"?>
-<ds:datastoreItem xmlns:ds="http://schemas.openxmlformats.org/officeDocument/2006/customXml" ds:itemID="{3E2163CC-A074-4151-A6EC-A2EAF600F6AE}">
+<ds:datastoreItem xmlns:ds="http://schemas.openxmlformats.org/officeDocument/2006/customXml" ds:itemID="{F6D965F1-5C18-4764-83B1-1E4AA4768691}">
   <ds:schemaRefs>
     <ds:schemaRef ds:uri="http://schemas.openxmlformats.org/officeDocument/2006/bibliography"/>
   </ds:schemaRefs>

</xml_diff>

<commit_message>
Arreglada la estructura del PGC
</commit_message>
<xml_diff>
--- a/Documentos/PGC.docx
+++ b/Documentos/PGC.docx
@@ -2230,8 +2230,22 @@
               <w:rPr>
                 <w:rFonts w:asciiTheme="minorHAnsi" w:hAnsiTheme="minorHAnsi" w:cstheme="minorHAnsi"/>
               </w:rPr>
-              <w:t>Agregado líneas base y librerías</w:t>
-            </w:r>
+              <w:t>Agregado líneas base,</w:t>
+            </w:r>
+            <w:r>
+              <w:rPr>
+                <w:rFonts w:asciiTheme="minorHAnsi" w:hAnsiTheme="minorHAnsi" w:cstheme="minorHAnsi"/>
+              </w:rPr>
+              <w:t xml:space="preserve"> librerías</w:t>
+            </w:r>
+            <w:r>
+              <w:rPr>
+                <w:rFonts w:asciiTheme="minorHAnsi" w:hAnsiTheme="minorHAnsi" w:cstheme="minorHAnsi"/>
+              </w:rPr>
+              <w:t xml:space="preserve"> y arreglada la estructura</w:t>
+            </w:r>
+            <w:bookmarkStart w:id="0" w:name="_GoBack"/>
+            <w:bookmarkEnd w:id="0"/>
           </w:p>
         </w:tc>
         <w:tc>
@@ -2315,7 +2329,7 @@
         </w:rPr>
       </w:pPr>
     </w:p>
-    <w:bookmarkStart w:id="0" w:name="_Toc527907804" w:displacedByCustomXml="next"/>
+    <w:bookmarkStart w:id="1" w:name="_Toc527907804" w:displacedByCustomXml="next"/>
     <w:sdt>
       <w:sdtPr>
         <w:rPr>
@@ -2333,6 +2347,7 @@
           <w:docPartUnique/>
         </w:docPartObj>
       </w:sdtPr>
+      <w:sdtEndPr/>
       <w:sdtContent>
         <w:p>
           <w:pPr>
@@ -2348,7 +2363,7 @@
             </w:rPr>
             <w:t>Tabla de contenido</w:t>
           </w:r>
-          <w:bookmarkEnd w:id="0"/>
+          <w:bookmarkEnd w:id="1"/>
         </w:p>
         <w:p>
           <w:pPr>
@@ -4452,7 +4467,7 @@
           <w:rFonts w:asciiTheme="minorHAnsi" w:hAnsiTheme="minorHAnsi" w:cstheme="minorHAnsi"/>
         </w:rPr>
       </w:pPr>
-      <w:bookmarkStart w:id="1" w:name="_Toc527907805"/>
+      <w:bookmarkStart w:id="2" w:name="_Toc527907805"/>
       <w:r>
         <w:rPr>
           <w:rFonts w:asciiTheme="minorHAnsi" w:hAnsiTheme="minorHAnsi" w:cstheme="minorHAnsi"/>
@@ -4466,24 +4481,24 @@
           <w:lang w:val="es-ES"/>
         </w:rPr>
         <w:t>Planificación de la SCM:</w:t>
-      </w:r>
-      <w:bookmarkEnd w:id="1"/>
-    </w:p>
-    <w:p>
-      <w:pPr>
-        <w:pStyle w:val="titulo1"/>
-        <w:rPr>
-          <w:rFonts w:hint="eastAsia"/>
-        </w:rPr>
-      </w:pPr>
-      <w:bookmarkStart w:id="2" w:name="_Toc527907806"/>
-      <w:r>
-        <w:t>Introducción</w:t>
       </w:r>
       <w:bookmarkEnd w:id="2"/>
     </w:p>
     <w:p>
       <w:pPr>
+        <w:pStyle w:val="titulo1"/>
+        <w:rPr>
+          <w:rFonts w:hint="eastAsia"/>
+        </w:rPr>
+      </w:pPr>
+      <w:bookmarkStart w:id="3" w:name="_Toc527907806"/>
+      <w:r>
+        <w:t>Introducción</w:t>
+      </w:r>
+      <w:bookmarkEnd w:id="3"/>
+    </w:p>
+    <w:p>
+      <w:pPr>
         <w:spacing w:line="240" w:lineRule="auto"/>
         <w:rPr>
           <w:rFonts w:asciiTheme="minorHAnsi" w:hAnsiTheme="minorHAnsi" w:cstheme="minorHAnsi"/>
@@ -4558,8 +4573,6 @@
           <w:rFonts w:asciiTheme="minorHAnsi" w:hAnsiTheme="minorHAnsi" w:cstheme="minorHAnsi"/>
         </w:rPr>
       </w:pPr>
-      <w:bookmarkStart w:id="3" w:name="_GoBack"/>
-      <w:bookmarkEnd w:id="3"/>
       <w:r>
         <w:rPr>
           <w:rFonts w:asciiTheme="minorHAnsi" w:hAnsiTheme="minorHAnsi" w:cstheme="minorHAnsi"/>
@@ -17815,6 +17828,7 @@
             <w:dataBinding w:prefixMappings="xmlns:ns0='http://purl.org/dc/elements/1.1/' xmlns:ns1='http://schemas.openxmlformats.org/package/2006/metadata/core-properties' " w:xpath="/ns1:coreProperties[1]/ns0:creator[1]" w:storeItemID="{6C3C8BC8-F283-45AE-878A-BAB7291924A1}"/>
             <w:text/>
           </w:sdtPr>
+          <w:sdtEndPr/>
           <w:sdtContent>
             <w:p>
               <w:pPr>
@@ -17863,7 +17877,7 @@
             <w:rPr>
               <w:noProof/>
             </w:rPr>
-            <w:t>6</w:t>
+            <w:t>22</w:t>
           </w:r>
           <w:r>
             <w:fldChar w:fldCharType="end"/>
@@ -18005,7 +18019,7 @@
                   </wp:anchor>
                 </w:drawing>
               </mc:Choice>
-              <mc:Fallback xmlns:cx2="http://schemas.microsoft.com/office/drawing/2015/10/21/chartex" xmlns:cx3="http://schemas.microsoft.com/office/drawing/2016/5/9/chartex" xmlns:cx4="http://schemas.microsoft.com/office/drawing/2016/5/10/chartex" xmlns:cx5="http://schemas.microsoft.com/office/drawing/2016/5/11/chartex" xmlns:cx6="http://schemas.microsoft.com/office/drawing/2016/5/12/chartex" xmlns:cx7="http://schemas.microsoft.com/office/drawing/2016/5/13/chartex" xmlns:cx8="http://schemas.microsoft.com/office/drawing/2016/5/14/chartex" xmlns:aink="http://schemas.microsoft.com/office/drawing/2016/ink" xmlns:am3d="http://schemas.microsoft.com/office/drawing/2017/model3d" xmlns:w16cid="http://schemas.microsoft.com/office/word/2016/wordml/cid">
+              <mc:Fallback xmlns:w16cid="http://schemas.microsoft.com/office/word/2016/wordml/cid" xmlns:am3d="http://schemas.microsoft.com/office/drawing/2017/model3d" xmlns:aink="http://schemas.microsoft.com/office/drawing/2016/ink" xmlns:cx8="http://schemas.microsoft.com/office/drawing/2016/5/14/chartex" xmlns:cx7="http://schemas.microsoft.com/office/drawing/2016/5/13/chartex" xmlns:cx6="http://schemas.microsoft.com/office/drawing/2016/5/12/chartex" xmlns:cx5="http://schemas.microsoft.com/office/drawing/2016/5/11/chartex" xmlns:cx4="http://schemas.microsoft.com/office/drawing/2016/5/10/chartex" xmlns:cx3="http://schemas.microsoft.com/office/drawing/2016/5/9/chartex" xmlns:cx2="http://schemas.microsoft.com/office/drawing/2015/10/21/chartex">
                 <w:pict>
                   <v:shapetype id="shapetype_7" coordsize="21600,21600" o:spt="7" adj="5400" path="m,21600l@1,l21600,l@4,21600xe">
                     <v:stroke joinstyle="miter"/>
@@ -18143,6 +18157,7 @@
               <w:dataBinding w:prefixMappings="xmlns:ns0='http://purl.org/dc/elements/1.1/' xmlns:ns1='http://schemas.openxmlformats.org/package/2006/metadata/core-properties' " w:xpath="/ns1:coreProperties[1]/ns0:title[1]" w:storeItemID="{6C3C8BC8-F283-45AE-878A-BAB7291924A1}"/>
               <w:text/>
             </w:sdtPr>
+            <w:sdtEndPr/>
             <w:sdtContent>
               <w:r>
                 <w:t xml:space="preserve">     </w:t>
@@ -36463,7 +36478,7 @@
 </file>
 
 <file path=customXml/itemProps2.xml><?xml version="1.0" encoding="utf-8"?>
-<ds:datastoreItem xmlns:ds="http://schemas.openxmlformats.org/officeDocument/2006/customXml" ds:itemID="{F6D965F1-5C18-4764-83B1-1E4AA4768691}">
+<ds:datastoreItem xmlns:ds="http://schemas.openxmlformats.org/officeDocument/2006/customXml" ds:itemID="{7A9A4C9D-18F0-4B36-8884-5AD5948A80BC}">
   <ds:schemaRefs>
     <ds:schemaRef ds:uri="http://schemas.openxmlformats.org/officeDocument/2006/bibliography"/>
   </ds:schemaRefs>

</xml_diff>

<commit_message>
Revert "Merge branch 'master' of https://github.com/Alexstrowski/Programsy into angeles"
This reverts commit 2f18df4a600fda41e99c9fff450d4ca0cced1969.
</commit_message>
<xml_diff>
--- a/Documentos/PGC.docx
+++ b/Documentos/PGC.docx
@@ -2230,22 +2230,8 @@
               <w:rPr>
                 <w:rFonts w:asciiTheme="minorHAnsi" w:hAnsiTheme="minorHAnsi" w:cstheme="minorHAnsi"/>
               </w:rPr>
-              <w:t>Agregado líneas base,</w:t>
-            </w:r>
-            <w:r>
-              <w:rPr>
-                <w:rFonts w:asciiTheme="minorHAnsi" w:hAnsiTheme="minorHAnsi" w:cstheme="minorHAnsi"/>
-              </w:rPr>
-              <w:t xml:space="preserve"> librerías</w:t>
-            </w:r>
-            <w:r>
-              <w:rPr>
-                <w:rFonts w:asciiTheme="minorHAnsi" w:hAnsiTheme="minorHAnsi" w:cstheme="minorHAnsi"/>
-              </w:rPr>
-              <w:t xml:space="preserve"> y arreglada la estructura</w:t>
-            </w:r>
-            <w:bookmarkStart w:id="0" w:name="_GoBack"/>
-            <w:bookmarkEnd w:id="0"/>
+              <w:t>Agregado líneas base y librerías</w:t>
+            </w:r>
           </w:p>
         </w:tc>
         <w:tc>
@@ -2329,7 +2315,7 @@
         </w:rPr>
       </w:pPr>
     </w:p>
-    <w:bookmarkStart w:id="1" w:name="_Toc527907804" w:displacedByCustomXml="next"/>
+    <w:bookmarkStart w:id="0" w:name="_Toc527907804" w:displacedByCustomXml="next"/>
     <w:sdt>
       <w:sdtPr>
         <w:rPr>
@@ -2347,7 +2333,6 @@
           <w:docPartUnique/>
         </w:docPartObj>
       </w:sdtPr>
-      <w:sdtEndPr/>
       <w:sdtContent>
         <w:p>
           <w:pPr>
@@ -2363,7 +2348,7 @@
             </w:rPr>
             <w:t>Tabla de contenido</w:t>
           </w:r>
-          <w:bookmarkEnd w:id="1"/>
+          <w:bookmarkEnd w:id="0"/>
         </w:p>
         <w:p>
           <w:pPr>
@@ -4467,7 +4452,7 @@
           <w:rFonts w:asciiTheme="minorHAnsi" w:hAnsiTheme="minorHAnsi" w:cstheme="minorHAnsi"/>
         </w:rPr>
       </w:pPr>
-      <w:bookmarkStart w:id="2" w:name="_Toc527907805"/>
+      <w:bookmarkStart w:id="1" w:name="_Toc527907805"/>
       <w:r>
         <w:rPr>
           <w:rFonts w:asciiTheme="minorHAnsi" w:hAnsiTheme="minorHAnsi" w:cstheme="minorHAnsi"/>
@@ -4481,24 +4466,24 @@
           <w:lang w:val="es-ES"/>
         </w:rPr>
         <w:t>Planificación de la SCM:</w:t>
+      </w:r>
+      <w:bookmarkEnd w:id="1"/>
+    </w:p>
+    <w:p>
+      <w:pPr>
+        <w:pStyle w:val="titulo1"/>
+        <w:rPr>
+          <w:rFonts w:hint="eastAsia"/>
+        </w:rPr>
+      </w:pPr>
+      <w:bookmarkStart w:id="2" w:name="_Toc527907806"/>
+      <w:r>
+        <w:t>Introducción</w:t>
       </w:r>
       <w:bookmarkEnd w:id="2"/>
     </w:p>
     <w:p>
       <w:pPr>
-        <w:pStyle w:val="titulo1"/>
-        <w:rPr>
-          <w:rFonts w:hint="eastAsia"/>
-        </w:rPr>
-      </w:pPr>
-      <w:bookmarkStart w:id="3" w:name="_Toc527907806"/>
-      <w:r>
-        <w:t>Introducción</w:t>
-      </w:r>
-      <w:bookmarkEnd w:id="3"/>
-    </w:p>
-    <w:p>
-      <w:pPr>
         <w:spacing w:line="240" w:lineRule="auto"/>
         <w:rPr>
           <w:rFonts w:asciiTheme="minorHAnsi" w:hAnsiTheme="minorHAnsi" w:cstheme="minorHAnsi"/>
@@ -4573,6 +4558,8 @@
           <w:rFonts w:asciiTheme="minorHAnsi" w:hAnsiTheme="minorHAnsi" w:cstheme="minorHAnsi"/>
         </w:rPr>
       </w:pPr>
+      <w:bookmarkStart w:id="3" w:name="_GoBack"/>
+      <w:bookmarkEnd w:id="3"/>
       <w:r>
         <w:rPr>
           <w:rFonts w:asciiTheme="minorHAnsi" w:hAnsiTheme="minorHAnsi" w:cstheme="minorHAnsi"/>
@@ -17828,7 +17815,6 @@
             <w:dataBinding w:prefixMappings="xmlns:ns0='http://purl.org/dc/elements/1.1/' xmlns:ns1='http://schemas.openxmlformats.org/package/2006/metadata/core-properties' " w:xpath="/ns1:coreProperties[1]/ns0:creator[1]" w:storeItemID="{6C3C8BC8-F283-45AE-878A-BAB7291924A1}"/>
             <w:text/>
           </w:sdtPr>
-          <w:sdtEndPr/>
           <w:sdtContent>
             <w:p>
               <w:pPr>
@@ -17877,7 +17863,7 @@
             <w:rPr>
               <w:noProof/>
             </w:rPr>
-            <w:t>22</w:t>
+            <w:t>6</w:t>
           </w:r>
           <w:r>
             <w:fldChar w:fldCharType="end"/>
@@ -18019,7 +18005,7 @@
                   </wp:anchor>
                 </w:drawing>
               </mc:Choice>
-              <mc:Fallback xmlns:w16cid="http://schemas.microsoft.com/office/word/2016/wordml/cid" xmlns:am3d="http://schemas.microsoft.com/office/drawing/2017/model3d" xmlns:aink="http://schemas.microsoft.com/office/drawing/2016/ink" xmlns:cx8="http://schemas.microsoft.com/office/drawing/2016/5/14/chartex" xmlns:cx7="http://schemas.microsoft.com/office/drawing/2016/5/13/chartex" xmlns:cx6="http://schemas.microsoft.com/office/drawing/2016/5/12/chartex" xmlns:cx5="http://schemas.microsoft.com/office/drawing/2016/5/11/chartex" xmlns:cx4="http://schemas.microsoft.com/office/drawing/2016/5/10/chartex" xmlns:cx3="http://schemas.microsoft.com/office/drawing/2016/5/9/chartex" xmlns:cx2="http://schemas.microsoft.com/office/drawing/2015/10/21/chartex">
+              <mc:Fallback xmlns:cx2="http://schemas.microsoft.com/office/drawing/2015/10/21/chartex" xmlns:cx3="http://schemas.microsoft.com/office/drawing/2016/5/9/chartex" xmlns:cx4="http://schemas.microsoft.com/office/drawing/2016/5/10/chartex" xmlns:cx5="http://schemas.microsoft.com/office/drawing/2016/5/11/chartex" xmlns:cx6="http://schemas.microsoft.com/office/drawing/2016/5/12/chartex" xmlns:cx7="http://schemas.microsoft.com/office/drawing/2016/5/13/chartex" xmlns:cx8="http://schemas.microsoft.com/office/drawing/2016/5/14/chartex" xmlns:aink="http://schemas.microsoft.com/office/drawing/2016/ink" xmlns:am3d="http://schemas.microsoft.com/office/drawing/2017/model3d" xmlns:w16cid="http://schemas.microsoft.com/office/word/2016/wordml/cid">
                 <w:pict>
                   <v:shapetype id="shapetype_7" coordsize="21600,21600" o:spt="7" adj="5400" path="m,21600l@1,l21600,l@4,21600xe">
                     <v:stroke joinstyle="miter"/>
@@ -18157,7 +18143,6 @@
               <w:dataBinding w:prefixMappings="xmlns:ns0='http://purl.org/dc/elements/1.1/' xmlns:ns1='http://schemas.openxmlformats.org/package/2006/metadata/core-properties' " w:xpath="/ns1:coreProperties[1]/ns0:title[1]" w:storeItemID="{6C3C8BC8-F283-45AE-878A-BAB7291924A1}"/>
               <w:text/>
             </w:sdtPr>
-            <w:sdtEndPr/>
             <w:sdtContent>
               <w:r>
                 <w:t xml:space="preserve">     </w:t>
@@ -36478,7 +36463,7 @@
 </file>
 
 <file path=customXml/itemProps2.xml><?xml version="1.0" encoding="utf-8"?>
-<ds:datastoreItem xmlns:ds="http://schemas.openxmlformats.org/officeDocument/2006/customXml" ds:itemID="{7A9A4C9D-18F0-4B36-8884-5AD5948A80BC}">
+<ds:datastoreItem xmlns:ds="http://schemas.openxmlformats.org/officeDocument/2006/customXml" ds:itemID="{F6D965F1-5C18-4764-83B1-1E4AA4768691}">
   <ds:schemaRefs>
     <ds:schemaRef ds:uri="http://schemas.openxmlformats.org/officeDocument/2006/bibliography"/>
   </ds:schemaRefs>

</xml_diff>

<commit_message>
Agregado la plantilla de PGCamb y ajuste en el doc PGC
</commit_message>
<xml_diff>
--- a/Documentos/PGC.docx
+++ b/Documentos/PGC.docx
@@ -2333,6 +2333,7 @@
           <w:docPartUnique/>
         </w:docPartObj>
       </w:sdtPr>
+      <w:sdtEndPr/>
       <w:sdtContent>
         <w:p>
           <w:pPr>
@@ -4558,8 +4559,6 @@
           <w:rFonts w:asciiTheme="minorHAnsi" w:hAnsiTheme="minorHAnsi" w:cstheme="minorHAnsi"/>
         </w:rPr>
       </w:pPr>
-      <w:bookmarkStart w:id="3" w:name="_GoBack"/>
-      <w:bookmarkEnd w:id="3"/>
       <w:r>
         <w:rPr>
           <w:rFonts w:asciiTheme="minorHAnsi" w:hAnsiTheme="minorHAnsi" w:cstheme="minorHAnsi"/>
@@ -4574,12 +4573,12 @@
           <w:rFonts w:hint="eastAsia"/>
         </w:rPr>
       </w:pPr>
-      <w:bookmarkStart w:id="4" w:name="_Toc527907807"/>
+      <w:bookmarkStart w:id="3" w:name="_Toc527907807"/>
       <w:r>
         <w:lastRenderedPageBreak/>
         <w:t>Roles, Responsabilidades y Cantidad</w:t>
       </w:r>
-      <w:bookmarkEnd w:id="4"/>
+      <w:bookmarkEnd w:id="3"/>
     </w:p>
     <w:p/>
     <w:p>
@@ -5511,8 +5510,8 @@
                 <w:rFonts w:asciiTheme="minorHAnsi" w:hAnsiTheme="minorHAnsi" w:cstheme="minorHAnsi"/>
               </w:rPr>
             </w:pPr>
-            <w:bookmarkStart w:id="5" w:name="_Toc525412328"/>
-            <w:bookmarkEnd w:id="5"/>
+            <w:bookmarkStart w:id="4" w:name="_Toc525412328"/>
+            <w:bookmarkEnd w:id="4"/>
             <w:r>
               <w:rPr>
                 <w:rFonts w:asciiTheme="minorHAnsi" w:hAnsiTheme="minorHAnsi" w:cstheme="minorHAnsi"/>
@@ -5545,11 +5544,11 @@
           <w:rFonts w:hint="eastAsia"/>
         </w:rPr>
       </w:pPr>
-      <w:bookmarkStart w:id="6" w:name="_Toc527907808"/>
+      <w:bookmarkStart w:id="5" w:name="_Toc527907808"/>
       <w:r>
         <w:t>Políticas, Directrices y Procedimientos</w:t>
       </w:r>
-      <w:bookmarkEnd w:id="6"/>
+      <w:bookmarkEnd w:id="5"/>
     </w:p>
     <w:p/>
     <w:p>
@@ -5629,7 +5628,7 @@
           <w:rFonts w:asciiTheme="minorHAnsi" w:hAnsiTheme="minorHAnsi" w:cstheme="minorHAnsi"/>
         </w:rPr>
       </w:pPr>
-      <w:bookmarkStart w:id="7" w:name="_Toc527907809"/>
+      <w:bookmarkStart w:id="6" w:name="_Toc527907809"/>
       <w:r>
         <w:rPr>
           <w:rFonts w:asciiTheme="minorHAnsi" w:hAnsiTheme="minorHAnsi" w:cstheme="minorHAnsi"/>
@@ -5638,7 +5637,7 @@
         <w:lastRenderedPageBreak/>
         <w:t>POLÍTICAS  Y DIRECTRICES</w:t>
       </w:r>
-      <w:bookmarkEnd w:id="7"/>
+      <w:bookmarkEnd w:id="6"/>
     </w:p>
     <w:p>
       <w:pPr>
@@ -5816,7 +5815,7 @@
           <w:rFonts w:asciiTheme="minorHAnsi" w:hAnsiTheme="minorHAnsi" w:cstheme="minorHAnsi"/>
         </w:rPr>
       </w:pPr>
-      <w:bookmarkStart w:id="8" w:name="_Toc527907810"/>
+      <w:bookmarkStart w:id="7" w:name="_Toc527907810"/>
       <w:r>
         <w:rPr>
           <w:rFonts w:asciiTheme="minorHAnsi" w:hAnsiTheme="minorHAnsi" w:cstheme="minorHAnsi"/>
@@ -5824,7 +5823,7 @@
         </w:rPr>
         <w:t>PROCEDIMIENTOS</w:t>
       </w:r>
-      <w:bookmarkEnd w:id="8"/>
+      <w:bookmarkEnd w:id="7"/>
     </w:p>
     <w:p>
       <w:pPr>
@@ -6044,11 +6043,11 @@
           <w:rFonts w:hint="eastAsia"/>
         </w:rPr>
       </w:pPr>
-      <w:bookmarkStart w:id="9" w:name="_Toc527907811"/>
+      <w:bookmarkStart w:id="8" w:name="_Toc527907811"/>
       <w:r>
         <w:t>Herramientas, entorno e infraestructura</w:t>
       </w:r>
-      <w:bookmarkEnd w:id="9"/>
+      <w:bookmarkEnd w:id="8"/>
     </w:p>
     <w:p>
       <w:pPr>
@@ -6061,7 +6060,7 @@
           <w:rFonts w:asciiTheme="minorHAnsi" w:hAnsiTheme="minorHAnsi" w:cstheme="minorHAnsi"/>
         </w:rPr>
       </w:pPr>
-      <w:bookmarkStart w:id="10" w:name="_Toc527907812"/>
+      <w:bookmarkStart w:id="9" w:name="_Toc527907812"/>
       <w:r>
         <w:rPr>
           <w:rFonts w:asciiTheme="minorHAnsi" w:hAnsiTheme="minorHAnsi" w:cstheme="minorHAnsi"/>
@@ -6069,7 +6068,7 @@
         </w:rPr>
         <w:t>HERRAMIENTAS</w:t>
       </w:r>
-      <w:bookmarkEnd w:id="10"/>
+      <w:bookmarkEnd w:id="9"/>
     </w:p>
     <w:p>
       <w:pPr>
@@ -7501,7 +7500,7 @@
           <w:rFonts w:asciiTheme="minorHAnsi" w:hAnsiTheme="minorHAnsi" w:cstheme="minorHAnsi"/>
         </w:rPr>
       </w:pPr>
-      <w:bookmarkStart w:id="11" w:name="_Toc527907813"/>
+      <w:bookmarkStart w:id="10" w:name="_Toc527907813"/>
       <w:r>
         <w:rPr>
           <w:rFonts w:asciiTheme="minorHAnsi" w:hAnsiTheme="minorHAnsi" w:cstheme="minorHAnsi"/>
@@ -7510,7 +7509,7 @@
         <w:lastRenderedPageBreak/>
         <w:t>ENTORNO</w:t>
       </w:r>
-      <w:bookmarkEnd w:id="11"/>
+      <w:bookmarkEnd w:id="10"/>
     </w:p>
     <w:p>
       <w:pPr>
@@ -7620,7 +7619,7 @@
           <w:color w:val="000000"/>
         </w:rPr>
       </w:pPr>
-      <w:bookmarkStart w:id="12" w:name="_Hlk525236675"/>
+      <w:bookmarkStart w:id="11" w:name="_Hlk525236675"/>
       <w:r>
         <w:rPr>
           <w:rFonts w:asciiTheme="minorHAnsi" w:hAnsiTheme="minorHAnsi" w:cstheme="minorHAnsi"/>
@@ -7629,7 +7628,7 @@
         </w:rPr>
         <w:t xml:space="preserve">Repositorio Remoto de </w:t>
       </w:r>
-      <w:bookmarkEnd w:id="12"/>
+      <w:bookmarkEnd w:id="11"/>
       <w:r>
         <w:rPr>
           <w:rFonts w:asciiTheme="minorHAnsi" w:hAnsiTheme="minorHAnsi" w:cstheme="minorHAnsi"/>
@@ -7728,7 +7727,7 @@
           <w:rFonts w:asciiTheme="minorHAnsi" w:hAnsiTheme="minorHAnsi" w:cstheme="minorHAnsi"/>
         </w:rPr>
       </w:pPr>
-      <w:bookmarkStart w:id="13" w:name="_Toc527907814"/>
+      <w:bookmarkStart w:id="12" w:name="_Toc527907814"/>
       <w:r>
         <w:rPr>
           <w:rFonts w:asciiTheme="minorHAnsi" w:hAnsiTheme="minorHAnsi" w:cstheme="minorHAnsi"/>
@@ -7736,7 +7735,7 @@
         </w:rPr>
         <w:t>INFRAESTRUCTURA</w:t>
       </w:r>
-      <w:bookmarkEnd w:id="13"/>
+      <w:bookmarkEnd w:id="12"/>
     </w:p>
     <w:p>
       <w:pPr>
@@ -8093,12 +8092,12 @@
           <w:rFonts w:hint="eastAsia"/>
         </w:rPr>
       </w:pPr>
-      <w:bookmarkStart w:id="14" w:name="_Toc527907815"/>
+      <w:bookmarkStart w:id="13" w:name="_Toc527907815"/>
       <w:r>
         <w:lastRenderedPageBreak/>
         <w:t>Calendario</w:t>
       </w:r>
-      <w:bookmarkEnd w:id="14"/>
+      <w:bookmarkEnd w:id="13"/>
     </w:p>
     <w:p/>
     <w:p>
@@ -8701,7 +8700,7 @@
           <w:lang w:val="es-ES"/>
         </w:rPr>
       </w:pPr>
-      <w:bookmarkStart w:id="15" w:name="_Toc527907816"/>
+      <w:bookmarkStart w:id="14" w:name="_Toc527907816"/>
       <w:r>
         <w:rPr>
           <w:rFonts w:asciiTheme="minorHAnsi" w:hAnsiTheme="minorHAnsi" w:cstheme="minorHAnsi"/>
@@ -8709,7 +8708,7 @@
         </w:rPr>
         <w:t>Identificación</w:t>
       </w:r>
-      <w:bookmarkEnd w:id="15"/>
+      <w:bookmarkEnd w:id="14"/>
     </w:p>
     <w:p>
       <w:pPr>
@@ -8730,11 +8729,11 @@
           <w:rFonts w:hint="eastAsia"/>
         </w:rPr>
       </w:pPr>
-      <w:bookmarkStart w:id="16" w:name="_Toc527907817"/>
+      <w:bookmarkStart w:id="15" w:name="_Toc527907817"/>
       <w:r>
         <w:t>Identificación de los ítems de configuración (CI)</w:t>
       </w:r>
-      <w:bookmarkEnd w:id="16"/>
+      <w:bookmarkEnd w:id="15"/>
     </w:p>
     <w:p>
       <w:pPr>
@@ -9970,8 +9969,8 @@
                 <w:color w:val="000000" w:themeColor="text1"/>
               </w:rPr>
             </w:pPr>
-            <w:bookmarkStart w:id="17" w:name="__DdeLink__6528_186207727"/>
-            <w:bookmarkEnd w:id="17"/>
+            <w:bookmarkStart w:id="16" w:name="__DdeLink__6528_186207727"/>
+            <w:bookmarkEnd w:id="16"/>
             <w:r>
               <w:rPr>
                 <w:rFonts w:asciiTheme="minorHAnsi" w:hAnsiTheme="minorHAnsi" w:cstheme="minorHAnsi"/>
@@ -11644,11 +11643,11 @@
           <w:rFonts w:hint="eastAsia"/>
         </w:rPr>
       </w:pPr>
-      <w:bookmarkStart w:id="18" w:name="_Toc527907818"/>
+      <w:bookmarkStart w:id="17" w:name="_Toc527907818"/>
       <w:r>
         <w:t>Definir la nomenclatura de los elementos de la configuración</w:t>
       </w:r>
-      <w:bookmarkEnd w:id="18"/>
+      <w:bookmarkEnd w:id="17"/>
     </w:p>
     <w:p>
       <w:pPr>
@@ -12276,7 +12275,7 @@
           <w:sz w:val="24"/>
           <w:lang w:val="es-US" w:eastAsia="en-US"/>
         </w:rPr>
-        <w:t>elementos</w:t>
+        <w:t>o más elementos</w:t>
       </w:r>
       <w:r>
         <w:rPr>
@@ -12284,7 +12283,61 @@
           <w:sz w:val="24"/>
           <w:lang w:val="es-US" w:eastAsia="en-US"/>
         </w:rPr>
-        <w:t xml:space="preserve"> para el mismo proyecto con el mismo nombre y acrónimos, se deberá adicionar la numeración de este para su correcto reconocimiento.</w:t>
+        <w:t xml:space="preserve"> para </w:t>
+      </w:r>
+      <w:r>
+        <w:rPr>
+          <w:rFonts w:asciiTheme="minorHAnsi" w:hAnsiTheme="minorHAnsi" w:cstheme="minorHAnsi"/>
+          <w:sz w:val="24"/>
+          <w:lang w:val="es-US" w:eastAsia="en-US"/>
+        </w:rPr>
+        <w:t xml:space="preserve">los casos de uso de un </w:t>
+      </w:r>
+      <w:r>
+        <w:rPr>
+          <w:rFonts w:asciiTheme="minorHAnsi" w:hAnsiTheme="minorHAnsi" w:cstheme="minorHAnsi"/>
+          <w:sz w:val="24"/>
+          <w:lang w:val="es-US" w:eastAsia="en-US"/>
+        </w:rPr>
+        <w:t>mismo proyecto</w:t>
+      </w:r>
+      <w:r>
+        <w:rPr>
+          <w:rFonts w:asciiTheme="minorHAnsi" w:hAnsiTheme="minorHAnsi" w:cstheme="minorHAnsi"/>
+          <w:sz w:val="24"/>
+          <w:lang w:val="es-US" w:eastAsia="en-US"/>
+        </w:rPr>
+        <w:t xml:space="preserve"> y ambos tengan el mismo identificador</w:t>
+      </w:r>
+      <w:r>
+        <w:rPr>
+          <w:rFonts w:asciiTheme="minorHAnsi" w:hAnsiTheme="minorHAnsi" w:cstheme="minorHAnsi"/>
+          <w:sz w:val="24"/>
+          <w:lang w:val="es-US" w:eastAsia="en-US"/>
+        </w:rPr>
+        <w:t>, se deberá adicionar la numeración de este para su correcto reconocimiento.</w:t>
+      </w:r>
+      <w:bookmarkStart w:id="18" w:name="_GoBack"/>
+      <w:bookmarkEnd w:id="18"/>
+    </w:p>
+    <w:p>
+      <w:pPr>
+        <w:pStyle w:val="MTemaNormal"/>
+        <w:ind w:left="0"/>
+        <w:jc w:val="both"/>
+        <w:rPr>
+          <w:rFonts w:asciiTheme="minorHAnsi" w:hAnsiTheme="minorHAnsi" w:cstheme="minorHAnsi"/>
+          <w:sz w:val="24"/>
+          <w:lang w:val="es-US" w:eastAsia="en-US"/>
+        </w:rPr>
+      </w:pPr>
+      <w:r>
+        <w:rPr>
+          <w:rFonts w:asciiTheme="minorHAnsi" w:hAnsiTheme="minorHAnsi" w:cstheme="minorHAnsi"/>
+          <w:sz w:val="24"/>
+          <w:lang w:val="es-US" w:eastAsia="en-US"/>
+        </w:rPr>
+        <w:t>Para el caso de dos o más elementos que no sean caso de uso y ambos tengan el mismo identificador, al elemento que se repite se le agregará los 3 caracteres siguientes de la última letra.</w:t>
       </w:r>
     </w:p>
     <w:p>
@@ -12346,7 +12399,23 @@
                 <w:b/>
                 <w:color w:val="59B0B9" w:themeColor="accent2"/>
               </w:rPr>
-              <w:t>Acrónimo Del Proyecto + “_ “+ Acrónimo Del Documento + numeración +“.”+Extensión Del Archivo</w:t>
+              <w:t xml:space="preserve">Acrónimo Del Proyecto + “_ “+ Acrónimo Del Documento + </w:t>
+            </w:r>
+            <w:r>
+              <w:rPr>
+                <w:rFonts w:asciiTheme="minorHAnsi" w:hAnsiTheme="minorHAnsi" w:cstheme="minorHAnsi"/>
+                <w:b/>
+                <w:color w:val="59B0B9" w:themeColor="accent2"/>
+              </w:rPr>
+              <w:t>3 letras subsiguientes</w:t>
+            </w:r>
+            <w:r>
+              <w:rPr>
+                <w:rFonts w:asciiTheme="minorHAnsi" w:hAnsiTheme="minorHAnsi" w:cstheme="minorHAnsi"/>
+                <w:b/>
+                <w:color w:val="59B0B9" w:themeColor="accent2"/>
+              </w:rPr>
+              <w:t xml:space="preserve"> +“.”+Extensión Del Archivo</w:t>
             </w:r>
           </w:p>
           <w:p>
@@ -12364,7 +12433,31 @@
                 <w:b/>
                 <w:color w:val="59B0B9" w:themeColor="accent2"/>
               </w:rPr>
-              <w:t>Ejemplo: SGIVF_CU_GU1.docx / SGIVF_CU_GU2.docx</w:t>
+              <w:t xml:space="preserve">Acrónimo Del Documento + </w:t>
+            </w:r>
+            <w:r>
+              <w:rPr>
+                <w:rFonts w:asciiTheme="minorHAnsi" w:hAnsiTheme="minorHAnsi" w:cstheme="minorHAnsi"/>
+                <w:b/>
+                <w:color w:val="59B0B9" w:themeColor="accent2"/>
+              </w:rPr>
+              <w:t>3 letras subsiguientes</w:t>
+            </w:r>
+            <w:r>
+              <w:rPr>
+                <w:rFonts w:asciiTheme="minorHAnsi" w:hAnsiTheme="minorHAnsi" w:cstheme="minorHAnsi"/>
+                <w:b/>
+                <w:color w:val="59B0B9" w:themeColor="accent2"/>
+              </w:rPr>
+              <w:t xml:space="preserve"> +“.”+Extensión Del Archivo</w:t>
+            </w:r>
+            <w:r>
+              <w:rPr>
+                <w:rFonts w:asciiTheme="minorHAnsi" w:hAnsiTheme="minorHAnsi" w:cstheme="minorHAnsi"/>
+                <w:b/>
+                <w:color w:val="59B0B9" w:themeColor="accent2"/>
+              </w:rPr>
+              <w:t xml:space="preserve"> </w:t>
             </w:r>
           </w:p>
           <w:p>
@@ -12373,6 +12466,24 @@
               <w:rPr>
                 <w:rFonts w:asciiTheme="minorHAnsi" w:hAnsiTheme="minorHAnsi" w:cstheme="minorHAnsi"/>
                 <w:b/>
+                <w:color w:val="59B0B9" w:themeColor="accent2"/>
+              </w:rPr>
+            </w:pPr>
+            <w:r>
+              <w:rPr>
+                <w:rFonts w:asciiTheme="minorHAnsi" w:hAnsiTheme="minorHAnsi" w:cstheme="minorHAnsi"/>
+                <w:b/>
+                <w:color w:val="59B0B9" w:themeColor="accent2"/>
+              </w:rPr>
+              <w:t>Ejemplo: SGIVF_CU_GU1.docx / SGIVF_CU_GU2.docx</w:t>
+            </w:r>
+          </w:p>
+          <w:p>
+            <w:pPr>
+              <w:jc w:val="center"/>
+              <w:rPr>
+                <w:rFonts w:asciiTheme="minorHAnsi" w:hAnsiTheme="minorHAnsi" w:cstheme="minorHAnsi"/>
+                <w:b/>
                 <w:color w:val="00B050"/>
                 <w:lang w:val="en-US"/>
               </w:rPr>
@@ -12384,7 +12495,16 @@
                 <w:color w:val="59B0B9" w:themeColor="accent2"/>
                 <w:lang w:val="en-US"/>
               </w:rPr>
-              <w:t>SGIVF_DN1.docx / SGIVF_DN2.docx</w:t>
+              <w:t>PGC.docx / PGCamb</w:t>
+            </w:r>
+            <w:r>
+              <w:rPr>
+                <w:rFonts w:asciiTheme="minorHAnsi" w:hAnsiTheme="minorHAnsi" w:cstheme="minorHAnsi"/>
+                <w:b/>
+                <w:color w:val="59B0B9" w:themeColor="accent2"/>
+                <w:lang w:val="en-US"/>
+              </w:rPr>
+              <w:t>.docx</w:t>
             </w:r>
           </w:p>
         </w:tc>
@@ -12888,6 +13008,7 @@
                 <w:b w:val="0"/>
                 <w:color w:val="000000" w:themeColor="text1"/>
               </w:rPr>
+              <w:lastRenderedPageBreak/>
               <w:t>SGIVF_LR.docx</w:t>
             </w:r>
           </w:p>
@@ -13052,7 +13173,6 @@
                 <w:b w:val="0"/>
                 <w:color w:val="000000" w:themeColor="text1"/>
               </w:rPr>
-              <w:lastRenderedPageBreak/>
               <w:t>SGIVF_DD.docx</w:t>
             </w:r>
           </w:p>
@@ -14114,7 +14234,6 @@
           <w:rFonts w:asciiTheme="minorHAnsi" w:hAnsiTheme="minorHAnsi" w:cstheme="minorHAnsi"/>
           <w:lang w:val="es-ES"/>
         </w:rPr>
-        <w:lastRenderedPageBreak/>
         <w:t>Control</w:t>
       </w:r>
       <w:bookmarkEnd w:id="20"/>
@@ -14761,6 +14880,7 @@
               <w:spacing w:after="0" w:line="240" w:lineRule="auto"/>
             </w:pPr>
             <w:r>
+              <w:lastRenderedPageBreak/>
               <w:t xml:space="preserve">Línea Base de </w:t>
             </w:r>
             <w:r>
@@ -14990,6 +15110,7 @@
           <w:noProof/>
           <w:lang w:val="es-MX" w:eastAsia="es-MX" w:bidi="ar-SA"/>
         </w:rPr>
+        <w:lastRenderedPageBreak/>
         <w:drawing>
           <wp:anchor distT="0" distB="0" distL="114300" distR="114300" simplePos="0" relativeHeight="251660288" behindDoc="0" locked="0" layoutInCell="1" allowOverlap="1">
             <wp:simplePos x="0" y="0"/>
@@ -15074,7 +15195,6 @@
           <w:rFonts w:asciiTheme="minorHAnsi" w:hAnsiTheme="minorHAnsi" w:cstheme="minorHAnsi"/>
           <w:color w:val="00000A"/>
         </w:rPr>
-        <w:lastRenderedPageBreak/>
         <w:t>Librería Clientes:</w:t>
       </w:r>
       <w:bookmarkEnd w:id="23"/>
@@ -15905,7 +16025,6 @@
           <w:rFonts w:asciiTheme="minorHAnsi" w:hAnsiTheme="minorHAnsi" w:cstheme="minorHAnsi"/>
           <w:lang w:val="es-US"/>
         </w:rPr>
-        <w:lastRenderedPageBreak/>
         <w:t xml:space="preserve">- </w:t>
       </w:r>
       <w:r>
@@ -16259,6 +16378,7 @@
                 <w:rFonts w:asciiTheme="minorHAnsi" w:hAnsiTheme="minorHAnsi" w:cstheme="minorHAnsi"/>
                 <w:lang w:val="es-US"/>
               </w:rPr>
+              <w:lastRenderedPageBreak/>
               <w:t>Escritura</w:t>
             </w:r>
           </w:p>
@@ -16313,6 +16433,7 @@
                 <w:rFonts w:asciiTheme="minorHAnsi" w:hAnsiTheme="minorHAnsi" w:cstheme="minorHAnsi"/>
                 <w:lang w:val="es-US"/>
               </w:rPr>
+              <w:lastRenderedPageBreak/>
               <w:t>Ingeniero de Pruebas</w:t>
             </w:r>
           </w:p>
@@ -16581,7 +16702,6 @@
           <w:szCs w:val="20"/>
           <w:lang w:val="es-US"/>
         </w:rPr>
-        <w:lastRenderedPageBreak/>
         <w:t>Contenido:</w:t>
       </w:r>
     </w:p>
@@ -16804,6 +16924,7 @@
           </w:tcPr>
           <w:p>
             <w:r>
+              <w:lastRenderedPageBreak/>
               <w:t>Gerente del Proyecto</w:t>
             </w:r>
           </w:p>
@@ -17567,6 +17688,7 @@
           </w:tcPr>
           <w:p>
             <w:r>
+              <w:lastRenderedPageBreak/>
               <w:t>Gestor de la Gestión de la Configuración</w:t>
             </w:r>
           </w:p>
@@ -17815,6 +17937,7 @@
             <w:dataBinding w:prefixMappings="xmlns:ns0='http://purl.org/dc/elements/1.1/' xmlns:ns1='http://schemas.openxmlformats.org/package/2006/metadata/core-properties' " w:xpath="/ns1:coreProperties[1]/ns0:creator[1]" w:storeItemID="{6C3C8BC8-F283-45AE-878A-BAB7291924A1}"/>
             <w:text/>
           </w:sdtPr>
+          <w:sdtEndPr/>
           <w:sdtContent>
             <w:p>
               <w:pPr>
@@ -17863,7 +17986,7 @@
             <w:rPr>
               <w:noProof/>
             </w:rPr>
-            <w:t>6</w:t>
+            <w:t>22</w:t>
           </w:r>
           <w:r>
             <w:fldChar w:fldCharType="end"/>
@@ -18005,7 +18128,7 @@
                   </wp:anchor>
                 </w:drawing>
               </mc:Choice>
-              <mc:Fallback xmlns:cx2="http://schemas.microsoft.com/office/drawing/2015/10/21/chartex" xmlns:cx3="http://schemas.microsoft.com/office/drawing/2016/5/9/chartex" xmlns:cx4="http://schemas.microsoft.com/office/drawing/2016/5/10/chartex" xmlns:cx5="http://schemas.microsoft.com/office/drawing/2016/5/11/chartex" xmlns:cx6="http://schemas.microsoft.com/office/drawing/2016/5/12/chartex" xmlns:cx7="http://schemas.microsoft.com/office/drawing/2016/5/13/chartex" xmlns:cx8="http://schemas.microsoft.com/office/drawing/2016/5/14/chartex" xmlns:aink="http://schemas.microsoft.com/office/drawing/2016/ink" xmlns:am3d="http://schemas.microsoft.com/office/drawing/2017/model3d" xmlns:w16cid="http://schemas.microsoft.com/office/word/2016/wordml/cid">
+              <mc:Fallback xmlns:w16cid="http://schemas.microsoft.com/office/word/2016/wordml/cid" xmlns:am3d="http://schemas.microsoft.com/office/drawing/2017/model3d" xmlns:aink="http://schemas.microsoft.com/office/drawing/2016/ink" xmlns:cx8="http://schemas.microsoft.com/office/drawing/2016/5/14/chartex" xmlns:cx7="http://schemas.microsoft.com/office/drawing/2016/5/13/chartex" xmlns:cx6="http://schemas.microsoft.com/office/drawing/2016/5/12/chartex" xmlns:cx5="http://schemas.microsoft.com/office/drawing/2016/5/11/chartex" xmlns:cx4="http://schemas.microsoft.com/office/drawing/2016/5/10/chartex" xmlns:cx3="http://schemas.microsoft.com/office/drawing/2016/5/9/chartex" xmlns:cx2="http://schemas.microsoft.com/office/drawing/2015/10/21/chartex">
                 <w:pict>
                   <v:shapetype id="shapetype_7" coordsize="21600,21600" o:spt="7" adj="5400" path="m,21600l@1,l21600,l@4,21600xe">
                     <v:stroke joinstyle="miter"/>
@@ -18143,6 +18266,7 @@
               <w:dataBinding w:prefixMappings="xmlns:ns0='http://purl.org/dc/elements/1.1/' xmlns:ns1='http://schemas.openxmlformats.org/package/2006/metadata/core-properties' " w:xpath="/ns1:coreProperties[1]/ns0:title[1]" w:storeItemID="{6C3C8BC8-F283-45AE-878A-BAB7291924A1}"/>
               <w:text/>
             </w:sdtPr>
+            <w:sdtEndPr/>
             <w:sdtContent>
               <w:r>
                 <w:t xml:space="preserve">     </w:t>
@@ -36463,7 +36587,7 @@
 </file>
 
 <file path=customXml/itemProps2.xml><?xml version="1.0" encoding="utf-8"?>
-<ds:datastoreItem xmlns:ds="http://schemas.openxmlformats.org/officeDocument/2006/customXml" ds:itemID="{F6D965F1-5C18-4764-83B1-1E4AA4768691}">
+<ds:datastoreItem xmlns:ds="http://schemas.openxmlformats.org/officeDocument/2006/customXml" ds:itemID="{E20121CF-FEF2-475D-8A55-128FEBCAE520}">
   <ds:schemaRefs>
     <ds:schemaRef ds:uri="http://schemas.openxmlformats.org/officeDocument/2006/bibliography"/>
   </ds:schemaRefs>

</xml_diff>

<commit_message>
feat:Agregado ejemplo de solicitus de cambio 01
</commit_message>
<xml_diff>
--- a/Documentos/PGC.docx
+++ b/Documentos/PGC.docx
@@ -1,6 +1,6 @@
 
 <file path=word/document.xml><?xml version="1.0" encoding="utf-8"?>
-<w:document xmlns:wpc="http://schemas.microsoft.com/office/word/2010/wordprocessingCanvas" xmlns:cx="http://schemas.microsoft.com/office/drawing/2014/chartex" xmlns:cx1="http://schemas.microsoft.com/office/drawing/2015/9/8/chartex" xmlns:mc="http://schemas.openxmlformats.org/markup-compatibility/2006" xmlns:o="urn:schemas-microsoft-com:office:office" xmlns:r="http://schemas.openxmlformats.org/officeDocument/2006/relationships" xmlns:m="http://schemas.openxmlformats.org/officeDocument/2006/math" xmlns:v="urn:schemas-microsoft-com:vml" xmlns:wp14="http://schemas.microsoft.com/office/word/2010/wordprocessingDrawing" xmlns:wp="http://schemas.openxmlformats.org/drawingml/2006/wordprocessingDrawing" xmlns:w10="urn:schemas-microsoft-com:office:word" xmlns:w="http://schemas.openxmlformats.org/wordprocessingml/2006/main" xmlns:w14="http://schemas.microsoft.com/office/word/2010/wordml" xmlns:w15="http://schemas.microsoft.com/office/word/2012/wordml" xmlns:w16se="http://schemas.microsoft.com/office/word/2015/wordml/symex" xmlns:wpg="http://schemas.microsoft.com/office/word/2010/wordprocessingGroup" xmlns:wpi="http://schemas.microsoft.com/office/word/2010/wordprocessingInk" xmlns:wne="http://schemas.microsoft.com/office/word/2006/wordml" xmlns:wps="http://schemas.microsoft.com/office/word/2010/wordprocessingShape" mc:Ignorable="w14 w15 w16se wp14">
+<w:document xmlns:wpc="http://schemas.microsoft.com/office/word/2010/wordprocessingCanvas" xmlns:mc="http://schemas.openxmlformats.org/markup-compatibility/2006" xmlns:o="urn:schemas-microsoft-com:office:office" xmlns:r="http://schemas.openxmlformats.org/officeDocument/2006/relationships" xmlns:m="http://schemas.openxmlformats.org/officeDocument/2006/math" xmlns:v="urn:schemas-microsoft-com:vml" xmlns:wp14="http://schemas.microsoft.com/office/word/2010/wordprocessingDrawing" xmlns:wp="http://schemas.openxmlformats.org/drawingml/2006/wordprocessingDrawing" xmlns:w10="urn:schemas-microsoft-com:office:word" xmlns:w="http://schemas.openxmlformats.org/wordprocessingml/2006/main" xmlns:w14="http://schemas.microsoft.com/office/word/2010/wordml" xmlns:w15="http://schemas.microsoft.com/office/word/2012/wordml" xmlns:wpg="http://schemas.microsoft.com/office/word/2010/wordprocessingGroup" xmlns:wpi="http://schemas.microsoft.com/office/word/2010/wordprocessingInk" xmlns:wne="http://schemas.microsoft.com/office/word/2006/wordml" xmlns:wps="http://schemas.microsoft.com/office/word/2010/wordprocessingShape" mc:Ignorable="w14 w15 wp14">
   <w:body>
     <w:p>
       <w:pPr>
@@ -78,7 +78,7 @@
           <w:color w:val="3C8890"/>
           <w:sz w:val="52"/>
           <w:szCs w:val="52"/>
-          <w:lang w:val="es-MX" w:eastAsia="es-MX" w:bidi="ar-SA"/>
+          <w:lang w:eastAsia="es-PE" w:bidi="ar-SA"/>
         </w:rPr>
         <mc:AlternateContent>
           <mc:Choice Requires="wps">
@@ -771,7 +771,7 @@
         <w:rPr>
           <w:rFonts w:asciiTheme="minorHAnsi" w:hAnsiTheme="minorHAnsi" w:cstheme="minorHAnsi"/>
           <w:noProof/>
-          <w:lang w:val="es-MX" w:eastAsia="es-MX" w:bidi="ar-SA"/>
+          <w:lang w:eastAsia="es-PE" w:bidi="ar-SA"/>
         </w:rPr>
         <w:drawing>
           <wp:anchor distT="0" distB="8890" distL="114300" distR="121920" simplePos="0" relativeHeight="20" behindDoc="1" locked="0" layoutInCell="1" allowOverlap="1">
@@ -2315,7 +2315,7 @@
         </w:rPr>
       </w:pPr>
     </w:p>
-    <w:bookmarkStart w:id="0" w:name="_Toc527907804" w:displacedByCustomXml="next"/>
+    <w:bookmarkStart w:id="0" w:name="_Toc529485170" w:displacedByCustomXml="next"/>
     <w:sdt>
       <w:sdtPr>
         <w:rPr>
@@ -2333,11 +2333,10 @@
           <w:docPartUnique/>
         </w:docPartObj>
       </w:sdtPr>
-      <w:sdtEndPr/>
       <w:sdtContent>
         <w:p>
           <w:pPr>
-            <w:pStyle w:val="TtuloTDC"/>
+            <w:pStyle w:val="TtulodeTDC"/>
             <w:rPr>
               <w:rFonts w:asciiTheme="minorHAnsi" w:hAnsiTheme="minorHAnsi" w:cstheme="minorHAnsi"/>
             </w:rPr>
@@ -2359,7 +2358,7 @@
               <w:noProof/>
               <w:sz w:val="22"/>
               <w:szCs w:val="22"/>
-              <w:lang w:val="es-MX" w:eastAsia="es-MX" w:bidi="ar-SA"/>
+              <w:lang w:eastAsia="es-PE" w:bidi="ar-SA"/>
             </w:rPr>
           </w:pPr>
           <w:r>
@@ -2380,7 +2379,7 @@
             </w:rPr>
             <w:fldChar w:fldCharType="separate"/>
           </w:r>
-          <w:hyperlink w:anchor="_Toc527907804" w:history="1">
+          <w:hyperlink w:anchor="_Toc529485170" w:history="1">
             <w:r>
               <w:rPr>
                 <w:rStyle w:val="Hipervnculo"/>
@@ -2409,7 +2408,7 @@
                 <w:noProof/>
                 <w:webHidden/>
               </w:rPr>
-              <w:instrText xml:space="preserve"> PAGEREF _Toc527907804 \h </w:instrText>
+              <w:instrText xml:space="preserve"> PAGEREF _Toc529485170 \h </w:instrText>
             </w:r>
             <w:r>
               <w:rPr>
@@ -2448,10 +2447,10 @@
               <w:noProof/>
               <w:sz w:val="22"/>
               <w:szCs w:val="22"/>
-              <w:lang w:val="es-MX" w:eastAsia="es-MX" w:bidi="ar-SA"/>
+              <w:lang w:eastAsia="es-PE" w:bidi="ar-SA"/>
             </w:rPr>
           </w:pPr>
-          <w:hyperlink w:anchor="_Toc527907805" w:history="1">
+          <w:hyperlink w:anchor="_Toc529485171" w:history="1">
             <w:r>
               <w:rPr>
                 <w:rStyle w:val="Hipervnculo"/>
@@ -2480,7 +2479,7 @@
                 <w:noProof/>
                 <w:webHidden/>
               </w:rPr>
-              <w:instrText xml:space="preserve"> PAGEREF _Toc527907805 \h </w:instrText>
+              <w:instrText xml:space="preserve"> PAGEREF _Toc529485171 \h </w:instrText>
             </w:r>
             <w:r>
               <w:rPr>
@@ -2523,10 +2522,10 @@
               <w:noProof/>
               <w:sz w:val="22"/>
               <w:szCs w:val="22"/>
-              <w:lang w:val="es-MX" w:eastAsia="es-MX" w:bidi="ar-SA"/>
+              <w:lang w:eastAsia="es-PE" w:bidi="ar-SA"/>
             </w:rPr>
           </w:pPr>
-          <w:hyperlink w:anchor="_Toc527907806" w:history="1">
+          <w:hyperlink w:anchor="_Toc529485172" w:history="1">
             <w:r>
               <w:rPr>
                 <w:rStyle w:val="Hipervnculo"/>
@@ -2540,7 +2539,7 @@
                 <w:noProof/>
                 <w:sz w:val="22"/>
                 <w:szCs w:val="22"/>
-                <w:lang w:val="es-MX" w:eastAsia="es-MX" w:bidi="ar-SA"/>
+                <w:lang w:eastAsia="es-PE" w:bidi="ar-SA"/>
               </w:rPr>
               <w:tab/>
             </w:r>
@@ -2570,7 +2569,7 @@
                 <w:noProof/>
                 <w:webHidden/>
               </w:rPr>
-              <w:instrText xml:space="preserve"> PAGEREF _Toc527907806 \h </w:instrText>
+              <w:instrText xml:space="preserve"> PAGEREF _Toc529485172 \h </w:instrText>
             </w:r>
             <w:r>
               <w:rPr>
@@ -2613,10 +2612,10 @@
               <w:noProof/>
               <w:sz w:val="22"/>
               <w:szCs w:val="22"/>
-              <w:lang w:val="es-MX" w:eastAsia="es-MX" w:bidi="ar-SA"/>
+              <w:lang w:eastAsia="es-PE" w:bidi="ar-SA"/>
             </w:rPr>
           </w:pPr>
-          <w:hyperlink w:anchor="_Toc527907807" w:history="1">
+          <w:hyperlink w:anchor="_Toc529485173" w:history="1">
             <w:r>
               <w:rPr>
                 <w:rStyle w:val="Hipervnculo"/>
@@ -2630,7 +2629,7 @@
                 <w:noProof/>
                 <w:sz w:val="22"/>
                 <w:szCs w:val="22"/>
-                <w:lang w:val="es-MX" w:eastAsia="es-MX" w:bidi="ar-SA"/>
+                <w:lang w:eastAsia="es-PE" w:bidi="ar-SA"/>
               </w:rPr>
               <w:tab/>
             </w:r>
@@ -2660,7 +2659,7 @@
                 <w:noProof/>
                 <w:webHidden/>
               </w:rPr>
-              <w:instrText xml:space="preserve"> PAGEREF _Toc527907807 \h </w:instrText>
+              <w:instrText xml:space="preserve"> PAGEREF _Toc529485173 \h </w:instrText>
             </w:r>
             <w:r>
               <w:rPr>
@@ -2703,10 +2702,10 @@
               <w:noProof/>
               <w:sz w:val="22"/>
               <w:szCs w:val="22"/>
-              <w:lang w:val="es-MX" w:eastAsia="es-MX" w:bidi="ar-SA"/>
+              <w:lang w:eastAsia="es-PE" w:bidi="ar-SA"/>
             </w:rPr>
           </w:pPr>
-          <w:hyperlink w:anchor="_Toc527907808" w:history="1">
+          <w:hyperlink w:anchor="_Toc529485174" w:history="1">
             <w:r>
               <w:rPr>
                 <w:rStyle w:val="Hipervnculo"/>
@@ -2720,7 +2719,7 @@
                 <w:noProof/>
                 <w:sz w:val="22"/>
                 <w:szCs w:val="22"/>
-                <w:lang w:val="es-MX" w:eastAsia="es-MX" w:bidi="ar-SA"/>
+                <w:lang w:eastAsia="es-PE" w:bidi="ar-SA"/>
               </w:rPr>
               <w:tab/>
             </w:r>
@@ -2750,7 +2749,7 @@
                 <w:noProof/>
                 <w:webHidden/>
               </w:rPr>
-              <w:instrText xml:space="preserve"> PAGEREF _Toc527907808 \h </w:instrText>
+              <w:instrText xml:space="preserve"> PAGEREF _Toc529485174 \h </w:instrText>
             </w:r>
             <w:r>
               <w:rPr>
@@ -2793,10 +2792,10 @@
               <w:noProof/>
               <w:sz w:val="22"/>
               <w:szCs w:val="22"/>
-              <w:lang w:val="es-MX" w:eastAsia="es-MX" w:bidi="ar-SA"/>
+              <w:lang w:eastAsia="es-PE" w:bidi="ar-SA"/>
             </w:rPr>
           </w:pPr>
-          <w:hyperlink w:anchor="_Toc527907809" w:history="1">
+          <w:hyperlink w:anchor="_Toc529485175" w:history="1">
             <w:r>
               <w:rPr>
                 <w:rStyle w:val="Hipervnculo"/>
@@ -2811,7 +2810,7 @@
                 <w:noProof/>
                 <w:sz w:val="22"/>
                 <w:szCs w:val="22"/>
-                <w:lang w:val="es-MX" w:eastAsia="es-MX" w:bidi="ar-SA"/>
+                <w:lang w:eastAsia="es-PE" w:bidi="ar-SA"/>
               </w:rPr>
               <w:tab/>
             </w:r>
@@ -2842,7 +2841,7 @@
                 <w:noProof/>
                 <w:webHidden/>
               </w:rPr>
-              <w:instrText xml:space="preserve"> PAGEREF _Toc527907809 \h </w:instrText>
+              <w:instrText xml:space="preserve"> PAGEREF _Toc529485175 \h </w:instrText>
             </w:r>
             <w:r>
               <w:rPr>
@@ -2885,10 +2884,10 @@
               <w:noProof/>
               <w:sz w:val="22"/>
               <w:szCs w:val="22"/>
-              <w:lang w:val="es-MX" w:eastAsia="es-MX" w:bidi="ar-SA"/>
+              <w:lang w:eastAsia="es-PE" w:bidi="ar-SA"/>
             </w:rPr>
           </w:pPr>
-          <w:hyperlink w:anchor="_Toc527907810" w:history="1">
+          <w:hyperlink w:anchor="_Toc529485176" w:history="1">
             <w:r>
               <w:rPr>
                 <w:rStyle w:val="Hipervnculo"/>
@@ -2903,7 +2902,7 @@
                 <w:noProof/>
                 <w:sz w:val="22"/>
                 <w:szCs w:val="22"/>
-                <w:lang w:val="es-MX" w:eastAsia="es-MX" w:bidi="ar-SA"/>
+                <w:lang w:eastAsia="es-PE" w:bidi="ar-SA"/>
               </w:rPr>
               <w:tab/>
             </w:r>
@@ -2934,7 +2933,7 @@
                 <w:noProof/>
                 <w:webHidden/>
               </w:rPr>
-              <w:instrText xml:space="preserve"> PAGEREF _Toc527907810 \h </w:instrText>
+              <w:instrText xml:space="preserve"> PAGEREF _Toc529485176 \h </w:instrText>
             </w:r>
             <w:r>
               <w:rPr>
@@ -2977,10 +2976,10 @@
               <w:noProof/>
               <w:sz w:val="22"/>
               <w:szCs w:val="22"/>
-              <w:lang w:val="es-MX" w:eastAsia="es-MX" w:bidi="ar-SA"/>
+              <w:lang w:eastAsia="es-PE" w:bidi="ar-SA"/>
             </w:rPr>
           </w:pPr>
-          <w:hyperlink w:anchor="_Toc527907811" w:history="1">
+          <w:hyperlink w:anchor="_Toc529485177" w:history="1">
             <w:r>
               <w:rPr>
                 <w:rStyle w:val="Hipervnculo"/>
@@ -2994,7 +2993,7 @@
                 <w:noProof/>
                 <w:sz w:val="22"/>
                 <w:szCs w:val="22"/>
-                <w:lang w:val="es-MX" w:eastAsia="es-MX" w:bidi="ar-SA"/>
+                <w:lang w:eastAsia="es-PE" w:bidi="ar-SA"/>
               </w:rPr>
               <w:tab/>
             </w:r>
@@ -3024,7 +3023,7 @@
                 <w:noProof/>
                 <w:webHidden/>
               </w:rPr>
-              <w:instrText xml:space="preserve"> PAGEREF _Toc527907811 \h </w:instrText>
+              <w:instrText xml:space="preserve"> PAGEREF _Toc529485177 \h </w:instrText>
             </w:r>
             <w:r>
               <w:rPr>
@@ -3067,10 +3066,10 @@
               <w:noProof/>
               <w:sz w:val="22"/>
               <w:szCs w:val="22"/>
-              <w:lang w:val="es-MX" w:eastAsia="es-MX" w:bidi="ar-SA"/>
+              <w:lang w:eastAsia="es-PE" w:bidi="ar-SA"/>
             </w:rPr>
           </w:pPr>
-          <w:hyperlink w:anchor="_Toc527907812" w:history="1">
+          <w:hyperlink w:anchor="_Toc529485178" w:history="1">
             <w:r>
               <w:rPr>
                 <w:rStyle w:val="Hipervnculo"/>
@@ -3085,7 +3084,7 @@
                 <w:noProof/>
                 <w:sz w:val="22"/>
                 <w:szCs w:val="22"/>
-                <w:lang w:val="es-MX" w:eastAsia="es-MX" w:bidi="ar-SA"/>
+                <w:lang w:eastAsia="es-PE" w:bidi="ar-SA"/>
               </w:rPr>
               <w:tab/>
             </w:r>
@@ -3116,7 +3115,7 @@
                 <w:noProof/>
                 <w:webHidden/>
               </w:rPr>
-              <w:instrText xml:space="preserve"> PAGEREF _Toc527907812 \h </w:instrText>
+              <w:instrText xml:space="preserve"> PAGEREF _Toc529485178 \h </w:instrText>
             </w:r>
             <w:r>
               <w:rPr>
@@ -3159,10 +3158,10 @@
               <w:noProof/>
               <w:sz w:val="22"/>
               <w:szCs w:val="22"/>
-              <w:lang w:val="es-MX" w:eastAsia="es-MX" w:bidi="ar-SA"/>
+              <w:lang w:eastAsia="es-PE" w:bidi="ar-SA"/>
             </w:rPr>
           </w:pPr>
-          <w:hyperlink w:anchor="_Toc527907813" w:history="1">
+          <w:hyperlink w:anchor="_Toc529485179" w:history="1">
             <w:r>
               <w:rPr>
                 <w:rStyle w:val="Hipervnculo"/>
@@ -3177,7 +3176,7 @@
                 <w:noProof/>
                 <w:sz w:val="22"/>
                 <w:szCs w:val="22"/>
-                <w:lang w:val="es-MX" w:eastAsia="es-MX" w:bidi="ar-SA"/>
+                <w:lang w:eastAsia="es-PE" w:bidi="ar-SA"/>
               </w:rPr>
               <w:tab/>
             </w:r>
@@ -3208,7 +3207,7 @@
                 <w:noProof/>
                 <w:webHidden/>
               </w:rPr>
-              <w:instrText xml:space="preserve"> PAGEREF _Toc527907813 \h </w:instrText>
+              <w:instrText xml:space="preserve"> PAGEREF _Toc529485179 \h </w:instrText>
             </w:r>
             <w:r>
               <w:rPr>
@@ -3251,10 +3250,10 @@
               <w:noProof/>
               <w:sz w:val="22"/>
               <w:szCs w:val="22"/>
-              <w:lang w:val="es-MX" w:eastAsia="es-MX" w:bidi="ar-SA"/>
+              <w:lang w:eastAsia="es-PE" w:bidi="ar-SA"/>
             </w:rPr>
           </w:pPr>
-          <w:hyperlink w:anchor="_Toc527907814" w:history="1">
+          <w:hyperlink w:anchor="_Toc529485180" w:history="1">
             <w:r>
               <w:rPr>
                 <w:rStyle w:val="Hipervnculo"/>
@@ -3269,7 +3268,7 @@
                 <w:noProof/>
                 <w:sz w:val="22"/>
                 <w:szCs w:val="22"/>
-                <w:lang w:val="es-MX" w:eastAsia="es-MX" w:bidi="ar-SA"/>
+                <w:lang w:eastAsia="es-PE" w:bidi="ar-SA"/>
               </w:rPr>
               <w:tab/>
             </w:r>
@@ -3300,7 +3299,7 @@
                 <w:noProof/>
                 <w:webHidden/>
               </w:rPr>
-              <w:instrText xml:space="preserve"> PAGEREF _Toc527907814 \h </w:instrText>
+              <w:instrText xml:space="preserve"> PAGEREF _Toc529485180 \h </w:instrText>
             </w:r>
             <w:r>
               <w:rPr>
@@ -3343,10 +3342,10 @@
               <w:noProof/>
               <w:sz w:val="22"/>
               <w:szCs w:val="22"/>
-              <w:lang w:val="es-MX" w:eastAsia="es-MX" w:bidi="ar-SA"/>
+              <w:lang w:eastAsia="es-PE" w:bidi="ar-SA"/>
             </w:rPr>
           </w:pPr>
-          <w:hyperlink w:anchor="_Toc527907815" w:history="1">
+          <w:hyperlink w:anchor="_Toc529485181" w:history="1">
             <w:r>
               <w:rPr>
                 <w:rStyle w:val="Hipervnculo"/>
@@ -3360,7 +3359,7 @@
                 <w:noProof/>
                 <w:sz w:val="22"/>
                 <w:szCs w:val="22"/>
-                <w:lang w:val="es-MX" w:eastAsia="es-MX" w:bidi="ar-SA"/>
+                <w:lang w:eastAsia="es-PE" w:bidi="ar-SA"/>
               </w:rPr>
               <w:tab/>
             </w:r>
@@ -3390,7 +3389,7 @@
                 <w:noProof/>
                 <w:webHidden/>
               </w:rPr>
-              <w:instrText xml:space="preserve"> PAGEREF _Toc527907815 \h </w:instrText>
+              <w:instrText xml:space="preserve"> PAGEREF _Toc529485181 \h </w:instrText>
             </w:r>
             <w:r>
               <w:rPr>
@@ -3429,10 +3428,10 @@
               <w:noProof/>
               <w:sz w:val="22"/>
               <w:szCs w:val="22"/>
-              <w:lang w:val="es-MX" w:eastAsia="es-MX" w:bidi="ar-SA"/>
+              <w:lang w:eastAsia="es-PE" w:bidi="ar-SA"/>
             </w:rPr>
           </w:pPr>
-          <w:hyperlink w:anchor="_Toc527907816" w:history="1">
+          <w:hyperlink w:anchor="_Toc529485182" w:history="1">
             <w:r>
               <w:rPr>
                 <w:rStyle w:val="Hipervnculo"/>
@@ -3448,7 +3447,7 @@
                 <w:noProof/>
                 <w:sz w:val="22"/>
                 <w:szCs w:val="22"/>
-                <w:lang w:val="es-MX" w:eastAsia="es-MX" w:bidi="ar-SA"/>
+                <w:lang w:eastAsia="es-PE" w:bidi="ar-SA"/>
               </w:rPr>
               <w:tab/>
             </w:r>
@@ -3480,7 +3479,7 @@
                 <w:noProof/>
                 <w:webHidden/>
               </w:rPr>
-              <w:instrText xml:space="preserve"> PAGEREF _Toc527907816 \h </w:instrText>
+              <w:instrText xml:space="preserve"> PAGEREF _Toc529485182 \h </w:instrText>
             </w:r>
             <w:r>
               <w:rPr>
@@ -3523,10 +3522,10 @@
               <w:noProof/>
               <w:sz w:val="22"/>
               <w:szCs w:val="22"/>
-              <w:lang w:val="es-MX" w:eastAsia="es-MX" w:bidi="ar-SA"/>
+              <w:lang w:eastAsia="es-PE" w:bidi="ar-SA"/>
             </w:rPr>
           </w:pPr>
-          <w:hyperlink w:anchor="_Toc527907817" w:history="1">
+          <w:hyperlink w:anchor="_Toc529485183" w:history="1">
             <w:r>
               <w:rPr>
                 <w:rStyle w:val="Hipervnculo"/>
@@ -3540,7 +3539,7 @@
                 <w:noProof/>
                 <w:sz w:val="22"/>
                 <w:szCs w:val="22"/>
-                <w:lang w:val="es-MX" w:eastAsia="es-MX" w:bidi="ar-SA"/>
+                <w:lang w:eastAsia="es-PE" w:bidi="ar-SA"/>
               </w:rPr>
               <w:tab/>
             </w:r>
@@ -3570,7 +3569,7 @@
                 <w:noProof/>
                 <w:webHidden/>
               </w:rPr>
-              <w:instrText xml:space="preserve"> PAGEREF _Toc527907817 \h </w:instrText>
+              <w:instrText xml:space="preserve"> PAGEREF _Toc529485183 \h </w:instrText>
             </w:r>
             <w:r>
               <w:rPr>
@@ -3613,10 +3612,10 @@
               <w:noProof/>
               <w:sz w:val="22"/>
               <w:szCs w:val="22"/>
-              <w:lang w:val="es-MX" w:eastAsia="es-MX" w:bidi="ar-SA"/>
+              <w:lang w:eastAsia="es-PE" w:bidi="ar-SA"/>
             </w:rPr>
           </w:pPr>
-          <w:hyperlink w:anchor="_Toc527907818" w:history="1">
+          <w:hyperlink w:anchor="_Toc529485184" w:history="1">
             <w:r>
               <w:rPr>
                 <w:rStyle w:val="Hipervnculo"/>
@@ -3630,7 +3629,7 @@
                 <w:noProof/>
                 <w:sz w:val="22"/>
                 <w:szCs w:val="22"/>
-                <w:lang w:val="es-MX" w:eastAsia="es-MX" w:bidi="ar-SA"/>
+                <w:lang w:eastAsia="es-PE" w:bidi="ar-SA"/>
               </w:rPr>
               <w:tab/>
             </w:r>
@@ -3660,7 +3659,7 @@
                 <w:noProof/>
                 <w:webHidden/>
               </w:rPr>
-              <w:instrText xml:space="preserve"> PAGEREF _Toc527907818 \h </w:instrText>
+              <w:instrText xml:space="preserve"> PAGEREF _Toc529485184 \h </w:instrText>
             </w:r>
             <w:r>
               <w:rPr>
@@ -3703,10 +3702,10 @@
               <w:noProof/>
               <w:sz w:val="22"/>
               <w:szCs w:val="22"/>
-              <w:lang w:val="es-MX" w:eastAsia="es-MX" w:bidi="ar-SA"/>
+              <w:lang w:eastAsia="es-PE" w:bidi="ar-SA"/>
             </w:rPr>
           </w:pPr>
-          <w:hyperlink w:anchor="_Toc527907819" w:history="1">
+          <w:hyperlink w:anchor="_Toc529485185" w:history="1">
             <w:r>
               <w:rPr>
                 <w:rStyle w:val="Hipervnculo"/>
@@ -3721,7 +3720,7 @@
                 <w:noProof/>
                 <w:sz w:val="22"/>
                 <w:szCs w:val="22"/>
-                <w:lang w:val="es-MX" w:eastAsia="es-MX" w:bidi="ar-SA"/>
+                <w:lang w:eastAsia="es-PE" w:bidi="ar-SA"/>
               </w:rPr>
               <w:tab/>
             </w:r>
@@ -3751,7 +3750,7 @@
                 <w:noProof/>
                 <w:webHidden/>
               </w:rPr>
-              <w:instrText xml:space="preserve"> PAGEREF _Toc527907819 \h </w:instrText>
+              <w:instrText xml:space="preserve"> PAGEREF _Toc529485185 \h </w:instrText>
             </w:r>
             <w:r>
               <w:rPr>
@@ -3790,10 +3789,10 @@
               <w:noProof/>
               <w:sz w:val="22"/>
               <w:szCs w:val="22"/>
-              <w:lang w:val="es-MX" w:eastAsia="es-MX" w:bidi="ar-SA"/>
+              <w:lang w:eastAsia="es-PE" w:bidi="ar-SA"/>
             </w:rPr>
           </w:pPr>
-          <w:hyperlink w:anchor="_Toc527907820" w:history="1">
+          <w:hyperlink w:anchor="_Toc529485186" w:history="1">
             <w:r>
               <w:rPr>
                 <w:rStyle w:val="Hipervnculo"/>
@@ -3809,7 +3808,7 @@
                 <w:noProof/>
                 <w:sz w:val="22"/>
                 <w:szCs w:val="22"/>
-                <w:lang w:val="es-MX" w:eastAsia="es-MX" w:bidi="ar-SA"/>
+                <w:lang w:eastAsia="es-PE" w:bidi="ar-SA"/>
               </w:rPr>
               <w:tab/>
             </w:r>
@@ -3841,7 +3840,7 @@
                 <w:noProof/>
                 <w:webHidden/>
               </w:rPr>
-              <w:instrText xml:space="preserve"> PAGEREF _Toc527907820 \h </w:instrText>
+              <w:instrText xml:space="preserve"> PAGEREF _Toc529485186 \h </w:instrText>
             </w:r>
             <w:r>
               <w:rPr>
@@ -3884,10 +3883,10 @@
               <w:noProof/>
               <w:sz w:val="22"/>
               <w:szCs w:val="22"/>
-              <w:lang w:val="es-MX" w:eastAsia="es-MX" w:bidi="ar-SA"/>
+              <w:lang w:eastAsia="es-PE" w:bidi="ar-SA"/>
             </w:rPr>
           </w:pPr>
-          <w:hyperlink w:anchor="_Toc527907821" w:history="1">
+          <w:hyperlink w:anchor="_Toc529485187" w:history="1">
             <w:r>
               <w:rPr>
                 <w:rStyle w:val="Hipervnculo"/>
@@ -3902,7 +3901,7 @@
                 <w:noProof/>
                 <w:sz w:val="22"/>
                 <w:szCs w:val="22"/>
-                <w:lang w:val="es-MX" w:eastAsia="es-MX" w:bidi="ar-SA"/>
+                <w:lang w:eastAsia="es-PE" w:bidi="ar-SA"/>
               </w:rPr>
               <w:tab/>
             </w:r>
@@ -3932,7 +3931,7 @@
                 <w:noProof/>
                 <w:webHidden/>
               </w:rPr>
-              <w:instrText xml:space="preserve"> PAGEREF _Toc527907821 \h </w:instrText>
+              <w:instrText xml:space="preserve"> PAGEREF _Toc529485187 \h </w:instrText>
             </w:r>
             <w:r>
               <w:rPr>
@@ -3975,10 +3974,10 @@
               <w:noProof/>
               <w:sz w:val="22"/>
               <w:szCs w:val="22"/>
-              <w:lang w:val="es-MX" w:eastAsia="es-MX" w:bidi="ar-SA"/>
+              <w:lang w:eastAsia="es-PE" w:bidi="ar-SA"/>
             </w:rPr>
           </w:pPr>
-          <w:hyperlink w:anchor="_Toc527907822" w:history="1">
+          <w:hyperlink w:anchor="_Toc529485188" w:history="1">
             <w:r>
               <w:rPr>
                 <w:rStyle w:val="Hipervnculo"/>
@@ -3992,7 +3991,7 @@
                 <w:noProof/>
                 <w:sz w:val="22"/>
                 <w:szCs w:val="22"/>
-                <w:lang w:val="es-MX" w:eastAsia="es-MX" w:bidi="ar-SA"/>
+                <w:lang w:eastAsia="es-PE" w:bidi="ar-SA"/>
               </w:rPr>
               <w:tab/>
             </w:r>
@@ -4022,7 +4021,7 @@
                 <w:noProof/>
                 <w:webHidden/>
               </w:rPr>
-              <w:instrText xml:space="preserve"> PAGEREF _Toc527907822 \h </w:instrText>
+              <w:instrText xml:space="preserve"> PAGEREF _Toc529485188 \h </w:instrText>
             </w:r>
             <w:r>
               <w:rPr>
@@ -4065,10 +4064,10 @@
               <w:noProof/>
               <w:sz w:val="22"/>
               <w:szCs w:val="22"/>
-              <w:lang w:val="es-MX" w:eastAsia="es-MX" w:bidi="ar-SA"/>
+              <w:lang w:eastAsia="es-PE" w:bidi="ar-SA"/>
             </w:rPr>
           </w:pPr>
-          <w:hyperlink w:anchor="_Toc527907823" w:history="1">
+          <w:hyperlink w:anchor="_Toc529485189" w:history="1">
             <w:r>
               <w:rPr>
                 <w:rStyle w:val="Hipervnculo"/>
@@ -4083,7 +4082,7 @@
                 <w:noProof/>
                 <w:sz w:val="22"/>
                 <w:szCs w:val="22"/>
-                <w:lang w:val="es-MX" w:eastAsia="es-MX" w:bidi="ar-SA"/>
+                <w:lang w:eastAsia="es-PE" w:bidi="ar-SA"/>
               </w:rPr>
               <w:tab/>
             </w:r>
@@ -4114,7 +4113,7 @@
                 <w:noProof/>
                 <w:webHidden/>
               </w:rPr>
-              <w:instrText xml:space="preserve"> PAGEREF _Toc527907823 \h </w:instrText>
+              <w:instrText xml:space="preserve"> PAGEREF _Toc529485189 \h </w:instrText>
             </w:r>
             <w:r>
               <w:rPr>
@@ -4157,10 +4156,10 @@
               <w:noProof/>
               <w:sz w:val="22"/>
               <w:szCs w:val="22"/>
-              <w:lang w:val="es-MX" w:eastAsia="es-MX" w:bidi="ar-SA"/>
+              <w:lang w:eastAsia="es-PE" w:bidi="ar-SA"/>
             </w:rPr>
           </w:pPr>
-          <w:hyperlink w:anchor="_Toc527907824" w:history="1">
+          <w:hyperlink w:anchor="_Toc529485190" w:history="1">
             <w:r>
               <w:rPr>
                 <w:rStyle w:val="Hipervnculo"/>
@@ -4176,7 +4175,7 @@
                 <w:noProof/>
                 <w:sz w:val="22"/>
                 <w:szCs w:val="22"/>
-                <w:lang w:val="es-MX" w:eastAsia="es-MX" w:bidi="ar-SA"/>
+                <w:lang w:eastAsia="es-PE" w:bidi="ar-SA"/>
               </w:rPr>
               <w:tab/>
             </w:r>
@@ -4207,7 +4206,7 @@
                 <w:noProof/>
                 <w:webHidden/>
               </w:rPr>
-              <w:instrText xml:space="preserve"> PAGEREF _Toc527907824 \h </w:instrText>
+              <w:instrText xml:space="preserve"> PAGEREF _Toc529485190 \h </w:instrText>
             </w:r>
             <w:r>
               <w:rPr>
@@ -4227,7 +4226,7 @@
                 <w:noProof/>
                 <w:webHidden/>
               </w:rPr>
-              <w:t>19</w:t>
+              <w:t>20</w:t>
             </w:r>
             <w:r>
               <w:rPr>
@@ -4250,10 +4249,10 @@
               <w:noProof/>
               <w:sz w:val="22"/>
               <w:szCs w:val="22"/>
-              <w:lang w:val="es-MX" w:eastAsia="es-MX" w:bidi="ar-SA"/>
+              <w:lang w:eastAsia="es-PE" w:bidi="ar-SA"/>
             </w:rPr>
           </w:pPr>
-          <w:hyperlink w:anchor="_Toc527907825" w:history="1">
+          <w:hyperlink w:anchor="_Toc529485191" w:history="1">
             <w:r>
               <w:rPr>
                 <w:rStyle w:val="Hipervnculo"/>
@@ -4269,7 +4268,7 @@
                 <w:noProof/>
                 <w:sz w:val="22"/>
                 <w:szCs w:val="22"/>
-                <w:lang w:val="es-MX" w:eastAsia="es-MX" w:bidi="ar-SA"/>
+                <w:lang w:eastAsia="es-PE" w:bidi="ar-SA"/>
               </w:rPr>
               <w:tab/>
             </w:r>
@@ -4300,7 +4299,7 @@
                 <w:noProof/>
                 <w:webHidden/>
               </w:rPr>
-              <w:instrText xml:space="preserve"> PAGEREF _Toc527907825 \h </w:instrText>
+              <w:instrText xml:space="preserve"> PAGEREF _Toc529485191 \h </w:instrText>
             </w:r>
             <w:r>
               <w:rPr>
@@ -4320,7 +4319,7 @@
                 <w:noProof/>
                 <w:webHidden/>
               </w:rPr>
-              <w:t>20</w:t>
+              <w:t>21</w:t>
             </w:r>
             <w:r>
               <w:rPr>
@@ -4343,10 +4342,10 @@
               <w:noProof/>
               <w:sz w:val="22"/>
               <w:szCs w:val="22"/>
-              <w:lang w:val="es-MX" w:eastAsia="es-MX" w:bidi="ar-SA"/>
+              <w:lang w:eastAsia="es-PE" w:bidi="ar-SA"/>
             </w:rPr>
           </w:pPr>
-          <w:hyperlink w:anchor="_Toc527907826" w:history="1">
+          <w:hyperlink w:anchor="_Toc529485192" w:history="1">
             <w:r>
               <w:rPr>
                 <w:rStyle w:val="Hipervnculo"/>
@@ -4362,7 +4361,7 @@
                 <w:noProof/>
                 <w:sz w:val="22"/>
                 <w:szCs w:val="22"/>
-                <w:lang w:val="es-MX" w:eastAsia="es-MX" w:bidi="ar-SA"/>
+                <w:lang w:eastAsia="es-PE" w:bidi="ar-SA"/>
               </w:rPr>
               <w:tab/>
             </w:r>
@@ -4393,7 +4392,7 @@
                 <w:noProof/>
                 <w:webHidden/>
               </w:rPr>
-              <w:instrText xml:space="preserve"> PAGEREF _Toc527907826 \h </w:instrText>
+              <w:instrText xml:space="preserve"> PAGEREF _Toc529485192 \h </w:instrText>
             </w:r>
             <w:r>
               <w:rPr>
@@ -4413,7 +4412,7 @@
                 <w:noProof/>
                 <w:webHidden/>
               </w:rPr>
-              <w:t>21</w:t>
+              <w:t>22</w:t>
             </w:r>
             <w:r>
               <w:rPr>
@@ -4448,12 +4447,12 @@
     </w:p>
     <w:p>
       <w:pPr>
-        <w:pStyle w:val="TtuloTDC"/>
-        <w:rPr>
-          <w:rFonts w:asciiTheme="minorHAnsi" w:hAnsiTheme="minorHAnsi" w:cstheme="minorHAnsi"/>
-        </w:rPr>
-      </w:pPr>
-      <w:bookmarkStart w:id="1" w:name="_Toc527907805"/>
+        <w:pStyle w:val="TtulodeTDC"/>
+        <w:rPr>
+          <w:rFonts w:asciiTheme="minorHAnsi" w:hAnsiTheme="minorHAnsi" w:cstheme="minorHAnsi"/>
+        </w:rPr>
+      </w:pPr>
+      <w:bookmarkStart w:id="1" w:name="_Toc529485171"/>
       <w:r>
         <w:rPr>
           <w:rFonts w:asciiTheme="minorHAnsi" w:hAnsiTheme="minorHAnsi" w:cstheme="minorHAnsi"/>
@@ -4477,7 +4476,7 @@
           <w:rFonts w:hint="eastAsia"/>
         </w:rPr>
       </w:pPr>
-      <w:bookmarkStart w:id="2" w:name="_Toc527907806"/>
+      <w:bookmarkStart w:id="2" w:name="_Toc529485172"/>
       <w:r>
         <w:t>Introducción</w:t>
       </w:r>
@@ -4573,7 +4572,7 @@
           <w:rFonts w:hint="eastAsia"/>
         </w:rPr>
       </w:pPr>
-      <w:bookmarkStart w:id="3" w:name="_Toc527907807"/>
+      <w:bookmarkStart w:id="3" w:name="_Toc529485173"/>
       <w:r>
         <w:lastRenderedPageBreak/>
         <w:t>Roles, Responsabilidades y Cantidad</w:t>
@@ -5544,7 +5543,7 @@
           <w:rFonts w:hint="eastAsia"/>
         </w:rPr>
       </w:pPr>
-      <w:bookmarkStart w:id="5" w:name="_Toc527907808"/>
+      <w:bookmarkStart w:id="5" w:name="_Toc529485174"/>
       <w:r>
         <w:t>Políticas, Directrices y Procedimientos</w:t>
       </w:r>
@@ -5628,7 +5627,7 @@
           <w:rFonts w:asciiTheme="minorHAnsi" w:hAnsiTheme="minorHAnsi" w:cstheme="minorHAnsi"/>
         </w:rPr>
       </w:pPr>
-      <w:bookmarkStart w:id="6" w:name="_Toc527907809"/>
+      <w:bookmarkStart w:id="6" w:name="_Toc529485175"/>
       <w:r>
         <w:rPr>
           <w:rFonts w:asciiTheme="minorHAnsi" w:hAnsiTheme="minorHAnsi" w:cstheme="minorHAnsi"/>
@@ -5815,7 +5814,7 @@
           <w:rFonts w:asciiTheme="minorHAnsi" w:hAnsiTheme="minorHAnsi" w:cstheme="minorHAnsi"/>
         </w:rPr>
       </w:pPr>
-      <w:bookmarkStart w:id="7" w:name="_Toc527907810"/>
+      <w:bookmarkStart w:id="7" w:name="_Toc529485176"/>
       <w:r>
         <w:rPr>
           <w:rFonts w:asciiTheme="minorHAnsi" w:hAnsiTheme="minorHAnsi" w:cstheme="minorHAnsi"/>
@@ -6043,7 +6042,7 @@
           <w:rFonts w:hint="eastAsia"/>
         </w:rPr>
       </w:pPr>
-      <w:bookmarkStart w:id="8" w:name="_Toc527907811"/>
+      <w:bookmarkStart w:id="8" w:name="_Toc529485177"/>
       <w:r>
         <w:t>Herramientas, entorno e infraestructura</w:t>
       </w:r>
@@ -6060,7 +6059,7 @@
           <w:rFonts w:asciiTheme="minorHAnsi" w:hAnsiTheme="minorHAnsi" w:cstheme="minorHAnsi"/>
         </w:rPr>
       </w:pPr>
-      <w:bookmarkStart w:id="9" w:name="_Toc527907812"/>
+      <w:bookmarkStart w:id="9" w:name="_Toc529485178"/>
       <w:r>
         <w:rPr>
           <w:rFonts w:asciiTheme="minorHAnsi" w:hAnsiTheme="minorHAnsi" w:cstheme="minorHAnsi"/>
@@ -6527,7 +6526,7 @@
         <w:rPr>
           <w:rFonts w:asciiTheme="minorHAnsi" w:hAnsiTheme="minorHAnsi" w:cstheme="minorHAnsi"/>
           <w:noProof/>
-          <w:lang w:val="es-MX" w:eastAsia="es-MX" w:bidi="ar-SA"/>
+          <w:lang w:eastAsia="es-PE" w:bidi="ar-SA"/>
         </w:rPr>
         <w:lastRenderedPageBreak/>
         <w:drawing>
@@ -7500,7 +7499,7 @@
           <w:rFonts w:asciiTheme="minorHAnsi" w:hAnsiTheme="minorHAnsi" w:cstheme="minorHAnsi"/>
         </w:rPr>
       </w:pPr>
-      <w:bookmarkStart w:id="10" w:name="_Toc527907813"/>
+      <w:bookmarkStart w:id="10" w:name="_Toc529485179"/>
       <w:r>
         <w:rPr>
           <w:rFonts w:asciiTheme="minorHAnsi" w:hAnsiTheme="minorHAnsi" w:cstheme="minorHAnsi"/>
@@ -7727,7 +7726,7 @@
           <w:rFonts w:asciiTheme="minorHAnsi" w:hAnsiTheme="minorHAnsi" w:cstheme="minorHAnsi"/>
         </w:rPr>
       </w:pPr>
-      <w:bookmarkStart w:id="12" w:name="_Toc527907814"/>
+      <w:bookmarkStart w:id="12" w:name="_Toc529485180"/>
       <w:r>
         <w:rPr>
           <w:rFonts w:asciiTheme="minorHAnsi" w:hAnsiTheme="minorHAnsi" w:cstheme="minorHAnsi"/>
@@ -7955,7 +7954,7 @@
         <w:rPr>
           <w:rFonts w:asciiTheme="minorHAnsi" w:hAnsiTheme="minorHAnsi" w:cstheme="minorHAnsi"/>
           <w:noProof/>
-          <w:lang w:val="es-MX" w:eastAsia="es-MX" w:bidi="ar-SA"/>
+          <w:lang w:eastAsia="es-PE" w:bidi="ar-SA"/>
         </w:rPr>
         <w:drawing>
           <wp:anchor distT="0" distB="0" distL="114300" distR="114300" simplePos="0" relativeHeight="251658240" behindDoc="0" locked="0" layoutInCell="1" allowOverlap="1">
@@ -8092,7 +8091,7 @@
           <w:rFonts w:hint="eastAsia"/>
         </w:rPr>
       </w:pPr>
-      <w:bookmarkStart w:id="13" w:name="_Toc527907815"/>
+      <w:bookmarkStart w:id="13" w:name="_Toc529485181"/>
       <w:r>
         <w:lastRenderedPageBreak/>
         <w:t>Calendario</w:t>
@@ -8689,7 +8688,7 @@
     <w:p/>
     <w:p>
       <w:pPr>
-        <w:pStyle w:val="TtuloTDC"/>
+        <w:pStyle w:val="TtulodeTDC"/>
         <w:numPr>
           <w:ilvl w:val="0"/>
           <w:numId w:val="11"/>
@@ -8700,7 +8699,7 @@
           <w:lang w:val="es-ES"/>
         </w:rPr>
       </w:pPr>
-      <w:bookmarkStart w:id="14" w:name="_Toc527907816"/>
+      <w:bookmarkStart w:id="14" w:name="_Toc529485182"/>
       <w:r>
         <w:rPr>
           <w:rFonts w:asciiTheme="minorHAnsi" w:hAnsiTheme="minorHAnsi" w:cstheme="minorHAnsi"/>
@@ -8729,7 +8728,7 @@
           <w:rFonts w:hint="eastAsia"/>
         </w:rPr>
       </w:pPr>
-      <w:bookmarkStart w:id="15" w:name="_Toc527907817"/>
+      <w:bookmarkStart w:id="15" w:name="_Toc529485183"/>
       <w:r>
         <w:t>Identificación de los ítems de configuración (CI)</w:t>
       </w:r>
@@ -11643,7 +11642,7 @@
           <w:rFonts w:hint="eastAsia"/>
         </w:rPr>
       </w:pPr>
-      <w:bookmarkStart w:id="17" w:name="_Toc527907818"/>
+      <w:bookmarkStart w:id="17" w:name="_Toc529485184"/>
       <w:r>
         <w:t>Definir la nomenclatura de los elementos de la configuración</w:t>
       </w:r>
@@ -12317,8 +12316,6 @@
         </w:rPr>
         <w:t>, se deberá adicionar la numeración de este para su correcto reconocimiento.</w:t>
       </w:r>
-      <w:bookmarkStart w:id="18" w:name="_GoBack"/>
-      <w:bookmarkEnd w:id="18"/>
     </w:p>
     <w:p>
       <w:pPr>
@@ -12449,15 +12446,7 @@
                 <w:b/>
                 <w:color w:val="59B0B9" w:themeColor="accent2"/>
               </w:rPr>
-              <w:t xml:space="preserve"> +“.”+Extensión Del Archivo</w:t>
-            </w:r>
-            <w:r>
-              <w:rPr>
-                <w:rFonts w:asciiTheme="minorHAnsi" w:hAnsiTheme="minorHAnsi" w:cstheme="minorHAnsi"/>
-                <w:b/>
-                <w:color w:val="59B0B9" w:themeColor="accent2"/>
-              </w:rPr>
-              <w:t xml:space="preserve"> </w:t>
+              <w:t xml:space="preserve"> +“.”+Extensión Del Archivo </w:t>
             </w:r>
           </w:p>
           <w:p>
@@ -12563,11 +12552,11 @@
           <w:lang w:val="en-US" w:eastAsia="es-AR"/>
         </w:rPr>
       </w:pPr>
-      <w:bookmarkStart w:id="19" w:name="_Toc527907819"/>
+      <w:bookmarkStart w:id="18" w:name="_Toc529485185"/>
       <w:r>
         <w:t>Listar los elementos de la configuración con nomenclatura</w:t>
       </w:r>
-      <w:bookmarkEnd w:id="19"/>
+      <w:bookmarkEnd w:id="18"/>
     </w:p>
     <w:p>
       <w:pPr>
@@ -14218,7 +14207,7 @@
     </w:p>
     <w:p>
       <w:pPr>
-        <w:pStyle w:val="TtuloTDC"/>
+        <w:pStyle w:val="TtulodeTDC"/>
         <w:numPr>
           <w:ilvl w:val="0"/>
           <w:numId w:val="33"/>
@@ -14228,7 +14217,7 @@
           <w:lang w:val="es-ES"/>
         </w:rPr>
       </w:pPr>
-      <w:bookmarkStart w:id="20" w:name="_Toc527907820"/>
+      <w:bookmarkStart w:id="19" w:name="_Toc529485186"/>
       <w:r>
         <w:rPr>
           <w:rFonts w:asciiTheme="minorHAnsi" w:hAnsiTheme="minorHAnsi" w:cstheme="minorHAnsi"/>
@@ -14236,7 +14225,7 @@
         </w:rPr>
         <w:t>Control</w:t>
       </w:r>
-      <w:bookmarkEnd w:id="20"/>
+      <w:bookmarkEnd w:id="19"/>
     </w:p>
     <w:p>
       <w:pPr>
@@ -14264,11 +14253,11 @@
           <w:lang w:val="en-US" w:eastAsia="es-AR"/>
         </w:rPr>
       </w:pPr>
-      <w:bookmarkStart w:id="21" w:name="_Toc527907821"/>
+      <w:bookmarkStart w:id="20" w:name="_Toc529485187"/>
       <w:r>
         <w:t>Definición de línea base</w:t>
       </w:r>
-      <w:bookmarkEnd w:id="21"/>
+      <w:bookmarkEnd w:id="20"/>
     </w:p>
     <w:p>
       <w:pPr>
@@ -14313,25 +14302,7 @@
           <w:szCs w:val="22"/>
           <w:lang w:eastAsia="en-US" w:bidi="ar-SA"/>
         </w:rPr>
-        <w:t xml:space="preserve"> A </w:t>
-      </w:r>
-      <w:proofErr w:type="gramStart"/>
-      <w:r>
-        <w:rPr>
-          <w:rFonts w:ascii="Calibri" w:eastAsia="Calibri" w:hAnsi="Calibri" w:cs="Times New Roman"/>
-          <w:szCs w:val="22"/>
-          <w:lang w:eastAsia="en-US" w:bidi="ar-SA"/>
-        </w:rPr>
-        <w:t>continuación</w:t>
-      </w:r>
-      <w:proofErr w:type="gramEnd"/>
-      <w:r>
-        <w:rPr>
-          <w:rFonts w:ascii="Calibri" w:eastAsia="Calibri" w:hAnsi="Calibri" w:cs="Times New Roman"/>
-          <w:szCs w:val="22"/>
-          <w:lang w:eastAsia="en-US" w:bidi="ar-SA"/>
-        </w:rPr>
-        <w:t xml:space="preserve"> se mostrará las Líneas Base del proyecto SGIVF a manera de ejemplo:</w:t>
+        <w:t xml:space="preserve"> A continuación se mostrará las Líneas Base del proyecto SGIVF a manera de ejemplo:</w:t>
       </w:r>
     </w:p>
     <w:p>
@@ -14986,14 +14957,14 @@
           <w:rFonts w:hint="eastAsia"/>
         </w:rPr>
       </w:pPr>
-      <w:bookmarkStart w:id="22" w:name="_Toc527907822"/>
+      <w:bookmarkStart w:id="21" w:name="_Toc529485188"/>
       <w:r>
         <w:t>Definició</w:t>
       </w:r>
       <w:r>
         <w:t>n de la estructura de las librerías</w:t>
       </w:r>
-      <w:bookmarkEnd w:id="22"/>
+      <w:bookmarkEnd w:id="21"/>
     </w:p>
     <w:p>
       <w:pPr>
@@ -15108,7 +15079,7 @@
           <w:rFonts w:asciiTheme="minorHAnsi" w:hAnsiTheme="minorHAnsi" w:cstheme="minorHAnsi"/>
           <w:b/>
           <w:noProof/>
-          <w:lang w:val="es-MX" w:eastAsia="es-MX" w:bidi="ar-SA"/>
+          <w:lang w:eastAsia="es-PE" w:bidi="ar-SA"/>
         </w:rPr>
         <w:lastRenderedPageBreak/>
         <w:drawing>
@@ -15189,7 +15160,7 @@
           <w:rFonts w:asciiTheme="minorHAnsi" w:hAnsiTheme="minorHAnsi" w:cstheme="minorHAnsi"/>
         </w:rPr>
       </w:pPr>
-      <w:bookmarkStart w:id="23" w:name="_Toc527907823"/>
+      <w:bookmarkStart w:id="22" w:name="_Toc529485189"/>
       <w:r>
         <w:rPr>
           <w:rFonts w:asciiTheme="minorHAnsi" w:hAnsiTheme="minorHAnsi" w:cstheme="minorHAnsi"/>
@@ -15197,7 +15168,7 @@
         </w:rPr>
         <w:t>Librería Clientes:</w:t>
       </w:r>
-      <w:bookmarkEnd w:id="23"/>
+      <w:bookmarkEnd w:id="22"/>
     </w:p>
     <w:p>
       <w:pPr>
@@ -15223,25 +15194,7 @@
           <w:rFonts w:asciiTheme="minorHAnsi" w:hAnsiTheme="minorHAnsi" w:cstheme="minorHAnsi"/>
           <w:lang w:val="es-US"/>
         </w:rPr>
-        <w:t xml:space="preserve">tes, podremos almacenar </w:t>
-      </w:r>
-      <w:proofErr w:type="gramStart"/>
-      <w:r>
-        <w:rPr>
-          <w:rStyle w:val="None"/>
-          <w:rFonts w:asciiTheme="minorHAnsi" w:hAnsiTheme="minorHAnsi" w:cstheme="minorHAnsi"/>
-          <w:lang w:val="es-US"/>
-        </w:rPr>
-        <w:t>toda los elementos</w:t>
-      </w:r>
-      <w:proofErr w:type="gramEnd"/>
-      <w:r>
-        <w:rPr>
-          <w:rStyle w:val="None"/>
-          <w:rFonts w:asciiTheme="minorHAnsi" w:hAnsiTheme="minorHAnsi" w:cstheme="minorHAnsi"/>
-          <w:lang w:val="es-US"/>
-        </w:rPr>
-        <w:t xml:space="preserve"> (artefactos, documentos, ejecutables, etc.) que </w:t>
+        <w:t xml:space="preserve">tes, podremos almacenar toda los elementos (artefactos, documentos, ejecutables, etc.) que </w:t>
       </w:r>
       <w:r>
         <w:rPr>
@@ -15674,7 +15627,7 @@
           <w:lang w:val="es-US"/>
         </w:rPr>
       </w:pPr>
-      <w:bookmarkStart w:id="24" w:name="_Toc527907824"/>
+      <w:bookmarkStart w:id="23" w:name="_Toc529485190"/>
       <w:r>
         <w:rPr>
           <w:rFonts w:asciiTheme="minorHAnsi" w:hAnsiTheme="minorHAnsi" w:cstheme="minorHAnsi"/>
@@ -15689,7 +15642,7 @@
         </w:rPr>
         <w:t xml:space="preserve"> Desarrollo</w:t>
       </w:r>
-      <w:bookmarkEnd w:id="24"/>
+      <w:bookmarkEnd w:id="23"/>
     </w:p>
     <w:p>
       <w:pPr>
@@ -16513,7 +16466,7 @@
           <w:lang w:val="es-US"/>
         </w:rPr>
       </w:pPr>
-      <w:bookmarkStart w:id="25" w:name="_Toc527907825"/>
+      <w:bookmarkStart w:id="24" w:name="_Toc529485191"/>
       <w:r>
         <w:rPr>
           <w:rFonts w:asciiTheme="minorHAnsi" w:hAnsiTheme="minorHAnsi" w:cstheme="minorHAnsi"/>
@@ -16528,7 +16481,7 @@
         </w:rPr>
         <w:t xml:space="preserve"> Documentos:</w:t>
       </w:r>
-      <w:bookmarkEnd w:id="25"/>
+      <w:bookmarkEnd w:id="24"/>
     </w:p>
     <w:p>
       <w:pPr>
@@ -16989,7 +16942,7 @@
           <w:lang w:val="es-US"/>
         </w:rPr>
       </w:pPr>
-      <w:bookmarkStart w:id="26" w:name="_Toc527907826"/>
+      <w:bookmarkStart w:id="25" w:name="_Toc529485192"/>
       <w:r>
         <w:rPr>
           <w:rFonts w:asciiTheme="minorHAnsi" w:hAnsiTheme="minorHAnsi" w:cstheme="minorHAnsi"/>
@@ -17004,7 +16957,7 @@
         </w:rPr>
         <w:t xml:space="preserve"> de Línea Base:</w:t>
       </w:r>
-      <w:bookmarkEnd w:id="26"/>
+      <w:bookmarkEnd w:id="25"/>
     </w:p>
     <w:p>
       <w:pPr>
@@ -17494,126 +17447,7 @@
         <w:t>de Línea Base.</w:t>
       </w:r>
     </w:p>
-    <w:p>
-      <w:pPr>
-        <w:suppressAutoHyphens/>
-        <w:spacing w:line="240" w:lineRule="auto"/>
-        <w:ind w:left="720"/>
-        <w:jc w:val="center"/>
-        <w:outlineLvl w:val="0"/>
-        <w:rPr>
-          <w:rFonts w:ascii="Calibri" w:eastAsia="Times New Roman" w:hAnsi="Calibri"/>
-          <w:sz w:val="22"/>
-          <w:szCs w:val="20"/>
-          <w:lang w:val="es-US"/>
-        </w:rPr>
-      </w:pPr>
-    </w:p>
-    <w:p>
-      <w:pPr>
-        <w:suppressAutoHyphens/>
-        <w:spacing w:line="240" w:lineRule="auto"/>
-        <w:ind w:left="720"/>
-        <w:jc w:val="center"/>
-        <w:outlineLvl w:val="0"/>
-        <w:rPr>
-          <w:rFonts w:ascii="Calibri" w:eastAsia="Times New Roman" w:hAnsi="Calibri"/>
-          <w:sz w:val="22"/>
-          <w:szCs w:val="20"/>
-          <w:lang w:val="es-US"/>
-        </w:rPr>
-      </w:pPr>
-    </w:p>
-    <w:p>
-      <w:pPr>
-        <w:suppressAutoHyphens/>
-        <w:spacing w:line="240" w:lineRule="auto"/>
-        <w:ind w:left="720"/>
-        <w:jc w:val="center"/>
-        <w:outlineLvl w:val="0"/>
-        <w:rPr>
-          <w:rFonts w:ascii="Calibri" w:eastAsia="Times New Roman" w:hAnsi="Calibri"/>
-          <w:sz w:val="22"/>
-          <w:szCs w:val="20"/>
-          <w:lang w:val="es-US"/>
-        </w:rPr>
-      </w:pPr>
-    </w:p>
-    <w:p>
-      <w:pPr>
-        <w:suppressAutoHyphens/>
-        <w:spacing w:line="240" w:lineRule="auto"/>
-        <w:ind w:left="720"/>
-        <w:jc w:val="center"/>
-        <w:outlineLvl w:val="0"/>
-        <w:rPr>
-          <w:rFonts w:ascii="Calibri" w:eastAsia="Times New Roman" w:hAnsi="Calibri"/>
-          <w:sz w:val="22"/>
-          <w:szCs w:val="20"/>
-          <w:lang w:val="es-US"/>
-        </w:rPr>
-      </w:pPr>
-    </w:p>
-    <w:p>
-      <w:pPr>
-        <w:suppressAutoHyphens/>
-        <w:spacing w:line="240" w:lineRule="auto"/>
-        <w:ind w:left="720"/>
-        <w:jc w:val="center"/>
-        <w:outlineLvl w:val="0"/>
-        <w:rPr>
-          <w:rFonts w:ascii="Calibri" w:eastAsia="Times New Roman" w:hAnsi="Calibri"/>
-          <w:sz w:val="22"/>
-          <w:szCs w:val="20"/>
-          <w:lang w:val="es-US"/>
-        </w:rPr>
-      </w:pPr>
-    </w:p>
-    <w:p>
-      <w:pPr>
-        <w:suppressAutoHyphens/>
-        <w:spacing w:line="240" w:lineRule="auto"/>
-        <w:ind w:left="720"/>
-        <w:jc w:val="center"/>
-        <w:outlineLvl w:val="0"/>
-        <w:rPr>
-          <w:rFonts w:ascii="Calibri" w:eastAsia="Times New Roman" w:hAnsi="Calibri"/>
-          <w:sz w:val="22"/>
-          <w:szCs w:val="20"/>
-          <w:lang w:val="es-US"/>
-        </w:rPr>
-      </w:pPr>
-    </w:p>
-    <w:p>
-      <w:pPr>
-        <w:suppressAutoHyphens/>
-        <w:spacing w:line="240" w:lineRule="auto"/>
-        <w:ind w:left="720"/>
-        <w:jc w:val="center"/>
-        <w:outlineLvl w:val="0"/>
-        <w:rPr>
-          <w:rFonts w:ascii="Calibri" w:eastAsia="Times New Roman" w:hAnsi="Calibri"/>
-          <w:sz w:val="22"/>
-          <w:szCs w:val="20"/>
-          <w:lang w:val="es-US"/>
-        </w:rPr>
-      </w:pPr>
-    </w:p>
-    <w:p>
-      <w:pPr>
-        <w:suppressAutoHyphens/>
-        <w:spacing w:line="240" w:lineRule="auto"/>
-        <w:ind w:left="720"/>
-        <w:jc w:val="center"/>
-        <w:outlineLvl w:val="0"/>
-        <w:rPr>
-          <w:rFonts w:ascii="Calibri" w:eastAsia="Times New Roman" w:hAnsi="Calibri"/>
-          <w:sz w:val="22"/>
-          <w:szCs w:val="20"/>
-          <w:lang w:val="es-US"/>
-        </w:rPr>
-      </w:pPr>
-    </w:p>
+    <w:p/>
     <w:p>
       <w:pPr>
         <w:jc w:val="center"/>
@@ -17688,7 +17522,6 @@
           </w:tcPr>
           <w:p>
             <w:r>
-              <w:lastRenderedPageBreak/>
               <w:t>Gestor de la Gestión de la Configuración</w:t>
             </w:r>
           </w:p>
@@ -17832,14 +17665,19 @@
     </w:p>
     <w:p>
       <w:pPr>
-        <w:rPr>
-          <w:rFonts w:asciiTheme="minorHAnsi" w:eastAsia="Times New Roman" w:hAnsiTheme="minorHAnsi" w:cs="Times New Roman"/>
-          <w:b/>
-          <w:sz w:val="28"/>
-          <w:szCs w:val="20"/>
-          <w:lang w:val="es-US" w:eastAsia="en-US"/>
-        </w:rPr>
-      </w:pPr>
+        <w:pStyle w:val="titulo1"/>
+        <w:numPr>
+          <w:ilvl w:val="1"/>
+          <w:numId w:val="33"/>
+        </w:numPr>
+        <w:rPr>
+          <w:rFonts w:hint="eastAsia"/>
+        </w:rPr>
+      </w:pPr>
+      <w:r>
+        <w:lastRenderedPageBreak/>
+        <w:t>Definición del formato de solicitud de cambios</w:t>
+      </w:r>
     </w:p>
     <w:p>
       <w:pPr>
@@ -17854,11 +17692,546 @@
     </w:p>
     <w:p>
       <w:pPr>
+        <w:pStyle w:val="Ttulo3"/>
+        <w:numPr>
+          <w:ilvl w:val="2"/>
+          <w:numId w:val="33"/>
+        </w:numPr>
+        <w:rPr>
+          <w:rFonts w:asciiTheme="minorHAnsi" w:hAnsiTheme="minorHAnsi" w:cstheme="minorHAnsi"/>
+          <w:lang w:val="es-US"/>
+        </w:rPr>
+      </w:pPr>
+      <w:r>
+        <w:rPr>
+          <w:rFonts w:asciiTheme="minorHAnsi" w:hAnsiTheme="minorHAnsi" w:cstheme="minorHAnsi"/>
+          <w:color w:val="00000A"/>
+        </w:rPr>
+        <w:t>Ejemplo</w:t>
+      </w:r>
+      <w:r>
+        <w:rPr>
+          <w:rFonts w:asciiTheme="minorHAnsi" w:hAnsiTheme="minorHAnsi" w:cstheme="minorHAnsi"/>
+          <w:color w:val="00000A"/>
+        </w:rPr>
+        <w:t>s</w:t>
+      </w:r>
+      <w:r>
+        <w:rPr>
+          <w:rFonts w:asciiTheme="minorHAnsi" w:hAnsiTheme="minorHAnsi" w:cstheme="minorHAnsi"/>
+          <w:color w:val="00000A"/>
+        </w:rPr>
+        <w:t xml:space="preserve"> de solicitud</w:t>
+      </w:r>
+      <w:r>
+        <w:rPr>
+          <w:rFonts w:asciiTheme="minorHAnsi" w:hAnsiTheme="minorHAnsi" w:cstheme="minorHAnsi"/>
+          <w:color w:val="00000A"/>
+        </w:rPr>
+        <w:t>es</w:t>
+      </w:r>
+      <w:r>
+        <w:rPr>
+          <w:rFonts w:asciiTheme="minorHAnsi" w:hAnsiTheme="minorHAnsi" w:cstheme="minorHAnsi"/>
+          <w:color w:val="00000A"/>
+        </w:rPr>
+        <w:t xml:space="preserve"> de cambio</w:t>
+      </w:r>
+      <w:r>
+        <w:rPr>
+          <w:rFonts w:asciiTheme="minorHAnsi" w:hAnsiTheme="minorHAnsi" w:cstheme="minorHAnsi"/>
+          <w:color w:val="00000A"/>
+        </w:rPr>
+        <w:t xml:space="preserve"> a nivel de usuario:</w:t>
+      </w:r>
+    </w:p>
+    <w:p>
+      <w:pPr>
         <w:spacing w:line="240" w:lineRule="auto"/>
         <w:rPr>
           <w:rFonts w:asciiTheme="minorHAnsi" w:hAnsiTheme="minorHAnsi" w:cstheme="minorHAnsi"/>
         </w:rPr>
       </w:pPr>
+    </w:p>
+    <w:p>
+      <w:pPr>
+        <w:spacing w:line="240" w:lineRule="auto"/>
+        <w:ind w:left="1418"/>
+        <w:rPr>
+          <w:rFonts w:asciiTheme="minorHAnsi" w:hAnsiTheme="minorHAnsi" w:cstheme="minorHAnsi"/>
+        </w:rPr>
+      </w:pPr>
+      <w:r>
+        <w:rPr>
+          <w:rFonts w:asciiTheme="minorHAnsi" w:hAnsiTheme="minorHAnsi" w:cstheme="minorHAnsi"/>
+        </w:rPr>
+        <w:t xml:space="preserve">A continuación, se </w:t>
+      </w:r>
+      <w:r>
+        <w:rPr>
+          <w:rFonts w:asciiTheme="minorHAnsi" w:hAnsiTheme="minorHAnsi" w:cstheme="minorHAnsi"/>
+        </w:rPr>
+        <w:t>adjuntan ejemplos de solicitud de cambio</w:t>
+      </w:r>
+      <w:r>
+        <w:rPr>
+          <w:rFonts w:asciiTheme="minorHAnsi" w:hAnsiTheme="minorHAnsi" w:cstheme="minorHAnsi"/>
+        </w:rPr>
+        <w:t xml:space="preserve"> del proyecto SGIVF </w:t>
+      </w:r>
+      <w:r>
+        <w:rPr>
+          <w:rFonts w:asciiTheme="minorHAnsi" w:hAnsiTheme="minorHAnsi" w:cstheme="minorHAnsi"/>
+        </w:rPr>
+        <w:t>(</w:t>
+      </w:r>
+      <w:r>
+        <w:rPr>
+          <w:rFonts w:asciiTheme="minorHAnsi" w:hAnsiTheme="minorHAnsi" w:cstheme="minorHAnsi"/>
+        </w:rPr>
+        <w:t>Sistema de Gestión de Inventario y Ventas de farmacia</w:t>
+      </w:r>
+      <w:r>
+        <w:rPr>
+          <w:rFonts w:asciiTheme="minorHAnsi" w:hAnsiTheme="minorHAnsi" w:cstheme="minorHAnsi"/>
+        </w:rPr>
+        <w:t>).</w:t>
+      </w:r>
+    </w:p>
+    <w:p>
+      <w:pPr>
+        <w:spacing w:line="240" w:lineRule="auto"/>
+        <w:ind w:left="2127" w:firstLine="709"/>
+        <w:rPr>
+          <w:rFonts w:asciiTheme="minorHAnsi" w:hAnsiTheme="minorHAnsi" w:cstheme="minorHAnsi"/>
+          <w:b/>
+        </w:rPr>
+      </w:pPr>
+      <w:r>
+        <w:rPr>
+          <w:rFonts w:asciiTheme="minorHAnsi" w:hAnsiTheme="minorHAnsi" w:cstheme="minorHAnsi"/>
+          <w:b/>
+        </w:rPr>
+        <w:t>EJEMPLO DE SOLICITUD DE CAMBIO N°01</w:t>
+      </w:r>
+    </w:p>
+    <w:p>
+      <w:pPr>
+        <w:spacing w:line="240" w:lineRule="auto"/>
+        <w:ind w:left="1418"/>
+        <w:rPr>
+          <w:rFonts w:asciiTheme="minorHAnsi" w:hAnsiTheme="minorHAnsi" w:cstheme="minorHAnsi"/>
+        </w:rPr>
+      </w:pPr>
+    </w:p>
+    <w:p>
+      <w:pPr>
+        <w:spacing w:line="240" w:lineRule="auto"/>
+        <w:ind w:left="1418"/>
+        <w:rPr>
+          <w:rFonts w:asciiTheme="minorHAnsi" w:hAnsiTheme="minorHAnsi" w:cstheme="minorHAnsi"/>
+        </w:rPr>
+      </w:pPr>
+    </w:p>
+    <w:tbl>
+      <w:tblPr>
+        <w:tblStyle w:val="Tabladecuadrcula1clara-nfasis51"/>
+        <w:tblpPr w:leftFromText="180" w:rightFromText="180" w:vertAnchor="page" w:horzAnchor="margin" w:tblpXSpec="center" w:tblpY="5125"/>
+        <w:tblW w:w="0" w:type="auto"/>
+        <w:tblLook w:val="04A0" w:firstRow="1" w:lastRow="0" w:firstColumn="1" w:lastColumn="0" w:noHBand="0" w:noVBand="1"/>
+      </w:tblPr>
+      <w:tblGrid>
+        <w:gridCol w:w="2263"/>
+        <w:gridCol w:w="6235"/>
+      </w:tblGrid>
+      <w:tr>
+        <w:trPr>
+          <w:cnfStyle w:val="100000000000" w:firstRow="1" w:lastRow="0" w:firstColumn="0" w:lastColumn="0" w:oddVBand="0" w:evenVBand="0" w:oddHBand="0" w:evenHBand="0" w:firstRowFirstColumn="0" w:firstRowLastColumn="0" w:lastRowFirstColumn="0" w:lastRowLastColumn="0"/>
+          <w:trHeight w:val="1168"/>
+        </w:trPr>
+        <w:tc>
+          <w:tcPr>
+            <w:cnfStyle w:val="001000000000" w:firstRow="0" w:lastRow="0" w:firstColumn="1" w:lastColumn="0" w:oddVBand="0" w:evenVBand="0" w:oddHBand="0" w:evenHBand="0" w:firstRowFirstColumn="0" w:firstRowLastColumn="0" w:lastRowFirstColumn="0" w:lastRowLastColumn="0"/>
+            <w:tcW w:w="2263" w:type="dxa"/>
+            <w:shd w:val="clear" w:color="auto" w:fill="5B9BD5"/>
+            <w:vAlign w:val="center"/>
+          </w:tcPr>
+          <w:p>
+            <w:pPr>
+              <w:spacing w:after="0" w:line="240" w:lineRule="auto"/>
+              <w:rPr>
+                <w:color w:val="FFFFFF"/>
+              </w:rPr>
+            </w:pPr>
+            <w:r>
+              <w:rPr>
+                <w:color w:val="FFFFFF"/>
+              </w:rPr>
+              <w:t>ID : 002</w:t>
+            </w:r>
+          </w:p>
+        </w:tc>
+        <w:tc>
+          <w:tcPr>
+            <w:tcW w:w="6235" w:type="dxa"/>
+            <w:shd w:val="clear" w:color="auto" w:fill="5B9BD5"/>
+            <w:vAlign w:val="center"/>
+          </w:tcPr>
+          <w:p>
+            <w:pPr>
+              <w:spacing w:after="0" w:line="240" w:lineRule="auto"/>
+              <w:cnfStyle w:val="100000000000" w:firstRow="1" w:lastRow="0" w:firstColumn="0" w:lastColumn="0" w:oddVBand="0" w:evenVBand="0" w:oddHBand="0" w:evenHBand="0" w:firstRowFirstColumn="0" w:firstRowLastColumn="0" w:lastRowFirstColumn="0" w:lastRowLastColumn="0"/>
+              <w:rPr>
+                <w:color w:val="FFFFFF"/>
+              </w:rPr>
+            </w:pPr>
+            <w:r>
+              <w:rPr>
+                <w:color w:val="FFFFFF"/>
+              </w:rPr>
+              <w:t>FECHA : 26/10/2018</w:t>
+            </w:r>
+          </w:p>
+        </w:tc>
+      </w:tr>
+      <w:tr>
+        <w:trPr>
+          <w:trHeight w:val="1103"/>
+        </w:trPr>
+        <w:tc>
+          <w:tcPr>
+            <w:cnfStyle w:val="001000000000" w:firstRow="0" w:lastRow="0" w:firstColumn="1" w:lastColumn="0" w:oddVBand="0" w:evenVBand="0" w:oddHBand="0" w:evenHBand="0" w:firstRowFirstColumn="0" w:firstRowLastColumn="0" w:lastRowFirstColumn="0" w:lastRowLastColumn="0"/>
+            <w:tcW w:w="2263" w:type="dxa"/>
+            <w:shd w:val="clear" w:color="auto" w:fill="5B9BD5"/>
+            <w:vAlign w:val="center"/>
+          </w:tcPr>
+          <w:p>
+            <w:pPr>
+              <w:spacing w:after="0" w:line="240" w:lineRule="auto"/>
+              <w:rPr>
+                <w:color w:val="FFFFFF"/>
+              </w:rPr>
+            </w:pPr>
+            <w:r>
+              <w:rPr>
+                <w:color w:val="FFFFFF"/>
+              </w:rPr>
+              <w:t>SISTEMA</w:t>
+            </w:r>
+          </w:p>
+        </w:tc>
+        <w:tc>
+          <w:tcPr>
+            <w:tcW w:w="6235" w:type="dxa"/>
+            <w:vAlign w:val="center"/>
+          </w:tcPr>
+          <w:p>
+            <w:pPr>
+              <w:spacing w:after="0" w:line="240" w:lineRule="auto"/>
+              <w:cnfStyle w:val="000000000000" w:firstRow="0" w:lastRow="0" w:firstColumn="0" w:lastColumn="0" w:oddVBand="0" w:evenVBand="0" w:oddHBand="0" w:evenHBand="0" w:firstRowFirstColumn="0" w:firstRowLastColumn="0" w:lastRowFirstColumn="0" w:lastRowLastColumn="0"/>
+              <w:rPr>
+                <w:rFonts w:cs="Calibri"/>
+                <w:lang w:val="es-ES"/>
+              </w:rPr>
+            </w:pPr>
+            <w:r>
+              <w:rPr>
+                <w:rFonts w:cs="Calibri"/>
+                <w:lang w:val="es-ES"/>
+              </w:rPr>
+              <w:t>Sistema de gestión de inventario y ventas para farmacia.</w:t>
+            </w:r>
+          </w:p>
+          <w:p>
+            <w:pPr>
+              <w:spacing w:after="0" w:line="240" w:lineRule="auto"/>
+              <w:cnfStyle w:val="000000000000" w:firstRow="0" w:lastRow="0" w:firstColumn="0" w:lastColumn="0" w:oddVBand="0" w:evenVBand="0" w:oddHBand="0" w:evenHBand="0" w:firstRowFirstColumn="0" w:firstRowLastColumn="0" w:lastRowFirstColumn="0" w:lastRowLastColumn="0"/>
+              <w:rPr>
+                <w:rFonts w:cs="Calibri"/>
+                <w:lang w:val="es-ES"/>
+              </w:rPr>
+            </w:pPr>
+            <w:r>
+              <w:rPr>
+                <w:rFonts w:cs="Calibri"/>
+                <w:lang w:val="es-ES"/>
+              </w:rPr>
+              <w:t>(SGIVF)</w:t>
+            </w:r>
+          </w:p>
+        </w:tc>
+      </w:tr>
+      <w:tr>
+        <w:trPr>
+          <w:trHeight w:val="1168"/>
+        </w:trPr>
+        <w:tc>
+          <w:tcPr>
+            <w:cnfStyle w:val="001000000000" w:firstRow="0" w:lastRow="0" w:firstColumn="1" w:lastColumn="0" w:oddVBand="0" w:evenVBand="0" w:oddHBand="0" w:evenHBand="0" w:firstRowFirstColumn="0" w:firstRowLastColumn="0" w:lastRowFirstColumn="0" w:lastRowLastColumn="0"/>
+            <w:tcW w:w="2263" w:type="dxa"/>
+            <w:shd w:val="clear" w:color="auto" w:fill="5B9BD5"/>
+            <w:vAlign w:val="center"/>
+          </w:tcPr>
+          <w:p>
+            <w:pPr>
+              <w:spacing w:after="0" w:line="240" w:lineRule="auto"/>
+              <w:rPr>
+                <w:color w:val="FFFFFF"/>
+              </w:rPr>
+            </w:pPr>
+            <w:r>
+              <w:rPr>
+                <w:color w:val="FFFFFF"/>
+              </w:rPr>
+              <w:t>FUENTE</w:t>
+            </w:r>
+          </w:p>
+        </w:tc>
+        <w:tc>
+          <w:tcPr>
+            <w:tcW w:w="6235" w:type="dxa"/>
+            <w:vAlign w:val="center"/>
+          </w:tcPr>
+          <w:p>
+            <w:pPr>
+              <w:spacing w:after="0" w:line="240" w:lineRule="auto"/>
+              <w:cnfStyle w:val="000000000000" w:firstRow="0" w:lastRow="0" w:firstColumn="0" w:lastColumn="0" w:oddVBand="0" w:evenVBand="0" w:oddHBand="0" w:evenHBand="0" w:firstRowFirstColumn="0" w:firstRowLastColumn="0" w:lastRowFirstColumn="0" w:lastRowLastColumn="0"/>
+              <w:rPr>
+                <w:rFonts w:cs="Calibri"/>
+                <w:lang w:val="es-ES"/>
+              </w:rPr>
+            </w:pPr>
+            <w:r>
+              <w:rPr>
+                <w:rFonts w:cs="Calibri"/>
+                <w:lang w:val="es-ES"/>
+              </w:rPr>
+              <w:t xml:space="preserve">José </w:t>
+            </w:r>
+            <w:proofErr w:type="spellStart"/>
+            <w:r>
+              <w:rPr>
+                <w:rFonts w:cs="Calibri"/>
+                <w:lang w:val="es-ES"/>
+              </w:rPr>
+              <w:t>Ramirez</w:t>
+            </w:r>
+            <w:proofErr w:type="spellEnd"/>
+            <w:r>
+              <w:rPr>
+                <w:rFonts w:cs="Calibri"/>
+                <w:lang w:val="es-ES"/>
+              </w:rPr>
+              <w:t xml:space="preserve"> / Administrador</w:t>
+            </w:r>
+          </w:p>
+        </w:tc>
+      </w:tr>
+      <w:tr>
+        <w:trPr>
+          <w:trHeight w:val="1168"/>
+        </w:trPr>
+        <w:tc>
+          <w:tcPr>
+            <w:cnfStyle w:val="001000000000" w:firstRow="0" w:lastRow="0" w:firstColumn="1" w:lastColumn="0" w:oddVBand="0" w:evenVBand="0" w:oddHBand="0" w:evenHBand="0" w:firstRowFirstColumn="0" w:firstRowLastColumn="0" w:lastRowFirstColumn="0" w:lastRowLastColumn="0"/>
+            <w:tcW w:w="2263" w:type="dxa"/>
+            <w:shd w:val="clear" w:color="auto" w:fill="5B9BD5"/>
+            <w:vAlign w:val="center"/>
+          </w:tcPr>
+          <w:p>
+            <w:pPr>
+              <w:spacing w:after="0" w:line="240" w:lineRule="auto"/>
+              <w:rPr>
+                <w:color w:val="FFFFFF"/>
+              </w:rPr>
+            </w:pPr>
+            <w:r>
+              <w:rPr>
+                <w:color w:val="FFFFFF"/>
+              </w:rPr>
+              <w:t>AUTOR</w:t>
+            </w:r>
+          </w:p>
+        </w:tc>
+        <w:tc>
+          <w:tcPr>
+            <w:tcW w:w="6235" w:type="dxa"/>
+            <w:vAlign w:val="center"/>
+          </w:tcPr>
+          <w:p>
+            <w:pPr>
+              <w:spacing w:after="0" w:line="240" w:lineRule="auto"/>
+              <w:cnfStyle w:val="000000000000" w:firstRow="0" w:lastRow="0" w:firstColumn="0" w:lastColumn="0" w:oddVBand="0" w:evenVBand="0" w:oddHBand="0" w:evenHBand="0" w:firstRowFirstColumn="0" w:firstRowLastColumn="0" w:lastRowFirstColumn="0" w:lastRowLastColumn="0"/>
+              <w:rPr>
+                <w:rFonts w:cs="Calibri"/>
+              </w:rPr>
+            </w:pPr>
+            <w:r>
+              <w:rPr>
+                <w:rFonts w:cs="Calibri"/>
+              </w:rPr>
+              <w:t xml:space="preserve">José Ramirez / </w:t>
+            </w:r>
+            <w:proofErr w:type="spellStart"/>
+            <w:r>
+              <w:rPr>
+                <w:rFonts w:cs="Calibri"/>
+              </w:rPr>
+              <w:t>Administrador</w:t>
+            </w:r>
+            <w:proofErr w:type="spellEnd"/>
+          </w:p>
+        </w:tc>
+      </w:tr>
+      <w:tr>
+        <w:trPr>
+          <w:trHeight w:val="2268"/>
+        </w:trPr>
+        <w:tc>
+          <w:tcPr>
+            <w:cnfStyle w:val="001000000000" w:firstRow="0" w:lastRow="0" w:firstColumn="1" w:lastColumn="0" w:oddVBand="0" w:evenVBand="0" w:oddHBand="0" w:evenHBand="0" w:firstRowFirstColumn="0" w:firstRowLastColumn="0" w:lastRowFirstColumn="0" w:lastRowLastColumn="0"/>
+            <w:tcW w:w="2263" w:type="dxa"/>
+            <w:shd w:val="clear" w:color="auto" w:fill="5B9BD5"/>
+            <w:vAlign w:val="center"/>
+          </w:tcPr>
+          <w:p>
+            <w:pPr>
+              <w:spacing w:after="0" w:line="240" w:lineRule="auto"/>
+              <w:rPr>
+                <w:color w:val="FFFFFF"/>
+              </w:rPr>
+            </w:pPr>
+            <w:r>
+              <w:rPr>
+                <w:color w:val="FFFFFF"/>
+              </w:rPr>
+              <w:t>DESCRIPCIÓN</w:t>
+            </w:r>
+          </w:p>
+        </w:tc>
+        <w:tc>
+          <w:tcPr>
+            <w:tcW w:w="6235" w:type="dxa"/>
+            <w:vAlign w:val="center"/>
+          </w:tcPr>
+          <w:p>
+            <w:pPr>
+              <w:spacing w:after="0" w:line="240" w:lineRule="auto"/>
+              <w:jc w:val="both"/>
+              <w:cnfStyle w:val="000000000000" w:firstRow="0" w:lastRow="0" w:firstColumn="0" w:lastColumn="0" w:oddVBand="0" w:evenVBand="0" w:oddHBand="0" w:evenHBand="0" w:firstRowFirstColumn="0" w:firstRowLastColumn="0" w:lastRowFirstColumn="0" w:lastRowLastColumn="0"/>
+              <w:rPr>
+                <w:rFonts w:cs="Calibri"/>
+                <w:lang w:val="es-ES"/>
+              </w:rPr>
+            </w:pPr>
+            <w:r>
+              <w:rPr>
+                <w:rFonts w:cs="Calibri"/>
+                <w:lang w:val="es-ES"/>
+              </w:rPr>
+              <w:t>El sistema debería permitirme generar reportes de ventas de forma general y por empleado encargado de venta por mes y por año.</w:t>
+            </w:r>
+          </w:p>
+        </w:tc>
+      </w:tr>
+      <w:tr>
+        <w:trPr>
+          <w:trHeight w:val="2268"/>
+        </w:trPr>
+        <w:tc>
+          <w:tcPr>
+            <w:cnfStyle w:val="001000000000" w:firstRow="0" w:lastRow="0" w:firstColumn="1" w:lastColumn="0" w:oddVBand="0" w:evenVBand="0" w:oddHBand="0" w:evenHBand="0" w:firstRowFirstColumn="0" w:firstRowLastColumn="0" w:lastRowFirstColumn="0" w:lastRowLastColumn="0"/>
+            <w:tcW w:w="2263" w:type="dxa"/>
+            <w:shd w:val="clear" w:color="auto" w:fill="5B9BD5"/>
+            <w:vAlign w:val="center"/>
+          </w:tcPr>
+          <w:p>
+            <w:pPr>
+              <w:spacing w:after="0" w:line="240" w:lineRule="auto"/>
+              <w:rPr>
+                <w:color w:val="FFFFFF"/>
+              </w:rPr>
+            </w:pPr>
+            <w:r>
+              <w:rPr>
+                <w:color w:val="FFFFFF"/>
+              </w:rPr>
+              <w:t>JUSTIFICACIÓN</w:t>
+            </w:r>
+          </w:p>
+        </w:tc>
+        <w:tc>
+          <w:tcPr>
+            <w:tcW w:w="6235" w:type="dxa"/>
+            <w:vAlign w:val="center"/>
+          </w:tcPr>
+          <w:p>
+            <w:pPr>
+              <w:spacing w:after="0" w:line="240" w:lineRule="auto"/>
+              <w:jc w:val="both"/>
+              <w:cnfStyle w:val="000000000000" w:firstRow="0" w:lastRow="0" w:firstColumn="0" w:lastColumn="0" w:oddVBand="0" w:evenVBand="0" w:oddHBand="0" w:evenHBand="0" w:firstRowFirstColumn="0" w:firstRowLastColumn="0" w:lastRowFirstColumn="0" w:lastRowLastColumn="0"/>
+              <w:rPr>
+                <w:rFonts w:cs="Calibri"/>
+                <w:lang w:val="es-ES"/>
+              </w:rPr>
+            </w:pPr>
+            <w:r>
+              <w:rPr>
+                <w:rFonts w:cs="Calibri"/>
+                <w:lang w:val="es-ES"/>
+              </w:rPr>
+              <w:t>Necesito poder tener reportes e información detallada de las ventas realizadas por los empleados de la farmacia así como de cada uno de los empleados con el fin de poder llevar un mejor control de los ingresos por venta que se obtienen por cada empleado y en conjunto por meses y también de esta forma poder ayudarme en la toma de futuras decisiones.</w:t>
+            </w:r>
+          </w:p>
+        </w:tc>
+      </w:tr>
+    </w:tbl>
+    <w:p>
+      <w:pPr>
+        <w:spacing w:line="240" w:lineRule="auto"/>
+        <w:ind w:left="1418"/>
+        <w:rPr>
+          <w:rFonts w:asciiTheme="minorHAnsi" w:hAnsiTheme="minorHAnsi" w:cstheme="minorHAnsi"/>
+        </w:rPr>
+      </w:pPr>
+    </w:p>
+    <w:p>
+      <w:pPr>
+        <w:spacing w:line="240" w:lineRule="auto"/>
+        <w:ind w:left="709" w:firstLine="709"/>
+        <w:rPr>
+          <w:rFonts w:asciiTheme="minorHAnsi" w:hAnsiTheme="minorHAnsi" w:cstheme="minorHAnsi"/>
+        </w:rPr>
+      </w:pPr>
+    </w:p>
+    <w:p>
+      <w:pPr>
+        <w:spacing w:line="240" w:lineRule="auto"/>
+        <w:ind w:left="709" w:firstLine="709"/>
+        <w:rPr>
+          <w:rFonts w:asciiTheme="minorHAnsi" w:hAnsiTheme="minorHAnsi" w:cstheme="minorHAnsi"/>
+        </w:rPr>
+      </w:pPr>
+    </w:p>
+    <w:p>
+      <w:pPr>
+        <w:spacing w:line="240" w:lineRule="auto"/>
+        <w:ind w:left="709" w:firstLine="709"/>
+        <w:rPr>
+          <w:rFonts w:asciiTheme="minorHAnsi" w:hAnsiTheme="minorHAnsi" w:cstheme="minorHAnsi"/>
+        </w:rPr>
+      </w:pPr>
+    </w:p>
+    <w:p>
+      <w:pPr>
+        <w:spacing w:line="240" w:lineRule="auto"/>
+        <w:ind w:left="709" w:firstLine="709"/>
+        <w:rPr>
+          <w:rFonts w:asciiTheme="minorHAnsi" w:hAnsiTheme="minorHAnsi" w:cstheme="minorHAnsi"/>
+        </w:rPr>
+      </w:pPr>
+      <w:bookmarkStart w:id="26" w:name="_GoBack"/>
+      <w:bookmarkEnd w:id="26"/>
     </w:p>
     <w:sectPr>
       <w:headerReference w:type="default" r:id="rId17"/>
@@ -17874,7 +18247,7 @@
 </file>
 
 <file path=word/endnotes.xml><?xml version="1.0" encoding="utf-8"?>
-<w:endnotes xmlns:wpc="http://schemas.microsoft.com/office/word/2010/wordprocessingCanvas" xmlns:cx="http://schemas.microsoft.com/office/drawing/2014/chartex" xmlns:cx1="http://schemas.microsoft.com/office/drawing/2015/9/8/chartex" xmlns:mc="http://schemas.openxmlformats.org/markup-compatibility/2006" xmlns:o="urn:schemas-microsoft-com:office:office" xmlns:r="http://schemas.openxmlformats.org/officeDocument/2006/relationships" xmlns:m="http://schemas.openxmlformats.org/officeDocument/2006/math" xmlns:v="urn:schemas-microsoft-com:vml" xmlns:wp14="http://schemas.microsoft.com/office/word/2010/wordprocessingDrawing" xmlns:wp="http://schemas.openxmlformats.org/drawingml/2006/wordprocessingDrawing" xmlns:w10="urn:schemas-microsoft-com:office:word" xmlns:w="http://schemas.openxmlformats.org/wordprocessingml/2006/main" xmlns:w14="http://schemas.microsoft.com/office/word/2010/wordml" xmlns:w15="http://schemas.microsoft.com/office/word/2012/wordml" xmlns:w16se="http://schemas.microsoft.com/office/word/2015/wordml/symex" xmlns:wpg="http://schemas.microsoft.com/office/word/2010/wordprocessingGroup" xmlns:wpi="http://schemas.microsoft.com/office/word/2010/wordprocessingInk" xmlns:wne="http://schemas.microsoft.com/office/word/2006/wordml" xmlns:wps="http://schemas.microsoft.com/office/word/2010/wordprocessingShape" mc:Ignorable="w14 w15 w16se wp14">
+<w:endnotes xmlns:wpc="http://schemas.microsoft.com/office/word/2010/wordprocessingCanvas" xmlns:mc="http://schemas.openxmlformats.org/markup-compatibility/2006" xmlns:o="urn:schemas-microsoft-com:office:office" xmlns:r="http://schemas.openxmlformats.org/officeDocument/2006/relationships" xmlns:m="http://schemas.openxmlformats.org/officeDocument/2006/math" xmlns:v="urn:schemas-microsoft-com:vml" xmlns:wp14="http://schemas.microsoft.com/office/word/2010/wordprocessingDrawing" xmlns:wp="http://schemas.openxmlformats.org/drawingml/2006/wordprocessingDrawing" xmlns:w10="urn:schemas-microsoft-com:office:word" xmlns:w="http://schemas.openxmlformats.org/wordprocessingml/2006/main" xmlns:w14="http://schemas.microsoft.com/office/word/2010/wordml" xmlns:w15="http://schemas.microsoft.com/office/word/2012/wordml" xmlns:wpg="http://schemas.microsoft.com/office/word/2010/wordprocessingGroup" xmlns:wpi="http://schemas.microsoft.com/office/word/2010/wordprocessingInk" xmlns:wne="http://schemas.microsoft.com/office/word/2006/wordml" xmlns:wps="http://schemas.microsoft.com/office/word/2010/wordprocessingShape" mc:Ignorable="w14 w15 wp14">
   <w:endnote w:type="separator" w:id="-1">
     <w:p>
       <w:pPr>
@@ -17899,7 +18272,7 @@
 </file>
 
 <file path=word/footer1.xml><?xml version="1.0" encoding="utf-8"?>
-<w:ftr xmlns:wpc="http://schemas.microsoft.com/office/word/2010/wordprocessingCanvas" xmlns:cx="http://schemas.microsoft.com/office/drawing/2014/chartex" xmlns:cx1="http://schemas.microsoft.com/office/drawing/2015/9/8/chartex" xmlns:mc="http://schemas.openxmlformats.org/markup-compatibility/2006" xmlns:o="urn:schemas-microsoft-com:office:office" xmlns:r="http://schemas.openxmlformats.org/officeDocument/2006/relationships" xmlns:m="http://schemas.openxmlformats.org/officeDocument/2006/math" xmlns:v="urn:schemas-microsoft-com:vml" xmlns:wp14="http://schemas.microsoft.com/office/word/2010/wordprocessingDrawing" xmlns:wp="http://schemas.openxmlformats.org/drawingml/2006/wordprocessingDrawing" xmlns:w10="urn:schemas-microsoft-com:office:word" xmlns:w="http://schemas.openxmlformats.org/wordprocessingml/2006/main" xmlns:w14="http://schemas.microsoft.com/office/word/2010/wordml" xmlns:w15="http://schemas.microsoft.com/office/word/2012/wordml" xmlns:w16se="http://schemas.microsoft.com/office/word/2015/wordml/symex" xmlns:wpg="http://schemas.microsoft.com/office/word/2010/wordprocessingGroup" xmlns:wpi="http://schemas.microsoft.com/office/word/2010/wordprocessingInk" xmlns:wne="http://schemas.microsoft.com/office/word/2006/wordml" xmlns:wps="http://schemas.microsoft.com/office/word/2010/wordprocessingShape" mc:Ignorable="w14 w15 w16se wp14">
+<w:ftr xmlns:wpc="http://schemas.microsoft.com/office/word/2010/wordprocessingCanvas" xmlns:mc="http://schemas.openxmlformats.org/markup-compatibility/2006" xmlns:o="urn:schemas-microsoft-com:office:office" xmlns:r="http://schemas.openxmlformats.org/officeDocument/2006/relationships" xmlns:m="http://schemas.openxmlformats.org/officeDocument/2006/math" xmlns:v="urn:schemas-microsoft-com:vml" xmlns:wp14="http://schemas.microsoft.com/office/word/2010/wordprocessingDrawing" xmlns:wp="http://schemas.openxmlformats.org/drawingml/2006/wordprocessingDrawing" xmlns:w10="urn:schemas-microsoft-com:office:word" xmlns:w="http://schemas.openxmlformats.org/wordprocessingml/2006/main" xmlns:w14="http://schemas.microsoft.com/office/word/2010/wordml" xmlns:w15="http://schemas.microsoft.com/office/word/2012/wordml" xmlns:wpg="http://schemas.microsoft.com/office/word/2010/wordprocessingGroup" xmlns:wpi="http://schemas.microsoft.com/office/word/2010/wordprocessingInk" xmlns:wne="http://schemas.microsoft.com/office/word/2006/wordml" xmlns:wps="http://schemas.microsoft.com/office/word/2010/wordprocessingShape" mc:Ignorable="w14 w15 wp14">
   <w:tbl>
     <w:tblPr>
       <w:tblW w:w="5000" w:type="pct"/>
@@ -17937,7 +18310,6 @@
             <w:dataBinding w:prefixMappings="xmlns:ns0='http://purl.org/dc/elements/1.1/' xmlns:ns1='http://schemas.openxmlformats.org/package/2006/metadata/core-properties' " w:xpath="/ns1:coreProperties[1]/ns0:creator[1]" w:storeItemID="{6C3C8BC8-F283-45AE-878A-BAB7291924A1}"/>
             <w:text/>
           </w:sdtPr>
-          <w:sdtEndPr/>
           <w:sdtContent>
             <w:p>
               <w:pPr>
@@ -18004,7 +18376,7 @@
 </file>
 
 <file path=word/footnotes.xml><?xml version="1.0" encoding="utf-8"?>
-<w:footnotes xmlns:wpc="http://schemas.microsoft.com/office/word/2010/wordprocessingCanvas" xmlns:cx="http://schemas.microsoft.com/office/drawing/2014/chartex" xmlns:cx1="http://schemas.microsoft.com/office/drawing/2015/9/8/chartex" xmlns:mc="http://schemas.openxmlformats.org/markup-compatibility/2006" xmlns:o="urn:schemas-microsoft-com:office:office" xmlns:r="http://schemas.openxmlformats.org/officeDocument/2006/relationships" xmlns:m="http://schemas.openxmlformats.org/officeDocument/2006/math" xmlns:v="urn:schemas-microsoft-com:vml" xmlns:wp14="http://schemas.microsoft.com/office/word/2010/wordprocessingDrawing" xmlns:wp="http://schemas.openxmlformats.org/drawingml/2006/wordprocessingDrawing" xmlns:w10="urn:schemas-microsoft-com:office:word" xmlns:w="http://schemas.openxmlformats.org/wordprocessingml/2006/main" xmlns:w14="http://schemas.microsoft.com/office/word/2010/wordml" xmlns:w15="http://schemas.microsoft.com/office/word/2012/wordml" xmlns:w16se="http://schemas.microsoft.com/office/word/2015/wordml/symex" xmlns:wpg="http://schemas.microsoft.com/office/word/2010/wordprocessingGroup" xmlns:wpi="http://schemas.microsoft.com/office/word/2010/wordprocessingInk" xmlns:wne="http://schemas.microsoft.com/office/word/2006/wordml" xmlns:wps="http://schemas.microsoft.com/office/word/2010/wordprocessingShape" mc:Ignorable="w14 w15 w16se wp14">
+<w:footnotes xmlns:wpc="http://schemas.microsoft.com/office/word/2010/wordprocessingCanvas" xmlns:mc="http://schemas.openxmlformats.org/markup-compatibility/2006" xmlns:o="urn:schemas-microsoft-com:office:office" xmlns:r="http://schemas.openxmlformats.org/officeDocument/2006/relationships" xmlns:m="http://schemas.openxmlformats.org/officeDocument/2006/math" xmlns:v="urn:schemas-microsoft-com:vml" xmlns:wp14="http://schemas.microsoft.com/office/word/2010/wordprocessingDrawing" xmlns:wp="http://schemas.openxmlformats.org/drawingml/2006/wordprocessingDrawing" xmlns:w10="urn:schemas-microsoft-com:office:word" xmlns:w="http://schemas.openxmlformats.org/wordprocessingml/2006/main" xmlns:w14="http://schemas.microsoft.com/office/word/2010/wordml" xmlns:w15="http://schemas.microsoft.com/office/word/2012/wordml" xmlns:wpg="http://schemas.microsoft.com/office/word/2010/wordprocessingGroup" xmlns:wpi="http://schemas.microsoft.com/office/word/2010/wordprocessingInk" xmlns:wne="http://schemas.microsoft.com/office/word/2006/wordml" xmlns:wps="http://schemas.microsoft.com/office/word/2010/wordprocessingShape" mc:Ignorable="w14 w15 wp14">
   <w:footnote w:type="separator" w:id="-1">
     <w:p>
       <w:pPr>
@@ -18029,7 +18401,7 @@
 </file>
 
 <file path=word/header1.xml><?xml version="1.0" encoding="utf-8"?>
-<w:hdr xmlns:wpc="http://schemas.microsoft.com/office/word/2010/wordprocessingCanvas" xmlns:cx="http://schemas.microsoft.com/office/drawing/2014/chartex" xmlns:cx1="http://schemas.microsoft.com/office/drawing/2015/9/8/chartex" xmlns:mc="http://schemas.openxmlformats.org/markup-compatibility/2006" xmlns:o="urn:schemas-microsoft-com:office:office" xmlns:r="http://schemas.openxmlformats.org/officeDocument/2006/relationships" xmlns:m="http://schemas.openxmlformats.org/officeDocument/2006/math" xmlns:v="urn:schemas-microsoft-com:vml" xmlns:wp14="http://schemas.microsoft.com/office/word/2010/wordprocessingDrawing" xmlns:wp="http://schemas.openxmlformats.org/drawingml/2006/wordprocessingDrawing" xmlns:w10="urn:schemas-microsoft-com:office:word" xmlns:w="http://schemas.openxmlformats.org/wordprocessingml/2006/main" xmlns:w14="http://schemas.microsoft.com/office/word/2010/wordml" xmlns:w15="http://schemas.microsoft.com/office/word/2012/wordml" xmlns:w16se="http://schemas.microsoft.com/office/word/2015/wordml/symex" xmlns:wpg="http://schemas.microsoft.com/office/word/2010/wordprocessingGroup" xmlns:wpi="http://schemas.microsoft.com/office/word/2010/wordprocessingInk" xmlns:wne="http://schemas.microsoft.com/office/word/2006/wordml" xmlns:wps="http://schemas.microsoft.com/office/word/2010/wordprocessingShape" mc:Ignorable="w14 w15 w16se wp14">
+<w:hdr xmlns:wpc="http://schemas.microsoft.com/office/word/2010/wordprocessingCanvas" xmlns:mc="http://schemas.openxmlformats.org/markup-compatibility/2006" xmlns:o="urn:schemas-microsoft-com:office:office" xmlns:r="http://schemas.openxmlformats.org/officeDocument/2006/relationships" xmlns:m="http://schemas.openxmlformats.org/officeDocument/2006/math" xmlns:v="urn:schemas-microsoft-com:vml" xmlns:wp14="http://schemas.microsoft.com/office/word/2010/wordprocessingDrawing" xmlns:wp="http://schemas.openxmlformats.org/drawingml/2006/wordprocessingDrawing" xmlns:w10="urn:schemas-microsoft-com:office:word" xmlns:w="http://schemas.openxmlformats.org/wordprocessingml/2006/main" xmlns:w14="http://schemas.microsoft.com/office/word/2010/wordml" xmlns:w15="http://schemas.microsoft.com/office/word/2012/wordml" xmlns:wpg="http://schemas.microsoft.com/office/word/2010/wordprocessingGroup" xmlns:wpi="http://schemas.microsoft.com/office/word/2010/wordprocessingInk" xmlns:wne="http://schemas.microsoft.com/office/word/2006/wordml" xmlns:wps="http://schemas.microsoft.com/office/word/2010/wordprocessingShape" mc:Ignorable="w14 w15 wp14">
   <w:tbl>
     <w:tblPr>
       <w:tblStyle w:val="Tablaconcuadrcula"/>
@@ -18068,7 +18440,7 @@
           <w:r>
             <w:rPr>
               <w:noProof/>
-              <w:lang w:val="es-MX" w:eastAsia="es-MX" w:bidi="ar-SA"/>
+              <w:lang w:eastAsia="es-PE" w:bidi="ar-SA"/>
             </w:rPr>
             <mc:AlternateContent>
               <mc:Choice Requires="wps">
@@ -18128,7 +18500,7 @@
                   </wp:anchor>
                 </w:drawing>
               </mc:Choice>
-              <mc:Fallback xmlns:w16cid="http://schemas.microsoft.com/office/word/2016/wordml/cid" xmlns:am3d="http://schemas.microsoft.com/office/drawing/2017/model3d" xmlns:aink="http://schemas.microsoft.com/office/drawing/2016/ink" xmlns:cx8="http://schemas.microsoft.com/office/drawing/2016/5/14/chartex" xmlns:cx7="http://schemas.microsoft.com/office/drawing/2016/5/13/chartex" xmlns:cx6="http://schemas.microsoft.com/office/drawing/2016/5/12/chartex" xmlns:cx5="http://schemas.microsoft.com/office/drawing/2016/5/11/chartex" xmlns:cx4="http://schemas.microsoft.com/office/drawing/2016/5/10/chartex" xmlns:cx3="http://schemas.microsoft.com/office/drawing/2016/5/9/chartex" xmlns:cx2="http://schemas.microsoft.com/office/drawing/2015/10/21/chartex">
+              <mc:Fallback xmlns:cx2="http://schemas.microsoft.com/office/drawing/2015/10/21/chartex" xmlns:cx3="http://schemas.microsoft.com/office/drawing/2016/5/9/chartex" xmlns:cx4="http://schemas.microsoft.com/office/drawing/2016/5/10/chartex" xmlns:cx5="http://schemas.microsoft.com/office/drawing/2016/5/11/chartex" xmlns:cx6="http://schemas.microsoft.com/office/drawing/2016/5/12/chartex" xmlns:cx7="http://schemas.microsoft.com/office/drawing/2016/5/13/chartex" xmlns:cx8="http://schemas.microsoft.com/office/drawing/2016/5/14/chartex" xmlns:aink="http://schemas.microsoft.com/office/drawing/2016/ink" xmlns:am3d="http://schemas.microsoft.com/office/drawing/2017/model3d" xmlns:w16cid="http://schemas.microsoft.com/office/word/2016/wordml/cid" xmlns:w16se="http://schemas.microsoft.com/office/word/2015/wordml/symex" xmlns:cx1="http://schemas.microsoft.com/office/drawing/2015/9/8/chartex" xmlns:cx="http://schemas.microsoft.com/office/drawing/2014/chartex">
                 <w:pict>
                   <v:shapetype id="shapetype_7" coordsize="21600,21600" o:spt="7" adj="5400" path="m,21600l@1,l21600,l@4,21600xe">
                     <v:stroke joinstyle="miter"/>
@@ -18266,7 +18638,6 @@
               <w:dataBinding w:prefixMappings="xmlns:ns0='http://purl.org/dc/elements/1.1/' xmlns:ns1='http://schemas.openxmlformats.org/package/2006/metadata/core-properties' " w:xpath="/ns1:coreProperties[1]/ns0:title[1]" w:storeItemID="{6C3C8BC8-F283-45AE-878A-BAB7291924A1}"/>
               <w:text/>
             </w:sdtPr>
-            <w:sdtEndPr/>
             <w:sdtContent>
               <w:r>
                 <w:t xml:space="preserve">     </w:t>
@@ -18291,7 +18662,7 @@
 </file>
 
 <file path=word/numbering.xml><?xml version="1.0" encoding="utf-8"?>
-<w:numbering xmlns:wpc="http://schemas.microsoft.com/office/word/2010/wordprocessingCanvas" xmlns:cx="http://schemas.microsoft.com/office/drawing/2014/chartex" xmlns:cx1="http://schemas.microsoft.com/office/drawing/2015/9/8/chartex" xmlns:mc="http://schemas.openxmlformats.org/markup-compatibility/2006" xmlns:o="urn:schemas-microsoft-com:office:office" xmlns:r="http://schemas.openxmlformats.org/officeDocument/2006/relationships" xmlns:m="http://schemas.openxmlformats.org/officeDocument/2006/math" xmlns:v="urn:schemas-microsoft-com:vml" xmlns:wp14="http://schemas.microsoft.com/office/word/2010/wordprocessingDrawing" xmlns:wp="http://schemas.openxmlformats.org/drawingml/2006/wordprocessingDrawing" xmlns:w10="urn:schemas-microsoft-com:office:word" xmlns:w="http://schemas.openxmlformats.org/wordprocessingml/2006/main" xmlns:w14="http://schemas.microsoft.com/office/word/2010/wordml" xmlns:w15="http://schemas.microsoft.com/office/word/2012/wordml" xmlns:w16se="http://schemas.microsoft.com/office/word/2015/wordml/symex" xmlns:wpg="http://schemas.microsoft.com/office/word/2010/wordprocessingGroup" xmlns:wpi="http://schemas.microsoft.com/office/word/2010/wordprocessingInk" xmlns:wne="http://schemas.microsoft.com/office/word/2006/wordml" xmlns:wps="http://schemas.microsoft.com/office/word/2010/wordprocessingShape" mc:Ignorable="w14 w15 w16se wp14">
+<w:numbering xmlns:wpc="http://schemas.microsoft.com/office/word/2010/wordprocessingCanvas" xmlns:mc="http://schemas.openxmlformats.org/markup-compatibility/2006" xmlns:o="urn:schemas-microsoft-com:office:office" xmlns:r="http://schemas.openxmlformats.org/officeDocument/2006/relationships" xmlns:m="http://schemas.openxmlformats.org/officeDocument/2006/math" xmlns:v="urn:schemas-microsoft-com:vml" xmlns:wp14="http://schemas.microsoft.com/office/word/2010/wordprocessingDrawing" xmlns:wp="http://schemas.openxmlformats.org/drawingml/2006/wordprocessingDrawing" xmlns:w10="urn:schemas-microsoft-com:office:word" xmlns:w="http://schemas.openxmlformats.org/wordprocessingml/2006/main" xmlns:w14="http://schemas.microsoft.com/office/word/2010/wordml" xmlns:w15="http://schemas.microsoft.com/office/word/2012/wordml" xmlns:wpg="http://schemas.microsoft.com/office/word/2010/wordprocessingGroup" xmlns:wpi="http://schemas.microsoft.com/office/word/2010/wordprocessingInk" xmlns:wne="http://schemas.microsoft.com/office/word/2006/wordml" xmlns:wps="http://schemas.microsoft.com/office/word/2010/wordprocessingShape" mc:Ignorable="w14 w15 wp14">
   <w:abstractNum w:abstractNumId="0" w15:restartNumberingAfterBreak="0">
     <w:nsid w:val="012F295C"/>
     <w:multiLevelType w:val="multilevel"/>
@@ -22413,6 +22784,119 @@
     </w:lvl>
   </w:abstractNum>
   <w:abstractNum w:abstractNumId="33" w15:restartNumberingAfterBreak="0">
+    <w:nsid w:val="5FD36E81"/>
+    <w:multiLevelType w:val="multilevel"/>
+    <w:tmpl w:val="A3D480CC"/>
+    <w:lvl w:ilvl="0">
+      <w:start w:val="2"/>
+      <w:numFmt w:val="decimal"/>
+      <w:lvlText w:val="%1."/>
+      <w:lvlJc w:val="left"/>
+      <w:pPr>
+        <w:ind w:left="432" w:hanging="432"/>
+      </w:pPr>
+      <w:rPr>
+        <w:rFonts w:hint="default"/>
+      </w:rPr>
+    </w:lvl>
+    <w:lvl w:ilvl="1">
+      <w:start w:val="1"/>
+      <w:numFmt w:val="decimal"/>
+      <w:lvlText w:val="%1.%2."/>
+      <w:lvlJc w:val="left"/>
+      <w:pPr>
+        <w:ind w:left="1080" w:hanging="720"/>
+      </w:pPr>
+      <w:rPr>
+        <w:rFonts w:hint="default"/>
+      </w:rPr>
+    </w:lvl>
+    <w:lvl w:ilvl="2">
+      <w:start w:val="1"/>
+      <w:numFmt w:val="decimal"/>
+      <w:lvlText w:val="%1.%2.%3."/>
+      <w:lvlJc w:val="left"/>
+      <w:pPr>
+        <w:ind w:left="1440" w:hanging="720"/>
+      </w:pPr>
+      <w:rPr>
+        <w:rFonts w:hint="default"/>
+      </w:rPr>
+    </w:lvl>
+    <w:lvl w:ilvl="3">
+      <w:start w:val="1"/>
+      <w:numFmt w:val="decimal"/>
+      <w:lvlText w:val="%1.%2.%3.%4."/>
+      <w:lvlJc w:val="left"/>
+      <w:pPr>
+        <w:ind w:left="2160" w:hanging="1080"/>
+      </w:pPr>
+      <w:rPr>
+        <w:rFonts w:hint="default"/>
+      </w:rPr>
+    </w:lvl>
+    <w:lvl w:ilvl="4">
+      <w:start w:val="1"/>
+      <w:numFmt w:val="decimal"/>
+      <w:lvlText w:val="%1.%2.%3.%4.%5."/>
+      <w:lvlJc w:val="left"/>
+      <w:pPr>
+        <w:ind w:left="2520" w:hanging="1080"/>
+      </w:pPr>
+      <w:rPr>
+        <w:rFonts w:hint="default"/>
+      </w:rPr>
+    </w:lvl>
+    <w:lvl w:ilvl="5">
+      <w:start w:val="1"/>
+      <w:numFmt w:val="decimal"/>
+      <w:lvlText w:val="%1.%2.%3.%4.%5.%6."/>
+      <w:lvlJc w:val="left"/>
+      <w:pPr>
+        <w:ind w:left="3240" w:hanging="1440"/>
+      </w:pPr>
+      <w:rPr>
+        <w:rFonts w:hint="default"/>
+      </w:rPr>
+    </w:lvl>
+    <w:lvl w:ilvl="6">
+      <w:start w:val="1"/>
+      <w:numFmt w:val="decimal"/>
+      <w:lvlText w:val="%1.%2.%3.%4.%5.%6.%7."/>
+      <w:lvlJc w:val="left"/>
+      <w:pPr>
+        <w:ind w:left="3960" w:hanging="1800"/>
+      </w:pPr>
+      <w:rPr>
+        <w:rFonts w:hint="default"/>
+      </w:rPr>
+    </w:lvl>
+    <w:lvl w:ilvl="7">
+      <w:start w:val="1"/>
+      <w:numFmt w:val="decimal"/>
+      <w:lvlText w:val="%1.%2.%3.%4.%5.%6.%7.%8."/>
+      <w:lvlJc w:val="left"/>
+      <w:pPr>
+        <w:ind w:left="4320" w:hanging="1800"/>
+      </w:pPr>
+      <w:rPr>
+        <w:rFonts w:hint="default"/>
+      </w:rPr>
+    </w:lvl>
+    <w:lvl w:ilvl="8">
+      <w:start w:val="1"/>
+      <w:numFmt w:val="decimal"/>
+      <w:lvlText w:val="%1.%2.%3.%4.%5.%6.%7.%8.%9."/>
+      <w:lvlJc w:val="left"/>
+      <w:pPr>
+        <w:ind w:left="5040" w:hanging="2160"/>
+      </w:pPr>
+      <w:rPr>
+        <w:rFonts w:hint="default"/>
+      </w:rPr>
+    </w:lvl>
+  </w:abstractNum>
+  <w:abstractNum w:abstractNumId="34" w15:restartNumberingAfterBreak="0">
     <w:nsid w:val="610C537E"/>
     <w:multiLevelType w:val="multilevel"/>
     <w:tmpl w:val="B14C1E86"/>
@@ -22501,7 +22985,7 @@
       </w:pPr>
     </w:lvl>
   </w:abstractNum>
-  <w:abstractNum w:abstractNumId="34" w15:restartNumberingAfterBreak="0">
+  <w:abstractNum w:abstractNumId="35" w15:restartNumberingAfterBreak="0">
     <w:nsid w:val="648345AA"/>
     <w:multiLevelType w:val="multilevel"/>
     <w:tmpl w:val="A3D480CC"/>
@@ -22614,7 +23098,7 @@
       </w:rPr>
     </w:lvl>
   </w:abstractNum>
-  <w:abstractNum w:abstractNumId="35" w15:restartNumberingAfterBreak="0">
+  <w:abstractNum w:abstractNumId="36" w15:restartNumberingAfterBreak="0">
     <w:nsid w:val="64A14355"/>
     <w:multiLevelType w:val="multilevel"/>
     <w:tmpl w:val="B664A89A"/>
@@ -22727,7 +23211,7 @@
       </w:rPr>
     </w:lvl>
   </w:abstractNum>
-  <w:abstractNum w:abstractNumId="36" w15:restartNumberingAfterBreak="0">
+  <w:abstractNum w:abstractNumId="37" w15:restartNumberingAfterBreak="0">
     <w:nsid w:val="6E9C1631"/>
     <w:multiLevelType w:val="multilevel"/>
     <w:tmpl w:val="34785798"/>
@@ -22840,7 +23324,7 @@
       </w:rPr>
     </w:lvl>
   </w:abstractNum>
-  <w:abstractNum w:abstractNumId="37" w15:restartNumberingAfterBreak="0">
+  <w:abstractNum w:abstractNumId="38" w15:restartNumberingAfterBreak="0">
     <w:nsid w:val="72416F16"/>
     <w:multiLevelType w:val="hybridMultilevel"/>
     <w:tmpl w:val="DDEE7376"/>
@@ -22953,7 +23437,7 @@
       </w:rPr>
     </w:lvl>
   </w:abstractNum>
-  <w:abstractNum w:abstractNumId="38" w15:restartNumberingAfterBreak="0">
+  <w:abstractNum w:abstractNumId="39" w15:restartNumberingAfterBreak="0">
     <w:nsid w:val="747D2F25"/>
     <w:multiLevelType w:val="multilevel"/>
     <w:tmpl w:val="C45A5C78"/>
@@ -23067,7 +23551,7 @@
       </w:rPr>
     </w:lvl>
   </w:abstractNum>
-  <w:abstractNum w:abstractNumId="39" w15:restartNumberingAfterBreak="0">
+  <w:abstractNum w:abstractNumId="40" w15:restartNumberingAfterBreak="0">
     <w:nsid w:val="74C757BA"/>
     <w:multiLevelType w:val="multilevel"/>
     <w:tmpl w:val="5DCCDC22"/>
@@ -23181,7 +23665,7 @@
       </w:rPr>
     </w:lvl>
   </w:abstractNum>
-  <w:abstractNum w:abstractNumId="40" w15:restartNumberingAfterBreak="0">
+  <w:abstractNum w:abstractNumId="41" w15:restartNumberingAfterBreak="0">
     <w:nsid w:val="7F8A1FAB"/>
     <w:multiLevelType w:val="multilevel"/>
     <w:tmpl w:val="A3D480CC"/>
@@ -23295,10 +23779,10 @@
     </w:lvl>
   </w:abstractNum>
   <w:num w:numId="1">
-    <w:abstractNumId w:val="38"/>
+    <w:abstractNumId w:val="39"/>
   </w:num>
   <w:num w:numId="2">
-    <w:abstractNumId w:val="33"/>
+    <w:abstractNumId w:val="34"/>
   </w:num>
   <w:num w:numId="3">
     <w:abstractNumId w:val="4"/>
@@ -23334,7 +23818,7 @@
     <w:abstractNumId w:val="7"/>
   </w:num>
   <w:num w:numId="14">
-    <w:abstractNumId w:val="37"/>
+    <w:abstractNumId w:val="38"/>
   </w:num>
   <w:num w:numId="15">
     <w:abstractNumId w:val="24"/>
@@ -23385,10 +23869,10 @@
     <w:abstractNumId w:val="20"/>
   </w:num>
   <w:num w:numId="31">
-    <w:abstractNumId w:val="36"/>
+    <w:abstractNumId w:val="37"/>
   </w:num>
   <w:num w:numId="32">
-    <w:abstractNumId w:val="35"/>
+    <w:abstractNumId w:val="36"/>
   </w:num>
   <w:num w:numId="33">
     <w:abstractNumId w:val="21"/>
@@ -23409,19 +23893,22 @@
     <w:abstractNumId w:val="0"/>
   </w:num>
   <w:num w:numId="39">
+    <w:abstractNumId w:val="41"/>
+  </w:num>
+  <w:num w:numId="40">
+    <w:abstractNumId w:val="35"/>
+  </w:num>
+  <w:num w:numId="41">
     <w:abstractNumId w:val="40"/>
   </w:num>
-  <w:num w:numId="40">
-    <w:abstractNumId w:val="34"/>
-  </w:num>
-  <w:num w:numId="41">
-    <w:abstractNumId w:val="39"/>
+  <w:num w:numId="42">
+    <w:abstractNumId w:val="33"/>
   </w:num>
 </w:numbering>
 </file>
 
 <file path=word/styles.xml><?xml version="1.0" encoding="utf-8"?>
-<w:styles xmlns:mc="http://schemas.openxmlformats.org/markup-compatibility/2006" xmlns:r="http://schemas.openxmlformats.org/officeDocument/2006/relationships" xmlns:w="http://schemas.openxmlformats.org/wordprocessingml/2006/main" xmlns:w14="http://schemas.microsoft.com/office/word/2010/wordml" xmlns:w15="http://schemas.microsoft.com/office/word/2012/wordml" xmlns:w16se="http://schemas.microsoft.com/office/word/2015/wordml/symex" mc:Ignorable="w14 w15 w16se">
+<w:styles xmlns:mc="http://schemas.openxmlformats.org/markup-compatibility/2006" xmlns:r="http://schemas.openxmlformats.org/officeDocument/2006/relationships" xmlns:w="http://schemas.openxmlformats.org/wordprocessingml/2006/main" xmlns:w14="http://schemas.microsoft.com/office/word/2010/wordml" xmlns:w15="http://schemas.microsoft.com/office/word/2012/wordml" mc:Ignorable="w14 w15">
   <w:docDefaults>
     <w:rPrDefault>
       <w:rPr>
@@ -24041,10 +24528,10 @@
       <w:color w:val="808080"/>
     </w:rPr>
   </w:style>
-  <w:style w:type="character" w:customStyle="1" w:styleId="TtuloCar">
-    <w:name w:val="Título Car"/>
+  <w:style w:type="character" w:customStyle="1" w:styleId="PuestoCar1">
+    <w:name w:val="Puesto Car1"/>
     <w:basedOn w:val="Fuentedeprrafopredeter"/>
-    <w:link w:val="Ttulo"/>
+    <w:link w:val="Puesto"/>
     <w:uiPriority w:val="10"/>
     <w:qFormat/>
     <w:rsid w:val="006A5F48"/>
@@ -25918,11 +26405,11 @@
       <w:szCs w:val="52"/>
     </w:rPr>
   </w:style>
-  <w:style w:type="paragraph" w:styleId="Ttulo">
+  <w:style w:type="paragraph" w:styleId="Puesto">
     <w:name w:val="Title"/>
     <w:basedOn w:val="Normal"/>
     <w:next w:val="Textoindependiente"/>
-    <w:link w:val="TtuloCar"/>
+    <w:link w:val="PuestoCar1"/>
     <w:uiPriority w:val="10"/>
     <w:qFormat/>
     <w:rsid w:val="006A5F48"/>
@@ -26038,7 +26525,7 @@
       <w:spacing w:after="0" w:line="240" w:lineRule="auto"/>
     </w:pPr>
   </w:style>
-  <w:style w:type="paragraph" w:styleId="TtuloTDC">
+  <w:style w:type="paragraph" w:styleId="TtulodeTDC">
     <w:name w:val="TOC Heading"/>
     <w:basedOn w:val="Ttulo1"/>
     <w:next w:val="Normal"/>
@@ -26796,6 +27283,121 @@
           <w:right w:val="nil"/>
         </w:tcBorders>
       </w:tcPr>
+    </w:tblStylePr>
+  </w:style>
+  <w:style w:type="table" w:customStyle="1" w:styleId="Tabladecuadrcula1clara-nfasis51">
+    <w:name w:val="Tabla de cuadrícula 1 clara - Énfasis 51"/>
+    <w:basedOn w:val="Tablanormal"/>
+    <w:next w:val="Tabladecuadrcula1clara-nfasis5"/>
+    <w:uiPriority w:val="46"/>
+    <w:rsid w:val="00370AC1"/>
+    <w:rPr>
+      <w:rFonts w:ascii="Calibri" w:eastAsia="Calibri" w:hAnsi="Calibri" w:cs="Times New Roman"/>
+      <w:sz w:val="22"/>
+      <w:szCs w:val="22"/>
+      <w:lang w:val="en-US" w:eastAsia="en-US" w:bidi="ar-SA"/>
+    </w:rPr>
+    <w:tblPr>
+      <w:tblStyleRowBandSize w:val="1"/>
+      <w:tblStyleColBandSize w:val="1"/>
+      <w:tblBorders>
+        <w:top w:val="single" w:sz="4" w:space="0" w:color="B4C6E7"/>
+        <w:left w:val="single" w:sz="4" w:space="0" w:color="B4C6E7"/>
+        <w:bottom w:val="single" w:sz="4" w:space="0" w:color="B4C6E7"/>
+        <w:right w:val="single" w:sz="4" w:space="0" w:color="B4C6E7"/>
+        <w:insideH w:val="single" w:sz="4" w:space="0" w:color="B4C6E7"/>
+        <w:insideV w:val="single" w:sz="4" w:space="0" w:color="B4C6E7"/>
+      </w:tblBorders>
+    </w:tblPr>
+    <w:tblStylePr w:type="firstRow">
+      <w:rPr>
+        <w:b/>
+        <w:bCs/>
+      </w:rPr>
+      <w:tblPr/>
+      <w:tcPr>
+        <w:tcBorders>
+          <w:bottom w:val="single" w:sz="12" w:space="0" w:color="8EAADB"/>
+        </w:tcBorders>
+      </w:tcPr>
+    </w:tblStylePr>
+    <w:tblStylePr w:type="lastRow">
+      <w:rPr>
+        <w:b/>
+        <w:bCs/>
+      </w:rPr>
+      <w:tblPr/>
+      <w:tcPr>
+        <w:tcBorders>
+          <w:top w:val="double" w:sz="2" w:space="0" w:color="8EAADB"/>
+        </w:tcBorders>
+      </w:tcPr>
+    </w:tblStylePr>
+    <w:tblStylePr w:type="firstCol">
+      <w:rPr>
+        <w:b/>
+        <w:bCs/>
+      </w:rPr>
+    </w:tblStylePr>
+    <w:tblStylePr w:type="lastCol">
+      <w:rPr>
+        <w:b/>
+        <w:bCs/>
+      </w:rPr>
+    </w:tblStylePr>
+  </w:style>
+  <w:style w:type="table" w:styleId="Tabladecuadrcula1clara-nfasis5">
+    <w:name w:val="Grid Table 1 Light Accent 5"/>
+    <w:basedOn w:val="Tablanormal"/>
+    <w:uiPriority w:val="46"/>
+    <w:rsid w:val="00370AC1"/>
+    <w:tblPr>
+      <w:tblStyleRowBandSize w:val="1"/>
+      <w:tblStyleColBandSize w:val="1"/>
+      <w:tblBorders>
+        <w:top w:val="single" w:sz="4" w:space="0" w:color="F2C8B0" w:themeColor="accent5" w:themeTint="66"/>
+        <w:left w:val="single" w:sz="4" w:space="0" w:color="F2C8B0" w:themeColor="accent5" w:themeTint="66"/>
+        <w:bottom w:val="single" w:sz="4" w:space="0" w:color="F2C8B0" w:themeColor="accent5" w:themeTint="66"/>
+        <w:right w:val="single" w:sz="4" w:space="0" w:color="F2C8B0" w:themeColor="accent5" w:themeTint="66"/>
+        <w:insideH w:val="single" w:sz="4" w:space="0" w:color="F2C8B0" w:themeColor="accent5" w:themeTint="66"/>
+        <w:insideV w:val="single" w:sz="4" w:space="0" w:color="F2C8B0" w:themeColor="accent5" w:themeTint="66"/>
+      </w:tblBorders>
+    </w:tblPr>
+    <w:tblStylePr w:type="firstRow">
+      <w:rPr>
+        <w:b/>
+        <w:bCs/>
+      </w:rPr>
+      <w:tblPr/>
+      <w:tcPr>
+        <w:tcBorders>
+          <w:bottom w:val="single" w:sz="12" w:space="0" w:color="ECAD89" w:themeColor="accent5" w:themeTint="99"/>
+        </w:tcBorders>
+      </w:tcPr>
+    </w:tblStylePr>
+    <w:tblStylePr w:type="lastRow">
+      <w:rPr>
+        <w:b/>
+        <w:bCs/>
+      </w:rPr>
+      <w:tblPr/>
+      <w:tcPr>
+        <w:tcBorders>
+          <w:top w:val="double" w:sz="2" w:space="0" w:color="ECAD89" w:themeColor="accent5" w:themeTint="99"/>
+        </w:tcBorders>
+      </w:tcPr>
+    </w:tblStylePr>
+    <w:tblStylePr w:type="firstCol">
+      <w:rPr>
+        <w:b/>
+        <w:bCs/>
+      </w:rPr>
+    </w:tblStylePr>
+    <w:tblStylePr w:type="lastCol">
+      <w:rPr>
+        <w:b/>
+        <w:bCs/>
+      </w:rPr>
     </w:tblStylePr>
   </w:style>
 </w:styles>
@@ -30151,302 +30753,302 @@
     </dgm:pt>
   </dgm:ptLst>
   <dgm:cxnLst>
-    <dgm:cxn modelId="{9A2AB63D-9CBA-4EE7-8907-01A979C37354}" type="presOf" srcId="{EE940392-F56B-4B2B-9EC1-581841FE3E80}" destId="{754AA002-4FC9-4139-BA19-CE3BA6EC008F}" srcOrd="1" destOrd="0" presId="urn:microsoft.com/office/officeart/2005/8/layout/orgChart1"/>
-    <dgm:cxn modelId="{D99CF65D-46DB-4620-93BF-BF0D9EFDC67F}" type="presOf" srcId="{15FB987B-E274-48F3-B6DF-A516E2F05CF2}" destId="{3419854C-3A04-4CD3-8AD9-5015D050173E}" srcOrd="0" destOrd="0" presId="urn:microsoft.com/office/officeart/2005/8/layout/orgChart1"/>
+    <dgm:cxn modelId="{51548B4C-E043-4458-90F6-D46D1F4EA25A}" type="presOf" srcId="{BDED615D-B291-462B-8A98-EB10B8ED72DE}" destId="{8E795528-E927-4D09-B5C5-8C7EBC65B8F1}" srcOrd="0" destOrd="0" presId="urn:microsoft.com/office/officeart/2005/8/layout/orgChart1"/>
+    <dgm:cxn modelId="{18BEA37C-8F58-4DDF-81E4-EEA04D394768}" type="presOf" srcId="{002E10DD-4E1E-4FC5-9257-0611E967B38A}" destId="{7E099853-DBEC-4DA8-9EE7-BF5E4FF5CB40}" srcOrd="1" destOrd="0" presId="urn:microsoft.com/office/officeart/2005/8/layout/orgChart1"/>
+    <dgm:cxn modelId="{95D52CA0-50EC-4E1A-8E9E-465D1EEBF7AA}" type="presOf" srcId="{D116DBAF-2900-4717-8E9F-313C334F2A4F}" destId="{26773AE2-9863-48CC-AD7C-51A6CF58CBE9}" srcOrd="0" destOrd="0" presId="urn:microsoft.com/office/officeart/2005/8/layout/orgChart1"/>
+    <dgm:cxn modelId="{4DDB095F-817B-4FD6-9BA9-05F214DD619D}" srcId="{8A628068-0ECB-4ED7-BA29-8746D9D2F81D}" destId="{B2B263FB-5028-473C-B0CD-B3F510864E4D}" srcOrd="2" destOrd="0" parTransId="{5802F081-333C-4251-B0C0-5A8A750456DF}" sibTransId="{637A7743-796A-4C6F-853A-BE70762425B8}"/>
+    <dgm:cxn modelId="{47B820EF-C242-4D87-ADA3-91D9196C5EC4}" type="presOf" srcId="{42F20A5D-9FC5-49F6-A7C4-DEC77403BD58}" destId="{2B44E573-CD63-482F-B2B0-10959F6F02A1}" srcOrd="0" destOrd="0" presId="urn:microsoft.com/office/officeart/2005/8/layout/orgChart1"/>
+    <dgm:cxn modelId="{FEBA6E4F-6CEE-4E3E-85F2-60306A0A114F}" type="presOf" srcId="{AF1D9596-3A23-4BAC-A335-8EA4D3A99F2D}" destId="{16C6FA17-FAE4-4F2E-8B99-7CCE35BFA7B2}" srcOrd="0" destOrd="0" presId="urn:microsoft.com/office/officeart/2005/8/layout/orgChart1"/>
+    <dgm:cxn modelId="{2A3313CF-EC5C-4F59-8F03-891A3AD73735}" type="presOf" srcId="{15C89E13-779B-42B6-81AD-D5013A2F0503}" destId="{40E99564-6837-44D0-B00F-C7D75443F9A2}" srcOrd="1" destOrd="0" presId="urn:microsoft.com/office/officeart/2005/8/layout/orgChart1"/>
+    <dgm:cxn modelId="{E328B5AB-DBFC-4284-84A0-D80345F73574}" srcId="{32792A6F-7284-4035-B3FD-24CFF91B48A2}" destId="{49C85BEC-82DF-4659-906E-2B993E8010D6}" srcOrd="1" destOrd="0" parTransId="{CA74D64B-C1EE-4252-B651-36D1FD8698A6}" sibTransId="{C767F337-8FA1-435C-8AE6-82067327D472}"/>
+    <dgm:cxn modelId="{E131CDBD-A238-4F75-A85F-05AEBF12BFAF}" type="presOf" srcId="{15C89E13-779B-42B6-81AD-D5013A2F0503}" destId="{54142FB1-8E3C-434C-B515-C1B114DFDBC8}" srcOrd="0" destOrd="0" presId="urn:microsoft.com/office/officeart/2005/8/layout/orgChart1"/>
+    <dgm:cxn modelId="{BCCE1B74-6AFB-4AE3-A5D6-F0ACCA2DB788}" type="presOf" srcId="{21B1775F-B1CD-4E46-AB99-7793DD00E9DB}" destId="{3486197A-0613-4BC2-A315-810ED5BD6D59}" srcOrd="0" destOrd="0" presId="urn:microsoft.com/office/officeart/2005/8/layout/orgChart1"/>
+    <dgm:cxn modelId="{F4630098-0473-4ABC-9B0D-155B69E8F477}" type="presOf" srcId="{2382463C-41A9-4804-A409-1AA59C3E119B}" destId="{F892323D-41E6-475A-9C87-57ADA3F419AC}" srcOrd="0" destOrd="0" presId="urn:microsoft.com/office/officeart/2005/8/layout/orgChart1"/>
+    <dgm:cxn modelId="{C7BCE864-55F3-415A-B48F-21BF74183C52}" srcId="{E447A9B8-D47D-4221-BAFE-F211A8CAD95F}" destId="{A2B72B98-71B1-4C77-ADC5-C3A6F36834B0}" srcOrd="3" destOrd="0" parTransId="{219BE78A-579E-4DE9-B3F9-208B691A24FE}" sibTransId="{FDA96FA0-4948-45F5-9916-C38249B044A8}"/>
+    <dgm:cxn modelId="{A3CF4E8D-ED08-4AB4-A8D2-880D9251FF16}" type="presOf" srcId="{3F5ED477-FEF1-4078-84AE-D2EB1BCD4F40}" destId="{DCE9F622-3D38-4DD6-8CF0-9744FB95F1FC}" srcOrd="0" destOrd="0" presId="urn:microsoft.com/office/officeart/2005/8/layout/orgChart1"/>
     <dgm:cxn modelId="{2BC23932-235F-40E7-8181-B0171275FB3D}" srcId="{93876AA4-6A4B-4CE4-BBDF-A26F96F77C9D}" destId="{32792A6F-7284-4035-B3FD-24CFF91B48A2}" srcOrd="2" destOrd="0" parTransId="{C2535317-9166-42F7-9C27-13C7DE06E65F}" sibTransId="{6C31E2DC-43BA-4800-9C1A-F9EBEC813A99}"/>
-    <dgm:cxn modelId="{51E74295-38CE-4EA5-9478-10132592F03F}" type="presOf" srcId="{C5DFC133-5852-408F-BD3B-C7902421A7DD}" destId="{8A584F50-8BCF-464E-89A8-AAE367D04EF4}" srcOrd="1" destOrd="0" presId="urn:microsoft.com/office/officeart/2005/8/layout/orgChart1"/>
-    <dgm:cxn modelId="{C28B08CC-E545-4650-88A8-5D91529C7997}" srcId="{8A628068-0ECB-4ED7-BA29-8746D9D2F81D}" destId="{002E10DD-4E1E-4FC5-9257-0611E967B38A}" srcOrd="0" destOrd="0" parTransId="{9ECF03C8-326C-4561-88AC-9016A367CECA}" sibTransId="{A1211EEE-F971-4192-BE25-7B7C7906EFC6}"/>
-    <dgm:cxn modelId="{9BF082D5-A16D-486F-9F7F-85D449E557D9}" type="presOf" srcId="{E6357A0C-7783-4AAA-B433-C40D85CA1E9C}" destId="{1FDEE7D9-F159-4AAD-B2DF-E5824A15411C}" srcOrd="0" destOrd="0" presId="urn:microsoft.com/office/officeart/2005/8/layout/orgChart1"/>
-    <dgm:cxn modelId="{10CA5891-4F5D-4AEE-93B6-02BD4E0ABA5B}" type="presOf" srcId="{5802F081-333C-4251-B0C0-5A8A750456DF}" destId="{C6B4CCCF-B343-4568-AD94-D554C7D04A92}" srcOrd="0" destOrd="0" presId="urn:microsoft.com/office/officeart/2005/8/layout/orgChart1"/>
-    <dgm:cxn modelId="{1A627FCA-4CD8-4BF6-A9BC-FA50E6D46993}" srcId="{8BC480E5-28C4-43D2-8D9B-6AAB01348026}" destId="{57531998-2EEE-436A-B8F5-EEEF3E81A064}" srcOrd="5" destOrd="0" parTransId="{F157B2E4-D473-4CC1-8CA9-B6A5F048FC2E}" sibTransId="{7F2E312E-CA10-4094-8327-55FF27B4351F}"/>
-    <dgm:cxn modelId="{35CD56F2-EB01-496C-B095-F7822872B0E4}" type="presOf" srcId="{CA74D64B-C1EE-4252-B651-36D1FD8698A6}" destId="{D07F26C1-B16F-4C5A-A6B9-EC84BA8BC170}" srcOrd="0" destOrd="0" presId="urn:microsoft.com/office/officeart/2005/8/layout/orgChart1"/>
-    <dgm:cxn modelId="{E8C59071-F56B-4B72-A527-0DD6ECFD8A7B}" type="presOf" srcId="{32792A6F-7284-4035-B3FD-24CFF91B48A2}" destId="{A3B12017-9F85-4526-961E-ADF109F0CED6}" srcOrd="0" destOrd="0" presId="urn:microsoft.com/office/officeart/2005/8/layout/orgChart1"/>
-    <dgm:cxn modelId="{0CD3E2BF-DB28-4509-A47B-6C0DF7BE1AC3}" type="presOf" srcId="{A2B72B98-71B1-4C77-ADC5-C3A6F36834B0}" destId="{3588D601-2B96-4550-91BC-5D76A783CBE3}" srcOrd="1" destOrd="0" presId="urn:microsoft.com/office/officeart/2005/8/layout/orgChart1"/>
-    <dgm:cxn modelId="{6D1C0FD8-8560-4C89-8E23-23F61DF33FBA}" type="presOf" srcId="{420367C4-9013-4621-9F03-C2999629D808}" destId="{ABBE2284-450C-4062-9A02-AADB4F37C9B6}" srcOrd="1" destOrd="0" presId="urn:microsoft.com/office/officeart/2005/8/layout/orgChart1"/>
-    <dgm:cxn modelId="{9859F73B-9F17-4E0A-8FC6-185D625BC9A6}" type="presOf" srcId="{21B1775F-B1CD-4E46-AB99-7793DD00E9DB}" destId="{3486197A-0613-4BC2-A315-810ED5BD6D59}" srcOrd="0" destOrd="0" presId="urn:microsoft.com/office/officeart/2005/8/layout/orgChart1"/>
-    <dgm:cxn modelId="{1BBBEA9C-F79C-4A1A-A50B-993BB0B63206}" type="presOf" srcId="{72810E2B-497F-4620-B293-60DD5156C5A7}" destId="{0137ECBD-0764-4507-B5BB-5BB83702606B}" srcOrd="1" destOrd="0" presId="urn:microsoft.com/office/officeart/2005/8/layout/orgChart1"/>
-    <dgm:cxn modelId="{4DDB095F-817B-4FD6-9BA9-05F214DD619D}" srcId="{8A628068-0ECB-4ED7-BA29-8746D9D2F81D}" destId="{B2B263FB-5028-473C-B0CD-B3F510864E4D}" srcOrd="2" destOrd="0" parTransId="{5802F081-333C-4251-B0C0-5A8A750456DF}" sibTransId="{637A7743-796A-4C6F-853A-BE70762425B8}"/>
-    <dgm:cxn modelId="{F4759385-1C78-41B4-9524-A42118497565}" srcId="{E447A9B8-D47D-4221-BAFE-F211A8CAD95F}" destId="{5864703C-3EC8-419D-852A-692EA41D1B55}" srcOrd="2" destOrd="0" parTransId="{BA64691F-27B8-442E-9F1A-CDE3A982CADD}" sibTransId="{207B473C-1AEB-4298-9232-6A9AF219ECDF}"/>
-    <dgm:cxn modelId="{0FBFEE21-5946-4160-B6AA-2D11AC0B285E}" type="presOf" srcId="{49C85BEC-82DF-4659-906E-2B993E8010D6}" destId="{EAEAA6E2-54B7-438C-A80F-EE5463E0BAD9}" srcOrd="0" destOrd="0" presId="urn:microsoft.com/office/officeart/2005/8/layout/orgChart1"/>
+    <dgm:cxn modelId="{FD3CC8F5-7371-4DD9-B989-13D45E491B4C}" type="presOf" srcId="{B2B263FB-5028-473C-B0CD-B3F510864E4D}" destId="{BD1BA45B-3751-4F1E-857D-758F8CF529CE}" srcOrd="1" destOrd="0" presId="urn:microsoft.com/office/officeart/2005/8/layout/orgChart1"/>
+    <dgm:cxn modelId="{DB162C41-F5BA-4A98-9F29-04361FF0C160}" type="presOf" srcId="{002E10DD-4E1E-4FC5-9257-0611E967B38A}" destId="{E34C01C1-B64C-446E-A456-D358A4F76570}" srcOrd="0" destOrd="0" presId="urn:microsoft.com/office/officeart/2005/8/layout/orgChart1"/>
+    <dgm:cxn modelId="{B1A9FDE0-2820-44E5-AF43-6B6C6EF92402}" type="presOf" srcId="{EE940392-F56B-4B2B-9EC1-581841FE3E80}" destId="{4D075917-B263-44C9-B0C5-AA798667B18A}" srcOrd="0" destOrd="0" presId="urn:microsoft.com/office/officeart/2005/8/layout/orgChart1"/>
     <dgm:cxn modelId="{CFE4D860-A655-4EC7-87FD-3AACF3FEBD48}" srcId="{8BC480E5-28C4-43D2-8D9B-6AAB01348026}" destId="{21B1775F-B1CD-4E46-AB99-7793DD00E9DB}" srcOrd="6" destOrd="0" parTransId="{E6357A0C-7783-4AAA-B433-C40D85CA1E9C}" sibTransId="{9949C752-ECBE-498D-8A1F-21E2AB1A8FF4}"/>
-    <dgm:cxn modelId="{E60FD491-A172-445B-A620-E250B038FA12}" type="presOf" srcId="{D7A040C0-03DA-4EC5-B7D8-950FF9369B40}" destId="{5D9ADFFD-9AF6-4432-AFAF-04F35E399252}" srcOrd="0" destOrd="0" presId="urn:microsoft.com/office/officeart/2005/8/layout/orgChart1"/>
-    <dgm:cxn modelId="{F7BC3ADB-3DEF-4163-8544-17D75429CF64}" type="presOf" srcId="{B6F50A2B-C646-4B9A-8309-9EDC4A0ADA77}" destId="{893679B6-5EC3-4E57-A7E4-00B9CD4D0A3F}" srcOrd="1" destOrd="0" presId="urn:microsoft.com/office/officeart/2005/8/layout/orgChart1"/>
-    <dgm:cxn modelId="{75E7A789-12A0-46D9-822F-97E69EAA8C4A}" srcId="{32792A6F-7284-4035-B3FD-24CFF91B48A2}" destId="{EE940392-F56B-4B2B-9EC1-581841FE3E80}" srcOrd="2" destOrd="0" parTransId="{5E3463B3-AB5E-474C-90CD-EBF308806E1C}" sibTransId="{18D2F611-DC3F-48AF-BF09-05A79A3D6BEF}"/>
-    <dgm:cxn modelId="{53FA77E8-2A29-4CA4-93E9-5026C33C9571}" type="presOf" srcId="{B6F50A2B-C646-4B9A-8309-9EDC4A0ADA77}" destId="{B2D02F8C-A948-49AB-B8C5-9BC58CC47508}" srcOrd="0" destOrd="0" presId="urn:microsoft.com/office/officeart/2005/8/layout/orgChart1"/>
-    <dgm:cxn modelId="{E1C8C8A5-542B-4959-BFD4-475DBBFEC242}" type="presOf" srcId="{57531998-2EEE-436A-B8F5-EEEF3E81A064}" destId="{B18ADAEE-C7DD-4EE4-AF44-D3F336532252}" srcOrd="1" destOrd="0" presId="urn:microsoft.com/office/officeart/2005/8/layout/orgChart1"/>
-    <dgm:cxn modelId="{E2A32757-7FE6-43E4-9BB5-C9608F9B2837}" type="presOf" srcId="{5E3463B3-AB5E-474C-90CD-EBF308806E1C}" destId="{0092A66F-5E87-486A-94B1-231B3BAA7574}" srcOrd="0" destOrd="0" presId="urn:microsoft.com/office/officeart/2005/8/layout/orgChart1"/>
-    <dgm:cxn modelId="{54C32BC9-3326-447B-A728-4818764F04D1}" type="presOf" srcId="{15C89E13-779B-42B6-81AD-D5013A2F0503}" destId="{54142FB1-8E3C-434C-B515-C1B114DFDBC8}" srcOrd="0" destOrd="0" presId="urn:microsoft.com/office/officeart/2005/8/layout/orgChart1"/>
-    <dgm:cxn modelId="{37D3E52E-2AA3-447A-85E1-AEAF0004D226}" type="presOf" srcId="{8BC480E5-28C4-43D2-8D9B-6AAB01348026}" destId="{04E82786-14DF-4B9E-BF05-9ACB653147BC}" srcOrd="1" destOrd="0" presId="urn:microsoft.com/office/officeart/2005/8/layout/orgChart1"/>
-    <dgm:cxn modelId="{C6818261-0C6E-42BD-B582-415962CAF432}" type="presOf" srcId="{57531998-2EEE-436A-B8F5-EEEF3E81A064}" destId="{7A70C74C-F938-43CB-86D2-1025605387BF}" srcOrd="0" destOrd="0" presId="urn:microsoft.com/office/officeart/2005/8/layout/orgChart1"/>
-    <dgm:cxn modelId="{FDE0D76E-4D96-4663-90E9-10E8BBF4A5ED}" type="presOf" srcId="{9ECF03C8-326C-4561-88AC-9016A367CECA}" destId="{F4E253E7-6873-407C-B65F-B13C33555E23}" srcOrd="0" destOrd="0" presId="urn:microsoft.com/office/officeart/2005/8/layout/orgChart1"/>
-    <dgm:cxn modelId="{AEFEA08A-9FE2-4369-B1F6-78A3C600407B}" srcId="{E447A9B8-D47D-4221-BAFE-F211A8CAD95F}" destId="{C5DFC133-5852-408F-BD3B-C7902421A7DD}" srcOrd="1" destOrd="0" parTransId="{BDED615D-B291-462B-8A98-EB10B8ED72DE}" sibTransId="{B5015786-CD90-4C6C-A112-C199D85E215B}"/>
-    <dgm:cxn modelId="{E28D7324-E507-4EDE-A07E-DF50F60383E6}" type="presOf" srcId="{57CE7624-63B4-40FA-8703-DEE57137A166}" destId="{DA27E8AA-4664-4452-B99F-02D387D89843}" srcOrd="0" destOrd="0" presId="urn:microsoft.com/office/officeart/2005/8/layout/orgChart1"/>
-    <dgm:cxn modelId="{0A912E67-C514-47FD-96AE-2F0F87B36C58}" type="presOf" srcId="{BDED615D-B291-462B-8A98-EB10B8ED72DE}" destId="{8E795528-E927-4D09-B5C5-8C7EBC65B8F1}" srcOrd="0" destOrd="0" presId="urn:microsoft.com/office/officeart/2005/8/layout/orgChart1"/>
-    <dgm:cxn modelId="{6150D47A-B4EA-43C9-800B-2C22C9F80F01}" type="presOf" srcId="{E6C47507-BD3C-4C03-86BA-E671D9DFC23A}" destId="{AEE97BBC-777C-44CA-88CD-CD6A9B8C6B9C}" srcOrd="1" destOrd="0" presId="urn:microsoft.com/office/officeart/2005/8/layout/orgChart1"/>
-    <dgm:cxn modelId="{97BD771A-8F64-429B-8514-2D5096A01EEC}" type="presOf" srcId="{DEA1339C-24D4-48CD-A133-1740C909BF70}" destId="{2F063D94-C93F-4E99-AAC0-4929CB317607}" srcOrd="0" destOrd="0" presId="urn:microsoft.com/office/officeart/2005/8/layout/orgChart1"/>
-    <dgm:cxn modelId="{532AABA0-901A-440A-A5AF-E22FC8159AC8}" type="presOf" srcId="{161771F4-373C-4C7F-B491-B49ED2909EF1}" destId="{2F5F7B75-AAB4-41CA-BEBC-5C53A29F40F3}" srcOrd="0" destOrd="0" presId="urn:microsoft.com/office/officeart/2005/8/layout/orgChart1"/>
-    <dgm:cxn modelId="{3E002BD5-1EFF-487A-96C4-A618151449AE}" type="presOf" srcId="{8BC480E5-28C4-43D2-8D9B-6AAB01348026}" destId="{C347FF96-E2C3-4761-943F-CF3A6FAA74EC}" srcOrd="0" destOrd="0" presId="urn:microsoft.com/office/officeart/2005/8/layout/orgChart1"/>
-    <dgm:cxn modelId="{2BA13AB8-F8D1-472A-8D78-F7B0F18C7CD8}" type="presOf" srcId="{5864703C-3EC8-419D-852A-692EA41D1B55}" destId="{30DAD638-3EB7-4BC8-82E5-AA44110024CA}" srcOrd="1" destOrd="0" presId="urn:microsoft.com/office/officeart/2005/8/layout/orgChart1"/>
-    <dgm:cxn modelId="{62035A55-2AAB-449C-BC52-82002E8A6E5A}" type="presOf" srcId="{2B9387A8-3AC8-40B9-98CD-81BB973471AB}" destId="{83D7E81B-E5A4-408C-801D-CCC9732BA8A0}" srcOrd="0" destOrd="0" presId="urn:microsoft.com/office/officeart/2005/8/layout/orgChart1"/>
-    <dgm:cxn modelId="{6E8894B7-D68D-49EE-ABAE-E08EFA7F91A2}" type="presOf" srcId="{EE940392-F56B-4B2B-9EC1-581841FE3E80}" destId="{4D075917-B263-44C9-B0C5-AA798667B18A}" srcOrd="0" destOrd="0" presId="urn:microsoft.com/office/officeart/2005/8/layout/orgChart1"/>
-    <dgm:cxn modelId="{887947A2-7EF7-4FF6-85C9-326FB47199AF}" srcId="{93876AA4-6A4B-4CE4-BBDF-A26F96F77C9D}" destId="{57CE7624-63B4-40FA-8703-DEE57137A166}" srcOrd="0" destOrd="0" parTransId="{3F5ED477-FEF1-4078-84AE-D2EB1BCD4F40}" sibTransId="{0E902D9F-C8A1-455C-827B-2069119380CC}"/>
-    <dgm:cxn modelId="{F0D3E456-B6C6-4E5A-8161-A593272D4DC1}" srcId="{8BC480E5-28C4-43D2-8D9B-6AAB01348026}" destId="{E6C47507-BD3C-4C03-86BA-E671D9DFC23A}" srcOrd="0" destOrd="0" parTransId="{161771F4-373C-4C7F-B491-B49ED2909EF1}" sibTransId="{FA5F2A1D-52F6-4AAE-AF55-383F9B3CE52B}"/>
-    <dgm:cxn modelId="{3530473F-F45E-40A6-87EC-7D46DDCBDEBA}" type="presOf" srcId="{C5DFC133-5852-408F-BD3B-C7902421A7DD}" destId="{186807CE-90CC-4BAC-84C0-5D67938A72B8}" srcOrd="0" destOrd="0" presId="urn:microsoft.com/office/officeart/2005/8/layout/orgChart1"/>
-    <dgm:cxn modelId="{BBAB3D8B-090F-4D8C-A638-C65E621F528E}" type="presOf" srcId="{8A628068-0ECB-4ED7-BA29-8746D9D2F81D}" destId="{F72A66E0-DC24-4320-BBAE-8BB6148DA199}" srcOrd="1" destOrd="0" presId="urn:microsoft.com/office/officeart/2005/8/layout/orgChart1"/>
-    <dgm:cxn modelId="{E328B5AB-DBFC-4284-84A0-D80345F73574}" srcId="{32792A6F-7284-4035-B3FD-24CFF91B48A2}" destId="{49C85BEC-82DF-4659-906E-2B993E8010D6}" srcOrd="1" destOrd="0" parTransId="{CA74D64B-C1EE-4252-B651-36D1FD8698A6}" sibTransId="{C767F337-8FA1-435C-8AE6-82067327D472}"/>
-    <dgm:cxn modelId="{D47D4AD0-332F-40D6-BE66-9B9CF99297CB}" type="presOf" srcId="{B2B263FB-5028-473C-B0CD-B3F510864E4D}" destId="{BD1BA45B-3751-4F1E-857D-758F8CF529CE}" srcOrd="1" destOrd="0" presId="urn:microsoft.com/office/officeart/2005/8/layout/orgChart1"/>
-    <dgm:cxn modelId="{699660F7-8F1C-4519-8457-392B35217A22}" type="presOf" srcId="{558F963E-EC44-4E24-B3A2-BD8F6F470C7A}" destId="{AC6DDE21-E583-4CEF-9406-9AE111481F45}" srcOrd="0" destOrd="0" presId="urn:microsoft.com/office/officeart/2005/8/layout/orgChart1"/>
-    <dgm:cxn modelId="{C10722E4-7D8F-4BE2-9827-0E3A255618C4}" type="presOf" srcId="{002E10DD-4E1E-4FC5-9257-0611E967B38A}" destId="{E34C01C1-B64C-446E-A456-D358A4F76570}" srcOrd="0" destOrd="0" presId="urn:microsoft.com/office/officeart/2005/8/layout/orgChart1"/>
-    <dgm:cxn modelId="{9E250375-1330-46C3-8BCB-3714A00DAFBF}" type="presOf" srcId="{3F5ED477-FEF1-4078-84AE-D2EB1BCD4F40}" destId="{DCE9F622-3D38-4DD6-8CF0-9744FB95F1FC}" srcOrd="0" destOrd="0" presId="urn:microsoft.com/office/officeart/2005/8/layout/orgChart1"/>
-    <dgm:cxn modelId="{F05A77CD-1F6B-45CD-B9DC-EE846A947E99}" type="presOf" srcId="{2382463C-41A9-4804-A409-1AA59C3E119B}" destId="{F892323D-41E6-475A-9C87-57ADA3F419AC}" srcOrd="0" destOrd="0" presId="urn:microsoft.com/office/officeart/2005/8/layout/orgChart1"/>
-    <dgm:cxn modelId="{FDBD763D-0793-4B9F-8DE8-FEA5BA3D749A}" srcId="{93876AA4-6A4B-4CE4-BBDF-A26F96F77C9D}" destId="{E447A9B8-D47D-4221-BAFE-F211A8CAD95F}" srcOrd="1" destOrd="0" parTransId="{DEA1339C-24D4-48CD-A133-1740C909BF70}" sibTransId="{49AE540E-4753-47BD-92CF-81C81498C83B}"/>
-    <dgm:cxn modelId="{5C6281B5-30CC-4454-BC3E-DBC99E3CA681}" type="presOf" srcId="{002E10DD-4E1E-4FC5-9257-0611E967B38A}" destId="{7E099853-DBEC-4DA8-9EE7-BF5E4FF5CB40}" srcOrd="1" destOrd="0" presId="urn:microsoft.com/office/officeart/2005/8/layout/orgChart1"/>
-    <dgm:cxn modelId="{1D097652-BC9C-460F-BE95-7DF6595E3DFA}" type="presOf" srcId="{DC996636-FE9B-4313-895A-00C58EF0DE4F}" destId="{470528F7-81A6-421F-882F-197888845164}" srcOrd="0" destOrd="0" presId="urn:microsoft.com/office/officeart/2005/8/layout/orgChart1"/>
-    <dgm:cxn modelId="{C79241A7-5E38-4A79-A717-0DBB4FA082CF}" type="presOf" srcId="{8A628068-0ECB-4ED7-BA29-8746D9D2F81D}" destId="{BDC4F135-A83D-460E-B6E2-07970F4D6CCE}" srcOrd="0" destOrd="0" presId="urn:microsoft.com/office/officeart/2005/8/layout/orgChart1"/>
-    <dgm:cxn modelId="{83E6D589-D206-4F40-B7E1-1CA8FA7771B1}" type="presOf" srcId="{A2B72B98-71B1-4C77-ADC5-C3A6F36834B0}" destId="{505E50DA-28E7-4458-80AE-ECD406484970}" srcOrd="0" destOrd="0" presId="urn:microsoft.com/office/officeart/2005/8/layout/orgChart1"/>
-    <dgm:cxn modelId="{5F3ABE4B-B73C-49AD-BD40-AAC94338357D}" type="presOf" srcId="{93876AA4-6A4B-4CE4-BBDF-A26F96F77C9D}" destId="{69131FDB-A119-48EE-A286-A1BF53F233DD}" srcOrd="0" destOrd="0" presId="urn:microsoft.com/office/officeart/2005/8/layout/orgChart1"/>
-    <dgm:cxn modelId="{8D9A22CB-A842-4403-B4C8-8914FEC68F52}" type="presOf" srcId="{6E530FE2-C04F-4923-81B0-3BD2508E60EB}" destId="{5FBF9A6D-D95F-4716-9A19-6FB15E96BAAC}" srcOrd="1" destOrd="0" presId="urn:microsoft.com/office/officeart/2005/8/layout/orgChart1"/>
-    <dgm:cxn modelId="{00994B1A-88D4-4335-B646-42FAC6E82CAC}" type="presOf" srcId="{E447A9B8-D47D-4221-BAFE-F211A8CAD95F}" destId="{C729120A-7417-4CB5-878D-0052AC10903B}" srcOrd="0" destOrd="0" presId="urn:microsoft.com/office/officeart/2005/8/layout/orgChart1"/>
-    <dgm:cxn modelId="{98FA617D-B84C-4A94-8305-8BE7F6E99E5D}" type="presOf" srcId="{BC8B35D0-2797-42F6-8332-176AA2EEB143}" destId="{2CD188BF-8542-45AB-B54B-9D39FCAF1149}" srcOrd="0" destOrd="0" presId="urn:microsoft.com/office/officeart/2005/8/layout/orgChart1"/>
-    <dgm:cxn modelId="{7CD7AC35-1CF6-463C-8798-AEB3D1AB652C}" type="presOf" srcId="{2B9387A8-3AC8-40B9-98CD-81BB973471AB}" destId="{F2E6938E-C09B-4385-BFCA-523F154F730B}" srcOrd="1" destOrd="0" presId="urn:microsoft.com/office/officeart/2005/8/layout/orgChart1"/>
-    <dgm:cxn modelId="{B95A39A9-3E47-408F-B11F-6E95E38B3162}" type="presOf" srcId="{B2B263FB-5028-473C-B0CD-B3F510864E4D}" destId="{C4C62F72-5973-4FD1-911B-24CAB843C952}" srcOrd="0" destOrd="0" presId="urn:microsoft.com/office/officeart/2005/8/layout/orgChart1"/>
-    <dgm:cxn modelId="{4C17F9AC-1218-4F6E-8174-A89B19608987}" type="presOf" srcId="{C2535317-9166-42F7-9C27-13C7DE06E65F}" destId="{CDE315F7-0512-46D3-9A9E-D39C37F0D4A9}" srcOrd="0" destOrd="0" presId="urn:microsoft.com/office/officeart/2005/8/layout/orgChart1"/>
-    <dgm:cxn modelId="{663E32AD-5754-45FE-92CA-C8A6F3AC0399}" type="presOf" srcId="{57CE7624-63B4-40FA-8703-DEE57137A166}" destId="{EDE4F199-A2E2-4B56-915D-5EAAE798624F}" srcOrd="1" destOrd="0" presId="urn:microsoft.com/office/officeart/2005/8/layout/orgChart1"/>
-    <dgm:cxn modelId="{7BA28E2A-E1FD-47D8-9606-0F7EB9687A77}" type="presOf" srcId="{FFD7CFD0-538D-4245-9881-926A3371C304}" destId="{C7E5CBEE-980E-4358-BD63-8A72F6EFD133}" srcOrd="0" destOrd="0" presId="urn:microsoft.com/office/officeart/2005/8/layout/orgChart1"/>
-    <dgm:cxn modelId="{BCADBE30-FF9B-4C4D-9A2B-1BC94DE11CC3}" type="presOf" srcId="{42F20A5D-9FC5-49F6-A7C4-DEC77403BD58}" destId="{2B44E573-CD63-482F-B2B0-10959F6F02A1}" srcOrd="0" destOrd="0" presId="urn:microsoft.com/office/officeart/2005/8/layout/orgChart1"/>
-    <dgm:cxn modelId="{563C3476-151D-4581-AFEC-D1E15CB8D2B5}" srcId="{8A628068-0ECB-4ED7-BA29-8746D9D2F81D}" destId="{72810E2B-497F-4620-B293-60DD5156C5A7}" srcOrd="5" destOrd="0" parTransId="{558F963E-EC44-4E24-B3A2-BD8F6F470C7A}" sibTransId="{9D2AD144-B7F7-40BC-AB8A-83B8602CA39C}"/>
-    <dgm:cxn modelId="{11ADEA8C-A9C3-44D3-BF34-19EF233EA9E8}" type="presOf" srcId="{15C89E13-779B-42B6-81AD-D5013A2F0503}" destId="{40E99564-6837-44D0-B00F-C7D75443F9A2}" srcOrd="1" destOrd="0" presId="urn:microsoft.com/office/officeart/2005/8/layout/orgChart1"/>
-    <dgm:cxn modelId="{0104EDFC-C1BB-467E-95A0-7512038ED2A4}" type="presOf" srcId="{AF1D9596-3A23-4BAC-A335-8EA4D3A99F2D}" destId="{998E3CAF-4642-4601-8578-59E5257B9125}" srcOrd="1" destOrd="0" presId="urn:microsoft.com/office/officeart/2005/8/layout/orgChart1"/>
-    <dgm:cxn modelId="{EB3D6EE9-62E7-4138-9654-B5C0F4F99BF2}" srcId="{8A628068-0ECB-4ED7-BA29-8746D9D2F81D}" destId="{108673D1-12A4-4116-B487-3E529768D98B}" srcOrd="4" destOrd="0" parTransId="{FFD7CFD0-538D-4245-9881-926A3371C304}" sibTransId="{CC3F9551-21D6-40F3-B53F-1D35F9FB594C}"/>
-    <dgm:cxn modelId="{51C7A479-9664-410A-AF6D-E3484DC0BCEC}" srcId="{8BC480E5-28C4-43D2-8D9B-6AAB01348026}" destId="{15C89E13-779B-42B6-81AD-D5013A2F0503}" srcOrd="3" destOrd="0" parTransId="{049F63B9-7B4F-4BDB-A6AF-39F55FEB46A3}" sibTransId="{B12601CF-EDFA-4044-A7ED-C0AA5BB9D765}"/>
-    <dgm:cxn modelId="{47A706FC-1691-4D08-80EA-0BCBB61FE335}" type="presOf" srcId="{E6C47507-BD3C-4C03-86BA-E671D9DFC23A}" destId="{4D9991CA-3C31-4D13-856A-766235FFFDC6}" srcOrd="0" destOrd="0" presId="urn:microsoft.com/office/officeart/2005/8/layout/orgChart1"/>
-    <dgm:cxn modelId="{80D80B6C-AC03-4CBB-9B72-0F568002466B}" type="presOf" srcId="{BF5AB11A-6585-430C-AAC7-FD85F150EB00}" destId="{BB17953F-92C0-4284-808D-7F052898C251}" srcOrd="0" destOrd="0" presId="urn:microsoft.com/office/officeart/2005/8/layout/orgChart1"/>
-    <dgm:cxn modelId="{2AF91351-A132-4C2B-B4BD-9A73BB0B25A0}" type="presOf" srcId="{049F63B9-7B4F-4BDB-A6AF-39F55FEB46A3}" destId="{B7FE7DA0-A27D-4E19-9BC5-B03DC97517E5}" srcOrd="0" destOrd="0" presId="urn:microsoft.com/office/officeart/2005/8/layout/orgChart1"/>
-    <dgm:cxn modelId="{ACF78BDD-5AAC-4556-AB5E-11AC979266D1}" srcId="{8BC480E5-28C4-43D2-8D9B-6AAB01348026}" destId="{DC996636-FE9B-4313-895A-00C58EF0DE4F}" srcOrd="4" destOrd="0" parTransId="{2382463C-41A9-4804-A409-1AA59C3E119B}" sibTransId="{D66AA875-B7C0-4C9D-8335-640F533631B8}"/>
-    <dgm:cxn modelId="{5AD3D859-4E61-4CE8-99CC-7663EAD25EAA}" type="presOf" srcId="{3A7332F8-D3AC-44A1-85DC-1700694FB0A6}" destId="{78F05E0E-1F7C-4273-B187-54F4889A7DA7}" srcOrd="0" destOrd="0" presId="urn:microsoft.com/office/officeart/2005/8/layout/orgChart1"/>
-    <dgm:cxn modelId="{2A607AA1-A97E-41E8-9387-0EC73F57A6D6}" type="presOf" srcId="{72810E2B-497F-4620-B293-60DD5156C5A7}" destId="{9631BCF0-CE6C-4BF7-B07B-923F22B3080B}" srcOrd="0" destOrd="0" presId="urn:microsoft.com/office/officeart/2005/8/layout/orgChart1"/>
-    <dgm:cxn modelId="{8B2C2986-04FC-4B6A-AEB3-22B407459BCF}" type="presOf" srcId="{420367C4-9013-4621-9F03-C2999629D808}" destId="{0E1E4937-E9E9-4458-97AD-6339502F6152}" srcOrd="0" destOrd="0" presId="urn:microsoft.com/office/officeart/2005/8/layout/orgChart1"/>
-    <dgm:cxn modelId="{4D5ADB4C-F514-4C73-AB45-0088100D61BB}" type="presOf" srcId="{E447A9B8-D47D-4221-BAFE-F211A8CAD95F}" destId="{2EA34B21-7DE5-4BFC-B5C0-FF25F677426C}" srcOrd="1" destOrd="0" presId="urn:microsoft.com/office/officeart/2005/8/layout/orgChart1"/>
-    <dgm:cxn modelId="{EDA697A2-E463-4E8C-80A5-FD6776D068C4}" srcId="{32792A6F-7284-4035-B3FD-24CFF91B48A2}" destId="{AF1D9596-3A23-4BAC-A335-8EA4D3A99F2D}" srcOrd="3" destOrd="0" parTransId="{BF5AB11A-6585-430C-AAC7-FD85F150EB00}" sibTransId="{51FCDD2C-2AD7-4752-8DF2-ECF96F61ED6D}"/>
-    <dgm:cxn modelId="{46B33378-6028-47DA-A763-C0582ACEA920}" srcId="{93876AA4-6A4B-4CE4-BBDF-A26F96F77C9D}" destId="{420367C4-9013-4621-9F03-C2999629D808}" srcOrd="3" destOrd="0" parTransId="{D7A040C0-03DA-4EC5-B7D8-950FF9369B40}" sibTransId="{DBDFF729-C250-4C0E-98AB-DE21C1E3FCAA}"/>
-    <dgm:cxn modelId="{4837DC76-CDC1-443F-A085-8E7BF52CACD6}" type="presOf" srcId="{AAC6AC95-25E0-466A-A456-9201FDD2F472}" destId="{3B65A171-BC88-4A6E-8B3C-153E7F953459}" srcOrd="0" destOrd="0" presId="urn:microsoft.com/office/officeart/2005/8/layout/orgChart1"/>
-    <dgm:cxn modelId="{09656A66-51C1-4AC2-830D-343C758D05E9}" type="presOf" srcId="{21B1775F-B1CD-4E46-AB99-7793DD00E9DB}" destId="{E1852D5F-3711-463D-8D5C-42656039A725}" srcOrd="1" destOrd="0" presId="urn:microsoft.com/office/officeart/2005/8/layout/orgChart1"/>
-    <dgm:cxn modelId="{F9C1CF75-B4F8-4621-AE2E-AA7A07AAC780}" type="presOf" srcId="{5775BE4E-37B8-4FF0-BFE0-FBB7B7E97A73}" destId="{2AFB4752-C999-4246-84AE-6399795608DD}" srcOrd="0" destOrd="0" presId="urn:microsoft.com/office/officeart/2005/8/layout/orgChart1"/>
-    <dgm:cxn modelId="{1B7D6AED-CC7F-4E17-ADE8-D6BD5DD94BD9}" type="presOf" srcId="{5864703C-3EC8-419D-852A-692EA41D1B55}" destId="{2925CA74-3B18-407C-8C51-C05F90ABDCFA}" srcOrd="0" destOrd="0" presId="urn:microsoft.com/office/officeart/2005/8/layout/orgChart1"/>
-    <dgm:cxn modelId="{FF04592A-A0EF-4C6F-A1E7-92D898342A2B}" type="presOf" srcId="{497DFD85-1FAB-4D64-9B9E-88FC68E2C116}" destId="{F1C53C61-919B-4BF8-A101-C75222B26213}" srcOrd="0" destOrd="0" presId="urn:microsoft.com/office/officeart/2005/8/layout/orgChart1"/>
-    <dgm:cxn modelId="{DB6ADC21-3255-45CC-A2B6-850D31BDAA93}" srcId="{8BC480E5-28C4-43D2-8D9B-6AAB01348026}" destId="{6E530FE2-C04F-4923-81B0-3BD2508E60EB}" srcOrd="1" destOrd="0" parTransId="{BC8B35D0-2797-42F6-8332-176AA2EEB143}" sibTransId="{DA479835-182A-4582-B5F4-A5E8AC8DCC41}"/>
-    <dgm:cxn modelId="{A78531B5-F4BE-416A-AD49-03EC8C29D7AA}" type="presOf" srcId="{108673D1-12A4-4116-B487-3E529768D98B}" destId="{E0C83F46-DA60-436A-92F8-0BAD93394216}" srcOrd="1" destOrd="0" presId="urn:microsoft.com/office/officeart/2005/8/layout/orgChart1"/>
-    <dgm:cxn modelId="{A4345899-4C4B-492E-AF0A-48423DF2B78B}" type="presOf" srcId="{108673D1-12A4-4116-B487-3E529768D98B}" destId="{53B3154D-97A2-4D17-B9E9-3DDBCDB53C83}" srcOrd="0" destOrd="0" presId="urn:microsoft.com/office/officeart/2005/8/layout/orgChart1"/>
-    <dgm:cxn modelId="{61774E65-6400-4213-A391-9834D80DC666}" type="presOf" srcId="{DC996636-FE9B-4313-895A-00C58EF0DE4F}" destId="{234006E9-42B4-44E0-AACE-68643BCA7B7D}" srcOrd="1" destOrd="0" presId="urn:microsoft.com/office/officeart/2005/8/layout/orgChart1"/>
     <dgm:cxn modelId="{47EA0B31-40B9-430F-95C0-2DB07DEED4E1}" srcId="{42F20A5D-9FC5-49F6-A7C4-DEC77403BD58}" destId="{93876AA4-6A4B-4CE4-BBDF-A26F96F77C9D}" srcOrd="0" destOrd="0" parTransId="{A595AC45-E6C2-4B5E-A1DF-868E811A6E50}" sibTransId="{FA70768F-1E15-42D5-93C8-4C5F20FB7284}"/>
     <dgm:cxn modelId="{F9EDBA59-0317-4DD3-842D-4E0E6FB00B43}" srcId="{8A628068-0ECB-4ED7-BA29-8746D9D2F81D}" destId="{B6F50A2B-C646-4B9A-8309-9EDC4A0ADA77}" srcOrd="3" destOrd="0" parTransId="{3A7332F8-D3AC-44A1-85DC-1700694FB0A6}" sibTransId="{0DABEAFB-4694-41B0-BDFC-CC01E604BA7A}"/>
-    <dgm:cxn modelId="{16CCE064-EF29-41F7-8E5E-299AF0B8B218}" type="presOf" srcId="{F157B2E4-D473-4CC1-8CA9-B6A5F048FC2E}" destId="{20F972A2-47B2-4C07-B749-69AFB32F75A4}" srcOrd="0" destOrd="0" presId="urn:microsoft.com/office/officeart/2005/8/layout/orgChart1"/>
-    <dgm:cxn modelId="{C7BCE864-55F3-415A-B48F-21BF74183C52}" srcId="{E447A9B8-D47D-4221-BAFE-F211A8CAD95F}" destId="{A2B72B98-71B1-4C77-ADC5-C3A6F36834B0}" srcOrd="3" destOrd="0" parTransId="{219BE78A-579E-4DE9-B3F9-208B691A24FE}" sibTransId="{FDA96FA0-4948-45F5-9916-C38249B044A8}"/>
+    <dgm:cxn modelId="{8C2969D6-0A56-4536-B4F7-2B7197A191A4}" type="presOf" srcId="{72810E2B-497F-4620-B293-60DD5156C5A7}" destId="{9631BCF0-CE6C-4BF7-B07B-923F22B3080B}" srcOrd="0" destOrd="0" presId="urn:microsoft.com/office/officeart/2005/8/layout/orgChart1"/>
+    <dgm:cxn modelId="{2A379F1A-135C-4CB6-8C07-E61CDBA0C26C}" type="presOf" srcId="{AF1D9596-3A23-4BAC-A335-8EA4D3A99F2D}" destId="{998E3CAF-4642-4601-8578-59E5257B9125}" srcOrd="1" destOrd="0" presId="urn:microsoft.com/office/officeart/2005/8/layout/orgChart1"/>
+    <dgm:cxn modelId="{2C29D0CE-515E-4F3E-AC9C-075F1CDB942F}" type="presOf" srcId="{AAC6AC95-25E0-466A-A456-9201FDD2F472}" destId="{3B65A171-BC88-4A6E-8B3C-153E7F953459}" srcOrd="0" destOrd="0" presId="urn:microsoft.com/office/officeart/2005/8/layout/orgChart1"/>
+    <dgm:cxn modelId="{71A7F2EE-9032-4674-86FE-FAFC57543227}" type="presOf" srcId="{6E530FE2-C04F-4923-81B0-3BD2508E60EB}" destId="{5FBF9A6D-D95F-4716-9A19-6FB15E96BAAC}" srcOrd="1" destOrd="0" presId="urn:microsoft.com/office/officeart/2005/8/layout/orgChart1"/>
+    <dgm:cxn modelId="{E40856B1-AA08-4F81-A57B-A82A2991DB7C}" type="presOf" srcId="{FFD7CFD0-538D-4245-9881-926A3371C304}" destId="{C7E5CBEE-980E-4358-BD63-8A72F6EFD133}" srcOrd="0" destOrd="0" presId="urn:microsoft.com/office/officeart/2005/8/layout/orgChart1"/>
+    <dgm:cxn modelId="{C28B08CC-E545-4650-88A8-5D91529C7997}" srcId="{8A628068-0ECB-4ED7-BA29-8746D9D2F81D}" destId="{002E10DD-4E1E-4FC5-9257-0611E967B38A}" srcOrd="0" destOrd="0" parTransId="{9ECF03C8-326C-4561-88AC-9016A367CECA}" sibTransId="{A1211EEE-F971-4192-BE25-7B7C7906EFC6}"/>
+    <dgm:cxn modelId="{887947A2-7EF7-4FF6-85C9-326FB47199AF}" srcId="{93876AA4-6A4B-4CE4-BBDF-A26F96F77C9D}" destId="{57CE7624-63B4-40FA-8703-DEE57137A166}" srcOrd="0" destOrd="0" parTransId="{3F5ED477-FEF1-4078-84AE-D2EB1BCD4F40}" sibTransId="{0E902D9F-C8A1-455C-827B-2069119380CC}"/>
+    <dgm:cxn modelId="{E2684AF1-928C-457B-AFAC-AB3E08458CBD}" type="presOf" srcId="{BC8B35D0-2797-42F6-8332-176AA2EEB143}" destId="{2CD188BF-8542-45AB-B54B-9D39FCAF1149}" srcOrd="0" destOrd="0" presId="urn:microsoft.com/office/officeart/2005/8/layout/orgChart1"/>
+    <dgm:cxn modelId="{EAB5D191-7DA2-481C-AD15-FC9347059B02}" srcId="{8A628068-0ECB-4ED7-BA29-8746D9D2F81D}" destId="{0042EFA0-7C97-43E1-824B-75D65822641A}" srcOrd="1" destOrd="0" parTransId="{15FB987B-E274-48F3-B6DF-A516E2F05CF2}" sibTransId="{6414B4E7-94FF-4681-A596-A603BBC36EBB}"/>
+    <dgm:cxn modelId="{AC42C586-6057-4D51-A050-0DAA5D3E8106}" type="presOf" srcId="{2B9387A8-3AC8-40B9-98CD-81BB973471AB}" destId="{83D7E81B-E5A4-408C-801D-CCC9732BA8A0}" srcOrd="0" destOrd="0" presId="urn:microsoft.com/office/officeart/2005/8/layout/orgChart1"/>
+    <dgm:cxn modelId="{1605CB27-FAD0-4D62-BBD8-97733E33C18C}" type="presOf" srcId="{93876AA4-6A4B-4CE4-BBDF-A26F96F77C9D}" destId="{386D2D6F-408D-4163-9873-CB329115E259}" srcOrd="1" destOrd="0" presId="urn:microsoft.com/office/officeart/2005/8/layout/orgChart1"/>
+    <dgm:cxn modelId="{F44BFE55-6015-4A7B-82C5-C6E7739CA97A}" type="presOf" srcId="{F4D41445-A813-41BE-ACFD-85629850E378}" destId="{5E2A4D84-9E8F-4614-89F2-8741BE32A73A}" srcOrd="0" destOrd="0" presId="urn:microsoft.com/office/officeart/2005/8/layout/orgChart1"/>
+    <dgm:cxn modelId="{F4759385-1C78-41B4-9524-A42118497565}" srcId="{E447A9B8-D47D-4221-BAFE-F211A8CAD95F}" destId="{5864703C-3EC8-419D-852A-692EA41D1B55}" srcOrd="2" destOrd="0" parTransId="{BA64691F-27B8-442E-9F1A-CDE3A982CADD}" sibTransId="{207B473C-1AEB-4298-9232-6A9AF219ECDF}"/>
+    <dgm:cxn modelId="{1A627FCA-4CD8-4BF6-A9BC-FA50E6D46993}" srcId="{8BC480E5-28C4-43D2-8D9B-6AAB01348026}" destId="{57531998-2EEE-436A-B8F5-EEEF3E81A064}" srcOrd="5" destOrd="0" parTransId="{F157B2E4-D473-4CC1-8CA9-B6A5F048FC2E}" sibTransId="{7F2E312E-CA10-4094-8327-55FF27B4351F}"/>
     <dgm:cxn modelId="{5A8443B6-9032-45B8-BE93-4BB157F0361D}" srcId="{E447A9B8-D47D-4221-BAFE-F211A8CAD95F}" destId="{8A628068-0ECB-4ED7-BA29-8746D9D2F81D}" srcOrd="0" destOrd="0" parTransId="{AAC6AC95-25E0-466A-A456-9201FDD2F472}" sibTransId="{83D98AC8-A7A8-48E6-9DA0-B0F49BB5E7A5}"/>
-    <dgm:cxn modelId="{092597A8-D4DE-4A3D-9415-396976056178}" type="presOf" srcId="{497DFD85-1FAB-4D64-9B9E-88FC68E2C116}" destId="{E208BC7D-172D-4B6A-9CA8-F84939FBBF21}" srcOrd="1" destOrd="0" presId="urn:microsoft.com/office/officeart/2005/8/layout/orgChart1"/>
-    <dgm:cxn modelId="{EAB5D191-7DA2-481C-AD15-FC9347059B02}" srcId="{8A628068-0ECB-4ED7-BA29-8746D9D2F81D}" destId="{0042EFA0-7C97-43E1-824B-75D65822641A}" srcOrd="1" destOrd="0" parTransId="{15FB987B-E274-48F3-B6DF-A516E2F05CF2}" sibTransId="{6414B4E7-94FF-4681-A596-A603BBC36EBB}"/>
-    <dgm:cxn modelId="{F7B695E5-68D6-48DD-B9A2-A610759AAFD0}" type="presOf" srcId="{93876AA4-6A4B-4CE4-BBDF-A26F96F77C9D}" destId="{386D2D6F-408D-4163-9873-CB329115E259}" srcOrd="1" destOrd="0" presId="urn:microsoft.com/office/officeart/2005/8/layout/orgChart1"/>
-    <dgm:cxn modelId="{2E961409-6F51-41EE-92C6-166316BE93DD}" type="presOf" srcId="{49C85BEC-82DF-4659-906E-2B993E8010D6}" destId="{ECF9B55B-8908-4E2D-8A51-E171B231DB24}" srcOrd="1" destOrd="0" presId="urn:microsoft.com/office/officeart/2005/8/layout/orgChart1"/>
+    <dgm:cxn modelId="{9E14B0D7-7BCE-40A5-ABF2-F8A7527F6544}" type="presOf" srcId="{DC996636-FE9B-4313-895A-00C58EF0DE4F}" destId="{470528F7-81A6-421F-882F-197888845164}" srcOrd="0" destOrd="0" presId="urn:microsoft.com/office/officeart/2005/8/layout/orgChart1"/>
+    <dgm:cxn modelId="{20C0E1ED-3D02-4907-A5D6-89836F5D2977}" type="presOf" srcId="{161771F4-373C-4C7F-B491-B49ED2909EF1}" destId="{2F5F7B75-AAB4-41CA-BEBC-5C53A29F40F3}" srcOrd="0" destOrd="0" presId="urn:microsoft.com/office/officeart/2005/8/layout/orgChart1"/>
+    <dgm:cxn modelId="{0F7058FB-B57B-48F7-B9D2-6276EE206BC2}" type="presOf" srcId="{B2B263FB-5028-473C-B0CD-B3F510864E4D}" destId="{C4C62F72-5973-4FD1-911B-24CAB843C952}" srcOrd="0" destOrd="0" presId="urn:microsoft.com/office/officeart/2005/8/layout/orgChart1"/>
+    <dgm:cxn modelId="{EFC941AC-DEE6-43EC-B9BE-4882D03D0EDD}" type="presOf" srcId="{49C85BEC-82DF-4659-906E-2B993E8010D6}" destId="{ECF9B55B-8908-4E2D-8A51-E171B231DB24}" srcOrd="1" destOrd="0" presId="urn:microsoft.com/office/officeart/2005/8/layout/orgChart1"/>
+    <dgm:cxn modelId="{C6619662-5E29-48B7-B651-D60CD52C02E1}" type="presOf" srcId="{BF5AB11A-6585-430C-AAC7-FD85F150EB00}" destId="{BB17953F-92C0-4284-808D-7F052898C251}" srcOrd="0" destOrd="0" presId="urn:microsoft.com/office/officeart/2005/8/layout/orgChart1"/>
+    <dgm:cxn modelId="{29DDD5D7-D7D8-4135-8A47-EA4EA30C3E3A}" type="presOf" srcId="{B6F50A2B-C646-4B9A-8309-9EDC4A0ADA77}" destId="{893679B6-5EC3-4E57-A7E4-00B9CD4D0A3F}" srcOrd="1" destOrd="0" presId="urn:microsoft.com/office/officeart/2005/8/layout/orgChart1"/>
+    <dgm:cxn modelId="{C3C723E8-61D9-4EFB-BFB6-7DB3FB275409}" type="presOf" srcId="{72810E2B-497F-4620-B293-60DD5156C5A7}" destId="{0137ECBD-0764-4507-B5BB-5BB83702606B}" srcOrd="1" destOrd="0" presId="urn:microsoft.com/office/officeart/2005/8/layout/orgChart1"/>
+    <dgm:cxn modelId="{59434DF5-AC73-4F9E-A459-16FA8C658CB8}" type="presOf" srcId="{CA74D64B-C1EE-4252-B651-36D1FD8698A6}" destId="{D07F26C1-B16F-4C5A-A6B9-EC84BA8BC170}" srcOrd="0" destOrd="0" presId="urn:microsoft.com/office/officeart/2005/8/layout/orgChart1"/>
+    <dgm:cxn modelId="{47868277-AB8B-4F80-B6EA-4ACF2939AA7C}" srcId="{8BC480E5-28C4-43D2-8D9B-6AAB01348026}" destId="{2B9387A8-3AC8-40B9-98CD-81BB973471AB}" srcOrd="2" destOrd="0" parTransId="{F4D41445-A813-41BE-ACFD-85629850E378}" sibTransId="{F9CD0707-0FDC-4F4C-BBE9-709ECFD253FB}"/>
+    <dgm:cxn modelId="{B3A71A3A-BE4E-4110-BFF8-29E90E37C8F5}" type="presOf" srcId="{219BE78A-579E-4DE9-B3F9-208B691A24FE}" destId="{9DFB9B09-7AB8-4D1D-81B0-5FD9EEEE1599}" srcOrd="0" destOrd="0" presId="urn:microsoft.com/office/officeart/2005/8/layout/orgChart1"/>
+    <dgm:cxn modelId="{5E6470D9-ECC4-4007-BDC9-B91AFF004011}" type="presOf" srcId="{497DFD85-1FAB-4D64-9B9E-88FC68E2C116}" destId="{F1C53C61-919B-4BF8-A101-C75222B26213}" srcOrd="0" destOrd="0" presId="urn:microsoft.com/office/officeart/2005/8/layout/orgChart1"/>
+    <dgm:cxn modelId="{75E7A789-12A0-46D9-822F-97E69EAA8C4A}" srcId="{32792A6F-7284-4035-B3FD-24CFF91B48A2}" destId="{EE940392-F56B-4B2B-9EC1-581841FE3E80}" srcOrd="2" destOrd="0" parTransId="{5E3463B3-AB5E-474C-90CD-EBF308806E1C}" sibTransId="{18D2F611-DC3F-48AF-BF09-05A79A3D6BEF}"/>
+    <dgm:cxn modelId="{46B33378-6028-47DA-A763-C0582ACEA920}" srcId="{93876AA4-6A4B-4CE4-BBDF-A26F96F77C9D}" destId="{420367C4-9013-4621-9F03-C2999629D808}" srcOrd="3" destOrd="0" parTransId="{D7A040C0-03DA-4EC5-B7D8-950FF9369B40}" sibTransId="{DBDFF729-C250-4C0E-98AB-DE21C1E3FCAA}"/>
+    <dgm:cxn modelId="{455B8958-2481-43CB-8217-B1046787C6F9}" type="presOf" srcId="{0042EFA0-7C97-43E1-824B-75D65822641A}" destId="{874CDBB3-9F66-400D-9CF7-CD77F7DA982B}" srcOrd="0" destOrd="0" presId="urn:microsoft.com/office/officeart/2005/8/layout/orgChart1"/>
+    <dgm:cxn modelId="{A97DB9A2-305F-4088-A69E-7D86FFB35BB6}" type="presOf" srcId="{57531998-2EEE-436A-B8F5-EEEF3E81A064}" destId="{7A70C74C-F938-43CB-86D2-1025605387BF}" srcOrd="0" destOrd="0" presId="urn:microsoft.com/office/officeart/2005/8/layout/orgChart1"/>
+    <dgm:cxn modelId="{36C5D9F4-A65F-4176-A0A4-89F2C336FE5B}" type="presOf" srcId="{5E3463B3-AB5E-474C-90CD-EBF308806E1C}" destId="{0092A66F-5E87-486A-94B1-231B3BAA7574}" srcOrd="0" destOrd="0" presId="urn:microsoft.com/office/officeart/2005/8/layout/orgChart1"/>
+    <dgm:cxn modelId="{AEFEA08A-9FE2-4369-B1F6-78A3C600407B}" srcId="{E447A9B8-D47D-4221-BAFE-F211A8CAD95F}" destId="{C5DFC133-5852-408F-BD3B-C7902421A7DD}" srcOrd="1" destOrd="0" parTransId="{BDED615D-B291-462B-8A98-EB10B8ED72DE}" sibTransId="{B5015786-CD90-4C6C-A112-C199D85E215B}"/>
+    <dgm:cxn modelId="{EB3D6EE9-62E7-4138-9654-B5C0F4F99BF2}" srcId="{8A628068-0ECB-4ED7-BA29-8746D9D2F81D}" destId="{108673D1-12A4-4116-B487-3E529768D98B}" srcOrd="4" destOrd="0" parTransId="{FFD7CFD0-538D-4245-9881-926A3371C304}" sibTransId="{CC3F9551-21D6-40F3-B53F-1D35F9FB594C}"/>
+    <dgm:cxn modelId="{6F94C932-6925-4AF1-BEBF-5C5C0747650A}" type="presOf" srcId="{E6C47507-BD3C-4C03-86BA-E671D9DFC23A}" destId="{AEE97BBC-777C-44CA-88CD-CD6A9B8C6B9C}" srcOrd="1" destOrd="0" presId="urn:microsoft.com/office/officeart/2005/8/layout/orgChart1"/>
+    <dgm:cxn modelId="{42D35E71-6D18-4FDF-9A68-47696CD429A4}" type="presOf" srcId="{A2B72B98-71B1-4C77-ADC5-C3A6F36834B0}" destId="{3588D601-2B96-4550-91BC-5D76A783CBE3}" srcOrd="1" destOrd="0" presId="urn:microsoft.com/office/officeart/2005/8/layout/orgChart1"/>
+    <dgm:cxn modelId="{EAB89741-E396-4FEF-8C10-FB587CA0A865}" type="presOf" srcId="{049F63B9-7B4F-4BDB-A6AF-39F55FEB46A3}" destId="{B7FE7DA0-A27D-4E19-9BC5-B03DC97517E5}" srcOrd="0" destOrd="0" presId="urn:microsoft.com/office/officeart/2005/8/layout/orgChart1"/>
+    <dgm:cxn modelId="{C796C5B8-F192-4F75-A830-90F125D5A21E}" type="presOf" srcId="{93876AA4-6A4B-4CE4-BBDF-A26F96F77C9D}" destId="{69131FDB-A119-48EE-A286-A1BF53F233DD}" srcOrd="0" destOrd="0" presId="urn:microsoft.com/office/officeart/2005/8/layout/orgChart1"/>
+    <dgm:cxn modelId="{563C3476-151D-4581-AFEC-D1E15CB8D2B5}" srcId="{8A628068-0ECB-4ED7-BA29-8746D9D2F81D}" destId="{72810E2B-497F-4620-B293-60DD5156C5A7}" srcOrd="5" destOrd="0" parTransId="{558F963E-EC44-4E24-B3A2-BD8F6F470C7A}" sibTransId="{9D2AD144-B7F7-40BC-AB8A-83B8602CA39C}"/>
+    <dgm:cxn modelId="{349B6F18-5FBE-4C4B-A63D-5231AC7D9129}" type="presOf" srcId="{BA64691F-27B8-442E-9F1A-CDE3A982CADD}" destId="{037FC818-B8BC-40DA-BD3B-E2D9613BD772}" srcOrd="0" destOrd="0" presId="urn:microsoft.com/office/officeart/2005/8/layout/orgChart1"/>
+    <dgm:cxn modelId="{91C58EFF-B48E-44B8-983A-B0352CBEF5A8}" type="presOf" srcId="{57CE7624-63B4-40FA-8703-DEE57137A166}" destId="{EDE4F199-A2E2-4B56-915D-5EAAE798624F}" srcOrd="1" destOrd="0" presId="urn:microsoft.com/office/officeart/2005/8/layout/orgChart1"/>
+    <dgm:cxn modelId="{AFBE05A1-2D0E-456F-9088-E584AE585CAE}" type="presOf" srcId="{2B9387A8-3AC8-40B9-98CD-81BB973471AB}" destId="{F2E6938E-C09B-4385-BFCA-523F154F730B}" srcOrd="1" destOrd="0" presId="urn:microsoft.com/office/officeart/2005/8/layout/orgChart1"/>
+    <dgm:cxn modelId="{746948FE-A58E-410D-9A74-B41996845FB2}" type="presOf" srcId="{DC996636-FE9B-4313-895A-00C58EF0DE4F}" destId="{234006E9-42B4-44E0-AACE-68643BCA7B7D}" srcOrd="1" destOrd="0" presId="urn:microsoft.com/office/officeart/2005/8/layout/orgChart1"/>
+    <dgm:cxn modelId="{D49200FC-9643-432F-AF10-F120DC719EB6}" type="presOf" srcId="{0042EFA0-7C97-43E1-824B-75D65822641A}" destId="{8D4CC478-DF1E-49E8-B59E-2B547199A260}" srcOrd="1" destOrd="0" presId="urn:microsoft.com/office/officeart/2005/8/layout/orgChart1"/>
+    <dgm:cxn modelId="{8D73CFEE-944B-40D4-9FDA-C3C7B6D6F84A}" type="presOf" srcId="{3A7332F8-D3AC-44A1-85DC-1700694FB0A6}" destId="{78F05E0E-1F7C-4273-B187-54F4889A7DA7}" srcOrd="0" destOrd="0" presId="urn:microsoft.com/office/officeart/2005/8/layout/orgChart1"/>
+    <dgm:cxn modelId="{2910A9A6-1665-45C2-8EFB-94E3CEE6E4FB}" type="presOf" srcId="{8A628068-0ECB-4ED7-BA29-8746D9D2F81D}" destId="{F72A66E0-DC24-4320-BBAE-8BB6148DA199}" srcOrd="1" destOrd="0" presId="urn:microsoft.com/office/officeart/2005/8/layout/orgChart1"/>
+    <dgm:cxn modelId="{F0D3E456-B6C6-4E5A-8161-A593272D4DC1}" srcId="{8BC480E5-28C4-43D2-8D9B-6AAB01348026}" destId="{E6C47507-BD3C-4C03-86BA-E671D9DFC23A}" srcOrd="0" destOrd="0" parTransId="{161771F4-373C-4C7F-B491-B49ED2909EF1}" sibTransId="{FA5F2A1D-52F6-4AAE-AF55-383F9B3CE52B}"/>
+    <dgm:cxn modelId="{35D74237-370F-4EC0-BBB3-2BAFEC8B8003}" type="presOf" srcId="{B6F50A2B-C646-4B9A-8309-9EDC4A0ADA77}" destId="{B2D02F8C-A948-49AB-B8C5-9BC58CC47508}" srcOrd="0" destOrd="0" presId="urn:microsoft.com/office/officeart/2005/8/layout/orgChart1"/>
+    <dgm:cxn modelId="{200B5B5B-A46D-4D98-B6A7-BF2F2F5DD40F}" type="presOf" srcId="{EE940392-F56B-4B2B-9EC1-581841FE3E80}" destId="{754AA002-4FC9-4139-BA19-CE3BA6EC008F}" srcOrd="1" destOrd="0" presId="urn:microsoft.com/office/officeart/2005/8/layout/orgChart1"/>
+    <dgm:cxn modelId="{55A8091D-D1CC-469E-8351-095B9163B31A}" type="presOf" srcId="{DEA1339C-24D4-48CD-A133-1740C909BF70}" destId="{2F063D94-C93F-4E99-AAC0-4929CB317607}" srcOrd="0" destOrd="0" presId="urn:microsoft.com/office/officeart/2005/8/layout/orgChart1"/>
+    <dgm:cxn modelId="{5887EB29-9103-4742-B19E-2E2B08798EC7}" type="presOf" srcId="{5864703C-3EC8-419D-852A-692EA41D1B55}" destId="{2925CA74-3B18-407C-8C51-C05F90ABDCFA}" srcOrd="0" destOrd="0" presId="urn:microsoft.com/office/officeart/2005/8/layout/orgChart1"/>
+    <dgm:cxn modelId="{76F965EE-1525-4E7C-AC13-31398563F40D}" type="presOf" srcId="{420367C4-9013-4621-9F03-C2999629D808}" destId="{ABBE2284-450C-4062-9A02-AADB4F37C9B6}" srcOrd="1" destOrd="0" presId="urn:microsoft.com/office/officeart/2005/8/layout/orgChart1"/>
+    <dgm:cxn modelId="{FDBD763D-0793-4B9F-8DE8-FEA5BA3D749A}" srcId="{93876AA4-6A4B-4CE4-BBDF-A26F96F77C9D}" destId="{E447A9B8-D47D-4221-BAFE-F211A8CAD95F}" srcOrd="1" destOrd="0" parTransId="{DEA1339C-24D4-48CD-A133-1740C909BF70}" sibTransId="{49AE540E-4753-47BD-92CF-81C81498C83B}"/>
+    <dgm:cxn modelId="{D6C1D882-2498-4476-9661-65BFBD3782FB}" type="presOf" srcId="{497DFD85-1FAB-4D64-9B9E-88FC68E2C116}" destId="{E208BC7D-172D-4B6A-9CA8-F84939FBBF21}" srcOrd="1" destOrd="0" presId="urn:microsoft.com/office/officeart/2005/8/layout/orgChart1"/>
+    <dgm:cxn modelId="{56E0A6F7-F552-4A7C-BC05-589028398150}" type="presOf" srcId="{D7A040C0-03DA-4EC5-B7D8-950FF9369B40}" destId="{5D9ADFFD-9AF6-4432-AFAF-04F35E399252}" srcOrd="0" destOrd="0" presId="urn:microsoft.com/office/officeart/2005/8/layout/orgChart1"/>
+    <dgm:cxn modelId="{ACF78BDD-5AAC-4556-AB5E-11AC979266D1}" srcId="{8BC480E5-28C4-43D2-8D9B-6AAB01348026}" destId="{DC996636-FE9B-4313-895A-00C58EF0DE4F}" srcOrd="4" destOrd="0" parTransId="{2382463C-41A9-4804-A409-1AA59C3E119B}" sibTransId="{D66AA875-B7C0-4C9D-8335-640F533631B8}"/>
+    <dgm:cxn modelId="{F98100BD-3C7C-45D0-9760-4E70FA119AA8}" type="presOf" srcId="{8A628068-0ECB-4ED7-BA29-8746D9D2F81D}" destId="{BDC4F135-A83D-460E-B6E2-07970F4D6CCE}" srcOrd="0" destOrd="0" presId="urn:microsoft.com/office/officeart/2005/8/layout/orgChart1"/>
+    <dgm:cxn modelId="{2EE7F512-5DF0-42D2-BE01-860924F8C49E}" type="presOf" srcId="{57531998-2EEE-436A-B8F5-EEEF3E81A064}" destId="{B18ADAEE-C7DD-4EE4-AF44-D3F336532252}" srcOrd="1" destOrd="0" presId="urn:microsoft.com/office/officeart/2005/8/layout/orgChart1"/>
+    <dgm:cxn modelId="{FB4F8977-B656-4DFC-A850-0418A10C5820}" type="presOf" srcId="{E6357A0C-7783-4AAA-B433-C40D85CA1E9C}" destId="{1FDEE7D9-F159-4AAD-B2DF-E5824A15411C}" srcOrd="0" destOrd="0" presId="urn:microsoft.com/office/officeart/2005/8/layout/orgChart1"/>
+    <dgm:cxn modelId="{513F046F-C59C-4B91-A6A8-C027BF005C5F}" type="presOf" srcId="{9ECF03C8-326C-4561-88AC-9016A367CECA}" destId="{F4E253E7-6873-407C-B65F-B13C33555E23}" srcOrd="0" destOrd="0" presId="urn:microsoft.com/office/officeart/2005/8/layout/orgChart1"/>
+    <dgm:cxn modelId="{92C38B1D-0A91-40ED-944A-EB0A30C36C3E}" type="presOf" srcId="{E447A9B8-D47D-4221-BAFE-F211A8CAD95F}" destId="{C729120A-7417-4CB5-878D-0052AC10903B}" srcOrd="0" destOrd="0" presId="urn:microsoft.com/office/officeart/2005/8/layout/orgChart1"/>
+    <dgm:cxn modelId="{29268811-8E9B-43C6-8BFE-0E0E5D8A31D1}" type="presOf" srcId="{C2535317-9166-42F7-9C27-13C7DE06E65F}" destId="{CDE315F7-0512-46D3-9A9E-D39C37F0D4A9}" srcOrd="0" destOrd="0" presId="urn:microsoft.com/office/officeart/2005/8/layout/orgChart1"/>
+    <dgm:cxn modelId="{E4897EFB-A2DA-4CBB-83E2-E515197505E1}" type="presOf" srcId="{5775BE4E-37B8-4FF0-BFE0-FBB7B7E97A73}" destId="{2AFB4752-C999-4246-84AE-6399795608DD}" srcOrd="0" destOrd="0" presId="urn:microsoft.com/office/officeart/2005/8/layout/orgChart1"/>
+    <dgm:cxn modelId="{17F57E7F-D218-4C03-809F-AA2728664AB7}" type="presOf" srcId="{E447A9B8-D47D-4221-BAFE-F211A8CAD95F}" destId="{2EA34B21-7DE5-4BFC-B5C0-FF25F677426C}" srcOrd="1" destOrd="0" presId="urn:microsoft.com/office/officeart/2005/8/layout/orgChart1"/>
+    <dgm:cxn modelId="{6A60FA9A-BFE7-4C8F-A7ED-8C302FF44DAE}" type="presOf" srcId="{C5DFC133-5852-408F-BD3B-C7902421A7DD}" destId="{8A584F50-8BCF-464E-89A8-AAE367D04EF4}" srcOrd="1" destOrd="0" presId="urn:microsoft.com/office/officeart/2005/8/layout/orgChart1"/>
     <dgm:cxn modelId="{0E6D37C8-FBBF-41C2-BA77-37D890F7A632}" srcId="{32792A6F-7284-4035-B3FD-24CFF91B48A2}" destId="{8BC480E5-28C4-43D2-8D9B-6AAB01348026}" srcOrd="0" destOrd="0" parTransId="{5775BE4E-37B8-4FF0-BFE0-FBB7B7E97A73}" sibTransId="{88CD9505-BD6C-4820-86A4-95927C16A45F}"/>
-    <dgm:cxn modelId="{605E5CAE-B05E-44F5-8ACF-CFAE5CF0B808}" type="presOf" srcId="{BA64691F-27B8-442E-9F1A-CDE3A982CADD}" destId="{037FC818-B8BC-40DA-BD3B-E2D9613BD772}" srcOrd="0" destOrd="0" presId="urn:microsoft.com/office/officeart/2005/8/layout/orgChart1"/>
-    <dgm:cxn modelId="{1E4D874F-E69D-4FF2-B6C8-726A0021678A}" type="presOf" srcId="{219BE78A-579E-4DE9-B3F9-208B691A24FE}" destId="{9DFB9B09-7AB8-4D1D-81B0-5FD9EEEE1599}" srcOrd="0" destOrd="0" presId="urn:microsoft.com/office/officeart/2005/8/layout/orgChart1"/>
-    <dgm:cxn modelId="{B47C15AA-A829-43A4-B75C-7D8B13F51AF3}" type="presOf" srcId="{0042EFA0-7C97-43E1-824B-75D65822641A}" destId="{874CDBB3-9F66-400D-9CF7-CD77F7DA982B}" srcOrd="0" destOrd="0" presId="urn:microsoft.com/office/officeart/2005/8/layout/orgChart1"/>
-    <dgm:cxn modelId="{491046DF-082B-49F8-80F7-2D6CABCD3260}" type="presOf" srcId="{D116DBAF-2900-4717-8E9F-313C334F2A4F}" destId="{26773AE2-9863-48CC-AD7C-51A6CF58CBE9}" srcOrd="0" destOrd="0" presId="urn:microsoft.com/office/officeart/2005/8/layout/orgChart1"/>
+    <dgm:cxn modelId="{EDA697A2-E463-4E8C-80A5-FD6776D068C4}" srcId="{32792A6F-7284-4035-B3FD-24CFF91B48A2}" destId="{AF1D9596-3A23-4BAC-A335-8EA4D3A99F2D}" srcOrd="3" destOrd="0" parTransId="{BF5AB11A-6585-430C-AAC7-FD85F150EB00}" sibTransId="{51FCDD2C-2AD7-4752-8DF2-ECF96F61ED6D}"/>
+    <dgm:cxn modelId="{BE97EEF5-5804-4F2D-B889-43BC3351974C}" type="presOf" srcId="{F157B2E4-D473-4CC1-8CA9-B6A5F048FC2E}" destId="{20F972A2-47B2-4C07-B749-69AFB32F75A4}" srcOrd="0" destOrd="0" presId="urn:microsoft.com/office/officeart/2005/8/layout/orgChart1"/>
+    <dgm:cxn modelId="{B75A3F1C-D661-4BFD-8D63-1EAF6F404125}" type="presOf" srcId="{8BC480E5-28C4-43D2-8D9B-6AAB01348026}" destId="{04E82786-14DF-4B9E-BF05-9ACB653147BC}" srcOrd="1" destOrd="0" presId="urn:microsoft.com/office/officeart/2005/8/layout/orgChart1"/>
     <dgm:cxn modelId="{40F731BB-5E49-44E5-B5A2-33E5B67B6F19}" srcId="{8A628068-0ECB-4ED7-BA29-8746D9D2F81D}" destId="{497DFD85-1FAB-4D64-9B9E-88FC68E2C116}" srcOrd="6" destOrd="0" parTransId="{D116DBAF-2900-4717-8E9F-313C334F2A4F}" sibTransId="{9F2689B3-5EA4-42EF-9265-2E3158737942}"/>
-    <dgm:cxn modelId="{47868277-AB8B-4F80-B6EA-4ACF2939AA7C}" srcId="{8BC480E5-28C4-43D2-8D9B-6AAB01348026}" destId="{2B9387A8-3AC8-40B9-98CD-81BB973471AB}" srcOrd="2" destOrd="0" parTransId="{F4D41445-A813-41BE-ACFD-85629850E378}" sibTransId="{F9CD0707-0FDC-4F4C-BBE9-709ECFD253FB}"/>
-    <dgm:cxn modelId="{8EC96A92-EE0B-408B-8A3D-5E5F6ECC4FFA}" type="presOf" srcId="{32792A6F-7284-4035-B3FD-24CFF91B48A2}" destId="{CAA0C0DD-BD28-46A3-B19E-B24F9B58F75B}" srcOrd="1" destOrd="0" presId="urn:microsoft.com/office/officeart/2005/8/layout/orgChart1"/>
-    <dgm:cxn modelId="{BE8A36AB-3D61-4BBF-9135-D08087381A97}" type="presOf" srcId="{6E530FE2-C04F-4923-81B0-3BD2508E60EB}" destId="{51E321CF-5B7D-45D7-8FD9-5A6924BA192D}" srcOrd="0" destOrd="0" presId="urn:microsoft.com/office/officeart/2005/8/layout/orgChart1"/>
-    <dgm:cxn modelId="{5FBBE36E-9E52-4DE7-BE22-0AF1F274CBE7}" type="presOf" srcId="{F4D41445-A813-41BE-ACFD-85629850E378}" destId="{5E2A4D84-9E8F-4614-89F2-8741BE32A73A}" srcOrd="0" destOrd="0" presId="urn:microsoft.com/office/officeart/2005/8/layout/orgChart1"/>
-    <dgm:cxn modelId="{DCB95649-6630-49D3-80B7-59EADBB17508}" type="presOf" srcId="{0042EFA0-7C97-43E1-824B-75D65822641A}" destId="{8D4CC478-DF1E-49E8-B59E-2B547199A260}" srcOrd="1" destOrd="0" presId="urn:microsoft.com/office/officeart/2005/8/layout/orgChart1"/>
-    <dgm:cxn modelId="{D3229911-A04A-4EEF-A923-3C8D2B9FE247}" type="presOf" srcId="{AF1D9596-3A23-4BAC-A335-8EA4D3A99F2D}" destId="{16C6FA17-FAE4-4F2E-8B99-7CCE35BFA7B2}" srcOrd="0" destOrd="0" presId="urn:microsoft.com/office/officeart/2005/8/layout/orgChart1"/>
-    <dgm:cxn modelId="{138052AC-A932-4E8C-9DC1-E75235CAE8D4}" type="presParOf" srcId="{2B44E573-CD63-482F-B2B0-10959F6F02A1}" destId="{7F212928-45BB-44B6-A0CE-A540121B8CB3}" srcOrd="0" destOrd="0" presId="urn:microsoft.com/office/officeart/2005/8/layout/orgChart1"/>
-    <dgm:cxn modelId="{98B038E2-FAA8-4A26-9893-B3D995BF0BD3}" type="presParOf" srcId="{7F212928-45BB-44B6-A0CE-A540121B8CB3}" destId="{6B5FCFE2-AC4F-455D-BB91-4A473A7246AD}" srcOrd="0" destOrd="0" presId="urn:microsoft.com/office/officeart/2005/8/layout/orgChart1"/>
-    <dgm:cxn modelId="{352A7121-74AC-4705-B657-6ABD74BE4E44}" type="presParOf" srcId="{6B5FCFE2-AC4F-455D-BB91-4A473A7246AD}" destId="{69131FDB-A119-48EE-A286-A1BF53F233DD}" srcOrd="0" destOrd="0" presId="urn:microsoft.com/office/officeart/2005/8/layout/orgChart1"/>
-    <dgm:cxn modelId="{358E5255-285B-432F-BCBA-35F8B1EEE592}" type="presParOf" srcId="{6B5FCFE2-AC4F-455D-BB91-4A473A7246AD}" destId="{386D2D6F-408D-4163-9873-CB329115E259}" srcOrd="1" destOrd="0" presId="urn:microsoft.com/office/officeart/2005/8/layout/orgChart1"/>
-    <dgm:cxn modelId="{F08F3326-90A8-4698-97DB-0EBBBB5EA639}" type="presParOf" srcId="{7F212928-45BB-44B6-A0CE-A540121B8CB3}" destId="{ED335E9D-B85B-49EF-B520-0BCB31BEC41A}" srcOrd="1" destOrd="0" presId="urn:microsoft.com/office/officeart/2005/8/layout/orgChart1"/>
-    <dgm:cxn modelId="{1A534A87-FAE1-4F5F-AE1C-8D98B0027ABE}" type="presParOf" srcId="{ED335E9D-B85B-49EF-B520-0BCB31BEC41A}" destId="{DCE9F622-3D38-4DD6-8CF0-9744FB95F1FC}" srcOrd="0" destOrd="0" presId="urn:microsoft.com/office/officeart/2005/8/layout/orgChart1"/>
-    <dgm:cxn modelId="{DF4C4AE5-56F0-41E7-ADDD-A8277BF80CC0}" type="presParOf" srcId="{ED335E9D-B85B-49EF-B520-0BCB31BEC41A}" destId="{AEC6F637-D619-486E-8535-36C8D88AD847}" srcOrd="1" destOrd="0" presId="urn:microsoft.com/office/officeart/2005/8/layout/orgChart1"/>
-    <dgm:cxn modelId="{D56A6BFD-185F-442E-BA3A-4F5FDA60D04F}" type="presParOf" srcId="{AEC6F637-D619-486E-8535-36C8D88AD847}" destId="{D461FCCC-9B56-4994-BE64-B442AE2A8055}" srcOrd="0" destOrd="0" presId="urn:microsoft.com/office/officeart/2005/8/layout/orgChart1"/>
-    <dgm:cxn modelId="{307A1222-8A27-4023-9299-7373063C01B4}" type="presParOf" srcId="{D461FCCC-9B56-4994-BE64-B442AE2A8055}" destId="{DA27E8AA-4664-4452-B99F-02D387D89843}" srcOrd="0" destOrd="0" presId="urn:microsoft.com/office/officeart/2005/8/layout/orgChart1"/>
-    <dgm:cxn modelId="{343B3C03-006A-474F-9509-CB6D5A6B110F}" type="presParOf" srcId="{D461FCCC-9B56-4994-BE64-B442AE2A8055}" destId="{EDE4F199-A2E2-4B56-915D-5EAAE798624F}" srcOrd="1" destOrd="0" presId="urn:microsoft.com/office/officeart/2005/8/layout/orgChart1"/>
-    <dgm:cxn modelId="{56126174-BD2A-4EB6-B291-5A765D509108}" type="presParOf" srcId="{AEC6F637-D619-486E-8535-36C8D88AD847}" destId="{7D2B9DEE-20DC-44C3-87BB-7B974E0ED9B7}" srcOrd="1" destOrd="0" presId="urn:microsoft.com/office/officeart/2005/8/layout/orgChart1"/>
-    <dgm:cxn modelId="{ED9A4BC4-34E7-49EB-98E8-EFC4BFED59C8}" type="presParOf" srcId="{AEC6F637-D619-486E-8535-36C8D88AD847}" destId="{F2E1FA09-3B45-495D-A5FA-8D00AEAF77A9}" srcOrd="2" destOrd="0" presId="urn:microsoft.com/office/officeart/2005/8/layout/orgChart1"/>
-    <dgm:cxn modelId="{3A7CE56E-C793-40ED-A0D9-B3B717189C9D}" type="presParOf" srcId="{ED335E9D-B85B-49EF-B520-0BCB31BEC41A}" destId="{2F063D94-C93F-4E99-AAC0-4929CB317607}" srcOrd="2" destOrd="0" presId="urn:microsoft.com/office/officeart/2005/8/layout/orgChart1"/>
-    <dgm:cxn modelId="{3CA20709-5E86-4F1E-97F7-FFF4BDF42992}" type="presParOf" srcId="{ED335E9D-B85B-49EF-B520-0BCB31BEC41A}" destId="{054ED10C-F711-42DB-ACA0-D92851FC0A68}" srcOrd="3" destOrd="0" presId="urn:microsoft.com/office/officeart/2005/8/layout/orgChart1"/>
-    <dgm:cxn modelId="{322B1484-DA16-46DB-BA8D-7531F9EB873D}" type="presParOf" srcId="{054ED10C-F711-42DB-ACA0-D92851FC0A68}" destId="{E8BAD44A-6EC6-42C0-9A0F-849351E6B44E}" srcOrd="0" destOrd="0" presId="urn:microsoft.com/office/officeart/2005/8/layout/orgChart1"/>
-    <dgm:cxn modelId="{067B90DF-983C-4026-8290-86C7F67A09BC}" type="presParOf" srcId="{E8BAD44A-6EC6-42C0-9A0F-849351E6B44E}" destId="{C729120A-7417-4CB5-878D-0052AC10903B}" srcOrd="0" destOrd="0" presId="urn:microsoft.com/office/officeart/2005/8/layout/orgChart1"/>
-    <dgm:cxn modelId="{6555E7A0-D407-45F6-B68B-AE3942DC4A6D}" type="presParOf" srcId="{E8BAD44A-6EC6-42C0-9A0F-849351E6B44E}" destId="{2EA34B21-7DE5-4BFC-B5C0-FF25F677426C}" srcOrd="1" destOrd="0" presId="urn:microsoft.com/office/officeart/2005/8/layout/orgChart1"/>
-    <dgm:cxn modelId="{4C1B9946-F94E-4167-B951-02774A5315F1}" type="presParOf" srcId="{054ED10C-F711-42DB-ACA0-D92851FC0A68}" destId="{F3964F77-8FF8-41BC-8259-1E7C6FF40C3E}" srcOrd="1" destOrd="0" presId="urn:microsoft.com/office/officeart/2005/8/layout/orgChart1"/>
-    <dgm:cxn modelId="{0D261E09-B977-43A1-8FF2-FCBE56EE31A5}" type="presParOf" srcId="{F3964F77-8FF8-41BC-8259-1E7C6FF40C3E}" destId="{3B65A171-BC88-4A6E-8B3C-153E7F953459}" srcOrd="0" destOrd="0" presId="urn:microsoft.com/office/officeart/2005/8/layout/orgChart1"/>
-    <dgm:cxn modelId="{A7EFF1C0-4FC9-44DC-8D72-1EF640B033BB}" type="presParOf" srcId="{F3964F77-8FF8-41BC-8259-1E7C6FF40C3E}" destId="{3F984C15-DDBF-40DC-BB4B-70D1B7F9FE7C}" srcOrd="1" destOrd="0" presId="urn:microsoft.com/office/officeart/2005/8/layout/orgChart1"/>
-    <dgm:cxn modelId="{D652D074-0AC1-491E-BD42-94321A614B6D}" type="presParOf" srcId="{3F984C15-DDBF-40DC-BB4B-70D1B7F9FE7C}" destId="{BACAF054-B970-4DAC-B1F8-EDF377A1295A}" srcOrd="0" destOrd="0" presId="urn:microsoft.com/office/officeart/2005/8/layout/orgChart1"/>
-    <dgm:cxn modelId="{78093571-F984-4D9C-A971-5975DD878740}" type="presParOf" srcId="{BACAF054-B970-4DAC-B1F8-EDF377A1295A}" destId="{BDC4F135-A83D-460E-B6E2-07970F4D6CCE}" srcOrd="0" destOrd="0" presId="urn:microsoft.com/office/officeart/2005/8/layout/orgChart1"/>
-    <dgm:cxn modelId="{1DEA3E6A-5032-4C75-9647-BDA62B334F43}" type="presParOf" srcId="{BACAF054-B970-4DAC-B1F8-EDF377A1295A}" destId="{F72A66E0-DC24-4320-BBAE-8BB6148DA199}" srcOrd="1" destOrd="0" presId="urn:microsoft.com/office/officeart/2005/8/layout/orgChart1"/>
-    <dgm:cxn modelId="{ED50B0AC-2751-4036-B67C-6BD683BA2999}" type="presParOf" srcId="{3F984C15-DDBF-40DC-BB4B-70D1B7F9FE7C}" destId="{D3BC14FF-E2E6-4CF6-9EEA-5B192FC3F306}" srcOrd="1" destOrd="0" presId="urn:microsoft.com/office/officeart/2005/8/layout/orgChart1"/>
-    <dgm:cxn modelId="{2D9CD9A0-73D5-4DFB-99DD-7C301A8F7D76}" type="presParOf" srcId="{D3BC14FF-E2E6-4CF6-9EEA-5B192FC3F306}" destId="{F4E253E7-6873-407C-B65F-B13C33555E23}" srcOrd="0" destOrd="0" presId="urn:microsoft.com/office/officeart/2005/8/layout/orgChart1"/>
-    <dgm:cxn modelId="{329A7C15-043C-4773-8882-52B98CCE248C}" type="presParOf" srcId="{D3BC14FF-E2E6-4CF6-9EEA-5B192FC3F306}" destId="{E9F57DF1-3B19-487D-9588-7D743716AF94}" srcOrd="1" destOrd="0" presId="urn:microsoft.com/office/officeart/2005/8/layout/orgChart1"/>
-    <dgm:cxn modelId="{DFDDAF04-C9C4-4311-BA54-0E66ABEE3D01}" type="presParOf" srcId="{E9F57DF1-3B19-487D-9588-7D743716AF94}" destId="{4971C43E-30A8-4C80-9441-BCEFFCC0D8AE}" srcOrd="0" destOrd="0" presId="urn:microsoft.com/office/officeart/2005/8/layout/orgChart1"/>
-    <dgm:cxn modelId="{FB3C112F-F493-4968-8D49-D433B36CC237}" type="presParOf" srcId="{4971C43E-30A8-4C80-9441-BCEFFCC0D8AE}" destId="{E34C01C1-B64C-446E-A456-D358A4F76570}" srcOrd="0" destOrd="0" presId="urn:microsoft.com/office/officeart/2005/8/layout/orgChart1"/>
-    <dgm:cxn modelId="{0739A9D4-004F-4081-8C7C-6D328B40469B}" type="presParOf" srcId="{4971C43E-30A8-4C80-9441-BCEFFCC0D8AE}" destId="{7E099853-DBEC-4DA8-9EE7-BF5E4FF5CB40}" srcOrd="1" destOrd="0" presId="urn:microsoft.com/office/officeart/2005/8/layout/orgChart1"/>
-    <dgm:cxn modelId="{F21A2F18-2664-4D2F-8BA1-9AEB6262703A}" type="presParOf" srcId="{E9F57DF1-3B19-487D-9588-7D743716AF94}" destId="{70AAFC12-5890-432D-BD54-4044111471B6}" srcOrd="1" destOrd="0" presId="urn:microsoft.com/office/officeart/2005/8/layout/orgChart1"/>
-    <dgm:cxn modelId="{EFEFDB34-DB7D-442D-88A9-E81210989907}" type="presParOf" srcId="{E9F57DF1-3B19-487D-9588-7D743716AF94}" destId="{A38AE692-8A08-4C3B-81F1-84B93676B850}" srcOrd="2" destOrd="0" presId="urn:microsoft.com/office/officeart/2005/8/layout/orgChart1"/>
-    <dgm:cxn modelId="{66F3B934-BB75-4737-936F-6022A2EC4B9F}" type="presParOf" srcId="{D3BC14FF-E2E6-4CF6-9EEA-5B192FC3F306}" destId="{3419854C-3A04-4CD3-8AD9-5015D050173E}" srcOrd="2" destOrd="0" presId="urn:microsoft.com/office/officeart/2005/8/layout/orgChart1"/>
-    <dgm:cxn modelId="{DF0F79F5-1835-4C75-BC28-2AAD7F2D9A75}" type="presParOf" srcId="{D3BC14FF-E2E6-4CF6-9EEA-5B192FC3F306}" destId="{3EDFFEAB-4D26-4A16-BB52-9305A9C9A252}" srcOrd="3" destOrd="0" presId="urn:microsoft.com/office/officeart/2005/8/layout/orgChart1"/>
-    <dgm:cxn modelId="{8264BCB3-4596-452B-8D0D-BB6405459382}" type="presParOf" srcId="{3EDFFEAB-4D26-4A16-BB52-9305A9C9A252}" destId="{E017326F-25E3-4DB9-A571-2D1A9E7A19B6}" srcOrd="0" destOrd="0" presId="urn:microsoft.com/office/officeart/2005/8/layout/orgChart1"/>
-    <dgm:cxn modelId="{03AAA700-8C63-484B-B2E0-B796D0E744F8}" type="presParOf" srcId="{E017326F-25E3-4DB9-A571-2D1A9E7A19B6}" destId="{874CDBB3-9F66-400D-9CF7-CD77F7DA982B}" srcOrd="0" destOrd="0" presId="urn:microsoft.com/office/officeart/2005/8/layout/orgChart1"/>
-    <dgm:cxn modelId="{63640F45-D338-4B94-B1B3-D834D1EA363B}" type="presParOf" srcId="{E017326F-25E3-4DB9-A571-2D1A9E7A19B6}" destId="{8D4CC478-DF1E-49E8-B59E-2B547199A260}" srcOrd="1" destOrd="0" presId="urn:microsoft.com/office/officeart/2005/8/layout/orgChart1"/>
-    <dgm:cxn modelId="{BB0A1D21-E11B-4075-A732-8437C50BAF1E}" type="presParOf" srcId="{3EDFFEAB-4D26-4A16-BB52-9305A9C9A252}" destId="{13BAC90F-2883-476D-8F87-3F7D9C371CE7}" srcOrd="1" destOrd="0" presId="urn:microsoft.com/office/officeart/2005/8/layout/orgChart1"/>
-    <dgm:cxn modelId="{E408015E-099D-4645-AABF-9FC4983FBBC3}" type="presParOf" srcId="{3EDFFEAB-4D26-4A16-BB52-9305A9C9A252}" destId="{5FAB3B1E-3CC6-49E6-A55A-B94DD0AEF8AD}" srcOrd="2" destOrd="0" presId="urn:microsoft.com/office/officeart/2005/8/layout/orgChart1"/>
-    <dgm:cxn modelId="{4D07F9DA-1F70-4723-B431-F4467E6AA103}" type="presParOf" srcId="{D3BC14FF-E2E6-4CF6-9EEA-5B192FC3F306}" destId="{C6B4CCCF-B343-4568-AD94-D554C7D04A92}" srcOrd="4" destOrd="0" presId="urn:microsoft.com/office/officeart/2005/8/layout/orgChart1"/>
-    <dgm:cxn modelId="{10FA827C-2F86-42DC-B5E5-9659122B22B0}" type="presParOf" srcId="{D3BC14FF-E2E6-4CF6-9EEA-5B192FC3F306}" destId="{AD7C006C-3A45-4A79-A3D5-04FC855E7556}" srcOrd="5" destOrd="0" presId="urn:microsoft.com/office/officeart/2005/8/layout/orgChart1"/>
-    <dgm:cxn modelId="{5ED1DDF2-A214-4D39-BBF7-01CBB9657B5D}" type="presParOf" srcId="{AD7C006C-3A45-4A79-A3D5-04FC855E7556}" destId="{13A618DF-709D-4620-AA90-5C67FFC3868D}" srcOrd="0" destOrd="0" presId="urn:microsoft.com/office/officeart/2005/8/layout/orgChart1"/>
-    <dgm:cxn modelId="{EFE68AD8-6EAF-4D1A-9485-7278D1ADCA15}" type="presParOf" srcId="{13A618DF-709D-4620-AA90-5C67FFC3868D}" destId="{C4C62F72-5973-4FD1-911B-24CAB843C952}" srcOrd="0" destOrd="0" presId="urn:microsoft.com/office/officeart/2005/8/layout/orgChart1"/>
-    <dgm:cxn modelId="{E324A3B3-E816-4509-89BF-3E7CBFA17C1B}" type="presParOf" srcId="{13A618DF-709D-4620-AA90-5C67FFC3868D}" destId="{BD1BA45B-3751-4F1E-857D-758F8CF529CE}" srcOrd="1" destOrd="0" presId="urn:microsoft.com/office/officeart/2005/8/layout/orgChart1"/>
-    <dgm:cxn modelId="{55F0741B-903A-4CCB-ADB3-B0567A717AB9}" type="presParOf" srcId="{AD7C006C-3A45-4A79-A3D5-04FC855E7556}" destId="{F8CCD02B-F750-4B4D-96B7-500CC61CD4D5}" srcOrd="1" destOrd="0" presId="urn:microsoft.com/office/officeart/2005/8/layout/orgChart1"/>
-    <dgm:cxn modelId="{F3F8FB3A-1267-4A03-A5BA-1BC08A29CD8A}" type="presParOf" srcId="{AD7C006C-3A45-4A79-A3D5-04FC855E7556}" destId="{C89B38FE-E3F0-419B-8C8A-525F23154AA9}" srcOrd="2" destOrd="0" presId="urn:microsoft.com/office/officeart/2005/8/layout/orgChart1"/>
-    <dgm:cxn modelId="{A76323CE-A5DF-4229-89EE-A0F0D538A2CB}" type="presParOf" srcId="{D3BC14FF-E2E6-4CF6-9EEA-5B192FC3F306}" destId="{78F05E0E-1F7C-4273-B187-54F4889A7DA7}" srcOrd="6" destOrd="0" presId="urn:microsoft.com/office/officeart/2005/8/layout/orgChart1"/>
-    <dgm:cxn modelId="{05A126BD-EE4A-4338-ACE9-4F524C3AA7AC}" type="presParOf" srcId="{D3BC14FF-E2E6-4CF6-9EEA-5B192FC3F306}" destId="{5D44DFD5-F055-4D7C-8866-1D0B3F5145D5}" srcOrd="7" destOrd="0" presId="urn:microsoft.com/office/officeart/2005/8/layout/orgChart1"/>
-    <dgm:cxn modelId="{E3B0BD0F-7DB0-4A53-B1DC-56BD4535F6CB}" type="presParOf" srcId="{5D44DFD5-F055-4D7C-8866-1D0B3F5145D5}" destId="{87F5AE5A-FEBA-480B-94A2-5000E86CCF28}" srcOrd="0" destOrd="0" presId="urn:microsoft.com/office/officeart/2005/8/layout/orgChart1"/>
-    <dgm:cxn modelId="{17EA1C18-7C34-4576-9BB1-FC67C4378A7B}" type="presParOf" srcId="{87F5AE5A-FEBA-480B-94A2-5000E86CCF28}" destId="{B2D02F8C-A948-49AB-B8C5-9BC58CC47508}" srcOrd="0" destOrd="0" presId="urn:microsoft.com/office/officeart/2005/8/layout/orgChart1"/>
-    <dgm:cxn modelId="{E3232AAF-727F-47A8-B799-9849663E637E}" type="presParOf" srcId="{87F5AE5A-FEBA-480B-94A2-5000E86CCF28}" destId="{893679B6-5EC3-4E57-A7E4-00B9CD4D0A3F}" srcOrd="1" destOrd="0" presId="urn:microsoft.com/office/officeart/2005/8/layout/orgChart1"/>
-    <dgm:cxn modelId="{2D1B9C5E-CC51-47EF-AEDB-1AB24593334E}" type="presParOf" srcId="{5D44DFD5-F055-4D7C-8866-1D0B3F5145D5}" destId="{4E82B2FE-774F-446F-A89A-DA40D6EE528E}" srcOrd="1" destOrd="0" presId="urn:microsoft.com/office/officeart/2005/8/layout/orgChart1"/>
-    <dgm:cxn modelId="{C1C0A3F8-1DB0-4452-944F-59BFEE45B7FC}" type="presParOf" srcId="{5D44DFD5-F055-4D7C-8866-1D0B3F5145D5}" destId="{158F107A-34C0-4688-B33B-248ABE06DB3D}" srcOrd="2" destOrd="0" presId="urn:microsoft.com/office/officeart/2005/8/layout/orgChart1"/>
-    <dgm:cxn modelId="{9AB9177F-E707-42A7-9594-AEED7F6F9689}" type="presParOf" srcId="{D3BC14FF-E2E6-4CF6-9EEA-5B192FC3F306}" destId="{C7E5CBEE-980E-4358-BD63-8A72F6EFD133}" srcOrd="8" destOrd="0" presId="urn:microsoft.com/office/officeart/2005/8/layout/orgChart1"/>
-    <dgm:cxn modelId="{880DA7E8-6501-4552-A60D-9B347BBAFD09}" type="presParOf" srcId="{D3BC14FF-E2E6-4CF6-9EEA-5B192FC3F306}" destId="{33BDD0EB-1D1F-4BD7-95F2-CE9607FDBFEA}" srcOrd="9" destOrd="0" presId="urn:microsoft.com/office/officeart/2005/8/layout/orgChart1"/>
-    <dgm:cxn modelId="{7F4AA57C-C8D2-4BD9-84FF-87EE4AF47045}" type="presParOf" srcId="{33BDD0EB-1D1F-4BD7-95F2-CE9607FDBFEA}" destId="{E248E8F7-BA68-436B-BB72-6926968AFE83}" srcOrd="0" destOrd="0" presId="urn:microsoft.com/office/officeart/2005/8/layout/orgChart1"/>
-    <dgm:cxn modelId="{CA381EDF-4A49-4550-9F59-715FB5519722}" type="presParOf" srcId="{E248E8F7-BA68-436B-BB72-6926968AFE83}" destId="{53B3154D-97A2-4D17-B9E9-3DDBCDB53C83}" srcOrd="0" destOrd="0" presId="urn:microsoft.com/office/officeart/2005/8/layout/orgChart1"/>
-    <dgm:cxn modelId="{63BBAFF9-FF3D-46E6-A277-180125E59666}" type="presParOf" srcId="{E248E8F7-BA68-436B-BB72-6926968AFE83}" destId="{E0C83F46-DA60-436A-92F8-0BAD93394216}" srcOrd="1" destOrd="0" presId="urn:microsoft.com/office/officeart/2005/8/layout/orgChart1"/>
-    <dgm:cxn modelId="{D3F2D7C3-CB8D-48F8-8D61-4C97E4D8558E}" type="presParOf" srcId="{33BDD0EB-1D1F-4BD7-95F2-CE9607FDBFEA}" destId="{4E755549-CB09-4BC6-B092-6EB332857E79}" srcOrd="1" destOrd="0" presId="urn:microsoft.com/office/officeart/2005/8/layout/orgChart1"/>
-    <dgm:cxn modelId="{A7F824F4-AD62-416F-B14A-EB9ADA2B40C5}" type="presParOf" srcId="{33BDD0EB-1D1F-4BD7-95F2-CE9607FDBFEA}" destId="{5DD624DD-0B31-47B4-8D4C-9FDC7EB302BD}" srcOrd="2" destOrd="0" presId="urn:microsoft.com/office/officeart/2005/8/layout/orgChart1"/>
-    <dgm:cxn modelId="{81205269-D233-4AEE-9227-6E20EB718E38}" type="presParOf" srcId="{D3BC14FF-E2E6-4CF6-9EEA-5B192FC3F306}" destId="{AC6DDE21-E583-4CEF-9406-9AE111481F45}" srcOrd="10" destOrd="0" presId="urn:microsoft.com/office/officeart/2005/8/layout/orgChart1"/>
-    <dgm:cxn modelId="{CAD5B3B2-E6CD-459A-A8CA-EB1CEE12C188}" type="presParOf" srcId="{D3BC14FF-E2E6-4CF6-9EEA-5B192FC3F306}" destId="{96574C1C-97B0-43FC-A3E1-3B9024CE005F}" srcOrd="11" destOrd="0" presId="urn:microsoft.com/office/officeart/2005/8/layout/orgChart1"/>
-    <dgm:cxn modelId="{F72B200E-EA37-4DDC-BA76-7CA67066DFAF}" type="presParOf" srcId="{96574C1C-97B0-43FC-A3E1-3B9024CE005F}" destId="{1765485D-F2BC-4B1B-8DF0-3473022C775E}" srcOrd="0" destOrd="0" presId="urn:microsoft.com/office/officeart/2005/8/layout/orgChart1"/>
-    <dgm:cxn modelId="{CDF2A528-825B-42B6-8388-CFFD06A23B8F}" type="presParOf" srcId="{1765485D-F2BC-4B1B-8DF0-3473022C775E}" destId="{9631BCF0-CE6C-4BF7-B07B-923F22B3080B}" srcOrd="0" destOrd="0" presId="urn:microsoft.com/office/officeart/2005/8/layout/orgChart1"/>
-    <dgm:cxn modelId="{447713FE-906F-4428-8900-C9951AC71597}" type="presParOf" srcId="{1765485D-F2BC-4B1B-8DF0-3473022C775E}" destId="{0137ECBD-0764-4507-B5BB-5BB83702606B}" srcOrd="1" destOrd="0" presId="urn:microsoft.com/office/officeart/2005/8/layout/orgChart1"/>
-    <dgm:cxn modelId="{DDC08F3E-5905-47B0-AFDF-5FBE4EECA424}" type="presParOf" srcId="{96574C1C-97B0-43FC-A3E1-3B9024CE005F}" destId="{52C38BE4-6BE1-490A-AC79-ED07DC800321}" srcOrd="1" destOrd="0" presId="urn:microsoft.com/office/officeart/2005/8/layout/orgChart1"/>
-    <dgm:cxn modelId="{669F46D2-D174-4E15-8B4D-1B3B37BF7E6C}" type="presParOf" srcId="{96574C1C-97B0-43FC-A3E1-3B9024CE005F}" destId="{B7D79DEE-2BC2-4CBF-9627-E685774407D2}" srcOrd="2" destOrd="0" presId="urn:microsoft.com/office/officeart/2005/8/layout/orgChart1"/>
-    <dgm:cxn modelId="{D5F58A14-A791-4BD7-83AB-D2EABFF4413C}" type="presParOf" srcId="{D3BC14FF-E2E6-4CF6-9EEA-5B192FC3F306}" destId="{26773AE2-9863-48CC-AD7C-51A6CF58CBE9}" srcOrd="12" destOrd="0" presId="urn:microsoft.com/office/officeart/2005/8/layout/orgChart1"/>
-    <dgm:cxn modelId="{289B3390-0D20-4AF3-9EEF-B3351D7E5B07}" type="presParOf" srcId="{D3BC14FF-E2E6-4CF6-9EEA-5B192FC3F306}" destId="{755179E6-B724-4395-BE01-E9796CF9F8CA}" srcOrd="13" destOrd="0" presId="urn:microsoft.com/office/officeart/2005/8/layout/orgChart1"/>
-    <dgm:cxn modelId="{9E9DCC20-0CF0-49E5-BC2C-69D8268E4F1E}" type="presParOf" srcId="{755179E6-B724-4395-BE01-E9796CF9F8CA}" destId="{D4965751-54C9-446D-B339-C2C11E0D4FE2}" srcOrd="0" destOrd="0" presId="urn:microsoft.com/office/officeart/2005/8/layout/orgChart1"/>
-    <dgm:cxn modelId="{E77B841C-0CAC-45E2-AA36-BE8CE4179306}" type="presParOf" srcId="{D4965751-54C9-446D-B339-C2C11E0D4FE2}" destId="{F1C53C61-919B-4BF8-A101-C75222B26213}" srcOrd="0" destOrd="0" presId="urn:microsoft.com/office/officeart/2005/8/layout/orgChart1"/>
-    <dgm:cxn modelId="{A12A8D95-B856-4293-B24E-3201EEA115ED}" type="presParOf" srcId="{D4965751-54C9-446D-B339-C2C11E0D4FE2}" destId="{E208BC7D-172D-4B6A-9CA8-F84939FBBF21}" srcOrd="1" destOrd="0" presId="urn:microsoft.com/office/officeart/2005/8/layout/orgChart1"/>
-    <dgm:cxn modelId="{5E56A405-F40C-4945-BB57-70E1EC40998F}" type="presParOf" srcId="{755179E6-B724-4395-BE01-E9796CF9F8CA}" destId="{E7FFBE62-85B1-4593-8FC0-C1002A578C59}" srcOrd="1" destOrd="0" presId="urn:microsoft.com/office/officeart/2005/8/layout/orgChart1"/>
-    <dgm:cxn modelId="{D0C834C7-8270-4D91-8ED1-49DBD174578B}" type="presParOf" srcId="{755179E6-B724-4395-BE01-E9796CF9F8CA}" destId="{7A029FCF-28D7-4D5C-8265-FD1637353660}" srcOrd="2" destOrd="0" presId="urn:microsoft.com/office/officeart/2005/8/layout/orgChart1"/>
-    <dgm:cxn modelId="{25928489-9B82-411D-963B-FD48C67A1310}" type="presParOf" srcId="{3F984C15-DDBF-40DC-BB4B-70D1B7F9FE7C}" destId="{DA290A07-7989-407D-9419-CD59234E669D}" srcOrd="2" destOrd="0" presId="urn:microsoft.com/office/officeart/2005/8/layout/orgChart1"/>
-    <dgm:cxn modelId="{5C12260E-9CF0-407E-AA6D-FE4F1D64EE91}" type="presParOf" srcId="{F3964F77-8FF8-41BC-8259-1E7C6FF40C3E}" destId="{8E795528-E927-4D09-B5C5-8C7EBC65B8F1}" srcOrd="2" destOrd="0" presId="urn:microsoft.com/office/officeart/2005/8/layout/orgChart1"/>
-    <dgm:cxn modelId="{257354E3-C6AD-48FE-A4C8-675CD3CB01B9}" type="presParOf" srcId="{F3964F77-8FF8-41BC-8259-1E7C6FF40C3E}" destId="{8AD5CF34-9A56-4759-A0DC-D85BDA0D829E}" srcOrd="3" destOrd="0" presId="urn:microsoft.com/office/officeart/2005/8/layout/orgChart1"/>
-    <dgm:cxn modelId="{E15599F6-98E1-45FA-805C-65B0E44734C0}" type="presParOf" srcId="{8AD5CF34-9A56-4759-A0DC-D85BDA0D829E}" destId="{DC89DB1E-7256-4325-AB8B-9107487A8224}" srcOrd="0" destOrd="0" presId="urn:microsoft.com/office/officeart/2005/8/layout/orgChart1"/>
-    <dgm:cxn modelId="{68BE90D1-F70F-4735-A590-5BAFDEB43CC9}" type="presParOf" srcId="{DC89DB1E-7256-4325-AB8B-9107487A8224}" destId="{186807CE-90CC-4BAC-84C0-5D67938A72B8}" srcOrd="0" destOrd="0" presId="urn:microsoft.com/office/officeart/2005/8/layout/orgChart1"/>
-    <dgm:cxn modelId="{88B0A3AA-9168-48F7-B065-CEE6ADF1BA06}" type="presParOf" srcId="{DC89DB1E-7256-4325-AB8B-9107487A8224}" destId="{8A584F50-8BCF-464E-89A8-AAE367D04EF4}" srcOrd="1" destOrd="0" presId="urn:microsoft.com/office/officeart/2005/8/layout/orgChart1"/>
-    <dgm:cxn modelId="{F22BAA47-5E03-4B34-A75C-03AB4DCD4765}" type="presParOf" srcId="{8AD5CF34-9A56-4759-A0DC-D85BDA0D829E}" destId="{C2ABC16E-11E8-4215-A715-7E7712354F60}" srcOrd="1" destOrd="0" presId="urn:microsoft.com/office/officeart/2005/8/layout/orgChart1"/>
-    <dgm:cxn modelId="{2E6FD6CC-DA40-4B37-A354-6436D2F76B40}" type="presParOf" srcId="{8AD5CF34-9A56-4759-A0DC-D85BDA0D829E}" destId="{D38CFCD8-8964-45AB-A352-83219ED24610}" srcOrd="2" destOrd="0" presId="urn:microsoft.com/office/officeart/2005/8/layout/orgChart1"/>
-    <dgm:cxn modelId="{8C60433A-93FD-44AD-991A-7181B0E70E75}" type="presParOf" srcId="{F3964F77-8FF8-41BC-8259-1E7C6FF40C3E}" destId="{037FC818-B8BC-40DA-BD3B-E2D9613BD772}" srcOrd="4" destOrd="0" presId="urn:microsoft.com/office/officeart/2005/8/layout/orgChart1"/>
-    <dgm:cxn modelId="{B0E58F7C-8723-490E-917F-9D9B08C65090}" type="presParOf" srcId="{F3964F77-8FF8-41BC-8259-1E7C6FF40C3E}" destId="{6E79213C-6C27-47FE-ABFC-0F7819157CB3}" srcOrd="5" destOrd="0" presId="urn:microsoft.com/office/officeart/2005/8/layout/orgChart1"/>
-    <dgm:cxn modelId="{8E5073C9-DEDF-43C8-A819-391D74A97E61}" type="presParOf" srcId="{6E79213C-6C27-47FE-ABFC-0F7819157CB3}" destId="{36271A14-FDAD-41AC-8455-D476D17A2784}" srcOrd="0" destOrd="0" presId="urn:microsoft.com/office/officeart/2005/8/layout/orgChart1"/>
-    <dgm:cxn modelId="{258E07CC-34F9-49DC-B0F3-C2BAED273CFC}" type="presParOf" srcId="{36271A14-FDAD-41AC-8455-D476D17A2784}" destId="{2925CA74-3B18-407C-8C51-C05F90ABDCFA}" srcOrd="0" destOrd="0" presId="urn:microsoft.com/office/officeart/2005/8/layout/orgChart1"/>
-    <dgm:cxn modelId="{B9FB29BC-B201-4CD6-AD0C-6E1F7E4447DB}" type="presParOf" srcId="{36271A14-FDAD-41AC-8455-D476D17A2784}" destId="{30DAD638-3EB7-4BC8-82E5-AA44110024CA}" srcOrd="1" destOrd="0" presId="urn:microsoft.com/office/officeart/2005/8/layout/orgChart1"/>
-    <dgm:cxn modelId="{3D01D5A4-08C0-4A25-AF07-7375D884BA8F}" type="presParOf" srcId="{6E79213C-6C27-47FE-ABFC-0F7819157CB3}" destId="{E2E1522C-7BD6-4349-A265-C488D55C8D2E}" srcOrd="1" destOrd="0" presId="urn:microsoft.com/office/officeart/2005/8/layout/orgChart1"/>
-    <dgm:cxn modelId="{45648DD1-3810-4288-9837-228660FC90FE}" type="presParOf" srcId="{6E79213C-6C27-47FE-ABFC-0F7819157CB3}" destId="{7FA7189F-9CD4-485A-9E36-13B0E0FAAA01}" srcOrd="2" destOrd="0" presId="urn:microsoft.com/office/officeart/2005/8/layout/orgChart1"/>
-    <dgm:cxn modelId="{14B8B89A-AB74-4D61-A4C9-E386D4929BEE}" type="presParOf" srcId="{F3964F77-8FF8-41BC-8259-1E7C6FF40C3E}" destId="{9DFB9B09-7AB8-4D1D-81B0-5FD9EEEE1599}" srcOrd="6" destOrd="0" presId="urn:microsoft.com/office/officeart/2005/8/layout/orgChart1"/>
-    <dgm:cxn modelId="{011EE21A-40AA-4B3B-8B3D-021F61F0B684}" type="presParOf" srcId="{F3964F77-8FF8-41BC-8259-1E7C6FF40C3E}" destId="{2F0BFA17-DFD7-4057-ADD2-80A8599B2329}" srcOrd="7" destOrd="0" presId="urn:microsoft.com/office/officeart/2005/8/layout/orgChart1"/>
-    <dgm:cxn modelId="{58B1C359-9091-4CB8-A78F-6F79C5329D7E}" type="presParOf" srcId="{2F0BFA17-DFD7-4057-ADD2-80A8599B2329}" destId="{98610F70-4B39-40D2-8DDC-DBC3BD1E7E35}" srcOrd="0" destOrd="0" presId="urn:microsoft.com/office/officeart/2005/8/layout/orgChart1"/>
-    <dgm:cxn modelId="{5FD2C0A0-B22F-4BE7-B103-30B31902A04A}" type="presParOf" srcId="{98610F70-4B39-40D2-8DDC-DBC3BD1E7E35}" destId="{505E50DA-28E7-4458-80AE-ECD406484970}" srcOrd="0" destOrd="0" presId="urn:microsoft.com/office/officeart/2005/8/layout/orgChart1"/>
-    <dgm:cxn modelId="{0956DC90-47BE-4FA8-B766-D2E7CB7512F8}" type="presParOf" srcId="{98610F70-4B39-40D2-8DDC-DBC3BD1E7E35}" destId="{3588D601-2B96-4550-91BC-5D76A783CBE3}" srcOrd="1" destOrd="0" presId="urn:microsoft.com/office/officeart/2005/8/layout/orgChart1"/>
-    <dgm:cxn modelId="{29C3F081-7FF6-462C-82E3-4EF4727A109A}" type="presParOf" srcId="{2F0BFA17-DFD7-4057-ADD2-80A8599B2329}" destId="{7FAC3BA7-B222-4AB9-919D-F0C3EC8C5ECC}" srcOrd="1" destOrd="0" presId="urn:microsoft.com/office/officeart/2005/8/layout/orgChart1"/>
-    <dgm:cxn modelId="{22266A0F-88EC-4B9E-B311-C055D82512BD}" type="presParOf" srcId="{2F0BFA17-DFD7-4057-ADD2-80A8599B2329}" destId="{B3662577-1249-4004-BDBB-AB391AE5D4B2}" srcOrd="2" destOrd="0" presId="urn:microsoft.com/office/officeart/2005/8/layout/orgChart1"/>
-    <dgm:cxn modelId="{7A4330F8-8345-44EC-B91D-A933E720EDB7}" type="presParOf" srcId="{054ED10C-F711-42DB-ACA0-D92851FC0A68}" destId="{6DC63F54-324F-4B11-AE87-7E55AF6CC3FA}" srcOrd="2" destOrd="0" presId="urn:microsoft.com/office/officeart/2005/8/layout/orgChart1"/>
-    <dgm:cxn modelId="{A4B1531E-7B95-4CB8-9D2F-12D6F3A9DC94}" type="presParOf" srcId="{ED335E9D-B85B-49EF-B520-0BCB31BEC41A}" destId="{CDE315F7-0512-46D3-9A9E-D39C37F0D4A9}" srcOrd="4" destOrd="0" presId="urn:microsoft.com/office/officeart/2005/8/layout/orgChart1"/>
-    <dgm:cxn modelId="{9D9FC3B1-2AFA-47CE-84AE-392A432BF292}" type="presParOf" srcId="{ED335E9D-B85B-49EF-B520-0BCB31BEC41A}" destId="{D694F543-489B-4999-BEE6-B367C4154B47}" srcOrd="5" destOrd="0" presId="urn:microsoft.com/office/officeart/2005/8/layout/orgChart1"/>
-    <dgm:cxn modelId="{919EFDA3-854D-4FB1-AFB7-F2157A1F60D0}" type="presParOf" srcId="{D694F543-489B-4999-BEE6-B367C4154B47}" destId="{EAE3026B-FE53-4A9E-B0B0-1B774D77A8B6}" srcOrd="0" destOrd="0" presId="urn:microsoft.com/office/officeart/2005/8/layout/orgChart1"/>
-    <dgm:cxn modelId="{278A198D-7F39-40B8-962D-C67C38F6AB0F}" type="presParOf" srcId="{EAE3026B-FE53-4A9E-B0B0-1B774D77A8B6}" destId="{A3B12017-9F85-4526-961E-ADF109F0CED6}" srcOrd="0" destOrd="0" presId="urn:microsoft.com/office/officeart/2005/8/layout/orgChart1"/>
-    <dgm:cxn modelId="{0BD0E9F8-CF02-4E2A-8DA4-64AA932D60D9}" type="presParOf" srcId="{EAE3026B-FE53-4A9E-B0B0-1B774D77A8B6}" destId="{CAA0C0DD-BD28-46A3-B19E-B24F9B58F75B}" srcOrd="1" destOrd="0" presId="urn:microsoft.com/office/officeart/2005/8/layout/orgChart1"/>
-    <dgm:cxn modelId="{A263069A-C4CA-40A4-AD05-1288F7BC4183}" type="presParOf" srcId="{D694F543-489B-4999-BEE6-B367C4154B47}" destId="{EAA16D5C-7B59-42D5-B704-97169CEA879A}" srcOrd="1" destOrd="0" presId="urn:microsoft.com/office/officeart/2005/8/layout/orgChart1"/>
-    <dgm:cxn modelId="{148134EA-BE1A-4A33-836F-2CED1B4D1EB3}" type="presParOf" srcId="{EAA16D5C-7B59-42D5-B704-97169CEA879A}" destId="{2AFB4752-C999-4246-84AE-6399795608DD}" srcOrd="0" destOrd="0" presId="urn:microsoft.com/office/officeart/2005/8/layout/orgChart1"/>
-    <dgm:cxn modelId="{A53459A1-2391-472B-BCE6-4CCD00D9CE5F}" type="presParOf" srcId="{EAA16D5C-7B59-42D5-B704-97169CEA879A}" destId="{2CA0CA00-C054-4198-9855-F8DF7787F16A}" srcOrd="1" destOrd="0" presId="urn:microsoft.com/office/officeart/2005/8/layout/orgChart1"/>
-    <dgm:cxn modelId="{45B95AE9-9257-4486-9278-A19A0B15220F}" type="presParOf" srcId="{2CA0CA00-C054-4198-9855-F8DF7787F16A}" destId="{42362CCA-ACAA-4683-829D-9FB2E8A6E338}" srcOrd="0" destOrd="0" presId="urn:microsoft.com/office/officeart/2005/8/layout/orgChart1"/>
-    <dgm:cxn modelId="{DB9B8B0A-6ED7-4C8D-9BB1-26BE5210845C}" type="presParOf" srcId="{42362CCA-ACAA-4683-829D-9FB2E8A6E338}" destId="{C347FF96-E2C3-4761-943F-CF3A6FAA74EC}" srcOrd="0" destOrd="0" presId="urn:microsoft.com/office/officeart/2005/8/layout/orgChart1"/>
-    <dgm:cxn modelId="{4EE1C7E2-D0AD-4D84-A3EA-1D4EE197D00D}" type="presParOf" srcId="{42362CCA-ACAA-4683-829D-9FB2E8A6E338}" destId="{04E82786-14DF-4B9E-BF05-9ACB653147BC}" srcOrd="1" destOrd="0" presId="urn:microsoft.com/office/officeart/2005/8/layout/orgChart1"/>
-    <dgm:cxn modelId="{6D15357C-78E5-42CE-A1E0-5F25FF4BA36F}" type="presParOf" srcId="{2CA0CA00-C054-4198-9855-F8DF7787F16A}" destId="{686271A4-FB4C-4EFB-AF22-6156C7D8AA1B}" srcOrd="1" destOrd="0" presId="urn:microsoft.com/office/officeart/2005/8/layout/orgChart1"/>
-    <dgm:cxn modelId="{D59A15D7-BE76-4C61-98F1-7344D3F54008}" type="presParOf" srcId="{686271A4-FB4C-4EFB-AF22-6156C7D8AA1B}" destId="{2F5F7B75-AAB4-41CA-BEBC-5C53A29F40F3}" srcOrd="0" destOrd="0" presId="urn:microsoft.com/office/officeart/2005/8/layout/orgChart1"/>
-    <dgm:cxn modelId="{31528D38-CA5D-4453-9618-939175BCA64B}" type="presParOf" srcId="{686271A4-FB4C-4EFB-AF22-6156C7D8AA1B}" destId="{8F16DBB6-C5AC-4546-B3D1-B9E39CCF1552}" srcOrd="1" destOrd="0" presId="urn:microsoft.com/office/officeart/2005/8/layout/orgChart1"/>
-    <dgm:cxn modelId="{144F9FD0-2A82-4045-9ACF-5EA0006F3B90}" type="presParOf" srcId="{8F16DBB6-C5AC-4546-B3D1-B9E39CCF1552}" destId="{CE31589A-7FD9-48EF-A321-58621346ED41}" srcOrd="0" destOrd="0" presId="urn:microsoft.com/office/officeart/2005/8/layout/orgChart1"/>
-    <dgm:cxn modelId="{B91375D2-11BF-4016-AD0A-E124910F77AA}" type="presParOf" srcId="{CE31589A-7FD9-48EF-A321-58621346ED41}" destId="{4D9991CA-3C31-4D13-856A-766235FFFDC6}" srcOrd="0" destOrd="0" presId="urn:microsoft.com/office/officeart/2005/8/layout/orgChart1"/>
-    <dgm:cxn modelId="{C800666A-F6BE-4963-98B4-3B30BDD2FDF7}" type="presParOf" srcId="{CE31589A-7FD9-48EF-A321-58621346ED41}" destId="{AEE97BBC-777C-44CA-88CD-CD6A9B8C6B9C}" srcOrd="1" destOrd="0" presId="urn:microsoft.com/office/officeart/2005/8/layout/orgChart1"/>
-    <dgm:cxn modelId="{6DEC0273-BE00-49EF-B97D-47495B9BBBF5}" type="presParOf" srcId="{8F16DBB6-C5AC-4546-B3D1-B9E39CCF1552}" destId="{987BAE44-0281-460A-BCD0-4E27AAB50144}" srcOrd="1" destOrd="0" presId="urn:microsoft.com/office/officeart/2005/8/layout/orgChart1"/>
-    <dgm:cxn modelId="{C7503F7B-943B-4C9A-A234-444A04BED026}" type="presParOf" srcId="{8F16DBB6-C5AC-4546-B3D1-B9E39CCF1552}" destId="{B1AEE601-89A9-42BE-9232-4908586A41C0}" srcOrd="2" destOrd="0" presId="urn:microsoft.com/office/officeart/2005/8/layout/orgChart1"/>
-    <dgm:cxn modelId="{FE0B1813-B810-4968-8411-B660730D7A5E}" type="presParOf" srcId="{686271A4-FB4C-4EFB-AF22-6156C7D8AA1B}" destId="{2CD188BF-8542-45AB-B54B-9D39FCAF1149}" srcOrd="2" destOrd="0" presId="urn:microsoft.com/office/officeart/2005/8/layout/orgChart1"/>
-    <dgm:cxn modelId="{3F51315D-7271-4DDE-85CC-FA0A09E56B86}" type="presParOf" srcId="{686271A4-FB4C-4EFB-AF22-6156C7D8AA1B}" destId="{679FD84A-8529-4B28-A548-146ECA28F390}" srcOrd="3" destOrd="0" presId="urn:microsoft.com/office/officeart/2005/8/layout/orgChart1"/>
-    <dgm:cxn modelId="{EE0BDE59-55FE-40D1-BED8-17BB8ADA0BF9}" type="presParOf" srcId="{679FD84A-8529-4B28-A548-146ECA28F390}" destId="{DCB9BA09-6279-4E58-87AE-B5F4CA647734}" srcOrd="0" destOrd="0" presId="urn:microsoft.com/office/officeart/2005/8/layout/orgChart1"/>
-    <dgm:cxn modelId="{D69E4F13-6E86-4267-8764-52A1AB7BA5DC}" type="presParOf" srcId="{DCB9BA09-6279-4E58-87AE-B5F4CA647734}" destId="{51E321CF-5B7D-45D7-8FD9-5A6924BA192D}" srcOrd="0" destOrd="0" presId="urn:microsoft.com/office/officeart/2005/8/layout/orgChart1"/>
-    <dgm:cxn modelId="{EC6107A6-370B-4401-A6F7-878754181E50}" type="presParOf" srcId="{DCB9BA09-6279-4E58-87AE-B5F4CA647734}" destId="{5FBF9A6D-D95F-4716-9A19-6FB15E96BAAC}" srcOrd="1" destOrd="0" presId="urn:microsoft.com/office/officeart/2005/8/layout/orgChart1"/>
-    <dgm:cxn modelId="{810969F3-2859-4744-A6FD-2954651A1DB1}" type="presParOf" srcId="{679FD84A-8529-4B28-A548-146ECA28F390}" destId="{0A623657-403D-487A-85BB-0A761EC10239}" srcOrd="1" destOrd="0" presId="urn:microsoft.com/office/officeart/2005/8/layout/orgChart1"/>
-    <dgm:cxn modelId="{D1B354DE-4289-4E7E-A785-1E433E667AD9}" type="presParOf" srcId="{679FD84A-8529-4B28-A548-146ECA28F390}" destId="{52832DCE-F2D7-4D01-8A2E-F66BD1357852}" srcOrd="2" destOrd="0" presId="urn:microsoft.com/office/officeart/2005/8/layout/orgChart1"/>
-    <dgm:cxn modelId="{3EA4D21C-6294-4DB4-916A-A07E30C8E8B5}" type="presParOf" srcId="{686271A4-FB4C-4EFB-AF22-6156C7D8AA1B}" destId="{5E2A4D84-9E8F-4614-89F2-8741BE32A73A}" srcOrd="4" destOrd="0" presId="urn:microsoft.com/office/officeart/2005/8/layout/orgChart1"/>
-    <dgm:cxn modelId="{26E20B0B-E575-446D-8055-38BB2E9BE7BD}" type="presParOf" srcId="{686271A4-FB4C-4EFB-AF22-6156C7D8AA1B}" destId="{BF6C9EA0-EA53-4CD6-8D01-4B24D1EEF722}" srcOrd="5" destOrd="0" presId="urn:microsoft.com/office/officeart/2005/8/layout/orgChart1"/>
-    <dgm:cxn modelId="{07FCD6B6-0B41-4F9E-9899-1BBC91EB1989}" type="presParOf" srcId="{BF6C9EA0-EA53-4CD6-8D01-4B24D1EEF722}" destId="{457088E8-BD75-4A00-AD2F-42FF84A5DD43}" srcOrd="0" destOrd="0" presId="urn:microsoft.com/office/officeart/2005/8/layout/orgChart1"/>
-    <dgm:cxn modelId="{51E99DEE-0754-431B-B069-7D94F33FEE2F}" type="presParOf" srcId="{457088E8-BD75-4A00-AD2F-42FF84A5DD43}" destId="{83D7E81B-E5A4-408C-801D-CCC9732BA8A0}" srcOrd="0" destOrd="0" presId="urn:microsoft.com/office/officeart/2005/8/layout/orgChart1"/>
-    <dgm:cxn modelId="{BC3B5B5B-34C1-427A-80B7-85ADA17E10E1}" type="presParOf" srcId="{457088E8-BD75-4A00-AD2F-42FF84A5DD43}" destId="{F2E6938E-C09B-4385-BFCA-523F154F730B}" srcOrd="1" destOrd="0" presId="urn:microsoft.com/office/officeart/2005/8/layout/orgChart1"/>
-    <dgm:cxn modelId="{9512254D-5287-430F-98A4-08B150FA8156}" type="presParOf" srcId="{BF6C9EA0-EA53-4CD6-8D01-4B24D1EEF722}" destId="{B676B6DE-2792-421E-A625-FC91F68D98DA}" srcOrd="1" destOrd="0" presId="urn:microsoft.com/office/officeart/2005/8/layout/orgChart1"/>
-    <dgm:cxn modelId="{E47DFA41-D621-46AF-BFDA-DF93D87D831D}" type="presParOf" srcId="{BF6C9EA0-EA53-4CD6-8D01-4B24D1EEF722}" destId="{011CE19C-52DF-477C-A5F7-6247766C0E5E}" srcOrd="2" destOrd="0" presId="urn:microsoft.com/office/officeart/2005/8/layout/orgChart1"/>
-    <dgm:cxn modelId="{665E2C66-2484-4321-A9F9-82AE80BB55FD}" type="presParOf" srcId="{686271A4-FB4C-4EFB-AF22-6156C7D8AA1B}" destId="{B7FE7DA0-A27D-4E19-9BC5-B03DC97517E5}" srcOrd="6" destOrd="0" presId="urn:microsoft.com/office/officeart/2005/8/layout/orgChart1"/>
-    <dgm:cxn modelId="{7EC1E78E-6641-4FB6-89B8-F271382D3595}" type="presParOf" srcId="{686271A4-FB4C-4EFB-AF22-6156C7D8AA1B}" destId="{0C64CC6C-7BFB-44C6-A8C4-6E7C15ADC3FE}" srcOrd="7" destOrd="0" presId="urn:microsoft.com/office/officeart/2005/8/layout/orgChart1"/>
-    <dgm:cxn modelId="{A015E8BF-D867-4A6B-89AF-25BAB209DFE3}" type="presParOf" srcId="{0C64CC6C-7BFB-44C6-A8C4-6E7C15ADC3FE}" destId="{A7CCC213-F4EA-4B1D-996E-D95D741B0E39}" srcOrd="0" destOrd="0" presId="urn:microsoft.com/office/officeart/2005/8/layout/orgChart1"/>
-    <dgm:cxn modelId="{32C2DE19-C003-4C4B-AC44-619E54DBB48C}" type="presParOf" srcId="{A7CCC213-F4EA-4B1D-996E-D95D741B0E39}" destId="{54142FB1-8E3C-434C-B515-C1B114DFDBC8}" srcOrd="0" destOrd="0" presId="urn:microsoft.com/office/officeart/2005/8/layout/orgChart1"/>
-    <dgm:cxn modelId="{7428B0E3-BC06-4950-8665-702720BBC623}" type="presParOf" srcId="{A7CCC213-F4EA-4B1D-996E-D95D741B0E39}" destId="{40E99564-6837-44D0-B00F-C7D75443F9A2}" srcOrd="1" destOrd="0" presId="urn:microsoft.com/office/officeart/2005/8/layout/orgChart1"/>
-    <dgm:cxn modelId="{05395C52-E347-4C09-9F20-B9B899EEFE93}" type="presParOf" srcId="{0C64CC6C-7BFB-44C6-A8C4-6E7C15ADC3FE}" destId="{C9039413-BA00-4347-BD6E-1D45046CD3F3}" srcOrd="1" destOrd="0" presId="urn:microsoft.com/office/officeart/2005/8/layout/orgChart1"/>
-    <dgm:cxn modelId="{B6205B66-4DE0-4EF2-868B-7F019F29D1F9}" type="presParOf" srcId="{0C64CC6C-7BFB-44C6-A8C4-6E7C15ADC3FE}" destId="{9A96EB33-7F31-42C0-A510-5BC6C8F01931}" srcOrd="2" destOrd="0" presId="urn:microsoft.com/office/officeart/2005/8/layout/orgChart1"/>
-    <dgm:cxn modelId="{D973AD29-CB50-4B70-BCDD-3A6A67D0A3BB}" type="presParOf" srcId="{686271A4-FB4C-4EFB-AF22-6156C7D8AA1B}" destId="{F892323D-41E6-475A-9C87-57ADA3F419AC}" srcOrd="8" destOrd="0" presId="urn:microsoft.com/office/officeart/2005/8/layout/orgChart1"/>
-    <dgm:cxn modelId="{56A60856-3CAC-4A98-9457-62D8F0952BCF}" type="presParOf" srcId="{686271A4-FB4C-4EFB-AF22-6156C7D8AA1B}" destId="{D51E8B96-751D-495A-AE38-B9F5488B4D66}" srcOrd="9" destOrd="0" presId="urn:microsoft.com/office/officeart/2005/8/layout/orgChart1"/>
-    <dgm:cxn modelId="{77DDF9D2-96AC-403E-892C-F9955621393C}" type="presParOf" srcId="{D51E8B96-751D-495A-AE38-B9F5488B4D66}" destId="{C345AAE2-5B90-420B-962E-EF5C757EA272}" srcOrd="0" destOrd="0" presId="urn:microsoft.com/office/officeart/2005/8/layout/orgChart1"/>
-    <dgm:cxn modelId="{3023C297-2CA7-4C12-962C-C23FBFC8B4E2}" type="presParOf" srcId="{C345AAE2-5B90-420B-962E-EF5C757EA272}" destId="{470528F7-81A6-421F-882F-197888845164}" srcOrd="0" destOrd="0" presId="urn:microsoft.com/office/officeart/2005/8/layout/orgChart1"/>
-    <dgm:cxn modelId="{BA560C83-E421-4659-8922-9E2212C081B5}" type="presParOf" srcId="{C345AAE2-5B90-420B-962E-EF5C757EA272}" destId="{234006E9-42B4-44E0-AACE-68643BCA7B7D}" srcOrd="1" destOrd="0" presId="urn:microsoft.com/office/officeart/2005/8/layout/orgChart1"/>
-    <dgm:cxn modelId="{BAB12053-BFF0-4A03-8466-C78729BB3FE3}" type="presParOf" srcId="{D51E8B96-751D-495A-AE38-B9F5488B4D66}" destId="{DEA00348-8CA7-46F2-8B96-610C26ABB4C9}" srcOrd="1" destOrd="0" presId="urn:microsoft.com/office/officeart/2005/8/layout/orgChart1"/>
-    <dgm:cxn modelId="{A4FDE495-903F-4626-A2F3-4651E28CE790}" type="presParOf" srcId="{D51E8B96-751D-495A-AE38-B9F5488B4D66}" destId="{EF56B6D3-6C25-4810-8910-CE114A2F31FA}" srcOrd="2" destOrd="0" presId="urn:microsoft.com/office/officeart/2005/8/layout/orgChart1"/>
-    <dgm:cxn modelId="{D9145736-A8A0-406D-93B1-9E68D043C7B9}" type="presParOf" srcId="{686271A4-FB4C-4EFB-AF22-6156C7D8AA1B}" destId="{20F972A2-47B2-4C07-B749-69AFB32F75A4}" srcOrd="10" destOrd="0" presId="urn:microsoft.com/office/officeart/2005/8/layout/orgChart1"/>
-    <dgm:cxn modelId="{F6BED538-69CB-4B35-B4FE-85BFD1513E0D}" type="presParOf" srcId="{686271A4-FB4C-4EFB-AF22-6156C7D8AA1B}" destId="{46F9C3BF-4D2B-4DF8-B322-83F799A890A6}" srcOrd="11" destOrd="0" presId="urn:microsoft.com/office/officeart/2005/8/layout/orgChart1"/>
-    <dgm:cxn modelId="{70FD00E5-6EAD-4B14-8FEB-CB163AE09DE1}" type="presParOf" srcId="{46F9C3BF-4D2B-4DF8-B322-83F799A890A6}" destId="{05F5BCCD-DBC6-4E6E-8222-72FAF1D51FB8}" srcOrd="0" destOrd="0" presId="urn:microsoft.com/office/officeart/2005/8/layout/orgChart1"/>
-    <dgm:cxn modelId="{3604A621-D005-4A10-A051-F29CC8FD2486}" type="presParOf" srcId="{05F5BCCD-DBC6-4E6E-8222-72FAF1D51FB8}" destId="{7A70C74C-F938-43CB-86D2-1025605387BF}" srcOrd="0" destOrd="0" presId="urn:microsoft.com/office/officeart/2005/8/layout/orgChart1"/>
-    <dgm:cxn modelId="{70032289-520F-46C8-AD7E-FB17AFE71B7D}" type="presParOf" srcId="{05F5BCCD-DBC6-4E6E-8222-72FAF1D51FB8}" destId="{B18ADAEE-C7DD-4EE4-AF44-D3F336532252}" srcOrd="1" destOrd="0" presId="urn:microsoft.com/office/officeart/2005/8/layout/orgChart1"/>
-    <dgm:cxn modelId="{AD920290-6DB6-4B6D-AE76-300608A7BB57}" type="presParOf" srcId="{46F9C3BF-4D2B-4DF8-B322-83F799A890A6}" destId="{3BB9717F-594B-4780-949D-439B8CE3D289}" srcOrd="1" destOrd="0" presId="urn:microsoft.com/office/officeart/2005/8/layout/orgChart1"/>
-    <dgm:cxn modelId="{91C0ABD8-BE98-4DE3-B59C-4A648E1D8E4C}" type="presParOf" srcId="{46F9C3BF-4D2B-4DF8-B322-83F799A890A6}" destId="{40CEED07-2091-4CAC-B471-2354F84AF5F4}" srcOrd="2" destOrd="0" presId="urn:microsoft.com/office/officeart/2005/8/layout/orgChart1"/>
-    <dgm:cxn modelId="{9962FB5A-0366-4A26-9B30-2F2844B5038F}" type="presParOf" srcId="{686271A4-FB4C-4EFB-AF22-6156C7D8AA1B}" destId="{1FDEE7D9-F159-4AAD-B2DF-E5824A15411C}" srcOrd="12" destOrd="0" presId="urn:microsoft.com/office/officeart/2005/8/layout/orgChart1"/>
-    <dgm:cxn modelId="{64862377-25C9-4FB5-97FC-51C9AD2E1075}" type="presParOf" srcId="{686271A4-FB4C-4EFB-AF22-6156C7D8AA1B}" destId="{DB235BE9-6E65-490F-B727-A7EBC158EF2D}" srcOrd="13" destOrd="0" presId="urn:microsoft.com/office/officeart/2005/8/layout/orgChart1"/>
-    <dgm:cxn modelId="{EBE386E3-8B97-41BD-94A7-3DFB4B5DFA8D}" type="presParOf" srcId="{DB235BE9-6E65-490F-B727-A7EBC158EF2D}" destId="{CA18A6F4-14D0-444E-A27F-7213C58BCE46}" srcOrd="0" destOrd="0" presId="urn:microsoft.com/office/officeart/2005/8/layout/orgChart1"/>
-    <dgm:cxn modelId="{74EE2C78-300E-4AA1-A585-7E104E5FEF66}" type="presParOf" srcId="{CA18A6F4-14D0-444E-A27F-7213C58BCE46}" destId="{3486197A-0613-4BC2-A315-810ED5BD6D59}" srcOrd="0" destOrd="0" presId="urn:microsoft.com/office/officeart/2005/8/layout/orgChart1"/>
-    <dgm:cxn modelId="{DE66BEF0-68B1-407F-96B9-ED080449BB99}" type="presParOf" srcId="{CA18A6F4-14D0-444E-A27F-7213C58BCE46}" destId="{E1852D5F-3711-463D-8D5C-42656039A725}" srcOrd="1" destOrd="0" presId="urn:microsoft.com/office/officeart/2005/8/layout/orgChart1"/>
-    <dgm:cxn modelId="{9CBA6662-2270-4C39-9E47-0E120A04849F}" type="presParOf" srcId="{DB235BE9-6E65-490F-B727-A7EBC158EF2D}" destId="{A41D16EC-BDA1-42E2-AEAA-7DB7EC52860F}" srcOrd="1" destOrd="0" presId="urn:microsoft.com/office/officeart/2005/8/layout/orgChart1"/>
-    <dgm:cxn modelId="{6CF67A8C-75EA-46BF-B99F-A6330597C3A2}" type="presParOf" srcId="{DB235BE9-6E65-490F-B727-A7EBC158EF2D}" destId="{00C664CD-246D-4681-AA79-D8D99074BF87}" srcOrd="2" destOrd="0" presId="urn:microsoft.com/office/officeart/2005/8/layout/orgChart1"/>
-    <dgm:cxn modelId="{6BA36DD2-68E4-4B2D-AB33-9B7DEF42A756}" type="presParOf" srcId="{2CA0CA00-C054-4198-9855-F8DF7787F16A}" destId="{69EC6A6C-E23A-49D6-B270-38698F093072}" srcOrd="2" destOrd="0" presId="urn:microsoft.com/office/officeart/2005/8/layout/orgChart1"/>
-    <dgm:cxn modelId="{7FB0C62D-3494-460D-8018-390DB8FA05C7}" type="presParOf" srcId="{EAA16D5C-7B59-42D5-B704-97169CEA879A}" destId="{D07F26C1-B16F-4C5A-A6B9-EC84BA8BC170}" srcOrd="2" destOrd="0" presId="urn:microsoft.com/office/officeart/2005/8/layout/orgChart1"/>
-    <dgm:cxn modelId="{2CEA35A9-C926-438C-A286-2094C875C9EB}" type="presParOf" srcId="{EAA16D5C-7B59-42D5-B704-97169CEA879A}" destId="{1A337634-1E92-480E-ACED-32D6401607AF}" srcOrd="3" destOrd="0" presId="urn:microsoft.com/office/officeart/2005/8/layout/orgChart1"/>
-    <dgm:cxn modelId="{48C3FBC0-D3C0-446F-A385-72C9C2CC3E66}" type="presParOf" srcId="{1A337634-1E92-480E-ACED-32D6401607AF}" destId="{7A0A1832-C94C-4A6D-9030-0E41D223CB82}" srcOrd="0" destOrd="0" presId="urn:microsoft.com/office/officeart/2005/8/layout/orgChart1"/>
-    <dgm:cxn modelId="{6BE53B4E-31AC-476B-8C91-095101E0ECA9}" type="presParOf" srcId="{7A0A1832-C94C-4A6D-9030-0E41D223CB82}" destId="{EAEAA6E2-54B7-438C-A80F-EE5463E0BAD9}" srcOrd="0" destOrd="0" presId="urn:microsoft.com/office/officeart/2005/8/layout/orgChart1"/>
-    <dgm:cxn modelId="{3BCA35A5-9B8A-46EF-B71B-774FB526EB00}" type="presParOf" srcId="{7A0A1832-C94C-4A6D-9030-0E41D223CB82}" destId="{ECF9B55B-8908-4E2D-8A51-E171B231DB24}" srcOrd="1" destOrd="0" presId="urn:microsoft.com/office/officeart/2005/8/layout/orgChart1"/>
-    <dgm:cxn modelId="{B63BB98A-F8DF-4FBB-BF89-FEE5C4B02B38}" type="presParOf" srcId="{1A337634-1E92-480E-ACED-32D6401607AF}" destId="{D9482303-0C84-4D78-B535-621851043404}" srcOrd="1" destOrd="0" presId="urn:microsoft.com/office/officeart/2005/8/layout/orgChart1"/>
-    <dgm:cxn modelId="{F59D42AC-968E-410A-AF48-B00E4D053114}" type="presParOf" srcId="{1A337634-1E92-480E-ACED-32D6401607AF}" destId="{0595E866-E62F-4245-BCB2-0A41B48A1AE1}" srcOrd="2" destOrd="0" presId="urn:microsoft.com/office/officeart/2005/8/layout/orgChart1"/>
-    <dgm:cxn modelId="{50E52208-3DDD-49D0-92CB-9A6492E9F99D}" type="presParOf" srcId="{EAA16D5C-7B59-42D5-B704-97169CEA879A}" destId="{0092A66F-5E87-486A-94B1-231B3BAA7574}" srcOrd="4" destOrd="0" presId="urn:microsoft.com/office/officeart/2005/8/layout/orgChart1"/>
-    <dgm:cxn modelId="{A59002C3-CDAD-44FD-9728-DDDE30C8B7EB}" type="presParOf" srcId="{EAA16D5C-7B59-42D5-B704-97169CEA879A}" destId="{5958296C-7CC6-4D80-8E9B-6D66114A40CA}" srcOrd="5" destOrd="0" presId="urn:microsoft.com/office/officeart/2005/8/layout/orgChart1"/>
-    <dgm:cxn modelId="{42274B22-2A5E-4FEB-9892-B7B229F61E32}" type="presParOf" srcId="{5958296C-7CC6-4D80-8E9B-6D66114A40CA}" destId="{92086B26-273A-4268-8985-7BFF387E7F0B}" srcOrd="0" destOrd="0" presId="urn:microsoft.com/office/officeart/2005/8/layout/orgChart1"/>
-    <dgm:cxn modelId="{59BD0B31-2EE3-4508-91D2-9C9425DDD812}" type="presParOf" srcId="{92086B26-273A-4268-8985-7BFF387E7F0B}" destId="{4D075917-B263-44C9-B0C5-AA798667B18A}" srcOrd="0" destOrd="0" presId="urn:microsoft.com/office/officeart/2005/8/layout/orgChart1"/>
-    <dgm:cxn modelId="{934CA0BA-BBCD-4C15-9A96-7EA084FF910C}" type="presParOf" srcId="{92086B26-273A-4268-8985-7BFF387E7F0B}" destId="{754AA002-4FC9-4139-BA19-CE3BA6EC008F}" srcOrd="1" destOrd="0" presId="urn:microsoft.com/office/officeart/2005/8/layout/orgChart1"/>
-    <dgm:cxn modelId="{5D77458E-2398-4881-9461-C2079FEDAC5E}" type="presParOf" srcId="{5958296C-7CC6-4D80-8E9B-6D66114A40CA}" destId="{97987C1E-0C16-4FFA-A097-17094A3D9600}" srcOrd="1" destOrd="0" presId="urn:microsoft.com/office/officeart/2005/8/layout/orgChart1"/>
-    <dgm:cxn modelId="{3C1FEC7A-42FF-4E01-BC66-AA486004F490}" type="presParOf" srcId="{5958296C-7CC6-4D80-8E9B-6D66114A40CA}" destId="{60B7FB11-19CF-4BD6-9BD1-B5AC8BEB746D}" srcOrd="2" destOrd="0" presId="urn:microsoft.com/office/officeart/2005/8/layout/orgChart1"/>
-    <dgm:cxn modelId="{010079AD-367D-4215-B32A-89969250B258}" type="presParOf" srcId="{EAA16D5C-7B59-42D5-B704-97169CEA879A}" destId="{BB17953F-92C0-4284-808D-7F052898C251}" srcOrd="6" destOrd="0" presId="urn:microsoft.com/office/officeart/2005/8/layout/orgChart1"/>
-    <dgm:cxn modelId="{EA4E2D4B-CF34-48BD-B64D-5FEC5FD8C5CA}" type="presParOf" srcId="{EAA16D5C-7B59-42D5-B704-97169CEA879A}" destId="{B03AF6D6-AA01-4FB5-94F9-6BCE581B1CC4}" srcOrd="7" destOrd="0" presId="urn:microsoft.com/office/officeart/2005/8/layout/orgChart1"/>
-    <dgm:cxn modelId="{CEEEC27D-2B04-4443-B65E-191C9BB64CAB}" type="presParOf" srcId="{B03AF6D6-AA01-4FB5-94F9-6BCE581B1CC4}" destId="{DC0EF64D-B0DB-46CB-81AC-EBF78643B850}" srcOrd="0" destOrd="0" presId="urn:microsoft.com/office/officeart/2005/8/layout/orgChart1"/>
-    <dgm:cxn modelId="{26DF873B-714A-436B-A066-70C078BB61BC}" type="presParOf" srcId="{DC0EF64D-B0DB-46CB-81AC-EBF78643B850}" destId="{16C6FA17-FAE4-4F2E-8B99-7CCE35BFA7B2}" srcOrd="0" destOrd="0" presId="urn:microsoft.com/office/officeart/2005/8/layout/orgChart1"/>
-    <dgm:cxn modelId="{C41CEB3E-1FCB-4A31-9CE6-0864B58099B8}" type="presParOf" srcId="{DC0EF64D-B0DB-46CB-81AC-EBF78643B850}" destId="{998E3CAF-4642-4601-8578-59E5257B9125}" srcOrd="1" destOrd="0" presId="urn:microsoft.com/office/officeart/2005/8/layout/orgChart1"/>
-    <dgm:cxn modelId="{D13FEC1E-9605-4BC9-BBED-626D6010853B}" type="presParOf" srcId="{B03AF6D6-AA01-4FB5-94F9-6BCE581B1CC4}" destId="{11879F88-5BB8-4F94-A042-E5503A980D3C}" srcOrd="1" destOrd="0" presId="urn:microsoft.com/office/officeart/2005/8/layout/orgChart1"/>
-    <dgm:cxn modelId="{0E074DC5-BC55-46F2-B77C-953A03CCE9FB}" type="presParOf" srcId="{B03AF6D6-AA01-4FB5-94F9-6BCE581B1CC4}" destId="{B94B3127-5696-448F-98E1-87FB71D0225A}" srcOrd="2" destOrd="0" presId="urn:microsoft.com/office/officeart/2005/8/layout/orgChart1"/>
-    <dgm:cxn modelId="{281FB3AD-07B2-409D-A123-9C20B6177D42}" type="presParOf" srcId="{D694F543-489B-4999-BEE6-B367C4154B47}" destId="{CA12EFCC-27F3-4D69-BDEF-75E8C3201149}" srcOrd="2" destOrd="0" presId="urn:microsoft.com/office/officeart/2005/8/layout/orgChart1"/>
-    <dgm:cxn modelId="{1F92A90A-7FAF-4A4E-B2C7-8A03B883E793}" type="presParOf" srcId="{ED335E9D-B85B-49EF-B520-0BCB31BEC41A}" destId="{5D9ADFFD-9AF6-4432-AFAF-04F35E399252}" srcOrd="6" destOrd="0" presId="urn:microsoft.com/office/officeart/2005/8/layout/orgChart1"/>
-    <dgm:cxn modelId="{DE3CBC95-2F90-4988-8314-F9346BF2BB23}" type="presParOf" srcId="{ED335E9D-B85B-49EF-B520-0BCB31BEC41A}" destId="{5CF8098A-4B17-424D-8046-49CE1E7832F8}" srcOrd="7" destOrd="0" presId="urn:microsoft.com/office/officeart/2005/8/layout/orgChart1"/>
-    <dgm:cxn modelId="{7F9CFA3F-2AB9-4490-8D06-D5F7364C21DE}" type="presParOf" srcId="{5CF8098A-4B17-424D-8046-49CE1E7832F8}" destId="{AEEF90E9-EC1F-4849-9AF1-171FA12D881A}" srcOrd="0" destOrd="0" presId="urn:microsoft.com/office/officeart/2005/8/layout/orgChart1"/>
-    <dgm:cxn modelId="{71ECC6D6-1CAF-4AE7-BA4C-455DCD49429A}" type="presParOf" srcId="{AEEF90E9-EC1F-4849-9AF1-171FA12D881A}" destId="{0E1E4937-E9E9-4458-97AD-6339502F6152}" srcOrd="0" destOrd="0" presId="urn:microsoft.com/office/officeart/2005/8/layout/orgChart1"/>
-    <dgm:cxn modelId="{1FCD1D97-7981-49F7-B3A5-68FB4C85CAF6}" type="presParOf" srcId="{AEEF90E9-EC1F-4849-9AF1-171FA12D881A}" destId="{ABBE2284-450C-4062-9A02-AADB4F37C9B6}" srcOrd="1" destOrd="0" presId="urn:microsoft.com/office/officeart/2005/8/layout/orgChart1"/>
-    <dgm:cxn modelId="{11B92446-EE4F-4214-85EE-17BA83AF3012}" type="presParOf" srcId="{5CF8098A-4B17-424D-8046-49CE1E7832F8}" destId="{19D68155-7527-4618-AF01-AB3403EC7EAB}" srcOrd="1" destOrd="0" presId="urn:microsoft.com/office/officeart/2005/8/layout/orgChart1"/>
-    <dgm:cxn modelId="{9578ED4F-C33B-4AD4-B047-26347A286135}" type="presParOf" srcId="{5CF8098A-4B17-424D-8046-49CE1E7832F8}" destId="{0E3BE2FB-34C3-4D16-9323-B818514FF4A6}" srcOrd="2" destOrd="0" presId="urn:microsoft.com/office/officeart/2005/8/layout/orgChart1"/>
-    <dgm:cxn modelId="{BD002AB8-DC1F-462B-93A1-A17D1F4A1446}" type="presParOf" srcId="{7F212928-45BB-44B6-A0CE-A540121B8CB3}" destId="{C1CC7FED-EF0A-4B80-B68E-B34023E11740}" srcOrd="2" destOrd="0" presId="urn:microsoft.com/office/officeart/2005/8/layout/orgChart1"/>
+    <dgm:cxn modelId="{2ADBBA59-55CB-49F3-8EB2-AF501E7F4990}" type="presOf" srcId="{5864703C-3EC8-419D-852A-692EA41D1B55}" destId="{30DAD638-3EB7-4BC8-82E5-AA44110024CA}" srcOrd="1" destOrd="0" presId="urn:microsoft.com/office/officeart/2005/8/layout/orgChart1"/>
+    <dgm:cxn modelId="{9A919E70-BFFD-4EC2-A987-68DABEFF792E}" type="presOf" srcId="{E6C47507-BD3C-4C03-86BA-E671D9DFC23A}" destId="{4D9991CA-3C31-4D13-856A-766235FFFDC6}" srcOrd="0" destOrd="0" presId="urn:microsoft.com/office/officeart/2005/8/layout/orgChart1"/>
+    <dgm:cxn modelId="{030A468A-5950-431C-A50E-B85CE3962AD1}" type="presOf" srcId="{6E530FE2-C04F-4923-81B0-3BD2508E60EB}" destId="{51E321CF-5B7D-45D7-8FD9-5A6924BA192D}" srcOrd="0" destOrd="0" presId="urn:microsoft.com/office/officeart/2005/8/layout/orgChart1"/>
+    <dgm:cxn modelId="{A26E011A-1B90-46DE-9F53-A4605E8C5280}" type="presOf" srcId="{108673D1-12A4-4116-B487-3E529768D98B}" destId="{53B3154D-97A2-4D17-B9E9-3DDBCDB53C83}" srcOrd="0" destOrd="0" presId="urn:microsoft.com/office/officeart/2005/8/layout/orgChart1"/>
+    <dgm:cxn modelId="{8EFB63A2-E66E-4EB1-97E2-0E3301A95D09}" type="presOf" srcId="{420367C4-9013-4621-9F03-C2999629D808}" destId="{0E1E4937-E9E9-4458-97AD-6339502F6152}" srcOrd="0" destOrd="0" presId="urn:microsoft.com/office/officeart/2005/8/layout/orgChart1"/>
+    <dgm:cxn modelId="{51C7A479-9664-410A-AF6D-E3484DC0BCEC}" srcId="{8BC480E5-28C4-43D2-8D9B-6AAB01348026}" destId="{15C89E13-779B-42B6-81AD-D5013A2F0503}" srcOrd="3" destOrd="0" parTransId="{049F63B9-7B4F-4BDB-A6AF-39F55FEB46A3}" sibTransId="{B12601CF-EDFA-4044-A7ED-C0AA5BB9D765}"/>
+    <dgm:cxn modelId="{225D8FC9-FECC-4929-9403-62E8292C7513}" type="presOf" srcId="{C5DFC133-5852-408F-BD3B-C7902421A7DD}" destId="{186807CE-90CC-4BAC-84C0-5D67938A72B8}" srcOrd="0" destOrd="0" presId="urn:microsoft.com/office/officeart/2005/8/layout/orgChart1"/>
+    <dgm:cxn modelId="{0A9C951B-A789-4753-93B2-D3D8806425EA}" type="presOf" srcId="{A2B72B98-71B1-4C77-ADC5-C3A6F36834B0}" destId="{505E50DA-28E7-4458-80AE-ECD406484970}" srcOrd="0" destOrd="0" presId="urn:microsoft.com/office/officeart/2005/8/layout/orgChart1"/>
+    <dgm:cxn modelId="{74FA1977-DF7C-4818-987E-84AD6AB8C0AC}" type="presOf" srcId="{32792A6F-7284-4035-B3FD-24CFF91B48A2}" destId="{A3B12017-9F85-4526-961E-ADF109F0CED6}" srcOrd="0" destOrd="0" presId="urn:microsoft.com/office/officeart/2005/8/layout/orgChart1"/>
+    <dgm:cxn modelId="{B86205CD-01D1-4B2B-9316-2BA159E0DE16}" type="presOf" srcId="{15FB987B-E274-48F3-B6DF-A516E2F05CF2}" destId="{3419854C-3A04-4CD3-8AD9-5015D050173E}" srcOrd="0" destOrd="0" presId="urn:microsoft.com/office/officeart/2005/8/layout/orgChart1"/>
+    <dgm:cxn modelId="{E0B76CE7-9684-4762-8DD3-3A3A7465506D}" type="presOf" srcId="{8BC480E5-28C4-43D2-8D9B-6AAB01348026}" destId="{C347FF96-E2C3-4761-943F-CF3A6FAA74EC}" srcOrd="0" destOrd="0" presId="urn:microsoft.com/office/officeart/2005/8/layout/orgChart1"/>
+    <dgm:cxn modelId="{50610019-F2CC-4EAB-AF87-E1634BA73B78}" type="presOf" srcId="{5802F081-333C-4251-B0C0-5A8A750456DF}" destId="{C6B4CCCF-B343-4568-AD94-D554C7D04A92}" srcOrd="0" destOrd="0" presId="urn:microsoft.com/office/officeart/2005/8/layout/orgChart1"/>
+    <dgm:cxn modelId="{97D4C90A-89B7-48B7-8B1B-DBE9C7CCAA87}" type="presOf" srcId="{558F963E-EC44-4E24-B3A2-BD8F6F470C7A}" destId="{AC6DDE21-E583-4CEF-9406-9AE111481F45}" srcOrd="0" destOrd="0" presId="urn:microsoft.com/office/officeart/2005/8/layout/orgChart1"/>
+    <dgm:cxn modelId="{981945BC-6201-4E8D-B2A6-BA193B16E811}" type="presOf" srcId="{108673D1-12A4-4116-B487-3E529768D98B}" destId="{E0C83F46-DA60-436A-92F8-0BAD93394216}" srcOrd="1" destOrd="0" presId="urn:microsoft.com/office/officeart/2005/8/layout/orgChart1"/>
+    <dgm:cxn modelId="{03B27470-4979-47C5-9D6D-302DBE78A8AA}" type="presOf" srcId="{21B1775F-B1CD-4E46-AB99-7793DD00E9DB}" destId="{E1852D5F-3711-463D-8D5C-42656039A725}" srcOrd="1" destOrd="0" presId="urn:microsoft.com/office/officeart/2005/8/layout/orgChart1"/>
+    <dgm:cxn modelId="{54D32194-495E-4ECF-A8A7-61DDF3DDCD13}" type="presOf" srcId="{32792A6F-7284-4035-B3FD-24CFF91B48A2}" destId="{CAA0C0DD-BD28-46A3-B19E-B24F9B58F75B}" srcOrd="1" destOrd="0" presId="urn:microsoft.com/office/officeart/2005/8/layout/orgChart1"/>
+    <dgm:cxn modelId="{DB6ADC21-3255-45CC-A2B6-850D31BDAA93}" srcId="{8BC480E5-28C4-43D2-8D9B-6AAB01348026}" destId="{6E530FE2-C04F-4923-81B0-3BD2508E60EB}" srcOrd="1" destOrd="0" parTransId="{BC8B35D0-2797-42F6-8332-176AA2EEB143}" sibTransId="{DA479835-182A-4582-B5F4-A5E8AC8DCC41}"/>
+    <dgm:cxn modelId="{ED13FBD9-6477-48F2-8EE6-DDCCF04BEF2A}" type="presOf" srcId="{57CE7624-63B4-40FA-8703-DEE57137A166}" destId="{DA27E8AA-4664-4452-B99F-02D387D89843}" srcOrd="0" destOrd="0" presId="urn:microsoft.com/office/officeart/2005/8/layout/orgChart1"/>
+    <dgm:cxn modelId="{7B9C3592-EFC7-405D-9156-92BAFB9920DE}" type="presOf" srcId="{49C85BEC-82DF-4659-906E-2B993E8010D6}" destId="{EAEAA6E2-54B7-438C-A80F-EE5463E0BAD9}" srcOrd="0" destOrd="0" presId="urn:microsoft.com/office/officeart/2005/8/layout/orgChart1"/>
+    <dgm:cxn modelId="{6B48293B-A4FB-4748-A4EC-231E6866ADD3}" type="presParOf" srcId="{2B44E573-CD63-482F-B2B0-10959F6F02A1}" destId="{7F212928-45BB-44B6-A0CE-A540121B8CB3}" srcOrd="0" destOrd="0" presId="urn:microsoft.com/office/officeart/2005/8/layout/orgChart1"/>
+    <dgm:cxn modelId="{3491C2B7-2D4F-4E4F-8110-23DC8EE8096F}" type="presParOf" srcId="{7F212928-45BB-44B6-A0CE-A540121B8CB3}" destId="{6B5FCFE2-AC4F-455D-BB91-4A473A7246AD}" srcOrd="0" destOrd="0" presId="urn:microsoft.com/office/officeart/2005/8/layout/orgChart1"/>
+    <dgm:cxn modelId="{0435AF1A-5675-4D2B-8A55-69DC5A1AA25F}" type="presParOf" srcId="{6B5FCFE2-AC4F-455D-BB91-4A473A7246AD}" destId="{69131FDB-A119-48EE-A286-A1BF53F233DD}" srcOrd="0" destOrd="0" presId="urn:microsoft.com/office/officeart/2005/8/layout/orgChart1"/>
+    <dgm:cxn modelId="{D02804DA-D170-41BB-9BCC-0D062D442D6B}" type="presParOf" srcId="{6B5FCFE2-AC4F-455D-BB91-4A473A7246AD}" destId="{386D2D6F-408D-4163-9873-CB329115E259}" srcOrd="1" destOrd="0" presId="urn:microsoft.com/office/officeart/2005/8/layout/orgChart1"/>
+    <dgm:cxn modelId="{4BA96E4F-A736-4C75-8451-2A9D35231041}" type="presParOf" srcId="{7F212928-45BB-44B6-A0CE-A540121B8CB3}" destId="{ED335E9D-B85B-49EF-B520-0BCB31BEC41A}" srcOrd="1" destOrd="0" presId="urn:microsoft.com/office/officeart/2005/8/layout/orgChart1"/>
+    <dgm:cxn modelId="{3DB34EC9-2A0B-48F2-BAB5-C7990A38BAC9}" type="presParOf" srcId="{ED335E9D-B85B-49EF-B520-0BCB31BEC41A}" destId="{DCE9F622-3D38-4DD6-8CF0-9744FB95F1FC}" srcOrd="0" destOrd="0" presId="urn:microsoft.com/office/officeart/2005/8/layout/orgChart1"/>
+    <dgm:cxn modelId="{77CE4D8C-CFA6-4CD4-A739-52710BC63892}" type="presParOf" srcId="{ED335E9D-B85B-49EF-B520-0BCB31BEC41A}" destId="{AEC6F637-D619-486E-8535-36C8D88AD847}" srcOrd="1" destOrd="0" presId="urn:microsoft.com/office/officeart/2005/8/layout/orgChart1"/>
+    <dgm:cxn modelId="{4E758D2D-A68F-4DEC-B3CE-33914512DB1E}" type="presParOf" srcId="{AEC6F637-D619-486E-8535-36C8D88AD847}" destId="{D461FCCC-9B56-4994-BE64-B442AE2A8055}" srcOrd="0" destOrd="0" presId="urn:microsoft.com/office/officeart/2005/8/layout/orgChart1"/>
+    <dgm:cxn modelId="{AE1B2304-02D9-4655-AF06-848CA9161161}" type="presParOf" srcId="{D461FCCC-9B56-4994-BE64-B442AE2A8055}" destId="{DA27E8AA-4664-4452-B99F-02D387D89843}" srcOrd="0" destOrd="0" presId="urn:microsoft.com/office/officeart/2005/8/layout/orgChart1"/>
+    <dgm:cxn modelId="{852D5D8D-BCD5-469D-AD7B-73E4CA3AEA25}" type="presParOf" srcId="{D461FCCC-9B56-4994-BE64-B442AE2A8055}" destId="{EDE4F199-A2E2-4B56-915D-5EAAE798624F}" srcOrd="1" destOrd="0" presId="urn:microsoft.com/office/officeart/2005/8/layout/orgChart1"/>
+    <dgm:cxn modelId="{AB553EE1-61FB-4918-AAAA-878B8D86AB3D}" type="presParOf" srcId="{AEC6F637-D619-486E-8535-36C8D88AD847}" destId="{7D2B9DEE-20DC-44C3-87BB-7B974E0ED9B7}" srcOrd="1" destOrd="0" presId="urn:microsoft.com/office/officeart/2005/8/layout/orgChart1"/>
+    <dgm:cxn modelId="{2C9EAC29-C2C3-43F0-8AC7-0765195BDBA1}" type="presParOf" srcId="{AEC6F637-D619-486E-8535-36C8D88AD847}" destId="{F2E1FA09-3B45-495D-A5FA-8D00AEAF77A9}" srcOrd="2" destOrd="0" presId="urn:microsoft.com/office/officeart/2005/8/layout/orgChart1"/>
+    <dgm:cxn modelId="{EEE992AB-AADC-4495-9BAE-FE446977F1C5}" type="presParOf" srcId="{ED335E9D-B85B-49EF-B520-0BCB31BEC41A}" destId="{2F063D94-C93F-4E99-AAC0-4929CB317607}" srcOrd="2" destOrd="0" presId="urn:microsoft.com/office/officeart/2005/8/layout/orgChart1"/>
+    <dgm:cxn modelId="{BB1E5864-CDBD-4DA3-AF92-838991443FD7}" type="presParOf" srcId="{ED335E9D-B85B-49EF-B520-0BCB31BEC41A}" destId="{054ED10C-F711-42DB-ACA0-D92851FC0A68}" srcOrd="3" destOrd="0" presId="urn:microsoft.com/office/officeart/2005/8/layout/orgChart1"/>
+    <dgm:cxn modelId="{CCB349F3-9D0E-4B8E-A424-A451A67E5E77}" type="presParOf" srcId="{054ED10C-F711-42DB-ACA0-D92851FC0A68}" destId="{E8BAD44A-6EC6-42C0-9A0F-849351E6B44E}" srcOrd="0" destOrd="0" presId="urn:microsoft.com/office/officeart/2005/8/layout/orgChart1"/>
+    <dgm:cxn modelId="{B7C3C0FD-45BF-46BA-A2C5-E1BD0918FF5C}" type="presParOf" srcId="{E8BAD44A-6EC6-42C0-9A0F-849351E6B44E}" destId="{C729120A-7417-4CB5-878D-0052AC10903B}" srcOrd="0" destOrd="0" presId="urn:microsoft.com/office/officeart/2005/8/layout/orgChart1"/>
+    <dgm:cxn modelId="{6AE3D939-BFA3-4E6E-8842-E1CB629541A9}" type="presParOf" srcId="{E8BAD44A-6EC6-42C0-9A0F-849351E6B44E}" destId="{2EA34B21-7DE5-4BFC-B5C0-FF25F677426C}" srcOrd="1" destOrd="0" presId="urn:microsoft.com/office/officeart/2005/8/layout/orgChart1"/>
+    <dgm:cxn modelId="{44193E31-78B1-4DED-B3CA-9F642D0FF8CF}" type="presParOf" srcId="{054ED10C-F711-42DB-ACA0-D92851FC0A68}" destId="{F3964F77-8FF8-41BC-8259-1E7C6FF40C3E}" srcOrd="1" destOrd="0" presId="urn:microsoft.com/office/officeart/2005/8/layout/orgChart1"/>
+    <dgm:cxn modelId="{27390C60-0639-4DB6-A41D-450E60E46BFC}" type="presParOf" srcId="{F3964F77-8FF8-41BC-8259-1E7C6FF40C3E}" destId="{3B65A171-BC88-4A6E-8B3C-153E7F953459}" srcOrd="0" destOrd="0" presId="urn:microsoft.com/office/officeart/2005/8/layout/orgChart1"/>
+    <dgm:cxn modelId="{83C14F94-B67A-435F-A4C1-567A0F6D2EF5}" type="presParOf" srcId="{F3964F77-8FF8-41BC-8259-1E7C6FF40C3E}" destId="{3F984C15-DDBF-40DC-BB4B-70D1B7F9FE7C}" srcOrd="1" destOrd="0" presId="urn:microsoft.com/office/officeart/2005/8/layout/orgChart1"/>
+    <dgm:cxn modelId="{3694B89D-9DBD-4BBA-99D4-6FA958F8581F}" type="presParOf" srcId="{3F984C15-DDBF-40DC-BB4B-70D1B7F9FE7C}" destId="{BACAF054-B970-4DAC-B1F8-EDF377A1295A}" srcOrd="0" destOrd="0" presId="urn:microsoft.com/office/officeart/2005/8/layout/orgChart1"/>
+    <dgm:cxn modelId="{A1F6E4CE-03D6-4E5E-8F7E-965B8581B6AD}" type="presParOf" srcId="{BACAF054-B970-4DAC-B1F8-EDF377A1295A}" destId="{BDC4F135-A83D-460E-B6E2-07970F4D6CCE}" srcOrd="0" destOrd="0" presId="urn:microsoft.com/office/officeart/2005/8/layout/orgChart1"/>
+    <dgm:cxn modelId="{C5DEA987-66FD-4065-939D-D1454456C322}" type="presParOf" srcId="{BACAF054-B970-4DAC-B1F8-EDF377A1295A}" destId="{F72A66E0-DC24-4320-BBAE-8BB6148DA199}" srcOrd="1" destOrd="0" presId="urn:microsoft.com/office/officeart/2005/8/layout/orgChart1"/>
+    <dgm:cxn modelId="{B4E85A54-FFCC-48EE-9EA4-6C36FFE45EC0}" type="presParOf" srcId="{3F984C15-DDBF-40DC-BB4B-70D1B7F9FE7C}" destId="{D3BC14FF-E2E6-4CF6-9EEA-5B192FC3F306}" srcOrd="1" destOrd="0" presId="urn:microsoft.com/office/officeart/2005/8/layout/orgChart1"/>
+    <dgm:cxn modelId="{E49C905E-F63F-4F79-8284-320ED8DE7B84}" type="presParOf" srcId="{D3BC14FF-E2E6-4CF6-9EEA-5B192FC3F306}" destId="{F4E253E7-6873-407C-B65F-B13C33555E23}" srcOrd="0" destOrd="0" presId="urn:microsoft.com/office/officeart/2005/8/layout/orgChart1"/>
+    <dgm:cxn modelId="{11D0E25A-C4F5-4E78-9D1E-F24B6E271F19}" type="presParOf" srcId="{D3BC14FF-E2E6-4CF6-9EEA-5B192FC3F306}" destId="{E9F57DF1-3B19-487D-9588-7D743716AF94}" srcOrd="1" destOrd="0" presId="urn:microsoft.com/office/officeart/2005/8/layout/orgChart1"/>
+    <dgm:cxn modelId="{230252CF-9841-46FE-836A-4A7C62D829E2}" type="presParOf" srcId="{E9F57DF1-3B19-487D-9588-7D743716AF94}" destId="{4971C43E-30A8-4C80-9441-BCEFFCC0D8AE}" srcOrd="0" destOrd="0" presId="urn:microsoft.com/office/officeart/2005/8/layout/orgChart1"/>
+    <dgm:cxn modelId="{718D7EB6-46A7-4338-AF50-9A39521B1D14}" type="presParOf" srcId="{4971C43E-30A8-4C80-9441-BCEFFCC0D8AE}" destId="{E34C01C1-B64C-446E-A456-D358A4F76570}" srcOrd="0" destOrd="0" presId="urn:microsoft.com/office/officeart/2005/8/layout/orgChart1"/>
+    <dgm:cxn modelId="{B9D14D3B-0E6A-408E-A2AA-C76C24A35E75}" type="presParOf" srcId="{4971C43E-30A8-4C80-9441-BCEFFCC0D8AE}" destId="{7E099853-DBEC-4DA8-9EE7-BF5E4FF5CB40}" srcOrd="1" destOrd="0" presId="urn:microsoft.com/office/officeart/2005/8/layout/orgChart1"/>
+    <dgm:cxn modelId="{80539C35-3E55-4967-A514-843ADB8C821B}" type="presParOf" srcId="{E9F57DF1-3B19-487D-9588-7D743716AF94}" destId="{70AAFC12-5890-432D-BD54-4044111471B6}" srcOrd="1" destOrd="0" presId="urn:microsoft.com/office/officeart/2005/8/layout/orgChart1"/>
+    <dgm:cxn modelId="{9373BC0A-5206-4229-A030-FE42901EEBF0}" type="presParOf" srcId="{E9F57DF1-3B19-487D-9588-7D743716AF94}" destId="{A38AE692-8A08-4C3B-81F1-84B93676B850}" srcOrd="2" destOrd="0" presId="urn:microsoft.com/office/officeart/2005/8/layout/orgChart1"/>
+    <dgm:cxn modelId="{5EE54E24-8772-4C1E-A4EB-EF6BF31D5DF9}" type="presParOf" srcId="{D3BC14FF-E2E6-4CF6-9EEA-5B192FC3F306}" destId="{3419854C-3A04-4CD3-8AD9-5015D050173E}" srcOrd="2" destOrd="0" presId="urn:microsoft.com/office/officeart/2005/8/layout/orgChart1"/>
+    <dgm:cxn modelId="{CE62C758-1784-4F95-96A3-7A330D1E726C}" type="presParOf" srcId="{D3BC14FF-E2E6-4CF6-9EEA-5B192FC3F306}" destId="{3EDFFEAB-4D26-4A16-BB52-9305A9C9A252}" srcOrd="3" destOrd="0" presId="urn:microsoft.com/office/officeart/2005/8/layout/orgChart1"/>
+    <dgm:cxn modelId="{3C341013-7C74-4732-A821-26883253064A}" type="presParOf" srcId="{3EDFFEAB-4D26-4A16-BB52-9305A9C9A252}" destId="{E017326F-25E3-4DB9-A571-2D1A9E7A19B6}" srcOrd="0" destOrd="0" presId="urn:microsoft.com/office/officeart/2005/8/layout/orgChart1"/>
+    <dgm:cxn modelId="{F12C8A94-3266-463A-B244-8225EBDB83EA}" type="presParOf" srcId="{E017326F-25E3-4DB9-A571-2D1A9E7A19B6}" destId="{874CDBB3-9F66-400D-9CF7-CD77F7DA982B}" srcOrd="0" destOrd="0" presId="urn:microsoft.com/office/officeart/2005/8/layout/orgChart1"/>
+    <dgm:cxn modelId="{76FE074C-EBE3-4335-B4B8-0B649EED1B09}" type="presParOf" srcId="{E017326F-25E3-4DB9-A571-2D1A9E7A19B6}" destId="{8D4CC478-DF1E-49E8-B59E-2B547199A260}" srcOrd="1" destOrd="0" presId="urn:microsoft.com/office/officeart/2005/8/layout/orgChart1"/>
+    <dgm:cxn modelId="{5CCFC8CA-B0CB-49EC-AF03-C62F8C44F690}" type="presParOf" srcId="{3EDFFEAB-4D26-4A16-BB52-9305A9C9A252}" destId="{13BAC90F-2883-476D-8F87-3F7D9C371CE7}" srcOrd="1" destOrd="0" presId="urn:microsoft.com/office/officeart/2005/8/layout/orgChart1"/>
+    <dgm:cxn modelId="{C7FD9E1D-BD2E-48B2-8725-04EB5F912682}" type="presParOf" srcId="{3EDFFEAB-4D26-4A16-BB52-9305A9C9A252}" destId="{5FAB3B1E-3CC6-49E6-A55A-B94DD0AEF8AD}" srcOrd="2" destOrd="0" presId="urn:microsoft.com/office/officeart/2005/8/layout/orgChart1"/>
+    <dgm:cxn modelId="{52109CFF-C5D9-4957-BA74-7DD1ECEF0001}" type="presParOf" srcId="{D3BC14FF-E2E6-4CF6-9EEA-5B192FC3F306}" destId="{C6B4CCCF-B343-4568-AD94-D554C7D04A92}" srcOrd="4" destOrd="0" presId="urn:microsoft.com/office/officeart/2005/8/layout/orgChart1"/>
+    <dgm:cxn modelId="{F818063A-D82F-4ECC-9B91-2B8F32525E72}" type="presParOf" srcId="{D3BC14FF-E2E6-4CF6-9EEA-5B192FC3F306}" destId="{AD7C006C-3A45-4A79-A3D5-04FC855E7556}" srcOrd="5" destOrd="0" presId="urn:microsoft.com/office/officeart/2005/8/layout/orgChart1"/>
+    <dgm:cxn modelId="{C9CDAECA-2FD7-4132-803F-EBCCDCA0D326}" type="presParOf" srcId="{AD7C006C-3A45-4A79-A3D5-04FC855E7556}" destId="{13A618DF-709D-4620-AA90-5C67FFC3868D}" srcOrd="0" destOrd="0" presId="urn:microsoft.com/office/officeart/2005/8/layout/orgChart1"/>
+    <dgm:cxn modelId="{9E8D2DC5-ABCA-4B57-97B4-CCAAEAA7DEC4}" type="presParOf" srcId="{13A618DF-709D-4620-AA90-5C67FFC3868D}" destId="{C4C62F72-5973-4FD1-911B-24CAB843C952}" srcOrd="0" destOrd="0" presId="urn:microsoft.com/office/officeart/2005/8/layout/orgChart1"/>
+    <dgm:cxn modelId="{290FE8DB-A6EB-49BD-B5F2-74F409A438DA}" type="presParOf" srcId="{13A618DF-709D-4620-AA90-5C67FFC3868D}" destId="{BD1BA45B-3751-4F1E-857D-758F8CF529CE}" srcOrd="1" destOrd="0" presId="urn:microsoft.com/office/officeart/2005/8/layout/orgChart1"/>
+    <dgm:cxn modelId="{326E3F91-B25D-44D4-9FCD-1C424285AA55}" type="presParOf" srcId="{AD7C006C-3A45-4A79-A3D5-04FC855E7556}" destId="{F8CCD02B-F750-4B4D-96B7-500CC61CD4D5}" srcOrd="1" destOrd="0" presId="urn:microsoft.com/office/officeart/2005/8/layout/orgChart1"/>
+    <dgm:cxn modelId="{428F9632-17AB-43A6-9F2D-B6BA33B238D6}" type="presParOf" srcId="{AD7C006C-3A45-4A79-A3D5-04FC855E7556}" destId="{C89B38FE-E3F0-419B-8C8A-525F23154AA9}" srcOrd="2" destOrd="0" presId="urn:microsoft.com/office/officeart/2005/8/layout/orgChart1"/>
+    <dgm:cxn modelId="{DE6A6DCA-2584-4BF6-93A6-8284D9EAB18A}" type="presParOf" srcId="{D3BC14FF-E2E6-4CF6-9EEA-5B192FC3F306}" destId="{78F05E0E-1F7C-4273-B187-54F4889A7DA7}" srcOrd="6" destOrd="0" presId="urn:microsoft.com/office/officeart/2005/8/layout/orgChart1"/>
+    <dgm:cxn modelId="{0BDB2282-AF76-4D1E-B56D-1C6C5E3C7CAD}" type="presParOf" srcId="{D3BC14FF-E2E6-4CF6-9EEA-5B192FC3F306}" destId="{5D44DFD5-F055-4D7C-8866-1D0B3F5145D5}" srcOrd="7" destOrd="0" presId="urn:microsoft.com/office/officeart/2005/8/layout/orgChart1"/>
+    <dgm:cxn modelId="{9DFA5D39-0F6A-4B25-8066-D9BA5BC6909C}" type="presParOf" srcId="{5D44DFD5-F055-4D7C-8866-1D0B3F5145D5}" destId="{87F5AE5A-FEBA-480B-94A2-5000E86CCF28}" srcOrd="0" destOrd="0" presId="urn:microsoft.com/office/officeart/2005/8/layout/orgChart1"/>
+    <dgm:cxn modelId="{BDE7873F-F5D8-4451-9748-4968FCE0F990}" type="presParOf" srcId="{87F5AE5A-FEBA-480B-94A2-5000E86CCF28}" destId="{B2D02F8C-A948-49AB-B8C5-9BC58CC47508}" srcOrd="0" destOrd="0" presId="urn:microsoft.com/office/officeart/2005/8/layout/orgChart1"/>
+    <dgm:cxn modelId="{A995797A-C808-41F7-9ACB-63F6EADF4AF3}" type="presParOf" srcId="{87F5AE5A-FEBA-480B-94A2-5000E86CCF28}" destId="{893679B6-5EC3-4E57-A7E4-00B9CD4D0A3F}" srcOrd="1" destOrd="0" presId="urn:microsoft.com/office/officeart/2005/8/layout/orgChart1"/>
+    <dgm:cxn modelId="{34F97140-9A95-454E-8956-74BF5FA42EBC}" type="presParOf" srcId="{5D44DFD5-F055-4D7C-8866-1D0B3F5145D5}" destId="{4E82B2FE-774F-446F-A89A-DA40D6EE528E}" srcOrd="1" destOrd="0" presId="urn:microsoft.com/office/officeart/2005/8/layout/orgChart1"/>
+    <dgm:cxn modelId="{1CBE847B-AAD2-47E2-A287-46CD86FCC143}" type="presParOf" srcId="{5D44DFD5-F055-4D7C-8866-1D0B3F5145D5}" destId="{158F107A-34C0-4688-B33B-248ABE06DB3D}" srcOrd="2" destOrd="0" presId="urn:microsoft.com/office/officeart/2005/8/layout/orgChart1"/>
+    <dgm:cxn modelId="{13882785-71BD-4E1F-9D7D-2EAE05493A50}" type="presParOf" srcId="{D3BC14FF-E2E6-4CF6-9EEA-5B192FC3F306}" destId="{C7E5CBEE-980E-4358-BD63-8A72F6EFD133}" srcOrd="8" destOrd="0" presId="urn:microsoft.com/office/officeart/2005/8/layout/orgChart1"/>
+    <dgm:cxn modelId="{52D266A8-4FCB-423A-A70C-57143520B1EC}" type="presParOf" srcId="{D3BC14FF-E2E6-4CF6-9EEA-5B192FC3F306}" destId="{33BDD0EB-1D1F-4BD7-95F2-CE9607FDBFEA}" srcOrd="9" destOrd="0" presId="urn:microsoft.com/office/officeart/2005/8/layout/orgChart1"/>
+    <dgm:cxn modelId="{8DFFEE2B-8F2E-46C2-83BD-09594005788C}" type="presParOf" srcId="{33BDD0EB-1D1F-4BD7-95F2-CE9607FDBFEA}" destId="{E248E8F7-BA68-436B-BB72-6926968AFE83}" srcOrd="0" destOrd="0" presId="urn:microsoft.com/office/officeart/2005/8/layout/orgChart1"/>
+    <dgm:cxn modelId="{CF9CD815-1910-4950-9F0B-792455310DF9}" type="presParOf" srcId="{E248E8F7-BA68-436B-BB72-6926968AFE83}" destId="{53B3154D-97A2-4D17-B9E9-3DDBCDB53C83}" srcOrd="0" destOrd="0" presId="urn:microsoft.com/office/officeart/2005/8/layout/orgChart1"/>
+    <dgm:cxn modelId="{3FACEB4F-E33F-4617-B60E-C23760B0FB5F}" type="presParOf" srcId="{E248E8F7-BA68-436B-BB72-6926968AFE83}" destId="{E0C83F46-DA60-436A-92F8-0BAD93394216}" srcOrd="1" destOrd="0" presId="urn:microsoft.com/office/officeart/2005/8/layout/orgChart1"/>
+    <dgm:cxn modelId="{0444F896-ADE5-47FE-8A86-0B02D1E94888}" type="presParOf" srcId="{33BDD0EB-1D1F-4BD7-95F2-CE9607FDBFEA}" destId="{4E755549-CB09-4BC6-B092-6EB332857E79}" srcOrd="1" destOrd="0" presId="urn:microsoft.com/office/officeart/2005/8/layout/orgChart1"/>
+    <dgm:cxn modelId="{CB97E6E5-8B9B-4DE1-8524-7446066B0C0C}" type="presParOf" srcId="{33BDD0EB-1D1F-4BD7-95F2-CE9607FDBFEA}" destId="{5DD624DD-0B31-47B4-8D4C-9FDC7EB302BD}" srcOrd="2" destOrd="0" presId="urn:microsoft.com/office/officeart/2005/8/layout/orgChart1"/>
+    <dgm:cxn modelId="{40456C09-8631-41AD-969F-26F93DE25032}" type="presParOf" srcId="{D3BC14FF-E2E6-4CF6-9EEA-5B192FC3F306}" destId="{AC6DDE21-E583-4CEF-9406-9AE111481F45}" srcOrd="10" destOrd="0" presId="urn:microsoft.com/office/officeart/2005/8/layout/orgChart1"/>
+    <dgm:cxn modelId="{6E3F6447-0E51-4940-B737-88343ACEE74E}" type="presParOf" srcId="{D3BC14FF-E2E6-4CF6-9EEA-5B192FC3F306}" destId="{96574C1C-97B0-43FC-A3E1-3B9024CE005F}" srcOrd="11" destOrd="0" presId="urn:microsoft.com/office/officeart/2005/8/layout/orgChart1"/>
+    <dgm:cxn modelId="{39371C4A-123B-40CC-BD75-A2CCF473A73C}" type="presParOf" srcId="{96574C1C-97B0-43FC-A3E1-3B9024CE005F}" destId="{1765485D-F2BC-4B1B-8DF0-3473022C775E}" srcOrd="0" destOrd="0" presId="urn:microsoft.com/office/officeart/2005/8/layout/orgChart1"/>
+    <dgm:cxn modelId="{BD5E4D7B-96E1-4AFF-AA0D-0647EB7ED5CA}" type="presParOf" srcId="{1765485D-F2BC-4B1B-8DF0-3473022C775E}" destId="{9631BCF0-CE6C-4BF7-B07B-923F22B3080B}" srcOrd="0" destOrd="0" presId="urn:microsoft.com/office/officeart/2005/8/layout/orgChart1"/>
+    <dgm:cxn modelId="{295CDD15-0AB4-4DC6-BA7C-7B874545D0CE}" type="presParOf" srcId="{1765485D-F2BC-4B1B-8DF0-3473022C775E}" destId="{0137ECBD-0764-4507-B5BB-5BB83702606B}" srcOrd="1" destOrd="0" presId="urn:microsoft.com/office/officeart/2005/8/layout/orgChart1"/>
+    <dgm:cxn modelId="{0153B197-AD9D-4911-8585-3714BA11518B}" type="presParOf" srcId="{96574C1C-97B0-43FC-A3E1-3B9024CE005F}" destId="{52C38BE4-6BE1-490A-AC79-ED07DC800321}" srcOrd="1" destOrd="0" presId="urn:microsoft.com/office/officeart/2005/8/layout/orgChart1"/>
+    <dgm:cxn modelId="{C313D351-21F5-4603-83DB-2C489325669F}" type="presParOf" srcId="{96574C1C-97B0-43FC-A3E1-3B9024CE005F}" destId="{B7D79DEE-2BC2-4CBF-9627-E685774407D2}" srcOrd="2" destOrd="0" presId="urn:microsoft.com/office/officeart/2005/8/layout/orgChart1"/>
+    <dgm:cxn modelId="{285F441E-13F8-4567-BB49-F12762C71D30}" type="presParOf" srcId="{D3BC14FF-E2E6-4CF6-9EEA-5B192FC3F306}" destId="{26773AE2-9863-48CC-AD7C-51A6CF58CBE9}" srcOrd="12" destOrd="0" presId="urn:microsoft.com/office/officeart/2005/8/layout/orgChart1"/>
+    <dgm:cxn modelId="{F0474168-F5A9-438A-A73A-0F8966AD1714}" type="presParOf" srcId="{D3BC14FF-E2E6-4CF6-9EEA-5B192FC3F306}" destId="{755179E6-B724-4395-BE01-E9796CF9F8CA}" srcOrd="13" destOrd="0" presId="urn:microsoft.com/office/officeart/2005/8/layout/orgChart1"/>
+    <dgm:cxn modelId="{E9AD0D1D-FEBA-4585-926F-A4FEF17CE036}" type="presParOf" srcId="{755179E6-B724-4395-BE01-E9796CF9F8CA}" destId="{D4965751-54C9-446D-B339-C2C11E0D4FE2}" srcOrd="0" destOrd="0" presId="urn:microsoft.com/office/officeart/2005/8/layout/orgChart1"/>
+    <dgm:cxn modelId="{322AA196-EE40-47B2-9382-37675A2B336B}" type="presParOf" srcId="{D4965751-54C9-446D-B339-C2C11E0D4FE2}" destId="{F1C53C61-919B-4BF8-A101-C75222B26213}" srcOrd="0" destOrd="0" presId="urn:microsoft.com/office/officeart/2005/8/layout/orgChart1"/>
+    <dgm:cxn modelId="{6254D29A-B684-454A-97D9-8067E0EBC82A}" type="presParOf" srcId="{D4965751-54C9-446D-B339-C2C11E0D4FE2}" destId="{E208BC7D-172D-4B6A-9CA8-F84939FBBF21}" srcOrd="1" destOrd="0" presId="urn:microsoft.com/office/officeart/2005/8/layout/orgChart1"/>
+    <dgm:cxn modelId="{5E4D98BB-3CF6-409A-8596-6808089895B0}" type="presParOf" srcId="{755179E6-B724-4395-BE01-E9796CF9F8CA}" destId="{E7FFBE62-85B1-4593-8FC0-C1002A578C59}" srcOrd="1" destOrd="0" presId="urn:microsoft.com/office/officeart/2005/8/layout/orgChart1"/>
+    <dgm:cxn modelId="{5D02A098-6853-4247-B836-29B80D914DB9}" type="presParOf" srcId="{755179E6-B724-4395-BE01-E9796CF9F8CA}" destId="{7A029FCF-28D7-4D5C-8265-FD1637353660}" srcOrd="2" destOrd="0" presId="urn:microsoft.com/office/officeart/2005/8/layout/orgChart1"/>
+    <dgm:cxn modelId="{63B7EA28-B4E4-46C8-8EB0-81D7E683A322}" type="presParOf" srcId="{3F984C15-DDBF-40DC-BB4B-70D1B7F9FE7C}" destId="{DA290A07-7989-407D-9419-CD59234E669D}" srcOrd="2" destOrd="0" presId="urn:microsoft.com/office/officeart/2005/8/layout/orgChart1"/>
+    <dgm:cxn modelId="{A8B972FC-AB11-4701-88DC-04852CDB299A}" type="presParOf" srcId="{F3964F77-8FF8-41BC-8259-1E7C6FF40C3E}" destId="{8E795528-E927-4D09-B5C5-8C7EBC65B8F1}" srcOrd="2" destOrd="0" presId="urn:microsoft.com/office/officeart/2005/8/layout/orgChart1"/>
+    <dgm:cxn modelId="{26E7E1B2-8653-4C5B-BF98-8B315A14B716}" type="presParOf" srcId="{F3964F77-8FF8-41BC-8259-1E7C6FF40C3E}" destId="{8AD5CF34-9A56-4759-A0DC-D85BDA0D829E}" srcOrd="3" destOrd="0" presId="urn:microsoft.com/office/officeart/2005/8/layout/orgChart1"/>
+    <dgm:cxn modelId="{55D9813E-0742-413B-BB49-19DF85FC0DA2}" type="presParOf" srcId="{8AD5CF34-9A56-4759-A0DC-D85BDA0D829E}" destId="{DC89DB1E-7256-4325-AB8B-9107487A8224}" srcOrd="0" destOrd="0" presId="urn:microsoft.com/office/officeart/2005/8/layout/orgChart1"/>
+    <dgm:cxn modelId="{11B48C4E-146E-449E-AA46-6B57052B89D4}" type="presParOf" srcId="{DC89DB1E-7256-4325-AB8B-9107487A8224}" destId="{186807CE-90CC-4BAC-84C0-5D67938A72B8}" srcOrd="0" destOrd="0" presId="urn:microsoft.com/office/officeart/2005/8/layout/orgChart1"/>
+    <dgm:cxn modelId="{E650AA00-C556-4539-82E5-B979B2933C2A}" type="presParOf" srcId="{DC89DB1E-7256-4325-AB8B-9107487A8224}" destId="{8A584F50-8BCF-464E-89A8-AAE367D04EF4}" srcOrd="1" destOrd="0" presId="urn:microsoft.com/office/officeart/2005/8/layout/orgChart1"/>
+    <dgm:cxn modelId="{02BBF917-5242-4EA1-B148-EE0CAD5CA929}" type="presParOf" srcId="{8AD5CF34-9A56-4759-A0DC-D85BDA0D829E}" destId="{C2ABC16E-11E8-4215-A715-7E7712354F60}" srcOrd="1" destOrd="0" presId="urn:microsoft.com/office/officeart/2005/8/layout/orgChart1"/>
+    <dgm:cxn modelId="{2DA2496B-7C69-4EFD-9A01-8A156461C73C}" type="presParOf" srcId="{8AD5CF34-9A56-4759-A0DC-D85BDA0D829E}" destId="{D38CFCD8-8964-45AB-A352-83219ED24610}" srcOrd="2" destOrd="0" presId="urn:microsoft.com/office/officeart/2005/8/layout/orgChart1"/>
+    <dgm:cxn modelId="{95D93651-558A-445B-B466-B2DC69E2FB2E}" type="presParOf" srcId="{F3964F77-8FF8-41BC-8259-1E7C6FF40C3E}" destId="{037FC818-B8BC-40DA-BD3B-E2D9613BD772}" srcOrd="4" destOrd="0" presId="urn:microsoft.com/office/officeart/2005/8/layout/orgChart1"/>
+    <dgm:cxn modelId="{B2084854-139F-4131-B03D-41C3FC7E0E76}" type="presParOf" srcId="{F3964F77-8FF8-41BC-8259-1E7C6FF40C3E}" destId="{6E79213C-6C27-47FE-ABFC-0F7819157CB3}" srcOrd="5" destOrd="0" presId="urn:microsoft.com/office/officeart/2005/8/layout/orgChart1"/>
+    <dgm:cxn modelId="{DDC0905D-3046-471D-80A1-6B4A81295B7C}" type="presParOf" srcId="{6E79213C-6C27-47FE-ABFC-0F7819157CB3}" destId="{36271A14-FDAD-41AC-8455-D476D17A2784}" srcOrd="0" destOrd="0" presId="urn:microsoft.com/office/officeart/2005/8/layout/orgChart1"/>
+    <dgm:cxn modelId="{951D0AEC-B34F-4FE4-8A5E-0BF8E975FDC3}" type="presParOf" srcId="{36271A14-FDAD-41AC-8455-D476D17A2784}" destId="{2925CA74-3B18-407C-8C51-C05F90ABDCFA}" srcOrd="0" destOrd="0" presId="urn:microsoft.com/office/officeart/2005/8/layout/orgChart1"/>
+    <dgm:cxn modelId="{90063D58-B8BB-440B-94DE-199979FE404C}" type="presParOf" srcId="{36271A14-FDAD-41AC-8455-D476D17A2784}" destId="{30DAD638-3EB7-4BC8-82E5-AA44110024CA}" srcOrd="1" destOrd="0" presId="urn:microsoft.com/office/officeart/2005/8/layout/orgChart1"/>
+    <dgm:cxn modelId="{130F36E5-B814-491F-A93A-DF49A44BC584}" type="presParOf" srcId="{6E79213C-6C27-47FE-ABFC-0F7819157CB3}" destId="{E2E1522C-7BD6-4349-A265-C488D55C8D2E}" srcOrd="1" destOrd="0" presId="urn:microsoft.com/office/officeart/2005/8/layout/orgChart1"/>
+    <dgm:cxn modelId="{D6D2AF44-1D64-4AC3-9845-CAAA37CB2599}" type="presParOf" srcId="{6E79213C-6C27-47FE-ABFC-0F7819157CB3}" destId="{7FA7189F-9CD4-485A-9E36-13B0E0FAAA01}" srcOrd="2" destOrd="0" presId="urn:microsoft.com/office/officeart/2005/8/layout/orgChart1"/>
+    <dgm:cxn modelId="{177FF043-20E8-4803-88B5-0F05F621A2B2}" type="presParOf" srcId="{F3964F77-8FF8-41BC-8259-1E7C6FF40C3E}" destId="{9DFB9B09-7AB8-4D1D-81B0-5FD9EEEE1599}" srcOrd="6" destOrd="0" presId="urn:microsoft.com/office/officeart/2005/8/layout/orgChart1"/>
+    <dgm:cxn modelId="{6596E336-357C-4E36-9147-F2DAEEA2679B}" type="presParOf" srcId="{F3964F77-8FF8-41BC-8259-1E7C6FF40C3E}" destId="{2F0BFA17-DFD7-4057-ADD2-80A8599B2329}" srcOrd="7" destOrd="0" presId="urn:microsoft.com/office/officeart/2005/8/layout/orgChart1"/>
+    <dgm:cxn modelId="{F3862503-DF53-4421-B82D-135F1EAF315F}" type="presParOf" srcId="{2F0BFA17-DFD7-4057-ADD2-80A8599B2329}" destId="{98610F70-4B39-40D2-8DDC-DBC3BD1E7E35}" srcOrd="0" destOrd="0" presId="urn:microsoft.com/office/officeart/2005/8/layout/orgChart1"/>
+    <dgm:cxn modelId="{2286D60B-14B4-4426-A9BC-97BEADFD7399}" type="presParOf" srcId="{98610F70-4B39-40D2-8DDC-DBC3BD1E7E35}" destId="{505E50DA-28E7-4458-80AE-ECD406484970}" srcOrd="0" destOrd="0" presId="urn:microsoft.com/office/officeart/2005/8/layout/orgChart1"/>
+    <dgm:cxn modelId="{CAE038F3-3A25-4A0F-BCC7-16406874C57F}" type="presParOf" srcId="{98610F70-4B39-40D2-8DDC-DBC3BD1E7E35}" destId="{3588D601-2B96-4550-91BC-5D76A783CBE3}" srcOrd="1" destOrd="0" presId="urn:microsoft.com/office/officeart/2005/8/layout/orgChart1"/>
+    <dgm:cxn modelId="{1296996D-27C6-433E-B35A-AD8B253D20BD}" type="presParOf" srcId="{2F0BFA17-DFD7-4057-ADD2-80A8599B2329}" destId="{7FAC3BA7-B222-4AB9-919D-F0C3EC8C5ECC}" srcOrd="1" destOrd="0" presId="urn:microsoft.com/office/officeart/2005/8/layout/orgChart1"/>
+    <dgm:cxn modelId="{D616F371-7D4E-4FE7-994B-0ADAAD4EAC01}" type="presParOf" srcId="{2F0BFA17-DFD7-4057-ADD2-80A8599B2329}" destId="{B3662577-1249-4004-BDBB-AB391AE5D4B2}" srcOrd="2" destOrd="0" presId="urn:microsoft.com/office/officeart/2005/8/layout/orgChart1"/>
+    <dgm:cxn modelId="{1722BC5F-81DB-40E6-A106-15C1784321F5}" type="presParOf" srcId="{054ED10C-F711-42DB-ACA0-D92851FC0A68}" destId="{6DC63F54-324F-4B11-AE87-7E55AF6CC3FA}" srcOrd="2" destOrd="0" presId="urn:microsoft.com/office/officeart/2005/8/layout/orgChart1"/>
+    <dgm:cxn modelId="{8A30CAF6-9F92-4D1D-8FD4-5AD53550469F}" type="presParOf" srcId="{ED335E9D-B85B-49EF-B520-0BCB31BEC41A}" destId="{CDE315F7-0512-46D3-9A9E-D39C37F0D4A9}" srcOrd="4" destOrd="0" presId="urn:microsoft.com/office/officeart/2005/8/layout/orgChart1"/>
+    <dgm:cxn modelId="{CD427F9F-DC8F-43BF-AC99-C3FDAAA98A3D}" type="presParOf" srcId="{ED335E9D-B85B-49EF-B520-0BCB31BEC41A}" destId="{D694F543-489B-4999-BEE6-B367C4154B47}" srcOrd="5" destOrd="0" presId="urn:microsoft.com/office/officeart/2005/8/layout/orgChart1"/>
+    <dgm:cxn modelId="{AFA25E53-D49C-47AC-B7FF-FF5FB7CDA510}" type="presParOf" srcId="{D694F543-489B-4999-BEE6-B367C4154B47}" destId="{EAE3026B-FE53-4A9E-B0B0-1B774D77A8B6}" srcOrd="0" destOrd="0" presId="urn:microsoft.com/office/officeart/2005/8/layout/orgChart1"/>
+    <dgm:cxn modelId="{096DAE72-8FF1-45DC-BCF3-FFD24077408E}" type="presParOf" srcId="{EAE3026B-FE53-4A9E-B0B0-1B774D77A8B6}" destId="{A3B12017-9F85-4526-961E-ADF109F0CED6}" srcOrd="0" destOrd="0" presId="urn:microsoft.com/office/officeart/2005/8/layout/orgChart1"/>
+    <dgm:cxn modelId="{0159A53E-DF4D-4CAF-8FA5-45F835E7F7E1}" type="presParOf" srcId="{EAE3026B-FE53-4A9E-B0B0-1B774D77A8B6}" destId="{CAA0C0DD-BD28-46A3-B19E-B24F9B58F75B}" srcOrd="1" destOrd="0" presId="urn:microsoft.com/office/officeart/2005/8/layout/orgChart1"/>
+    <dgm:cxn modelId="{E8B7DA1F-3E40-4995-AFB6-C0ACDADA07F1}" type="presParOf" srcId="{D694F543-489B-4999-BEE6-B367C4154B47}" destId="{EAA16D5C-7B59-42D5-B704-97169CEA879A}" srcOrd="1" destOrd="0" presId="urn:microsoft.com/office/officeart/2005/8/layout/orgChart1"/>
+    <dgm:cxn modelId="{B66B5EE2-A528-42F6-88CF-89755202EEDC}" type="presParOf" srcId="{EAA16D5C-7B59-42D5-B704-97169CEA879A}" destId="{2AFB4752-C999-4246-84AE-6399795608DD}" srcOrd="0" destOrd="0" presId="urn:microsoft.com/office/officeart/2005/8/layout/orgChart1"/>
+    <dgm:cxn modelId="{715CB224-E5A7-47AB-B330-C85FB456E03F}" type="presParOf" srcId="{EAA16D5C-7B59-42D5-B704-97169CEA879A}" destId="{2CA0CA00-C054-4198-9855-F8DF7787F16A}" srcOrd="1" destOrd="0" presId="urn:microsoft.com/office/officeart/2005/8/layout/orgChart1"/>
+    <dgm:cxn modelId="{5D8C7C12-623E-4DB5-BE06-4439945BF64A}" type="presParOf" srcId="{2CA0CA00-C054-4198-9855-F8DF7787F16A}" destId="{42362CCA-ACAA-4683-829D-9FB2E8A6E338}" srcOrd="0" destOrd="0" presId="urn:microsoft.com/office/officeart/2005/8/layout/orgChart1"/>
+    <dgm:cxn modelId="{C393BCF9-31C7-4D32-9CA8-2D345E825B28}" type="presParOf" srcId="{42362CCA-ACAA-4683-829D-9FB2E8A6E338}" destId="{C347FF96-E2C3-4761-943F-CF3A6FAA74EC}" srcOrd="0" destOrd="0" presId="urn:microsoft.com/office/officeart/2005/8/layout/orgChart1"/>
+    <dgm:cxn modelId="{A45AFA0A-CC28-41C5-A47A-63DE478CECCF}" type="presParOf" srcId="{42362CCA-ACAA-4683-829D-9FB2E8A6E338}" destId="{04E82786-14DF-4B9E-BF05-9ACB653147BC}" srcOrd="1" destOrd="0" presId="urn:microsoft.com/office/officeart/2005/8/layout/orgChart1"/>
+    <dgm:cxn modelId="{DF1EBC07-FBD1-483D-972E-CF1A01895387}" type="presParOf" srcId="{2CA0CA00-C054-4198-9855-F8DF7787F16A}" destId="{686271A4-FB4C-4EFB-AF22-6156C7D8AA1B}" srcOrd="1" destOrd="0" presId="urn:microsoft.com/office/officeart/2005/8/layout/orgChart1"/>
+    <dgm:cxn modelId="{F21A4B43-C79D-4049-AA21-9F1E92DB66F8}" type="presParOf" srcId="{686271A4-FB4C-4EFB-AF22-6156C7D8AA1B}" destId="{2F5F7B75-AAB4-41CA-BEBC-5C53A29F40F3}" srcOrd="0" destOrd="0" presId="urn:microsoft.com/office/officeart/2005/8/layout/orgChart1"/>
+    <dgm:cxn modelId="{2602E66A-7E71-4663-AE69-62145C5AEB74}" type="presParOf" srcId="{686271A4-FB4C-4EFB-AF22-6156C7D8AA1B}" destId="{8F16DBB6-C5AC-4546-B3D1-B9E39CCF1552}" srcOrd="1" destOrd="0" presId="urn:microsoft.com/office/officeart/2005/8/layout/orgChart1"/>
+    <dgm:cxn modelId="{5F99D61C-21E1-4AF4-BD2C-0F9D78B04A00}" type="presParOf" srcId="{8F16DBB6-C5AC-4546-B3D1-B9E39CCF1552}" destId="{CE31589A-7FD9-48EF-A321-58621346ED41}" srcOrd="0" destOrd="0" presId="urn:microsoft.com/office/officeart/2005/8/layout/orgChart1"/>
+    <dgm:cxn modelId="{B6FA1DFC-207B-4BF5-B3DD-583824BA6901}" type="presParOf" srcId="{CE31589A-7FD9-48EF-A321-58621346ED41}" destId="{4D9991CA-3C31-4D13-856A-766235FFFDC6}" srcOrd="0" destOrd="0" presId="urn:microsoft.com/office/officeart/2005/8/layout/orgChart1"/>
+    <dgm:cxn modelId="{D5100BC6-D602-42F7-B0D4-E2B33D77DBBD}" type="presParOf" srcId="{CE31589A-7FD9-48EF-A321-58621346ED41}" destId="{AEE97BBC-777C-44CA-88CD-CD6A9B8C6B9C}" srcOrd="1" destOrd="0" presId="urn:microsoft.com/office/officeart/2005/8/layout/orgChart1"/>
+    <dgm:cxn modelId="{199B88C4-FCB6-4664-9ED9-40FDA580D705}" type="presParOf" srcId="{8F16DBB6-C5AC-4546-B3D1-B9E39CCF1552}" destId="{987BAE44-0281-460A-BCD0-4E27AAB50144}" srcOrd="1" destOrd="0" presId="urn:microsoft.com/office/officeart/2005/8/layout/orgChart1"/>
+    <dgm:cxn modelId="{6AE9197E-24C4-4C59-8B56-4A6A7DFA3C3B}" type="presParOf" srcId="{8F16DBB6-C5AC-4546-B3D1-B9E39CCF1552}" destId="{B1AEE601-89A9-42BE-9232-4908586A41C0}" srcOrd="2" destOrd="0" presId="urn:microsoft.com/office/officeart/2005/8/layout/orgChart1"/>
+    <dgm:cxn modelId="{F287A8C0-F79D-4ADA-B65E-6EB181B76651}" type="presParOf" srcId="{686271A4-FB4C-4EFB-AF22-6156C7D8AA1B}" destId="{2CD188BF-8542-45AB-B54B-9D39FCAF1149}" srcOrd="2" destOrd="0" presId="urn:microsoft.com/office/officeart/2005/8/layout/orgChart1"/>
+    <dgm:cxn modelId="{C9D93F5F-6882-4832-AF64-D9DC9C8BBFB5}" type="presParOf" srcId="{686271A4-FB4C-4EFB-AF22-6156C7D8AA1B}" destId="{679FD84A-8529-4B28-A548-146ECA28F390}" srcOrd="3" destOrd="0" presId="urn:microsoft.com/office/officeart/2005/8/layout/orgChart1"/>
+    <dgm:cxn modelId="{F1385340-2DCF-42B7-B4ED-0E636E0597C9}" type="presParOf" srcId="{679FD84A-8529-4B28-A548-146ECA28F390}" destId="{DCB9BA09-6279-4E58-87AE-B5F4CA647734}" srcOrd="0" destOrd="0" presId="urn:microsoft.com/office/officeart/2005/8/layout/orgChart1"/>
+    <dgm:cxn modelId="{D192A63F-D38D-4F62-8185-0842B08027E2}" type="presParOf" srcId="{DCB9BA09-6279-4E58-87AE-B5F4CA647734}" destId="{51E321CF-5B7D-45D7-8FD9-5A6924BA192D}" srcOrd="0" destOrd="0" presId="urn:microsoft.com/office/officeart/2005/8/layout/orgChart1"/>
+    <dgm:cxn modelId="{7BFA9B57-671F-41F8-8348-E5DCD22F5FCB}" type="presParOf" srcId="{DCB9BA09-6279-4E58-87AE-B5F4CA647734}" destId="{5FBF9A6D-D95F-4716-9A19-6FB15E96BAAC}" srcOrd="1" destOrd="0" presId="urn:microsoft.com/office/officeart/2005/8/layout/orgChart1"/>
+    <dgm:cxn modelId="{80E72C8A-79DE-402D-8998-53DCADA2FF45}" type="presParOf" srcId="{679FD84A-8529-4B28-A548-146ECA28F390}" destId="{0A623657-403D-487A-85BB-0A761EC10239}" srcOrd="1" destOrd="0" presId="urn:microsoft.com/office/officeart/2005/8/layout/orgChart1"/>
+    <dgm:cxn modelId="{559393ED-187E-4A36-A2E8-B8B31745CEC7}" type="presParOf" srcId="{679FD84A-8529-4B28-A548-146ECA28F390}" destId="{52832DCE-F2D7-4D01-8A2E-F66BD1357852}" srcOrd="2" destOrd="0" presId="urn:microsoft.com/office/officeart/2005/8/layout/orgChart1"/>
+    <dgm:cxn modelId="{F578112A-2A70-4DE7-8C75-B4B2FC936AC3}" type="presParOf" srcId="{686271A4-FB4C-4EFB-AF22-6156C7D8AA1B}" destId="{5E2A4D84-9E8F-4614-89F2-8741BE32A73A}" srcOrd="4" destOrd="0" presId="urn:microsoft.com/office/officeart/2005/8/layout/orgChart1"/>
+    <dgm:cxn modelId="{B4B39C5A-AFD3-4436-8647-392E8B70A132}" type="presParOf" srcId="{686271A4-FB4C-4EFB-AF22-6156C7D8AA1B}" destId="{BF6C9EA0-EA53-4CD6-8D01-4B24D1EEF722}" srcOrd="5" destOrd="0" presId="urn:microsoft.com/office/officeart/2005/8/layout/orgChart1"/>
+    <dgm:cxn modelId="{4E52BE81-5431-4BCA-8929-8B0C9B5FC432}" type="presParOf" srcId="{BF6C9EA0-EA53-4CD6-8D01-4B24D1EEF722}" destId="{457088E8-BD75-4A00-AD2F-42FF84A5DD43}" srcOrd="0" destOrd="0" presId="urn:microsoft.com/office/officeart/2005/8/layout/orgChart1"/>
+    <dgm:cxn modelId="{53E3C2CE-4691-45FE-AEDF-10953303EEFD}" type="presParOf" srcId="{457088E8-BD75-4A00-AD2F-42FF84A5DD43}" destId="{83D7E81B-E5A4-408C-801D-CCC9732BA8A0}" srcOrd="0" destOrd="0" presId="urn:microsoft.com/office/officeart/2005/8/layout/orgChart1"/>
+    <dgm:cxn modelId="{6E59DB39-CA0A-4A82-A667-D86A3463FFD5}" type="presParOf" srcId="{457088E8-BD75-4A00-AD2F-42FF84A5DD43}" destId="{F2E6938E-C09B-4385-BFCA-523F154F730B}" srcOrd="1" destOrd="0" presId="urn:microsoft.com/office/officeart/2005/8/layout/orgChart1"/>
+    <dgm:cxn modelId="{3D14DE6B-55BB-40CC-AC45-AA04B0B10611}" type="presParOf" srcId="{BF6C9EA0-EA53-4CD6-8D01-4B24D1EEF722}" destId="{B676B6DE-2792-421E-A625-FC91F68D98DA}" srcOrd="1" destOrd="0" presId="urn:microsoft.com/office/officeart/2005/8/layout/orgChart1"/>
+    <dgm:cxn modelId="{475E417B-32F6-468F-9AEE-012D8E39F269}" type="presParOf" srcId="{BF6C9EA0-EA53-4CD6-8D01-4B24D1EEF722}" destId="{011CE19C-52DF-477C-A5F7-6247766C0E5E}" srcOrd="2" destOrd="0" presId="urn:microsoft.com/office/officeart/2005/8/layout/orgChart1"/>
+    <dgm:cxn modelId="{A8A2CB1C-34F6-49F2-8F97-03EA795A85C8}" type="presParOf" srcId="{686271A4-FB4C-4EFB-AF22-6156C7D8AA1B}" destId="{B7FE7DA0-A27D-4E19-9BC5-B03DC97517E5}" srcOrd="6" destOrd="0" presId="urn:microsoft.com/office/officeart/2005/8/layout/orgChart1"/>
+    <dgm:cxn modelId="{34459C5B-D8B1-4465-B8E0-61C9A924BC8B}" type="presParOf" srcId="{686271A4-FB4C-4EFB-AF22-6156C7D8AA1B}" destId="{0C64CC6C-7BFB-44C6-A8C4-6E7C15ADC3FE}" srcOrd="7" destOrd="0" presId="urn:microsoft.com/office/officeart/2005/8/layout/orgChart1"/>
+    <dgm:cxn modelId="{BA5DC772-CC12-41EB-830D-B6FE79107F24}" type="presParOf" srcId="{0C64CC6C-7BFB-44C6-A8C4-6E7C15ADC3FE}" destId="{A7CCC213-F4EA-4B1D-996E-D95D741B0E39}" srcOrd="0" destOrd="0" presId="urn:microsoft.com/office/officeart/2005/8/layout/orgChart1"/>
+    <dgm:cxn modelId="{9B2EB7B8-0AA7-4FF5-953A-47396F001930}" type="presParOf" srcId="{A7CCC213-F4EA-4B1D-996E-D95D741B0E39}" destId="{54142FB1-8E3C-434C-B515-C1B114DFDBC8}" srcOrd="0" destOrd="0" presId="urn:microsoft.com/office/officeart/2005/8/layout/orgChart1"/>
+    <dgm:cxn modelId="{CC13E109-32CC-4123-9907-1106B6EA2C0A}" type="presParOf" srcId="{A7CCC213-F4EA-4B1D-996E-D95D741B0E39}" destId="{40E99564-6837-44D0-B00F-C7D75443F9A2}" srcOrd="1" destOrd="0" presId="urn:microsoft.com/office/officeart/2005/8/layout/orgChart1"/>
+    <dgm:cxn modelId="{CE64E9C0-E193-4624-9627-B1DEDEA8B85B}" type="presParOf" srcId="{0C64CC6C-7BFB-44C6-A8C4-6E7C15ADC3FE}" destId="{C9039413-BA00-4347-BD6E-1D45046CD3F3}" srcOrd="1" destOrd="0" presId="urn:microsoft.com/office/officeart/2005/8/layout/orgChart1"/>
+    <dgm:cxn modelId="{E8E3D195-8AB8-410D-8038-AF58B1A0FFD9}" type="presParOf" srcId="{0C64CC6C-7BFB-44C6-A8C4-6E7C15ADC3FE}" destId="{9A96EB33-7F31-42C0-A510-5BC6C8F01931}" srcOrd="2" destOrd="0" presId="urn:microsoft.com/office/officeart/2005/8/layout/orgChart1"/>
+    <dgm:cxn modelId="{0F808611-8535-47F4-8692-98A651EFA0F0}" type="presParOf" srcId="{686271A4-FB4C-4EFB-AF22-6156C7D8AA1B}" destId="{F892323D-41E6-475A-9C87-57ADA3F419AC}" srcOrd="8" destOrd="0" presId="urn:microsoft.com/office/officeart/2005/8/layout/orgChart1"/>
+    <dgm:cxn modelId="{879A7AEC-9234-4320-8807-E8BA1A447B18}" type="presParOf" srcId="{686271A4-FB4C-4EFB-AF22-6156C7D8AA1B}" destId="{D51E8B96-751D-495A-AE38-B9F5488B4D66}" srcOrd="9" destOrd="0" presId="urn:microsoft.com/office/officeart/2005/8/layout/orgChart1"/>
+    <dgm:cxn modelId="{A65C82AD-8D55-425D-9B54-DF061A596AC0}" type="presParOf" srcId="{D51E8B96-751D-495A-AE38-B9F5488B4D66}" destId="{C345AAE2-5B90-420B-962E-EF5C757EA272}" srcOrd="0" destOrd="0" presId="urn:microsoft.com/office/officeart/2005/8/layout/orgChart1"/>
+    <dgm:cxn modelId="{05DF20A5-DE0B-4E7D-91D7-133D5E64241F}" type="presParOf" srcId="{C345AAE2-5B90-420B-962E-EF5C757EA272}" destId="{470528F7-81A6-421F-882F-197888845164}" srcOrd="0" destOrd="0" presId="urn:microsoft.com/office/officeart/2005/8/layout/orgChart1"/>
+    <dgm:cxn modelId="{1A1E2156-1587-4D17-B2BF-F2024088FC6A}" type="presParOf" srcId="{C345AAE2-5B90-420B-962E-EF5C757EA272}" destId="{234006E9-42B4-44E0-AACE-68643BCA7B7D}" srcOrd="1" destOrd="0" presId="urn:microsoft.com/office/officeart/2005/8/layout/orgChart1"/>
+    <dgm:cxn modelId="{B9E7D8BA-CD3D-49C6-A467-A4C0D42499D3}" type="presParOf" srcId="{D51E8B96-751D-495A-AE38-B9F5488B4D66}" destId="{DEA00348-8CA7-46F2-8B96-610C26ABB4C9}" srcOrd="1" destOrd="0" presId="urn:microsoft.com/office/officeart/2005/8/layout/orgChart1"/>
+    <dgm:cxn modelId="{0E3A67DD-F4C1-4D01-8087-93F734D02CBF}" type="presParOf" srcId="{D51E8B96-751D-495A-AE38-B9F5488B4D66}" destId="{EF56B6D3-6C25-4810-8910-CE114A2F31FA}" srcOrd="2" destOrd="0" presId="urn:microsoft.com/office/officeart/2005/8/layout/orgChart1"/>
+    <dgm:cxn modelId="{A90A5FC7-79F3-46FA-A115-C7445C237AA6}" type="presParOf" srcId="{686271A4-FB4C-4EFB-AF22-6156C7D8AA1B}" destId="{20F972A2-47B2-4C07-B749-69AFB32F75A4}" srcOrd="10" destOrd="0" presId="urn:microsoft.com/office/officeart/2005/8/layout/orgChart1"/>
+    <dgm:cxn modelId="{0BCED5D0-84B3-425D-931F-6E6CAD05502C}" type="presParOf" srcId="{686271A4-FB4C-4EFB-AF22-6156C7D8AA1B}" destId="{46F9C3BF-4D2B-4DF8-B322-83F799A890A6}" srcOrd="11" destOrd="0" presId="urn:microsoft.com/office/officeart/2005/8/layout/orgChart1"/>
+    <dgm:cxn modelId="{BEE89AD0-08AF-4F1E-8F5D-3A833CC6C88D}" type="presParOf" srcId="{46F9C3BF-4D2B-4DF8-B322-83F799A890A6}" destId="{05F5BCCD-DBC6-4E6E-8222-72FAF1D51FB8}" srcOrd="0" destOrd="0" presId="urn:microsoft.com/office/officeart/2005/8/layout/orgChart1"/>
+    <dgm:cxn modelId="{DAF4F1B6-25A2-4051-BF6C-940CD37E50BD}" type="presParOf" srcId="{05F5BCCD-DBC6-4E6E-8222-72FAF1D51FB8}" destId="{7A70C74C-F938-43CB-86D2-1025605387BF}" srcOrd="0" destOrd="0" presId="urn:microsoft.com/office/officeart/2005/8/layout/orgChart1"/>
+    <dgm:cxn modelId="{EF4009CA-CE16-4CCD-A357-C8C4DD5E8B4F}" type="presParOf" srcId="{05F5BCCD-DBC6-4E6E-8222-72FAF1D51FB8}" destId="{B18ADAEE-C7DD-4EE4-AF44-D3F336532252}" srcOrd="1" destOrd="0" presId="urn:microsoft.com/office/officeart/2005/8/layout/orgChart1"/>
+    <dgm:cxn modelId="{8543BC85-3D0A-4A26-8E82-D9EA76FEED82}" type="presParOf" srcId="{46F9C3BF-4D2B-4DF8-B322-83F799A890A6}" destId="{3BB9717F-594B-4780-949D-439B8CE3D289}" srcOrd="1" destOrd="0" presId="urn:microsoft.com/office/officeart/2005/8/layout/orgChart1"/>
+    <dgm:cxn modelId="{5F20D587-EAFC-454B-9875-91914D6A785D}" type="presParOf" srcId="{46F9C3BF-4D2B-4DF8-B322-83F799A890A6}" destId="{40CEED07-2091-4CAC-B471-2354F84AF5F4}" srcOrd="2" destOrd="0" presId="urn:microsoft.com/office/officeart/2005/8/layout/orgChart1"/>
+    <dgm:cxn modelId="{10594CBE-F92C-46FD-AFBA-99AF7E6031DC}" type="presParOf" srcId="{686271A4-FB4C-4EFB-AF22-6156C7D8AA1B}" destId="{1FDEE7D9-F159-4AAD-B2DF-E5824A15411C}" srcOrd="12" destOrd="0" presId="urn:microsoft.com/office/officeart/2005/8/layout/orgChart1"/>
+    <dgm:cxn modelId="{AB2C9FA2-98ED-4D1C-BF0B-DFE3EBA43C00}" type="presParOf" srcId="{686271A4-FB4C-4EFB-AF22-6156C7D8AA1B}" destId="{DB235BE9-6E65-490F-B727-A7EBC158EF2D}" srcOrd="13" destOrd="0" presId="urn:microsoft.com/office/officeart/2005/8/layout/orgChart1"/>
+    <dgm:cxn modelId="{C9A9D04D-7DEC-440A-ABEE-842D5B6937FD}" type="presParOf" srcId="{DB235BE9-6E65-490F-B727-A7EBC158EF2D}" destId="{CA18A6F4-14D0-444E-A27F-7213C58BCE46}" srcOrd="0" destOrd="0" presId="urn:microsoft.com/office/officeart/2005/8/layout/orgChart1"/>
+    <dgm:cxn modelId="{43A0277E-DBEF-4BBB-A886-640E9FA1D0A9}" type="presParOf" srcId="{CA18A6F4-14D0-444E-A27F-7213C58BCE46}" destId="{3486197A-0613-4BC2-A315-810ED5BD6D59}" srcOrd="0" destOrd="0" presId="urn:microsoft.com/office/officeart/2005/8/layout/orgChart1"/>
+    <dgm:cxn modelId="{0A055899-7C99-4F9B-9925-24E0C64CAD52}" type="presParOf" srcId="{CA18A6F4-14D0-444E-A27F-7213C58BCE46}" destId="{E1852D5F-3711-463D-8D5C-42656039A725}" srcOrd="1" destOrd="0" presId="urn:microsoft.com/office/officeart/2005/8/layout/orgChart1"/>
+    <dgm:cxn modelId="{EB4793EA-2C2D-4544-A6E8-FF5371D1B1B5}" type="presParOf" srcId="{DB235BE9-6E65-490F-B727-A7EBC158EF2D}" destId="{A41D16EC-BDA1-42E2-AEAA-7DB7EC52860F}" srcOrd="1" destOrd="0" presId="urn:microsoft.com/office/officeart/2005/8/layout/orgChart1"/>
+    <dgm:cxn modelId="{E0558D6F-C803-49C7-A46F-34F811CA96B5}" type="presParOf" srcId="{DB235BE9-6E65-490F-B727-A7EBC158EF2D}" destId="{00C664CD-246D-4681-AA79-D8D99074BF87}" srcOrd="2" destOrd="0" presId="urn:microsoft.com/office/officeart/2005/8/layout/orgChart1"/>
+    <dgm:cxn modelId="{543CADA0-E2DF-49E6-BB13-AB94820B3404}" type="presParOf" srcId="{2CA0CA00-C054-4198-9855-F8DF7787F16A}" destId="{69EC6A6C-E23A-49D6-B270-38698F093072}" srcOrd="2" destOrd="0" presId="urn:microsoft.com/office/officeart/2005/8/layout/orgChart1"/>
+    <dgm:cxn modelId="{3BF1C737-A0A2-465B-9DE6-861BDD073D5B}" type="presParOf" srcId="{EAA16D5C-7B59-42D5-B704-97169CEA879A}" destId="{D07F26C1-B16F-4C5A-A6B9-EC84BA8BC170}" srcOrd="2" destOrd="0" presId="urn:microsoft.com/office/officeart/2005/8/layout/orgChart1"/>
+    <dgm:cxn modelId="{6D3F76E0-A888-4EF7-91CE-29F4FECBCF73}" type="presParOf" srcId="{EAA16D5C-7B59-42D5-B704-97169CEA879A}" destId="{1A337634-1E92-480E-ACED-32D6401607AF}" srcOrd="3" destOrd="0" presId="urn:microsoft.com/office/officeart/2005/8/layout/orgChart1"/>
+    <dgm:cxn modelId="{7CE014F1-BED2-4F18-8BF3-F460C4B2CD0C}" type="presParOf" srcId="{1A337634-1E92-480E-ACED-32D6401607AF}" destId="{7A0A1832-C94C-4A6D-9030-0E41D223CB82}" srcOrd="0" destOrd="0" presId="urn:microsoft.com/office/officeart/2005/8/layout/orgChart1"/>
+    <dgm:cxn modelId="{952FC196-42A8-4800-AB80-CEFDE4203642}" type="presParOf" srcId="{7A0A1832-C94C-4A6D-9030-0E41D223CB82}" destId="{EAEAA6E2-54B7-438C-A80F-EE5463E0BAD9}" srcOrd="0" destOrd="0" presId="urn:microsoft.com/office/officeart/2005/8/layout/orgChart1"/>
+    <dgm:cxn modelId="{F54D601F-6A23-4A53-B138-84E210A24977}" type="presParOf" srcId="{7A0A1832-C94C-4A6D-9030-0E41D223CB82}" destId="{ECF9B55B-8908-4E2D-8A51-E171B231DB24}" srcOrd="1" destOrd="0" presId="urn:microsoft.com/office/officeart/2005/8/layout/orgChart1"/>
+    <dgm:cxn modelId="{5CDB2718-796F-469B-A95E-E217E87239FF}" type="presParOf" srcId="{1A337634-1E92-480E-ACED-32D6401607AF}" destId="{D9482303-0C84-4D78-B535-621851043404}" srcOrd="1" destOrd="0" presId="urn:microsoft.com/office/officeart/2005/8/layout/orgChart1"/>
+    <dgm:cxn modelId="{EEC3ACE0-11E0-4E42-9F8B-49E6A6F8F707}" type="presParOf" srcId="{1A337634-1E92-480E-ACED-32D6401607AF}" destId="{0595E866-E62F-4245-BCB2-0A41B48A1AE1}" srcOrd="2" destOrd="0" presId="urn:microsoft.com/office/officeart/2005/8/layout/orgChart1"/>
+    <dgm:cxn modelId="{DB7232E0-295A-442F-82B4-3C80C65A624D}" type="presParOf" srcId="{EAA16D5C-7B59-42D5-B704-97169CEA879A}" destId="{0092A66F-5E87-486A-94B1-231B3BAA7574}" srcOrd="4" destOrd="0" presId="urn:microsoft.com/office/officeart/2005/8/layout/orgChart1"/>
+    <dgm:cxn modelId="{2FB0D1DB-4437-4654-8F71-0E34663701F7}" type="presParOf" srcId="{EAA16D5C-7B59-42D5-B704-97169CEA879A}" destId="{5958296C-7CC6-4D80-8E9B-6D66114A40CA}" srcOrd="5" destOrd="0" presId="urn:microsoft.com/office/officeart/2005/8/layout/orgChart1"/>
+    <dgm:cxn modelId="{7FE5DC07-3E47-42D9-A580-74041988F96A}" type="presParOf" srcId="{5958296C-7CC6-4D80-8E9B-6D66114A40CA}" destId="{92086B26-273A-4268-8985-7BFF387E7F0B}" srcOrd="0" destOrd="0" presId="urn:microsoft.com/office/officeart/2005/8/layout/orgChart1"/>
+    <dgm:cxn modelId="{8756F905-F75E-4CF9-95ED-813EFDF66FBB}" type="presParOf" srcId="{92086B26-273A-4268-8985-7BFF387E7F0B}" destId="{4D075917-B263-44C9-B0C5-AA798667B18A}" srcOrd="0" destOrd="0" presId="urn:microsoft.com/office/officeart/2005/8/layout/orgChart1"/>
+    <dgm:cxn modelId="{2514E2FA-5BCE-476C-830D-78EA92156935}" type="presParOf" srcId="{92086B26-273A-4268-8985-7BFF387E7F0B}" destId="{754AA002-4FC9-4139-BA19-CE3BA6EC008F}" srcOrd="1" destOrd="0" presId="urn:microsoft.com/office/officeart/2005/8/layout/orgChart1"/>
+    <dgm:cxn modelId="{4A03EAAF-BA58-4540-A165-A271AF584F23}" type="presParOf" srcId="{5958296C-7CC6-4D80-8E9B-6D66114A40CA}" destId="{97987C1E-0C16-4FFA-A097-17094A3D9600}" srcOrd="1" destOrd="0" presId="urn:microsoft.com/office/officeart/2005/8/layout/orgChart1"/>
+    <dgm:cxn modelId="{A7D646D0-687F-4C1A-97F3-0533998858B2}" type="presParOf" srcId="{5958296C-7CC6-4D80-8E9B-6D66114A40CA}" destId="{60B7FB11-19CF-4BD6-9BD1-B5AC8BEB746D}" srcOrd="2" destOrd="0" presId="urn:microsoft.com/office/officeart/2005/8/layout/orgChart1"/>
+    <dgm:cxn modelId="{6418AE17-24EF-4D59-AE6C-428E82FA76E4}" type="presParOf" srcId="{EAA16D5C-7B59-42D5-B704-97169CEA879A}" destId="{BB17953F-92C0-4284-808D-7F052898C251}" srcOrd="6" destOrd="0" presId="urn:microsoft.com/office/officeart/2005/8/layout/orgChart1"/>
+    <dgm:cxn modelId="{52A7CA7C-20FC-4799-BA73-812E00A91730}" type="presParOf" srcId="{EAA16D5C-7B59-42D5-B704-97169CEA879A}" destId="{B03AF6D6-AA01-4FB5-94F9-6BCE581B1CC4}" srcOrd="7" destOrd="0" presId="urn:microsoft.com/office/officeart/2005/8/layout/orgChart1"/>
+    <dgm:cxn modelId="{3D5B0901-E80E-45BB-A6A4-EF6F3298791D}" type="presParOf" srcId="{B03AF6D6-AA01-4FB5-94F9-6BCE581B1CC4}" destId="{DC0EF64D-B0DB-46CB-81AC-EBF78643B850}" srcOrd="0" destOrd="0" presId="urn:microsoft.com/office/officeart/2005/8/layout/orgChart1"/>
+    <dgm:cxn modelId="{CC431A87-31B9-4489-AD81-9B7C684801DC}" type="presParOf" srcId="{DC0EF64D-B0DB-46CB-81AC-EBF78643B850}" destId="{16C6FA17-FAE4-4F2E-8B99-7CCE35BFA7B2}" srcOrd="0" destOrd="0" presId="urn:microsoft.com/office/officeart/2005/8/layout/orgChart1"/>
+    <dgm:cxn modelId="{7FD2EB2A-2535-4A9F-AFCE-147DBEA5FF78}" type="presParOf" srcId="{DC0EF64D-B0DB-46CB-81AC-EBF78643B850}" destId="{998E3CAF-4642-4601-8578-59E5257B9125}" srcOrd="1" destOrd="0" presId="urn:microsoft.com/office/officeart/2005/8/layout/orgChart1"/>
+    <dgm:cxn modelId="{8ACF3917-4F9B-4EFB-A9C8-58BD44AAC9C1}" type="presParOf" srcId="{B03AF6D6-AA01-4FB5-94F9-6BCE581B1CC4}" destId="{11879F88-5BB8-4F94-A042-E5503A980D3C}" srcOrd="1" destOrd="0" presId="urn:microsoft.com/office/officeart/2005/8/layout/orgChart1"/>
+    <dgm:cxn modelId="{7132E2ED-3BD8-4520-B4D9-29783A0890A8}" type="presParOf" srcId="{B03AF6D6-AA01-4FB5-94F9-6BCE581B1CC4}" destId="{B94B3127-5696-448F-98E1-87FB71D0225A}" srcOrd="2" destOrd="0" presId="urn:microsoft.com/office/officeart/2005/8/layout/orgChart1"/>
+    <dgm:cxn modelId="{FF3F8823-7668-4A66-A46C-A5129F9F02DA}" type="presParOf" srcId="{D694F543-489B-4999-BEE6-B367C4154B47}" destId="{CA12EFCC-27F3-4D69-BDEF-75E8C3201149}" srcOrd="2" destOrd="0" presId="urn:microsoft.com/office/officeart/2005/8/layout/orgChart1"/>
+    <dgm:cxn modelId="{65B2896C-29DD-42F1-8F18-B5AEF9952C70}" type="presParOf" srcId="{ED335E9D-B85B-49EF-B520-0BCB31BEC41A}" destId="{5D9ADFFD-9AF6-4432-AFAF-04F35E399252}" srcOrd="6" destOrd="0" presId="urn:microsoft.com/office/officeart/2005/8/layout/orgChart1"/>
+    <dgm:cxn modelId="{8240DAC8-E667-4632-84D4-4E5037EF0512}" type="presParOf" srcId="{ED335E9D-B85B-49EF-B520-0BCB31BEC41A}" destId="{5CF8098A-4B17-424D-8046-49CE1E7832F8}" srcOrd="7" destOrd="0" presId="urn:microsoft.com/office/officeart/2005/8/layout/orgChart1"/>
+    <dgm:cxn modelId="{DE9F08E5-445E-4604-97BB-E37868999BCF}" type="presParOf" srcId="{5CF8098A-4B17-424D-8046-49CE1E7832F8}" destId="{AEEF90E9-EC1F-4849-9AF1-171FA12D881A}" srcOrd="0" destOrd="0" presId="urn:microsoft.com/office/officeart/2005/8/layout/orgChart1"/>
+    <dgm:cxn modelId="{2A44EECE-57BD-4495-A518-A1D452F67EEF}" type="presParOf" srcId="{AEEF90E9-EC1F-4849-9AF1-171FA12D881A}" destId="{0E1E4937-E9E9-4458-97AD-6339502F6152}" srcOrd="0" destOrd="0" presId="urn:microsoft.com/office/officeart/2005/8/layout/orgChart1"/>
+    <dgm:cxn modelId="{568E43A5-CECC-4F77-A11D-FCEB6D2671A2}" type="presParOf" srcId="{AEEF90E9-EC1F-4849-9AF1-171FA12D881A}" destId="{ABBE2284-450C-4062-9A02-AADB4F37C9B6}" srcOrd="1" destOrd="0" presId="urn:microsoft.com/office/officeart/2005/8/layout/orgChart1"/>
+    <dgm:cxn modelId="{B039139B-50F7-4993-BDB8-F432DB335312}" type="presParOf" srcId="{5CF8098A-4B17-424D-8046-49CE1E7832F8}" destId="{19D68155-7527-4618-AF01-AB3403EC7EAB}" srcOrd="1" destOrd="0" presId="urn:microsoft.com/office/officeart/2005/8/layout/orgChart1"/>
+    <dgm:cxn modelId="{5F393949-9047-4649-B3CB-A7A914D24EAE}" type="presParOf" srcId="{5CF8098A-4B17-424D-8046-49CE1E7832F8}" destId="{0E3BE2FB-34C3-4D16-9323-B818514FF4A6}" srcOrd="2" destOrd="0" presId="urn:microsoft.com/office/officeart/2005/8/layout/orgChart1"/>
+    <dgm:cxn modelId="{50FD8621-BC9C-4396-891A-CFF46E23ABD1}" type="presParOf" srcId="{7F212928-45BB-44B6-A0CE-A540121B8CB3}" destId="{C1CC7FED-EF0A-4B80-B68E-B34023E11740}" srcOrd="2" destOrd="0" presId="urn:microsoft.com/office/officeart/2005/8/layout/orgChart1"/>
   </dgm:cxnLst>
   <dgm:bg/>
   <dgm:whole/>
@@ -36587,7 +37189,7 @@
 </file>
 
 <file path=customXml/itemProps2.xml><?xml version="1.0" encoding="utf-8"?>
-<ds:datastoreItem xmlns:ds="http://schemas.openxmlformats.org/officeDocument/2006/customXml" ds:itemID="{E20121CF-FEF2-475D-8A55-128FEBCAE520}">
+<ds:datastoreItem xmlns:ds="http://schemas.openxmlformats.org/officeDocument/2006/customXml" ds:itemID="{6051CE20-4BA3-4DAC-9BF3-11C72FB3F293}">
   <ds:schemaRefs>
     <ds:schemaRef ds:uri="http://schemas.openxmlformats.org/officeDocument/2006/bibliography"/>
   </ds:schemaRefs>

</xml_diff>

<commit_message>
feat: ejemplo de solicitud de cambio
</commit_message>
<xml_diff>
--- a/Documentos/PGC.docx
+++ b/Documentos/PGC.docx
@@ -1,6 +1,6 @@
 
 <file path=word/document.xml><?xml version="1.0" encoding="utf-8"?>
-<w:document xmlns:wpc="http://schemas.microsoft.com/office/word/2010/wordprocessingCanvas" xmlns:cx="http://schemas.microsoft.com/office/drawing/2014/chartex" xmlns:cx1="http://schemas.microsoft.com/office/drawing/2015/9/8/chartex" xmlns:mc="http://schemas.openxmlformats.org/markup-compatibility/2006" xmlns:o="urn:schemas-microsoft-com:office:office" xmlns:r="http://schemas.openxmlformats.org/officeDocument/2006/relationships" xmlns:m="http://schemas.openxmlformats.org/officeDocument/2006/math" xmlns:v="urn:schemas-microsoft-com:vml" xmlns:wp14="http://schemas.microsoft.com/office/word/2010/wordprocessingDrawing" xmlns:wp="http://schemas.openxmlformats.org/drawingml/2006/wordprocessingDrawing" xmlns:w10="urn:schemas-microsoft-com:office:word" xmlns:w="http://schemas.openxmlformats.org/wordprocessingml/2006/main" xmlns:w14="http://schemas.microsoft.com/office/word/2010/wordml" xmlns:w15="http://schemas.microsoft.com/office/word/2012/wordml" xmlns:w16se="http://schemas.microsoft.com/office/word/2015/wordml/symex" xmlns:wpg="http://schemas.microsoft.com/office/word/2010/wordprocessingGroup" xmlns:wpi="http://schemas.microsoft.com/office/word/2010/wordprocessingInk" xmlns:wne="http://schemas.microsoft.com/office/word/2006/wordml" xmlns:wps="http://schemas.microsoft.com/office/word/2010/wordprocessingShape" mc:Ignorable="w14 w15 w16se wp14">
+<w:document xmlns:wpc="http://schemas.microsoft.com/office/word/2010/wordprocessingCanvas" xmlns:mc="http://schemas.openxmlformats.org/markup-compatibility/2006" xmlns:o="urn:schemas-microsoft-com:office:office" xmlns:r="http://schemas.openxmlformats.org/officeDocument/2006/relationships" xmlns:m="http://schemas.openxmlformats.org/officeDocument/2006/math" xmlns:v="urn:schemas-microsoft-com:vml" xmlns:wp14="http://schemas.microsoft.com/office/word/2010/wordprocessingDrawing" xmlns:wp="http://schemas.openxmlformats.org/drawingml/2006/wordprocessingDrawing" xmlns:w10="urn:schemas-microsoft-com:office:word" xmlns:w="http://schemas.openxmlformats.org/wordprocessingml/2006/main" xmlns:w14="http://schemas.microsoft.com/office/word/2010/wordml" xmlns:w15="http://schemas.microsoft.com/office/word/2012/wordml" xmlns:wpg="http://schemas.microsoft.com/office/word/2010/wordprocessingGroup" xmlns:wpi="http://schemas.microsoft.com/office/word/2010/wordprocessingInk" xmlns:wne="http://schemas.microsoft.com/office/word/2006/wordml" xmlns:wps="http://schemas.microsoft.com/office/word/2010/wordprocessingShape" mc:Ignorable="w14 w15 wp14">
   <w:body>
     <w:p>
       <w:pPr>
@@ -78,7 +78,7 @@
           <w:color w:val="3C8890"/>
           <w:sz w:val="52"/>
           <w:szCs w:val="52"/>
-          <w:lang w:val="es-MX" w:eastAsia="es-MX" w:bidi="ar-SA"/>
+          <w:lang w:eastAsia="es-PE" w:bidi="ar-SA"/>
         </w:rPr>
         <mc:AlternateContent>
           <mc:Choice Requires="wps">
@@ -771,7 +771,7 @@
         <w:rPr>
           <w:rFonts w:asciiTheme="minorHAnsi" w:hAnsiTheme="minorHAnsi" w:cstheme="minorHAnsi"/>
           <w:noProof/>
-          <w:lang w:val="es-MX" w:eastAsia="es-MX" w:bidi="ar-SA"/>
+          <w:lang w:eastAsia="es-PE" w:bidi="ar-SA"/>
         </w:rPr>
         <w:drawing>
           <wp:anchor distT="0" distB="8890" distL="114300" distR="121920" simplePos="0" relativeHeight="20" behindDoc="1" locked="0" layoutInCell="1" allowOverlap="1">
@@ -2333,11 +2333,10 @@
           <w:docPartUnique/>
         </w:docPartObj>
       </w:sdtPr>
-      <w:sdtEndPr/>
       <w:sdtContent>
         <w:p>
           <w:pPr>
-            <w:pStyle w:val="TtuloTDC"/>
+            <w:pStyle w:val="TtulodeTDC"/>
             <w:rPr>
               <w:rFonts w:asciiTheme="minorHAnsi" w:hAnsiTheme="minorHAnsi" w:cstheme="minorHAnsi"/>
             </w:rPr>
@@ -4448,7 +4447,7 @@
     </w:p>
     <w:p>
       <w:pPr>
-        <w:pStyle w:val="TtuloTDC"/>
+        <w:pStyle w:val="TtulodeTDC"/>
         <w:rPr>
           <w:rFonts w:asciiTheme="minorHAnsi" w:hAnsiTheme="minorHAnsi" w:cstheme="minorHAnsi"/>
         </w:rPr>
@@ -5210,6 +5209,7 @@
               <w:rPr>
                 <w:rFonts w:asciiTheme="minorHAnsi" w:hAnsiTheme="minorHAnsi" w:cstheme="minorHAnsi"/>
               </w:rPr>
+              <w:lastRenderedPageBreak/>
               <w:t>Equipo de desarrollo</w:t>
             </w:r>
           </w:p>
@@ -5546,6 +5546,7 @@
       </w:pPr>
       <w:bookmarkStart w:id="5" w:name="_Toc527907808"/>
       <w:r>
+        <w:lastRenderedPageBreak/>
         <w:t>Políticas, Directrices y Procedimientos</w:t>
       </w:r>
       <w:bookmarkEnd w:id="5"/>
@@ -5634,7 +5635,6 @@
           <w:rFonts w:asciiTheme="minorHAnsi" w:hAnsiTheme="minorHAnsi" w:cstheme="minorHAnsi"/>
           <w:color w:val="00000A"/>
         </w:rPr>
-        <w:lastRenderedPageBreak/>
         <w:t>POLÍTICAS  Y DIRECTRICES</w:t>
       </w:r>
       <w:bookmarkEnd w:id="6"/>
@@ -5659,6 +5659,7 @@
           <w:rFonts w:asciiTheme="minorHAnsi" w:hAnsiTheme="minorHAnsi" w:cstheme="minorHAnsi"/>
           <w:color w:val="00000A"/>
         </w:rPr>
+        <w:lastRenderedPageBreak/>
         <w:t>La política en relación a la gestión de las configuraciones, se enumera en las siguientes sentencias:</w:t>
       </w:r>
     </w:p>
@@ -6220,6 +6221,7 @@
           <w:sz w:val="24"/>
           <w:szCs w:val="24"/>
         </w:rPr>
+        <w:lastRenderedPageBreak/>
         <w:t>El desarrollo de la aplicación será únicamente nuestro, pudiendo decidir qué parte de nuestro proyecto compartimos y con quién.</w:t>
       </w:r>
     </w:p>
@@ -6527,7 +6529,7 @@
         <w:rPr>
           <w:rFonts w:asciiTheme="minorHAnsi" w:hAnsiTheme="minorHAnsi" w:cstheme="minorHAnsi"/>
           <w:noProof/>
-          <w:lang w:val="es-MX" w:eastAsia="es-MX" w:bidi="ar-SA"/>
+          <w:lang w:eastAsia="es-PE" w:bidi="ar-SA"/>
         </w:rPr>
         <w:lastRenderedPageBreak/>
         <w:drawing>
@@ -7955,7 +7957,7 @@
         <w:rPr>
           <w:rFonts w:asciiTheme="minorHAnsi" w:hAnsiTheme="minorHAnsi" w:cstheme="minorHAnsi"/>
           <w:noProof/>
-          <w:lang w:val="es-MX" w:eastAsia="es-MX" w:bidi="ar-SA"/>
+          <w:lang w:eastAsia="es-PE" w:bidi="ar-SA"/>
         </w:rPr>
         <w:drawing>
           <wp:anchor distT="0" distB="0" distL="114300" distR="114300" simplePos="0" relativeHeight="251658240" behindDoc="0" locked="0" layoutInCell="1" allowOverlap="1">
@@ -8689,7 +8691,7 @@
     <w:p/>
     <w:p>
       <w:pPr>
-        <w:pStyle w:val="TtuloTDC"/>
+        <w:pStyle w:val="TtulodeTDC"/>
         <w:numPr>
           <w:ilvl w:val="0"/>
           <w:numId w:val="11"/>
@@ -12317,8 +12319,6 @@
         </w:rPr>
         <w:t>, se deberá adicionar la numeración de este para su correcto reconocimiento.</w:t>
       </w:r>
-      <w:bookmarkStart w:id="18" w:name="_GoBack"/>
-      <w:bookmarkEnd w:id="18"/>
     </w:p>
     <w:p>
       <w:pPr>
@@ -12449,15 +12449,7 @@
                 <w:b/>
                 <w:color w:val="59B0B9" w:themeColor="accent2"/>
               </w:rPr>
-              <w:t xml:space="preserve"> +“.”+Extensión Del Archivo</w:t>
-            </w:r>
-            <w:r>
-              <w:rPr>
-                <w:rFonts w:asciiTheme="minorHAnsi" w:hAnsiTheme="minorHAnsi" w:cstheme="minorHAnsi"/>
-                <w:b/>
-                <w:color w:val="59B0B9" w:themeColor="accent2"/>
-              </w:rPr>
-              <w:t xml:space="preserve"> </w:t>
+              <w:t xml:space="preserve"> +“.”+Extensión Del Archivo </w:t>
             </w:r>
           </w:p>
           <w:p>
@@ -12560,14 +12552,14 @@
         </w:numPr>
         <w:rPr>
           <w:rFonts w:hint="eastAsia"/>
-          <w:lang w:val="en-US" w:eastAsia="es-AR"/>
-        </w:rPr>
-      </w:pPr>
-      <w:bookmarkStart w:id="19" w:name="_Toc527907819"/>
+          <w:lang w:eastAsia="es-AR"/>
+        </w:rPr>
+      </w:pPr>
+      <w:bookmarkStart w:id="18" w:name="_Toc527907819"/>
       <w:r>
         <w:t>Listar los elementos de la configuración con nomenclatura</w:t>
       </w:r>
-      <w:bookmarkEnd w:id="19"/>
+      <w:bookmarkEnd w:id="18"/>
     </w:p>
     <w:p>
       <w:pPr>
@@ -14218,7 +14210,7 @@
     </w:p>
     <w:p>
       <w:pPr>
-        <w:pStyle w:val="TtuloTDC"/>
+        <w:pStyle w:val="TtulodeTDC"/>
         <w:numPr>
           <w:ilvl w:val="0"/>
           <w:numId w:val="33"/>
@@ -14228,7 +14220,7 @@
           <w:lang w:val="es-ES"/>
         </w:rPr>
       </w:pPr>
-      <w:bookmarkStart w:id="20" w:name="_Toc527907820"/>
+      <w:bookmarkStart w:id="19" w:name="_Toc527907820"/>
       <w:r>
         <w:rPr>
           <w:rFonts w:asciiTheme="minorHAnsi" w:hAnsiTheme="minorHAnsi" w:cstheme="minorHAnsi"/>
@@ -14236,7 +14228,7 @@
         </w:rPr>
         <w:t>Control</w:t>
       </w:r>
-      <w:bookmarkEnd w:id="20"/>
+      <w:bookmarkEnd w:id="19"/>
     </w:p>
     <w:p>
       <w:pPr>
@@ -14264,11 +14256,11 @@
           <w:lang w:val="en-US" w:eastAsia="es-AR"/>
         </w:rPr>
       </w:pPr>
-      <w:bookmarkStart w:id="21" w:name="_Toc527907821"/>
+      <w:bookmarkStart w:id="20" w:name="_Toc527907821"/>
       <w:r>
         <w:t>Definición de línea base</w:t>
       </w:r>
-      <w:bookmarkEnd w:id="21"/>
+      <w:bookmarkEnd w:id="20"/>
     </w:p>
     <w:p>
       <w:pPr>
@@ -14313,25 +14305,7 @@
           <w:szCs w:val="22"/>
           <w:lang w:eastAsia="en-US" w:bidi="ar-SA"/>
         </w:rPr>
-        <w:t xml:space="preserve"> A </w:t>
-      </w:r>
-      <w:proofErr w:type="gramStart"/>
-      <w:r>
-        <w:rPr>
-          <w:rFonts w:ascii="Calibri" w:eastAsia="Calibri" w:hAnsi="Calibri" w:cs="Times New Roman"/>
-          <w:szCs w:val="22"/>
-          <w:lang w:eastAsia="en-US" w:bidi="ar-SA"/>
-        </w:rPr>
-        <w:t>continuación</w:t>
-      </w:r>
-      <w:proofErr w:type="gramEnd"/>
-      <w:r>
-        <w:rPr>
-          <w:rFonts w:ascii="Calibri" w:eastAsia="Calibri" w:hAnsi="Calibri" w:cs="Times New Roman"/>
-          <w:szCs w:val="22"/>
-          <w:lang w:eastAsia="en-US" w:bidi="ar-SA"/>
-        </w:rPr>
-        <w:t xml:space="preserve"> se mostrará las Líneas Base del proyecto SGIVF a manera de ejemplo:</w:t>
+        <w:t xml:space="preserve"> A continuación se mostrará las Líneas Base del proyecto SGIVF a manera de ejemplo:</w:t>
       </w:r>
     </w:p>
     <w:p>
@@ -14986,14 +14960,14 @@
           <w:rFonts w:hint="eastAsia"/>
         </w:rPr>
       </w:pPr>
-      <w:bookmarkStart w:id="22" w:name="_Toc527907822"/>
+      <w:bookmarkStart w:id="21" w:name="_Toc527907822"/>
       <w:r>
         <w:t>Definició</w:t>
       </w:r>
       <w:r>
         <w:t>n de la estructura de las librerías</w:t>
       </w:r>
-      <w:bookmarkEnd w:id="22"/>
+      <w:bookmarkEnd w:id="21"/>
     </w:p>
     <w:p>
       <w:pPr>
@@ -15108,7 +15082,7 @@
           <w:rFonts w:asciiTheme="minorHAnsi" w:hAnsiTheme="minorHAnsi" w:cstheme="minorHAnsi"/>
           <w:b/>
           <w:noProof/>
-          <w:lang w:val="es-MX" w:eastAsia="es-MX" w:bidi="ar-SA"/>
+          <w:lang w:eastAsia="es-PE" w:bidi="ar-SA"/>
         </w:rPr>
         <w:lastRenderedPageBreak/>
         <w:drawing>
@@ -15189,7 +15163,7 @@
           <w:rFonts w:asciiTheme="minorHAnsi" w:hAnsiTheme="minorHAnsi" w:cstheme="minorHAnsi"/>
         </w:rPr>
       </w:pPr>
-      <w:bookmarkStart w:id="23" w:name="_Toc527907823"/>
+      <w:bookmarkStart w:id="22" w:name="_Toc527907823"/>
       <w:r>
         <w:rPr>
           <w:rFonts w:asciiTheme="minorHAnsi" w:hAnsiTheme="minorHAnsi" w:cstheme="minorHAnsi"/>
@@ -15197,7 +15171,7 @@
         </w:rPr>
         <w:t>Librería Clientes:</w:t>
       </w:r>
-      <w:bookmarkEnd w:id="23"/>
+      <w:bookmarkEnd w:id="22"/>
     </w:p>
     <w:p>
       <w:pPr>
@@ -15223,25 +15197,7 @@
           <w:rFonts w:asciiTheme="minorHAnsi" w:hAnsiTheme="minorHAnsi" w:cstheme="minorHAnsi"/>
           <w:lang w:val="es-US"/>
         </w:rPr>
-        <w:t xml:space="preserve">tes, podremos almacenar </w:t>
-      </w:r>
-      <w:proofErr w:type="gramStart"/>
-      <w:r>
-        <w:rPr>
-          <w:rStyle w:val="None"/>
-          <w:rFonts w:asciiTheme="minorHAnsi" w:hAnsiTheme="minorHAnsi" w:cstheme="minorHAnsi"/>
-          <w:lang w:val="es-US"/>
-        </w:rPr>
-        <w:t>toda los elementos</w:t>
-      </w:r>
-      <w:proofErr w:type="gramEnd"/>
-      <w:r>
-        <w:rPr>
-          <w:rStyle w:val="None"/>
-          <w:rFonts w:asciiTheme="minorHAnsi" w:hAnsiTheme="minorHAnsi" w:cstheme="minorHAnsi"/>
-          <w:lang w:val="es-US"/>
-        </w:rPr>
-        <w:t xml:space="preserve"> (artefactos, documentos, ejecutables, etc.) que </w:t>
+        <w:t xml:space="preserve">tes, podremos almacenar toda los elementos (artefactos, documentos, ejecutables, etc.) que </w:t>
       </w:r>
       <w:r>
         <w:rPr>
@@ -15674,7 +15630,7 @@
           <w:lang w:val="es-US"/>
         </w:rPr>
       </w:pPr>
-      <w:bookmarkStart w:id="24" w:name="_Toc527907824"/>
+      <w:bookmarkStart w:id="23" w:name="_Toc527907824"/>
       <w:r>
         <w:rPr>
           <w:rFonts w:asciiTheme="minorHAnsi" w:hAnsiTheme="minorHAnsi" w:cstheme="minorHAnsi"/>
@@ -15689,7 +15645,7 @@
         </w:rPr>
         <w:t xml:space="preserve"> Desarrollo</w:t>
       </w:r>
-      <w:bookmarkEnd w:id="24"/>
+      <w:bookmarkEnd w:id="23"/>
     </w:p>
     <w:p>
       <w:pPr>
@@ -16513,7 +16469,7 @@
           <w:lang w:val="es-US"/>
         </w:rPr>
       </w:pPr>
-      <w:bookmarkStart w:id="25" w:name="_Toc527907825"/>
+      <w:bookmarkStart w:id="24" w:name="_Toc527907825"/>
       <w:r>
         <w:rPr>
           <w:rFonts w:asciiTheme="minorHAnsi" w:hAnsiTheme="minorHAnsi" w:cstheme="minorHAnsi"/>
@@ -16528,7 +16484,7 @@
         </w:rPr>
         <w:t xml:space="preserve"> Documentos:</w:t>
       </w:r>
-      <w:bookmarkEnd w:id="25"/>
+      <w:bookmarkEnd w:id="24"/>
     </w:p>
     <w:p>
       <w:pPr>
@@ -16989,7 +16945,7 @@
           <w:lang w:val="es-US"/>
         </w:rPr>
       </w:pPr>
-      <w:bookmarkStart w:id="26" w:name="_Toc527907826"/>
+      <w:bookmarkStart w:id="25" w:name="_Toc527907826"/>
       <w:r>
         <w:rPr>
           <w:rFonts w:asciiTheme="minorHAnsi" w:hAnsiTheme="minorHAnsi" w:cstheme="minorHAnsi"/>
@@ -17004,7 +16960,7 @@
         </w:rPr>
         <w:t xml:space="preserve"> de Línea Base:</w:t>
       </w:r>
-      <w:bookmarkEnd w:id="26"/>
+      <w:bookmarkEnd w:id="25"/>
     </w:p>
     <w:p>
       <w:pPr>
@@ -17848,7 +17804,417 @@
         <w:rPr>
           <w:rStyle w:val="None"/>
           <w:rFonts w:asciiTheme="minorHAnsi" w:hAnsiTheme="minorHAnsi" w:cstheme="minorHAnsi"/>
+          <w:b/>
           <w:lang w:val="es-US"/>
+        </w:rPr>
+      </w:pPr>
+      <w:r>
+        <w:rPr>
+          <w:rStyle w:val="None"/>
+          <w:rFonts w:asciiTheme="minorHAnsi" w:hAnsiTheme="minorHAnsi" w:cstheme="minorHAnsi"/>
+          <w:b/>
+          <w:lang w:val="es-US"/>
+        </w:rPr>
+        <w:t>Ejemplo de solicitud de cambio</w:t>
+      </w:r>
+    </w:p>
+    <w:p>
+      <w:pPr>
+        <w:pStyle w:val="Prrafodelista"/>
+        <w:ind w:left="0"/>
+        <w:rPr>
+          <w:rStyle w:val="None"/>
+          <w:rFonts w:asciiTheme="minorHAnsi" w:hAnsiTheme="minorHAnsi" w:cstheme="minorHAnsi"/>
+          <w:i/>
+          <w:lang w:val="es-US"/>
+        </w:rPr>
+      </w:pPr>
+    </w:p>
+    <w:p>
+      <w:pPr>
+        <w:pStyle w:val="Prrafodelista"/>
+        <w:ind w:left="0"/>
+        <w:rPr>
+          <w:rStyle w:val="None"/>
+          <w:rFonts w:asciiTheme="minorHAnsi" w:hAnsiTheme="minorHAnsi" w:cstheme="minorHAnsi"/>
+          <w:lang w:val="es-US"/>
+        </w:rPr>
+      </w:pPr>
+      <w:r>
+        <w:rPr>
+          <w:rStyle w:val="None"/>
+          <w:rFonts w:asciiTheme="minorHAnsi" w:hAnsiTheme="minorHAnsi" w:cstheme="minorHAnsi"/>
+          <w:lang w:val="es-US"/>
+        </w:rPr>
+        <w:t xml:space="preserve">Alumno: </w:t>
+      </w:r>
+      <w:proofErr w:type="spellStart"/>
+      <w:r>
+        <w:rPr>
+          <w:rStyle w:val="None"/>
+          <w:rFonts w:asciiTheme="minorHAnsi" w:hAnsiTheme="minorHAnsi" w:cstheme="minorHAnsi"/>
+          <w:lang w:val="es-US"/>
+        </w:rPr>
+        <w:t>Arotuma</w:t>
+      </w:r>
+      <w:proofErr w:type="spellEnd"/>
+      <w:r>
+        <w:rPr>
+          <w:rStyle w:val="None"/>
+          <w:rFonts w:asciiTheme="minorHAnsi" w:hAnsiTheme="minorHAnsi" w:cstheme="minorHAnsi"/>
+          <w:lang w:val="es-US"/>
+        </w:rPr>
+        <w:t xml:space="preserve"> </w:t>
+      </w:r>
+      <w:proofErr w:type="spellStart"/>
+      <w:r>
+        <w:rPr>
+          <w:rStyle w:val="None"/>
+          <w:rFonts w:asciiTheme="minorHAnsi" w:hAnsiTheme="minorHAnsi" w:cstheme="minorHAnsi"/>
+          <w:lang w:val="es-US"/>
+        </w:rPr>
+        <w:t>Martinez</w:t>
+      </w:r>
+      <w:proofErr w:type="spellEnd"/>
+      <w:r>
+        <w:rPr>
+          <w:rStyle w:val="None"/>
+          <w:rFonts w:asciiTheme="minorHAnsi" w:hAnsiTheme="minorHAnsi" w:cstheme="minorHAnsi"/>
+          <w:lang w:val="es-US"/>
+        </w:rPr>
+        <w:t xml:space="preserve">, </w:t>
+      </w:r>
+      <w:proofErr w:type="spellStart"/>
+      <w:r>
+        <w:rPr>
+          <w:rStyle w:val="None"/>
+          <w:rFonts w:asciiTheme="minorHAnsi" w:hAnsiTheme="minorHAnsi" w:cstheme="minorHAnsi"/>
+          <w:lang w:val="es-US"/>
+        </w:rPr>
+        <w:t>Victor</w:t>
+      </w:r>
+      <w:proofErr w:type="spellEnd"/>
+      <w:r>
+        <w:rPr>
+          <w:rStyle w:val="None"/>
+          <w:rFonts w:asciiTheme="minorHAnsi" w:hAnsiTheme="minorHAnsi" w:cstheme="minorHAnsi"/>
+          <w:lang w:val="es-US"/>
+        </w:rPr>
+        <w:t xml:space="preserve"> Miguel</w:t>
+      </w:r>
+    </w:p>
+    <w:p>
+      <w:pPr>
+        <w:pStyle w:val="Prrafodelista"/>
+        <w:ind w:left="0"/>
+        <w:rPr>
+          <w:rStyle w:val="None"/>
+          <w:rFonts w:asciiTheme="minorHAnsi" w:hAnsiTheme="minorHAnsi" w:cstheme="minorHAnsi"/>
+          <w:i/>
+          <w:lang w:val="es-US"/>
+        </w:rPr>
+      </w:pPr>
+    </w:p>
+    <w:tbl>
+      <w:tblPr>
+        <w:tblStyle w:val="Tablaconcuadrcula"/>
+        <w:tblW w:w="0" w:type="auto"/>
+        <w:tblLook w:val="04A0" w:firstRow="1" w:lastRow="0" w:firstColumn="1" w:lastColumn="0" w:noHBand="0" w:noVBand="1"/>
+      </w:tblPr>
+      <w:tblGrid>
+        <w:gridCol w:w="1696"/>
+        <w:gridCol w:w="7132"/>
+      </w:tblGrid>
+      <w:tr>
+        <w:tc>
+          <w:tcPr>
+            <w:tcW w:w="1696" w:type="dxa"/>
+          </w:tcPr>
+          <w:p>
+            <w:pPr>
+              <w:rPr>
+                <w:b/>
+              </w:rPr>
+            </w:pPr>
+            <w:r>
+              <w:rPr>
+                <w:b/>
+              </w:rPr>
+              <w:t>ID</w:t>
+            </w:r>
+          </w:p>
+        </w:tc>
+        <w:tc>
+          <w:tcPr>
+            <w:tcW w:w="7132" w:type="dxa"/>
+          </w:tcPr>
+          <w:p>
+            <w:r>
+              <w:t>002</w:t>
+            </w:r>
+          </w:p>
+        </w:tc>
+      </w:tr>
+      <w:tr>
+        <w:tc>
+          <w:tcPr>
+            <w:tcW w:w="1696" w:type="dxa"/>
+          </w:tcPr>
+          <w:p>
+            <w:pPr>
+              <w:rPr>
+                <w:b/>
+              </w:rPr>
+            </w:pPr>
+            <w:r>
+              <w:rPr>
+                <w:b/>
+              </w:rPr>
+              <w:t>Fecha</w:t>
+            </w:r>
+          </w:p>
+        </w:tc>
+        <w:tc>
+          <w:tcPr>
+            <w:tcW w:w="7132" w:type="dxa"/>
+          </w:tcPr>
+          <w:p>
+            <w:r>
+              <w:t>11</w:t>
+            </w:r>
+            <w:r>
+              <w:t>/1</w:t>
+            </w:r>
+            <w:r>
+              <w:t>1</w:t>
+            </w:r>
+            <w:r>
+              <w:t>/2018</w:t>
+            </w:r>
+          </w:p>
+        </w:tc>
+      </w:tr>
+      <w:tr>
+        <w:tc>
+          <w:tcPr>
+            <w:tcW w:w="1696" w:type="dxa"/>
+          </w:tcPr>
+          <w:p>
+            <w:pPr>
+              <w:rPr>
+                <w:b/>
+              </w:rPr>
+            </w:pPr>
+            <w:r>
+              <w:rPr>
+                <w:b/>
+              </w:rPr>
+              <w:t>Sistema</w:t>
+            </w:r>
+          </w:p>
+        </w:tc>
+        <w:tc>
+          <w:tcPr>
+            <w:tcW w:w="7132" w:type="dxa"/>
+          </w:tcPr>
+          <w:p>
+            <w:r>
+              <w:t>SGIVF</w:t>
+            </w:r>
+          </w:p>
+        </w:tc>
+      </w:tr>
+      <w:tr>
+        <w:tc>
+          <w:tcPr>
+            <w:tcW w:w="1696" w:type="dxa"/>
+          </w:tcPr>
+          <w:p>
+            <w:pPr>
+              <w:rPr>
+                <w:b/>
+              </w:rPr>
+            </w:pPr>
+            <w:r>
+              <w:rPr>
+                <w:b/>
+              </w:rPr>
+              <w:t>Fuente</w:t>
+            </w:r>
+          </w:p>
+        </w:tc>
+        <w:tc>
+          <w:tcPr>
+            <w:tcW w:w="7132" w:type="dxa"/>
+          </w:tcPr>
+          <w:p>
+            <w:r>
+              <w:t xml:space="preserve">Juan </w:t>
+            </w:r>
+            <w:proofErr w:type="spellStart"/>
+            <w:r>
+              <w:t>Perez</w:t>
+            </w:r>
+            <w:proofErr w:type="spellEnd"/>
+            <w:r>
+              <w:t xml:space="preserve"> - Administrador</w:t>
+            </w:r>
+          </w:p>
+        </w:tc>
+      </w:tr>
+      <w:tr>
+        <w:tc>
+          <w:tcPr>
+            <w:tcW w:w="1696" w:type="dxa"/>
+          </w:tcPr>
+          <w:p>
+            <w:pPr>
+              <w:rPr>
+                <w:b/>
+              </w:rPr>
+            </w:pPr>
+            <w:r>
+              <w:rPr>
+                <w:b/>
+              </w:rPr>
+              <w:t>Autor</w:t>
+            </w:r>
+          </w:p>
+        </w:tc>
+        <w:tc>
+          <w:tcPr>
+            <w:tcW w:w="7132" w:type="dxa"/>
+          </w:tcPr>
+          <w:p>
+            <w:r>
+              <w:t xml:space="preserve">Juan </w:t>
+            </w:r>
+            <w:proofErr w:type="spellStart"/>
+            <w:r>
+              <w:t>Perez</w:t>
+            </w:r>
+            <w:proofErr w:type="spellEnd"/>
+            <w:r>
+              <w:t xml:space="preserve"> - Administrador</w:t>
+            </w:r>
+          </w:p>
+        </w:tc>
+      </w:tr>
+      <w:tr>
+        <w:trPr>
+          <w:trHeight w:val="70"/>
+        </w:trPr>
+        <w:tc>
+          <w:tcPr>
+            <w:tcW w:w="1696" w:type="dxa"/>
+          </w:tcPr>
+          <w:p>
+            <w:pPr>
+              <w:rPr>
+                <w:b/>
+              </w:rPr>
+            </w:pPr>
+            <w:r>
+              <w:rPr>
+                <w:b/>
+              </w:rPr>
+              <w:t>Descripción</w:t>
+            </w:r>
+          </w:p>
+        </w:tc>
+        <w:tc>
+          <w:tcPr>
+            <w:tcW w:w="7132" w:type="dxa"/>
+          </w:tcPr>
+          <w:p>
+            <w:pPr>
+              <w:rPr>
+                <w:lang w:val="es-ES"/>
+              </w:rPr>
+            </w:pPr>
+            <w:r>
+              <w:rPr>
+                <w:lang w:val="es-ES"/>
+              </w:rPr>
+              <w:t>Se sol</w:t>
+            </w:r>
+            <w:r>
+              <w:rPr>
+                <w:lang w:val="es-ES"/>
+              </w:rPr>
+              <w:t xml:space="preserve">icita </w:t>
+            </w:r>
+            <w:r>
+              <w:rPr>
+                <w:lang w:val="es-ES"/>
+              </w:rPr>
+              <w:t>implementar en la vista por medicamentos una opción para agregar nuevos medicamentos.</w:t>
+            </w:r>
+          </w:p>
+        </w:tc>
+      </w:tr>
+      <w:tr>
+        <w:tc>
+          <w:tcPr>
+            <w:tcW w:w="1696" w:type="dxa"/>
+          </w:tcPr>
+          <w:p>
+            <w:pPr>
+              <w:rPr>
+                <w:b/>
+                <w:lang w:val="es-ES"/>
+              </w:rPr>
+            </w:pPr>
+            <w:r>
+              <w:rPr>
+                <w:b/>
+                <w:lang w:val="es-ES"/>
+              </w:rPr>
+              <w:t>Justificación</w:t>
+            </w:r>
+          </w:p>
+        </w:tc>
+        <w:tc>
+          <w:tcPr>
+            <w:tcW w:w="7132" w:type="dxa"/>
+          </w:tcPr>
+          <w:p>
+            <w:pPr>
+              <w:rPr>
+                <w:lang w:val="es-ES"/>
+              </w:rPr>
+            </w:pPr>
+            <w:r>
+              <w:rPr>
+                <w:lang w:val="es-ES"/>
+              </w:rPr>
+              <w:t>Se necesita</w:t>
+            </w:r>
+            <w:r>
+              <w:rPr>
+                <w:lang w:val="es-ES"/>
+              </w:rPr>
+              <w:t xml:space="preserve"> agregar </w:t>
+            </w:r>
+            <w:r>
+              <w:rPr>
+                <w:lang w:val="es-ES"/>
+              </w:rPr>
+              <w:t>la opción de añadir nuevos medicamentos para que el encargado pueda registrar los nuevos productos que no se tienen almacenados, para su verificación posterior. Con esto se busca agilizar el proceso.</w:t>
+            </w:r>
+            <w:bookmarkStart w:id="26" w:name="_GoBack"/>
+            <w:bookmarkEnd w:id="26"/>
+          </w:p>
+        </w:tc>
+      </w:tr>
+    </w:tbl>
+    <w:p>
+      <w:pPr>
+        <w:pStyle w:val="Prrafodelista"/>
+        <w:ind w:left="0"/>
+        <w:rPr>
+          <w:rStyle w:val="None"/>
+          <w:rFonts w:asciiTheme="minorHAnsi" w:hAnsiTheme="minorHAnsi" w:cstheme="minorHAnsi"/>
         </w:rPr>
       </w:pPr>
     </w:p>
@@ -17874,7 +18240,7 @@
 </file>
 
 <file path=word/endnotes.xml><?xml version="1.0" encoding="utf-8"?>
-<w:endnotes xmlns:wpc="http://schemas.microsoft.com/office/word/2010/wordprocessingCanvas" xmlns:cx="http://schemas.microsoft.com/office/drawing/2014/chartex" xmlns:cx1="http://schemas.microsoft.com/office/drawing/2015/9/8/chartex" xmlns:mc="http://schemas.openxmlformats.org/markup-compatibility/2006" xmlns:o="urn:schemas-microsoft-com:office:office" xmlns:r="http://schemas.openxmlformats.org/officeDocument/2006/relationships" xmlns:m="http://schemas.openxmlformats.org/officeDocument/2006/math" xmlns:v="urn:schemas-microsoft-com:vml" xmlns:wp14="http://schemas.microsoft.com/office/word/2010/wordprocessingDrawing" xmlns:wp="http://schemas.openxmlformats.org/drawingml/2006/wordprocessingDrawing" xmlns:w10="urn:schemas-microsoft-com:office:word" xmlns:w="http://schemas.openxmlformats.org/wordprocessingml/2006/main" xmlns:w14="http://schemas.microsoft.com/office/word/2010/wordml" xmlns:w15="http://schemas.microsoft.com/office/word/2012/wordml" xmlns:w16se="http://schemas.microsoft.com/office/word/2015/wordml/symex" xmlns:wpg="http://schemas.microsoft.com/office/word/2010/wordprocessingGroup" xmlns:wpi="http://schemas.microsoft.com/office/word/2010/wordprocessingInk" xmlns:wne="http://schemas.microsoft.com/office/word/2006/wordml" xmlns:wps="http://schemas.microsoft.com/office/word/2010/wordprocessingShape" mc:Ignorable="w14 w15 w16se wp14">
+<w:endnotes xmlns:wpc="http://schemas.microsoft.com/office/word/2010/wordprocessingCanvas" xmlns:mc="http://schemas.openxmlformats.org/markup-compatibility/2006" xmlns:o="urn:schemas-microsoft-com:office:office" xmlns:r="http://schemas.openxmlformats.org/officeDocument/2006/relationships" xmlns:m="http://schemas.openxmlformats.org/officeDocument/2006/math" xmlns:v="urn:schemas-microsoft-com:vml" xmlns:wp14="http://schemas.microsoft.com/office/word/2010/wordprocessingDrawing" xmlns:wp="http://schemas.openxmlformats.org/drawingml/2006/wordprocessingDrawing" xmlns:w10="urn:schemas-microsoft-com:office:word" xmlns:w="http://schemas.openxmlformats.org/wordprocessingml/2006/main" xmlns:w14="http://schemas.microsoft.com/office/word/2010/wordml" xmlns:w15="http://schemas.microsoft.com/office/word/2012/wordml" xmlns:wpg="http://schemas.microsoft.com/office/word/2010/wordprocessingGroup" xmlns:wpi="http://schemas.microsoft.com/office/word/2010/wordprocessingInk" xmlns:wne="http://schemas.microsoft.com/office/word/2006/wordml" xmlns:wps="http://schemas.microsoft.com/office/word/2010/wordprocessingShape" mc:Ignorable="w14 w15 wp14">
   <w:endnote w:type="separator" w:id="-1">
     <w:p>
       <w:pPr>
@@ -17899,7 +18265,7 @@
 </file>
 
 <file path=word/footer1.xml><?xml version="1.0" encoding="utf-8"?>
-<w:ftr xmlns:wpc="http://schemas.microsoft.com/office/word/2010/wordprocessingCanvas" xmlns:cx="http://schemas.microsoft.com/office/drawing/2014/chartex" xmlns:cx1="http://schemas.microsoft.com/office/drawing/2015/9/8/chartex" xmlns:mc="http://schemas.openxmlformats.org/markup-compatibility/2006" xmlns:o="urn:schemas-microsoft-com:office:office" xmlns:r="http://schemas.openxmlformats.org/officeDocument/2006/relationships" xmlns:m="http://schemas.openxmlformats.org/officeDocument/2006/math" xmlns:v="urn:schemas-microsoft-com:vml" xmlns:wp14="http://schemas.microsoft.com/office/word/2010/wordprocessingDrawing" xmlns:wp="http://schemas.openxmlformats.org/drawingml/2006/wordprocessingDrawing" xmlns:w10="urn:schemas-microsoft-com:office:word" xmlns:w="http://schemas.openxmlformats.org/wordprocessingml/2006/main" xmlns:w14="http://schemas.microsoft.com/office/word/2010/wordml" xmlns:w15="http://schemas.microsoft.com/office/word/2012/wordml" xmlns:w16se="http://schemas.microsoft.com/office/word/2015/wordml/symex" xmlns:wpg="http://schemas.microsoft.com/office/word/2010/wordprocessingGroup" xmlns:wpi="http://schemas.microsoft.com/office/word/2010/wordprocessingInk" xmlns:wne="http://schemas.microsoft.com/office/word/2006/wordml" xmlns:wps="http://schemas.microsoft.com/office/word/2010/wordprocessingShape" mc:Ignorable="w14 w15 w16se wp14">
+<w:ftr xmlns:wpc="http://schemas.microsoft.com/office/word/2010/wordprocessingCanvas" xmlns:mc="http://schemas.openxmlformats.org/markup-compatibility/2006" xmlns:o="urn:schemas-microsoft-com:office:office" xmlns:r="http://schemas.openxmlformats.org/officeDocument/2006/relationships" xmlns:m="http://schemas.openxmlformats.org/officeDocument/2006/math" xmlns:v="urn:schemas-microsoft-com:vml" xmlns:wp14="http://schemas.microsoft.com/office/word/2010/wordprocessingDrawing" xmlns:wp="http://schemas.openxmlformats.org/drawingml/2006/wordprocessingDrawing" xmlns:w10="urn:schemas-microsoft-com:office:word" xmlns:w="http://schemas.openxmlformats.org/wordprocessingml/2006/main" xmlns:w14="http://schemas.microsoft.com/office/word/2010/wordml" xmlns:w15="http://schemas.microsoft.com/office/word/2012/wordml" xmlns:wpg="http://schemas.microsoft.com/office/word/2010/wordprocessingGroup" xmlns:wpi="http://schemas.microsoft.com/office/word/2010/wordprocessingInk" xmlns:wne="http://schemas.microsoft.com/office/word/2006/wordml" xmlns:wps="http://schemas.microsoft.com/office/word/2010/wordprocessingShape" mc:Ignorable="w14 w15 wp14">
   <w:tbl>
     <w:tblPr>
       <w:tblW w:w="5000" w:type="pct"/>
@@ -17937,7 +18303,6 @@
             <w:dataBinding w:prefixMappings="xmlns:ns0='http://purl.org/dc/elements/1.1/' xmlns:ns1='http://schemas.openxmlformats.org/package/2006/metadata/core-properties' " w:xpath="/ns1:coreProperties[1]/ns0:creator[1]" w:storeItemID="{6C3C8BC8-F283-45AE-878A-BAB7291924A1}"/>
             <w:text/>
           </w:sdtPr>
-          <w:sdtEndPr/>
           <w:sdtContent>
             <w:p>
               <w:pPr>
@@ -18004,7 +18369,7 @@
 </file>
 
 <file path=word/footnotes.xml><?xml version="1.0" encoding="utf-8"?>
-<w:footnotes xmlns:wpc="http://schemas.microsoft.com/office/word/2010/wordprocessingCanvas" xmlns:cx="http://schemas.microsoft.com/office/drawing/2014/chartex" xmlns:cx1="http://schemas.microsoft.com/office/drawing/2015/9/8/chartex" xmlns:mc="http://schemas.openxmlformats.org/markup-compatibility/2006" xmlns:o="urn:schemas-microsoft-com:office:office" xmlns:r="http://schemas.openxmlformats.org/officeDocument/2006/relationships" xmlns:m="http://schemas.openxmlformats.org/officeDocument/2006/math" xmlns:v="urn:schemas-microsoft-com:vml" xmlns:wp14="http://schemas.microsoft.com/office/word/2010/wordprocessingDrawing" xmlns:wp="http://schemas.openxmlformats.org/drawingml/2006/wordprocessingDrawing" xmlns:w10="urn:schemas-microsoft-com:office:word" xmlns:w="http://schemas.openxmlformats.org/wordprocessingml/2006/main" xmlns:w14="http://schemas.microsoft.com/office/word/2010/wordml" xmlns:w15="http://schemas.microsoft.com/office/word/2012/wordml" xmlns:w16se="http://schemas.microsoft.com/office/word/2015/wordml/symex" xmlns:wpg="http://schemas.microsoft.com/office/word/2010/wordprocessingGroup" xmlns:wpi="http://schemas.microsoft.com/office/word/2010/wordprocessingInk" xmlns:wne="http://schemas.microsoft.com/office/word/2006/wordml" xmlns:wps="http://schemas.microsoft.com/office/word/2010/wordprocessingShape" mc:Ignorable="w14 w15 w16se wp14">
+<w:footnotes xmlns:wpc="http://schemas.microsoft.com/office/word/2010/wordprocessingCanvas" xmlns:mc="http://schemas.openxmlformats.org/markup-compatibility/2006" xmlns:o="urn:schemas-microsoft-com:office:office" xmlns:r="http://schemas.openxmlformats.org/officeDocument/2006/relationships" xmlns:m="http://schemas.openxmlformats.org/officeDocument/2006/math" xmlns:v="urn:schemas-microsoft-com:vml" xmlns:wp14="http://schemas.microsoft.com/office/word/2010/wordprocessingDrawing" xmlns:wp="http://schemas.openxmlformats.org/drawingml/2006/wordprocessingDrawing" xmlns:w10="urn:schemas-microsoft-com:office:word" xmlns:w="http://schemas.openxmlformats.org/wordprocessingml/2006/main" xmlns:w14="http://schemas.microsoft.com/office/word/2010/wordml" xmlns:w15="http://schemas.microsoft.com/office/word/2012/wordml" xmlns:wpg="http://schemas.microsoft.com/office/word/2010/wordprocessingGroup" xmlns:wpi="http://schemas.microsoft.com/office/word/2010/wordprocessingInk" xmlns:wne="http://schemas.microsoft.com/office/word/2006/wordml" xmlns:wps="http://schemas.microsoft.com/office/word/2010/wordprocessingShape" mc:Ignorable="w14 w15 wp14">
   <w:footnote w:type="separator" w:id="-1">
     <w:p>
       <w:pPr>
@@ -18029,7 +18394,7 @@
 </file>
 
 <file path=word/header1.xml><?xml version="1.0" encoding="utf-8"?>
-<w:hdr xmlns:wpc="http://schemas.microsoft.com/office/word/2010/wordprocessingCanvas" xmlns:cx="http://schemas.microsoft.com/office/drawing/2014/chartex" xmlns:cx1="http://schemas.microsoft.com/office/drawing/2015/9/8/chartex" xmlns:mc="http://schemas.openxmlformats.org/markup-compatibility/2006" xmlns:o="urn:schemas-microsoft-com:office:office" xmlns:r="http://schemas.openxmlformats.org/officeDocument/2006/relationships" xmlns:m="http://schemas.openxmlformats.org/officeDocument/2006/math" xmlns:v="urn:schemas-microsoft-com:vml" xmlns:wp14="http://schemas.microsoft.com/office/word/2010/wordprocessingDrawing" xmlns:wp="http://schemas.openxmlformats.org/drawingml/2006/wordprocessingDrawing" xmlns:w10="urn:schemas-microsoft-com:office:word" xmlns:w="http://schemas.openxmlformats.org/wordprocessingml/2006/main" xmlns:w14="http://schemas.microsoft.com/office/word/2010/wordml" xmlns:w15="http://schemas.microsoft.com/office/word/2012/wordml" xmlns:w16se="http://schemas.microsoft.com/office/word/2015/wordml/symex" xmlns:wpg="http://schemas.microsoft.com/office/word/2010/wordprocessingGroup" xmlns:wpi="http://schemas.microsoft.com/office/word/2010/wordprocessingInk" xmlns:wne="http://schemas.microsoft.com/office/word/2006/wordml" xmlns:wps="http://schemas.microsoft.com/office/word/2010/wordprocessingShape" mc:Ignorable="w14 w15 w16se wp14">
+<w:hdr xmlns:wpc="http://schemas.microsoft.com/office/word/2010/wordprocessingCanvas" xmlns:mc="http://schemas.openxmlformats.org/markup-compatibility/2006" xmlns:o="urn:schemas-microsoft-com:office:office" xmlns:r="http://schemas.openxmlformats.org/officeDocument/2006/relationships" xmlns:m="http://schemas.openxmlformats.org/officeDocument/2006/math" xmlns:v="urn:schemas-microsoft-com:vml" xmlns:wp14="http://schemas.microsoft.com/office/word/2010/wordprocessingDrawing" xmlns:wp="http://schemas.openxmlformats.org/drawingml/2006/wordprocessingDrawing" xmlns:w10="urn:schemas-microsoft-com:office:word" xmlns:w="http://schemas.openxmlformats.org/wordprocessingml/2006/main" xmlns:w14="http://schemas.microsoft.com/office/word/2010/wordml" xmlns:w15="http://schemas.microsoft.com/office/word/2012/wordml" xmlns:wpg="http://schemas.microsoft.com/office/word/2010/wordprocessingGroup" xmlns:wpi="http://schemas.microsoft.com/office/word/2010/wordprocessingInk" xmlns:wne="http://schemas.microsoft.com/office/word/2006/wordml" xmlns:wps="http://schemas.microsoft.com/office/word/2010/wordprocessingShape" mc:Ignorable="w14 w15 wp14">
   <w:tbl>
     <w:tblPr>
       <w:tblStyle w:val="Tablaconcuadrcula"/>
@@ -18068,7 +18433,7 @@
           <w:r>
             <w:rPr>
               <w:noProof/>
-              <w:lang w:val="es-MX" w:eastAsia="es-MX" w:bidi="ar-SA"/>
+              <w:lang w:eastAsia="es-PE" w:bidi="ar-SA"/>
             </w:rPr>
             <mc:AlternateContent>
               <mc:Choice Requires="wps">
@@ -18128,7 +18493,7 @@
                   </wp:anchor>
                 </w:drawing>
               </mc:Choice>
-              <mc:Fallback xmlns:w16cid="http://schemas.microsoft.com/office/word/2016/wordml/cid" xmlns:am3d="http://schemas.microsoft.com/office/drawing/2017/model3d" xmlns:aink="http://schemas.microsoft.com/office/drawing/2016/ink" xmlns:cx8="http://schemas.microsoft.com/office/drawing/2016/5/14/chartex" xmlns:cx7="http://schemas.microsoft.com/office/drawing/2016/5/13/chartex" xmlns:cx6="http://schemas.microsoft.com/office/drawing/2016/5/12/chartex" xmlns:cx5="http://schemas.microsoft.com/office/drawing/2016/5/11/chartex" xmlns:cx4="http://schemas.microsoft.com/office/drawing/2016/5/10/chartex" xmlns:cx3="http://schemas.microsoft.com/office/drawing/2016/5/9/chartex" xmlns:cx2="http://schemas.microsoft.com/office/drawing/2015/10/21/chartex">
+              <mc:Fallback xmlns:cx="http://schemas.microsoft.com/office/drawing/2014/chartex" xmlns:cx1="http://schemas.microsoft.com/office/drawing/2015/9/8/chartex" xmlns:w16se="http://schemas.microsoft.com/office/word/2015/wordml/symex" xmlns:w16cid="http://schemas.microsoft.com/office/word/2016/wordml/cid" xmlns:am3d="http://schemas.microsoft.com/office/drawing/2017/model3d" xmlns:aink="http://schemas.microsoft.com/office/drawing/2016/ink" xmlns:cx8="http://schemas.microsoft.com/office/drawing/2016/5/14/chartex" xmlns:cx7="http://schemas.microsoft.com/office/drawing/2016/5/13/chartex" xmlns:cx6="http://schemas.microsoft.com/office/drawing/2016/5/12/chartex" xmlns:cx5="http://schemas.microsoft.com/office/drawing/2016/5/11/chartex" xmlns:cx4="http://schemas.microsoft.com/office/drawing/2016/5/10/chartex" xmlns:cx3="http://schemas.microsoft.com/office/drawing/2016/5/9/chartex" xmlns:cx2="http://schemas.microsoft.com/office/drawing/2015/10/21/chartex">
                 <w:pict>
                   <v:shapetype id="shapetype_7" coordsize="21600,21600" o:spt="7" adj="5400" path="m,21600l@1,l21600,l@4,21600xe">
                     <v:stroke joinstyle="miter"/>
@@ -18266,7 +18631,6 @@
               <w:dataBinding w:prefixMappings="xmlns:ns0='http://purl.org/dc/elements/1.1/' xmlns:ns1='http://schemas.openxmlformats.org/package/2006/metadata/core-properties' " w:xpath="/ns1:coreProperties[1]/ns0:title[1]" w:storeItemID="{6C3C8BC8-F283-45AE-878A-BAB7291924A1}"/>
               <w:text/>
             </w:sdtPr>
-            <w:sdtEndPr/>
             <w:sdtContent>
               <w:r>
                 <w:t xml:space="preserve">     </w:t>
@@ -18291,8 +18655,8 @@
 </file>
 
 <file path=word/numbering.xml><?xml version="1.0" encoding="utf-8"?>
-<w:numbering xmlns:wpc="http://schemas.microsoft.com/office/word/2010/wordprocessingCanvas" xmlns:cx="http://schemas.microsoft.com/office/drawing/2014/chartex" xmlns:cx1="http://schemas.microsoft.com/office/drawing/2015/9/8/chartex" xmlns:mc="http://schemas.openxmlformats.org/markup-compatibility/2006" xmlns:o="urn:schemas-microsoft-com:office:office" xmlns:r="http://schemas.openxmlformats.org/officeDocument/2006/relationships" xmlns:m="http://schemas.openxmlformats.org/officeDocument/2006/math" xmlns:v="urn:schemas-microsoft-com:vml" xmlns:wp14="http://schemas.microsoft.com/office/word/2010/wordprocessingDrawing" xmlns:wp="http://schemas.openxmlformats.org/drawingml/2006/wordprocessingDrawing" xmlns:w10="urn:schemas-microsoft-com:office:word" xmlns:w="http://schemas.openxmlformats.org/wordprocessingml/2006/main" xmlns:w14="http://schemas.microsoft.com/office/word/2010/wordml" xmlns:w15="http://schemas.microsoft.com/office/word/2012/wordml" xmlns:w16se="http://schemas.microsoft.com/office/word/2015/wordml/symex" xmlns:wpg="http://schemas.microsoft.com/office/word/2010/wordprocessingGroup" xmlns:wpi="http://schemas.microsoft.com/office/word/2010/wordprocessingInk" xmlns:wne="http://schemas.microsoft.com/office/word/2006/wordml" xmlns:wps="http://schemas.microsoft.com/office/word/2010/wordprocessingShape" mc:Ignorable="w14 w15 w16se wp14">
-  <w:abstractNum w:abstractNumId="0" w15:restartNumberingAfterBreak="0">
+<w:numbering xmlns:wpc="http://schemas.microsoft.com/office/word/2010/wordprocessingCanvas" xmlns:mc="http://schemas.openxmlformats.org/markup-compatibility/2006" xmlns:o="urn:schemas-microsoft-com:office:office" xmlns:r="http://schemas.openxmlformats.org/officeDocument/2006/relationships" xmlns:m="http://schemas.openxmlformats.org/officeDocument/2006/math" xmlns:v="urn:schemas-microsoft-com:vml" xmlns:wp14="http://schemas.microsoft.com/office/word/2010/wordprocessingDrawing" xmlns:wp="http://schemas.openxmlformats.org/drawingml/2006/wordprocessingDrawing" xmlns:w10="urn:schemas-microsoft-com:office:word" xmlns:w="http://schemas.openxmlformats.org/wordprocessingml/2006/main" xmlns:w14="http://schemas.microsoft.com/office/word/2010/wordml" xmlns:w15="http://schemas.microsoft.com/office/word/2012/wordml" xmlns:wpg="http://schemas.microsoft.com/office/word/2010/wordprocessingGroup" xmlns:wpi="http://schemas.microsoft.com/office/word/2010/wordprocessingInk" xmlns:wne="http://schemas.microsoft.com/office/word/2006/wordml" xmlns:wps="http://schemas.microsoft.com/office/word/2010/wordprocessingShape" mc:Ignorable="w14 w15 wp14">
+  <w:abstractNum w:abstractNumId="0">
     <w:nsid w:val="012F295C"/>
     <w:multiLevelType w:val="multilevel"/>
     <w:tmpl w:val="A3D480CC"/>
@@ -18405,7 +18769,7 @@
       </w:rPr>
     </w:lvl>
   </w:abstractNum>
-  <w:abstractNum w:abstractNumId="1" w15:restartNumberingAfterBreak="0">
+  <w:abstractNum w:abstractNumId="1">
     <w:nsid w:val="030B7784"/>
     <w:multiLevelType w:val="multilevel"/>
     <w:tmpl w:val="A8623EC2"/>
@@ -18519,7 +18883,7 @@
       </w:rPr>
     </w:lvl>
   </w:abstractNum>
-  <w:abstractNum w:abstractNumId="2" w15:restartNumberingAfterBreak="0">
+  <w:abstractNum w:abstractNumId="2">
     <w:nsid w:val="0C647DE3"/>
     <w:multiLevelType w:val="multilevel"/>
     <w:tmpl w:val="A3D480CC"/>
@@ -18632,7 +18996,7 @@
       </w:rPr>
     </w:lvl>
   </w:abstractNum>
-  <w:abstractNum w:abstractNumId="3" w15:restartNumberingAfterBreak="0">
+  <w:abstractNum w:abstractNumId="3">
     <w:nsid w:val="0D8E2C82"/>
     <w:multiLevelType w:val="multilevel"/>
     <w:tmpl w:val="419A2AFC"/>
@@ -18746,7 +19110,7 @@
       </w:rPr>
     </w:lvl>
   </w:abstractNum>
-  <w:abstractNum w:abstractNumId="4" w15:restartNumberingAfterBreak="0">
+  <w:abstractNum w:abstractNumId="4">
     <w:nsid w:val="0FFF554C"/>
     <w:multiLevelType w:val="multilevel"/>
     <w:tmpl w:val="FE524D2C"/>
@@ -19003,7 +19367,7 @@
       </w:rPr>
     </w:lvl>
   </w:abstractNum>
-  <w:abstractNum w:abstractNumId="5" w15:restartNumberingAfterBreak="0">
+  <w:abstractNum w:abstractNumId="5">
     <w:nsid w:val="14326A3A"/>
     <w:multiLevelType w:val="multilevel"/>
     <w:tmpl w:val="0FC2C328"/>
@@ -19117,7 +19481,7 @@
       </w:rPr>
     </w:lvl>
   </w:abstractNum>
-  <w:abstractNum w:abstractNumId="6" w15:restartNumberingAfterBreak="0">
+  <w:abstractNum w:abstractNumId="6">
     <w:nsid w:val="14CF00C9"/>
     <w:multiLevelType w:val="hybridMultilevel"/>
     <w:tmpl w:val="9D404FCE"/>
@@ -19230,7 +19594,7 @@
       </w:rPr>
     </w:lvl>
   </w:abstractNum>
-  <w:abstractNum w:abstractNumId="7" w15:restartNumberingAfterBreak="0">
+  <w:abstractNum w:abstractNumId="7">
     <w:nsid w:val="1DDF24A4"/>
     <w:multiLevelType w:val="multilevel"/>
     <w:tmpl w:val="C1CC602C"/>
@@ -19325,7 +19689,7 @@
       </w:pPr>
     </w:lvl>
   </w:abstractNum>
-  <w:abstractNum w:abstractNumId="8" w15:restartNumberingAfterBreak="0">
+  <w:abstractNum w:abstractNumId="8">
     <w:nsid w:val="1F2B7063"/>
     <w:multiLevelType w:val="hybridMultilevel"/>
     <w:tmpl w:val="8D8A798E"/>
@@ -19438,7 +19802,7 @@
       </w:rPr>
     </w:lvl>
   </w:abstractNum>
-  <w:abstractNum w:abstractNumId="9" w15:restartNumberingAfterBreak="0">
+  <w:abstractNum w:abstractNumId="9">
     <w:nsid w:val="20CF6FA8"/>
     <w:multiLevelType w:val="multilevel"/>
     <w:tmpl w:val="A3D480CC"/>
@@ -19551,7 +19915,7 @@
       </w:rPr>
     </w:lvl>
   </w:abstractNum>
-  <w:abstractNum w:abstractNumId="10" w15:restartNumberingAfterBreak="0">
+  <w:abstractNum w:abstractNumId="10">
     <w:nsid w:val="22EC65EE"/>
     <w:multiLevelType w:val="hybridMultilevel"/>
     <w:tmpl w:val="2D14BED8"/>
@@ -19664,7 +20028,7 @@
       </w:rPr>
     </w:lvl>
   </w:abstractNum>
-  <w:abstractNum w:abstractNumId="11" w15:restartNumberingAfterBreak="0">
+  <w:abstractNum w:abstractNumId="11">
     <w:nsid w:val="261D542F"/>
     <w:multiLevelType w:val="hybridMultilevel"/>
     <w:tmpl w:val="BCF4583C"/>
@@ -19777,7 +20141,7 @@
       </w:rPr>
     </w:lvl>
   </w:abstractNum>
-  <w:abstractNum w:abstractNumId="12" w15:restartNumberingAfterBreak="0">
+  <w:abstractNum w:abstractNumId="12">
     <w:nsid w:val="2CBB39D6"/>
     <w:multiLevelType w:val="hybridMultilevel"/>
     <w:tmpl w:val="015A24AA"/>
@@ -20070,7 +20434,7 @@
       </w:rPr>
     </w:lvl>
   </w:abstractNum>
-  <w:abstractNum w:abstractNumId="13" w15:restartNumberingAfterBreak="0">
+  <w:abstractNum w:abstractNumId="13">
     <w:nsid w:val="32454CCD"/>
     <w:multiLevelType w:val="hybridMultilevel"/>
     <w:tmpl w:val="3CCCB400"/>
@@ -20183,7 +20547,7 @@
       </w:rPr>
     </w:lvl>
   </w:abstractNum>
-  <w:abstractNum w:abstractNumId="14" w15:restartNumberingAfterBreak="0">
+  <w:abstractNum w:abstractNumId="14">
     <w:nsid w:val="330808C4"/>
     <w:multiLevelType w:val="multilevel"/>
     <w:tmpl w:val="0CDEF24C"/>
@@ -20297,7 +20661,7 @@
       </w:rPr>
     </w:lvl>
   </w:abstractNum>
-  <w:abstractNum w:abstractNumId="15" w15:restartNumberingAfterBreak="0">
+  <w:abstractNum w:abstractNumId="15">
     <w:nsid w:val="36B33B39"/>
     <w:multiLevelType w:val="hybridMultilevel"/>
     <w:tmpl w:val="74E61522"/>
@@ -20410,7 +20774,7 @@
       </w:rPr>
     </w:lvl>
   </w:abstractNum>
-  <w:abstractNum w:abstractNumId="16" w15:restartNumberingAfterBreak="0">
+  <w:abstractNum w:abstractNumId="16">
     <w:nsid w:val="38B36184"/>
     <w:multiLevelType w:val="hybridMultilevel"/>
     <w:tmpl w:val="84E0E8E8"/>
@@ -20523,7 +20887,7 @@
       </w:rPr>
     </w:lvl>
   </w:abstractNum>
-  <w:abstractNum w:abstractNumId="17" w15:restartNumberingAfterBreak="0">
+  <w:abstractNum w:abstractNumId="17">
     <w:nsid w:val="3A4F39F0"/>
     <w:multiLevelType w:val="multilevel"/>
     <w:tmpl w:val="C52EEAB6"/>
@@ -20612,7 +20976,7 @@
       </w:pPr>
     </w:lvl>
   </w:abstractNum>
-  <w:abstractNum w:abstractNumId="18" w15:restartNumberingAfterBreak="0">
+  <w:abstractNum w:abstractNumId="18">
     <w:nsid w:val="3A9406DF"/>
     <w:multiLevelType w:val="multilevel"/>
     <w:tmpl w:val="AA40ED54"/>
@@ -20726,7 +21090,7 @@
       </w:rPr>
     </w:lvl>
   </w:abstractNum>
-  <w:abstractNum w:abstractNumId="19" w15:restartNumberingAfterBreak="0">
+  <w:abstractNum w:abstractNumId="19">
     <w:nsid w:val="429B73E6"/>
     <w:multiLevelType w:val="multilevel"/>
     <w:tmpl w:val="42D2C8C4"/>
@@ -20866,7 +21230,7 @@
       </w:rPr>
     </w:lvl>
   </w:abstractNum>
-  <w:abstractNum w:abstractNumId="20" w15:restartNumberingAfterBreak="0">
+  <w:abstractNum w:abstractNumId="20">
     <w:nsid w:val="437E7D52"/>
     <w:multiLevelType w:val="hybridMultilevel"/>
     <w:tmpl w:val="0C7073F4"/>
@@ -20979,7 +21343,7 @@
       </w:rPr>
     </w:lvl>
   </w:abstractNum>
-  <w:abstractNum w:abstractNumId="21" w15:restartNumberingAfterBreak="0">
+  <w:abstractNum w:abstractNumId="21">
     <w:nsid w:val="43C0722C"/>
     <w:multiLevelType w:val="multilevel"/>
     <w:tmpl w:val="A3D480CC"/>
@@ -21092,7 +21456,7 @@
       </w:rPr>
     </w:lvl>
   </w:abstractNum>
-  <w:abstractNum w:abstractNumId="22" w15:restartNumberingAfterBreak="0">
+  <w:abstractNum w:abstractNumId="22">
     <w:nsid w:val="43FA7F22"/>
     <w:multiLevelType w:val="multilevel"/>
     <w:tmpl w:val="AB66FD8C"/>
@@ -21181,7 +21545,7 @@
       </w:pPr>
     </w:lvl>
   </w:abstractNum>
-  <w:abstractNum w:abstractNumId="23" w15:restartNumberingAfterBreak="0">
+  <w:abstractNum w:abstractNumId="23">
     <w:nsid w:val="46D87DDC"/>
     <w:multiLevelType w:val="hybridMultilevel"/>
     <w:tmpl w:val="AC9C4F24"/>
@@ -21293,7 +21657,7 @@
       </w:rPr>
     </w:lvl>
   </w:abstractNum>
-  <w:abstractNum w:abstractNumId="24" w15:restartNumberingAfterBreak="0">
+  <w:abstractNum w:abstractNumId="24">
     <w:nsid w:val="47F36959"/>
     <w:multiLevelType w:val="hybridMultilevel"/>
     <w:tmpl w:val="96688BF6"/>
@@ -21406,7 +21770,7 @@
       </w:rPr>
     </w:lvl>
   </w:abstractNum>
-  <w:abstractNum w:abstractNumId="25" w15:restartNumberingAfterBreak="0">
+  <w:abstractNum w:abstractNumId="25">
     <w:nsid w:val="4BDD2B10"/>
     <w:multiLevelType w:val="hybridMultilevel"/>
     <w:tmpl w:val="3E161F42"/>
@@ -21519,7 +21883,7 @@
       </w:rPr>
     </w:lvl>
   </w:abstractNum>
-  <w:abstractNum w:abstractNumId="26" w15:restartNumberingAfterBreak="0">
+  <w:abstractNum w:abstractNumId="26">
     <w:nsid w:val="4E974945"/>
     <w:multiLevelType w:val="hybridMultilevel"/>
     <w:tmpl w:val="77BC0B4E"/>
@@ -21605,7 +21969,7 @@
       </w:pPr>
     </w:lvl>
   </w:abstractNum>
-  <w:abstractNum w:abstractNumId="27" w15:restartNumberingAfterBreak="0">
+  <w:abstractNum w:abstractNumId="27">
     <w:nsid w:val="4F246915"/>
     <w:multiLevelType w:val="multilevel"/>
     <w:tmpl w:val="40C65D6C"/>
@@ -21718,7 +22082,7 @@
       </w:rPr>
     </w:lvl>
   </w:abstractNum>
-  <w:abstractNum w:abstractNumId="28" w15:restartNumberingAfterBreak="0">
+  <w:abstractNum w:abstractNumId="28">
     <w:nsid w:val="4F59430A"/>
     <w:multiLevelType w:val="hybridMultilevel"/>
     <w:tmpl w:val="20ACD5EC"/>
@@ -21831,7 +22195,7 @@
       </w:rPr>
     </w:lvl>
   </w:abstractNum>
-  <w:abstractNum w:abstractNumId="29" w15:restartNumberingAfterBreak="0">
+  <w:abstractNum w:abstractNumId="29">
     <w:nsid w:val="539244C6"/>
     <w:multiLevelType w:val="hybridMultilevel"/>
     <w:tmpl w:val="77BC0B4E"/>
@@ -21917,7 +22281,7 @@
       </w:pPr>
     </w:lvl>
   </w:abstractNum>
-  <w:abstractNum w:abstractNumId="30" w15:restartNumberingAfterBreak="0">
+  <w:abstractNum w:abstractNumId="30">
     <w:nsid w:val="54C8477B"/>
     <w:multiLevelType w:val="hybridMultilevel"/>
     <w:tmpl w:val="1C24E2D4"/>
@@ -22210,7 +22574,7 @@
       </w:rPr>
     </w:lvl>
   </w:abstractNum>
-  <w:abstractNum w:abstractNumId="31" w15:restartNumberingAfterBreak="0">
+  <w:abstractNum w:abstractNumId="31">
     <w:nsid w:val="59415894"/>
     <w:multiLevelType w:val="multilevel"/>
     <w:tmpl w:val="A3D480CC"/>
@@ -22323,7 +22687,7 @@
       </w:rPr>
     </w:lvl>
   </w:abstractNum>
-  <w:abstractNum w:abstractNumId="32" w15:restartNumberingAfterBreak="0">
+  <w:abstractNum w:abstractNumId="32">
     <w:nsid w:val="5EA070DD"/>
     <w:multiLevelType w:val="multilevel"/>
     <w:tmpl w:val="13E80F1E"/>
@@ -22412,7 +22776,7 @@
       </w:pPr>
     </w:lvl>
   </w:abstractNum>
-  <w:abstractNum w:abstractNumId="33" w15:restartNumberingAfterBreak="0">
+  <w:abstractNum w:abstractNumId="33">
     <w:nsid w:val="610C537E"/>
     <w:multiLevelType w:val="multilevel"/>
     <w:tmpl w:val="B14C1E86"/>
@@ -22501,7 +22865,7 @@
       </w:pPr>
     </w:lvl>
   </w:abstractNum>
-  <w:abstractNum w:abstractNumId="34" w15:restartNumberingAfterBreak="0">
+  <w:abstractNum w:abstractNumId="34">
     <w:nsid w:val="648345AA"/>
     <w:multiLevelType w:val="multilevel"/>
     <w:tmpl w:val="A3D480CC"/>
@@ -22614,7 +22978,7 @@
       </w:rPr>
     </w:lvl>
   </w:abstractNum>
-  <w:abstractNum w:abstractNumId="35" w15:restartNumberingAfterBreak="0">
+  <w:abstractNum w:abstractNumId="35">
     <w:nsid w:val="64A14355"/>
     <w:multiLevelType w:val="multilevel"/>
     <w:tmpl w:val="B664A89A"/>
@@ -22727,7 +23091,7 @@
       </w:rPr>
     </w:lvl>
   </w:abstractNum>
-  <w:abstractNum w:abstractNumId="36" w15:restartNumberingAfterBreak="0">
+  <w:abstractNum w:abstractNumId="36">
     <w:nsid w:val="6E9C1631"/>
     <w:multiLevelType w:val="multilevel"/>
     <w:tmpl w:val="34785798"/>
@@ -22840,7 +23204,7 @@
       </w:rPr>
     </w:lvl>
   </w:abstractNum>
-  <w:abstractNum w:abstractNumId="37" w15:restartNumberingAfterBreak="0">
+  <w:abstractNum w:abstractNumId="37">
     <w:nsid w:val="72416F16"/>
     <w:multiLevelType w:val="hybridMultilevel"/>
     <w:tmpl w:val="DDEE7376"/>
@@ -22953,7 +23317,7 @@
       </w:rPr>
     </w:lvl>
   </w:abstractNum>
-  <w:abstractNum w:abstractNumId="38" w15:restartNumberingAfterBreak="0">
+  <w:abstractNum w:abstractNumId="38">
     <w:nsid w:val="747D2F25"/>
     <w:multiLevelType w:val="multilevel"/>
     <w:tmpl w:val="C45A5C78"/>
@@ -23067,7 +23431,7 @@
       </w:rPr>
     </w:lvl>
   </w:abstractNum>
-  <w:abstractNum w:abstractNumId="39" w15:restartNumberingAfterBreak="0">
+  <w:abstractNum w:abstractNumId="39">
     <w:nsid w:val="74C757BA"/>
     <w:multiLevelType w:val="multilevel"/>
     <w:tmpl w:val="5DCCDC22"/>
@@ -23181,7 +23545,7 @@
       </w:rPr>
     </w:lvl>
   </w:abstractNum>
-  <w:abstractNum w:abstractNumId="40" w15:restartNumberingAfterBreak="0">
+  <w:abstractNum w:abstractNumId="40">
     <w:nsid w:val="7F8A1FAB"/>
     <w:multiLevelType w:val="multilevel"/>
     <w:tmpl w:val="A3D480CC"/>
@@ -23421,7 +23785,7 @@
 </file>
 
 <file path=word/styles.xml><?xml version="1.0" encoding="utf-8"?>
-<w:styles xmlns:mc="http://schemas.openxmlformats.org/markup-compatibility/2006" xmlns:r="http://schemas.openxmlformats.org/officeDocument/2006/relationships" xmlns:w="http://schemas.openxmlformats.org/wordprocessingml/2006/main" xmlns:w14="http://schemas.microsoft.com/office/word/2010/wordml" xmlns:w15="http://schemas.microsoft.com/office/word/2012/wordml" xmlns:w16se="http://schemas.microsoft.com/office/word/2015/wordml/symex" mc:Ignorable="w14 w15 w16se">
+<w:styles xmlns:mc="http://schemas.openxmlformats.org/markup-compatibility/2006" xmlns:r="http://schemas.openxmlformats.org/officeDocument/2006/relationships" xmlns:w="http://schemas.openxmlformats.org/wordprocessingml/2006/main" xmlns:w14="http://schemas.microsoft.com/office/word/2010/wordml" xmlns:w15="http://schemas.microsoft.com/office/word/2012/wordml" mc:Ignorable="w14 w15">
   <w:docDefaults>
     <w:rPrDefault>
       <w:rPr>
@@ -23588,7 +23952,7 @@
     <w:lsdException w:name="Table Web 2" w:semiHidden="1" w:unhideWhenUsed="1"/>
     <w:lsdException w:name="Table Web 3" w:semiHidden="1" w:unhideWhenUsed="1"/>
     <w:lsdException w:name="Balloon Text" w:semiHidden="1" w:unhideWhenUsed="1"/>
-    <w:lsdException w:name="Table Grid" w:uiPriority="59"/>
+    <w:lsdException w:name="Table Grid" w:uiPriority="39"/>
     <w:lsdException w:name="Table Theme" w:semiHidden="1" w:unhideWhenUsed="1"/>
     <w:lsdException w:name="Placeholder Text" w:semiHidden="1"/>
     <w:lsdException w:name="No Spacing" w:uiPriority="1" w:qFormat="1"/>
@@ -24041,10 +24405,10 @@
       <w:color w:val="808080"/>
     </w:rPr>
   </w:style>
-  <w:style w:type="character" w:customStyle="1" w:styleId="TtuloCar">
-    <w:name w:val="Título Car"/>
+  <w:style w:type="character" w:customStyle="1" w:styleId="PuestoCar1">
+    <w:name w:val="Puesto Car1"/>
     <w:basedOn w:val="Fuentedeprrafopredeter"/>
-    <w:link w:val="Ttulo"/>
+    <w:link w:val="Puesto"/>
     <w:uiPriority w:val="10"/>
     <w:qFormat/>
     <w:rsid w:val="006A5F48"/>
@@ -25918,11 +26282,11 @@
       <w:szCs w:val="52"/>
     </w:rPr>
   </w:style>
-  <w:style w:type="paragraph" w:styleId="Ttulo">
+  <w:style w:type="paragraph" w:styleId="Puesto">
     <w:name w:val="Title"/>
     <w:basedOn w:val="Normal"/>
     <w:next w:val="Textoindependiente"/>
-    <w:link w:val="TtuloCar"/>
+    <w:link w:val="PuestoCar1"/>
     <w:uiPriority w:val="10"/>
     <w:qFormat/>
     <w:rsid w:val="006A5F48"/>
@@ -26038,7 +26402,7 @@
       <w:spacing w:after="0" w:line="240" w:lineRule="auto"/>
     </w:pPr>
   </w:style>
-  <w:style w:type="paragraph" w:styleId="TtuloTDC">
+  <w:style w:type="paragraph" w:styleId="TtulodeTDC">
     <w:name w:val="TOC Heading"/>
     <w:basedOn w:val="Ttulo1"/>
     <w:next w:val="Normal"/>
@@ -26274,12 +26638,13 @@
   <w:style w:type="table" w:styleId="Tablaconcuadrcula">
     <w:name w:val="Table Grid"/>
     <w:basedOn w:val="Tablanormal"/>
-    <w:uiPriority w:val="59"/>
+    <w:uiPriority w:val="39"/>
     <w:rsid w:val="006B6475"/>
     <w:rPr>
       <w:lang w:eastAsia="es-AR"/>
     </w:rPr>
     <w:tblPr>
+      <w:tblInd w:w="0" w:type="dxa"/>
       <w:tblBorders>
         <w:top w:val="single" w:sz="4" w:space="0" w:color="auto"/>
         <w:left w:val="single" w:sz="4" w:space="0" w:color="auto"/>
@@ -26288,6 +26653,12 @@
         <w:insideH w:val="single" w:sz="4" w:space="0" w:color="auto"/>
         <w:insideV w:val="single" w:sz="4" w:space="0" w:color="auto"/>
       </w:tblBorders>
+      <w:tblCellMar>
+        <w:top w:w="0" w:type="dxa"/>
+        <w:left w:w="108" w:type="dxa"/>
+        <w:bottom w:w="0" w:type="dxa"/>
+        <w:right w:w="108" w:type="dxa"/>
+      </w:tblCellMar>
     </w:tblPr>
   </w:style>
   <w:style w:type="table" w:styleId="Tabladecuadrcula5oscura-nfasis2">
@@ -26298,6 +26669,7 @@
     <w:tblPr>
       <w:tblStyleRowBandSize w:val="1"/>
       <w:tblStyleColBandSize w:val="1"/>
+      <w:tblInd w:w="0" w:type="dxa"/>
       <w:tblBorders>
         <w:top w:val="single" w:sz="4" w:space="0" w:color="FFFFFF" w:themeColor="background1"/>
         <w:left w:val="single" w:sz="4" w:space="0" w:color="FFFFFF" w:themeColor="background1"/>
@@ -26306,6 +26678,12 @@
         <w:insideH w:val="single" w:sz="4" w:space="0" w:color="FFFFFF" w:themeColor="background1"/>
         <w:insideV w:val="single" w:sz="4" w:space="0" w:color="FFFFFF" w:themeColor="background1"/>
       </w:tblBorders>
+      <w:tblCellMar>
+        <w:top w:w="0" w:type="dxa"/>
+        <w:left w:w="108" w:type="dxa"/>
+        <w:bottom w:w="0" w:type="dxa"/>
+        <w:right w:w="108" w:type="dxa"/>
+      </w:tblCellMar>
     </w:tblPr>
     <w:tcPr>
       <w:shd w:val="clear" w:color="auto" w:fill="DDEFF1" w:themeFill="accent2" w:themeFillTint="33"/>
@@ -26401,6 +26779,7 @@
     <w:tblPr>
       <w:tblStyleRowBandSize w:val="1"/>
       <w:tblStyleColBandSize w:val="1"/>
+      <w:tblInd w:w="0" w:type="dxa"/>
       <w:tblBorders>
         <w:top w:val="single" w:sz="4" w:space="0" w:color="9BCFD5" w:themeColor="accent2" w:themeTint="99"/>
         <w:left w:val="single" w:sz="4" w:space="0" w:color="9BCFD5" w:themeColor="accent2" w:themeTint="99"/>
@@ -26409,6 +26788,12 @@
         <w:insideH w:val="single" w:sz="4" w:space="0" w:color="9BCFD5" w:themeColor="accent2" w:themeTint="99"/>
         <w:insideV w:val="single" w:sz="4" w:space="0" w:color="9BCFD5" w:themeColor="accent2" w:themeTint="99"/>
       </w:tblBorders>
+      <w:tblCellMar>
+        <w:top w:w="0" w:type="dxa"/>
+        <w:left w:w="108" w:type="dxa"/>
+        <w:bottom w:w="0" w:type="dxa"/>
+        <w:right w:w="108" w:type="dxa"/>
+      </w:tblCellMar>
     </w:tblPr>
     <w:tblStylePr w:type="firstRow">
       <w:rPr>
@@ -26478,6 +26863,7 @@
     <w:tblPr>
       <w:tblStyleRowBandSize w:val="1"/>
       <w:tblStyleColBandSize w:val="1"/>
+      <w:tblInd w:w="0" w:type="dxa"/>
       <w:tblBorders>
         <w:top w:val="single" w:sz="4" w:space="0" w:color="D7EEA0" w:themeColor="accent1" w:themeTint="66"/>
         <w:left w:val="single" w:sz="4" w:space="0" w:color="D7EEA0" w:themeColor="accent1" w:themeTint="66"/>
@@ -26486,6 +26872,12 @@
         <w:insideH w:val="single" w:sz="4" w:space="0" w:color="D7EEA0" w:themeColor="accent1" w:themeTint="66"/>
         <w:insideV w:val="single" w:sz="4" w:space="0" w:color="D7EEA0" w:themeColor="accent1" w:themeTint="66"/>
       </w:tblBorders>
+      <w:tblCellMar>
+        <w:top w:w="0" w:type="dxa"/>
+        <w:left w:w="108" w:type="dxa"/>
+        <w:bottom w:w="0" w:type="dxa"/>
+        <w:right w:w="108" w:type="dxa"/>
+      </w:tblCellMar>
     </w:tblPr>
     <w:tblStylePr w:type="firstRow">
       <w:rPr>
@@ -26564,12 +26956,19 @@
     <w:tblPr>
       <w:tblStyleRowBandSize w:val="1"/>
       <w:tblStyleColBandSize w:val="1"/>
+      <w:tblInd w:w="0" w:type="dxa"/>
       <w:tblBorders>
         <w:top w:val="single" w:sz="4" w:space="0" w:color="5B9BD5"/>
         <w:left w:val="single" w:sz="4" w:space="0" w:color="5B9BD5"/>
         <w:bottom w:val="single" w:sz="4" w:space="0" w:color="5B9BD5"/>
         <w:right w:val="single" w:sz="4" w:space="0" w:color="5B9BD5"/>
       </w:tblBorders>
+      <w:tblCellMar>
+        <w:top w:w="0" w:type="dxa"/>
+        <w:left w:w="108" w:type="dxa"/>
+        <w:bottom w:w="0" w:type="dxa"/>
+        <w:right w:w="108" w:type="dxa"/>
+      </w:tblCellMar>
     </w:tblPr>
     <w:tblStylePr w:type="firstRow">
       <w:rPr>
@@ -26685,12 +27084,19 @@
     <w:tblPr>
       <w:tblStyleRowBandSize w:val="1"/>
       <w:tblStyleColBandSize w:val="1"/>
+      <w:tblInd w:w="0" w:type="dxa"/>
       <w:tblBorders>
         <w:top w:val="single" w:sz="4" w:space="0" w:color="98C723" w:themeColor="accent1"/>
         <w:left w:val="single" w:sz="4" w:space="0" w:color="98C723" w:themeColor="accent1"/>
         <w:bottom w:val="single" w:sz="4" w:space="0" w:color="98C723" w:themeColor="accent1"/>
         <w:right w:val="single" w:sz="4" w:space="0" w:color="98C723" w:themeColor="accent1"/>
       </w:tblBorders>
+      <w:tblCellMar>
+        <w:top w:w="0" w:type="dxa"/>
+        <w:left w:w="108" w:type="dxa"/>
+        <w:bottom w:w="0" w:type="dxa"/>
+        <w:right w:w="108" w:type="dxa"/>
+      </w:tblCellMar>
     </w:tblPr>
     <w:tblStylePr w:type="firstRow">
       <w:rPr>
@@ -30151,302 +30557,302 @@
     </dgm:pt>
   </dgm:ptLst>
   <dgm:cxnLst>
-    <dgm:cxn modelId="{9A2AB63D-9CBA-4EE7-8907-01A979C37354}" type="presOf" srcId="{EE940392-F56B-4B2B-9EC1-581841FE3E80}" destId="{754AA002-4FC9-4139-BA19-CE3BA6EC008F}" srcOrd="1" destOrd="0" presId="urn:microsoft.com/office/officeart/2005/8/layout/orgChart1"/>
-    <dgm:cxn modelId="{D99CF65D-46DB-4620-93BF-BF0D9EFDC67F}" type="presOf" srcId="{15FB987B-E274-48F3-B6DF-A516E2F05CF2}" destId="{3419854C-3A04-4CD3-8AD9-5015D050173E}" srcOrd="0" destOrd="0" presId="urn:microsoft.com/office/officeart/2005/8/layout/orgChart1"/>
+    <dgm:cxn modelId="{05A88CCC-D387-4AAA-B641-5DDE988C8CB1}" type="presOf" srcId="{57531998-2EEE-436A-B8F5-EEEF3E81A064}" destId="{7A70C74C-F938-43CB-86D2-1025605387BF}" srcOrd="0" destOrd="0" presId="urn:microsoft.com/office/officeart/2005/8/layout/orgChart1"/>
+    <dgm:cxn modelId="{06A4C7B0-E302-40F3-ADCA-739DA1DA2EB9}" type="presOf" srcId="{B2B263FB-5028-473C-B0CD-B3F510864E4D}" destId="{C4C62F72-5973-4FD1-911B-24CAB843C952}" srcOrd="0" destOrd="0" presId="urn:microsoft.com/office/officeart/2005/8/layout/orgChart1"/>
+    <dgm:cxn modelId="{6932518D-A98F-4D2E-91C1-27C80F222F0E}" type="presOf" srcId="{72810E2B-497F-4620-B293-60DD5156C5A7}" destId="{9631BCF0-CE6C-4BF7-B07B-923F22B3080B}" srcOrd="0" destOrd="0" presId="urn:microsoft.com/office/officeart/2005/8/layout/orgChart1"/>
+    <dgm:cxn modelId="{2B3E88E8-AF43-4A72-8F1F-2E2E4FCC5382}" type="presOf" srcId="{BF5AB11A-6585-430C-AAC7-FD85F150EB00}" destId="{BB17953F-92C0-4284-808D-7F052898C251}" srcOrd="0" destOrd="0" presId="urn:microsoft.com/office/officeart/2005/8/layout/orgChart1"/>
+    <dgm:cxn modelId="{69FF62F9-D0D3-4BBC-8A3D-7A4A325299E8}" type="presOf" srcId="{FFD7CFD0-538D-4245-9881-926A3371C304}" destId="{C7E5CBEE-980E-4358-BD63-8A72F6EFD133}" srcOrd="0" destOrd="0" presId="urn:microsoft.com/office/officeart/2005/8/layout/orgChart1"/>
+    <dgm:cxn modelId="{4DDB095F-817B-4FD6-9BA9-05F214DD619D}" srcId="{8A628068-0ECB-4ED7-BA29-8746D9D2F81D}" destId="{B2B263FB-5028-473C-B0CD-B3F510864E4D}" srcOrd="2" destOrd="0" parTransId="{5802F081-333C-4251-B0C0-5A8A750456DF}" sibTransId="{637A7743-796A-4C6F-853A-BE70762425B8}"/>
+    <dgm:cxn modelId="{C7D0EA6A-A05B-4FC7-9139-5F18F7285F34}" type="presOf" srcId="{32792A6F-7284-4035-B3FD-24CFF91B48A2}" destId="{A3B12017-9F85-4526-961E-ADF109F0CED6}" srcOrd="0" destOrd="0" presId="urn:microsoft.com/office/officeart/2005/8/layout/orgChart1"/>
+    <dgm:cxn modelId="{91A261EB-4FFA-4B7B-A3D9-180BFBFAEBB0}" type="presOf" srcId="{219BE78A-579E-4DE9-B3F9-208B691A24FE}" destId="{9DFB9B09-7AB8-4D1D-81B0-5FD9EEEE1599}" srcOrd="0" destOrd="0" presId="urn:microsoft.com/office/officeart/2005/8/layout/orgChart1"/>
+    <dgm:cxn modelId="{CB3248A7-7C5F-47CA-9754-173B93498D94}" type="presOf" srcId="{5E3463B3-AB5E-474C-90CD-EBF308806E1C}" destId="{0092A66F-5E87-486A-94B1-231B3BAA7574}" srcOrd="0" destOrd="0" presId="urn:microsoft.com/office/officeart/2005/8/layout/orgChart1"/>
+    <dgm:cxn modelId="{E328B5AB-DBFC-4284-84A0-D80345F73574}" srcId="{32792A6F-7284-4035-B3FD-24CFF91B48A2}" destId="{49C85BEC-82DF-4659-906E-2B993E8010D6}" srcOrd="1" destOrd="0" parTransId="{CA74D64B-C1EE-4252-B651-36D1FD8698A6}" sibTransId="{C767F337-8FA1-435C-8AE6-82067327D472}"/>
+    <dgm:cxn modelId="{E0155095-E69C-4B1A-9698-DBAD4C4A3378}" type="presOf" srcId="{002E10DD-4E1E-4FC5-9257-0611E967B38A}" destId="{E34C01C1-B64C-446E-A456-D358A4F76570}" srcOrd="0" destOrd="0" presId="urn:microsoft.com/office/officeart/2005/8/layout/orgChart1"/>
+    <dgm:cxn modelId="{00E576C6-03C2-4A0E-BF8F-323E77B536EF}" type="presOf" srcId="{C5DFC133-5852-408F-BD3B-C7902421A7DD}" destId="{8A584F50-8BCF-464E-89A8-AAE367D04EF4}" srcOrd="1" destOrd="0" presId="urn:microsoft.com/office/officeart/2005/8/layout/orgChart1"/>
+    <dgm:cxn modelId="{C7BCE864-55F3-415A-B48F-21BF74183C52}" srcId="{E447A9B8-D47D-4221-BAFE-F211A8CAD95F}" destId="{A2B72B98-71B1-4C77-ADC5-C3A6F36834B0}" srcOrd="3" destOrd="0" parTransId="{219BE78A-579E-4DE9-B3F9-208B691A24FE}" sibTransId="{FDA96FA0-4948-45F5-9916-C38249B044A8}"/>
+    <dgm:cxn modelId="{398C9CEE-4A3C-4AD6-9642-59DCC9BCBC47}" type="presOf" srcId="{5802F081-333C-4251-B0C0-5A8A750456DF}" destId="{C6B4CCCF-B343-4568-AD94-D554C7D04A92}" srcOrd="0" destOrd="0" presId="urn:microsoft.com/office/officeart/2005/8/layout/orgChart1"/>
     <dgm:cxn modelId="{2BC23932-235F-40E7-8181-B0171275FB3D}" srcId="{93876AA4-6A4B-4CE4-BBDF-A26F96F77C9D}" destId="{32792A6F-7284-4035-B3FD-24CFF91B48A2}" srcOrd="2" destOrd="0" parTransId="{C2535317-9166-42F7-9C27-13C7DE06E65F}" sibTransId="{6C31E2DC-43BA-4800-9C1A-F9EBEC813A99}"/>
-    <dgm:cxn modelId="{51E74295-38CE-4EA5-9478-10132592F03F}" type="presOf" srcId="{C5DFC133-5852-408F-BD3B-C7902421A7DD}" destId="{8A584F50-8BCF-464E-89A8-AAE367D04EF4}" srcOrd="1" destOrd="0" presId="urn:microsoft.com/office/officeart/2005/8/layout/orgChart1"/>
+    <dgm:cxn modelId="{A71F6CE0-F2F5-4474-BC91-D25DA5B68482}" type="presOf" srcId="{F157B2E4-D473-4CC1-8CA9-B6A5F048FC2E}" destId="{20F972A2-47B2-4C07-B749-69AFB32F75A4}" srcOrd="0" destOrd="0" presId="urn:microsoft.com/office/officeart/2005/8/layout/orgChart1"/>
+    <dgm:cxn modelId="{959380A1-A13C-4668-A94A-5D310DB7D768}" type="presOf" srcId="{497DFD85-1FAB-4D64-9B9E-88FC68E2C116}" destId="{E208BC7D-172D-4B6A-9CA8-F84939FBBF21}" srcOrd="1" destOrd="0" presId="urn:microsoft.com/office/officeart/2005/8/layout/orgChart1"/>
+    <dgm:cxn modelId="{DA779175-3BBF-4C92-9258-96BD07987182}" type="presOf" srcId="{0042EFA0-7C97-43E1-824B-75D65822641A}" destId="{874CDBB3-9F66-400D-9CF7-CD77F7DA982B}" srcOrd="0" destOrd="0" presId="urn:microsoft.com/office/officeart/2005/8/layout/orgChart1"/>
+    <dgm:cxn modelId="{CFE4D860-A655-4EC7-87FD-3AACF3FEBD48}" srcId="{8BC480E5-28C4-43D2-8D9B-6AAB01348026}" destId="{21B1775F-B1CD-4E46-AB99-7793DD00E9DB}" srcOrd="6" destOrd="0" parTransId="{E6357A0C-7783-4AAA-B433-C40D85CA1E9C}" sibTransId="{9949C752-ECBE-498D-8A1F-21E2AB1A8FF4}"/>
+    <dgm:cxn modelId="{49EAE8FB-B4D9-457E-8867-E0ED4769C302}" type="presOf" srcId="{21B1775F-B1CD-4E46-AB99-7793DD00E9DB}" destId="{E1852D5F-3711-463D-8D5C-42656039A725}" srcOrd="1" destOrd="0" presId="urn:microsoft.com/office/officeart/2005/8/layout/orgChart1"/>
+    <dgm:cxn modelId="{47EA0B31-40B9-430F-95C0-2DB07DEED4E1}" srcId="{42F20A5D-9FC5-49F6-A7C4-DEC77403BD58}" destId="{93876AA4-6A4B-4CE4-BBDF-A26F96F77C9D}" srcOrd="0" destOrd="0" parTransId="{A595AC45-E6C2-4B5E-A1DF-868E811A6E50}" sibTransId="{FA70768F-1E15-42D5-93C8-4C5F20FB7284}"/>
+    <dgm:cxn modelId="{F1CD47A8-2A08-40F5-882A-49E48225EDAF}" type="presOf" srcId="{AF1D9596-3A23-4BAC-A335-8EA4D3A99F2D}" destId="{16C6FA17-FAE4-4F2E-8B99-7CCE35BFA7B2}" srcOrd="0" destOrd="0" presId="urn:microsoft.com/office/officeart/2005/8/layout/orgChart1"/>
+    <dgm:cxn modelId="{F9EDBA59-0317-4DD3-842D-4E0E6FB00B43}" srcId="{8A628068-0ECB-4ED7-BA29-8746D9D2F81D}" destId="{B6F50A2B-C646-4B9A-8309-9EDC4A0ADA77}" srcOrd="3" destOrd="0" parTransId="{3A7332F8-D3AC-44A1-85DC-1700694FB0A6}" sibTransId="{0DABEAFB-4694-41B0-BDFC-CC01E604BA7A}"/>
+    <dgm:cxn modelId="{BB8F51BF-C4EF-4651-A32E-E1A40F25066B}" type="presOf" srcId="{AAC6AC95-25E0-466A-A456-9201FDD2F472}" destId="{3B65A171-BC88-4A6E-8B3C-153E7F953459}" srcOrd="0" destOrd="0" presId="urn:microsoft.com/office/officeart/2005/8/layout/orgChart1"/>
+    <dgm:cxn modelId="{20661716-F60B-40FC-B4B0-3AFC1CDAB090}" type="presOf" srcId="{E6357A0C-7783-4AAA-B433-C40D85CA1E9C}" destId="{1FDEE7D9-F159-4AAD-B2DF-E5824A15411C}" srcOrd="0" destOrd="0" presId="urn:microsoft.com/office/officeart/2005/8/layout/orgChart1"/>
     <dgm:cxn modelId="{C28B08CC-E545-4650-88A8-5D91529C7997}" srcId="{8A628068-0ECB-4ED7-BA29-8746D9D2F81D}" destId="{002E10DD-4E1E-4FC5-9257-0611E967B38A}" srcOrd="0" destOrd="0" parTransId="{9ECF03C8-326C-4561-88AC-9016A367CECA}" sibTransId="{A1211EEE-F971-4192-BE25-7B7C7906EFC6}"/>
-    <dgm:cxn modelId="{9BF082D5-A16D-486F-9F7F-85D449E557D9}" type="presOf" srcId="{E6357A0C-7783-4AAA-B433-C40D85CA1E9C}" destId="{1FDEE7D9-F159-4AAD-B2DF-E5824A15411C}" srcOrd="0" destOrd="0" presId="urn:microsoft.com/office/officeart/2005/8/layout/orgChart1"/>
-    <dgm:cxn modelId="{10CA5891-4F5D-4AEE-93B6-02BD4E0ABA5B}" type="presOf" srcId="{5802F081-333C-4251-B0C0-5A8A750456DF}" destId="{C6B4CCCF-B343-4568-AD94-D554C7D04A92}" srcOrd="0" destOrd="0" presId="urn:microsoft.com/office/officeart/2005/8/layout/orgChart1"/>
+    <dgm:cxn modelId="{887947A2-7EF7-4FF6-85C9-326FB47199AF}" srcId="{93876AA4-6A4B-4CE4-BBDF-A26F96F77C9D}" destId="{57CE7624-63B4-40FA-8703-DEE57137A166}" srcOrd="0" destOrd="0" parTransId="{3F5ED477-FEF1-4078-84AE-D2EB1BCD4F40}" sibTransId="{0E902D9F-C8A1-455C-827B-2069119380CC}"/>
+    <dgm:cxn modelId="{C10DF985-F3F1-4414-81F1-46BAB8E14BF3}" type="presOf" srcId="{A2B72B98-71B1-4C77-ADC5-C3A6F36834B0}" destId="{3588D601-2B96-4550-91BC-5D76A783CBE3}" srcOrd="1" destOrd="0" presId="urn:microsoft.com/office/officeart/2005/8/layout/orgChart1"/>
+    <dgm:cxn modelId="{26715BA5-9F69-49A4-B632-F1CD32848C2A}" type="presOf" srcId="{B6F50A2B-C646-4B9A-8309-9EDC4A0ADA77}" destId="{893679B6-5EC3-4E57-A7E4-00B9CD4D0A3F}" srcOrd="1" destOrd="0" presId="urn:microsoft.com/office/officeart/2005/8/layout/orgChart1"/>
+    <dgm:cxn modelId="{2BFEE299-7D9E-4CB2-9279-638786473CF9}" type="presOf" srcId="{8BC480E5-28C4-43D2-8D9B-6AAB01348026}" destId="{04E82786-14DF-4B9E-BF05-9ACB653147BC}" srcOrd="1" destOrd="0" presId="urn:microsoft.com/office/officeart/2005/8/layout/orgChart1"/>
+    <dgm:cxn modelId="{F6FE8E24-CA1A-466F-8DEE-B0C138C3C5D6}" type="presOf" srcId="{EE940392-F56B-4B2B-9EC1-581841FE3E80}" destId="{754AA002-4FC9-4139-BA19-CE3BA6EC008F}" srcOrd="1" destOrd="0" presId="urn:microsoft.com/office/officeart/2005/8/layout/orgChart1"/>
+    <dgm:cxn modelId="{DDC143E4-7807-47CF-B4B2-E9560CD476E9}" type="presOf" srcId="{15C89E13-779B-42B6-81AD-D5013A2F0503}" destId="{54142FB1-8E3C-434C-B515-C1B114DFDBC8}" srcOrd="0" destOrd="0" presId="urn:microsoft.com/office/officeart/2005/8/layout/orgChart1"/>
+    <dgm:cxn modelId="{A489A0D1-9871-446D-932C-2FD4F12CDE62}" type="presOf" srcId="{E447A9B8-D47D-4221-BAFE-F211A8CAD95F}" destId="{C729120A-7417-4CB5-878D-0052AC10903B}" srcOrd="0" destOrd="0" presId="urn:microsoft.com/office/officeart/2005/8/layout/orgChart1"/>
+    <dgm:cxn modelId="{EAB5D191-7DA2-481C-AD15-FC9347059B02}" srcId="{8A628068-0ECB-4ED7-BA29-8746D9D2F81D}" destId="{0042EFA0-7C97-43E1-824B-75D65822641A}" srcOrd="1" destOrd="0" parTransId="{15FB987B-E274-48F3-B6DF-A516E2F05CF2}" sibTransId="{6414B4E7-94FF-4681-A596-A603BBC36EBB}"/>
+    <dgm:cxn modelId="{F4759385-1C78-41B4-9524-A42118497565}" srcId="{E447A9B8-D47D-4221-BAFE-F211A8CAD95F}" destId="{5864703C-3EC8-419D-852A-692EA41D1B55}" srcOrd="2" destOrd="0" parTransId="{BA64691F-27B8-442E-9F1A-CDE3A982CADD}" sibTransId="{207B473C-1AEB-4298-9232-6A9AF219ECDF}"/>
     <dgm:cxn modelId="{1A627FCA-4CD8-4BF6-A9BC-FA50E6D46993}" srcId="{8BC480E5-28C4-43D2-8D9B-6AAB01348026}" destId="{57531998-2EEE-436A-B8F5-EEEF3E81A064}" srcOrd="5" destOrd="0" parTransId="{F157B2E4-D473-4CC1-8CA9-B6A5F048FC2E}" sibTransId="{7F2E312E-CA10-4094-8327-55FF27B4351F}"/>
-    <dgm:cxn modelId="{35CD56F2-EB01-496C-B095-F7822872B0E4}" type="presOf" srcId="{CA74D64B-C1EE-4252-B651-36D1FD8698A6}" destId="{D07F26C1-B16F-4C5A-A6B9-EC84BA8BC170}" srcOrd="0" destOrd="0" presId="urn:microsoft.com/office/officeart/2005/8/layout/orgChart1"/>
-    <dgm:cxn modelId="{E8C59071-F56B-4B72-A527-0DD6ECFD8A7B}" type="presOf" srcId="{32792A6F-7284-4035-B3FD-24CFF91B48A2}" destId="{A3B12017-9F85-4526-961E-ADF109F0CED6}" srcOrd="0" destOrd="0" presId="urn:microsoft.com/office/officeart/2005/8/layout/orgChart1"/>
-    <dgm:cxn modelId="{0CD3E2BF-DB28-4509-A47B-6C0DF7BE1AC3}" type="presOf" srcId="{A2B72B98-71B1-4C77-ADC5-C3A6F36834B0}" destId="{3588D601-2B96-4550-91BC-5D76A783CBE3}" srcOrd="1" destOrd="0" presId="urn:microsoft.com/office/officeart/2005/8/layout/orgChart1"/>
-    <dgm:cxn modelId="{6D1C0FD8-8560-4C89-8E23-23F61DF33FBA}" type="presOf" srcId="{420367C4-9013-4621-9F03-C2999629D808}" destId="{ABBE2284-450C-4062-9A02-AADB4F37C9B6}" srcOrd="1" destOrd="0" presId="urn:microsoft.com/office/officeart/2005/8/layout/orgChart1"/>
-    <dgm:cxn modelId="{9859F73B-9F17-4E0A-8FC6-185D625BC9A6}" type="presOf" srcId="{21B1775F-B1CD-4E46-AB99-7793DD00E9DB}" destId="{3486197A-0613-4BC2-A315-810ED5BD6D59}" srcOrd="0" destOrd="0" presId="urn:microsoft.com/office/officeart/2005/8/layout/orgChart1"/>
-    <dgm:cxn modelId="{1BBBEA9C-F79C-4A1A-A50B-993BB0B63206}" type="presOf" srcId="{72810E2B-497F-4620-B293-60DD5156C5A7}" destId="{0137ECBD-0764-4507-B5BB-5BB83702606B}" srcOrd="1" destOrd="0" presId="urn:microsoft.com/office/officeart/2005/8/layout/orgChart1"/>
-    <dgm:cxn modelId="{4DDB095F-817B-4FD6-9BA9-05F214DD619D}" srcId="{8A628068-0ECB-4ED7-BA29-8746D9D2F81D}" destId="{B2B263FB-5028-473C-B0CD-B3F510864E4D}" srcOrd="2" destOrd="0" parTransId="{5802F081-333C-4251-B0C0-5A8A750456DF}" sibTransId="{637A7743-796A-4C6F-853A-BE70762425B8}"/>
-    <dgm:cxn modelId="{F4759385-1C78-41B4-9524-A42118497565}" srcId="{E447A9B8-D47D-4221-BAFE-F211A8CAD95F}" destId="{5864703C-3EC8-419D-852A-692EA41D1B55}" srcOrd="2" destOrd="0" parTransId="{BA64691F-27B8-442E-9F1A-CDE3A982CADD}" sibTransId="{207B473C-1AEB-4298-9232-6A9AF219ECDF}"/>
-    <dgm:cxn modelId="{0FBFEE21-5946-4160-B6AA-2D11AC0B285E}" type="presOf" srcId="{49C85BEC-82DF-4659-906E-2B993E8010D6}" destId="{EAEAA6E2-54B7-438C-A80F-EE5463E0BAD9}" srcOrd="0" destOrd="0" presId="urn:microsoft.com/office/officeart/2005/8/layout/orgChart1"/>
-    <dgm:cxn modelId="{CFE4D860-A655-4EC7-87FD-3AACF3FEBD48}" srcId="{8BC480E5-28C4-43D2-8D9B-6AAB01348026}" destId="{21B1775F-B1CD-4E46-AB99-7793DD00E9DB}" srcOrd="6" destOrd="0" parTransId="{E6357A0C-7783-4AAA-B433-C40D85CA1E9C}" sibTransId="{9949C752-ECBE-498D-8A1F-21E2AB1A8FF4}"/>
-    <dgm:cxn modelId="{E60FD491-A172-445B-A620-E250B038FA12}" type="presOf" srcId="{D7A040C0-03DA-4EC5-B7D8-950FF9369B40}" destId="{5D9ADFFD-9AF6-4432-AFAF-04F35E399252}" srcOrd="0" destOrd="0" presId="urn:microsoft.com/office/officeart/2005/8/layout/orgChart1"/>
-    <dgm:cxn modelId="{F7BC3ADB-3DEF-4163-8544-17D75429CF64}" type="presOf" srcId="{B6F50A2B-C646-4B9A-8309-9EDC4A0ADA77}" destId="{893679B6-5EC3-4E57-A7E4-00B9CD4D0A3F}" srcOrd="1" destOrd="0" presId="urn:microsoft.com/office/officeart/2005/8/layout/orgChart1"/>
+    <dgm:cxn modelId="{5A8443B6-9032-45B8-BE93-4BB157F0361D}" srcId="{E447A9B8-D47D-4221-BAFE-F211A8CAD95F}" destId="{8A628068-0ECB-4ED7-BA29-8746D9D2F81D}" srcOrd="0" destOrd="0" parTransId="{AAC6AC95-25E0-466A-A456-9201FDD2F472}" sibTransId="{83D98AC8-A7A8-48E6-9DA0-B0F49BB5E7A5}"/>
+    <dgm:cxn modelId="{69FAA1FC-B668-408F-973A-43F8EFCC26A7}" type="presOf" srcId="{3A7332F8-D3AC-44A1-85DC-1700694FB0A6}" destId="{78F05E0E-1F7C-4273-B187-54F4889A7DA7}" srcOrd="0" destOrd="0" presId="urn:microsoft.com/office/officeart/2005/8/layout/orgChart1"/>
+    <dgm:cxn modelId="{1E39C69A-40CB-4B14-9472-8A3E3C7ED895}" type="presOf" srcId="{D116DBAF-2900-4717-8E9F-313C334F2A4F}" destId="{26773AE2-9863-48CC-AD7C-51A6CF58CBE9}" srcOrd="0" destOrd="0" presId="urn:microsoft.com/office/officeart/2005/8/layout/orgChart1"/>
+    <dgm:cxn modelId="{47868277-AB8B-4F80-B6EA-4ACF2939AA7C}" srcId="{8BC480E5-28C4-43D2-8D9B-6AAB01348026}" destId="{2B9387A8-3AC8-40B9-98CD-81BB973471AB}" srcOrd="2" destOrd="0" parTransId="{F4D41445-A813-41BE-ACFD-85629850E378}" sibTransId="{F9CD0707-0FDC-4F4C-BBE9-709ECFD253FB}"/>
+    <dgm:cxn modelId="{A7EE5F8D-14EE-4DF2-887E-10AD2E13CCB1}" type="presOf" srcId="{9ECF03C8-326C-4561-88AC-9016A367CECA}" destId="{F4E253E7-6873-407C-B65F-B13C33555E23}" srcOrd="0" destOrd="0" presId="urn:microsoft.com/office/officeart/2005/8/layout/orgChart1"/>
     <dgm:cxn modelId="{75E7A789-12A0-46D9-822F-97E69EAA8C4A}" srcId="{32792A6F-7284-4035-B3FD-24CFF91B48A2}" destId="{EE940392-F56B-4B2B-9EC1-581841FE3E80}" srcOrd="2" destOrd="0" parTransId="{5E3463B3-AB5E-474C-90CD-EBF308806E1C}" sibTransId="{18D2F611-DC3F-48AF-BF09-05A79A3D6BEF}"/>
-    <dgm:cxn modelId="{53FA77E8-2A29-4CA4-93E9-5026C33C9571}" type="presOf" srcId="{B6F50A2B-C646-4B9A-8309-9EDC4A0ADA77}" destId="{B2D02F8C-A948-49AB-B8C5-9BC58CC47508}" srcOrd="0" destOrd="0" presId="urn:microsoft.com/office/officeart/2005/8/layout/orgChart1"/>
-    <dgm:cxn modelId="{E1C8C8A5-542B-4959-BFD4-475DBBFEC242}" type="presOf" srcId="{57531998-2EEE-436A-B8F5-EEEF3E81A064}" destId="{B18ADAEE-C7DD-4EE4-AF44-D3F336532252}" srcOrd="1" destOrd="0" presId="urn:microsoft.com/office/officeart/2005/8/layout/orgChart1"/>
-    <dgm:cxn modelId="{E2A32757-7FE6-43E4-9BB5-C9608F9B2837}" type="presOf" srcId="{5E3463B3-AB5E-474C-90CD-EBF308806E1C}" destId="{0092A66F-5E87-486A-94B1-231B3BAA7574}" srcOrd="0" destOrd="0" presId="urn:microsoft.com/office/officeart/2005/8/layout/orgChart1"/>
-    <dgm:cxn modelId="{54C32BC9-3326-447B-A728-4818764F04D1}" type="presOf" srcId="{15C89E13-779B-42B6-81AD-D5013A2F0503}" destId="{54142FB1-8E3C-434C-B515-C1B114DFDBC8}" srcOrd="0" destOrd="0" presId="urn:microsoft.com/office/officeart/2005/8/layout/orgChart1"/>
-    <dgm:cxn modelId="{37D3E52E-2AA3-447A-85E1-AEAF0004D226}" type="presOf" srcId="{8BC480E5-28C4-43D2-8D9B-6AAB01348026}" destId="{04E82786-14DF-4B9E-BF05-9ACB653147BC}" srcOrd="1" destOrd="0" presId="urn:microsoft.com/office/officeart/2005/8/layout/orgChart1"/>
-    <dgm:cxn modelId="{C6818261-0C6E-42BD-B582-415962CAF432}" type="presOf" srcId="{57531998-2EEE-436A-B8F5-EEEF3E81A064}" destId="{7A70C74C-F938-43CB-86D2-1025605387BF}" srcOrd="0" destOrd="0" presId="urn:microsoft.com/office/officeart/2005/8/layout/orgChart1"/>
-    <dgm:cxn modelId="{FDE0D76E-4D96-4663-90E9-10E8BBF4A5ED}" type="presOf" srcId="{9ECF03C8-326C-4561-88AC-9016A367CECA}" destId="{F4E253E7-6873-407C-B65F-B13C33555E23}" srcOrd="0" destOrd="0" presId="urn:microsoft.com/office/officeart/2005/8/layout/orgChart1"/>
+    <dgm:cxn modelId="{46B33378-6028-47DA-A763-C0582ACEA920}" srcId="{93876AA4-6A4B-4CE4-BBDF-A26F96F77C9D}" destId="{420367C4-9013-4621-9F03-C2999629D808}" srcOrd="3" destOrd="0" parTransId="{D7A040C0-03DA-4EC5-B7D8-950FF9369B40}" sibTransId="{DBDFF729-C250-4C0E-98AB-DE21C1E3FCAA}"/>
+    <dgm:cxn modelId="{BA3603C4-BB47-4578-9C36-BBD140B4DD0F}" type="presOf" srcId="{BDED615D-B291-462B-8A98-EB10B8ED72DE}" destId="{8E795528-E927-4D09-B5C5-8C7EBC65B8F1}" srcOrd="0" destOrd="0" presId="urn:microsoft.com/office/officeart/2005/8/layout/orgChart1"/>
     <dgm:cxn modelId="{AEFEA08A-9FE2-4369-B1F6-78A3C600407B}" srcId="{E447A9B8-D47D-4221-BAFE-F211A8CAD95F}" destId="{C5DFC133-5852-408F-BD3B-C7902421A7DD}" srcOrd="1" destOrd="0" parTransId="{BDED615D-B291-462B-8A98-EB10B8ED72DE}" sibTransId="{B5015786-CD90-4C6C-A112-C199D85E215B}"/>
-    <dgm:cxn modelId="{E28D7324-E507-4EDE-A07E-DF50F60383E6}" type="presOf" srcId="{57CE7624-63B4-40FA-8703-DEE57137A166}" destId="{DA27E8AA-4664-4452-B99F-02D387D89843}" srcOrd="0" destOrd="0" presId="urn:microsoft.com/office/officeart/2005/8/layout/orgChart1"/>
-    <dgm:cxn modelId="{0A912E67-C514-47FD-96AE-2F0F87B36C58}" type="presOf" srcId="{BDED615D-B291-462B-8A98-EB10B8ED72DE}" destId="{8E795528-E927-4D09-B5C5-8C7EBC65B8F1}" srcOrd="0" destOrd="0" presId="urn:microsoft.com/office/officeart/2005/8/layout/orgChart1"/>
-    <dgm:cxn modelId="{6150D47A-B4EA-43C9-800B-2C22C9F80F01}" type="presOf" srcId="{E6C47507-BD3C-4C03-86BA-E671D9DFC23A}" destId="{AEE97BBC-777C-44CA-88CD-CD6A9B8C6B9C}" srcOrd="1" destOrd="0" presId="urn:microsoft.com/office/officeart/2005/8/layout/orgChart1"/>
-    <dgm:cxn modelId="{97BD771A-8F64-429B-8514-2D5096A01EEC}" type="presOf" srcId="{DEA1339C-24D4-48CD-A133-1740C909BF70}" destId="{2F063D94-C93F-4E99-AAC0-4929CB317607}" srcOrd="0" destOrd="0" presId="urn:microsoft.com/office/officeart/2005/8/layout/orgChart1"/>
-    <dgm:cxn modelId="{532AABA0-901A-440A-A5AF-E22FC8159AC8}" type="presOf" srcId="{161771F4-373C-4C7F-B491-B49ED2909EF1}" destId="{2F5F7B75-AAB4-41CA-BEBC-5C53A29F40F3}" srcOrd="0" destOrd="0" presId="urn:microsoft.com/office/officeart/2005/8/layout/orgChart1"/>
-    <dgm:cxn modelId="{3E002BD5-1EFF-487A-96C4-A618151449AE}" type="presOf" srcId="{8BC480E5-28C4-43D2-8D9B-6AAB01348026}" destId="{C347FF96-E2C3-4761-943F-CF3A6FAA74EC}" srcOrd="0" destOrd="0" presId="urn:microsoft.com/office/officeart/2005/8/layout/orgChart1"/>
-    <dgm:cxn modelId="{2BA13AB8-F8D1-472A-8D78-F7B0F18C7CD8}" type="presOf" srcId="{5864703C-3EC8-419D-852A-692EA41D1B55}" destId="{30DAD638-3EB7-4BC8-82E5-AA44110024CA}" srcOrd="1" destOrd="0" presId="urn:microsoft.com/office/officeart/2005/8/layout/orgChart1"/>
-    <dgm:cxn modelId="{62035A55-2AAB-449C-BC52-82002E8A6E5A}" type="presOf" srcId="{2B9387A8-3AC8-40B9-98CD-81BB973471AB}" destId="{83D7E81B-E5A4-408C-801D-CCC9732BA8A0}" srcOrd="0" destOrd="0" presId="urn:microsoft.com/office/officeart/2005/8/layout/orgChart1"/>
-    <dgm:cxn modelId="{6E8894B7-D68D-49EE-ABAE-E08EFA7F91A2}" type="presOf" srcId="{EE940392-F56B-4B2B-9EC1-581841FE3E80}" destId="{4D075917-B263-44C9-B0C5-AA798667B18A}" srcOrd="0" destOrd="0" presId="urn:microsoft.com/office/officeart/2005/8/layout/orgChart1"/>
-    <dgm:cxn modelId="{887947A2-7EF7-4FF6-85C9-326FB47199AF}" srcId="{93876AA4-6A4B-4CE4-BBDF-A26F96F77C9D}" destId="{57CE7624-63B4-40FA-8703-DEE57137A166}" srcOrd="0" destOrd="0" parTransId="{3F5ED477-FEF1-4078-84AE-D2EB1BCD4F40}" sibTransId="{0E902D9F-C8A1-455C-827B-2069119380CC}"/>
+    <dgm:cxn modelId="{EB3D6EE9-62E7-4138-9654-B5C0F4F99BF2}" srcId="{8A628068-0ECB-4ED7-BA29-8746D9D2F81D}" destId="{108673D1-12A4-4116-B487-3E529768D98B}" srcOrd="4" destOrd="0" parTransId="{FFD7CFD0-538D-4245-9881-926A3371C304}" sibTransId="{CC3F9551-21D6-40F3-B53F-1D35F9FB594C}"/>
+    <dgm:cxn modelId="{557E63B2-1D0C-4B9A-B87B-66F723A343BE}" type="presOf" srcId="{49C85BEC-82DF-4659-906E-2B993E8010D6}" destId="{ECF9B55B-8908-4E2D-8A51-E171B231DB24}" srcOrd="1" destOrd="0" presId="urn:microsoft.com/office/officeart/2005/8/layout/orgChart1"/>
+    <dgm:cxn modelId="{CE1850FE-B415-4392-A28D-BB3B66555D24}" type="presOf" srcId="{57531998-2EEE-436A-B8F5-EEEF3E81A064}" destId="{B18ADAEE-C7DD-4EE4-AF44-D3F336532252}" srcOrd="1" destOrd="0" presId="urn:microsoft.com/office/officeart/2005/8/layout/orgChart1"/>
+    <dgm:cxn modelId="{B86148B3-7D64-471C-A16B-8022AC77722A}" type="presOf" srcId="{002E10DD-4E1E-4FC5-9257-0611E967B38A}" destId="{7E099853-DBEC-4DA8-9EE7-BF5E4FF5CB40}" srcOrd="1" destOrd="0" presId="urn:microsoft.com/office/officeart/2005/8/layout/orgChart1"/>
+    <dgm:cxn modelId="{859C236A-B46F-4A8E-9210-5EB17C1DA368}" type="presOf" srcId="{420367C4-9013-4621-9F03-C2999629D808}" destId="{0E1E4937-E9E9-4458-97AD-6339502F6152}" srcOrd="0" destOrd="0" presId="urn:microsoft.com/office/officeart/2005/8/layout/orgChart1"/>
+    <dgm:cxn modelId="{563C3476-151D-4581-AFEC-D1E15CB8D2B5}" srcId="{8A628068-0ECB-4ED7-BA29-8746D9D2F81D}" destId="{72810E2B-497F-4620-B293-60DD5156C5A7}" srcOrd="5" destOrd="0" parTransId="{558F963E-EC44-4E24-B3A2-BD8F6F470C7A}" sibTransId="{9D2AD144-B7F7-40BC-AB8A-83B8602CA39C}"/>
+    <dgm:cxn modelId="{5E5A44DB-4821-4D32-9009-EE948E30AB56}" type="presOf" srcId="{DEA1339C-24D4-48CD-A133-1740C909BF70}" destId="{2F063D94-C93F-4E99-AAC0-4929CB317607}" srcOrd="0" destOrd="0" presId="urn:microsoft.com/office/officeart/2005/8/layout/orgChart1"/>
+    <dgm:cxn modelId="{A3FABA16-EAB6-4C10-9A17-0675A2A8EFD5}" type="presOf" srcId="{5775BE4E-37B8-4FF0-BFE0-FBB7B7E97A73}" destId="{2AFB4752-C999-4246-84AE-6399795608DD}" srcOrd="0" destOrd="0" presId="urn:microsoft.com/office/officeart/2005/8/layout/orgChart1"/>
+    <dgm:cxn modelId="{832F7FBB-C41A-4FE1-8F85-64E825F34CE0}" type="presOf" srcId="{CA74D64B-C1EE-4252-B651-36D1FD8698A6}" destId="{D07F26C1-B16F-4C5A-A6B9-EC84BA8BC170}" srcOrd="0" destOrd="0" presId="urn:microsoft.com/office/officeart/2005/8/layout/orgChart1"/>
+    <dgm:cxn modelId="{4C0CA7C5-BAD0-4052-8C77-13CD43987A04}" type="presOf" srcId="{E447A9B8-D47D-4221-BAFE-F211A8CAD95F}" destId="{2EA34B21-7DE5-4BFC-B5C0-FF25F677426C}" srcOrd="1" destOrd="0" presId="urn:microsoft.com/office/officeart/2005/8/layout/orgChart1"/>
+    <dgm:cxn modelId="{D23C8489-EA6F-427B-A394-D773461313B1}" type="presOf" srcId="{93876AA4-6A4B-4CE4-BBDF-A26F96F77C9D}" destId="{69131FDB-A119-48EE-A286-A1BF53F233DD}" srcOrd="0" destOrd="0" presId="urn:microsoft.com/office/officeart/2005/8/layout/orgChart1"/>
+    <dgm:cxn modelId="{412C7D62-04B0-480F-B3B2-258DCFC4B285}" type="presOf" srcId="{A2B72B98-71B1-4C77-ADC5-C3A6F36834B0}" destId="{505E50DA-28E7-4458-80AE-ECD406484970}" srcOrd="0" destOrd="0" presId="urn:microsoft.com/office/officeart/2005/8/layout/orgChart1"/>
+    <dgm:cxn modelId="{6488DF5C-24D5-4B24-AFBE-453578FE4212}" type="presOf" srcId="{8BC480E5-28C4-43D2-8D9B-6AAB01348026}" destId="{C347FF96-E2C3-4761-943F-CF3A6FAA74EC}" srcOrd="0" destOrd="0" presId="urn:microsoft.com/office/officeart/2005/8/layout/orgChart1"/>
+    <dgm:cxn modelId="{F5CD6FA1-6256-4A0B-B70A-467331DFBBAE}" type="presOf" srcId="{B2B263FB-5028-473C-B0CD-B3F510864E4D}" destId="{BD1BA45B-3751-4F1E-857D-758F8CF529CE}" srcOrd="1" destOrd="0" presId="urn:microsoft.com/office/officeart/2005/8/layout/orgChart1"/>
+    <dgm:cxn modelId="{03C87862-6D01-44D1-95EB-026DB269F604}" type="presOf" srcId="{42F20A5D-9FC5-49F6-A7C4-DEC77403BD58}" destId="{2B44E573-CD63-482F-B2B0-10959F6F02A1}" srcOrd="0" destOrd="0" presId="urn:microsoft.com/office/officeart/2005/8/layout/orgChart1"/>
+    <dgm:cxn modelId="{A5D1D7AA-827D-4890-9D97-69689FB9219E}" type="presOf" srcId="{D7A040C0-03DA-4EC5-B7D8-950FF9369B40}" destId="{5D9ADFFD-9AF6-4432-AFAF-04F35E399252}" srcOrd="0" destOrd="0" presId="urn:microsoft.com/office/officeart/2005/8/layout/orgChart1"/>
     <dgm:cxn modelId="{F0D3E456-B6C6-4E5A-8161-A593272D4DC1}" srcId="{8BC480E5-28C4-43D2-8D9B-6AAB01348026}" destId="{E6C47507-BD3C-4C03-86BA-E671D9DFC23A}" srcOrd="0" destOrd="0" parTransId="{161771F4-373C-4C7F-B491-B49ED2909EF1}" sibTransId="{FA5F2A1D-52F6-4AAE-AF55-383F9B3CE52B}"/>
-    <dgm:cxn modelId="{3530473F-F45E-40A6-87EC-7D46DDCBDEBA}" type="presOf" srcId="{C5DFC133-5852-408F-BD3B-C7902421A7DD}" destId="{186807CE-90CC-4BAC-84C0-5D67938A72B8}" srcOrd="0" destOrd="0" presId="urn:microsoft.com/office/officeart/2005/8/layout/orgChart1"/>
-    <dgm:cxn modelId="{BBAB3D8B-090F-4D8C-A638-C65E621F528E}" type="presOf" srcId="{8A628068-0ECB-4ED7-BA29-8746D9D2F81D}" destId="{F72A66E0-DC24-4320-BBAE-8BB6148DA199}" srcOrd="1" destOrd="0" presId="urn:microsoft.com/office/officeart/2005/8/layout/orgChart1"/>
-    <dgm:cxn modelId="{E328B5AB-DBFC-4284-84A0-D80345F73574}" srcId="{32792A6F-7284-4035-B3FD-24CFF91B48A2}" destId="{49C85BEC-82DF-4659-906E-2B993E8010D6}" srcOrd="1" destOrd="0" parTransId="{CA74D64B-C1EE-4252-B651-36D1FD8698A6}" sibTransId="{C767F337-8FA1-435C-8AE6-82067327D472}"/>
-    <dgm:cxn modelId="{D47D4AD0-332F-40D6-BE66-9B9CF99297CB}" type="presOf" srcId="{B2B263FB-5028-473C-B0CD-B3F510864E4D}" destId="{BD1BA45B-3751-4F1E-857D-758F8CF529CE}" srcOrd="1" destOrd="0" presId="urn:microsoft.com/office/officeart/2005/8/layout/orgChart1"/>
-    <dgm:cxn modelId="{699660F7-8F1C-4519-8457-392B35217A22}" type="presOf" srcId="{558F963E-EC44-4E24-B3A2-BD8F6F470C7A}" destId="{AC6DDE21-E583-4CEF-9406-9AE111481F45}" srcOrd="0" destOrd="0" presId="urn:microsoft.com/office/officeart/2005/8/layout/orgChart1"/>
-    <dgm:cxn modelId="{C10722E4-7D8F-4BE2-9827-0E3A255618C4}" type="presOf" srcId="{002E10DD-4E1E-4FC5-9257-0611E967B38A}" destId="{E34C01C1-B64C-446E-A456-D358A4F76570}" srcOrd="0" destOrd="0" presId="urn:microsoft.com/office/officeart/2005/8/layout/orgChart1"/>
-    <dgm:cxn modelId="{9E250375-1330-46C3-8BCB-3714A00DAFBF}" type="presOf" srcId="{3F5ED477-FEF1-4078-84AE-D2EB1BCD4F40}" destId="{DCE9F622-3D38-4DD6-8CF0-9744FB95F1FC}" srcOrd="0" destOrd="0" presId="urn:microsoft.com/office/officeart/2005/8/layout/orgChart1"/>
-    <dgm:cxn modelId="{F05A77CD-1F6B-45CD-B9DC-EE846A947E99}" type="presOf" srcId="{2382463C-41A9-4804-A409-1AA59C3E119B}" destId="{F892323D-41E6-475A-9C87-57ADA3F419AC}" srcOrd="0" destOrd="0" presId="urn:microsoft.com/office/officeart/2005/8/layout/orgChart1"/>
+    <dgm:cxn modelId="{88A48CCB-9890-4C40-93D9-ADD06EAD3AE1}" type="presOf" srcId="{DC996636-FE9B-4313-895A-00C58EF0DE4F}" destId="{470528F7-81A6-421F-882F-197888845164}" srcOrd="0" destOrd="0" presId="urn:microsoft.com/office/officeart/2005/8/layout/orgChart1"/>
+    <dgm:cxn modelId="{7D10BF74-99D9-4F31-A13E-4EE4684378D8}" type="presOf" srcId="{497DFD85-1FAB-4D64-9B9E-88FC68E2C116}" destId="{F1C53C61-919B-4BF8-A101-C75222B26213}" srcOrd="0" destOrd="0" presId="urn:microsoft.com/office/officeart/2005/8/layout/orgChart1"/>
+    <dgm:cxn modelId="{3C16E982-8674-43B9-BC5F-4539F070B58C}" type="presOf" srcId="{F4D41445-A813-41BE-ACFD-85629850E378}" destId="{5E2A4D84-9E8F-4614-89F2-8741BE32A73A}" srcOrd="0" destOrd="0" presId="urn:microsoft.com/office/officeart/2005/8/layout/orgChart1"/>
+    <dgm:cxn modelId="{EDB36DCD-DB4A-464E-AB70-1E88A6E87382}" type="presOf" srcId="{C5DFC133-5852-408F-BD3B-C7902421A7DD}" destId="{186807CE-90CC-4BAC-84C0-5D67938A72B8}" srcOrd="0" destOrd="0" presId="urn:microsoft.com/office/officeart/2005/8/layout/orgChart1"/>
+    <dgm:cxn modelId="{ED25FFC1-BD56-4DF3-A282-1203D21C5B9D}" type="presOf" srcId="{BC8B35D0-2797-42F6-8332-176AA2EEB143}" destId="{2CD188BF-8542-45AB-B54B-9D39FCAF1149}" srcOrd="0" destOrd="0" presId="urn:microsoft.com/office/officeart/2005/8/layout/orgChart1"/>
     <dgm:cxn modelId="{FDBD763D-0793-4B9F-8DE8-FEA5BA3D749A}" srcId="{93876AA4-6A4B-4CE4-BBDF-A26F96F77C9D}" destId="{E447A9B8-D47D-4221-BAFE-F211A8CAD95F}" srcOrd="1" destOrd="0" parTransId="{DEA1339C-24D4-48CD-A133-1740C909BF70}" sibTransId="{49AE540E-4753-47BD-92CF-81C81498C83B}"/>
-    <dgm:cxn modelId="{5C6281B5-30CC-4454-BC3E-DBC99E3CA681}" type="presOf" srcId="{002E10DD-4E1E-4FC5-9257-0611E967B38A}" destId="{7E099853-DBEC-4DA8-9EE7-BF5E4FF5CB40}" srcOrd="1" destOrd="0" presId="urn:microsoft.com/office/officeart/2005/8/layout/orgChart1"/>
-    <dgm:cxn modelId="{1D097652-BC9C-460F-BE95-7DF6595E3DFA}" type="presOf" srcId="{DC996636-FE9B-4313-895A-00C58EF0DE4F}" destId="{470528F7-81A6-421F-882F-197888845164}" srcOrd="0" destOrd="0" presId="urn:microsoft.com/office/officeart/2005/8/layout/orgChart1"/>
-    <dgm:cxn modelId="{C79241A7-5E38-4A79-A717-0DBB4FA082CF}" type="presOf" srcId="{8A628068-0ECB-4ED7-BA29-8746D9D2F81D}" destId="{BDC4F135-A83D-460E-B6E2-07970F4D6CCE}" srcOrd="0" destOrd="0" presId="urn:microsoft.com/office/officeart/2005/8/layout/orgChart1"/>
-    <dgm:cxn modelId="{83E6D589-D206-4F40-B7E1-1CA8FA7771B1}" type="presOf" srcId="{A2B72B98-71B1-4C77-ADC5-C3A6F36834B0}" destId="{505E50DA-28E7-4458-80AE-ECD406484970}" srcOrd="0" destOrd="0" presId="urn:microsoft.com/office/officeart/2005/8/layout/orgChart1"/>
-    <dgm:cxn modelId="{5F3ABE4B-B73C-49AD-BD40-AAC94338357D}" type="presOf" srcId="{93876AA4-6A4B-4CE4-BBDF-A26F96F77C9D}" destId="{69131FDB-A119-48EE-A286-A1BF53F233DD}" srcOrd="0" destOrd="0" presId="urn:microsoft.com/office/officeart/2005/8/layout/orgChart1"/>
-    <dgm:cxn modelId="{8D9A22CB-A842-4403-B4C8-8914FEC68F52}" type="presOf" srcId="{6E530FE2-C04F-4923-81B0-3BD2508E60EB}" destId="{5FBF9A6D-D95F-4716-9A19-6FB15E96BAAC}" srcOrd="1" destOrd="0" presId="urn:microsoft.com/office/officeart/2005/8/layout/orgChart1"/>
-    <dgm:cxn modelId="{00994B1A-88D4-4335-B646-42FAC6E82CAC}" type="presOf" srcId="{E447A9B8-D47D-4221-BAFE-F211A8CAD95F}" destId="{C729120A-7417-4CB5-878D-0052AC10903B}" srcOrd="0" destOrd="0" presId="urn:microsoft.com/office/officeart/2005/8/layout/orgChart1"/>
-    <dgm:cxn modelId="{98FA617D-B84C-4A94-8305-8BE7F6E99E5D}" type="presOf" srcId="{BC8B35D0-2797-42F6-8332-176AA2EEB143}" destId="{2CD188BF-8542-45AB-B54B-9D39FCAF1149}" srcOrd="0" destOrd="0" presId="urn:microsoft.com/office/officeart/2005/8/layout/orgChart1"/>
-    <dgm:cxn modelId="{7CD7AC35-1CF6-463C-8798-AEB3D1AB652C}" type="presOf" srcId="{2B9387A8-3AC8-40B9-98CD-81BB973471AB}" destId="{F2E6938E-C09B-4385-BFCA-523F154F730B}" srcOrd="1" destOrd="0" presId="urn:microsoft.com/office/officeart/2005/8/layout/orgChart1"/>
-    <dgm:cxn modelId="{B95A39A9-3E47-408F-B11F-6E95E38B3162}" type="presOf" srcId="{B2B263FB-5028-473C-B0CD-B3F510864E4D}" destId="{C4C62F72-5973-4FD1-911B-24CAB843C952}" srcOrd="0" destOrd="0" presId="urn:microsoft.com/office/officeart/2005/8/layout/orgChart1"/>
-    <dgm:cxn modelId="{4C17F9AC-1218-4F6E-8174-A89B19608987}" type="presOf" srcId="{C2535317-9166-42F7-9C27-13C7DE06E65F}" destId="{CDE315F7-0512-46D3-9A9E-D39C37F0D4A9}" srcOrd="0" destOrd="0" presId="urn:microsoft.com/office/officeart/2005/8/layout/orgChart1"/>
-    <dgm:cxn modelId="{663E32AD-5754-45FE-92CA-C8A6F3AC0399}" type="presOf" srcId="{57CE7624-63B4-40FA-8703-DEE57137A166}" destId="{EDE4F199-A2E2-4B56-915D-5EAAE798624F}" srcOrd="1" destOrd="0" presId="urn:microsoft.com/office/officeart/2005/8/layout/orgChart1"/>
-    <dgm:cxn modelId="{7BA28E2A-E1FD-47D8-9606-0F7EB9687A77}" type="presOf" srcId="{FFD7CFD0-538D-4245-9881-926A3371C304}" destId="{C7E5CBEE-980E-4358-BD63-8A72F6EFD133}" srcOrd="0" destOrd="0" presId="urn:microsoft.com/office/officeart/2005/8/layout/orgChart1"/>
-    <dgm:cxn modelId="{BCADBE30-FF9B-4C4D-9A2B-1BC94DE11CC3}" type="presOf" srcId="{42F20A5D-9FC5-49F6-A7C4-DEC77403BD58}" destId="{2B44E573-CD63-482F-B2B0-10959F6F02A1}" srcOrd="0" destOrd="0" presId="urn:microsoft.com/office/officeart/2005/8/layout/orgChart1"/>
-    <dgm:cxn modelId="{563C3476-151D-4581-AFEC-D1E15CB8D2B5}" srcId="{8A628068-0ECB-4ED7-BA29-8746D9D2F81D}" destId="{72810E2B-497F-4620-B293-60DD5156C5A7}" srcOrd="5" destOrd="0" parTransId="{558F963E-EC44-4E24-B3A2-BD8F6F470C7A}" sibTransId="{9D2AD144-B7F7-40BC-AB8A-83B8602CA39C}"/>
-    <dgm:cxn modelId="{11ADEA8C-A9C3-44D3-BF34-19EF233EA9E8}" type="presOf" srcId="{15C89E13-779B-42B6-81AD-D5013A2F0503}" destId="{40E99564-6837-44D0-B00F-C7D75443F9A2}" srcOrd="1" destOrd="0" presId="urn:microsoft.com/office/officeart/2005/8/layout/orgChart1"/>
-    <dgm:cxn modelId="{0104EDFC-C1BB-467E-95A0-7512038ED2A4}" type="presOf" srcId="{AF1D9596-3A23-4BAC-A335-8EA4D3A99F2D}" destId="{998E3CAF-4642-4601-8578-59E5257B9125}" srcOrd="1" destOrd="0" presId="urn:microsoft.com/office/officeart/2005/8/layout/orgChart1"/>
-    <dgm:cxn modelId="{EB3D6EE9-62E7-4138-9654-B5C0F4F99BF2}" srcId="{8A628068-0ECB-4ED7-BA29-8746D9D2F81D}" destId="{108673D1-12A4-4116-B487-3E529768D98B}" srcOrd="4" destOrd="0" parTransId="{FFD7CFD0-538D-4245-9881-926A3371C304}" sibTransId="{CC3F9551-21D6-40F3-B53F-1D35F9FB594C}"/>
+    <dgm:cxn modelId="{33E5C6C3-1832-47A4-B012-6513424B05F4}" type="presOf" srcId="{6E530FE2-C04F-4923-81B0-3BD2508E60EB}" destId="{5FBF9A6D-D95F-4716-9A19-6FB15E96BAAC}" srcOrd="1" destOrd="0" presId="urn:microsoft.com/office/officeart/2005/8/layout/orgChart1"/>
+    <dgm:cxn modelId="{ACF78BDD-5AAC-4556-AB5E-11AC979266D1}" srcId="{8BC480E5-28C4-43D2-8D9B-6AAB01348026}" destId="{DC996636-FE9B-4313-895A-00C58EF0DE4F}" srcOrd="4" destOrd="0" parTransId="{2382463C-41A9-4804-A409-1AA59C3E119B}" sibTransId="{D66AA875-B7C0-4C9D-8335-640F533631B8}"/>
+    <dgm:cxn modelId="{F2750646-B284-46B5-BE7B-96FCC8D53271}" type="presOf" srcId="{72810E2B-497F-4620-B293-60DD5156C5A7}" destId="{0137ECBD-0764-4507-B5BB-5BB83702606B}" srcOrd="1" destOrd="0" presId="urn:microsoft.com/office/officeart/2005/8/layout/orgChart1"/>
+    <dgm:cxn modelId="{9FE68A89-F811-46E4-AE56-422229077FAA}" type="presOf" srcId="{E6C47507-BD3C-4C03-86BA-E671D9DFC23A}" destId="{4D9991CA-3C31-4D13-856A-766235FFFDC6}" srcOrd="0" destOrd="0" presId="urn:microsoft.com/office/officeart/2005/8/layout/orgChart1"/>
+    <dgm:cxn modelId="{EC95A948-C956-4C1F-BAA4-DC8622797409}" type="presOf" srcId="{6E530FE2-C04F-4923-81B0-3BD2508E60EB}" destId="{51E321CF-5B7D-45D7-8FD9-5A6924BA192D}" srcOrd="0" destOrd="0" presId="urn:microsoft.com/office/officeart/2005/8/layout/orgChart1"/>
+    <dgm:cxn modelId="{5AD7C1D6-79D4-42BC-A4E2-439E5E4FA1C8}" type="presOf" srcId="{2382463C-41A9-4804-A409-1AA59C3E119B}" destId="{F892323D-41E6-475A-9C87-57ADA3F419AC}" srcOrd="0" destOrd="0" presId="urn:microsoft.com/office/officeart/2005/8/layout/orgChart1"/>
+    <dgm:cxn modelId="{154DA2A1-1AF8-4038-B1A8-D3DFD34C9EBB}" type="presOf" srcId="{558F963E-EC44-4E24-B3A2-BD8F6F470C7A}" destId="{AC6DDE21-E583-4CEF-9406-9AE111481F45}" srcOrd="0" destOrd="0" presId="urn:microsoft.com/office/officeart/2005/8/layout/orgChart1"/>
+    <dgm:cxn modelId="{08CCB18C-20AE-481F-9D22-C161736C5C6D}" type="presOf" srcId="{49C85BEC-82DF-4659-906E-2B993E8010D6}" destId="{EAEAA6E2-54B7-438C-A80F-EE5463E0BAD9}" srcOrd="0" destOrd="0" presId="urn:microsoft.com/office/officeart/2005/8/layout/orgChart1"/>
+    <dgm:cxn modelId="{5ABAA998-6689-43C8-8B14-4B32289CA1EB}" type="presOf" srcId="{8A628068-0ECB-4ED7-BA29-8746D9D2F81D}" destId="{F72A66E0-DC24-4320-BBAE-8BB6148DA199}" srcOrd="1" destOrd="0" presId="urn:microsoft.com/office/officeart/2005/8/layout/orgChart1"/>
+    <dgm:cxn modelId="{0E6D37C8-FBBF-41C2-BA77-37D890F7A632}" srcId="{32792A6F-7284-4035-B3FD-24CFF91B48A2}" destId="{8BC480E5-28C4-43D2-8D9B-6AAB01348026}" srcOrd="0" destOrd="0" parTransId="{5775BE4E-37B8-4FF0-BFE0-FBB7B7E97A73}" sibTransId="{88CD9505-BD6C-4820-86A4-95927C16A45F}"/>
+    <dgm:cxn modelId="{EDA697A2-E463-4E8C-80A5-FD6776D068C4}" srcId="{32792A6F-7284-4035-B3FD-24CFF91B48A2}" destId="{AF1D9596-3A23-4BAC-A335-8EA4D3A99F2D}" srcOrd="3" destOrd="0" parTransId="{BF5AB11A-6585-430C-AAC7-FD85F150EB00}" sibTransId="{51FCDD2C-2AD7-4752-8DF2-ECF96F61ED6D}"/>
+    <dgm:cxn modelId="{40F731BB-5E49-44E5-B5A2-33E5B67B6F19}" srcId="{8A628068-0ECB-4ED7-BA29-8746D9D2F81D}" destId="{497DFD85-1FAB-4D64-9B9E-88FC68E2C116}" srcOrd="6" destOrd="0" parTransId="{D116DBAF-2900-4717-8E9F-313C334F2A4F}" sibTransId="{9F2689B3-5EA4-42EF-9265-2E3158737942}"/>
+    <dgm:cxn modelId="{3C6BC376-EDB0-4CAD-844A-2D827AFEF2EF}" type="presOf" srcId="{32792A6F-7284-4035-B3FD-24CFF91B48A2}" destId="{CAA0C0DD-BD28-46A3-B19E-B24F9B58F75B}" srcOrd="1" destOrd="0" presId="urn:microsoft.com/office/officeart/2005/8/layout/orgChart1"/>
+    <dgm:cxn modelId="{0CAAC8FE-5582-48C6-A84A-33BFB79E4155}" type="presOf" srcId="{108673D1-12A4-4116-B487-3E529768D98B}" destId="{53B3154D-97A2-4D17-B9E9-3DDBCDB53C83}" srcOrd="0" destOrd="0" presId="urn:microsoft.com/office/officeart/2005/8/layout/orgChart1"/>
+    <dgm:cxn modelId="{8192C988-77ED-40BD-B389-AD00BE0087AE}" type="presOf" srcId="{161771F4-373C-4C7F-B491-B49ED2909EF1}" destId="{2F5F7B75-AAB4-41CA-BEBC-5C53A29F40F3}" srcOrd="0" destOrd="0" presId="urn:microsoft.com/office/officeart/2005/8/layout/orgChart1"/>
+    <dgm:cxn modelId="{8FD44D5C-9584-4275-8303-0AA58306DB99}" type="presOf" srcId="{8A628068-0ECB-4ED7-BA29-8746D9D2F81D}" destId="{BDC4F135-A83D-460E-B6E2-07970F4D6CCE}" srcOrd="0" destOrd="0" presId="urn:microsoft.com/office/officeart/2005/8/layout/orgChart1"/>
+    <dgm:cxn modelId="{15D3FEAE-CB32-4038-96A9-8D1002F2BAC1}" type="presOf" srcId="{2B9387A8-3AC8-40B9-98CD-81BB973471AB}" destId="{F2E6938E-C09B-4385-BFCA-523F154F730B}" srcOrd="1" destOrd="0" presId="urn:microsoft.com/office/officeart/2005/8/layout/orgChart1"/>
     <dgm:cxn modelId="{51C7A479-9664-410A-AF6D-E3484DC0BCEC}" srcId="{8BC480E5-28C4-43D2-8D9B-6AAB01348026}" destId="{15C89E13-779B-42B6-81AD-D5013A2F0503}" srcOrd="3" destOrd="0" parTransId="{049F63B9-7B4F-4BDB-A6AF-39F55FEB46A3}" sibTransId="{B12601CF-EDFA-4044-A7ED-C0AA5BB9D765}"/>
-    <dgm:cxn modelId="{47A706FC-1691-4D08-80EA-0BCBB61FE335}" type="presOf" srcId="{E6C47507-BD3C-4C03-86BA-E671D9DFC23A}" destId="{4D9991CA-3C31-4D13-856A-766235FFFDC6}" srcOrd="0" destOrd="0" presId="urn:microsoft.com/office/officeart/2005/8/layout/orgChart1"/>
-    <dgm:cxn modelId="{80D80B6C-AC03-4CBB-9B72-0F568002466B}" type="presOf" srcId="{BF5AB11A-6585-430C-AAC7-FD85F150EB00}" destId="{BB17953F-92C0-4284-808D-7F052898C251}" srcOrd="0" destOrd="0" presId="urn:microsoft.com/office/officeart/2005/8/layout/orgChart1"/>
-    <dgm:cxn modelId="{2AF91351-A132-4C2B-B4BD-9A73BB0B25A0}" type="presOf" srcId="{049F63B9-7B4F-4BDB-A6AF-39F55FEB46A3}" destId="{B7FE7DA0-A27D-4E19-9BC5-B03DC97517E5}" srcOrd="0" destOrd="0" presId="urn:microsoft.com/office/officeart/2005/8/layout/orgChart1"/>
-    <dgm:cxn modelId="{ACF78BDD-5AAC-4556-AB5E-11AC979266D1}" srcId="{8BC480E5-28C4-43D2-8D9B-6AAB01348026}" destId="{DC996636-FE9B-4313-895A-00C58EF0DE4F}" srcOrd="4" destOrd="0" parTransId="{2382463C-41A9-4804-A409-1AA59C3E119B}" sibTransId="{D66AA875-B7C0-4C9D-8335-640F533631B8}"/>
-    <dgm:cxn modelId="{5AD3D859-4E61-4CE8-99CC-7663EAD25EAA}" type="presOf" srcId="{3A7332F8-D3AC-44A1-85DC-1700694FB0A6}" destId="{78F05E0E-1F7C-4273-B187-54F4889A7DA7}" srcOrd="0" destOrd="0" presId="urn:microsoft.com/office/officeart/2005/8/layout/orgChart1"/>
-    <dgm:cxn modelId="{2A607AA1-A97E-41E8-9387-0EC73F57A6D6}" type="presOf" srcId="{72810E2B-497F-4620-B293-60DD5156C5A7}" destId="{9631BCF0-CE6C-4BF7-B07B-923F22B3080B}" srcOrd="0" destOrd="0" presId="urn:microsoft.com/office/officeart/2005/8/layout/orgChart1"/>
-    <dgm:cxn modelId="{8B2C2986-04FC-4B6A-AEB3-22B407459BCF}" type="presOf" srcId="{420367C4-9013-4621-9F03-C2999629D808}" destId="{0E1E4937-E9E9-4458-97AD-6339502F6152}" srcOrd="0" destOrd="0" presId="urn:microsoft.com/office/officeart/2005/8/layout/orgChart1"/>
-    <dgm:cxn modelId="{4D5ADB4C-F514-4C73-AB45-0088100D61BB}" type="presOf" srcId="{E447A9B8-D47D-4221-BAFE-F211A8CAD95F}" destId="{2EA34B21-7DE5-4BFC-B5C0-FF25F677426C}" srcOrd="1" destOrd="0" presId="urn:microsoft.com/office/officeart/2005/8/layout/orgChart1"/>
-    <dgm:cxn modelId="{EDA697A2-E463-4E8C-80A5-FD6776D068C4}" srcId="{32792A6F-7284-4035-B3FD-24CFF91B48A2}" destId="{AF1D9596-3A23-4BAC-A335-8EA4D3A99F2D}" srcOrd="3" destOrd="0" parTransId="{BF5AB11A-6585-430C-AAC7-FD85F150EB00}" sibTransId="{51FCDD2C-2AD7-4752-8DF2-ECF96F61ED6D}"/>
-    <dgm:cxn modelId="{46B33378-6028-47DA-A763-C0582ACEA920}" srcId="{93876AA4-6A4B-4CE4-BBDF-A26F96F77C9D}" destId="{420367C4-9013-4621-9F03-C2999629D808}" srcOrd="3" destOrd="0" parTransId="{D7A040C0-03DA-4EC5-B7D8-950FF9369B40}" sibTransId="{DBDFF729-C250-4C0E-98AB-DE21C1E3FCAA}"/>
-    <dgm:cxn modelId="{4837DC76-CDC1-443F-A085-8E7BF52CACD6}" type="presOf" srcId="{AAC6AC95-25E0-466A-A456-9201FDD2F472}" destId="{3B65A171-BC88-4A6E-8B3C-153E7F953459}" srcOrd="0" destOrd="0" presId="urn:microsoft.com/office/officeart/2005/8/layout/orgChart1"/>
-    <dgm:cxn modelId="{09656A66-51C1-4AC2-830D-343C758D05E9}" type="presOf" srcId="{21B1775F-B1CD-4E46-AB99-7793DD00E9DB}" destId="{E1852D5F-3711-463D-8D5C-42656039A725}" srcOrd="1" destOrd="0" presId="urn:microsoft.com/office/officeart/2005/8/layout/orgChart1"/>
-    <dgm:cxn modelId="{F9C1CF75-B4F8-4621-AE2E-AA7A07AAC780}" type="presOf" srcId="{5775BE4E-37B8-4FF0-BFE0-FBB7B7E97A73}" destId="{2AFB4752-C999-4246-84AE-6399795608DD}" srcOrd="0" destOrd="0" presId="urn:microsoft.com/office/officeart/2005/8/layout/orgChart1"/>
-    <dgm:cxn modelId="{1B7D6AED-CC7F-4E17-ADE8-D6BD5DD94BD9}" type="presOf" srcId="{5864703C-3EC8-419D-852A-692EA41D1B55}" destId="{2925CA74-3B18-407C-8C51-C05F90ABDCFA}" srcOrd="0" destOrd="0" presId="urn:microsoft.com/office/officeart/2005/8/layout/orgChart1"/>
-    <dgm:cxn modelId="{FF04592A-A0EF-4C6F-A1E7-92D898342A2B}" type="presOf" srcId="{497DFD85-1FAB-4D64-9B9E-88FC68E2C116}" destId="{F1C53C61-919B-4BF8-A101-C75222B26213}" srcOrd="0" destOrd="0" presId="urn:microsoft.com/office/officeart/2005/8/layout/orgChart1"/>
+    <dgm:cxn modelId="{0EAE2DE1-1965-4249-8F7F-EC57704ACB68}" type="presOf" srcId="{108673D1-12A4-4116-B487-3E529768D98B}" destId="{E0C83F46-DA60-436A-92F8-0BAD93394216}" srcOrd="1" destOrd="0" presId="urn:microsoft.com/office/officeart/2005/8/layout/orgChart1"/>
+    <dgm:cxn modelId="{E901A7D8-ADE2-4EF7-8A6B-DF4035761C19}" type="presOf" srcId="{21B1775F-B1CD-4E46-AB99-7793DD00E9DB}" destId="{3486197A-0613-4BC2-A315-810ED5BD6D59}" srcOrd="0" destOrd="0" presId="urn:microsoft.com/office/officeart/2005/8/layout/orgChart1"/>
+    <dgm:cxn modelId="{5CE4C99F-1CBA-459D-9865-05FF1831EAF4}" type="presOf" srcId="{EE940392-F56B-4B2B-9EC1-581841FE3E80}" destId="{4D075917-B263-44C9-B0C5-AA798667B18A}" srcOrd="0" destOrd="0" presId="urn:microsoft.com/office/officeart/2005/8/layout/orgChart1"/>
+    <dgm:cxn modelId="{6D34DFB6-F81E-4F21-922D-65517F414397}" type="presOf" srcId="{B6F50A2B-C646-4B9A-8309-9EDC4A0ADA77}" destId="{B2D02F8C-A948-49AB-B8C5-9BC58CC47508}" srcOrd="0" destOrd="0" presId="urn:microsoft.com/office/officeart/2005/8/layout/orgChart1"/>
+    <dgm:cxn modelId="{73E9A2FB-6DF4-4822-AC06-E11A7DCCE20E}" type="presOf" srcId="{DC996636-FE9B-4313-895A-00C58EF0DE4F}" destId="{234006E9-42B4-44E0-AACE-68643BCA7B7D}" srcOrd="1" destOrd="0" presId="urn:microsoft.com/office/officeart/2005/8/layout/orgChart1"/>
+    <dgm:cxn modelId="{10F12C7F-7F74-43ED-926D-2BB3BB6B5E3D}" type="presOf" srcId="{57CE7624-63B4-40FA-8703-DEE57137A166}" destId="{EDE4F199-A2E2-4B56-915D-5EAAE798624F}" srcOrd="1" destOrd="0" presId="urn:microsoft.com/office/officeart/2005/8/layout/orgChart1"/>
+    <dgm:cxn modelId="{FF7D1CD6-826B-4719-B4F0-C4273D224369}" type="presOf" srcId="{2B9387A8-3AC8-40B9-98CD-81BB973471AB}" destId="{83D7E81B-E5A4-408C-801D-CCC9732BA8A0}" srcOrd="0" destOrd="0" presId="urn:microsoft.com/office/officeart/2005/8/layout/orgChart1"/>
+    <dgm:cxn modelId="{D4983BE9-1836-4C6B-A8E6-CFE5CA97C8DD}" type="presOf" srcId="{049F63B9-7B4F-4BDB-A6AF-39F55FEB46A3}" destId="{B7FE7DA0-A27D-4E19-9BC5-B03DC97517E5}" srcOrd="0" destOrd="0" presId="urn:microsoft.com/office/officeart/2005/8/layout/orgChart1"/>
+    <dgm:cxn modelId="{B662DA97-7B58-45B0-A725-0A4FEABC21D8}" type="presOf" srcId="{BA64691F-27B8-442E-9F1A-CDE3A982CADD}" destId="{037FC818-B8BC-40DA-BD3B-E2D9613BD772}" srcOrd="0" destOrd="0" presId="urn:microsoft.com/office/officeart/2005/8/layout/orgChart1"/>
+    <dgm:cxn modelId="{51CFB18D-1CA1-46C0-88AB-E53513C001C1}" type="presOf" srcId="{420367C4-9013-4621-9F03-C2999629D808}" destId="{ABBE2284-450C-4062-9A02-AADB4F37C9B6}" srcOrd="1" destOrd="0" presId="urn:microsoft.com/office/officeart/2005/8/layout/orgChart1"/>
+    <dgm:cxn modelId="{81FAD10D-11FC-457A-A2A5-886A8EBA4808}" type="presOf" srcId="{AF1D9596-3A23-4BAC-A335-8EA4D3A99F2D}" destId="{998E3CAF-4642-4601-8578-59E5257B9125}" srcOrd="1" destOrd="0" presId="urn:microsoft.com/office/officeart/2005/8/layout/orgChart1"/>
+    <dgm:cxn modelId="{742C7A04-F1B8-4C76-9E62-817D081C1896}" type="presOf" srcId="{C2535317-9166-42F7-9C27-13C7DE06E65F}" destId="{CDE315F7-0512-46D3-9A9E-D39C37F0D4A9}" srcOrd="0" destOrd="0" presId="urn:microsoft.com/office/officeart/2005/8/layout/orgChart1"/>
+    <dgm:cxn modelId="{78D9FEB1-CD40-4729-8BF4-3BD1CD7B9421}" type="presOf" srcId="{E6C47507-BD3C-4C03-86BA-E671D9DFC23A}" destId="{AEE97BBC-777C-44CA-88CD-CD6A9B8C6B9C}" srcOrd="1" destOrd="0" presId="urn:microsoft.com/office/officeart/2005/8/layout/orgChart1"/>
+    <dgm:cxn modelId="{E835200C-E8C5-4200-9637-719EBFA0744E}" type="presOf" srcId="{15C89E13-779B-42B6-81AD-D5013A2F0503}" destId="{40E99564-6837-44D0-B00F-C7D75443F9A2}" srcOrd="1" destOrd="0" presId="urn:microsoft.com/office/officeart/2005/8/layout/orgChart1"/>
+    <dgm:cxn modelId="{0FE1F5B4-1CB4-4A22-9CCB-DA33EBA0F566}" type="presOf" srcId="{15FB987B-E274-48F3-B6DF-A516E2F05CF2}" destId="{3419854C-3A04-4CD3-8AD9-5015D050173E}" srcOrd="0" destOrd="0" presId="urn:microsoft.com/office/officeart/2005/8/layout/orgChart1"/>
     <dgm:cxn modelId="{DB6ADC21-3255-45CC-A2B6-850D31BDAA93}" srcId="{8BC480E5-28C4-43D2-8D9B-6AAB01348026}" destId="{6E530FE2-C04F-4923-81B0-3BD2508E60EB}" srcOrd="1" destOrd="0" parTransId="{BC8B35D0-2797-42F6-8332-176AA2EEB143}" sibTransId="{DA479835-182A-4582-B5F4-A5E8AC8DCC41}"/>
-    <dgm:cxn modelId="{A78531B5-F4BE-416A-AD49-03EC8C29D7AA}" type="presOf" srcId="{108673D1-12A4-4116-B487-3E529768D98B}" destId="{E0C83F46-DA60-436A-92F8-0BAD93394216}" srcOrd="1" destOrd="0" presId="urn:microsoft.com/office/officeart/2005/8/layout/orgChart1"/>
-    <dgm:cxn modelId="{A4345899-4C4B-492E-AF0A-48423DF2B78B}" type="presOf" srcId="{108673D1-12A4-4116-B487-3E529768D98B}" destId="{53B3154D-97A2-4D17-B9E9-3DDBCDB53C83}" srcOrd="0" destOrd="0" presId="urn:microsoft.com/office/officeart/2005/8/layout/orgChart1"/>
-    <dgm:cxn modelId="{61774E65-6400-4213-A391-9834D80DC666}" type="presOf" srcId="{DC996636-FE9B-4313-895A-00C58EF0DE4F}" destId="{234006E9-42B4-44E0-AACE-68643BCA7B7D}" srcOrd="1" destOrd="0" presId="urn:microsoft.com/office/officeart/2005/8/layout/orgChart1"/>
-    <dgm:cxn modelId="{47EA0B31-40B9-430F-95C0-2DB07DEED4E1}" srcId="{42F20A5D-9FC5-49F6-A7C4-DEC77403BD58}" destId="{93876AA4-6A4B-4CE4-BBDF-A26F96F77C9D}" srcOrd="0" destOrd="0" parTransId="{A595AC45-E6C2-4B5E-A1DF-868E811A6E50}" sibTransId="{FA70768F-1E15-42D5-93C8-4C5F20FB7284}"/>
-    <dgm:cxn modelId="{F9EDBA59-0317-4DD3-842D-4E0E6FB00B43}" srcId="{8A628068-0ECB-4ED7-BA29-8746D9D2F81D}" destId="{B6F50A2B-C646-4B9A-8309-9EDC4A0ADA77}" srcOrd="3" destOrd="0" parTransId="{3A7332F8-D3AC-44A1-85DC-1700694FB0A6}" sibTransId="{0DABEAFB-4694-41B0-BDFC-CC01E604BA7A}"/>
-    <dgm:cxn modelId="{16CCE064-EF29-41F7-8E5E-299AF0B8B218}" type="presOf" srcId="{F157B2E4-D473-4CC1-8CA9-B6A5F048FC2E}" destId="{20F972A2-47B2-4C07-B749-69AFB32F75A4}" srcOrd="0" destOrd="0" presId="urn:microsoft.com/office/officeart/2005/8/layout/orgChart1"/>
-    <dgm:cxn modelId="{C7BCE864-55F3-415A-B48F-21BF74183C52}" srcId="{E447A9B8-D47D-4221-BAFE-F211A8CAD95F}" destId="{A2B72B98-71B1-4C77-ADC5-C3A6F36834B0}" srcOrd="3" destOrd="0" parTransId="{219BE78A-579E-4DE9-B3F9-208B691A24FE}" sibTransId="{FDA96FA0-4948-45F5-9916-C38249B044A8}"/>
-    <dgm:cxn modelId="{5A8443B6-9032-45B8-BE93-4BB157F0361D}" srcId="{E447A9B8-D47D-4221-BAFE-F211A8CAD95F}" destId="{8A628068-0ECB-4ED7-BA29-8746D9D2F81D}" srcOrd="0" destOrd="0" parTransId="{AAC6AC95-25E0-466A-A456-9201FDD2F472}" sibTransId="{83D98AC8-A7A8-48E6-9DA0-B0F49BB5E7A5}"/>
-    <dgm:cxn modelId="{092597A8-D4DE-4A3D-9415-396976056178}" type="presOf" srcId="{497DFD85-1FAB-4D64-9B9E-88FC68E2C116}" destId="{E208BC7D-172D-4B6A-9CA8-F84939FBBF21}" srcOrd="1" destOrd="0" presId="urn:microsoft.com/office/officeart/2005/8/layout/orgChart1"/>
-    <dgm:cxn modelId="{EAB5D191-7DA2-481C-AD15-FC9347059B02}" srcId="{8A628068-0ECB-4ED7-BA29-8746D9D2F81D}" destId="{0042EFA0-7C97-43E1-824B-75D65822641A}" srcOrd="1" destOrd="0" parTransId="{15FB987B-E274-48F3-B6DF-A516E2F05CF2}" sibTransId="{6414B4E7-94FF-4681-A596-A603BBC36EBB}"/>
-    <dgm:cxn modelId="{F7B695E5-68D6-48DD-B9A2-A610759AAFD0}" type="presOf" srcId="{93876AA4-6A4B-4CE4-BBDF-A26F96F77C9D}" destId="{386D2D6F-408D-4163-9873-CB329115E259}" srcOrd="1" destOrd="0" presId="urn:microsoft.com/office/officeart/2005/8/layout/orgChart1"/>
-    <dgm:cxn modelId="{2E961409-6F51-41EE-92C6-166316BE93DD}" type="presOf" srcId="{49C85BEC-82DF-4659-906E-2B993E8010D6}" destId="{ECF9B55B-8908-4E2D-8A51-E171B231DB24}" srcOrd="1" destOrd="0" presId="urn:microsoft.com/office/officeart/2005/8/layout/orgChart1"/>
-    <dgm:cxn modelId="{0E6D37C8-FBBF-41C2-BA77-37D890F7A632}" srcId="{32792A6F-7284-4035-B3FD-24CFF91B48A2}" destId="{8BC480E5-28C4-43D2-8D9B-6AAB01348026}" srcOrd="0" destOrd="0" parTransId="{5775BE4E-37B8-4FF0-BFE0-FBB7B7E97A73}" sibTransId="{88CD9505-BD6C-4820-86A4-95927C16A45F}"/>
-    <dgm:cxn modelId="{605E5CAE-B05E-44F5-8ACF-CFAE5CF0B808}" type="presOf" srcId="{BA64691F-27B8-442E-9F1A-CDE3A982CADD}" destId="{037FC818-B8BC-40DA-BD3B-E2D9613BD772}" srcOrd="0" destOrd="0" presId="urn:microsoft.com/office/officeart/2005/8/layout/orgChart1"/>
-    <dgm:cxn modelId="{1E4D874F-E69D-4FF2-B6C8-726A0021678A}" type="presOf" srcId="{219BE78A-579E-4DE9-B3F9-208B691A24FE}" destId="{9DFB9B09-7AB8-4D1D-81B0-5FD9EEEE1599}" srcOrd="0" destOrd="0" presId="urn:microsoft.com/office/officeart/2005/8/layout/orgChart1"/>
-    <dgm:cxn modelId="{B47C15AA-A829-43A4-B75C-7D8B13F51AF3}" type="presOf" srcId="{0042EFA0-7C97-43E1-824B-75D65822641A}" destId="{874CDBB3-9F66-400D-9CF7-CD77F7DA982B}" srcOrd="0" destOrd="0" presId="urn:microsoft.com/office/officeart/2005/8/layout/orgChart1"/>
-    <dgm:cxn modelId="{491046DF-082B-49F8-80F7-2D6CABCD3260}" type="presOf" srcId="{D116DBAF-2900-4717-8E9F-313C334F2A4F}" destId="{26773AE2-9863-48CC-AD7C-51A6CF58CBE9}" srcOrd="0" destOrd="0" presId="urn:microsoft.com/office/officeart/2005/8/layout/orgChart1"/>
-    <dgm:cxn modelId="{40F731BB-5E49-44E5-B5A2-33E5B67B6F19}" srcId="{8A628068-0ECB-4ED7-BA29-8746D9D2F81D}" destId="{497DFD85-1FAB-4D64-9B9E-88FC68E2C116}" srcOrd="6" destOrd="0" parTransId="{D116DBAF-2900-4717-8E9F-313C334F2A4F}" sibTransId="{9F2689B3-5EA4-42EF-9265-2E3158737942}"/>
-    <dgm:cxn modelId="{47868277-AB8B-4F80-B6EA-4ACF2939AA7C}" srcId="{8BC480E5-28C4-43D2-8D9B-6AAB01348026}" destId="{2B9387A8-3AC8-40B9-98CD-81BB973471AB}" srcOrd="2" destOrd="0" parTransId="{F4D41445-A813-41BE-ACFD-85629850E378}" sibTransId="{F9CD0707-0FDC-4F4C-BBE9-709ECFD253FB}"/>
-    <dgm:cxn modelId="{8EC96A92-EE0B-408B-8A3D-5E5F6ECC4FFA}" type="presOf" srcId="{32792A6F-7284-4035-B3FD-24CFF91B48A2}" destId="{CAA0C0DD-BD28-46A3-B19E-B24F9B58F75B}" srcOrd="1" destOrd="0" presId="urn:microsoft.com/office/officeart/2005/8/layout/orgChart1"/>
-    <dgm:cxn modelId="{BE8A36AB-3D61-4BBF-9135-D08087381A97}" type="presOf" srcId="{6E530FE2-C04F-4923-81B0-3BD2508E60EB}" destId="{51E321CF-5B7D-45D7-8FD9-5A6924BA192D}" srcOrd="0" destOrd="0" presId="urn:microsoft.com/office/officeart/2005/8/layout/orgChart1"/>
-    <dgm:cxn modelId="{5FBBE36E-9E52-4DE7-BE22-0AF1F274CBE7}" type="presOf" srcId="{F4D41445-A813-41BE-ACFD-85629850E378}" destId="{5E2A4D84-9E8F-4614-89F2-8741BE32A73A}" srcOrd="0" destOrd="0" presId="urn:microsoft.com/office/officeart/2005/8/layout/orgChart1"/>
-    <dgm:cxn modelId="{DCB95649-6630-49D3-80B7-59EADBB17508}" type="presOf" srcId="{0042EFA0-7C97-43E1-824B-75D65822641A}" destId="{8D4CC478-DF1E-49E8-B59E-2B547199A260}" srcOrd="1" destOrd="0" presId="urn:microsoft.com/office/officeart/2005/8/layout/orgChart1"/>
-    <dgm:cxn modelId="{D3229911-A04A-4EEF-A923-3C8D2B9FE247}" type="presOf" srcId="{AF1D9596-3A23-4BAC-A335-8EA4D3A99F2D}" destId="{16C6FA17-FAE4-4F2E-8B99-7CCE35BFA7B2}" srcOrd="0" destOrd="0" presId="urn:microsoft.com/office/officeart/2005/8/layout/orgChart1"/>
-    <dgm:cxn modelId="{138052AC-A932-4E8C-9DC1-E75235CAE8D4}" type="presParOf" srcId="{2B44E573-CD63-482F-B2B0-10959F6F02A1}" destId="{7F212928-45BB-44B6-A0CE-A540121B8CB3}" srcOrd="0" destOrd="0" presId="urn:microsoft.com/office/officeart/2005/8/layout/orgChart1"/>
-    <dgm:cxn modelId="{98B038E2-FAA8-4A26-9893-B3D995BF0BD3}" type="presParOf" srcId="{7F212928-45BB-44B6-A0CE-A540121B8CB3}" destId="{6B5FCFE2-AC4F-455D-BB91-4A473A7246AD}" srcOrd="0" destOrd="0" presId="urn:microsoft.com/office/officeart/2005/8/layout/orgChart1"/>
-    <dgm:cxn modelId="{352A7121-74AC-4705-B657-6ABD74BE4E44}" type="presParOf" srcId="{6B5FCFE2-AC4F-455D-BB91-4A473A7246AD}" destId="{69131FDB-A119-48EE-A286-A1BF53F233DD}" srcOrd="0" destOrd="0" presId="urn:microsoft.com/office/officeart/2005/8/layout/orgChart1"/>
-    <dgm:cxn modelId="{358E5255-285B-432F-BCBA-35F8B1EEE592}" type="presParOf" srcId="{6B5FCFE2-AC4F-455D-BB91-4A473A7246AD}" destId="{386D2D6F-408D-4163-9873-CB329115E259}" srcOrd="1" destOrd="0" presId="urn:microsoft.com/office/officeart/2005/8/layout/orgChart1"/>
-    <dgm:cxn modelId="{F08F3326-90A8-4698-97DB-0EBBBB5EA639}" type="presParOf" srcId="{7F212928-45BB-44B6-A0CE-A540121B8CB3}" destId="{ED335E9D-B85B-49EF-B520-0BCB31BEC41A}" srcOrd="1" destOrd="0" presId="urn:microsoft.com/office/officeart/2005/8/layout/orgChart1"/>
-    <dgm:cxn modelId="{1A534A87-FAE1-4F5F-AE1C-8D98B0027ABE}" type="presParOf" srcId="{ED335E9D-B85B-49EF-B520-0BCB31BEC41A}" destId="{DCE9F622-3D38-4DD6-8CF0-9744FB95F1FC}" srcOrd="0" destOrd="0" presId="urn:microsoft.com/office/officeart/2005/8/layout/orgChart1"/>
-    <dgm:cxn modelId="{DF4C4AE5-56F0-41E7-ADDD-A8277BF80CC0}" type="presParOf" srcId="{ED335E9D-B85B-49EF-B520-0BCB31BEC41A}" destId="{AEC6F637-D619-486E-8535-36C8D88AD847}" srcOrd="1" destOrd="0" presId="urn:microsoft.com/office/officeart/2005/8/layout/orgChart1"/>
-    <dgm:cxn modelId="{D56A6BFD-185F-442E-BA3A-4F5FDA60D04F}" type="presParOf" srcId="{AEC6F637-D619-486E-8535-36C8D88AD847}" destId="{D461FCCC-9B56-4994-BE64-B442AE2A8055}" srcOrd="0" destOrd="0" presId="urn:microsoft.com/office/officeart/2005/8/layout/orgChart1"/>
-    <dgm:cxn modelId="{307A1222-8A27-4023-9299-7373063C01B4}" type="presParOf" srcId="{D461FCCC-9B56-4994-BE64-B442AE2A8055}" destId="{DA27E8AA-4664-4452-B99F-02D387D89843}" srcOrd="0" destOrd="0" presId="urn:microsoft.com/office/officeart/2005/8/layout/orgChart1"/>
-    <dgm:cxn modelId="{343B3C03-006A-474F-9509-CB6D5A6B110F}" type="presParOf" srcId="{D461FCCC-9B56-4994-BE64-B442AE2A8055}" destId="{EDE4F199-A2E2-4B56-915D-5EAAE798624F}" srcOrd="1" destOrd="0" presId="urn:microsoft.com/office/officeart/2005/8/layout/orgChart1"/>
-    <dgm:cxn modelId="{56126174-BD2A-4EB6-B291-5A765D509108}" type="presParOf" srcId="{AEC6F637-D619-486E-8535-36C8D88AD847}" destId="{7D2B9DEE-20DC-44C3-87BB-7B974E0ED9B7}" srcOrd="1" destOrd="0" presId="urn:microsoft.com/office/officeart/2005/8/layout/orgChart1"/>
-    <dgm:cxn modelId="{ED9A4BC4-34E7-49EB-98E8-EFC4BFED59C8}" type="presParOf" srcId="{AEC6F637-D619-486E-8535-36C8D88AD847}" destId="{F2E1FA09-3B45-495D-A5FA-8D00AEAF77A9}" srcOrd="2" destOrd="0" presId="urn:microsoft.com/office/officeart/2005/8/layout/orgChart1"/>
-    <dgm:cxn modelId="{3A7CE56E-C793-40ED-A0D9-B3B717189C9D}" type="presParOf" srcId="{ED335E9D-B85B-49EF-B520-0BCB31BEC41A}" destId="{2F063D94-C93F-4E99-AAC0-4929CB317607}" srcOrd="2" destOrd="0" presId="urn:microsoft.com/office/officeart/2005/8/layout/orgChart1"/>
-    <dgm:cxn modelId="{3CA20709-5E86-4F1E-97F7-FFF4BDF42992}" type="presParOf" srcId="{ED335E9D-B85B-49EF-B520-0BCB31BEC41A}" destId="{054ED10C-F711-42DB-ACA0-D92851FC0A68}" srcOrd="3" destOrd="0" presId="urn:microsoft.com/office/officeart/2005/8/layout/orgChart1"/>
-    <dgm:cxn modelId="{322B1484-DA16-46DB-BA8D-7531F9EB873D}" type="presParOf" srcId="{054ED10C-F711-42DB-ACA0-D92851FC0A68}" destId="{E8BAD44A-6EC6-42C0-9A0F-849351E6B44E}" srcOrd="0" destOrd="0" presId="urn:microsoft.com/office/officeart/2005/8/layout/orgChart1"/>
-    <dgm:cxn modelId="{067B90DF-983C-4026-8290-86C7F67A09BC}" type="presParOf" srcId="{E8BAD44A-6EC6-42C0-9A0F-849351E6B44E}" destId="{C729120A-7417-4CB5-878D-0052AC10903B}" srcOrd="0" destOrd="0" presId="urn:microsoft.com/office/officeart/2005/8/layout/orgChart1"/>
-    <dgm:cxn modelId="{6555E7A0-D407-45F6-B68B-AE3942DC4A6D}" type="presParOf" srcId="{E8BAD44A-6EC6-42C0-9A0F-849351E6B44E}" destId="{2EA34B21-7DE5-4BFC-B5C0-FF25F677426C}" srcOrd="1" destOrd="0" presId="urn:microsoft.com/office/officeart/2005/8/layout/orgChart1"/>
-    <dgm:cxn modelId="{4C1B9946-F94E-4167-B951-02774A5315F1}" type="presParOf" srcId="{054ED10C-F711-42DB-ACA0-D92851FC0A68}" destId="{F3964F77-8FF8-41BC-8259-1E7C6FF40C3E}" srcOrd="1" destOrd="0" presId="urn:microsoft.com/office/officeart/2005/8/layout/orgChart1"/>
-    <dgm:cxn modelId="{0D261E09-B977-43A1-8FF2-FCBE56EE31A5}" type="presParOf" srcId="{F3964F77-8FF8-41BC-8259-1E7C6FF40C3E}" destId="{3B65A171-BC88-4A6E-8B3C-153E7F953459}" srcOrd="0" destOrd="0" presId="urn:microsoft.com/office/officeart/2005/8/layout/orgChart1"/>
-    <dgm:cxn modelId="{A7EFF1C0-4FC9-44DC-8D72-1EF640B033BB}" type="presParOf" srcId="{F3964F77-8FF8-41BC-8259-1E7C6FF40C3E}" destId="{3F984C15-DDBF-40DC-BB4B-70D1B7F9FE7C}" srcOrd="1" destOrd="0" presId="urn:microsoft.com/office/officeart/2005/8/layout/orgChart1"/>
-    <dgm:cxn modelId="{D652D074-0AC1-491E-BD42-94321A614B6D}" type="presParOf" srcId="{3F984C15-DDBF-40DC-BB4B-70D1B7F9FE7C}" destId="{BACAF054-B970-4DAC-B1F8-EDF377A1295A}" srcOrd="0" destOrd="0" presId="urn:microsoft.com/office/officeart/2005/8/layout/orgChart1"/>
-    <dgm:cxn modelId="{78093571-F984-4D9C-A971-5975DD878740}" type="presParOf" srcId="{BACAF054-B970-4DAC-B1F8-EDF377A1295A}" destId="{BDC4F135-A83D-460E-B6E2-07970F4D6CCE}" srcOrd="0" destOrd="0" presId="urn:microsoft.com/office/officeart/2005/8/layout/orgChart1"/>
-    <dgm:cxn modelId="{1DEA3E6A-5032-4C75-9647-BDA62B334F43}" type="presParOf" srcId="{BACAF054-B970-4DAC-B1F8-EDF377A1295A}" destId="{F72A66E0-DC24-4320-BBAE-8BB6148DA199}" srcOrd="1" destOrd="0" presId="urn:microsoft.com/office/officeart/2005/8/layout/orgChart1"/>
-    <dgm:cxn modelId="{ED50B0AC-2751-4036-B67C-6BD683BA2999}" type="presParOf" srcId="{3F984C15-DDBF-40DC-BB4B-70D1B7F9FE7C}" destId="{D3BC14FF-E2E6-4CF6-9EEA-5B192FC3F306}" srcOrd="1" destOrd="0" presId="urn:microsoft.com/office/officeart/2005/8/layout/orgChart1"/>
-    <dgm:cxn modelId="{2D9CD9A0-73D5-4DFB-99DD-7C301A8F7D76}" type="presParOf" srcId="{D3BC14FF-E2E6-4CF6-9EEA-5B192FC3F306}" destId="{F4E253E7-6873-407C-B65F-B13C33555E23}" srcOrd="0" destOrd="0" presId="urn:microsoft.com/office/officeart/2005/8/layout/orgChart1"/>
-    <dgm:cxn modelId="{329A7C15-043C-4773-8882-52B98CCE248C}" type="presParOf" srcId="{D3BC14FF-E2E6-4CF6-9EEA-5B192FC3F306}" destId="{E9F57DF1-3B19-487D-9588-7D743716AF94}" srcOrd="1" destOrd="0" presId="urn:microsoft.com/office/officeart/2005/8/layout/orgChart1"/>
-    <dgm:cxn modelId="{DFDDAF04-C9C4-4311-BA54-0E66ABEE3D01}" type="presParOf" srcId="{E9F57DF1-3B19-487D-9588-7D743716AF94}" destId="{4971C43E-30A8-4C80-9441-BCEFFCC0D8AE}" srcOrd="0" destOrd="0" presId="urn:microsoft.com/office/officeart/2005/8/layout/orgChart1"/>
-    <dgm:cxn modelId="{FB3C112F-F493-4968-8D49-D433B36CC237}" type="presParOf" srcId="{4971C43E-30A8-4C80-9441-BCEFFCC0D8AE}" destId="{E34C01C1-B64C-446E-A456-D358A4F76570}" srcOrd="0" destOrd="0" presId="urn:microsoft.com/office/officeart/2005/8/layout/orgChart1"/>
-    <dgm:cxn modelId="{0739A9D4-004F-4081-8C7C-6D328B40469B}" type="presParOf" srcId="{4971C43E-30A8-4C80-9441-BCEFFCC0D8AE}" destId="{7E099853-DBEC-4DA8-9EE7-BF5E4FF5CB40}" srcOrd="1" destOrd="0" presId="urn:microsoft.com/office/officeart/2005/8/layout/orgChart1"/>
-    <dgm:cxn modelId="{F21A2F18-2664-4D2F-8BA1-9AEB6262703A}" type="presParOf" srcId="{E9F57DF1-3B19-487D-9588-7D743716AF94}" destId="{70AAFC12-5890-432D-BD54-4044111471B6}" srcOrd="1" destOrd="0" presId="urn:microsoft.com/office/officeart/2005/8/layout/orgChart1"/>
-    <dgm:cxn modelId="{EFEFDB34-DB7D-442D-88A9-E81210989907}" type="presParOf" srcId="{E9F57DF1-3B19-487D-9588-7D743716AF94}" destId="{A38AE692-8A08-4C3B-81F1-84B93676B850}" srcOrd="2" destOrd="0" presId="urn:microsoft.com/office/officeart/2005/8/layout/orgChart1"/>
-    <dgm:cxn modelId="{66F3B934-BB75-4737-936F-6022A2EC4B9F}" type="presParOf" srcId="{D3BC14FF-E2E6-4CF6-9EEA-5B192FC3F306}" destId="{3419854C-3A04-4CD3-8AD9-5015D050173E}" srcOrd="2" destOrd="0" presId="urn:microsoft.com/office/officeart/2005/8/layout/orgChart1"/>
-    <dgm:cxn modelId="{DF0F79F5-1835-4C75-BC28-2AAD7F2D9A75}" type="presParOf" srcId="{D3BC14FF-E2E6-4CF6-9EEA-5B192FC3F306}" destId="{3EDFFEAB-4D26-4A16-BB52-9305A9C9A252}" srcOrd="3" destOrd="0" presId="urn:microsoft.com/office/officeart/2005/8/layout/orgChart1"/>
-    <dgm:cxn modelId="{8264BCB3-4596-452B-8D0D-BB6405459382}" type="presParOf" srcId="{3EDFFEAB-4D26-4A16-BB52-9305A9C9A252}" destId="{E017326F-25E3-4DB9-A571-2D1A9E7A19B6}" srcOrd="0" destOrd="0" presId="urn:microsoft.com/office/officeart/2005/8/layout/orgChart1"/>
-    <dgm:cxn modelId="{03AAA700-8C63-484B-B2E0-B796D0E744F8}" type="presParOf" srcId="{E017326F-25E3-4DB9-A571-2D1A9E7A19B6}" destId="{874CDBB3-9F66-400D-9CF7-CD77F7DA982B}" srcOrd="0" destOrd="0" presId="urn:microsoft.com/office/officeart/2005/8/layout/orgChart1"/>
-    <dgm:cxn modelId="{63640F45-D338-4B94-B1B3-D834D1EA363B}" type="presParOf" srcId="{E017326F-25E3-4DB9-A571-2D1A9E7A19B6}" destId="{8D4CC478-DF1E-49E8-B59E-2B547199A260}" srcOrd="1" destOrd="0" presId="urn:microsoft.com/office/officeart/2005/8/layout/orgChart1"/>
-    <dgm:cxn modelId="{BB0A1D21-E11B-4075-A732-8437C50BAF1E}" type="presParOf" srcId="{3EDFFEAB-4D26-4A16-BB52-9305A9C9A252}" destId="{13BAC90F-2883-476D-8F87-3F7D9C371CE7}" srcOrd="1" destOrd="0" presId="urn:microsoft.com/office/officeart/2005/8/layout/orgChart1"/>
-    <dgm:cxn modelId="{E408015E-099D-4645-AABF-9FC4983FBBC3}" type="presParOf" srcId="{3EDFFEAB-4D26-4A16-BB52-9305A9C9A252}" destId="{5FAB3B1E-3CC6-49E6-A55A-B94DD0AEF8AD}" srcOrd="2" destOrd="0" presId="urn:microsoft.com/office/officeart/2005/8/layout/orgChart1"/>
-    <dgm:cxn modelId="{4D07F9DA-1F70-4723-B431-F4467E6AA103}" type="presParOf" srcId="{D3BC14FF-E2E6-4CF6-9EEA-5B192FC3F306}" destId="{C6B4CCCF-B343-4568-AD94-D554C7D04A92}" srcOrd="4" destOrd="0" presId="urn:microsoft.com/office/officeart/2005/8/layout/orgChart1"/>
-    <dgm:cxn modelId="{10FA827C-2F86-42DC-B5E5-9659122B22B0}" type="presParOf" srcId="{D3BC14FF-E2E6-4CF6-9EEA-5B192FC3F306}" destId="{AD7C006C-3A45-4A79-A3D5-04FC855E7556}" srcOrd="5" destOrd="0" presId="urn:microsoft.com/office/officeart/2005/8/layout/orgChart1"/>
-    <dgm:cxn modelId="{5ED1DDF2-A214-4D39-BBF7-01CBB9657B5D}" type="presParOf" srcId="{AD7C006C-3A45-4A79-A3D5-04FC855E7556}" destId="{13A618DF-709D-4620-AA90-5C67FFC3868D}" srcOrd="0" destOrd="0" presId="urn:microsoft.com/office/officeart/2005/8/layout/orgChart1"/>
-    <dgm:cxn modelId="{EFE68AD8-6EAF-4D1A-9485-7278D1ADCA15}" type="presParOf" srcId="{13A618DF-709D-4620-AA90-5C67FFC3868D}" destId="{C4C62F72-5973-4FD1-911B-24CAB843C952}" srcOrd="0" destOrd="0" presId="urn:microsoft.com/office/officeart/2005/8/layout/orgChart1"/>
-    <dgm:cxn modelId="{E324A3B3-E816-4509-89BF-3E7CBFA17C1B}" type="presParOf" srcId="{13A618DF-709D-4620-AA90-5C67FFC3868D}" destId="{BD1BA45B-3751-4F1E-857D-758F8CF529CE}" srcOrd="1" destOrd="0" presId="urn:microsoft.com/office/officeart/2005/8/layout/orgChart1"/>
-    <dgm:cxn modelId="{55F0741B-903A-4CCB-ADB3-B0567A717AB9}" type="presParOf" srcId="{AD7C006C-3A45-4A79-A3D5-04FC855E7556}" destId="{F8CCD02B-F750-4B4D-96B7-500CC61CD4D5}" srcOrd="1" destOrd="0" presId="urn:microsoft.com/office/officeart/2005/8/layout/orgChart1"/>
-    <dgm:cxn modelId="{F3F8FB3A-1267-4A03-A5BA-1BC08A29CD8A}" type="presParOf" srcId="{AD7C006C-3A45-4A79-A3D5-04FC855E7556}" destId="{C89B38FE-E3F0-419B-8C8A-525F23154AA9}" srcOrd="2" destOrd="0" presId="urn:microsoft.com/office/officeart/2005/8/layout/orgChart1"/>
-    <dgm:cxn modelId="{A76323CE-A5DF-4229-89EE-A0F0D538A2CB}" type="presParOf" srcId="{D3BC14FF-E2E6-4CF6-9EEA-5B192FC3F306}" destId="{78F05E0E-1F7C-4273-B187-54F4889A7DA7}" srcOrd="6" destOrd="0" presId="urn:microsoft.com/office/officeart/2005/8/layout/orgChart1"/>
-    <dgm:cxn modelId="{05A126BD-EE4A-4338-ACE9-4F524C3AA7AC}" type="presParOf" srcId="{D3BC14FF-E2E6-4CF6-9EEA-5B192FC3F306}" destId="{5D44DFD5-F055-4D7C-8866-1D0B3F5145D5}" srcOrd="7" destOrd="0" presId="urn:microsoft.com/office/officeart/2005/8/layout/orgChart1"/>
-    <dgm:cxn modelId="{E3B0BD0F-7DB0-4A53-B1DC-56BD4535F6CB}" type="presParOf" srcId="{5D44DFD5-F055-4D7C-8866-1D0B3F5145D5}" destId="{87F5AE5A-FEBA-480B-94A2-5000E86CCF28}" srcOrd="0" destOrd="0" presId="urn:microsoft.com/office/officeart/2005/8/layout/orgChart1"/>
-    <dgm:cxn modelId="{17EA1C18-7C34-4576-9BB1-FC67C4378A7B}" type="presParOf" srcId="{87F5AE5A-FEBA-480B-94A2-5000E86CCF28}" destId="{B2D02F8C-A948-49AB-B8C5-9BC58CC47508}" srcOrd="0" destOrd="0" presId="urn:microsoft.com/office/officeart/2005/8/layout/orgChart1"/>
-    <dgm:cxn modelId="{E3232AAF-727F-47A8-B799-9849663E637E}" type="presParOf" srcId="{87F5AE5A-FEBA-480B-94A2-5000E86CCF28}" destId="{893679B6-5EC3-4E57-A7E4-00B9CD4D0A3F}" srcOrd="1" destOrd="0" presId="urn:microsoft.com/office/officeart/2005/8/layout/orgChart1"/>
-    <dgm:cxn modelId="{2D1B9C5E-CC51-47EF-AEDB-1AB24593334E}" type="presParOf" srcId="{5D44DFD5-F055-4D7C-8866-1D0B3F5145D5}" destId="{4E82B2FE-774F-446F-A89A-DA40D6EE528E}" srcOrd="1" destOrd="0" presId="urn:microsoft.com/office/officeart/2005/8/layout/orgChart1"/>
-    <dgm:cxn modelId="{C1C0A3F8-1DB0-4452-944F-59BFEE45B7FC}" type="presParOf" srcId="{5D44DFD5-F055-4D7C-8866-1D0B3F5145D5}" destId="{158F107A-34C0-4688-B33B-248ABE06DB3D}" srcOrd="2" destOrd="0" presId="urn:microsoft.com/office/officeart/2005/8/layout/orgChart1"/>
-    <dgm:cxn modelId="{9AB9177F-E707-42A7-9594-AEED7F6F9689}" type="presParOf" srcId="{D3BC14FF-E2E6-4CF6-9EEA-5B192FC3F306}" destId="{C7E5CBEE-980E-4358-BD63-8A72F6EFD133}" srcOrd="8" destOrd="0" presId="urn:microsoft.com/office/officeart/2005/8/layout/orgChart1"/>
-    <dgm:cxn modelId="{880DA7E8-6501-4552-A60D-9B347BBAFD09}" type="presParOf" srcId="{D3BC14FF-E2E6-4CF6-9EEA-5B192FC3F306}" destId="{33BDD0EB-1D1F-4BD7-95F2-CE9607FDBFEA}" srcOrd="9" destOrd="0" presId="urn:microsoft.com/office/officeart/2005/8/layout/orgChart1"/>
-    <dgm:cxn modelId="{7F4AA57C-C8D2-4BD9-84FF-87EE4AF47045}" type="presParOf" srcId="{33BDD0EB-1D1F-4BD7-95F2-CE9607FDBFEA}" destId="{E248E8F7-BA68-436B-BB72-6926968AFE83}" srcOrd="0" destOrd="0" presId="urn:microsoft.com/office/officeart/2005/8/layout/orgChart1"/>
-    <dgm:cxn modelId="{CA381EDF-4A49-4550-9F59-715FB5519722}" type="presParOf" srcId="{E248E8F7-BA68-436B-BB72-6926968AFE83}" destId="{53B3154D-97A2-4D17-B9E9-3DDBCDB53C83}" srcOrd="0" destOrd="0" presId="urn:microsoft.com/office/officeart/2005/8/layout/orgChart1"/>
-    <dgm:cxn modelId="{63BBAFF9-FF3D-46E6-A277-180125E59666}" type="presParOf" srcId="{E248E8F7-BA68-436B-BB72-6926968AFE83}" destId="{E0C83F46-DA60-436A-92F8-0BAD93394216}" srcOrd="1" destOrd="0" presId="urn:microsoft.com/office/officeart/2005/8/layout/orgChart1"/>
-    <dgm:cxn modelId="{D3F2D7C3-CB8D-48F8-8D61-4C97E4D8558E}" type="presParOf" srcId="{33BDD0EB-1D1F-4BD7-95F2-CE9607FDBFEA}" destId="{4E755549-CB09-4BC6-B092-6EB332857E79}" srcOrd="1" destOrd="0" presId="urn:microsoft.com/office/officeart/2005/8/layout/orgChart1"/>
-    <dgm:cxn modelId="{A7F824F4-AD62-416F-B14A-EB9ADA2B40C5}" type="presParOf" srcId="{33BDD0EB-1D1F-4BD7-95F2-CE9607FDBFEA}" destId="{5DD624DD-0B31-47B4-8D4C-9FDC7EB302BD}" srcOrd="2" destOrd="0" presId="urn:microsoft.com/office/officeart/2005/8/layout/orgChart1"/>
-    <dgm:cxn modelId="{81205269-D233-4AEE-9227-6E20EB718E38}" type="presParOf" srcId="{D3BC14FF-E2E6-4CF6-9EEA-5B192FC3F306}" destId="{AC6DDE21-E583-4CEF-9406-9AE111481F45}" srcOrd="10" destOrd="0" presId="urn:microsoft.com/office/officeart/2005/8/layout/orgChart1"/>
-    <dgm:cxn modelId="{CAD5B3B2-E6CD-459A-A8CA-EB1CEE12C188}" type="presParOf" srcId="{D3BC14FF-E2E6-4CF6-9EEA-5B192FC3F306}" destId="{96574C1C-97B0-43FC-A3E1-3B9024CE005F}" srcOrd="11" destOrd="0" presId="urn:microsoft.com/office/officeart/2005/8/layout/orgChart1"/>
-    <dgm:cxn modelId="{F72B200E-EA37-4DDC-BA76-7CA67066DFAF}" type="presParOf" srcId="{96574C1C-97B0-43FC-A3E1-3B9024CE005F}" destId="{1765485D-F2BC-4B1B-8DF0-3473022C775E}" srcOrd="0" destOrd="0" presId="urn:microsoft.com/office/officeart/2005/8/layout/orgChart1"/>
-    <dgm:cxn modelId="{CDF2A528-825B-42B6-8388-CFFD06A23B8F}" type="presParOf" srcId="{1765485D-F2BC-4B1B-8DF0-3473022C775E}" destId="{9631BCF0-CE6C-4BF7-B07B-923F22B3080B}" srcOrd="0" destOrd="0" presId="urn:microsoft.com/office/officeart/2005/8/layout/orgChart1"/>
-    <dgm:cxn modelId="{447713FE-906F-4428-8900-C9951AC71597}" type="presParOf" srcId="{1765485D-F2BC-4B1B-8DF0-3473022C775E}" destId="{0137ECBD-0764-4507-B5BB-5BB83702606B}" srcOrd="1" destOrd="0" presId="urn:microsoft.com/office/officeart/2005/8/layout/orgChart1"/>
-    <dgm:cxn modelId="{DDC08F3E-5905-47B0-AFDF-5FBE4EECA424}" type="presParOf" srcId="{96574C1C-97B0-43FC-A3E1-3B9024CE005F}" destId="{52C38BE4-6BE1-490A-AC79-ED07DC800321}" srcOrd="1" destOrd="0" presId="urn:microsoft.com/office/officeart/2005/8/layout/orgChart1"/>
-    <dgm:cxn modelId="{669F46D2-D174-4E15-8B4D-1B3B37BF7E6C}" type="presParOf" srcId="{96574C1C-97B0-43FC-A3E1-3B9024CE005F}" destId="{B7D79DEE-2BC2-4CBF-9627-E685774407D2}" srcOrd="2" destOrd="0" presId="urn:microsoft.com/office/officeart/2005/8/layout/orgChart1"/>
-    <dgm:cxn modelId="{D5F58A14-A791-4BD7-83AB-D2EABFF4413C}" type="presParOf" srcId="{D3BC14FF-E2E6-4CF6-9EEA-5B192FC3F306}" destId="{26773AE2-9863-48CC-AD7C-51A6CF58CBE9}" srcOrd="12" destOrd="0" presId="urn:microsoft.com/office/officeart/2005/8/layout/orgChart1"/>
-    <dgm:cxn modelId="{289B3390-0D20-4AF3-9EEF-B3351D7E5B07}" type="presParOf" srcId="{D3BC14FF-E2E6-4CF6-9EEA-5B192FC3F306}" destId="{755179E6-B724-4395-BE01-E9796CF9F8CA}" srcOrd="13" destOrd="0" presId="urn:microsoft.com/office/officeart/2005/8/layout/orgChart1"/>
-    <dgm:cxn modelId="{9E9DCC20-0CF0-49E5-BC2C-69D8268E4F1E}" type="presParOf" srcId="{755179E6-B724-4395-BE01-E9796CF9F8CA}" destId="{D4965751-54C9-446D-B339-C2C11E0D4FE2}" srcOrd="0" destOrd="0" presId="urn:microsoft.com/office/officeart/2005/8/layout/orgChart1"/>
-    <dgm:cxn modelId="{E77B841C-0CAC-45E2-AA36-BE8CE4179306}" type="presParOf" srcId="{D4965751-54C9-446D-B339-C2C11E0D4FE2}" destId="{F1C53C61-919B-4BF8-A101-C75222B26213}" srcOrd="0" destOrd="0" presId="urn:microsoft.com/office/officeart/2005/8/layout/orgChart1"/>
-    <dgm:cxn modelId="{A12A8D95-B856-4293-B24E-3201EEA115ED}" type="presParOf" srcId="{D4965751-54C9-446D-B339-C2C11E0D4FE2}" destId="{E208BC7D-172D-4B6A-9CA8-F84939FBBF21}" srcOrd="1" destOrd="0" presId="urn:microsoft.com/office/officeart/2005/8/layout/orgChart1"/>
-    <dgm:cxn modelId="{5E56A405-F40C-4945-BB57-70E1EC40998F}" type="presParOf" srcId="{755179E6-B724-4395-BE01-E9796CF9F8CA}" destId="{E7FFBE62-85B1-4593-8FC0-C1002A578C59}" srcOrd="1" destOrd="0" presId="urn:microsoft.com/office/officeart/2005/8/layout/orgChart1"/>
-    <dgm:cxn modelId="{D0C834C7-8270-4D91-8ED1-49DBD174578B}" type="presParOf" srcId="{755179E6-B724-4395-BE01-E9796CF9F8CA}" destId="{7A029FCF-28D7-4D5C-8265-FD1637353660}" srcOrd="2" destOrd="0" presId="urn:microsoft.com/office/officeart/2005/8/layout/orgChart1"/>
-    <dgm:cxn modelId="{25928489-9B82-411D-963B-FD48C67A1310}" type="presParOf" srcId="{3F984C15-DDBF-40DC-BB4B-70D1B7F9FE7C}" destId="{DA290A07-7989-407D-9419-CD59234E669D}" srcOrd="2" destOrd="0" presId="urn:microsoft.com/office/officeart/2005/8/layout/orgChart1"/>
-    <dgm:cxn modelId="{5C12260E-9CF0-407E-AA6D-FE4F1D64EE91}" type="presParOf" srcId="{F3964F77-8FF8-41BC-8259-1E7C6FF40C3E}" destId="{8E795528-E927-4D09-B5C5-8C7EBC65B8F1}" srcOrd="2" destOrd="0" presId="urn:microsoft.com/office/officeart/2005/8/layout/orgChart1"/>
-    <dgm:cxn modelId="{257354E3-C6AD-48FE-A4C8-675CD3CB01B9}" type="presParOf" srcId="{F3964F77-8FF8-41BC-8259-1E7C6FF40C3E}" destId="{8AD5CF34-9A56-4759-A0DC-D85BDA0D829E}" srcOrd="3" destOrd="0" presId="urn:microsoft.com/office/officeart/2005/8/layout/orgChart1"/>
-    <dgm:cxn modelId="{E15599F6-98E1-45FA-805C-65B0E44734C0}" type="presParOf" srcId="{8AD5CF34-9A56-4759-A0DC-D85BDA0D829E}" destId="{DC89DB1E-7256-4325-AB8B-9107487A8224}" srcOrd="0" destOrd="0" presId="urn:microsoft.com/office/officeart/2005/8/layout/orgChart1"/>
-    <dgm:cxn modelId="{68BE90D1-F70F-4735-A590-5BAFDEB43CC9}" type="presParOf" srcId="{DC89DB1E-7256-4325-AB8B-9107487A8224}" destId="{186807CE-90CC-4BAC-84C0-5D67938A72B8}" srcOrd="0" destOrd="0" presId="urn:microsoft.com/office/officeart/2005/8/layout/orgChart1"/>
-    <dgm:cxn modelId="{88B0A3AA-9168-48F7-B065-CEE6ADF1BA06}" type="presParOf" srcId="{DC89DB1E-7256-4325-AB8B-9107487A8224}" destId="{8A584F50-8BCF-464E-89A8-AAE367D04EF4}" srcOrd="1" destOrd="0" presId="urn:microsoft.com/office/officeart/2005/8/layout/orgChart1"/>
-    <dgm:cxn modelId="{F22BAA47-5E03-4B34-A75C-03AB4DCD4765}" type="presParOf" srcId="{8AD5CF34-9A56-4759-A0DC-D85BDA0D829E}" destId="{C2ABC16E-11E8-4215-A715-7E7712354F60}" srcOrd="1" destOrd="0" presId="urn:microsoft.com/office/officeart/2005/8/layout/orgChart1"/>
-    <dgm:cxn modelId="{2E6FD6CC-DA40-4B37-A354-6436D2F76B40}" type="presParOf" srcId="{8AD5CF34-9A56-4759-A0DC-D85BDA0D829E}" destId="{D38CFCD8-8964-45AB-A352-83219ED24610}" srcOrd="2" destOrd="0" presId="urn:microsoft.com/office/officeart/2005/8/layout/orgChart1"/>
-    <dgm:cxn modelId="{8C60433A-93FD-44AD-991A-7181B0E70E75}" type="presParOf" srcId="{F3964F77-8FF8-41BC-8259-1E7C6FF40C3E}" destId="{037FC818-B8BC-40DA-BD3B-E2D9613BD772}" srcOrd="4" destOrd="0" presId="urn:microsoft.com/office/officeart/2005/8/layout/orgChart1"/>
-    <dgm:cxn modelId="{B0E58F7C-8723-490E-917F-9D9B08C65090}" type="presParOf" srcId="{F3964F77-8FF8-41BC-8259-1E7C6FF40C3E}" destId="{6E79213C-6C27-47FE-ABFC-0F7819157CB3}" srcOrd="5" destOrd="0" presId="urn:microsoft.com/office/officeart/2005/8/layout/orgChart1"/>
-    <dgm:cxn modelId="{8E5073C9-DEDF-43C8-A819-391D74A97E61}" type="presParOf" srcId="{6E79213C-6C27-47FE-ABFC-0F7819157CB3}" destId="{36271A14-FDAD-41AC-8455-D476D17A2784}" srcOrd="0" destOrd="0" presId="urn:microsoft.com/office/officeart/2005/8/layout/orgChart1"/>
-    <dgm:cxn modelId="{258E07CC-34F9-49DC-B0F3-C2BAED273CFC}" type="presParOf" srcId="{36271A14-FDAD-41AC-8455-D476D17A2784}" destId="{2925CA74-3B18-407C-8C51-C05F90ABDCFA}" srcOrd="0" destOrd="0" presId="urn:microsoft.com/office/officeart/2005/8/layout/orgChart1"/>
-    <dgm:cxn modelId="{B9FB29BC-B201-4CD6-AD0C-6E1F7E4447DB}" type="presParOf" srcId="{36271A14-FDAD-41AC-8455-D476D17A2784}" destId="{30DAD638-3EB7-4BC8-82E5-AA44110024CA}" srcOrd="1" destOrd="0" presId="urn:microsoft.com/office/officeart/2005/8/layout/orgChart1"/>
-    <dgm:cxn modelId="{3D01D5A4-08C0-4A25-AF07-7375D884BA8F}" type="presParOf" srcId="{6E79213C-6C27-47FE-ABFC-0F7819157CB3}" destId="{E2E1522C-7BD6-4349-A265-C488D55C8D2E}" srcOrd="1" destOrd="0" presId="urn:microsoft.com/office/officeart/2005/8/layout/orgChart1"/>
-    <dgm:cxn modelId="{45648DD1-3810-4288-9837-228660FC90FE}" type="presParOf" srcId="{6E79213C-6C27-47FE-ABFC-0F7819157CB3}" destId="{7FA7189F-9CD4-485A-9E36-13B0E0FAAA01}" srcOrd="2" destOrd="0" presId="urn:microsoft.com/office/officeart/2005/8/layout/orgChart1"/>
-    <dgm:cxn modelId="{14B8B89A-AB74-4D61-A4C9-E386D4929BEE}" type="presParOf" srcId="{F3964F77-8FF8-41BC-8259-1E7C6FF40C3E}" destId="{9DFB9B09-7AB8-4D1D-81B0-5FD9EEEE1599}" srcOrd="6" destOrd="0" presId="urn:microsoft.com/office/officeart/2005/8/layout/orgChart1"/>
-    <dgm:cxn modelId="{011EE21A-40AA-4B3B-8B3D-021F61F0B684}" type="presParOf" srcId="{F3964F77-8FF8-41BC-8259-1E7C6FF40C3E}" destId="{2F0BFA17-DFD7-4057-ADD2-80A8599B2329}" srcOrd="7" destOrd="0" presId="urn:microsoft.com/office/officeart/2005/8/layout/orgChart1"/>
-    <dgm:cxn modelId="{58B1C359-9091-4CB8-A78F-6F79C5329D7E}" type="presParOf" srcId="{2F0BFA17-DFD7-4057-ADD2-80A8599B2329}" destId="{98610F70-4B39-40D2-8DDC-DBC3BD1E7E35}" srcOrd="0" destOrd="0" presId="urn:microsoft.com/office/officeart/2005/8/layout/orgChart1"/>
-    <dgm:cxn modelId="{5FD2C0A0-B22F-4BE7-B103-30B31902A04A}" type="presParOf" srcId="{98610F70-4B39-40D2-8DDC-DBC3BD1E7E35}" destId="{505E50DA-28E7-4458-80AE-ECD406484970}" srcOrd="0" destOrd="0" presId="urn:microsoft.com/office/officeart/2005/8/layout/orgChart1"/>
-    <dgm:cxn modelId="{0956DC90-47BE-4FA8-B766-D2E7CB7512F8}" type="presParOf" srcId="{98610F70-4B39-40D2-8DDC-DBC3BD1E7E35}" destId="{3588D601-2B96-4550-91BC-5D76A783CBE3}" srcOrd="1" destOrd="0" presId="urn:microsoft.com/office/officeart/2005/8/layout/orgChart1"/>
-    <dgm:cxn modelId="{29C3F081-7FF6-462C-82E3-4EF4727A109A}" type="presParOf" srcId="{2F0BFA17-DFD7-4057-ADD2-80A8599B2329}" destId="{7FAC3BA7-B222-4AB9-919D-F0C3EC8C5ECC}" srcOrd="1" destOrd="0" presId="urn:microsoft.com/office/officeart/2005/8/layout/orgChart1"/>
-    <dgm:cxn modelId="{22266A0F-88EC-4B9E-B311-C055D82512BD}" type="presParOf" srcId="{2F0BFA17-DFD7-4057-ADD2-80A8599B2329}" destId="{B3662577-1249-4004-BDBB-AB391AE5D4B2}" srcOrd="2" destOrd="0" presId="urn:microsoft.com/office/officeart/2005/8/layout/orgChart1"/>
-    <dgm:cxn modelId="{7A4330F8-8345-44EC-B91D-A933E720EDB7}" type="presParOf" srcId="{054ED10C-F711-42DB-ACA0-D92851FC0A68}" destId="{6DC63F54-324F-4B11-AE87-7E55AF6CC3FA}" srcOrd="2" destOrd="0" presId="urn:microsoft.com/office/officeart/2005/8/layout/orgChart1"/>
-    <dgm:cxn modelId="{A4B1531E-7B95-4CB8-9D2F-12D6F3A9DC94}" type="presParOf" srcId="{ED335E9D-B85B-49EF-B520-0BCB31BEC41A}" destId="{CDE315F7-0512-46D3-9A9E-D39C37F0D4A9}" srcOrd="4" destOrd="0" presId="urn:microsoft.com/office/officeart/2005/8/layout/orgChart1"/>
-    <dgm:cxn modelId="{9D9FC3B1-2AFA-47CE-84AE-392A432BF292}" type="presParOf" srcId="{ED335E9D-B85B-49EF-B520-0BCB31BEC41A}" destId="{D694F543-489B-4999-BEE6-B367C4154B47}" srcOrd="5" destOrd="0" presId="urn:microsoft.com/office/officeart/2005/8/layout/orgChart1"/>
-    <dgm:cxn modelId="{919EFDA3-854D-4FB1-AFB7-F2157A1F60D0}" type="presParOf" srcId="{D694F543-489B-4999-BEE6-B367C4154B47}" destId="{EAE3026B-FE53-4A9E-B0B0-1B774D77A8B6}" srcOrd="0" destOrd="0" presId="urn:microsoft.com/office/officeart/2005/8/layout/orgChart1"/>
-    <dgm:cxn modelId="{278A198D-7F39-40B8-962D-C67C38F6AB0F}" type="presParOf" srcId="{EAE3026B-FE53-4A9E-B0B0-1B774D77A8B6}" destId="{A3B12017-9F85-4526-961E-ADF109F0CED6}" srcOrd="0" destOrd="0" presId="urn:microsoft.com/office/officeart/2005/8/layout/orgChart1"/>
-    <dgm:cxn modelId="{0BD0E9F8-CF02-4E2A-8DA4-64AA932D60D9}" type="presParOf" srcId="{EAE3026B-FE53-4A9E-B0B0-1B774D77A8B6}" destId="{CAA0C0DD-BD28-46A3-B19E-B24F9B58F75B}" srcOrd="1" destOrd="0" presId="urn:microsoft.com/office/officeart/2005/8/layout/orgChart1"/>
-    <dgm:cxn modelId="{A263069A-C4CA-40A4-AD05-1288F7BC4183}" type="presParOf" srcId="{D694F543-489B-4999-BEE6-B367C4154B47}" destId="{EAA16D5C-7B59-42D5-B704-97169CEA879A}" srcOrd="1" destOrd="0" presId="urn:microsoft.com/office/officeart/2005/8/layout/orgChart1"/>
-    <dgm:cxn modelId="{148134EA-BE1A-4A33-836F-2CED1B4D1EB3}" type="presParOf" srcId="{EAA16D5C-7B59-42D5-B704-97169CEA879A}" destId="{2AFB4752-C999-4246-84AE-6399795608DD}" srcOrd="0" destOrd="0" presId="urn:microsoft.com/office/officeart/2005/8/layout/orgChart1"/>
-    <dgm:cxn modelId="{A53459A1-2391-472B-BCE6-4CCD00D9CE5F}" type="presParOf" srcId="{EAA16D5C-7B59-42D5-B704-97169CEA879A}" destId="{2CA0CA00-C054-4198-9855-F8DF7787F16A}" srcOrd="1" destOrd="0" presId="urn:microsoft.com/office/officeart/2005/8/layout/orgChart1"/>
-    <dgm:cxn modelId="{45B95AE9-9257-4486-9278-A19A0B15220F}" type="presParOf" srcId="{2CA0CA00-C054-4198-9855-F8DF7787F16A}" destId="{42362CCA-ACAA-4683-829D-9FB2E8A6E338}" srcOrd="0" destOrd="0" presId="urn:microsoft.com/office/officeart/2005/8/layout/orgChart1"/>
-    <dgm:cxn modelId="{DB9B8B0A-6ED7-4C8D-9BB1-26BE5210845C}" type="presParOf" srcId="{42362CCA-ACAA-4683-829D-9FB2E8A6E338}" destId="{C347FF96-E2C3-4761-943F-CF3A6FAA74EC}" srcOrd="0" destOrd="0" presId="urn:microsoft.com/office/officeart/2005/8/layout/orgChart1"/>
-    <dgm:cxn modelId="{4EE1C7E2-D0AD-4D84-A3EA-1D4EE197D00D}" type="presParOf" srcId="{42362CCA-ACAA-4683-829D-9FB2E8A6E338}" destId="{04E82786-14DF-4B9E-BF05-9ACB653147BC}" srcOrd="1" destOrd="0" presId="urn:microsoft.com/office/officeart/2005/8/layout/orgChart1"/>
-    <dgm:cxn modelId="{6D15357C-78E5-42CE-A1E0-5F25FF4BA36F}" type="presParOf" srcId="{2CA0CA00-C054-4198-9855-F8DF7787F16A}" destId="{686271A4-FB4C-4EFB-AF22-6156C7D8AA1B}" srcOrd="1" destOrd="0" presId="urn:microsoft.com/office/officeart/2005/8/layout/orgChart1"/>
-    <dgm:cxn modelId="{D59A15D7-BE76-4C61-98F1-7344D3F54008}" type="presParOf" srcId="{686271A4-FB4C-4EFB-AF22-6156C7D8AA1B}" destId="{2F5F7B75-AAB4-41CA-BEBC-5C53A29F40F3}" srcOrd="0" destOrd="0" presId="urn:microsoft.com/office/officeart/2005/8/layout/orgChart1"/>
-    <dgm:cxn modelId="{31528D38-CA5D-4453-9618-939175BCA64B}" type="presParOf" srcId="{686271A4-FB4C-4EFB-AF22-6156C7D8AA1B}" destId="{8F16DBB6-C5AC-4546-B3D1-B9E39CCF1552}" srcOrd="1" destOrd="0" presId="urn:microsoft.com/office/officeart/2005/8/layout/orgChart1"/>
-    <dgm:cxn modelId="{144F9FD0-2A82-4045-9ACF-5EA0006F3B90}" type="presParOf" srcId="{8F16DBB6-C5AC-4546-B3D1-B9E39CCF1552}" destId="{CE31589A-7FD9-48EF-A321-58621346ED41}" srcOrd="0" destOrd="0" presId="urn:microsoft.com/office/officeart/2005/8/layout/orgChart1"/>
-    <dgm:cxn modelId="{B91375D2-11BF-4016-AD0A-E124910F77AA}" type="presParOf" srcId="{CE31589A-7FD9-48EF-A321-58621346ED41}" destId="{4D9991CA-3C31-4D13-856A-766235FFFDC6}" srcOrd="0" destOrd="0" presId="urn:microsoft.com/office/officeart/2005/8/layout/orgChart1"/>
-    <dgm:cxn modelId="{C800666A-F6BE-4963-98B4-3B30BDD2FDF7}" type="presParOf" srcId="{CE31589A-7FD9-48EF-A321-58621346ED41}" destId="{AEE97BBC-777C-44CA-88CD-CD6A9B8C6B9C}" srcOrd="1" destOrd="0" presId="urn:microsoft.com/office/officeart/2005/8/layout/orgChart1"/>
-    <dgm:cxn modelId="{6DEC0273-BE00-49EF-B97D-47495B9BBBF5}" type="presParOf" srcId="{8F16DBB6-C5AC-4546-B3D1-B9E39CCF1552}" destId="{987BAE44-0281-460A-BCD0-4E27AAB50144}" srcOrd="1" destOrd="0" presId="urn:microsoft.com/office/officeart/2005/8/layout/orgChart1"/>
-    <dgm:cxn modelId="{C7503F7B-943B-4C9A-A234-444A04BED026}" type="presParOf" srcId="{8F16DBB6-C5AC-4546-B3D1-B9E39CCF1552}" destId="{B1AEE601-89A9-42BE-9232-4908586A41C0}" srcOrd="2" destOrd="0" presId="urn:microsoft.com/office/officeart/2005/8/layout/orgChart1"/>
-    <dgm:cxn modelId="{FE0B1813-B810-4968-8411-B660730D7A5E}" type="presParOf" srcId="{686271A4-FB4C-4EFB-AF22-6156C7D8AA1B}" destId="{2CD188BF-8542-45AB-B54B-9D39FCAF1149}" srcOrd="2" destOrd="0" presId="urn:microsoft.com/office/officeart/2005/8/layout/orgChart1"/>
-    <dgm:cxn modelId="{3F51315D-7271-4DDE-85CC-FA0A09E56B86}" type="presParOf" srcId="{686271A4-FB4C-4EFB-AF22-6156C7D8AA1B}" destId="{679FD84A-8529-4B28-A548-146ECA28F390}" srcOrd="3" destOrd="0" presId="urn:microsoft.com/office/officeart/2005/8/layout/orgChart1"/>
-    <dgm:cxn modelId="{EE0BDE59-55FE-40D1-BED8-17BB8ADA0BF9}" type="presParOf" srcId="{679FD84A-8529-4B28-A548-146ECA28F390}" destId="{DCB9BA09-6279-4E58-87AE-B5F4CA647734}" srcOrd="0" destOrd="0" presId="urn:microsoft.com/office/officeart/2005/8/layout/orgChart1"/>
-    <dgm:cxn modelId="{D69E4F13-6E86-4267-8764-52A1AB7BA5DC}" type="presParOf" srcId="{DCB9BA09-6279-4E58-87AE-B5F4CA647734}" destId="{51E321CF-5B7D-45D7-8FD9-5A6924BA192D}" srcOrd="0" destOrd="0" presId="urn:microsoft.com/office/officeart/2005/8/layout/orgChart1"/>
-    <dgm:cxn modelId="{EC6107A6-370B-4401-A6F7-878754181E50}" type="presParOf" srcId="{DCB9BA09-6279-4E58-87AE-B5F4CA647734}" destId="{5FBF9A6D-D95F-4716-9A19-6FB15E96BAAC}" srcOrd="1" destOrd="0" presId="urn:microsoft.com/office/officeart/2005/8/layout/orgChart1"/>
-    <dgm:cxn modelId="{810969F3-2859-4744-A6FD-2954651A1DB1}" type="presParOf" srcId="{679FD84A-8529-4B28-A548-146ECA28F390}" destId="{0A623657-403D-487A-85BB-0A761EC10239}" srcOrd="1" destOrd="0" presId="urn:microsoft.com/office/officeart/2005/8/layout/orgChart1"/>
-    <dgm:cxn modelId="{D1B354DE-4289-4E7E-A785-1E433E667AD9}" type="presParOf" srcId="{679FD84A-8529-4B28-A548-146ECA28F390}" destId="{52832DCE-F2D7-4D01-8A2E-F66BD1357852}" srcOrd="2" destOrd="0" presId="urn:microsoft.com/office/officeart/2005/8/layout/orgChart1"/>
-    <dgm:cxn modelId="{3EA4D21C-6294-4DB4-916A-A07E30C8E8B5}" type="presParOf" srcId="{686271A4-FB4C-4EFB-AF22-6156C7D8AA1B}" destId="{5E2A4D84-9E8F-4614-89F2-8741BE32A73A}" srcOrd="4" destOrd="0" presId="urn:microsoft.com/office/officeart/2005/8/layout/orgChart1"/>
-    <dgm:cxn modelId="{26E20B0B-E575-446D-8055-38BB2E9BE7BD}" type="presParOf" srcId="{686271A4-FB4C-4EFB-AF22-6156C7D8AA1B}" destId="{BF6C9EA0-EA53-4CD6-8D01-4B24D1EEF722}" srcOrd="5" destOrd="0" presId="urn:microsoft.com/office/officeart/2005/8/layout/orgChart1"/>
-    <dgm:cxn modelId="{07FCD6B6-0B41-4F9E-9899-1BBC91EB1989}" type="presParOf" srcId="{BF6C9EA0-EA53-4CD6-8D01-4B24D1EEF722}" destId="{457088E8-BD75-4A00-AD2F-42FF84A5DD43}" srcOrd="0" destOrd="0" presId="urn:microsoft.com/office/officeart/2005/8/layout/orgChart1"/>
-    <dgm:cxn modelId="{51E99DEE-0754-431B-B069-7D94F33FEE2F}" type="presParOf" srcId="{457088E8-BD75-4A00-AD2F-42FF84A5DD43}" destId="{83D7E81B-E5A4-408C-801D-CCC9732BA8A0}" srcOrd="0" destOrd="0" presId="urn:microsoft.com/office/officeart/2005/8/layout/orgChart1"/>
-    <dgm:cxn modelId="{BC3B5B5B-34C1-427A-80B7-85ADA17E10E1}" type="presParOf" srcId="{457088E8-BD75-4A00-AD2F-42FF84A5DD43}" destId="{F2E6938E-C09B-4385-BFCA-523F154F730B}" srcOrd="1" destOrd="0" presId="urn:microsoft.com/office/officeart/2005/8/layout/orgChart1"/>
-    <dgm:cxn modelId="{9512254D-5287-430F-98A4-08B150FA8156}" type="presParOf" srcId="{BF6C9EA0-EA53-4CD6-8D01-4B24D1EEF722}" destId="{B676B6DE-2792-421E-A625-FC91F68D98DA}" srcOrd="1" destOrd="0" presId="urn:microsoft.com/office/officeart/2005/8/layout/orgChart1"/>
-    <dgm:cxn modelId="{E47DFA41-D621-46AF-BFDA-DF93D87D831D}" type="presParOf" srcId="{BF6C9EA0-EA53-4CD6-8D01-4B24D1EEF722}" destId="{011CE19C-52DF-477C-A5F7-6247766C0E5E}" srcOrd="2" destOrd="0" presId="urn:microsoft.com/office/officeart/2005/8/layout/orgChart1"/>
-    <dgm:cxn modelId="{665E2C66-2484-4321-A9F9-82AE80BB55FD}" type="presParOf" srcId="{686271A4-FB4C-4EFB-AF22-6156C7D8AA1B}" destId="{B7FE7DA0-A27D-4E19-9BC5-B03DC97517E5}" srcOrd="6" destOrd="0" presId="urn:microsoft.com/office/officeart/2005/8/layout/orgChart1"/>
-    <dgm:cxn modelId="{7EC1E78E-6641-4FB6-89B8-F271382D3595}" type="presParOf" srcId="{686271A4-FB4C-4EFB-AF22-6156C7D8AA1B}" destId="{0C64CC6C-7BFB-44C6-A8C4-6E7C15ADC3FE}" srcOrd="7" destOrd="0" presId="urn:microsoft.com/office/officeart/2005/8/layout/orgChart1"/>
-    <dgm:cxn modelId="{A015E8BF-D867-4A6B-89AF-25BAB209DFE3}" type="presParOf" srcId="{0C64CC6C-7BFB-44C6-A8C4-6E7C15ADC3FE}" destId="{A7CCC213-F4EA-4B1D-996E-D95D741B0E39}" srcOrd="0" destOrd="0" presId="urn:microsoft.com/office/officeart/2005/8/layout/orgChart1"/>
-    <dgm:cxn modelId="{32C2DE19-C003-4C4B-AC44-619E54DBB48C}" type="presParOf" srcId="{A7CCC213-F4EA-4B1D-996E-D95D741B0E39}" destId="{54142FB1-8E3C-434C-B515-C1B114DFDBC8}" srcOrd="0" destOrd="0" presId="urn:microsoft.com/office/officeart/2005/8/layout/orgChart1"/>
-    <dgm:cxn modelId="{7428B0E3-BC06-4950-8665-702720BBC623}" type="presParOf" srcId="{A7CCC213-F4EA-4B1D-996E-D95D741B0E39}" destId="{40E99564-6837-44D0-B00F-C7D75443F9A2}" srcOrd="1" destOrd="0" presId="urn:microsoft.com/office/officeart/2005/8/layout/orgChart1"/>
-    <dgm:cxn modelId="{05395C52-E347-4C09-9F20-B9B899EEFE93}" type="presParOf" srcId="{0C64CC6C-7BFB-44C6-A8C4-6E7C15ADC3FE}" destId="{C9039413-BA00-4347-BD6E-1D45046CD3F3}" srcOrd="1" destOrd="0" presId="urn:microsoft.com/office/officeart/2005/8/layout/orgChart1"/>
-    <dgm:cxn modelId="{B6205B66-4DE0-4EF2-868B-7F019F29D1F9}" type="presParOf" srcId="{0C64CC6C-7BFB-44C6-A8C4-6E7C15ADC3FE}" destId="{9A96EB33-7F31-42C0-A510-5BC6C8F01931}" srcOrd="2" destOrd="0" presId="urn:microsoft.com/office/officeart/2005/8/layout/orgChart1"/>
-    <dgm:cxn modelId="{D973AD29-CB50-4B70-BCDD-3A6A67D0A3BB}" type="presParOf" srcId="{686271A4-FB4C-4EFB-AF22-6156C7D8AA1B}" destId="{F892323D-41E6-475A-9C87-57ADA3F419AC}" srcOrd="8" destOrd="0" presId="urn:microsoft.com/office/officeart/2005/8/layout/orgChart1"/>
-    <dgm:cxn modelId="{56A60856-3CAC-4A98-9457-62D8F0952BCF}" type="presParOf" srcId="{686271A4-FB4C-4EFB-AF22-6156C7D8AA1B}" destId="{D51E8B96-751D-495A-AE38-B9F5488B4D66}" srcOrd="9" destOrd="0" presId="urn:microsoft.com/office/officeart/2005/8/layout/orgChart1"/>
-    <dgm:cxn modelId="{77DDF9D2-96AC-403E-892C-F9955621393C}" type="presParOf" srcId="{D51E8B96-751D-495A-AE38-B9F5488B4D66}" destId="{C345AAE2-5B90-420B-962E-EF5C757EA272}" srcOrd="0" destOrd="0" presId="urn:microsoft.com/office/officeart/2005/8/layout/orgChart1"/>
-    <dgm:cxn modelId="{3023C297-2CA7-4C12-962C-C23FBFC8B4E2}" type="presParOf" srcId="{C345AAE2-5B90-420B-962E-EF5C757EA272}" destId="{470528F7-81A6-421F-882F-197888845164}" srcOrd="0" destOrd="0" presId="urn:microsoft.com/office/officeart/2005/8/layout/orgChart1"/>
-    <dgm:cxn modelId="{BA560C83-E421-4659-8922-9E2212C081B5}" type="presParOf" srcId="{C345AAE2-5B90-420B-962E-EF5C757EA272}" destId="{234006E9-42B4-44E0-AACE-68643BCA7B7D}" srcOrd="1" destOrd="0" presId="urn:microsoft.com/office/officeart/2005/8/layout/orgChart1"/>
-    <dgm:cxn modelId="{BAB12053-BFF0-4A03-8466-C78729BB3FE3}" type="presParOf" srcId="{D51E8B96-751D-495A-AE38-B9F5488B4D66}" destId="{DEA00348-8CA7-46F2-8B96-610C26ABB4C9}" srcOrd="1" destOrd="0" presId="urn:microsoft.com/office/officeart/2005/8/layout/orgChart1"/>
-    <dgm:cxn modelId="{A4FDE495-903F-4626-A2F3-4651E28CE790}" type="presParOf" srcId="{D51E8B96-751D-495A-AE38-B9F5488B4D66}" destId="{EF56B6D3-6C25-4810-8910-CE114A2F31FA}" srcOrd="2" destOrd="0" presId="urn:microsoft.com/office/officeart/2005/8/layout/orgChart1"/>
-    <dgm:cxn modelId="{D9145736-A8A0-406D-93B1-9E68D043C7B9}" type="presParOf" srcId="{686271A4-FB4C-4EFB-AF22-6156C7D8AA1B}" destId="{20F972A2-47B2-4C07-B749-69AFB32F75A4}" srcOrd="10" destOrd="0" presId="urn:microsoft.com/office/officeart/2005/8/layout/orgChart1"/>
-    <dgm:cxn modelId="{F6BED538-69CB-4B35-B4FE-85BFD1513E0D}" type="presParOf" srcId="{686271A4-FB4C-4EFB-AF22-6156C7D8AA1B}" destId="{46F9C3BF-4D2B-4DF8-B322-83F799A890A6}" srcOrd="11" destOrd="0" presId="urn:microsoft.com/office/officeart/2005/8/layout/orgChart1"/>
-    <dgm:cxn modelId="{70FD00E5-6EAD-4B14-8FEB-CB163AE09DE1}" type="presParOf" srcId="{46F9C3BF-4D2B-4DF8-B322-83F799A890A6}" destId="{05F5BCCD-DBC6-4E6E-8222-72FAF1D51FB8}" srcOrd="0" destOrd="0" presId="urn:microsoft.com/office/officeart/2005/8/layout/orgChart1"/>
-    <dgm:cxn modelId="{3604A621-D005-4A10-A051-F29CC8FD2486}" type="presParOf" srcId="{05F5BCCD-DBC6-4E6E-8222-72FAF1D51FB8}" destId="{7A70C74C-F938-43CB-86D2-1025605387BF}" srcOrd="0" destOrd="0" presId="urn:microsoft.com/office/officeart/2005/8/layout/orgChart1"/>
-    <dgm:cxn modelId="{70032289-520F-46C8-AD7E-FB17AFE71B7D}" type="presParOf" srcId="{05F5BCCD-DBC6-4E6E-8222-72FAF1D51FB8}" destId="{B18ADAEE-C7DD-4EE4-AF44-D3F336532252}" srcOrd="1" destOrd="0" presId="urn:microsoft.com/office/officeart/2005/8/layout/orgChart1"/>
-    <dgm:cxn modelId="{AD920290-6DB6-4B6D-AE76-300608A7BB57}" type="presParOf" srcId="{46F9C3BF-4D2B-4DF8-B322-83F799A890A6}" destId="{3BB9717F-594B-4780-949D-439B8CE3D289}" srcOrd="1" destOrd="0" presId="urn:microsoft.com/office/officeart/2005/8/layout/orgChart1"/>
-    <dgm:cxn modelId="{91C0ABD8-BE98-4DE3-B59C-4A648E1D8E4C}" type="presParOf" srcId="{46F9C3BF-4D2B-4DF8-B322-83F799A890A6}" destId="{40CEED07-2091-4CAC-B471-2354F84AF5F4}" srcOrd="2" destOrd="0" presId="urn:microsoft.com/office/officeart/2005/8/layout/orgChart1"/>
-    <dgm:cxn modelId="{9962FB5A-0366-4A26-9B30-2F2844B5038F}" type="presParOf" srcId="{686271A4-FB4C-4EFB-AF22-6156C7D8AA1B}" destId="{1FDEE7D9-F159-4AAD-B2DF-E5824A15411C}" srcOrd="12" destOrd="0" presId="urn:microsoft.com/office/officeart/2005/8/layout/orgChart1"/>
-    <dgm:cxn modelId="{64862377-25C9-4FB5-97FC-51C9AD2E1075}" type="presParOf" srcId="{686271A4-FB4C-4EFB-AF22-6156C7D8AA1B}" destId="{DB235BE9-6E65-490F-B727-A7EBC158EF2D}" srcOrd="13" destOrd="0" presId="urn:microsoft.com/office/officeart/2005/8/layout/orgChart1"/>
-    <dgm:cxn modelId="{EBE386E3-8B97-41BD-94A7-3DFB4B5DFA8D}" type="presParOf" srcId="{DB235BE9-6E65-490F-B727-A7EBC158EF2D}" destId="{CA18A6F4-14D0-444E-A27F-7213C58BCE46}" srcOrd="0" destOrd="0" presId="urn:microsoft.com/office/officeart/2005/8/layout/orgChart1"/>
-    <dgm:cxn modelId="{74EE2C78-300E-4AA1-A585-7E104E5FEF66}" type="presParOf" srcId="{CA18A6F4-14D0-444E-A27F-7213C58BCE46}" destId="{3486197A-0613-4BC2-A315-810ED5BD6D59}" srcOrd="0" destOrd="0" presId="urn:microsoft.com/office/officeart/2005/8/layout/orgChart1"/>
-    <dgm:cxn modelId="{DE66BEF0-68B1-407F-96B9-ED080449BB99}" type="presParOf" srcId="{CA18A6F4-14D0-444E-A27F-7213C58BCE46}" destId="{E1852D5F-3711-463D-8D5C-42656039A725}" srcOrd="1" destOrd="0" presId="urn:microsoft.com/office/officeart/2005/8/layout/orgChart1"/>
-    <dgm:cxn modelId="{9CBA6662-2270-4C39-9E47-0E120A04849F}" type="presParOf" srcId="{DB235BE9-6E65-490F-B727-A7EBC158EF2D}" destId="{A41D16EC-BDA1-42E2-AEAA-7DB7EC52860F}" srcOrd="1" destOrd="0" presId="urn:microsoft.com/office/officeart/2005/8/layout/orgChart1"/>
-    <dgm:cxn modelId="{6CF67A8C-75EA-46BF-B99F-A6330597C3A2}" type="presParOf" srcId="{DB235BE9-6E65-490F-B727-A7EBC158EF2D}" destId="{00C664CD-246D-4681-AA79-D8D99074BF87}" srcOrd="2" destOrd="0" presId="urn:microsoft.com/office/officeart/2005/8/layout/orgChart1"/>
-    <dgm:cxn modelId="{6BA36DD2-68E4-4B2D-AB33-9B7DEF42A756}" type="presParOf" srcId="{2CA0CA00-C054-4198-9855-F8DF7787F16A}" destId="{69EC6A6C-E23A-49D6-B270-38698F093072}" srcOrd="2" destOrd="0" presId="urn:microsoft.com/office/officeart/2005/8/layout/orgChart1"/>
-    <dgm:cxn modelId="{7FB0C62D-3494-460D-8018-390DB8FA05C7}" type="presParOf" srcId="{EAA16D5C-7B59-42D5-B704-97169CEA879A}" destId="{D07F26C1-B16F-4C5A-A6B9-EC84BA8BC170}" srcOrd="2" destOrd="0" presId="urn:microsoft.com/office/officeart/2005/8/layout/orgChart1"/>
-    <dgm:cxn modelId="{2CEA35A9-C926-438C-A286-2094C875C9EB}" type="presParOf" srcId="{EAA16D5C-7B59-42D5-B704-97169CEA879A}" destId="{1A337634-1E92-480E-ACED-32D6401607AF}" srcOrd="3" destOrd="0" presId="urn:microsoft.com/office/officeart/2005/8/layout/orgChart1"/>
-    <dgm:cxn modelId="{48C3FBC0-D3C0-446F-A385-72C9C2CC3E66}" type="presParOf" srcId="{1A337634-1E92-480E-ACED-32D6401607AF}" destId="{7A0A1832-C94C-4A6D-9030-0E41D223CB82}" srcOrd="0" destOrd="0" presId="urn:microsoft.com/office/officeart/2005/8/layout/orgChart1"/>
-    <dgm:cxn modelId="{6BE53B4E-31AC-476B-8C91-095101E0ECA9}" type="presParOf" srcId="{7A0A1832-C94C-4A6D-9030-0E41D223CB82}" destId="{EAEAA6E2-54B7-438C-A80F-EE5463E0BAD9}" srcOrd="0" destOrd="0" presId="urn:microsoft.com/office/officeart/2005/8/layout/orgChart1"/>
-    <dgm:cxn modelId="{3BCA35A5-9B8A-46EF-B71B-774FB526EB00}" type="presParOf" srcId="{7A0A1832-C94C-4A6D-9030-0E41D223CB82}" destId="{ECF9B55B-8908-4E2D-8A51-E171B231DB24}" srcOrd="1" destOrd="0" presId="urn:microsoft.com/office/officeart/2005/8/layout/orgChart1"/>
-    <dgm:cxn modelId="{B63BB98A-F8DF-4FBB-BF89-FEE5C4B02B38}" type="presParOf" srcId="{1A337634-1E92-480E-ACED-32D6401607AF}" destId="{D9482303-0C84-4D78-B535-621851043404}" srcOrd="1" destOrd="0" presId="urn:microsoft.com/office/officeart/2005/8/layout/orgChart1"/>
-    <dgm:cxn modelId="{F59D42AC-968E-410A-AF48-B00E4D053114}" type="presParOf" srcId="{1A337634-1E92-480E-ACED-32D6401607AF}" destId="{0595E866-E62F-4245-BCB2-0A41B48A1AE1}" srcOrd="2" destOrd="0" presId="urn:microsoft.com/office/officeart/2005/8/layout/orgChart1"/>
-    <dgm:cxn modelId="{50E52208-3DDD-49D0-92CB-9A6492E9F99D}" type="presParOf" srcId="{EAA16D5C-7B59-42D5-B704-97169CEA879A}" destId="{0092A66F-5E87-486A-94B1-231B3BAA7574}" srcOrd="4" destOrd="0" presId="urn:microsoft.com/office/officeart/2005/8/layout/orgChart1"/>
-    <dgm:cxn modelId="{A59002C3-CDAD-44FD-9728-DDDE30C8B7EB}" type="presParOf" srcId="{EAA16D5C-7B59-42D5-B704-97169CEA879A}" destId="{5958296C-7CC6-4D80-8E9B-6D66114A40CA}" srcOrd="5" destOrd="0" presId="urn:microsoft.com/office/officeart/2005/8/layout/orgChart1"/>
-    <dgm:cxn modelId="{42274B22-2A5E-4FEB-9892-B7B229F61E32}" type="presParOf" srcId="{5958296C-7CC6-4D80-8E9B-6D66114A40CA}" destId="{92086B26-273A-4268-8985-7BFF387E7F0B}" srcOrd="0" destOrd="0" presId="urn:microsoft.com/office/officeart/2005/8/layout/orgChart1"/>
-    <dgm:cxn modelId="{59BD0B31-2EE3-4508-91D2-9C9425DDD812}" type="presParOf" srcId="{92086B26-273A-4268-8985-7BFF387E7F0B}" destId="{4D075917-B263-44C9-B0C5-AA798667B18A}" srcOrd="0" destOrd="0" presId="urn:microsoft.com/office/officeart/2005/8/layout/orgChart1"/>
-    <dgm:cxn modelId="{934CA0BA-BBCD-4C15-9A96-7EA084FF910C}" type="presParOf" srcId="{92086B26-273A-4268-8985-7BFF387E7F0B}" destId="{754AA002-4FC9-4139-BA19-CE3BA6EC008F}" srcOrd="1" destOrd="0" presId="urn:microsoft.com/office/officeart/2005/8/layout/orgChart1"/>
-    <dgm:cxn modelId="{5D77458E-2398-4881-9461-C2079FEDAC5E}" type="presParOf" srcId="{5958296C-7CC6-4D80-8E9B-6D66114A40CA}" destId="{97987C1E-0C16-4FFA-A097-17094A3D9600}" srcOrd="1" destOrd="0" presId="urn:microsoft.com/office/officeart/2005/8/layout/orgChart1"/>
-    <dgm:cxn modelId="{3C1FEC7A-42FF-4E01-BC66-AA486004F490}" type="presParOf" srcId="{5958296C-7CC6-4D80-8E9B-6D66114A40CA}" destId="{60B7FB11-19CF-4BD6-9BD1-B5AC8BEB746D}" srcOrd="2" destOrd="0" presId="urn:microsoft.com/office/officeart/2005/8/layout/orgChart1"/>
-    <dgm:cxn modelId="{010079AD-367D-4215-B32A-89969250B258}" type="presParOf" srcId="{EAA16D5C-7B59-42D5-B704-97169CEA879A}" destId="{BB17953F-92C0-4284-808D-7F052898C251}" srcOrd="6" destOrd="0" presId="urn:microsoft.com/office/officeart/2005/8/layout/orgChart1"/>
-    <dgm:cxn modelId="{EA4E2D4B-CF34-48BD-B64D-5FEC5FD8C5CA}" type="presParOf" srcId="{EAA16D5C-7B59-42D5-B704-97169CEA879A}" destId="{B03AF6D6-AA01-4FB5-94F9-6BCE581B1CC4}" srcOrd="7" destOrd="0" presId="urn:microsoft.com/office/officeart/2005/8/layout/orgChart1"/>
-    <dgm:cxn modelId="{CEEEC27D-2B04-4443-B65E-191C9BB64CAB}" type="presParOf" srcId="{B03AF6D6-AA01-4FB5-94F9-6BCE581B1CC4}" destId="{DC0EF64D-B0DB-46CB-81AC-EBF78643B850}" srcOrd="0" destOrd="0" presId="urn:microsoft.com/office/officeart/2005/8/layout/orgChart1"/>
-    <dgm:cxn modelId="{26DF873B-714A-436B-A066-70C078BB61BC}" type="presParOf" srcId="{DC0EF64D-B0DB-46CB-81AC-EBF78643B850}" destId="{16C6FA17-FAE4-4F2E-8B99-7CCE35BFA7B2}" srcOrd="0" destOrd="0" presId="urn:microsoft.com/office/officeart/2005/8/layout/orgChart1"/>
-    <dgm:cxn modelId="{C41CEB3E-1FCB-4A31-9CE6-0864B58099B8}" type="presParOf" srcId="{DC0EF64D-B0DB-46CB-81AC-EBF78643B850}" destId="{998E3CAF-4642-4601-8578-59E5257B9125}" srcOrd="1" destOrd="0" presId="urn:microsoft.com/office/officeart/2005/8/layout/orgChart1"/>
-    <dgm:cxn modelId="{D13FEC1E-9605-4BC9-BBED-626D6010853B}" type="presParOf" srcId="{B03AF6D6-AA01-4FB5-94F9-6BCE581B1CC4}" destId="{11879F88-5BB8-4F94-A042-E5503A980D3C}" srcOrd="1" destOrd="0" presId="urn:microsoft.com/office/officeart/2005/8/layout/orgChart1"/>
-    <dgm:cxn modelId="{0E074DC5-BC55-46F2-B77C-953A03CCE9FB}" type="presParOf" srcId="{B03AF6D6-AA01-4FB5-94F9-6BCE581B1CC4}" destId="{B94B3127-5696-448F-98E1-87FB71D0225A}" srcOrd="2" destOrd="0" presId="urn:microsoft.com/office/officeart/2005/8/layout/orgChart1"/>
-    <dgm:cxn modelId="{281FB3AD-07B2-409D-A123-9C20B6177D42}" type="presParOf" srcId="{D694F543-489B-4999-BEE6-B367C4154B47}" destId="{CA12EFCC-27F3-4D69-BDEF-75E8C3201149}" srcOrd="2" destOrd="0" presId="urn:microsoft.com/office/officeart/2005/8/layout/orgChart1"/>
-    <dgm:cxn modelId="{1F92A90A-7FAF-4A4E-B2C7-8A03B883E793}" type="presParOf" srcId="{ED335E9D-B85B-49EF-B520-0BCB31BEC41A}" destId="{5D9ADFFD-9AF6-4432-AFAF-04F35E399252}" srcOrd="6" destOrd="0" presId="urn:microsoft.com/office/officeart/2005/8/layout/orgChart1"/>
-    <dgm:cxn modelId="{DE3CBC95-2F90-4988-8314-F9346BF2BB23}" type="presParOf" srcId="{ED335E9D-B85B-49EF-B520-0BCB31BEC41A}" destId="{5CF8098A-4B17-424D-8046-49CE1E7832F8}" srcOrd="7" destOrd="0" presId="urn:microsoft.com/office/officeart/2005/8/layout/orgChart1"/>
-    <dgm:cxn modelId="{7F9CFA3F-2AB9-4490-8D06-D5F7364C21DE}" type="presParOf" srcId="{5CF8098A-4B17-424D-8046-49CE1E7832F8}" destId="{AEEF90E9-EC1F-4849-9AF1-171FA12D881A}" srcOrd="0" destOrd="0" presId="urn:microsoft.com/office/officeart/2005/8/layout/orgChart1"/>
-    <dgm:cxn modelId="{71ECC6D6-1CAF-4AE7-BA4C-455DCD49429A}" type="presParOf" srcId="{AEEF90E9-EC1F-4849-9AF1-171FA12D881A}" destId="{0E1E4937-E9E9-4458-97AD-6339502F6152}" srcOrd="0" destOrd="0" presId="urn:microsoft.com/office/officeart/2005/8/layout/orgChart1"/>
-    <dgm:cxn modelId="{1FCD1D97-7981-49F7-B3A5-68FB4C85CAF6}" type="presParOf" srcId="{AEEF90E9-EC1F-4849-9AF1-171FA12D881A}" destId="{ABBE2284-450C-4062-9A02-AADB4F37C9B6}" srcOrd="1" destOrd="0" presId="urn:microsoft.com/office/officeart/2005/8/layout/orgChart1"/>
-    <dgm:cxn modelId="{11B92446-EE4F-4214-85EE-17BA83AF3012}" type="presParOf" srcId="{5CF8098A-4B17-424D-8046-49CE1E7832F8}" destId="{19D68155-7527-4618-AF01-AB3403EC7EAB}" srcOrd="1" destOrd="0" presId="urn:microsoft.com/office/officeart/2005/8/layout/orgChart1"/>
-    <dgm:cxn modelId="{9578ED4F-C33B-4AD4-B047-26347A286135}" type="presParOf" srcId="{5CF8098A-4B17-424D-8046-49CE1E7832F8}" destId="{0E3BE2FB-34C3-4D16-9323-B818514FF4A6}" srcOrd="2" destOrd="0" presId="urn:microsoft.com/office/officeart/2005/8/layout/orgChart1"/>
-    <dgm:cxn modelId="{BD002AB8-DC1F-462B-93A1-A17D1F4A1446}" type="presParOf" srcId="{7F212928-45BB-44B6-A0CE-A540121B8CB3}" destId="{C1CC7FED-EF0A-4B80-B68E-B34023E11740}" srcOrd="2" destOrd="0" presId="urn:microsoft.com/office/officeart/2005/8/layout/orgChart1"/>
+    <dgm:cxn modelId="{2F6531AE-D44E-4824-BDF5-432EAF3EC790}" type="presOf" srcId="{3F5ED477-FEF1-4078-84AE-D2EB1BCD4F40}" destId="{DCE9F622-3D38-4DD6-8CF0-9744FB95F1FC}" srcOrd="0" destOrd="0" presId="urn:microsoft.com/office/officeart/2005/8/layout/orgChart1"/>
+    <dgm:cxn modelId="{E2E9F6A1-C7E7-4C23-B95F-644078C5F513}" type="presOf" srcId="{5864703C-3EC8-419D-852A-692EA41D1B55}" destId="{2925CA74-3B18-407C-8C51-C05F90ABDCFA}" srcOrd="0" destOrd="0" presId="urn:microsoft.com/office/officeart/2005/8/layout/orgChart1"/>
+    <dgm:cxn modelId="{9C082081-9593-4E4D-98DB-CCC559405FE9}" type="presOf" srcId="{57CE7624-63B4-40FA-8703-DEE57137A166}" destId="{DA27E8AA-4664-4452-B99F-02D387D89843}" srcOrd="0" destOrd="0" presId="urn:microsoft.com/office/officeart/2005/8/layout/orgChart1"/>
+    <dgm:cxn modelId="{23BB4CAD-165B-4374-AEA7-D52389446047}" type="presOf" srcId="{93876AA4-6A4B-4CE4-BBDF-A26F96F77C9D}" destId="{386D2D6F-408D-4163-9873-CB329115E259}" srcOrd="1" destOrd="0" presId="urn:microsoft.com/office/officeart/2005/8/layout/orgChart1"/>
+    <dgm:cxn modelId="{F7DCB3EA-BDE7-4B40-A918-506DE77D9689}" type="presOf" srcId="{5864703C-3EC8-419D-852A-692EA41D1B55}" destId="{30DAD638-3EB7-4BC8-82E5-AA44110024CA}" srcOrd="1" destOrd="0" presId="urn:microsoft.com/office/officeart/2005/8/layout/orgChart1"/>
+    <dgm:cxn modelId="{DCC8DBFB-D10F-4A1A-A9F6-C7F1EF695535}" type="presOf" srcId="{0042EFA0-7C97-43E1-824B-75D65822641A}" destId="{8D4CC478-DF1E-49E8-B59E-2B547199A260}" srcOrd="1" destOrd="0" presId="urn:microsoft.com/office/officeart/2005/8/layout/orgChart1"/>
+    <dgm:cxn modelId="{2A6EB368-C1A2-45B5-BEDC-18DB17F978B9}" type="presParOf" srcId="{2B44E573-CD63-482F-B2B0-10959F6F02A1}" destId="{7F212928-45BB-44B6-A0CE-A540121B8CB3}" srcOrd="0" destOrd="0" presId="urn:microsoft.com/office/officeart/2005/8/layout/orgChart1"/>
+    <dgm:cxn modelId="{57A5623A-ED8D-4155-B8C0-96EB2627D5A7}" type="presParOf" srcId="{7F212928-45BB-44B6-A0CE-A540121B8CB3}" destId="{6B5FCFE2-AC4F-455D-BB91-4A473A7246AD}" srcOrd="0" destOrd="0" presId="urn:microsoft.com/office/officeart/2005/8/layout/orgChart1"/>
+    <dgm:cxn modelId="{39B90C11-6187-4DBC-8FA1-AC434E700136}" type="presParOf" srcId="{6B5FCFE2-AC4F-455D-BB91-4A473A7246AD}" destId="{69131FDB-A119-48EE-A286-A1BF53F233DD}" srcOrd="0" destOrd="0" presId="urn:microsoft.com/office/officeart/2005/8/layout/orgChart1"/>
+    <dgm:cxn modelId="{7D696177-5D68-4F32-89B5-C8B7414C6CA3}" type="presParOf" srcId="{6B5FCFE2-AC4F-455D-BB91-4A473A7246AD}" destId="{386D2D6F-408D-4163-9873-CB329115E259}" srcOrd="1" destOrd="0" presId="urn:microsoft.com/office/officeart/2005/8/layout/orgChart1"/>
+    <dgm:cxn modelId="{C3EE479C-6AB0-40FC-ABB9-F3AF9E1D6C55}" type="presParOf" srcId="{7F212928-45BB-44B6-A0CE-A540121B8CB3}" destId="{ED335E9D-B85B-49EF-B520-0BCB31BEC41A}" srcOrd="1" destOrd="0" presId="urn:microsoft.com/office/officeart/2005/8/layout/orgChart1"/>
+    <dgm:cxn modelId="{D454F858-BA8D-4D7F-8BE2-55B9CB8AD37D}" type="presParOf" srcId="{ED335E9D-B85B-49EF-B520-0BCB31BEC41A}" destId="{DCE9F622-3D38-4DD6-8CF0-9744FB95F1FC}" srcOrd="0" destOrd="0" presId="urn:microsoft.com/office/officeart/2005/8/layout/orgChart1"/>
+    <dgm:cxn modelId="{D78F1219-0939-4A40-9587-5A896418878F}" type="presParOf" srcId="{ED335E9D-B85B-49EF-B520-0BCB31BEC41A}" destId="{AEC6F637-D619-486E-8535-36C8D88AD847}" srcOrd="1" destOrd="0" presId="urn:microsoft.com/office/officeart/2005/8/layout/orgChart1"/>
+    <dgm:cxn modelId="{D6DEB8A3-7605-4A91-AB08-8C1F6EDF5E79}" type="presParOf" srcId="{AEC6F637-D619-486E-8535-36C8D88AD847}" destId="{D461FCCC-9B56-4994-BE64-B442AE2A8055}" srcOrd="0" destOrd="0" presId="urn:microsoft.com/office/officeart/2005/8/layout/orgChart1"/>
+    <dgm:cxn modelId="{0C93095C-DD9F-403D-9093-3544247BBB0E}" type="presParOf" srcId="{D461FCCC-9B56-4994-BE64-B442AE2A8055}" destId="{DA27E8AA-4664-4452-B99F-02D387D89843}" srcOrd="0" destOrd="0" presId="urn:microsoft.com/office/officeart/2005/8/layout/orgChart1"/>
+    <dgm:cxn modelId="{082C4C8B-E155-4DE5-B07D-0D89CABCBE3F}" type="presParOf" srcId="{D461FCCC-9B56-4994-BE64-B442AE2A8055}" destId="{EDE4F199-A2E2-4B56-915D-5EAAE798624F}" srcOrd="1" destOrd="0" presId="urn:microsoft.com/office/officeart/2005/8/layout/orgChart1"/>
+    <dgm:cxn modelId="{D9E0774F-8857-413A-8D9E-6B8DF8F84621}" type="presParOf" srcId="{AEC6F637-D619-486E-8535-36C8D88AD847}" destId="{7D2B9DEE-20DC-44C3-87BB-7B974E0ED9B7}" srcOrd="1" destOrd="0" presId="urn:microsoft.com/office/officeart/2005/8/layout/orgChart1"/>
+    <dgm:cxn modelId="{8612C8EB-5992-4071-9D0D-AFC6D2D8BB40}" type="presParOf" srcId="{AEC6F637-D619-486E-8535-36C8D88AD847}" destId="{F2E1FA09-3B45-495D-A5FA-8D00AEAF77A9}" srcOrd="2" destOrd="0" presId="urn:microsoft.com/office/officeart/2005/8/layout/orgChart1"/>
+    <dgm:cxn modelId="{33B9DEB4-3527-4CB8-8C1E-0C5BBCA4B17E}" type="presParOf" srcId="{ED335E9D-B85B-49EF-B520-0BCB31BEC41A}" destId="{2F063D94-C93F-4E99-AAC0-4929CB317607}" srcOrd="2" destOrd="0" presId="urn:microsoft.com/office/officeart/2005/8/layout/orgChart1"/>
+    <dgm:cxn modelId="{90BA7A57-0252-4100-AF65-81FFFA3FF242}" type="presParOf" srcId="{ED335E9D-B85B-49EF-B520-0BCB31BEC41A}" destId="{054ED10C-F711-42DB-ACA0-D92851FC0A68}" srcOrd="3" destOrd="0" presId="urn:microsoft.com/office/officeart/2005/8/layout/orgChart1"/>
+    <dgm:cxn modelId="{65364B7B-5F95-49E2-8FEB-9F05EBDA3E54}" type="presParOf" srcId="{054ED10C-F711-42DB-ACA0-D92851FC0A68}" destId="{E8BAD44A-6EC6-42C0-9A0F-849351E6B44E}" srcOrd="0" destOrd="0" presId="urn:microsoft.com/office/officeart/2005/8/layout/orgChart1"/>
+    <dgm:cxn modelId="{CFC35088-215F-4369-A877-90E40E10F076}" type="presParOf" srcId="{E8BAD44A-6EC6-42C0-9A0F-849351E6B44E}" destId="{C729120A-7417-4CB5-878D-0052AC10903B}" srcOrd="0" destOrd="0" presId="urn:microsoft.com/office/officeart/2005/8/layout/orgChart1"/>
+    <dgm:cxn modelId="{72069412-9C08-47AF-A7C7-F153F31FD311}" type="presParOf" srcId="{E8BAD44A-6EC6-42C0-9A0F-849351E6B44E}" destId="{2EA34B21-7DE5-4BFC-B5C0-FF25F677426C}" srcOrd="1" destOrd="0" presId="urn:microsoft.com/office/officeart/2005/8/layout/orgChart1"/>
+    <dgm:cxn modelId="{737675DA-03FB-4CCE-9BFD-55DAC6846A27}" type="presParOf" srcId="{054ED10C-F711-42DB-ACA0-D92851FC0A68}" destId="{F3964F77-8FF8-41BC-8259-1E7C6FF40C3E}" srcOrd="1" destOrd="0" presId="urn:microsoft.com/office/officeart/2005/8/layout/orgChart1"/>
+    <dgm:cxn modelId="{C5FE6E20-302F-44A1-B632-59B5E6277770}" type="presParOf" srcId="{F3964F77-8FF8-41BC-8259-1E7C6FF40C3E}" destId="{3B65A171-BC88-4A6E-8B3C-153E7F953459}" srcOrd="0" destOrd="0" presId="urn:microsoft.com/office/officeart/2005/8/layout/orgChart1"/>
+    <dgm:cxn modelId="{2A8CF442-ABCC-495C-934C-36D40849C6DF}" type="presParOf" srcId="{F3964F77-8FF8-41BC-8259-1E7C6FF40C3E}" destId="{3F984C15-DDBF-40DC-BB4B-70D1B7F9FE7C}" srcOrd="1" destOrd="0" presId="urn:microsoft.com/office/officeart/2005/8/layout/orgChart1"/>
+    <dgm:cxn modelId="{FE15E4E0-E8AC-4E9D-BA87-D07A8A081334}" type="presParOf" srcId="{3F984C15-DDBF-40DC-BB4B-70D1B7F9FE7C}" destId="{BACAF054-B970-4DAC-B1F8-EDF377A1295A}" srcOrd="0" destOrd="0" presId="urn:microsoft.com/office/officeart/2005/8/layout/orgChart1"/>
+    <dgm:cxn modelId="{9AABBFDA-55F8-4749-89E9-E777F38F45D5}" type="presParOf" srcId="{BACAF054-B970-4DAC-B1F8-EDF377A1295A}" destId="{BDC4F135-A83D-460E-B6E2-07970F4D6CCE}" srcOrd="0" destOrd="0" presId="urn:microsoft.com/office/officeart/2005/8/layout/orgChart1"/>
+    <dgm:cxn modelId="{6CC3E415-A851-4A60-B66C-37A4BDB102EA}" type="presParOf" srcId="{BACAF054-B970-4DAC-B1F8-EDF377A1295A}" destId="{F72A66E0-DC24-4320-BBAE-8BB6148DA199}" srcOrd="1" destOrd="0" presId="urn:microsoft.com/office/officeart/2005/8/layout/orgChart1"/>
+    <dgm:cxn modelId="{DFA12967-E1FB-4C76-B81B-109CBD0B778F}" type="presParOf" srcId="{3F984C15-DDBF-40DC-BB4B-70D1B7F9FE7C}" destId="{D3BC14FF-E2E6-4CF6-9EEA-5B192FC3F306}" srcOrd="1" destOrd="0" presId="urn:microsoft.com/office/officeart/2005/8/layout/orgChart1"/>
+    <dgm:cxn modelId="{D352C47D-F9F6-48BF-B3C2-B9DA96786C20}" type="presParOf" srcId="{D3BC14FF-E2E6-4CF6-9EEA-5B192FC3F306}" destId="{F4E253E7-6873-407C-B65F-B13C33555E23}" srcOrd="0" destOrd="0" presId="urn:microsoft.com/office/officeart/2005/8/layout/orgChart1"/>
+    <dgm:cxn modelId="{DE54FF32-BE19-4C75-83A4-66A0BEA8E913}" type="presParOf" srcId="{D3BC14FF-E2E6-4CF6-9EEA-5B192FC3F306}" destId="{E9F57DF1-3B19-487D-9588-7D743716AF94}" srcOrd="1" destOrd="0" presId="urn:microsoft.com/office/officeart/2005/8/layout/orgChart1"/>
+    <dgm:cxn modelId="{FFBF113B-ABBE-4E0A-9C81-47FE3B85A7A9}" type="presParOf" srcId="{E9F57DF1-3B19-487D-9588-7D743716AF94}" destId="{4971C43E-30A8-4C80-9441-BCEFFCC0D8AE}" srcOrd="0" destOrd="0" presId="urn:microsoft.com/office/officeart/2005/8/layout/orgChart1"/>
+    <dgm:cxn modelId="{197D9329-4E27-42F2-8BD6-8ECFCEE781A7}" type="presParOf" srcId="{4971C43E-30A8-4C80-9441-BCEFFCC0D8AE}" destId="{E34C01C1-B64C-446E-A456-D358A4F76570}" srcOrd="0" destOrd="0" presId="urn:microsoft.com/office/officeart/2005/8/layout/orgChart1"/>
+    <dgm:cxn modelId="{AB38D020-91F6-4B93-9B1E-6556E210ECFE}" type="presParOf" srcId="{4971C43E-30A8-4C80-9441-BCEFFCC0D8AE}" destId="{7E099853-DBEC-4DA8-9EE7-BF5E4FF5CB40}" srcOrd="1" destOrd="0" presId="urn:microsoft.com/office/officeart/2005/8/layout/orgChart1"/>
+    <dgm:cxn modelId="{89DA54B6-234B-476D-B1DF-D7A2116E910B}" type="presParOf" srcId="{E9F57DF1-3B19-487D-9588-7D743716AF94}" destId="{70AAFC12-5890-432D-BD54-4044111471B6}" srcOrd="1" destOrd="0" presId="urn:microsoft.com/office/officeart/2005/8/layout/orgChart1"/>
+    <dgm:cxn modelId="{4BC42E04-FFE3-4307-92AE-1F5584FBAC88}" type="presParOf" srcId="{E9F57DF1-3B19-487D-9588-7D743716AF94}" destId="{A38AE692-8A08-4C3B-81F1-84B93676B850}" srcOrd="2" destOrd="0" presId="urn:microsoft.com/office/officeart/2005/8/layout/orgChart1"/>
+    <dgm:cxn modelId="{6E86909D-EDF4-4026-85A5-9A06F9BFA226}" type="presParOf" srcId="{D3BC14FF-E2E6-4CF6-9EEA-5B192FC3F306}" destId="{3419854C-3A04-4CD3-8AD9-5015D050173E}" srcOrd="2" destOrd="0" presId="urn:microsoft.com/office/officeart/2005/8/layout/orgChart1"/>
+    <dgm:cxn modelId="{F293576C-0D24-4AF7-ADA5-1F248FB7848E}" type="presParOf" srcId="{D3BC14FF-E2E6-4CF6-9EEA-5B192FC3F306}" destId="{3EDFFEAB-4D26-4A16-BB52-9305A9C9A252}" srcOrd="3" destOrd="0" presId="urn:microsoft.com/office/officeart/2005/8/layout/orgChart1"/>
+    <dgm:cxn modelId="{345032BD-8E3A-4D05-B8BC-47A6971FD297}" type="presParOf" srcId="{3EDFFEAB-4D26-4A16-BB52-9305A9C9A252}" destId="{E017326F-25E3-4DB9-A571-2D1A9E7A19B6}" srcOrd="0" destOrd="0" presId="urn:microsoft.com/office/officeart/2005/8/layout/orgChart1"/>
+    <dgm:cxn modelId="{6FCA54AB-9142-4944-A932-DDEC1F8811A0}" type="presParOf" srcId="{E017326F-25E3-4DB9-A571-2D1A9E7A19B6}" destId="{874CDBB3-9F66-400D-9CF7-CD77F7DA982B}" srcOrd="0" destOrd="0" presId="urn:microsoft.com/office/officeart/2005/8/layout/orgChart1"/>
+    <dgm:cxn modelId="{DD94A6C4-DD30-46FF-8BBB-2D2065E038D0}" type="presParOf" srcId="{E017326F-25E3-4DB9-A571-2D1A9E7A19B6}" destId="{8D4CC478-DF1E-49E8-B59E-2B547199A260}" srcOrd="1" destOrd="0" presId="urn:microsoft.com/office/officeart/2005/8/layout/orgChart1"/>
+    <dgm:cxn modelId="{DE35C2CC-798B-4972-8213-9CBB9513EA06}" type="presParOf" srcId="{3EDFFEAB-4D26-4A16-BB52-9305A9C9A252}" destId="{13BAC90F-2883-476D-8F87-3F7D9C371CE7}" srcOrd="1" destOrd="0" presId="urn:microsoft.com/office/officeart/2005/8/layout/orgChart1"/>
+    <dgm:cxn modelId="{9B58ECF1-3EE4-4288-8296-10F30CA0772A}" type="presParOf" srcId="{3EDFFEAB-4D26-4A16-BB52-9305A9C9A252}" destId="{5FAB3B1E-3CC6-49E6-A55A-B94DD0AEF8AD}" srcOrd="2" destOrd="0" presId="urn:microsoft.com/office/officeart/2005/8/layout/orgChart1"/>
+    <dgm:cxn modelId="{0BDAA9D5-6F5A-4385-8E64-A981FBBA620C}" type="presParOf" srcId="{D3BC14FF-E2E6-4CF6-9EEA-5B192FC3F306}" destId="{C6B4CCCF-B343-4568-AD94-D554C7D04A92}" srcOrd="4" destOrd="0" presId="urn:microsoft.com/office/officeart/2005/8/layout/orgChart1"/>
+    <dgm:cxn modelId="{4C994E7B-C0CC-48E2-8CCD-7C8007DD5DED}" type="presParOf" srcId="{D3BC14FF-E2E6-4CF6-9EEA-5B192FC3F306}" destId="{AD7C006C-3A45-4A79-A3D5-04FC855E7556}" srcOrd="5" destOrd="0" presId="urn:microsoft.com/office/officeart/2005/8/layout/orgChart1"/>
+    <dgm:cxn modelId="{CE9A2223-938D-4AF8-962C-DAE5B95DA883}" type="presParOf" srcId="{AD7C006C-3A45-4A79-A3D5-04FC855E7556}" destId="{13A618DF-709D-4620-AA90-5C67FFC3868D}" srcOrd="0" destOrd="0" presId="urn:microsoft.com/office/officeart/2005/8/layout/orgChart1"/>
+    <dgm:cxn modelId="{751E0158-4A8D-4A7F-97F4-ABB43B95AB34}" type="presParOf" srcId="{13A618DF-709D-4620-AA90-5C67FFC3868D}" destId="{C4C62F72-5973-4FD1-911B-24CAB843C952}" srcOrd="0" destOrd="0" presId="urn:microsoft.com/office/officeart/2005/8/layout/orgChart1"/>
+    <dgm:cxn modelId="{B0BC3D4A-5F9F-4D56-92EB-78BAA96E1AD4}" type="presParOf" srcId="{13A618DF-709D-4620-AA90-5C67FFC3868D}" destId="{BD1BA45B-3751-4F1E-857D-758F8CF529CE}" srcOrd="1" destOrd="0" presId="urn:microsoft.com/office/officeart/2005/8/layout/orgChart1"/>
+    <dgm:cxn modelId="{A80A816F-908B-4CD3-A9DA-0863D1260DCF}" type="presParOf" srcId="{AD7C006C-3A45-4A79-A3D5-04FC855E7556}" destId="{F8CCD02B-F750-4B4D-96B7-500CC61CD4D5}" srcOrd="1" destOrd="0" presId="urn:microsoft.com/office/officeart/2005/8/layout/orgChart1"/>
+    <dgm:cxn modelId="{A338C697-C3E6-488B-896D-70C93C478D8E}" type="presParOf" srcId="{AD7C006C-3A45-4A79-A3D5-04FC855E7556}" destId="{C89B38FE-E3F0-419B-8C8A-525F23154AA9}" srcOrd="2" destOrd="0" presId="urn:microsoft.com/office/officeart/2005/8/layout/orgChart1"/>
+    <dgm:cxn modelId="{BD12AD82-CC68-4953-97EB-A623DD3C952B}" type="presParOf" srcId="{D3BC14FF-E2E6-4CF6-9EEA-5B192FC3F306}" destId="{78F05E0E-1F7C-4273-B187-54F4889A7DA7}" srcOrd="6" destOrd="0" presId="urn:microsoft.com/office/officeart/2005/8/layout/orgChart1"/>
+    <dgm:cxn modelId="{56DCD969-61C2-426F-86DC-146F82D31A2E}" type="presParOf" srcId="{D3BC14FF-E2E6-4CF6-9EEA-5B192FC3F306}" destId="{5D44DFD5-F055-4D7C-8866-1D0B3F5145D5}" srcOrd="7" destOrd="0" presId="urn:microsoft.com/office/officeart/2005/8/layout/orgChart1"/>
+    <dgm:cxn modelId="{F4A61D13-94FD-413B-9BD8-ED1A8B16F7D2}" type="presParOf" srcId="{5D44DFD5-F055-4D7C-8866-1D0B3F5145D5}" destId="{87F5AE5A-FEBA-480B-94A2-5000E86CCF28}" srcOrd="0" destOrd="0" presId="urn:microsoft.com/office/officeart/2005/8/layout/orgChart1"/>
+    <dgm:cxn modelId="{650258D5-5392-479B-AA15-EC05D6D6B529}" type="presParOf" srcId="{87F5AE5A-FEBA-480B-94A2-5000E86CCF28}" destId="{B2D02F8C-A948-49AB-B8C5-9BC58CC47508}" srcOrd="0" destOrd="0" presId="urn:microsoft.com/office/officeart/2005/8/layout/orgChart1"/>
+    <dgm:cxn modelId="{533631BF-3141-4401-85C1-7B40E1745FC0}" type="presParOf" srcId="{87F5AE5A-FEBA-480B-94A2-5000E86CCF28}" destId="{893679B6-5EC3-4E57-A7E4-00B9CD4D0A3F}" srcOrd="1" destOrd="0" presId="urn:microsoft.com/office/officeart/2005/8/layout/orgChart1"/>
+    <dgm:cxn modelId="{37F29F25-0987-4B06-91B6-C27485ADC3CB}" type="presParOf" srcId="{5D44DFD5-F055-4D7C-8866-1D0B3F5145D5}" destId="{4E82B2FE-774F-446F-A89A-DA40D6EE528E}" srcOrd="1" destOrd="0" presId="urn:microsoft.com/office/officeart/2005/8/layout/orgChart1"/>
+    <dgm:cxn modelId="{CA262598-930A-43AD-B8E4-DBA1846D03D7}" type="presParOf" srcId="{5D44DFD5-F055-4D7C-8866-1D0B3F5145D5}" destId="{158F107A-34C0-4688-B33B-248ABE06DB3D}" srcOrd="2" destOrd="0" presId="urn:microsoft.com/office/officeart/2005/8/layout/orgChart1"/>
+    <dgm:cxn modelId="{21612BCB-15B8-4798-8815-831B939FECA3}" type="presParOf" srcId="{D3BC14FF-E2E6-4CF6-9EEA-5B192FC3F306}" destId="{C7E5CBEE-980E-4358-BD63-8A72F6EFD133}" srcOrd="8" destOrd="0" presId="urn:microsoft.com/office/officeart/2005/8/layout/orgChart1"/>
+    <dgm:cxn modelId="{DD2125AE-928C-4341-B592-1342694C366D}" type="presParOf" srcId="{D3BC14FF-E2E6-4CF6-9EEA-5B192FC3F306}" destId="{33BDD0EB-1D1F-4BD7-95F2-CE9607FDBFEA}" srcOrd="9" destOrd="0" presId="urn:microsoft.com/office/officeart/2005/8/layout/orgChart1"/>
+    <dgm:cxn modelId="{9A7EB1AC-3E9E-456B-9B1F-D69FAACEA4FD}" type="presParOf" srcId="{33BDD0EB-1D1F-4BD7-95F2-CE9607FDBFEA}" destId="{E248E8F7-BA68-436B-BB72-6926968AFE83}" srcOrd="0" destOrd="0" presId="urn:microsoft.com/office/officeart/2005/8/layout/orgChart1"/>
+    <dgm:cxn modelId="{8861B726-B0C4-408D-8295-2E7B7D9E4665}" type="presParOf" srcId="{E248E8F7-BA68-436B-BB72-6926968AFE83}" destId="{53B3154D-97A2-4D17-B9E9-3DDBCDB53C83}" srcOrd="0" destOrd="0" presId="urn:microsoft.com/office/officeart/2005/8/layout/orgChart1"/>
+    <dgm:cxn modelId="{EAC95438-04DA-4F40-B60E-9F27C28698D2}" type="presParOf" srcId="{E248E8F7-BA68-436B-BB72-6926968AFE83}" destId="{E0C83F46-DA60-436A-92F8-0BAD93394216}" srcOrd="1" destOrd="0" presId="urn:microsoft.com/office/officeart/2005/8/layout/orgChart1"/>
+    <dgm:cxn modelId="{9F19F97E-D9A6-450E-9645-3FDA87B3E2BA}" type="presParOf" srcId="{33BDD0EB-1D1F-4BD7-95F2-CE9607FDBFEA}" destId="{4E755549-CB09-4BC6-B092-6EB332857E79}" srcOrd="1" destOrd="0" presId="urn:microsoft.com/office/officeart/2005/8/layout/orgChart1"/>
+    <dgm:cxn modelId="{3D7F8A50-DAEB-4C71-A537-3120E684FD04}" type="presParOf" srcId="{33BDD0EB-1D1F-4BD7-95F2-CE9607FDBFEA}" destId="{5DD624DD-0B31-47B4-8D4C-9FDC7EB302BD}" srcOrd="2" destOrd="0" presId="urn:microsoft.com/office/officeart/2005/8/layout/orgChart1"/>
+    <dgm:cxn modelId="{54B120EA-C30F-4A08-B8E6-D2AEAE271862}" type="presParOf" srcId="{D3BC14FF-E2E6-4CF6-9EEA-5B192FC3F306}" destId="{AC6DDE21-E583-4CEF-9406-9AE111481F45}" srcOrd="10" destOrd="0" presId="urn:microsoft.com/office/officeart/2005/8/layout/orgChart1"/>
+    <dgm:cxn modelId="{AA6A2C76-4FEA-4F65-A311-489A2EA0B2BC}" type="presParOf" srcId="{D3BC14FF-E2E6-4CF6-9EEA-5B192FC3F306}" destId="{96574C1C-97B0-43FC-A3E1-3B9024CE005F}" srcOrd="11" destOrd="0" presId="urn:microsoft.com/office/officeart/2005/8/layout/orgChart1"/>
+    <dgm:cxn modelId="{5A103104-A514-49D3-8A33-D4FF017D83A2}" type="presParOf" srcId="{96574C1C-97B0-43FC-A3E1-3B9024CE005F}" destId="{1765485D-F2BC-4B1B-8DF0-3473022C775E}" srcOrd="0" destOrd="0" presId="urn:microsoft.com/office/officeart/2005/8/layout/orgChart1"/>
+    <dgm:cxn modelId="{3F16C7FF-82AE-4757-BA1B-E0BF9268666D}" type="presParOf" srcId="{1765485D-F2BC-4B1B-8DF0-3473022C775E}" destId="{9631BCF0-CE6C-4BF7-B07B-923F22B3080B}" srcOrd="0" destOrd="0" presId="urn:microsoft.com/office/officeart/2005/8/layout/orgChart1"/>
+    <dgm:cxn modelId="{99E8870B-352C-4067-BCCC-A60879C6AFE2}" type="presParOf" srcId="{1765485D-F2BC-4B1B-8DF0-3473022C775E}" destId="{0137ECBD-0764-4507-B5BB-5BB83702606B}" srcOrd="1" destOrd="0" presId="urn:microsoft.com/office/officeart/2005/8/layout/orgChart1"/>
+    <dgm:cxn modelId="{CA96EA5C-EF54-411A-BFA9-26251FDE9008}" type="presParOf" srcId="{96574C1C-97B0-43FC-A3E1-3B9024CE005F}" destId="{52C38BE4-6BE1-490A-AC79-ED07DC800321}" srcOrd="1" destOrd="0" presId="urn:microsoft.com/office/officeart/2005/8/layout/orgChart1"/>
+    <dgm:cxn modelId="{CA05C5FD-D834-4217-8805-1AFC8C65FD37}" type="presParOf" srcId="{96574C1C-97B0-43FC-A3E1-3B9024CE005F}" destId="{B7D79DEE-2BC2-4CBF-9627-E685774407D2}" srcOrd="2" destOrd="0" presId="urn:microsoft.com/office/officeart/2005/8/layout/orgChart1"/>
+    <dgm:cxn modelId="{42B7DB46-4745-4923-8A33-833460260743}" type="presParOf" srcId="{D3BC14FF-E2E6-4CF6-9EEA-5B192FC3F306}" destId="{26773AE2-9863-48CC-AD7C-51A6CF58CBE9}" srcOrd="12" destOrd="0" presId="urn:microsoft.com/office/officeart/2005/8/layout/orgChart1"/>
+    <dgm:cxn modelId="{9BC8D745-2CC1-43AB-A714-9075AE1495E1}" type="presParOf" srcId="{D3BC14FF-E2E6-4CF6-9EEA-5B192FC3F306}" destId="{755179E6-B724-4395-BE01-E9796CF9F8CA}" srcOrd="13" destOrd="0" presId="urn:microsoft.com/office/officeart/2005/8/layout/orgChart1"/>
+    <dgm:cxn modelId="{E5C957E2-1541-43DB-BB98-EF639FAEAC35}" type="presParOf" srcId="{755179E6-B724-4395-BE01-E9796CF9F8CA}" destId="{D4965751-54C9-446D-B339-C2C11E0D4FE2}" srcOrd="0" destOrd="0" presId="urn:microsoft.com/office/officeart/2005/8/layout/orgChart1"/>
+    <dgm:cxn modelId="{F44CC0B5-16F0-476C-ACF1-FEA74559D562}" type="presParOf" srcId="{D4965751-54C9-446D-B339-C2C11E0D4FE2}" destId="{F1C53C61-919B-4BF8-A101-C75222B26213}" srcOrd="0" destOrd="0" presId="urn:microsoft.com/office/officeart/2005/8/layout/orgChart1"/>
+    <dgm:cxn modelId="{C24FACEA-8C09-43D8-BE15-25F64C3F1AEE}" type="presParOf" srcId="{D4965751-54C9-446D-B339-C2C11E0D4FE2}" destId="{E208BC7D-172D-4B6A-9CA8-F84939FBBF21}" srcOrd="1" destOrd="0" presId="urn:microsoft.com/office/officeart/2005/8/layout/orgChart1"/>
+    <dgm:cxn modelId="{5E384A90-3EF9-4F0A-A465-4E489E96D3DE}" type="presParOf" srcId="{755179E6-B724-4395-BE01-E9796CF9F8CA}" destId="{E7FFBE62-85B1-4593-8FC0-C1002A578C59}" srcOrd="1" destOrd="0" presId="urn:microsoft.com/office/officeart/2005/8/layout/orgChart1"/>
+    <dgm:cxn modelId="{BF5AD0B9-1D06-46F1-B154-B3D760AD2769}" type="presParOf" srcId="{755179E6-B724-4395-BE01-E9796CF9F8CA}" destId="{7A029FCF-28D7-4D5C-8265-FD1637353660}" srcOrd="2" destOrd="0" presId="urn:microsoft.com/office/officeart/2005/8/layout/orgChart1"/>
+    <dgm:cxn modelId="{68C11BD8-9FFF-46D9-B50B-9427CA7C7D47}" type="presParOf" srcId="{3F984C15-DDBF-40DC-BB4B-70D1B7F9FE7C}" destId="{DA290A07-7989-407D-9419-CD59234E669D}" srcOrd="2" destOrd="0" presId="urn:microsoft.com/office/officeart/2005/8/layout/orgChart1"/>
+    <dgm:cxn modelId="{14522FF3-504D-4E59-89AA-006C2832E264}" type="presParOf" srcId="{F3964F77-8FF8-41BC-8259-1E7C6FF40C3E}" destId="{8E795528-E927-4D09-B5C5-8C7EBC65B8F1}" srcOrd="2" destOrd="0" presId="urn:microsoft.com/office/officeart/2005/8/layout/orgChart1"/>
+    <dgm:cxn modelId="{AEDC85A4-D3E2-4446-A9B5-09696F57A221}" type="presParOf" srcId="{F3964F77-8FF8-41BC-8259-1E7C6FF40C3E}" destId="{8AD5CF34-9A56-4759-A0DC-D85BDA0D829E}" srcOrd="3" destOrd="0" presId="urn:microsoft.com/office/officeart/2005/8/layout/orgChart1"/>
+    <dgm:cxn modelId="{01BE5E73-98AF-479D-846B-8825C5432DF9}" type="presParOf" srcId="{8AD5CF34-9A56-4759-A0DC-D85BDA0D829E}" destId="{DC89DB1E-7256-4325-AB8B-9107487A8224}" srcOrd="0" destOrd="0" presId="urn:microsoft.com/office/officeart/2005/8/layout/orgChart1"/>
+    <dgm:cxn modelId="{6BAF2CDF-EBA4-4D73-B785-646A08C96ACC}" type="presParOf" srcId="{DC89DB1E-7256-4325-AB8B-9107487A8224}" destId="{186807CE-90CC-4BAC-84C0-5D67938A72B8}" srcOrd="0" destOrd="0" presId="urn:microsoft.com/office/officeart/2005/8/layout/orgChart1"/>
+    <dgm:cxn modelId="{F8D49DEA-FA6C-4BF6-9135-1972CFD02970}" type="presParOf" srcId="{DC89DB1E-7256-4325-AB8B-9107487A8224}" destId="{8A584F50-8BCF-464E-89A8-AAE367D04EF4}" srcOrd="1" destOrd="0" presId="urn:microsoft.com/office/officeart/2005/8/layout/orgChart1"/>
+    <dgm:cxn modelId="{A6F50DB6-D5BB-430C-AF91-175AEFE417F8}" type="presParOf" srcId="{8AD5CF34-9A56-4759-A0DC-D85BDA0D829E}" destId="{C2ABC16E-11E8-4215-A715-7E7712354F60}" srcOrd="1" destOrd="0" presId="urn:microsoft.com/office/officeart/2005/8/layout/orgChart1"/>
+    <dgm:cxn modelId="{58D2E871-2D95-4D2C-91D0-A3ACAFB96062}" type="presParOf" srcId="{8AD5CF34-9A56-4759-A0DC-D85BDA0D829E}" destId="{D38CFCD8-8964-45AB-A352-83219ED24610}" srcOrd="2" destOrd="0" presId="urn:microsoft.com/office/officeart/2005/8/layout/orgChart1"/>
+    <dgm:cxn modelId="{12DDD546-8017-4483-BD8E-47AE88C8DBE3}" type="presParOf" srcId="{F3964F77-8FF8-41BC-8259-1E7C6FF40C3E}" destId="{037FC818-B8BC-40DA-BD3B-E2D9613BD772}" srcOrd="4" destOrd="0" presId="urn:microsoft.com/office/officeart/2005/8/layout/orgChart1"/>
+    <dgm:cxn modelId="{58364D9E-9103-4926-8FBD-737A6961E619}" type="presParOf" srcId="{F3964F77-8FF8-41BC-8259-1E7C6FF40C3E}" destId="{6E79213C-6C27-47FE-ABFC-0F7819157CB3}" srcOrd="5" destOrd="0" presId="urn:microsoft.com/office/officeart/2005/8/layout/orgChart1"/>
+    <dgm:cxn modelId="{D68B5FD2-9220-483B-9B43-872A47876B78}" type="presParOf" srcId="{6E79213C-6C27-47FE-ABFC-0F7819157CB3}" destId="{36271A14-FDAD-41AC-8455-D476D17A2784}" srcOrd="0" destOrd="0" presId="urn:microsoft.com/office/officeart/2005/8/layout/orgChart1"/>
+    <dgm:cxn modelId="{27D0D65E-9A41-419A-86C8-3BF0D8D54B96}" type="presParOf" srcId="{36271A14-FDAD-41AC-8455-D476D17A2784}" destId="{2925CA74-3B18-407C-8C51-C05F90ABDCFA}" srcOrd="0" destOrd="0" presId="urn:microsoft.com/office/officeart/2005/8/layout/orgChart1"/>
+    <dgm:cxn modelId="{94FB7D93-3303-41A3-8B5F-26381A26479E}" type="presParOf" srcId="{36271A14-FDAD-41AC-8455-D476D17A2784}" destId="{30DAD638-3EB7-4BC8-82E5-AA44110024CA}" srcOrd="1" destOrd="0" presId="urn:microsoft.com/office/officeart/2005/8/layout/orgChart1"/>
+    <dgm:cxn modelId="{A7D1C1EF-E3F7-4F69-9278-242936598AD1}" type="presParOf" srcId="{6E79213C-6C27-47FE-ABFC-0F7819157CB3}" destId="{E2E1522C-7BD6-4349-A265-C488D55C8D2E}" srcOrd="1" destOrd="0" presId="urn:microsoft.com/office/officeart/2005/8/layout/orgChart1"/>
+    <dgm:cxn modelId="{C8A9FF9E-D46C-41C0-8E80-EDAAB3855531}" type="presParOf" srcId="{6E79213C-6C27-47FE-ABFC-0F7819157CB3}" destId="{7FA7189F-9CD4-485A-9E36-13B0E0FAAA01}" srcOrd="2" destOrd="0" presId="urn:microsoft.com/office/officeart/2005/8/layout/orgChart1"/>
+    <dgm:cxn modelId="{CA1BB273-6BC7-4E32-B949-8E99E90F7193}" type="presParOf" srcId="{F3964F77-8FF8-41BC-8259-1E7C6FF40C3E}" destId="{9DFB9B09-7AB8-4D1D-81B0-5FD9EEEE1599}" srcOrd="6" destOrd="0" presId="urn:microsoft.com/office/officeart/2005/8/layout/orgChart1"/>
+    <dgm:cxn modelId="{C1DEB2E0-5F83-4C97-8896-713409410730}" type="presParOf" srcId="{F3964F77-8FF8-41BC-8259-1E7C6FF40C3E}" destId="{2F0BFA17-DFD7-4057-ADD2-80A8599B2329}" srcOrd="7" destOrd="0" presId="urn:microsoft.com/office/officeart/2005/8/layout/orgChart1"/>
+    <dgm:cxn modelId="{13B67749-3013-47AB-9E9D-C9708C30F181}" type="presParOf" srcId="{2F0BFA17-DFD7-4057-ADD2-80A8599B2329}" destId="{98610F70-4B39-40D2-8DDC-DBC3BD1E7E35}" srcOrd="0" destOrd="0" presId="urn:microsoft.com/office/officeart/2005/8/layout/orgChart1"/>
+    <dgm:cxn modelId="{86DE07FE-B5B0-41AF-969F-9D7A19392399}" type="presParOf" srcId="{98610F70-4B39-40D2-8DDC-DBC3BD1E7E35}" destId="{505E50DA-28E7-4458-80AE-ECD406484970}" srcOrd="0" destOrd="0" presId="urn:microsoft.com/office/officeart/2005/8/layout/orgChart1"/>
+    <dgm:cxn modelId="{F7E81C01-52EF-4C56-9CF6-A67B2D435776}" type="presParOf" srcId="{98610F70-4B39-40D2-8DDC-DBC3BD1E7E35}" destId="{3588D601-2B96-4550-91BC-5D76A783CBE3}" srcOrd="1" destOrd="0" presId="urn:microsoft.com/office/officeart/2005/8/layout/orgChart1"/>
+    <dgm:cxn modelId="{F9A0F045-6D9A-4775-A8D0-243ED897349E}" type="presParOf" srcId="{2F0BFA17-DFD7-4057-ADD2-80A8599B2329}" destId="{7FAC3BA7-B222-4AB9-919D-F0C3EC8C5ECC}" srcOrd="1" destOrd="0" presId="urn:microsoft.com/office/officeart/2005/8/layout/orgChart1"/>
+    <dgm:cxn modelId="{0590EAC5-E6F5-44BD-B2FE-08E2B8AD1751}" type="presParOf" srcId="{2F0BFA17-DFD7-4057-ADD2-80A8599B2329}" destId="{B3662577-1249-4004-BDBB-AB391AE5D4B2}" srcOrd="2" destOrd="0" presId="urn:microsoft.com/office/officeart/2005/8/layout/orgChart1"/>
+    <dgm:cxn modelId="{43760B93-BAF2-4E80-B9D3-E6B534F3EA1F}" type="presParOf" srcId="{054ED10C-F711-42DB-ACA0-D92851FC0A68}" destId="{6DC63F54-324F-4B11-AE87-7E55AF6CC3FA}" srcOrd="2" destOrd="0" presId="urn:microsoft.com/office/officeart/2005/8/layout/orgChart1"/>
+    <dgm:cxn modelId="{4FE16C92-981C-41F1-85FC-E79E5623EF81}" type="presParOf" srcId="{ED335E9D-B85B-49EF-B520-0BCB31BEC41A}" destId="{CDE315F7-0512-46D3-9A9E-D39C37F0D4A9}" srcOrd="4" destOrd="0" presId="urn:microsoft.com/office/officeart/2005/8/layout/orgChart1"/>
+    <dgm:cxn modelId="{7072D95D-ECD3-4D3D-9747-8ADD27CC8DF0}" type="presParOf" srcId="{ED335E9D-B85B-49EF-B520-0BCB31BEC41A}" destId="{D694F543-489B-4999-BEE6-B367C4154B47}" srcOrd="5" destOrd="0" presId="urn:microsoft.com/office/officeart/2005/8/layout/orgChart1"/>
+    <dgm:cxn modelId="{72859C9D-5F42-4E83-9634-115A40682537}" type="presParOf" srcId="{D694F543-489B-4999-BEE6-B367C4154B47}" destId="{EAE3026B-FE53-4A9E-B0B0-1B774D77A8B6}" srcOrd="0" destOrd="0" presId="urn:microsoft.com/office/officeart/2005/8/layout/orgChart1"/>
+    <dgm:cxn modelId="{33FEA6C3-066E-4F60-8BB8-67D04026E508}" type="presParOf" srcId="{EAE3026B-FE53-4A9E-B0B0-1B774D77A8B6}" destId="{A3B12017-9F85-4526-961E-ADF109F0CED6}" srcOrd="0" destOrd="0" presId="urn:microsoft.com/office/officeart/2005/8/layout/orgChart1"/>
+    <dgm:cxn modelId="{4DDABD77-ABF7-4BAB-B182-F2EEDAA8DB8E}" type="presParOf" srcId="{EAE3026B-FE53-4A9E-B0B0-1B774D77A8B6}" destId="{CAA0C0DD-BD28-46A3-B19E-B24F9B58F75B}" srcOrd="1" destOrd="0" presId="urn:microsoft.com/office/officeart/2005/8/layout/orgChart1"/>
+    <dgm:cxn modelId="{77C55C3F-3E8D-47E6-9A66-B6E56CC023E8}" type="presParOf" srcId="{D694F543-489B-4999-BEE6-B367C4154B47}" destId="{EAA16D5C-7B59-42D5-B704-97169CEA879A}" srcOrd="1" destOrd="0" presId="urn:microsoft.com/office/officeart/2005/8/layout/orgChart1"/>
+    <dgm:cxn modelId="{B31741FB-7544-4B9E-AAEA-5D3B9F78AB6A}" type="presParOf" srcId="{EAA16D5C-7B59-42D5-B704-97169CEA879A}" destId="{2AFB4752-C999-4246-84AE-6399795608DD}" srcOrd="0" destOrd="0" presId="urn:microsoft.com/office/officeart/2005/8/layout/orgChart1"/>
+    <dgm:cxn modelId="{2CEB4212-9092-4A37-8B8B-6584BBA74833}" type="presParOf" srcId="{EAA16D5C-7B59-42D5-B704-97169CEA879A}" destId="{2CA0CA00-C054-4198-9855-F8DF7787F16A}" srcOrd="1" destOrd="0" presId="urn:microsoft.com/office/officeart/2005/8/layout/orgChart1"/>
+    <dgm:cxn modelId="{29C7AB57-F7FD-42D8-8484-00CC119CACA3}" type="presParOf" srcId="{2CA0CA00-C054-4198-9855-F8DF7787F16A}" destId="{42362CCA-ACAA-4683-829D-9FB2E8A6E338}" srcOrd="0" destOrd="0" presId="urn:microsoft.com/office/officeart/2005/8/layout/orgChart1"/>
+    <dgm:cxn modelId="{CA612486-BAF9-4863-B443-3035082CE8B6}" type="presParOf" srcId="{42362CCA-ACAA-4683-829D-9FB2E8A6E338}" destId="{C347FF96-E2C3-4761-943F-CF3A6FAA74EC}" srcOrd="0" destOrd="0" presId="urn:microsoft.com/office/officeart/2005/8/layout/orgChart1"/>
+    <dgm:cxn modelId="{415C03D0-8C7D-4FF5-B3A2-154BC242A644}" type="presParOf" srcId="{42362CCA-ACAA-4683-829D-9FB2E8A6E338}" destId="{04E82786-14DF-4B9E-BF05-9ACB653147BC}" srcOrd="1" destOrd="0" presId="urn:microsoft.com/office/officeart/2005/8/layout/orgChart1"/>
+    <dgm:cxn modelId="{DD72626B-62B6-4121-92F3-7B5E041CDAB9}" type="presParOf" srcId="{2CA0CA00-C054-4198-9855-F8DF7787F16A}" destId="{686271A4-FB4C-4EFB-AF22-6156C7D8AA1B}" srcOrd="1" destOrd="0" presId="urn:microsoft.com/office/officeart/2005/8/layout/orgChart1"/>
+    <dgm:cxn modelId="{13B455E5-A848-4608-8F9F-065104776B5F}" type="presParOf" srcId="{686271A4-FB4C-4EFB-AF22-6156C7D8AA1B}" destId="{2F5F7B75-AAB4-41CA-BEBC-5C53A29F40F3}" srcOrd="0" destOrd="0" presId="urn:microsoft.com/office/officeart/2005/8/layout/orgChart1"/>
+    <dgm:cxn modelId="{275029CF-10D0-421A-9304-CC490D193E88}" type="presParOf" srcId="{686271A4-FB4C-4EFB-AF22-6156C7D8AA1B}" destId="{8F16DBB6-C5AC-4546-B3D1-B9E39CCF1552}" srcOrd="1" destOrd="0" presId="urn:microsoft.com/office/officeart/2005/8/layout/orgChart1"/>
+    <dgm:cxn modelId="{239E1E92-2F07-4D05-9D92-1EA25E74E3F0}" type="presParOf" srcId="{8F16DBB6-C5AC-4546-B3D1-B9E39CCF1552}" destId="{CE31589A-7FD9-48EF-A321-58621346ED41}" srcOrd="0" destOrd="0" presId="urn:microsoft.com/office/officeart/2005/8/layout/orgChart1"/>
+    <dgm:cxn modelId="{C0AEDB18-84F0-4F0A-B153-AE401D505995}" type="presParOf" srcId="{CE31589A-7FD9-48EF-A321-58621346ED41}" destId="{4D9991CA-3C31-4D13-856A-766235FFFDC6}" srcOrd="0" destOrd="0" presId="urn:microsoft.com/office/officeart/2005/8/layout/orgChart1"/>
+    <dgm:cxn modelId="{34DB6E20-380A-49BF-9688-5C13DA49107D}" type="presParOf" srcId="{CE31589A-7FD9-48EF-A321-58621346ED41}" destId="{AEE97BBC-777C-44CA-88CD-CD6A9B8C6B9C}" srcOrd="1" destOrd="0" presId="urn:microsoft.com/office/officeart/2005/8/layout/orgChart1"/>
+    <dgm:cxn modelId="{87B02BFD-8500-4DEE-95AC-4342BC589892}" type="presParOf" srcId="{8F16DBB6-C5AC-4546-B3D1-B9E39CCF1552}" destId="{987BAE44-0281-460A-BCD0-4E27AAB50144}" srcOrd="1" destOrd="0" presId="urn:microsoft.com/office/officeart/2005/8/layout/orgChart1"/>
+    <dgm:cxn modelId="{474E2081-9E59-4793-AFE7-790D82D046A0}" type="presParOf" srcId="{8F16DBB6-C5AC-4546-B3D1-B9E39CCF1552}" destId="{B1AEE601-89A9-42BE-9232-4908586A41C0}" srcOrd="2" destOrd="0" presId="urn:microsoft.com/office/officeart/2005/8/layout/orgChart1"/>
+    <dgm:cxn modelId="{D3D752A3-A7C6-4989-A14F-D81D686B3D8C}" type="presParOf" srcId="{686271A4-FB4C-4EFB-AF22-6156C7D8AA1B}" destId="{2CD188BF-8542-45AB-B54B-9D39FCAF1149}" srcOrd="2" destOrd="0" presId="urn:microsoft.com/office/officeart/2005/8/layout/orgChart1"/>
+    <dgm:cxn modelId="{ED07BE09-CDBA-49EA-A37E-73FAD9A93BEB}" type="presParOf" srcId="{686271A4-FB4C-4EFB-AF22-6156C7D8AA1B}" destId="{679FD84A-8529-4B28-A548-146ECA28F390}" srcOrd="3" destOrd="0" presId="urn:microsoft.com/office/officeart/2005/8/layout/orgChart1"/>
+    <dgm:cxn modelId="{1807C5DB-574C-4862-813B-60B3FE68D3EA}" type="presParOf" srcId="{679FD84A-8529-4B28-A548-146ECA28F390}" destId="{DCB9BA09-6279-4E58-87AE-B5F4CA647734}" srcOrd="0" destOrd="0" presId="urn:microsoft.com/office/officeart/2005/8/layout/orgChart1"/>
+    <dgm:cxn modelId="{DB1CCF36-613D-457D-A540-5A1D548EF7A5}" type="presParOf" srcId="{DCB9BA09-6279-4E58-87AE-B5F4CA647734}" destId="{51E321CF-5B7D-45D7-8FD9-5A6924BA192D}" srcOrd="0" destOrd="0" presId="urn:microsoft.com/office/officeart/2005/8/layout/orgChart1"/>
+    <dgm:cxn modelId="{D86C9D71-144A-4055-9544-F44ABE820166}" type="presParOf" srcId="{DCB9BA09-6279-4E58-87AE-B5F4CA647734}" destId="{5FBF9A6D-D95F-4716-9A19-6FB15E96BAAC}" srcOrd="1" destOrd="0" presId="urn:microsoft.com/office/officeart/2005/8/layout/orgChart1"/>
+    <dgm:cxn modelId="{8A6C4ADB-F7B9-4C6B-900C-6A8641218EA4}" type="presParOf" srcId="{679FD84A-8529-4B28-A548-146ECA28F390}" destId="{0A623657-403D-487A-85BB-0A761EC10239}" srcOrd="1" destOrd="0" presId="urn:microsoft.com/office/officeart/2005/8/layout/orgChart1"/>
+    <dgm:cxn modelId="{D291415C-3B6E-4852-8220-9FA5861B4E24}" type="presParOf" srcId="{679FD84A-8529-4B28-A548-146ECA28F390}" destId="{52832DCE-F2D7-4D01-8A2E-F66BD1357852}" srcOrd="2" destOrd="0" presId="urn:microsoft.com/office/officeart/2005/8/layout/orgChart1"/>
+    <dgm:cxn modelId="{3EEFEA7A-F9F3-4A60-84CA-DB2B925CD080}" type="presParOf" srcId="{686271A4-FB4C-4EFB-AF22-6156C7D8AA1B}" destId="{5E2A4D84-9E8F-4614-89F2-8741BE32A73A}" srcOrd="4" destOrd="0" presId="urn:microsoft.com/office/officeart/2005/8/layout/orgChart1"/>
+    <dgm:cxn modelId="{F9B00388-B802-4F3F-8537-A2CDA49E2BCF}" type="presParOf" srcId="{686271A4-FB4C-4EFB-AF22-6156C7D8AA1B}" destId="{BF6C9EA0-EA53-4CD6-8D01-4B24D1EEF722}" srcOrd="5" destOrd="0" presId="urn:microsoft.com/office/officeart/2005/8/layout/orgChart1"/>
+    <dgm:cxn modelId="{D5556C41-C52E-4121-8DB2-90BABDCFB0BD}" type="presParOf" srcId="{BF6C9EA0-EA53-4CD6-8D01-4B24D1EEF722}" destId="{457088E8-BD75-4A00-AD2F-42FF84A5DD43}" srcOrd="0" destOrd="0" presId="urn:microsoft.com/office/officeart/2005/8/layout/orgChart1"/>
+    <dgm:cxn modelId="{67C02D2A-6965-4EF7-AD0C-CD34A99D6F1C}" type="presParOf" srcId="{457088E8-BD75-4A00-AD2F-42FF84A5DD43}" destId="{83D7E81B-E5A4-408C-801D-CCC9732BA8A0}" srcOrd="0" destOrd="0" presId="urn:microsoft.com/office/officeart/2005/8/layout/orgChart1"/>
+    <dgm:cxn modelId="{D9AF1B9D-CD8B-4EA9-B7E8-46A7E308111C}" type="presParOf" srcId="{457088E8-BD75-4A00-AD2F-42FF84A5DD43}" destId="{F2E6938E-C09B-4385-BFCA-523F154F730B}" srcOrd="1" destOrd="0" presId="urn:microsoft.com/office/officeart/2005/8/layout/orgChart1"/>
+    <dgm:cxn modelId="{A58426EB-AB04-44B8-B525-0DFE1B32BFFD}" type="presParOf" srcId="{BF6C9EA0-EA53-4CD6-8D01-4B24D1EEF722}" destId="{B676B6DE-2792-421E-A625-FC91F68D98DA}" srcOrd="1" destOrd="0" presId="urn:microsoft.com/office/officeart/2005/8/layout/orgChart1"/>
+    <dgm:cxn modelId="{BE196AE1-4001-48C9-B17F-3F83A1EDCFE0}" type="presParOf" srcId="{BF6C9EA0-EA53-4CD6-8D01-4B24D1EEF722}" destId="{011CE19C-52DF-477C-A5F7-6247766C0E5E}" srcOrd="2" destOrd="0" presId="urn:microsoft.com/office/officeart/2005/8/layout/orgChart1"/>
+    <dgm:cxn modelId="{DB5676A6-2BC6-4DF6-85C0-CFCC2356866C}" type="presParOf" srcId="{686271A4-FB4C-4EFB-AF22-6156C7D8AA1B}" destId="{B7FE7DA0-A27D-4E19-9BC5-B03DC97517E5}" srcOrd="6" destOrd="0" presId="urn:microsoft.com/office/officeart/2005/8/layout/orgChart1"/>
+    <dgm:cxn modelId="{F8654BC1-FD16-44C7-8EC3-397863245307}" type="presParOf" srcId="{686271A4-FB4C-4EFB-AF22-6156C7D8AA1B}" destId="{0C64CC6C-7BFB-44C6-A8C4-6E7C15ADC3FE}" srcOrd="7" destOrd="0" presId="urn:microsoft.com/office/officeart/2005/8/layout/orgChart1"/>
+    <dgm:cxn modelId="{7663904E-3BB9-46FF-8D04-8A3D1D62A74E}" type="presParOf" srcId="{0C64CC6C-7BFB-44C6-A8C4-6E7C15ADC3FE}" destId="{A7CCC213-F4EA-4B1D-996E-D95D741B0E39}" srcOrd="0" destOrd="0" presId="urn:microsoft.com/office/officeart/2005/8/layout/orgChart1"/>
+    <dgm:cxn modelId="{94D7FA71-7283-4085-983E-2543D69D9139}" type="presParOf" srcId="{A7CCC213-F4EA-4B1D-996E-D95D741B0E39}" destId="{54142FB1-8E3C-434C-B515-C1B114DFDBC8}" srcOrd="0" destOrd="0" presId="urn:microsoft.com/office/officeart/2005/8/layout/orgChart1"/>
+    <dgm:cxn modelId="{5127F317-C4F2-4BD6-A1E9-DE51DF1CE799}" type="presParOf" srcId="{A7CCC213-F4EA-4B1D-996E-D95D741B0E39}" destId="{40E99564-6837-44D0-B00F-C7D75443F9A2}" srcOrd="1" destOrd="0" presId="urn:microsoft.com/office/officeart/2005/8/layout/orgChart1"/>
+    <dgm:cxn modelId="{7D2B8411-89C9-4CAD-AC8C-86E78FC9B812}" type="presParOf" srcId="{0C64CC6C-7BFB-44C6-A8C4-6E7C15ADC3FE}" destId="{C9039413-BA00-4347-BD6E-1D45046CD3F3}" srcOrd="1" destOrd="0" presId="urn:microsoft.com/office/officeart/2005/8/layout/orgChart1"/>
+    <dgm:cxn modelId="{6EA6DB13-F160-49D4-B59D-CFD8FBDDFD99}" type="presParOf" srcId="{0C64CC6C-7BFB-44C6-A8C4-6E7C15ADC3FE}" destId="{9A96EB33-7F31-42C0-A510-5BC6C8F01931}" srcOrd="2" destOrd="0" presId="urn:microsoft.com/office/officeart/2005/8/layout/orgChart1"/>
+    <dgm:cxn modelId="{0961AA06-8BE5-40B3-ACE4-0FEAF5A21EFD}" type="presParOf" srcId="{686271A4-FB4C-4EFB-AF22-6156C7D8AA1B}" destId="{F892323D-41E6-475A-9C87-57ADA3F419AC}" srcOrd="8" destOrd="0" presId="urn:microsoft.com/office/officeart/2005/8/layout/orgChart1"/>
+    <dgm:cxn modelId="{507D3755-D0F2-4229-B79D-E4266233179D}" type="presParOf" srcId="{686271A4-FB4C-4EFB-AF22-6156C7D8AA1B}" destId="{D51E8B96-751D-495A-AE38-B9F5488B4D66}" srcOrd="9" destOrd="0" presId="urn:microsoft.com/office/officeart/2005/8/layout/orgChart1"/>
+    <dgm:cxn modelId="{C96F3808-CC02-491D-9D34-BF9B7B429A00}" type="presParOf" srcId="{D51E8B96-751D-495A-AE38-B9F5488B4D66}" destId="{C345AAE2-5B90-420B-962E-EF5C757EA272}" srcOrd="0" destOrd="0" presId="urn:microsoft.com/office/officeart/2005/8/layout/orgChart1"/>
+    <dgm:cxn modelId="{99BBA7F5-36F5-41AB-896D-5A276D0D9940}" type="presParOf" srcId="{C345AAE2-5B90-420B-962E-EF5C757EA272}" destId="{470528F7-81A6-421F-882F-197888845164}" srcOrd="0" destOrd="0" presId="urn:microsoft.com/office/officeart/2005/8/layout/orgChart1"/>
+    <dgm:cxn modelId="{5B9CC17D-1B6C-45AC-B381-B7630B0DADBC}" type="presParOf" srcId="{C345AAE2-5B90-420B-962E-EF5C757EA272}" destId="{234006E9-42B4-44E0-AACE-68643BCA7B7D}" srcOrd="1" destOrd="0" presId="urn:microsoft.com/office/officeart/2005/8/layout/orgChart1"/>
+    <dgm:cxn modelId="{1D00B05E-BDFC-4981-8ACB-C0CAC6AB541F}" type="presParOf" srcId="{D51E8B96-751D-495A-AE38-B9F5488B4D66}" destId="{DEA00348-8CA7-46F2-8B96-610C26ABB4C9}" srcOrd="1" destOrd="0" presId="urn:microsoft.com/office/officeart/2005/8/layout/orgChart1"/>
+    <dgm:cxn modelId="{D5227886-F330-4B74-AF9A-F819C50275AC}" type="presParOf" srcId="{D51E8B96-751D-495A-AE38-B9F5488B4D66}" destId="{EF56B6D3-6C25-4810-8910-CE114A2F31FA}" srcOrd="2" destOrd="0" presId="urn:microsoft.com/office/officeart/2005/8/layout/orgChart1"/>
+    <dgm:cxn modelId="{50BDEA71-EFAB-404F-BB83-F9DDDF03C27A}" type="presParOf" srcId="{686271A4-FB4C-4EFB-AF22-6156C7D8AA1B}" destId="{20F972A2-47B2-4C07-B749-69AFB32F75A4}" srcOrd="10" destOrd="0" presId="urn:microsoft.com/office/officeart/2005/8/layout/orgChart1"/>
+    <dgm:cxn modelId="{3F54C10A-1C5C-4466-886B-D6CBDE1D251E}" type="presParOf" srcId="{686271A4-FB4C-4EFB-AF22-6156C7D8AA1B}" destId="{46F9C3BF-4D2B-4DF8-B322-83F799A890A6}" srcOrd="11" destOrd="0" presId="urn:microsoft.com/office/officeart/2005/8/layout/orgChart1"/>
+    <dgm:cxn modelId="{ADD40401-A608-4219-AB25-2E7DE2F87E98}" type="presParOf" srcId="{46F9C3BF-4D2B-4DF8-B322-83F799A890A6}" destId="{05F5BCCD-DBC6-4E6E-8222-72FAF1D51FB8}" srcOrd="0" destOrd="0" presId="urn:microsoft.com/office/officeart/2005/8/layout/orgChart1"/>
+    <dgm:cxn modelId="{CD58481E-F3AC-4015-9C92-8FFEF7F7E047}" type="presParOf" srcId="{05F5BCCD-DBC6-4E6E-8222-72FAF1D51FB8}" destId="{7A70C74C-F938-43CB-86D2-1025605387BF}" srcOrd="0" destOrd="0" presId="urn:microsoft.com/office/officeart/2005/8/layout/orgChart1"/>
+    <dgm:cxn modelId="{F9CF69AB-545B-4251-B8A9-602D1D1E7356}" type="presParOf" srcId="{05F5BCCD-DBC6-4E6E-8222-72FAF1D51FB8}" destId="{B18ADAEE-C7DD-4EE4-AF44-D3F336532252}" srcOrd="1" destOrd="0" presId="urn:microsoft.com/office/officeart/2005/8/layout/orgChart1"/>
+    <dgm:cxn modelId="{9902921A-8CF9-41DD-9281-E596C80B738C}" type="presParOf" srcId="{46F9C3BF-4D2B-4DF8-B322-83F799A890A6}" destId="{3BB9717F-594B-4780-949D-439B8CE3D289}" srcOrd="1" destOrd="0" presId="urn:microsoft.com/office/officeart/2005/8/layout/orgChart1"/>
+    <dgm:cxn modelId="{39C35674-9CAE-474D-894E-FE9D2D9B40CA}" type="presParOf" srcId="{46F9C3BF-4D2B-4DF8-B322-83F799A890A6}" destId="{40CEED07-2091-4CAC-B471-2354F84AF5F4}" srcOrd="2" destOrd="0" presId="urn:microsoft.com/office/officeart/2005/8/layout/orgChart1"/>
+    <dgm:cxn modelId="{4EFCEB62-8A60-4449-8D5D-75470209C990}" type="presParOf" srcId="{686271A4-FB4C-4EFB-AF22-6156C7D8AA1B}" destId="{1FDEE7D9-F159-4AAD-B2DF-E5824A15411C}" srcOrd="12" destOrd="0" presId="urn:microsoft.com/office/officeart/2005/8/layout/orgChart1"/>
+    <dgm:cxn modelId="{A2E8D87A-4CE8-4DB7-80DD-EDADB65C44C6}" type="presParOf" srcId="{686271A4-FB4C-4EFB-AF22-6156C7D8AA1B}" destId="{DB235BE9-6E65-490F-B727-A7EBC158EF2D}" srcOrd="13" destOrd="0" presId="urn:microsoft.com/office/officeart/2005/8/layout/orgChart1"/>
+    <dgm:cxn modelId="{BC6238D2-0C3B-40CC-8ADA-D5EDD6155201}" type="presParOf" srcId="{DB235BE9-6E65-490F-B727-A7EBC158EF2D}" destId="{CA18A6F4-14D0-444E-A27F-7213C58BCE46}" srcOrd="0" destOrd="0" presId="urn:microsoft.com/office/officeart/2005/8/layout/orgChart1"/>
+    <dgm:cxn modelId="{E00F28A5-3414-4A29-9926-F7BAE228D3B3}" type="presParOf" srcId="{CA18A6F4-14D0-444E-A27F-7213C58BCE46}" destId="{3486197A-0613-4BC2-A315-810ED5BD6D59}" srcOrd="0" destOrd="0" presId="urn:microsoft.com/office/officeart/2005/8/layout/orgChart1"/>
+    <dgm:cxn modelId="{2B5477B1-AC7E-456A-8E61-FDF1D601793A}" type="presParOf" srcId="{CA18A6F4-14D0-444E-A27F-7213C58BCE46}" destId="{E1852D5F-3711-463D-8D5C-42656039A725}" srcOrd="1" destOrd="0" presId="urn:microsoft.com/office/officeart/2005/8/layout/orgChart1"/>
+    <dgm:cxn modelId="{D029DF12-AA51-42D8-B68C-2248DEDC272C}" type="presParOf" srcId="{DB235BE9-6E65-490F-B727-A7EBC158EF2D}" destId="{A41D16EC-BDA1-42E2-AEAA-7DB7EC52860F}" srcOrd="1" destOrd="0" presId="urn:microsoft.com/office/officeart/2005/8/layout/orgChart1"/>
+    <dgm:cxn modelId="{CA6DFC3B-AE0D-4916-B361-9C1E14A115C6}" type="presParOf" srcId="{DB235BE9-6E65-490F-B727-A7EBC158EF2D}" destId="{00C664CD-246D-4681-AA79-D8D99074BF87}" srcOrd="2" destOrd="0" presId="urn:microsoft.com/office/officeart/2005/8/layout/orgChart1"/>
+    <dgm:cxn modelId="{7691B63F-0956-4440-95A9-91377F70B73C}" type="presParOf" srcId="{2CA0CA00-C054-4198-9855-F8DF7787F16A}" destId="{69EC6A6C-E23A-49D6-B270-38698F093072}" srcOrd="2" destOrd="0" presId="urn:microsoft.com/office/officeart/2005/8/layout/orgChart1"/>
+    <dgm:cxn modelId="{CF583AF2-12A5-4D39-9FAA-43E0BCAD5370}" type="presParOf" srcId="{EAA16D5C-7B59-42D5-B704-97169CEA879A}" destId="{D07F26C1-B16F-4C5A-A6B9-EC84BA8BC170}" srcOrd="2" destOrd="0" presId="urn:microsoft.com/office/officeart/2005/8/layout/orgChart1"/>
+    <dgm:cxn modelId="{720F21E5-B5AF-4517-A3FC-5D1123CA9157}" type="presParOf" srcId="{EAA16D5C-7B59-42D5-B704-97169CEA879A}" destId="{1A337634-1E92-480E-ACED-32D6401607AF}" srcOrd="3" destOrd="0" presId="urn:microsoft.com/office/officeart/2005/8/layout/orgChart1"/>
+    <dgm:cxn modelId="{3A1E27CC-0F21-4453-BE9F-209DE29801EE}" type="presParOf" srcId="{1A337634-1E92-480E-ACED-32D6401607AF}" destId="{7A0A1832-C94C-4A6D-9030-0E41D223CB82}" srcOrd="0" destOrd="0" presId="urn:microsoft.com/office/officeart/2005/8/layout/orgChart1"/>
+    <dgm:cxn modelId="{2BDFCCFE-D97E-47B3-BA92-E0411419D0AD}" type="presParOf" srcId="{7A0A1832-C94C-4A6D-9030-0E41D223CB82}" destId="{EAEAA6E2-54B7-438C-A80F-EE5463E0BAD9}" srcOrd="0" destOrd="0" presId="urn:microsoft.com/office/officeart/2005/8/layout/orgChart1"/>
+    <dgm:cxn modelId="{E34C02F5-8EE0-434D-AAEA-7B1F7DF96553}" type="presParOf" srcId="{7A0A1832-C94C-4A6D-9030-0E41D223CB82}" destId="{ECF9B55B-8908-4E2D-8A51-E171B231DB24}" srcOrd="1" destOrd="0" presId="urn:microsoft.com/office/officeart/2005/8/layout/orgChart1"/>
+    <dgm:cxn modelId="{151555D3-75BB-4B52-BFC2-E2E9D5224419}" type="presParOf" srcId="{1A337634-1E92-480E-ACED-32D6401607AF}" destId="{D9482303-0C84-4D78-B535-621851043404}" srcOrd="1" destOrd="0" presId="urn:microsoft.com/office/officeart/2005/8/layout/orgChart1"/>
+    <dgm:cxn modelId="{D72052F3-2937-460E-83AC-99300F8293A3}" type="presParOf" srcId="{1A337634-1E92-480E-ACED-32D6401607AF}" destId="{0595E866-E62F-4245-BCB2-0A41B48A1AE1}" srcOrd="2" destOrd="0" presId="urn:microsoft.com/office/officeart/2005/8/layout/orgChart1"/>
+    <dgm:cxn modelId="{9C339335-1FAB-43B6-8A21-9F513946694E}" type="presParOf" srcId="{EAA16D5C-7B59-42D5-B704-97169CEA879A}" destId="{0092A66F-5E87-486A-94B1-231B3BAA7574}" srcOrd="4" destOrd="0" presId="urn:microsoft.com/office/officeart/2005/8/layout/orgChart1"/>
+    <dgm:cxn modelId="{5E0130F4-B64F-44D0-B4F0-84099640B4FA}" type="presParOf" srcId="{EAA16D5C-7B59-42D5-B704-97169CEA879A}" destId="{5958296C-7CC6-4D80-8E9B-6D66114A40CA}" srcOrd="5" destOrd="0" presId="urn:microsoft.com/office/officeart/2005/8/layout/orgChart1"/>
+    <dgm:cxn modelId="{449A1001-B764-4763-9D66-10084CA7B553}" type="presParOf" srcId="{5958296C-7CC6-4D80-8E9B-6D66114A40CA}" destId="{92086B26-273A-4268-8985-7BFF387E7F0B}" srcOrd="0" destOrd="0" presId="urn:microsoft.com/office/officeart/2005/8/layout/orgChart1"/>
+    <dgm:cxn modelId="{BED247D3-9CE7-4037-BFD2-6D3059E5373B}" type="presParOf" srcId="{92086B26-273A-4268-8985-7BFF387E7F0B}" destId="{4D075917-B263-44C9-B0C5-AA798667B18A}" srcOrd="0" destOrd="0" presId="urn:microsoft.com/office/officeart/2005/8/layout/orgChart1"/>
+    <dgm:cxn modelId="{B0A9D024-80AF-40D4-9F73-903D50070413}" type="presParOf" srcId="{92086B26-273A-4268-8985-7BFF387E7F0B}" destId="{754AA002-4FC9-4139-BA19-CE3BA6EC008F}" srcOrd="1" destOrd="0" presId="urn:microsoft.com/office/officeart/2005/8/layout/orgChart1"/>
+    <dgm:cxn modelId="{C507BDA2-E8E3-4DEE-B05D-1EE6BDC88844}" type="presParOf" srcId="{5958296C-7CC6-4D80-8E9B-6D66114A40CA}" destId="{97987C1E-0C16-4FFA-A097-17094A3D9600}" srcOrd="1" destOrd="0" presId="urn:microsoft.com/office/officeart/2005/8/layout/orgChart1"/>
+    <dgm:cxn modelId="{3E0E03DA-930C-42FE-9254-E5B90FC38E8E}" type="presParOf" srcId="{5958296C-7CC6-4D80-8E9B-6D66114A40CA}" destId="{60B7FB11-19CF-4BD6-9BD1-B5AC8BEB746D}" srcOrd="2" destOrd="0" presId="urn:microsoft.com/office/officeart/2005/8/layout/orgChart1"/>
+    <dgm:cxn modelId="{22DC63C6-1C7B-48B4-B1BF-5DA7925AB2B3}" type="presParOf" srcId="{EAA16D5C-7B59-42D5-B704-97169CEA879A}" destId="{BB17953F-92C0-4284-808D-7F052898C251}" srcOrd="6" destOrd="0" presId="urn:microsoft.com/office/officeart/2005/8/layout/orgChart1"/>
+    <dgm:cxn modelId="{9706772E-21C0-454C-BAF9-FB654A48604D}" type="presParOf" srcId="{EAA16D5C-7B59-42D5-B704-97169CEA879A}" destId="{B03AF6D6-AA01-4FB5-94F9-6BCE581B1CC4}" srcOrd="7" destOrd="0" presId="urn:microsoft.com/office/officeart/2005/8/layout/orgChart1"/>
+    <dgm:cxn modelId="{A87AE25A-1BA4-4D5C-B5B7-DECE2704C951}" type="presParOf" srcId="{B03AF6D6-AA01-4FB5-94F9-6BCE581B1CC4}" destId="{DC0EF64D-B0DB-46CB-81AC-EBF78643B850}" srcOrd="0" destOrd="0" presId="urn:microsoft.com/office/officeart/2005/8/layout/orgChart1"/>
+    <dgm:cxn modelId="{CF3D9CAD-F3B9-4A31-A35D-BEF3A62FDFDE}" type="presParOf" srcId="{DC0EF64D-B0DB-46CB-81AC-EBF78643B850}" destId="{16C6FA17-FAE4-4F2E-8B99-7CCE35BFA7B2}" srcOrd="0" destOrd="0" presId="urn:microsoft.com/office/officeart/2005/8/layout/orgChart1"/>
+    <dgm:cxn modelId="{DDB37674-2987-4861-9B3B-2B0DBA213617}" type="presParOf" srcId="{DC0EF64D-B0DB-46CB-81AC-EBF78643B850}" destId="{998E3CAF-4642-4601-8578-59E5257B9125}" srcOrd="1" destOrd="0" presId="urn:microsoft.com/office/officeart/2005/8/layout/orgChart1"/>
+    <dgm:cxn modelId="{AF25DFC3-9F25-4A8A-A8F5-05C75193EC2D}" type="presParOf" srcId="{B03AF6D6-AA01-4FB5-94F9-6BCE581B1CC4}" destId="{11879F88-5BB8-4F94-A042-E5503A980D3C}" srcOrd="1" destOrd="0" presId="urn:microsoft.com/office/officeart/2005/8/layout/orgChart1"/>
+    <dgm:cxn modelId="{C0AEB9EF-67FB-4E36-81A0-E101AD21AD62}" type="presParOf" srcId="{B03AF6D6-AA01-4FB5-94F9-6BCE581B1CC4}" destId="{B94B3127-5696-448F-98E1-87FB71D0225A}" srcOrd="2" destOrd="0" presId="urn:microsoft.com/office/officeart/2005/8/layout/orgChart1"/>
+    <dgm:cxn modelId="{A3AA0300-F7BF-4E7F-AA26-53D3AAD2BC5F}" type="presParOf" srcId="{D694F543-489B-4999-BEE6-B367C4154B47}" destId="{CA12EFCC-27F3-4D69-BDEF-75E8C3201149}" srcOrd="2" destOrd="0" presId="urn:microsoft.com/office/officeart/2005/8/layout/orgChart1"/>
+    <dgm:cxn modelId="{E1D9C3D5-0E77-49A1-AC79-AABAB6CCB68D}" type="presParOf" srcId="{ED335E9D-B85B-49EF-B520-0BCB31BEC41A}" destId="{5D9ADFFD-9AF6-4432-AFAF-04F35E399252}" srcOrd="6" destOrd="0" presId="urn:microsoft.com/office/officeart/2005/8/layout/orgChart1"/>
+    <dgm:cxn modelId="{648B2F22-A6DC-4080-8662-C1818230ADA0}" type="presParOf" srcId="{ED335E9D-B85B-49EF-B520-0BCB31BEC41A}" destId="{5CF8098A-4B17-424D-8046-49CE1E7832F8}" srcOrd="7" destOrd="0" presId="urn:microsoft.com/office/officeart/2005/8/layout/orgChart1"/>
+    <dgm:cxn modelId="{7DB572F5-ED19-411E-9FD5-527304B4365F}" type="presParOf" srcId="{5CF8098A-4B17-424D-8046-49CE1E7832F8}" destId="{AEEF90E9-EC1F-4849-9AF1-171FA12D881A}" srcOrd="0" destOrd="0" presId="urn:microsoft.com/office/officeart/2005/8/layout/orgChart1"/>
+    <dgm:cxn modelId="{DA153568-3380-460C-A84E-983F76DDC253}" type="presParOf" srcId="{AEEF90E9-EC1F-4849-9AF1-171FA12D881A}" destId="{0E1E4937-E9E9-4458-97AD-6339502F6152}" srcOrd="0" destOrd="0" presId="urn:microsoft.com/office/officeart/2005/8/layout/orgChart1"/>
+    <dgm:cxn modelId="{1CF56B1C-A1F3-4476-93DB-62D9B6B9B830}" type="presParOf" srcId="{AEEF90E9-EC1F-4849-9AF1-171FA12D881A}" destId="{ABBE2284-450C-4062-9A02-AADB4F37C9B6}" srcOrd="1" destOrd="0" presId="urn:microsoft.com/office/officeart/2005/8/layout/orgChart1"/>
+    <dgm:cxn modelId="{80A07BE5-D5CB-4A58-AF54-51322CB8957D}" type="presParOf" srcId="{5CF8098A-4B17-424D-8046-49CE1E7832F8}" destId="{19D68155-7527-4618-AF01-AB3403EC7EAB}" srcOrd="1" destOrd="0" presId="urn:microsoft.com/office/officeart/2005/8/layout/orgChart1"/>
+    <dgm:cxn modelId="{B1728705-DFFE-42D0-933F-E26492DA351F}" type="presParOf" srcId="{5CF8098A-4B17-424D-8046-49CE1E7832F8}" destId="{0E3BE2FB-34C3-4D16-9323-B818514FF4A6}" srcOrd="2" destOrd="0" presId="urn:microsoft.com/office/officeart/2005/8/layout/orgChart1"/>
+    <dgm:cxn modelId="{4D7FD8DD-024F-4841-BBAE-3242833C43AB}" type="presParOf" srcId="{7F212928-45BB-44B6-A0CE-A540121B8CB3}" destId="{C1CC7FED-EF0A-4B80-B68E-B34023E11740}" srcOrd="2" destOrd="0" presId="urn:microsoft.com/office/officeart/2005/8/layout/orgChart1"/>
   </dgm:cxnLst>
   <dgm:bg/>
   <dgm:whole/>
@@ -36587,7 +36993,7 @@
 </file>
 
 <file path=customXml/itemProps2.xml><?xml version="1.0" encoding="utf-8"?>
-<ds:datastoreItem xmlns:ds="http://schemas.openxmlformats.org/officeDocument/2006/customXml" ds:itemID="{E20121CF-FEF2-475D-8A55-128FEBCAE520}">
+<ds:datastoreItem xmlns:ds="http://schemas.openxmlformats.org/officeDocument/2006/customXml" ds:itemID="{0F9A9494-80A5-4DF6-80E1-10C821BDB95E}">
   <ds:schemaRefs>
     <ds:schemaRef ds:uri="http://schemas.openxmlformats.org/officeDocument/2006/bibliography"/>
   </ds:schemaRefs>

</xml_diff>

<commit_message>
Feat: Ejemplo de FSC y agregado el formato de solicitud de camio en PGCamb
</commit_message>
<xml_diff>
--- a/Documentos/PGC.docx
+++ b/Documentos/PGC.docx
@@ -12317,8 +12317,6 @@
         </w:rPr>
         <w:t>, se deberá adicionar la numeración de este para su correcto reconocimiento.</w:t>
       </w:r>
-      <w:bookmarkStart w:id="18" w:name="_GoBack"/>
-      <w:bookmarkEnd w:id="18"/>
     </w:p>
     <w:p>
       <w:pPr>
@@ -12449,15 +12447,7 @@
                 <w:b/>
                 <w:color w:val="59B0B9" w:themeColor="accent2"/>
               </w:rPr>
-              <w:t xml:space="preserve"> +“.”+Extensión Del Archivo</w:t>
-            </w:r>
-            <w:r>
-              <w:rPr>
-                <w:rFonts w:asciiTheme="minorHAnsi" w:hAnsiTheme="minorHAnsi" w:cstheme="minorHAnsi"/>
-                <w:b/>
-                <w:color w:val="59B0B9" w:themeColor="accent2"/>
-              </w:rPr>
-              <w:t xml:space="preserve"> </w:t>
+              <w:t xml:space="preserve"> +“.”+Extensión Del Archivo </w:t>
             </w:r>
           </w:p>
           <w:p>
@@ -12563,11 +12553,11 @@
           <w:lang w:val="en-US" w:eastAsia="es-AR"/>
         </w:rPr>
       </w:pPr>
-      <w:bookmarkStart w:id="19" w:name="_Toc527907819"/>
+      <w:bookmarkStart w:id="18" w:name="_Toc527907819"/>
       <w:r>
         <w:t>Listar los elementos de la configuración con nomenclatura</w:t>
       </w:r>
-      <w:bookmarkEnd w:id="19"/>
+      <w:bookmarkEnd w:id="18"/>
     </w:p>
     <w:p>
       <w:pPr>
@@ -14228,7 +14218,7 @@
           <w:lang w:val="es-ES"/>
         </w:rPr>
       </w:pPr>
-      <w:bookmarkStart w:id="20" w:name="_Toc527907820"/>
+      <w:bookmarkStart w:id="19" w:name="_Toc527907820"/>
       <w:r>
         <w:rPr>
           <w:rFonts w:asciiTheme="minorHAnsi" w:hAnsiTheme="minorHAnsi" w:cstheme="minorHAnsi"/>
@@ -14236,7 +14226,7 @@
         </w:rPr>
         <w:t>Control</w:t>
       </w:r>
-      <w:bookmarkEnd w:id="20"/>
+      <w:bookmarkEnd w:id="19"/>
     </w:p>
     <w:p>
       <w:pPr>
@@ -14264,11 +14254,11 @@
           <w:lang w:val="en-US" w:eastAsia="es-AR"/>
         </w:rPr>
       </w:pPr>
-      <w:bookmarkStart w:id="21" w:name="_Toc527907821"/>
+      <w:bookmarkStart w:id="20" w:name="_Toc527907821"/>
       <w:r>
         <w:t>Definición de línea base</w:t>
       </w:r>
-      <w:bookmarkEnd w:id="21"/>
+      <w:bookmarkEnd w:id="20"/>
     </w:p>
     <w:p>
       <w:pPr>
@@ -14986,14 +14976,14 @@
           <w:rFonts w:hint="eastAsia"/>
         </w:rPr>
       </w:pPr>
-      <w:bookmarkStart w:id="22" w:name="_Toc527907822"/>
+      <w:bookmarkStart w:id="21" w:name="_Toc527907822"/>
       <w:r>
         <w:t>Definició</w:t>
       </w:r>
       <w:r>
         <w:t>n de la estructura de las librerías</w:t>
       </w:r>
-      <w:bookmarkEnd w:id="22"/>
+      <w:bookmarkEnd w:id="21"/>
     </w:p>
     <w:p>
       <w:pPr>
@@ -15189,7 +15179,7 @@
           <w:rFonts w:asciiTheme="minorHAnsi" w:hAnsiTheme="minorHAnsi" w:cstheme="minorHAnsi"/>
         </w:rPr>
       </w:pPr>
-      <w:bookmarkStart w:id="23" w:name="_Toc527907823"/>
+      <w:bookmarkStart w:id="22" w:name="_Toc527907823"/>
       <w:r>
         <w:rPr>
           <w:rFonts w:asciiTheme="minorHAnsi" w:hAnsiTheme="minorHAnsi" w:cstheme="minorHAnsi"/>
@@ -15197,7 +15187,7 @@
         </w:rPr>
         <w:t>Librería Clientes:</w:t>
       </w:r>
-      <w:bookmarkEnd w:id="23"/>
+      <w:bookmarkEnd w:id="22"/>
     </w:p>
     <w:p>
       <w:pPr>
@@ -15674,7 +15664,7 @@
           <w:lang w:val="es-US"/>
         </w:rPr>
       </w:pPr>
-      <w:bookmarkStart w:id="24" w:name="_Toc527907824"/>
+      <w:bookmarkStart w:id="23" w:name="_Toc527907824"/>
       <w:r>
         <w:rPr>
           <w:rFonts w:asciiTheme="minorHAnsi" w:hAnsiTheme="minorHAnsi" w:cstheme="minorHAnsi"/>
@@ -15689,7 +15679,7 @@
         </w:rPr>
         <w:t xml:space="preserve"> Desarrollo</w:t>
       </w:r>
-      <w:bookmarkEnd w:id="24"/>
+      <w:bookmarkEnd w:id="23"/>
     </w:p>
     <w:p>
       <w:pPr>
@@ -16513,7 +16503,7 @@
           <w:lang w:val="es-US"/>
         </w:rPr>
       </w:pPr>
-      <w:bookmarkStart w:id="25" w:name="_Toc527907825"/>
+      <w:bookmarkStart w:id="24" w:name="_Toc527907825"/>
       <w:r>
         <w:rPr>
           <w:rFonts w:asciiTheme="minorHAnsi" w:hAnsiTheme="minorHAnsi" w:cstheme="minorHAnsi"/>
@@ -16528,7 +16518,7 @@
         </w:rPr>
         <w:t xml:space="preserve"> Documentos:</w:t>
       </w:r>
-      <w:bookmarkEnd w:id="25"/>
+      <w:bookmarkEnd w:id="24"/>
     </w:p>
     <w:p>
       <w:pPr>
@@ -16989,7 +16979,7 @@
           <w:lang w:val="es-US"/>
         </w:rPr>
       </w:pPr>
-      <w:bookmarkStart w:id="26" w:name="_Toc527907826"/>
+      <w:bookmarkStart w:id="25" w:name="_Toc527907826"/>
       <w:r>
         <w:rPr>
           <w:rFonts w:asciiTheme="minorHAnsi" w:hAnsiTheme="minorHAnsi" w:cstheme="minorHAnsi"/>
@@ -17004,7 +16994,7 @@
         </w:rPr>
         <w:t xml:space="preserve"> de Línea Base:</w:t>
       </w:r>
-      <w:bookmarkEnd w:id="26"/>
+      <w:bookmarkEnd w:id="25"/>
     </w:p>
     <w:p>
       <w:pPr>
@@ -17843,6 +17833,339 @@
     </w:p>
     <w:p>
       <w:pPr>
+        <w:rPr>
+          <w:sz w:val="28"/>
+        </w:rPr>
+      </w:pPr>
+      <w:r>
+        <w:rPr>
+          <w:sz w:val="28"/>
+        </w:rPr>
+        <w:t>Solicitud de cambio</w:t>
+      </w:r>
+    </w:p>
+    <w:p>
+      <w:pPr>
+        <w:rPr>
+          <w:i/>
+        </w:rPr>
+      </w:pPr>
+      <w:r>
+        <w:rPr>
+          <w:i/>
+        </w:rPr>
+        <w:t>Alumno: Angeles Rojas, Jorge Alexander</w:t>
+      </w:r>
+    </w:p>
+    <w:tbl>
+      <w:tblPr>
+        <w:tblStyle w:val="Tablaconcuadrcula"/>
+        <w:tblW w:w="0" w:type="auto"/>
+        <w:tblLook w:val="04A0" w:firstRow="1" w:lastRow="0" w:firstColumn="1" w:lastColumn="0" w:noHBand="0" w:noVBand="1"/>
+      </w:tblPr>
+      <w:tblGrid>
+        <w:gridCol w:w="1696"/>
+        <w:gridCol w:w="7132"/>
+      </w:tblGrid>
+      <w:tr>
+        <w:tc>
+          <w:tcPr>
+            <w:tcW w:w="1696" w:type="dxa"/>
+          </w:tcPr>
+          <w:p>
+            <w:pPr>
+              <w:rPr>
+                <w:b/>
+              </w:rPr>
+            </w:pPr>
+            <w:r>
+              <w:rPr>
+                <w:b/>
+              </w:rPr>
+              <w:t>ID</w:t>
+            </w:r>
+          </w:p>
+        </w:tc>
+        <w:tc>
+          <w:tcPr>
+            <w:tcW w:w="7132" w:type="dxa"/>
+          </w:tcPr>
+          <w:p>
+            <w:r>
+              <w:t>001</w:t>
+            </w:r>
+          </w:p>
+        </w:tc>
+      </w:tr>
+      <w:tr>
+        <w:tc>
+          <w:tcPr>
+            <w:tcW w:w="1696" w:type="dxa"/>
+          </w:tcPr>
+          <w:p>
+            <w:pPr>
+              <w:rPr>
+                <w:b/>
+              </w:rPr>
+            </w:pPr>
+            <w:r>
+              <w:rPr>
+                <w:b/>
+              </w:rPr>
+              <w:t>Fecha</w:t>
+            </w:r>
+          </w:p>
+        </w:tc>
+        <w:tc>
+          <w:tcPr>
+            <w:tcW w:w="7132" w:type="dxa"/>
+          </w:tcPr>
+          <w:p>
+            <w:r>
+              <w:t>26/10/2018</w:t>
+            </w:r>
+          </w:p>
+        </w:tc>
+      </w:tr>
+      <w:tr>
+        <w:tc>
+          <w:tcPr>
+            <w:tcW w:w="1696" w:type="dxa"/>
+          </w:tcPr>
+          <w:p>
+            <w:pPr>
+              <w:rPr>
+                <w:b/>
+              </w:rPr>
+            </w:pPr>
+            <w:r>
+              <w:rPr>
+                <w:b/>
+              </w:rPr>
+              <w:t>Sistema</w:t>
+            </w:r>
+          </w:p>
+        </w:tc>
+        <w:tc>
+          <w:tcPr>
+            <w:tcW w:w="7132" w:type="dxa"/>
+          </w:tcPr>
+          <w:p>
+            <w:r>
+              <w:t>SGIVF</w:t>
+            </w:r>
+          </w:p>
+        </w:tc>
+      </w:tr>
+      <w:tr>
+        <w:tc>
+          <w:tcPr>
+            <w:tcW w:w="1696" w:type="dxa"/>
+          </w:tcPr>
+          <w:p>
+            <w:pPr>
+              <w:rPr>
+                <w:b/>
+              </w:rPr>
+            </w:pPr>
+            <w:r>
+              <w:rPr>
+                <w:b/>
+              </w:rPr>
+              <w:t>Fuente</w:t>
+            </w:r>
+          </w:p>
+        </w:tc>
+        <w:tc>
+          <w:tcPr>
+            <w:tcW w:w="7132" w:type="dxa"/>
+          </w:tcPr>
+          <w:p>
+            <w:r>
+              <w:t xml:space="preserve">Juan </w:t>
+            </w:r>
+            <w:proofErr w:type="spellStart"/>
+            <w:r>
+              <w:t>Perez</w:t>
+            </w:r>
+            <w:proofErr w:type="spellEnd"/>
+            <w:r>
+              <w:t xml:space="preserve"> - Administrador</w:t>
+            </w:r>
+          </w:p>
+        </w:tc>
+      </w:tr>
+      <w:tr>
+        <w:tc>
+          <w:tcPr>
+            <w:tcW w:w="1696" w:type="dxa"/>
+          </w:tcPr>
+          <w:p>
+            <w:pPr>
+              <w:rPr>
+                <w:b/>
+              </w:rPr>
+            </w:pPr>
+            <w:r>
+              <w:rPr>
+                <w:b/>
+              </w:rPr>
+              <w:t>Autor</w:t>
+            </w:r>
+          </w:p>
+        </w:tc>
+        <w:tc>
+          <w:tcPr>
+            <w:tcW w:w="7132" w:type="dxa"/>
+          </w:tcPr>
+          <w:p>
+            <w:r>
+              <w:t xml:space="preserve">Juan </w:t>
+            </w:r>
+            <w:proofErr w:type="spellStart"/>
+            <w:r>
+              <w:t>Perez</w:t>
+            </w:r>
+            <w:proofErr w:type="spellEnd"/>
+            <w:r>
+              <w:t xml:space="preserve"> - Administrador</w:t>
+            </w:r>
+          </w:p>
+        </w:tc>
+      </w:tr>
+      <w:tr>
+        <w:trPr>
+          <w:trHeight w:val="70"/>
+        </w:trPr>
+        <w:tc>
+          <w:tcPr>
+            <w:tcW w:w="1696" w:type="dxa"/>
+          </w:tcPr>
+          <w:p>
+            <w:pPr>
+              <w:rPr>
+                <w:b/>
+              </w:rPr>
+            </w:pPr>
+            <w:r>
+              <w:rPr>
+                <w:b/>
+              </w:rPr>
+              <w:t>Descripción</w:t>
+            </w:r>
+          </w:p>
+        </w:tc>
+        <w:tc>
+          <w:tcPr>
+            <w:tcW w:w="7132" w:type="dxa"/>
+          </w:tcPr>
+          <w:p>
+            <w:pPr>
+              <w:rPr>
+                <w:lang w:val="es-ES"/>
+              </w:rPr>
+            </w:pPr>
+            <w:r>
+              <w:rPr>
+                <w:lang w:val="es-ES"/>
+              </w:rPr>
+              <w:t>Se sol</w:t>
+            </w:r>
+            <w:r>
+              <w:rPr>
+                <w:lang w:val="es-ES"/>
+              </w:rPr>
+              <w:t>icita la implementación de un módulo de administració</w:t>
+            </w:r>
+            <w:r>
+              <w:rPr>
+                <w:lang w:val="es-ES"/>
+              </w:rPr>
+              <w:t>n de proveedores en donde se pueda registrar</w:t>
+            </w:r>
+            <w:r>
+              <w:rPr>
+                <w:lang w:val="es-ES"/>
+              </w:rPr>
+              <w:t>,</w:t>
+            </w:r>
+            <w:r>
+              <w:rPr>
+                <w:lang w:val="es-ES"/>
+              </w:rPr>
+              <w:t xml:space="preserve"> editar</w:t>
+            </w:r>
+            <w:r>
+              <w:rPr>
+                <w:lang w:val="es-ES"/>
+              </w:rPr>
+              <w:t xml:space="preserve"> y</w:t>
+            </w:r>
+            <w:r>
+              <w:rPr>
+                <w:lang w:val="es-ES"/>
+              </w:rPr>
+              <w:t xml:space="preserve"> eliminar a los proveedores</w:t>
+            </w:r>
+            <w:r>
+              <w:rPr>
+                <w:lang w:val="es-ES"/>
+              </w:rPr>
+              <w:t>. Se necesita la información del proveedor como el nombre, dirección, teléfono, página web.</w:t>
+            </w:r>
+          </w:p>
+        </w:tc>
+      </w:tr>
+      <w:tr>
+        <w:tc>
+          <w:tcPr>
+            <w:tcW w:w="1696" w:type="dxa"/>
+          </w:tcPr>
+          <w:p>
+            <w:pPr>
+              <w:rPr>
+                <w:b/>
+                <w:lang w:val="es-ES"/>
+              </w:rPr>
+            </w:pPr>
+            <w:r>
+              <w:rPr>
+                <w:b/>
+                <w:lang w:val="es-ES"/>
+              </w:rPr>
+              <w:t>Justificación</w:t>
+            </w:r>
+          </w:p>
+        </w:tc>
+        <w:tc>
+          <w:tcPr>
+            <w:tcW w:w="7132" w:type="dxa"/>
+          </w:tcPr>
+          <w:p>
+            <w:pPr>
+              <w:rPr>
+                <w:lang w:val="es-ES"/>
+              </w:rPr>
+            </w:pPr>
+            <w:r>
+              <w:rPr>
+                <w:lang w:val="es-ES"/>
+              </w:rPr>
+              <w:t>Se necesita el cambio para llevar un control de los proveedores ya que se ingresaba la información de los proveedores, pero nunca se registraba en el sistema. Con este cambio se ahorrará tiempo al momento de hacer los pedidos ya que tendremos toda la información disponible en el sistema y no se ingresará manualmente los pedidos por cada proveedor como se hace actualmente.</w:t>
+            </w:r>
+          </w:p>
+        </w:tc>
+      </w:tr>
+    </w:tbl>
+    <w:p>
+      <w:pPr>
+        <w:rPr>
+          <w:lang w:val="es-ES"/>
+        </w:rPr>
+      </w:pPr>
+    </w:p>
+    <w:p>
+      <w:pPr>
         <w:pStyle w:val="Prrafodelista"/>
         <w:ind w:left="0"/>
         <w:rPr>
@@ -17851,6 +18174,8 @@
           <w:lang w:val="es-US"/>
         </w:rPr>
       </w:pPr>
+      <w:bookmarkStart w:id="26" w:name="_GoBack"/>
+      <w:bookmarkEnd w:id="26"/>
     </w:p>
     <w:p>
       <w:pPr>
@@ -17986,7 +18311,7 @@
             <w:rPr>
               <w:noProof/>
             </w:rPr>
-            <w:t>22</w:t>
+            <w:t>20</w:t>
           </w:r>
           <w:r>
             <w:fldChar w:fldCharType="end"/>
@@ -18128,7 +18453,7 @@
                   </wp:anchor>
                 </w:drawing>
               </mc:Choice>
-              <mc:Fallback xmlns:w16cid="http://schemas.microsoft.com/office/word/2016/wordml/cid" xmlns:am3d="http://schemas.microsoft.com/office/drawing/2017/model3d" xmlns:aink="http://schemas.microsoft.com/office/drawing/2016/ink" xmlns:cx8="http://schemas.microsoft.com/office/drawing/2016/5/14/chartex" xmlns:cx7="http://schemas.microsoft.com/office/drawing/2016/5/13/chartex" xmlns:cx6="http://schemas.microsoft.com/office/drawing/2016/5/12/chartex" xmlns:cx5="http://schemas.microsoft.com/office/drawing/2016/5/11/chartex" xmlns:cx4="http://schemas.microsoft.com/office/drawing/2016/5/10/chartex" xmlns:cx3="http://schemas.microsoft.com/office/drawing/2016/5/9/chartex" xmlns:cx2="http://schemas.microsoft.com/office/drawing/2015/10/21/chartex">
+              <mc:Fallback xmlns:cx2="http://schemas.microsoft.com/office/drawing/2015/10/21/chartex" xmlns:cx3="http://schemas.microsoft.com/office/drawing/2016/5/9/chartex" xmlns:cx4="http://schemas.microsoft.com/office/drawing/2016/5/10/chartex" xmlns:cx5="http://schemas.microsoft.com/office/drawing/2016/5/11/chartex" xmlns:cx6="http://schemas.microsoft.com/office/drawing/2016/5/12/chartex" xmlns:cx7="http://schemas.microsoft.com/office/drawing/2016/5/13/chartex" xmlns:cx8="http://schemas.microsoft.com/office/drawing/2016/5/14/chartex" xmlns:aink="http://schemas.microsoft.com/office/drawing/2016/ink" xmlns:am3d="http://schemas.microsoft.com/office/drawing/2017/model3d" xmlns:w16cid="http://schemas.microsoft.com/office/word/2016/wordml/cid">
                 <w:pict>
                   <v:shapetype id="shapetype_7" coordsize="21600,21600" o:spt="7" adj="5400" path="m,21600l@1,l21600,l@4,21600xe">
                     <v:stroke joinstyle="miter"/>
@@ -23588,7 +23913,7 @@
     <w:lsdException w:name="Table Web 2" w:semiHidden="1" w:unhideWhenUsed="1"/>
     <w:lsdException w:name="Table Web 3" w:semiHidden="1" w:unhideWhenUsed="1"/>
     <w:lsdException w:name="Balloon Text" w:semiHidden="1" w:unhideWhenUsed="1"/>
-    <w:lsdException w:name="Table Grid" w:uiPriority="59"/>
+    <w:lsdException w:name="Table Grid" w:uiPriority="39"/>
     <w:lsdException w:name="Table Theme" w:semiHidden="1" w:unhideWhenUsed="1"/>
     <w:lsdException w:name="Placeholder Text" w:semiHidden="1"/>
     <w:lsdException w:name="No Spacing" w:uiPriority="1" w:qFormat="1"/>
@@ -26274,7 +26599,7 @@
   <w:style w:type="table" w:styleId="Tablaconcuadrcula">
     <w:name w:val="Table Grid"/>
     <w:basedOn w:val="Tablanormal"/>
-    <w:uiPriority w:val="59"/>
+    <w:uiPriority w:val="39"/>
     <w:rsid w:val="006B6475"/>
     <w:rPr>
       <w:lang w:eastAsia="es-AR"/>
@@ -36587,7 +36912,7 @@
 </file>
 
 <file path=customXml/itemProps2.xml><?xml version="1.0" encoding="utf-8"?>
-<ds:datastoreItem xmlns:ds="http://schemas.openxmlformats.org/officeDocument/2006/customXml" ds:itemID="{E20121CF-FEF2-475D-8A55-128FEBCAE520}">
+<ds:datastoreItem xmlns:ds="http://schemas.openxmlformats.org/officeDocument/2006/customXml" ds:itemID="{04D807BF-A43D-4CFC-9BFF-DD6D6589A2F4}">
   <ds:schemaRefs>
     <ds:schemaRef ds:uri="http://schemas.openxmlformats.org/officeDocument/2006/bibliography"/>
   </ds:schemaRefs>

</xml_diff>

<commit_message>
Agregado los reportes , linea base y modificacion de pgcamb
</commit_message>
<xml_diff>
--- a/Documentos/PGC.docx
+++ b/Documentos/PGC.docx
@@ -301,7 +301,25 @@
                                 <w:color w:val="000000"/>
                                 <w:shd w:val="clear" w:color="auto" w:fill="FFFFFF"/>
                               </w:rPr>
-                              <w:t>Arteaga Quico, Alisson Diane.</w:t>
+                              <w:t xml:space="preserve">Arteaga Quico, </w:t>
+                            </w:r>
+                            <w:proofErr w:type="spellStart"/>
+                            <w:r>
+                              <w:rPr>
+                                <w:rFonts w:ascii="Arial" w:hAnsi="Arial" w:cs="Arial"/>
+                                <w:color w:val="000000"/>
+                                <w:shd w:val="clear" w:color="auto" w:fill="FFFFFF"/>
+                              </w:rPr>
+                              <w:t>Alisson</w:t>
+                            </w:r>
+                            <w:proofErr w:type="spellEnd"/>
+                            <w:r>
+                              <w:rPr>
+                                <w:rFonts w:ascii="Arial" w:hAnsi="Arial" w:cs="Arial"/>
+                                <w:color w:val="000000"/>
+                                <w:shd w:val="clear" w:color="auto" w:fill="FFFFFF"/>
+                              </w:rPr>
+                              <w:t xml:space="preserve"> Diane.</w:t>
                             </w:r>
                           </w:p>
                           <w:p>
@@ -535,7 +553,25 @@
                           <w:color w:val="000000"/>
                           <w:shd w:val="clear" w:color="auto" w:fill="FFFFFF"/>
                         </w:rPr>
-                        <w:t>Arteaga Quico, Alisson Diane.</w:t>
+                        <w:t xml:space="preserve">Arteaga Quico, </w:t>
+                      </w:r>
+                      <w:proofErr w:type="spellStart"/>
+                      <w:r>
+                        <w:rPr>
+                          <w:rFonts w:ascii="Arial" w:hAnsi="Arial" w:cs="Arial"/>
+                          <w:color w:val="000000"/>
+                          <w:shd w:val="clear" w:color="auto" w:fill="FFFFFF"/>
+                        </w:rPr>
+                        <w:t>Alisson</w:t>
+                      </w:r>
+                      <w:proofErr w:type="spellEnd"/>
+                      <w:r>
+                        <w:rPr>
+                          <w:rFonts w:ascii="Arial" w:hAnsi="Arial" w:cs="Arial"/>
+                          <w:color w:val="000000"/>
+                          <w:shd w:val="clear" w:color="auto" w:fill="FFFFFF"/>
+                        </w:rPr>
+                        <w:t xml:space="preserve"> Diane.</w:t>
                       </w:r>
                     </w:p>
                     <w:p>
@@ -1148,11 +1184,19 @@
                 <w:rFonts w:asciiTheme="minorHAnsi" w:hAnsiTheme="minorHAnsi" w:cstheme="minorHAnsi"/>
               </w:rPr>
             </w:pPr>
-            <w:r>
-              <w:rPr>
-                <w:rFonts w:asciiTheme="minorHAnsi" w:hAnsiTheme="minorHAnsi" w:cstheme="minorHAnsi"/>
-              </w:rPr>
-              <w:t>Alisson Arteaga</w:t>
+            <w:proofErr w:type="spellStart"/>
+            <w:r>
+              <w:rPr>
+                <w:rFonts w:asciiTheme="minorHAnsi" w:hAnsiTheme="minorHAnsi" w:cstheme="minorHAnsi"/>
+              </w:rPr>
+              <w:t>Alisson</w:t>
+            </w:r>
+            <w:proofErr w:type="spellEnd"/>
+            <w:r>
+              <w:rPr>
+                <w:rFonts w:asciiTheme="minorHAnsi" w:hAnsiTheme="minorHAnsi" w:cstheme="minorHAnsi"/>
+              </w:rPr>
+              <w:t xml:space="preserve"> Arteaga</w:t>
             </w:r>
           </w:p>
         </w:tc>
@@ -20256,12 +20300,154 @@
     </w:p>
     <w:p>
       <w:pPr>
+        <w:ind w:left="426"/>
+        <w:jc w:val="both"/>
+        <w:rPr>
+          <w:rFonts w:asciiTheme="minorHAnsi" w:hAnsiTheme="minorHAnsi" w:cs="Arial"/>
+        </w:rPr>
+      </w:pPr>
+      <w:r>
+        <w:rPr>
+          <w:rFonts w:asciiTheme="minorHAnsi" w:hAnsiTheme="minorHAnsi" w:cs="Arial"/>
+        </w:rPr>
+        <w:t>En el</w:t>
+      </w:r>
+      <w:r>
+        <w:rPr>
+          <w:rFonts w:asciiTheme="minorHAnsi" w:hAnsiTheme="minorHAnsi" w:cs="Arial"/>
+        </w:rPr>
+        <w:t xml:space="preserve"> </w:t>
+      </w:r>
+      <w:r>
+        <w:rPr>
+          <w:rFonts w:asciiTheme="minorHAnsi" w:hAnsiTheme="minorHAnsi" w:cs="Arial"/>
+        </w:rPr>
+        <w:t xml:space="preserve">estado de la configuración </w:t>
+      </w:r>
+      <w:r>
+        <w:rPr>
+          <w:rFonts w:asciiTheme="minorHAnsi" w:hAnsiTheme="minorHAnsi" w:cs="Arial"/>
+        </w:rPr>
+        <w:t xml:space="preserve">define todos los reportes que se usaran en el sistema </w:t>
+      </w:r>
+      <w:r>
+        <w:rPr>
+          <w:rFonts w:asciiTheme="minorHAnsi" w:hAnsiTheme="minorHAnsi" w:cs="Arial"/>
+        </w:rPr>
+        <w:t xml:space="preserve">de gestión de la configuración y </w:t>
+      </w:r>
+      <w:r>
+        <w:rPr>
+          <w:rFonts w:asciiTheme="minorHAnsi" w:hAnsiTheme="minorHAnsi" w:cs="Arial"/>
+        </w:rPr>
+        <w:t xml:space="preserve">tiene como propósito brindar la ayuda necesaria a los usuarios del sistema brindándole </w:t>
+      </w:r>
+      <w:r>
+        <w:rPr>
+          <w:rFonts w:asciiTheme="minorHAnsi" w:hAnsiTheme="minorHAnsi" w:cs="Arial"/>
+        </w:rPr>
+        <w:t xml:space="preserve">la </w:t>
+      </w:r>
+      <w:r>
+        <w:rPr>
+          <w:rFonts w:asciiTheme="minorHAnsi" w:hAnsiTheme="minorHAnsi" w:cs="Arial"/>
+        </w:rPr>
+        <w:t xml:space="preserve">información </w:t>
+      </w:r>
+      <w:r>
+        <w:rPr>
+          <w:rFonts w:asciiTheme="minorHAnsi" w:hAnsiTheme="minorHAnsi" w:cs="Arial"/>
+        </w:rPr>
+        <w:t>que necesitan</w:t>
+      </w:r>
+    </w:p>
+    <w:p>
+      <w:pPr>
+        <w:ind w:left="426"/>
+        <w:jc w:val="both"/>
+        <w:rPr>
+          <w:rFonts w:asciiTheme="minorHAnsi" w:hAnsiTheme="minorHAnsi" w:cs="Arial"/>
+        </w:rPr>
+      </w:pPr>
+      <w:r>
+        <w:rPr>
+          <w:rFonts w:asciiTheme="minorHAnsi" w:hAnsiTheme="minorHAnsi" w:cs="Arial"/>
+        </w:rPr>
+        <w:t>Los siguientes reportes serán para los roles de:</w:t>
+      </w:r>
+    </w:p>
+    <w:p>
+      <w:pPr>
+        <w:pStyle w:val="Prrafodelista"/>
+        <w:numPr>
+          <w:ilvl w:val="0"/>
+          <w:numId w:val="47"/>
+        </w:numPr>
+        <w:ind w:left="1134"/>
+        <w:jc w:val="both"/>
+        <w:rPr>
+          <w:rFonts w:asciiTheme="minorHAnsi" w:hAnsiTheme="minorHAnsi" w:cs="Arial"/>
+        </w:rPr>
+      </w:pPr>
+      <w:r>
+        <w:rPr>
+          <w:rFonts w:asciiTheme="minorHAnsi" w:hAnsiTheme="minorHAnsi" w:cs="Arial"/>
+        </w:rPr>
+        <w:t>Gestor de la Configuración.</w:t>
+      </w:r>
+    </w:p>
+    <w:p>
+      <w:pPr>
+        <w:pStyle w:val="Prrafodelista"/>
+        <w:numPr>
+          <w:ilvl w:val="0"/>
+          <w:numId w:val="47"/>
+        </w:numPr>
+        <w:ind w:left="1134"/>
+        <w:jc w:val="both"/>
+        <w:rPr>
+          <w:rFonts w:asciiTheme="minorHAnsi" w:hAnsiTheme="minorHAnsi" w:cs="Arial"/>
+        </w:rPr>
+      </w:pPr>
+      <w:r>
+        <w:rPr>
+          <w:rFonts w:asciiTheme="minorHAnsi" w:hAnsiTheme="minorHAnsi" w:cs="Arial"/>
+        </w:rPr>
+        <w:t>Jefe de Proyecto.</w:t>
+      </w:r>
+    </w:p>
+    <w:p>
+      <w:pPr>
+        <w:pStyle w:val="Prrafodelista"/>
+        <w:numPr>
+          <w:ilvl w:val="0"/>
+          <w:numId w:val="47"/>
+        </w:numPr>
+        <w:ind w:left="1134"/>
+        <w:jc w:val="both"/>
+        <w:rPr>
+          <w:rFonts w:asciiTheme="minorHAnsi" w:hAnsiTheme="minorHAnsi" w:cs="Arial"/>
+          <w:lang w:val="es-US"/>
+        </w:rPr>
+      </w:pPr>
+      <w:r>
+        <w:rPr>
+          <w:rFonts w:asciiTheme="minorHAnsi" w:hAnsiTheme="minorHAnsi" w:cs="Arial"/>
+        </w:rPr>
+        <w:t>Desarrollador.</w:t>
+      </w:r>
+    </w:p>
+    <w:p>
+      <w:pPr>
         <w:pStyle w:val="titulo1"/>
         <w:numPr>
           <w:ilvl w:val="0"/>
           <w:numId w:val="0"/>
         </w:numPr>
         <w:ind w:left="360"/>
+        <w:rPr>
+          <w:rFonts w:hint="eastAsia"/>
+        </w:rPr>
       </w:pPr>
     </w:p>
     <w:p>
@@ -20277,13 +20463,7 @@
         </w:rPr>
       </w:pPr>
       <w:r>
-        <w:t>4.1</w:t>
-      </w:r>
-      <w:r>
-        <w:t xml:space="preserve"> </w:t>
-      </w:r>
-      <w:r>
-        <w:t>Reportes para el estado del gestor de la configuración</w:t>
+        <w:t>4.1 Reportes para el estado del gestor de la configuración</w:t>
       </w:r>
     </w:p>
     <w:p>
@@ -20294,13 +20474,807 @@
         </w:rPr>
       </w:pPr>
     </w:p>
+    <w:tbl>
+      <w:tblPr>
+        <w:tblStyle w:val="Tabladecuadrcula4-nfasis3"/>
+        <w:tblW w:w="9750" w:type="dxa"/>
+        <w:tblLook w:val="04A0" w:firstRow="1" w:lastRow="0" w:firstColumn="1" w:lastColumn="0" w:noHBand="0" w:noVBand="1"/>
+      </w:tblPr>
+      <w:tblGrid>
+        <w:gridCol w:w="1628"/>
+        <w:gridCol w:w="8122"/>
+      </w:tblGrid>
+      <w:tr>
+        <w:trPr>
+          <w:cnfStyle w:val="100000000000" w:firstRow="1" w:lastRow="0" w:firstColumn="0" w:lastColumn="0" w:oddVBand="0" w:evenVBand="0" w:oddHBand="0" w:evenHBand="0" w:firstRowFirstColumn="0" w:firstRowLastColumn="0" w:lastRowFirstColumn="0" w:lastRowLastColumn="0"/>
+          <w:trHeight w:val="267"/>
+        </w:trPr>
+        <w:tc>
+          <w:tcPr>
+            <w:cnfStyle w:val="001000000000" w:firstRow="0" w:lastRow="0" w:firstColumn="1" w:lastColumn="0" w:oddVBand="0" w:evenVBand="0" w:oddHBand="0" w:evenHBand="0" w:firstRowFirstColumn="0" w:firstRowLastColumn="0" w:lastRowFirstColumn="0" w:lastRowLastColumn="0"/>
+            <w:tcW w:w="1628" w:type="dxa"/>
+          </w:tcPr>
+          <w:p>
+            <w:pPr>
+              <w:spacing w:before="200"/>
+              <w:jc w:val="center"/>
+              <w:rPr>
+                <w:rFonts w:ascii="Calibri" w:eastAsia="Calibri" w:hAnsi="Calibri"/>
+                <w:sz w:val="24"/>
+              </w:rPr>
+            </w:pPr>
+            <w:r>
+              <w:rPr>
+                <w:rFonts w:ascii="Calibri" w:eastAsia="Calibri" w:hAnsi="Calibri" w:cs="Arial"/>
+                <w:color w:val="000000"/>
+                <w:sz w:val="24"/>
+                <w:lang w:val="es-PE" w:eastAsia="es-PE"/>
+              </w:rPr>
+              <w:t>ID</w:t>
+            </w:r>
+          </w:p>
+        </w:tc>
+        <w:tc>
+          <w:tcPr>
+            <w:tcW w:w="8122" w:type="dxa"/>
+          </w:tcPr>
+          <w:p>
+            <w:pPr>
+              <w:spacing w:before="200"/>
+              <w:cnfStyle w:val="100000000000" w:firstRow="1" w:lastRow="0" w:firstColumn="0" w:lastColumn="0" w:oddVBand="0" w:evenVBand="0" w:oddHBand="0" w:evenHBand="0" w:firstRowFirstColumn="0" w:firstRowLastColumn="0" w:lastRowFirstColumn="0" w:lastRowLastColumn="0"/>
+              <w:rPr>
+                <w:rFonts w:ascii="Calibri" w:eastAsia="Calibri" w:hAnsi="Calibri"/>
+              </w:rPr>
+            </w:pPr>
+            <w:r>
+              <w:rPr>
+                <w:rFonts w:ascii="Calibri" w:eastAsia="Calibri" w:hAnsi="Calibri" w:cs="Arial"/>
+                <w:color w:val="000000"/>
+                <w:lang w:val="es-PE" w:eastAsia="es-PE"/>
+              </w:rPr>
+              <w:t>REGC_001</w:t>
+            </w:r>
+          </w:p>
+        </w:tc>
+      </w:tr>
+      <w:tr>
+        <w:trPr>
+          <w:cnfStyle w:val="000000100000" w:firstRow="0" w:lastRow="0" w:firstColumn="0" w:lastColumn="0" w:oddVBand="0" w:evenVBand="0" w:oddHBand="1" w:evenHBand="0" w:firstRowFirstColumn="0" w:firstRowLastColumn="0" w:lastRowFirstColumn="0" w:lastRowLastColumn="0"/>
+          <w:trHeight w:val="384"/>
+        </w:trPr>
+        <w:tc>
+          <w:tcPr>
+            <w:cnfStyle w:val="001000000000" w:firstRow="0" w:lastRow="0" w:firstColumn="1" w:lastColumn="0" w:oddVBand="0" w:evenVBand="0" w:oddHBand="0" w:evenHBand="0" w:firstRowFirstColumn="0" w:firstRowLastColumn="0" w:lastRowFirstColumn="0" w:lastRowLastColumn="0"/>
+            <w:tcW w:w="1628" w:type="dxa"/>
+          </w:tcPr>
+          <w:p>
+            <w:pPr>
+              <w:spacing w:before="200"/>
+              <w:jc w:val="center"/>
+              <w:rPr>
+                <w:rFonts w:ascii="Calibri" w:eastAsia="Calibri" w:hAnsi="Calibri"/>
+                <w:sz w:val="24"/>
+              </w:rPr>
+            </w:pPr>
+            <w:r>
+              <w:rPr>
+                <w:rFonts w:ascii="Calibri" w:eastAsia="Calibri" w:hAnsi="Calibri" w:cs="Arial"/>
+                <w:color w:val="000000"/>
+                <w:sz w:val="24"/>
+                <w:lang w:val="es-PE" w:eastAsia="es-PE"/>
+              </w:rPr>
+              <w:t>Autor</w:t>
+            </w:r>
+          </w:p>
+        </w:tc>
+        <w:tc>
+          <w:tcPr>
+            <w:tcW w:w="8122" w:type="dxa"/>
+          </w:tcPr>
+          <w:p>
+            <w:pPr>
+              <w:spacing w:before="200"/>
+              <w:cnfStyle w:val="000000100000" w:firstRow="0" w:lastRow="0" w:firstColumn="0" w:lastColumn="0" w:oddVBand="0" w:evenVBand="0" w:oddHBand="1" w:evenHBand="0" w:firstRowFirstColumn="0" w:firstRowLastColumn="0" w:lastRowFirstColumn="0" w:lastRowLastColumn="0"/>
+              <w:rPr>
+                <w:rFonts w:ascii="Calibri" w:eastAsia="Calibri" w:hAnsi="Calibri"/>
+              </w:rPr>
+            </w:pPr>
+            <w:r>
+              <w:rPr>
+                <w:rFonts w:ascii="Calibri" w:eastAsia="Calibri" w:hAnsi="Calibri"/>
+              </w:rPr>
+              <w:t>Angeles Rojas, Jorge Alexander</w:t>
+            </w:r>
+          </w:p>
+        </w:tc>
+      </w:tr>
+      <w:tr>
+        <w:trPr>
+          <w:trHeight w:val="412"/>
+        </w:trPr>
+        <w:tc>
+          <w:tcPr>
+            <w:cnfStyle w:val="001000000000" w:firstRow="0" w:lastRow="0" w:firstColumn="1" w:lastColumn="0" w:oddVBand="0" w:evenVBand="0" w:oddHBand="0" w:evenHBand="0" w:firstRowFirstColumn="0" w:firstRowLastColumn="0" w:lastRowFirstColumn="0" w:lastRowLastColumn="0"/>
+            <w:tcW w:w="1628" w:type="dxa"/>
+          </w:tcPr>
+          <w:p>
+            <w:pPr>
+              <w:pStyle w:val="Contenidodelatabla"/>
+              <w:jc w:val="center"/>
+            </w:pPr>
+            <w:r>
+              <w:rPr>
+                <w:lang w:val="es-PE" w:eastAsia="es-PE"/>
+              </w:rPr>
+              <w:t>Título</w:t>
+            </w:r>
+          </w:p>
+        </w:tc>
+        <w:tc>
+          <w:tcPr>
+            <w:tcW w:w="8122" w:type="dxa"/>
+          </w:tcPr>
+          <w:p>
+            <w:pPr>
+              <w:pStyle w:val="Contenidodelatabla"/>
+              <w:cnfStyle w:val="000000000000" w:firstRow="0" w:lastRow="0" w:firstColumn="0" w:lastColumn="0" w:oddVBand="0" w:evenVBand="0" w:oddHBand="0" w:evenHBand="0" w:firstRowFirstColumn="0" w:firstRowLastColumn="0" w:lastRowFirstColumn="0" w:lastRowLastColumn="0"/>
+            </w:pPr>
+            <w:r>
+              <w:t xml:space="preserve">Listado de </w:t>
+            </w:r>
+            <w:proofErr w:type="spellStart"/>
+            <w:r>
+              <w:t>ítems</w:t>
+            </w:r>
+            <w:proofErr w:type="spellEnd"/>
+            <w:r>
+              <w:t xml:space="preserve"> </w:t>
+            </w:r>
+            <w:proofErr w:type="spellStart"/>
+            <w:r>
+              <w:t>afectados</w:t>
+            </w:r>
+            <w:proofErr w:type="spellEnd"/>
+            <w:r>
+              <w:t xml:space="preserve">  </w:t>
+            </w:r>
+            <w:proofErr w:type="spellStart"/>
+            <w:r>
+              <w:t>por</w:t>
+            </w:r>
+            <w:proofErr w:type="spellEnd"/>
+            <w:r>
+              <w:t xml:space="preserve"> </w:t>
+            </w:r>
+            <w:proofErr w:type="spellStart"/>
+            <w:r>
+              <w:t>una</w:t>
+            </w:r>
+            <w:proofErr w:type="spellEnd"/>
+            <w:r>
+              <w:t xml:space="preserve"> </w:t>
+            </w:r>
+            <w:proofErr w:type="spellStart"/>
+            <w:r>
+              <w:t>solicitud</w:t>
+            </w:r>
+            <w:proofErr w:type="spellEnd"/>
+            <w:r>
+              <w:t xml:space="preserve"> de </w:t>
+            </w:r>
+            <w:proofErr w:type="spellStart"/>
+            <w:r>
+              <w:t>cambio</w:t>
+            </w:r>
+            <w:proofErr w:type="spellEnd"/>
+            <w:r>
+              <w:t xml:space="preserve"> </w:t>
+            </w:r>
+            <w:proofErr w:type="spellStart"/>
+            <w:r>
+              <w:t>en</w:t>
+            </w:r>
+            <w:proofErr w:type="spellEnd"/>
+            <w:r>
+              <w:t xml:space="preserve"> un </w:t>
+            </w:r>
+            <w:proofErr w:type="spellStart"/>
+            <w:r>
+              <w:t>determinado</w:t>
+            </w:r>
+            <w:proofErr w:type="spellEnd"/>
+            <w:r>
+              <w:t xml:space="preserve"> </w:t>
+            </w:r>
+            <w:proofErr w:type="spellStart"/>
+            <w:r>
+              <w:t>tiempo</w:t>
+            </w:r>
+            <w:proofErr w:type="spellEnd"/>
+            <w:r>
+              <w:t xml:space="preserve"> </w:t>
+            </w:r>
+          </w:p>
+        </w:tc>
+      </w:tr>
+      <w:tr>
+        <w:trPr>
+          <w:cnfStyle w:val="000000100000" w:firstRow="0" w:lastRow="0" w:firstColumn="0" w:lastColumn="0" w:oddVBand="0" w:evenVBand="0" w:oddHBand="1" w:evenHBand="0" w:firstRowFirstColumn="0" w:firstRowLastColumn="0" w:lastRowFirstColumn="0" w:lastRowLastColumn="0"/>
+          <w:trHeight w:val="1013"/>
+        </w:trPr>
+        <w:tc>
+          <w:tcPr>
+            <w:cnfStyle w:val="001000000000" w:firstRow="0" w:lastRow="0" w:firstColumn="1" w:lastColumn="0" w:oddVBand="0" w:evenVBand="0" w:oddHBand="0" w:evenHBand="0" w:firstRowFirstColumn="0" w:firstRowLastColumn="0" w:lastRowFirstColumn="0" w:lastRowLastColumn="0"/>
+            <w:tcW w:w="1628" w:type="dxa"/>
+          </w:tcPr>
+          <w:p>
+            <w:pPr>
+              <w:spacing w:before="200"/>
+              <w:jc w:val="center"/>
+              <w:rPr>
+                <w:rFonts w:ascii="Calibri" w:eastAsia="Calibri" w:hAnsi="Calibri"/>
+                <w:sz w:val="24"/>
+              </w:rPr>
+            </w:pPr>
+            <w:r>
+              <w:rPr>
+                <w:rFonts w:ascii="Calibri" w:eastAsia="Calibri" w:hAnsi="Calibri" w:cs="Arial"/>
+                <w:color w:val="000000"/>
+                <w:sz w:val="24"/>
+                <w:lang w:val="es-PE" w:eastAsia="es-PE"/>
+              </w:rPr>
+              <w:t>Propósito</w:t>
+            </w:r>
+          </w:p>
+        </w:tc>
+        <w:tc>
+          <w:tcPr>
+            <w:tcW w:w="8122" w:type="dxa"/>
+          </w:tcPr>
+          <w:p>
+            <w:pPr>
+              <w:pStyle w:val="Contenidodelatabla"/>
+              <w:cnfStyle w:val="000000100000" w:firstRow="0" w:lastRow="0" w:firstColumn="0" w:lastColumn="0" w:oddVBand="0" w:evenVBand="0" w:oddHBand="1" w:evenHBand="0" w:firstRowFirstColumn="0" w:firstRowLastColumn="0" w:lastRowFirstColumn="0" w:lastRowLastColumn="0"/>
+            </w:pPr>
+            <w:proofErr w:type="spellStart"/>
+            <w:r>
+              <w:t>Mostrar</w:t>
+            </w:r>
+            <w:proofErr w:type="spellEnd"/>
+            <w:r>
+              <w:t xml:space="preserve"> </w:t>
+            </w:r>
+            <w:proofErr w:type="spellStart"/>
+            <w:r>
+              <w:t>una</w:t>
+            </w:r>
+            <w:proofErr w:type="spellEnd"/>
+            <w:r>
+              <w:t xml:space="preserve"> </w:t>
+            </w:r>
+            <w:proofErr w:type="spellStart"/>
+            <w:r>
+              <w:t>lista</w:t>
+            </w:r>
+            <w:proofErr w:type="spellEnd"/>
+            <w:r>
+              <w:t xml:space="preserve"> de </w:t>
+            </w:r>
+            <w:proofErr w:type="spellStart"/>
+            <w:r>
+              <w:t>todos</w:t>
+            </w:r>
+            <w:proofErr w:type="spellEnd"/>
+            <w:r>
+              <w:t xml:space="preserve"> </w:t>
+            </w:r>
+            <w:proofErr w:type="spellStart"/>
+            <w:r>
+              <w:t>los</w:t>
+            </w:r>
+            <w:proofErr w:type="spellEnd"/>
+            <w:r>
+              <w:t xml:space="preserve"> </w:t>
+            </w:r>
+            <w:proofErr w:type="spellStart"/>
+            <w:r>
+              <w:t>ítems</w:t>
+            </w:r>
+            <w:proofErr w:type="spellEnd"/>
+            <w:r>
+              <w:t xml:space="preserve"> </w:t>
+            </w:r>
+            <w:proofErr w:type="spellStart"/>
+            <w:r>
+              <w:t>afectados</w:t>
+            </w:r>
+            <w:proofErr w:type="spellEnd"/>
+            <w:r>
+              <w:t xml:space="preserve"> </w:t>
+            </w:r>
+            <w:proofErr w:type="spellStart"/>
+            <w:r>
+              <w:t>por</w:t>
+            </w:r>
+            <w:proofErr w:type="spellEnd"/>
+            <w:r>
+              <w:t xml:space="preserve"> </w:t>
+            </w:r>
+            <w:proofErr w:type="spellStart"/>
+            <w:r>
+              <w:t>una</w:t>
+            </w:r>
+            <w:proofErr w:type="spellEnd"/>
+            <w:r>
+              <w:t xml:space="preserve"> </w:t>
+            </w:r>
+            <w:proofErr w:type="spellStart"/>
+            <w:r>
+              <w:t>solicitud</w:t>
+            </w:r>
+            <w:proofErr w:type="spellEnd"/>
+            <w:r>
+              <w:t xml:space="preserve"> de </w:t>
+            </w:r>
+            <w:proofErr w:type="spellStart"/>
+            <w:r>
+              <w:t>cambio</w:t>
+            </w:r>
+            <w:proofErr w:type="spellEnd"/>
+            <w:r>
+              <w:t xml:space="preserve"> con el </w:t>
+            </w:r>
+            <w:proofErr w:type="spellStart"/>
+            <w:r>
+              <w:t>propósito</w:t>
+            </w:r>
+            <w:proofErr w:type="spellEnd"/>
+            <w:r>
+              <w:t xml:space="preserve"> de </w:t>
+            </w:r>
+            <w:proofErr w:type="spellStart"/>
+            <w:r>
+              <w:t>ayudar</w:t>
+            </w:r>
+            <w:proofErr w:type="spellEnd"/>
+            <w:r>
+              <w:t xml:space="preserve"> al gestor de la </w:t>
+            </w:r>
+            <w:proofErr w:type="spellStart"/>
+            <w:r>
+              <w:t>configuración</w:t>
+            </w:r>
+            <w:proofErr w:type="spellEnd"/>
+            <w:r>
+              <w:t xml:space="preserve"> a </w:t>
+            </w:r>
+            <w:proofErr w:type="spellStart"/>
+            <w:r>
+              <w:t>verificar</w:t>
+            </w:r>
+            <w:proofErr w:type="spellEnd"/>
+            <w:r>
+              <w:t xml:space="preserve"> el </w:t>
+            </w:r>
+            <w:proofErr w:type="spellStart"/>
+            <w:r>
+              <w:t>avance</w:t>
+            </w:r>
+            <w:proofErr w:type="spellEnd"/>
+            <w:r>
+              <w:t xml:space="preserve"> de </w:t>
+            </w:r>
+            <w:proofErr w:type="spellStart"/>
+            <w:r>
+              <w:t>los</w:t>
+            </w:r>
+            <w:proofErr w:type="spellEnd"/>
+            <w:r>
+              <w:t xml:space="preserve"> </w:t>
+            </w:r>
+            <w:proofErr w:type="spellStart"/>
+            <w:r>
+              <w:t>cambios</w:t>
+            </w:r>
+            <w:proofErr w:type="spellEnd"/>
+            <w:r>
+              <w:t xml:space="preserve"> y </w:t>
+            </w:r>
+            <w:proofErr w:type="spellStart"/>
+            <w:r>
+              <w:t>pueda</w:t>
+            </w:r>
+            <w:proofErr w:type="spellEnd"/>
+            <w:r>
+              <w:t xml:space="preserve"> </w:t>
+            </w:r>
+            <w:proofErr w:type="spellStart"/>
+            <w:r>
+              <w:t>llevar</w:t>
+            </w:r>
+            <w:proofErr w:type="spellEnd"/>
+            <w:r>
+              <w:t xml:space="preserve"> un control de </w:t>
+            </w:r>
+            <w:proofErr w:type="spellStart"/>
+            <w:r>
+              <w:t>estos</w:t>
+            </w:r>
+            <w:proofErr w:type="spellEnd"/>
+            <w:r>
+              <w:t>.</w:t>
+            </w:r>
+          </w:p>
+        </w:tc>
+      </w:tr>
+      <w:tr>
+        <w:trPr>
+          <w:trHeight w:val="439"/>
+        </w:trPr>
+        <w:tc>
+          <w:tcPr>
+            <w:cnfStyle w:val="001000000000" w:firstRow="0" w:lastRow="0" w:firstColumn="1" w:lastColumn="0" w:oddVBand="0" w:evenVBand="0" w:oddHBand="0" w:evenHBand="0" w:firstRowFirstColumn="0" w:firstRowLastColumn="0" w:lastRowFirstColumn="0" w:lastRowLastColumn="0"/>
+            <w:tcW w:w="1628" w:type="dxa"/>
+          </w:tcPr>
+          <w:p>
+            <w:pPr>
+              <w:spacing w:before="200"/>
+              <w:jc w:val="center"/>
+              <w:rPr>
+                <w:rFonts w:ascii="Calibri" w:eastAsia="Calibri" w:hAnsi="Calibri"/>
+                <w:sz w:val="24"/>
+              </w:rPr>
+            </w:pPr>
+            <w:r>
+              <w:rPr>
+                <w:rFonts w:ascii="Calibri" w:eastAsia="Calibri" w:hAnsi="Calibri" w:cs="Arial"/>
+                <w:color w:val="000000"/>
+                <w:sz w:val="24"/>
+                <w:lang w:val="es-PE" w:eastAsia="es-PE"/>
+              </w:rPr>
+              <w:t>Entradas</w:t>
+            </w:r>
+          </w:p>
+        </w:tc>
+        <w:tc>
+          <w:tcPr>
+            <w:tcW w:w="8122" w:type="dxa"/>
+          </w:tcPr>
+          <w:p>
+            <w:pPr>
+              <w:pStyle w:val="Prrafodelista"/>
+              <w:numPr>
+                <w:ilvl w:val="0"/>
+                <w:numId w:val="44"/>
+              </w:numPr>
+              <w:spacing w:before="200" w:after="0" w:line="240" w:lineRule="auto"/>
+              <w:cnfStyle w:val="000000000000" w:firstRow="0" w:lastRow="0" w:firstColumn="0" w:lastColumn="0" w:oddVBand="0" w:evenVBand="0" w:oddHBand="0" w:evenHBand="0" w:firstRowFirstColumn="0" w:firstRowLastColumn="0" w:lastRowFirstColumn="0" w:lastRowLastColumn="0"/>
+              <w:rPr>
+                <w:color w:val="000000"/>
+                <w:lang w:eastAsia="es-PE"/>
+              </w:rPr>
+            </w:pPr>
+            <w:r>
+              <w:rPr>
+                <w:color w:val="000000"/>
+                <w:lang w:eastAsia="es-PE"/>
+              </w:rPr>
+              <w:t>ID Proyecto</w:t>
+            </w:r>
+          </w:p>
+          <w:p>
+            <w:pPr>
+              <w:pStyle w:val="Prrafodelista"/>
+              <w:widowControl w:val="0"/>
+              <w:numPr>
+                <w:ilvl w:val="0"/>
+                <w:numId w:val="44"/>
+              </w:numPr>
+              <w:spacing w:before="200" w:after="0" w:line="240" w:lineRule="auto"/>
+              <w:cnfStyle w:val="000000000000" w:firstRow="0" w:lastRow="0" w:firstColumn="0" w:lastColumn="0" w:oddVBand="0" w:evenVBand="0" w:oddHBand="0" w:evenHBand="0" w:firstRowFirstColumn="0" w:firstRowLastColumn="0" w:lastRowFirstColumn="0" w:lastRowLastColumn="0"/>
+              <w:rPr>
+                <w:lang w:val="es-PE"/>
+              </w:rPr>
+            </w:pPr>
+            <w:r>
+              <w:rPr>
+                <w:color w:val="000000"/>
+                <w:lang w:eastAsia="es-PE"/>
+              </w:rPr>
+              <w:t xml:space="preserve">ID de la </w:t>
+            </w:r>
+            <w:proofErr w:type="spellStart"/>
+            <w:r>
+              <w:rPr>
+                <w:color w:val="000000"/>
+                <w:lang w:eastAsia="es-PE"/>
+              </w:rPr>
+              <w:t>Solicitud</w:t>
+            </w:r>
+            <w:proofErr w:type="spellEnd"/>
+            <w:r>
+              <w:rPr>
+                <w:color w:val="000000"/>
+                <w:lang w:eastAsia="es-PE"/>
+              </w:rPr>
+              <w:t xml:space="preserve"> de </w:t>
+            </w:r>
+            <w:proofErr w:type="spellStart"/>
+            <w:r>
+              <w:rPr>
+                <w:color w:val="000000"/>
+                <w:lang w:eastAsia="es-PE"/>
+              </w:rPr>
+              <w:t>Cambio</w:t>
+            </w:r>
+            <w:proofErr w:type="spellEnd"/>
+            <w:r>
+              <w:rPr>
+                <w:color w:val="000000"/>
+                <w:lang w:eastAsia="es-PE"/>
+              </w:rPr>
+              <w:t>.</w:t>
+            </w:r>
+          </w:p>
+          <w:p>
+            <w:pPr>
+              <w:pStyle w:val="Prrafodelista"/>
+              <w:widowControl w:val="0"/>
+              <w:numPr>
+                <w:ilvl w:val="0"/>
+                <w:numId w:val="44"/>
+              </w:numPr>
+              <w:spacing w:before="200" w:after="0" w:line="240" w:lineRule="auto"/>
+              <w:cnfStyle w:val="000000000000" w:firstRow="0" w:lastRow="0" w:firstColumn="0" w:lastColumn="0" w:oddVBand="0" w:evenVBand="0" w:oddHBand="0" w:evenHBand="0" w:firstRowFirstColumn="0" w:firstRowLastColumn="0" w:lastRowFirstColumn="0" w:lastRowLastColumn="0"/>
+              <w:rPr>
+                <w:lang w:val="es-PE"/>
+              </w:rPr>
+            </w:pPr>
+            <w:proofErr w:type="spellStart"/>
+            <w:r>
+              <w:rPr>
+                <w:color w:val="000000"/>
+                <w:lang w:eastAsia="es-PE"/>
+              </w:rPr>
+              <w:t>Rango</w:t>
+            </w:r>
+            <w:proofErr w:type="spellEnd"/>
+            <w:r>
+              <w:rPr>
+                <w:color w:val="000000"/>
+                <w:lang w:eastAsia="es-PE"/>
+              </w:rPr>
+              <w:t xml:space="preserve"> de </w:t>
+            </w:r>
+            <w:proofErr w:type="spellStart"/>
+            <w:r>
+              <w:rPr>
+                <w:color w:val="000000"/>
+                <w:lang w:eastAsia="es-PE"/>
+              </w:rPr>
+              <w:t>fechas</w:t>
+            </w:r>
+            <w:proofErr w:type="spellEnd"/>
+          </w:p>
+          <w:p>
+            <w:pPr>
+              <w:pStyle w:val="Prrafodelista"/>
+              <w:widowControl w:val="0"/>
+              <w:spacing w:before="200" w:after="0" w:line="240" w:lineRule="auto"/>
+              <w:ind w:left="435"/>
+              <w:cnfStyle w:val="000000000000" w:firstRow="0" w:lastRow="0" w:firstColumn="0" w:lastColumn="0" w:oddVBand="0" w:evenVBand="0" w:oddHBand="0" w:evenHBand="0" w:firstRowFirstColumn="0" w:firstRowLastColumn="0" w:lastRowFirstColumn="0" w:lastRowLastColumn="0"/>
+              <w:rPr>
+                <w:lang w:val="es-PE"/>
+              </w:rPr>
+            </w:pPr>
+          </w:p>
+        </w:tc>
+      </w:tr>
+      <w:tr>
+        <w:trPr>
+          <w:cnfStyle w:val="000000100000" w:firstRow="0" w:lastRow="0" w:firstColumn="0" w:lastColumn="0" w:oddVBand="0" w:evenVBand="0" w:oddHBand="1" w:evenHBand="0" w:firstRowFirstColumn="0" w:firstRowLastColumn="0" w:lastRowFirstColumn="0" w:lastRowLastColumn="0"/>
+          <w:trHeight w:val="913"/>
+        </w:trPr>
+        <w:tc>
+          <w:tcPr>
+            <w:cnfStyle w:val="001000000000" w:firstRow="0" w:lastRow="0" w:firstColumn="1" w:lastColumn="0" w:oddVBand="0" w:evenVBand="0" w:oddHBand="0" w:evenHBand="0" w:firstRowFirstColumn="0" w:firstRowLastColumn="0" w:lastRowFirstColumn="0" w:lastRowLastColumn="0"/>
+            <w:tcW w:w="1628" w:type="dxa"/>
+          </w:tcPr>
+          <w:p>
+            <w:pPr>
+              <w:spacing w:before="200"/>
+              <w:jc w:val="center"/>
+              <w:rPr>
+                <w:rFonts w:ascii="Calibri" w:eastAsia="Calibri" w:hAnsi="Calibri"/>
+                <w:sz w:val="24"/>
+              </w:rPr>
+            </w:pPr>
+            <w:r>
+              <w:rPr>
+                <w:rFonts w:ascii="Calibri" w:eastAsia="Calibri" w:hAnsi="Calibri" w:cs="Arial"/>
+                <w:color w:val="000000"/>
+                <w:sz w:val="24"/>
+                <w:lang w:val="es-PE" w:eastAsia="es-PE"/>
+              </w:rPr>
+              <w:t>Salidas</w:t>
+            </w:r>
+          </w:p>
+        </w:tc>
+        <w:tc>
+          <w:tcPr>
+            <w:tcW w:w="8122" w:type="dxa"/>
+          </w:tcPr>
+          <w:p>
+            <w:pPr>
+              <w:pStyle w:val="Prrafodelista"/>
+              <w:keepNext/>
+              <w:widowControl w:val="0"/>
+              <w:numPr>
+                <w:ilvl w:val="0"/>
+                <w:numId w:val="43"/>
+              </w:numPr>
+              <w:spacing w:after="0" w:line="240" w:lineRule="auto"/>
+              <w:cnfStyle w:val="000000100000" w:firstRow="0" w:lastRow="0" w:firstColumn="0" w:lastColumn="0" w:oddVBand="0" w:evenVBand="0" w:oddHBand="1" w:evenHBand="0" w:firstRowFirstColumn="0" w:firstRowLastColumn="0" w:lastRowFirstColumn="0" w:lastRowLastColumn="0"/>
+            </w:pPr>
+            <w:r>
+              <w:rPr>
+                <w:color w:val="000000"/>
+                <w:szCs w:val="20"/>
+                <w:lang w:val="es-PE" w:eastAsia="es-PE"/>
+              </w:rPr>
+              <w:t>ID del ítem de configuración.</w:t>
+            </w:r>
+          </w:p>
+          <w:p>
+            <w:pPr>
+              <w:pStyle w:val="Prrafodelista"/>
+              <w:keepNext/>
+              <w:widowControl w:val="0"/>
+              <w:numPr>
+                <w:ilvl w:val="0"/>
+                <w:numId w:val="43"/>
+              </w:numPr>
+              <w:spacing w:after="0" w:line="240" w:lineRule="auto"/>
+              <w:cnfStyle w:val="000000100000" w:firstRow="0" w:lastRow="0" w:firstColumn="0" w:lastColumn="0" w:oddVBand="0" w:evenVBand="0" w:oddHBand="1" w:evenHBand="0" w:firstRowFirstColumn="0" w:firstRowLastColumn="0" w:lastRowFirstColumn="0" w:lastRowLastColumn="0"/>
+            </w:pPr>
+            <w:r>
+              <w:rPr>
+                <w:color w:val="000000"/>
+                <w:szCs w:val="20"/>
+                <w:lang w:val="es-PE" w:eastAsia="es-PE"/>
+              </w:rPr>
+              <w:t>Nombre del ítem.</w:t>
+            </w:r>
+          </w:p>
+          <w:p>
+            <w:pPr>
+              <w:pStyle w:val="Prrafodelista"/>
+              <w:keepNext/>
+              <w:widowControl w:val="0"/>
+              <w:numPr>
+                <w:ilvl w:val="0"/>
+                <w:numId w:val="43"/>
+              </w:numPr>
+              <w:spacing w:after="0" w:line="240" w:lineRule="auto"/>
+              <w:cnfStyle w:val="000000100000" w:firstRow="0" w:lastRow="0" w:firstColumn="0" w:lastColumn="0" w:oddVBand="0" w:evenVBand="0" w:oddHBand="1" w:evenHBand="0" w:firstRowFirstColumn="0" w:firstRowLastColumn="0" w:lastRowFirstColumn="0" w:lastRowLastColumn="0"/>
+            </w:pPr>
+            <w:r>
+              <w:rPr>
+                <w:color w:val="000000"/>
+                <w:szCs w:val="20"/>
+                <w:lang w:val="es-PE" w:eastAsia="es-PE"/>
+              </w:rPr>
+              <w:t>Descripción del ítem.</w:t>
+            </w:r>
+          </w:p>
+          <w:p>
+            <w:pPr>
+              <w:pStyle w:val="Prrafodelista"/>
+              <w:keepNext/>
+              <w:widowControl w:val="0"/>
+              <w:numPr>
+                <w:ilvl w:val="0"/>
+                <w:numId w:val="43"/>
+              </w:numPr>
+              <w:spacing w:after="0" w:line="240" w:lineRule="auto"/>
+              <w:cnfStyle w:val="000000100000" w:firstRow="0" w:lastRow="0" w:firstColumn="0" w:lastColumn="0" w:oddVBand="0" w:evenVBand="0" w:oddHBand="1" w:evenHBand="0" w:firstRowFirstColumn="0" w:firstRowLastColumn="0" w:lastRowFirstColumn="0" w:lastRowLastColumn="0"/>
+            </w:pPr>
+            <w:r>
+              <w:rPr>
+                <w:color w:val="000000"/>
+                <w:szCs w:val="20"/>
+                <w:lang w:val="es-PE" w:eastAsia="es-PE"/>
+              </w:rPr>
+              <w:t>Versión del ítem</w:t>
+            </w:r>
+          </w:p>
+          <w:p>
+            <w:pPr>
+              <w:pStyle w:val="Prrafodelista"/>
+              <w:keepNext/>
+              <w:widowControl w:val="0"/>
+              <w:numPr>
+                <w:ilvl w:val="0"/>
+                <w:numId w:val="43"/>
+              </w:numPr>
+              <w:spacing w:after="0" w:line="240" w:lineRule="auto"/>
+              <w:cnfStyle w:val="000000100000" w:firstRow="0" w:lastRow="0" w:firstColumn="0" w:lastColumn="0" w:oddVBand="0" w:evenVBand="0" w:oddHBand="1" w:evenHBand="0" w:firstRowFirstColumn="0" w:firstRowLastColumn="0" w:lastRowFirstColumn="0" w:lastRowLastColumn="0"/>
+            </w:pPr>
+            <w:r>
+              <w:rPr>
+                <w:color w:val="000000"/>
+                <w:szCs w:val="20"/>
+                <w:lang w:val="es-PE" w:eastAsia="es-PE"/>
+              </w:rPr>
+              <w:t>Estado actual del ítem.</w:t>
+            </w:r>
+          </w:p>
+          <w:p>
+            <w:pPr>
+              <w:pStyle w:val="Prrafodelista"/>
+              <w:keepNext/>
+              <w:widowControl w:val="0"/>
+              <w:numPr>
+                <w:ilvl w:val="0"/>
+                <w:numId w:val="43"/>
+              </w:numPr>
+              <w:spacing w:after="0" w:line="240" w:lineRule="auto"/>
+              <w:cnfStyle w:val="000000100000" w:firstRow="0" w:lastRow="0" w:firstColumn="0" w:lastColumn="0" w:oddVBand="0" w:evenVBand="0" w:oddHBand="1" w:evenHBand="0" w:firstRowFirstColumn="0" w:firstRowLastColumn="0" w:lastRowFirstColumn="0" w:lastRowLastColumn="0"/>
+            </w:pPr>
+            <w:r>
+              <w:rPr>
+                <w:color w:val="000000"/>
+                <w:szCs w:val="20"/>
+                <w:lang w:val="es-PE" w:eastAsia="es-PE"/>
+              </w:rPr>
+              <w:t>Nombre del</w:t>
+            </w:r>
+            <w:r>
+              <w:rPr>
+                <w:color w:val="000000"/>
+                <w:szCs w:val="20"/>
+                <w:lang w:val="es-PE" w:eastAsia="es-PE"/>
+              </w:rPr>
+              <w:t xml:space="preserve"> encargado del cambio.</w:t>
+            </w:r>
+          </w:p>
+        </w:tc>
+      </w:tr>
+    </w:tbl>
     <w:p>
       <w:pPr>
-        <w:spacing w:line="240" w:lineRule="auto"/>
-        <w:rPr>
-          <w:rFonts w:asciiTheme="minorHAnsi" w:hAnsiTheme="minorHAnsi" w:cstheme="minorHAnsi"/>
-        </w:rPr>
-      </w:pPr>
+        <w:pStyle w:val="titulo1"/>
+        <w:numPr>
+          <w:ilvl w:val="0"/>
+          <w:numId w:val="0"/>
+        </w:numPr>
+        <w:ind w:left="360" w:firstLine="709"/>
+      </w:pPr>
+    </w:p>
+    <w:p>
+      <w:pPr>
+        <w:pStyle w:val="titulo1"/>
+        <w:numPr>
+          <w:ilvl w:val="0"/>
+          <w:numId w:val="0"/>
+        </w:numPr>
+        <w:ind w:left="360" w:firstLine="709"/>
+      </w:pPr>
+    </w:p>
+    <w:p>
+      <w:pPr>
+        <w:pStyle w:val="titulo1"/>
+        <w:numPr>
+          <w:ilvl w:val="0"/>
+          <w:numId w:val="0"/>
+        </w:numPr>
+        <w:ind w:left="360" w:firstLine="709"/>
+        <w:rPr>
+          <w:rFonts w:hint="eastAsia"/>
+        </w:rPr>
+      </w:pPr>
+      <w:bookmarkStart w:id="26" w:name="_GoBack"/>
+      <w:bookmarkEnd w:id="26"/>
     </w:p>
     <w:p>
       <w:pPr>
@@ -20315,30 +21289,384 @@
         </w:rPr>
       </w:pPr>
       <w:r>
-        <w:t>4.</w:t>
-      </w:r>
-      <w:r>
-        <w:t>2</w:t>
-      </w:r>
-      <w:r>
-        <w:t xml:space="preserve"> </w:t>
-      </w:r>
-      <w:r>
-        <w:t>Reportes para el e</w:t>
-      </w:r>
-      <w:r>
-        <w:t xml:space="preserve">stado </w:t>
-      </w:r>
-      <w:r>
-        <w:t>d</w:t>
-      </w:r>
-      <w:r>
-        <w:t xml:space="preserve">el </w:t>
-      </w:r>
-      <w:r>
-        <w:t>jefe de proyecto</w:t>
+        <w:t>4.2 Reportes para el estado del jefe de proyecto</w:t>
       </w:r>
     </w:p>
+    <w:p>
+      <w:pPr>
+        <w:spacing w:line="240" w:lineRule="auto"/>
+        <w:rPr>
+          <w:rFonts w:asciiTheme="minorHAnsi" w:hAnsiTheme="minorHAnsi" w:cstheme="minorHAnsi"/>
+        </w:rPr>
+      </w:pPr>
+    </w:p>
+    <w:tbl>
+      <w:tblPr>
+        <w:tblStyle w:val="Tabladecuadrcula4-nfasis1"/>
+        <w:tblW w:w="0" w:type="auto"/>
+        <w:tblLook w:val="04A0" w:firstRow="1" w:lastRow="0" w:firstColumn="1" w:lastColumn="0" w:noHBand="0" w:noVBand="1"/>
+      </w:tblPr>
+      <w:tblGrid>
+        <w:gridCol w:w="1615"/>
+        <w:gridCol w:w="8438"/>
+      </w:tblGrid>
+      <w:tr>
+        <w:trPr>
+          <w:cnfStyle w:val="100000000000" w:firstRow="1" w:lastRow="0" w:firstColumn="0" w:lastColumn="0" w:oddVBand="0" w:evenVBand="0" w:oddHBand="0" w:evenHBand="0" w:firstRowFirstColumn="0" w:firstRowLastColumn="0" w:lastRowFirstColumn="0" w:lastRowLastColumn="0"/>
+        </w:trPr>
+        <w:tc>
+          <w:tcPr>
+            <w:cnfStyle w:val="001000000000" w:firstRow="0" w:lastRow="0" w:firstColumn="1" w:lastColumn="0" w:oddVBand="0" w:evenVBand="0" w:oddHBand="0" w:evenHBand="0" w:firstRowFirstColumn="0" w:firstRowLastColumn="0" w:lastRowFirstColumn="0" w:lastRowLastColumn="0"/>
+            <w:tcW w:w="1615" w:type="dxa"/>
+          </w:tcPr>
+          <w:p>
+            <w:pPr>
+              <w:spacing w:line="240" w:lineRule="auto"/>
+              <w:jc w:val="center"/>
+              <w:rPr>
+                <w:rFonts w:asciiTheme="minorHAnsi" w:hAnsiTheme="minorHAnsi" w:cstheme="minorHAnsi"/>
+              </w:rPr>
+            </w:pPr>
+            <w:r>
+              <w:rPr>
+                <w:rFonts w:asciiTheme="minorHAnsi" w:hAnsiTheme="minorHAnsi" w:cstheme="minorHAnsi"/>
+              </w:rPr>
+              <w:t>ID</w:t>
+            </w:r>
+          </w:p>
+        </w:tc>
+        <w:tc>
+          <w:tcPr>
+            <w:tcW w:w="8438" w:type="dxa"/>
+          </w:tcPr>
+          <w:p>
+            <w:pPr>
+              <w:spacing w:line="240" w:lineRule="auto"/>
+              <w:cnfStyle w:val="100000000000" w:firstRow="1" w:lastRow="0" w:firstColumn="0" w:lastColumn="0" w:oddVBand="0" w:evenVBand="0" w:oddHBand="0" w:evenHBand="0" w:firstRowFirstColumn="0" w:firstRowLastColumn="0" w:lastRowFirstColumn="0" w:lastRowLastColumn="0"/>
+              <w:rPr>
+                <w:rFonts w:asciiTheme="minorHAnsi" w:hAnsiTheme="minorHAnsi" w:cstheme="minorHAnsi"/>
+              </w:rPr>
+            </w:pPr>
+            <w:r>
+              <w:rPr>
+                <w:rFonts w:asciiTheme="minorHAnsi" w:hAnsiTheme="minorHAnsi" w:cstheme="minorHAnsi"/>
+              </w:rPr>
+              <w:t>REJP_001</w:t>
+            </w:r>
+          </w:p>
+        </w:tc>
+      </w:tr>
+      <w:tr>
+        <w:trPr>
+          <w:cnfStyle w:val="000000100000" w:firstRow="0" w:lastRow="0" w:firstColumn="0" w:lastColumn="0" w:oddVBand="0" w:evenVBand="0" w:oddHBand="1" w:evenHBand="0" w:firstRowFirstColumn="0" w:firstRowLastColumn="0" w:lastRowFirstColumn="0" w:lastRowLastColumn="0"/>
+        </w:trPr>
+        <w:tc>
+          <w:tcPr>
+            <w:cnfStyle w:val="001000000000" w:firstRow="0" w:lastRow="0" w:firstColumn="1" w:lastColumn="0" w:oddVBand="0" w:evenVBand="0" w:oddHBand="0" w:evenHBand="0" w:firstRowFirstColumn="0" w:firstRowLastColumn="0" w:lastRowFirstColumn="0" w:lastRowLastColumn="0"/>
+            <w:tcW w:w="1615" w:type="dxa"/>
+          </w:tcPr>
+          <w:p>
+            <w:pPr>
+              <w:spacing w:line="240" w:lineRule="auto"/>
+              <w:jc w:val="center"/>
+              <w:rPr>
+                <w:rFonts w:asciiTheme="minorHAnsi" w:hAnsiTheme="minorHAnsi" w:cstheme="minorHAnsi"/>
+              </w:rPr>
+            </w:pPr>
+            <w:r>
+              <w:rPr>
+                <w:rFonts w:asciiTheme="minorHAnsi" w:hAnsiTheme="minorHAnsi" w:cstheme="minorHAnsi"/>
+              </w:rPr>
+              <w:t>Autor</w:t>
+            </w:r>
+          </w:p>
+        </w:tc>
+        <w:tc>
+          <w:tcPr>
+            <w:tcW w:w="8438" w:type="dxa"/>
+          </w:tcPr>
+          <w:p>
+            <w:pPr>
+              <w:spacing w:line="240" w:lineRule="auto"/>
+              <w:cnfStyle w:val="000000100000" w:firstRow="0" w:lastRow="0" w:firstColumn="0" w:lastColumn="0" w:oddVBand="0" w:evenVBand="0" w:oddHBand="1" w:evenHBand="0" w:firstRowFirstColumn="0" w:firstRowLastColumn="0" w:lastRowFirstColumn="0" w:lastRowLastColumn="0"/>
+              <w:rPr>
+                <w:rFonts w:asciiTheme="minorHAnsi" w:hAnsiTheme="minorHAnsi" w:cstheme="minorHAnsi"/>
+              </w:rPr>
+            </w:pPr>
+            <w:r>
+              <w:rPr>
+                <w:rFonts w:asciiTheme="minorHAnsi" w:hAnsiTheme="minorHAnsi" w:cstheme="minorHAnsi"/>
+              </w:rPr>
+              <w:t>Angeles Rojas, Jorge Alexander</w:t>
+            </w:r>
+          </w:p>
+        </w:tc>
+      </w:tr>
+      <w:tr>
+        <w:tc>
+          <w:tcPr>
+            <w:cnfStyle w:val="001000000000" w:firstRow="0" w:lastRow="0" w:firstColumn="1" w:lastColumn="0" w:oddVBand="0" w:evenVBand="0" w:oddHBand="0" w:evenHBand="0" w:firstRowFirstColumn="0" w:firstRowLastColumn="0" w:lastRowFirstColumn="0" w:lastRowLastColumn="0"/>
+            <w:tcW w:w="1615" w:type="dxa"/>
+          </w:tcPr>
+          <w:p>
+            <w:pPr>
+              <w:spacing w:line="240" w:lineRule="auto"/>
+              <w:jc w:val="center"/>
+              <w:rPr>
+                <w:rFonts w:asciiTheme="minorHAnsi" w:hAnsiTheme="minorHAnsi" w:cstheme="minorHAnsi"/>
+              </w:rPr>
+            </w:pPr>
+            <w:r>
+              <w:rPr>
+                <w:rFonts w:asciiTheme="minorHAnsi" w:hAnsiTheme="minorHAnsi" w:cstheme="minorHAnsi"/>
+              </w:rPr>
+              <w:t>Título</w:t>
+            </w:r>
+          </w:p>
+        </w:tc>
+        <w:tc>
+          <w:tcPr>
+            <w:tcW w:w="8438" w:type="dxa"/>
+          </w:tcPr>
+          <w:p>
+            <w:pPr>
+              <w:spacing w:line="240" w:lineRule="auto"/>
+              <w:cnfStyle w:val="000000000000" w:firstRow="0" w:lastRow="0" w:firstColumn="0" w:lastColumn="0" w:oddVBand="0" w:evenVBand="0" w:oddHBand="0" w:evenHBand="0" w:firstRowFirstColumn="0" w:firstRowLastColumn="0" w:lastRowFirstColumn="0" w:lastRowLastColumn="0"/>
+              <w:rPr>
+                <w:rFonts w:asciiTheme="minorHAnsi" w:hAnsiTheme="minorHAnsi" w:cstheme="minorHAnsi"/>
+              </w:rPr>
+            </w:pPr>
+            <w:r>
+              <w:rPr>
+                <w:rFonts w:asciiTheme="minorHAnsi" w:hAnsiTheme="minorHAnsi" w:cstheme="minorHAnsi"/>
+              </w:rPr>
+              <w:t>Listado de solicitudes de cambio terminadas</w:t>
+            </w:r>
+          </w:p>
+        </w:tc>
+      </w:tr>
+      <w:tr>
+        <w:trPr>
+          <w:cnfStyle w:val="000000100000" w:firstRow="0" w:lastRow="0" w:firstColumn="0" w:lastColumn="0" w:oddVBand="0" w:evenVBand="0" w:oddHBand="1" w:evenHBand="0" w:firstRowFirstColumn="0" w:firstRowLastColumn="0" w:lastRowFirstColumn="0" w:lastRowLastColumn="0"/>
+        </w:trPr>
+        <w:tc>
+          <w:tcPr>
+            <w:cnfStyle w:val="001000000000" w:firstRow="0" w:lastRow="0" w:firstColumn="1" w:lastColumn="0" w:oddVBand="0" w:evenVBand="0" w:oddHBand="0" w:evenHBand="0" w:firstRowFirstColumn="0" w:firstRowLastColumn="0" w:lastRowFirstColumn="0" w:lastRowLastColumn="0"/>
+            <w:tcW w:w="1615" w:type="dxa"/>
+          </w:tcPr>
+          <w:p>
+            <w:pPr>
+              <w:spacing w:line="240" w:lineRule="auto"/>
+              <w:jc w:val="center"/>
+              <w:rPr>
+                <w:rFonts w:asciiTheme="minorHAnsi" w:hAnsiTheme="minorHAnsi" w:cstheme="minorHAnsi"/>
+              </w:rPr>
+            </w:pPr>
+            <w:r>
+              <w:rPr>
+                <w:rFonts w:asciiTheme="minorHAnsi" w:hAnsiTheme="minorHAnsi" w:cstheme="minorHAnsi"/>
+              </w:rPr>
+              <w:t>Propósito</w:t>
+            </w:r>
+          </w:p>
+        </w:tc>
+        <w:tc>
+          <w:tcPr>
+            <w:tcW w:w="8438" w:type="dxa"/>
+          </w:tcPr>
+          <w:p>
+            <w:pPr>
+              <w:spacing w:line="240" w:lineRule="auto"/>
+              <w:cnfStyle w:val="000000100000" w:firstRow="0" w:lastRow="0" w:firstColumn="0" w:lastColumn="0" w:oddVBand="0" w:evenVBand="0" w:oddHBand="1" w:evenHBand="0" w:firstRowFirstColumn="0" w:firstRowLastColumn="0" w:lastRowFirstColumn="0" w:lastRowLastColumn="0"/>
+              <w:rPr>
+                <w:rFonts w:asciiTheme="minorHAnsi" w:hAnsiTheme="minorHAnsi" w:cstheme="minorHAnsi"/>
+              </w:rPr>
+            </w:pPr>
+            <w:r>
+              <w:rPr>
+                <w:rFonts w:asciiTheme="minorHAnsi" w:hAnsiTheme="minorHAnsi" w:cstheme="minorHAnsi"/>
+              </w:rPr>
+              <w:t>Se mostrará una lista de solicitudes de cambio de un determinado proyecto para que el jefe de proyecto pueda saber que solicitudes de cambio fueron completadas y tenga una visión total de todos los cambios realizados.</w:t>
+            </w:r>
+          </w:p>
+        </w:tc>
+      </w:tr>
+      <w:tr>
+        <w:tc>
+          <w:tcPr>
+            <w:cnfStyle w:val="001000000000" w:firstRow="0" w:lastRow="0" w:firstColumn="1" w:lastColumn="0" w:oddVBand="0" w:evenVBand="0" w:oddHBand="0" w:evenHBand="0" w:firstRowFirstColumn="0" w:firstRowLastColumn="0" w:lastRowFirstColumn="0" w:lastRowLastColumn="0"/>
+            <w:tcW w:w="1615" w:type="dxa"/>
+          </w:tcPr>
+          <w:p>
+            <w:pPr>
+              <w:spacing w:line="240" w:lineRule="auto"/>
+              <w:jc w:val="center"/>
+              <w:rPr>
+                <w:rFonts w:asciiTheme="minorHAnsi" w:hAnsiTheme="minorHAnsi" w:cstheme="minorHAnsi"/>
+              </w:rPr>
+            </w:pPr>
+            <w:r>
+              <w:rPr>
+                <w:rFonts w:asciiTheme="minorHAnsi" w:hAnsiTheme="minorHAnsi" w:cstheme="minorHAnsi"/>
+              </w:rPr>
+              <w:t>Entradas</w:t>
+            </w:r>
+          </w:p>
+        </w:tc>
+        <w:tc>
+          <w:tcPr>
+            <w:tcW w:w="8438" w:type="dxa"/>
+          </w:tcPr>
+          <w:p>
+            <w:pPr>
+              <w:pStyle w:val="Prrafodelista"/>
+              <w:numPr>
+                <w:ilvl w:val="0"/>
+                <w:numId w:val="30"/>
+              </w:numPr>
+              <w:spacing w:line="240" w:lineRule="auto"/>
+              <w:cnfStyle w:val="000000000000" w:firstRow="0" w:lastRow="0" w:firstColumn="0" w:lastColumn="0" w:oddVBand="0" w:evenVBand="0" w:oddHBand="0" w:evenHBand="0" w:firstRowFirstColumn="0" w:firstRowLastColumn="0" w:lastRowFirstColumn="0" w:lastRowLastColumn="0"/>
+              <w:rPr>
+                <w:rFonts w:asciiTheme="minorHAnsi" w:hAnsiTheme="minorHAnsi" w:cstheme="minorHAnsi"/>
+              </w:rPr>
+            </w:pPr>
+            <w:r>
+              <w:rPr>
+                <w:rFonts w:asciiTheme="minorHAnsi" w:hAnsiTheme="minorHAnsi" w:cstheme="minorHAnsi"/>
+              </w:rPr>
+              <w:t>ID P</w:t>
+            </w:r>
+            <w:r>
+              <w:rPr>
+                <w:rFonts w:asciiTheme="minorHAnsi" w:hAnsiTheme="minorHAnsi" w:cstheme="minorHAnsi"/>
+              </w:rPr>
+              <w:t>royecto</w:t>
+            </w:r>
+          </w:p>
+          <w:p>
+            <w:pPr>
+              <w:spacing w:line="240" w:lineRule="auto"/>
+              <w:ind w:left="360"/>
+              <w:cnfStyle w:val="000000000000" w:firstRow="0" w:lastRow="0" w:firstColumn="0" w:lastColumn="0" w:oddVBand="0" w:evenVBand="0" w:oddHBand="0" w:evenHBand="0" w:firstRowFirstColumn="0" w:firstRowLastColumn="0" w:lastRowFirstColumn="0" w:lastRowLastColumn="0"/>
+              <w:rPr>
+                <w:rFonts w:asciiTheme="minorHAnsi" w:hAnsiTheme="minorHAnsi" w:cstheme="minorHAnsi"/>
+              </w:rPr>
+            </w:pPr>
+          </w:p>
+        </w:tc>
+      </w:tr>
+      <w:tr>
+        <w:trPr>
+          <w:cnfStyle w:val="000000100000" w:firstRow="0" w:lastRow="0" w:firstColumn="0" w:lastColumn="0" w:oddVBand="0" w:evenVBand="0" w:oddHBand="1" w:evenHBand="0" w:firstRowFirstColumn="0" w:firstRowLastColumn="0" w:lastRowFirstColumn="0" w:lastRowLastColumn="0"/>
+        </w:trPr>
+        <w:tc>
+          <w:tcPr>
+            <w:cnfStyle w:val="001000000000" w:firstRow="0" w:lastRow="0" w:firstColumn="1" w:lastColumn="0" w:oddVBand="0" w:evenVBand="0" w:oddHBand="0" w:evenHBand="0" w:firstRowFirstColumn="0" w:firstRowLastColumn="0" w:lastRowFirstColumn="0" w:lastRowLastColumn="0"/>
+            <w:tcW w:w="1615" w:type="dxa"/>
+          </w:tcPr>
+          <w:p>
+            <w:pPr>
+              <w:spacing w:line="240" w:lineRule="auto"/>
+              <w:jc w:val="center"/>
+              <w:rPr>
+                <w:rFonts w:asciiTheme="minorHAnsi" w:hAnsiTheme="minorHAnsi" w:cstheme="minorHAnsi"/>
+              </w:rPr>
+            </w:pPr>
+            <w:r>
+              <w:rPr>
+                <w:rFonts w:asciiTheme="minorHAnsi" w:hAnsiTheme="minorHAnsi" w:cstheme="minorHAnsi"/>
+              </w:rPr>
+              <w:t>Salidas</w:t>
+            </w:r>
+          </w:p>
+        </w:tc>
+        <w:tc>
+          <w:tcPr>
+            <w:tcW w:w="8438" w:type="dxa"/>
+          </w:tcPr>
+          <w:p>
+            <w:pPr>
+              <w:pStyle w:val="Prrafodelista"/>
+              <w:numPr>
+                <w:ilvl w:val="0"/>
+                <w:numId w:val="30"/>
+              </w:numPr>
+              <w:spacing w:line="240" w:lineRule="auto"/>
+              <w:cnfStyle w:val="000000100000" w:firstRow="0" w:lastRow="0" w:firstColumn="0" w:lastColumn="0" w:oddVBand="0" w:evenVBand="0" w:oddHBand="1" w:evenHBand="0" w:firstRowFirstColumn="0" w:firstRowLastColumn="0" w:lastRowFirstColumn="0" w:lastRowLastColumn="0"/>
+              <w:rPr>
+                <w:rFonts w:asciiTheme="minorHAnsi" w:hAnsiTheme="minorHAnsi" w:cstheme="minorHAnsi"/>
+              </w:rPr>
+            </w:pPr>
+            <w:r>
+              <w:rPr>
+                <w:rFonts w:asciiTheme="minorHAnsi" w:hAnsiTheme="minorHAnsi" w:cstheme="minorHAnsi"/>
+              </w:rPr>
+              <w:t>ID de la solicitud de cambio</w:t>
+            </w:r>
+          </w:p>
+          <w:p>
+            <w:pPr>
+              <w:pStyle w:val="Prrafodelista"/>
+              <w:numPr>
+                <w:ilvl w:val="0"/>
+                <w:numId w:val="30"/>
+              </w:numPr>
+              <w:spacing w:line="240" w:lineRule="auto"/>
+              <w:cnfStyle w:val="000000100000" w:firstRow="0" w:lastRow="0" w:firstColumn="0" w:lastColumn="0" w:oddVBand="0" w:evenVBand="0" w:oddHBand="1" w:evenHBand="0" w:firstRowFirstColumn="0" w:firstRowLastColumn="0" w:lastRowFirstColumn="0" w:lastRowLastColumn="0"/>
+              <w:rPr>
+                <w:rFonts w:asciiTheme="minorHAnsi" w:hAnsiTheme="minorHAnsi" w:cstheme="minorHAnsi"/>
+              </w:rPr>
+            </w:pPr>
+            <w:r>
+              <w:rPr>
+                <w:rFonts w:asciiTheme="minorHAnsi" w:hAnsiTheme="minorHAnsi" w:cstheme="minorHAnsi"/>
+              </w:rPr>
+              <w:t>Fecha de finalización</w:t>
+            </w:r>
+          </w:p>
+          <w:p>
+            <w:pPr>
+              <w:pStyle w:val="Prrafodelista"/>
+              <w:numPr>
+                <w:ilvl w:val="0"/>
+                <w:numId w:val="30"/>
+              </w:numPr>
+              <w:spacing w:line="240" w:lineRule="auto"/>
+              <w:cnfStyle w:val="000000100000" w:firstRow="0" w:lastRow="0" w:firstColumn="0" w:lastColumn="0" w:oddVBand="0" w:evenVBand="0" w:oddHBand="1" w:evenHBand="0" w:firstRowFirstColumn="0" w:firstRowLastColumn="0" w:lastRowFirstColumn="0" w:lastRowLastColumn="0"/>
+              <w:rPr>
+                <w:rFonts w:asciiTheme="minorHAnsi" w:hAnsiTheme="minorHAnsi" w:cstheme="minorHAnsi"/>
+              </w:rPr>
+            </w:pPr>
+            <w:r>
+              <w:rPr>
+                <w:rFonts w:asciiTheme="minorHAnsi" w:hAnsiTheme="minorHAnsi" w:cstheme="minorHAnsi"/>
+              </w:rPr>
+              <w:t>Autor</w:t>
+            </w:r>
+          </w:p>
+          <w:p>
+            <w:pPr>
+              <w:pStyle w:val="Prrafodelista"/>
+              <w:numPr>
+                <w:ilvl w:val="0"/>
+                <w:numId w:val="30"/>
+              </w:numPr>
+              <w:spacing w:line="240" w:lineRule="auto"/>
+              <w:cnfStyle w:val="000000100000" w:firstRow="0" w:lastRow="0" w:firstColumn="0" w:lastColumn="0" w:oddVBand="0" w:evenVBand="0" w:oddHBand="1" w:evenHBand="0" w:firstRowFirstColumn="0" w:firstRowLastColumn="0" w:lastRowFirstColumn="0" w:lastRowLastColumn="0"/>
+              <w:rPr>
+                <w:rFonts w:asciiTheme="minorHAnsi" w:hAnsiTheme="minorHAnsi" w:cstheme="minorHAnsi"/>
+              </w:rPr>
+            </w:pPr>
+            <w:r>
+              <w:rPr>
+                <w:rFonts w:asciiTheme="minorHAnsi" w:hAnsiTheme="minorHAnsi" w:cstheme="minorHAnsi"/>
+              </w:rPr>
+              <w:t>Descripción</w:t>
+            </w:r>
+          </w:p>
+        </w:tc>
+      </w:tr>
+    </w:tbl>
     <w:p>
       <w:pPr>
         <w:spacing w:line="240" w:lineRule="auto"/>
@@ -20368,18 +21696,513 @@
         </w:rPr>
       </w:pPr>
       <w:r>
-        <w:t>4.</w:t>
-      </w:r>
-      <w:r>
-        <w:t>3</w:t>
-      </w:r>
-      <w:r>
-        <w:t xml:space="preserve"> </w:t>
-      </w:r>
-      <w:r>
-        <w:t>Reportes para el estado del desarrollador</w:t>
+        <w:t>4.3 Reportes para el estado del desarrollador</w:t>
       </w:r>
     </w:p>
+    <w:p>
+      <w:pPr>
+        <w:spacing w:line="240" w:lineRule="auto"/>
+        <w:rPr>
+          <w:rFonts w:asciiTheme="minorHAnsi" w:hAnsiTheme="minorHAnsi" w:cstheme="minorHAnsi"/>
+        </w:rPr>
+      </w:pPr>
+    </w:p>
+    <w:tbl>
+      <w:tblPr>
+        <w:tblStyle w:val="Tabladecuadrcula4-nfasis4"/>
+        <w:tblW w:w="0" w:type="auto"/>
+        <w:tblLook w:val="04A0" w:firstRow="1" w:lastRow="0" w:firstColumn="1" w:lastColumn="0" w:noHBand="0" w:noVBand="1"/>
+      </w:tblPr>
+      <w:tblGrid>
+        <w:gridCol w:w="1615"/>
+        <w:gridCol w:w="8438"/>
+      </w:tblGrid>
+      <w:tr>
+        <w:trPr>
+          <w:cnfStyle w:val="100000000000" w:firstRow="1" w:lastRow="0" w:firstColumn="0" w:lastColumn="0" w:oddVBand="0" w:evenVBand="0" w:oddHBand="0" w:evenHBand="0" w:firstRowFirstColumn="0" w:firstRowLastColumn="0" w:lastRowFirstColumn="0" w:lastRowLastColumn="0"/>
+        </w:trPr>
+        <w:tc>
+          <w:tcPr>
+            <w:cnfStyle w:val="001000000000" w:firstRow="0" w:lastRow="0" w:firstColumn="1" w:lastColumn="0" w:oddVBand="0" w:evenVBand="0" w:oddHBand="0" w:evenHBand="0" w:firstRowFirstColumn="0" w:firstRowLastColumn="0" w:lastRowFirstColumn="0" w:lastRowLastColumn="0"/>
+            <w:tcW w:w="1615" w:type="dxa"/>
+          </w:tcPr>
+          <w:p>
+            <w:pPr>
+              <w:spacing w:line="240" w:lineRule="auto"/>
+              <w:jc w:val="center"/>
+              <w:rPr>
+                <w:rFonts w:asciiTheme="minorHAnsi" w:hAnsiTheme="minorHAnsi" w:cstheme="minorHAnsi"/>
+              </w:rPr>
+            </w:pPr>
+            <w:r>
+              <w:rPr>
+                <w:rFonts w:asciiTheme="minorHAnsi" w:hAnsiTheme="minorHAnsi" w:cstheme="minorHAnsi"/>
+              </w:rPr>
+              <w:t>ID</w:t>
+            </w:r>
+          </w:p>
+        </w:tc>
+        <w:tc>
+          <w:tcPr>
+            <w:tcW w:w="8438" w:type="dxa"/>
+          </w:tcPr>
+          <w:p>
+            <w:pPr>
+              <w:spacing w:line="240" w:lineRule="auto"/>
+              <w:cnfStyle w:val="100000000000" w:firstRow="1" w:lastRow="0" w:firstColumn="0" w:lastColumn="0" w:oddVBand="0" w:evenVBand="0" w:oddHBand="0" w:evenHBand="0" w:firstRowFirstColumn="0" w:firstRowLastColumn="0" w:lastRowFirstColumn="0" w:lastRowLastColumn="0"/>
+              <w:rPr>
+                <w:rFonts w:asciiTheme="minorHAnsi" w:hAnsiTheme="minorHAnsi" w:cstheme="minorHAnsi"/>
+              </w:rPr>
+            </w:pPr>
+            <w:r>
+              <w:rPr>
+                <w:rFonts w:asciiTheme="minorHAnsi" w:hAnsiTheme="minorHAnsi" w:cstheme="minorHAnsi"/>
+              </w:rPr>
+              <w:t>RED_001</w:t>
+            </w:r>
+          </w:p>
+        </w:tc>
+      </w:tr>
+      <w:tr>
+        <w:trPr>
+          <w:cnfStyle w:val="000000100000" w:firstRow="0" w:lastRow="0" w:firstColumn="0" w:lastColumn="0" w:oddVBand="0" w:evenVBand="0" w:oddHBand="1" w:evenHBand="0" w:firstRowFirstColumn="0" w:firstRowLastColumn="0" w:lastRowFirstColumn="0" w:lastRowLastColumn="0"/>
+        </w:trPr>
+        <w:tc>
+          <w:tcPr>
+            <w:cnfStyle w:val="001000000000" w:firstRow="0" w:lastRow="0" w:firstColumn="1" w:lastColumn="0" w:oddVBand="0" w:evenVBand="0" w:oddHBand="0" w:evenHBand="0" w:firstRowFirstColumn="0" w:firstRowLastColumn="0" w:lastRowFirstColumn="0" w:lastRowLastColumn="0"/>
+            <w:tcW w:w="1615" w:type="dxa"/>
+          </w:tcPr>
+          <w:p>
+            <w:pPr>
+              <w:spacing w:line="240" w:lineRule="auto"/>
+              <w:jc w:val="center"/>
+              <w:rPr>
+                <w:rFonts w:asciiTheme="minorHAnsi" w:hAnsiTheme="minorHAnsi" w:cstheme="minorHAnsi"/>
+              </w:rPr>
+            </w:pPr>
+            <w:r>
+              <w:rPr>
+                <w:rFonts w:asciiTheme="minorHAnsi" w:hAnsiTheme="minorHAnsi" w:cstheme="minorHAnsi"/>
+              </w:rPr>
+              <w:t>Autor</w:t>
+            </w:r>
+          </w:p>
+        </w:tc>
+        <w:tc>
+          <w:tcPr>
+            <w:tcW w:w="8438" w:type="dxa"/>
+          </w:tcPr>
+          <w:p>
+            <w:pPr>
+              <w:spacing w:line="240" w:lineRule="auto"/>
+              <w:cnfStyle w:val="000000100000" w:firstRow="0" w:lastRow="0" w:firstColumn="0" w:lastColumn="0" w:oddVBand="0" w:evenVBand="0" w:oddHBand="1" w:evenHBand="0" w:firstRowFirstColumn="0" w:firstRowLastColumn="0" w:lastRowFirstColumn="0" w:lastRowLastColumn="0"/>
+              <w:rPr>
+                <w:rFonts w:asciiTheme="minorHAnsi" w:hAnsiTheme="minorHAnsi" w:cstheme="minorHAnsi"/>
+              </w:rPr>
+            </w:pPr>
+            <w:r>
+              <w:rPr>
+                <w:rFonts w:asciiTheme="minorHAnsi" w:hAnsiTheme="minorHAnsi" w:cstheme="minorHAnsi"/>
+              </w:rPr>
+              <w:t>Angeles Rojas, Jorge Alexander</w:t>
+            </w:r>
+          </w:p>
+        </w:tc>
+      </w:tr>
+      <w:tr>
+        <w:tc>
+          <w:tcPr>
+            <w:cnfStyle w:val="001000000000" w:firstRow="0" w:lastRow="0" w:firstColumn="1" w:lastColumn="0" w:oddVBand="0" w:evenVBand="0" w:oddHBand="0" w:evenHBand="0" w:firstRowFirstColumn="0" w:firstRowLastColumn="0" w:lastRowFirstColumn="0" w:lastRowLastColumn="0"/>
+            <w:tcW w:w="1615" w:type="dxa"/>
+          </w:tcPr>
+          <w:p>
+            <w:pPr>
+              <w:spacing w:line="240" w:lineRule="auto"/>
+              <w:jc w:val="center"/>
+              <w:rPr>
+                <w:rFonts w:asciiTheme="minorHAnsi" w:hAnsiTheme="minorHAnsi" w:cstheme="minorHAnsi"/>
+              </w:rPr>
+            </w:pPr>
+            <w:r>
+              <w:rPr>
+                <w:rFonts w:asciiTheme="minorHAnsi" w:hAnsiTheme="minorHAnsi" w:cstheme="minorHAnsi"/>
+              </w:rPr>
+              <w:t>Título</w:t>
+            </w:r>
+          </w:p>
+        </w:tc>
+        <w:tc>
+          <w:tcPr>
+            <w:tcW w:w="8438" w:type="dxa"/>
+          </w:tcPr>
+          <w:p>
+            <w:pPr>
+              <w:spacing w:line="240" w:lineRule="auto"/>
+              <w:cnfStyle w:val="000000000000" w:firstRow="0" w:lastRow="0" w:firstColumn="0" w:lastColumn="0" w:oddVBand="0" w:evenVBand="0" w:oddHBand="0" w:evenHBand="0" w:firstRowFirstColumn="0" w:firstRowLastColumn="0" w:lastRowFirstColumn="0" w:lastRowLastColumn="0"/>
+              <w:rPr>
+                <w:rFonts w:asciiTheme="minorHAnsi" w:hAnsiTheme="minorHAnsi" w:cstheme="minorHAnsi"/>
+              </w:rPr>
+            </w:pPr>
+            <w:r>
+              <w:rPr>
+                <w:rFonts w:asciiTheme="minorHAnsi" w:hAnsiTheme="minorHAnsi" w:cstheme="minorHAnsi"/>
+              </w:rPr>
+              <w:t>Listado de ítems relacionados a un caso de uso</w:t>
+            </w:r>
+          </w:p>
+        </w:tc>
+      </w:tr>
+      <w:tr>
+        <w:trPr>
+          <w:cnfStyle w:val="000000100000" w:firstRow="0" w:lastRow="0" w:firstColumn="0" w:lastColumn="0" w:oddVBand="0" w:evenVBand="0" w:oddHBand="1" w:evenHBand="0" w:firstRowFirstColumn="0" w:firstRowLastColumn="0" w:lastRowFirstColumn="0" w:lastRowLastColumn="0"/>
+        </w:trPr>
+        <w:tc>
+          <w:tcPr>
+            <w:cnfStyle w:val="001000000000" w:firstRow="0" w:lastRow="0" w:firstColumn="1" w:lastColumn="0" w:oddVBand="0" w:evenVBand="0" w:oddHBand="0" w:evenHBand="0" w:firstRowFirstColumn="0" w:firstRowLastColumn="0" w:lastRowFirstColumn="0" w:lastRowLastColumn="0"/>
+            <w:tcW w:w="1615" w:type="dxa"/>
+          </w:tcPr>
+          <w:p>
+            <w:pPr>
+              <w:spacing w:line="240" w:lineRule="auto"/>
+              <w:jc w:val="center"/>
+              <w:rPr>
+                <w:rFonts w:asciiTheme="minorHAnsi" w:hAnsiTheme="minorHAnsi" w:cstheme="minorHAnsi"/>
+              </w:rPr>
+            </w:pPr>
+            <w:r>
+              <w:rPr>
+                <w:rFonts w:asciiTheme="minorHAnsi" w:hAnsiTheme="minorHAnsi" w:cstheme="minorHAnsi"/>
+              </w:rPr>
+              <w:t>Propósito</w:t>
+            </w:r>
+          </w:p>
+        </w:tc>
+        <w:tc>
+          <w:tcPr>
+            <w:tcW w:w="8438" w:type="dxa"/>
+          </w:tcPr>
+          <w:p>
+            <w:pPr>
+              <w:spacing w:line="240" w:lineRule="auto"/>
+              <w:cnfStyle w:val="000000100000" w:firstRow="0" w:lastRow="0" w:firstColumn="0" w:lastColumn="0" w:oddVBand="0" w:evenVBand="0" w:oddHBand="1" w:evenHBand="0" w:firstRowFirstColumn="0" w:firstRowLastColumn="0" w:lastRowFirstColumn="0" w:lastRowLastColumn="0"/>
+              <w:rPr>
+                <w:rFonts w:asciiTheme="minorHAnsi" w:hAnsiTheme="minorHAnsi" w:cstheme="minorHAnsi"/>
+              </w:rPr>
+            </w:pPr>
+            <w:r>
+              <w:rPr>
+                <w:rFonts w:asciiTheme="minorHAnsi" w:hAnsiTheme="minorHAnsi" w:cstheme="minorHAnsi"/>
+              </w:rPr>
+              <w:t>Se mostrará una lista de ítems de la configuración relacionados con un caso de uso para que el desarrollador pueda ver los ítems que se ven afectados por este caso de uso</w:t>
+            </w:r>
+          </w:p>
+        </w:tc>
+      </w:tr>
+      <w:tr>
+        <w:tc>
+          <w:tcPr>
+            <w:cnfStyle w:val="001000000000" w:firstRow="0" w:lastRow="0" w:firstColumn="1" w:lastColumn="0" w:oddVBand="0" w:evenVBand="0" w:oddHBand="0" w:evenHBand="0" w:firstRowFirstColumn="0" w:firstRowLastColumn="0" w:lastRowFirstColumn="0" w:lastRowLastColumn="0"/>
+            <w:tcW w:w="1615" w:type="dxa"/>
+          </w:tcPr>
+          <w:p>
+            <w:pPr>
+              <w:spacing w:line="240" w:lineRule="auto"/>
+              <w:jc w:val="center"/>
+              <w:rPr>
+                <w:rFonts w:asciiTheme="minorHAnsi" w:hAnsiTheme="minorHAnsi" w:cstheme="minorHAnsi"/>
+              </w:rPr>
+            </w:pPr>
+            <w:r>
+              <w:rPr>
+                <w:rFonts w:asciiTheme="minorHAnsi" w:hAnsiTheme="minorHAnsi" w:cstheme="minorHAnsi"/>
+              </w:rPr>
+              <w:t>Entradas</w:t>
+            </w:r>
+          </w:p>
+        </w:tc>
+        <w:tc>
+          <w:tcPr>
+            <w:tcW w:w="8438" w:type="dxa"/>
+          </w:tcPr>
+          <w:p>
+            <w:pPr>
+              <w:pStyle w:val="Prrafodelista"/>
+              <w:numPr>
+                <w:ilvl w:val="0"/>
+                <w:numId w:val="30"/>
+              </w:numPr>
+              <w:spacing w:line="240" w:lineRule="auto"/>
+              <w:cnfStyle w:val="000000000000" w:firstRow="0" w:lastRow="0" w:firstColumn="0" w:lastColumn="0" w:oddVBand="0" w:evenVBand="0" w:oddHBand="0" w:evenHBand="0" w:firstRowFirstColumn="0" w:firstRowLastColumn="0" w:lastRowFirstColumn="0" w:lastRowLastColumn="0"/>
+              <w:rPr>
+                <w:rFonts w:asciiTheme="minorHAnsi" w:hAnsiTheme="minorHAnsi" w:cstheme="minorHAnsi"/>
+              </w:rPr>
+            </w:pPr>
+            <w:r>
+              <w:rPr>
+                <w:rFonts w:asciiTheme="minorHAnsi" w:hAnsiTheme="minorHAnsi" w:cstheme="minorHAnsi"/>
+              </w:rPr>
+              <w:t>ID Proyecto</w:t>
+            </w:r>
+          </w:p>
+          <w:p>
+            <w:pPr>
+              <w:pStyle w:val="Prrafodelista"/>
+              <w:numPr>
+                <w:ilvl w:val="0"/>
+                <w:numId w:val="30"/>
+              </w:numPr>
+              <w:spacing w:line="240" w:lineRule="auto"/>
+              <w:cnfStyle w:val="000000000000" w:firstRow="0" w:lastRow="0" w:firstColumn="0" w:lastColumn="0" w:oddVBand="0" w:evenVBand="0" w:oddHBand="0" w:evenHBand="0" w:firstRowFirstColumn="0" w:firstRowLastColumn="0" w:lastRowFirstColumn="0" w:lastRowLastColumn="0"/>
+              <w:rPr>
+                <w:rFonts w:asciiTheme="minorHAnsi" w:hAnsiTheme="minorHAnsi" w:cstheme="minorHAnsi"/>
+              </w:rPr>
+            </w:pPr>
+            <w:r>
+              <w:rPr>
+                <w:rFonts w:asciiTheme="minorHAnsi" w:hAnsiTheme="minorHAnsi" w:cstheme="minorHAnsi"/>
+              </w:rPr>
+              <w:t>ID Caso de uso</w:t>
+            </w:r>
+          </w:p>
+          <w:p>
+            <w:pPr>
+              <w:spacing w:line="240" w:lineRule="auto"/>
+              <w:ind w:left="360"/>
+              <w:cnfStyle w:val="000000000000" w:firstRow="0" w:lastRow="0" w:firstColumn="0" w:lastColumn="0" w:oddVBand="0" w:evenVBand="0" w:oddHBand="0" w:evenHBand="0" w:firstRowFirstColumn="0" w:firstRowLastColumn="0" w:lastRowFirstColumn="0" w:lastRowLastColumn="0"/>
+              <w:rPr>
+                <w:rFonts w:asciiTheme="minorHAnsi" w:hAnsiTheme="minorHAnsi" w:cstheme="minorHAnsi"/>
+              </w:rPr>
+            </w:pPr>
+          </w:p>
+        </w:tc>
+      </w:tr>
+      <w:tr>
+        <w:trPr>
+          <w:cnfStyle w:val="000000100000" w:firstRow="0" w:lastRow="0" w:firstColumn="0" w:lastColumn="0" w:oddVBand="0" w:evenVBand="0" w:oddHBand="1" w:evenHBand="0" w:firstRowFirstColumn="0" w:firstRowLastColumn="0" w:lastRowFirstColumn="0" w:lastRowLastColumn="0"/>
+        </w:trPr>
+        <w:tc>
+          <w:tcPr>
+            <w:cnfStyle w:val="001000000000" w:firstRow="0" w:lastRow="0" w:firstColumn="1" w:lastColumn="0" w:oddVBand="0" w:evenVBand="0" w:oddHBand="0" w:evenHBand="0" w:firstRowFirstColumn="0" w:firstRowLastColumn="0" w:lastRowFirstColumn="0" w:lastRowLastColumn="0"/>
+            <w:tcW w:w="1615" w:type="dxa"/>
+          </w:tcPr>
+          <w:p>
+            <w:pPr>
+              <w:spacing w:line="240" w:lineRule="auto"/>
+              <w:jc w:val="center"/>
+              <w:rPr>
+                <w:rFonts w:asciiTheme="minorHAnsi" w:hAnsiTheme="minorHAnsi" w:cstheme="minorHAnsi"/>
+              </w:rPr>
+            </w:pPr>
+            <w:r>
+              <w:rPr>
+                <w:rFonts w:asciiTheme="minorHAnsi" w:hAnsiTheme="minorHAnsi" w:cstheme="minorHAnsi"/>
+              </w:rPr>
+              <w:lastRenderedPageBreak/>
+              <w:t>Salidas</w:t>
+            </w:r>
+          </w:p>
+        </w:tc>
+        <w:tc>
+          <w:tcPr>
+            <w:tcW w:w="8438" w:type="dxa"/>
+          </w:tcPr>
+          <w:p>
+            <w:pPr>
+              <w:pStyle w:val="Prrafodelista"/>
+              <w:keepNext/>
+              <w:widowControl w:val="0"/>
+              <w:numPr>
+                <w:ilvl w:val="0"/>
+                <w:numId w:val="46"/>
+              </w:numPr>
+              <w:spacing w:after="0" w:line="240" w:lineRule="auto"/>
+              <w:cnfStyle w:val="000000100000" w:firstRow="0" w:lastRow="0" w:firstColumn="0" w:lastColumn="0" w:oddVBand="0" w:evenVBand="0" w:oddHBand="1" w:evenHBand="0" w:firstRowFirstColumn="0" w:firstRowLastColumn="0" w:lastRowFirstColumn="0" w:lastRowLastColumn="0"/>
+              <w:rPr>
+                <w:rFonts w:asciiTheme="minorHAnsi" w:eastAsiaTheme="minorHAnsi" w:hAnsiTheme="minorHAnsi" w:cstheme="minorBidi"/>
+                <w:lang w:val="en-US" w:eastAsia="en-US" w:bidi="ar-SA"/>
+              </w:rPr>
+            </w:pPr>
+            <w:r>
+              <w:rPr>
+                <w:rFonts w:asciiTheme="minorHAnsi" w:eastAsiaTheme="minorHAnsi" w:hAnsiTheme="minorHAnsi" w:cstheme="minorBidi"/>
+                <w:lang w:val="en-US" w:eastAsia="en-US" w:bidi="ar-SA"/>
+              </w:rPr>
+              <w:t xml:space="preserve">ID del </w:t>
+            </w:r>
+            <w:proofErr w:type="spellStart"/>
+            <w:r>
+              <w:rPr>
+                <w:rFonts w:asciiTheme="minorHAnsi" w:eastAsiaTheme="minorHAnsi" w:hAnsiTheme="minorHAnsi" w:cstheme="minorBidi"/>
+                <w:lang w:val="en-US" w:eastAsia="en-US" w:bidi="ar-SA"/>
+              </w:rPr>
+              <w:t>ítem</w:t>
+            </w:r>
+            <w:proofErr w:type="spellEnd"/>
+            <w:r>
+              <w:rPr>
+                <w:rFonts w:asciiTheme="minorHAnsi" w:eastAsiaTheme="minorHAnsi" w:hAnsiTheme="minorHAnsi" w:cstheme="minorBidi"/>
+                <w:lang w:val="en-US" w:eastAsia="en-US" w:bidi="ar-SA"/>
+              </w:rPr>
+              <w:t xml:space="preserve"> de la </w:t>
+            </w:r>
+            <w:proofErr w:type="spellStart"/>
+            <w:r>
+              <w:rPr>
+                <w:rFonts w:asciiTheme="minorHAnsi" w:eastAsiaTheme="minorHAnsi" w:hAnsiTheme="minorHAnsi" w:cstheme="minorBidi"/>
+                <w:lang w:val="en-US" w:eastAsia="en-US" w:bidi="ar-SA"/>
+              </w:rPr>
+              <w:t>configuración</w:t>
+            </w:r>
+            <w:proofErr w:type="spellEnd"/>
+            <w:r>
+              <w:rPr>
+                <w:rFonts w:asciiTheme="minorHAnsi" w:eastAsiaTheme="minorHAnsi" w:hAnsiTheme="minorHAnsi" w:cstheme="minorBidi"/>
+                <w:lang w:val="en-US" w:eastAsia="en-US" w:bidi="ar-SA"/>
+              </w:rPr>
+              <w:t>.</w:t>
+            </w:r>
+          </w:p>
+          <w:p>
+            <w:pPr>
+              <w:pStyle w:val="Prrafodelista"/>
+              <w:keepNext/>
+              <w:widowControl w:val="0"/>
+              <w:numPr>
+                <w:ilvl w:val="0"/>
+                <w:numId w:val="46"/>
+              </w:numPr>
+              <w:spacing w:after="0" w:line="240" w:lineRule="auto"/>
+              <w:cnfStyle w:val="000000100000" w:firstRow="0" w:lastRow="0" w:firstColumn="0" w:lastColumn="0" w:oddVBand="0" w:evenVBand="0" w:oddHBand="1" w:evenHBand="0" w:firstRowFirstColumn="0" w:firstRowLastColumn="0" w:lastRowFirstColumn="0" w:lastRowLastColumn="0"/>
+              <w:rPr>
+                <w:rFonts w:asciiTheme="minorHAnsi" w:hAnsiTheme="minorHAnsi"/>
+              </w:rPr>
+            </w:pPr>
+            <w:r>
+              <w:rPr>
+                <w:rFonts w:asciiTheme="minorHAnsi" w:hAnsiTheme="minorHAnsi"/>
+                <w:color w:val="000000"/>
+                <w:lang w:eastAsia="es-PE"/>
+              </w:rPr>
+              <w:t>Nombre del ítem.</w:t>
+            </w:r>
+          </w:p>
+          <w:p>
+            <w:pPr>
+              <w:pStyle w:val="Prrafodelista"/>
+              <w:keepNext/>
+              <w:widowControl w:val="0"/>
+              <w:numPr>
+                <w:ilvl w:val="0"/>
+                <w:numId w:val="46"/>
+              </w:numPr>
+              <w:spacing w:after="0" w:line="240" w:lineRule="auto"/>
+              <w:cnfStyle w:val="000000100000" w:firstRow="0" w:lastRow="0" w:firstColumn="0" w:lastColumn="0" w:oddVBand="0" w:evenVBand="0" w:oddHBand="1" w:evenHBand="0" w:firstRowFirstColumn="0" w:firstRowLastColumn="0" w:lastRowFirstColumn="0" w:lastRowLastColumn="0"/>
+              <w:rPr>
+                <w:rFonts w:asciiTheme="minorHAnsi" w:hAnsiTheme="minorHAnsi"/>
+                <w:lang w:val="en-US" w:eastAsia="en-US"/>
+              </w:rPr>
+            </w:pPr>
+            <w:r>
+              <w:rPr>
+                <w:rFonts w:asciiTheme="minorHAnsi" w:hAnsiTheme="minorHAnsi"/>
+                <w:color w:val="000000"/>
+                <w:lang w:eastAsia="es-PE"/>
+              </w:rPr>
+              <w:t>Descripción del ítem.</w:t>
+            </w:r>
+          </w:p>
+          <w:p>
+            <w:pPr>
+              <w:pStyle w:val="Prrafodelista"/>
+              <w:keepNext/>
+              <w:widowControl w:val="0"/>
+              <w:numPr>
+                <w:ilvl w:val="0"/>
+                <w:numId w:val="46"/>
+              </w:numPr>
+              <w:spacing w:after="0" w:line="240" w:lineRule="auto"/>
+              <w:cnfStyle w:val="000000100000" w:firstRow="0" w:lastRow="0" w:firstColumn="0" w:lastColumn="0" w:oddVBand="0" w:evenVBand="0" w:oddHBand="1" w:evenHBand="0" w:firstRowFirstColumn="0" w:firstRowLastColumn="0" w:lastRowFirstColumn="0" w:lastRowLastColumn="0"/>
+              <w:rPr>
+                <w:rFonts w:asciiTheme="minorHAnsi" w:hAnsiTheme="minorHAnsi"/>
+              </w:rPr>
+            </w:pPr>
+            <w:r>
+              <w:rPr>
+                <w:rFonts w:asciiTheme="minorHAnsi" w:hAnsiTheme="minorHAnsi"/>
+                <w:color w:val="000000"/>
+                <w:lang w:eastAsia="es-PE"/>
+              </w:rPr>
+              <w:t>Versión del ítem</w:t>
+            </w:r>
+          </w:p>
+          <w:p>
+            <w:pPr>
+              <w:pStyle w:val="Prrafodelista"/>
+              <w:keepNext/>
+              <w:widowControl w:val="0"/>
+              <w:numPr>
+                <w:ilvl w:val="0"/>
+                <w:numId w:val="46"/>
+              </w:numPr>
+              <w:spacing w:after="0" w:line="240" w:lineRule="auto"/>
+              <w:cnfStyle w:val="000000100000" w:firstRow="0" w:lastRow="0" w:firstColumn="0" w:lastColumn="0" w:oddVBand="0" w:evenVBand="0" w:oddHBand="1" w:evenHBand="0" w:firstRowFirstColumn="0" w:firstRowLastColumn="0" w:lastRowFirstColumn="0" w:lastRowLastColumn="0"/>
+              <w:rPr>
+                <w:rFonts w:asciiTheme="minorHAnsi" w:hAnsiTheme="minorHAnsi"/>
+              </w:rPr>
+            </w:pPr>
+            <w:r>
+              <w:rPr>
+                <w:rFonts w:asciiTheme="minorHAnsi" w:hAnsiTheme="minorHAnsi"/>
+                <w:color w:val="000000"/>
+                <w:lang w:eastAsia="es-PE"/>
+              </w:rPr>
+              <w:t>Estado actual del ítem.</w:t>
+            </w:r>
+          </w:p>
+          <w:p>
+            <w:pPr>
+              <w:pStyle w:val="Prrafodelista"/>
+              <w:keepNext/>
+              <w:widowControl w:val="0"/>
+              <w:numPr>
+                <w:ilvl w:val="0"/>
+                <w:numId w:val="46"/>
+              </w:numPr>
+              <w:spacing w:after="0" w:line="240" w:lineRule="auto"/>
+              <w:cnfStyle w:val="000000100000" w:firstRow="0" w:lastRow="0" w:firstColumn="0" w:lastColumn="0" w:oddVBand="0" w:evenVBand="0" w:oddHBand="1" w:evenHBand="0" w:firstRowFirstColumn="0" w:firstRowLastColumn="0" w:lastRowFirstColumn="0" w:lastRowLastColumn="0"/>
+              <w:rPr>
+                <w:rFonts w:asciiTheme="minorHAnsi" w:eastAsiaTheme="minorHAnsi" w:hAnsiTheme="minorHAnsi" w:cstheme="minorBidi"/>
+                <w:lang w:val="en-US" w:eastAsia="en-US" w:bidi="ar-SA"/>
+              </w:rPr>
+            </w:pPr>
+            <w:r>
+              <w:rPr>
+                <w:rFonts w:asciiTheme="minorHAnsi" w:hAnsiTheme="minorHAnsi"/>
+                <w:color w:val="000000"/>
+                <w:lang w:eastAsia="es-PE"/>
+              </w:rPr>
+              <w:t>Nombre del encargado del cambio.</w:t>
+            </w:r>
+          </w:p>
+          <w:p>
+            <w:pPr>
+              <w:pStyle w:val="Prrafodelista"/>
+              <w:keepNext/>
+              <w:widowControl w:val="0"/>
+              <w:spacing w:after="0" w:line="240" w:lineRule="auto"/>
+              <w:ind w:left="435"/>
+              <w:cnfStyle w:val="000000100000" w:firstRow="0" w:lastRow="0" w:firstColumn="0" w:lastColumn="0" w:oddVBand="0" w:evenVBand="0" w:oddHBand="1" w:evenHBand="0" w:firstRowFirstColumn="0" w:firstRowLastColumn="0" w:lastRowFirstColumn="0" w:lastRowLastColumn="0"/>
+              <w:rPr>
+                <w:rFonts w:asciiTheme="minorHAnsi" w:eastAsiaTheme="minorHAnsi" w:hAnsiTheme="minorHAnsi" w:cstheme="minorBidi"/>
+                <w:sz w:val="22"/>
+                <w:szCs w:val="22"/>
+                <w:lang w:val="en-US" w:eastAsia="en-US" w:bidi="ar-SA"/>
+              </w:rPr>
+            </w:pPr>
+          </w:p>
+        </w:tc>
+      </w:tr>
+    </w:tbl>
     <w:p>
       <w:pPr>
         <w:spacing w:line="240" w:lineRule="auto"/>
@@ -20418,12 +22241,29 @@
     </w:p>
     <w:p>
       <w:pPr>
+        <w:pStyle w:val="Prrafodelista"/>
+        <w:ind w:left="432"/>
+        <w:jc w:val="both"/>
+        <w:rPr>
+          <w:rFonts w:asciiTheme="minorHAnsi" w:hAnsiTheme="minorHAnsi" w:cs="Arial"/>
+        </w:rPr>
+      </w:pPr>
+      <w:r>
+        <w:rPr>
+          <w:rFonts w:asciiTheme="minorHAnsi" w:hAnsiTheme="minorHAnsi" w:cs="Arial"/>
+        </w:rPr>
+        <w:t xml:space="preserve">Las auditorías a la gestión de la configuración permiten confirmar que los elementos de configuración son completos, consistentes y precisos. Son realizadas durante las etapas de desarrollo del software hasta la de mantenimientos para demostrar que los planes, procesos y sistemas se están utilizando y son adecuados, así como identificar oportunidades de mejora. </w:t>
+      </w:r>
+    </w:p>
+    <w:p>
+      <w:pPr>
+        <w:tabs>
+          <w:tab w:val="left" w:pos="2154"/>
+        </w:tabs>
         <w:rPr>
           <w:lang w:val="es-ES" w:eastAsia="es-AR"/>
         </w:rPr>
       </w:pPr>
-      <w:bookmarkStart w:id="26" w:name="_GoBack"/>
-      <w:bookmarkEnd w:id="26"/>
     </w:p>
     <w:p>
       <w:pPr>
@@ -20438,12 +22278,660 @@
         </w:rPr>
       </w:pPr>
       <w:r>
-        <w:t>5</w:t>
-      </w:r>
-      <w:r>
-        <w:t>.1 Reportes de auditoría</w:t>
+        <w:t>5.1 Reportes de auditoría</w:t>
       </w:r>
     </w:p>
+    <w:p>
+      <w:pPr>
+        <w:spacing w:line="240" w:lineRule="auto"/>
+        <w:rPr>
+          <w:rFonts w:asciiTheme="minorHAnsi" w:hAnsiTheme="minorHAnsi" w:cstheme="minorHAnsi"/>
+        </w:rPr>
+      </w:pPr>
+    </w:p>
+    <w:tbl>
+      <w:tblPr>
+        <w:tblStyle w:val="Tabladecuadrcula4-nfasis4"/>
+        <w:tblW w:w="0" w:type="auto"/>
+        <w:tblLook w:val="04A0" w:firstRow="1" w:lastRow="0" w:firstColumn="1" w:lastColumn="0" w:noHBand="0" w:noVBand="1"/>
+      </w:tblPr>
+      <w:tblGrid>
+        <w:gridCol w:w="1615"/>
+        <w:gridCol w:w="8438"/>
+      </w:tblGrid>
+      <w:tr>
+        <w:trPr>
+          <w:cnfStyle w:val="100000000000" w:firstRow="1" w:lastRow="0" w:firstColumn="0" w:lastColumn="0" w:oddVBand="0" w:evenVBand="0" w:oddHBand="0" w:evenHBand="0" w:firstRowFirstColumn="0" w:firstRowLastColumn="0" w:lastRowFirstColumn="0" w:lastRowLastColumn="0"/>
+        </w:trPr>
+        <w:tc>
+          <w:tcPr>
+            <w:cnfStyle w:val="001000000000" w:firstRow="0" w:lastRow="0" w:firstColumn="1" w:lastColumn="0" w:oddVBand="0" w:evenVBand="0" w:oddHBand="0" w:evenHBand="0" w:firstRowFirstColumn="0" w:firstRowLastColumn="0" w:lastRowFirstColumn="0" w:lastRowLastColumn="0"/>
+            <w:tcW w:w="1615" w:type="dxa"/>
+          </w:tcPr>
+          <w:p>
+            <w:pPr>
+              <w:spacing w:line="240" w:lineRule="auto"/>
+              <w:jc w:val="center"/>
+              <w:rPr>
+                <w:rFonts w:asciiTheme="minorHAnsi" w:hAnsiTheme="minorHAnsi" w:cstheme="minorHAnsi"/>
+              </w:rPr>
+            </w:pPr>
+            <w:r>
+              <w:rPr>
+                <w:rFonts w:asciiTheme="minorHAnsi" w:hAnsiTheme="minorHAnsi" w:cstheme="minorHAnsi"/>
+              </w:rPr>
+              <w:t>ID</w:t>
+            </w:r>
+          </w:p>
+        </w:tc>
+        <w:tc>
+          <w:tcPr>
+            <w:tcW w:w="8438" w:type="dxa"/>
+          </w:tcPr>
+          <w:p>
+            <w:pPr>
+              <w:spacing w:line="240" w:lineRule="auto"/>
+              <w:cnfStyle w:val="100000000000" w:firstRow="1" w:lastRow="0" w:firstColumn="0" w:lastColumn="0" w:oddVBand="0" w:evenVBand="0" w:oddHBand="0" w:evenHBand="0" w:firstRowFirstColumn="0" w:firstRowLastColumn="0" w:lastRowFirstColumn="0" w:lastRowLastColumn="0"/>
+              <w:rPr>
+                <w:rFonts w:asciiTheme="minorHAnsi" w:hAnsiTheme="minorHAnsi" w:cstheme="minorHAnsi"/>
+              </w:rPr>
+            </w:pPr>
+            <w:r>
+              <w:rPr>
+                <w:rFonts w:asciiTheme="minorHAnsi" w:hAnsiTheme="minorHAnsi" w:cstheme="minorHAnsi"/>
+              </w:rPr>
+              <w:t>RED_001</w:t>
+            </w:r>
+          </w:p>
+        </w:tc>
+      </w:tr>
+      <w:tr>
+        <w:trPr>
+          <w:cnfStyle w:val="000000100000" w:firstRow="0" w:lastRow="0" w:firstColumn="0" w:lastColumn="0" w:oddVBand="0" w:evenVBand="0" w:oddHBand="1" w:evenHBand="0" w:firstRowFirstColumn="0" w:firstRowLastColumn="0" w:lastRowFirstColumn="0" w:lastRowLastColumn="0"/>
+        </w:trPr>
+        <w:tc>
+          <w:tcPr>
+            <w:cnfStyle w:val="001000000000" w:firstRow="0" w:lastRow="0" w:firstColumn="1" w:lastColumn="0" w:oddVBand="0" w:evenVBand="0" w:oddHBand="0" w:evenHBand="0" w:firstRowFirstColumn="0" w:firstRowLastColumn="0" w:lastRowFirstColumn="0" w:lastRowLastColumn="0"/>
+            <w:tcW w:w="1615" w:type="dxa"/>
+          </w:tcPr>
+          <w:p>
+            <w:pPr>
+              <w:spacing w:line="240" w:lineRule="auto"/>
+              <w:jc w:val="center"/>
+              <w:rPr>
+                <w:rFonts w:asciiTheme="minorHAnsi" w:hAnsiTheme="minorHAnsi" w:cstheme="minorHAnsi"/>
+              </w:rPr>
+            </w:pPr>
+            <w:r>
+              <w:rPr>
+                <w:rFonts w:asciiTheme="minorHAnsi" w:hAnsiTheme="minorHAnsi" w:cstheme="minorHAnsi"/>
+              </w:rPr>
+              <w:t>Autor</w:t>
+            </w:r>
+          </w:p>
+        </w:tc>
+        <w:tc>
+          <w:tcPr>
+            <w:tcW w:w="8438" w:type="dxa"/>
+          </w:tcPr>
+          <w:p>
+            <w:pPr>
+              <w:spacing w:line="240" w:lineRule="auto"/>
+              <w:cnfStyle w:val="000000100000" w:firstRow="0" w:lastRow="0" w:firstColumn="0" w:lastColumn="0" w:oddVBand="0" w:evenVBand="0" w:oddHBand="1" w:evenHBand="0" w:firstRowFirstColumn="0" w:firstRowLastColumn="0" w:lastRowFirstColumn="0" w:lastRowLastColumn="0"/>
+              <w:rPr>
+                <w:rFonts w:asciiTheme="minorHAnsi" w:hAnsiTheme="minorHAnsi" w:cstheme="minorHAnsi"/>
+              </w:rPr>
+            </w:pPr>
+            <w:r>
+              <w:rPr>
+                <w:rFonts w:asciiTheme="minorHAnsi" w:hAnsiTheme="minorHAnsi" w:cstheme="minorHAnsi"/>
+              </w:rPr>
+              <w:t>Angeles Rojas, Jorge Alexander</w:t>
+            </w:r>
+          </w:p>
+        </w:tc>
+      </w:tr>
+      <w:tr>
+        <w:tc>
+          <w:tcPr>
+            <w:cnfStyle w:val="001000000000" w:firstRow="0" w:lastRow="0" w:firstColumn="1" w:lastColumn="0" w:oddVBand="0" w:evenVBand="0" w:oddHBand="0" w:evenHBand="0" w:firstRowFirstColumn="0" w:firstRowLastColumn="0" w:lastRowFirstColumn="0" w:lastRowLastColumn="0"/>
+            <w:tcW w:w="1615" w:type="dxa"/>
+          </w:tcPr>
+          <w:p>
+            <w:pPr>
+              <w:spacing w:line="240" w:lineRule="auto"/>
+              <w:jc w:val="center"/>
+              <w:rPr>
+                <w:rFonts w:asciiTheme="minorHAnsi" w:hAnsiTheme="minorHAnsi" w:cstheme="minorHAnsi"/>
+              </w:rPr>
+            </w:pPr>
+            <w:r>
+              <w:rPr>
+                <w:rFonts w:asciiTheme="minorHAnsi" w:hAnsiTheme="minorHAnsi" w:cstheme="minorHAnsi"/>
+              </w:rPr>
+              <w:t>Tipo de Reporte</w:t>
+            </w:r>
+          </w:p>
+        </w:tc>
+        <w:tc>
+          <w:tcPr>
+            <w:tcW w:w="8438" w:type="dxa"/>
+          </w:tcPr>
+          <w:p>
+            <w:pPr>
+              <w:spacing w:line="240" w:lineRule="auto"/>
+              <w:cnfStyle w:val="000000000000" w:firstRow="0" w:lastRow="0" w:firstColumn="0" w:lastColumn="0" w:oddVBand="0" w:evenVBand="0" w:oddHBand="0" w:evenHBand="0" w:firstRowFirstColumn="0" w:firstRowLastColumn="0" w:lastRowFirstColumn="0" w:lastRowLastColumn="0"/>
+              <w:rPr>
+                <w:rFonts w:asciiTheme="minorHAnsi" w:hAnsiTheme="minorHAnsi" w:cstheme="minorHAnsi"/>
+              </w:rPr>
+            </w:pPr>
+            <w:r>
+              <w:rPr>
+                <w:rFonts w:asciiTheme="minorHAnsi" w:hAnsiTheme="minorHAnsi" w:cstheme="minorHAnsi"/>
+              </w:rPr>
+              <w:t>Auditoría de la configuración</w:t>
+            </w:r>
+          </w:p>
+        </w:tc>
+      </w:tr>
+      <w:tr>
+        <w:trPr>
+          <w:cnfStyle w:val="000000100000" w:firstRow="0" w:lastRow="0" w:firstColumn="0" w:lastColumn="0" w:oddVBand="0" w:evenVBand="0" w:oddHBand="1" w:evenHBand="0" w:firstRowFirstColumn="0" w:firstRowLastColumn="0" w:lastRowFirstColumn="0" w:lastRowLastColumn="0"/>
+        </w:trPr>
+        <w:tc>
+          <w:tcPr>
+            <w:cnfStyle w:val="001000000000" w:firstRow="0" w:lastRow="0" w:firstColumn="1" w:lastColumn="0" w:oddVBand="0" w:evenVBand="0" w:oddHBand="0" w:evenHBand="0" w:firstRowFirstColumn="0" w:firstRowLastColumn="0" w:lastRowFirstColumn="0" w:lastRowLastColumn="0"/>
+            <w:tcW w:w="1615" w:type="dxa"/>
+          </w:tcPr>
+          <w:p>
+            <w:pPr>
+              <w:spacing w:line="240" w:lineRule="auto"/>
+              <w:jc w:val="center"/>
+              <w:rPr>
+                <w:rFonts w:asciiTheme="minorHAnsi" w:hAnsiTheme="minorHAnsi" w:cstheme="minorHAnsi"/>
+              </w:rPr>
+            </w:pPr>
+            <w:r>
+              <w:rPr>
+                <w:rFonts w:asciiTheme="minorHAnsi" w:hAnsiTheme="minorHAnsi" w:cstheme="minorHAnsi"/>
+              </w:rPr>
+              <w:t>Título</w:t>
+            </w:r>
+          </w:p>
+        </w:tc>
+        <w:tc>
+          <w:tcPr>
+            <w:tcW w:w="8438" w:type="dxa"/>
+          </w:tcPr>
+          <w:p>
+            <w:pPr>
+              <w:spacing w:line="240" w:lineRule="auto"/>
+              <w:cnfStyle w:val="000000100000" w:firstRow="0" w:lastRow="0" w:firstColumn="0" w:lastColumn="0" w:oddVBand="0" w:evenVBand="0" w:oddHBand="1" w:evenHBand="0" w:firstRowFirstColumn="0" w:firstRowLastColumn="0" w:lastRowFirstColumn="0" w:lastRowLastColumn="0"/>
+              <w:rPr>
+                <w:rFonts w:asciiTheme="minorHAnsi" w:hAnsiTheme="minorHAnsi" w:cstheme="minorHAnsi"/>
+              </w:rPr>
+            </w:pPr>
+            <w:r>
+              <w:rPr>
+                <w:rFonts w:asciiTheme="minorHAnsi" w:hAnsiTheme="minorHAnsi" w:cstheme="minorHAnsi"/>
+              </w:rPr>
+              <w:t>Listado de las solicitudes de cambio</w:t>
+            </w:r>
+          </w:p>
+        </w:tc>
+      </w:tr>
+      <w:tr>
+        <w:tc>
+          <w:tcPr>
+            <w:cnfStyle w:val="001000000000" w:firstRow="0" w:lastRow="0" w:firstColumn="1" w:lastColumn="0" w:oddVBand="0" w:evenVBand="0" w:oddHBand="0" w:evenHBand="0" w:firstRowFirstColumn="0" w:firstRowLastColumn="0" w:lastRowFirstColumn="0" w:lastRowLastColumn="0"/>
+            <w:tcW w:w="1615" w:type="dxa"/>
+          </w:tcPr>
+          <w:p>
+            <w:pPr>
+              <w:spacing w:line="240" w:lineRule="auto"/>
+              <w:jc w:val="center"/>
+              <w:rPr>
+                <w:rFonts w:asciiTheme="minorHAnsi" w:hAnsiTheme="minorHAnsi" w:cstheme="minorHAnsi"/>
+              </w:rPr>
+            </w:pPr>
+            <w:r>
+              <w:rPr>
+                <w:rFonts w:asciiTheme="minorHAnsi" w:hAnsiTheme="minorHAnsi" w:cstheme="minorHAnsi"/>
+              </w:rPr>
+              <w:t>Propósito</w:t>
+            </w:r>
+          </w:p>
+        </w:tc>
+        <w:tc>
+          <w:tcPr>
+            <w:tcW w:w="8438" w:type="dxa"/>
+          </w:tcPr>
+          <w:p>
+            <w:pPr>
+              <w:spacing w:line="240" w:lineRule="auto"/>
+              <w:cnfStyle w:val="000000000000" w:firstRow="0" w:lastRow="0" w:firstColumn="0" w:lastColumn="0" w:oddVBand="0" w:evenVBand="0" w:oddHBand="0" w:evenHBand="0" w:firstRowFirstColumn="0" w:firstRowLastColumn="0" w:lastRowFirstColumn="0" w:lastRowLastColumn="0"/>
+              <w:rPr>
+                <w:rFonts w:asciiTheme="minorHAnsi" w:hAnsiTheme="minorHAnsi" w:cstheme="minorHAnsi"/>
+              </w:rPr>
+            </w:pPr>
+            <w:r>
+              <w:rPr>
+                <w:rFonts w:asciiTheme="minorHAnsi" w:hAnsiTheme="minorHAnsi" w:cstheme="minorHAnsi"/>
+              </w:rPr>
+              <w:t xml:space="preserve">Se mostrará una lista de las solicitudes de cambio </w:t>
+            </w:r>
+          </w:p>
+        </w:tc>
+      </w:tr>
+      <w:tr>
+        <w:trPr>
+          <w:cnfStyle w:val="000000100000" w:firstRow="0" w:lastRow="0" w:firstColumn="0" w:lastColumn="0" w:oddVBand="0" w:evenVBand="0" w:oddHBand="1" w:evenHBand="0" w:firstRowFirstColumn="0" w:firstRowLastColumn="0" w:lastRowFirstColumn="0" w:lastRowLastColumn="0"/>
+        </w:trPr>
+        <w:tc>
+          <w:tcPr>
+            <w:cnfStyle w:val="001000000000" w:firstRow="0" w:lastRow="0" w:firstColumn="1" w:lastColumn="0" w:oddVBand="0" w:evenVBand="0" w:oddHBand="0" w:evenHBand="0" w:firstRowFirstColumn="0" w:firstRowLastColumn="0" w:lastRowFirstColumn="0" w:lastRowLastColumn="0"/>
+            <w:tcW w:w="1615" w:type="dxa"/>
+          </w:tcPr>
+          <w:p>
+            <w:pPr>
+              <w:spacing w:line="240" w:lineRule="auto"/>
+              <w:jc w:val="center"/>
+              <w:rPr>
+                <w:rFonts w:asciiTheme="minorHAnsi" w:hAnsiTheme="minorHAnsi" w:cstheme="minorHAnsi"/>
+              </w:rPr>
+            </w:pPr>
+            <w:r>
+              <w:rPr>
+                <w:rFonts w:asciiTheme="minorHAnsi" w:hAnsiTheme="minorHAnsi" w:cstheme="minorHAnsi"/>
+              </w:rPr>
+              <w:t>Entradas</w:t>
+            </w:r>
+          </w:p>
+        </w:tc>
+        <w:tc>
+          <w:tcPr>
+            <w:tcW w:w="8438" w:type="dxa"/>
+          </w:tcPr>
+          <w:p>
+            <w:pPr>
+              <w:pStyle w:val="Prrafodelista"/>
+              <w:numPr>
+                <w:ilvl w:val="0"/>
+                <w:numId w:val="30"/>
+              </w:numPr>
+              <w:spacing w:line="240" w:lineRule="auto"/>
+              <w:cnfStyle w:val="000000100000" w:firstRow="0" w:lastRow="0" w:firstColumn="0" w:lastColumn="0" w:oddVBand="0" w:evenVBand="0" w:oddHBand="1" w:evenHBand="0" w:firstRowFirstColumn="0" w:firstRowLastColumn="0" w:lastRowFirstColumn="0" w:lastRowLastColumn="0"/>
+              <w:rPr>
+                <w:rFonts w:asciiTheme="minorHAnsi" w:hAnsiTheme="minorHAnsi" w:cstheme="minorHAnsi"/>
+              </w:rPr>
+            </w:pPr>
+            <w:r>
+              <w:rPr>
+                <w:rFonts w:asciiTheme="minorHAnsi" w:hAnsiTheme="minorHAnsi" w:cstheme="minorHAnsi"/>
+              </w:rPr>
+              <w:t>ID Proyecto</w:t>
+            </w:r>
+          </w:p>
+          <w:p>
+            <w:pPr>
+              <w:pStyle w:val="Prrafodelista"/>
+              <w:numPr>
+                <w:ilvl w:val="0"/>
+                <w:numId w:val="30"/>
+              </w:numPr>
+              <w:spacing w:line="240" w:lineRule="auto"/>
+              <w:cnfStyle w:val="000000100000" w:firstRow="0" w:lastRow="0" w:firstColumn="0" w:lastColumn="0" w:oddVBand="0" w:evenVBand="0" w:oddHBand="1" w:evenHBand="0" w:firstRowFirstColumn="0" w:firstRowLastColumn="0" w:lastRowFirstColumn="0" w:lastRowLastColumn="0"/>
+              <w:rPr>
+                <w:rFonts w:asciiTheme="minorHAnsi" w:hAnsiTheme="minorHAnsi" w:cstheme="minorHAnsi"/>
+              </w:rPr>
+            </w:pPr>
+            <w:r>
+              <w:rPr>
+                <w:rFonts w:asciiTheme="minorHAnsi" w:hAnsiTheme="minorHAnsi" w:cstheme="minorHAnsi"/>
+              </w:rPr>
+              <w:t>Rango de fechas</w:t>
+            </w:r>
+          </w:p>
+        </w:tc>
+      </w:tr>
+      <w:tr>
+        <w:tc>
+          <w:tcPr>
+            <w:cnfStyle w:val="001000000000" w:firstRow="0" w:lastRow="0" w:firstColumn="1" w:lastColumn="0" w:oddVBand="0" w:evenVBand="0" w:oddHBand="0" w:evenHBand="0" w:firstRowFirstColumn="0" w:firstRowLastColumn="0" w:lastRowFirstColumn="0" w:lastRowLastColumn="0"/>
+            <w:tcW w:w="1615" w:type="dxa"/>
+          </w:tcPr>
+          <w:p>
+            <w:pPr>
+              <w:spacing w:line="240" w:lineRule="auto"/>
+              <w:jc w:val="center"/>
+              <w:rPr>
+                <w:rFonts w:asciiTheme="minorHAnsi" w:hAnsiTheme="minorHAnsi" w:cstheme="minorHAnsi"/>
+              </w:rPr>
+            </w:pPr>
+            <w:r>
+              <w:rPr>
+                <w:rFonts w:asciiTheme="minorHAnsi" w:hAnsiTheme="minorHAnsi" w:cstheme="minorHAnsi"/>
+              </w:rPr>
+              <w:t>Salidas</w:t>
+            </w:r>
+          </w:p>
+        </w:tc>
+        <w:tc>
+          <w:tcPr>
+            <w:tcW w:w="8438" w:type="dxa"/>
+          </w:tcPr>
+          <w:p>
+            <w:pPr>
+              <w:pStyle w:val="Prrafodelista"/>
+              <w:keepNext/>
+              <w:widowControl w:val="0"/>
+              <w:numPr>
+                <w:ilvl w:val="0"/>
+                <w:numId w:val="46"/>
+              </w:numPr>
+              <w:spacing w:after="0" w:line="240" w:lineRule="auto"/>
+              <w:cnfStyle w:val="000000000000" w:firstRow="0" w:lastRow="0" w:firstColumn="0" w:lastColumn="0" w:oddVBand="0" w:evenVBand="0" w:oddHBand="0" w:evenHBand="0" w:firstRowFirstColumn="0" w:firstRowLastColumn="0" w:lastRowFirstColumn="0" w:lastRowLastColumn="0"/>
+              <w:rPr>
+                <w:rFonts w:asciiTheme="minorHAnsi" w:eastAsiaTheme="minorHAnsi" w:hAnsiTheme="minorHAnsi" w:cstheme="minorBidi"/>
+                <w:lang w:val="en-US" w:eastAsia="en-US" w:bidi="ar-SA"/>
+              </w:rPr>
+            </w:pPr>
+            <w:r>
+              <w:rPr>
+                <w:rFonts w:asciiTheme="minorHAnsi" w:eastAsiaTheme="minorHAnsi" w:hAnsiTheme="minorHAnsi" w:cstheme="minorBidi"/>
+                <w:lang w:val="en-US" w:eastAsia="en-US" w:bidi="ar-SA"/>
+              </w:rPr>
+              <w:t>ID d</w:t>
+            </w:r>
+            <w:r>
+              <w:rPr>
+                <w:rFonts w:asciiTheme="minorHAnsi" w:eastAsiaTheme="minorHAnsi" w:hAnsiTheme="minorHAnsi" w:cstheme="minorBidi"/>
+                <w:lang w:val="en-US" w:eastAsia="en-US" w:bidi="ar-SA"/>
+              </w:rPr>
+              <w:t xml:space="preserve">e la </w:t>
+            </w:r>
+            <w:proofErr w:type="spellStart"/>
+            <w:r>
+              <w:rPr>
+                <w:rFonts w:asciiTheme="minorHAnsi" w:eastAsiaTheme="minorHAnsi" w:hAnsiTheme="minorHAnsi" w:cstheme="minorBidi"/>
+                <w:lang w:val="en-US" w:eastAsia="en-US" w:bidi="ar-SA"/>
+              </w:rPr>
+              <w:t>solicitud</w:t>
+            </w:r>
+            <w:proofErr w:type="spellEnd"/>
+            <w:r>
+              <w:rPr>
+                <w:rFonts w:asciiTheme="minorHAnsi" w:eastAsiaTheme="minorHAnsi" w:hAnsiTheme="minorHAnsi" w:cstheme="minorBidi"/>
+                <w:lang w:val="en-US" w:eastAsia="en-US" w:bidi="ar-SA"/>
+              </w:rPr>
+              <w:t xml:space="preserve"> de </w:t>
+            </w:r>
+            <w:proofErr w:type="spellStart"/>
+            <w:r>
+              <w:rPr>
+                <w:rFonts w:asciiTheme="minorHAnsi" w:eastAsiaTheme="minorHAnsi" w:hAnsiTheme="minorHAnsi" w:cstheme="minorBidi"/>
+                <w:lang w:val="en-US" w:eastAsia="en-US" w:bidi="ar-SA"/>
+              </w:rPr>
+              <w:t>cambio</w:t>
+            </w:r>
+            <w:proofErr w:type="spellEnd"/>
+          </w:p>
+          <w:p>
+            <w:pPr>
+              <w:pStyle w:val="Prrafodelista"/>
+              <w:keepNext/>
+              <w:widowControl w:val="0"/>
+              <w:numPr>
+                <w:ilvl w:val="0"/>
+                <w:numId w:val="46"/>
+              </w:numPr>
+              <w:spacing w:after="0" w:line="240" w:lineRule="auto"/>
+              <w:cnfStyle w:val="000000000000" w:firstRow="0" w:lastRow="0" w:firstColumn="0" w:lastColumn="0" w:oddVBand="0" w:evenVBand="0" w:oddHBand="0" w:evenHBand="0" w:firstRowFirstColumn="0" w:firstRowLastColumn="0" w:lastRowFirstColumn="0" w:lastRowLastColumn="0"/>
+              <w:rPr>
+                <w:rFonts w:asciiTheme="minorHAnsi" w:eastAsiaTheme="minorHAnsi" w:hAnsiTheme="minorHAnsi" w:cstheme="minorBidi"/>
+                <w:lang w:val="en-US" w:eastAsia="en-US" w:bidi="ar-SA"/>
+              </w:rPr>
+            </w:pPr>
+            <w:r>
+              <w:rPr>
+                <w:rFonts w:asciiTheme="minorHAnsi" w:eastAsiaTheme="minorHAnsi" w:hAnsiTheme="minorHAnsi" w:cstheme="minorBidi"/>
+                <w:lang w:val="en-US" w:eastAsia="en-US" w:bidi="ar-SA"/>
+              </w:rPr>
+              <w:t xml:space="preserve">Estado de la </w:t>
+            </w:r>
+            <w:proofErr w:type="spellStart"/>
+            <w:r>
+              <w:rPr>
+                <w:rFonts w:asciiTheme="minorHAnsi" w:eastAsiaTheme="minorHAnsi" w:hAnsiTheme="minorHAnsi" w:cstheme="minorBidi"/>
+                <w:lang w:val="en-US" w:eastAsia="en-US" w:bidi="ar-SA"/>
+              </w:rPr>
+              <w:t>solicitud</w:t>
+            </w:r>
+            <w:proofErr w:type="spellEnd"/>
+            <w:r>
+              <w:rPr>
+                <w:rFonts w:asciiTheme="minorHAnsi" w:eastAsiaTheme="minorHAnsi" w:hAnsiTheme="minorHAnsi" w:cstheme="minorBidi"/>
+                <w:lang w:val="en-US" w:eastAsia="en-US" w:bidi="ar-SA"/>
+              </w:rPr>
+              <w:t xml:space="preserve"> de </w:t>
+            </w:r>
+            <w:proofErr w:type="spellStart"/>
+            <w:r>
+              <w:rPr>
+                <w:rFonts w:asciiTheme="minorHAnsi" w:eastAsiaTheme="minorHAnsi" w:hAnsiTheme="minorHAnsi" w:cstheme="minorBidi"/>
+                <w:lang w:val="en-US" w:eastAsia="en-US" w:bidi="ar-SA"/>
+              </w:rPr>
+              <w:t>cambio</w:t>
+            </w:r>
+            <w:proofErr w:type="spellEnd"/>
+          </w:p>
+          <w:p>
+            <w:pPr>
+              <w:pStyle w:val="Prrafodelista"/>
+              <w:keepNext/>
+              <w:widowControl w:val="0"/>
+              <w:numPr>
+                <w:ilvl w:val="0"/>
+                <w:numId w:val="46"/>
+              </w:numPr>
+              <w:spacing w:after="0" w:line="240" w:lineRule="auto"/>
+              <w:cnfStyle w:val="000000000000" w:firstRow="0" w:lastRow="0" w:firstColumn="0" w:lastColumn="0" w:oddVBand="0" w:evenVBand="0" w:oddHBand="0" w:evenHBand="0" w:firstRowFirstColumn="0" w:firstRowLastColumn="0" w:lastRowFirstColumn="0" w:lastRowLastColumn="0"/>
+              <w:rPr>
+                <w:rFonts w:asciiTheme="minorHAnsi" w:eastAsiaTheme="minorHAnsi" w:hAnsiTheme="minorHAnsi" w:cstheme="minorBidi"/>
+                <w:lang w:val="en-US" w:eastAsia="en-US" w:bidi="ar-SA"/>
+              </w:rPr>
+            </w:pPr>
+            <w:proofErr w:type="spellStart"/>
+            <w:r>
+              <w:rPr>
+                <w:rFonts w:asciiTheme="minorHAnsi" w:eastAsiaTheme="minorHAnsi" w:hAnsiTheme="minorHAnsi" w:cstheme="minorBidi"/>
+                <w:lang w:val="en-US" w:eastAsia="en-US" w:bidi="ar-SA"/>
+              </w:rPr>
+              <w:t>Nombre</w:t>
+            </w:r>
+            <w:proofErr w:type="spellEnd"/>
+            <w:r>
+              <w:rPr>
+                <w:rFonts w:asciiTheme="minorHAnsi" w:eastAsiaTheme="minorHAnsi" w:hAnsiTheme="minorHAnsi" w:cstheme="minorBidi"/>
+                <w:lang w:val="en-US" w:eastAsia="en-US" w:bidi="ar-SA"/>
+              </w:rPr>
+              <w:t xml:space="preserve"> de la </w:t>
+            </w:r>
+            <w:proofErr w:type="spellStart"/>
+            <w:r>
+              <w:rPr>
+                <w:rFonts w:asciiTheme="minorHAnsi" w:eastAsiaTheme="minorHAnsi" w:hAnsiTheme="minorHAnsi" w:cstheme="minorBidi"/>
+                <w:lang w:val="en-US" w:eastAsia="en-US" w:bidi="ar-SA"/>
+              </w:rPr>
+              <w:t>solicitud</w:t>
+            </w:r>
+            <w:proofErr w:type="spellEnd"/>
+            <w:r>
+              <w:rPr>
+                <w:rFonts w:asciiTheme="minorHAnsi" w:eastAsiaTheme="minorHAnsi" w:hAnsiTheme="minorHAnsi" w:cstheme="minorBidi"/>
+                <w:lang w:val="en-US" w:eastAsia="en-US" w:bidi="ar-SA"/>
+              </w:rPr>
+              <w:t xml:space="preserve"> de </w:t>
+            </w:r>
+            <w:proofErr w:type="spellStart"/>
+            <w:r>
+              <w:rPr>
+                <w:rFonts w:asciiTheme="minorHAnsi" w:eastAsiaTheme="minorHAnsi" w:hAnsiTheme="minorHAnsi" w:cstheme="minorBidi"/>
+                <w:lang w:val="en-US" w:eastAsia="en-US" w:bidi="ar-SA"/>
+              </w:rPr>
+              <w:t>cambio</w:t>
+            </w:r>
+            <w:proofErr w:type="spellEnd"/>
+          </w:p>
+          <w:p>
+            <w:pPr>
+              <w:pStyle w:val="Prrafodelista"/>
+              <w:keepNext/>
+              <w:widowControl w:val="0"/>
+              <w:numPr>
+                <w:ilvl w:val="0"/>
+                <w:numId w:val="46"/>
+              </w:numPr>
+              <w:spacing w:after="0" w:line="240" w:lineRule="auto"/>
+              <w:cnfStyle w:val="000000000000" w:firstRow="0" w:lastRow="0" w:firstColumn="0" w:lastColumn="0" w:oddVBand="0" w:evenVBand="0" w:oddHBand="0" w:evenHBand="0" w:firstRowFirstColumn="0" w:firstRowLastColumn="0" w:lastRowFirstColumn="0" w:lastRowLastColumn="0"/>
+              <w:rPr>
+                <w:rFonts w:asciiTheme="minorHAnsi" w:hAnsiTheme="minorHAnsi"/>
+                <w:lang w:val="en-US" w:eastAsia="en-US"/>
+              </w:rPr>
+            </w:pPr>
+            <w:r>
+              <w:rPr>
+                <w:rFonts w:asciiTheme="minorHAnsi" w:hAnsiTheme="minorHAnsi"/>
+                <w:color w:val="000000"/>
+                <w:lang w:eastAsia="es-PE"/>
+              </w:rPr>
+              <w:t>Descripción de la solicitud de cambio</w:t>
+            </w:r>
+            <w:r>
+              <w:rPr>
+                <w:rFonts w:asciiTheme="minorHAnsi" w:hAnsiTheme="minorHAnsi"/>
+                <w:color w:val="000000"/>
+                <w:lang w:eastAsia="es-PE"/>
+              </w:rPr>
+              <w:t>.</w:t>
+            </w:r>
+          </w:p>
+          <w:p>
+            <w:pPr>
+              <w:pStyle w:val="Prrafodelista"/>
+              <w:keepNext/>
+              <w:widowControl w:val="0"/>
+              <w:numPr>
+                <w:ilvl w:val="0"/>
+                <w:numId w:val="46"/>
+              </w:numPr>
+              <w:spacing w:after="0" w:line="240" w:lineRule="auto"/>
+              <w:cnfStyle w:val="000000000000" w:firstRow="0" w:lastRow="0" w:firstColumn="0" w:lastColumn="0" w:oddVBand="0" w:evenVBand="0" w:oddHBand="0" w:evenHBand="0" w:firstRowFirstColumn="0" w:firstRowLastColumn="0" w:lastRowFirstColumn="0" w:lastRowLastColumn="0"/>
+              <w:rPr>
+                <w:rFonts w:asciiTheme="minorHAnsi" w:hAnsiTheme="minorHAnsi"/>
+              </w:rPr>
+            </w:pPr>
+            <w:r>
+              <w:rPr>
+                <w:rFonts w:asciiTheme="minorHAnsi" w:hAnsiTheme="minorHAnsi"/>
+                <w:color w:val="000000"/>
+                <w:lang w:eastAsia="es-PE"/>
+              </w:rPr>
+              <w:t>Autor</w:t>
+            </w:r>
+          </w:p>
+          <w:p>
+            <w:pPr>
+              <w:pStyle w:val="Prrafodelista"/>
+              <w:keepNext/>
+              <w:widowControl w:val="0"/>
+              <w:numPr>
+                <w:ilvl w:val="0"/>
+                <w:numId w:val="46"/>
+              </w:numPr>
+              <w:spacing w:after="0" w:line="240" w:lineRule="auto"/>
+              <w:cnfStyle w:val="000000000000" w:firstRow="0" w:lastRow="0" w:firstColumn="0" w:lastColumn="0" w:oddVBand="0" w:evenVBand="0" w:oddHBand="0" w:evenHBand="0" w:firstRowFirstColumn="0" w:firstRowLastColumn="0" w:lastRowFirstColumn="0" w:lastRowLastColumn="0"/>
+              <w:rPr>
+                <w:rFonts w:asciiTheme="minorHAnsi" w:hAnsiTheme="minorHAnsi"/>
+              </w:rPr>
+            </w:pPr>
+            <w:r>
+              <w:rPr>
+                <w:rFonts w:asciiTheme="minorHAnsi" w:hAnsiTheme="minorHAnsi"/>
+                <w:color w:val="000000"/>
+                <w:lang w:eastAsia="es-PE"/>
+              </w:rPr>
+              <w:t>Fecha de creación</w:t>
+            </w:r>
+          </w:p>
+          <w:p>
+            <w:pPr>
+              <w:pStyle w:val="Prrafodelista"/>
+              <w:keepNext/>
+              <w:widowControl w:val="0"/>
+              <w:numPr>
+                <w:ilvl w:val="0"/>
+                <w:numId w:val="46"/>
+              </w:numPr>
+              <w:spacing w:after="0" w:line="240" w:lineRule="auto"/>
+              <w:cnfStyle w:val="000000000000" w:firstRow="0" w:lastRow="0" w:firstColumn="0" w:lastColumn="0" w:oddVBand="0" w:evenVBand="0" w:oddHBand="0" w:evenHBand="0" w:firstRowFirstColumn="0" w:firstRowLastColumn="0" w:lastRowFirstColumn="0" w:lastRowLastColumn="0"/>
+              <w:rPr>
+                <w:rFonts w:asciiTheme="minorHAnsi" w:hAnsiTheme="minorHAnsi"/>
+              </w:rPr>
+            </w:pPr>
+            <w:r>
+              <w:rPr>
+                <w:rFonts w:asciiTheme="minorHAnsi" w:hAnsiTheme="minorHAnsi"/>
+                <w:color w:val="000000"/>
+                <w:lang w:eastAsia="es-PE"/>
+              </w:rPr>
+              <w:t>Usuario que creó la solicitud</w:t>
+            </w:r>
+          </w:p>
+          <w:p>
+            <w:pPr>
+              <w:pStyle w:val="Prrafodelista"/>
+              <w:keepNext/>
+              <w:widowControl w:val="0"/>
+              <w:numPr>
+                <w:ilvl w:val="0"/>
+                <w:numId w:val="46"/>
+              </w:numPr>
+              <w:spacing w:after="0" w:line="240" w:lineRule="auto"/>
+              <w:cnfStyle w:val="000000000000" w:firstRow="0" w:lastRow="0" w:firstColumn="0" w:lastColumn="0" w:oddVBand="0" w:evenVBand="0" w:oddHBand="0" w:evenHBand="0" w:firstRowFirstColumn="0" w:firstRowLastColumn="0" w:lastRowFirstColumn="0" w:lastRowLastColumn="0"/>
+              <w:rPr>
+                <w:rFonts w:asciiTheme="minorHAnsi" w:eastAsiaTheme="minorHAnsi" w:hAnsiTheme="minorHAnsi" w:cstheme="minorBidi"/>
+                <w:lang w:val="en-US" w:eastAsia="en-US" w:bidi="ar-SA"/>
+              </w:rPr>
+            </w:pPr>
+            <w:r>
+              <w:rPr>
+                <w:rFonts w:asciiTheme="minorHAnsi" w:hAnsiTheme="minorHAnsi"/>
+                <w:color w:val="000000"/>
+                <w:lang w:eastAsia="es-PE"/>
+              </w:rPr>
+              <w:t>Usuario que aprobó la solicitud</w:t>
+            </w:r>
+          </w:p>
+          <w:p>
+            <w:pPr>
+              <w:pStyle w:val="Prrafodelista"/>
+              <w:keepNext/>
+              <w:widowControl w:val="0"/>
+              <w:spacing w:after="0" w:line="240" w:lineRule="auto"/>
+              <w:ind w:left="435"/>
+              <w:cnfStyle w:val="000000000000" w:firstRow="0" w:lastRow="0" w:firstColumn="0" w:lastColumn="0" w:oddVBand="0" w:evenVBand="0" w:oddHBand="0" w:evenHBand="0" w:firstRowFirstColumn="0" w:firstRowLastColumn="0" w:lastRowFirstColumn="0" w:lastRowLastColumn="0"/>
+              <w:rPr>
+                <w:rFonts w:asciiTheme="minorHAnsi" w:eastAsiaTheme="minorHAnsi" w:hAnsiTheme="minorHAnsi" w:cstheme="minorBidi"/>
+                <w:sz w:val="22"/>
+                <w:szCs w:val="22"/>
+                <w:lang w:val="en-US" w:eastAsia="en-US" w:bidi="ar-SA"/>
+              </w:rPr>
+            </w:pPr>
+          </w:p>
+        </w:tc>
+      </w:tr>
+    </w:tbl>
     <w:p>
       <w:pPr>
         <w:spacing w:line="240" w:lineRule="auto"/>
@@ -20586,7 +23074,7 @@
             <w:rPr>
               <w:noProof/>
             </w:rPr>
-            <w:t>22</w:t>
+            <w:t>29</w:t>
           </w:r>
           <w:r>
             <w:fldChar w:fldCharType="end"/>
@@ -20728,7 +23216,7 @@
                   </wp:anchor>
                 </w:drawing>
               </mc:Choice>
-              <mc:Fallback xmlns:cx2="http://schemas.microsoft.com/office/drawing/2015/10/21/chartex" xmlns:cx3="http://schemas.microsoft.com/office/drawing/2016/5/9/chartex" xmlns:cx4="http://schemas.microsoft.com/office/drawing/2016/5/10/chartex" xmlns:cx5="http://schemas.microsoft.com/office/drawing/2016/5/11/chartex" xmlns:cx6="http://schemas.microsoft.com/office/drawing/2016/5/12/chartex" xmlns:cx7="http://schemas.microsoft.com/office/drawing/2016/5/13/chartex" xmlns:cx8="http://schemas.microsoft.com/office/drawing/2016/5/14/chartex" xmlns:aink="http://schemas.microsoft.com/office/drawing/2016/ink" xmlns:am3d="http://schemas.microsoft.com/office/drawing/2017/model3d" xmlns:w16cid="http://schemas.microsoft.com/office/word/2016/wordml/cid">
+              <mc:Fallback xmlns:w16cid="http://schemas.microsoft.com/office/word/2016/wordml/cid" xmlns:am3d="http://schemas.microsoft.com/office/drawing/2017/model3d" xmlns:aink="http://schemas.microsoft.com/office/drawing/2016/ink" xmlns:cx8="http://schemas.microsoft.com/office/drawing/2016/5/14/chartex" xmlns:cx7="http://schemas.microsoft.com/office/drawing/2016/5/13/chartex" xmlns:cx6="http://schemas.microsoft.com/office/drawing/2016/5/12/chartex" xmlns:cx5="http://schemas.microsoft.com/office/drawing/2016/5/11/chartex" xmlns:cx4="http://schemas.microsoft.com/office/drawing/2016/5/10/chartex" xmlns:cx3="http://schemas.microsoft.com/office/drawing/2016/5/9/chartex" xmlns:cx2="http://schemas.microsoft.com/office/drawing/2015/10/21/chartex">
                 <w:pict>
                   <v:shapetype id="shapetype_7" coordsize="21600,21600" o:spt="7" adj="5400" path="m,21600l@1,l21600,l@4,21600xe">
                     <v:stroke joinstyle="miter"/>
@@ -21120,6 +23608,119 @@
     </w:lvl>
   </w:abstractNum>
   <w:abstractNum w:abstractNumId="2" w15:restartNumberingAfterBreak="0">
+    <w:nsid w:val="04491A69"/>
+    <w:multiLevelType w:val="hybridMultilevel"/>
+    <w:tmpl w:val="CDFA6F74"/>
+    <w:lvl w:ilvl="0" w:tplc="080A0001">
+      <w:start w:val="1"/>
+      <w:numFmt w:val="bullet"/>
+      <w:lvlText w:val=""/>
+      <w:lvlJc w:val="left"/>
+      <w:pPr>
+        <w:ind w:left="720" w:hanging="360"/>
+      </w:pPr>
+      <w:rPr>
+        <w:rFonts w:ascii="Symbol" w:hAnsi="Symbol" w:hint="default"/>
+      </w:rPr>
+    </w:lvl>
+    <w:lvl w:ilvl="1" w:tplc="080A0003" w:tentative="1">
+      <w:start w:val="1"/>
+      <w:numFmt w:val="bullet"/>
+      <w:lvlText w:val="o"/>
+      <w:lvlJc w:val="left"/>
+      <w:pPr>
+        <w:ind w:left="1440" w:hanging="360"/>
+      </w:pPr>
+      <w:rPr>
+        <w:rFonts w:ascii="Courier New" w:hAnsi="Courier New" w:cs="Courier New" w:hint="default"/>
+      </w:rPr>
+    </w:lvl>
+    <w:lvl w:ilvl="2" w:tplc="080A0005" w:tentative="1">
+      <w:start w:val="1"/>
+      <w:numFmt w:val="bullet"/>
+      <w:lvlText w:val=""/>
+      <w:lvlJc w:val="left"/>
+      <w:pPr>
+        <w:ind w:left="2160" w:hanging="360"/>
+      </w:pPr>
+      <w:rPr>
+        <w:rFonts w:ascii="Wingdings" w:hAnsi="Wingdings" w:hint="default"/>
+      </w:rPr>
+    </w:lvl>
+    <w:lvl w:ilvl="3" w:tplc="080A0001" w:tentative="1">
+      <w:start w:val="1"/>
+      <w:numFmt w:val="bullet"/>
+      <w:lvlText w:val=""/>
+      <w:lvlJc w:val="left"/>
+      <w:pPr>
+        <w:ind w:left="2880" w:hanging="360"/>
+      </w:pPr>
+      <w:rPr>
+        <w:rFonts w:ascii="Symbol" w:hAnsi="Symbol" w:hint="default"/>
+      </w:rPr>
+    </w:lvl>
+    <w:lvl w:ilvl="4" w:tplc="080A0003" w:tentative="1">
+      <w:start w:val="1"/>
+      <w:numFmt w:val="bullet"/>
+      <w:lvlText w:val="o"/>
+      <w:lvlJc w:val="left"/>
+      <w:pPr>
+        <w:ind w:left="3600" w:hanging="360"/>
+      </w:pPr>
+      <w:rPr>
+        <w:rFonts w:ascii="Courier New" w:hAnsi="Courier New" w:cs="Courier New" w:hint="default"/>
+      </w:rPr>
+    </w:lvl>
+    <w:lvl w:ilvl="5" w:tplc="080A0005" w:tentative="1">
+      <w:start w:val="1"/>
+      <w:numFmt w:val="bullet"/>
+      <w:lvlText w:val=""/>
+      <w:lvlJc w:val="left"/>
+      <w:pPr>
+        <w:ind w:left="4320" w:hanging="360"/>
+      </w:pPr>
+      <w:rPr>
+        <w:rFonts w:ascii="Wingdings" w:hAnsi="Wingdings" w:hint="default"/>
+      </w:rPr>
+    </w:lvl>
+    <w:lvl w:ilvl="6" w:tplc="080A0001" w:tentative="1">
+      <w:start w:val="1"/>
+      <w:numFmt w:val="bullet"/>
+      <w:lvlText w:val=""/>
+      <w:lvlJc w:val="left"/>
+      <w:pPr>
+        <w:ind w:left="5040" w:hanging="360"/>
+      </w:pPr>
+      <w:rPr>
+        <w:rFonts w:ascii="Symbol" w:hAnsi="Symbol" w:hint="default"/>
+      </w:rPr>
+    </w:lvl>
+    <w:lvl w:ilvl="7" w:tplc="080A0003" w:tentative="1">
+      <w:start w:val="1"/>
+      <w:numFmt w:val="bullet"/>
+      <w:lvlText w:val="o"/>
+      <w:lvlJc w:val="left"/>
+      <w:pPr>
+        <w:ind w:left="5760" w:hanging="360"/>
+      </w:pPr>
+      <w:rPr>
+        <w:rFonts w:ascii="Courier New" w:hAnsi="Courier New" w:cs="Courier New" w:hint="default"/>
+      </w:rPr>
+    </w:lvl>
+    <w:lvl w:ilvl="8" w:tplc="080A0005" w:tentative="1">
+      <w:start w:val="1"/>
+      <w:numFmt w:val="bullet"/>
+      <w:lvlText w:val=""/>
+      <w:lvlJc w:val="left"/>
+      <w:pPr>
+        <w:ind w:left="6480" w:hanging="360"/>
+      </w:pPr>
+      <w:rPr>
+        <w:rFonts w:ascii="Wingdings" w:hAnsi="Wingdings" w:hint="default"/>
+      </w:rPr>
+    </w:lvl>
+  </w:abstractNum>
+  <w:abstractNum w:abstractNumId="3" w15:restartNumberingAfterBreak="0">
     <w:nsid w:val="0C647DE3"/>
     <w:multiLevelType w:val="multilevel"/>
     <w:tmpl w:val="A3D480CC"/>
@@ -21232,7 +23833,7 @@
       </w:rPr>
     </w:lvl>
   </w:abstractNum>
-  <w:abstractNum w:abstractNumId="3" w15:restartNumberingAfterBreak="0">
+  <w:abstractNum w:abstractNumId="4" w15:restartNumberingAfterBreak="0">
     <w:nsid w:val="0D8E2C82"/>
     <w:multiLevelType w:val="multilevel"/>
     <w:tmpl w:val="419A2AFC"/>
@@ -21346,7 +23947,7 @@
       </w:rPr>
     </w:lvl>
   </w:abstractNum>
-  <w:abstractNum w:abstractNumId="4" w15:restartNumberingAfterBreak="0">
+  <w:abstractNum w:abstractNumId="5" w15:restartNumberingAfterBreak="0">
     <w:nsid w:val="0FFF554C"/>
     <w:multiLevelType w:val="multilevel"/>
     <w:tmpl w:val="FE524D2C"/>
@@ -21603,7 +24204,7 @@
       </w:rPr>
     </w:lvl>
   </w:abstractNum>
-  <w:abstractNum w:abstractNumId="5" w15:restartNumberingAfterBreak="0">
+  <w:abstractNum w:abstractNumId="6" w15:restartNumberingAfterBreak="0">
     <w:nsid w:val="14326A3A"/>
     <w:multiLevelType w:val="multilevel"/>
     <w:tmpl w:val="0FC2C328"/>
@@ -21717,7 +24318,7 @@
       </w:rPr>
     </w:lvl>
   </w:abstractNum>
-  <w:abstractNum w:abstractNumId="6" w15:restartNumberingAfterBreak="0">
+  <w:abstractNum w:abstractNumId="7" w15:restartNumberingAfterBreak="0">
     <w:nsid w:val="14CF00C9"/>
     <w:multiLevelType w:val="hybridMultilevel"/>
     <w:tmpl w:val="9D404FCE"/>
@@ -21830,7 +24431,7 @@
       </w:rPr>
     </w:lvl>
   </w:abstractNum>
-  <w:abstractNum w:abstractNumId="7" w15:restartNumberingAfterBreak="0">
+  <w:abstractNum w:abstractNumId="8" w15:restartNumberingAfterBreak="0">
     <w:nsid w:val="1DDF24A4"/>
     <w:multiLevelType w:val="multilevel"/>
     <w:tmpl w:val="C1CC602C"/>
@@ -21925,7 +24526,7 @@
       </w:pPr>
     </w:lvl>
   </w:abstractNum>
-  <w:abstractNum w:abstractNumId="8" w15:restartNumberingAfterBreak="0">
+  <w:abstractNum w:abstractNumId="9" w15:restartNumberingAfterBreak="0">
     <w:nsid w:val="1E933597"/>
     <w:multiLevelType w:val="multilevel"/>
     <w:tmpl w:val="A3D480CC"/>
@@ -22038,7 +24639,7 @@
       </w:rPr>
     </w:lvl>
   </w:abstractNum>
-  <w:abstractNum w:abstractNumId="9" w15:restartNumberingAfterBreak="0">
+  <w:abstractNum w:abstractNumId="10" w15:restartNumberingAfterBreak="0">
     <w:nsid w:val="1F2B7063"/>
     <w:multiLevelType w:val="hybridMultilevel"/>
     <w:tmpl w:val="8D8A798E"/>
@@ -22151,7 +24752,7 @@
       </w:rPr>
     </w:lvl>
   </w:abstractNum>
-  <w:abstractNum w:abstractNumId="10" w15:restartNumberingAfterBreak="0">
+  <w:abstractNum w:abstractNumId="11" w15:restartNumberingAfterBreak="0">
     <w:nsid w:val="20CF6FA8"/>
     <w:multiLevelType w:val="multilevel"/>
     <w:tmpl w:val="A3D480CC"/>
@@ -22264,7 +24865,7 @@
       </w:rPr>
     </w:lvl>
   </w:abstractNum>
-  <w:abstractNum w:abstractNumId="11" w15:restartNumberingAfterBreak="0">
+  <w:abstractNum w:abstractNumId="12" w15:restartNumberingAfterBreak="0">
     <w:nsid w:val="22EC65EE"/>
     <w:multiLevelType w:val="hybridMultilevel"/>
     <w:tmpl w:val="2D14BED8"/>
@@ -22377,7 +24978,7 @@
       </w:rPr>
     </w:lvl>
   </w:abstractNum>
-  <w:abstractNum w:abstractNumId="12" w15:restartNumberingAfterBreak="0">
+  <w:abstractNum w:abstractNumId="13" w15:restartNumberingAfterBreak="0">
     <w:nsid w:val="261D542F"/>
     <w:multiLevelType w:val="hybridMultilevel"/>
     <w:tmpl w:val="BCF4583C"/>
@@ -22490,7 +25091,7 @@
       </w:rPr>
     </w:lvl>
   </w:abstractNum>
-  <w:abstractNum w:abstractNumId="13" w15:restartNumberingAfterBreak="0">
+  <w:abstractNum w:abstractNumId="14" w15:restartNumberingAfterBreak="0">
     <w:nsid w:val="2CBB39D6"/>
     <w:multiLevelType w:val="hybridMultilevel"/>
     <w:tmpl w:val="015A24AA"/>
@@ -22783,7 +25384,7 @@
       </w:rPr>
     </w:lvl>
   </w:abstractNum>
-  <w:abstractNum w:abstractNumId="14" w15:restartNumberingAfterBreak="0">
+  <w:abstractNum w:abstractNumId="15" w15:restartNumberingAfterBreak="0">
     <w:nsid w:val="32454CCD"/>
     <w:multiLevelType w:val="hybridMultilevel"/>
     <w:tmpl w:val="3CCCB400"/>
@@ -22896,7 +25497,7 @@
       </w:rPr>
     </w:lvl>
   </w:abstractNum>
-  <w:abstractNum w:abstractNumId="15" w15:restartNumberingAfterBreak="0">
+  <w:abstractNum w:abstractNumId="16" w15:restartNumberingAfterBreak="0">
     <w:nsid w:val="330808C4"/>
     <w:multiLevelType w:val="multilevel"/>
     <w:tmpl w:val="0CDEF24C"/>
@@ -23010,7 +25611,7 @@
       </w:rPr>
     </w:lvl>
   </w:abstractNum>
-  <w:abstractNum w:abstractNumId="16" w15:restartNumberingAfterBreak="0">
+  <w:abstractNum w:abstractNumId="17" w15:restartNumberingAfterBreak="0">
     <w:nsid w:val="36B33B39"/>
     <w:multiLevelType w:val="hybridMultilevel"/>
     <w:tmpl w:val="74E61522"/>
@@ -23123,7 +25724,7 @@
       </w:rPr>
     </w:lvl>
   </w:abstractNum>
-  <w:abstractNum w:abstractNumId="17" w15:restartNumberingAfterBreak="0">
+  <w:abstractNum w:abstractNumId="18" w15:restartNumberingAfterBreak="0">
     <w:nsid w:val="38B36184"/>
     <w:multiLevelType w:val="hybridMultilevel"/>
     <w:tmpl w:val="84E0E8E8"/>
@@ -23236,7 +25837,7 @@
       </w:rPr>
     </w:lvl>
   </w:abstractNum>
-  <w:abstractNum w:abstractNumId="18" w15:restartNumberingAfterBreak="0">
+  <w:abstractNum w:abstractNumId="19" w15:restartNumberingAfterBreak="0">
     <w:nsid w:val="3A4F39F0"/>
     <w:multiLevelType w:val="multilevel"/>
     <w:tmpl w:val="C52EEAB6"/>
@@ -23325,7 +25926,7 @@
       </w:pPr>
     </w:lvl>
   </w:abstractNum>
-  <w:abstractNum w:abstractNumId="19" w15:restartNumberingAfterBreak="0">
+  <w:abstractNum w:abstractNumId="20" w15:restartNumberingAfterBreak="0">
     <w:nsid w:val="3A9406DF"/>
     <w:multiLevelType w:val="multilevel"/>
     <w:tmpl w:val="AA40ED54"/>
@@ -23439,7 +26040,96 @@
       </w:rPr>
     </w:lvl>
   </w:abstractNum>
-  <w:abstractNum w:abstractNumId="20" w15:restartNumberingAfterBreak="0">
+  <w:abstractNum w:abstractNumId="21" w15:restartNumberingAfterBreak="0">
+    <w:nsid w:val="3D843EC0"/>
+    <w:multiLevelType w:val="multilevel"/>
+    <w:tmpl w:val="EDC2CA06"/>
+    <w:lvl w:ilvl="0">
+      <w:start w:val="1"/>
+      <w:numFmt w:val="bullet"/>
+      <w:lvlText w:val=""/>
+      <w:lvlJc w:val="left"/>
+      <w:pPr>
+        <w:ind w:left="435" w:hanging="435"/>
+      </w:pPr>
+      <w:rPr>
+        <w:rFonts w:ascii="Symbol" w:hAnsi="Symbol" w:hint="default"/>
+      </w:rPr>
+    </w:lvl>
+    <w:lvl w:ilvl="1">
+      <w:start w:val="4"/>
+      <w:numFmt w:val="decimal"/>
+      <w:lvlText w:val="%1.%2"/>
+      <w:lvlJc w:val="left"/>
+      <w:pPr>
+        <w:ind w:left="795" w:hanging="435"/>
+      </w:pPr>
+    </w:lvl>
+    <w:lvl w:ilvl="2">
+      <w:start w:val="1"/>
+      <w:numFmt w:val="decimal"/>
+      <w:lvlText w:val="%1.%2.%3"/>
+      <w:lvlJc w:val="left"/>
+      <w:pPr>
+        <w:ind w:left="1440" w:hanging="720"/>
+      </w:pPr>
+    </w:lvl>
+    <w:lvl w:ilvl="3">
+      <w:start w:val="1"/>
+      <w:numFmt w:val="decimal"/>
+      <w:lvlText w:val="%1.%2.%3.%4"/>
+      <w:lvlJc w:val="left"/>
+      <w:pPr>
+        <w:ind w:left="1800" w:hanging="720"/>
+      </w:pPr>
+    </w:lvl>
+    <w:lvl w:ilvl="4">
+      <w:start w:val="1"/>
+      <w:numFmt w:val="decimal"/>
+      <w:lvlText w:val="%1.%2.%3.%4.%5"/>
+      <w:lvlJc w:val="left"/>
+      <w:pPr>
+        <w:ind w:left="2520" w:hanging="1080"/>
+      </w:pPr>
+    </w:lvl>
+    <w:lvl w:ilvl="5">
+      <w:start w:val="1"/>
+      <w:numFmt w:val="decimal"/>
+      <w:lvlText w:val="%1.%2.%3.%4.%5.%6"/>
+      <w:lvlJc w:val="left"/>
+      <w:pPr>
+        <w:ind w:left="2880" w:hanging="1080"/>
+      </w:pPr>
+    </w:lvl>
+    <w:lvl w:ilvl="6">
+      <w:start w:val="1"/>
+      <w:numFmt w:val="decimal"/>
+      <w:lvlText w:val="%1.%2.%3.%4.%5.%6.%7"/>
+      <w:lvlJc w:val="left"/>
+      <w:pPr>
+        <w:ind w:left="3600" w:hanging="1440"/>
+      </w:pPr>
+    </w:lvl>
+    <w:lvl w:ilvl="7">
+      <w:start w:val="1"/>
+      <w:numFmt w:val="decimal"/>
+      <w:lvlText w:val="%1.%2.%3.%4.%5.%6.%7.%8"/>
+      <w:lvlJc w:val="left"/>
+      <w:pPr>
+        <w:ind w:left="3960" w:hanging="1440"/>
+      </w:pPr>
+    </w:lvl>
+    <w:lvl w:ilvl="8">
+      <w:start w:val="1"/>
+      <w:numFmt w:val="decimal"/>
+      <w:lvlText w:val="%1.%2.%3.%4.%5.%6.%7.%8.%9"/>
+      <w:lvlJc w:val="left"/>
+      <w:pPr>
+        <w:ind w:left="4680" w:hanging="1800"/>
+      </w:pPr>
+    </w:lvl>
+  </w:abstractNum>
+  <w:abstractNum w:abstractNumId="22" w15:restartNumberingAfterBreak="0">
     <w:nsid w:val="429B73E6"/>
     <w:multiLevelType w:val="multilevel"/>
     <w:tmpl w:val="42D2C8C4"/>
@@ -23579,10 +26269,10 @@
       </w:rPr>
     </w:lvl>
   </w:abstractNum>
-  <w:abstractNum w:abstractNumId="21" w15:restartNumberingAfterBreak="0">
+  <w:abstractNum w:abstractNumId="23" w15:restartNumberingAfterBreak="0">
     <w:nsid w:val="437E7D52"/>
     <w:multiLevelType w:val="hybridMultilevel"/>
-    <w:tmpl w:val="0C7073F4"/>
+    <w:tmpl w:val="793A0866"/>
     <w:lvl w:ilvl="0" w:tplc="080A0001">
       <w:start w:val="1"/>
       <w:numFmt w:val="bullet"/>
@@ -23692,7 +26382,7 @@
       </w:rPr>
     </w:lvl>
   </w:abstractNum>
-  <w:abstractNum w:abstractNumId="22" w15:restartNumberingAfterBreak="0">
+  <w:abstractNum w:abstractNumId="24" w15:restartNumberingAfterBreak="0">
     <w:nsid w:val="43C0722C"/>
     <w:multiLevelType w:val="multilevel"/>
     <w:tmpl w:val="A3D480CC"/>
@@ -23805,7 +26495,7 @@
       </w:rPr>
     </w:lvl>
   </w:abstractNum>
-  <w:abstractNum w:abstractNumId="23" w15:restartNumberingAfterBreak="0">
+  <w:abstractNum w:abstractNumId="25" w15:restartNumberingAfterBreak="0">
     <w:nsid w:val="43FA7F22"/>
     <w:multiLevelType w:val="multilevel"/>
     <w:tmpl w:val="AB66FD8C"/>
@@ -23894,7 +26584,7 @@
       </w:pPr>
     </w:lvl>
   </w:abstractNum>
-  <w:abstractNum w:abstractNumId="24" w15:restartNumberingAfterBreak="0">
+  <w:abstractNum w:abstractNumId="26" w15:restartNumberingAfterBreak="0">
     <w:nsid w:val="46D87DDC"/>
     <w:multiLevelType w:val="hybridMultilevel"/>
     <w:tmpl w:val="AC9C4F24"/>
@@ -24006,7 +26696,99 @@
       </w:rPr>
     </w:lvl>
   </w:abstractNum>
-  <w:abstractNum w:abstractNumId="25" w15:restartNumberingAfterBreak="0">
+  <w:abstractNum w:abstractNumId="27" w15:restartNumberingAfterBreak="0">
+    <w:nsid w:val="46F320C8"/>
+    <w:multiLevelType w:val="multilevel"/>
+    <w:tmpl w:val="53E4C0AC"/>
+    <w:lvl w:ilvl="0">
+      <w:start w:val="1"/>
+      <w:numFmt w:val="bullet"/>
+      <w:lvlText w:val=""/>
+      <w:lvlJc w:val="left"/>
+      <w:pPr>
+        <w:ind w:left="435" w:hanging="435"/>
+      </w:pPr>
+      <w:rPr>
+        <w:rFonts w:ascii="Symbol" w:hAnsi="Symbol" w:hint="default"/>
+      </w:rPr>
+    </w:lvl>
+    <w:lvl w:ilvl="1">
+      <w:start w:val="4"/>
+      <w:numFmt w:val="decimal"/>
+      <w:lvlText w:val="%1.%2"/>
+      <w:lvlJc w:val="left"/>
+      <w:pPr>
+        <w:ind w:left="795" w:hanging="435"/>
+      </w:pPr>
+    </w:lvl>
+    <w:lvl w:ilvl="2">
+      <w:start w:val="1"/>
+      <w:numFmt w:val="decimal"/>
+      <w:lvlText w:val="%1.%2.%3"/>
+      <w:lvlJc w:val="left"/>
+      <w:pPr>
+        <w:ind w:left="1440" w:hanging="720"/>
+      </w:pPr>
+    </w:lvl>
+    <w:lvl w:ilvl="3">
+      <w:start w:val="1"/>
+      <w:numFmt w:val="bullet"/>
+      <w:lvlText w:val=""/>
+      <w:lvlJc w:val="left"/>
+      <w:pPr>
+        <w:ind w:left="1800" w:hanging="720"/>
+      </w:pPr>
+      <w:rPr>
+        <w:rFonts w:ascii="Symbol" w:hAnsi="Symbol" w:hint="default"/>
+      </w:rPr>
+    </w:lvl>
+    <w:lvl w:ilvl="4">
+      <w:start w:val="1"/>
+      <w:numFmt w:val="decimal"/>
+      <w:lvlText w:val="%1.%2.%3.%4.%5"/>
+      <w:lvlJc w:val="left"/>
+      <w:pPr>
+        <w:ind w:left="2520" w:hanging="1080"/>
+      </w:pPr>
+    </w:lvl>
+    <w:lvl w:ilvl="5">
+      <w:start w:val="1"/>
+      <w:numFmt w:val="decimal"/>
+      <w:lvlText w:val="%1.%2.%3.%4.%5.%6"/>
+      <w:lvlJc w:val="left"/>
+      <w:pPr>
+        <w:ind w:left="2880" w:hanging="1080"/>
+      </w:pPr>
+    </w:lvl>
+    <w:lvl w:ilvl="6">
+      <w:start w:val="1"/>
+      <w:numFmt w:val="decimal"/>
+      <w:lvlText w:val="%1.%2.%3.%4.%5.%6.%7"/>
+      <w:lvlJc w:val="left"/>
+      <w:pPr>
+        <w:ind w:left="3600" w:hanging="1440"/>
+      </w:pPr>
+    </w:lvl>
+    <w:lvl w:ilvl="7">
+      <w:start w:val="1"/>
+      <w:numFmt w:val="decimal"/>
+      <w:lvlText w:val="%1.%2.%3.%4.%5.%6.%7.%8"/>
+      <w:lvlJc w:val="left"/>
+      <w:pPr>
+        <w:ind w:left="3960" w:hanging="1440"/>
+      </w:pPr>
+    </w:lvl>
+    <w:lvl w:ilvl="8">
+      <w:start w:val="1"/>
+      <w:numFmt w:val="decimal"/>
+      <w:lvlText w:val="%1.%2.%3.%4.%5.%6.%7.%8.%9"/>
+      <w:lvlJc w:val="left"/>
+      <w:pPr>
+        <w:ind w:left="4680" w:hanging="1800"/>
+      </w:pPr>
+    </w:lvl>
+  </w:abstractNum>
+  <w:abstractNum w:abstractNumId="28" w15:restartNumberingAfterBreak="0">
     <w:nsid w:val="47F36959"/>
     <w:multiLevelType w:val="hybridMultilevel"/>
     <w:tmpl w:val="96688BF6"/>
@@ -24119,7 +26901,7 @@
       </w:rPr>
     </w:lvl>
   </w:abstractNum>
-  <w:abstractNum w:abstractNumId="26" w15:restartNumberingAfterBreak="0">
+  <w:abstractNum w:abstractNumId="29" w15:restartNumberingAfterBreak="0">
     <w:nsid w:val="4BDD2B10"/>
     <w:multiLevelType w:val="hybridMultilevel"/>
     <w:tmpl w:val="3E161F42"/>
@@ -24232,7 +27014,7 @@
       </w:rPr>
     </w:lvl>
   </w:abstractNum>
-  <w:abstractNum w:abstractNumId="27" w15:restartNumberingAfterBreak="0">
+  <w:abstractNum w:abstractNumId="30" w15:restartNumberingAfterBreak="0">
     <w:nsid w:val="4E974945"/>
     <w:multiLevelType w:val="hybridMultilevel"/>
     <w:tmpl w:val="77BC0B4E"/>
@@ -24318,7 +27100,7 @@
       </w:pPr>
     </w:lvl>
   </w:abstractNum>
-  <w:abstractNum w:abstractNumId="28" w15:restartNumberingAfterBreak="0">
+  <w:abstractNum w:abstractNumId="31" w15:restartNumberingAfterBreak="0">
     <w:nsid w:val="4F246915"/>
     <w:multiLevelType w:val="multilevel"/>
     <w:tmpl w:val="40C65D6C"/>
@@ -24431,7 +27213,7 @@
       </w:rPr>
     </w:lvl>
   </w:abstractNum>
-  <w:abstractNum w:abstractNumId="29" w15:restartNumberingAfterBreak="0">
+  <w:abstractNum w:abstractNumId="32" w15:restartNumberingAfterBreak="0">
     <w:nsid w:val="4F59430A"/>
     <w:multiLevelType w:val="hybridMultilevel"/>
     <w:tmpl w:val="20ACD5EC"/>
@@ -24544,7 +27326,7 @@
       </w:rPr>
     </w:lvl>
   </w:abstractNum>
-  <w:abstractNum w:abstractNumId="30" w15:restartNumberingAfterBreak="0">
+  <w:abstractNum w:abstractNumId="33" w15:restartNumberingAfterBreak="0">
     <w:nsid w:val="539244C6"/>
     <w:multiLevelType w:val="hybridMultilevel"/>
     <w:tmpl w:val="77BC0B4E"/>
@@ -24630,7 +27412,7 @@
       </w:pPr>
     </w:lvl>
   </w:abstractNum>
-  <w:abstractNum w:abstractNumId="31" w15:restartNumberingAfterBreak="0">
+  <w:abstractNum w:abstractNumId="34" w15:restartNumberingAfterBreak="0">
     <w:nsid w:val="54C8477B"/>
     <w:multiLevelType w:val="hybridMultilevel"/>
     <w:tmpl w:val="1C24E2D4"/>
@@ -24923,7 +27705,7 @@
       </w:rPr>
     </w:lvl>
   </w:abstractNum>
-  <w:abstractNum w:abstractNumId="32" w15:restartNumberingAfterBreak="0">
+  <w:abstractNum w:abstractNumId="35" w15:restartNumberingAfterBreak="0">
     <w:nsid w:val="59415894"/>
     <w:multiLevelType w:val="multilevel"/>
     <w:tmpl w:val="A3D480CC"/>
@@ -25036,7 +27818,7 @@
       </w:rPr>
     </w:lvl>
   </w:abstractNum>
-  <w:abstractNum w:abstractNumId="33" w15:restartNumberingAfterBreak="0">
+  <w:abstractNum w:abstractNumId="36" w15:restartNumberingAfterBreak="0">
     <w:nsid w:val="5EA070DD"/>
     <w:multiLevelType w:val="multilevel"/>
     <w:tmpl w:val="13E80F1E"/>
@@ -25125,7 +27907,7 @@
       </w:pPr>
     </w:lvl>
   </w:abstractNum>
-  <w:abstractNum w:abstractNumId="34" w15:restartNumberingAfterBreak="0">
+  <w:abstractNum w:abstractNumId="37" w15:restartNumberingAfterBreak="0">
     <w:nsid w:val="610C537E"/>
     <w:multiLevelType w:val="multilevel"/>
     <w:tmpl w:val="B14C1E86"/>
@@ -25214,7 +27996,96 @@
       </w:pPr>
     </w:lvl>
   </w:abstractNum>
-  <w:abstractNum w:abstractNumId="35" w15:restartNumberingAfterBreak="0">
+  <w:abstractNum w:abstractNumId="38" w15:restartNumberingAfterBreak="0">
+    <w:nsid w:val="610F4C8C"/>
+    <w:multiLevelType w:val="multilevel"/>
+    <w:tmpl w:val="EDC2CA06"/>
+    <w:lvl w:ilvl="0">
+      <w:start w:val="1"/>
+      <w:numFmt w:val="bullet"/>
+      <w:lvlText w:val=""/>
+      <w:lvlJc w:val="left"/>
+      <w:pPr>
+        <w:ind w:left="435" w:hanging="435"/>
+      </w:pPr>
+      <w:rPr>
+        <w:rFonts w:ascii="Symbol" w:hAnsi="Symbol" w:hint="default"/>
+      </w:rPr>
+    </w:lvl>
+    <w:lvl w:ilvl="1">
+      <w:start w:val="4"/>
+      <w:numFmt w:val="decimal"/>
+      <w:lvlText w:val="%1.%2"/>
+      <w:lvlJc w:val="left"/>
+      <w:pPr>
+        <w:ind w:left="795" w:hanging="435"/>
+      </w:pPr>
+    </w:lvl>
+    <w:lvl w:ilvl="2">
+      <w:start w:val="1"/>
+      <w:numFmt w:val="decimal"/>
+      <w:lvlText w:val="%1.%2.%3"/>
+      <w:lvlJc w:val="left"/>
+      <w:pPr>
+        <w:ind w:left="1440" w:hanging="720"/>
+      </w:pPr>
+    </w:lvl>
+    <w:lvl w:ilvl="3">
+      <w:start w:val="1"/>
+      <w:numFmt w:val="decimal"/>
+      <w:lvlText w:val="%1.%2.%3.%4"/>
+      <w:lvlJc w:val="left"/>
+      <w:pPr>
+        <w:ind w:left="1800" w:hanging="720"/>
+      </w:pPr>
+    </w:lvl>
+    <w:lvl w:ilvl="4">
+      <w:start w:val="1"/>
+      <w:numFmt w:val="decimal"/>
+      <w:lvlText w:val="%1.%2.%3.%4.%5"/>
+      <w:lvlJc w:val="left"/>
+      <w:pPr>
+        <w:ind w:left="2520" w:hanging="1080"/>
+      </w:pPr>
+    </w:lvl>
+    <w:lvl w:ilvl="5">
+      <w:start w:val="1"/>
+      <w:numFmt w:val="decimal"/>
+      <w:lvlText w:val="%1.%2.%3.%4.%5.%6"/>
+      <w:lvlJc w:val="left"/>
+      <w:pPr>
+        <w:ind w:left="2880" w:hanging="1080"/>
+      </w:pPr>
+    </w:lvl>
+    <w:lvl w:ilvl="6">
+      <w:start w:val="1"/>
+      <w:numFmt w:val="decimal"/>
+      <w:lvlText w:val="%1.%2.%3.%4.%5.%6.%7"/>
+      <w:lvlJc w:val="left"/>
+      <w:pPr>
+        <w:ind w:left="3600" w:hanging="1440"/>
+      </w:pPr>
+    </w:lvl>
+    <w:lvl w:ilvl="7">
+      <w:start w:val="1"/>
+      <w:numFmt w:val="decimal"/>
+      <w:lvlText w:val="%1.%2.%3.%4.%5.%6.%7.%8"/>
+      <w:lvlJc w:val="left"/>
+      <w:pPr>
+        <w:ind w:left="3960" w:hanging="1440"/>
+      </w:pPr>
+    </w:lvl>
+    <w:lvl w:ilvl="8">
+      <w:start w:val="1"/>
+      <w:numFmt w:val="decimal"/>
+      <w:lvlText w:val="%1.%2.%3.%4.%5.%6.%7.%8.%9"/>
+      <w:lvlJc w:val="left"/>
+      <w:pPr>
+        <w:ind w:left="4680" w:hanging="1800"/>
+      </w:pPr>
+    </w:lvl>
+  </w:abstractNum>
+  <w:abstractNum w:abstractNumId="39" w15:restartNumberingAfterBreak="0">
     <w:nsid w:val="648345AA"/>
     <w:multiLevelType w:val="multilevel"/>
     <w:tmpl w:val="A3D480CC"/>
@@ -25327,7 +28198,7 @@
       </w:rPr>
     </w:lvl>
   </w:abstractNum>
-  <w:abstractNum w:abstractNumId="36" w15:restartNumberingAfterBreak="0">
+  <w:abstractNum w:abstractNumId="40" w15:restartNumberingAfterBreak="0">
     <w:nsid w:val="64A14355"/>
     <w:multiLevelType w:val="multilevel"/>
     <w:tmpl w:val="B664A89A"/>
@@ -25440,7 +28311,7 @@
       </w:rPr>
     </w:lvl>
   </w:abstractNum>
-  <w:abstractNum w:abstractNumId="37" w15:restartNumberingAfterBreak="0">
+  <w:abstractNum w:abstractNumId="41" w15:restartNumberingAfterBreak="0">
     <w:nsid w:val="6E9C1631"/>
     <w:multiLevelType w:val="multilevel"/>
     <w:tmpl w:val="34785798"/>
@@ -25553,7 +28424,7 @@
       </w:rPr>
     </w:lvl>
   </w:abstractNum>
-  <w:abstractNum w:abstractNumId="38" w15:restartNumberingAfterBreak="0">
+  <w:abstractNum w:abstractNumId="42" w15:restartNumberingAfterBreak="0">
     <w:nsid w:val="72416F16"/>
     <w:multiLevelType w:val="hybridMultilevel"/>
     <w:tmpl w:val="DDEE7376"/>
@@ -25666,7 +28537,7 @@
       </w:rPr>
     </w:lvl>
   </w:abstractNum>
-  <w:abstractNum w:abstractNumId="39" w15:restartNumberingAfterBreak="0">
+  <w:abstractNum w:abstractNumId="43" w15:restartNumberingAfterBreak="0">
     <w:nsid w:val="747D2F25"/>
     <w:multiLevelType w:val="multilevel"/>
     <w:tmpl w:val="C45A5C78"/>
@@ -25780,7 +28651,7 @@
       </w:rPr>
     </w:lvl>
   </w:abstractNum>
-  <w:abstractNum w:abstractNumId="40" w15:restartNumberingAfterBreak="0">
+  <w:abstractNum w:abstractNumId="44" w15:restartNumberingAfterBreak="0">
     <w:nsid w:val="74C757BA"/>
     <w:multiLevelType w:val="multilevel"/>
     <w:tmpl w:val="5DCCDC22"/>
@@ -25894,7 +28765,120 @@
       </w:rPr>
     </w:lvl>
   </w:abstractNum>
-  <w:abstractNum w:abstractNumId="41" w15:restartNumberingAfterBreak="0">
+  <w:abstractNum w:abstractNumId="45" w15:restartNumberingAfterBreak="0">
+    <w:nsid w:val="7B77516F"/>
+    <w:multiLevelType w:val="hybridMultilevel"/>
+    <w:tmpl w:val="A81471E6"/>
+    <w:lvl w:ilvl="0" w:tplc="1E98F21C">
+      <w:start w:val="1"/>
+      <w:numFmt w:val="bullet"/>
+      <w:lvlText w:val=""/>
+      <w:lvlJc w:val="left"/>
+      <w:pPr>
+        <w:ind w:left="1854" w:hanging="360"/>
+      </w:pPr>
+      <w:rPr>
+        <w:rFonts w:ascii="Wingdings" w:hAnsi="Wingdings" w:hint="default"/>
+      </w:rPr>
+    </w:lvl>
+    <w:lvl w:ilvl="1" w:tplc="0C0A0003" w:tentative="1">
+      <w:start w:val="1"/>
+      <w:numFmt w:val="bullet"/>
+      <w:lvlText w:val="o"/>
+      <w:lvlJc w:val="left"/>
+      <w:pPr>
+        <w:ind w:left="2574" w:hanging="360"/>
+      </w:pPr>
+      <w:rPr>
+        <w:rFonts w:ascii="Courier New" w:hAnsi="Courier New" w:cs="Courier New" w:hint="default"/>
+      </w:rPr>
+    </w:lvl>
+    <w:lvl w:ilvl="2" w:tplc="0C0A0005" w:tentative="1">
+      <w:start w:val="1"/>
+      <w:numFmt w:val="bullet"/>
+      <w:lvlText w:val=""/>
+      <w:lvlJc w:val="left"/>
+      <w:pPr>
+        <w:ind w:left="3294" w:hanging="360"/>
+      </w:pPr>
+      <w:rPr>
+        <w:rFonts w:ascii="Wingdings" w:hAnsi="Wingdings" w:hint="default"/>
+      </w:rPr>
+    </w:lvl>
+    <w:lvl w:ilvl="3" w:tplc="0C0A0001" w:tentative="1">
+      <w:start w:val="1"/>
+      <w:numFmt w:val="bullet"/>
+      <w:lvlText w:val=""/>
+      <w:lvlJc w:val="left"/>
+      <w:pPr>
+        <w:ind w:left="4014" w:hanging="360"/>
+      </w:pPr>
+      <w:rPr>
+        <w:rFonts w:ascii="Symbol" w:hAnsi="Symbol" w:hint="default"/>
+      </w:rPr>
+    </w:lvl>
+    <w:lvl w:ilvl="4" w:tplc="0C0A0003" w:tentative="1">
+      <w:start w:val="1"/>
+      <w:numFmt w:val="bullet"/>
+      <w:lvlText w:val="o"/>
+      <w:lvlJc w:val="left"/>
+      <w:pPr>
+        <w:ind w:left="4734" w:hanging="360"/>
+      </w:pPr>
+      <w:rPr>
+        <w:rFonts w:ascii="Courier New" w:hAnsi="Courier New" w:cs="Courier New" w:hint="default"/>
+      </w:rPr>
+    </w:lvl>
+    <w:lvl w:ilvl="5" w:tplc="0C0A0005" w:tentative="1">
+      <w:start w:val="1"/>
+      <w:numFmt w:val="bullet"/>
+      <w:lvlText w:val=""/>
+      <w:lvlJc w:val="left"/>
+      <w:pPr>
+        <w:ind w:left="5454" w:hanging="360"/>
+      </w:pPr>
+      <w:rPr>
+        <w:rFonts w:ascii="Wingdings" w:hAnsi="Wingdings" w:hint="default"/>
+      </w:rPr>
+    </w:lvl>
+    <w:lvl w:ilvl="6" w:tplc="0C0A0001" w:tentative="1">
+      <w:start w:val="1"/>
+      <w:numFmt w:val="bullet"/>
+      <w:lvlText w:val=""/>
+      <w:lvlJc w:val="left"/>
+      <w:pPr>
+        <w:ind w:left="6174" w:hanging="360"/>
+      </w:pPr>
+      <w:rPr>
+        <w:rFonts w:ascii="Symbol" w:hAnsi="Symbol" w:hint="default"/>
+      </w:rPr>
+    </w:lvl>
+    <w:lvl w:ilvl="7" w:tplc="0C0A0003" w:tentative="1">
+      <w:start w:val="1"/>
+      <w:numFmt w:val="bullet"/>
+      <w:lvlText w:val="o"/>
+      <w:lvlJc w:val="left"/>
+      <w:pPr>
+        <w:ind w:left="6894" w:hanging="360"/>
+      </w:pPr>
+      <w:rPr>
+        <w:rFonts w:ascii="Courier New" w:hAnsi="Courier New" w:cs="Courier New" w:hint="default"/>
+      </w:rPr>
+    </w:lvl>
+    <w:lvl w:ilvl="8" w:tplc="0C0A0005" w:tentative="1">
+      <w:start w:val="1"/>
+      <w:numFmt w:val="bullet"/>
+      <w:lvlText w:val=""/>
+      <w:lvlJc w:val="left"/>
+      <w:pPr>
+        <w:ind w:left="7614" w:hanging="360"/>
+      </w:pPr>
+      <w:rPr>
+        <w:rFonts w:ascii="Wingdings" w:hAnsi="Wingdings" w:hint="default"/>
+      </w:rPr>
+    </w:lvl>
+  </w:abstractNum>
+  <w:abstractNum w:abstractNumId="46" w15:restartNumberingAfterBreak="0">
     <w:nsid w:val="7F8A1FAB"/>
     <w:multiLevelType w:val="multilevel"/>
     <w:tmpl w:val="A3D480CC"/>
@@ -26008,130 +28992,145 @@
     </w:lvl>
   </w:abstractNum>
   <w:num w:numId="1">
-    <w:abstractNumId w:val="39"/>
+    <w:abstractNumId w:val="43"/>
   </w:num>
   <w:num w:numId="2">
-    <w:abstractNumId w:val="34"/>
+    <w:abstractNumId w:val="37"/>
   </w:num>
   <w:num w:numId="3">
-    <w:abstractNumId w:val="4"/>
+    <w:abstractNumId w:val="5"/>
   </w:num>
   <w:num w:numId="4">
-    <w:abstractNumId w:val="5"/>
+    <w:abstractNumId w:val="6"/>
   </w:num>
   <w:num w:numId="5">
-    <w:abstractNumId w:val="19"/>
+    <w:abstractNumId w:val="20"/>
   </w:num>
   <w:num w:numId="6">
-    <w:abstractNumId w:val="15"/>
+    <w:abstractNumId w:val="16"/>
   </w:num>
   <w:num w:numId="7">
     <w:abstractNumId w:val="1"/>
   </w:num>
   <w:num w:numId="8">
+    <w:abstractNumId w:val="4"/>
+  </w:num>
+  <w:num w:numId="9">
+    <w:abstractNumId w:val="22"/>
+  </w:num>
+  <w:num w:numId="10">
+    <w:abstractNumId w:val="31"/>
+  </w:num>
+  <w:num w:numId="11">
+    <w:abstractNumId w:val="25"/>
+  </w:num>
+  <w:num w:numId="12">
+    <w:abstractNumId w:val="19"/>
+  </w:num>
+  <w:num w:numId="13">
+    <w:abstractNumId w:val="8"/>
+  </w:num>
+  <w:num w:numId="14">
+    <w:abstractNumId w:val="42"/>
+  </w:num>
+  <w:num w:numId="15">
+    <w:abstractNumId w:val="28"/>
+  </w:num>
+  <w:num w:numId="16">
+    <w:abstractNumId w:val="12"/>
+  </w:num>
+  <w:num w:numId="17">
+    <w:abstractNumId w:val="13"/>
+  </w:num>
+  <w:num w:numId="18">
+    <w:abstractNumId w:val="32"/>
+  </w:num>
+  <w:num w:numId="19">
+    <w:abstractNumId w:val="15"/>
+  </w:num>
+  <w:num w:numId="20">
+    <w:abstractNumId w:val="26"/>
+  </w:num>
+  <w:num w:numId="21">
+    <w:abstractNumId w:val="34"/>
+  </w:num>
+  <w:num w:numId="22">
+    <w:abstractNumId w:val="14"/>
+  </w:num>
+  <w:num w:numId="23">
+    <w:abstractNumId w:val="30"/>
+  </w:num>
+  <w:num w:numId="24">
+    <w:abstractNumId w:val="33"/>
+  </w:num>
+  <w:num w:numId="25">
+    <w:abstractNumId w:val="18"/>
+  </w:num>
+  <w:num w:numId="26">
+    <w:abstractNumId w:val="17"/>
+  </w:num>
+  <w:num w:numId="27">
+    <w:abstractNumId w:val="29"/>
+  </w:num>
+  <w:num w:numId="28">
+    <w:abstractNumId w:val="7"/>
+  </w:num>
+  <w:num w:numId="29">
+    <w:abstractNumId w:val="10"/>
+  </w:num>
+  <w:num w:numId="30">
+    <w:abstractNumId w:val="23"/>
+  </w:num>
+  <w:num w:numId="31">
+    <w:abstractNumId w:val="41"/>
+  </w:num>
+  <w:num w:numId="32">
+    <w:abstractNumId w:val="40"/>
+  </w:num>
+  <w:num w:numId="33">
+    <w:abstractNumId w:val="24"/>
+  </w:num>
+  <w:num w:numId="34">
     <w:abstractNumId w:val="3"/>
   </w:num>
-  <w:num w:numId="9">
-    <w:abstractNumId w:val="20"/>
-  </w:num>
-  <w:num w:numId="10">
-    <w:abstractNumId w:val="28"/>
-  </w:num>
-  <w:num w:numId="11">
-    <w:abstractNumId w:val="23"/>
-  </w:num>
-  <w:num w:numId="12">
-    <w:abstractNumId w:val="18"/>
-  </w:num>
-  <w:num w:numId="13">
-    <w:abstractNumId w:val="7"/>
-  </w:num>
-  <w:num w:numId="14">
-    <w:abstractNumId w:val="38"/>
-  </w:num>
-  <w:num w:numId="15">
-    <w:abstractNumId w:val="25"/>
-  </w:num>
-  <w:num w:numId="16">
+  <w:num w:numId="35">
     <w:abstractNumId w:val="11"/>
   </w:num>
-  <w:num w:numId="17">
-    <w:abstractNumId w:val="12"/>
-  </w:num>
-  <w:num w:numId="18">
-    <w:abstractNumId w:val="29"/>
-  </w:num>
-  <w:num w:numId="19">
-    <w:abstractNumId w:val="14"/>
-  </w:num>
-  <w:num w:numId="20">
-    <w:abstractNumId w:val="24"/>
-  </w:num>
-  <w:num w:numId="21">
-    <w:abstractNumId w:val="31"/>
-  </w:num>
-  <w:num w:numId="22">
-    <w:abstractNumId w:val="13"/>
-  </w:num>
-  <w:num w:numId="23">
-    <w:abstractNumId w:val="27"/>
-  </w:num>
-  <w:num w:numId="24">
-    <w:abstractNumId w:val="30"/>
-  </w:num>
-  <w:num w:numId="25">
-    <w:abstractNumId w:val="17"/>
-  </w:num>
-  <w:num w:numId="26">
-    <w:abstractNumId w:val="16"/>
-  </w:num>
-  <w:num w:numId="27">
-    <w:abstractNumId w:val="26"/>
-  </w:num>
-  <w:num w:numId="28">
-    <w:abstractNumId w:val="6"/>
-  </w:num>
-  <w:num w:numId="29">
-    <w:abstractNumId w:val="9"/>
-  </w:num>
-  <w:num w:numId="30">
-    <w:abstractNumId w:val="21"/>
-  </w:num>
-  <w:num w:numId="31">
-    <w:abstractNumId w:val="37"/>
-  </w:num>
-  <w:num w:numId="32">
+  <w:num w:numId="36">
     <w:abstractNumId w:val="36"/>
   </w:num>
-  <w:num w:numId="33">
-    <w:abstractNumId w:val="22"/>
-  </w:num>
-  <w:num w:numId="34">
-    <w:abstractNumId w:val="2"/>
-  </w:num>
-  <w:num w:numId="35">
-    <w:abstractNumId w:val="10"/>
-  </w:num>
-  <w:num w:numId="36">
-    <w:abstractNumId w:val="33"/>
-  </w:num>
   <w:num w:numId="37">
-    <w:abstractNumId w:val="32"/>
+    <w:abstractNumId w:val="35"/>
   </w:num>
   <w:num w:numId="38">
     <w:abstractNumId w:val="0"/>
   </w:num>
   <w:num w:numId="39">
-    <w:abstractNumId w:val="41"/>
+    <w:abstractNumId w:val="46"/>
   </w:num>
   <w:num w:numId="40">
-    <w:abstractNumId w:val="35"/>
+    <w:abstractNumId w:val="39"/>
   </w:num>
   <w:num w:numId="41">
-    <w:abstractNumId w:val="40"/>
+    <w:abstractNumId w:val="44"/>
   </w:num>
   <w:num w:numId="42">
-    <w:abstractNumId w:val="8"/>
+    <w:abstractNumId w:val="9"/>
+  </w:num>
+  <w:num w:numId="43">
+    <w:abstractNumId w:val="38"/>
+  </w:num>
+  <w:num w:numId="44">
+    <w:abstractNumId w:val="27"/>
+  </w:num>
+  <w:num w:numId="45">
+    <w:abstractNumId w:val="21"/>
+  </w:num>
+  <w:num w:numId="46">
+    <w:abstractNumId w:val="2"/>
+  </w:num>
+  <w:num w:numId="47">
+    <w:abstractNumId w:val="45"/>
   </w:num>
 </w:numbering>
 </file>
@@ -26329,7 +29328,7 @@
     <w:lsdException w:name="Medium Shading 2 Accent 1" w:uiPriority="64"/>
     <w:lsdException w:name="Medium List 1 Accent 1" w:uiPriority="65"/>
     <w:lsdException w:name="Revision" w:semiHidden="1"/>
-    <w:lsdException w:name="List Paragraph" w:uiPriority="34" w:qFormat="1"/>
+    <w:lsdException w:name="List Paragraph" w:uiPriority="0" w:qFormat="1"/>
     <w:lsdException w:name="Quote" w:uiPriority="29" w:qFormat="1"/>
     <w:lsdException w:name="Intense Quote" w:uiPriority="30" w:qFormat="1"/>
     <w:lsdException w:name="Medium List 2 Accent 1" w:uiPriority="66"/>
@@ -26823,7 +29822,6 @@
     <w:name w:val="Párrafo de lista Car"/>
     <w:basedOn w:val="Fuentedeprrafopredeter"/>
     <w:link w:val="Prrafodelista"/>
-    <w:uiPriority w:val="34"/>
     <w:qFormat/>
     <w:rsid w:val="00852666"/>
   </w:style>
@@ -28834,7 +31832,6 @@
     <w:name w:val="List Paragraph"/>
     <w:basedOn w:val="Normal"/>
     <w:link w:val="PrrafodelistaCar"/>
-    <w:uiPriority w:val="34"/>
     <w:qFormat/>
     <w:rsid w:val="00005F69"/>
     <w:pPr>
@@ -29627,6 +32624,231 @@
         <w:b/>
         <w:bCs/>
       </w:rPr>
+    </w:tblStylePr>
+  </w:style>
+  <w:style w:type="table" w:styleId="Tabladecuadrcula4-nfasis3">
+    <w:name w:val="Grid Table 4 Accent 3"/>
+    <w:basedOn w:val="Tablanormal"/>
+    <w:uiPriority w:val="49"/>
+    <w:rsid w:val="00281F6D"/>
+    <w:rPr>
+      <w:rFonts w:asciiTheme="minorHAnsi" w:eastAsiaTheme="minorHAnsi" w:hAnsiTheme="minorHAnsi" w:cstheme="minorBidi"/>
+      <w:sz w:val="22"/>
+      <w:szCs w:val="22"/>
+      <w:lang w:val="en-US" w:eastAsia="en-US" w:bidi="ar-SA"/>
+    </w:rPr>
+    <w:tblPr>
+      <w:tblStyleRowBandSize w:val="1"/>
+      <w:tblStyleColBandSize w:val="1"/>
+      <w:tblBorders>
+        <w:top w:val="single" w:sz="4" w:space="0" w:color="FFD952" w:themeColor="accent3" w:themeTint="99"/>
+        <w:left w:val="single" w:sz="4" w:space="0" w:color="FFD952" w:themeColor="accent3" w:themeTint="99"/>
+        <w:bottom w:val="single" w:sz="4" w:space="0" w:color="FFD952" w:themeColor="accent3" w:themeTint="99"/>
+        <w:right w:val="single" w:sz="4" w:space="0" w:color="FFD952" w:themeColor="accent3" w:themeTint="99"/>
+        <w:insideH w:val="single" w:sz="4" w:space="0" w:color="FFD952" w:themeColor="accent3" w:themeTint="99"/>
+        <w:insideV w:val="single" w:sz="4" w:space="0" w:color="FFD952" w:themeColor="accent3" w:themeTint="99"/>
+      </w:tblBorders>
+    </w:tblPr>
+    <w:tblStylePr w:type="firstRow">
+      <w:rPr>
+        <w:b/>
+        <w:bCs/>
+        <w:color w:val="FFFFFF" w:themeColor="background1"/>
+      </w:rPr>
+      <w:tblPr/>
+      <w:tcPr>
+        <w:tcBorders>
+          <w:top w:val="single" w:sz="4" w:space="0" w:color="DEAE00" w:themeColor="accent3"/>
+          <w:left w:val="single" w:sz="4" w:space="0" w:color="DEAE00" w:themeColor="accent3"/>
+          <w:bottom w:val="single" w:sz="4" w:space="0" w:color="DEAE00" w:themeColor="accent3"/>
+          <w:right w:val="single" w:sz="4" w:space="0" w:color="DEAE00" w:themeColor="accent3"/>
+          <w:insideH w:val="nil"/>
+          <w:insideV w:val="nil"/>
+        </w:tcBorders>
+        <w:shd w:val="clear" w:color="auto" w:fill="DEAE00" w:themeFill="accent3"/>
+      </w:tcPr>
+    </w:tblStylePr>
+    <w:tblStylePr w:type="lastRow">
+      <w:rPr>
+        <w:b/>
+        <w:bCs/>
+      </w:rPr>
+      <w:tblPr/>
+      <w:tcPr>
+        <w:tcBorders>
+          <w:top w:val="double" w:sz="4" w:space="0" w:color="DEAE00" w:themeColor="accent3"/>
+        </w:tcBorders>
+      </w:tcPr>
+    </w:tblStylePr>
+    <w:tblStylePr w:type="firstCol">
+      <w:rPr>
+        <w:b/>
+        <w:bCs/>
+      </w:rPr>
+    </w:tblStylePr>
+    <w:tblStylePr w:type="lastCol">
+      <w:rPr>
+        <w:b/>
+        <w:bCs/>
+      </w:rPr>
+    </w:tblStylePr>
+    <w:tblStylePr w:type="band1Vert">
+      <w:tblPr/>
+      <w:tcPr>
+        <w:shd w:val="clear" w:color="auto" w:fill="FFF2C5" w:themeFill="accent3" w:themeFillTint="33"/>
+      </w:tcPr>
+    </w:tblStylePr>
+    <w:tblStylePr w:type="band1Horz">
+      <w:tblPr/>
+      <w:tcPr>
+        <w:shd w:val="clear" w:color="auto" w:fill="FFF2C5" w:themeFill="accent3" w:themeFillTint="33"/>
+      </w:tcPr>
+    </w:tblStylePr>
+  </w:style>
+  <w:style w:type="table" w:styleId="Tabladecuadrcula4-nfasis1">
+    <w:name w:val="Grid Table 4 Accent 1"/>
+    <w:basedOn w:val="Tablanormal"/>
+    <w:uiPriority w:val="49"/>
+    <w:rsid w:val="00936B2B"/>
+    <w:tblPr>
+      <w:tblStyleRowBandSize w:val="1"/>
+      <w:tblStyleColBandSize w:val="1"/>
+      <w:tblBorders>
+        <w:top w:val="single" w:sz="4" w:space="0" w:color="C4E672" w:themeColor="accent1" w:themeTint="99"/>
+        <w:left w:val="single" w:sz="4" w:space="0" w:color="C4E672" w:themeColor="accent1" w:themeTint="99"/>
+        <w:bottom w:val="single" w:sz="4" w:space="0" w:color="C4E672" w:themeColor="accent1" w:themeTint="99"/>
+        <w:right w:val="single" w:sz="4" w:space="0" w:color="C4E672" w:themeColor="accent1" w:themeTint="99"/>
+        <w:insideH w:val="single" w:sz="4" w:space="0" w:color="C4E672" w:themeColor="accent1" w:themeTint="99"/>
+        <w:insideV w:val="single" w:sz="4" w:space="0" w:color="C4E672" w:themeColor="accent1" w:themeTint="99"/>
+      </w:tblBorders>
+    </w:tblPr>
+    <w:tblStylePr w:type="firstRow">
+      <w:rPr>
+        <w:b/>
+        <w:bCs/>
+        <w:color w:val="FFFFFF" w:themeColor="background1"/>
+      </w:rPr>
+      <w:tblPr/>
+      <w:tcPr>
+        <w:tcBorders>
+          <w:top w:val="single" w:sz="4" w:space="0" w:color="98C723" w:themeColor="accent1"/>
+          <w:left w:val="single" w:sz="4" w:space="0" w:color="98C723" w:themeColor="accent1"/>
+          <w:bottom w:val="single" w:sz="4" w:space="0" w:color="98C723" w:themeColor="accent1"/>
+          <w:right w:val="single" w:sz="4" w:space="0" w:color="98C723" w:themeColor="accent1"/>
+          <w:insideH w:val="nil"/>
+          <w:insideV w:val="nil"/>
+        </w:tcBorders>
+        <w:shd w:val="clear" w:color="auto" w:fill="98C723" w:themeFill="accent1"/>
+      </w:tcPr>
+    </w:tblStylePr>
+    <w:tblStylePr w:type="lastRow">
+      <w:rPr>
+        <w:b/>
+        <w:bCs/>
+      </w:rPr>
+      <w:tblPr/>
+      <w:tcPr>
+        <w:tcBorders>
+          <w:top w:val="double" w:sz="4" w:space="0" w:color="98C723" w:themeColor="accent1"/>
+        </w:tcBorders>
+      </w:tcPr>
+    </w:tblStylePr>
+    <w:tblStylePr w:type="firstCol">
+      <w:rPr>
+        <w:b/>
+        <w:bCs/>
+      </w:rPr>
+    </w:tblStylePr>
+    <w:tblStylePr w:type="lastCol">
+      <w:rPr>
+        <w:b/>
+        <w:bCs/>
+      </w:rPr>
+    </w:tblStylePr>
+    <w:tblStylePr w:type="band1Vert">
+      <w:tblPr/>
+      <w:tcPr>
+        <w:shd w:val="clear" w:color="auto" w:fill="EBF6CF" w:themeFill="accent1" w:themeFillTint="33"/>
+      </w:tcPr>
+    </w:tblStylePr>
+    <w:tblStylePr w:type="band1Horz">
+      <w:tblPr/>
+      <w:tcPr>
+        <w:shd w:val="clear" w:color="auto" w:fill="EBF6CF" w:themeFill="accent1" w:themeFillTint="33"/>
+      </w:tcPr>
+    </w:tblStylePr>
+  </w:style>
+  <w:style w:type="table" w:styleId="Tabladecuadrcula4-nfasis4">
+    <w:name w:val="Grid Table 4 Accent 4"/>
+    <w:basedOn w:val="Tablanormal"/>
+    <w:uiPriority w:val="49"/>
+    <w:rsid w:val="00FA7979"/>
+    <w:tblPr>
+      <w:tblStyleRowBandSize w:val="1"/>
+      <w:tblStyleColBandSize w:val="1"/>
+      <w:tblBorders>
+        <w:top w:val="single" w:sz="4" w:space="0" w:color="D3AFD1" w:themeColor="accent4" w:themeTint="99"/>
+        <w:left w:val="single" w:sz="4" w:space="0" w:color="D3AFD1" w:themeColor="accent4" w:themeTint="99"/>
+        <w:bottom w:val="single" w:sz="4" w:space="0" w:color="D3AFD1" w:themeColor="accent4" w:themeTint="99"/>
+        <w:right w:val="single" w:sz="4" w:space="0" w:color="D3AFD1" w:themeColor="accent4" w:themeTint="99"/>
+        <w:insideH w:val="single" w:sz="4" w:space="0" w:color="D3AFD1" w:themeColor="accent4" w:themeTint="99"/>
+        <w:insideV w:val="single" w:sz="4" w:space="0" w:color="D3AFD1" w:themeColor="accent4" w:themeTint="99"/>
+      </w:tblBorders>
+    </w:tblPr>
+    <w:tblStylePr w:type="firstRow">
+      <w:rPr>
+        <w:b/>
+        <w:bCs/>
+        <w:color w:val="FFFFFF" w:themeColor="background1"/>
+      </w:rPr>
+      <w:tblPr/>
+      <w:tcPr>
+        <w:tcBorders>
+          <w:top w:val="single" w:sz="4" w:space="0" w:color="B77BB4" w:themeColor="accent4"/>
+          <w:left w:val="single" w:sz="4" w:space="0" w:color="B77BB4" w:themeColor="accent4"/>
+          <w:bottom w:val="single" w:sz="4" w:space="0" w:color="B77BB4" w:themeColor="accent4"/>
+          <w:right w:val="single" w:sz="4" w:space="0" w:color="B77BB4" w:themeColor="accent4"/>
+          <w:insideH w:val="nil"/>
+          <w:insideV w:val="nil"/>
+        </w:tcBorders>
+        <w:shd w:val="clear" w:color="auto" w:fill="B77BB4" w:themeFill="accent4"/>
+      </w:tcPr>
+    </w:tblStylePr>
+    <w:tblStylePr w:type="lastRow">
+      <w:rPr>
+        <w:b/>
+        <w:bCs/>
+      </w:rPr>
+      <w:tblPr/>
+      <w:tcPr>
+        <w:tcBorders>
+          <w:top w:val="double" w:sz="4" w:space="0" w:color="B77BB4" w:themeColor="accent4"/>
+        </w:tcBorders>
+      </w:tcPr>
+    </w:tblStylePr>
+    <w:tblStylePr w:type="firstCol">
+      <w:rPr>
+        <w:b/>
+        <w:bCs/>
+      </w:rPr>
+    </w:tblStylePr>
+    <w:tblStylePr w:type="lastCol">
+      <w:rPr>
+        <w:b/>
+        <w:bCs/>
+      </w:rPr>
+    </w:tblStylePr>
+    <w:tblStylePr w:type="band1Vert">
+      <w:tblPr/>
+      <w:tcPr>
+        <w:shd w:val="clear" w:color="auto" w:fill="F0E4F0" w:themeFill="accent4" w:themeFillTint="33"/>
+      </w:tcPr>
+    </w:tblStylePr>
+    <w:tblStylePr w:type="band1Horz">
+      <w:tblPr/>
+      <w:tcPr>
+        <w:shd w:val="clear" w:color="auto" w:fill="F0E4F0" w:themeFill="accent4" w:themeFillTint="33"/>
+      </w:tcPr>
     </w:tblStylePr>
   </w:style>
 </w:styles>
@@ -39418,7 +42640,7 @@
 </file>
 
 <file path=customXml/itemProps2.xml><?xml version="1.0" encoding="utf-8"?>
-<ds:datastoreItem xmlns:ds="http://schemas.openxmlformats.org/officeDocument/2006/customXml" ds:itemID="{CBE848D2-4ECC-43C9-86A3-32EEC40A0FFF}">
+<ds:datastoreItem xmlns:ds="http://schemas.openxmlformats.org/officeDocument/2006/customXml" ds:itemID="{35F99EED-6225-481F-A801-2CF9A081D255}">
   <ds:schemaRefs>
     <ds:schemaRef ds:uri="http://schemas.openxmlformats.org/officeDocument/2006/bibliography"/>
   </ds:schemaRefs>

</xml_diff>

<commit_message>
Agregado los 2 reportes que faltaban
</commit_message>
<xml_diff>
--- a/Documentos/PGC.docx
+++ b/Documentos/PGC.docx
@@ -179,108 +179,13 @@
                                 <w:rFonts w:ascii="Arial" w:eastAsia="Arial" w:hAnsi="Arial" w:cs="Arial"/>
                               </w:rPr>
                             </w:pPr>
-                            <w:proofErr w:type="spellStart"/>
                             <w:r>
                               <w:rPr>
                                 <w:rFonts w:ascii="Arial" w:hAnsi="Arial" w:cs="Arial"/>
                                 <w:color w:val="000000"/>
                                 <w:shd w:val="clear" w:color="auto" w:fill="FFFFFF"/>
                               </w:rPr>
-                              <w:t>Arizola</w:t>
-                            </w:r>
-                            <w:proofErr w:type="spellEnd"/>
-                            <w:r>
-                              <w:rPr>
-                                <w:rFonts w:ascii="Arial" w:hAnsi="Arial" w:cs="Arial"/>
-                                <w:color w:val="000000"/>
-                                <w:shd w:val="clear" w:color="auto" w:fill="FFFFFF"/>
-                              </w:rPr>
-                              <w:t xml:space="preserve"> </w:t>
-                            </w:r>
-                            <w:proofErr w:type="spellStart"/>
-                            <w:r>
-                              <w:rPr>
-                                <w:rFonts w:ascii="Arial" w:hAnsi="Arial" w:cs="Arial"/>
-                                <w:color w:val="000000"/>
-                                <w:shd w:val="clear" w:color="auto" w:fill="FFFFFF"/>
-                              </w:rPr>
-                              <w:t>Yánac</w:t>
-                            </w:r>
-                            <w:proofErr w:type="spellEnd"/>
-                            <w:r>
-                              <w:rPr>
-                                <w:rFonts w:ascii="Arial" w:hAnsi="Arial" w:cs="Arial"/>
-                                <w:color w:val="000000"/>
-                                <w:shd w:val="clear" w:color="auto" w:fill="FFFFFF"/>
-                              </w:rPr>
-                              <w:t>, Carlos.</w:t>
-                            </w:r>
-                          </w:p>
-                          <w:p>
-                            <w:pPr>
-                              <w:pStyle w:val="Prrafodelista"/>
-                              <w:numPr>
-                                <w:ilvl w:val="0"/>
-                                <w:numId w:val="1"/>
-                              </w:numPr>
-                              <w:spacing w:after="160" w:line="259" w:lineRule="auto"/>
-                              <w:rPr>
-                                <w:rFonts w:ascii="Arial" w:eastAsia="Arial" w:hAnsi="Arial" w:cs="Arial"/>
-                              </w:rPr>
-                            </w:pPr>
-                            <w:proofErr w:type="spellStart"/>
-                            <w:r>
-                              <w:rPr>
-                                <w:rFonts w:ascii="Arial" w:hAnsi="Arial" w:cs="Arial"/>
-                                <w:color w:val="000000"/>
-                                <w:shd w:val="clear" w:color="auto" w:fill="FFFFFF"/>
-                              </w:rPr>
-                              <w:t>Arotuma</w:t>
-                            </w:r>
-                            <w:proofErr w:type="spellEnd"/>
-                            <w:r>
-                              <w:rPr>
-                                <w:rFonts w:ascii="Arial" w:hAnsi="Arial" w:cs="Arial"/>
-                                <w:color w:val="000000"/>
-                                <w:shd w:val="clear" w:color="auto" w:fill="FFFFFF"/>
-                              </w:rPr>
-                              <w:t xml:space="preserve"> </w:t>
-                            </w:r>
-                            <w:proofErr w:type="spellStart"/>
-                            <w:r>
-                              <w:rPr>
-                                <w:rFonts w:ascii="Arial" w:hAnsi="Arial" w:cs="Arial"/>
-                                <w:color w:val="000000"/>
-                                <w:shd w:val="clear" w:color="auto" w:fill="FFFFFF"/>
-                              </w:rPr>
-                              <w:t>Martinez</w:t>
-                            </w:r>
-                            <w:proofErr w:type="spellEnd"/>
-                            <w:r>
-                              <w:rPr>
-                                <w:rFonts w:ascii="Arial" w:hAnsi="Arial" w:cs="Arial"/>
-                                <w:color w:val="000000"/>
-                                <w:shd w:val="clear" w:color="auto" w:fill="FFFFFF"/>
-                              </w:rPr>
-                              <w:t xml:space="preserve">, </w:t>
-                            </w:r>
-                            <w:proofErr w:type="spellStart"/>
-                            <w:r>
-                              <w:rPr>
-                                <w:rFonts w:ascii="Arial" w:hAnsi="Arial" w:cs="Arial"/>
-                                <w:color w:val="000000"/>
-                                <w:shd w:val="clear" w:color="auto" w:fill="FFFFFF"/>
-                              </w:rPr>
-                              <w:t>Victor</w:t>
-                            </w:r>
-                            <w:proofErr w:type="spellEnd"/>
-                            <w:r>
-                              <w:rPr>
-                                <w:rFonts w:ascii="Arial" w:hAnsi="Arial" w:cs="Arial"/>
-                                <w:color w:val="000000"/>
-                                <w:shd w:val="clear" w:color="auto" w:fill="FFFFFF"/>
-                              </w:rPr>
-                              <w:t xml:space="preserve"> Miguel.</w:t>
+                              <w:t>Arizola Yánac, Carlos.</w:t>
                             </w:r>
                           </w:p>
                           <w:p>
@@ -301,25 +206,28 @@
                                 <w:color w:val="000000"/>
                                 <w:shd w:val="clear" w:color="auto" w:fill="FFFFFF"/>
                               </w:rPr>
-                              <w:t xml:space="preserve">Arteaga Quico, </w:t>
+                              <w:t>Arotuma Martinez, Victor Miguel.</w:t>
                             </w:r>
-                            <w:proofErr w:type="spellStart"/>
+                          </w:p>
+                          <w:p>
+                            <w:pPr>
+                              <w:pStyle w:val="Prrafodelista"/>
+                              <w:numPr>
+                                <w:ilvl w:val="0"/>
+                                <w:numId w:val="1"/>
+                              </w:numPr>
+                              <w:spacing w:after="160" w:line="259" w:lineRule="auto"/>
+                              <w:rPr>
+                                <w:rFonts w:ascii="Arial" w:eastAsia="Arial" w:hAnsi="Arial" w:cs="Arial"/>
+                              </w:rPr>
+                            </w:pPr>
                             <w:r>
                               <w:rPr>
                                 <w:rFonts w:ascii="Arial" w:hAnsi="Arial" w:cs="Arial"/>
                                 <w:color w:val="000000"/>
                                 <w:shd w:val="clear" w:color="auto" w:fill="FFFFFF"/>
                               </w:rPr>
-                              <w:t>Alisson</w:t>
-                            </w:r>
-                            <w:proofErr w:type="spellEnd"/>
-                            <w:r>
-                              <w:rPr>
-                                <w:rFonts w:ascii="Arial" w:hAnsi="Arial" w:cs="Arial"/>
-                                <w:color w:val="000000"/>
-                                <w:shd w:val="clear" w:color="auto" w:fill="FFFFFF"/>
-                              </w:rPr>
-                              <w:t xml:space="preserve"> Diane.</w:t>
+                              <w:t>Arteaga Quico, Alisson Diane.</w:t>
                             </w:r>
                           </w:p>
                           <w:p>
@@ -431,108 +339,13 @@
                           <w:rFonts w:ascii="Arial" w:eastAsia="Arial" w:hAnsi="Arial" w:cs="Arial"/>
                         </w:rPr>
                       </w:pPr>
-                      <w:proofErr w:type="spellStart"/>
                       <w:r>
                         <w:rPr>
                           <w:rFonts w:ascii="Arial" w:hAnsi="Arial" w:cs="Arial"/>
                           <w:color w:val="000000"/>
                           <w:shd w:val="clear" w:color="auto" w:fill="FFFFFF"/>
                         </w:rPr>
-                        <w:t>Arizola</w:t>
-                      </w:r>
-                      <w:proofErr w:type="spellEnd"/>
-                      <w:r>
-                        <w:rPr>
-                          <w:rFonts w:ascii="Arial" w:hAnsi="Arial" w:cs="Arial"/>
-                          <w:color w:val="000000"/>
-                          <w:shd w:val="clear" w:color="auto" w:fill="FFFFFF"/>
-                        </w:rPr>
-                        <w:t xml:space="preserve"> </w:t>
-                      </w:r>
-                      <w:proofErr w:type="spellStart"/>
-                      <w:r>
-                        <w:rPr>
-                          <w:rFonts w:ascii="Arial" w:hAnsi="Arial" w:cs="Arial"/>
-                          <w:color w:val="000000"/>
-                          <w:shd w:val="clear" w:color="auto" w:fill="FFFFFF"/>
-                        </w:rPr>
-                        <w:t>Yánac</w:t>
-                      </w:r>
-                      <w:proofErr w:type="spellEnd"/>
-                      <w:r>
-                        <w:rPr>
-                          <w:rFonts w:ascii="Arial" w:hAnsi="Arial" w:cs="Arial"/>
-                          <w:color w:val="000000"/>
-                          <w:shd w:val="clear" w:color="auto" w:fill="FFFFFF"/>
-                        </w:rPr>
-                        <w:t>, Carlos.</w:t>
-                      </w:r>
-                    </w:p>
-                    <w:p>
-                      <w:pPr>
-                        <w:pStyle w:val="Prrafodelista"/>
-                        <w:numPr>
-                          <w:ilvl w:val="0"/>
-                          <w:numId w:val="1"/>
-                        </w:numPr>
-                        <w:spacing w:after="160" w:line="259" w:lineRule="auto"/>
-                        <w:rPr>
-                          <w:rFonts w:ascii="Arial" w:eastAsia="Arial" w:hAnsi="Arial" w:cs="Arial"/>
-                        </w:rPr>
-                      </w:pPr>
-                      <w:proofErr w:type="spellStart"/>
-                      <w:r>
-                        <w:rPr>
-                          <w:rFonts w:ascii="Arial" w:hAnsi="Arial" w:cs="Arial"/>
-                          <w:color w:val="000000"/>
-                          <w:shd w:val="clear" w:color="auto" w:fill="FFFFFF"/>
-                        </w:rPr>
-                        <w:t>Arotuma</w:t>
-                      </w:r>
-                      <w:proofErr w:type="spellEnd"/>
-                      <w:r>
-                        <w:rPr>
-                          <w:rFonts w:ascii="Arial" w:hAnsi="Arial" w:cs="Arial"/>
-                          <w:color w:val="000000"/>
-                          <w:shd w:val="clear" w:color="auto" w:fill="FFFFFF"/>
-                        </w:rPr>
-                        <w:t xml:space="preserve"> </w:t>
-                      </w:r>
-                      <w:proofErr w:type="spellStart"/>
-                      <w:r>
-                        <w:rPr>
-                          <w:rFonts w:ascii="Arial" w:hAnsi="Arial" w:cs="Arial"/>
-                          <w:color w:val="000000"/>
-                          <w:shd w:val="clear" w:color="auto" w:fill="FFFFFF"/>
-                        </w:rPr>
-                        <w:t>Martinez</w:t>
-                      </w:r>
-                      <w:proofErr w:type="spellEnd"/>
-                      <w:r>
-                        <w:rPr>
-                          <w:rFonts w:ascii="Arial" w:hAnsi="Arial" w:cs="Arial"/>
-                          <w:color w:val="000000"/>
-                          <w:shd w:val="clear" w:color="auto" w:fill="FFFFFF"/>
-                        </w:rPr>
-                        <w:t xml:space="preserve">, </w:t>
-                      </w:r>
-                      <w:proofErr w:type="spellStart"/>
-                      <w:r>
-                        <w:rPr>
-                          <w:rFonts w:ascii="Arial" w:hAnsi="Arial" w:cs="Arial"/>
-                          <w:color w:val="000000"/>
-                          <w:shd w:val="clear" w:color="auto" w:fill="FFFFFF"/>
-                        </w:rPr>
-                        <w:t>Victor</w:t>
-                      </w:r>
-                      <w:proofErr w:type="spellEnd"/>
-                      <w:r>
-                        <w:rPr>
-                          <w:rFonts w:ascii="Arial" w:hAnsi="Arial" w:cs="Arial"/>
-                          <w:color w:val="000000"/>
-                          <w:shd w:val="clear" w:color="auto" w:fill="FFFFFF"/>
-                        </w:rPr>
-                        <w:t xml:space="preserve"> Miguel.</w:t>
+                        <w:t>Arizola Yánac, Carlos.</w:t>
                       </w:r>
                     </w:p>
                     <w:p>
@@ -553,25 +366,28 @@
                           <w:color w:val="000000"/>
                           <w:shd w:val="clear" w:color="auto" w:fill="FFFFFF"/>
                         </w:rPr>
-                        <w:t xml:space="preserve">Arteaga Quico, </w:t>
+                        <w:t>Arotuma Martinez, Victor Miguel.</w:t>
                       </w:r>
-                      <w:proofErr w:type="spellStart"/>
+                    </w:p>
+                    <w:p>
+                      <w:pPr>
+                        <w:pStyle w:val="Prrafodelista"/>
+                        <w:numPr>
+                          <w:ilvl w:val="0"/>
+                          <w:numId w:val="1"/>
+                        </w:numPr>
+                        <w:spacing w:after="160" w:line="259" w:lineRule="auto"/>
+                        <w:rPr>
+                          <w:rFonts w:ascii="Arial" w:eastAsia="Arial" w:hAnsi="Arial" w:cs="Arial"/>
+                        </w:rPr>
+                      </w:pPr>
                       <w:r>
                         <w:rPr>
                           <w:rFonts w:ascii="Arial" w:hAnsi="Arial" w:cs="Arial"/>
                           <w:color w:val="000000"/>
                           <w:shd w:val="clear" w:color="auto" w:fill="FFFFFF"/>
                         </w:rPr>
-                        <w:t>Alisson</w:t>
-                      </w:r>
-                      <w:proofErr w:type="spellEnd"/>
-                      <w:r>
-                        <w:rPr>
-                          <w:rFonts w:ascii="Arial" w:hAnsi="Arial" w:cs="Arial"/>
-                          <w:color w:val="000000"/>
-                          <w:shd w:val="clear" w:color="auto" w:fill="FFFFFF"/>
-                        </w:rPr>
-                        <w:t xml:space="preserve"> Diane.</w:t>
+                        <w:t>Arteaga Quico, Alisson Diane.</w:t>
                       </w:r>
                     </w:p>
                     <w:p>
@@ -726,16 +542,8 @@
         <w:rPr>
           <w:rFonts w:asciiTheme="minorHAnsi" w:hAnsiTheme="minorHAnsi" w:cstheme="minorHAnsi"/>
         </w:rPr>
-        <w:t xml:space="preserve"> </w:t>
+        <w:t xml:space="preserve"> Programsy</w:t>
       </w:r>
-      <w:proofErr w:type="spellStart"/>
-      <w:r>
-        <w:rPr>
-          <w:rFonts w:asciiTheme="minorHAnsi" w:hAnsiTheme="minorHAnsi" w:cstheme="minorHAnsi"/>
-        </w:rPr>
-        <w:t>Programsy</w:t>
-      </w:r>
-      <w:proofErr w:type="spellEnd"/>
     </w:p>
     <w:p>
       <w:pPr>
@@ -1184,19 +992,11 @@
                 <w:rFonts w:asciiTheme="minorHAnsi" w:hAnsiTheme="minorHAnsi" w:cstheme="minorHAnsi"/>
               </w:rPr>
             </w:pPr>
-            <w:proofErr w:type="spellStart"/>
-            <w:r>
-              <w:rPr>
-                <w:rFonts w:asciiTheme="minorHAnsi" w:hAnsiTheme="minorHAnsi" w:cstheme="minorHAnsi"/>
-              </w:rPr>
-              <w:t>Alisson</w:t>
-            </w:r>
-            <w:proofErr w:type="spellEnd"/>
-            <w:r>
-              <w:rPr>
-                <w:rFonts w:asciiTheme="minorHAnsi" w:hAnsiTheme="minorHAnsi" w:cstheme="minorHAnsi"/>
-              </w:rPr>
-              <w:t xml:space="preserve"> Arteaga</w:t>
+            <w:r>
+              <w:rPr>
+                <w:rFonts w:asciiTheme="minorHAnsi" w:hAnsiTheme="minorHAnsi" w:cstheme="minorHAnsi"/>
+              </w:rPr>
+              <w:t>Alisson Arteaga</w:t>
             </w:r>
           </w:p>
         </w:tc>
@@ -1318,16 +1118,8 @@
               <w:rPr>
                 <w:rFonts w:asciiTheme="minorHAnsi" w:hAnsiTheme="minorHAnsi" w:cstheme="minorHAnsi"/>
               </w:rPr>
-              <w:t xml:space="preserve">Equipo </w:t>
-            </w:r>
-            <w:proofErr w:type="spellStart"/>
-            <w:r>
-              <w:rPr>
-                <w:rFonts w:asciiTheme="minorHAnsi" w:hAnsiTheme="minorHAnsi" w:cstheme="minorHAnsi"/>
-              </w:rPr>
-              <w:t>Programsy</w:t>
-            </w:r>
-            <w:proofErr w:type="spellEnd"/>
+              <w:t>Equipo Programsy</w:t>
+            </w:r>
           </w:p>
         </w:tc>
       </w:tr>
@@ -1688,14 +1480,12 @@
                 <w:rFonts w:asciiTheme="minorHAnsi" w:hAnsiTheme="minorHAnsi" w:cstheme="minorHAnsi"/>
               </w:rPr>
             </w:pPr>
-            <w:proofErr w:type="spellStart"/>
             <w:r>
               <w:rPr>
                 <w:rFonts w:asciiTheme="minorHAnsi" w:hAnsiTheme="minorHAnsi" w:cstheme="minorHAnsi"/>
               </w:rPr>
               <w:t>Arizola</w:t>
             </w:r>
-            <w:proofErr w:type="spellEnd"/>
           </w:p>
         </w:tc>
       </w:tr>
@@ -2377,7 +2167,6 @@
           <w:docPartUnique/>
         </w:docPartObj>
       </w:sdtPr>
-      <w:sdtEndPr/>
       <w:sdtContent>
         <w:p>
           <w:pPr>
@@ -4548,21 +4337,7 @@
         <w:rPr>
           <w:rFonts w:asciiTheme="minorHAnsi" w:hAnsiTheme="minorHAnsi" w:cstheme="minorHAnsi"/>
         </w:rPr>
-        <w:t xml:space="preserve">Actualmente nuestra consultora cuenta con 5 proyectos de los cuales 4 en producción y uno de ellos en desarrollo que es SGVIF. Nuestra consultora cuenta con diversos productos de software los cuales durante su desarrollo surgieron inconvenientes en el manejo de las solicitudes de cambios que han generado pérdida de tiempo  por parte del equipo al querer realizar cambios de versiones y dificultad el querer restaurar versiones funcionales, nuestro equipo identifica esto como una problemática originado por no contar con una guía o algún documento que permita llevar a cabo una correcta gestión de </w:t>
-      </w:r>
-      <w:proofErr w:type="spellStart"/>
-      <w:r>
-        <w:rPr>
-          <w:rFonts w:asciiTheme="minorHAnsi" w:hAnsiTheme="minorHAnsi" w:cstheme="minorHAnsi"/>
-        </w:rPr>
-        <w:t>versionamiento</w:t>
-      </w:r>
-      <w:proofErr w:type="spellEnd"/>
-      <w:r>
-        <w:rPr>
-          <w:rFonts w:asciiTheme="minorHAnsi" w:hAnsiTheme="minorHAnsi" w:cstheme="minorHAnsi"/>
-        </w:rPr>
-        <w:t>. Debido a ello estamos realizando la siguiente propuesta para contar con un Plan de Gestión de la Configuración.</w:t>
+        <w:t>Actualmente nuestra consultora cuenta con 5 proyectos de los cuales 4 en producción y uno de ellos en desarrollo que es SGVIF. Nuestra consultora cuenta con diversos productos de software los cuales durante su desarrollo surgieron inconvenientes en el manejo de las solicitudes de cambios que han generado pérdida de tiempo  por parte del equipo al querer realizar cambios de versiones y dificultad el querer restaurar versiones funcionales, nuestro equipo identifica esto como una problemática originado por no contar con una guía o algún documento que permita llevar a cabo una correcta gestión de versionamiento. Debido a ello estamos realizando la siguiente propuesta para contar con un Plan de Gestión de la Configuración.</w:t>
       </w:r>
     </w:p>
     <w:p>
@@ -4636,21 +4411,7 @@
         <w:rPr>
           <w:rFonts w:asciiTheme="minorHAnsi" w:hAnsiTheme="minorHAnsi" w:cstheme="minorHAnsi"/>
         </w:rPr>
-        <w:t xml:space="preserve">La unidad de SCM de </w:t>
-      </w:r>
-      <w:proofErr w:type="spellStart"/>
-      <w:r>
-        <w:rPr>
-          <w:rFonts w:asciiTheme="minorHAnsi" w:hAnsiTheme="minorHAnsi" w:cstheme="minorHAnsi"/>
-        </w:rPr>
-        <w:t>Programsy</w:t>
-      </w:r>
-      <w:proofErr w:type="spellEnd"/>
-      <w:r>
-        <w:rPr>
-          <w:rFonts w:asciiTheme="minorHAnsi" w:hAnsiTheme="minorHAnsi" w:cstheme="minorHAnsi"/>
-        </w:rPr>
-        <w:t xml:space="preserve"> es liderada por el responsable de SCM, responsable gestionar las actividades y tareas de la unidad. En general, la unidad de SCM trabaja en equipo y la colaboración de todos los integrantes es fundamental para el correcto funcionamiento de los proyectos</w:t>
+        <w:t>La unidad de SCM de Programsy es liderada por el responsable de SCM, responsable gestionar las actividades y tareas de la unidad. En general, la unidad de SCM trabaja en equipo y la colaboración de todos los integrantes es fundamental para el correcto funcionamiento de los proyectos</w:t>
       </w:r>
       <w:r>
         <w:rPr>
@@ -5278,21 +5039,7 @@
               <w:rPr>
                 <w:rFonts w:asciiTheme="minorHAnsi" w:hAnsiTheme="minorHAnsi" w:cstheme="minorHAnsi"/>
               </w:rPr>
-              <w:t xml:space="preserve">Aborda diversos aspectos del desarrollo, incluidos documentos, código, entrenamiento, COTS y hardware. Identifica las actualizaciones y modificaciones de </w:t>
-            </w:r>
-            <w:proofErr w:type="spellStart"/>
-            <w:r>
-              <w:rPr>
-                <w:rFonts w:asciiTheme="minorHAnsi" w:hAnsiTheme="minorHAnsi" w:cstheme="minorHAnsi"/>
-              </w:rPr>
-              <w:t>CIs</w:t>
-            </w:r>
-            <w:proofErr w:type="spellEnd"/>
-            <w:r>
-              <w:rPr>
-                <w:rFonts w:asciiTheme="minorHAnsi" w:hAnsiTheme="minorHAnsi" w:cstheme="minorHAnsi"/>
-              </w:rPr>
-              <w:t xml:space="preserve"> y CI, envía actualizaciones de línea base. Participa en el proceso de control de configuraciones</w:t>
+              <w:t>Aborda diversos aspectos del desarrollo, incluidos documentos, código, entrenamiento, COTS y hardware. Identifica las actualizaciones y modificaciones de CIs y CI, envía actualizaciones de línea base. Participa en el proceso de control de configuraciones</w:t>
             </w:r>
           </w:p>
         </w:tc>
@@ -5470,16 +5217,8 @@
               <w:rPr>
                 <w:rFonts w:asciiTheme="minorHAnsi" w:hAnsiTheme="minorHAnsi" w:cstheme="minorHAnsi"/>
               </w:rPr>
-              <w:t xml:space="preserve">Informar a los desarrolladores sobre los cambios a los </w:t>
-            </w:r>
-            <w:proofErr w:type="spellStart"/>
-            <w:r>
-              <w:rPr>
-                <w:rFonts w:asciiTheme="minorHAnsi" w:hAnsiTheme="minorHAnsi" w:cstheme="minorHAnsi"/>
-              </w:rPr>
-              <w:t>items</w:t>
-            </w:r>
-            <w:proofErr w:type="spellEnd"/>
+              <w:t>Informar a los desarrolladores sobre los cambios a los items</w:t>
+            </w:r>
           </w:p>
           <w:p>
             <w:pPr>
@@ -5560,21 +5299,7 @@
               <w:rPr>
                 <w:rFonts w:asciiTheme="minorHAnsi" w:hAnsiTheme="minorHAnsi" w:cstheme="minorHAnsi"/>
               </w:rPr>
-              <w:t xml:space="preserve">Controlar el ingreso y el acceso a las </w:t>
-            </w:r>
-            <w:proofErr w:type="spellStart"/>
-            <w:r>
-              <w:rPr>
-                <w:rFonts w:asciiTheme="minorHAnsi" w:hAnsiTheme="minorHAnsi" w:cstheme="minorHAnsi"/>
-              </w:rPr>
-              <w:t>baselines</w:t>
-            </w:r>
-            <w:proofErr w:type="spellEnd"/>
-            <w:r>
-              <w:rPr>
-                <w:rFonts w:asciiTheme="minorHAnsi" w:hAnsiTheme="minorHAnsi" w:cstheme="minorHAnsi"/>
-              </w:rPr>
-              <w:t>, garantizando el uso de los procedimientos formales definidos en el plan de SCM.</w:t>
+              <w:t>Controlar el ingreso y el acceso a las baselines, garantizando el uso de los procedimientos formales definidos en el plan de SCM.</w:t>
             </w:r>
           </w:p>
         </w:tc>
@@ -5982,23 +5707,7 @@
           <w:rFonts w:asciiTheme="minorHAnsi" w:hAnsiTheme="minorHAnsi" w:cstheme="minorHAnsi"/>
           <w:color w:val="00000A"/>
         </w:rPr>
-        <w:t xml:space="preserve">Se hacen los </w:t>
-      </w:r>
-      <w:proofErr w:type="spellStart"/>
-      <w:r>
-        <w:rPr>
-          <w:rFonts w:asciiTheme="minorHAnsi" w:hAnsiTheme="minorHAnsi" w:cstheme="minorHAnsi"/>
-          <w:color w:val="00000A"/>
-        </w:rPr>
-        <w:t>merge</w:t>
-      </w:r>
-      <w:proofErr w:type="spellEnd"/>
-      <w:r>
-        <w:rPr>
-          <w:rFonts w:asciiTheme="minorHAnsi" w:hAnsiTheme="minorHAnsi" w:cstheme="minorHAnsi"/>
-          <w:color w:val="00000A"/>
-        </w:rPr>
-        <w:t xml:space="preserve"> necesarios para que la modificación del ítem se encuentre disponible para todos los integrantes. </w:t>
+        <w:t xml:space="preserve">Se hacen los merge necesarios para que la modificación del ítem se encuentre disponible para todos los integrantes. </w:t>
       </w:r>
     </w:p>
     <w:p>
@@ -6044,39 +5753,7 @@
           <w:rFonts w:asciiTheme="minorHAnsi" w:hAnsiTheme="minorHAnsi" w:cstheme="minorHAnsi"/>
           <w:color w:val="00000A"/>
         </w:rPr>
-        <w:t xml:space="preserve">Si el cambio es validado, se hace un </w:t>
-      </w:r>
-      <w:proofErr w:type="spellStart"/>
-      <w:r>
-        <w:rPr>
-          <w:rFonts w:asciiTheme="minorHAnsi" w:hAnsiTheme="minorHAnsi" w:cstheme="minorHAnsi"/>
-          <w:color w:val="00000A"/>
-        </w:rPr>
-        <w:t>pull</w:t>
-      </w:r>
-      <w:proofErr w:type="spellEnd"/>
-      <w:r>
-        <w:rPr>
-          <w:rFonts w:asciiTheme="minorHAnsi" w:hAnsiTheme="minorHAnsi" w:cstheme="minorHAnsi"/>
-          <w:color w:val="00000A"/>
-        </w:rPr>
-        <w:t xml:space="preserve"> </w:t>
-      </w:r>
-      <w:proofErr w:type="spellStart"/>
-      <w:r>
-        <w:rPr>
-          <w:rFonts w:asciiTheme="minorHAnsi" w:hAnsiTheme="minorHAnsi" w:cstheme="minorHAnsi"/>
-          <w:color w:val="00000A"/>
-        </w:rPr>
-        <w:t>request</w:t>
-      </w:r>
-      <w:proofErr w:type="spellEnd"/>
-      <w:r>
-        <w:rPr>
-          <w:rFonts w:asciiTheme="minorHAnsi" w:hAnsiTheme="minorHAnsi" w:cstheme="minorHAnsi"/>
-          <w:color w:val="00000A"/>
-        </w:rPr>
-        <w:t xml:space="preserve"> a la rama principal.</w:t>
+        <w:t>Si el cambio es validado, se hace un pull request a la rama principal.</w:t>
       </w:r>
     </w:p>
     <w:p/>
@@ -6159,7 +5836,6 @@
         </w:rPr>
         <w:t>Es un sistema de control de versiones distribuido (VCS) escrito en C originalmente para albergar el c</w:t>
       </w:r>
-      <w:proofErr w:type="spellStart"/>
       <w:r>
         <w:rPr>
           <w:rFonts w:asciiTheme="minorHAnsi" w:hAnsiTheme="minorHAnsi" w:cstheme="minorHAnsi"/>
@@ -6167,43 +5843,15 @@
           <w:szCs w:val="24"/>
           <w:lang w:val="es-PE"/>
         </w:rPr>
-        <w:t>ódigo</w:t>
+        <w:t>ódigo de Linux</w:t>
       </w:r>
-      <w:proofErr w:type="spellEnd"/>
       <w:r>
         <w:rPr>
           <w:rFonts w:asciiTheme="minorHAnsi" w:hAnsiTheme="minorHAnsi" w:cstheme="minorHAnsi"/>
           <w:sz w:val="24"/>
           <w:szCs w:val="24"/>
-          <w:lang w:val="es-PE"/>
-        </w:rPr>
-        <w:t xml:space="preserve"> de Linux</w:t>
-      </w:r>
-      <w:r>
-        <w:rPr>
-          <w:rFonts w:asciiTheme="minorHAnsi" w:hAnsiTheme="minorHAnsi" w:cstheme="minorHAnsi"/>
-          <w:sz w:val="24"/>
-          <w:szCs w:val="24"/>
-        </w:rPr>
-        <w:t xml:space="preserve">. </w:t>
-      </w:r>
-      <w:proofErr w:type="spellStart"/>
-      <w:r>
-        <w:rPr>
-          <w:rFonts w:asciiTheme="minorHAnsi" w:hAnsiTheme="minorHAnsi" w:cstheme="minorHAnsi"/>
-          <w:sz w:val="24"/>
-          <w:szCs w:val="24"/>
-        </w:rPr>
-        <w:t>Git</w:t>
-      </w:r>
-      <w:proofErr w:type="spellEnd"/>
-      <w:r>
-        <w:rPr>
-          <w:rFonts w:asciiTheme="minorHAnsi" w:hAnsiTheme="minorHAnsi" w:cstheme="minorHAnsi"/>
-          <w:sz w:val="24"/>
-          <w:szCs w:val="24"/>
-        </w:rPr>
-        <w:t xml:space="preserve"> permite la creación de una historia para una colección de archivos e incluye la funcionalidad para revertir la colección de archivos a otro estado.</w:t>
+        </w:rPr>
+        <w:t>. Git permite la creación de una historia para una colección de archivos e incluye la funcionalidad para revertir la colección de archivos a otro estado.</w:t>
       </w:r>
     </w:p>
     <w:p>
@@ -6648,56 +6296,33 @@
           <w:rFonts w:asciiTheme="minorHAnsi" w:hAnsiTheme="minorHAnsi" w:cstheme="minorHAnsi"/>
           <w:b/>
         </w:rPr>
-        <w:t xml:space="preserve">Figura 01. Flujo de </w:t>
-      </w:r>
-      <w:proofErr w:type="spellStart"/>
-      <w:r>
-        <w:rPr>
-          <w:rFonts w:asciiTheme="minorHAnsi" w:hAnsiTheme="minorHAnsi" w:cstheme="minorHAnsi"/>
-          <w:b/>
-        </w:rPr>
-        <w:t>Git</w:t>
-      </w:r>
-      <w:proofErr w:type="spellEnd"/>
-    </w:p>
-    <w:p>
-      <w:pPr>
-        <w:ind w:left="1440"/>
-        <w:rPr>
-          <w:rFonts w:asciiTheme="minorHAnsi" w:hAnsiTheme="minorHAnsi" w:cstheme="minorHAnsi"/>
-        </w:rPr>
-      </w:pPr>
-    </w:p>
-    <w:p>
-      <w:pPr>
-        <w:ind w:left="1440"/>
-        <w:rPr>
-          <w:rFonts w:asciiTheme="minorHAnsi" w:hAnsiTheme="minorHAnsi" w:cstheme="minorHAnsi"/>
-        </w:rPr>
-      </w:pPr>
-      <w:r>
-        <w:rPr>
-          <w:rFonts w:asciiTheme="minorHAnsi" w:hAnsiTheme="minorHAnsi" w:cstheme="minorHAnsi"/>
-        </w:rPr>
-        <w:t xml:space="preserve">Para realizar el seguimiento de nuestro trabajo, se define los distintos estados en que pueden estar nuestros ficheros en </w:t>
-      </w:r>
-      <w:proofErr w:type="spellStart"/>
-      <w:r>
-        <w:rPr>
-          <w:rFonts w:asciiTheme="minorHAnsi" w:hAnsiTheme="minorHAnsi" w:cstheme="minorHAnsi"/>
-        </w:rPr>
-        <w:t>Git</w:t>
-      </w:r>
-      <w:proofErr w:type="spellEnd"/>
-      <w:r>
-        <w:rPr>
-          <w:rFonts w:asciiTheme="minorHAnsi" w:hAnsiTheme="minorHAnsi" w:cstheme="minorHAnsi"/>
-        </w:rPr>
-        <w:t>.</w:t>
+        <w:t>Figura 01. Flujo de Git</w:t>
       </w:r>
     </w:p>
     <w:p>
       <w:pPr>
+        <w:ind w:left="1440"/>
+        <w:rPr>
+          <w:rFonts w:asciiTheme="minorHAnsi" w:hAnsiTheme="minorHAnsi" w:cstheme="minorHAnsi"/>
+        </w:rPr>
+      </w:pPr>
+    </w:p>
+    <w:p>
+      <w:pPr>
+        <w:ind w:left="1440"/>
+        <w:rPr>
+          <w:rFonts w:asciiTheme="minorHAnsi" w:hAnsiTheme="minorHAnsi" w:cstheme="minorHAnsi"/>
+        </w:rPr>
+      </w:pPr>
+      <w:r>
+        <w:rPr>
+          <w:rFonts w:asciiTheme="minorHAnsi" w:hAnsiTheme="minorHAnsi" w:cstheme="minorHAnsi"/>
+        </w:rPr>
+        <w:t>Para realizar el seguimiento de nuestro trabajo, se define los distintos estados en que pueden estar nuestros ficheros en Git.</w:t>
+      </w:r>
+    </w:p>
+    <w:p>
+      <w:pPr>
         <w:spacing w:before="120" w:line="240" w:lineRule="auto"/>
         <w:ind w:left="1440"/>
         <w:rPr>
@@ -6717,23 +6342,7 @@
           <w:rFonts w:asciiTheme="minorHAnsi" w:hAnsiTheme="minorHAnsi" w:cstheme="minorHAnsi"/>
           <w:color w:val="000000"/>
         </w:rPr>
-        <w:t xml:space="preserve">: Se encuentran en ese estado todos los ficheros que han sido creados fuera de </w:t>
-      </w:r>
-      <w:proofErr w:type="spellStart"/>
-      <w:r>
-        <w:rPr>
-          <w:rFonts w:asciiTheme="minorHAnsi" w:hAnsiTheme="minorHAnsi" w:cstheme="minorHAnsi"/>
-          <w:color w:val="000000"/>
-        </w:rPr>
-        <w:t>Git</w:t>
-      </w:r>
-      <w:proofErr w:type="spellEnd"/>
-      <w:r>
-        <w:rPr>
-          <w:rFonts w:asciiTheme="minorHAnsi" w:hAnsiTheme="minorHAnsi" w:cstheme="minorHAnsi"/>
-          <w:color w:val="000000"/>
-        </w:rPr>
-        <w:t>, y nunca los hemos incorporado al gestor de versiones.</w:t>
+        <w:t>: Se encuentran en ese estado todos los ficheros que han sido creados fuera de Git, y nunca los hemos incorporado al gestor de versiones.</w:t>
       </w:r>
     </w:p>
     <w:p>
@@ -6923,23 +6532,13 @@
           <w:szCs w:val="24"/>
         </w:rPr>
       </w:pPr>
-      <w:proofErr w:type="spellStart"/>
       <w:r>
         <w:rPr>
           <w:rFonts w:asciiTheme="minorHAnsi" w:hAnsiTheme="minorHAnsi" w:cstheme="minorHAnsi"/>
           <w:sz w:val="24"/>
           <w:szCs w:val="24"/>
         </w:rPr>
-        <w:t>Github</w:t>
-      </w:r>
-      <w:proofErr w:type="spellEnd"/>
-      <w:r>
-        <w:rPr>
-          <w:rFonts w:asciiTheme="minorHAnsi" w:hAnsiTheme="minorHAnsi" w:cstheme="minorHAnsi"/>
-          <w:sz w:val="24"/>
-          <w:szCs w:val="24"/>
-        </w:rPr>
-        <w:t xml:space="preserve"> es una plataforma creada para facilitar el desarrollo colaborativo de software, nos permite alojar proyectos como repositorios en la web gratuitamente, por lo general de forma pública, aunque podemos alojar los proyectos de modo privado, si pagamos una pequeña suscripción mensual.</w:t>
+        <w:t>Github es una plataforma creada para facilitar el desarrollo colaborativo de software, nos permite alojar proyectos como repositorios en la web gratuitamente, por lo general de forma pública, aunque podemos alojar los proyectos de modo privado, si pagamos una pequeña suscripción mensual.</w:t>
       </w:r>
     </w:p>
     <w:p>
@@ -7024,25 +6623,7 @@
           <w:sz w:val="24"/>
           <w:szCs w:val="24"/>
         </w:rPr>
-        <w:t xml:space="preserve">Como muchos desarrolladores tienen de forma pública sus proyectos en </w:t>
-      </w:r>
-      <w:proofErr w:type="spellStart"/>
-      <w:r>
-        <w:rPr>
-          <w:rFonts w:asciiTheme="minorHAnsi" w:hAnsiTheme="minorHAnsi" w:cstheme="minorHAnsi"/>
-          <w:sz w:val="24"/>
-          <w:szCs w:val="24"/>
-        </w:rPr>
-        <w:t>Github</w:t>
-      </w:r>
-      <w:proofErr w:type="spellEnd"/>
-      <w:r>
-        <w:rPr>
-          <w:rFonts w:asciiTheme="minorHAnsi" w:hAnsiTheme="minorHAnsi" w:cstheme="minorHAnsi"/>
-          <w:sz w:val="24"/>
-          <w:szCs w:val="24"/>
-        </w:rPr>
-        <w:t xml:space="preserve"> es posible acceder a su código, leerlo, estudiarlo y aprender de él, e incluso podrías hacer cambios y experimentar sin afectar el código original.</w:t>
+        <w:t>Como muchos desarrolladores tienen de forma pública sus proyectos en Github es posible acceder a su código, leerlo, estudiarlo y aprender de él, e incluso podrías hacer cambios y experimentar sin afectar el código original.</w:t>
       </w:r>
     </w:p>
     <w:p>
@@ -7066,61 +6647,7 @@
           <w:sz w:val="24"/>
           <w:szCs w:val="24"/>
         </w:rPr>
-        <w:t xml:space="preserve">Si luego de copiar un proyecto (hacer </w:t>
-      </w:r>
-      <w:proofErr w:type="spellStart"/>
-      <w:r>
-        <w:rPr>
-          <w:rFonts w:asciiTheme="minorHAnsi" w:hAnsiTheme="minorHAnsi" w:cstheme="minorHAnsi"/>
-          <w:sz w:val="24"/>
-          <w:szCs w:val="24"/>
-        </w:rPr>
-        <w:t>Fork</w:t>
-      </w:r>
-      <w:proofErr w:type="spellEnd"/>
-      <w:r>
-        <w:rPr>
-          <w:rFonts w:asciiTheme="minorHAnsi" w:hAnsiTheme="minorHAnsi" w:cstheme="minorHAnsi"/>
-          <w:sz w:val="24"/>
-          <w:szCs w:val="24"/>
-        </w:rPr>
-        <w:t xml:space="preserve">) haces ajustes que arreglan bugs o introducen una nueva funcionalidad, puedes proponerle al dueño del proyecto que integre tus cambios en su código a través de un </w:t>
-      </w:r>
-      <w:proofErr w:type="spellStart"/>
-      <w:r>
-        <w:rPr>
-          <w:rFonts w:asciiTheme="minorHAnsi" w:hAnsiTheme="minorHAnsi" w:cstheme="minorHAnsi"/>
-          <w:sz w:val="24"/>
-          <w:szCs w:val="24"/>
-        </w:rPr>
-        <w:t>Pull</w:t>
-      </w:r>
-      <w:proofErr w:type="spellEnd"/>
-      <w:r>
-        <w:rPr>
-          <w:rFonts w:asciiTheme="minorHAnsi" w:hAnsiTheme="minorHAnsi" w:cstheme="minorHAnsi"/>
-          <w:sz w:val="24"/>
-          <w:szCs w:val="24"/>
-        </w:rPr>
-        <w:t xml:space="preserve"> </w:t>
-      </w:r>
-      <w:proofErr w:type="spellStart"/>
-      <w:r>
-        <w:rPr>
-          <w:rFonts w:asciiTheme="minorHAnsi" w:hAnsiTheme="minorHAnsi" w:cstheme="minorHAnsi"/>
-          <w:sz w:val="24"/>
-          <w:szCs w:val="24"/>
-        </w:rPr>
-        <w:t>Request</w:t>
-      </w:r>
-      <w:proofErr w:type="spellEnd"/>
-      <w:r>
-        <w:rPr>
-          <w:rFonts w:asciiTheme="minorHAnsi" w:hAnsiTheme="minorHAnsi" w:cstheme="minorHAnsi"/>
-          <w:sz w:val="24"/>
-          <w:szCs w:val="24"/>
-        </w:rPr>
-        <w:t>.</w:t>
+        <w:t>Si luego de copiar un proyecto (hacer Fork) haces ajustes que arreglan bugs o introducen una nueva funcionalidad, puedes proponerle al dueño del proyecto que integre tus cambios en su código a través de un Pull Request.</w:t>
       </w:r>
     </w:p>
     <w:p>
@@ -7216,25 +6743,7 @@
           <w:sz w:val="24"/>
           <w:szCs w:val="24"/>
         </w:rPr>
-        <w:t xml:space="preserve">Cada proyecto creado en </w:t>
-      </w:r>
-      <w:proofErr w:type="spellStart"/>
-      <w:r>
-        <w:rPr>
-          <w:rFonts w:asciiTheme="minorHAnsi" w:hAnsiTheme="minorHAnsi" w:cstheme="minorHAnsi"/>
-          <w:sz w:val="24"/>
-          <w:szCs w:val="24"/>
-        </w:rPr>
-        <w:t>Github</w:t>
-      </w:r>
-      <w:proofErr w:type="spellEnd"/>
-      <w:r>
-        <w:rPr>
-          <w:rFonts w:asciiTheme="minorHAnsi" w:hAnsiTheme="minorHAnsi" w:cstheme="minorHAnsi"/>
-          <w:sz w:val="24"/>
-          <w:szCs w:val="24"/>
-        </w:rPr>
-        <w:t xml:space="preserve"> incluye un sistema de seguimiento de problemas, del estilo sistema de tickets.</w:t>
+        <w:t>Cada proyecto creado en Github incluye un sistema de seguimiento de problemas, del estilo sistema de tickets.</w:t>
       </w:r>
     </w:p>
     <w:p>
@@ -7258,25 +6767,7 @@
           <w:sz w:val="24"/>
           <w:szCs w:val="24"/>
         </w:rPr>
-        <w:t xml:space="preserve">Es una plataforma web, por tanto, es independiente del sistema operativo que utilices, y además </w:t>
-      </w:r>
-      <w:proofErr w:type="spellStart"/>
-      <w:r>
-        <w:rPr>
-          <w:rFonts w:asciiTheme="minorHAnsi" w:hAnsiTheme="minorHAnsi" w:cstheme="minorHAnsi"/>
-          <w:sz w:val="24"/>
-          <w:szCs w:val="24"/>
-        </w:rPr>
-        <w:t>Git</w:t>
-      </w:r>
-      <w:proofErr w:type="spellEnd"/>
-      <w:r>
-        <w:rPr>
-          <w:rFonts w:asciiTheme="minorHAnsi" w:hAnsiTheme="minorHAnsi" w:cstheme="minorHAnsi"/>
-          <w:sz w:val="24"/>
-          <w:szCs w:val="24"/>
-        </w:rPr>
-        <w:t xml:space="preserve"> que es la herramienta que si requiere instalación es compatible con todos los sistemas; Linux, OSX y Windows.</w:t>
+        <w:t>Es una plataforma web, por tanto, es independiente del sistema operativo que utilices, y además Git que es la herramienta que si requiere instalación es compatible con todos los sistemas; Linux, OSX y Windows.</w:t>
       </w:r>
     </w:p>
     <w:p>
@@ -7405,23 +6896,13 @@
           <w:szCs w:val="24"/>
         </w:rPr>
       </w:pPr>
-      <w:proofErr w:type="spellStart"/>
       <w:r>
         <w:rPr>
           <w:rFonts w:asciiTheme="minorHAnsi" w:hAnsiTheme="minorHAnsi" w:cstheme="minorHAnsi"/>
           <w:sz w:val="24"/>
           <w:szCs w:val="24"/>
         </w:rPr>
-        <w:t>Github</w:t>
-      </w:r>
-      <w:proofErr w:type="spellEnd"/>
-      <w:r>
-        <w:rPr>
-          <w:rFonts w:asciiTheme="minorHAnsi" w:hAnsiTheme="minorHAnsi" w:cstheme="minorHAnsi"/>
-          <w:sz w:val="24"/>
-          <w:szCs w:val="24"/>
-        </w:rPr>
-        <w:t xml:space="preserve"> tiene dos modalidades: una gratuita y otra de pago. En la versión gratuita, se podrán crear “n” repositorios de acceso público; pero para el uso de repositorios privados tendrá un coste.</w:t>
+        <w:t>Github tiene dos modalidades: una gratuita y otra de pago. En la versión gratuita, se podrán crear “n” repositorios de acceso público; pero para el uso de repositorios privados tendrá un coste.</w:t>
       </w:r>
     </w:p>
     <w:p>
@@ -7445,25 +6926,7 @@
           <w:sz w:val="24"/>
           <w:szCs w:val="24"/>
         </w:rPr>
-        <w:t xml:space="preserve">Limitación de </w:t>
-      </w:r>
-      <w:proofErr w:type="spellStart"/>
-      <w:r>
-        <w:rPr>
-          <w:rFonts w:asciiTheme="minorHAnsi" w:hAnsiTheme="minorHAnsi" w:cstheme="minorHAnsi"/>
-          <w:sz w:val="24"/>
-          <w:szCs w:val="24"/>
-        </w:rPr>
-        <w:t>versionamiento</w:t>
-      </w:r>
-      <w:proofErr w:type="spellEnd"/>
-      <w:r>
-        <w:rPr>
-          <w:rFonts w:asciiTheme="minorHAnsi" w:hAnsiTheme="minorHAnsi" w:cstheme="minorHAnsi"/>
-          <w:sz w:val="24"/>
-          <w:szCs w:val="24"/>
-        </w:rPr>
-        <w:t xml:space="preserve"> para elementos de texto plano.</w:t>
+        <w:t>Limitación de versionamiento para elementos de texto plano.</w:t>
       </w:r>
     </w:p>
     <w:p>
@@ -7626,23 +7089,7 @@
           <w:rFonts w:asciiTheme="minorHAnsi" w:hAnsiTheme="minorHAnsi" w:cstheme="minorHAnsi"/>
           <w:color w:val="000000"/>
         </w:rPr>
-        <w:t xml:space="preserve">Se encarga de verificar los cambios de los documentos, y revisar que se trabaja en el </w:t>
-      </w:r>
-      <w:proofErr w:type="spellStart"/>
-      <w:r>
-        <w:rPr>
-          <w:rFonts w:asciiTheme="minorHAnsi" w:hAnsiTheme="minorHAnsi" w:cstheme="minorHAnsi"/>
-          <w:color w:val="000000"/>
-        </w:rPr>
-        <w:t>branch</w:t>
-      </w:r>
-      <w:proofErr w:type="spellEnd"/>
-      <w:r>
-        <w:rPr>
-          <w:rFonts w:asciiTheme="minorHAnsi" w:hAnsiTheme="minorHAnsi" w:cstheme="minorHAnsi"/>
-          <w:color w:val="000000"/>
-        </w:rPr>
-        <w:t xml:space="preserve"> establecido. Así mismo </w:t>
+        <w:t xml:space="preserve">Se encarga de verificar los cambios de los documentos, y revisar que se trabaja en el branch establecido. Así mismo </w:t>
       </w:r>
       <w:r>
         <w:rPr>
@@ -7688,14 +7135,12 @@
         </w:rPr>
         <w:t xml:space="preserve"> </w:t>
       </w:r>
-      <w:proofErr w:type="spellStart"/>
       <w:r>
         <w:rPr>
           <w:rFonts w:asciiTheme="minorHAnsi" w:hAnsiTheme="minorHAnsi" w:cstheme="minorHAnsi"/>
         </w:rPr>
         <w:t>Github</w:t>
       </w:r>
-      <w:proofErr w:type="spellEnd"/>
       <w:r>
         <w:rPr>
           <w:rFonts w:asciiTheme="minorHAnsi" w:hAnsiTheme="minorHAnsi" w:cstheme="minorHAnsi"/>
@@ -7730,14 +7175,12 @@
         </w:rPr>
         <w:t xml:space="preserve"> </w:t>
       </w:r>
-      <w:proofErr w:type="spellStart"/>
       <w:r>
         <w:rPr>
           <w:rFonts w:asciiTheme="minorHAnsi" w:hAnsiTheme="minorHAnsi" w:cstheme="minorHAnsi"/>
         </w:rPr>
         <w:t>Github</w:t>
       </w:r>
-      <w:proofErr w:type="spellEnd"/>
       <w:r>
         <w:rPr>
           <w:rFonts w:asciiTheme="minorHAnsi" w:hAnsiTheme="minorHAnsi" w:cstheme="minorHAnsi"/>
@@ -7798,133 +7241,7 @@
           <w:rFonts w:asciiTheme="minorHAnsi" w:hAnsiTheme="minorHAnsi" w:cstheme="minorHAnsi"/>
           <w:lang w:val="es-PE"/>
         </w:rPr>
-        <w:t xml:space="preserve">Se manejará 2 tipos de ramas o </w:t>
-      </w:r>
-      <w:proofErr w:type="spellStart"/>
-      <w:r>
-        <w:rPr>
-          <w:rStyle w:val="None"/>
-          <w:rFonts w:asciiTheme="minorHAnsi" w:hAnsiTheme="minorHAnsi" w:cstheme="minorHAnsi"/>
-          <w:lang w:val="es-PE"/>
-        </w:rPr>
-        <w:t>branch</w:t>
-      </w:r>
-      <w:proofErr w:type="spellEnd"/>
-      <w:r>
-        <w:rPr>
-          <w:rStyle w:val="None"/>
-          <w:rFonts w:asciiTheme="minorHAnsi" w:hAnsiTheme="minorHAnsi" w:cstheme="minorHAnsi"/>
-          <w:lang w:val="es-PE"/>
-        </w:rPr>
-        <w:t xml:space="preserve">, que nos va servir para controlar mejor los </w:t>
-      </w:r>
-      <w:proofErr w:type="spellStart"/>
-      <w:r>
-        <w:rPr>
-          <w:rStyle w:val="None"/>
-          <w:rFonts w:asciiTheme="minorHAnsi" w:hAnsiTheme="minorHAnsi" w:cstheme="minorHAnsi"/>
-          <w:lang w:val="es-PE"/>
-        </w:rPr>
-        <w:t>commit</w:t>
-      </w:r>
-      <w:proofErr w:type="spellEnd"/>
-      <w:r>
-        <w:rPr>
-          <w:rStyle w:val="None"/>
-          <w:rFonts w:asciiTheme="minorHAnsi" w:hAnsiTheme="minorHAnsi" w:cstheme="minorHAnsi"/>
-          <w:lang w:val="es-PE"/>
-        </w:rPr>
-        <w:t>, se va desarrollar en la rama de desarrollo (</w:t>
-      </w:r>
-      <w:proofErr w:type="spellStart"/>
-      <w:r>
-        <w:rPr>
-          <w:rStyle w:val="None"/>
-          <w:rFonts w:asciiTheme="minorHAnsi" w:hAnsiTheme="minorHAnsi" w:cstheme="minorHAnsi"/>
-          <w:lang w:val="es-PE"/>
-        </w:rPr>
-        <w:t>branch</w:t>
-      </w:r>
-      <w:proofErr w:type="spellEnd"/>
-      <w:r>
-        <w:rPr>
-          <w:rStyle w:val="None"/>
-          <w:rFonts w:asciiTheme="minorHAnsi" w:hAnsiTheme="minorHAnsi" w:cstheme="minorHAnsi"/>
-          <w:lang w:val="es-PE"/>
-        </w:rPr>
-        <w:t xml:space="preserve"> </w:t>
-      </w:r>
-      <w:proofErr w:type="spellStart"/>
-      <w:r>
-        <w:rPr>
-          <w:rStyle w:val="None"/>
-          <w:rFonts w:asciiTheme="minorHAnsi" w:hAnsiTheme="minorHAnsi" w:cstheme="minorHAnsi"/>
-          <w:lang w:val="es-PE"/>
-        </w:rPr>
-        <w:t>development</w:t>
-      </w:r>
-      <w:proofErr w:type="spellEnd"/>
-      <w:r>
-        <w:rPr>
-          <w:rStyle w:val="None"/>
-          <w:rFonts w:asciiTheme="minorHAnsi" w:hAnsiTheme="minorHAnsi" w:cstheme="minorHAnsi"/>
-          <w:lang w:val="es-PE"/>
-        </w:rPr>
-        <w:t xml:space="preserve">) que corresponderá 1 </w:t>
-      </w:r>
-      <w:proofErr w:type="spellStart"/>
-      <w:r>
-        <w:rPr>
-          <w:rStyle w:val="None"/>
-          <w:rFonts w:asciiTheme="minorHAnsi" w:hAnsiTheme="minorHAnsi" w:cstheme="minorHAnsi"/>
-          <w:lang w:val="es-PE"/>
-        </w:rPr>
-        <w:t>branch</w:t>
-      </w:r>
-      <w:proofErr w:type="spellEnd"/>
-      <w:r>
-        <w:rPr>
-          <w:rStyle w:val="None"/>
-          <w:rFonts w:asciiTheme="minorHAnsi" w:hAnsiTheme="minorHAnsi" w:cstheme="minorHAnsi"/>
-          <w:lang w:val="es-PE"/>
-        </w:rPr>
-        <w:t xml:space="preserve"> para cada miembro del equipo y la rama maestra (</w:t>
-      </w:r>
-      <w:proofErr w:type="spellStart"/>
-      <w:r>
-        <w:rPr>
-          <w:rStyle w:val="None"/>
-          <w:rFonts w:asciiTheme="minorHAnsi" w:hAnsiTheme="minorHAnsi" w:cstheme="minorHAnsi"/>
-          <w:lang w:val="es-PE"/>
-        </w:rPr>
-        <w:t>branch</w:t>
-      </w:r>
-      <w:proofErr w:type="spellEnd"/>
-      <w:r>
-        <w:rPr>
-          <w:rStyle w:val="None"/>
-          <w:rFonts w:asciiTheme="minorHAnsi" w:hAnsiTheme="minorHAnsi" w:cstheme="minorHAnsi"/>
-          <w:lang w:val="es-PE"/>
-        </w:rPr>
-        <w:t xml:space="preserve"> master) la cual alojará las versiones cuyos cambios hayan sido aprobados y estén listos para su respectivo </w:t>
-      </w:r>
-      <w:proofErr w:type="spellStart"/>
-      <w:r>
-        <w:rPr>
-          <w:rStyle w:val="None"/>
-          <w:rFonts w:asciiTheme="minorHAnsi" w:hAnsiTheme="minorHAnsi" w:cstheme="minorHAnsi"/>
-          <w:lang w:val="es-PE"/>
-        </w:rPr>
-        <w:t>release</w:t>
-      </w:r>
-      <w:proofErr w:type="spellEnd"/>
-      <w:r>
-        <w:rPr>
-          <w:rStyle w:val="None"/>
-          <w:rFonts w:asciiTheme="minorHAnsi" w:hAnsiTheme="minorHAnsi" w:cstheme="minorHAnsi"/>
-          <w:lang w:val="es-PE"/>
-        </w:rPr>
-        <w:t>.</w:t>
+        <w:t>Se manejará 2 tipos de ramas o branch, que nos va servir para controlar mejor los commit, se va desarrollar en la rama de desarrollo (branch development) que corresponderá 1 branch para cada miembro del equipo y la rama maestra (branch master) la cual alojará las versiones cuyos cambios hayan sido aprobados y estén listos para su respectivo release.</w:t>
       </w:r>
     </w:p>
     <w:p>
@@ -7954,23 +7271,13 @@
           <w:rFonts w:asciiTheme="minorHAnsi" w:hAnsiTheme="minorHAnsi" w:cstheme="minorHAnsi"/>
         </w:rPr>
       </w:pPr>
-      <w:proofErr w:type="spellStart"/>
       <w:r>
         <w:rPr>
           <w:rStyle w:val="None"/>
           <w:rFonts w:asciiTheme="minorHAnsi" w:hAnsiTheme="minorHAnsi" w:cstheme="minorHAnsi"/>
           <w:b/>
         </w:rPr>
-        <w:t>Branch</w:t>
-      </w:r>
-      <w:proofErr w:type="spellEnd"/>
-      <w:r>
-        <w:rPr>
-          <w:rStyle w:val="None"/>
-          <w:rFonts w:asciiTheme="minorHAnsi" w:hAnsiTheme="minorHAnsi" w:cstheme="minorHAnsi"/>
-          <w:b/>
-        </w:rPr>
-        <w:t xml:space="preserve"> master</w:t>
+        <w:t>Branch master</w:t>
       </w:r>
       <w:r>
         <w:rPr>
@@ -8059,34 +7366,14 @@
           </wp:anchor>
         </w:drawing>
       </w:r>
-      <w:proofErr w:type="spellStart"/>
       <w:r>
         <w:rPr>
           <w:rStyle w:val="None"/>
           <w:rFonts w:asciiTheme="minorHAnsi" w:hAnsiTheme="minorHAnsi" w:cstheme="minorHAnsi"/>
           <w:b/>
         </w:rPr>
-        <w:t>Branch</w:t>
+        <w:t>Branch Development</w:t>
       </w:r>
-      <w:proofErr w:type="spellEnd"/>
-      <w:r>
-        <w:rPr>
-          <w:rStyle w:val="None"/>
-          <w:rFonts w:asciiTheme="minorHAnsi" w:hAnsiTheme="minorHAnsi" w:cstheme="minorHAnsi"/>
-          <w:b/>
-        </w:rPr>
-        <w:t xml:space="preserve"> </w:t>
-      </w:r>
-      <w:proofErr w:type="spellStart"/>
-      <w:r>
-        <w:rPr>
-          <w:rStyle w:val="None"/>
-          <w:rFonts w:asciiTheme="minorHAnsi" w:hAnsiTheme="minorHAnsi" w:cstheme="minorHAnsi"/>
-          <w:b/>
-        </w:rPr>
-        <w:t>Development</w:t>
-      </w:r>
-      <w:proofErr w:type="spellEnd"/>
       <w:r>
         <w:rPr>
           <w:rFonts w:asciiTheme="minorHAnsi" w:hAnsiTheme="minorHAnsi" w:cstheme="minorHAnsi"/>
@@ -9227,18 +8514,8 @@
                 <w:b/>
                 <w:color w:val="000000" w:themeColor="text1"/>
               </w:rPr>
-              <w:t>.</w:t>
-            </w:r>
-            <w:proofErr w:type="spellStart"/>
-            <w:r>
-              <w:rPr>
-                <w:rFonts w:asciiTheme="minorHAnsi" w:hAnsiTheme="minorHAnsi" w:cstheme="minorHAnsi"/>
-                <w:b/>
-                <w:color w:val="000000" w:themeColor="text1"/>
-              </w:rPr>
-              <w:t>docx</w:t>
-            </w:r>
-            <w:proofErr w:type="spellEnd"/>
+              <w:t>.docx</w:t>
+            </w:r>
           </w:p>
         </w:tc>
         <w:tc>
@@ -9378,18 +8655,8 @@
                 <w:b/>
                 <w:color w:val="000000" w:themeColor="text1"/>
               </w:rPr>
-              <w:t>.</w:t>
-            </w:r>
-            <w:proofErr w:type="spellStart"/>
-            <w:r>
-              <w:rPr>
-                <w:rFonts w:asciiTheme="minorHAnsi" w:hAnsiTheme="minorHAnsi" w:cstheme="minorHAnsi"/>
-                <w:b/>
-                <w:color w:val="000000" w:themeColor="text1"/>
-              </w:rPr>
-              <w:t>docx</w:t>
-            </w:r>
-            <w:proofErr w:type="spellEnd"/>
+              <w:t>.docx</w:t>
+            </w:r>
           </w:p>
         </w:tc>
         <w:tc>
@@ -9529,18 +8796,8 @@
                 <w:b/>
                 <w:color w:val="000000" w:themeColor="text1"/>
               </w:rPr>
-              <w:t>.</w:t>
-            </w:r>
-            <w:proofErr w:type="spellStart"/>
-            <w:r>
-              <w:rPr>
-                <w:rFonts w:asciiTheme="minorHAnsi" w:hAnsiTheme="minorHAnsi" w:cstheme="minorHAnsi"/>
-                <w:b/>
-                <w:color w:val="000000" w:themeColor="text1"/>
-              </w:rPr>
-              <w:t>docx</w:t>
-            </w:r>
-            <w:proofErr w:type="spellEnd"/>
+              <w:t>.docx</w:t>
+            </w:r>
           </w:p>
         </w:tc>
         <w:tc>
@@ -9672,17 +8929,8 @@
                 <w:rFonts w:asciiTheme="minorHAnsi" w:hAnsiTheme="minorHAnsi" w:cstheme="minorHAnsi"/>
                 <w:b/>
               </w:rPr>
-              <w:t>.</w:t>
-            </w:r>
-            <w:proofErr w:type="spellStart"/>
-            <w:r>
-              <w:rPr>
-                <w:rFonts w:asciiTheme="minorHAnsi" w:hAnsiTheme="minorHAnsi" w:cstheme="minorHAnsi"/>
-                <w:b/>
-              </w:rPr>
-              <w:t>docx</w:t>
-            </w:r>
-            <w:proofErr w:type="spellEnd"/>
+              <w:t>.docx</w:t>
+            </w:r>
           </w:p>
         </w:tc>
         <w:tc>
@@ -9812,17 +9060,8 @@
                 <w:rFonts w:asciiTheme="minorHAnsi" w:hAnsiTheme="minorHAnsi" w:cstheme="minorHAnsi"/>
                 <w:b/>
               </w:rPr>
-              <w:t>.</w:t>
-            </w:r>
-            <w:proofErr w:type="spellStart"/>
-            <w:r>
-              <w:rPr>
-                <w:rFonts w:asciiTheme="minorHAnsi" w:hAnsiTheme="minorHAnsi" w:cstheme="minorHAnsi"/>
-                <w:b/>
-              </w:rPr>
-              <w:t>docx</w:t>
-            </w:r>
-            <w:proofErr w:type="spellEnd"/>
+              <w:t>.docx</w:t>
+            </w:r>
           </w:p>
         </w:tc>
         <w:tc>
@@ -9952,17 +9191,8 @@
                 <w:rFonts w:asciiTheme="minorHAnsi" w:hAnsiTheme="minorHAnsi" w:cstheme="minorHAnsi"/>
                 <w:b/>
               </w:rPr>
-              <w:t>.</w:t>
-            </w:r>
-            <w:proofErr w:type="spellStart"/>
-            <w:r>
-              <w:rPr>
-                <w:rFonts w:asciiTheme="minorHAnsi" w:hAnsiTheme="minorHAnsi" w:cstheme="minorHAnsi"/>
-                <w:b/>
-              </w:rPr>
-              <w:t>docx</w:t>
-            </w:r>
-            <w:proofErr w:type="spellEnd"/>
+              <w:t>.docx</w:t>
+            </w:r>
           </w:p>
         </w:tc>
         <w:tc>
@@ -10102,18 +9332,8 @@
                 <w:b/>
                 <w:color w:val="000000" w:themeColor="text1"/>
               </w:rPr>
-              <w:t>.</w:t>
-            </w:r>
-            <w:proofErr w:type="spellStart"/>
-            <w:r>
-              <w:rPr>
-                <w:rFonts w:asciiTheme="minorHAnsi" w:hAnsiTheme="minorHAnsi" w:cstheme="minorHAnsi"/>
-                <w:b/>
-                <w:color w:val="000000" w:themeColor="text1"/>
-              </w:rPr>
-              <w:t>docx</w:t>
-            </w:r>
-            <w:proofErr w:type="spellEnd"/>
+              <w:t>.docx</w:t>
+            </w:r>
           </w:p>
         </w:tc>
         <w:tc>
@@ -10253,18 +9473,8 @@
                 <w:b/>
                 <w:color w:val="000000" w:themeColor="text1"/>
               </w:rPr>
-              <w:t>-</w:t>
-            </w:r>
-            <w:proofErr w:type="spellStart"/>
-            <w:r>
-              <w:rPr>
-                <w:rFonts w:asciiTheme="minorHAnsi" w:hAnsiTheme="minorHAnsi" w:cstheme="minorHAnsi"/>
-                <w:b/>
-                <w:color w:val="000000" w:themeColor="text1"/>
-              </w:rPr>
-              <w:t>docx</w:t>
-            </w:r>
-            <w:proofErr w:type="spellEnd"/>
+              <w:t>-docx</w:t>
+            </w:r>
           </w:p>
         </w:tc>
         <w:tc>
@@ -10404,18 +9614,8 @@
                 <w:b/>
                 <w:color w:val="000000" w:themeColor="text1"/>
               </w:rPr>
-              <w:t>.</w:t>
-            </w:r>
-            <w:proofErr w:type="spellStart"/>
-            <w:r>
-              <w:rPr>
-                <w:rFonts w:asciiTheme="minorHAnsi" w:hAnsiTheme="minorHAnsi" w:cstheme="minorHAnsi"/>
-                <w:b/>
-                <w:color w:val="000000" w:themeColor="text1"/>
-              </w:rPr>
-              <w:t>docx</w:t>
-            </w:r>
-            <w:proofErr w:type="spellEnd"/>
+              <w:t>.docx</w:t>
+            </w:r>
           </w:p>
         </w:tc>
         <w:tc>
@@ -10555,18 +9755,8 @@
                 <w:b/>
                 <w:color w:val="000000" w:themeColor="text1"/>
               </w:rPr>
-              <w:t>.</w:t>
-            </w:r>
-            <w:proofErr w:type="spellStart"/>
-            <w:r>
-              <w:rPr>
-                <w:rFonts w:asciiTheme="minorHAnsi" w:hAnsiTheme="minorHAnsi" w:cstheme="minorHAnsi"/>
-                <w:b/>
-                <w:color w:val="000000" w:themeColor="text1"/>
-              </w:rPr>
-              <w:t>docx</w:t>
-            </w:r>
-            <w:proofErr w:type="spellEnd"/>
+              <w:t>.docx</w:t>
+            </w:r>
           </w:p>
         </w:tc>
         <w:tc>
@@ -10707,18 +9897,8 @@
                 <w:b/>
                 <w:color w:val="000000" w:themeColor="text1"/>
               </w:rPr>
-              <w:t>.</w:t>
-            </w:r>
-            <w:proofErr w:type="spellStart"/>
-            <w:r>
-              <w:rPr>
-                <w:rFonts w:asciiTheme="minorHAnsi" w:hAnsiTheme="minorHAnsi" w:cstheme="minorHAnsi"/>
-                <w:b/>
-                <w:color w:val="000000" w:themeColor="text1"/>
-              </w:rPr>
-              <w:t>docx</w:t>
-            </w:r>
-            <w:proofErr w:type="spellEnd"/>
+              <w:t>.docx</w:t>
+            </w:r>
           </w:p>
         </w:tc>
         <w:tc>
@@ -10858,18 +10038,8 @@
                 <w:b/>
                 <w:color w:val="000000" w:themeColor="text1"/>
               </w:rPr>
-              <w:t>.</w:t>
-            </w:r>
-            <w:proofErr w:type="spellStart"/>
-            <w:r>
-              <w:rPr>
-                <w:rFonts w:asciiTheme="minorHAnsi" w:hAnsiTheme="minorHAnsi" w:cstheme="minorHAnsi"/>
-                <w:b/>
-                <w:color w:val="000000" w:themeColor="text1"/>
-              </w:rPr>
-              <w:t>docx</w:t>
-            </w:r>
-            <w:proofErr w:type="spellEnd"/>
+              <w:t>.docx</w:t>
+            </w:r>
           </w:p>
         </w:tc>
         <w:tc>
@@ -11009,18 +10179,8 @@
                 <w:b/>
                 <w:color w:val="000000" w:themeColor="text1"/>
               </w:rPr>
-              <w:t>.</w:t>
-            </w:r>
-            <w:proofErr w:type="spellStart"/>
-            <w:r>
-              <w:rPr>
-                <w:rFonts w:asciiTheme="minorHAnsi" w:hAnsiTheme="minorHAnsi" w:cstheme="minorHAnsi"/>
-                <w:b/>
-                <w:color w:val="000000" w:themeColor="text1"/>
-              </w:rPr>
-              <w:t>docx</w:t>
-            </w:r>
-            <w:proofErr w:type="spellEnd"/>
+              <w:t>.docx</w:t>
+            </w:r>
           </w:p>
         </w:tc>
         <w:tc>
@@ -11100,34 +10260,14 @@
                 <w:color w:val="000000" w:themeColor="text1"/>
               </w:rPr>
             </w:pPr>
-            <w:proofErr w:type="spellStart"/>
             <w:r>
               <w:rPr>
                 <w:rFonts w:asciiTheme="minorHAnsi" w:hAnsiTheme="minorHAnsi" w:cstheme="minorHAnsi"/>
                 <w:b/>
                 <w:color w:val="000000" w:themeColor="text1"/>
               </w:rPr>
-              <w:t>Codigo</w:t>
-            </w:r>
-            <w:proofErr w:type="spellEnd"/>
-            <w:r>
-              <w:rPr>
-                <w:rFonts w:asciiTheme="minorHAnsi" w:hAnsiTheme="minorHAnsi" w:cstheme="minorHAnsi"/>
-                <w:b/>
-                <w:color w:val="000000" w:themeColor="text1"/>
-              </w:rPr>
-              <w:t xml:space="preserve"> fuente back-</w:t>
-            </w:r>
-            <w:proofErr w:type="spellStart"/>
-            <w:r>
-              <w:rPr>
-                <w:rFonts w:asciiTheme="minorHAnsi" w:hAnsiTheme="minorHAnsi" w:cstheme="minorHAnsi"/>
-                <w:b/>
-                <w:color w:val="000000" w:themeColor="text1"/>
-              </w:rPr>
-              <w:t>End</w:t>
-            </w:r>
-            <w:proofErr w:type="spellEnd"/>
+              <w:t>Codigo fuente back-End</w:t>
+            </w:r>
           </w:p>
         </w:tc>
         <w:tc>
@@ -11261,34 +10401,14 @@
                 <w:color w:val="000000" w:themeColor="text1"/>
               </w:rPr>
             </w:pPr>
-            <w:proofErr w:type="spellStart"/>
             <w:r>
               <w:rPr>
                 <w:rFonts w:asciiTheme="minorHAnsi" w:hAnsiTheme="minorHAnsi" w:cstheme="minorHAnsi"/>
                 <w:b/>
                 <w:color w:val="000000" w:themeColor="text1"/>
               </w:rPr>
-              <w:t>Codigo</w:t>
-            </w:r>
-            <w:proofErr w:type="spellEnd"/>
-            <w:r>
-              <w:rPr>
-                <w:rFonts w:asciiTheme="minorHAnsi" w:hAnsiTheme="minorHAnsi" w:cstheme="minorHAnsi"/>
-                <w:b/>
-                <w:color w:val="000000" w:themeColor="text1"/>
-              </w:rPr>
-              <w:t xml:space="preserve"> fuente </w:t>
-            </w:r>
-            <w:proofErr w:type="spellStart"/>
-            <w:r>
-              <w:rPr>
-                <w:rFonts w:asciiTheme="minorHAnsi" w:hAnsiTheme="minorHAnsi" w:cstheme="minorHAnsi"/>
-                <w:b/>
-                <w:color w:val="000000" w:themeColor="text1"/>
-              </w:rPr>
-              <w:t>front-End</w:t>
-            </w:r>
-            <w:proofErr w:type="spellEnd"/>
+              <w:t>Codigo fuente front-End</w:t>
+            </w:r>
           </w:p>
         </w:tc>
         <w:tc>
@@ -11482,18 +10602,8 @@
                 <w:b/>
                 <w:color w:val="000000" w:themeColor="text1"/>
               </w:rPr>
-              <w:t>.</w:t>
-            </w:r>
-            <w:proofErr w:type="spellStart"/>
-            <w:r>
-              <w:rPr>
-                <w:rFonts w:asciiTheme="minorHAnsi" w:hAnsiTheme="minorHAnsi" w:cstheme="minorHAnsi"/>
-                <w:b/>
-                <w:color w:val="000000" w:themeColor="text1"/>
-              </w:rPr>
-              <w:t>sql</w:t>
-            </w:r>
-            <w:proofErr w:type="spellEnd"/>
+              <w:t>.sql</w:t>
+            </w:r>
           </w:p>
         </w:tc>
         <w:tc>
@@ -13920,42 +13030,22 @@
                 <w:color w:val="000000" w:themeColor="text1"/>
               </w:rPr>
             </w:pPr>
-            <w:proofErr w:type="spellStart"/>
             <w:r>
               <w:rPr>
                 <w:rFonts w:asciiTheme="minorHAnsi" w:hAnsiTheme="minorHAnsi" w:cstheme="minorHAnsi"/>
                 <w:b/>
                 <w:color w:val="000000" w:themeColor="text1"/>
               </w:rPr>
-              <w:t>Codigo</w:t>
-            </w:r>
-            <w:proofErr w:type="spellEnd"/>
+              <w:t>Codigo fuente</w:t>
+            </w:r>
             <w:r>
               <w:rPr>
                 <w:rFonts w:asciiTheme="minorHAnsi" w:hAnsiTheme="minorHAnsi" w:cstheme="minorHAnsi"/>
                 <w:b/>
                 <w:color w:val="000000" w:themeColor="text1"/>
               </w:rPr>
-              <w:t xml:space="preserve"> fuente</w:t>
-            </w:r>
-            <w:r>
-              <w:rPr>
-                <w:rFonts w:asciiTheme="minorHAnsi" w:hAnsiTheme="minorHAnsi" w:cstheme="minorHAnsi"/>
-                <w:b/>
-                <w:color w:val="000000" w:themeColor="text1"/>
-              </w:rPr>
-              <w:t xml:space="preserve"> </w:t>
-            </w:r>
-            <w:proofErr w:type="spellStart"/>
-            <w:r>
-              <w:rPr>
-                <w:rFonts w:asciiTheme="minorHAnsi" w:hAnsiTheme="minorHAnsi" w:cstheme="minorHAnsi"/>
-                <w:b/>
-                <w:color w:val="000000" w:themeColor="text1"/>
-              </w:rPr>
-              <w:t>backend</w:t>
-            </w:r>
-            <w:proofErr w:type="spellEnd"/>
+              <w:t xml:space="preserve"> backend</w:t>
+            </w:r>
           </w:p>
         </w:tc>
         <w:tc>
@@ -14034,42 +13124,22 @@
                 <w:color w:val="000000" w:themeColor="text1"/>
               </w:rPr>
             </w:pPr>
-            <w:proofErr w:type="spellStart"/>
             <w:r>
               <w:rPr>
                 <w:rFonts w:asciiTheme="minorHAnsi" w:hAnsiTheme="minorHAnsi" w:cstheme="minorHAnsi"/>
                 <w:b/>
                 <w:color w:val="000000" w:themeColor="text1"/>
               </w:rPr>
-              <w:t>Codigo</w:t>
-            </w:r>
-            <w:proofErr w:type="spellEnd"/>
+              <w:t>Codigo fuente</w:t>
+            </w:r>
             <w:r>
               <w:rPr>
                 <w:rFonts w:asciiTheme="minorHAnsi" w:hAnsiTheme="minorHAnsi" w:cstheme="minorHAnsi"/>
                 <w:b/>
                 <w:color w:val="000000" w:themeColor="text1"/>
               </w:rPr>
-              <w:t xml:space="preserve"> fuente</w:t>
-            </w:r>
-            <w:r>
-              <w:rPr>
-                <w:rFonts w:asciiTheme="minorHAnsi" w:hAnsiTheme="minorHAnsi" w:cstheme="minorHAnsi"/>
-                <w:b/>
-                <w:color w:val="000000" w:themeColor="text1"/>
-              </w:rPr>
-              <w:t xml:space="preserve"> </w:t>
-            </w:r>
-            <w:proofErr w:type="spellStart"/>
-            <w:r>
-              <w:rPr>
-                <w:rFonts w:asciiTheme="minorHAnsi" w:hAnsiTheme="minorHAnsi" w:cstheme="minorHAnsi"/>
-                <w:b/>
-                <w:color w:val="000000" w:themeColor="text1"/>
-              </w:rPr>
-              <w:t>frontend</w:t>
-            </w:r>
-            <w:proofErr w:type="spellEnd"/>
+              <w:t xml:space="preserve"> frontend</w:t>
+            </w:r>
           </w:p>
         </w:tc>
         <w:tc>
@@ -14122,7 +13192,6 @@
                 <w:color w:val="000000" w:themeColor="text1"/>
               </w:rPr>
             </w:pPr>
-            <w:proofErr w:type="spellStart"/>
             <w:r>
               <w:rPr>
                 <w:rFonts w:asciiTheme="minorHAnsi" w:hAnsiTheme="minorHAnsi" w:cstheme="minorHAnsi"/>
@@ -14131,7 +13200,6 @@
               </w:rPr>
               <w:t>SGIVF_SBD.sql</w:t>
             </w:r>
-            <w:proofErr w:type="spellEnd"/>
           </w:p>
         </w:tc>
         <w:tc>
@@ -14347,25 +13415,7 @@
           <w:szCs w:val="22"/>
           <w:lang w:eastAsia="en-US" w:bidi="ar-SA"/>
         </w:rPr>
-        <w:t xml:space="preserve"> A </w:t>
-      </w:r>
-      <w:proofErr w:type="gramStart"/>
-      <w:r>
-        <w:rPr>
-          <w:rFonts w:ascii="Calibri" w:eastAsia="Calibri" w:hAnsi="Calibri" w:cs="Times New Roman"/>
-          <w:szCs w:val="22"/>
-          <w:lang w:eastAsia="en-US" w:bidi="ar-SA"/>
-        </w:rPr>
-        <w:t>continuación</w:t>
-      </w:r>
-      <w:proofErr w:type="gramEnd"/>
-      <w:r>
-        <w:rPr>
-          <w:rFonts w:ascii="Calibri" w:eastAsia="Calibri" w:hAnsi="Calibri" w:cs="Times New Roman"/>
-          <w:szCs w:val="22"/>
-          <w:lang w:eastAsia="en-US" w:bidi="ar-SA"/>
-        </w:rPr>
-        <w:t xml:space="preserve"> se mostrará las Líneas Base del proyecto SGIVF a manera de ejemplo:</w:t>
+        <w:t xml:space="preserve"> A continuación se mostrará las Líneas Base del proyecto SGIVF a manera de ejemplo:</w:t>
       </w:r>
     </w:p>
     <w:p>
@@ -15081,23 +14131,7 @@
           <w:rStyle w:val="None"/>
           <w:rFonts w:asciiTheme="minorHAnsi" w:hAnsiTheme="minorHAnsi" w:cstheme="minorHAnsi"/>
         </w:rPr>
-        <w:t xml:space="preserve">muestra cómo están organizadas las librerías del repositorio de la empresa </w:t>
-      </w:r>
-      <w:proofErr w:type="spellStart"/>
-      <w:r>
-        <w:rPr>
-          <w:rStyle w:val="None"/>
-          <w:rFonts w:asciiTheme="minorHAnsi" w:hAnsiTheme="minorHAnsi" w:cstheme="minorHAnsi"/>
-        </w:rPr>
-        <w:t>Programsy</w:t>
-      </w:r>
-      <w:proofErr w:type="spellEnd"/>
-      <w:r>
-        <w:rPr>
-          <w:rStyle w:val="None"/>
-          <w:rFonts w:asciiTheme="minorHAnsi" w:hAnsiTheme="minorHAnsi" w:cstheme="minorHAnsi"/>
-        </w:rPr>
-        <w:t>. La estructura se compone de cuatro librerías principales que son, la librería Documentos donde se encuentran los documentos de la empresa en general, tales como son las políticas, directrices y procedimientos; la librería Línea base, donde estarán ubicadas las líneas base de cada proyecto de la empresa; la librería Desarrollo, donde se encuentran todos los proyectos de la empresa; y la última librería Clientes, que contiene los entregables que se realizan a los clientes.</w:t>
+        <w:t>muestra cómo están organizadas las librerías del repositorio de la empresa Programsy. La estructura se compone de cuatro librerías principales que son, la librería Documentos donde se encuentran los documentos de la empresa en general, tales como son las políticas, directrices y procedimientos; la librería Línea base, donde estarán ubicadas las líneas base de cada proyecto de la empresa; la librería Desarrollo, donde se encuentran todos los proyectos de la empresa; y la última librería Clientes, que contiene los entregables que se realizan a los clientes.</w:t>
       </w:r>
       <w:r>
         <w:rPr>
@@ -15257,25 +14291,7 @@
           <w:rFonts w:asciiTheme="minorHAnsi" w:hAnsiTheme="minorHAnsi" w:cstheme="minorHAnsi"/>
           <w:lang w:val="es-US"/>
         </w:rPr>
-        <w:t xml:space="preserve">tes, podremos almacenar </w:t>
-      </w:r>
-      <w:proofErr w:type="gramStart"/>
-      <w:r>
-        <w:rPr>
-          <w:rStyle w:val="None"/>
-          <w:rFonts w:asciiTheme="minorHAnsi" w:hAnsiTheme="minorHAnsi" w:cstheme="minorHAnsi"/>
-          <w:lang w:val="es-US"/>
-        </w:rPr>
-        <w:t>toda los elementos</w:t>
-      </w:r>
-      <w:proofErr w:type="gramEnd"/>
-      <w:r>
-        <w:rPr>
-          <w:rStyle w:val="None"/>
-          <w:rFonts w:asciiTheme="minorHAnsi" w:hAnsiTheme="minorHAnsi" w:cstheme="minorHAnsi"/>
-          <w:lang w:val="es-US"/>
-        </w:rPr>
-        <w:t xml:space="preserve"> (artefactos, documentos, ejecutables, etc.) que </w:t>
+        <w:t xml:space="preserve">tes, podremos almacenar toda los elementos (artefactos, documentos, ejecutables, etc.) que </w:t>
       </w:r>
       <w:r>
         <w:rPr>
@@ -18109,15 +17125,7 @@
           </w:tcPr>
           <w:p>
             <w:r>
-              <w:t xml:space="preserve">Juan </w:t>
-            </w:r>
-            <w:proofErr w:type="spellStart"/>
-            <w:r>
-              <w:t>Perez</w:t>
-            </w:r>
-            <w:proofErr w:type="spellEnd"/>
-            <w:r>
-              <w:t xml:space="preserve"> - Administrador</w:t>
+              <w:t>Juan Perez - Administrador</w:t>
             </w:r>
           </w:p>
         </w:tc>
@@ -18147,15 +17155,7 @@
           </w:tcPr>
           <w:p>
             <w:r>
-              <w:t xml:space="preserve">Juan </w:t>
-            </w:r>
-            <w:proofErr w:type="spellStart"/>
-            <w:r>
-              <w:t>Perez</w:t>
-            </w:r>
-            <w:proofErr w:type="spellEnd"/>
-            <w:r>
-              <w:t xml:space="preserve"> - Administrador</w:t>
+              <w:t>Juan Perez - Administrador</w:t>
             </w:r>
           </w:p>
         </w:tc>
@@ -18302,21 +17302,7 @@
           <w:i/>
         </w:rPr>
         <w:lastRenderedPageBreak/>
-        <w:t xml:space="preserve">Alumno: Carlos </w:t>
-      </w:r>
-      <w:proofErr w:type="spellStart"/>
-      <w:r>
-        <w:rPr>
-          <w:i/>
-        </w:rPr>
-        <w:t>Arizola</w:t>
-      </w:r>
-      <w:proofErr w:type="spellEnd"/>
-      <w:r>
-        <w:rPr>
-          <w:i/>
-        </w:rPr>
-        <w:t xml:space="preserve"> </w:t>
+        <w:t xml:space="preserve">Alumno: Carlos Arizola </w:t>
       </w:r>
     </w:p>
     <w:tbl>
@@ -18757,67 +17743,7 @@
           <w:i/>
           <w:lang w:val="es-US"/>
         </w:rPr>
-        <w:t xml:space="preserve">Alumno: </w:t>
-      </w:r>
-      <w:proofErr w:type="spellStart"/>
-      <w:r>
-        <w:rPr>
-          <w:rStyle w:val="None"/>
-          <w:rFonts w:asciiTheme="minorHAnsi" w:hAnsiTheme="minorHAnsi" w:cstheme="minorHAnsi"/>
-          <w:i/>
-          <w:lang w:val="es-US"/>
-        </w:rPr>
-        <w:t>Arotuma</w:t>
-      </w:r>
-      <w:proofErr w:type="spellEnd"/>
-      <w:r>
-        <w:rPr>
-          <w:rStyle w:val="None"/>
-          <w:rFonts w:asciiTheme="minorHAnsi" w:hAnsiTheme="minorHAnsi" w:cstheme="minorHAnsi"/>
-          <w:i/>
-          <w:lang w:val="es-US"/>
-        </w:rPr>
-        <w:t xml:space="preserve"> </w:t>
-      </w:r>
-      <w:proofErr w:type="spellStart"/>
-      <w:r>
-        <w:rPr>
-          <w:rStyle w:val="None"/>
-          <w:rFonts w:asciiTheme="minorHAnsi" w:hAnsiTheme="minorHAnsi" w:cstheme="minorHAnsi"/>
-          <w:i/>
-          <w:lang w:val="es-US"/>
-        </w:rPr>
-        <w:t>Martinez</w:t>
-      </w:r>
-      <w:proofErr w:type="spellEnd"/>
-      <w:r>
-        <w:rPr>
-          <w:rStyle w:val="None"/>
-          <w:rFonts w:asciiTheme="minorHAnsi" w:hAnsiTheme="minorHAnsi" w:cstheme="minorHAnsi"/>
-          <w:i/>
-          <w:lang w:val="es-US"/>
-        </w:rPr>
-        <w:t xml:space="preserve">, </w:t>
-      </w:r>
-      <w:proofErr w:type="spellStart"/>
-      <w:r>
-        <w:rPr>
-          <w:rStyle w:val="None"/>
-          <w:rFonts w:asciiTheme="minorHAnsi" w:hAnsiTheme="minorHAnsi" w:cstheme="minorHAnsi"/>
-          <w:i/>
-          <w:lang w:val="es-US"/>
-        </w:rPr>
-        <w:t>Victor</w:t>
-      </w:r>
-      <w:proofErr w:type="spellEnd"/>
-      <w:r>
-        <w:rPr>
-          <w:rStyle w:val="None"/>
-          <w:rFonts w:asciiTheme="minorHAnsi" w:hAnsiTheme="minorHAnsi" w:cstheme="minorHAnsi"/>
-          <w:i/>
-          <w:lang w:val="es-US"/>
-        </w:rPr>
-        <w:t xml:space="preserve"> Miguel</w:t>
+        <w:t>Alumno: Arotuma Martinez, Victor Miguel</w:t>
       </w:r>
     </w:p>
     <w:p>
@@ -19125,19 +18051,8 @@
           <w:i/>
           <w:lang w:val="es-US"/>
         </w:rPr>
-        <w:t xml:space="preserve">Arteaga Quico, </w:t>
+        <w:t>Arteaga Quico, Alisson</w:t>
       </w:r>
-      <w:proofErr w:type="spellStart"/>
-      <w:r>
-        <w:rPr>
-          <w:rStyle w:val="None"/>
-          <w:rFonts w:asciiTheme="minorHAnsi" w:hAnsiTheme="minorHAnsi" w:cstheme="minorHAnsi"/>
-          <w:i/>
-          <w:lang w:val="es-US"/>
-        </w:rPr>
-        <w:t>Alisson</w:t>
-      </w:r>
-      <w:proofErr w:type="spellEnd"/>
     </w:p>
     <w:p>
       <w:pPr>
@@ -19281,23 +18196,7 @@
                 <w:rFonts w:cs="Calibri"/>
                 <w:lang w:val="es-ES"/>
               </w:rPr>
-              <w:t xml:space="preserve">José </w:t>
-            </w:r>
-            <w:proofErr w:type="spellStart"/>
-            <w:r>
-              <w:rPr>
-                <w:rFonts w:cs="Calibri"/>
-                <w:lang w:val="es-ES"/>
-              </w:rPr>
-              <w:t>Ramirez</w:t>
-            </w:r>
-            <w:proofErr w:type="spellEnd"/>
-            <w:r>
-              <w:rPr>
-                <w:rFonts w:cs="Calibri"/>
-                <w:lang w:val="es-ES"/>
-              </w:rPr>
-              <w:t xml:space="preserve"> / Administrador</w:t>
+              <w:t>José Ramirez / Administrador</w:t>
             </w:r>
           </w:p>
         </w:tc>
@@ -19330,21 +18229,7 @@
               <w:rPr>
                 <w:rFonts w:cs="Calibri"/>
               </w:rPr>
-              <w:t xml:space="preserve">José </w:t>
-            </w:r>
-            <w:proofErr w:type="spellStart"/>
-            <w:r>
-              <w:rPr>
-                <w:rFonts w:cs="Calibri"/>
-              </w:rPr>
-              <w:t>Ramirez</w:t>
-            </w:r>
-            <w:proofErr w:type="spellEnd"/>
-            <w:r>
-              <w:rPr>
-                <w:rFonts w:cs="Calibri"/>
-              </w:rPr>
-              <w:t xml:space="preserve"> / Administrador</w:t>
+              <w:t>José Ramirez / Administrador</w:t>
             </w:r>
           </w:p>
         </w:tc>
@@ -19657,21 +18542,8 @@
               <w:spacing w:after="0" w:line="240" w:lineRule="auto"/>
             </w:pPr>
             <w:r>
-              <w:t xml:space="preserve">María Segovia </w:t>
-            </w:r>
-            <w:proofErr w:type="spellStart"/>
-            <w:r>
-              <w:t>Perez</w:t>
-            </w:r>
-            <w:proofErr w:type="spellEnd"/>
-            <w:r>
-              <w:t xml:space="preserve"> – Vendedora </w:t>
-            </w:r>
-            <w:proofErr w:type="spellStart"/>
-            <w:r>
-              <w:t>Farmaceutica</w:t>
-            </w:r>
-            <w:proofErr w:type="spellEnd"/>
+              <w:t>María Segovia Perez – Vendedora Farmaceutica</w:t>
+            </w:r>
           </w:p>
         </w:tc>
       </w:tr>
@@ -19718,15 +18590,7 @@
               <w:spacing w:after="0" w:line="240" w:lineRule="auto"/>
             </w:pPr>
             <w:r>
-              <w:t xml:space="preserve">Alex </w:t>
-            </w:r>
-            <w:proofErr w:type="spellStart"/>
-            <w:r>
-              <w:t>Jimenez</w:t>
-            </w:r>
-            <w:proofErr w:type="spellEnd"/>
-            <w:r>
-              <w:t xml:space="preserve"> Córdova - Administrador</w:t>
+              <w:t>Alex Jimenez Córdova - Administrador</w:t>
             </w:r>
           </w:p>
         </w:tc>
@@ -19839,21 +18703,7 @@
               <w:rPr>
                 <w:lang w:val="es-ES"/>
               </w:rPr>
-              <w:t xml:space="preserve">La venta en efectivo es el tipo de venta que más se realiza durante el día. Actualmente demora entre 4 a 5 </w:t>
-            </w:r>
-            <w:proofErr w:type="spellStart"/>
-            <w:r>
-              <w:rPr>
-                <w:lang w:val="es-ES"/>
-              </w:rPr>
-              <w:t>clicks</w:t>
-            </w:r>
-            <w:proofErr w:type="spellEnd"/>
-            <w:r>
-              <w:rPr>
-                <w:lang w:val="es-ES"/>
-              </w:rPr>
-              <w:t xml:space="preserve"> en realizar una venta simple en efectivo.</w:t>
+              <w:t>La venta en efectivo es el tipo de venta que más se realiza durante el día. Actualmente demora entre 4 a 5 clicks en realizar una venta simple en efectivo.</w:t>
             </w:r>
           </w:p>
         </w:tc>
@@ -20620,79 +19470,7 @@
               <w:cnfStyle w:val="000000000000" w:firstRow="0" w:lastRow="0" w:firstColumn="0" w:lastColumn="0" w:oddVBand="0" w:evenVBand="0" w:oddHBand="0" w:evenHBand="0" w:firstRowFirstColumn="0" w:firstRowLastColumn="0" w:lastRowFirstColumn="0" w:lastRowLastColumn="0"/>
             </w:pPr>
             <w:r>
-              <w:t xml:space="preserve">Listado de </w:t>
-            </w:r>
-            <w:proofErr w:type="spellStart"/>
-            <w:r>
-              <w:t>ítems</w:t>
-            </w:r>
-            <w:proofErr w:type="spellEnd"/>
-            <w:r>
-              <w:t xml:space="preserve"> </w:t>
-            </w:r>
-            <w:proofErr w:type="spellStart"/>
-            <w:r>
-              <w:t>afectados</w:t>
-            </w:r>
-            <w:proofErr w:type="spellEnd"/>
-            <w:r>
-              <w:t xml:space="preserve">  </w:t>
-            </w:r>
-            <w:proofErr w:type="spellStart"/>
-            <w:r>
-              <w:t>por</w:t>
-            </w:r>
-            <w:proofErr w:type="spellEnd"/>
-            <w:r>
-              <w:t xml:space="preserve"> </w:t>
-            </w:r>
-            <w:proofErr w:type="spellStart"/>
-            <w:r>
-              <w:t>una</w:t>
-            </w:r>
-            <w:proofErr w:type="spellEnd"/>
-            <w:r>
-              <w:t xml:space="preserve"> </w:t>
-            </w:r>
-            <w:proofErr w:type="spellStart"/>
-            <w:r>
-              <w:t>solicitud</w:t>
-            </w:r>
-            <w:proofErr w:type="spellEnd"/>
-            <w:r>
-              <w:t xml:space="preserve"> de </w:t>
-            </w:r>
-            <w:proofErr w:type="spellStart"/>
-            <w:r>
-              <w:t>cambio</w:t>
-            </w:r>
-            <w:proofErr w:type="spellEnd"/>
-            <w:r>
-              <w:t xml:space="preserve"> </w:t>
-            </w:r>
-            <w:proofErr w:type="spellStart"/>
-            <w:r>
-              <w:t>en</w:t>
-            </w:r>
-            <w:proofErr w:type="spellEnd"/>
-            <w:r>
-              <w:t xml:space="preserve"> un </w:t>
-            </w:r>
-            <w:proofErr w:type="spellStart"/>
-            <w:r>
-              <w:t>determinado</w:t>
-            </w:r>
-            <w:proofErr w:type="spellEnd"/>
-            <w:r>
-              <w:t xml:space="preserve"> </w:t>
-            </w:r>
-            <w:proofErr w:type="spellStart"/>
-            <w:r>
-              <w:t>tiempo</w:t>
-            </w:r>
-            <w:proofErr w:type="spellEnd"/>
-            <w:r>
-              <w:t xml:space="preserve"> </w:t>
+              <w:t xml:space="preserve">Listado de ítems afectados  por una solicitud de cambio en un determinado tiempo </w:t>
             </w:r>
           </w:p>
         </w:tc>
@@ -20736,173 +19514,8 @@
               <w:pStyle w:val="Contenidodelatabla"/>
               <w:cnfStyle w:val="000000100000" w:firstRow="0" w:lastRow="0" w:firstColumn="0" w:lastColumn="0" w:oddVBand="0" w:evenVBand="0" w:oddHBand="1" w:evenHBand="0" w:firstRowFirstColumn="0" w:firstRowLastColumn="0" w:lastRowFirstColumn="0" w:lastRowLastColumn="0"/>
             </w:pPr>
-            <w:proofErr w:type="spellStart"/>
-            <w:r>
-              <w:t>Mostrar</w:t>
-            </w:r>
-            <w:proofErr w:type="spellEnd"/>
-            <w:r>
-              <w:t xml:space="preserve"> </w:t>
-            </w:r>
-            <w:proofErr w:type="spellStart"/>
-            <w:r>
-              <w:t>una</w:t>
-            </w:r>
-            <w:proofErr w:type="spellEnd"/>
-            <w:r>
-              <w:t xml:space="preserve"> </w:t>
-            </w:r>
-            <w:proofErr w:type="spellStart"/>
-            <w:r>
-              <w:t>lista</w:t>
-            </w:r>
-            <w:proofErr w:type="spellEnd"/>
-            <w:r>
-              <w:t xml:space="preserve"> de </w:t>
-            </w:r>
-            <w:proofErr w:type="spellStart"/>
-            <w:r>
-              <w:t>todos</w:t>
-            </w:r>
-            <w:proofErr w:type="spellEnd"/>
-            <w:r>
-              <w:t xml:space="preserve"> </w:t>
-            </w:r>
-            <w:proofErr w:type="spellStart"/>
-            <w:r>
-              <w:t>los</w:t>
-            </w:r>
-            <w:proofErr w:type="spellEnd"/>
-            <w:r>
-              <w:t xml:space="preserve"> </w:t>
-            </w:r>
-            <w:proofErr w:type="spellStart"/>
-            <w:r>
-              <w:t>ítems</w:t>
-            </w:r>
-            <w:proofErr w:type="spellEnd"/>
-            <w:r>
-              <w:t xml:space="preserve"> </w:t>
-            </w:r>
-            <w:proofErr w:type="spellStart"/>
-            <w:r>
-              <w:t>afectados</w:t>
-            </w:r>
-            <w:proofErr w:type="spellEnd"/>
-            <w:r>
-              <w:t xml:space="preserve"> </w:t>
-            </w:r>
-            <w:proofErr w:type="spellStart"/>
-            <w:r>
-              <w:t>por</w:t>
-            </w:r>
-            <w:proofErr w:type="spellEnd"/>
-            <w:r>
-              <w:t xml:space="preserve"> </w:t>
-            </w:r>
-            <w:proofErr w:type="spellStart"/>
-            <w:r>
-              <w:t>una</w:t>
-            </w:r>
-            <w:proofErr w:type="spellEnd"/>
-            <w:r>
-              <w:t xml:space="preserve"> </w:t>
-            </w:r>
-            <w:proofErr w:type="spellStart"/>
-            <w:r>
-              <w:t>solicitud</w:t>
-            </w:r>
-            <w:proofErr w:type="spellEnd"/>
-            <w:r>
-              <w:t xml:space="preserve"> de </w:t>
-            </w:r>
-            <w:proofErr w:type="spellStart"/>
-            <w:r>
-              <w:t>cambio</w:t>
-            </w:r>
-            <w:proofErr w:type="spellEnd"/>
-            <w:r>
-              <w:t xml:space="preserve"> con el </w:t>
-            </w:r>
-            <w:proofErr w:type="spellStart"/>
-            <w:r>
-              <w:t>propósito</w:t>
-            </w:r>
-            <w:proofErr w:type="spellEnd"/>
-            <w:r>
-              <w:t xml:space="preserve"> de </w:t>
-            </w:r>
-            <w:proofErr w:type="spellStart"/>
-            <w:r>
-              <w:t>ayudar</w:t>
-            </w:r>
-            <w:proofErr w:type="spellEnd"/>
-            <w:r>
-              <w:t xml:space="preserve"> al gestor de la </w:t>
-            </w:r>
-            <w:proofErr w:type="spellStart"/>
-            <w:r>
-              <w:t>configuración</w:t>
-            </w:r>
-            <w:proofErr w:type="spellEnd"/>
-            <w:r>
-              <w:t xml:space="preserve"> a </w:t>
-            </w:r>
-            <w:proofErr w:type="spellStart"/>
-            <w:r>
-              <w:t>verificar</w:t>
-            </w:r>
-            <w:proofErr w:type="spellEnd"/>
-            <w:r>
-              <w:t xml:space="preserve"> el </w:t>
-            </w:r>
-            <w:proofErr w:type="spellStart"/>
-            <w:r>
-              <w:t>avance</w:t>
-            </w:r>
-            <w:proofErr w:type="spellEnd"/>
-            <w:r>
-              <w:t xml:space="preserve"> de </w:t>
-            </w:r>
-            <w:proofErr w:type="spellStart"/>
-            <w:r>
-              <w:t>los</w:t>
-            </w:r>
-            <w:proofErr w:type="spellEnd"/>
-            <w:r>
-              <w:t xml:space="preserve"> </w:t>
-            </w:r>
-            <w:proofErr w:type="spellStart"/>
-            <w:r>
-              <w:t>cambios</w:t>
-            </w:r>
-            <w:proofErr w:type="spellEnd"/>
-            <w:r>
-              <w:t xml:space="preserve"> y </w:t>
-            </w:r>
-            <w:proofErr w:type="spellStart"/>
-            <w:r>
-              <w:t>pueda</w:t>
-            </w:r>
-            <w:proofErr w:type="spellEnd"/>
-            <w:r>
-              <w:t xml:space="preserve"> </w:t>
-            </w:r>
-            <w:proofErr w:type="spellStart"/>
-            <w:r>
-              <w:t>llevar</w:t>
-            </w:r>
-            <w:proofErr w:type="spellEnd"/>
-            <w:r>
-              <w:t xml:space="preserve"> un control de </w:t>
-            </w:r>
-            <w:proofErr w:type="spellStart"/>
-            <w:r>
-              <w:t>estos</w:t>
-            </w:r>
-            <w:proofErr w:type="spellEnd"/>
-            <w:r>
-              <w:t>.</w:t>
+            <w:r>
+              <w:t>Mostrar una lista de todos los ítems afectados por una solicitud de cambio con el propósito de ayudar al gestor de la configuración a verificar el avance de los cambios y pueda llevar un control de estos.</w:t>
             </w:r>
           </w:p>
         </w:tc>
@@ -20981,39 +19594,7 @@
                 <w:color w:val="000000"/>
                 <w:lang w:eastAsia="es-PE"/>
               </w:rPr>
-              <w:t xml:space="preserve">ID de la </w:t>
-            </w:r>
-            <w:proofErr w:type="spellStart"/>
-            <w:r>
-              <w:rPr>
-                <w:color w:val="000000"/>
-                <w:lang w:eastAsia="es-PE"/>
-              </w:rPr>
-              <w:t>Solicitud</w:t>
-            </w:r>
-            <w:proofErr w:type="spellEnd"/>
-            <w:r>
-              <w:rPr>
-                <w:color w:val="000000"/>
-                <w:lang w:eastAsia="es-PE"/>
-              </w:rPr>
-              <w:t xml:space="preserve"> de </w:t>
-            </w:r>
-            <w:proofErr w:type="spellStart"/>
-            <w:r>
-              <w:rPr>
-                <w:color w:val="000000"/>
-                <w:lang w:eastAsia="es-PE"/>
-              </w:rPr>
-              <w:t>Cambio</w:t>
-            </w:r>
-            <w:proofErr w:type="spellEnd"/>
-            <w:r>
-              <w:rPr>
-                <w:color w:val="000000"/>
-                <w:lang w:eastAsia="es-PE"/>
-              </w:rPr>
-              <w:t>.</w:t>
+              <w:t>ID de la Solicitud de Cambio.</w:t>
             </w:r>
           </w:p>
           <w:p>
@@ -21030,31 +19611,13 @@
                 <w:lang w:val="es-PE"/>
               </w:rPr>
             </w:pPr>
-            <w:proofErr w:type="spellStart"/>
             <w:r>
               <w:rPr>
                 <w:color w:val="000000"/>
                 <w:lang w:eastAsia="es-PE"/>
               </w:rPr>
-              <w:t>Rango</w:t>
-            </w:r>
-            <w:proofErr w:type="spellEnd"/>
-            <w:r>
-              <w:rPr>
-                <w:color w:val="000000"/>
-                <w:lang w:eastAsia="es-PE"/>
-              </w:rPr>
-              <w:t xml:space="preserve"> de </w:t>
-            </w:r>
-            <w:proofErr w:type="spellStart"/>
-            <w:r>
-              <w:rPr>
-                <w:color w:val="000000"/>
-                <w:lang w:eastAsia="es-PE"/>
-              </w:rPr>
-              <w:t>fechas</w:t>
-            </w:r>
-            <w:proofErr w:type="spellEnd"/>
+              <w:t>Rango de fechas</w:t>
+            </w:r>
           </w:p>
           <w:p>
             <w:pPr>
@@ -21253,12 +19816,476 @@
     </w:p>
     <w:p>
       <w:pPr>
+        <w:spacing w:line="240" w:lineRule="auto"/>
+        <w:rPr>
+          <w:rFonts w:eastAsiaTheme="majorEastAsia" w:cstheme="majorBidi"/>
+          <w:b/>
+          <w:color w:val="0070C0"/>
+          <w:sz w:val="28"/>
+          <w:szCs w:val="20"/>
+          <w:lang w:eastAsia="en-US"/>
+        </w:rPr>
+      </w:pPr>
+    </w:p>
+    <w:p>
+      <w:pPr>
+        <w:spacing w:line="240" w:lineRule="auto"/>
+        <w:rPr>
+          <w:rFonts w:asciiTheme="minorHAnsi" w:hAnsiTheme="minorHAnsi" w:cstheme="minorHAnsi"/>
+        </w:rPr>
+      </w:pPr>
+    </w:p>
+    <w:p>
+      <w:pPr>
+        <w:spacing w:line="240" w:lineRule="auto"/>
+        <w:rPr>
+          <w:rFonts w:asciiTheme="minorHAnsi" w:hAnsiTheme="minorHAnsi" w:cstheme="minorHAnsi"/>
+        </w:rPr>
+      </w:pPr>
+    </w:p>
+    <w:tbl>
+      <w:tblPr>
+        <w:tblStyle w:val="Tabladecuadrcula4-nfasis3"/>
+        <w:tblW w:w="0" w:type="auto"/>
+        <w:tblLook w:val="04A0" w:firstRow="1" w:lastRow="0" w:firstColumn="1" w:lastColumn="0" w:noHBand="0" w:noVBand="1"/>
+      </w:tblPr>
+      <w:tblGrid>
+        <w:gridCol w:w="1615"/>
+        <w:gridCol w:w="8438"/>
+      </w:tblGrid>
+      <w:tr>
+        <w:trPr>
+          <w:cnfStyle w:val="100000000000" w:firstRow="1" w:lastRow="0" w:firstColumn="0" w:lastColumn="0" w:oddVBand="0" w:evenVBand="0" w:oddHBand="0" w:evenHBand="0" w:firstRowFirstColumn="0" w:firstRowLastColumn="0" w:lastRowFirstColumn="0" w:lastRowLastColumn="0"/>
+        </w:trPr>
+        <w:tc>
+          <w:tcPr>
+            <w:cnfStyle w:val="001000000000" w:firstRow="0" w:lastRow="0" w:firstColumn="1" w:lastColumn="0" w:oddVBand="0" w:evenVBand="0" w:oddHBand="0" w:evenHBand="0" w:firstRowFirstColumn="0" w:firstRowLastColumn="0" w:lastRowFirstColumn="0" w:lastRowLastColumn="0"/>
+            <w:tcW w:w="1615" w:type="dxa"/>
+          </w:tcPr>
+          <w:p>
+            <w:pPr>
+              <w:spacing w:line="240" w:lineRule="auto"/>
+              <w:jc w:val="center"/>
+              <w:rPr>
+                <w:rFonts w:cstheme="minorHAnsi"/>
+              </w:rPr>
+            </w:pPr>
+            <w:r>
+              <w:rPr>
+                <w:rFonts w:cstheme="minorHAnsi"/>
+              </w:rPr>
+              <w:lastRenderedPageBreak/>
+              <w:t>ID</w:t>
+            </w:r>
+          </w:p>
+        </w:tc>
+        <w:tc>
+          <w:tcPr>
+            <w:tcW w:w="8438" w:type="dxa"/>
+          </w:tcPr>
+          <w:p>
+            <w:pPr>
+              <w:spacing w:line="240" w:lineRule="auto"/>
+              <w:cnfStyle w:val="100000000000" w:firstRow="1" w:lastRow="0" w:firstColumn="0" w:lastColumn="0" w:oddVBand="0" w:evenVBand="0" w:oddHBand="0" w:evenHBand="0" w:firstRowFirstColumn="0" w:firstRowLastColumn="0" w:lastRowFirstColumn="0" w:lastRowLastColumn="0"/>
+              <w:rPr>
+                <w:rFonts w:cstheme="minorHAnsi"/>
+              </w:rPr>
+            </w:pPr>
+            <w:r>
+              <w:rPr>
+                <w:rFonts w:cstheme="minorHAnsi"/>
+              </w:rPr>
+              <w:t>REGC_002</w:t>
+            </w:r>
+          </w:p>
+        </w:tc>
+      </w:tr>
+      <w:tr>
+        <w:trPr>
+          <w:cnfStyle w:val="000000100000" w:firstRow="0" w:lastRow="0" w:firstColumn="0" w:lastColumn="0" w:oddVBand="0" w:evenVBand="0" w:oddHBand="1" w:evenHBand="0" w:firstRowFirstColumn="0" w:firstRowLastColumn="0" w:lastRowFirstColumn="0" w:lastRowLastColumn="0"/>
+        </w:trPr>
+        <w:tc>
+          <w:tcPr>
+            <w:cnfStyle w:val="001000000000" w:firstRow="0" w:lastRow="0" w:firstColumn="1" w:lastColumn="0" w:oddVBand="0" w:evenVBand="0" w:oddHBand="0" w:evenHBand="0" w:firstRowFirstColumn="0" w:firstRowLastColumn="0" w:lastRowFirstColumn="0" w:lastRowLastColumn="0"/>
+            <w:tcW w:w="1615" w:type="dxa"/>
+          </w:tcPr>
+          <w:p>
+            <w:pPr>
+              <w:spacing w:line="240" w:lineRule="auto"/>
+              <w:jc w:val="center"/>
+              <w:rPr>
+                <w:rFonts w:cstheme="minorHAnsi"/>
+              </w:rPr>
+            </w:pPr>
+            <w:r>
+              <w:rPr>
+                <w:rFonts w:cstheme="minorHAnsi"/>
+              </w:rPr>
+              <w:t>Autor</w:t>
+            </w:r>
+          </w:p>
+        </w:tc>
+        <w:tc>
+          <w:tcPr>
+            <w:tcW w:w="8438" w:type="dxa"/>
+          </w:tcPr>
+          <w:p>
+            <w:pPr>
+              <w:spacing w:line="240" w:lineRule="auto"/>
+              <w:cnfStyle w:val="000000100000" w:firstRow="0" w:lastRow="0" w:firstColumn="0" w:lastColumn="0" w:oddVBand="0" w:evenVBand="0" w:oddHBand="1" w:evenHBand="0" w:firstRowFirstColumn="0" w:firstRowLastColumn="0" w:lastRowFirstColumn="0" w:lastRowLastColumn="0"/>
+              <w:rPr>
+                <w:rFonts w:cstheme="minorHAnsi"/>
+              </w:rPr>
+            </w:pPr>
+            <w:r>
+              <w:rPr>
+                <w:rFonts w:cstheme="minorHAnsi"/>
+              </w:rPr>
+              <w:t>Angeles Rojas, Jorge Alexander</w:t>
+            </w:r>
+          </w:p>
+        </w:tc>
+      </w:tr>
+      <w:tr>
+        <w:tc>
+          <w:tcPr>
+            <w:cnfStyle w:val="001000000000" w:firstRow="0" w:lastRow="0" w:firstColumn="1" w:lastColumn="0" w:oddVBand="0" w:evenVBand="0" w:oddHBand="0" w:evenHBand="0" w:firstRowFirstColumn="0" w:firstRowLastColumn="0" w:lastRowFirstColumn="0" w:lastRowLastColumn="0"/>
+            <w:tcW w:w="1615" w:type="dxa"/>
+          </w:tcPr>
+          <w:p>
+            <w:pPr>
+              <w:spacing w:line="240" w:lineRule="auto"/>
+              <w:jc w:val="center"/>
+              <w:rPr>
+                <w:rFonts w:cstheme="minorHAnsi"/>
+              </w:rPr>
+            </w:pPr>
+            <w:r>
+              <w:rPr>
+                <w:rFonts w:cstheme="minorHAnsi"/>
+              </w:rPr>
+              <w:t>Título</w:t>
+            </w:r>
+          </w:p>
+        </w:tc>
+        <w:tc>
+          <w:tcPr>
+            <w:tcW w:w="8438" w:type="dxa"/>
+          </w:tcPr>
+          <w:p>
+            <w:pPr>
+              <w:spacing w:line="240" w:lineRule="auto"/>
+              <w:cnfStyle w:val="000000000000" w:firstRow="0" w:lastRow="0" w:firstColumn="0" w:lastColumn="0" w:oddVBand="0" w:evenVBand="0" w:oddHBand="0" w:evenHBand="0" w:firstRowFirstColumn="0" w:firstRowLastColumn="0" w:lastRowFirstColumn="0" w:lastRowLastColumn="0"/>
+              <w:rPr>
+                <w:rFonts w:cstheme="minorHAnsi"/>
+              </w:rPr>
+            </w:pPr>
+            <w:r>
+              <w:rPr>
+                <w:rFonts w:cstheme="minorHAnsi"/>
+              </w:rPr>
+              <w:t xml:space="preserve">Listado de </w:t>
+            </w:r>
+            <w:r>
+              <w:rPr>
+                <w:rFonts w:cstheme="minorHAnsi"/>
+              </w:rPr>
+              <w:t>los items de la línea base de un proyecto</w:t>
+            </w:r>
+          </w:p>
+        </w:tc>
+      </w:tr>
+      <w:tr>
+        <w:trPr>
+          <w:cnfStyle w:val="000000100000" w:firstRow="0" w:lastRow="0" w:firstColumn="0" w:lastColumn="0" w:oddVBand="0" w:evenVBand="0" w:oddHBand="1" w:evenHBand="0" w:firstRowFirstColumn="0" w:firstRowLastColumn="0" w:lastRowFirstColumn="0" w:lastRowLastColumn="0"/>
+        </w:trPr>
+        <w:tc>
+          <w:tcPr>
+            <w:cnfStyle w:val="001000000000" w:firstRow="0" w:lastRow="0" w:firstColumn="1" w:lastColumn="0" w:oddVBand="0" w:evenVBand="0" w:oddHBand="0" w:evenHBand="0" w:firstRowFirstColumn="0" w:firstRowLastColumn="0" w:lastRowFirstColumn="0" w:lastRowLastColumn="0"/>
+            <w:tcW w:w="1615" w:type="dxa"/>
+          </w:tcPr>
+          <w:p>
+            <w:pPr>
+              <w:spacing w:line="240" w:lineRule="auto"/>
+              <w:jc w:val="center"/>
+              <w:rPr>
+                <w:rFonts w:cstheme="minorHAnsi"/>
+              </w:rPr>
+            </w:pPr>
+            <w:r>
+              <w:rPr>
+                <w:rFonts w:cstheme="minorHAnsi"/>
+              </w:rPr>
+              <w:t>Propósito</w:t>
+            </w:r>
+          </w:p>
+        </w:tc>
+        <w:tc>
+          <w:tcPr>
+            <w:tcW w:w="8438" w:type="dxa"/>
+          </w:tcPr>
+          <w:p>
+            <w:pPr>
+              <w:spacing w:line="240" w:lineRule="auto"/>
+              <w:cnfStyle w:val="000000100000" w:firstRow="0" w:lastRow="0" w:firstColumn="0" w:lastColumn="0" w:oddVBand="0" w:evenVBand="0" w:oddHBand="1" w:evenHBand="0" w:firstRowFirstColumn="0" w:firstRowLastColumn="0" w:lastRowFirstColumn="0" w:lastRowLastColumn="0"/>
+              <w:rPr>
+                <w:rFonts w:cstheme="minorHAnsi"/>
+              </w:rPr>
+            </w:pPr>
+            <w:r>
+              <w:rPr>
+                <w:rFonts w:cstheme="minorHAnsi"/>
+              </w:rPr>
+              <w:t xml:space="preserve">Se mostrará una lista de todos los items de las líneas base </w:t>
+            </w:r>
+            <w:r>
+              <w:rPr>
+                <w:rFonts w:cstheme="minorHAnsi"/>
+              </w:rPr>
+              <w:t xml:space="preserve">de un determinado proyecto para que </w:t>
+            </w:r>
+            <w:r>
+              <w:rPr>
+                <w:rFonts w:cstheme="minorHAnsi"/>
+              </w:rPr>
+              <w:t xml:space="preserve">gestor de la configuración </w:t>
+            </w:r>
+            <w:r>
+              <w:rPr>
+                <w:rFonts w:cstheme="minorHAnsi"/>
+              </w:rPr>
+              <w:t>pueda revisarlos.</w:t>
+            </w:r>
+          </w:p>
+        </w:tc>
+      </w:tr>
+      <w:tr>
+        <w:tc>
+          <w:tcPr>
+            <w:cnfStyle w:val="001000000000" w:firstRow="0" w:lastRow="0" w:firstColumn="1" w:lastColumn="0" w:oddVBand="0" w:evenVBand="0" w:oddHBand="0" w:evenHBand="0" w:firstRowFirstColumn="0" w:firstRowLastColumn="0" w:lastRowFirstColumn="0" w:lastRowLastColumn="0"/>
+            <w:tcW w:w="1615" w:type="dxa"/>
+          </w:tcPr>
+          <w:p>
+            <w:pPr>
+              <w:spacing w:line="240" w:lineRule="auto"/>
+              <w:jc w:val="center"/>
+              <w:rPr>
+                <w:rFonts w:cstheme="minorHAnsi"/>
+              </w:rPr>
+            </w:pPr>
+            <w:r>
+              <w:rPr>
+                <w:rFonts w:cstheme="minorHAnsi"/>
+              </w:rPr>
+              <w:t>Entradas</w:t>
+            </w:r>
+          </w:p>
+        </w:tc>
+        <w:tc>
+          <w:tcPr>
+            <w:tcW w:w="8438" w:type="dxa"/>
+          </w:tcPr>
+          <w:p>
+            <w:pPr>
+              <w:pStyle w:val="Prrafodelista"/>
+              <w:numPr>
+                <w:ilvl w:val="0"/>
+                <w:numId w:val="30"/>
+              </w:numPr>
+              <w:spacing w:line="240" w:lineRule="auto"/>
+              <w:cnfStyle w:val="000000000000" w:firstRow="0" w:lastRow="0" w:firstColumn="0" w:lastColumn="0" w:oddVBand="0" w:evenVBand="0" w:oddHBand="0" w:evenHBand="0" w:firstRowFirstColumn="0" w:firstRowLastColumn="0" w:lastRowFirstColumn="0" w:lastRowLastColumn="0"/>
+              <w:rPr>
+                <w:rFonts w:cstheme="minorHAnsi"/>
+              </w:rPr>
+            </w:pPr>
+            <w:r>
+              <w:rPr>
+                <w:rFonts w:cstheme="minorHAnsi"/>
+              </w:rPr>
+              <w:t>ID P</w:t>
+            </w:r>
+            <w:r>
+              <w:rPr>
+                <w:rFonts w:cstheme="minorHAnsi"/>
+              </w:rPr>
+              <w:t>royecto</w:t>
+            </w:r>
+          </w:p>
+        </w:tc>
+      </w:tr>
+      <w:tr>
+        <w:trPr>
+          <w:cnfStyle w:val="000000100000" w:firstRow="0" w:lastRow="0" w:firstColumn="0" w:lastColumn="0" w:oddVBand="0" w:evenVBand="0" w:oddHBand="1" w:evenHBand="0" w:firstRowFirstColumn="0" w:firstRowLastColumn="0" w:lastRowFirstColumn="0" w:lastRowLastColumn="0"/>
+        </w:trPr>
+        <w:tc>
+          <w:tcPr>
+            <w:cnfStyle w:val="001000000000" w:firstRow="0" w:lastRow="0" w:firstColumn="1" w:lastColumn="0" w:oddVBand="0" w:evenVBand="0" w:oddHBand="0" w:evenHBand="0" w:firstRowFirstColumn="0" w:firstRowLastColumn="0" w:lastRowFirstColumn="0" w:lastRowLastColumn="0"/>
+            <w:tcW w:w="1615" w:type="dxa"/>
+          </w:tcPr>
+          <w:p>
+            <w:pPr>
+              <w:spacing w:line="240" w:lineRule="auto"/>
+              <w:jc w:val="center"/>
+              <w:rPr>
+                <w:rFonts w:cstheme="minorHAnsi"/>
+              </w:rPr>
+            </w:pPr>
+            <w:r>
+              <w:rPr>
+                <w:rFonts w:cstheme="minorHAnsi"/>
+              </w:rPr>
+              <w:t>Salidas</w:t>
+            </w:r>
+          </w:p>
+        </w:tc>
+        <w:tc>
+          <w:tcPr>
+            <w:tcW w:w="8438" w:type="dxa"/>
+          </w:tcPr>
+          <w:p>
+            <w:pPr>
+              <w:pStyle w:val="Prrafodelista"/>
+              <w:numPr>
+                <w:ilvl w:val="0"/>
+                <w:numId w:val="30"/>
+              </w:numPr>
+              <w:spacing w:line="240" w:lineRule="auto"/>
+              <w:cnfStyle w:val="000000100000" w:firstRow="0" w:lastRow="0" w:firstColumn="0" w:lastColumn="0" w:oddVBand="0" w:evenVBand="0" w:oddHBand="1" w:evenHBand="0" w:firstRowFirstColumn="0" w:firstRowLastColumn="0" w:lastRowFirstColumn="0" w:lastRowLastColumn="0"/>
+              <w:rPr>
+                <w:rFonts w:cstheme="minorHAnsi"/>
+              </w:rPr>
+            </w:pPr>
+            <w:r>
+              <w:rPr>
+                <w:rFonts w:cstheme="minorHAnsi"/>
+              </w:rPr>
+              <w:t>ID del ítem</w:t>
+            </w:r>
+          </w:p>
+          <w:p>
+            <w:pPr>
+              <w:pStyle w:val="Prrafodelista"/>
+              <w:numPr>
+                <w:ilvl w:val="0"/>
+                <w:numId w:val="30"/>
+              </w:numPr>
+              <w:spacing w:line="240" w:lineRule="auto"/>
+              <w:cnfStyle w:val="000000100000" w:firstRow="0" w:lastRow="0" w:firstColumn="0" w:lastColumn="0" w:oddVBand="0" w:evenVBand="0" w:oddHBand="1" w:evenHBand="0" w:firstRowFirstColumn="0" w:firstRowLastColumn="0" w:lastRowFirstColumn="0" w:lastRowLastColumn="0"/>
+              <w:rPr>
+                <w:rFonts w:cstheme="minorHAnsi"/>
+              </w:rPr>
+            </w:pPr>
+            <w:r>
+              <w:rPr>
+                <w:rFonts w:cstheme="minorHAnsi"/>
+              </w:rPr>
+              <w:t>Versión del ítem</w:t>
+            </w:r>
+          </w:p>
+          <w:p>
+            <w:pPr>
+              <w:pStyle w:val="Prrafodelista"/>
+              <w:numPr>
+                <w:ilvl w:val="0"/>
+                <w:numId w:val="30"/>
+              </w:numPr>
+              <w:spacing w:line="240" w:lineRule="auto"/>
+              <w:cnfStyle w:val="000000100000" w:firstRow="0" w:lastRow="0" w:firstColumn="0" w:lastColumn="0" w:oddVBand="0" w:evenVBand="0" w:oddHBand="1" w:evenHBand="0" w:firstRowFirstColumn="0" w:firstRowLastColumn="0" w:lastRowFirstColumn="0" w:lastRowLastColumn="0"/>
+              <w:rPr>
+                <w:rFonts w:cstheme="minorHAnsi"/>
+              </w:rPr>
+            </w:pPr>
+            <w:r>
+              <w:rPr>
+                <w:rFonts w:cstheme="minorHAnsi"/>
+              </w:rPr>
+              <w:t>Descripción del item</w:t>
+            </w:r>
+          </w:p>
+          <w:p>
+            <w:pPr>
+              <w:pStyle w:val="Prrafodelista"/>
+              <w:numPr>
+                <w:ilvl w:val="0"/>
+                <w:numId w:val="30"/>
+              </w:numPr>
+              <w:spacing w:line="240" w:lineRule="auto"/>
+              <w:cnfStyle w:val="000000100000" w:firstRow="0" w:lastRow="0" w:firstColumn="0" w:lastColumn="0" w:oddVBand="0" w:evenVBand="0" w:oddHBand="1" w:evenHBand="0" w:firstRowFirstColumn="0" w:firstRowLastColumn="0" w:lastRowFirstColumn="0" w:lastRowLastColumn="0"/>
+              <w:rPr>
+                <w:rFonts w:cstheme="minorHAnsi"/>
+              </w:rPr>
+            </w:pPr>
+            <w:r>
+              <w:rPr>
+                <w:rFonts w:cstheme="minorHAnsi"/>
+              </w:rPr>
+              <w:t>Fecha de aprobación</w:t>
+            </w:r>
+            <w:bookmarkStart w:id="26" w:name="_GoBack"/>
+            <w:bookmarkEnd w:id="26"/>
+          </w:p>
+          <w:p>
+            <w:pPr>
+              <w:pStyle w:val="Prrafodelista"/>
+              <w:numPr>
+                <w:ilvl w:val="0"/>
+                <w:numId w:val="30"/>
+              </w:numPr>
+              <w:spacing w:line="240" w:lineRule="auto"/>
+              <w:cnfStyle w:val="000000100000" w:firstRow="0" w:lastRow="0" w:firstColumn="0" w:lastColumn="0" w:oddVBand="0" w:evenVBand="0" w:oddHBand="1" w:evenHBand="0" w:firstRowFirstColumn="0" w:firstRowLastColumn="0" w:lastRowFirstColumn="0" w:lastRowLastColumn="0"/>
+              <w:rPr>
+                <w:rFonts w:cstheme="minorHAnsi"/>
+              </w:rPr>
+            </w:pPr>
+            <w:r>
+              <w:rPr>
+                <w:rFonts w:cstheme="minorHAnsi"/>
+              </w:rPr>
+              <w:t>Fecha de modificación del ítem</w:t>
+            </w:r>
+          </w:p>
+          <w:p>
+            <w:pPr>
+              <w:pStyle w:val="Prrafodelista"/>
+              <w:numPr>
+                <w:ilvl w:val="0"/>
+                <w:numId w:val="30"/>
+              </w:numPr>
+              <w:spacing w:line="240" w:lineRule="auto"/>
+              <w:cnfStyle w:val="000000100000" w:firstRow="0" w:lastRow="0" w:firstColumn="0" w:lastColumn="0" w:oddVBand="0" w:evenVBand="0" w:oddHBand="1" w:evenHBand="0" w:firstRowFirstColumn="0" w:firstRowLastColumn="0" w:lastRowFirstColumn="0" w:lastRowLastColumn="0"/>
+              <w:rPr>
+                <w:rFonts w:cstheme="minorHAnsi"/>
+              </w:rPr>
+            </w:pPr>
+            <w:r>
+              <w:rPr>
+                <w:rFonts w:cstheme="minorHAnsi"/>
+              </w:rPr>
+              <w:t>Autor de la última modificación</w:t>
+            </w:r>
+          </w:p>
+        </w:tc>
+      </w:tr>
+    </w:tbl>
+    <w:p>
+      <w:pPr>
+        <w:spacing w:line="240" w:lineRule="auto"/>
+        <w:rPr>
+          <w:rFonts w:asciiTheme="minorHAnsi" w:hAnsiTheme="minorHAnsi" w:cstheme="minorHAnsi"/>
+        </w:rPr>
+      </w:pPr>
+    </w:p>
+    <w:p>
+      <w:pPr>
         <w:pStyle w:val="titulo1"/>
         <w:numPr>
           <w:ilvl w:val="0"/>
           <w:numId w:val="0"/>
         </w:numPr>
         <w:ind w:left="360" w:firstLine="709"/>
+        <w:rPr>
+          <w:rFonts w:hint="eastAsia"/>
+        </w:rPr>
       </w:pPr>
     </w:p>
     <w:p>
@@ -21273,8 +20300,6 @@
           <w:rFonts w:hint="eastAsia"/>
         </w:rPr>
       </w:pPr>
-      <w:bookmarkStart w:id="26" w:name="_GoBack"/>
-      <w:bookmarkEnd w:id="26"/>
     </w:p>
     <w:p>
       <w:pPr>
@@ -21696,6 +20721,7 @@
         </w:rPr>
       </w:pPr>
       <w:r>
+        <w:lastRenderedPageBreak/>
         <w:t>4.3 Reportes para el estado del desarrollador</w:t>
       </w:r>
     </w:p>
@@ -21997,7 +21023,6 @@
               <w:rPr>
                 <w:rFonts w:asciiTheme="minorHAnsi" w:hAnsiTheme="minorHAnsi" w:cstheme="minorHAnsi"/>
               </w:rPr>
-              <w:lastRenderedPageBreak/>
               <w:t>Salidas</w:t>
             </w:r>
           </w:p>
@@ -22027,33 +21052,8 @@
                 <w:rFonts w:asciiTheme="minorHAnsi" w:eastAsiaTheme="minorHAnsi" w:hAnsiTheme="minorHAnsi" w:cstheme="minorBidi"/>
                 <w:lang w:val="en-US" w:eastAsia="en-US" w:bidi="ar-SA"/>
               </w:rPr>
-              <w:t xml:space="preserve">ID del </w:t>
-            </w:r>
-            <w:proofErr w:type="spellStart"/>
-            <w:r>
-              <w:rPr>
-                <w:rFonts w:asciiTheme="minorHAnsi" w:eastAsiaTheme="minorHAnsi" w:hAnsiTheme="minorHAnsi" w:cstheme="minorBidi"/>
-                <w:lang w:val="en-US" w:eastAsia="en-US" w:bidi="ar-SA"/>
-              </w:rPr>
-              <w:t>ítem</w:t>
-            </w:r>
-            <w:proofErr w:type="spellEnd"/>
-            <w:r>
-              <w:rPr>
-                <w:rFonts w:asciiTheme="minorHAnsi" w:eastAsiaTheme="minorHAnsi" w:hAnsiTheme="minorHAnsi" w:cstheme="minorBidi"/>
-                <w:lang w:val="en-US" w:eastAsia="en-US" w:bidi="ar-SA"/>
-              </w:rPr>
-              <w:t xml:space="preserve"> de la </w:t>
-            </w:r>
-            <w:proofErr w:type="spellStart"/>
-            <w:r>
-              <w:rPr>
-                <w:rFonts w:asciiTheme="minorHAnsi" w:eastAsiaTheme="minorHAnsi" w:hAnsiTheme="minorHAnsi" w:cstheme="minorBidi"/>
-                <w:lang w:val="en-US" w:eastAsia="en-US" w:bidi="ar-SA"/>
-              </w:rPr>
-              <w:t>configuración</w:t>
-            </w:r>
-            <w:proofErr w:type="spellEnd"/>
+              <w:t>ID del ítem de la configuración</w:t>
+            </w:r>
             <w:r>
               <w:rPr>
                 <w:rFonts w:asciiTheme="minorHAnsi" w:eastAsiaTheme="minorHAnsi" w:hAnsiTheme="minorHAnsi" w:cstheme="minorBidi"/>
@@ -22409,6 +21409,7 @@
               <w:rPr>
                 <w:rFonts w:asciiTheme="minorHAnsi" w:hAnsiTheme="minorHAnsi" w:cstheme="minorHAnsi"/>
               </w:rPr>
+              <w:lastRenderedPageBreak/>
               <w:t>Tipo de Reporte</w:t>
             </w:r>
           </w:p>
@@ -22477,6 +21478,12 @@
               </w:rPr>
               <w:t>Listado de las solicitudes de cambio</w:t>
             </w:r>
+            <w:r>
+              <w:rPr>
+                <w:rFonts w:asciiTheme="minorHAnsi" w:hAnsiTheme="minorHAnsi" w:cstheme="minorHAnsi"/>
+              </w:rPr>
+              <w:t xml:space="preserve"> que fueron aprobadas</w:t>
+            </w:r>
           </w:p>
         </w:tc>
       </w:tr>
@@ -22518,7 +21525,31 @@
               <w:rPr>
                 <w:rFonts w:asciiTheme="minorHAnsi" w:hAnsiTheme="minorHAnsi" w:cstheme="minorHAnsi"/>
               </w:rPr>
-              <w:t xml:space="preserve">Se mostrará una lista de las solicitudes de cambio </w:t>
+              <w:t>Se mostrará una lista de las solicitudes de cambio</w:t>
+            </w:r>
+            <w:r>
+              <w:rPr>
+                <w:rFonts w:asciiTheme="minorHAnsi" w:hAnsiTheme="minorHAnsi" w:cstheme="minorHAnsi"/>
+              </w:rPr>
+              <w:t xml:space="preserve"> de un determinado proyecto</w:t>
+            </w:r>
+            <w:r>
+              <w:rPr>
+                <w:rFonts w:asciiTheme="minorHAnsi" w:hAnsiTheme="minorHAnsi" w:cstheme="minorHAnsi"/>
+              </w:rPr>
+              <w:t xml:space="preserve"> </w:t>
+            </w:r>
+            <w:r>
+              <w:rPr>
+                <w:rFonts w:asciiTheme="minorHAnsi" w:hAnsiTheme="minorHAnsi" w:cstheme="minorHAnsi"/>
+              </w:rPr>
+              <w:t>para que el auditor pueda corroborar que se implementaron todas las solicitudes de cambio que fueron aprobadas</w:t>
+            </w:r>
+            <w:r>
+              <w:rPr>
+                <w:rFonts w:asciiTheme="minorHAnsi" w:hAnsiTheme="minorHAnsi" w:cstheme="minorHAnsi"/>
+              </w:rPr>
+              <w:t>.</w:t>
             </w:r>
           </w:p>
         </w:tc>
@@ -22648,33 +21679,8 @@
                 <w:rFonts w:asciiTheme="minorHAnsi" w:eastAsiaTheme="minorHAnsi" w:hAnsiTheme="minorHAnsi" w:cstheme="minorBidi"/>
                 <w:lang w:val="en-US" w:eastAsia="en-US" w:bidi="ar-SA"/>
               </w:rPr>
-              <w:t xml:space="preserve">e la </w:t>
-            </w:r>
-            <w:proofErr w:type="spellStart"/>
-            <w:r>
-              <w:rPr>
-                <w:rFonts w:asciiTheme="minorHAnsi" w:eastAsiaTheme="minorHAnsi" w:hAnsiTheme="minorHAnsi" w:cstheme="minorBidi"/>
-                <w:lang w:val="en-US" w:eastAsia="en-US" w:bidi="ar-SA"/>
-              </w:rPr>
-              <w:t>solicitud</w:t>
-            </w:r>
-            <w:proofErr w:type="spellEnd"/>
-            <w:r>
-              <w:rPr>
-                <w:rFonts w:asciiTheme="minorHAnsi" w:eastAsiaTheme="minorHAnsi" w:hAnsiTheme="minorHAnsi" w:cstheme="minorBidi"/>
-                <w:lang w:val="en-US" w:eastAsia="en-US" w:bidi="ar-SA"/>
-              </w:rPr>
-              <w:t xml:space="preserve"> de </w:t>
-            </w:r>
-            <w:proofErr w:type="spellStart"/>
-            <w:r>
-              <w:rPr>
-                <w:rFonts w:asciiTheme="minorHAnsi" w:eastAsiaTheme="minorHAnsi" w:hAnsiTheme="minorHAnsi" w:cstheme="minorBidi"/>
-                <w:lang w:val="en-US" w:eastAsia="en-US" w:bidi="ar-SA"/>
-              </w:rPr>
-              <w:t>cambio</w:t>
-            </w:r>
-            <w:proofErr w:type="spellEnd"/>
+              <w:t>e la solicitud de cambio</w:t>
+            </w:r>
           </w:p>
           <w:p>
             <w:pPr>
@@ -22697,33 +21703,8 @@
                 <w:rFonts w:asciiTheme="minorHAnsi" w:eastAsiaTheme="minorHAnsi" w:hAnsiTheme="minorHAnsi" w:cstheme="minorBidi"/>
                 <w:lang w:val="en-US" w:eastAsia="en-US" w:bidi="ar-SA"/>
               </w:rPr>
-              <w:t xml:space="preserve">Estado de la </w:t>
-            </w:r>
-            <w:proofErr w:type="spellStart"/>
-            <w:r>
-              <w:rPr>
-                <w:rFonts w:asciiTheme="minorHAnsi" w:eastAsiaTheme="minorHAnsi" w:hAnsiTheme="minorHAnsi" w:cstheme="minorBidi"/>
-                <w:lang w:val="en-US" w:eastAsia="en-US" w:bidi="ar-SA"/>
-              </w:rPr>
-              <w:t>solicitud</w:t>
-            </w:r>
-            <w:proofErr w:type="spellEnd"/>
-            <w:r>
-              <w:rPr>
-                <w:rFonts w:asciiTheme="minorHAnsi" w:eastAsiaTheme="minorHAnsi" w:hAnsiTheme="minorHAnsi" w:cstheme="minorBidi"/>
-                <w:lang w:val="en-US" w:eastAsia="en-US" w:bidi="ar-SA"/>
-              </w:rPr>
-              <w:t xml:space="preserve"> de </w:t>
-            </w:r>
-            <w:proofErr w:type="spellStart"/>
-            <w:r>
-              <w:rPr>
-                <w:rFonts w:asciiTheme="minorHAnsi" w:eastAsiaTheme="minorHAnsi" w:hAnsiTheme="minorHAnsi" w:cstheme="minorBidi"/>
-                <w:lang w:val="en-US" w:eastAsia="en-US" w:bidi="ar-SA"/>
-              </w:rPr>
-              <w:t>cambio</w:t>
-            </w:r>
-            <w:proofErr w:type="spellEnd"/>
+              <w:t>Estado de la solicitud de cambio</w:t>
+            </w:r>
           </w:p>
           <w:p>
             <w:pPr>
@@ -22741,47 +21722,13 @@
                 <w:lang w:val="en-US" w:eastAsia="en-US" w:bidi="ar-SA"/>
               </w:rPr>
             </w:pPr>
-            <w:proofErr w:type="spellStart"/>
             <w:r>
               <w:rPr>
                 <w:rFonts w:asciiTheme="minorHAnsi" w:eastAsiaTheme="minorHAnsi" w:hAnsiTheme="minorHAnsi" w:cstheme="minorBidi"/>
                 <w:lang w:val="en-US" w:eastAsia="en-US" w:bidi="ar-SA"/>
               </w:rPr>
-              <w:t>Nombre</w:t>
-            </w:r>
-            <w:proofErr w:type="spellEnd"/>
-            <w:r>
-              <w:rPr>
-                <w:rFonts w:asciiTheme="minorHAnsi" w:eastAsiaTheme="minorHAnsi" w:hAnsiTheme="minorHAnsi" w:cstheme="minorBidi"/>
-                <w:lang w:val="en-US" w:eastAsia="en-US" w:bidi="ar-SA"/>
-              </w:rPr>
-              <w:t xml:space="preserve"> de la </w:t>
-            </w:r>
-            <w:proofErr w:type="spellStart"/>
-            <w:r>
-              <w:rPr>
-                <w:rFonts w:asciiTheme="minorHAnsi" w:eastAsiaTheme="minorHAnsi" w:hAnsiTheme="minorHAnsi" w:cstheme="minorBidi"/>
-                <w:lang w:val="en-US" w:eastAsia="en-US" w:bidi="ar-SA"/>
-              </w:rPr>
-              <w:t>solicitud</w:t>
-            </w:r>
-            <w:proofErr w:type="spellEnd"/>
-            <w:r>
-              <w:rPr>
-                <w:rFonts w:asciiTheme="minorHAnsi" w:eastAsiaTheme="minorHAnsi" w:hAnsiTheme="minorHAnsi" w:cstheme="minorBidi"/>
-                <w:lang w:val="en-US" w:eastAsia="en-US" w:bidi="ar-SA"/>
-              </w:rPr>
-              <w:t xml:space="preserve"> de </w:t>
-            </w:r>
-            <w:proofErr w:type="spellStart"/>
-            <w:r>
-              <w:rPr>
-                <w:rFonts w:asciiTheme="minorHAnsi" w:eastAsiaTheme="minorHAnsi" w:hAnsiTheme="minorHAnsi" w:cstheme="minorBidi"/>
-                <w:lang w:val="en-US" w:eastAsia="en-US" w:bidi="ar-SA"/>
-              </w:rPr>
-              <w:t>cambio</w:t>
-            </w:r>
-            <w:proofErr w:type="spellEnd"/>
+              <w:t>Nombre de la solicitud de cambio</w:t>
+            </w:r>
           </w:p>
           <w:p>
             <w:pPr>
@@ -22932,6 +21879,503 @@
         </w:tc>
       </w:tr>
     </w:tbl>
+    <w:p>
+      <w:pPr>
+        <w:spacing w:line="240" w:lineRule="auto"/>
+        <w:rPr>
+          <w:rFonts w:asciiTheme="minorHAnsi" w:hAnsiTheme="minorHAnsi" w:cstheme="minorHAnsi"/>
+        </w:rPr>
+      </w:pPr>
+    </w:p>
+    <w:p>
+      <w:pPr>
+        <w:spacing w:line="240" w:lineRule="auto"/>
+        <w:rPr>
+          <w:rFonts w:asciiTheme="minorHAnsi" w:hAnsiTheme="minorHAnsi" w:cstheme="minorHAnsi"/>
+        </w:rPr>
+      </w:pPr>
+    </w:p>
+    <w:tbl>
+      <w:tblPr>
+        <w:tblStyle w:val="Tabladecuadrcula4-nfasis4"/>
+        <w:tblW w:w="0" w:type="auto"/>
+        <w:tblLook w:val="04A0" w:firstRow="1" w:lastRow="0" w:firstColumn="1" w:lastColumn="0" w:noHBand="0" w:noVBand="1"/>
+      </w:tblPr>
+      <w:tblGrid>
+        <w:gridCol w:w="1615"/>
+        <w:gridCol w:w="8438"/>
+      </w:tblGrid>
+      <w:tr>
+        <w:trPr>
+          <w:cnfStyle w:val="100000000000" w:firstRow="1" w:lastRow="0" w:firstColumn="0" w:lastColumn="0" w:oddVBand="0" w:evenVBand="0" w:oddHBand="0" w:evenHBand="0" w:firstRowFirstColumn="0" w:firstRowLastColumn="0" w:lastRowFirstColumn="0" w:lastRowLastColumn="0"/>
+        </w:trPr>
+        <w:tc>
+          <w:tcPr>
+            <w:cnfStyle w:val="001000000000" w:firstRow="0" w:lastRow="0" w:firstColumn="1" w:lastColumn="0" w:oddVBand="0" w:evenVBand="0" w:oddHBand="0" w:evenHBand="0" w:firstRowFirstColumn="0" w:firstRowLastColumn="0" w:lastRowFirstColumn="0" w:lastRowLastColumn="0"/>
+            <w:tcW w:w="1615" w:type="dxa"/>
+          </w:tcPr>
+          <w:p>
+            <w:pPr>
+              <w:spacing w:line="240" w:lineRule="auto"/>
+              <w:jc w:val="center"/>
+              <w:rPr>
+                <w:rFonts w:asciiTheme="minorHAnsi" w:hAnsiTheme="minorHAnsi" w:cstheme="minorHAnsi"/>
+              </w:rPr>
+            </w:pPr>
+            <w:r>
+              <w:rPr>
+                <w:rFonts w:asciiTheme="minorHAnsi" w:hAnsiTheme="minorHAnsi" w:cstheme="minorHAnsi"/>
+              </w:rPr>
+              <w:t>ID</w:t>
+            </w:r>
+          </w:p>
+        </w:tc>
+        <w:tc>
+          <w:tcPr>
+            <w:tcW w:w="8438" w:type="dxa"/>
+          </w:tcPr>
+          <w:p>
+            <w:pPr>
+              <w:spacing w:line="240" w:lineRule="auto"/>
+              <w:cnfStyle w:val="100000000000" w:firstRow="1" w:lastRow="0" w:firstColumn="0" w:lastColumn="0" w:oddVBand="0" w:evenVBand="0" w:oddHBand="0" w:evenHBand="0" w:firstRowFirstColumn="0" w:firstRowLastColumn="0" w:lastRowFirstColumn="0" w:lastRowLastColumn="0"/>
+              <w:rPr>
+                <w:rFonts w:asciiTheme="minorHAnsi" w:hAnsiTheme="minorHAnsi" w:cstheme="minorHAnsi"/>
+              </w:rPr>
+            </w:pPr>
+            <w:r>
+              <w:rPr>
+                <w:rFonts w:asciiTheme="minorHAnsi" w:hAnsiTheme="minorHAnsi" w:cstheme="minorHAnsi"/>
+              </w:rPr>
+              <w:t>RED_002</w:t>
+            </w:r>
+          </w:p>
+        </w:tc>
+      </w:tr>
+      <w:tr>
+        <w:trPr>
+          <w:cnfStyle w:val="000000100000" w:firstRow="0" w:lastRow="0" w:firstColumn="0" w:lastColumn="0" w:oddVBand="0" w:evenVBand="0" w:oddHBand="1" w:evenHBand="0" w:firstRowFirstColumn="0" w:firstRowLastColumn="0" w:lastRowFirstColumn="0" w:lastRowLastColumn="0"/>
+        </w:trPr>
+        <w:tc>
+          <w:tcPr>
+            <w:cnfStyle w:val="001000000000" w:firstRow="0" w:lastRow="0" w:firstColumn="1" w:lastColumn="0" w:oddVBand="0" w:evenVBand="0" w:oddHBand="0" w:evenHBand="0" w:firstRowFirstColumn="0" w:firstRowLastColumn="0" w:lastRowFirstColumn="0" w:lastRowLastColumn="0"/>
+            <w:tcW w:w="1615" w:type="dxa"/>
+          </w:tcPr>
+          <w:p>
+            <w:pPr>
+              <w:spacing w:line="240" w:lineRule="auto"/>
+              <w:jc w:val="center"/>
+              <w:rPr>
+                <w:rFonts w:asciiTheme="minorHAnsi" w:hAnsiTheme="minorHAnsi" w:cstheme="minorHAnsi"/>
+              </w:rPr>
+            </w:pPr>
+            <w:r>
+              <w:rPr>
+                <w:rFonts w:asciiTheme="minorHAnsi" w:hAnsiTheme="minorHAnsi" w:cstheme="minorHAnsi"/>
+              </w:rPr>
+              <w:t>Autor</w:t>
+            </w:r>
+          </w:p>
+        </w:tc>
+        <w:tc>
+          <w:tcPr>
+            <w:tcW w:w="8438" w:type="dxa"/>
+          </w:tcPr>
+          <w:p>
+            <w:pPr>
+              <w:spacing w:line="240" w:lineRule="auto"/>
+              <w:cnfStyle w:val="000000100000" w:firstRow="0" w:lastRow="0" w:firstColumn="0" w:lastColumn="0" w:oddVBand="0" w:evenVBand="0" w:oddHBand="1" w:evenHBand="0" w:firstRowFirstColumn="0" w:firstRowLastColumn="0" w:lastRowFirstColumn="0" w:lastRowLastColumn="0"/>
+              <w:rPr>
+                <w:rFonts w:asciiTheme="minorHAnsi" w:hAnsiTheme="minorHAnsi" w:cstheme="minorHAnsi"/>
+              </w:rPr>
+            </w:pPr>
+            <w:r>
+              <w:rPr>
+                <w:rFonts w:asciiTheme="minorHAnsi" w:hAnsiTheme="minorHAnsi" w:cstheme="minorHAnsi"/>
+              </w:rPr>
+              <w:t>Angeles Rojas, Jorge Alexander</w:t>
+            </w:r>
+          </w:p>
+        </w:tc>
+      </w:tr>
+      <w:tr>
+        <w:tc>
+          <w:tcPr>
+            <w:cnfStyle w:val="001000000000" w:firstRow="0" w:lastRow="0" w:firstColumn="1" w:lastColumn="0" w:oddVBand="0" w:evenVBand="0" w:oddHBand="0" w:evenHBand="0" w:firstRowFirstColumn="0" w:firstRowLastColumn="0" w:lastRowFirstColumn="0" w:lastRowLastColumn="0"/>
+            <w:tcW w:w="1615" w:type="dxa"/>
+          </w:tcPr>
+          <w:p>
+            <w:pPr>
+              <w:spacing w:line="240" w:lineRule="auto"/>
+              <w:jc w:val="center"/>
+              <w:rPr>
+                <w:rFonts w:asciiTheme="minorHAnsi" w:hAnsiTheme="minorHAnsi" w:cstheme="minorHAnsi"/>
+              </w:rPr>
+            </w:pPr>
+            <w:r>
+              <w:rPr>
+                <w:rFonts w:asciiTheme="minorHAnsi" w:hAnsiTheme="minorHAnsi" w:cstheme="minorHAnsi"/>
+              </w:rPr>
+              <w:t>Tipo de Reporte</w:t>
+            </w:r>
+          </w:p>
+        </w:tc>
+        <w:tc>
+          <w:tcPr>
+            <w:tcW w:w="8438" w:type="dxa"/>
+          </w:tcPr>
+          <w:p>
+            <w:pPr>
+              <w:spacing w:line="240" w:lineRule="auto"/>
+              <w:cnfStyle w:val="000000000000" w:firstRow="0" w:lastRow="0" w:firstColumn="0" w:lastColumn="0" w:oddVBand="0" w:evenVBand="0" w:oddHBand="0" w:evenHBand="0" w:firstRowFirstColumn="0" w:firstRowLastColumn="0" w:lastRowFirstColumn="0" w:lastRowLastColumn="0"/>
+              <w:rPr>
+                <w:rFonts w:asciiTheme="minorHAnsi" w:hAnsiTheme="minorHAnsi" w:cstheme="minorHAnsi"/>
+              </w:rPr>
+            </w:pPr>
+            <w:r>
+              <w:rPr>
+                <w:rFonts w:asciiTheme="minorHAnsi" w:hAnsiTheme="minorHAnsi" w:cstheme="minorHAnsi"/>
+              </w:rPr>
+              <w:t>Auditoría de la configuración</w:t>
+            </w:r>
+          </w:p>
+        </w:tc>
+      </w:tr>
+      <w:tr>
+        <w:trPr>
+          <w:cnfStyle w:val="000000100000" w:firstRow="0" w:lastRow="0" w:firstColumn="0" w:lastColumn="0" w:oddVBand="0" w:evenVBand="0" w:oddHBand="1" w:evenHBand="0" w:firstRowFirstColumn="0" w:firstRowLastColumn="0" w:lastRowFirstColumn="0" w:lastRowLastColumn="0"/>
+        </w:trPr>
+        <w:tc>
+          <w:tcPr>
+            <w:cnfStyle w:val="001000000000" w:firstRow="0" w:lastRow="0" w:firstColumn="1" w:lastColumn="0" w:oddVBand="0" w:evenVBand="0" w:oddHBand="0" w:evenHBand="0" w:firstRowFirstColumn="0" w:firstRowLastColumn="0" w:lastRowFirstColumn="0" w:lastRowLastColumn="0"/>
+            <w:tcW w:w="1615" w:type="dxa"/>
+          </w:tcPr>
+          <w:p>
+            <w:pPr>
+              <w:spacing w:line="240" w:lineRule="auto"/>
+              <w:jc w:val="center"/>
+              <w:rPr>
+                <w:rFonts w:asciiTheme="minorHAnsi" w:hAnsiTheme="minorHAnsi" w:cstheme="minorHAnsi"/>
+              </w:rPr>
+            </w:pPr>
+            <w:r>
+              <w:rPr>
+                <w:rFonts w:asciiTheme="minorHAnsi" w:hAnsiTheme="minorHAnsi" w:cstheme="minorHAnsi"/>
+              </w:rPr>
+              <w:t>Título</w:t>
+            </w:r>
+          </w:p>
+        </w:tc>
+        <w:tc>
+          <w:tcPr>
+            <w:tcW w:w="8438" w:type="dxa"/>
+          </w:tcPr>
+          <w:p>
+            <w:pPr>
+              <w:spacing w:line="240" w:lineRule="auto"/>
+              <w:cnfStyle w:val="000000100000" w:firstRow="0" w:lastRow="0" w:firstColumn="0" w:lastColumn="0" w:oddVBand="0" w:evenVBand="0" w:oddHBand="1" w:evenHBand="0" w:firstRowFirstColumn="0" w:firstRowLastColumn="0" w:lastRowFirstColumn="0" w:lastRowLastColumn="0"/>
+              <w:rPr>
+                <w:rFonts w:asciiTheme="minorHAnsi" w:hAnsiTheme="minorHAnsi" w:cstheme="minorHAnsi"/>
+              </w:rPr>
+            </w:pPr>
+            <w:r>
+              <w:rPr>
+                <w:rFonts w:asciiTheme="minorHAnsi" w:hAnsiTheme="minorHAnsi" w:cstheme="minorHAnsi"/>
+              </w:rPr>
+              <w:t>Listado de los cambios realizados a los casos de uso</w:t>
+            </w:r>
+          </w:p>
+        </w:tc>
+      </w:tr>
+      <w:tr>
+        <w:tc>
+          <w:tcPr>
+            <w:cnfStyle w:val="001000000000" w:firstRow="0" w:lastRow="0" w:firstColumn="1" w:lastColumn="0" w:oddVBand="0" w:evenVBand="0" w:oddHBand="0" w:evenHBand="0" w:firstRowFirstColumn="0" w:firstRowLastColumn="0" w:lastRowFirstColumn="0" w:lastRowLastColumn="0"/>
+            <w:tcW w:w="1615" w:type="dxa"/>
+          </w:tcPr>
+          <w:p>
+            <w:pPr>
+              <w:spacing w:line="240" w:lineRule="auto"/>
+              <w:jc w:val="center"/>
+              <w:rPr>
+                <w:rFonts w:asciiTheme="minorHAnsi" w:hAnsiTheme="minorHAnsi" w:cstheme="minorHAnsi"/>
+              </w:rPr>
+            </w:pPr>
+            <w:r>
+              <w:rPr>
+                <w:rFonts w:asciiTheme="minorHAnsi" w:hAnsiTheme="minorHAnsi" w:cstheme="minorHAnsi"/>
+              </w:rPr>
+              <w:t>Propósito</w:t>
+            </w:r>
+          </w:p>
+        </w:tc>
+        <w:tc>
+          <w:tcPr>
+            <w:tcW w:w="8438" w:type="dxa"/>
+          </w:tcPr>
+          <w:p>
+            <w:pPr>
+              <w:spacing w:line="240" w:lineRule="auto"/>
+              <w:cnfStyle w:val="000000000000" w:firstRow="0" w:lastRow="0" w:firstColumn="0" w:lastColumn="0" w:oddVBand="0" w:evenVBand="0" w:oddHBand="0" w:evenHBand="0" w:firstRowFirstColumn="0" w:firstRowLastColumn="0" w:lastRowFirstColumn="0" w:lastRowLastColumn="0"/>
+              <w:rPr>
+                <w:rFonts w:asciiTheme="minorHAnsi" w:hAnsiTheme="minorHAnsi" w:cstheme="minorHAnsi"/>
+              </w:rPr>
+            </w:pPr>
+            <w:r>
+              <w:rPr>
+                <w:rFonts w:asciiTheme="minorHAnsi" w:hAnsiTheme="minorHAnsi" w:cstheme="minorHAnsi"/>
+              </w:rPr>
+              <w:t xml:space="preserve">Se mostrará </w:t>
+            </w:r>
+            <w:r>
+              <w:rPr>
+                <w:rFonts w:asciiTheme="minorHAnsi" w:hAnsiTheme="minorHAnsi" w:cstheme="minorHAnsi"/>
+              </w:rPr>
+              <w:t>todos los cambios realizados a los documentos de caso de uso de un determinado proyecto para que el auditor pueda comprobar que estos cambios fueron aplicados en el desarrollo del proyecto.</w:t>
+            </w:r>
+          </w:p>
+        </w:tc>
+      </w:tr>
+      <w:tr>
+        <w:trPr>
+          <w:cnfStyle w:val="000000100000" w:firstRow="0" w:lastRow="0" w:firstColumn="0" w:lastColumn="0" w:oddVBand="0" w:evenVBand="0" w:oddHBand="1" w:evenHBand="0" w:firstRowFirstColumn="0" w:firstRowLastColumn="0" w:lastRowFirstColumn="0" w:lastRowLastColumn="0"/>
+        </w:trPr>
+        <w:tc>
+          <w:tcPr>
+            <w:cnfStyle w:val="001000000000" w:firstRow="0" w:lastRow="0" w:firstColumn="1" w:lastColumn="0" w:oddVBand="0" w:evenVBand="0" w:oddHBand="0" w:evenHBand="0" w:firstRowFirstColumn="0" w:firstRowLastColumn="0" w:lastRowFirstColumn="0" w:lastRowLastColumn="0"/>
+            <w:tcW w:w="1615" w:type="dxa"/>
+          </w:tcPr>
+          <w:p>
+            <w:pPr>
+              <w:spacing w:line="240" w:lineRule="auto"/>
+              <w:jc w:val="center"/>
+              <w:rPr>
+                <w:rFonts w:asciiTheme="minorHAnsi" w:hAnsiTheme="minorHAnsi" w:cstheme="minorHAnsi"/>
+              </w:rPr>
+            </w:pPr>
+            <w:r>
+              <w:rPr>
+                <w:rFonts w:asciiTheme="minorHAnsi" w:hAnsiTheme="minorHAnsi" w:cstheme="minorHAnsi"/>
+              </w:rPr>
+              <w:t>Entradas</w:t>
+            </w:r>
+          </w:p>
+        </w:tc>
+        <w:tc>
+          <w:tcPr>
+            <w:tcW w:w="8438" w:type="dxa"/>
+          </w:tcPr>
+          <w:p>
+            <w:pPr>
+              <w:pStyle w:val="Prrafodelista"/>
+              <w:numPr>
+                <w:ilvl w:val="0"/>
+                <w:numId w:val="30"/>
+              </w:numPr>
+              <w:spacing w:line="240" w:lineRule="auto"/>
+              <w:cnfStyle w:val="000000100000" w:firstRow="0" w:lastRow="0" w:firstColumn="0" w:lastColumn="0" w:oddVBand="0" w:evenVBand="0" w:oddHBand="1" w:evenHBand="0" w:firstRowFirstColumn="0" w:firstRowLastColumn="0" w:lastRowFirstColumn="0" w:lastRowLastColumn="0"/>
+              <w:rPr>
+                <w:rFonts w:asciiTheme="minorHAnsi" w:hAnsiTheme="minorHAnsi" w:cstheme="minorHAnsi"/>
+              </w:rPr>
+            </w:pPr>
+            <w:r>
+              <w:rPr>
+                <w:rFonts w:asciiTheme="minorHAnsi" w:hAnsiTheme="minorHAnsi" w:cstheme="minorHAnsi"/>
+              </w:rPr>
+              <w:t>ID Proyecto</w:t>
+            </w:r>
+          </w:p>
+        </w:tc>
+      </w:tr>
+      <w:tr>
+        <w:tc>
+          <w:tcPr>
+            <w:cnfStyle w:val="001000000000" w:firstRow="0" w:lastRow="0" w:firstColumn="1" w:lastColumn="0" w:oddVBand="0" w:evenVBand="0" w:oddHBand="0" w:evenHBand="0" w:firstRowFirstColumn="0" w:firstRowLastColumn="0" w:lastRowFirstColumn="0" w:lastRowLastColumn="0"/>
+            <w:tcW w:w="1615" w:type="dxa"/>
+          </w:tcPr>
+          <w:p>
+            <w:pPr>
+              <w:spacing w:line="240" w:lineRule="auto"/>
+              <w:jc w:val="center"/>
+              <w:rPr>
+                <w:rFonts w:asciiTheme="minorHAnsi" w:hAnsiTheme="minorHAnsi" w:cstheme="minorHAnsi"/>
+              </w:rPr>
+            </w:pPr>
+            <w:r>
+              <w:rPr>
+                <w:rFonts w:asciiTheme="minorHAnsi" w:hAnsiTheme="minorHAnsi" w:cstheme="minorHAnsi"/>
+              </w:rPr>
+              <w:t>Salidas</w:t>
+            </w:r>
+          </w:p>
+        </w:tc>
+        <w:tc>
+          <w:tcPr>
+            <w:tcW w:w="8438" w:type="dxa"/>
+          </w:tcPr>
+          <w:p>
+            <w:pPr>
+              <w:pStyle w:val="Prrafodelista"/>
+              <w:keepNext/>
+              <w:widowControl w:val="0"/>
+              <w:numPr>
+                <w:ilvl w:val="0"/>
+                <w:numId w:val="46"/>
+              </w:numPr>
+              <w:spacing w:after="0" w:line="240" w:lineRule="auto"/>
+              <w:cnfStyle w:val="000000000000" w:firstRow="0" w:lastRow="0" w:firstColumn="0" w:lastColumn="0" w:oddVBand="0" w:evenVBand="0" w:oddHBand="0" w:evenHBand="0" w:firstRowFirstColumn="0" w:firstRowLastColumn="0" w:lastRowFirstColumn="0" w:lastRowLastColumn="0"/>
+              <w:rPr>
+                <w:rFonts w:asciiTheme="minorHAnsi" w:eastAsiaTheme="minorHAnsi" w:hAnsiTheme="minorHAnsi" w:cstheme="minorBidi"/>
+                <w:lang w:val="en-US" w:eastAsia="en-US" w:bidi="ar-SA"/>
+              </w:rPr>
+            </w:pPr>
+            <w:r>
+              <w:rPr>
+                <w:rFonts w:asciiTheme="minorHAnsi" w:eastAsiaTheme="minorHAnsi" w:hAnsiTheme="minorHAnsi" w:cstheme="minorBidi"/>
+                <w:lang w:val="en-US" w:eastAsia="en-US" w:bidi="ar-SA"/>
+              </w:rPr>
+              <w:t>Nombre del caso de uso</w:t>
+            </w:r>
+          </w:p>
+          <w:p>
+            <w:pPr>
+              <w:pStyle w:val="Prrafodelista"/>
+              <w:keepNext/>
+              <w:widowControl w:val="0"/>
+              <w:numPr>
+                <w:ilvl w:val="0"/>
+                <w:numId w:val="46"/>
+              </w:numPr>
+              <w:spacing w:after="0" w:line="240" w:lineRule="auto"/>
+              <w:cnfStyle w:val="000000000000" w:firstRow="0" w:lastRow="0" w:firstColumn="0" w:lastColumn="0" w:oddVBand="0" w:evenVBand="0" w:oddHBand="0" w:evenHBand="0" w:firstRowFirstColumn="0" w:firstRowLastColumn="0" w:lastRowFirstColumn="0" w:lastRowLastColumn="0"/>
+              <w:rPr>
+                <w:rFonts w:asciiTheme="minorHAnsi" w:hAnsiTheme="minorHAnsi"/>
+              </w:rPr>
+            </w:pPr>
+            <w:r>
+              <w:rPr>
+                <w:rFonts w:asciiTheme="minorHAnsi" w:hAnsiTheme="minorHAnsi"/>
+                <w:color w:val="000000"/>
+                <w:lang w:eastAsia="es-PE"/>
+              </w:rPr>
+              <w:t>Versión del caos de uso</w:t>
+            </w:r>
+          </w:p>
+          <w:p>
+            <w:pPr>
+              <w:pStyle w:val="Prrafodelista"/>
+              <w:keepNext/>
+              <w:widowControl w:val="0"/>
+              <w:numPr>
+                <w:ilvl w:val="0"/>
+                <w:numId w:val="46"/>
+              </w:numPr>
+              <w:spacing w:after="0" w:line="240" w:lineRule="auto"/>
+              <w:cnfStyle w:val="000000000000" w:firstRow="0" w:lastRow="0" w:firstColumn="0" w:lastColumn="0" w:oddVBand="0" w:evenVBand="0" w:oddHBand="0" w:evenHBand="0" w:firstRowFirstColumn="0" w:firstRowLastColumn="0" w:lastRowFirstColumn="0" w:lastRowLastColumn="0"/>
+              <w:rPr>
+                <w:rFonts w:asciiTheme="minorHAnsi" w:eastAsiaTheme="minorHAnsi" w:hAnsiTheme="minorHAnsi" w:cstheme="minorBidi"/>
+                <w:lang w:val="en-US" w:eastAsia="en-US" w:bidi="ar-SA"/>
+              </w:rPr>
+            </w:pPr>
+            <w:r>
+              <w:rPr>
+                <w:rFonts w:asciiTheme="minorHAnsi" w:eastAsiaTheme="minorHAnsi" w:hAnsiTheme="minorHAnsi" w:cstheme="minorBidi"/>
+                <w:lang w:val="en-US" w:eastAsia="en-US" w:bidi="ar-SA"/>
+              </w:rPr>
+              <w:t>Descripción del caso de uso</w:t>
+            </w:r>
+          </w:p>
+          <w:p>
+            <w:pPr>
+              <w:pStyle w:val="Prrafodelista"/>
+              <w:keepNext/>
+              <w:widowControl w:val="0"/>
+              <w:numPr>
+                <w:ilvl w:val="0"/>
+                <w:numId w:val="46"/>
+              </w:numPr>
+              <w:spacing w:after="0" w:line="240" w:lineRule="auto"/>
+              <w:cnfStyle w:val="000000000000" w:firstRow="0" w:lastRow="0" w:firstColumn="0" w:lastColumn="0" w:oddVBand="0" w:evenVBand="0" w:oddHBand="0" w:evenHBand="0" w:firstRowFirstColumn="0" w:firstRowLastColumn="0" w:lastRowFirstColumn="0" w:lastRowLastColumn="0"/>
+              <w:rPr>
+                <w:rFonts w:asciiTheme="minorHAnsi" w:eastAsiaTheme="minorHAnsi" w:hAnsiTheme="minorHAnsi" w:cstheme="minorBidi"/>
+                <w:lang w:val="en-US" w:eastAsia="en-US" w:bidi="ar-SA"/>
+              </w:rPr>
+            </w:pPr>
+            <w:r>
+              <w:rPr>
+                <w:rFonts w:asciiTheme="minorHAnsi" w:eastAsiaTheme="minorHAnsi" w:hAnsiTheme="minorHAnsi" w:cstheme="minorBidi"/>
+                <w:lang w:val="en-US" w:eastAsia="en-US" w:bidi="ar-SA"/>
+              </w:rPr>
+              <w:t>Fecha de la última modificación</w:t>
+            </w:r>
+          </w:p>
+          <w:p>
+            <w:pPr>
+              <w:pStyle w:val="Prrafodelista"/>
+              <w:keepNext/>
+              <w:widowControl w:val="0"/>
+              <w:numPr>
+                <w:ilvl w:val="0"/>
+                <w:numId w:val="46"/>
+              </w:numPr>
+              <w:spacing w:after="0" w:line="240" w:lineRule="auto"/>
+              <w:cnfStyle w:val="000000000000" w:firstRow="0" w:lastRow="0" w:firstColumn="0" w:lastColumn="0" w:oddVBand="0" w:evenVBand="0" w:oddHBand="0" w:evenHBand="0" w:firstRowFirstColumn="0" w:firstRowLastColumn="0" w:lastRowFirstColumn="0" w:lastRowLastColumn="0"/>
+              <w:rPr>
+                <w:rFonts w:asciiTheme="minorHAnsi" w:hAnsiTheme="minorHAnsi"/>
+                <w:lang w:val="en-US" w:eastAsia="en-US"/>
+              </w:rPr>
+            </w:pPr>
+            <w:r>
+              <w:rPr>
+                <w:rFonts w:asciiTheme="minorHAnsi" w:hAnsiTheme="minorHAnsi"/>
+                <w:color w:val="000000"/>
+                <w:lang w:eastAsia="es-PE"/>
+              </w:rPr>
+              <w:t>Detalle del último cambio</w:t>
+            </w:r>
+          </w:p>
+          <w:p>
+            <w:pPr>
+              <w:pStyle w:val="Prrafodelista"/>
+              <w:keepNext/>
+              <w:widowControl w:val="0"/>
+              <w:numPr>
+                <w:ilvl w:val="0"/>
+                <w:numId w:val="46"/>
+              </w:numPr>
+              <w:spacing w:after="0" w:line="240" w:lineRule="auto"/>
+              <w:cnfStyle w:val="000000000000" w:firstRow="0" w:lastRow="0" w:firstColumn="0" w:lastColumn="0" w:oddVBand="0" w:evenVBand="0" w:oddHBand="0" w:evenHBand="0" w:firstRowFirstColumn="0" w:firstRowLastColumn="0" w:lastRowFirstColumn="0" w:lastRowLastColumn="0"/>
+              <w:rPr>
+                <w:rFonts w:asciiTheme="minorHAnsi" w:hAnsiTheme="minorHAnsi"/>
+              </w:rPr>
+            </w:pPr>
+            <w:r>
+              <w:rPr>
+                <w:rFonts w:asciiTheme="minorHAnsi" w:hAnsiTheme="minorHAnsi"/>
+                <w:color w:val="000000"/>
+                <w:lang w:eastAsia="es-PE"/>
+              </w:rPr>
+              <w:t>Autor</w:t>
+            </w:r>
+            <w:r>
+              <w:rPr>
+                <w:rFonts w:asciiTheme="minorHAnsi" w:hAnsiTheme="minorHAnsi"/>
+                <w:color w:val="000000"/>
+                <w:lang w:eastAsia="es-PE"/>
+              </w:rPr>
+              <w:t xml:space="preserve"> del último cambio</w:t>
+            </w:r>
+          </w:p>
+        </w:tc>
+      </w:tr>
+    </w:tbl>
+    <w:p>
+      <w:pPr>
+        <w:spacing w:line="240" w:lineRule="auto"/>
+        <w:rPr>
+          <w:rFonts w:asciiTheme="minorHAnsi" w:hAnsiTheme="minorHAnsi" w:cstheme="minorHAnsi"/>
+        </w:rPr>
+      </w:pPr>
+    </w:p>
     <w:p>
       <w:pPr>
         <w:spacing w:line="240" w:lineRule="auto"/>
@@ -23025,7 +22469,6 @@
             <w:dataBinding w:prefixMappings="xmlns:ns0='http://purl.org/dc/elements/1.1/' xmlns:ns1='http://schemas.openxmlformats.org/package/2006/metadata/core-properties' " w:xpath="/ns1:coreProperties[1]/ns0:creator[1]" w:storeItemID="{6C3C8BC8-F283-45AE-878A-BAB7291924A1}"/>
             <w:text/>
           </w:sdtPr>
-          <w:sdtEndPr/>
           <w:sdtContent>
             <w:p>
               <w:pPr>
@@ -23074,7 +22517,7 @@
             <w:rPr>
               <w:noProof/>
             </w:rPr>
-            <w:t>29</w:t>
+            <w:t>28</w:t>
           </w:r>
           <w:r>
             <w:fldChar w:fldCharType="end"/>
@@ -23216,7 +22659,7 @@
                   </wp:anchor>
                 </w:drawing>
               </mc:Choice>
-              <mc:Fallback xmlns:w16cid="http://schemas.microsoft.com/office/word/2016/wordml/cid" xmlns:am3d="http://schemas.microsoft.com/office/drawing/2017/model3d" xmlns:aink="http://schemas.microsoft.com/office/drawing/2016/ink" xmlns:cx8="http://schemas.microsoft.com/office/drawing/2016/5/14/chartex" xmlns:cx7="http://schemas.microsoft.com/office/drawing/2016/5/13/chartex" xmlns:cx6="http://schemas.microsoft.com/office/drawing/2016/5/12/chartex" xmlns:cx5="http://schemas.microsoft.com/office/drawing/2016/5/11/chartex" xmlns:cx4="http://schemas.microsoft.com/office/drawing/2016/5/10/chartex" xmlns:cx3="http://schemas.microsoft.com/office/drawing/2016/5/9/chartex" xmlns:cx2="http://schemas.microsoft.com/office/drawing/2015/10/21/chartex">
+              <mc:Fallback xmlns:cx2="http://schemas.microsoft.com/office/drawing/2015/10/21/chartex" xmlns:cx3="http://schemas.microsoft.com/office/drawing/2016/5/9/chartex" xmlns:cx4="http://schemas.microsoft.com/office/drawing/2016/5/10/chartex" xmlns:cx5="http://schemas.microsoft.com/office/drawing/2016/5/11/chartex" xmlns:cx6="http://schemas.microsoft.com/office/drawing/2016/5/12/chartex" xmlns:cx7="http://schemas.microsoft.com/office/drawing/2016/5/13/chartex" xmlns:cx8="http://schemas.microsoft.com/office/drawing/2016/5/14/chartex" xmlns:aink="http://schemas.microsoft.com/office/drawing/2016/ink" xmlns:am3d="http://schemas.microsoft.com/office/drawing/2017/model3d" xmlns:w16cid="http://schemas.microsoft.com/office/word/2016/wordml/cid">
                 <w:pict>
                   <v:shapetype id="shapetype_7" coordsize="21600,21600" o:spt="7" adj="5400" path="m,21600l@1,l21600,l@4,21600xe">
                     <v:stroke joinstyle="miter"/>
@@ -23354,7 +22797,6 @@
               <w:dataBinding w:prefixMappings="xmlns:ns0='http://purl.org/dc/elements/1.1/' xmlns:ns1='http://schemas.openxmlformats.org/package/2006/metadata/core-properties' " w:xpath="/ns1:coreProperties[1]/ns0:title[1]" w:storeItemID="{6C3C8BC8-F283-45AE-878A-BAB7291924A1}"/>
               <w:text/>
             </w:sdtPr>
-            <w:sdtEndPr/>
             <w:sdtContent>
               <w:r>
                 <w:t xml:space="preserve">     </w:t>
@@ -32850,6 +32292,77 @@
         <w:shd w:val="clear" w:color="auto" w:fill="F0E4F0" w:themeFill="accent4" w:themeFillTint="33"/>
       </w:tcPr>
     </w:tblStylePr>
+  </w:style>
+  <w:style w:type="character" w:styleId="Refdecomentario">
+    <w:name w:val="annotation reference"/>
+    <w:basedOn w:val="Fuentedeprrafopredeter"/>
+    <w:uiPriority w:val="99"/>
+    <w:semiHidden/>
+    <w:unhideWhenUsed/>
+    <w:rsid w:val="0075085E"/>
+    <w:rPr>
+      <w:sz w:val="16"/>
+      <w:szCs w:val="16"/>
+    </w:rPr>
+  </w:style>
+  <w:style w:type="paragraph" w:styleId="Textocomentario">
+    <w:name w:val="annotation text"/>
+    <w:basedOn w:val="Normal"/>
+    <w:link w:val="TextocomentarioCar"/>
+    <w:uiPriority w:val="99"/>
+    <w:semiHidden/>
+    <w:unhideWhenUsed/>
+    <w:rsid w:val="0075085E"/>
+    <w:pPr>
+      <w:spacing w:line="240" w:lineRule="auto"/>
+    </w:pPr>
+    <w:rPr>
+      <w:rFonts w:cs="Mangal"/>
+      <w:sz w:val="20"/>
+      <w:szCs w:val="18"/>
+    </w:rPr>
+  </w:style>
+  <w:style w:type="character" w:customStyle="1" w:styleId="TextocomentarioCar">
+    <w:name w:val="Texto comentario Car"/>
+    <w:basedOn w:val="Fuentedeprrafopredeter"/>
+    <w:link w:val="Textocomentario"/>
+    <w:uiPriority w:val="99"/>
+    <w:semiHidden/>
+    <w:rsid w:val="0075085E"/>
+    <w:rPr>
+      <w:rFonts w:cs="Mangal"/>
+      <w:sz w:val="20"/>
+      <w:szCs w:val="18"/>
+    </w:rPr>
+  </w:style>
+  <w:style w:type="paragraph" w:styleId="Asuntodelcomentario">
+    <w:name w:val="annotation subject"/>
+    <w:basedOn w:val="Textocomentario"/>
+    <w:next w:val="Textocomentario"/>
+    <w:link w:val="AsuntodelcomentarioCar"/>
+    <w:uiPriority w:val="99"/>
+    <w:semiHidden/>
+    <w:unhideWhenUsed/>
+    <w:rsid w:val="0075085E"/>
+    <w:rPr>
+      <w:b/>
+      <w:bCs/>
+    </w:rPr>
+  </w:style>
+  <w:style w:type="character" w:customStyle="1" w:styleId="AsuntodelcomentarioCar">
+    <w:name w:val="Asunto del comentario Car"/>
+    <w:basedOn w:val="TextocomentarioCar"/>
+    <w:link w:val="Asuntodelcomentario"/>
+    <w:uiPriority w:val="99"/>
+    <w:semiHidden/>
+    <w:rsid w:val="0075085E"/>
+    <w:rPr>
+      <w:rFonts w:cs="Mangal"/>
+      <w:b/>
+      <w:bCs/>
+      <w:sz w:val="20"/>
+      <w:szCs w:val="18"/>
+    </w:rPr>
   </w:style>
 </w:styles>
 </file>
@@ -42640,7 +42153,7 @@
 </file>
 
 <file path=customXml/itemProps2.xml><?xml version="1.0" encoding="utf-8"?>
-<ds:datastoreItem xmlns:ds="http://schemas.openxmlformats.org/officeDocument/2006/customXml" ds:itemID="{35F99EED-6225-481F-A801-2CF9A081D255}">
+<ds:datastoreItem xmlns:ds="http://schemas.openxmlformats.org/officeDocument/2006/customXml" ds:itemID="{8EB0920D-90ED-467A-BF07-F55C3C54782F}">
   <ds:schemaRefs>
     <ds:schemaRef ds:uri="http://schemas.openxmlformats.org/officeDocument/2006/bibliography"/>
   </ds:schemaRefs>

</xml_diff>

<commit_message>
Reportes de estado y auditoría
</commit_message>
<xml_diff>
--- a/Documentos/PGC.docx
+++ b/Documentos/PGC.docx
@@ -78,7 +78,7 @@
           <w:color w:val="3C8890"/>
           <w:sz w:val="52"/>
           <w:szCs w:val="52"/>
-          <w:lang w:val="es-MX" w:eastAsia="es-MX" w:bidi="ar-SA"/>
+          <w:lang w:eastAsia="es-PE" w:bidi="ar-SA"/>
         </w:rPr>
         <mc:AlternateContent>
           <mc:Choice Requires="wps">
@@ -615,7 +615,7 @@
         <w:rPr>
           <w:rFonts w:asciiTheme="minorHAnsi" w:hAnsiTheme="minorHAnsi" w:cstheme="minorHAnsi"/>
           <w:noProof/>
-          <w:lang w:val="es-MX" w:eastAsia="es-MX" w:bidi="ar-SA"/>
+          <w:lang w:eastAsia="es-PE" w:bidi="ar-SA"/>
         </w:rPr>
         <w:drawing>
           <wp:anchor distT="0" distB="8890" distL="114300" distR="121920" simplePos="0" relativeHeight="20" behindDoc="1" locked="0" layoutInCell="1" allowOverlap="1">
@@ -4337,7 +4337,21 @@
         <w:rPr>
           <w:rFonts w:asciiTheme="minorHAnsi" w:hAnsiTheme="minorHAnsi" w:cstheme="minorHAnsi"/>
         </w:rPr>
-        <w:t>Actualmente nuestra consultora cuenta con 5 proyectos de los cuales 4 en producción y uno de ellos en desarrollo que es SGVIF. Nuestra consultora cuenta con diversos productos de software los cuales durante su desarrollo surgieron inconvenientes en el manejo de las solicitudes de cambios que han generado pérdida de tiempo  por parte del equipo al querer realizar cambios de versiones y dificultad el querer restaurar versiones funcionales, nuestro equipo identifica esto como una problemática originado por no contar con una guía o algún documento que permita llevar a cabo una correcta gestión de versionamiento. Debido a ello estamos realizando la siguiente propuesta para contar con un Plan de Gestión de la Configuración.</w:t>
+        <w:t xml:space="preserve">Actualmente nuestra consultora cuenta con 5 proyectos de los cuales 4 en producción y uno de ellos en desarrollo que es SGVIF. Nuestra consultora cuenta con diversos productos de software los cuales durante su desarrollo surgieron inconvenientes en el manejo de las solicitudes de cambios que han generado pérdida de </w:t>
+      </w:r>
+      <w:proofErr w:type="gramStart"/>
+      <w:r>
+        <w:rPr>
+          <w:rFonts w:asciiTheme="minorHAnsi" w:hAnsiTheme="minorHAnsi" w:cstheme="minorHAnsi"/>
+        </w:rPr>
+        <w:t>tiempo  por</w:t>
+      </w:r>
+      <w:proofErr w:type="gramEnd"/>
+      <w:r>
+        <w:rPr>
+          <w:rFonts w:asciiTheme="minorHAnsi" w:hAnsiTheme="minorHAnsi" w:cstheme="minorHAnsi"/>
+        </w:rPr>
+        <w:t xml:space="preserve"> parte del equipo al querer realizar cambios de versiones y dificultad el querer restaurar versiones funcionales, nuestro equipo identifica esto como una problemática originado por no contar con una guía o algún documento que permita llevar a cabo una correcta gestión de versionamiento. Debido a ello estamos realizando la siguiente propuesta para contar con un Plan de Gestión de la Configuración.</w:t>
       </w:r>
     </w:p>
     <w:p>
@@ -5398,13 +5412,22 @@
         </w:rPr>
       </w:pPr>
       <w:bookmarkStart w:id="6" w:name="_Toc527907809"/>
+      <w:proofErr w:type="gramStart"/>
       <w:r>
         <w:rPr>
           <w:rFonts w:asciiTheme="minorHAnsi" w:hAnsiTheme="minorHAnsi" w:cstheme="minorHAnsi"/>
           <w:color w:val="00000A"/>
         </w:rPr>
         <w:lastRenderedPageBreak/>
-        <w:t>POLÍTICAS  Y DIRECTRICES</w:t>
+        <w:t>POLÍTICAS  Y</w:t>
+      </w:r>
+      <w:proofErr w:type="gramEnd"/>
+      <w:r>
+        <w:rPr>
+          <w:rFonts w:asciiTheme="minorHAnsi" w:hAnsiTheme="minorHAnsi" w:cstheme="minorHAnsi"/>
+          <w:color w:val="00000A"/>
+        </w:rPr>
+        <w:t xml:space="preserve"> DIRECTRICES</w:t>
       </w:r>
       <w:bookmarkEnd w:id="6"/>
     </w:p>
@@ -6219,7 +6242,7 @@
         <w:rPr>
           <w:rFonts w:asciiTheme="minorHAnsi" w:hAnsiTheme="minorHAnsi" w:cstheme="minorHAnsi"/>
           <w:noProof/>
-          <w:lang w:val="es-MX" w:eastAsia="es-MX" w:bidi="ar-SA"/>
+          <w:lang w:eastAsia="es-PE" w:bidi="ar-SA"/>
         </w:rPr>
         <w:lastRenderedPageBreak/>
         <w:drawing>
@@ -7306,7 +7329,7 @@
         <w:rPr>
           <w:rFonts w:asciiTheme="minorHAnsi" w:hAnsiTheme="minorHAnsi" w:cstheme="minorHAnsi"/>
           <w:noProof/>
-          <w:lang w:val="es-MX" w:eastAsia="es-MX" w:bidi="ar-SA"/>
+          <w:lang w:eastAsia="es-PE" w:bidi="ar-SA"/>
         </w:rPr>
         <w:drawing>
           <wp:anchor distT="0" distB="0" distL="114300" distR="114300" simplePos="0" relativeHeight="251658240" behindDoc="0" locked="0" layoutInCell="1" allowOverlap="1">
@@ -10986,6 +11009,7 @@
               </w:rPr>
               <w:t xml:space="preserve">Proyecto </w:t>
             </w:r>
+            <w:proofErr w:type="gramStart"/>
             <w:r>
               <w:rPr>
                 <w:rFonts w:asciiTheme="minorHAnsi" w:hAnsiTheme="minorHAnsi" w:cstheme="minorHAnsi"/>
@@ -10994,6 +11018,7 @@
               </w:rPr>
               <w:t>+  “</w:t>
             </w:r>
+            <w:proofErr w:type="gramEnd"/>
             <w:r>
               <w:rPr>
                 <w:rFonts w:asciiTheme="minorHAnsi" w:eastAsia="Times New Roman" w:hAnsiTheme="minorHAnsi" w:cstheme="minorHAnsi"/>
@@ -11002,7 +11027,29 @@
                 <w:szCs w:val="20"/>
                 <w:lang w:val="es-US" w:eastAsia="en-US"/>
               </w:rPr>
-              <w:t>. “ + Extensión</w:t>
+              <w:t xml:space="preserve">. </w:t>
+            </w:r>
+            <w:proofErr w:type="gramStart"/>
+            <w:r>
+              <w:rPr>
+                <w:rFonts w:asciiTheme="minorHAnsi" w:eastAsia="Times New Roman" w:hAnsiTheme="minorHAnsi" w:cstheme="minorHAnsi"/>
+                <w:b/>
+                <w:color w:val="59B0B9" w:themeColor="accent2"/>
+                <w:szCs w:val="20"/>
+                <w:lang w:val="es-US" w:eastAsia="en-US"/>
+              </w:rPr>
+              <w:t>“ +</w:t>
+            </w:r>
+            <w:proofErr w:type="gramEnd"/>
+            <w:r>
+              <w:rPr>
+                <w:rFonts w:asciiTheme="minorHAnsi" w:eastAsia="Times New Roman" w:hAnsiTheme="minorHAnsi" w:cstheme="minorHAnsi"/>
+                <w:b/>
+                <w:color w:val="59B0B9" w:themeColor="accent2"/>
+                <w:szCs w:val="20"/>
+                <w:lang w:val="es-US" w:eastAsia="en-US"/>
+              </w:rPr>
+              <w:t xml:space="preserve"> Extensión</w:t>
             </w:r>
             <w:r>
               <w:rPr>
@@ -11363,7 +11410,25 @@
                 <w:color w:val="59B0B9" w:themeColor="accent2"/>
               </w:rPr>
               <w:lastRenderedPageBreak/>
-              <w:t>Ejemplo: Caso de uso  “Gestionar usuarios”</w:t>
+              <w:t xml:space="preserve">Ejemplo: Caso de </w:t>
+            </w:r>
+            <w:proofErr w:type="gramStart"/>
+            <w:r>
+              <w:rPr>
+                <w:rFonts w:asciiTheme="minorHAnsi" w:hAnsiTheme="minorHAnsi" w:cstheme="minorHAnsi"/>
+                <w:b/>
+                <w:color w:val="59B0B9" w:themeColor="accent2"/>
+              </w:rPr>
+              <w:t>uso  “</w:t>
+            </w:r>
+            <w:proofErr w:type="gramEnd"/>
+            <w:r>
+              <w:rPr>
+                <w:rFonts w:asciiTheme="minorHAnsi" w:hAnsiTheme="minorHAnsi" w:cstheme="minorHAnsi"/>
+                <w:b/>
+                <w:color w:val="59B0B9" w:themeColor="accent2"/>
+              </w:rPr>
+              <w:t>Gestionar usuarios”</w:t>
             </w:r>
           </w:p>
           <w:p>
@@ -13351,7 +13416,21 @@
         <w:rPr>
           <w:rFonts w:asciiTheme="minorHAnsi" w:hAnsiTheme="minorHAnsi" w:cstheme="minorHAnsi"/>
         </w:rPr>
-        <w:t>En esta actividad de la gestión de la configuración se gestionaran los cambios que se realizaran a los elementos durante su ciclo de vida.</w:t>
+        <w:t xml:space="preserve">En esta actividad de la gestión de la configuración se </w:t>
+      </w:r>
+      <w:proofErr w:type="gramStart"/>
+      <w:r>
+        <w:rPr>
+          <w:rFonts w:asciiTheme="minorHAnsi" w:hAnsiTheme="minorHAnsi" w:cstheme="minorHAnsi"/>
+        </w:rPr>
+        <w:t>gestionaran</w:t>
+      </w:r>
+      <w:proofErr w:type="gramEnd"/>
+      <w:r>
+        <w:rPr>
+          <w:rFonts w:asciiTheme="minorHAnsi" w:hAnsiTheme="minorHAnsi" w:cstheme="minorHAnsi"/>
+        </w:rPr>
+        <w:t xml:space="preserve"> los cambios que se realizaran a los elementos durante su ciclo de vida.</w:t>
       </w:r>
     </w:p>
     <w:p>
@@ -13415,7 +13494,25 @@
           <w:szCs w:val="22"/>
           <w:lang w:eastAsia="en-US" w:bidi="ar-SA"/>
         </w:rPr>
-        <w:t xml:space="preserve"> A continuación se mostrará las Líneas Base del proyecto SGIVF a manera de ejemplo:</w:t>
+        <w:t xml:space="preserve"> A </w:t>
+      </w:r>
+      <w:proofErr w:type="gramStart"/>
+      <w:r>
+        <w:rPr>
+          <w:rFonts w:ascii="Calibri" w:eastAsia="Calibri" w:hAnsi="Calibri" w:cs="Times New Roman"/>
+          <w:szCs w:val="22"/>
+          <w:lang w:eastAsia="en-US" w:bidi="ar-SA"/>
+        </w:rPr>
+        <w:t>continuación</w:t>
+      </w:r>
+      <w:proofErr w:type="gramEnd"/>
+      <w:r>
+        <w:rPr>
+          <w:rFonts w:ascii="Calibri" w:eastAsia="Calibri" w:hAnsi="Calibri" w:cs="Times New Roman"/>
+          <w:szCs w:val="22"/>
+          <w:lang w:eastAsia="en-US" w:bidi="ar-SA"/>
+        </w:rPr>
+        <w:t xml:space="preserve"> se mostrará las Líneas Base del proyecto SGIVF a manera de ejemplo:</w:t>
       </w:r>
     </w:p>
     <w:p>
@@ -14176,7 +14273,7 @@
           <w:rFonts w:asciiTheme="minorHAnsi" w:hAnsiTheme="minorHAnsi" w:cstheme="minorHAnsi"/>
           <w:b/>
           <w:noProof/>
-          <w:lang w:val="es-MX" w:eastAsia="es-MX" w:bidi="ar-SA"/>
+          <w:lang w:eastAsia="es-PE" w:bidi="ar-SA"/>
         </w:rPr>
         <w:lastRenderedPageBreak/>
         <w:drawing>
@@ -14291,7 +14388,25 @@
           <w:rFonts w:asciiTheme="minorHAnsi" w:hAnsiTheme="minorHAnsi" w:cstheme="minorHAnsi"/>
           <w:lang w:val="es-US"/>
         </w:rPr>
-        <w:t xml:space="preserve">tes, podremos almacenar toda los elementos (artefactos, documentos, ejecutables, etc.) que </w:t>
+        <w:t xml:space="preserve">tes, podremos almacenar </w:t>
+      </w:r>
+      <w:proofErr w:type="gramStart"/>
+      <w:r>
+        <w:rPr>
+          <w:rStyle w:val="None"/>
+          <w:rFonts w:asciiTheme="minorHAnsi" w:hAnsiTheme="minorHAnsi" w:cstheme="minorHAnsi"/>
+          <w:lang w:val="es-US"/>
+        </w:rPr>
+        <w:t>toda los elementos</w:t>
+      </w:r>
+      <w:proofErr w:type="gramEnd"/>
+      <w:r>
+        <w:rPr>
+          <w:rStyle w:val="None"/>
+          <w:rFonts w:asciiTheme="minorHAnsi" w:hAnsiTheme="minorHAnsi" w:cstheme="minorHAnsi"/>
+          <w:lang w:val="es-US"/>
+        </w:rPr>
+        <w:t xml:space="preserve"> (artefactos, documentos, ejecutables, etc.) que </w:t>
       </w:r>
       <w:r>
         <w:rPr>
@@ -19468,8 +19583,14 @@
             <w:pPr>
               <w:pStyle w:val="Contenidodelatabla"/>
               <w:cnfStyle w:val="000000000000" w:firstRow="0" w:lastRow="0" w:firstColumn="0" w:lastColumn="0" w:oddVBand="0" w:evenVBand="0" w:oddHBand="0" w:evenHBand="0" w:firstRowFirstColumn="0" w:firstRowLastColumn="0" w:lastRowFirstColumn="0" w:lastRowLastColumn="0"/>
-            </w:pPr>
-            <w:r>
+              <w:rPr>
+                <w:lang w:val="es-PE"/>
+              </w:rPr>
+            </w:pPr>
+            <w:r>
+              <w:rPr>
+                <w:lang w:val="es-PE"/>
+              </w:rPr>
               <w:t xml:space="preserve">Listado de ítems afectados  por una solicitud de cambio en un determinado tiempo </w:t>
             </w:r>
           </w:p>
@@ -19513,8 +19634,14 @@
             <w:pPr>
               <w:pStyle w:val="Contenidodelatabla"/>
               <w:cnfStyle w:val="000000100000" w:firstRow="0" w:lastRow="0" w:firstColumn="0" w:lastColumn="0" w:oddVBand="0" w:evenVBand="0" w:oddHBand="1" w:evenHBand="0" w:firstRowFirstColumn="0" w:firstRowLastColumn="0" w:lastRowFirstColumn="0" w:lastRowLastColumn="0"/>
-            </w:pPr>
-            <w:r>
+              <w:rPr>
+                <w:lang w:val="es-PE"/>
+              </w:rPr>
+            </w:pPr>
+            <w:r>
+              <w:rPr>
+                <w:lang w:val="es-PE"/>
+              </w:rPr>
               <w:t>Mostrar una lista de todos los ítems afectados por una solicitud de cambio con el propósito de ayudar al gestor de la configuración a verificar el avance de los cambios y pueda llevar un control de estos.</w:t>
             </w:r>
           </w:p>
@@ -19592,7 +19719,7 @@
             <w:r>
               <w:rPr>
                 <w:color w:val="000000"/>
-                <w:lang w:eastAsia="es-PE"/>
+                <w:lang w:val="es-PE" w:eastAsia="es-PE"/>
               </w:rPr>
               <w:t>ID de la Solicitud de Cambio.</w:t>
             </w:r>
@@ -19678,6 +19805,9 @@
               </w:numPr>
               <w:spacing w:after="0" w:line="240" w:lineRule="auto"/>
               <w:cnfStyle w:val="000000100000" w:firstRow="0" w:lastRow="0" w:firstColumn="0" w:lastColumn="0" w:oddVBand="0" w:evenVBand="0" w:oddHBand="1" w:evenHBand="0" w:firstRowFirstColumn="0" w:firstRowLastColumn="0" w:lastRowFirstColumn="0" w:lastRowLastColumn="0"/>
+              <w:rPr>
+                <w:lang w:val="es-PE"/>
+              </w:rPr>
             </w:pPr>
             <w:r>
               <w:rPr>
@@ -19783,6 +19913,9 @@
               </w:numPr>
               <w:spacing w:after="0" w:line="240" w:lineRule="auto"/>
               <w:cnfStyle w:val="000000100000" w:firstRow="0" w:lastRow="0" w:firstColumn="0" w:lastColumn="0" w:oddVBand="0" w:evenVBand="0" w:oddHBand="1" w:evenHBand="0" w:firstRowFirstColumn="0" w:firstRowLastColumn="0" w:lastRowFirstColumn="0" w:lastRowLastColumn="0"/>
+              <w:rPr>
+                <w:lang w:val="es-PE"/>
+              </w:rPr>
             </w:pPr>
             <w:r>
               <w:rPr>
@@ -19812,13 +19945,16 @@
           <w:numId w:val="0"/>
         </w:numPr>
         <w:ind w:left="360" w:firstLine="709"/>
+        <w:rPr>
+          <w:rFonts w:hint="eastAsia"/>
+        </w:rPr>
       </w:pPr>
     </w:p>
     <w:p>
       <w:pPr>
         <w:spacing w:line="240" w:lineRule="auto"/>
         <w:rPr>
-          <w:rFonts w:eastAsiaTheme="majorEastAsia" w:cstheme="majorBidi"/>
+          <w:rFonts w:eastAsiaTheme="majorEastAsia" w:cstheme="majorBidi" w:hint="eastAsia"/>
           <w:b/>
           <w:color w:val="0070C0"/>
           <w:sz w:val="28"/>
@@ -19978,17 +20114,20 @@
               <w:cnfSty